<commit_message>
25/6/2018 MAMATHA CHICK IN
</commit_message>
<xml_diff>
--- a/customer _details/GANGAMMA/SEP/TUMKUR/AR/PURCHASE DETAILS.docx
+++ b/customer _details/GANGAMMA/SEP/TUMKUR/AR/PURCHASE DETAILS.docx
@@ -355,13 +355,7 @@
         <w:rPr>
           <w:rFonts w:ascii="Courier New" w:hAnsi="Courier New" w:cs="Courier New"/>
         </w:rPr>
-        <w:t>TUE Jun 19</w:t>
-      </w:r>
-      <w:r>
-        <w:rPr>
-          <w:rFonts w:ascii="Courier New" w:hAnsi="Courier New" w:cs="Courier New"/>
-        </w:rPr>
-        <w:t xml:space="preserve"> 14:04:28 IST 2018</w:t>
+        <w:t>TUE Jun 19 14:04:28 IST 2018</w:t>
       </w:r>
     </w:p>
     <w:p>
@@ -520,6 +514,599 @@
         <w:tab/>
         <w:t>- CASH AND CLEARD</w:t>
       </w:r>
+    </w:p>
+    <w:p>
+      <w:pPr>
+        <w:pStyle w:val="PlainText"/>
+        <w:rPr>
+          <w:rFonts w:ascii="Courier New" w:hAnsi="Courier New" w:cs="Courier New"/>
+        </w:rPr>
+      </w:pPr>
+    </w:p>
+    <w:p>
+      <w:pPr>
+        <w:pStyle w:val="PlainText"/>
+        <w:rPr>
+          <w:rFonts w:ascii="Courier New" w:hAnsi="Courier New" w:cs="Courier New"/>
+        </w:rPr>
+      </w:pPr>
+      <w:r>
+        <w:rPr>
+          <w:rFonts w:ascii="Courier New" w:hAnsi="Courier New" w:cs="Courier New"/>
+        </w:rPr>
+        <w:t>SUN Jun 24</w:t>
+      </w:r>
+      <w:r>
+        <w:rPr>
+          <w:rFonts w:ascii="Courier New" w:hAnsi="Courier New" w:cs="Courier New"/>
+        </w:rPr>
+        <w:t xml:space="preserve"> 11:22:42 IST 2018</w:t>
+      </w:r>
+    </w:p>
+    <w:p>
+      <w:pPr>
+        <w:pStyle w:val="PlainText"/>
+        <w:rPr>
+          <w:rFonts w:ascii="Courier New" w:hAnsi="Courier New" w:cs="Courier New"/>
+        </w:rPr>
+      </w:pPr>
+      <w:r>
+        <w:rPr>
+          <w:rFonts w:ascii="Courier New" w:hAnsi="Courier New" w:cs="Courier New"/>
+        </w:rPr>
+        <w:t>Person Name</w:t>
+      </w:r>
+      <w:r>
+        <w:rPr>
+          <w:rFonts w:ascii="Courier New" w:hAnsi="Courier New" w:cs="Courier New"/>
+        </w:rPr>
+        <w:tab/>
+      </w:r>
+      <w:r>
+        <w:rPr>
+          <w:rFonts w:ascii="Courier New" w:hAnsi="Courier New" w:cs="Courier New"/>
+        </w:rPr>
+        <w:tab/>
+      </w:r>
+      <w:r>
+        <w:rPr>
+          <w:rFonts w:ascii="Courier New" w:hAnsi="Courier New" w:cs="Courier New"/>
+        </w:rPr>
+        <w:tab/>
+      </w:r>
+      <w:r>
+        <w:rPr>
+          <w:rFonts w:ascii="Courier New" w:hAnsi="Courier New" w:cs="Courier New"/>
+        </w:rPr>
+        <w:tab/>
+        <w:t>- AR</w:t>
+      </w:r>
+    </w:p>
+    <w:p>
+      <w:pPr>
+        <w:pStyle w:val="PlainText"/>
+        <w:rPr>
+          <w:rFonts w:ascii="Courier New" w:hAnsi="Courier New" w:cs="Courier New"/>
+        </w:rPr>
+      </w:pPr>
+      <w:r>
+        <w:rPr>
+          <w:rFonts w:ascii="Courier New" w:hAnsi="Courier New" w:cs="Courier New"/>
+        </w:rPr>
+        <w:t>Bill number</w:t>
+      </w:r>
+      <w:r>
+        <w:rPr>
+          <w:rFonts w:ascii="Courier New" w:hAnsi="Courier New" w:cs="Courier New"/>
+        </w:rPr>
+        <w:tab/>
+      </w:r>
+      <w:r>
+        <w:rPr>
+          <w:rFonts w:ascii="Courier New" w:hAnsi="Courier New" w:cs="Courier New"/>
+        </w:rPr>
+        <w:tab/>
+      </w:r>
+      <w:r>
+        <w:rPr>
+          <w:rFonts w:ascii="Courier New" w:hAnsi="Courier New" w:cs="Courier New"/>
+        </w:rPr>
+        <w:tab/>
+      </w:r>
+      <w:r>
+        <w:rPr>
+          <w:rFonts w:ascii="Courier New" w:hAnsi="Courier New" w:cs="Courier New"/>
+        </w:rPr>
+        <w:tab/>
+        <w:t>- 6140</w:t>
+      </w:r>
+    </w:p>
+    <w:p>
+      <w:pPr>
+        <w:pStyle w:val="PlainText"/>
+        <w:rPr>
+          <w:rFonts w:ascii="Courier New" w:hAnsi="Courier New" w:cs="Courier New"/>
+        </w:rPr>
+      </w:pPr>
+      <w:r>
+        <w:rPr>
+          <w:rFonts w:ascii="Courier New" w:hAnsi="Courier New" w:cs="Courier New"/>
+        </w:rPr>
+        <w:t>---------------------------------------------------------------</w:t>
+      </w:r>
+    </w:p>
+    <w:p>
+      <w:pPr>
+        <w:pStyle w:val="PlainText"/>
+        <w:rPr>
+          <w:rFonts w:ascii="Courier New" w:hAnsi="Courier New" w:cs="Courier New"/>
+        </w:rPr>
+      </w:pPr>
+      <w:r>
+        <w:rPr>
+          <w:rFonts w:ascii="Courier New" w:hAnsi="Courier New" w:cs="Courier New"/>
+        </w:rPr>
+        <w:t>Item Name</w:t>
+      </w:r>
+      <w:r>
+        <w:rPr>
+          <w:rFonts w:ascii="Courier New" w:hAnsi="Courier New" w:cs="Courier New"/>
+        </w:rPr>
+        <w:tab/>
+      </w:r>
+      <w:r>
+        <w:rPr>
+          <w:rFonts w:ascii="Courier New" w:hAnsi="Courier New" w:cs="Courier New"/>
+        </w:rPr>
+        <w:tab/>
+      </w:r>
+      <w:r>
+        <w:rPr>
+          <w:rFonts w:ascii="Courier New" w:hAnsi="Courier New" w:cs="Courier New"/>
+        </w:rPr>
+        <w:tab/>
+      </w:r>
+      <w:r>
+        <w:rPr>
+          <w:rFonts w:ascii="Courier New" w:hAnsi="Courier New" w:cs="Courier New"/>
+        </w:rPr>
+        <w:tab/>
+        <w:t>- POTATO</w:t>
+      </w:r>
+    </w:p>
+    <w:p>
+      <w:pPr>
+        <w:pStyle w:val="PlainText"/>
+        <w:rPr>
+          <w:rFonts w:ascii="Courier New" w:hAnsi="Courier New" w:cs="Courier New"/>
+        </w:rPr>
+      </w:pPr>
+      <w:r>
+        <w:rPr>
+          <w:rFonts w:ascii="Courier New" w:hAnsi="Courier New" w:cs="Courier New"/>
+        </w:rPr>
+        <w:t>Number of Pockets</w:t>
+      </w:r>
+      <w:r>
+        <w:rPr>
+          <w:rFonts w:ascii="Courier New" w:hAnsi="Courier New" w:cs="Courier New"/>
+        </w:rPr>
+        <w:tab/>
+      </w:r>
+      <w:r>
+        <w:rPr>
+          <w:rFonts w:ascii="Courier New" w:hAnsi="Courier New" w:cs="Courier New"/>
+        </w:rPr>
+        <w:tab/>
+      </w:r>
+      <w:r>
+        <w:rPr>
+          <w:rFonts w:ascii="Courier New" w:hAnsi="Courier New" w:cs="Courier New"/>
+        </w:rPr>
+        <w:tab/>
+        <w:t>- 1</w:t>
+      </w:r>
+    </w:p>
+    <w:p>
+      <w:pPr>
+        <w:pStyle w:val="PlainText"/>
+        <w:rPr>
+          <w:rFonts w:ascii="Courier New" w:hAnsi="Courier New" w:cs="Courier New"/>
+        </w:rPr>
+      </w:pPr>
+      <w:r>
+        <w:rPr>
+          <w:rFonts w:ascii="Courier New" w:hAnsi="Courier New" w:cs="Courier New"/>
+        </w:rPr>
+        <w:t>Number of KGs</w:t>
+      </w:r>
+      <w:r>
+        <w:rPr>
+          <w:rFonts w:ascii="Courier New" w:hAnsi="Courier New" w:cs="Courier New"/>
+        </w:rPr>
+        <w:tab/>
+      </w:r>
+      <w:r>
+        <w:rPr>
+          <w:rFonts w:ascii="Courier New" w:hAnsi="Courier New" w:cs="Courier New"/>
+        </w:rPr>
+        <w:tab/>
+      </w:r>
+      <w:r>
+        <w:rPr>
+          <w:rFonts w:ascii="Courier New" w:hAnsi="Courier New" w:cs="Courier New"/>
+        </w:rPr>
+        <w:tab/>
+        <w:t>- 52</w:t>
+      </w:r>
+    </w:p>
+    <w:p>
+      <w:pPr>
+        <w:pStyle w:val="PlainText"/>
+        <w:rPr>
+          <w:rFonts w:ascii="Courier New" w:hAnsi="Courier New" w:cs="Courier New"/>
+        </w:rPr>
+      </w:pPr>
+      <w:r>
+        <w:rPr>
+          <w:rFonts w:ascii="Courier New" w:hAnsi="Courier New" w:cs="Courier New"/>
+        </w:rPr>
+        <w:t>Rate</w:t>
+      </w:r>
+      <w:r>
+        <w:rPr>
+          <w:rFonts w:ascii="Courier New" w:hAnsi="Courier New" w:cs="Courier New"/>
+        </w:rPr>
+        <w:tab/>
+      </w:r>
+      <w:r>
+        <w:rPr>
+          <w:rFonts w:ascii="Courier New" w:hAnsi="Courier New" w:cs="Courier New"/>
+        </w:rPr>
+        <w:tab/>
+      </w:r>
+      <w:r>
+        <w:rPr>
+          <w:rFonts w:ascii="Courier New" w:hAnsi="Courier New" w:cs="Courier New"/>
+        </w:rPr>
+        <w:tab/>
+      </w:r>
+      <w:r>
+        <w:rPr>
+          <w:rFonts w:ascii="Courier New" w:hAnsi="Courier New" w:cs="Courier New"/>
+        </w:rPr>
+        <w:tab/>
+      </w:r>
+      <w:r>
+        <w:rPr>
+          <w:rFonts w:ascii="Courier New" w:hAnsi="Courier New" w:cs="Courier New"/>
+        </w:rPr>
+        <w:tab/>
+        <w:t>- 22</w:t>
+      </w:r>
+    </w:p>
+    <w:p>
+      <w:pPr>
+        <w:pStyle w:val="PlainText"/>
+        <w:rPr>
+          <w:rFonts w:ascii="Courier New" w:hAnsi="Courier New" w:cs="Courier New"/>
+        </w:rPr>
+      </w:pPr>
+      <w:r>
+        <w:rPr>
+          <w:rFonts w:ascii="Courier New" w:hAnsi="Courier New" w:cs="Courier New"/>
+        </w:rPr>
+        <w:t>Total Price</w:t>
+      </w:r>
+      <w:r>
+        <w:rPr>
+          <w:rFonts w:ascii="Courier New" w:hAnsi="Courier New" w:cs="Courier New"/>
+        </w:rPr>
+        <w:tab/>
+      </w:r>
+      <w:r>
+        <w:rPr>
+          <w:rFonts w:ascii="Courier New" w:hAnsi="Courier New" w:cs="Courier New"/>
+        </w:rPr>
+        <w:tab/>
+      </w:r>
+      <w:r>
+        <w:rPr>
+          <w:rFonts w:ascii="Courier New" w:hAnsi="Courier New" w:cs="Courier New"/>
+        </w:rPr>
+        <w:tab/>
+      </w:r>
+      <w:r>
+        <w:rPr>
+          <w:rFonts w:ascii="Courier New" w:hAnsi="Courier New" w:cs="Courier New"/>
+        </w:rPr>
+        <w:tab/>
+        <w:t>- 1144.0</w:t>
+      </w:r>
+    </w:p>
+    <w:p>
+      <w:pPr>
+        <w:pStyle w:val="PlainText"/>
+        <w:rPr>
+          <w:rFonts w:ascii="Courier New" w:hAnsi="Courier New" w:cs="Courier New"/>
+        </w:rPr>
+      </w:pPr>
+      <w:r>
+        <w:rPr>
+          <w:rFonts w:ascii="Courier New" w:hAnsi="Courier New" w:cs="Courier New"/>
+        </w:rPr>
+        <w:t>Amount balance</w:t>
+      </w:r>
+      <w:r>
+        <w:rPr>
+          <w:rFonts w:ascii="Courier New" w:hAnsi="Courier New" w:cs="Courier New"/>
+        </w:rPr>
+        <w:tab/>
+      </w:r>
+      <w:r>
+        <w:rPr>
+          <w:rFonts w:ascii="Courier New" w:hAnsi="Courier New" w:cs="Courier New"/>
+        </w:rPr>
+        <w:tab/>
+      </w:r>
+      <w:r>
+        <w:rPr>
+          <w:rFonts w:ascii="Courier New" w:hAnsi="Courier New" w:cs="Courier New"/>
+        </w:rPr>
+        <w:tab/>
+        <w:t>- 1144.0</w:t>
+      </w:r>
+    </w:p>
+    <w:p>
+      <w:pPr>
+        <w:pStyle w:val="PlainText"/>
+        <w:rPr>
+          <w:rFonts w:ascii="Courier New" w:hAnsi="Courier New" w:cs="Courier New"/>
+        </w:rPr>
+      </w:pPr>
+    </w:p>
+    <w:p>
+      <w:pPr>
+        <w:pStyle w:val="PlainText"/>
+        <w:rPr>
+          <w:rFonts w:ascii="Courier New" w:hAnsi="Courier New" w:cs="Courier New"/>
+        </w:rPr>
+      </w:pPr>
+      <w:r>
+        <w:rPr>
+          <w:rFonts w:ascii="Courier New" w:hAnsi="Courier New" w:cs="Courier New"/>
+        </w:rPr>
+        <w:t>Item Name</w:t>
+      </w:r>
+      <w:r>
+        <w:rPr>
+          <w:rFonts w:ascii="Courier New" w:hAnsi="Courier New" w:cs="Courier New"/>
+        </w:rPr>
+        <w:tab/>
+      </w:r>
+      <w:r>
+        <w:rPr>
+          <w:rFonts w:ascii="Courier New" w:hAnsi="Courier New" w:cs="Courier New"/>
+        </w:rPr>
+        <w:tab/>
+      </w:r>
+      <w:r>
+        <w:rPr>
+          <w:rFonts w:ascii="Courier New" w:hAnsi="Courier New" w:cs="Courier New"/>
+        </w:rPr>
+        <w:tab/>
+      </w:r>
+      <w:r>
+        <w:rPr>
+          <w:rFonts w:ascii="Courier New" w:hAnsi="Courier New" w:cs="Courier New"/>
+        </w:rPr>
+        <w:tab/>
+        <w:t>- BEET</w:t>
+      </w:r>
+    </w:p>
+    <w:p>
+      <w:pPr>
+        <w:pStyle w:val="PlainText"/>
+        <w:rPr>
+          <w:rFonts w:ascii="Courier New" w:hAnsi="Courier New" w:cs="Courier New"/>
+        </w:rPr>
+      </w:pPr>
+      <w:r>
+        <w:rPr>
+          <w:rFonts w:ascii="Courier New" w:hAnsi="Courier New" w:cs="Courier New"/>
+        </w:rPr>
+        <w:t>Number of Pockets</w:t>
+      </w:r>
+      <w:r>
+        <w:rPr>
+          <w:rFonts w:ascii="Courier New" w:hAnsi="Courier New" w:cs="Courier New"/>
+        </w:rPr>
+        <w:tab/>
+      </w:r>
+      <w:r>
+        <w:rPr>
+          <w:rFonts w:ascii="Courier New" w:hAnsi="Courier New" w:cs="Courier New"/>
+        </w:rPr>
+        <w:tab/>
+      </w:r>
+      <w:r>
+        <w:rPr>
+          <w:rFonts w:ascii="Courier New" w:hAnsi="Courier New" w:cs="Courier New"/>
+        </w:rPr>
+        <w:tab/>
+        <w:t>- 1</w:t>
+      </w:r>
+    </w:p>
+    <w:p>
+      <w:pPr>
+        <w:pStyle w:val="PlainText"/>
+        <w:rPr>
+          <w:rFonts w:ascii="Courier New" w:hAnsi="Courier New" w:cs="Courier New"/>
+        </w:rPr>
+      </w:pPr>
+      <w:r>
+        <w:rPr>
+          <w:rFonts w:ascii="Courier New" w:hAnsi="Courier New" w:cs="Courier New"/>
+        </w:rPr>
+        <w:t>Number of KGs</w:t>
+      </w:r>
+      <w:r>
+        <w:rPr>
+          <w:rFonts w:ascii="Courier New" w:hAnsi="Courier New" w:cs="Courier New"/>
+        </w:rPr>
+        <w:tab/>
+      </w:r>
+      <w:r>
+        <w:rPr>
+          <w:rFonts w:ascii="Courier New" w:hAnsi="Courier New" w:cs="Courier New"/>
+        </w:rPr>
+        <w:tab/>
+      </w:r>
+      <w:r>
+        <w:rPr>
+          <w:rFonts w:ascii="Courier New" w:hAnsi="Courier New" w:cs="Courier New"/>
+        </w:rPr>
+        <w:tab/>
+        <w:t>- 25</w:t>
+      </w:r>
+    </w:p>
+    <w:p>
+      <w:pPr>
+        <w:pStyle w:val="PlainText"/>
+        <w:rPr>
+          <w:rFonts w:ascii="Courier New" w:hAnsi="Courier New" w:cs="Courier New"/>
+        </w:rPr>
+      </w:pPr>
+      <w:r>
+        <w:rPr>
+          <w:rFonts w:ascii="Courier New" w:hAnsi="Courier New" w:cs="Courier New"/>
+        </w:rPr>
+        <w:t>Rate</w:t>
+      </w:r>
+      <w:r>
+        <w:rPr>
+          <w:rFonts w:ascii="Courier New" w:hAnsi="Courier New" w:cs="Courier New"/>
+        </w:rPr>
+        <w:tab/>
+      </w:r>
+      <w:r>
+        <w:rPr>
+          <w:rFonts w:ascii="Courier New" w:hAnsi="Courier New" w:cs="Courier New"/>
+        </w:rPr>
+        <w:tab/>
+      </w:r>
+      <w:r>
+        <w:rPr>
+          <w:rFonts w:ascii="Courier New" w:hAnsi="Courier New" w:cs="Courier New"/>
+        </w:rPr>
+        <w:tab/>
+      </w:r>
+      <w:r>
+        <w:rPr>
+          <w:rFonts w:ascii="Courier New" w:hAnsi="Courier New" w:cs="Courier New"/>
+        </w:rPr>
+        <w:tab/>
+      </w:r>
+      <w:r>
+        <w:rPr>
+          <w:rFonts w:ascii="Courier New" w:hAnsi="Courier New" w:cs="Courier New"/>
+        </w:rPr>
+        <w:tab/>
+        <w:t>- 20</w:t>
+      </w:r>
+    </w:p>
+    <w:p>
+      <w:pPr>
+        <w:pStyle w:val="PlainText"/>
+        <w:rPr>
+          <w:rFonts w:ascii="Courier New" w:hAnsi="Courier New" w:cs="Courier New"/>
+        </w:rPr>
+      </w:pPr>
+      <w:r>
+        <w:rPr>
+          <w:rFonts w:ascii="Courier New" w:hAnsi="Courier New" w:cs="Courier New"/>
+        </w:rPr>
+        <w:t>Total Price</w:t>
+      </w:r>
+      <w:r>
+        <w:rPr>
+          <w:rFonts w:ascii="Courier New" w:hAnsi="Courier New" w:cs="Courier New"/>
+        </w:rPr>
+        <w:tab/>
+      </w:r>
+      <w:r>
+        <w:rPr>
+          <w:rFonts w:ascii="Courier New" w:hAnsi="Courier New" w:cs="Courier New"/>
+        </w:rPr>
+        <w:tab/>
+      </w:r>
+      <w:r>
+        <w:rPr>
+          <w:rFonts w:ascii="Courier New" w:hAnsi="Courier New" w:cs="Courier New"/>
+        </w:rPr>
+        <w:tab/>
+      </w:r>
+      <w:r>
+        <w:rPr>
+          <w:rFonts w:ascii="Courier New" w:hAnsi="Courier New" w:cs="Courier New"/>
+        </w:rPr>
+        <w:tab/>
+        <w:t>- 500.0</w:t>
+      </w:r>
+    </w:p>
+    <w:p>
+      <w:pPr>
+        <w:pStyle w:val="PlainText"/>
+        <w:rPr>
+          <w:rFonts w:ascii="Courier New" w:hAnsi="Courier New" w:cs="Courier New"/>
+          <w:b/>
+        </w:rPr>
+      </w:pPr>
+      <w:r>
+        <w:rPr>
+          <w:rFonts w:ascii="Courier New" w:hAnsi="Courier New" w:cs="Courier New"/>
+          <w:b/>
+        </w:rPr>
+        <w:t>Amount balance</w:t>
+      </w:r>
+      <w:r>
+        <w:rPr>
+          <w:rFonts w:ascii="Courier New" w:hAnsi="Courier New" w:cs="Courier New"/>
+          <w:b/>
+        </w:rPr>
+        <w:tab/>
+      </w:r>
+      <w:r>
+        <w:rPr>
+          <w:rFonts w:ascii="Courier New" w:hAnsi="Courier New" w:cs="Courier New"/>
+          <w:b/>
+        </w:rPr>
+        <w:tab/>
+      </w:r>
+      <w:r>
+        <w:rPr>
+          <w:rFonts w:ascii="Courier New" w:hAnsi="Courier New" w:cs="Courier New"/>
+          <w:b/>
+        </w:rPr>
+        <w:tab/>
+        <w:t>- 1644.0</w:t>
+      </w:r>
+    </w:p>
+    <w:p>
+      <w:pPr>
+        <w:pStyle w:val="PlainText"/>
+        <w:rPr>
+          <w:rFonts w:ascii="Courier New" w:hAnsi="Courier New" w:cs="Courier New"/>
+        </w:rPr>
+      </w:pPr>
+    </w:p>
+    <w:p>
+      <w:pPr>
+        <w:pStyle w:val="PlainText"/>
+        <w:rPr>
+          <w:rFonts w:ascii="Courier New" w:hAnsi="Courier New" w:cs="Courier New"/>
+        </w:rPr>
+      </w:pPr>
     </w:p>
     <w:p>
       <w:pPr>

</xml_diff>

<commit_message>
30/06/2018 MAMATHA CHICK IN
</commit_message>
<xml_diff>
--- a/customer _details/GANGAMMA/SEP/TUMKUR/AR/PURCHASE DETAILS.docx
+++ b/customer _details/GANGAMMA/SEP/TUMKUR/AR/PURCHASE DETAILS.docx
@@ -534,13 +534,7 @@
         <w:rPr>
           <w:rFonts w:ascii="Courier New" w:hAnsi="Courier New" w:cs="Courier New"/>
         </w:rPr>
-        <w:t>SUN Jun 24</w:t>
-      </w:r>
-      <w:r>
-        <w:rPr>
-          <w:rFonts w:ascii="Courier New" w:hAnsi="Courier New" w:cs="Courier New"/>
-        </w:rPr>
-        <w:t xml:space="preserve"> 11:22:42 IST 2018</w:t>
+        <w:t>SUN Jun 24 11:22:42 IST 2018</w:t>
       </w:r>
     </w:p>
     <w:p>
@@ -1091,6 +1085,666 @@
         <w:tab/>
         <w:t>- 1644.0</w:t>
       </w:r>
+    </w:p>
+    <w:p>
+      <w:pPr>
+        <w:pStyle w:val="PlainText"/>
+        <w:rPr>
+          <w:rFonts w:ascii="Courier New" w:hAnsi="Courier New" w:cs="Courier New"/>
+          <w:b/>
+        </w:rPr>
+      </w:pPr>
+    </w:p>
+    <w:p>
+      <w:pPr>
+        <w:pStyle w:val="PlainText"/>
+        <w:rPr>
+          <w:rFonts w:ascii="Courier New" w:hAnsi="Courier New" w:cs="Courier New"/>
+        </w:rPr>
+      </w:pPr>
+      <w:r>
+        <w:rPr>
+          <w:rFonts w:ascii="Courier New" w:hAnsi="Courier New" w:cs="Courier New"/>
+        </w:rPr>
+        <w:t>FRI Jun 29</w:t>
+      </w:r>
+      <w:r>
+        <w:rPr>
+          <w:rFonts w:ascii="Courier New" w:hAnsi="Courier New" w:cs="Courier New"/>
+        </w:rPr>
+        <w:t xml:space="preserve"> 11:08:18 IST 2018</w:t>
+      </w:r>
+    </w:p>
+    <w:p>
+      <w:pPr>
+        <w:pStyle w:val="PlainText"/>
+        <w:rPr>
+          <w:rFonts w:ascii="Courier New" w:hAnsi="Courier New" w:cs="Courier New"/>
+        </w:rPr>
+      </w:pPr>
+      <w:r>
+        <w:rPr>
+          <w:rFonts w:ascii="Courier New" w:hAnsi="Courier New" w:cs="Courier New"/>
+        </w:rPr>
+        <w:t>Person Name</w:t>
+      </w:r>
+      <w:r>
+        <w:rPr>
+          <w:rFonts w:ascii="Courier New" w:hAnsi="Courier New" w:cs="Courier New"/>
+        </w:rPr>
+        <w:tab/>
+      </w:r>
+      <w:r>
+        <w:rPr>
+          <w:rFonts w:ascii="Courier New" w:hAnsi="Courier New" w:cs="Courier New"/>
+        </w:rPr>
+        <w:tab/>
+      </w:r>
+      <w:r>
+        <w:rPr>
+          <w:rFonts w:ascii="Courier New" w:hAnsi="Courier New" w:cs="Courier New"/>
+        </w:rPr>
+        <w:tab/>
+      </w:r>
+      <w:r>
+        <w:rPr>
+          <w:rFonts w:ascii="Courier New" w:hAnsi="Courier New" w:cs="Courier New"/>
+        </w:rPr>
+        <w:tab/>
+        <w:t>- AR</w:t>
+      </w:r>
+    </w:p>
+    <w:p>
+      <w:pPr>
+        <w:pStyle w:val="PlainText"/>
+        <w:rPr>
+          <w:rFonts w:ascii="Courier New" w:hAnsi="Courier New" w:cs="Courier New"/>
+        </w:rPr>
+      </w:pPr>
+      <w:r>
+        <w:rPr>
+          <w:rFonts w:ascii="Courier New" w:hAnsi="Courier New" w:cs="Courier New"/>
+        </w:rPr>
+        <w:t>Bill number</w:t>
+      </w:r>
+      <w:r>
+        <w:rPr>
+          <w:rFonts w:ascii="Courier New" w:hAnsi="Courier New" w:cs="Courier New"/>
+        </w:rPr>
+        <w:tab/>
+      </w:r>
+      <w:r>
+        <w:rPr>
+          <w:rFonts w:ascii="Courier New" w:hAnsi="Courier New" w:cs="Courier New"/>
+        </w:rPr>
+        <w:tab/>
+      </w:r>
+      <w:r>
+        <w:rPr>
+          <w:rFonts w:ascii="Courier New" w:hAnsi="Courier New" w:cs="Courier New"/>
+        </w:rPr>
+        <w:tab/>
+      </w:r>
+      <w:r>
+        <w:rPr>
+          <w:rFonts w:ascii="Courier New" w:hAnsi="Courier New" w:cs="Courier New"/>
+        </w:rPr>
+        <w:tab/>
+        <w:t>- 6258</w:t>
+      </w:r>
+    </w:p>
+    <w:p>
+      <w:pPr>
+        <w:pStyle w:val="PlainText"/>
+        <w:rPr>
+          <w:rFonts w:ascii="Courier New" w:hAnsi="Courier New" w:cs="Courier New"/>
+        </w:rPr>
+      </w:pPr>
+      <w:r>
+        <w:rPr>
+          <w:rFonts w:ascii="Courier New" w:hAnsi="Courier New" w:cs="Courier New"/>
+        </w:rPr>
+        <w:t>---------------------------------------------------------------</w:t>
+      </w:r>
+    </w:p>
+    <w:p>
+      <w:pPr>
+        <w:pStyle w:val="PlainText"/>
+        <w:rPr>
+          <w:rFonts w:ascii="Courier New" w:hAnsi="Courier New" w:cs="Courier New"/>
+        </w:rPr>
+      </w:pPr>
+      <w:r>
+        <w:rPr>
+          <w:rFonts w:ascii="Courier New" w:hAnsi="Courier New" w:cs="Courier New"/>
+        </w:rPr>
+        <w:t>Item Name</w:t>
+      </w:r>
+      <w:r>
+        <w:rPr>
+          <w:rFonts w:ascii="Courier New" w:hAnsi="Courier New" w:cs="Courier New"/>
+        </w:rPr>
+        <w:tab/>
+      </w:r>
+      <w:r>
+        <w:rPr>
+          <w:rFonts w:ascii="Courier New" w:hAnsi="Courier New" w:cs="Courier New"/>
+        </w:rPr>
+        <w:tab/>
+      </w:r>
+      <w:r>
+        <w:rPr>
+          <w:rFonts w:ascii="Courier New" w:hAnsi="Courier New" w:cs="Courier New"/>
+        </w:rPr>
+        <w:tab/>
+      </w:r>
+      <w:r>
+        <w:rPr>
+          <w:rFonts w:ascii="Courier New" w:hAnsi="Courier New" w:cs="Courier New"/>
+        </w:rPr>
+        <w:tab/>
+        <w:t>- POTATO</w:t>
+      </w:r>
+    </w:p>
+    <w:p>
+      <w:pPr>
+        <w:pStyle w:val="PlainText"/>
+        <w:rPr>
+          <w:rFonts w:ascii="Courier New" w:hAnsi="Courier New" w:cs="Courier New"/>
+        </w:rPr>
+      </w:pPr>
+      <w:r>
+        <w:rPr>
+          <w:rFonts w:ascii="Courier New" w:hAnsi="Courier New" w:cs="Courier New"/>
+        </w:rPr>
+        <w:t>Number of Pockets</w:t>
+      </w:r>
+      <w:r>
+        <w:rPr>
+          <w:rFonts w:ascii="Courier New" w:hAnsi="Courier New" w:cs="Courier New"/>
+        </w:rPr>
+        <w:tab/>
+      </w:r>
+      <w:r>
+        <w:rPr>
+          <w:rFonts w:ascii="Courier New" w:hAnsi="Courier New" w:cs="Courier New"/>
+        </w:rPr>
+        <w:tab/>
+      </w:r>
+      <w:r>
+        <w:rPr>
+          <w:rFonts w:ascii="Courier New" w:hAnsi="Courier New" w:cs="Courier New"/>
+        </w:rPr>
+        <w:tab/>
+        <w:t>- 1</w:t>
+      </w:r>
+    </w:p>
+    <w:p>
+      <w:pPr>
+        <w:pStyle w:val="PlainText"/>
+        <w:rPr>
+          <w:rFonts w:ascii="Courier New" w:hAnsi="Courier New" w:cs="Courier New"/>
+        </w:rPr>
+      </w:pPr>
+      <w:r>
+        <w:rPr>
+          <w:rFonts w:ascii="Courier New" w:hAnsi="Courier New" w:cs="Courier New"/>
+        </w:rPr>
+        <w:t>Number of KGs</w:t>
+      </w:r>
+      <w:r>
+        <w:rPr>
+          <w:rFonts w:ascii="Courier New" w:hAnsi="Courier New" w:cs="Courier New"/>
+        </w:rPr>
+        <w:tab/>
+      </w:r>
+      <w:r>
+        <w:rPr>
+          <w:rFonts w:ascii="Courier New" w:hAnsi="Courier New" w:cs="Courier New"/>
+        </w:rPr>
+        <w:tab/>
+      </w:r>
+      <w:r>
+        <w:rPr>
+          <w:rFonts w:ascii="Courier New" w:hAnsi="Courier New" w:cs="Courier New"/>
+        </w:rPr>
+        <w:tab/>
+        <w:t>- 55</w:t>
+      </w:r>
+    </w:p>
+    <w:p>
+      <w:pPr>
+        <w:pStyle w:val="PlainText"/>
+        <w:rPr>
+          <w:rFonts w:ascii="Courier New" w:hAnsi="Courier New" w:cs="Courier New"/>
+        </w:rPr>
+      </w:pPr>
+      <w:r>
+        <w:rPr>
+          <w:rFonts w:ascii="Courier New" w:hAnsi="Courier New" w:cs="Courier New"/>
+        </w:rPr>
+        <w:t>Rate</w:t>
+      </w:r>
+      <w:r>
+        <w:rPr>
+          <w:rFonts w:ascii="Courier New" w:hAnsi="Courier New" w:cs="Courier New"/>
+        </w:rPr>
+        <w:tab/>
+      </w:r>
+      <w:r>
+        <w:rPr>
+          <w:rFonts w:ascii="Courier New" w:hAnsi="Courier New" w:cs="Courier New"/>
+        </w:rPr>
+        <w:tab/>
+      </w:r>
+      <w:r>
+        <w:rPr>
+          <w:rFonts w:ascii="Courier New" w:hAnsi="Courier New" w:cs="Courier New"/>
+        </w:rPr>
+        <w:tab/>
+      </w:r>
+      <w:r>
+        <w:rPr>
+          <w:rFonts w:ascii="Courier New" w:hAnsi="Courier New" w:cs="Courier New"/>
+        </w:rPr>
+        <w:tab/>
+      </w:r>
+      <w:r>
+        <w:rPr>
+          <w:rFonts w:ascii="Courier New" w:hAnsi="Courier New" w:cs="Courier New"/>
+        </w:rPr>
+        <w:tab/>
+        <w:t>- 20</w:t>
+      </w:r>
+    </w:p>
+    <w:p>
+      <w:pPr>
+        <w:pStyle w:val="PlainText"/>
+        <w:rPr>
+          <w:rFonts w:ascii="Courier New" w:hAnsi="Courier New" w:cs="Courier New"/>
+        </w:rPr>
+      </w:pPr>
+      <w:r>
+        <w:rPr>
+          <w:rFonts w:ascii="Courier New" w:hAnsi="Courier New" w:cs="Courier New"/>
+        </w:rPr>
+        <w:t>Total Price</w:t>
+      </w:r>
+      <w:r>
+        <w:rPr>
+          <w:rFonts w:ascii="Courier New" w:hAnsi="Courier New" w:cs="Courier New"/>
+        </w:rPr>
+        <w:tab/>
+      </w:r>
+      <w:r>
+        <w:rPr>
+          <w:rFonts w:ascii="Courier New" w:hAnsi="Courier New" w:cs="Courier New"/>
+        </w:rPr>
+        <w:tab/>
+      </w:r>
+      <w:r>
+        <w:rPr>
+          <w:rFonts w:ascii="Courier New" w:hAnsi="Courier New" w:cs="Courier New"/>
+        </w:rPr>
+        <w:tab/>
+      </w:r>
+      <w:r>
+        <w:rPr>
+          <w:rFonts w:ascii="Courier New" w:hAnsi="Courier New" w:cs="Courier New"/>
+        </w:rPr>
+        <w:tab/>
+        <w:t>- 1100.0</w:t>
+      </w:r>
+    </w:p>
+    <w:p>
+      <w:pPr>
+        <w:pStyle w:val="PlainText"/>
+        <w:rPr>
+          <w:rFonts w:ascii="Courier New" w:hAnsi="Courier New" w:cs="Courier New"/>
+          <w:color w:val="FF0000"/>
+        </w:rPr>
+      </w:pPr>
+      <w:r>
+        <w:rPr>
+          <w:rFonts w:ascii="Courier New" w:hAnsi="Courier New" w:cs="Courier New"/>
+          <w:color w:val="FF0000"/>
+        </w:rPr>
+        <w:t>Amount Received</w:t>
+      </w:r>
+      <w:r>
+        <w:rPr>
+          <w:rFonts w:ascii="Courier New" w:hAnsi="Courier New" w:cs="Courier New"/>
+          <w:color w:val="FF0000"/>
+        </w:rPr>
+        <w:tab/>
+      </w:r>
+      <w:r>
+        <w:rPr>
+          <w:rFonts w:ascii="Courier New" w:hAnsi="Courier New" w:cs="Courier New"/>
+          <w:color w:val="FF0000"/>
+        </w:rPr>
+        <w:tab/>
+      </w:r>
+      <w:r>
+        <w:rPr>
+          <w:rFonts w:ascii="Courier New" w:hAnsi="Courier New" w:cs="Courier New"/>
+          <w:color w:val="FF0000"/>
+        </w:rPr>
+        <w:tab/>
+        <w:t>- 1644</w:t>
+      </w:r>
+    </w:p>
+    <w:p>
+      <w:pPr>
+        <w:pStyle w:val="PlainText"/>
+        <w:rPr>
+          <w:rFonts w:ascii="Courier New" w:hAnsi="Courier New" w:cs="Courier New"/>
+        </w:rPr>
+      </w:pPr>
+      <w:r>
+        <w:rPr>
+          <w:rFonts w:ascii="Courier New" w:hAnsi="Courier New" w:cs="Courier New"/>
+        </w:rPr>
+        <w:t>Amount balance</w:t>
+      </w:r>
+      <w:r>
+        <w:rPr>
+          <w:rFonts w:ascii="Courier New" w:hAnsi="Courier New" w:cs="Courier New"/>
+        </w:rPr>
+        <w:tab/>
+      </w:r>
+      <w:r>
+        <w:rPr>
+          <w:rFonts w:ascii="Courier New" w:hAnsi="Courier New" w:cs="Courier New"/>
+        </w:rPr>
+        <w:tab/>
+      </w:r>
+      <w:r>
+        <w:rPr>
+          <w:rFonts w:ascii="Courier New" w:hAnsi="Courier New" w:cs="Courier New"/>
+        </w:rPr>
+        <w:tab/>
+        <w:t>- 1100.0</w:t>
+      </w:r>
+    </w:p>
+    <w:p>
+      <w:pPr>
+        <w:pStyle w:val="PlainText"/>
+        <w:rPr>
+          <w:rFonts w:ascii="Courier New" w:hAnsi="Courier New" w:cs="Courier New"/>
+        </w:rPr>
+      </w:pPr>
+      <w:r>
+        <w:rPr>
+          <w:rFonts w:ascii="Courier New" w:hAnsi="Courier New" w:cs="Courier New"/>
+        </w:rPr>
+        <w:t>Amount Received mode</w:t>
+      </w:r>
+      <w:r>
+        <w:rPr>
+          <w:rFonts w:ascii="Courier New" w:hAnsi="Courier New" w:cs="Courier New"/>
+        </w:rPr>
+        <w:tab/>
+      </w:r>
+      <w:r>
+        <w:rPr>
+          <w:rFonts w:ascii="Courier New" w:hAnsi="Courier New" w:cs="Courier New"/>
+        </w:rPr>
+        <w:tab/>
+        <w:t>- CASH</w:t>
+      </w:r>
+    </w:p>
+    <w:p>
+      <w:pPr>
+        <w:pStyle w:val="PlainText"/>
+        <w:rPr>
+          <w:rFonts w:ascii="Courier New" w:hAnsi="Courier New" w:cs="Courier New"/>
+        </w:rPr>
+      </w:pPr>
+    </w:p>
+    <w:p>
+      <w:pPr>
+        <w:pStyle w:val="PlainText"/>
+        <w:rPr>
+          <w:rFonts w:ascii="Courier New" w:hAnsi="Courier New" w:cs="Courier New"/>
+        </w:rPr>
+      </w:pPr>
+      <w:r>
+        <w:rPr>
+          <w:rFonts w:ascii="Courier New" w:hAnsi="Courier New" w:cs="Courier New"/>
+        </w:rPr>
+        <w:t>Item Name</w:t>
+      </w:r>
+      <w:r>
+        <w:rPr>
+          <w:rFonts w:ascii="Courier New" w:hAnsi="Courier New" w:cs="Courier New"/>
+        </w:rPr>
+        <w:tab/>
+      </w:r>
+      <w:r>
+        <w:rPr>
+          <w:rFonts w:ascii="Courier New" w:hAnsi="Courier New" w:cs="Courier New"/>
+        </w:rPr>
+        <w:tab/>
+      </w:r>
+      <w:r>
+        <w:rPr>
+          <w:rFonts w:ascii="Courier New" w:hAnsi="Courier New" w:cs="Courier New"/>
+        </w:rPr>
+        <w:tab/>
+      </w:r>
+      <w:r>
+        <w:rPr>
+          <w:rFonts w:ascii="Courier New" w:hAnsi="Courier New" w:cs="Courier New"/>
+        </w:rPr>
+        <w:tab/>
+        <w:t>- BEET</w:t>
+      </w:r>
+    </w:p>
+    <w:p>
+      <w:pPr>
+        <w:pStyle w:val="PlainText"/>
+        <w:rPr>
+          <w:rFonts w:ascii="Courier New" w:hAnsi="Courier New" w:cs="Courier New"/>
+        </w:rPr>
+      </w:pPr>
+      <w:r>
+        <w:rPr>
+          <w:rFonts w:ascii="Courier New" w:hAnsi="Courier New" w:cs="Courier New"/>
+        </w:rPr>
+        <w:t>Number of Pockets</w:t>
+      </w:r>
+      <w:r>
+        <w:rPr>
+          <w:rFonts w:ascii="Courier New" w:hAnsi="Courier New" w:cs="Courier New"/>
+        </w:rPr>
+        <w:tab/>
+      </w:r>
+      <w:r>
+        <w:rPr>
+          <w:rFonts w:ascii="Courier New" w:hAnsi="Courier New" w:cs="Courier New"/>
+        </w:rPr>
+        <w:tab/>
+      </w:r>
+      <w:r>
+        <w:rPr>
+          <w:rFonts w:ascii="Courier New" w:hAnsi="Courier New" w:cs="Courier New"/>
+        </w:rPr>
+        <w:tab/>
+        <w:t>- 1</w:t>
+      </w:r>
+    </w:p>
+    <w:p>
+      <w:pPr>
+        <w:pStyle w:val="PlainText"/>
+        <w:rPr>
+          <w:rFonts w:ascii="Courier New" w:hAnsi="Courier New" w:cs="Courier New"/>
+        </w:rPr>
+      </w:pPr>
+      <w:r>
+        <w:rPr>
+          <w:rFonts w:ascii="Courier New" w:hAnsi="Courier New" w:cs="Courier New"/>
+        </w:rPr>
+        <w:t>Number of KGs</w:t>
+      </w:r>
+      <w:r>
+        <w:rPr>
+          <w:rFonts w:ascii="Courier New" w:hAnsi="Courier New" w:cs="Courier New"/>
+        </w:rPr>
+        <w:tab/>
+      </w:r>
+      <w:r>
+        <w:rPr>
+          <w:rFonts w:ascii="Courier New" w:hAnsi="Courier New" w:cs="Courier New"/>
+        </w:rPr>
+        <w:tab/>
+      </w:r>
+      <w:r>
+        <w:rPr>
+          <w:rFonts w:ascii="Courier New" w:hAnsi="Courier New" w:cs="Courier New"/>
+        </w:rPr>
+        <w:tab/>
+        <w:t>- 30</w:t>
+      </w:r>
+    </w:p>
+    <w:p>
+      <w:pPr>
+        <w:pStyle w:val="PlainText"/>
+        <w:rPr>
+          <w:rFonts w:ascii="Courier New" w:hAnsi="Courier New" w:cs="Courier New"/>
+        </w:rPr>
+      </w:pPr>
+      <w:r>
+        <w:rPr>
+          <w:rFonts w:ascii="Courier New" w:hAnsi="Courier New" w:cs="Courier New"/>
+        </w:rPr>
+        <w:t>Rate</w:t>
+      </w:r>
+      <w:r>
+        <w:rPr>
+          <w:rFonts w:ascii="Courier New" w:hAnsi="Courier New" w:cs="Courier New"/>
+        </w:rPr>
+        <w:tab/>
+      </w:r>
+      <w:r>
+        <w:rPr>
+          <w:rFonts w:ascii="Courier New" w:hAnsi="Courier New" w:cs="Courier New"/>
+        </w:rPr>
+        <w:tab/>
+      </w:r>
+      <w:r>
+        <w:rPr>
+          <w:rFonts w:ascii="Courier New" w:hAnsi="Courier New" w:cs="Courier New"/>
+        </w:rPr>
+        <w:tab/>
+      </w:r>
+      <w:r>
+        <w:rPr>
+          <w:rFonts w:ascii="Courier New" w:hAnsi="Courier New" w:cs="Courier New"/>
+        </w:rPr>
+        <w:tab/>
+      </w:r>
+      <w:r>
+        <w:rPr>
+          <w:rFonts w:ascii="Courier New" w:hAnsi="Courier New" w:cs="Courier New"/>
+        </w:rPr>
+        <w:tab/>
+        <w:t>- 20</w:t>
+      </w:r>
+    </w:p>
+    <w:p>
+      <w:pPr>
+        <w:pStyle w:val="PlainText"/>
+        <w:rPr>
+          <w:rFonts w:ascii="Courier New" w:hAnsi="Courier New" w:cs="Courier New"/>
+        </w:rPr>
+      </w:pPr>
+      <w:r>
+        <w:rPr>
+          <w:rFonts w:ascii="Courier New" w:hAnsi="Courier New" w:cs="Courier New"/>
+        </w:rPr>
+        <w:t>Total Price</w:t>
+      </w:r>
+      <w:r>
+        <w:rPr>
+          <w:rFonts w:ascii="Courier New" w:hAnsi="Courier New" w:cs="Courier New"/>
+        </w:rPr>
+        <w:tab/>
+      </w:r>
+      <w:r>
+        <w:rPr>
+          <w:rFonts w:ascii="Courier New" w:hAnsi="Courier New" w:cs="Courier New"/>
+        </w:rPr>
+        <w:tab/>
+      </w:r>
+      <w:r>
+        <w:rPr>
+          <w:rFonts w:ascii="Courier New" w:hAnsi="Courier New" w:cs="Courier New"/>
+        </w:rPr>
+        <w:tab/>
+      </w:r>
+      <w:r>
+        <w:rPr>
+          <w:rFonts w:ascii="Courier New" w:hAnsi="Courier New" w:cs="Courier New"/>
+        </w:rPr>
+        <w:tab/>
+        <w:t>- 600.0</w:t>
+      </w:r>
+    </w:p>
+    <w:p>
+      <w:pPr>
+        <w:pStyle w:val="PlainText"/>
+        <w:rPr>
+          <w:rFonts w:ascii="Courier New" w:hAnsi="Courier New" w:cs="Courier New"/>
+          <w:b/>
+        </w:rPr>
+      </w:pPr>
+      <w:r>
+        <w:rPr>
+          <w:rFonts w:ascii="Courier New" w:hAnsi="Courier New" w:cs="Courier New"/>
+          <w:b/>
+        </w:rPr>
+        <w:t>Amount balance</w:t>
+      </w:r>
+      <w:r>
+        <w:rPr>
+          <w:rFonts w:ascii="Courier New" w:hAnsi="Courier New" w:cs="Courier New"/>
+          <w:b/>
+        </w:rPr>
+        <w:tab/>
+      </w:r>
+      <w:r>
+        <w:rPr>
+          <w:rFonts w:ascii="Courier New" w:hAnsi="Courier New" w:cs="Courier New"/>
+          <w:b/>
+        </w:rPr>
+        <w:tab/>
+      </w:r>
+      <w:r>
+        <w:rPr>
+          <w:rFonts w:ascii="Courier New" w:hAnsi="Courier New" w:cs="Courier New"/>
+          <w:b/>
+        </w:rPr>
+        <w:tab/>
+        <w:t>- 1700.0</w:t>
+      </w:r>
+    </w:p>
+    <w:p>
+      <w:pPr>
+        <w:pStyle w:val="PlainText"/>
+        <w:rPr>
+          <w:rFonts w:ascii="Courier New" w:hAnsi="Courier New" w:cs="Courier New"/>
+        </w:rPr>
+      </w:pPr>
+    </w:p>
+    <w:p>
+      <w:pPr>
+        <w:pStyle w:val="PlainText"/>
+        <w:rPr>
+          <w:rFonts w:ascii="Courier New" w:hAnsi="Courier New" w:cs="Courier New"/>
+          <w:b/>
+        </w:rPr>
+      </w:pPr>
     </w:p>
     <w:p>
       <w:pPr>

</xml_diff>

<commit_message>
02/07/2018 MAMATHA CHICK IN
</commit_message>
<xml_diff>
--- a/customer _details/GANGAMMA/SEP/TUMKUR/AR/PURCHASE DETAILS.docx
+++ b/customer _details/GANGAMMA/SEP/TUMKUR/AR/PURCHASE DETAILS.docx
@@ -1106,13 +1106,7 @@
         <w:rPr>
           <w:rFonts w:ascii="Courier New" w:hAnsi="Courier New" w:cs="Courier New"/>
         </w:rPr>
-        <w:t>FRI Jun 29</w:t>
-      </w:r>
-      <w:r>
-        <w:rPr>
-          <w:rFonts w:ascii="Courier New" w:hAnsi="Courier New" w:cs="Courier New"/>
-        </w:rPr>
-        <w:t xml:space="preserve"> 11:08:18 IST 2018</w:t>
+        <w:t>FRI Jun 29 11:08:18 IST 2018</w:t>
       </w:r>
     </w:p>
     <w:p>
@@ -1728,6 +1722,436 @@
         <w:tab/>
         <w:t>- 1700.0</w:t>
       </w:r>
+    </w:p>
+    <w:p>
+      <w:pPr>
+        <w:pStyle w:val="PlainText"/>
+        <w:rPr>
+          <w:rFonts w:ascii="Courier New" w:hAnsi="Courier New" w:cs="Courier New"/>
+          <w:b/>
+        </w:rPr>
+      </w:pPr>
+    </w:p>
+    <w:p>
+      <w:pPr>
+        <w:pStyle w:val="PlainText"/>
+        <w:rPr>
+          <w:rFonts w:ascii="Courier New" w:hAnsi="Courier New" w:cs="Courier New"/>
+        </w:rPr>
+      </w:pPr>
+      <w:r>
+        <w:rPr>
+          <w:rFonts w:ascii="Courier New" w:hAnsi="Courier New" w:cs="Courier New"/>
+        </w:rPr>
+        <w:t>SUN Jul 01</w:t>
+      </w:r>
+      <w:r>
+        <w:rPr>
+          <w:rFonts w:ascii="Courier New" w:hAnsi="Courier New" w:cs="Courier New"/>
+        </w:rPr>
+        <w:t xml:space="preserve"> 11:11:15 IST 2018</w:t>
+      </w:r>
+    </w:p>
+    <w:p>
+      <w:pPr>
+        <w:pStyle w:val="PlainText"/>
+        <w:rPr>
+          <w:rFonts w:ascii="Courier New" w:hAnsi="Courier New" w:cs="Courier New"/>
+        </w:rPr>
+      </w:pPr>
+      <w:r>
+        <w:rPr>
+          <w:rFonts w:ascii="Courier New" w:hAnsi="Courier New" w:cs="Courier New"/>
+        </w:rPr>
+        <w:t>Person Name</w:t>
+      </w:r>
+      <w:r>
+        <w:rPr>
+          <w:rFonts w:ascii="Courier New" w:hAnsi="Courier New" w:cs="Courier New"/>
+        </w:rPr>
+        <w:tab/>
+      </w:r>
+      <w:r>
+        <w:rPr>
+          <w:rFonts w:ascii="Courier New" w:hAnsi="Courier New" w:cs="Courier New"/>
+        </w:rPr>
+        <w:tab/>
+      </w:r>
+      <w:r>
+        <w:rPr>
+          <w:rFonts w:ascii="Courier New" w:hAnsi="Courier New" w:cs="Courier New"/>
+        </w:rPr>
+        <w:tab/>
+      </w:r>
+      <w:r>
+        <w:rPr>
+          <w:rFonts w:ascii="Courier New" w:hAnsi="Courier New" w:cs="Courier New"/>
+        </w:rPr>
+        <w:tab/>
+        <w:t>- AR</w:t>
+      </w:r>
+    </w:p>
+    <w:p>
+      <w:pPr>
+        <w:pStyle w:val="PlainText"/>
+        <w:rPr>
+          <w:rFonts w:ascii="Courier New" w:hAnsi="Courier New" w:cs="Courier New"/>
+        </w:rPr>
+      </w:pPr>
+      <w:r>
+        <w:rPr>
+          <w:rFonts w:ascii="Courier New" w:hAnsi="Courier New" w:cs="Courier New"/>
+        </w:rPr>
+        <w:t>Bill number</w:t>
+      </w:r>
+      <w:r>
+        <w:rPr>
+          <w:rFonts w:ascii="Courier New" w:hAnsi="Courier New" w:cs="Courier New"/>
+        </w:rPr>
+        <w:tab/>
+      </w:r>
+      <w:r>
+        <w:rPr>
+          <w:rFonts w:ascii="Courier New" w:hAnsi="Courier New" w:cs="Courier New"/>
+        </w:rPr>
+        <w:tab/>
+      </w:r>
+      <w:r>
+        <w:rPr>
+          <w:rFonts w:ascii="Courier New" w:hAnsi="Courier New" w:cs="Courier New"/>
+        </w:rPr>
+        <w:tab/>
+      </w:r>
+      <w:r>
+        <w:rPr>
+          <w:rFonts w:ascii="Courier New" w:hAnsi="Courier New" w:cs="Courier New"/>
+        </w:rPr>
+        <w:tab/>
+        <w:t>- 6319</w:t>
+      </w:r>
+    </w:p>
+    <w:p>
+      <w:pPr>
+        <w:pStyle w:val="PlainText"/>
+        <w:rPr>
+          <w:rFonts w:ascii="Courier New" w:hAnsi="Courier New" w:cs="Courier New"/>
+        </w:rPr>
+      </w:pPr>
+      <w:r>
+        <w:rPr>
+          <w:rFonts w:ascii="Courier New" w:hAnsi="Courier New" w:cs="Courier New"/>
+        </w:rPr>
+        <w:t>---------------------------------------------------------------</w:t>
+      </w:r>
+    </w:p>
+    <w:p>
+      <w:pPr>
+        <w:pStyle w:val="PlainText"/>
+        <w:rPr>
+          <w:rFonts w:ascii="Courier New" w:hAnsi="Courier New" w:cs="Courier New"/>
+        </w:rPr>
+      </w:pPr>
+      <w:r>
+        <w:rPr>
+          <w:rFonts w:ascii="Courier New" w:hAnsi="Courier New" w:cs="Courier New"/>
+        </w:rPr>
+        <w:t>Item Name</w:t>
+      </w:r>
+      <w:r>
+        <w:rPr>
+          <w:rFonts w:ascii="Courier New" w:hAnsi="Courier New" w:cs="Courier New"/>
+        </w:rPr>
+        <w:tab/>
+      </w:r>
+      <w:r>
+        <w:rPr>
+          <w:rFonts w:ascii="Courier New" w:hAnsi="Courier New" w:cs="Courier New"/>
+        </w:rPr>
+        <w:tab/>
+      </w:r>
+      <w:r>
+        <w:rPr>
+          <w:rFonts w:ascii="Courier New" w:hAnsi="Courier New" w:cs="Courier New"/>
+        </w:rPr>
+        <w:tab/>
+      </w:r>
+      <w:r>
+        <w:rPr>
+          <w:rFonts w:ascii="Courier New" w:hAnsi="Courier New" w:cs="Courier New"/>
+        </w:rPr>
+        <w:tab/>
+        <w:t>- POTATO</w:t>
+      </w:r>
+    </w:p>
+    <w:p>
+      <w:pPr>
+        <w:pStyle w:val="PlainText"/>
+        <w:rPr>
+          <w:rFonts w:ascii="Courier New" w:hAnsi="Courier New" w:cs="Courier New"/>
+        </w:rPr>
+      </w:pPr>
+      <w:r>
+        <w:rPr>
+          <w:rFonts w:ascii="Courier New" w:hAnsi="Courier New" w:cs="Courier New"/>
+        </w:rPr>
+        <w:t>Number of Pockets</w:t>
+      </w:r>
+      <w:r>
+        <w:rPr>
+          <w:rFonts w:ascii="Courier New" w:hAnsi="Courier New" w:cs="Courier New"/>
+        </w:rPr>
+        <w:tab/>
+      </w:r>
+      <w:r>
+        <w:rPr>
+          <w:rFonts w:ascii="Courier New" w:hAnsi="Courier New" w:cs="Courier New"/>
+        </w:rPr>
+        <w:tab/>
+      </w:r>
+      <w:r>
+        <w:rPr>
+          <w:rFonts w:ascii="Courier New" w:hAnsi="Courier New" w:cs="Courier New"/>
+        </w:rPr>
+        <w:tab/>
+        <w:t>- 1</w:t>
+      </w:r>
+    </w:p>
+    <w:p>
+      <w:pPr>
+        <w:pStyle w:val="PlainText"/>
+        <w:rPr>
+          <w:rFonts w:ascii="Courier New" w:hAnsi="Courier New" w:cs="Courier New"/>
+        </w:rPr>
+      </w:pPr>
+      <w:r>
+        <w:rPr>
+          <w:rFonts w:ascii="Courier New" w:hAnsi="Courier New" w:cs="Courier New"/>
+        </w:rPr>
+        <w:t>Number of KGs</w:t>
+      </w:r>
+      <w:r>
+        <w:rPr>
+          <w:rFonts w:ascii="Courier New" w:hAnsi="Courier New" w:cs="Courier New"/>
+        </w:rPr>
+        <w:tab/>
+      </w:r>
+      <w:r>
+        <w:rPr>
+          <w:rFonts w:ascii="Courier New" w:hAnsi="Courier New" w:cs="Courier New"/>
+        </w:rPr>
+        <w:tab/>
+      </w:r>
+      <w:r>
+        <w:rPr>
+          <w:rFonts w:ascii="Courier New" w:hAnsi="Courier New" w:cs="Courier New"/>
+        </w:rPr>
+        <w:tab/>
+        <w:t>- 52</w:t>
+      </w:r>
+    </w:p>
+    <w:p>
+      <w:pPr>
+        <w:pStyle w:val="PlainText"/>
+        <w:rPr>
+          <w:rFonts w:ascii="Courier New" w:hAnsi="Courier New" w:cs="Courier New"/>
+        </w:rPr>
+      </w:pPr>
+      <w:r>
+        <w:rPr>
+          <w:rFonts w:ascii="Courier New" w:hAnsi="Courier New" w:cs="Courier New"/>
+        </w:rPr>
+        <w:t>Rate</w:t>
+      </w:r>
+      <w:r>
+        <w:rPr>
+          <w:rFonts w:ascii="Courier New" w:hAnsi="Courier New" w:cs="Courier New"/>
+        </w:rPr>
+        <w:tab/>
+      </w:r>
+      <w:r>
+        <w:rPr>
+          <w:rFonts w:ascii="Courier New" w:hAnsi="Courier New" w:cs="Courier New"/>
+        </w:rPr>
+        <w:tab/>
+      </w:r>
+      <w:r>
+        <w:rPr>
+          <w:rFonts w:ascii="Courier New" w:hAnsi="Courier New" w:cs="Courier New"/>
+        </w:rPr>
+        <w:tab/>
+      </w:r>
+      <w:r>
+        <w:rPr>
+          <w:rFonts w:ascii="Courier New" w:hAnsi="Courier New" w:cs="Courier New"/>
+        </w:rPr>
+        <w:tab/>
+      </w:r>
+      <w:r>
+        <w:rPr>
+          <w:rFonts w:ascii="Courier New" w:hAnsi="Courier New" w:cs="Courier New"/>
+        </w:rPr>
+        <w:tab/>
+        <w:t>- 21</w:t>
+      </w:r>
+    </w:p>
+    <w:p>
+      <w:pPr>
+        <w:pStyle w:val="PlainText"/>
+        <w:rPr>
+          <w:rFonts w:ascii="Courier New" w:hAnsi="Courier New" w:cs="Courier New"/>
+        </w:rPr>
+      </w:pPr>
+      <w:r>
+        <w:rPr>
+          <w:rFonts w:ascii="Courier New" w:hAnsi="Courier New" w:cs="Courier New"/>
+        </w:rPr>
+        <w:t>Total Price</w:t>
+      </w:r>
+      <w:r>
+        <w:rPr>
+          <w:rFonts w:ascii="Courier New" w:hAnsi="Courier New" w:cs="Courier New"/>
+        </w:rPr>
+        <w:tab/>
+      </w:r>
+      <w:r>
+        <w:rPr>
+          <w:rFonts w:ascii="Courier New" w:hAnsi="Courier New" w:cs="Courier New"/>
+        </w:rPr>
+        <w:tab/>
+      </w:r>
+      <w:r>
+        <w:rPr>
+          <w:rFonts w:ascii="Courier New" w:hAnsi="Courier New" w:cs="Courier New"/>
+        </w:rPr>
+        <w:tab/>
+      </w:r>
+      <w:r>
+        <w:rPr>
+          <w:rFonts w:ascii="Courier New" w:hAnsi="Courier New" w:cs="Courier New"/>
+        </w:rPr>
+        <w:tab/>
+        <w:t>- 1092.0</w:t>
+      </w:r>
+    </w:p>
+    <w:p>
+      <w:pPr>
+        <w:pStyle w:val="PlainText"/>
+        <w:rPr>
+          <w:rFonts w:ascii="Courier New" w:hAnsi="Courier New" w:cs="Courier New"/>
+          <w:color w:val="FF0000"/>
+        </w:rPr>
+      </w:pPr>
+      <w:r>
+        <w:rPr>
+          <w:rFonts w:ascii="Courier New" w:hAnsi="Courier New" w:cs="Courier New"/>
+          <w:color w:val="FF0000"/>
+        </w:rPr>
+        <w:t>Amount Received</w:t>
+      </w:r>
+      <w:r>
+        <w:rPr>
+          <w:rFonts w:ascii="Courier New" w:hAnsi="Courier New" w:cs="Courier New"/>
+          <w:color w:val="FF0000"/>
+        </w:rPr>
+        <w:tab/>
+      </w:r>
+      <w:r>
+        <w:rPr>
+          <w:rFonts w:ascii="Courier New" w:hAnsi="Courier New" w:cs="Courier New"/>
+          <w:color w:val="FF0000"/>
+        </w:rPr>
+        <w:tab/>
+      </w:r>
+      <w:r>
+        <w:rPr>
+          <w:rFonts w:ascii="Courier New" w:hAnsi="Courier New" w:cs="Courier New"/>
+          <w:color w:val="FF0000"/>
+        </w:rPr>
+        <w:tab/>
+        <w:t>- 1700</w:t>
+      </w:r>
+    </w:p>
+    <w:p>
+      <w:pPr>
+        <w:pStyle w:val="PlainText"/>
+        <w:rPr>
+          <w:rFonts w:ascii="Courier New" w:hAnsi="Courier New" w:cs="Courier New"/>
+          <w:b/>
+        </w:rPr>
+      </w:pPr>
+      <w:r>
+        <w:rPr>
+          <w:rFonts w:ascii="Courier New" w:hAnsi="Courier New" w:cs="Courier New"/>
+          <w:b/>
+        </w:rPr>
+        <w:t>Amount balance</w:t>
+      </w:r>
+      <w:r>
+        <w:rPr>
+          <w:rFonts w:ascii="Courier New" w:hAnsi="Courier New" w:cs="Courier New"/>
+          <w:b/>
+        </w:rPr>
+        <w:tab/>
+      </w:r>
+      <w:r>
+        <w:rPr>
+          <w:rFonts w:ascii="Courier New" w:hAnsi="Courier New" w:cs="Courier New"/>
+          <w:b/>
+        </w:rPr>
+        <w:tab/>
+      </w:r>
+      <w:r>
+        <w:rPr>
+          <w:rFonts w:ascii="Courier New" w:hAnsi="Courier New" w:cs="Courier New"/>
+          <w:b/>
+        </w:rPr>
+        <w:tab/>
+        <w:t>- 1092.0</w:t>
+      </w:r>
+    </w:p>
+    <w:p>
+      <w:pPr>
+        <w:pStyle w:val="PlainText"/>
+        <w:rPr>
+          <w:rFonts w:ascii="Courier New" w:hAnsi="Courier New" w:cs="Courier New"/>
+        </w:rPr>
+      </w:pPr>
+      <w:r>
+        <w:rPr>
+          <w:rFonts w:ascii="Courier New" w:hAnsi="Courier New" w:cs="Courier New"/>
+        </w:rPr>
+        <w:t>Amount Received mode</w:t>
+      </w:r>
+      <w:r>
+        <w:rPr>
+          <w:rFonts w:ascii="Courier New" w:hAnsi="Courier New" w:cs="Courier New"/>
+        </w:rPr>
+        <w:tab/>
+      </w:r>
+      <w:r>
+        <w:rPr>
+          <w:rFonts w:ascii="Courier New" w:hAnsi="Courier New" w:cs="Courier New"/>
+        </w:rPr>
+        <w:tab/>
+        <w:t>- CASH</w:t>
+      </w:r>
+    </w:p>
+    <w:p>
+      <w:pPr>
+        <w:pStyle w:val="PlainText"/>
+        <w:rPr>
+          <w:rFonts w:ascii="Courier New" w:hAnsi="Courier New" w:cs="Courier New"/>
+        </w:rPr>
+      </w:pPr>
+    </w:p>
+    <w:p>
+      <w:pPr>
+        <w:pStyle w:val="PlainText"/>
+        <w:rPr>
+          <w:rFonts w:ascii="Courier New" w:hAnsi="Courier New" w:cs="Courier New"/>
+          <w:b/>
+        </w:rPr>
+      </w:pPr>
     </w:p>
     <w:p>
       <w:pPr>

</xml_diff>

<commit_message>
09/07/2018 MAMATHA CHICK IN
</commit_message>
<xml_diff>
--- a/customer _details/GANGAMMA/SEP/TUMKUR/AR/PURCHASE DETAILS.docx
+++ b/customer _details/GANGAMMA/SEP/TUMKUR/AR/PURCHASE DETAILS.docx
@@ -1743,13 +1743,7 @@
         <w:rPr>
           <w:rFonts w:ascii="Courier New" w:hAnsi="Courier New" w:cs="Courier New"/>
         </w:rPr>
-        <w:t>SUN Jul 01</w:t>
-      </w:r>
-      <w:r>
-        <w:rPr>
-          <w:rFonts w:ascii="Courier New" w:hAnsi="Courier New" w:cs="Courier New"/>
-        </w:rPr>
-        <w:t xml:space="preserve"> 11:11:15 IST 2018</w:t>
+        <w:t>SUN Jul 01 11:11:15 IST 2018</w:t>
       </w:r>
     </w:p>
     <w:p>
@@ -2135,6 +2129,894 @@
         <w:tab/>
         <w:t>- CASH</w:t>
       </w:r>
+    </w:p>
+    <w:p>
+      <w:pPr>
+        <w:pStyle w:val="PlainText"/>
+        <w:rPr>
+          <w:rFonts w:ascii="Courier New" w:hAnsi="Courier New" w:cs="Courier New"/>
+        </w:rPr>
+      </w:pPr>
+    </w:p>
+    <w:p>
+      <w:pPr>
+        <w:pStyle w:val="PlainText"/>
+        <w:rPr>
+          <w:rFonts w:ascii="Courier New" w:hAnsi="Courier New" w:cs="Courier New"/>
+        </w:rPr>
+      </w:pPr>
+      <w:r>
+        <w:rPr>
+          <w:rFonts w:ascii="Courier New" w:hAnsi="Courier New" w:cs="Courier New"/>
+        </w:rPr>
+        <w:t>SUN Jul 08</w:t>
+      </w:r>
+      <w:r>
+        <w:rPr>
+          <w:rFonts w:ascii="Courier New" w:hAnsi="Courier New" w:cs="Courier New"/>
+        </w:rPr>
+        <w:t xml:space="preserve"> 11:35:42 IST 2018</w:t>
+      </w:r>
+    </w:p>
+    <w:p>
+      <w:pPr>
+        <w:pStyle w:val="PlainText"/>
+        <w:rPr>
+          <w:rFonts w:ascii="Courier New" w:hAnsi="Courier New" w:cs="Courier New"/>
+        </w:rPr>
+      </w:pPr>
+      <w:r>
+        <w:rPr>
+          <w:rFonts w:ascii="Courier New" w:hAnsi="Courier New" w:cs="Courier New"/>
+        </w:rPr>
+        <w:t>Person Name</w:t>
+      </w:r>
+      <w:r>
+        <w:rPr>
+          <w:rFonts w:ascii="Courier New" w:hAnsi="Courier New" w:cs="Courier New"/>
+        </w:rPr>
+        <w:tab/>
+      </w:r>
+      <w:r>
+        <w:rPr>
+          <w:rFonts w:ascii="Courier New" w:hAnsi="Courier New" w:cs="Courier New"/>
+        </w:rPr>
+        <w:tab/>
+      </w:r>
+      <w:r>
+        <w:rPr>
+          <w:rFonts w:ascii="Courier New" w:hAnsi="Courier New" w:cs="Courier New"/>
+        </w:rPr>
+        <w:tab/>
+      </w:r>
+      <w:r>
+        <w:rPr>
+          <w:rFonts w:ascii="Courier New" w:hAnsi="Courier New" w:cs="Courier New"/>
+        </w:rPr>
+        <w:tab/>
+        <w:t>- AR</w:t>
+      </w:r>
+    </w:p>
+    <w:p>
+      <w:pPr>
+        <w:pStyle w:val="PlainText"/>
+        <w:rPr>
+          <w:rFonts w:ascii="Courier New" w:hAnsi="Courier New" w:cs="Courier New"/>
+        </w:rPr>
+      </w:pPr>
+      <w:r>
+        <w:rPr>
+          <w:rFonts w:ascii="Courier New" w:hAnsi="Courier New" w:cs="Courier New"/>
+        </w:rPr>
+        <w:t>Bill number</w:t>
+      </w:r>
+      <w:r>
+        <w:rPr>
+          <w:rFonts w:ascii="Courier New" w:hAnsi="Courier New" w:cs="Courier New"/>
+        </w:rPr>
+        <w:tab/>
+      </w:r>
+      <w:r>
+        <w:rPr>
+          <w:rFonts w:ascii="Courier New" w:hAnsi="Courier New" w:cs="Courier New"/>
+        </w:rPr>
+        <w:tab/>
+      </w:r>
+      <w:r>
+        <w:rPr>
+          <w:rFonts w:ascii="Courier New" w:hAnsi="Courier New" w:cs="Courier New"/>
+        </w:rPr>
+        <w:tab/>
+      </w:r>
+      <w:r>
+        <w:rPr>
+          <w:rFonts w:ascii="Courier New" w:hAnsi="Courier New" w:cs="Courier New"/>
+        </w:rPr>
+        <w:tab/>
+        <w:t>- 6482</w:t>
+      </w:r>
+    </w:p>
+    <w:p>
+      <w:pPr>
+        <w:pStyle w:val="PlainText"/>
+        <w:rPr>
+          <w:rFonts w:ascii="Courier New" w:hAnsi="Courier New" w:cs="Courier New"/>
+        </w:rPr>
+      </w:pPr>
+      <w:r>
+        <w:rPr>
+          <w:rFonts w:ascii="Courier New" w:hAnsi="Courier New" w:cs="Courier New"/>
+        </w:rPr>
+        <w:t>---------------------------------------------------------------</w:t>
+      </w:r>
+    </w:p>
+    <w:p>
+      <w:pPr>
+        <w:pStyle w:val="PlainText"/>
+        <w:rPr>
+          <w:rFonts w:ascii="Courier New" w:hAnsi="Courier New" w:cs="Courier New"/>
+        </w:rPr>
+      </w:pPr>
+      <w:r>
+        <w:rPr>
+          <w:rFonts w:ascii="Courier New" w:hAnsi="Courier New" w:cs="Courier New"/>
+        </w:rPr>
+        <w:t>Item Name</w:t>
+      </w:r>
+      <w:r>
+        <w:rPr>
+          <w:rFonts w:ascii="Courier New" w:hAnsi="Courier New" w:cs="Courier New"/>
+        </w:rPr>
+        <w:tab/>
+      </w:r>
+      <w:r>
+        <w:rPr>
+          <w:rFonts w:ascii="Courier New" w:hAnsi="Courier New" w:cs="Courier New"/>
+        </w:rPr>
+        <w:tab/>
+      </w:r>
+      <w:r>
+        <w:rPr>
+          <w:rFonts w:ascii="Courier New" w:hAnsi="Courier New" w:cs="Courier New"/>
+        </w:rPr>
+        <w:tab/>
+      </w:r>
+      <w:r>
+        <w:rPr>
+          <w:rFonts w:ascii="Courier New" w:hAnsi="Courier New" w:cs="Courier New"/>
+        </w:rPr>
+        <w:tab/>
+        <w:t>- POTATO</w:t>
+      </w:r>
+    </w:p>
+    <w:p>
+      <w:pPr>
+        <w:pStyle w:val="PlainText"/>
+        <w:rPr>
+          <w:rFonts w:ascii="Courier New" w:hAnsi="Courier New" w:cs="Courier New"/>
+        </w:rPr>
+      </w:pPr>
+      <w:r>
+        <w:rPr>
+          <w:rFonts w:ascii="Courier New" w:hAnsi="Courier New" w:cs="Courier New"/>
+        </w:rPr>
+        <w:t>Number of Pockets</w:t>
+      </w:r>
+      <w:r>
+        <w:rPr>
+          <w:rFonts w:ascii="Courier New" w:hAnsi="Courier New" w:cs="Courier New"/>
+        </w:rPr>
+        <w:tab/>
+      </w:r>
+      <w:r>
+        <w:rPr>
+          <w:rFonts w:ascii="Courier New" w:hAnsi="Courier New" w:cs="Courier New"/>
+        </w:rPr>
+        <w:tab/>
+      </w:r>
+      <w:r>
+        <w:rPr>
+          <w:rFonts w:ascii="Courier New" w:hAnsi="Courier New" w:cs="Courier New"/>
+        </w:rPr>
+        <w:tab/>
+        <w:t>- 1</w:t>
+      </w:r>
+    </w:p>
+    <w:p>
+      <w:pPr>
+        <w:pStyle w:val="PlainText"/>
+        <w:rPr>
+          <w:rFonts w:ascii="Courier New" w:hAnsi="Courier New" w:cs="Courier New"/>
+        </w:rPr>
+      </w:pPr>
+      <w:r>
+        <w:rPr>
+          <w:rFonts w:ascii="Courier New" w:hAnsi="Courier New" w:cs="Courier New"/>
+        </w:rPr>
+        <w:t>Number of KGs</w:t>
+      </w:r>
+      <w:r>
+        <w:rPr>
+          <w:rFonts w:ascii="Courier New" w:hAnsi="Courier New" w:cs="Courier New"/>
+        </w:rPr>
+        <w:tab/>
+      </w:r>
+      <w:r>
+        <w:rPr>
+          <w:rFonts w:ascii="Courier New" w:hAnsi="Courier New" w:cs="Courier New"/>
+        </w:rPr>
+        <w:tab/>
+      </w:r>
+      <w:r>
+        <w:rPr>
+          <w:rFonts w:ascii="Courier New" w:hAnsi="Courier New" w:cs="Courier New"/>
+        </w:rPr>
+        <w:tab/>
+        <w:t>- 55</w:t>
+      </w:r>
+    </w:p>
+    <w:p>
+      <w:pPr>
+        <w:pStyle w:val="PlainText"/>
+        <w:rPr>
+          <w:rFonts w:ascii="Courier New" w:hAnsi="Courier New" w:cs="Courier New"/>
+        </w:rPr>
+      </w:pPr>
+      <w:r>
+        <w:rPr>
+          <w:rFonts w:ascii="Courier New" w:hAnsi="Courier New" w:cs="Courier New"/>
+        </w:rPr>
+        <w:t>Rate</w:t>
+      </w:r>
+      <w:r>
+        <w:rPr>
+          <w:rFonts w:ascii="Courier New" w:hAnsi="Courier New" w:cs="Courier New"/>
+        </w:rPr>
+        <w:tab/>
+      </w:r>
+      <w:r>
+        <w:rPr>
+          <w:rFonts w:ascii="Courier New" w:hAnsi="Courier New" w:cs="Courier New"/>
+        </w:rPr>
+        <w:tab/>
+      </w:r>
+      <w:r>
+        <w:rPr>
+          <w:rFonts w:ascii="Courier New" w:hAnsi="Courier New" w:cs="Courier New"/>
+        </w:rPr>
+        <w:tab/>
+      </w:r>
+      <w:r>
+        <w:rPr>
+          <w:rFonts w:ascii="Courier New" w:hAnsi="Courier New" w:cs="Courier New"/>
+        </w:rPr>
+        <w:tab/>
+      </w:r>
+      <w:r>
+        <w:rPr>
+          <w:rFonts w:ascii="Courier New" w:hAnsi="Courier New" w:cs="Courier New"/>
+        </w:rPr>
+        <w:tab/>
+        <w:t>- 21</w:t>
+      </w:r>
+    </w:p>
+    <w:p>
+      <w:pPr>
+        <w:pStyle w:val="PlainText"/>
+        <w:rPr>
+          <w:rFonts w:ascii="Courier New" w:hAnsi="Courier New" w:cs="Courier New"/>
+        </w:rPr>
+      </w:pPr>
+      <w:r>
+        <w:rPr>
+          <w:rFonts w:ascii="Courier New" w:hAnsi="Courier New" w:cs="Courier New"/>
+        </w:rPr>
+        <w:t>Total Price</w:t>
+      </w:r>
+      <w:r>
+        <w:rPr>
+          <w:rFonts w:ascii="Courier New" w:hAnsi="Courier New" w:cs="Courier New"/>
+        </w:rPr>
+        <w:tab/>
+      </w:r>
+      <w:r>
+        <w:rPr>
+          <w:rFonts w:ascii="Courier New" w:hAnsi="Courier New" w:cs="Courier New"/>
+        </w:rPr>
+        <w:tab/>
+      </w:r>
+      <w:r>
+        <w:rPr>
+          <w:rFonts w:ascii="Courier New" w:hAnsi="Courier New" w:cs="Courier New"/>
+        </w:rPr>
+        <w:tab/>
+      </w:r>
+      <w:r>
+        <w:rPr>
+          <w:rFonts w:ascii="Courier New" w:hAnsi="Courier New" w:cs="Courier New"/>
+        </w:rPr>
+        <w:tab/>
+        <w:t>- 1155.0</w:t>
+      </w:r>
+    </w:p>
+    <w:p>
+      <w:pPr>
+        <w:pStyle w:val="PlainText"/>
+        <w:rPr>
+          <w:rFonts w:ascii="Courier New" w:hAnsi="Courier New" w:cs="Courier New"/>
+        </w:rPr>
+      </w:pPr>
+      <w:r>
+        <w:rPr>
+          <w:rFonts w:ascii="Courier New" w:hAnsi="Courier New" w:cs="Courier New"/>
+        </w:rPr>
+        <w:t>Amount balance</w:t>
+      </w:r>
+      <w:r>
+        <w:rPr>
+          <w:rFonts w:ascii="Courier New" w:hAnsi="Courier New" w:cs="Courier New"/>
+        </w:rPr>
+        <w:tab/>
+      </w:r>
+      <w:r>
+        <w:rPr>
+          <w:rFonts w:ascii="Courier New" w:hAnsi="Courier New" w:cs="Courier New"/>
+        </w:rPr>
+        <w:tab/>
+      </w:r>
+      <w:r>
+        <w:rPr>
+          <w:rFonts w:ascii="Courier New" w:hAnsi="Courier New" w:cs="Courier New"/>
+        </w:rPr>
+        <w:tab/>
+        <w:t>- 2247.0</w:t>
+      </w:r>
+    </w:p>
+    <w:p>
+      <w:pPr>
+        <w:pStyle w:val="PlainText"/>
+        <w:rPr>
+          <w:rFonts w:ascii="Courier New" w:hAnsi="Courier New" w:cs="Courier New"/>
+        </w:rPr>
+      </w:pPr>
+    </w:p>
+    <w:p>
+      <w:pPr>
+        <w:pStyle w:val="PlainText"/>
+        <w:rPr>
+          <w:rFonts w:ascii="Courier New" w:hAnsi="Courier New" w:cs="Courier New"/>
+        </w:rPr>
+      </w:pPr>
+      <w:r>
+        <w:rPr>
+          <w:rFonts w:ascii="Courier New" w:hAnsi="Courier New" w:cs="Courier New"/>
+        </w:rPr>
+        <w:t>Item Name</w:t>
+      </w:r>
+      <w:r>
+        <w:rPr>
+          <w:rFonts w:ascii="Courier New" w:hAnsi="Courier New" w:cs="Courier New"/>
+        </w:rPr>
+        <w:tab/>
+      </w:r>
+      <w:r>
+        <w:rPr>
+          <w:rFonts w:ascii="Courier New" w:hAnsi="Courier New" w:cs="Courier New"/>
+        </w:rPr>
+        <w:tab/>
+      </w:r>
+      <w:r>
+        <w:rPr>
+          <w:rFonts w:ascii="Courier New" w:hAnsi="Courier New" w:cs="Courier New"/>
+        </w:rPr>
+        <w:tab/>
+      </w:r>
+      <w:r>
+        <w:rPr>
+          <w:rFonts w:ascii="Courier New" w:hAnsi="Courier New" w:cs="Courier New"/>
+        </w:rPr>
+        <w:tab/>
+        <w:t>- CARROT</w:t>
+      </w:r>
+    </w:p>
+    <w:p>
+      <w:pPr>
+        <w:pStyle w:val="PlainText"/>
+        <w:rPr>
+          <w:rFonts w:ascii="Courier New" w:hAnsi="Courier New" w:cs="Courier New"/>
+        </w:rPr>
+      </w:pPr>
+      <w:r>
+        <w:rPr>
+          <w:rFonts w:ascii="Courier New" w:hAnsi="Courier New" w:cs="Courier New"/>
+        </w:rPr>
+        <w:t>Number of Pockets</w:t>
+      </w:r>
+      <w:r>
+        <w:rPr>
+          <w:rFonts w:ascii="Courier New" w:hAnsi="Courier New" w:cs="Courier New"/>
+        </w:rPr>
+        <w:tab/>
+      </w:r>
+      <w:r>
+        <w:rPr>
+          <w:rFonts w:ascii="Courier New" w:hAnsi="Courier New" w:cs="Courier New"/>
+        </w:rPr>
+        <w:tab/>
+      </w:r>
+      <w:r>
+        <w:rPr>
+          <w:rFonts w:ascii="Courier New" w:hAnsi="Courier New" w:cs="Courier New"/>
+        </w:rPr>
+        <w:tab/>
+        <w:t>- 1</w:t>
+      </w:r>
+    </w:p>
+    <w:p>
+      <w:pPr>
+        <w:pStyle w:val="PlainText"/>
+        <w:rPr>
+          <w:rFonts w:ascii="Courier New" w:hAnsi="Courier New" w:cs="Courier New"/>
+        </w:rPr>
+      </w:pPr>
+      <w:r>
+        <w:rPr>
+          <w:rFonts w:ascii="Courier New" w:hAnsi="Courier New" w:cs="Courier New"/>
+        </w:rPr>
+        <w:t>Number of KGs</w:t>
+      </w:r>
+      <w:r>
+        <w:rPr>
+          <w:rFonts w:ascii="Courier New" w:hAnsi="Courier New" w:cs="Courier New"/>
+        </w:rPr>
+        <w:tab/>
+      </w:r>
+      <w:r>
+        <w:rPr>
+          <w:rFonts w:ascii="Courier New" w:hAnsi="Courier New" w:cs="Courier New"/>
+        </w:rPr>
+        <w:tab/>
+      </w:r>
+      <w:r>
+        <w:rPr>
+          <w:rFonts w:ascii="Courier New" w:hAnsi="Courier New" w:cs="Courier New"/>
+        </w:rPr>
+        <w:tab/>
+        <w:t>- 30</w:t>
+      </w:r>
+    </w:p>
+    <w:p>
+      <w:pPr>
+        <w:pStyle w:val="PlainText"/>
+        <w:rPr>
+          <w:rFonts w:ascii="Courier New" w:hAnsi="Courier New" w:cs="Courier New"/>
+        </w:rPr>
+      </w:pPr>
+      <w:r>
+        <w:rPr>
+          <w:rFonts w:ascii="Courier New" w:hAnsi="Courier New" w:cs="Courier New"/>
+        </w:rPr>
+        <w:t>Rate</w:t>
+      </w:r>
+      <w:r>
+        <w:rPr>
+          <w:rFonts w:ascii="Courier New" w:hAnsi="Courier New" w:cs="Courier New"/>
+        </w:rPr>
+        <w:tab/>
+      </w:r>
+      <w:r>
+        <w:rPr>
+          <w:rFonts w:ascii="Courier New" w:hAnsi="Courier New" w:cs="Courier New"/>
+        </w:rPr>
+        <w:tab/>
+      </w:r>
+      <w:r>
+        <w:rPr>
+          <w:rFonts w:ascii="Courier New" w:hAnsi="Courier New" w:cs="Courier New"/>
+        </w:rPr>
+        <w:tab/>
+      </w:r>
+      <w:r>
+        <w:rPr>
+          <w:rFonts w:ascii="Courier New" w:hAnsi="Courier New" w:cs="Courier New"/>
+        </w:rPr>
+        <w:tab/>
+      </w:r>
+      <w:r>
+        <w:rPr>
+          <w:rFonts w:ascii="Courier New" w:hAnsi="Courier New" w:cs="Courier New"/>
+        </w:rPr>
+        <w:tab/>
+        <w:t>- 26</w:t>
+      </w:r>
+    </w:p>
+    <w:p>
+      <w:pPr>
+        <w:pStyle w:val="PlainText"/>
+        <w:rPr>
+          <w:rFonts w:ascii="Courier New" w:hAnsi="Courier New" w:cs="Courier New"/>
+        </w:rPr>
+      </w:pPr>
+      <w:r>
+        <w:rPr>
+          <w:rFonts w:ascii="Courier New" w:hAnsi="Courier New" w:cs="Courier New"/>
+        </w:rPr>
+        <w:t>Total Price</w:t>
+      </w:r>
+      <w:r>
+        <w:rPr>
+          <w:rFonts w:ascii="Courier New" w:hAnsi="Courier New" w:cs="Courier New"/>
+        </w:rPr>
+        <w:tab/>
+      </w:r>
+      <w:r>
+        <w:rPr>
+          <w:rFonts w:ascii="Courier New" w:hAnsi="Courier New" w:cs="Courier New"/>
+        </w:rPr>
+        <w:tab/>
+      </w:r>
+      <w:r>
+        <w:rPr>
+          <w:rFonts w:ascii="Courier New" w:hAnsi="Courier New" w:cs="Courier New"/>
+        </w:rPr>
+        <w:tab/>
+      </w:r>
+      <w:r>
+        <w:rPr>
+          <w:rFonts w:ascii="Courier New" w:hAnsi="Courier New" w:cs="Courier New"/>
+        </w:rPr>
+        <w:tab/>
+        <w:t>- 780.0</w:t>
+      </w:r>
+    </w:p>
+    <w:p>
+      <w:pPr>
+        <w:pStyle w:val="PlainText"/>
+        <w:rPr>
+          <w:rFonts w:ascii="Courier New" w:hAnsi="Courier New" w:cs="Courier New"/>
+        </w:rPr>
+      </w:pPr>
+      <w:r>
+        <w:rPr>
+          <w:rFonts w:ascii="Courier New" w:hAnsi="Courier New" w:cs="Courier New"/>
+        </w:rPr>
+        <w:t>Amount balance</w:t>
+      </w:r>
+      <w:r>
+        <w:rPr>
+          <w:rFonts w:ascii="Courier New" w:hAnsi="Courier New" w:cs="Courier New"/>
+        </w:rPr>
+        <w:tab/>
+      </w:r>
+      <w:r>
+        <w:rPr>
+          <w:rFonts w:ascii="Courier New" w:hAnsi="Courier New" w:cs="Courier New"/>
+        </w:rPr>
+        <w:tab/>
+      </w:r>
+      <w:r>
+        <w:rPr>
+          <w:rFonts w:ascii="Courier New" w:hAnsi="Courier New" w:cs="Courier New"/>
+        </w:rPr>
+        <w:tab/>
+        <w:t>- 3027.0</w:t>
+      </w:r>
+    </w:p>
+    <w:p>
+      <w:pPr>
+        <w:pStyle w:val="PlainText"/>
+        <w:rPr>
+          <w:rFonts w:ascii="Courier New" w:hAnsi="Courier New" w:cs="Courier New"/>
+        </w:rPr>
+      </w:pPr>
+    </w:p>
+    <w:p>
+      <w:pPr>
+        <w:pStyle w:val="PlainText"/>
+        <w:rPr>
+          <w:rFonts w:ascii="Courier New" w:hAnsi="Courier New" w:cs="Courier New"/>
+        </w:rPr>
+      </w:pPr>
+      <w:r>
+        <w:rPr>
+          <w:rFonts w:ascii="Courier New" w:hAnsi="Courier New" w:cs="Courier New"/>
+        </w:rPr>
+        <w:t>Item Name</w:t>
+      </w:r>
+      <w:r>
+        <w:rPr>
+          <w:rFonts w:ascii="Courier New" w:hAnsi="Courier New" w:cs="Courier New"/>
+        </w:rPr>
+        <w:tab/>
+      </w:r>
+      <w:r>
+        <w:rPr>
+          <w:rFonts w:ascii="Courier New" w:hAnsi="Courier New" w:cs="Courier New"/>
+        </w:rPr>
+        <w:tab/>
+      </w:r>
+      <w:r>
+        <w:rPr>
+          <w:rFonts w:ascii="Courier New" w:hAnsi="Courier New" w:cs="Courier New"/>
+        </w:rPr>
+        <w:tab/>
+      </w:r>
+      <w:r>
+        <w:rPr>
+          <w:rFonts w:ascii="Courier New" w:hAnsi="Courier New" w:cs="Courier New"/>
+        </w:rPr>
+        <w:tab/>
+        <w:t>- BEET</w:t>
+      </w:r>
+    </w:p>
+    <w:p>
+      <w:pPr>
+        <w:pStyle w:val="PlainText"/>
+        <w:rPr>
+          <w:rFonts w:ascii="Courier New" w:hAnsi="Courier New" w:cs="Courier New"/>
+        </w:rPr>
+      </w:pPr>
+      <w:r>
+        <w:rPr>
+          <w:rFonts w:ascii="Courier New" w:hAnsi="Courier New" w:cs="Courier New"/>
+        </w:rPr>
+        <w:t>Number of Pockets</w:t>
+      </w:r>
+      <w:r>
+        <w:rPr>
+          <w:rFonts w:ascii="Courier New" w:hAnsi="Courier New" w:cs="Courier New"/>
+        </w:rPr>
+        <w:tab/>
+      </w:r>
+      <w:r>
+        <w:rPr>
+          <w:rFonts w:ascii="Courier New" w:hAnsi="Courier New" w:cs="Courier New"/>
+        </w:rPr>
+        <w:tab/>
+      </w:r>
+      <w:r>
+        <w:rPr>
+          <w:rFonts w:ascii="Courier New" w:hAnsi="Courier New" w:cs="Courier New"/>
+        </w:rPr>
+        <w:tab/>
+        <w:t>- 1</w:t>
+      </w:r>
+    </w:p>
+    <w:p>
+      <w:pPr>
+        <w:pStyle w:val="PlainText"/>
+        <w:rPr>
+          <w:rFonts w:ascii="Courier New" w:hAnsi="Courier New" w:cs="Courier New"/>
+        </w:rPr>
+      </w:pPr>
+      <w:r>
+        <w:rPr>
+          <w:rFonts w:ascii="Courier New" w:hAnsi="Courier New" w:cs="Courier New"/>
+        </w:rPr>
+        <w:t>Number of KGs</w:t>
+      </w:r>
+      <w:r>
+        <w:rPr>
+          <w:rFonts w:ascii="Courier New" w:hAnsi="Courier New" w:cs="Courier New"/>
+        </w:rPr>
+        <w:tab/>
+      </w:r>
+      <w:r>
+        <w:rPr>
+          <w:rFonts w:ascii="Courier New" w:hAnsi="Courier New" w:cs="Courier New"/>
+        </w:rPr>
+        <w:tab/>
+      </w:r>
+      <w:r>
+        <w:rPr>
+          <w:rFonts w:ascii="Courier New" w:hAnsi="Courier New" w:cs="Courier New"/>
+        </w:rPr>
+        <w:tab/>
+        <w:t>- 25</w:t>
+      </w:r>
+    </w:p>
+    <w:p>
+      <w:pPr>
+        <w:pStyle w:val="PlainText"/>
+        <w:rPr>
+          <w:rFonts w:ascii="Courier New" w:hAnsi="Courier New" w:cs="Courier New"/>
+        </w:rPr>
+      </w:pPr>
+      <w:r>
+        <w:rPr>
+          <w:rFonts w:ascii="Courier New" w:hAnsi="Courier New" w:cs="Courier New"/>
+        </w:rPr>
+        <w:t>Rate</w:t>
+      </w:r>
+      <w:r>
+        <w:rPr>
+          <w:rFonts w:ascii="Courier New" w:hAnsi="Courier New" w:cs="Courier New"/>
+        </w:rPr>
+        <w:tab/>
+      </w:r>
+      <w:r>
+        <w:rPr>
+          <w:rFonts w:ascii="Courier New" w:hAnsi="Courier New" w:cs="Courier New"/>
+        </w:rPr>
+        <w:tab/>
+      </w:r>
+      <w:r>
+        <w:rPr>
+          <w:rFonts w:ascii="Courier New" w:hAnsi="Courier New" w:cs="Courier New"/>
+        </w:rPr>
+        <w:tab/>
+      </w:r>
+      <w:r>
+        <w:rPr>
+          <w:rFonts w:ascii="Courier New" w:hAnsi="Courier New" w:cs="Courier New"/>
+        </w:rPr>
+        <w:tab/>
+      </w:r>
+      <w:r>
+        <w:rPr>
+          <w:rFonts w:ascii="Courier New" w:hAnsi="Courier New" w:cs="Courier New"/>
+        </w:rPr>
+        <w:tab/>
+        <w:t>- 24</w:t>
+      </w:r>
+    </w:p>
+    <w:p>
+      <w:pPr>
+        <w:pStyle w:val="PlainText"/>
+        <w:rPr>
+          <w:rFonts w:ascii="Courier New" w:hAnsi="Courier New" w:cs="Courier New"/>
+        </w:rPr>
+      </w:pPr>
+      <w:r>
+        <w:rPr>
+          <w:rFonts w:ascii="Courier New" w:hAnsi="Courier New" w:cs="Courier New"/>
+        </w:rPr>
+        <w:t>Total Price</w:t>
+      </w:r>
+      <w:r>
+        <w:rPr>
+          <w:rFonts w:ascii="Courier New" w:hAnsi="Courier New" w:cs="Courier New"/>
+        </w:rPr>
+        <w:tab/>
+      </w:r>
+      <w:r>
+        <w:rPr>
+          <w:rFonts w:ascii="Courier New" w:hAnsi="Courier New" w:cs="Courier New"/>
+        </w:rPr>
+        <w:tab/>
+      </w:r>
+      <w:r>
+        <w:rPr>
+          <w:rFonts w:ascii="Courier New" w:hAnsi="Courier New" w:cs="Courier New"/>
+        </w:rPr>
+        <w:tab/>
+      </w:r>
+      <w:r>
+        <w:rPr>
+          <w:rFonts w:ascii="Courier New" w:hAnsi="Courier New" w:cs="Courier New"/>
+        </w:rPr>
+        <w:tab/>
+        <w:t>- 600.0</w:t>
+      </w:r>
+    </w:p>
+    <w:p>
+      <w:pPr>
+        <w:pStyle w:val="PlainText"/>
+        <w:rPr>
+          <w:rFonts w:ascii="Courier New" w:hAnsi="Courier New" w:cs="Courier New"/>
+          <w:color w:val="FF0000"/>
+        </w:rPr>
+      </w:pPr>
+      <w:r>
+        <w:rPr>
+          <w:rFonts w:ascii="Courier New" w:hAnsi="Courier New" w:cs="Courier New"/>
+          <w:color w:val="FF0000"/>
+        </w:rPr>
+        <w:t>Amount Received</w:t>
+      </w:r>
+      <w:r>
+        <w:rPr>
+          <w:rFonts w:ascii="Courier New" w:hAnsi="Courier New" w:cs="Courier New"/>
+          <w:color w:val="FF0000"/>
+        </w:rPr>
+        <w:tab/>
+      </w:r>
+      <w:r>
+        <w:rPr>
+          <w:rFonts w:ascii="Courier New" w:hAnsi="Courier New" w:cs="Courier New"/>
+          <w:color w:val="FF0000"/>
+        </w:rPr>
+        <w:tab/>
+      </w:r>
+      <w:r>
+        <w:rPr>
+          <w:rFonts w:ascii="Courier New" w:hAnsi="Courier New" w:cs="Courier New"/>
+          <w:color w:val="FF0000"/>
+        </w:rPr>
+        <w:tab/>
+        <w:t>- 1090</w:t>
+      </w:r>
+    </w:p>
+    <w:p>
+      <w:pPr>
+        <w:pStyle w:val="PlainText"/>
+        <w:rPr>
+          <w:rFonts w:ascii="Courier New" w:hAnsi="Courier New" w:cs="Courier New"/>
+          <w:b/>
+        </w:rPr>
+      </w:pPr>
+      <w:r>
+        <w:rPr>
+          <w:rFonts w:ascii="Courier New" w:hAnsi="Courier New" w:cs="Courier New"/>
+          <w:b/>
+        </w:rPr>
+        <w:t>Amount balance</w:t>
+      </w:r>
+      <w:r>
+        <w:rPr>
+          <w:rFonts w:ascii="Courier New" w:hAnsi="Courier New" w:cs="Courier New"/>
+          <w:b/>
+        </w:rPr>
+        <w:tab/>
+      </w:r>
+      <w:r>
+        <w:rPr>
+          <w:rFonts w:ascii="Courier New" w:hAnsi="Courier New" w:cs="Courier New"/>
+          <w:b/>
+        </w:rPr>
+        <w:tab/>
+      </w:r>
+      <w:r>
+        <w:rPr>
+          <w:rFonts w:ascii="Courier New" w:hAnsi="Courier New" w:cs="Courier New"/>
+          <w:b/>
+        </w:rPr>
+        <w:tab/>
+        <w:t>- 2537.0</w:t>
+      </w:r>
+    </w:p>
+    <w:p>
+      <w:pPr>
+        <w:pStyle w:val="PlainText"/>
+        <w:rPr>
+          <w:rFonts w:ascii="Courier New" w:hAnsi="Courier New" w:cs="Courier New"/>
+        </w:rPr>
+      </w:pPr>
+      <w:r>
+        <w:rPr>
+          <w:rFonts w:ascii="Courier New" w:hAnsi="Courier New" w:cs="Courier New"/>
+        </w:rPr>
+        <w:t>Amount Received mode</w:t>
+      </w:r>
+      <w:r>
+        <w:rPr>
+          <w:rFonts w:ascii="Courier New" w:hAnsi="Courier New" w:cs="Courier New"/>
+        </w:rPr>
+        <w:tab/>
+      </w:r>
+      <w:r>
+        <w:rPr>
+          <w:rFonts w:ascii="Courier New" w:hAnsi="Courier New" w:cs="Courier New"/>
+        </w:rPr>
+        <w:tab/>
+        <w:t>- CASH</w:t>
+      </w:r>
+    </w:p>
+    <w:p>
+      <w:pPr>
+        <w:pStyle w:val="PlainText"/>
+        <w:rPr>
+          <w:rFonts w:ascii="Courier New" w:hAnsi="Courier New" w:cs="Courier New"/>
+        </w:rPr>
+      </w:pPr>
+    </w:p>
+    <w:p>
+      <w:pPr>
+        <w:pStyle w:val="PlainText"/>
+        <w:rPr>
+          <w:rFonts w:ascii="Courier New" w:hAnsi="Courier New" w:cs="Courier New"/>
+        </w:rPr>
+      </w:pPr>
     </w:p>
     <w:p>
       <w:pPr>

</xml_diff>

<commit_message>
12/07/2018 MAMATHA CHICK IN
</commit_message>
<xml_diff>
--- a/customer _details/GANGAMMA/SEP/TUMKUR/AR/PURCHASE DETAILS.docx
+++ b/customer _details/GANGAMMA/SEP/TUMKUR/AR/PURCHASE DETAILS.docx
@@ -2149,13 +2149,7 @@
         <w:rPr>
           <w:rFonts w:ascii="Courier New" w:hAnsi="Courier New" w:cs="Courier New"/>
         </w:rPr>
-        <w:t>SUN Jul 08</w:t>
-      </w:r>
-      <w:r>
-        <w:rPr>
-          <w:rFonts w:ascii="Courier New" w:hAnsi="Courier New" w:cs="Courier New"/>
-        </w:rPr>
-        <w:t xml:space="preserve"> 11:35:42 IST 2018</w:t>
+        <w:t>SUN Jul 08 11:35:42 IST 2018</w:t>
       </w:r>
     </w:p>
     <w:p>
@@ -3001,6 +2995,886 @@
         <w:tab/>
         <w:t>- CASH</w:t>
       </w:r>
+    </w:p>
+    <w:p>
+      <w:pPr>
+        <w:pStyle w:val="PlainText"/>
+        <w:rPr>
+          <w:rFonts w:ascii="Courier New" w:hAnsi="Courier New" w:cs="Courier New"/>
+        </w:rPr>
+      </w:pPr>
+    </w:p>
+    <w:p>
+      <w:pPr>
+        <w:pStyle w:val="PlainText"/>
+        <w:rPr>
+          <w:rFonts w:ascii="Courier New" w:hAnsi="Courier New" w:cs="Courier New"/>
+        </w:rPr>
+      </w:pPr>
+      <w:r>
+        <w:rPr>
+          <w:rFonts w:ascii="Courier New" w:hAnsi="Courier New" w:cs="Courier New"/>
+        </w:rPr>
+        <w:t>TUE Jul 10</w:t>
+      </w:r>
+      <w:r>
+        <w:rPr>
+          <w:rFonts w:ascii="Courier New" w:hAnsi="Courier New" w:cs="Courier New"/>
+        </w:rPr>
+        <w:t xml:space="preserve"> 11:33:28 IST 2018</w:t>
+      </w:r>
+    </w:p>
+    <w:p>
+      <w:pPr>
+        <w:pStyle w:val="PlainText"/>
+        <w:rPr>
+          <w:rFonts w:ascii="Courier New" w:hAnsi="Courier New" w:cs="Courier New"/>
+        </w:rPr>
+      </w:pPr>
+      <w:r>
+        <w:rPr>
+          <w:rFonts w:ascii="Courier New" w:hAnsi="Courier New" w:cs="Courier New"/>
+        </w:rPr>
+        <w:t>Person Name</w:t>
+      </w:r>
+      <w:r>
+        <w:rPr>
+          <w:rFonts w:ascii="Courier New" w:hAnsi="Courier New" w:cs="Courier New"/>
+        </w:rPr>
+        <w:tab/>
+      </w:r>
+      <w:r>
+        <w:rPr>
+          <w:rFonts w:ascii="Courier New" w:hAnsi="Courier New" w:cs="Courier New"/>
+        </w:rPr>
+        <w:tab/>
+      </w:r>
+      <w:r>
+        <w:rPr>
+          <w:rFonts w:ascii="Courier New" w:hAnsi="Courier New" w:cs="Courier New"/>
+        </w:rPr>
+        <w:tab/>
+      </w:r>
+      <w:r>
+        <w:rPr>
+          <w:rFonts w:ascii="Courier New" w:hAnsi="Courier New" w:cs="Courier New"/>
+        </w:rPr>
+        <w:tab/>
+        <w:t>- AR</w:t>
+      </w:r>
+    </w:p>
+    <w:p>
+      <w:pPr>
+        <w:pStyle w:val="PlainText"/>
+        <w:rPr>
+          <w:rFonts w:ascii="Courier New" w:hAnsi="Courier New" w:cs="Courier New"/>
+        </w:rPr>
+      </w:pPr>
+      <w:r>
+        <w:rPr>
+          <w:rFonts w:ascii="Courier New" w:hAnsi="Courier New" w:cs="Courier New"/>
+        </w:rPr>
+        <w:t>Bill number</w:t>
+      </w:r>
+      <w:r>
+        <w:rPr>
+          <w:rFonts w:ascii="Courier New" w:hAnsi="Courier New" w:cs="Courier New"/>
+        </w:rPr>
+        <w:tab/>
+      </w:r>
+      <w:r>
+        <w:rPr>
+          <w:rFonts w:ascii="Courier New" w:hAnsi="Courier New" w:cs="Courier New"/>
+        </w:rPr>
+        <w:tab/>
+      </w:r>
+      <w:r>
+        <w:rPr>
+          <w:rFonts w:ascii="Courier New" w:hAnsi="Courier New" w:cs="Courier New"/>
+        </w:rPr>
+        <w:tab/>
+      </w:r>
+      <w:r>
+        <w:rPr>
+          <w:rFonts w:ascii="Courier New" w:hAnsi="Courier New" w:cs="Courier New"/>
+        </w:rPr>
+        <w:tab/>
+        <w:t>- 6539</w:t>
+      </w:r>
+    </w:p>
+    <w:p>
+      <w:pPr>
+        <w:pStyle w:val="PlainText"/>
+        <w:rPr>
+          <w:rFonts w:ascii="Courier New" w:hAnsi="Courier New" w:cs="Courier New"/>
+        </w:rPr>
+      </w:pPr>
+      <w:r>
+        <w:rPr>
+          <w:rFonts w:ascii="Courier New" w:hAnsi="Courier New" w:cs="Courier New"/>
+        </w:rPr>
+        <w:t>---------------------------------------------------------------</w:t>
+      </w:r>
+    </w:p>
+    <w:p>
+      <w:pPr>
+        <w:pStyle w:val="PlainText"/>
+        <w:rPr>
+          <w:rFonts w:ascii="Courier New" w:hAnsi="Courier New" w:cs="Courier New"/>
+        </w:rPr>
+      </w:pPr>
+      <w:r>
+        <w:rPr>
+          <w:rFonts w:ascii="Courier New" w:hAnsi="Courier New" w:cs="Courier New"/>
+        </w:rPr>
+        <w:t>Item Name</w:t>
+      </w:r>
+      <w:r>
+        <w:rPr>
+          <w:rFonts w:ascii="Courier New" w:hAnsi="Courier New" w:cs="Courier New"/>
+        </w:rPr>
+        <w:tab/>
+      </w:r>
+      <w:r>
+        <w:rPr>
+          <w:rFonts w:ascii="Courier New" w:hAnsi="Courier New" w:cs="Courier New"/>
+        </w:rPr>
+        <w:tab/>
+      </w:r>
+      <w:r>
+        <w:rPr>
+          <w:rFonts w:ascii="Courier New" w:hAnsi="Courier New" w:cs="Courier New"/>
+        </w:rPr>
+        <w:tab/>
+      </w:r>
+      <w:r>
+        <w:rPr>
+          <w:rFonts w:ascii="Courier New" w:hAnsi="Courier New" w:cs="Courier New"/>
+        </w:rPr>
+        <w:tab/>
+        <w:t>- POTATO</w:t>
+      </w:r>
+    </w:p>
+    <w:p>
+      <w:pPr>
+        <w:pStyle w:val="PlainText"/>
+        <w:rPr>
+          <w:rFonts w:ascii="Courier New" w:hAnsi="Courier New" w:cs="Courier New"/>
+        </w:rPr>
+      </w:pPr>
+      <w:r>
+        <w:rPr>
+          <w:rFonts w:ascii="Courier New" w:hAnsi="Courier New" w:cs="Courier New"/>
+        </w:rPr>
+        <w:t>Number of Pockets</w:t>
+      </w:r>
+      <w:r>
+        <w:rPr>
+          <w:rFonts w:ascii="Courier New" w:hAnsi="Courier New" w:cs="Courier New"/>
+        </w:rPr>
+        <w:tab/>
+      </w:r>
+      <w:r>
+        <w:rPr>
+          <w:rFonts w:ascii="Courier New" w:hAnsi="Courier New" w:cs="Courier New"/>
+        </w:rPr>
+        <w:tab/>
+      </w:r>
+      <w:r>
+        <w:rPr>
+          <w:rFonts w:ascii="Courier New" w:hAnsi="Courier New" w:cs="Courier New"/>
+        </w:rPr>
+        <w:tab/>
+        <w:t>- 1</w:t>
+      </w:r>
+    </w:p>
+    <w:p>
+      <w:pPr>
+        <w:pStyle w:val="PlainText"/>
+        <w:rPr>
+          <w:rFonts w:ascii="Courier New" w:hAnsi="Courier New" w:cs="Courier New"/>
+        </w:rPr>
+      </w:pPr>
+      <w:r>
+        <w:rPr>
+          <w:rFonts w:ascii="Courier New" w:hAnsi="Courier New" w:cs="Courier New"/>
+        </w:rPr>
+        <w:t>Number of KGs</w:t>
+      </w:r>
+      <w:r>
+        <w:rPr>
+          <w:rFonts w:ascii="Courier New" w:hAnsi="Courier New" w:cs="Courier New"/>
+        </w:rPr>
+        <w:tab/>
+      </w:r>
+      <w:r>
+        <w:rPr>
+          <w:rFonts w:ascii="Courier New" w:hAnsi="Courier New" w:cs="Courier New"/>
+        </w:rPr>
+        <w:tab/>
+      </w:r>
+      <w:r>
+        <w:rPr>
+          <w:rFonts w:ascii="Courier New" w:hAnsi="Courier New" w:cs="Courier New"/>
+        </w:rPr>
+        <w:tab/>
+        <w:t>- 52</w:t>
+      </w:r>
+    </w:p>
+    <w:p>
+      <w:pPr>
+        <w:pStyle w:val="PlainText"/>
+        <w:rPr>
+          <w:rFonts w:ascii="Courier New" w:hAnsi="Courier New" w:cs="Courier New"/>
+        </w:rPr>
+      </w:pPr>
+      <w:r>
+        <w:rPr>
+          <w:rFonts w:ascii="Courier New" w:hAnsi="Courier New" w:cs="Courier New"/>
+        </w:rPr>
+        <w:t>Rate</w:t>
+      </w:r>
+      <w:r>
+        <w:rPr>
+          <w:rFonts w:ascii="Courier New" w:hAnsi="Courier New" w:cs="Courier New"/>
+        </w:rPr>
+        <w:tab/>
+      </w:r>
+      <w:r>
+        <w:rPr>
+          <w:rFonts w:ascii="Courier New" w:hAnsi="Courier New" w:cs="Courier New"/>
+        </w:rPr>
+        <w:tab/>
+      </w:r>
+      <w:r>
+        <w:rPr>
+          <w:rFonts w:ascii="Courier New" w:hAnsi="Courier New" w:cs="Courier New"/>
+        </w:rPr>
+        <w:tab/>
+      </w:r>
+      <w:r>
+        <w:rPr>
+          <w:rFonts w:ascii="Courier New" w:hAnsi="Courier New" w:cs="Courier New"/>
+        </w:rPr>
+        <w:tab/>
+      </w:r>
+      <w:r>
+        <w:rPr>
+          <w:rFonts w:ascii="Courier New" w:hAnsi="Courier New" w:cs="Courier New"/>
+        </w:rPr>
+        <w:tab/>
+        <w:t>- 21</w:t>
+      </w:r>
+    </w:p>
+    <w:p>
+      <w:pPr>
+        <w:pStyle w:val="PlainText"/>
+        <w:rPr>
+          <w:rFonts w:ascii="Courier New" w:hAnsi="Courier New" w:cs="Courier New"/>
+        </w:rPr>
+      </w:pPr>
+      <w:r>
+        <w:rPr>
+          <w:rFonts w:ascii="Courier New" w:hAnsi="Courier New" w:cs="Courier New"/>
+        </w:rPr>
+        <w:t>Total Price</w:t>
+      </w:r>
+      <w:r>
+        <w:rPr>
+          <w:rFonts w:ascii="Courier New" w:hAnsi="Courier New" w:cs="Courier New"/>
+        </w:rPr>
+        <w:tab/>
+      </w:r>
+      <w:r>
+        <w:rPr>
+          <w:rFonts w:ascii="Courier New" w:hAnsi="Courier New" w:cs="Courier New"/>
+        </w:rPr>
+        <w:tab/>
+      </w:r>
+      <w:r>
+        <w:rPr>
+          <w:rFonts w:ascii="Courier New" w:hAnsi="Courier New" w:cs="Courier New"/>
+        </w:rPr>
+        <w:tab/>
+      </w:r>
+      <w:r>
+        <w:rPr>
+          <w:rFonts w:ascii="Courier New" w:hAnsi="Courier New" w:cs="Courier New"/>
+        </w:rPr>
+        <w:tab/>
+        <w:t>- 1092.0</w:t>
+      </w:r>
+    </w:p>
+    <w:p>
+      <w:pPr>
+        <w:pStyle w:val="PlainText"/>
+        <w:rPr>
+          <w:rFonts w:ascii="Courier New" w:hAnsi="Courier New" w:cs="Courier New"/>
+          <w:color w:val="FF0000"/>
+        </w:rPr>
+      </w:pPr>
+      <w:r>
+        <w:rPr>
+          <w:rFonts w:ascii="Courier New" w:hAnsi="Courier New" w:cs="Courier New"/>
+          <w:color w:val="FF0000"/>
+        </w:rPr>
+        <w:t>Amount Received</w:t>
+      </w:r>
+      <w:r>
+        <w:rPr>
+          <w:rFonts w:ascii="Courier New" w:hAnsi="Courier New" w:cs="Courier New"/>
+          <w:color w:val="FF0000"/>
+        </w:rPr>
+        <w:tab/>
+      </w:r>
+      <w:r>
+        <w:rPr>
+          <w:rFonts w:ascii="Courier New" w:hAnsi="Courier New" w:cs="Courier New"/>
+          <w:color w:val="FF0000"/>
+        </w:rPr>
+        <w:tab/>
+      </w:r>
+      <w:r>
+        <w:rPr>
+          <w:rFonts w:ascii="Courier New" w:hAnsi="Courier New" w:cs="Courier New"/>
+          <w:color w:val="FF0000"/>
+        </w:rPr>
+        <w:tab/>
+        <w:t>- 2537</w:t>
+      </w:r>
+    </w:p>
+    <w:p>
+      <w:pPr>
+        <w:pStyle w:val="PlainText"/>
+        <w:rPr>
+          <w:rFonts w:ascii="Courier New" w:hAnsi="Courier New" w:cs="Courier New"/>
+          <w:b/>
+        </w:rPr>
+      </w:pPr>
+      <w:r>
+        <w:rPr>
+          <w:rFonts w:ascii="Courier New" w:hAnsi="Courier New" w:cs="Courier New"/>
+          <w:b/>
+        </w:rPr>
+        <w:t>Amount balance</w:t>
+      </w:r>
+      <w:r>
+        <w:rPr>
+          <w:rFonts w:ascii="Courier New" w:hAnsi="Courier New" w:cs="Courier New"/>
+          <w:b/>
+        </w:rPr>
+        <w:tab/>
+      </w:r>
+      <w:r>
+        <w:rPr>
+          <w:rFonts w:ascii="Courier New" w:hAnsi="Courier New" w:cs="Courier New"/>
+          <w:b/>
+        </w:rPr>
+        <w:tab/>
+      </w:r>
+      <w:r>
+        <w:rPr>
+          <w:rFonts w:ascii="Courier New" w:hAnsi="Courier New" w:cs="Courier New"/>
+          <w:b/>
+        </w:rPr>
+        <w:tab/>
+        <w:t>- 1092.0</w:t>
+      </w:r>
+    </w:p>
+    <w:p>
+      <w:pPr>
+        <w:pStyle w:val="PlainText"/>
+        <w:rPr>
+          <w:rFonts w:ascii="Courier New" w:hAnsi="Courier New" w:cs="Courier New"/>
+        </w:rPr>
+      </w:pPr>
+      <w:r>
+        <w:rPr>
+          <w:rFonts w:ascii="Courier New" w:hAnsi="Courier New" w:cs="Courier New"/>
+        </w:rPr>
+        <w:t>Amount Received mode</w:t>
+      </w:r>
+      <w:r>
+        <w:rPr>
+          <w:rFonts w:ascii="Courier New" w:hAnsi="Courier New" w:cs="Courier New"/>
+        </w:rPr>
+        <w:tab/>
+      </w:r>
+      <w:r>
+        <w:rPr>
+          <w:rFonts w:ascii="Courier New" w:hAnsi="Courier New" w:cs="Courier New"/>
+        </w:rPr>
+        <w:tab/>
+        <w:t>- CASH</w:t>
+      </w:r>
+    </w:p>
+    <w:p>
+      <w:pPr>
+        <w:pStyle w:val="PlainText"/>
+        <w:rPr>
+          <w:rFonts w:ascii="Courier New" w:hAnsi="Courier New" w:cs="Courier New"/>
+        </w:rPr>
+      </w:pPr>
+    </w:p>
+    <w:p>
+      <w:pPr>
+        <w:pStyle w:val="PlainText"/>
+        <w:rPr>
+          <w:rFonts w:ascii="Courier New" w:hAnsi="Courier New" w:cs="Courier New"/>
+        </w:rPr>
+      </w:pPr>
+      <w:r>
+        <w:rPr>
+          <w:rFonts w:ascii="Courier New" w:hAnsi="Courier New" w:cs="Courier New"/>
+        </w:rPr>
+        <w:t>Item Name</w:t>
+      </w:r>
+      <w:r>
+        <w:rPr>
+          <w:rFonts w:ascii="Courier New" w:hAnsi="Courier New" w:cs="Courier New"/>
+        </w:rPr>
+        <w:tab/>
+      </w:r>
+      <w:r>
+        <w:rPr>
+          <w:rFonts w:ascii="Courier New" w:hAnsi="Courier New" w:cs="Courier New"/>
+        </w:rPr>
+        <w:tab/>
+      </w:r>
+      <w:r>
+        <w:rPr>
+          <w:rFonts w:ascii="Courier New" w:hAnsi="Courier New" w:cs="Courier New"/>
+        </w:rPr>
+        <w:tab/>
+      </w:r>
+      <w:r>
+        <w:rPr>
+          <w:rFonts w:ascii="Courier New" w:hAnsi="Courier New" w:cs="Courier New"/>
+        </w:rPr>
+        <w:tab/>
+        <w:t>- CARROT</w:t>
+      </w:r>
+    </w:p>
+    <w:p>
+      <w:pPr>
+        <w:pStyle w:val="PlainText"/>
+        <w:rPr>
+          <w:rFonts w:ascii="Courier New" w:hAnsi="Courier New" w:cs="Courier New"/>
+        </w:rPr>
+      </w:pPr>
+      <w:r>
+        <w:rPr>
+          <w:rFonts w:ascii="Courier New" w:hAnsi="Courier New" w:cs="Courier New"/>
+        </w:rPr>
+        <w:t>Number of Pockets</w:t>
+      </w:r>
+      <w:r>
+        <w:rPr>
+          <w:rFonts w:ascii="Courier New" w:hAnsi="Courier New" w:cs="Courier New"/>
+        </w:rPr>
+        <w:tab/>
+      </w:r>
+      <w:r>
+        <w:rPr>
+          <w:rFonts w:ascii="Courier New" w:hAnsi="Courier New" w:cs="Courier New"/>
+        </w:rPr>
+        <w:tab/>
+      </w:r>
+      <w:r>
+        <w:rPr>
+          <w:rFonts w:ascii="Courier New" w:hAnsi="Courier New" w:cs="Courier New"/>
+        </w:rPr>
+        <w:tab/>
+        <w:t>- 1</w:t>
+      </w:r>
+    </w:p>
+    <w:p>
+      <w:pPr>
+        <w:pStyle w:val="PlainText"/>
+        <w:rPr>
+          <w:rFonts w:ascii="Courier New" w:hAnsi="Courier New" w:cs="Courier New"/>
+        </w:rPr>
+      </w:pPr>
+      <w:r>
+        <w:rPr>
+          <w:rFonts w:ascii="Courier New" w:hAnsi="Courier New" w:cs="Courier New"/>
+        </w:rPr>
+        <w:t>Number of KGs</w:t>
+      </w:r>
+      <w:r>
+        <w:rPr>
+          <w:rFonts w:ascii="Courier New" w:hAnsi="Courier New" w:cs="Courier New"/>
+        </w:rPr>
+        <w:tab/>
+      </w:r>
+      <w:r>
+        <w:rPr>
+          <w:rFonts w:ascii="Courier New" w:hAnsi="Courier New" w:cs="Courier New"/>
+        </w:rPr>
+        <w:tab/>
+      </w:r>
+      <w:r>
+        <w:rPr>
+          <w:rFonts w:ascii="Courier New" w:hAnsi="Courier New" w:cs="Courier New"/>
+        </w:rPr>
+        <w:tab/>
+        <w:t>- 35</w:t>
+      </w:r>
+    </w:p>
+    <w:p>
+      <w:pPr>
+        <w:pStyle w:val="PlainText"/>
+        <w:rPr>
+          <w:rFonts w:ascii="Courier New" w:hAnsi="Courier New" w:cs="Courier New"/>
+        </w:rPr>
+      </w:pPr>
+      <w:r>
+        <w:rPr>
+          <w:rFonts w:ascii="Courier New" w:hAnsi="Courier New" w:cs="Courier New"/>
+        </w:rPr>
+        <w:t>Rate</w:t>
+      </w:r>
+      <w:r>
+        <w:rPr>
+          <w:rFonts w:ascii="Courier New" w:hAnsi="Courier New" w:cs="Courier New"/>
+        </w:rPr>
+        <w:tab/>
+      </w:r>
+      <w:r>
+        <w:rPr>
+          <w:rFonts w:ascii="Courier New" w:hAnsi="Courier New" w:cs="Courier New"/>
+        </w:rPr>
+        <w:tab/>
+      </w:r>
+      <w:r>
+        <w:rPr>
+          <w:rFonts w:ascii="Courier New" w:hAnsi="Courier New" w:cs="Courier New"/>
+        </w:rPr>
+        <w:tab/>
+      </w:r>
+      <w:r>
+        <w:rPr>
+          <w:rFonts w:ascii="Courier New" w:hAnsi="Courier New" w:cs="Courier New"/>
+        </w:rPr>
+        <w:tab/>
+      </w:r>
+      <w:r>
+        <w:rPr>
+          <w:rFonts w:ascii="Courier New" w:hAnsi="Courier New" w:cs="Courier New"/>
+        </w:rPr>
+        <w:tab/>
+        <w:t>- 20</w:t>
+      </w:r>
+    </w:p>
+    <w:p>
+      <w:pPr>
+        <w:pStyle w:val="PlainText"/>
+        <w:rPr>
+          <w:rFonts w:ascii="Courier New" w:hAnsi="Courier New" w:cs="Courier New"/>
+        </w:rPr>
+      </w:pPr>
+      <w:r>
+        <w:rPr>
+          <w:rFonts w:ascii="Courier New" w:hAnsi="Courier New" w:cs="Courier New"/>
+        </w:rPr>
+        <w:t>Total Price</w:t>
+      </w:r>
+      <w:r>
+        <w:rPr>
+          <w:rFonts w:ascii="Courier New" w:hAnsi="Courier New" w:cs="Courier New"/>
+        </w:rPr>
+        <w:tab/>
+      </w:r>
+      <w:r>
+        <w:rPr>
+          <w:rFonts w:ascii="Courier New" w:hAnsi="Courier New" w:cs="Courier New"/>
+        </w:rPr>
+        <w:tab/>
+      </w:r>
+      <w:r>
+        <w:rPr>
+          <w:rFonts w:ascii="Courier New" w:hAnsi="Courier New" w:cs="Courier New"/>
+        </w:rPr>
+        <w:tab/>
+      </w:r>
+      <w:r>
+        <w:rPr>
+          <w:rFonts w:ascii="Courier New" w:hAnsi="Courier New" w:cs="Courier New"/>
+        </w:rPr>
+        <w:tab/>
+        <w:t>- 700.0</w:t>
+      </w:r>
+    </w:p>
+    <w:p>
+      <w:pPr>
+        <w:pStyle w:val="PlainText"/>
+        <w:rPr>
+          <w:rFonts w:ascii="Courier New" w:hAnsi="Courier New" w:cs="Courier New"/>
+        </w:rPr>
+      </w:pPr>
+      <w:r>
+        <w:rPr>
+          <w:rFonts w:ascii="Courier New" w:hAnsi="Courier New" w:cs="Courier New"/>
+        </w:rPr>
+        <w:t>Amount balance</w:t>
+      </w:r>
+      <w:r>
+        <w:rPr>
+          <w:rFonts w:ascii="Courier New" w:hAnsi="Courier New" w:cs="Courier New"/>
+        </w:rPr>
+        <w:tab/>
+      </w:r>
+      <w:r>
+        <w:rPr>
+          <w:rFonts w:ascii="Courier New" w:hAnsi="Courier New" w:cs="Courier New"/>
+        </w:rPr>
+        <w:tab/>
+      </w:r>
+      <w:r>
+        <w:rPr>
+          <w:rFonts w:ascii="Courier New" w:hAnsi="Courier New" w:cs="Courier New"/>
+        </w:rPr>
+        <w:tab/>
+        <w:t>- 1792.0</w:t>
+      </w:r>
+    </w:p>
+    <w:p>
+      <w:pPr>
+        <w:pStyle w:val="PlainText"/>
+        <w:rPr>
+          <w:rFonts w:ascii="Courier New" w:hAnsi="Courier New" w:cs="Courier New"/>
+        </w:rPr>
+      </w:pPr>
+    </w:p>
+    <w:p>
+      <w:pPr>
+        <w:pStyle w:val="PlainText"/>
+        <w:rPr>
+          <w:rFonts w:ascii="Courier New" w:hAnsi="Courier New" w:cs="Courier New"/>
+        </w:rPr>
+      </w:pPr>
+      <w:r>
+        <w:rPr>
+          <w:rFonts w:ascii="Courier New" w:hAnsi="Courier New" w:cs="Courier New"/>
+        </w:rPr>
+        <w:t>Item Name</w:t>
+      </w:r>
+      <w:r>
+        <w:rPr>
+          <w:rFonts w:ascii="Courier New" w:hAnsi="Courier New" w:cs="Courier New"/>
+        </w:rPr>
+        <w:tab/>
+      </w:r>
+      <w:r>
+        <w:rPr>
+          <w:rFonts w:ascii="Courier New" w:hAnsi="Courier New" w:cs="Courier New"/>
+        </w:rPr>
+        <w:tab/>
+      </w:r>
+      <w:r>
+        <w:rPr>
+          <w:rFonts w:ascii="Courier New" w:hAnsi="Courier New" w:cs="Courier New"/>
+        </w:rPr>
+        <w:tab/>
+      </w:r>
+      <w:r>
+        <w:rPr>
+          <w:rFonts w:ascii="Courier New" w:hAnsi="Courier New" w:cs="Courier New"/>
+        </w:rPr>
+        <w:tab/>
+        <w:t>- BEET</w:t>
+      </w:r>
+    </w:p>
+    <w:p>
+      <w:pPr>
+        <w:pStyle w:val="PlainText"/>
+        <w:rPr>
+          <w:rFonts w:ascii="Courier New" w:hAnsi="Courier New" w:cs="Courier New"/>
+        </w:rPr>
+      </w:pPr>
+      <w:r>
+        <w:rPr>
+          <w:rFonts w:ascii="Courier New" w:hAnsi="Courier New" w:cs="Courier New"/>
+        </w:rPr>
+        <w:t>Number of Pockets</w:t>
+      </w:r>
+      <w:r>
+        <w:rPr>
+          <w:rFonts w:ascii="Courier New" w:hAnsi="Courier New" w:cs="Courier New"/>
+        </w:rPr>
+        <w:tab/>
+      </w:r>
+      <w:r>
+        <w:rPr>
+          <w:rFonts w:ascii="Courier New" w:hAnsi="Courier New" w:cs="Courier New"/>
+        </w:rPr>
+        <w:tab/>
+      </w:r>
+      <w:r>
+        <w:rPr>
+          <w:rFonts w:ascii="Courier New" w:hAnsi="Courier New" w:cs="Courier New"/>
+        </w:rPr>
+        <w:tab/>
+        <w:t>- 1</w:t>
+      </w:r>
+    </w:p>
+    <w:p>
+      <w:pPr>
+        <w:pStyle w:val="PlainText"/>
+        <w:rPr>
+          <w:rFonts w:ascii="Courier New" w:hAnsi="Courier New" w:cs="Courier New"/>
+        </w:rPr>
+      </w:pPr>
+      <w:r>
+        <w:rPr>
+          <w:rFonts w:ascii="Courier New" w:hAnsi="Courier New" w:cs="Courier New"/>
+        </w:rPr>
+        <w:t>Number of KGs</w:t>
+      </w:r>
+      <w:r>
+        <w:rPr>
+          <w:rFonts w:ascii="Courier New" w:hAnsi="Courier New" w:cs="Courier New"/>
+        </w:rPr>
+        <w:tab/>
+      </w:r>
+      <w:r>
+        <w:rPr>
+          <w:rFonts w:ascii="Courier New" w:hAnsi="Courier New" w:cs="Courier New"/>
+        </w:rPr>
+        <w:tab/>
+      </w:r>
+      <w:r>
+        <w:rPr>
+          <w:rFonts w:ascii="Courier New" w:hAnsi="Courier New" w:cs="Courier New"/>
+        </w:rPr>
+        <w:tab/>
+        <w:t>- 25</w:t>
+      </w:r>
+    </w:p>
+    <w:p>
+      <w:pPr>
+        <w:pStyle w:val="PlainText"/>
+        <w:rPr>
+          <w:rFonts w:ascii="Courier New" w:hAnsi="Courier New" w:cs="Courier New"/>
+        </w:rPr>
+      </w:pPr>
+      <w:r>
+        <w:rPr>
+          <w:rFonts w:ascii="Courier New" w:hAnsi="Courier New" w:cs="Courier New"/>
+        </w:rPr>
+        <w:t>Rate</w:t>
+      </w:r>
+      <w:r>
+        <w:rPr>
+          <w:rFonts w:ascii="Courier New" w:hAnsi="Courier New" w:cs="Courier New"/>
+        </w:rPr>
+        <w:tab/>
+      </w:r>
+      <w:r>
+        <w:rPr>
+          <w:rFonts w:ascii="Courier New" w:hAnsi="Courier New" w:cs="Courier New"/>
+        </w:rPr>
+        <w:tab/>
+      </w:r>
+      <w:r>
+        <w:rPr>
+          <w:rFonts w:ascii="Courier New" w:hAnsi="Courier New" w:cs="Courier New"/>
+        </w:rPr>
+        <w:tab/>
+      </w:r>
+      <w:r>
+        <w:rPr>
+          <w:rFonts w:ascii="Courier New" w:hAnsi="Courier New" w:cs="Courier New"/>
+        </w:rPr>
+        <w:tab/>
+      </w:r>
+      <w:r>
+        <w:rPr>
+          <w:rFonts w:ascii="Courier New" w:hAnsi="Courier New" w:cs="Courier New"/>
+        </w:rPr>
+        <w:tab/>
+        <w:t>- 24</w:t>
+      </w:r>
+    </w:p>
+    <w:p>
+      <w:pPr>
+        <w:pStyle w:val="PlainText"/>
+        <w:rPr>
+          <w:rFonts w:ascii="Courier New" w:hAnsi="Courier New" w:cs="Courier New"/>
+        </w:rPr>
+      </w:pPr>
+      <w:r>
+        <w:rPr>
+          <w:rFonts w:ascii="Courier New" w:hAnsi="Courier New" w:cs="Courier New"/>
+        </w:rPr>
+        <w:t>Total Price</w:t>
+      </w:r>
+      <w:r>
+        <w:rPr>
+          <w:rFonts w:ascii="Courier New" w:hAnsi="Courier New" w:cs="Courier New"/>
+        </w:rPr>
+        <w:tab/>
+      </w:r>
+      <w:r>
+        <w:rPr>
+          <w:rFonts w:ascii="Courier New" w:hAnsi="Courier New" w:cs="Courier New"/>
+        </w:rPr>
+        <w:tab/>
+      </w:r>
+      <w:r>
+        <w:rPr>
+          <w:rFonts w:ascii="Courier New" w:hAnsi="Courier New" w:cs="Courier New"/>
+        </w:rPr>
+        <w:tab/>
+      </w:r>
+      <w:r>
+        <w:rPr>
+          <w:rFonts w:ascii="Courier New" w:hAnsi="Courier New" w:cs="Courier New"/>
+        </w:rPr>
+        <w:tab/>
+        <w:t>- 600.0</w:t>
+      </w:r>
+    </w:p>
+    <w:p>
+      <w:pPr>
+        <w:pStyle w:val="PlainText"/>
+        <w:rPr>
+          <w:rFonts w:ascii="Courier New" w:hAnsi="Courier New" w:cs="Courier New"/>
+        </w:rPr>
+      </w:pPr>
+      <w:r>
+        <w:rPr>
+          <w:rFonts w:ascii="Courier New" w:hAnsi="Courier New" w:cs="Courier New"/>
+        </w:rPr>
+        <w:t>Amount balance</w:t>
+      </w:r>
+      <w:r>
+        <w:rPr>
+          <w:rFonts w:ascii="Courier New" w:hAnsi="Courier New" w:cs="Courier New"/>
+        </w:rPr>
+        <w:tab/>
+      </w:r>
+      <w:r>
+        <w:rPr>
+          <w:rFonts w:ascii="Courier New" w:hAnsi="Courier New" w:cs="Courier New"/>
+        </w:rPr>
+        <w:tab/>
+      </w:r>
+      <w:r>
+        <w:rPr>
+          <w:rFonts w:ascii="Courier New" w:hAnsi="Courier New" w:cs="Courier New"/>
+        </w:rPr>
+        <w:tab/>
+        <w:t>- 2392.0</w:t>
+      </w:r>
+    </w:p>
+    <w:p>
+      <w:pPr>
+        <w:pStyle w:val="PlainText"/>
+        <w:rPr>
+          <w:rFonts w:ascii="Courier New" w:hAnsi="Courier New" w:cs="Courier New"/>
+        </w:rPr>
+      </w:pPr>
     </w:p>
     <w:p>
       <w:pPr>

</xml_diff>

<commit_message>
28/07/2018 MAMATHA CHICK IN
</commit_message>
<xml_diff>
--- a/customer _details/GANGAMMA/SEP/TUMKUR/AR/PURCHASE DETAILS.docx
+++ b/customer _details/GANGAMMA/SEP/TUMKUR/AR/PURCHASE DETAILS.docx
@@ -5783,13 +5783,7 @@
         <w:rPr>
           <w:rFonts w:ascii="Courier New" w:hAnsi="Courier New" w:cs="Courier New"/>
         </w:rPr>
-        <w:t>TUE Jul 24</w:t>
-      </w:r>
-      <w:r>
-        <w:rPr>
-          <w:rFonts w:ascii="Courier New" w:hAnsi="Courier New" w:cs="Courier New"/>
-        </w:rPr>
-        <w:t xml:space="preserve"> 10:55:07 IST 2018</w:t>
+        <w:t>TUE Jul 24 10:55:07 IST 2018</w:t>
       </w:r>
     </w:p>
     <w:p>
@@ -6405,6 +6399,371 @@
         <w:tab/>
         <w:t>- 1356.0</w:t>
       </w:r>
+    </w:p>
+    <w:p>
+      <w:pPr>
+        <w:pStyle w:val="PlainText"/>
+        <w:rPr>
+          <w:rFonts w:ascii="Courier New" w:hAnsi="Courier New" w:cs="Courier New"/>
+          <w:b/>
+        </w:rPr>
+      </w:pPr>
+    </w:p>
+    <w:p>
+      <w:pPr>
+        <w:pStyle w:val="PlainText"/>
+        <w:rPr>
+          <w:rFonts w:ascii="Courier New" w:hAnsi="Courier New" w:cs="Courier New"/>
+        </w:rPr>
+      </w:pPr>
+      <w:r>
+        <w:rPr>
+          <w:rFonts w:ascii="Courier New" w:hAnsi="Courier New" w:cs="Courier New"/>
+        </w:rPr>
+        <w:t>FRI Jul 27</w:t>
+      </w:r>
+      <w:r>
+        <w:rPr>
+          <w:rFonts w:ascii="Courier New" w:hAnsi="Courier New" w:cs="Courier New"/>
+        </w:rPr>
+        <w:t xml:space="preserve"> 10:45:57 IST 2018</w:t>
+      </w:r>
+    </w:p>
+    <w:p>
+      <w:pPr>
+        <w:pStyle w:val="PlainText"/>
+        <w:rPr>
+          <w:rFonts w:ascii="Courier New" w:hAnsi="Courier New" w:cs="Courier New"/>
+        </w:rPr>
+      </w:pPr>
+      <w:r>
+        <w:rPr>
+          <w:rFonts w:ascii="Courier New" w:hAnsi="Courier New" w:cs="Courier New"/>
+        </w:rPr>
+        <w:t>Person Name</w:t>
+      </w:r>
+      <w:r>
+        <w:rPr>
+          <w:rFonts w:ascii="Courier New" w:hAnsi="Courier New" w:cs="Courier New"/>
+        </w:rPr>
+        <w:tab/>
+      </w:r>
+      <w:r>
+        <w:rPr>
+          <w:rFonts w:ascii="Courier New" w:hAnsi="Courier New" w:cs="Courier New"/>
+        </w:rPr>
+        <w:tab/>
+      </w:r>
+      <w:r>
+        <w:rPr>
+          <w:rFonts w:ascii="Courier New" w:hAnsi="Courier New" w:cs="Courier New"/>
+        </w:rPr>
+        <w:tab/>
+      </w:r>
+      <w:r>
+        <w:rPr>
+          <w:rFonts w:ascii="Courier New" w:hAnsi="Courier New" w:cs="Courier New"/>
+        </w:rPr>
+        <w:tab/>
+        <w:t>- AR</w:t>
+      </w:r>
+    </w:p>
+    <w:p>
+      <w:pPr>
+        <w:pStyle w:val="PlainText"/>
+        <w:rPr>
+          <w:rFonts w:ascii="Courier New" w:hAnsi="Courier New" w:cs="Courier New"/>
+        </w:rPr>
+      </w:pPr>
+      <w:r>
+        <w:rPr>
+          <w:rFonts w:ascii="Courier New" w:hAnsi="Courier New" w:cs="Courier New"/>
+        </w:rPr>
+        <w:t>Bill number</w:t>
+      </w:r>
+      <w:r>
+        <w:rPr>
+          <w:rFonts w:ascii="Courier New" w:hAnsi="Courier New" w:cs="Courier New"/>
+        </w:rPr>
+        <w:tab/>
+      </w:r>
+      <w:r>
+        <w:rPr>
+          <w:rFonts w:ascii="Courier New" w:hAnsi="Courier New" w:cs="Courier New"/>
+        </w:rPr>
+        <w:tab/>
+      </w:r>
+      <w:r>
+        <w:rPr>
+          <w:rFonts w:ascii="Courier New" w:hAnsi="Courier New" w:cs="Courier New"/>
+        </w:rPr>
+        <w:tab/>
+      </w:r>
+      <w:r>
+        <w:rPr>
+          <w:rFonts w:ascii="Courier New" w:hAnsi="Courier New" w:cs="Courier New"/>
+        </w:rPr>
+        <w:tab/>
+        <w:t>- 6896</w:t>
+      </w:r>
+    </w:p>
+    <w:p>
+      <w:pPr>
+        <w:pStyle w:val="PlainText"/>
+        <w:rPr>
+          <w:rFonts w:ascii="Courier New" w:hAnsi="Courier New" w:cs="Courier New"/>
+        </w:rPr>
+      </w:pPr>
+      <w:r>
+        <w:rPr>
+          <w:rFonts w:ascii="Courier New" w:hAnsi="Courier New" w:cs="Courier New"/>
+        </w:rPr>
+        <w:t>---------------------------------------------------------------</w:t>
+      </w:r>
+    </w:p>
+    <w:p>
+      <w:pPr>
+        <w:pStyle w:val="PlainText"/>
+        <w:rPr>
+          <w:rFonts w:ascii="Courier New" w:hAnsi="Courier New" w:cs="Courier New"/>
+        </w:rPr>
+      </w:pPr>
+      <w:r>
+        <w:rPr>
+          <w:rFonts w:ascii="Courier New" w:hAnsi="Courier New" w:cs="Courier New"/>
+        </w:rPr>
+        <w:t>Item Name</w:t>
+      </w:r>
+      <w:r>
+        <w:rPr>
+          <w:rFonts w:ascii="Courier New" w:hAnsi="Courier New" w:cs="Courier New"/>
+        </w:rPr>
+        <w:tab/>
+      </w:r>
+      <w:r>
+        <w:rPr>
+          <w:rFonts w:ascii="Courier New" w:hAnsi="Courier New" w:cs="Courier New"/>
+        </w:rPr>
+        <w:tab/>
+      </w:r>
+      <w:r>
+        <w:rPr>
+          <w:rFonts w:ascii="Courier New" w:hAnsi="Courier New" w:cs="Courier New"/>
+        </w:rPr>
+        <w:tab/>
+      </w:r>
+      <w:r>
+        <w:rPr>
+          <w:rFonts w:ascii="Courier New" w:hAnsi="Courier New" w:cs="Courier New"/>
+        </w:rPr>
+        <w:tab/>
+        <w:t>- POTATO</w:t>
+      </w:r>
+    </w:p>
+    <w:p>
+      <w:pPr>
+        <w:pStyle w:val="PlainText"/>
+        <w:rPr>
+          <w:rFonts w:ascii="Courier New" w:hAnsi="Courier New" w:cs="Courier New"/>
+        </w:rPr>
+      </w:pPr>
+      <w:r>
+        <w:rPr>
+          <w:rFonts w:ascii="Courier New" w:hAnsi="Courier New" w:cs="Courier New"/>
+        </w:rPr>
+        <w:t>Number of Pockets</w:t>
+      </w:r>
+      <w:r>
+        <w:rPr>
+          <w:rFonts w:ascii="Courier New" w:hAnsi="Courier New" w:cs="Courier New"/>
+        </w:rPr>
+        <w:tab/>
+      </w:r>
+      <w:r>
+        <w:rPr>
+          <w:rFonts w:ascii="Courier New" w:hAnsi="Courier New" w:cs="Courier New"/>
+        </w:rPr>
+        <w:tab/>
+      </w:r>
+      <w:r>
+        <w:rPr>
+          <w:rFonts w:ascii="Courier New" w:hAnsi="Courier New" w:cs="Courier New"/>
+        </w:rPr>
+        <w:tab/>
+        <w:t>- 1</w:t>
+      </w:r>
+    </w:p>
+    <w:p>
+      <w:pPr>
+        <w:pStyle w:val="PlainText"/>
+        <w:rPr>
+          <w:rFonts w:ascii="Courier New" w:hAnsi="Courier New" w:cs="Courier New"/>
+        </w:rPr>
+      </w:pPr>
+      <w:r>
+        <w:rPr>
+          <w:rFonts w:ascii="Courier New" w:hAnsi="Courier New" w:cs="Courier New"/>
+        </w:rPr>
+        <w:t>Number of KGs</w:t>
+      </w:r>
+      <w:r>
+        <w:rPr>
+          <w:rFonts w:ascii="Courier New" w:hAnsi="Courier New" w:cs="Courier New"/>
+        </w:rPr>
+        <w:tab/>
+      </w:r>
+      <w:r>
+        <w:rPr>
+          <w:rFonts w:ascii="Courier New" w:hAnsi="Courier New" w:cs="Courier New"/>
+        </w:rPr>
+        <w:tab/>
+      </w:r>
+      <w:r>
+        <w:rPr>
+          <w:rFonts w:ascii="Courier New" w:hAnsi="Courier New" w:cs="Courier New"/>
+        </w:rPr>
+        <w:tab/>
+        <w:t>- 59</w:t>
+      </w:r>
+    </w:p>
+    <w:p>
+      <w:pPr>
+        <w:pStyle w:val="PlainText"/>
+        <w:rPr>
+          <w:rFonts w:ascii="Courier New" w:hAnsi="Courier New" w:cs="Courier New"/>
+        </w:rPr>
+      </w:pPr>
+      <w:r>
+        <w:rPr>
+          <w:rFonts w:ascii="Courier New" w:hAnsi="Courier New" w:cs="Courier New"/>
+        </w:rPr>
+        <w:t>Rate</w:t>
+      </w:r>
+      <w:r>
+        <w:rPr>
+          <w:rFonts w:ascii="Courier New" w:hAnsi="Courier New" w:cs="Courier New"/>
+        </w:rPr>
+        <w:tab/>
+      </w:r>
+      <w:r>
+        <w:rPr>
+          <w:rFonts w:ascii="Courier New" w:hAnsi="Courier New" w:cs="Courier New"/>
+        </w:rPr>
+        <w:tab/>
+      </w:r>
+      <w:r>
+        <w:rPr>
+          <w:rFonts w:ascii="Courier New" w:hAnsi="Courier New" w:cs="Courier New"/>
+        </w:rPr>
+        <w:tab/>
+      </w:r>
+      <w:r>
+        <w:rPr>
+          <w:rFonts w:ascii="Courier New" w:hAnsi="Courier New" w:cs="Courier New"/>
+        </w:rPr>
+        <w:tab/>
+      </w:r>
+      <w:r>
+        <w:rPr>
+          <w:rFonts w:ascii="Courier New" w:hAnsi="Courier New" w:cs="Courier New"/>
+        </w:rPr>
+        <w:tab/>
+        <w:t>- 24</w:t>
+      </w:r>
+    </w:p>
+    <w:p>
+      <w:pPr>
+        <w:pStyle w:val="PlainText"/>
+        <w:rPr>
+          <w:rFonts w:ascii="Courier New" w:hAnsi="Courier New" w:cs="Courier New"/>
+        </w:rPr>
+      </w:pPr>
+      <w:r>
+        <w:rPr>
+          <w:rFonts w:ascii="Courier New" w:hAnsi="Courier New" w:cs="Courier New"/>
+        </w:rPr>
+        <w:t>Total Price</w:t>
+      </w:r>
+      <w:r>
+        <w:rPr>
+          <w:rFonts w:ascii="Courier New" w:hAnsi="Courier New" w:cs="Courier New"/>
+        </w:rPr>
+        <w:tab/>
+      </w:r>
+      <w:r>
+        <w:rPr>
+          <w:rFonts w:ascii="Courier New" w:hAnsi="Courier New" w:cs="Courier New"/>
+        </w:rPr>
+        <w:tab/>
+      </w:r>
+      <w:r>
+        <w:rPr>
+          <w:rFonts w:ascii="Courier New" w:hAnsi="Courier New" w:cs="Courier New"/>
+        </w:rPr>
+        <w:tab/>
+      </w:r>
+      <w:r>
+        <w:rPr>
+          <w:rFonts w:ascii="Courier New" w:hAnsi="Courier New" w:cs="Courier New"/>
+        </w:rPr>
+        <w:tab/>
+        <w:t>- 1416.0</w:t>
+      </w:r>
+    </w:p>
+    <w:p>
+      <w:pPr>
+        <w:pStyle w:val="PlainText"/>
+        <w:rPr>
+          <w:rFonts w:ascii="Courier New" w:hAnsi="Courier New" w:cs="Courier New"/>
+          <w:b/>
+        </w:rPr>
+      </w:pPr>
+      <w:r>
+        <w:rPr>
+          <w:rFonts w:ascii="Courier New" w:hAnsi="Courier New" w:cs="Courier New"/>
+          <w:b/>
+        </w:rPr>
+        <w:t>Amount balance</w:t>
+      </w:r>
+      <w:r>
+        <w:rPr>
+          <w:rFonts w:ascii="Courier New" w:hAnsi="Courier New" w:cs="Courier New"/>
+          <w:b/>
+        </w:rPr>
+        <w:tab/>
+      </w:r>
+      <w:r>
+        <w:rPr>
+          <w:rFonts w:ascii="Courier New" w:hAnsi="Courier New" w:cs="Courier New"/>
+          <w:b/>
+        </w:rPr>
+        <w:tab/>
+      </w:r>
+      <w:r>
+        <w:rPr>
+          <w:rFonts w:ascii="Courier New" w:hAnsi="Courier New" w:cs="Courier New"/>
+          <w:b/>
+        </w:rPr>
+        <w:tab/>
+        <w:t>- 2772.0</w:t>
+      </w:r>
+    </w:p>
+    <w:p>
+      <w:pPr>
+        <w:pStyle w:val="PlainText"/>
+        <w:rPr>
+          <w:rFonts w:ascii="Courier New" w:hAnsi="Courier New" w:cs="Courier New"/>
+        </w:rPr>
+      </w:pPr>
+    </w:p>
+    <w:p>
+      <w:pPr>
+        <w:pStyle w:val="PlainText"/>
+        <w:rPr>
+          <w:rFonts w:ascii="Courier New" w:hAnsi="Courier New" w:cs="Courier New"/>
+          <w:b/>
+        </w:rPr>
+      </w:pPr>
     </w:p>
     <w:p>
       <w:pPr>

</xml_diff>

<commit_message>
30/07/2018 MAMATHA CHICK IN
</commit_message>
<xml_diff>
--- a/customer _details/GANGAMMA/SEP/TUMKUR/AR/PURCHASE DETAILS.docx
+++ b/customer _details/GANGAMMA/SEP/TUMKUR/AR/PURCHASE DETAILS.docx
@@ -6420,13 +6420,7 @@
         <w:rPr>
           <w:rFonts w:ascii="Courier New" w:hAnsi="Courier New" w:cs="Courier New"/>
         </w:rPr>
-        <w:t>FRI Jul 27</w:t>
-      </w:r>
-      <w:r>
-        <w:rPr>
-          <w:rFonts w:ascii="Courier New" w:hAnsi="Courier New" w:cs="Courier New"/>
-        </w:rPr>
-        <w:t xml:space="preserve"> 10:45:57 IST 2018</w:t>
+        <w:t>FRI Jul 27 10:45:57 IST 2018</w:t>
       </w:r>
     </w:p>
     <w:p>
@@ -6747,6 +6741,436 @@
         <w:tab/>
         <w:t>- 2772.0</w:t>
       </w:r>
+    </w:p>
+    <w:p>
+      <w:pPr>
+        <w:pStyle w:val="PlainText"/>
+        <w:rPr>
+          <w:rFonts w:ascii="Courier New" w:hAnsi="Courier New" w:cs="Courier New"/>
+          <w:b/>
+        </w:rPr>
+      </w:pPr>
+    </w:p>
+    <w:p>
+      <w:pPr>
+        <w:pStyle w:val="PlainText"/>
+        <w:rPr>
+          <w:rFonts w:ascii="Courier New" w:hAnsi="Courier New" w:cs="Courier New"/>
+        </w:rPr>
+      </w:pPr>
+      <w:r>
+        <w:rPr>
+          <w:rFonts w:ascii="Courier New" w:hAnsi="Courier New" w:cs="Courier New"/>
+        </w:rPr>
+        <w:t>SUN Jul 29</w:t>
+      </w:r>
+      <w:r>
+        <w:rPr>
+          <w:rFonts w:ascii="Courier New" w:hAnsi="Courier New" w:cs="Courier New"/>
+        </w:rPr>
+        <w:t xml:space="preserve"> 11:24:39 IST 2018</w:t>
+      </w:r>
+    </w:p>
+    <w:p>
+      <w:pPr>
+        <w:pStyle w:val="PlainText"/>
+        <w:rPr>
+          <w:rFonts w:ascii="Courier New" w:hAnsi="Courier New" w:cs="Courier New"/>
+        </w:rPr>
+      </w:pPr>
+      <w:r>
+        <w:rPr>
+          <w:rFonts w:ascii="Courier New" w:hAnsi="Courier New" w:cs="Courier New"/>
+        </w:rPr>
+        <w:t>Person Name</w:t>
+      </w:r>
+      <w:r>
+        <w:rPr>
+          <w:rFonts w:ascii="Courier New" w:hAnsi="Courier New" w:cs="Courier New"/>
+        </w:rPr>
+        <w:tab/>
+      </w:r>
+      <w:r>
+        <w:rPr>
+          <w:rFonts w:ascii="Courier New" w:hAnsi="Courier New" w:cs="Courier New"/>
+        </w:rPr>
+        <w:tab/>
+      </w:r>
+      <w:r>
+        <w:rPr>
+          <w:rFonts w:ascii="Courier New" w:hAnsi="Courier New" w:cs="Courier New"/>
+        </w:rPr>
+        <w:tab/>
+      </w:r>
+      <w:r>
+        <w:rPr>
+          <w:rFonts w:ascii="Courier New" w:hAnsi="Courier New" w:cs="Courier New"/>
+        </w:rPr>
+        <w:tab/>
+        <w:t>- AR</w:t>
+      </w:r>
+    </w:p>
+    <w:p>
+      <w:pPr>
+        <w:pStyle w:val="PlainText"/>
+        <w:rPr>
+          <w:rFonts w:ascii="Courier New" w:hAnsi="Courier New" w:cs="Courier New"/>
+        </w:rPr>
+      </w:pPr>
+      <w:r>
+        <w:rPr>
+          <w:rFonts w:ascii="Courier New" w:hAnsi="Courier New" w:cs="Courier New"/>
+        </w:rPr>
+        <w:t>Bill number</w:t>
+      </w:r>
+      <w:r>
+        <w:rPr>
+          <w:rFonts w:ascii="Courier New" w:hAnsi="Courier New" w:cs="Courier New"/>
+        </w:rPr>
+        <w:tab/>
+      </w:r>
+      <w:r>
+        <w:rPr>
+          <w:rFonts w:ascii="Courier New" w:hAnsi="Courier New" w:cs="Courier New"/>
+        </w:rPr>
+        <w:tab/>
+      </w:r>
+      <w:r>
+        <w:rPr>
+          <w:rFonts w:ascii="Courier New" w:hAnsi="Courier New" w:cs="Courier New"/>
+        </w:rPr>
+        <w:tab/>
+      </w:r>
+      <w:r>
+        <w:rPr>
+          <w:rFonts w:ascii="Courier New" w:hAnsi="Courier New" w:cs="Courier New"/>
+        </w:rPr>
+        <w:tab/>
+        <w:t>- 6944</w:t>
+      </w:r>
+    </w:p>
+    <w:p>
+      <w:pPr>
+        <w:pStyle w:val="PlainText"/>
+        <w:rPr>
+          <w:rFonts w:ascii="Courier New" w:hAnsi="Courier New" w:cs="Courier New"/>
+        </w:rPr>
+      </w:pPr>
+      <w:r>
+        <w:rPr>
+          <w:rFonts w:ascii="Courier New" w:hAnsi="Courier New" w:cs="Courier New"/>
+        </w:rPr>
+        <w:t>---------------------------------------------------------------</w:t>
+      </w:r>
+    </w:p>
+    <w:p>
+      <w:pPr>
+        <w:pStyle w:val="PlainText"/>
+        <w:rPr>
+          <w:rFonts w:ascii="Courier New" w:hAnsi="Courier New" w:cs="Courier New"/>
+        </w:rPr>
+      </w:pPr>
+      <w:r>
+        <w:rPr>
+          <w:rFonts w:ascii="Courier New" w:hAnsi="Courier New" w:cs="Courier New"/>
+        </w:rPr>
+        <w:t>Item Name</w:t>
+      </w:r>
+      <w:r>
+        <w:rPr>
+          <w:rFonts w:ascii="Courier New" w:hAnsi="Courier New" w:cs="Courier New"/>
+        </w:rPr>
+        <w:tab/>
+      </w:r>
+      <w:r>
+        <w:rPr>
+          <w:rFonts w:ascii="Courier New" w:hAnsi="Courier New" w:cs="Courier New"/>
+        </w:rPr>
+        <w:tab/>
+      </w:r>
+      <w:r>
+        <w:rPr>
+          <w:rFonts w:ascii="Courier New" w:hAnsi="Courier New" w:cs="Courier New"/>
+        </w:rPr>
+        <w:tab/>
+      </w:r>
+      <w:r>
+        <w:rPr>
+          <w:rFonts w:ascii="Courier New" w:hAnsi="Courier New" w:cs="Courier New"/>
+        </w:rPr>
+        <w:tab/>
+        <w:t>- POTATO</w:t>
+      </w:r>
+    </w:p>
+    <w:p>
+      <w:pPr>
+        <w:pStyle w:val="PlainText"/>
+        <w:rPr>
+          <w:rFonts w:ascii="Courier New" w:hAnsi="Courier New" w:cs="Courier New"/>
+        </w:rPr>
+      </w:pPr>
+      <w:r>
+        <w:rPr>
+          <w:rFonts w:ascii="Courier New" w:hAnsi="Courier New" w:cs="Courier New"/>
+        </w:rPr>
+        <w:t>Number of Pockets</w:t>
+      </w:r>
+      <w:r>
+        <w:rPr>
+          <w:rFonts w:ascii="Courier New" w:hAnsi="Courier New" w:cs="Courier New"/>
+        </w:rPr>
+        <w:tab/>
+      </w:r>
+      <w:r>
+        <w:rPr>
+          <w:rFonts w:ascii="Courier New" w:hAnsi="Courier New" w:cs="Courier New"/>
+        </w:rPr>
+        <w:tab/>
+      </w:r>
+      <w:r>
+        <w:rPr>
+          <w:rFonts w:ascii="Courier New" w:hAnsi="Courier New" w:cs="Courier New"/>
+        </w:rPr>
+        <w:tab/>
+        <w:t>- 1</w:t>
+      </w:r>
+    </w:p>
+    <w:p>
+      <w:pPr>
+        <w:pStyle w:val="PlainText"/>
+        <w:rPr>
+          <w:rFonts w:ascii="Courier New" w:hAnsi="Courier New" w:cs="Courier New"/>
+        </w:rPr>
+      </w:pPr>
+      <w:r>
+        <w:rPr>
+          <w:rFonts w:ascii="Courier New" w:hAnsi="Courier New" w:cs="Courier New"/>
+        </w:rPr>
+        <w:t>Number of KGs</w:t>
+      </w:r>
+      <w:r>
+        <w:rPr>
+          <w:rFonts w:ascii="Courier New" w:hAnsi="Courier New" w:cs="Courier New"/>
+        </w:rPr>
+        <w:tab/>
+      </w:r>
+      <w:r>
+        <w:rPr>
+          <w:rFonts w:ascii="Courier New" w:hAnsi="Courier New" w:cs="Courier New"/>
+        </w:rPr>
+        <w:tab/>
+      </w:r>
+      <w:r>
+        <w:rPr>
+          <w:rFonts w:ascii="Courier New" w:hAnsi="Courier New" w:cs="Courier New"/>
+        </w:rPr>
+        <w:tab/>
+        <w:t>- 57</w:t>
+      </w:r>
+    </w:p>
+    <w:p>
+      <w:pPr>
+        <w:pStyle w:val="PlainText"/>
+        <w:rPr>
+          <w:rFonts w:ascii="Courier New" w:hAnsi="Courier New" w:cs="Courier New"/>
+        </w:rPr>
+      </w:pPr>
+      <w:r>
+        <w:rPr>
+          <w:rFonts w:ascii="Courier New" w:hAnsi="Courier New" w:cs="Courier New"/>
+        </w:rPr>
+        <w:t>Rate</w:t>
+      </w:r>
+      <w:r>
+        <w:rPr>
+          <w:rFonts w:ascii="Courier New" w:hAnsi="Courier New" w:cs="Courier New"/>
+        </w:rPr>
+        <w:tab/>
+      </w:r>
+      <w:r>
+        <w:rPr>
+          <w:rFonts w:ascii="Courier New" w:hAnsi="Courier New" w:cs="Courier New"/>
+        </w:rPr>
+        <w:tab/>
+      </w:r>
+      <w:r>
+        <w:rPr>
+          <w:rFonts w:ascii="Courier New" w:hAnsi="Courier New" w:cs="Courier New"/>
+        </w:rPr>
+        <w:tab/>
+      </w:r>
+      <w:r>
+        <w:rPr>
+          <w:rFonts w:ascii="Courier New" w:hAnsi="Courier New" w:cs="Courier New"/>
+        </w:rPr>
+        <w:tab/>
+      </w:r>
+      <w:r>
+        <w:rPr>
+          <w:rFonts w:ascii="Courier New" w:hAnsi="Courier New" w:cs="Courier New"/>
+        </w:rPr>
+        <w:tab/>
+        <w:t>- 21</w:t>
+      </w:r>
+    </w:p>
+    <w:p>
+      <w:pPr>
+        <w:pStyle w:val="PlainText"/>
+        <w:rPr>
+          <w:rFonts w:ascii="Courier New" w:hAnsi="Courier New" w:cs="Courier New"/>
+        </w:rPr>
+      </w:pPr>
+      <w:r>
+        <w:rPr>
+          <w:rFonts w:ascii="Courier New" w:hAnsi="Courier New" w:cs="Courier New"/>
+        </w:rPr>
+        <w:t>Total Price</w:t>
+      </w:r>
+      <w:r>
+        <w:rPr>
+          <w:rFonts w:ascii="Courier New" w:hAnsi="Courier New" w:cs="Courier New"/>
+        </w:rPr>
+        <w:tab/>
+      </w:r>
+      <w:r>
+        <w:rPr>
+          <w:rFonts w:ascii="Courier New" w:hAnsi="Courier New" w:cs="Courier New"/>
+        </w:rPr>
+        <w:tab/>
+      </w:r>
+      <w:r>
+        <w:rPr>
+          <w:rFonts w:ascii="Courier New" w:hAnsi="Courier New" w:cs="Courier New"/>
+        </w:rPr>
+        <w:tab/>
+      </w:r>
+      <w:r>
+        <w:rPr>
+          <w:rFonts w:ascii="Courier New" w:hAnsi="Courier New" w:cs="Courier New"/>
+        </w:rPr>
+        <w:tab/>
+        <w:t>- 1197.0</w:t>
+      </w:r>
+    </w:p>
+    <w:p>
+      <w:pPr>
+        <w:pStyle w:val="PlainText"/>
+        <w:rPr>
+          <w:rFonts w:ascii="Courier New" w:hAnsi="Courier New" w:cs="Courier New"/>
+          <w:color w:val="FF0000"/>
+        </w:rPr>
+      </w:pPr>
+      <w:r>
+        <w:rPr>
+          <w:rFonts w:ascii="Courier New" w:hAnsi="Courier New" w:cs="Courier New"/>
+          <w:color w:val="FF0000"/>
+        </w:rPr>
+        <w:t>Amount Received</w:t>
+      </w:r>
+      <w:r>
+        <w:rPr>
+          <w:rFonts w:ascii="Courier New" w:hAnsi="Courier New" w:cs="Courier New"/>
+          <w:color w:val="FF0000"/>
+        </w:rPr>
+        <w:tab/>
+      </w:r>
+      <w:r>
+        <w:rPr>
+          <w:rFonts w:ascii="Courier New" w:hAnsi="Courier New" w:cs="Courier New"/>
+          <w:color w:val="FF0000"/>
+        </w:rPr>
+        <w:tab/>
+      </w:r>
+      <w:r>
+        <w:rPr>
+          <w:rFonts w:ascii="Courier New" w:hAnsi="Courier New" w:cs="Courier New"/>
+          <w:color w:val="FF0000"/>
+        </w:rPr>
+        <w:tab/>
+        <w:t>- 2772</w:t>
+      </w:r>
+    </w:p>
+    <w:p>
+      <w:pPr>
+        <w:pStyle w:val="PlainText"/>
+        <w:rPr>
+          <w:rFonts w:ascii="Courier New" w:hAnsi="Courier New" w:cs="Courier New"/>
+          <w:b/>
+        </w:rPr>
+      </w:pPr>
+      <w:r>
+        <w:rPr>
+          <w:rFonts w:ascii="Courier New" w:hAnsi="Courier New" w:cs="Courier New"/>
+          <w:b/>
+        </w:rPr>
+        <w:t>Amount balance</w:t>
+      </w:r>
+      <w:r>
+        <w:rPr>
+          <w:rFonts w:ascii="Courier New" w:hAnsi="Courier New" w:cs="Courier New"/>
+          <w:b/>
+        </w:rPr>
+        <w:tab/>
+      </w:r>
+      <w:r>
+        <w:rPr>
+          <w:rFonts w:ascii="Courier New" w:hAnsi="Courier New" w:cs="Courier New"/>
+          <w:b/>
+        </w:rPr>
+        <w:tab/>
+      </w:r>
+      <w:r>
+        <w:rPr>
+          <w:rFonts w:ascii="Courier New" w:hAnsi="Courier New" w:cs="Courier New"/>
+          <w:b/>
+        </w:rPr>
+        <w:tab/>
+        <w:t>- 1197.0</w:t>
+      </w:r>
+    </w:p>
+    <w:p>
+      <w:pPr>
+        <w:pStyle w:val="PlainText"/>
+        <w:rPr>
+          <w:rFonts w:ascii="Courier New" w:hAnsi="Courier New" w:cs="Courier New"/>
+        </w:rPr>
+      </w:pPr>
+      <w:r>
+        <w:rPr>
+          <w:rFonts w:ascii="Courier New" w:hAnsi="Courier New" w:cs="Courier New"/>
+        </w:rPr>
+        <w:t>Amount Received mode</w:t>
+      </w:r>
+      <w:r>
+        <w:rPr>
+          <w:rFonts w:ascii="Courier New" w:hAnsi="Courier New" w:cs="Courier New"/>
+        </w:rPr>
+        <w:tab/>
+      </w:r>
+      <w:r>
+        <w:rPr>
+          <w:rFonts w:ascii="Courier New" w:hAnsi="Courier New" w:cs="Courier New"/>
+        </w:rPr>
+        <w:tab/>
+        <w:t>- CASH</w:t>
+      </w:r>
+    </w:p>
+    <w:p>
+      <w:pPr>
+        <w:pStyle w:val="PlainText"/>
+        <w:rPr>
+          <w:rFonts w:ascii="Courier New" w:hAnsi="Courier New" w:cs="Courier New"/>
+        </w:rPr>
+      </w:pPr>
+    </w:p>
+    <w:p>
+      <w:pPr>
+        <w:pStyle w:val="PlainText"/>
+        <w:rPr>
+          <w:rFonts w:ascii="Courier New" w:hAnsi="Courier New" w:cs="Courier New"/>
+          <w:b/>
+        </w:rPr>
+      </w:pPr>
     </w:p>
     <w:p>
       <w:pPr>

</xml_diff>

<commit_message>
04/08/2018 MAMATHA CHICK IN
</commit_message>
<xml_diff>
--- a/customer _details/GANGAMMA/SEP/TUMKUR/AR/PURCHASE DETAILS.docx
+++ b/customer _details/GANGAMMA/SEP/TUMKUR/AR/PURCHASE DETAILS.docx
@@ -7168,13 +7168,7 @@
         <w:rPr>
           <w:rFonts w:ascii="Courier New" w:hAnsi="Courier New" w:cs="Courier New"/>
         </w:rPr>
-        <w:t>TUE JULY 31</w:t>
-      </w:r>
-      <w:r>
-        <w:rPr>
-          <w:rFonts w:ascii="Courier New" w:hAnsi="Courier New" w:cs="Courier New"/>
-        </w:rPr>
-        <w:t xml:space="preserve"> 10:55:41 IST 2018</w:t>
+        <w:t>TUE JULY 31 10:55:41 IST 2018</w:t>
       </w:r>
     </w:p>
     <w:p>
@@ -7560,6 +7554,664 @@
         <w:tab/>
         <w:t>- CASH</w:t>
       </w:r>
+    </w:p>
+    <w:p>
+      <w:pPr>
+        <w:pStyle w:val="PlainText"/>
+        <w:rPr>
+          <w:rFonts w:ascii="Courier New" w:hAnsi="Courier New" w:cs="Courier New"/>
+        </w:rPr>
+      </w:pPr>
+    </w:p>
+    <w:p>
+      <w:pPr>
+        <w:pStyle w:val="PlainText"/>
+        <w:rPr>
+          <w:rFonts w:ascii="Courier New" w:hAnsi="Courier New" w:cs="Courier New"/>
+        </w:rPr>
+      </w:pPr>
+      <w:r>
+        <w:rPr>
+          <w:rFonts w:ascii="Courier New" w:hAnsi="Courier New" w:cs="Courier New"/>
+        </w:rPr>
+        <w:t>FRI Aug 03</w:t>
+      </w:r>
+      <w:r>
+        <w:rPr>
+          <w:rFonts w:ascii="Courier New" w:hAnsi="Courier New" w:cs="Courier New"/>
+        </w:rPr>
+        <w:t xml:space="preserve"> 12:32:11 IST 2018</w:t>
+      </w:r>
+    </w:p>
+    <w:p>
+      <w:pPr>
+        <w:pStyle w:val="PlainText"/>
+        <w:rPr>
+          <w:rFonts w:ascii="Courier New" w:hAnsi="Courier New" w:cs="Courier New"/>
+        </w:rPr>
+      </w:pPr>
+      <w:r>
+        <w:rPr>
+          <w:rFonts w:ascii="Courier New" w:hAnsi="Courier New" w:cs="Courier New"/>
+        </w:rPr>
+        <w:t>Person Name</w:t>
+      </w:r>
+      <w:r>
+        <w:rPr>
+          <w:rFonts w:ascii="Courier New" w:hAnsi="Courier New" w:cs="Courier New"/>
+        </w:rPr>
+        <w:tab/>
+      </w:r>
+      <w:r>
+        <w:rPr>
+          <w:rFonts w:ascii="Courier New" w:hAnsi="Courier New" w:cs="Courier New"/>
+        </w:rPr>
+        <w:tab/>
+      </w:r>
+      <w:r>
+        <w:rPr>
+          <w:rFonts w:ascii="Courier New" w:hAnsi="Courier New" w:cs="Courier New"/>
+        </w:rPr>
+        <w:tab/>
+      </w:r>
+      <w:r>
+        <w:rPr>
+          <w:rFonts w:ascii="Courier New" w:hAnsi="Courier New" w:cs="Courier New"/>
+        </w:rPr>
+        <w:tab/>
+        <w:t>- AR</w:t>
+      </w:r>
+    </w:p>
+    <w:p>
+      <w:pPr>
+        <w:pStyle w:val="PlainText"/>
+        <w:rPr>
+          <w:rFonts w:ascii="Courier New" w:hAnsi="Courier New" w:cs="Courier New"/>
+        </w:rPr>
+      </w:pPr>
+      <w:r>
+        <w:rPr>
+          <w:rFonts w:ascii="Courier New" w:hAnsi="Courier New" w:cs="Courier New"/>
+        </w:rPr>
+        <w:t>Bill number</w:t>
+      </w:r>
+      <w:r>
+        <w:rPr>
+          <w:rFonts w:ascii="Courier New" w:hAnsi="Courier New" w:cs="Courier New"/>
+        </w:rPr>
+        <w:tab/>
+      </w:r>
+      <w:r>
+        <w:rPr>
+          <w:rFonts w:ascii="Courier New" w:hAnsi="Courier New" w:cs="Courier New"/>
+        </w:rPr>
+        <w:tab/>
+      </w:r>
+      <w:r>
+        <w:rPr>
+          <w:rFonts w:ascii="Courier New" w:hAnsi="Courier New" w:cs="Courier New"/>
+        </w:rPr>
+        <w:tab/>
+      </w:r>
+      <w:r>
+        <w:rPr>
+          <w:rFonts w:ascii="Courier New" w:hAnsi="Courier New" w:cs="Courier New"/>
+        </w:rPr>
+        <w:tab/>
+        <w:t>- 7041</w:t>
+      </w:r>
+    </w:p>
+    <w:p>
+      <w:pPr>
+        <w:pStyle w:val="PlainText"/>
+        <w:rPr>
+          <w:rFonts w:ascii="Courier New" w:hAnsi="Courier New" w:cs="Courier New"/>
+        </w:rPr>
+      </w:pPr>
+      <w:r>
+        <w:rPr>
+          <w:rFonts w:ascii="Courier New" w:hAnsi="Courier New" w:cs="Courier New"/>
+        </w:rPr>
+        <w:t>---------------------------------------------------------------</w:t>
+      </w:r>
+    </w:p>
+    <w:p>
+      <w:pPr>
+        <w:pStyle w:val="PlainText"/>
+        <w:rPr>
+          <w:rFonts w:ascii="Courier New" w:hAnsi="Courier New" w:cs="Courier New"/>
+        </w:rPr>
+      </w:pPr>
+      <w:r>
+        <w:rPr>
+          <w:rFonts w:ascii="Courier New" w:hAnsi="Courier New" w:cs="Courier New"/>
+        </w:rPr>
+        <w:t>Item Name</w:t>
+      </w:r>
+      <w:r>
+        <w:rPr>
+          <w:rFonts w:ascii="Courier New" w:hAnsi="Courier New" w:cs="Courier New"/>
+        </w:rPr>
+        <w:tab/>
+      </w:r>
+      <w:r>
+        <w:rPr>
+          <w:rFonts w:ascii="Courier New" w:hAnsi="Courier New" w:cs="Courier New"/>
+        </w:rPr>
+        <w:tab/>
+      </w:r>
+      <w:r>
+        <w:rPr>
+          <w:rFonts w:ascii="Courier New" w:hAnsi="Courier New" w:cs="Courier New"/>
+        </w:rPr>
+        <w:tab/>
+      </w:r>
+      <w:r>
+        <w:rPr>
+          <w:rFonts w:ascii="Courier New" w:hAnsi="Courier New" w:cs="Courier New"/>
+        </w:rPr>
+        <w:tab/>
+        <w:t>- POTATO</w:t>
+      </w:r>
+    </w:p>
+    <w:p>
+      <w:pPr>
+        <w:pStyle w:val="PlainText"/>
+        <w:rPr>
+          <w:rFonts w:ascii="Courier New" w:hAnsi="Courier New" w:cs="Courier New"/>
+        </w:rPr>
+      </w:pPr>
+      <w:r>
+        <w:rPr>
+          <w:rFonts w:ascii="Courier New" w:hAnsi="Courier New" w:cs="Courier New"/>
+        </w:rPr>
+        <w:t>Number of Pockets</w:t>
+      </w:r>
+      <w:r>
+        <w:rPr>
+          <w:rFonts w:ascii="Courier New" w:hAnsi="Courier New" w:cs="Courier New"/>
+        </w:rPr>
+        <w:tab/>
+      </w:r>
+      <w:r>
+        <w:rPr>
+          <w:rFonts w:ascii="Courier New" w:hAnsi="Courier New" w:cs="Courier New"/>
+        </w:rPr>
+        <w:tab/>
+      </w:r>
+      <w:r>
+        <w:rPr>
+          <w:rFonts w:ascii="Courier New" w:hAnsi="Courier New" w:cs="Courier New"/>
+        </w:rPr>
+        <w:tab/>
+        <w:t>- 1</w:t>
+      </w:r>
+    </w:p>
+    <w:p>
+      <w:pPr>
+        <w:pStyle w:val="PlainText"/>
+        <w:rPr>
+          <w:rFonts w:ascii="Courier New" w:hAnsi="Courier New" w:cs="Courier New"/>
+        </w:rPr>
+      </w:pPr>
+      <w:r>
+        <w:rPr>
+          <w:rFonts w:ascii="Courier New" w:hAnsi="Courier New" w:cs="Courier New"/>
+        </w:rPr>
+        <w:t>Number of KGs</w:t>
+      </w:r>
+      <w:r>
+        <w:rPr>
+          <w:rFonts w:ascii="Courier New" w:hAnsi="Courier New" w:cs="Courier New"/>
+        </w:rPr>
+        <w:tab/>
+      </w:r>
+      <w:r>
+        <w:rPr>
+          <w:rFonts w:ascii="Courier New" w:hAnsi="Courier New" w:cs="Courier New"/>
+        </w:rPr>
+        <w:tab/>
+      </w:r>
+      <w:r>
+        <w:rPr>
+          <w:rFonts w:ascii="Courier New" w:hAnsi="Courier New" w:cs="Courier New"/>
+        </w:rPr>
+        <w:tab/>
+        <w:t>- 56</w:t>
+      </w:r>
+    </w:p>
+    <w:p>
+      <w:pPr>
+        <w:pStyle w:val="PlainText"/>
+        <w:rPr>
+          <w:rFonts w:ascii="Courier New" w:hAnsi="Courier New" w:cs="Courier New"/>
+        </w:rPr>
+      </w:pPr>
+      <w:r>
+        <w:rPr>
+          <w:rFonts w:ascii="Courier New" w:hAnsi="Courier New" w:cs="Courier New"/>
+        </w:rPr>
+        <w:t>Rate</w:t>
+      </w:r>
+      <w:r>
+        <w:rPr>
+          <w:rFonts w:ascii="Courier New" w:hAnsi="Courier New" w:cs="Courier New"/>
+        </w:rPr>
+        <w:tab/>
+      </w:r>
+      <w:r>
+        <w:rPr>
+          <w:rFonts w:ascii="Courier New" w:hAnsi="Courier New" w:cs="Courier New"/>
+        </w:rPr>
+        <w:tab/>
+      </w:r>
+      <w:r>
+        <w:rPr>
+          <w:rFonts w:ascii="Courier New" w:hAnsi="Courier New" w:cs="Courier New"/>
+        </w:rPr>
+        <w:tab/>
+      </w:r>
+      <w:r>
+        <w:rPr>
+          <w:rFonts w:ascii="Courier New" w:hAnsi="Courier New" w:cs="Courier New"/>
+        </w:rPr>
+        <w:tab/>
+      </w:r>
+      <w:r>
+        <w:rPr>
+          <w:rFonts w:ascii="Courier New" w:hAnsi="Courier New" w:cs="Courier New"/>
+        </w:rPr>
+        <w:tab/>
+        <w:t>- 20</w:t>
+      </w:r>
+    </w:p>
+    <w:p>
+      <w:pPr>
+        <w:pStyle w:val="PlainText"/>
+        <w:rPr>
+          <w:rFonts w:ascii="Courier New" w:hAnsi="Courier New" w:cs="Courier New"/>
+        </w:rPr>
+      </w:pPr>
+      <w:r>
+        <w:rPr>
+          <w:rFonts w:ascii="Courier New" w:hAnsi="Courier New" w:cs="Courier New"/>
+        </w:rPr>
+        <w:t>Total Price</w:t>
+      </w:r>
+      <w:r>
+        <w:rPr>
+          <w:rFonts w:ascii="Courier New" w:hAnsi="Courier New" w:cs="Courier New"/>
+        </w:rPr>
+        <w:tab/>
+      </w:r>
+      <w:r>
+        <w:rPr>
+          <w:rFonts w:ascii="Courier New" w:hAnsi="Courier New" w:cs="Courier New"/>
+        </w:rPr>
+        <w:tab/>
+      </w:r>
+      <w:r>
+        <w:rPr>
+          <w:rFonts w:ascii="Courier New" w:hAnsi="Courier New" w:cs="Courier New"/>
+        </w:rPr>
+        <w:tab/>
+      </w:r>
+      <w:r>
+        <w:rPr>
+          <w:rFonts w:ascii="Courier New" w:hAnsi="Courier New" w:cs="Courier New"/>
+        </w:rPr>
+        <w:tab/>
+        <w:t>- 1120.0</w:t>
+      </w:r>
+    </w:p>
+    <w:p>
+      <w:pPr>
+        <w:pStyle w:val="PlainText"/>
+        <w:rPr>
+          <w:rFonts w:ascii="Courier New" w:hAnsi="Courier New" w:cs="Courier New"/>
+          <w:color w:val="FF0000"/>
+        </w:rPr>
+      </w:pPr>
+      <w:r>
+        <w:rPr>
+          <w:rFonts w:ascii="Courier New" w:hAnsi="Courier New" w:cs="Courier New"/>
+          <w:color w:val="FF0000"/>
+        </w:rPr>
+        <w:t>Amount Received</w:t>
+      </w:r>
+      <w:r>
+        <w:rPr>
+          <w:rFonts w:ascii="Courier New" w:hAnsi="Courier New" w:cs="Courier New"/>
+          <w:color w:val="FF0000"/>
+        </w:rPr>
+        <w:tab/>
+      </w:r>
+      <w:r>
+        <w:rPr>
+          <w:rFonts w:ascii="Courier New" w:hAnsi="Courier New" w:cs="Courier New"/>
+          <w:color w:val="FF0000"/>
+        </w:rPr>
+        <w:tab/>
+      </w:r>
+      <w:r>
+        <w:rPr>
+          <w:rFonts w:ascii="Courier New" w:hAnsi="Courier New" w:cs="Courier New"/>
+          <w:color w:val="FF0000"/>
+        </w:rPr>
+        <w:tab/>
+        <w:t>- 1050</w:t>
+      </w:r>
+    </w:p>
+    <w:p>
+      <w:pPr>
+        <w:pStyle w:val="PlainText"/>
+        <w:rPr>
+          <w:rFonts w:ascii="Courier New" w:hAnsi="Courier New" w:cs="Courier New"/>
+        </w:rPr>
+      </w:pPr>
+      <w:r>
+        <w:rPr>
+          <w:rFonts w:ascii="Courier New" w:hAnsi="Courier New" w:cs="Courier New"/>
+        </w:rPr>
+        <w:t>Amount balance</w:t>
+      </w:r>
+      <w:r>
+        <w:rPr>
+          <w:rFonts w:ascii="Courier New" w:hAnsi="Courier New" w:cs="Courier New"/>
+        </w:rPr>
+        <w:tab/>
+      </w:r>
+      <w:r>
+        <w:rPr>
+          <w:rFonts w:ascii="Courier New" w:hAnsi="Courier New" w:cs="Courier New"/>
+        </w:rPr>
+        <w:tab/>
+      </w:r>
+      <w:r>
+        <w:rPr>
+          <w:rFonts w:ascii="Courier New" w:hAnsi="Courier New" w:cs="Courier New"/>
+        </w:rPr>
+        <w:tab/>
+        <w:t>- 1120.0</w:t>
+      </w:r>
+    </w:p>
+    <w:p>
+      <w:pPr>
+        <w:pStyle w:val="PlainText"/>
+        <w:rPr>
+          <w:rFonts w:ascii="Courier New" w:hAnsi="Courier New" w:cs="Courier New"/>
+        </w:rPr>
+      </w:pPr>
+      <w:r>
+        <w:rPr>
+          <w:rFonts w:ascii="Courier New" w:hAnsi="Courier New" w:cs="Courier New"/>
+        </w:rPr>
+        <w:t>Amount Received mode</w:t>
+      </w:r>
+      <w:r>
+        <w:rPr>
+          <w:rFonts w:ascii="Courier New" w:hAnsi="Courier New" w:cs="Courier New"/>
+        </w:rPr>
+        <w:tab/>
+      </w:r>
+      <w:r>
+        <w:rPr>
+          <w:rFonts w:ascii="Courier New" w:hAnsi="Courier New" w:cs="Courier New"/>
+        </w:rPr>
+        <w:tab/>
+        <w:t>- CASH</w:t>
+      </w:r>
+    </w:p>
+    <w:p>
+      <w:pPr>
+        <w:pStyle w:val="PlainText"/>
+        <w:rPr>
+          <w:rFonts w:ascii="Courier New" w:hAnsi="Courier New" w:cs="Courier New"/>
+        </w:rPr>
+      </w:pPr>
+    </w:p>
+    <w:p>
+      <w:pPr>
+        <w:pStyle w:val="PlainText"/>
+        <w:rPr>
+          <w:rFonts w:ascii="Courier New" w:hAnsi="Courier New" w:cs="Courier New"/>
+        </w:rPr>
+      </w:pPr>
+      <w:r>
+        <w:rPr>
+          <w:rFonts w:ascii="Courier New" w:hAnsi="Courier New" w:cs="Courier New"/>
+        </w:rPr>
+        <w:t>Item Name</w:t>
+      </w:r>
+      <w:r>
+        <w:rPr>
+          <w:rFonts w:ascii="Courier New" w:hAnsi="Courier New" w:cs="Courier New"/>
+        </w:rPr>
+        <w:tab/>
+      </w:r>
+      <w:r>
+        <w:rPr>
+          <w:rFonts w:ascii="Courier New" w:hAnsi="Courier New" w:cs="Courier New"/>
+        </w:rPr>
+        <w:tab/>
+      </w:r>
+      <w:r>
+        <w:rPr>
+          <w:rFonts w:ascii="Courier New" w:hAnsi="Courier New" w:cs="Courier New"/>
+        </w:rPr>
+        <w:tab/>
+      </w:r>
+      <w:r>
+        <w:rPr>
+          <w:rFonts w:ascii="Courier New" w:hAnsi="Courier New" w:cs="Courier New"/>
+        </w:rPr>
+        <w:tab/>
+        <w:t>- CARROT</w:t>
+      </w:r>
+    </w:p>
+    <w:p>
+      <w:pPr>
+        <w:pStyle w:val="PlainText"/>
+        <w:rPr>
+          <w:rFonts w:ascii="Courier New" w:hAnsi="Courier New" w:cs="Courier New"/>
+        </w:rPr>
+      </w:pPr>
+      <w:r>
+        <w:rPr>
+          <w:rFonts w:ascii="Courier New" w:hAnsi="Courier New" w:cs="Courier New"/>
+        </w:rPr>
+        <w:t>Number of Pockets</w:t>
+      </w:r>
+      <w:r>
+        <w:rPr>
+          <w:rFonts w:ascii="Courier New" w:hAnsi="Courier New" w:cs="Courier New"/>
+        </w:rPr>
+        <w:tab/>
+      </w:r>
+      <w:r>
+        <w:rPr>
+          <w:rFonts w:ascii="Courier New" w:hAnsi="Courier New" w:cs="Courier New"/>
+        </w:rPr>
+        <w:tab/>
+      </w:r>
+      <w:r>
+        <w:rPr>
+          <w:rFonts w:ascii="Courier New" w:hAnsi="Courier New" w:cs="Courier New"/>
+        </w:rPr>
+        <w:tab/>
+        <w:t>- 1</w:t>
+      </w:r>
+    </w:p>
+    <w:p>
+      <w:pPr>
+        <w:pStyle w:val="PlainText"/>
+        <w:rPr>
+          <w:rFonts w:ascii="Courier New" w:hAnsi="Courier New" w:cs="Courier New"/>
+        </w:rPr>
+      </w:pPr>
+      <w:r>
+        <w:rPr>
+          <w:rFonts w:ascii="Courier New" w:hAnsi="Courier New" w:cs="Courier New"/>
+        </w:rPr>
+        <w:t>Number of KGs</w:t>
+      </w:r>
+      <w:r>
+        <w:rPr>
+          <w:rFonts w:ascii="Courier New" w:hAnsi="Courier New" w:cs="Courier New"/>
+        </w:rPr>
+        <w:tab/>
+      </w:r>
+      <w:r>
+        <w:rPr>
+          <w:rFonts w:ascii="Courier New" w:hAnsi="Courier New" w:cs="Courier New"/>
+        </w:rPr>
+        <w:tab/>
+      </w:r>
+      <w:r>
+        <w:rPr>
+          <w:rFonts w:ascii="Courier New" w:hAnsi="Courier New" w:cs="Courier New"/>
+        </w:rPr>
+        <w:tab/>
+        <w:t>- 35</w:t>
+      </w:r>
+    </w:p>
+    <w:p>
+      <w:pPr>
+        <w:pStyle w:val="PlainText"/>
+        <w:rPr>
+          <w:rFonts w:ascii="Courier New" w:hAnsi="Courier New" w:cs="Courier New"/>
+        </w:rPr>
+      </w:pPr>
+      <w:r>
+        <w:rPr>
+          <w:rFonts w:ascii="Courier New" w:hAnsi="Courier New" w:cs="Courier New"/>
+        </w:rPr>
+        <w:t>Rate</w:t>
+      </w:r>
+      <w:r>
+        <w:rPr>
+          <w:rFonts w:ascii="Courier New" w:hAnsi="Courier New" w:cs="Courier New"/>
+        </w:rPr>
+        <w:tab/>
+      </w:r>
+      <w:r>
+        <w:rPr>
+          <w:rFonts w:ascii="Courier New" w:hAnsi="Courier New" w:cs="Courier New"/>
+        </w:rPr>
+        <w:tab/>
+      </w:r>
+      <w:r>
+        <w:rPr>
+          <w:rFonts w:ascii="Courier New" w:hAnsi="Courier New" w:cs="Courier New"/>
+        </w:rPr>
+        <w:tab/>
+      </w:r>
+      <w:r>
+        <w:rPr>
+          <w:rFonts w:ascii="Courier New" w:hAnsi="Courier New" w:cs="Courier New"/>
+        </w:rPr>
+        <w:tab/>
+      </w:r>
+      <w:r>
+        <w:rPr>
+          <w:rFonts w:ascii="Courier New" w:hAnsi="Courier New" w:cs="Courier New"/>
+        </w:rPr>
+        <w:tab/>
+        <w:t>- 36</w:t>
+      </w:r>
+    </w:p>
+    <w:p>
+      <w:pPr>
+        <w:pStyle w:val="PlainText"/>
+        <w:rPr>
+          <w:rFonts w:ascii="Courier New" w:hAnsi="Courier New" w:cs="Courier New"/>
+        </w:rPr>
+      </w:pPr>
+      <w:r>
+        <w:rPr>
+          <w:rFonts w:ascii="Courier New" w:hAnsi="Courier New" w:cs="Courier New"/>
+        </w:rPr>
+        <w:t>Total Price</w:t>
+      </w:r>
+      <w:r>
+        <w:rPr>
+          <w:rFonts w:ascii="Courier New" w:hAnsi="Courier New" w:cs="Courier New"/>
+        </w:rPr>
+        <w:tab/>
+      </w:r>
+      <w:r>
+        <w:rPr>
+          <w:rFonts w:ascii="Courier New" w:hAnsi="Courier New" w:cs="Courier New"/>
+        </w:rPr>
+        <w:tab/>
+      </w:r>
+      <w:r>
+        <w:rPr>
+          <w:rFonts w:ascii="Courier New" w:hAnsi="Courier New" w:cs="Courier New"/>
+        </w:rPr>
+        <w:tab/>
+      </w:r>
+      <w:r>
+        <w:rPr>
+          <w:rFonts w:ascii="Courier New" w:hAnsi="Courier New" w:cs="Courier New"/>
+        </w:rPr>
+        <w:tab/>
+        <w:t>- 1260.0</w:t>
+      </w:r>
+    </w:p>
+    <w:p>
+      <w:pPr>
+        <w:pStyle w:val="PlainText"/>
+        <w:rPr>
+          <w:rFonts w:ascii="Courier New" w:hAnsi="Courier New" w:cs="Courier New"/>
+          <w:b/>
+        </w:rPr>
+      </w:pPr>
+      <w:r>
+        <w:rPr>
+          <w:rFonts w:ascii="Courier New" w:hAnsi="Courier New" w:cs="Courier New"/>
+          <w:b/>
+        </w:rPr>
+        <w:t>Amount balance</w:t>
+      </w:r>
+      <w:r>
+        <w:rPr>
+          <w:rFonts w:ascii="Courier New" w:hAnsi="Courier New" w:cs="Courier New"/>
+          <w:b/>
+        </w:rPr>
+        <w:tab/>
+      </w:r>
+      <w:r>
+        <w:rPr>
+          <w:rFonts w:ascii="Courier New" w:hAnsi="Courier New" w:cs="Courier New"/>
+          <w:b/>
+        </w:rPr>
+        <w:tab/>
+      </w:r>
+      <w:r>
+        <w:rPr>
+          <w:rFonts w:ascii="Courier New" w:hAnsi="Courier New" w:cs="Courier New"/>
+          <w:b/>
+        </w:rPr>
+        <w:tab/>
+        <w:t>- 2380.0</w:t>
+      </w:r>
+    </w:p>
+    <w:p>
+      <w:pPr>
+        <w:pStyle w:val="PlainText"/>
+        <w:rPr>
+          <w:rFonts w:ascii="Courier New" w:hAnsi="Courier New" w:cs="Courier New"/>
+        </w:rPr>
+      </w:pPr>
+    </w:p>
+    <w:p>
+      <w:pPr>
+        <w:pStyle w:val="PlainText"/>
+        <w:rPr>
+          <w:rFonts w:ascii="Courier New" w:hAnsi="Courier New" w:cs="Courier New"/>
+        </w:rPr>
+      </w:pPr>
     </w:p>
     <w:p>
       <w:pPr>

</xml_diff>

<commit_message>
11/08/2018 MAMATHA CHICK IN
</commit_message>
<xml_diff>
--- a/customer _details/GANGAMMA/SEP/TUMKUR/AR/PURCHASE DETAILS.docx
+++ b/customer _details/GANGAMMA/SEP/TUMKUR/AR/PURCHASE DETAILS.docx
@@ -8211,13 +8211,7 @@
         <w:rPr>
           <w:rFonts w:ascii="Courier New" w:hAnsi="Courier New" w:cs="Courier New"/>
         </w:rPr>
-        <w:t>TUE Aug 07</w:t>
-      </w:r>
-      <w:r>
-        <w:rPr>
-          <w:rFonts w:ascii="Courier New" w:hAnsi="Courier New" w:cs="Courier New"/>
-        </w:rPr>
-        <w:t xml:space="preserve"> 11:38:30 IST 2018</w:t>
+        <w:t>TUE Aug 07 11:38:30 IST 2018</w:t>
       </w:r>
     </w:p>
     <w:p>
@@ -8603,6 +8597,434 @@
         <w:tab/>
         <w:t>- CASH</w:t>
       </w:r>
+    </w:p>
+    <w:p>
+      <w:pPr>
+        <w:pStyle w:val="PlainText"/>
+        <w:rPr>
+          <w:rFonts w:ascii="Courier New" w:hAnsi="Courier New" w:cs="Courier New"/>
+        </w:rPr>
+      </w:pPr>
+    </w:p>
+    <w:p>
+      <w:pPr>
+        <w:pStyle w:val="PlainText"/>
+        <w:rPr>
+          <w:rFonts w:ascii="Courier New" w:hAnsi="Courier New" w:cs="Courier New"/>
+        </w:rPr>
+      </w:pPr>
+      <w:r>
+        <w:rPr>
+          <w:rFonts w:ascii="Courier New" w:hAnsi="Courier New" w:cs="Courier New"/>
+        </w:rPr>
+        <w:t>FRI Aug 10</w:t>
+      </w:r>
+      <w:r>
+        <w:rPr>
+          <w:rFonts w:ascii="Courier New" w:hAnsi="Courier New" w:cs="Courier New"/>
+        </w:rPr>
+        <w:t xml:space="preserve"> 11:35:25 IST 2018</w:t>
+      </w:r>
+    </w:p>
+    <w:p>
+      <w:pPr>
+        <w:pStyle w:val="PlainText"/>
+        <w:rPr>
+          <w:rFonts w:ascii="Courier New" w:hAnsi="Courier New" w:cs="Courier New"/>
+        </w:rPr>
+      </w:pPr>
+      <w:r>
+        <w:rPr>
+          <w:rFonts w:ascii="Courier New" w:hAnsi="Courier New" w:cs="Courier New"/>
+        </w:rPr>
+        <w:t>Person Name</w:t>
+      </w:r>
+      <w:r>
+        <w:rPr>
+          <w:rFonts w:ascii="Courier New" w:hAnsi="Courier New" w:cs="Courier New"/>
+        </w:rPr>
+        <w:tab/>
+      </w:r>
+      <w:r>
+        <w:rPr>
+          <w:rFonts w:ascii="Courier New" w:hAnsi="Courier New" w:cs="Courier New"/>
+        </w:rPr>
+        <w:tab/>
+      </w:r>
+      <w:r>
+        <w:rPr>
+          <w:rFonts w:ascii="Courier New" w:hAnsi="Courier New" w:cs="Courier New"/>
+        </w:rPr>
+        <w:tab/>
+      </w:r>
+      <w:r>
+        <w:rPr>
+          <w:rFonts w:ascii="Courier New" w:hAnsi="Courier New" w:cs="Courier New"/>
+        </w:rPr>
+        <w:tab/>
+        <w:t>- AR</w:t>
+      </w:r>
+    </w:p>
+    <w:p>
+      <w:pPr>
+        <w:pStyle w:val="PlainText"/>
+        <w:rPr>
+          <w:rFonts w:ascii="Courier New" w:hAnsi="Courier New" w:cs="Courier New"/>
+        </w:rPr>
+      </w:pPr>
+      <w:r>
+        <w:rPr>
+          <w:rFonts w:ascii="Courier New" w:hAnsi="Courier New" w:cs="Courier New"/>
+        </w:rPr>
+        <w:t>Bill number</w:t>
+      </w:r>
+      <w:r>
+        <w:rPr>
+          <w:rFonts w:ascii="Courier New" w:hAnsi="Courier New" w:cs="Courier New"/>
+        </w:rPr>
+        <w:tab/>
+      </w:r>
+      <w:r>
+        <w:rPr>
+          <w:rFonts w:ascii="Courier New" w:hAnsi="Courier New" w:cs="Courier New"/>
+        </w:rPr>
+        <w:tab/>
+      </w:r>
+      <w:r>
+        <w:rPr>
+          <w:rFonts w:ascii="Courier New" w:hAnsi="Courier New" w:cs="Courier New"/>
+        </w:rPr>
+        <w:tab/>
+      </w:r>
+      <w:r>
+        <w:rPr>
+          <w:rFonts w:ascii="Courier New" w:hAnsi="Courier New" w:cs="Courier New"/>
+        </w:rPr>
+        <w:tab/>
+        <w:t>- 7174</w:t>
+      </w:r>
+    </w:p>
+    <w:p>
+      <w:pPr>
+        <w:pStyle w:val="PlainText"/>
+        <w:rPr>
+          <w:rFonts w:ascii="Courier New" w:hAnsi="Courier New" w:cs="Courier New"/>
+        </w:rPr>
+      </w:pPr>
+      <w:r>
+        <w:rPr>
+          <w:rFonts w:ascii="Courier New" w:hAnsi="Courier New" w:cs="Courier New"/>
+        </w:rPr>
+        <w:t>---------------------------------------------------------------</w:t>
+      </w:r>
+    </w:p>
+    <w:p>
+      <w:pPr>
+        <w:pStyle w:val="PlainText"/>
+        <w:rPr>
+          <w:rFonts w:ascii="Courier New" w:hAnsi="Courier New" w:cs="Courier New"/>
+        </w:rPr>
+      </w:pPr>
+      <w:r>
+        <w:rPr>
+          <w:rFonts w:ascii="Courier New" w:hAnsi="Courier New" w:cs="Courier New"/>
+        </w:rPr>
+        <w:t>Item Name</w:t>
+      </w:r>
+      <w:r>
+        <w:rPr>
+          <w:rFonts w:ascii="Courier New" w:hAnsi="Courier New" w:cs="Courier New"/>
+        </w:rPr>
+        <w:tab/>
+      </w:r>
+      <w:r>
+        <w:rPr>
+          <w:rFonts w:ascii="Courier New" w:hAnsi="Courier New" w:cs="Courier New"/>
+        </w:rPr>
+        <w:tab/>
+      </w:r>
+      <w:r>
+        <w:rPr>
+          <w:rFonts w:ascii="Courier New" w:hAnsi="Courier New" w:cs="Courier New"/>
+        </w:rPr>
+        <w:tab/>
+      </w:r>
+      <w:r>
+        <w:rPr>
+          <w:rFonts w:ascii="Courier New" w:hAnsi="Courier New" w:cs="Courier New"/>
+        </w:rPr>
+        <w:tab/>
+        <w:t>- POTATO</w:t>
+      </w:r>
+    </w:p>
+    <w:p>
+      <w:pPr>
+        <w:pStyle w:val="PlainText"/>
+        <w:rPr>
+          <w:rFonts w:ascii="Courier New" w:hAnsi="Courier New" w:cs="Courier New"/>
+        </w:rPr>
+      </w:pPr>
+      <w:r>
+        <w:rPr>
+          <w:rFonts w:ascii="Courier New" w:hAnsi="Courier New" w:cs="Courier New"/>
+        </w:rPr>
+        <w:t>Number of Pockets</w:t>
+      </w:r>
+      <w:r>
+        <w:rPr>
+          <w:rFonts w:ascii="Courier New" w:hAnsi="Courier New" w:cs="Courier New"/>
+        </w:rPr>
+        <w:tab/>
+      </w:r>
+      <w:r>
+        <w:rPr>
+          <w:rFonts w:ascii="Courier New" w:hAnsi="Courier New" w:cs="Courier New"/>
+        </w:rPr>
+        <w:tab/>
+      </w:r>
+      <w:r>
+        <w:rPr>
+          <w:rFonts w:ascii="Courier New" w:hAnsi="Courier New" w:cs="Courier New"/>
+        </w:rPr>
+        <w:tab/>
+        <w:t>- 1</w:t>
+      </w:r>
+    </w:p>
+    <w:p>
+      <w:pPr>
+        <w:pStyle w:val="PlainText"/>
+        <w:rPr>
+          <w:rFonts w:ascii="Courier New" w:hAnsi="Courier New" w:cs="Courier New"/>
+        </w:rPr>
+      </w:pPr>
+      <w:r>
+        <w:rPr>
+          <w:rFonts w:ascii="Courier New" w:hAnsi="Courier New" w:cs="Courier New"/>
+        </w:rPr>
+        <w:t>Number of KGs</w:t>
+      </w:r>
+      <w:r>
+        <w:rPr>
+          <w:rFonts w:ascii="Courier New" w:hAnsi="Courier New" w:cs="Courier New"/>
+        </w:rPr>
+        <w:tab/>
+      </w:r>
+      <w:r>
+        <w:rPr>
+          <w:rFonts w:ascii="Courier New" w:hAnsi="Courier New" w:cs="Courier New"/>
+        </w:rPr>
+        <w:tab/>
+      </w:r>
+      <w:r>
+        <w:rPr>
+          <w:rFonts w:ascii="Courier New" w:hAnsi="Courier New" w:cs="Courier New"/>
+        </w:rPr>
+        <w:tab/>
+        <w:t>- 53</w:t>
+      </w:r>
+    </w:p>
+    <w:p>
+      <w:pPr>
+        <w:pStyle w:val="PlainText"/>
+        <w:rPr>
+          <w:rFonts w:ascii="Courier New" w:hAnsi="Courier New" w:cs="Courier New"/>
+        </w:rPr>
+      </w:pPr>
+      <w:r>
+        <w:rPr>
+          <w:rFonts w:ascii="Courier New" w:hAnsi="Courier New" w:cs="Courier New"/>
+        </w:rPr>
+        <w:t>Rate</w:t>
+      </w:r>
+      <w:r>
+        <w:rPr>
+          <w:rFonts w:ascii="Courier New" w:hAnsi="Courier New" w:cs="Courier New"/>
+        </w:rPr>
+        <w:tab/>
+      </w:r>
+      <w:r>
+        <w:rPr>
+          <w:rFonts w:ascii="Courier New" w:hAnsi="Courier New" w:cs="Courier New"/>
+        </w:rPr>
+        <w:tab/>
+      </w:r>
+      <w:r>
+        <w:rPr>
+          <w:rFonts w:ascii="Courier New" w:hAnsi="Courier New" w:cs="Courier New"/>
+        </w:rPr>
+        <w:tab/>
+      </w:r>
+      <w:r>
+        <w:rPr>
+          <w:rFonts w:ascii="Courier New" w:hAnsi="Courier New" w:cs="Courier New"/>
+        </w:rPr>
+        <w:tab/>
+      </w:r>
+      <w:r>
+        <w:rPr>
+          <w:rFonts w:ascii="Courier New" w:hAnsi="Courier New" w:cs="Courier New"/>
+        </w:rPr>
+        <w:tab/>
+        <w:t>- 22</w:t>
+      </w:r>
+    </w:p>
+    <w:p>
+      <w:pPr>
+        <w:pStyle w:val="PlainText"/>
+        <w:rPr>
+          <w:rFonts w:ascii="Courier New" w:hAnsi="Courier New" w:cs="Courier New"/>
+        </w:rPr>
+      </w:pPr>
+      <w:r>
+        <w:rPr>
+          <w:rFonts w:ascii="Courier New" w:hAnsi="Courier New" w:cs="Courier New"/>
+        </w:rPr>
+        <w:t>Total Price</w:t>
+      </w:r>
+      <w:r>
+        <w:rPr>
+          <w:rFonts w:ascii="Courier New" w:hAnsi="Courier New" w:cs="Courier New"/>
+        </w:rPr>
+        <w:tab/>
+      </w:r>
+      <w:r>
+        <w:rPr>
+          <w:rFonts w:ascii="Courier New" w:hAnsi="Courier New" w:cs="Courier New"/>
+        </w:rPr>
+        <w:tab/>
+      </w:r>
+      <w:r>
+        <w:rPr>
+          <w:rFonts w:ascii="Courier New" w:hAnsi="Courier New" w:cs="Courier New"/>
+        </w:rPr>
+        <w:tab/>
+      </w:r>
+      <w:r>
+        <w:rPr>
+          <w:rFonts w:ascii="Courier New" w:hAnsi="Courier New" w:cs="Courier New"/>
+        </w:rPr>
+        <w:tab/>
+        <w:t>- 1166.0</w:t>
+      </w:r>
+    </w:p>
+    <w:p>
+      <w:pPr>
+        <w:pStyle w:val="PlainText"/>
+        <w:rPr>
+          <w:rFonts w:ascii="Courier New" w:hAnsi="Courier New" w:cs="Courier New"/>
+          <w:color w:val="FF0000"/>
+        </w:rPr>
+      </w:pPr>
+      <w:r>
+        <w:rPr>
+          <w:rFonts w:ascii="Courier New" w:hAnsi="Courier New" w:cs="Courier New"/>
+          <w:color w:val="FF0000"/>
+        </w:rPr>
+        <w:t>Amount Received</w:t>
+      </w:r>
+      <w:r>
+        <w:rPr>
+          <w:rFonts w:ascii="Courier New" w:hAnsi="Courier New" w:cs="Courier New"/>
+          <w:color w:val="FF0000"/>
+        </w:rPr>
+        <w:tab/>
+      </w:r>
+      <w:r>
+        <w:rPr>
+          <w:rFonts w:ascii="Courier New" w:hAnsi="Courier New" w:cs="Courier New"/>
+          <w:color w:val="FF0000"/>
+        </w:rPr>
+        <w:tab/>
+      </w:r>
+      <w:r>
+        <w:rPr>
+          <w:rFonts w:ascii="Courier New" w:hAnsi="Courier New" w:cs="Courier New"/>
+          <w:color w:val="FF0000"/>
+        </w:rPr>
+        <w:tab/>
+        <w:t>- 960</w:t>
+      </w:r>
+    </w:p>
+    <w:p>
+      <w:pPr>
+        <w:pStyle w:val="PlainText"/>
+        <w:rPr>
+          <w:rFonts w:ascii="Courier New" w:hAnsi="Courier New" w:cs="Courier New"/>
+          <w:b/>
+        </w:rPr>
+      </w:pPr>
+      <w:r>
+        <w:rPr>
+          <w:rFonts w:ascii="Courier New" w:hAnsi="Courier New" w:cs="Courier New"/>
+          <w:b/>
+        </w:rPr>
+        <w:t>Amount balance</w:t>
+      </w:r>
+      <w:r>
+        <w:rPr>
+          <w:rFonts w:ascii="Courier New" w:hAnsi="Courier New" w:cs="Courier New"/>
+          <w:b/>
+        </w:rPr>
+        <w:tab/>
+      </w:r>
+      <w:r>
+        <w:rPr>
+          <w:rFonts w:ascii="Courier New" w:hAnsi="Courier New" w:cs="Courier New"/>
+          <w:b/>
+        </w:rPr>
+        <w:tab/>
+      </w:r>
+      <w:r>
+        <w:rPr>
+          <w:rFonts w:ascii="Courier New" w:hAnsi="Courier New" w:cs="Courier New"/>
+          <w:b/>
+        </w:rPr>
+        <w:tab/>
+        <w:t>- 1166.0</w:t>
+      </w:r>
+    </w:p>
+    <w:p>
+      <w:pPr>
+        <w:pStyle w:val="PlainText"/>
+        <w:rPr>
+          <w:rFonts w:ascii="Courier New" w:hAnsi="Courier New" w:cs="Courier New"/>
+        </w:rPr>
+      </w:pPr>
+      <w:r>
+        <w:rPr>
+          <w:rFonts w:ascii="Courier New" w:hAnsi="Courier New" w:cs="Courier New"/>
+        </w:rPr>
+        <w:t>Amount Received mode</w:t>
+      </w:r>
+      <w:r>
+        <w:rPr>
+          <w:rFonts w:ascii="Courier New" w:hAnsi="Courier New" w:cs="Courier New"/>
+        </w:rPr>
+        <w:tab/>
+      </w:r>
+      <w:r>
+        <w:rPr>
+          <w:rFonts w:ascii="Courier New" w:hAnsi="Courier New" w:cs="Courier New"/>
+        </w:rPr>
+        <w:tab/>
+        <w:t>- CASH</w:t>
+      </w:r>
+    </w:p>
+    <w:p>
+      <w:pPr>
+        <w:pStyle w:val="PlainText"/>
+        <w:rPr>
+          <w:rFonts w:ascii="Courier New" w:hAnsi="Courier New" w:cs="Courier New"/>
+        </w:rPr>
+      </w:pPr>
+    </w:p>
+    <w:p>
+      <w:pPr>
+        <w:pStyle w:val="PlainText"/>
+        <w:rPr>
+          <w:rFonts w:ascii="Courier New" w:hAnsi="Courier New" w:cs="Courier New"/>
+        </w:rPr>
+      </w:pPr>
     </w:p>
     <w:p>
       <w:pPr>

</xml_diff>

<commit_message>
13/08/2018 MAMATHA CHICK IN
</commit_message>
<xml_diff>
--- a/customer _details/GANGAMMA/SEP/TUMKUR/AR/PURCHASE DETAILS.docx
+++ b/customer _details/GANGAMMA/SEP/TUMKUR/AR/PURCHASE DETAILS.docx
@@ -8617,13 +8617,7 @@
         <w:rPr>
           <w:rFonts w:ascii="Courier New" w:hAnsi="Courier New" w:cs="Courier New"/>
         </w:rPr>
-        <w:t>FRI Aug 10</w:t>
-      </w:r>
-      <w:r>
-        <w:rPr>
-          <w:rFonts w:ascii="Courier New" w:hAnsi="Courier New" w:cs="Courier New"/>
-        </w:rPr>
-        <w:t xml:space="preserve"> 11:35:25 IST 2018</w:t>
+        <w:t>FRI Aug 10 11:35:25 IST 2018</w:t>
       </w:r>
     </w:p>
     <w:p>
@@ -9009,6 +9003,664 @@
         <w:tab/>
         <w:t>- CASH</w:t>
       </w:r>
+    </w:p>
+    <w:p>
+      <w:pPr>
+        <w:pStyle w:val="PlainText"/>
+        <w:rPr>
+          <w:rFonts w:ascii="Courier New" w:hAnsi="Courier New" w:cs="Courier New"/>
+        </w:rPr>
+      </w:pPr>
+    </w:p>
+    <w:p>
+      <w:pPr>
+        <w:pStyle w:val="PlainText"/>
+        <w:rPr>
+          <w:rFonts w:ascii="Courier New" w:hAnsi="Courier New" w:cs="Courier New"/>
+        </w:rPr>
+      </w:pPr>
+      <w:r>
+        <w:rPr>
+          <w:rFonts w:ascii="Courier New" w:hAnsi="Courier New" w:cs="Courier New"/>
+        </w:rPr>
+        <w:t>SUN Aug 12</w:t>
+      </w:r>
+      <w:r>
+        <w:rPr>
+          <w:rFonts w:ascii="Courier New" w:hAnsi="Courier New" w:cs="Courier New"/>
+        </w:rPr>
+        <w:t xml:space="preserve"> 12:21:09 IST 2018</w:t>
+      </w:r>
+    </w:p>
+    <w:p>
+      <w:pPr>
+        <w:pStyle w:val="PlainText"/>
+        <w:rPr>
+          <w:rFonts w:ascii="Courier New" w:hAnsi="Courier New" w:cs="Courier New"/>
+        </w:rPr>
+      </w:pPr>
+      <w:r>
+        <w:rPr>
+          <w:rFonts w:ascii="Courier New" w:hAnsi="Courier New" w:cs="Courier New"/>
+        </w:rPr>
+        <w:t>Person Name</w:t>
+      </w:r>
+      <w:r>
+        <w:rPr>
+          <w:rFonts w:ascii="Courier New" w:hAnsi="Courier New" w:cs="Courier New"/>
+        </w:rPr>
+        <w:tab/>
+      </w:r>
+      <w:r>
+        <w:rPr>
+          <w:rFonts w:ascii="Courier New" w:hAnsi="Courier New" w:cs="Courier New"/>
+        </w:rPr>
+        <w:tab/>
+      </w:r>
+      <w:r>
+        <w:rPr>
+          <w:rFonts w:ascii="Courier New" w:hAnsi="Courier New" w:cs="Courier New"/>
+        </w:rPr>
+        <w:tab/>
+      </w:r>
+      <w:r>
+        <w:rPr>
+          <w:rFonts w:ascii="Courier New" w:hAnsi="Courier New" w:cs="Courier New"/>
+        </w:rPr>
+        <w:tab/>
+        <w:t>- AR</w:t>
+      </w:r>
+    </w:p>
+    <w:p>
+      <w:pPr>
+        <w:pStyle w:val="PlainText"/>
+        <w:rPr>
+          <w:rFonts w:ascii="Courier New" w:hAnsi="Courier New" w:cs="Courier New"/>
+        </w:rPr>
+      </w:pPr>
+      <w:r>
+        <w:rPr>
+          <w:rFonts w:ascii="Courier New" w:hAnsi="Courier New" w:cs="Courier New"/>
+        </w:rPr>
+        <w:t>Bill number</w:t>
+      </w:r>
+      <w:r>
+        <w:rPr>
+          <w:rFonts w:ascii="Courier New" w:hAnsi="Courier New" w:cs="Courier New"/>
+        </w:rPr>
+        <w:tab/>
+      </w:r>
+      <w:r>
+        <w:rPr>
+          <w:rFonts w:ascii="Courier New" w:hAnsi="Courier New" w:cs="Courier New"/>
+        </w:rPr>
+        <w:tab/>
+      </w:r>
+      <w:r>
+        <w:rPr>
+          <w:rFonts w:ascii="Courier New" w:hAnsi="Courier New" w:cs="Courier New"/>
+        </w:rPr>
+        <w:tab/>
+      </w:r>
+      <w:r>
+        <w:rPr>
+          <w:rFonts w:ascii="Courier New" w:hAnsi="Courier New" w:cs="Courier New"/>
+        </w:rPr>
+        <w:tab/>
+        <w:t>- 7217</w:t>
+      </w:r>
+    </w:p>
+    <w:p>
+      <w:pPr>
+        <w:pStyle w:val="PlainText"/>
+        <w:rPr>
+          <w:rFonts w:ascii="Courier New" w:hAnsi="Courier New" w:cs="Courier New"/>
+        </w:rPr>
+      </w:pPr>
+      <w:r>
+        <w:rPr>
+          <w:rFonts w:ascii="Courier New" w:hAnsi="Courier New" w:cs="Courier New"/>
+        </w:rPr>
+        <w:t>---------------------------------------------------------------</w:t>
+      </w:r>
+    </w:p>
+    <w:p>
+      <w:pPr>
+        <w:pStyle w:val="PlainText"/>
+        <w:rPr>
+          <w:rFonts w:ascii="Courier New" w:hAnsi="Courier New" w:cs="Courier New"/>
+        </w:rPr>
+      </w:pPr>
+      <w:r>
+        <w:rPr>
+          <w:rFonts w:ascii="Courier New" w:hAnsi="Courier New" w:cs="Courier New"/>
+        </w:rPr>
+        <w:t>Item Name</w:t>
+      </w:r>
+      <w:r>
+        <w:rPr>
+          <w:rFonts w:ascii="Courier New" w:hAnsi="Courier New" w:cs="Courier New"/>
+        </w:rPr>
+        <w:tab/>
+      </w:r>
+      <w:r>
+        <w:rPr>
+          <w:rFonts w:ascii="Courier New" w:hAnsi="Courier New" w:cs="Courier New"/>
+        </w:rPr>
+        <w:tab/>
+      </w:r>
+      <w:r>
+        <w:rPr>
+          <w:rFonts w:ascii="Courier New" w:hAnsi="Courier New" w:cs="Courier New"/>
+        </w:rPr>
+        <w:tab/>
+      </w:r>
+      <w:r>
+        <w:rPr>
+          <w:rFonts w:ascii="Courier New" w:hAnsi="Courier New" w:cs="Courier New"/>
+        </w:rPr>
+        <w:tab/>
+        <w:t>- POTATO</w:t>
+      </w:r>
+    </w:p>
+    <w:p>
+      <w:pPr>
+        <w:pStyle w:val="PlainText"/>
+        <w:rPr>
+          <w:rFonts w:ascii="Courier New" w:hAnsi="Courier New" w:cs="Courier New"/>
+        </w:rPr>
+      </w:pPr>
+      <w:r>
+        <w:rPr>
+          <w:rFonts w:ascii="Courier New" w:hAnsi="Courier New" w:cs="Courier New"/>
+        </w:rPr>
+        <w:t>Number of Pockets</w:t>
+      </w:r>
+      <w:r>
+        <w:rPr>
+          <w:rFonts w:ascii="Courier New" w:hAnsi="Courier New" w:cs="Courier New"/>
+        </w:rPr>
+        <w:tab/>
+      </w:r>
+      <w:r>
+        <w:rPr>
+          <w:rFonts w:ascii="Courier New" w:hAnsi="Courier New" w:cs="Courier New"/>
+        </w:rPr>
+        <w:tab/>
+      </w:r>
+      <w:r>
+        <w:rPr>
+          <w:rFonts w:ascii="Courier New" w:hAnsi="Courier New" w:cs="Courier New"/>
+        </w:rPr>
+        <w:tab/>
+        <w:t>- 1</w:t>
+      </w:r>
+    </w:p>
+    <w:p>
+      <w:pPr>
+        <w:pStyle w:val="PlainText"/>
+        <w:rPr>
+          <w:rFonts w:ascii="Courier New" w:hAnsi="Courier New" w:cs="Courier New"/>
+        </w:rPr>
+      </w:pPr>
+      <w:r>
+        <w:rPr>
+          <w:rFonts w:ascii="Courier New" w:hAnsi="Courier New" w:cs="Courier New"/>
+        </w:rPr>
+        <w:t>Number of KGs</w:t>
+      </w:r>
+      <w:r>
+        <w:rPr>
+          <w:rFonts w:ascii="Courier New" w:hAnsi="Courier New" w:cs="Courier New"/>
+        </w:rPr>
+        <w:tab/>
+      </w:r>
+      <w:r>
+        <w:rPr>
+          <w:rFonts w:ascii="Courier New" w:hAnsi="Courier New" w:cs="Courier New"/>
+        </w:rPr>
+        <w:tab/>
+      </w:r>
+      <w:r>
+        <w:rPr>
+          <w:rFonts w:ascii="Courier New" w:hAnsi="Courier New" w:cs="Courier New"/>
+        </w:rPr>
+        <w:tab/>
+        <w:t>- 52</w:t>
+      </w:r>
+    </w:p>
+    <w:p>
+      <w:pPr>
+        <w:pStyle w:val="PlainText"/>
+        <w:rPr>
+          <w:rFonts w:ascii="Courier New" w:hAnsi="Courier New" w:cs="Courier New"/>
+        </w:rPr>
+      </w:pPr>
+      <w:r>
+        <w:rPr>
+          <w:rFonts w:ascii="Courier New" w:hAnsi="Courier New" w:cs="Courier New"/>
+        </w:rPr>
+        <w:t>Rate</w:t>
+      </w:r>
+      <w:r>
+        <w:rPr>
+          <w:rFonts w:ascii="Courier New" w:hAnsi="Courier New" w:cs="Courier New"/>
+        </w:rPr>
+        <w:tab/>
+      </w:r>
+      <w:r>
+        <w:rPr>
+          <w:rFonts w:ascii="Courier New" w:hAnsi="Courier New" w:cs="Courier New"/>
+        </w:rPr>
+        <w:tab/>
+      </w:r>
+      <w:r>
+        <w:rPr>
+          <w:rFonts w:ascii="Courier New" w:hAnsi="Courier New" w:cs="Courier New"/>
+        </w:rPr>
+        <w:tab/>
+      </w:r>
+      <w:r>
+        <w:rPr>
+          <w:rFonts w:ascii="Courier New" w:hAnsi="Courier New" w:cs="Courier New"/>
+        </w:rPr>
+        <w:tab/>
+      </w:r>
+      <w:r>
+        <w:rPr>
+          <w:rFonts w:ascii="Courier New" w:hAnsi="Courier New" w:cs="Courier New"/>
+        </w:rPr>
+        <w:tab/>
+        <w:t>- 22</w:t>
+      </w:r>
+    </w:p>
+    <w:p>
+      <w:pPr>
+        <w:pStyle w:val="PlainText"/>
+        <w:rPr>
+          <w:rFonts w:ascii="Courier New" w:hAnsi="Courier New" w:cs="Courier New"/>
+        </w:rPr>
+      </w:pPr>
+      <w:r>
+        <w:rPr>
+          <w:rFonts w:ascii="Courier New" w:hAnsi="Courier New" w:cs="Courier New"/>
+        </w:rPr>
+        <w:t>Total Price</w:t>
+      </w:r>
+      <w:r>
+        <w:rPr>
+          <w:rFonts w:ascii="Courier New" w:hAnsi="Courier New" w:cs="Courier New"/>
+        </w:rPr>
+        <w:tab/>
+      </w:r>
+      <w:r>
+        <w:rPr>
+          <w:rFonts w:ascii="Courier New" w:hAnsi="Courier New" w:cs="Courier New"/>
+        </w:rPr>
+        <w:tab/>
+      </w:r>
+      <w:r>
+        <w:rPr>
+          <w:rFonts w:ascii="Courier New" w:hAnsi="Courier New" w:cs="Courier New"/>
+        </w:rPr>
+        <w:tab/>
+      </w:r>
+      <w:r>
+        <w:rPr>
+          <w:rFonts w:ascii="Courier New" w:hAnsi="Courier New" w:cs="Courier New"/>
+        </w:rPr>
+        <w:tab/>
+        <w:t>- 1144.0</w:t>
+      </w:r>
+    </w:p>
+    <w:p>
+      <w:pPr>
+        <w:pStyle w:val="PlainText"/>
+        <w:rPr>
+          <w:rFonts w:ascii="Courier New" w:hAnsi="Courier New" w:cs="Courier New"/>
+          <w:color w:val="FF0000"/>
+        </w:rPr>
+      </w:pPr>
+      <w:r>
+        <w:rPr>
+          <w:rFonts w:ascii="Courier New" w:hAnsi="Courier New" w:cs="Courier New"/>
+          <w:color w:val="FF0000"/>
+        </w:rPr>
+        <w:t>Amount Received</w:t>
+      </w:r>
+      <w:r>
+        <w:rPr>
+          <w:rFonts w:ascii="Courier New" w:hAnsi="Courier New" w:cs="Courier New"/>
+          <w:color w:val="FF0000"/>
+        </w:rPr>
+        <w:tab/>
+      </w:r>
+      <w:r>
+        <w:rPr>
+          <w:rFonts w:ascii="Courier New" w:hAnsi="Courier New" w:cs="Courier New"/>
+          <w:color w:val="FF0000"/>
+        </w:rPr>
+        <w:tab/>
+      </w:r>
+      <w:r>
+        <w:rPr>
+          <w:rFonts w:ascii="Courier New" w:hAnsi="Courier New" w:cs="Courier New"/>
+          <w:color w:val="FF0000"/>
+        </w:rPr>
+        <w:tab/>
+        <w:t>- 1166</w:t>
+      </w:r>
+    </w:p>
+    <w:p>
+      <w:pPr>
+        <w:pStyle w:val="PlainText"/>
+        <w:rPr>
+          <w:rFonts w:ascii="Courier New" w:hAnsi="Courier New" w:cs="Courier New"/>
+        </w:rPr>
+      </w:pPr>
+      <w:r>
+        <w:rPr>
+          <w:rFonts w:ascii="Courier New" w:hAnsi="Courier New" w:cs="Courier New"/>
+        </w:rPr>
+        <w:t>Amount balance</w:t>
+      </w:r>
+      <w:r>
+        <w:rPr>
+          <w:rFonts w:ascii="Courier New" w:hAnsi="Courier New" w:cs="Courier New"/>
+        </w:rPr>
+        <w:tab/>
+      </w:r>
+      <w:r>
+        <w:rPr>
+          <w:rFonts w:ascii="Courier New" w:hAnsi="Courier New" w:cs="Courier New"/>
+        </w:rPr>
+        <w:tab/>
+      </w:r>
+      <w:r>
+        <w:rPr>
+          <w:rFonts w:ascii="Courier New" w:hAnsi="Courier New" w:cs="Courier New"/>
+        </w:rPr>
+        <w:tab/>
+        <w:t>- 1144.0</w:t>
+      </w:r>
+    </w:p>
+    <w:p>
+      <w:pPr>
+        <w:pStyle w:val="PlainText"/>
+        <w:rPr>
+          <w:rFonts w:ascii="Courier New" w:hAnsi="Courier New" w:cs="Courier New"/>
+        </w:rPr>
+      </w:pPr>
+      <w:r>
+        <w:rPr>
+          <w:rFonts w:ascii="Courier New" w:hAnsi="Courier New" w:cs="Courier New"/>
+        </w:rPr>
+        <w:t>Amount Received mode</w:t>
+      </w:r>
+      <w:r>
+        <w:rPr>
+          <w:rFonts w:ascii="Courier New" w:hAnsi="Courier New" w:cs="Courier New"/>
+        </w:rPr>
+        <w:tab/>
+      </w:r>
+      <w:r>
+        <w:rPr>
+          <w:rFonts w:ascii="Courier New" w:hAnsi="Courier New" w:cs="Courier New"/>
+        </w:rPr>
+        <w:tab/>
+        <w:t>- CASH</w:t>
+      </w:r>
+    </w:p>
+    <w:p>
+      <w:pPr>
+        <w:pStyle w:val="PlainText"/>
+        <w:rPr>
+          <w:rFonts w:ascii="Courier New" w:hAnsi="Courier New" w:cs="Courier New"/>
+        </w:rPr>
+      </w:pPr>
+    </w:p>
+    <w:p>
+      <w:pPr>
+        <w:pStyle w:val="PlainText"/>
+        <w:rPr>
+          <w:rFonts w:ascii="Courier New" w:hAnsi="Courier New" w:cs="Courier New"/>
+        </w:rPr>
+      </w:pPr>
+      <w:r>
+        <w:rPr>
+          <w:rFonts w:ascii="Courier New" w:hAnsi="Courier New" w:cs="Courier New"/>
+        </w:rPr>
+        <w:t>Item Name</w:t>
+      </w:r>
+      <w:r>
+        <w:rPr>
+          <w:rFonts w:ascii="Courier New" w:hAnsi="Courier New" w:cs="Courier New"/>
+        </w:rPr>
+        <w:tab/>
+      </w:r>
+      <w:r>
+        <w:rPr>
+          <w:rFonts w:ascii="Courier New" w:hAnsi="Courier New" w:cs="Courier New"/>
+        </w:rPr>
+        <w:tab/>
+      </w:r>
+      <w:r>
+        <w:rPr>
+          <w:rFonts w:ascii="Courier New" w:hAnsi="Courier New" w:cs="Courier New"/>
+        </w:rPr>
+        <w:tab/>
+      </w:r>
+      <w:r>
+        <w:rPr>
+          <w:rFonts w:ascii="Courier New" w:hAnsi="Courier New" w:cs="Courier New"/>
+        </w:rPr>
+        <w:tab/>
+        <w:t>- CARROT</w:t>
+      </w:r>
+    </w:p>
+    <w:p>
+      <w:pPr>
+        <w:pStyle w:val="PlainText"/>
+        <w:rPr>
+          <w:rFonts w:ascii="Courier New" w:hAnsi="Courier New" w:cs="Courier New"/>
+        </w:rPr>
+      </w:pPr>
+      <w:r>
+        <w:rPr>
+          <w:rFonts w:ascii="Courier New" w:hAnsi="Courier New" w:cs="Courier New"/>
+        </w:rPr>
+        <w:t>Number of Pockets</w:t>
+      </w:r>
+      <w:r>
+        <w:rPr>
+          <w:rFonts w:ascii="Courier New" w:hAnsi="Courier New" w:cs="Courier New"/>
+        </w:rPr>
+        <w:tab/>
+      </w:r>
+      <w:r>
+        <w:rPr>
+          <w:rFonts w:ascii="Courier New" w:hAnsi="Courier New" w:cs="Courier New"/>
+        </w:rPr>
+        <w:tab/>
+      </w:r>
+      <w:r>
+        <w:rPr>
+          <w:rFonts w:ascii="Courier New" w:hAnsi="Courier New" w:cs="Courier New"/>
+        </w:rPr>
+        <w:tab/>
+        <w:t>- 1</w:t>
+      </w:r>
+    </w:p>
+    <w:p>
+      <w:pPr>
+        <w:pStyle w:val="PlainText"/>
+        <w:rPr>
+          <w:rFonts w:ascii="Courier New" w:hAnsi="Courier New" w:cs="Courier New"/>
+        </w:rPr>
+      </w:pPr>
+      <w:r>
+        <w:rPr>
+          <w:rFonts w:ascii="Courier New" w:hAnsi="Courier New" w:cs="Courier New"/>
+        </w:rPr>
+        <w:t>Number of KGs</w:t>
+      </w:r>
+      <w:r>
+        <w:rPr>
+          <w:rFonts w:ascii="Courier New" w:hAnsi="Courier New" w:cs="Courier New"/>
+        </w:rPr>
+        <w:tab/>
+      </w:r>
+      <w:r>
+        <w:rPr>
+          <w:rFonts w:ascii="Courier New" w:hAnsi="Courier New" w:cs="Courier New"/>
+        </w:rPr>
+        <w:tab/>
+      </w:r>
+      <w:r>
+        <w:rPr>
+          <w:rFonts w:ascii="Courier New" w:hAnsi="Courier New" w:cs="Courier New"/>
+        </w:rPr>
+        <w:tab/>
+        <w:t>- 30</w:t>
+      </w:r>
+    </w:p>
+    <w:p>
+      <w:pPr>
+        <w:pStyle w:val="PlainText"/>
+        <w:rPr>
+          <w:rFonts w:ascii="Courier New" w:hAnsi="Courier New" w:cs="Courier New"/>
+        </w:rPr>
+      </w:pPr>
+      <w:r>
+        <w:rPr>
+          <w:rFonts w:ascii="Courier New" w:hAnsi="Courier New" w:cs="Courier New"/>
+        </w:rPr>
+        <w:t>Rate</w:t>
+      </w:r>
+      <w:r>
+        <w:rPr>
+          <w:rFonts w:ascii="Courier New" w:hAnsi="Courier New" w:cs="Courier New"/>
+        </w:rPr>
+        <w:tab/>
+      </w:r>
+      <w:r>
+        <w:rPr>
+          <w:rFonts w:ascii="Courier New" w:hAnsi="Courier New" w:cs="Courier New"/>
+        </w:rPr>
+        <w:tab/>
+      </w:r>
+      <w:r>
+        <w:rPr>
+          <w:rFonts w:ascii="Courier New" w:hAnsi="Courier New" w:cs="Courier New"/>
+        </w:rPr>
+        <w:tab/>
+      </w:r>
+      <w:r>
+        <w:rPr>
+          <w:rFonts w:ascii="Courier New" w:hAnsi="Courier New" w:cs="Courier New"/>
+        </w:rPr>
+        <w:tab/>
+      </w:r>
+      <w:r>
+        <w:rPr>
+          <w:rFonts w:ascii="Courier New" w:hAnsi="Courier New" w:cs="Courier New"/>
+        </w:rPr>
+        <w:tab/>
+        <w:t>- 44</w:t>
+      </w:r>
+    </w:p>
+    <w:p>
+      <w:pPr>
+        <w:pStyle w:val="PlainText"/>
+        <w:rPr>
+          <w:rFonts w:ascii="Courier New" w:hAnsi="Courier New" w:cs="Courier New"/>
+        </w:rPr>
+      </w:pPr>
+      <w:r>
+        <w:rPr>
+          <w:rFonts w:ascii="Courier New" w:hAnsi="Courier New" w:cs="Courier New"/>
+        </w:rPr>
+        <w:t>Total Price</w:t>
+      </w:r>
+      <w:r>
+        <w:rPr>
+          <w:rFonts w:ascii="Courier New" w:hAnsi="Courier New" w:cs="Courier New"/>
+        </w:rPr>
+        <w:tab/>
+      </w:r>
+      <w:r>
+        <w:rPr>
+          <w:rFonts w:ascii="Courier New" w:hAnsi="Courier New" w:cs="Courier New"/>
+        </w:rPr>
+        <w:tab/>
+      </w:r>
+      <w:r>
+        <w:rPr>
+          <w:rFonts w:ascii="Courier New" w:hAnsi="Courier New" w:cs="Courier New"/>
+        </w:rPr>
+        <w:tab/>
+      </w:r>
+      <w:r>
+        <w:rPr>
+          <w:rFonts w:ascii="Courier New" w:hAnsi="Courier New" w:cs="Courier New"/>
+        </w:rPr>
+        <w:tab/>
+        <w:t>- 1320.0</w:t>
+      </w:r>
+    </w:p>
+    <w:p>
+      <w:pPr>
+        <w:pStyle w:val="PlainText"/>
+        <w:rPr>
+          <w:rFonts w:ascii="Courier New" w:hAnsi="Courier New" w:cs="Courier New"/>
+          <w:b/>
+        </w:rPr>
+      </w:pPr>
+      <w:r>
+        <w:rPr>
+          <w:rFonts w:ascii="Courier New" w:hAnsi="Courier New" w:cs="Courier New"/>
+          <w:b/>
+        </w:rPr>
+        <w:t>Amount balance</w:t>
+      </w:r>
+      <w:r>
+        <w:rPr>
+          <w:rFonts w:ascii="Courier New" w:hAnsi="Courier New" w:cs="Courier New"/>
+          <w:b/>
+        </w:rPr>
+        <w:tab/>
+      </w:r>
+      <w:r>
+        <w:rPr>
+          <w:rFonts w:ascii="Courier New" w:hAnsi="Courier New" w:cs="Courier New"/>
+          <w:b/>
+        </w:rPr>
+        <w:tab/>
+      </w:r>
+      <w:r>
+        <w:rPr>
+          <w:rFonts w:ascii="Courier New" w:hAnsi="Courier New" w:cs="Courier New"/>
+          <w:b/>
+        </w:rPr>
+        <w:tab/>
+        <w:t>- 2464.0</w:t>
+      </w:r>
+    </w:p>
+    <w:p>
+      <w:pPr>
+        <w:pStyle w:val="PlainText"/>
+        <w:rPr>
+          <w:rFonts w:ascii="Courier New" w:hAnsi="Courier New" w:cs="Courier New"/>
+        </w:rPr>
+      </w:pPr>
+    </w:p>
+    <w:p>
+      <w:pPr>
+        <w:pStyle w:val="PlainText"/>
+        <w:rPr>
+          <w:rFonts w:ascii="Courier New" w:hAnsi="Courier New" w:cs="Courier New"/>
+        </w:rPr>
+      </w:pPr>
     </w:p>
     <w:p>
       <w:pPr>

</xml_diff>

<commit_message>
16/08/2018 MAMATHA CHICK IN
</commit_message>
<xml_diff>
--- a/customer _details/GANGAMMA/SEP/TUMKUR/AR/PURCHASE DETAILS.docx
+++ b/customer _details/GANGAMMA/SEP/TUMKUR/AR/PURCHASE DETAILS.docx
@@ -9023,13 +9023,7 @@
         <w:rPr>
           <w:rFonts w:ascii="Courier New" w:hAnsi="Courier New" w:cs="Courier New"/>
         </w:rPr>
-        <w:t>SUN Aug 12</w:t>
-      </w:r>
-      <w:r>
-        <w:rPr>
-          <w:rFonts w:ascii="Courier New" w:hAnsi="Courier New" w:cs="Courier New"/>
-        </w:rPr>
-        <w:t xml:space="preserve"> 12:21:09 IST 2018</w:t>
+        <w:t>SUN Aug 12 12:21:09 IST 2018</w:t>
       </w:r>
     </w:p>
     <w:p>
@@ -9645,6 +9639,901 @@
         <w:tab/>
         <w:t>- 2464.0</w:t>
       </w:r>
+    </w:p>
+    <w:p>
+      <w:pPr>
+        <w:pStyle w:val="PlainText"/>
+        <w:rPr>
+          <w:rFonts w:ascii="Courier New" w:hAnsi="Courier New" w:cs="Courier New"/>
+          <w:b/>
+        </w:rPr>
+      </w:pPr>
+    </w:p>
+    <w:p>
+      <w:pPr>
+        <w:pStyle w:val="PlainText"/>
+        <w:rPr>
+          <w:rFonts w:ascii="Courier New" w:hAnsi="Courier New" w:cs="Courier New"/>
+        </w:rPr>
+      </w:pPr>
+      <w:r>
+        <w:rPr>
+          <w:rFonts w:ascii="Courier New" w:hAnsi="Courier New" w:cs="Courier New"/>
+        </w:rPr>
+        <w:t>TUE Aug 14</w:t>
+      </w:r>
+      <w:r>
+        <w:rPr>
+          <w:rFonts w:ascii="Courier New" w:hAnsi="Courier New" w:cs="Courier New"/>
+        </w:rPr>
+        <w:t xml:space="preserve"> 11:43:22 IST 2018</w:t>
+      </w:r>
+    </w:p>
+    <w:p>
+      <w:pPr>
+        <w:pStyle w:val="PlainText"/>
+        <w:rPr>
+          <w:rFonts w:ascii="Courier New" w:hAnsi="Courier New" w:cs="Courier New"/>
+        </w:rPr>
+      </w:pPr>
+      <w:r>
+        <w:rPr>
+          <w:rFonts w:ascii="Courier New" w:hAnsi="Courier New" w:cs="Courier New"/>
+        </w:rPr>
+        <w:t>Person Name</w:t>
+      </w:r>
+      <w:r>
+        <w:rPr>
+          <w:rFonts w:ascii="Courier New" w:hAnsi="Courier New" w:cs="Courier New"/>
+        </w:rPr>
+        <w:tab/>
+      </w:r>
+      <w:r>
+        <w:rPr>
+          <w:rFonts w:ascii="Courier New" w:hAnsi="Courier New" w:cs="Courier New"/>
+        </w:rPr>
+        <w:tab/>
+      </w:r>
+      <w:r>
+        <w:rPr>
+          <w:rFonts w:ascii="Courier New" w:hAnsi="Courier New" w:cs="Courier New"/>
+        </w:rPr>
+        <w:tab/>
+      </w:r>
+      <w:r>
+        <w:rPr>
+          <w:rFonts w:ascii="Courier New" w:hAnsi="Courier New" w:cs="Courier New"/>
+        </w:rPr>
+        <w:tab/>
+        <w:t>- AR</w:t>
+      </w:r>
+    </w:p>
+    <w:p>
+      <w:pPr>
+        <w:pStyle w:val="PlainText"/>
+        <w:rPr>
+          <w:rFonts w:ascii="Courier New" w:hAnsi="Courier New" w:cs="Courier New"/>
+        </w:rPr>
+      </w:pPr>
+      <w:r>
+        <w:rPr>
+          <w:rFonts w:ascii="Courier New" w:hAnsi="Courier New" w:cs="Courier New"/>
+        </w:rPr>
+        <w:t>Bill number</w:t>
+      </w:r>
+      <w:r>
+        <w:rPr>
+          <w:rFonts w:ascii="Courier New" w:hAnsi="Courier New" w:cs="Courier New"/>
+        </w:rPr>
+        <w:tab/>
+      </w:r>
+      <w:r>
+        <w:rPr>
+          <w:rFonts w:ascii="Courier New" w:hAnsi="Courier New" w:cs="Courier New"/>
+        </w:rPr>
+        <w:tab/>
+      </w:r>
+      <w:r>
+        <w:rPr>
+          <w:rFonts w:ascii="Courier New" w:hAnsi="Courier New" w:cs="Courier New"/>
+        </w:rPr>
+        <w:tab/>
+      </w:r>
+      <w:r>
+        <w:rPr>
+          <w:rFonts w:ascii="Courier New" w:hAnsi="Courier New" w:cs="Courier New"/>
+        </w:rPr>
+        <w:tab/>
+        <w:t>- 7266</w:t>
+      </w:r>
+    </w:p>
+    <w:p>
+      <w:pPr>
+        <w:pStyle w:val="PlainText"/>
+        <w:rPr>
+          <w:rFonts w:ascii="Courier New" w:hAnsi="Courier New" w:cs="Courier New"/>
+        </w:rPr>
+      </w:pPr>
+      <w:r>
+        <w:rPr>
+          <w:rFonts w:ascii="Courier New" w:hAnsi="Courier New" w:cs="Courier New"/>
+        </w:rPr>
+        <w:t>---------------------------------------------------------------</w:t>
+      </w:r>
+    </w:p>
+    <w:p>
+      <w:pPr>
+        <w:pStyle w:val="PlainText"/>
+        <w:rPr>
+          <w:rFonts w:ascii="Courier New" w:hAnsi="Courier New" w:cs="Courier New"/>
+        </w:rPr>
+      </w:pPr>
+      <w:r>
+        <w:rPr>
+          <w:rFonts w:ascii="Courier New" w:hAnsi="Courier New" w:cs="Courier New"/>
+        </w:rPr>
+        <w:t>Item Name</w:t>
+      </w:r>
+      <w:r>
+        <w:rPr>
+          <w:rFonts w:ascii="Courier New" w:hAnsi="Courier New" w:cs="Courier New"/>
+        </w:rPr>
+        <w:tab/>
+      </w:r>
+      <w:r>
+        <w:rPr>
+          <w:rFonts w:ascii="Courier New" w:hAnsi="Courier New" w:cs="Courier New"/>
+        </w:rPr>
+        <w:tab/>
+      </w:r>
+      <w:r>
+        <w:rPr>
+          <w:rFonts w:ascii="Courier New" w:hAnsi="Courier New" w:cs="Courier New"/>
+        </w:rPr>
+        <w:tab/>
+      </w:r>
+      <w:r>
+        <w:rPr>
+          <w:rFonts w:ascii="Courier New" w:hAnsi="Courier New" w:cs="Courier New"/>
+        </w:rPr>
+        <w:tab/>
+        <w:t>- POTATO</w:t>
+      </w:r>
+    </w:p>
+    <w:p>
+      <w:pPr>
+        <w:pStyle w:val="PlainText"/>
+        <w:rPr>
+          <w:rFonts w:ascii="Courier New" w:hAnsi="Courier New" w:cs="Courier New"/>
+        </w:rPr>
+      </w:pPr>
+      <w:r>
+        <w:rPr>
+          <w:rFonts w:ascii="Courier New" w:hAnsi="Courier New" w:cs="Courier New"/>
+        </w:rPr>
+        <w:t>Number of Pockets</w:t>
+      </w:r>
+      <w:r>
+        <w:rPr>
+          <w:rFonts w:ascii="Courier New" w:hAnsi="Courier New" w:cs="Courier New"/>
+        </w:rPr>
+        <w:tab/>
+      </w:r>
+      <w:r>
+        <w:rPr>
+          <w:rFonts w:ascii="Courier New" w:hAnsi="Courier New" w:cs="Courier New"/>
+        </w:rPr>
+        <w:tab/>
+      </w:r>
+      <w:r>
+        <w:rPr>
+          <w:rFonts w:ascii="Courier New" w:hAnsi="Courier New" w:cs="Courier New"/>
+        </w:rPr>
+        <w:tab/>
+        <w:t>- 1</w:t>
+      </w:r>
+    </w:p>
+    <w:p>
+      <w:pPr>
+        <w:pStyle w:val="PlainText"/>
+        <w:rPr>
+          <w:rFonts w:ascii="Courier New" w:hAnsi="Courier New" w:cs="Courier New"/>
+        </w:rPr>
+      </w:pPr>
+      <w:r>
+        <w:rPr>
+          <w:rFonts w:ascii="Courier New" w:hAnsi="Courier New" w:cs="Courier New"/>
+        </w:rPr>
+        <w:t>Number of KGs</w:t>
+      </w:r>
+      <w:r>
+        <w:rPr>
+          <w:rFonts w:ascii="Courier New" w:hAnsi="Courier New" w:cs="Courier New"/>
+        </w:rPr>
+        <w:tab/>
+      </w:r>
+      <w:r>
+        <w:rPr>
+          <w:rFonts w:ascii="Courier New" w:hAnsi="Courier New" w:cs="Courier New"/>
+        </w:rPr>
+        <w:tab/>
+      </w:r>
+      <w:r>
+        <w:rPr>
+          <w:rFonts w:ascii="Courier New" w:hAnsi="Courier New" w:cs="Courier New"/>
+        </w:rPr>
+        <w:tab/>
+        <w:t>- 51</w:t>
+      </w:r>
+    </w:p>
+    <w:p>
+      <w:pPr>
+        <w:pStyle w:val="PlainText"/>
+        <w:rPr>
+          <w:rFonts w:ascii="Courier New" w:hAnsi="Courier New" w:cs="Courier New"/>
+        </w:rPr>
+      </w:pPr>
+      <w:r>
+        <w:rPr>
+          <w:rFonts w:ascii="Courier New" w:hAnsi="Courier New" w:cs="Courier New"/>
+        </w:rPr>
+        <w:t>Rate</w:t>
+      </w:r>
+      <w:r>
+        <w:rPr>
+          <w:rFonts w:ascii="Courier New" w:hAnsi="Courier New" w:cs="Courier New"/>
+        </w:rPr>
+        <w:tab/>
+      </w:r>
+      <w:r>
+        <w:rPr>
+          <w:rFonts w:ascii="Courier New" w:hAnsi="Courier New" w:cs="Courier New"/>
+        </w:rPr>
+        <w:tab/>
+      </w:r>
+      <w:r>
+        <w:rPr>
+          <w:rFonts w:ascii="Courier New" w:hAnsi="Courier New" w:cs="Courier New"/>
+        </w:rPr>
+        <w:tab/>
+      </w:r>
+      <w:r>
+        <w:rPr>
+          <w:rFonts w:ascii="Courier New" w:hAnsi="Courier New" w:cs="Courier New"/>
+        </w:rPr>
+        <w:tab/>
+      </w:r>
+      <w:r>
+        <w:rPr>
+          <w:rFonts w:ascii="Courier New" w:hAnsi="Courier New" w:cs="Courier New"/>
+        </w:rPr>
+        <w:tab/>
+        <w:t>- 22</w:t>
+      </w:r>
+    </w:p>
+    <w:p>
+      <w:pPr>
+        <w:pStyle w:val="PlainText"/>
+        <w:rPr>
+          <w:rFonts w:ascii="Courier New" w:hAnsi="Courier New" w:cs="Courier New"/>
+        </w:rPr>
+      </w:pPr>
+      <w:r>
+        <w:rPr>
+          <w:rFonts w:ascii="Courier New" w:hAnsi="Courier New" w:cs="Courier New"/>
+        </w:rPr>
+        <w:t>Total Price</w:t>
+      </w:r>
+      <w:r>
+        <w:rPr>
+          <w:rFonts w:ascii="Courier New" w:hAnsi="Courier New" w:cs="Courier New"/>
+        </w:rPr>
+        <w:tab/>
+      </w:r>
+      <w:r>
+        <w:rPr>
+          <w:rFonts w:ascii="Courier New" w:hAnsi="Courier New" w:cs="Courier New"/>
+        </w:rPr>
+        <w:tab/>
+      </w:r>
+      <w:r>
+        <w:rPr>
+          <w:rFonts w:ascii="Courier New" w:hAnsi="Courier New" w:cs="Courier New"/>
+        </w:rPr>
+        <w:tab/>
+      </w:r>
+      <w:r>
+        <w:rPr>
+          <w:rFonts w:ascii="Courier New" w:hAnsi="Courier New" w:cs="Courier New"/>
+        </w:rPr>
+        <w:tab/>
+        <w:t>- 1122.0</w:t>
+      </w:r>
+    </w:p>
+    <w:p>
+      <w:pPr>
+        <w:pStyle w:val="PlainText"/>
+        <w:rPr>
+          <w:rFonts w:ascii="Courier New" w:hAnsi="Courier New" w:cs="Courier New"/>
+          <w:color w:val="FF0000"/>
+        </w:rPr>
+      </w:pPr>
+      <w:r>
+        <w:rPr>
+          <w:rFonts w:ascii="Courier New" w:hAnsi="Courier New" w:cs="Courier New"/>
+          <w:color w:val="FF0000"/>
+        </w:rPr>
+        <w:t>Amount Received</w:t>
+      </w:r>
+      <w:r>
+        <w:rPr>
+          <w:rFonts w:ascii="Courier New" w:hAnsi="Courier New" w:cs="Courier New"/>
+          <w:color w:val="FF0000"/>
+        </w:rPr>
+        <w:tab/>
+      </w:r>
+      <w:r>
+        <w:rPr>
+          <w:rFonts w:ascii="Courier New" w:hAnsi="Courier New" w:cs="Courier New"/>
+          <w:color w:val="FF0000"/>
+        </w:rPr>
+        <w:tab/>
+      </w:r>
+      <w:r>
+        <w:rPr>
+          <w:rFonts w:ascii="Courier New" w:hAnsi="Courier New" w:cs="Courier New"/>
+          <w:color w:val="FF0000"/>
+        </w:rPr>
+        <w:tab/>
+        <w:t>- 2464</w:t>
+      </w:r>
+    </w:p>
+    <w:p>
+      <w:pPr>
+        <w:pStyle w:val="PlainText"/>
+        <w:rPr>
+          <w:rFonts w:ascii="Courier New" w:hAnsi="Courier New" w:cs="Courier New"/>
+        </w:rPr>
+      </w:pPr>
+      <w:r>
+        <w:rPr>
+          <w:rFonts w:ascii="Courier New" w:hAnsi="Courier New" w:cs="Courier New"/>
+        </w:rPr>
+        <w:t>Amount balance</w:t>
+      </w:r>
+      <w:r>
+        <w:rPr>
+          <w:rFonts w:ascii="Courier New" w:hAnsi="Courier New" w:cs="Courier New"/>
+        </w:rPr>
+        <w:tab/>
+      </w:r>
+      <w:r>
+        <w:rPr>
+          <w:rFonts w:ascii="Courier New" w:hAnsi="Courier New" w:cs="Courier New"/>
+        </w:rPr>
+        <w:tab/>
+      </w:r>
+      <w:r>
+        <w:rPr>
+          <w:rFonts w:ascii="Courier New" w:hAnsi="Courier New" w:cs="Courier New"/>
+        </w:rPr>
+        <w:tab/>
+        <w:t>- 1122.0</w:t>
+      </w:r>
+    </w:p>
+    <w:p>
+      <w:pPr>
+        <w:pStyle w:val="PlainText"/>
+        <w:rPr>
+          <w:rFonts w:ascii="Courier New" w:hAnsi="Courier New" w:cs="Courier New"/>
+        </w:rPr>
+      </w:pPr>
+      <w:r>
+        <w:rPr>
+          <w:rFonts w:ascii="Courier New" w:hAnsi="Courier New" w:cs="Courier New"/>
+        </w:rPr>
+        <w:t>Amount Received mode</w:t>
+      </w:r>
+      <w:r>
+        <w:rPr>
+          <w:rFonts w:ascii="Courier New" w:hAnsi="Courier New" w:cs="Courier New"/>
+        </w:rPr>
+        <w:tab/>
+      </w:r>
+      <w:r>
+        <w:rPr>
+          <w:rFonts w:ascii="Courier New" w:hAnsi="Courier New" w:cs="Courier New"/>
+        </w:rPr>
+        <w:tab/>
+        <w:t>- CASH</w:t>
+      </w:r>
+    </w:p>
+    <w:p>
+      <w:pPr>
+        <w:pStyle w:val="PlainText"/>
+        <w:rPr>
+          <w:rFonts w:ascii="Courier New" w:hAnsi="Courier New" w:cs="Courier New"/>
+        </w:rPr>
+      </w:pPr>
+    </w:p>
+    <w:p>
+      <w:pPr>
+        <w:pStyle w:val="PlainText"/>
+        <w:rPr>
+          <w:rFonts w:ascii="Courier New" w:hAnsi="Courier New" w:cs="Courier New"/>
+        </w:rPr>
+      </w:pPr>
+      <w:r>
+        <w:rPr>
+          <w:rFonts w:ascii="Courier New" w:hAnsi="Courier New" w:cs="Courier New"/>
+        </w:rPr>
+        <w:t>Item Name</w:t>
+      </w:r>
+      <w:r>
+        <w:rPr>
+          <w:rFonts w:ascii="Courier New" w:hAnsi="Courier New" w:cs="Courier New"/>
+        </w:rPr>
+        <w:tab/>
+      </w:r>
+      <w:r>
+        <w:rPr>
+          <w:rFonts w:ascii="Courier New" w:hAnsi="Courier New" w:cs="Courier New"/>
+        </w:rPr>
+        <w:tab/>
+      </w:r>
+      <w:r>
+        <w:rPr>
+          <w:rFonts w:ascii="Courier New" w:hAnsi="Courier New" w:cs="Courier New"/>
+        </w:rPr>
+        <w:tab/>
+      </w:r>
+      <w:r>
+        <w:rPr>
+          <w:rFonts w:ascii="Courier New" w:hAnsi="Courier New" w:cs="Courier New"/>
+        </w:rPr>
+        <w:tab/>
+        <w:t>- CARROT</w:t>
+      </w:r>
+    </w:p>
+    <w:p>
+      <w:pPr>
+        <w:pStyle w:val="PlainText"/>
+        <w:rPr>
+          <w:rFonts w:ascii="Courier New" w:hAnsi="Courier New" w:cs="Courier New"/>
+        </w:rPr>
+      </w:pPr>
+      <w:r>
+        <w:rPr>
+          <w:rFonts w:ascii="Courier New" w:hAnsi="Courier New" w:cs="Courier New"/>
+        </w:rPr>
+        <w:t>Number of Pockets</w:t>
+      </w:r>
+      <w:r>
+        <w:rPr>
+          <w:rFonts w:ascii="Courier New" w:hAnsi="Courier New" w:cs="Courier New"/>
+        </w:rPr>
+        <w:tab/>
+      </w:r>
+      <w:r>
+        <w:rPr>
+          <w:rFonts w:ascii="Courier New" w:hAnsi="Courier New" w:cs="Courier New"/>
+        </w:rPr>
+        <w:tab/>
+      </w:r>
+      <w:r>
+        <w:rPr>
+          <w:rFonts w:ascii="Courier New" w:hAnsi="Courier New" w:cs="Courier New"/>
+        </w:rPr>
+        <w:tab/>
+        <w:t>- 1</w:t>
+      </w:r>
+    </w:p>
+    <w:p>
+      <w:pPr>
+        <w:pStyle w:val="PlainText"/>
+        <w:rPr>
+          <w:rFonts w:ascii="Courier New" w:hAnsi="Courier New" w:cs="Courier New"/>
+        </w:rPr>
+      </w:pPr>
+      <w:r>
+        <w:rPr>
+          <w:rFonts w:ascii="Courier New" w:hAnsi="Courier New" w:cs="Courier New"/>
+        </w:rPr>
+        <w:t>Number of KGs</w:t>
+      </w:r>
+      <w:r>
+        <w:rPr>
+          <w:rFonts w:ascii="Courier New" w:hAnsi="Courier New" w:cs="Courier New"/>
+        </w:rPr>
+        <w:tab/>
+      </w:r>
+      <w:r>
+        <w:rPr>
+          <w:rFonts w:ascii="Courier New" w:hAnsi="Courier New" w:cs="Courier New"/>
+        </w:rPr>
+        <w:tab/>
+      </w:r>
+      <w:r>
+        <w:rPr>
+          <w:rFonts w:ascii="Courier New" w:hAnsi="Courier New" w:cs="Courier New"/>
+        </w:rPr>
+        <w:tab/>
+        <w:t>- 15</w:t>
+      </w:r>
+    </w:p>
+    <w:p>
+      <w:pPr>
+        <w:pStyle w:val="PlainText"/>
+        <w:rPr>
+          <w:rFonts w:ascii="Courier New" w:hAnsi="Courier New" w:cs="Courier New"/>
+        </w:rPr>
+      </w:pPr>
+      <w:r>
+        <w:rPr>
+          <w:rFonts w:ascii="Courier New" w:hAnsi="Courier New" w:cs="Courier New"/>
+        </w:rPr>
+        <w:t>Rate</w:t>
+      </w:r>
+      <w:r>
+        <w:rPr>
+          <w:rFonts w:ascii="Courier New" w:hAnsi="Courier New" w:cs="Courier New"/>
+        </w:rPr>
+        <w:tab/>
+      </w:r>
+      <w:r>
+        <w:rPr>
+          <w:rFonts w:ascii="Courier New" w:hAnsi="Courier New" w:cs="Courier New"/>
+        </w:rPr>
+        <w:tab/>
+      </w:r>
+      <w:r>
+        <w:rPr>
+          <w:rFonts w:ascii="Courier New" w:hAnsi="Courier New" w:cs="Courier New"/>
+        </w:rPr>
+        <w:tab/>
+      </w:r>
+      <w:r>
+        <w:rPr>
+          <w:rFonts w:ascii="Courier New" w:hAnsi="Courier New" w:cs="Courier New"/>
+        </w:rPr>
+        <w:tab/>
+      </w:r>
+      <w:r>
+        <w:rPr>
+          <w:rFonts w:ascii="Courier New" w:hAnsi="Courier New" w:cs="Courier New"/>
+        </w:rPr>
+        <w:tab/>
+        <w:t>- 45</w:t>
+      </w:r>
+    </w:p>
+    <w:p>
+      <w:pPr>
+        <w:pStyle w:val="PlainText"/>
+        <w:rPr>
+          <w:rFonts w:ascii="Courier New" w:hAnsi="Courier New" w:cs="Courier New"/>
+        </w:rPr>
+      </w:pPr>
+      <w:r>
+        <w:rPr>
+          <w:rFonts w:ascii="Courier New" w:hAnsi="Courier New" w:cs="Courier New"/>
+        </w:rPr>
+        <w:t>Total Price</w:t>
+      </w:r>
+      <w:r>
+        <w:rPr>
+          <w:rFonts w:ascii="Courier New" w:hAnsi="Courier New" w:cs="Courier New"/>
+        </w:rPr>
+        <w:tab/>
+      </w:r>
+      <w:r>
+        <w:rPr>
+          <w:rFonts w:ascii="Courier New" w:hAnsi="Courier New" w:cs="Courier New"/>
+        </w:rPr>
+        <w:tab/>
+      </w:r>
+      <w:r>
+        <w:rPr>
+          <w:rFonts w:ascii="Courier New" w:hAnsi="Courier New" w:cs="Courier New"/>
+        </w:rPr>
+        <w:tab/>
+      </w:r>
+      <w:r>
+        <w:rPr>
+          <w:rFonts w:ascii="Courier New" w:hAnsi="Courier New" w:cs="Courier New"/>
+        </w:rPr>
+        <w:tab/>
+        <w:t>- 675.0</w:t>
+      </w:r>
+    </w:p>
+    <w:p>
+      <w:pPr>
+        <w:pStyle w:val="PlainText"/>
+        <w:rPr>
+          <w:rFonts w:ascii="Courier New" w:hAnsi="Courier New" w:cs="Courier New"/>
+          <w:b/>
+        </w:rPr>
+      </w:pPr>
+      <w:r>
+        <w:rPr>
+          <w:rFonts w:ascii="Courier New" w:hAnsi="Courier New" w:cs="Courier New"/>
+          <w:b/>
+        </w:rPr>
+        <w:t>Amount balance</w:t>
+      </w:r>
+      <w:r>
+        <w:rPr>
+          <w:rFonts w:ascii="Courier New" w:hAnsi="Courier New" w:cs="Courier New"/>
+          <w:b/>
+        </w:rPr>
+        <w:tab/>
+      </w:r>
+      <w:r>
+        <w:rPr>
+          <w:rFonts w:ascii="Courier New" w:hAnsi="Courier New" w:cs="Courier New"/>
+          <w:b/>
+        </w:rPr>
+        <w:tab/>
+      </w:r>
+      <w:r>
+        <w:rPr>
+          <w:rFonts w:ascii="Courier New" w:hAnsi="Courier New" w:cs="Courier New"/>
+          <w:b/>
+        </w:rPr>
+        <w:tab/>
+        <w:t>- 1797.0</w:t>
+      </w:r>
+    </w:p>
+    <w:p>
+      <w:pPr>
+        <w:pStyle w:val="PlainText"/>
+        <w:rPr>
+          <w:rFonts w:ascii="Courier New" w:hAnsi="Courier New" w:cs="Courier New"/>
+        </w:rPr>
+      </w:pPr>
+    </w:p>
+    <w:p>
+      <w:pPr>
+        <w:pStyle w:val="PlainText"/>
+        <w:rPr>
+          <w:rFonts w:ascii="Courier New" w:hAnsi="Courier New" w:cs="Courier New"/>
+        </w:rPr>
+      </w:pPr>
+      <w:r>
+        <w:rPr>
+          <w:rFonts w:ascii="Courier New" w:hAnsi="Courier New" w:cs="Courier New"/>
+        </w:rPr>
+        <w:t>Item Name</w:t>
+      </w:r>
+      <w:r>
+        <w:rPr>
+          <w:rFonts w:ascii="Courier New" w:hAnsi="Courier New" w:cs="Courier New"/>
+        </w:rPr>
+        <w:tab/>
+      </w:r>
+      <w:r>
+        <w:rPr>
+          <w:rFonts w:ascii="Courier New" w:hAnsi="Courier New" w:cs="Courier New"/>
+        </w:rPr>
+        <w:tab/>
+      </w:r>
+      <w:r>
+        <w:rPr>
+          <w:rFonts w:ascii="Courier New" w:hAnsi="Courier New" w:cs="Courier New"/>
+        </w:rPr>
+        <w:tab/>
+      </w:r>
+      <w:r>
+        <w:rPr>
+          <w:rFonts w:ascii="Courier New" w:hAnsi="Courier New" w:cs="Courier New"/>
+        </w:rPr>
+        <w:tab/>
+        <w:t>- BEET</w:t>
+      </w:r>
+    </w:p>
+    <w:p>
+      <w:pPr>
+        <w:pStyle w:val="PlainText"/>
+        <w:rPr>
+          <w:rFonts w:ascii="Courier New" w:hAnsi="Courier New" w:cs="Courier New"/>
+        </w:rPr>
+      </w:pPr>
+      <w:r>
+        <w:rPr>
+          <w:rFonts w:ascii="Courier New" w:hAnsi="Courier New" w:cs="Courier New"/>
+        </w:rPr>
+        <w:t>Number of Pockets</w:t>
+      </w:r>
+      <w:r>
+        <w:rPr>
+          <w:rFonts w:ascii="Courier New" w:hAnsi="Courier New" w:cs="Courier New"/>
+        </w:rPr>
+        <w:tab/>
+      </w:r>
+      <w:r>
+        <w:rPr>
+          <w:rFonts w:ascii="Courier New" w:hAnsi="Courier New" w:cs="Courier New"/>
+        </w:rPr>
+        <w:tab/>
+      </w:r>
+      <w:r>
+        <w:rPr>
+          <w:rFonts w:ascii="Courier New" w:hAnsi="Courier New" w:cs="Courier New"/>
+        </w:rPr>
+        <w:tab/>
+        <w:t>- 1</w:t>
+      </w:r>
+    </w:p>
+    <w:p>
+      <w:pPr>
+        <w:pStyle w:val="PlainText"/>
+        <w:rPr>
+          <w:rFonts w:ascii="Courier New" w:hAnsi="Courier New" w:cs="Courier New"/>
+        </w:rPr>
+      </w:pPr>
+      <w:r>
+        <w:rPr>
+          <w:rFonts w:ascii="Courier New" w:hAnsi="Courier New" w:cs="Courier New"/>
+        </w:rPr>
+        <w:t>Number of KGs</w:t>
+      </w:r>
+      <w:r>
+        <w:rPr>
+          <w:rFonts w:ascii="Courier New" w:hAnsi="Courier New" w:cs="Courier New"/>
+        </w:rPr>
+        <w:tab/>
+      </w:r>
+      <w:r>
+        <w:rPr>
+          <w:rFonts w:ascii="Courier New" w:hAnsi="Courier New" w:cs="Courier New"/>
+        </w:rPr>
+        <w:tab/>
+      </w:r>
+      <w:r>
+        <w:rPr>
+          <w:rFonts w:ascii="Courier New" w:hAnsi="Courier New" w:cs="Courier New"/>
+        </w:rPr>
+        <w:tab/>
+        <w:t>- 48</w:t>
+      </w:r>
+    </w:p>
+    <w:p>
+      <w:pPr>
+        <w:pStyle w:val="PlainText"/>
+        <w:rPr>
+          <w:rFonts w:ascii="Courier New" w:hAnsi="Courier New" w:cs="Courier New"/>
+        </w:rPr>
+      </w:pPr>
+      <w:r>
+        <w:rPr>
+          <w:rFonts w:ascii="Courier New" w:hAnsi="Courier New" w:cs="Courier New"/>
+        </w:rPr>
+        <w:t>Rate</w:t>
+      </w:r>
+      <w:r>
+        <w:rPr>
+          <w:rFonts w:ascii="Courier New" w:hAnsi="Courier New" w:cs="Courier New"/>
+        </w:rPr>
+        <w:tab/>
+      </w:r>
+      <w:r>
+        <w:rPr>
+          <w:rFonts w:ascii="Courier New" w:hAnsi="Courier New" w:cs="Courier New"/>
+        </w:rPr>
+        <w:tab/>
+      </w:r>
+      <w:r>
+        <w:rPr>
+          <w:rFonts w:ascii="Courier New" w:hAnsi="Courier New" w:cs="Courier New"/>
+        </w:rPr>
+        <w:tab/>
+      </w:r>
+      <w:r>
+        <w:rPr>
+          <w:rFonts w:ascii="Courier New" w:hAnsi="Courier New" w:cs="Courier New"/>
+        </w:rPr>
+        <w:tab/>
+      </w:r>
+      <w:r>
+        <w:rPr>
+          <w:rFonts w:ascii="Courier New" w:hAnsi="Courier New" w:cs="Courier New"/>
+        </w:rPr>
+        <w:tab/>
+        <w:t>- 14</w:t>
+      </w:r>
+    </w:p>
+    <w:p>
+      <w:pPr>
+        <w:pStyle w:val="PlainText"/>
+        <w:rPr>
+          <w:rFonts w:ascii="Courier New" w:hAnsi="Courier New" w:cs="Courier New"/>
+        </w:rPr>
+      </w:pPr>
+      <w:r>
+        <w:rPr>
+          <w:rFonts w:ascii="Courier New" w:hAnsi="Courier New" w:cs="Courier New"/>
+        </w:rPr>
+        <w:t>Total Price</w:t>
+      </w:r>
+      <w:r>
+        <w:rPr>
+          <w:rFonts w:ascii="Courier New" w:hAnsi="Courier New" w:cs="Courier New"/>
+        </w:rPr>
+        <w:tab/>
+      </w:r>
+      <w:r>
+        <w:rPr>
+          <w:rFonts w:ascii="Courier New" w:hAnsi="Courier New" w:cs="Courier New"/>
+        </w:rPr>
+        <w:tab/>
+      </w:r>
+      <w:r>
+        <w:rPr>
+          <w:rFonts w:ascii="Courier New" w:hAnsi="Courier New" w:cs="Courier New"/>
+        </w:rPr>
+        <w:tab/>
+      </w:r>
+      <w:r>
+        <w:rPr>
+          <w:rFonts w:ascii="Courier New" w:hAnsi="Courier New" w:cs="Courier New"/>
+        </w:rPr>
+        <w:tab/>
+        <w:t>- 672.0</w:t>
+      </w:r>
+    </w:p>
+    <w:p>
+      <w:pPr>
+        <w:pStyle w:val="PlainText"/>
+        <w:rPr>
+          <w:rFonts w:ascii="Courier New" w:hAnsi="Courier New" w:cs="Courier New"/>
+          <w:b/>
+        </w:rPr>
+      </w:pPr>
+      <w:r>
+        <w:rPr>
+          <w:rFonts w:ascii="Courier New" w:hAnsi="Courier New" w:cs="Courier New"/>
+          <w:b/>
+        </w:rPr>
+        <w:t>Amount balance</w:t>
+      </w:r>
+      <w:r>
+        <w:rPr>
+          <w:rFonts w:ascii="Courier New" w:hAnsi="Courier New" w:cs="Courier New"/>
+          <w:b/>
+        </w:rPr>
+        <w:tab/>
+      </w:r>
+      <w:r>
+        <w:rPr>
+          <w:rFonts w:ascii="Courier New" w:hAnsi="Courier New" w:cs="Courier New"/>
+          <w:b/>
+        </w:rPr>
+        <w:tab/>
+      </w:r>
+      <w:r>
+        <w:rPr>
+          <w:rFonts w:ascii="Courier New" w:hAnsi="Courier New" w:cs="Courier New"/>
+          <w:b/>
+        </w:rPr>
+        <w:tab/>
+        <w:t>- 2469.0</w:t>
+      </w:r>
+    </w:p>
+    <w:p>
+      <w:pPr>
+        <w:pStyle w:val="PlainText"/>
+        <w:rPr>
+          <w:rFonts w:ascii="Courier New" w:hAnsi="Courier New" w:cs="Courier New"/>
+        </w:rPr>
+      </w:pPr>
+    </w:p>
+    <w:p>
+      <w:pPr>
+        <w:pStyle w:val="PlainText"/>
+        <w:rPr>
+          <w:rFonts w:ascii="Courier New" w:hAnsi="Courier New" w:cs="Courier New"/>
+          <w:b/>
+        </w:rPr>
+      </w:pPr>
     </w:p>
     <w:p>
       <w:pPr>

</xml_diff>

<commit_message>
18/08/2018 MAMATHA CHICK IN
</commit_message>
<xml_diff>
--- a/customer _details/GANGAMMA/SEP/TUMKUR/AR/PURCHASE DETAILS.docx
+++ b/customer _details/GANGAMMA/SEP/TUMKUR/AR/PURCHASE DETAILS.docx
@@ -9660,13 +9660,7 @@
         <w:rPr>
           <w:rFonts w:ascii="Courier New" w:hAnsi="Courier New" w:cs="Courier New"/>
         </w:rPr>
-        <w:t>TUE Aug 14</w:t>
-      </w:r>
-      <w:r>
-        <w:rPr>
-          <w:rFonts w:ascii="Courier New" w:hAnsi="Courier New" w:cs="Courier New"/>
-        </w:rPr>
-        <w:t xml:space="preserve"> 11:43:22 IST 2018</w:t>
+        <w:t>TUE Aug 14 11:43:22 IST 2018</w:t>
       </w:r>
     </w:p>
     <w:p>
@@ -10517,6 +10511,666 @@
         <w:tab/>
         <w:t>- 2469.0</w:t>
       </w:r>
+    </w:p>
+    <w:p>
+      <w:pPr>
+        <w:pStyle w:val="PlainText"/>
+        <w:rPr>
+          <w:rFonts w:ascii="Courier New" w:hAnsi="Courier New" w:cs="Courier New"/>
+          <w:b/>
+        </w:rPr>
+      </w:pPr>
+    </w:p>
+    <w:p>
+      <w:pPr>
+        <w:pStyle w:val="PlainText"/>
+        <w:rPr>
+          <w:rFonts w:ascii="Courier New" w:hAnsi="Courier New" w:cs="Courier New"/>
+        </w:rPr>
+      </w:pPr>
+      <w:r>
+        <w:rPr>
+          <w:rFonts w:ascii="Courier New" w:hAnsi="Courier New" w:cs="Courier New"/>
+        </w:rPr>
+        <w:t>FRI Aug 17</w:t>
+      </w:r>
+      <w:r>
+        <w:rPr>
+          <w:rFonts w:ascii="Courier New" w:hAnsi="Courier New" w:cs="Courier New"/>
+        </w:rPr>
+        <w:t xml:space="preserve"> 11:51:21 IST 2018</w:t>
+      </w:r>
+    </w:p>
+    <w:p>
+      <w:pPr>
+        <w:pStyle w:val="PlainText"/>
+        <w:rPr>
+          <w:rFonts w:ascii="Courier New" w:hAnsi="Courier New" w:cs="Courier New"/>
+        </w:rPr>
+      </w:pPr>
+      <w:r>
+        <w:rPr>
+          <w:rFonts w:ascii="Courier New" w:hAnsi="Courier New" w:cs="Courier New"/>
+        </w:rPr>
+        <w:t>Person Name</w:t>
+      </w:r>
+      <w:r>
+        <w:rPr>
+          <w:rFonts w:ascii="Courier New" w:hAnsi="Courier New" w:cs="Courier New"/>
+        </w:rPr>
+        <w:tab/>
+      </w:r>
+      <w:r>
+        <w:rPr>
+          <w:rFonts w:ascii="Courier New" w:hAnsi="Courier New" w:cs="Courier New"/>
+        </w:rPr>
+        <w:tab/>
+      </w:r>
+      <w:r>
+        <w:rPr>
+          <w:rFonts w:ascii="Courier New" w:hAnsi="Courier New" w:cs="Courier New"/>
+        </w:rPr>
+        <w:tab/>
+      </w:r>
+      <w:r>
+        <w:rPr>
+          <w:rFonts w:ascii="Courier New" w:hAnsi="Courier New" w:cs="Courier New"/>
+        </w:rPr>
+        <w:tab/>
+        <w:t>- AR</w:t>
+      </w:r>
+    </w:p>
+    <w:p>
+      <w:pPr>
+        <w:pStyle w:val="PlainText"/>
+        <w:rPr>
+          <w:rFonts w:ascii="Courier New" w:hAnsi="Courier New" w:cs="Courier New"/>
+        </w:rPr>
+      </w:pPr>
+      <w:r>
+        <w:rPr>
+          <w:rFonts w:ascii="Courier New" w:hAnsi="Courier New" w:cs="Courier New"/>
+        </w:rPr>
+        <w:t>Bill number</w:t>
+      </w:r>
+      <w:r>
+        <w:rPr>
+          <w:rFonts w:ascii="Courier New" w:hAnsi="Courier New" w:cs="Courier New"/>
+        </w:rPr>
+        <w:tab/>
+      </w:r>
+      <w:r>
+        <w:rPr>
+          <w:rFonts w:ascii="Courier New" w:hAnsi="Courier New" w:cs="Courier New"/>
+        </w:rPr>
+        <w:tab/>
+      </w:r>
+      <w:r>
+        <w:rPr>
+          <w:rFonts w:ascii="Courier New" w:hAnsi="Courier New" w:cs="Courier New"/>
+        </w:rPr>
+        <w:tab/>
+      </w:r>
+      <w:r>
+        <w:rPr>
+          <w:rFonts w:ascii="Courier New" w:hAnsi="Courier New" w:cs="Courier New"/>
+        </w:rPr>
+        <w:tab/>
+        <w:t>- 7295</w:t>
+      </w:r>
+    </w:p>
+    <w:p>
+      <w:pPr>
+        <w:pStyle w:val="PlainText"/>
+        <w:rPr>
+          <w:rFonts w:ascii="Courier New" w:hAnsi="Courier New" w:cs="Courier New"/>
+        </w:rPr>
+      </w:pPr>
+      <w:r>
+        <w:rPr>
+          <w:rFonts w:ascii="Courier New" w:hAnsi="Courier New" w:cs="Courier New"/>
+        </w:rPr>
+        <w:t>---------------------------------------------------------------</w:t>
+      </w:r>
+    </w:p>
+    <w:p>
+      <w:pPr>
+        <w:pStyle w:val="PlainText"/>
+        <w:rPr>
+          <w:rFonts w:ascii="Courier New" w:hAnsi="Courier New" w:cs="Courier New"/>
+        </w:rPr>
+      </w:pPr>
+      <w:r>
+        <w:rPr>
+          <w:rFonts w:ascii="Courier New" w:hAnsi="Courier New" w:cs="Courier New"/>
+        </w:rPr>
+        <w:t>Item Name</w:t>
+      </w:r>
+      <w:r>
+        <w:rPr>
+          <w:rFonts w:ascii="Courier New" w:hAnsi="Courier New" w:cs="Courier New"/>
+        </w:rPr>
+        <w:tab/>
+      </w:r>
+      <w:r>
+        <w:rPr>
+          <w:rFonts w:ascii="Courier New" w:hAnsi="Courier New" w:cs="Courier New"/>
+        </w:rPr>
+        <w:tab/>
+      </w:r>
+      <w:r>
+        <w:rPr>
+          <w:rFonts w:ascii="Courier New" w:hAnsi="Courier New" w:cs="Courier New"/>
+        </w:rPr>
+        <w:tab/>
+      </w:r>
+      <w:r>
+        <w:rPr>
+          <w:rFonts w:ascii="Courier New" w:hAnsi="Courier New" w:cs="Courier New"/>
+        </w:rPr>
+        <w:tab/>
+        <w:t>- POTATO</w:t>
+      </w:r>
+    </w:p>
+    <w:p>
+      <w:pPr>
+        <w:pStyle w:val="PlainText"/>
+        <w:rPr>
+          <w:rFonts w:ascii="Courier New" w:hAnsi="Courier New" w:cs="Courier New"/>
+        </w:rPr>
+      </w:pPr>
+      <w:r>
+        <w:rPr>
+          <w:rFonts w:ascii="Courier New" w:hAnsi="Courier New" w:cs="Courier New"/>
+        </w:rPr>
+        <w:t>Number of Pockets</w:t>
+      </w:r>
+      <w:r>
+        <w:rPr>
+          <w:rFonts w:ascii="Courier New" w:hAnsi="Courier New" w:cs="Courier New"/>
+        </w:rPr>
+        <w:tab/>
+      </w:r>
+      <w:r>
+        <w:rPr>
+          <w:rFonts w:ascii="Courier New" w:hAnsi="Courier New" w:cs="Courier New"/>
+        </w:rPr>
+        <w:tab/>
+      </w:r>
+      <w:r>
+        <w:rPr>
+          <w:rFonts w:ascii="Courier New" w:hAnsi="Courier New" w:cs="Courier New"/>
+        </w:rPr>
+        <w:tab/>
+        <w:t>- 1</w:t>
+      </w:r>
+    </w:p>
+    <w:p>
+      <w:pPr>
+        <w:pStyle w:val="PlainText"/>
+        <w:rPr>
+          <w:rFonts w:ascii="Courier New" w:hAnsi="Courier New" w:cs="Courier New"/>
+        </w:rPr>
+      </w:pPr>
+      <w:r>
+        <w:rPr>
+          <w:rFonts w:ascii="Courier New" w:hAnsi="Courier New" w:cs="Courier New"/>
+        </w:rPr>
+        <w:t>Number of KGs</w:t>
+      </w:r>
+      <w:r>
+        <w:rPr>
+          <w:rFonts w:ascii="Courier New" w:hAnsi="Courier New" w:cs="Courier New"/>
+        </w:rPr>
+        <w:tab/>
+      </w:r>
+      <w:r>
+        <w:rPr>
+          <w:rFonts w:ascii="Courier New" w:hAnsi="Courier New" w:cs="Courier New"/>
+        </w:rPr>
+        <w:tab/>
+      </w:r>
+      <w:r>
+        <w:rPr>
+          <w:rFonts w:ascii="Courier New" w:hAnsi="Courier New" w:cs="Courier New"/>
+        </w:rPr>
+        <w:tab/>
+        <w:t>- 54</w:t>
+      </w:r>
+    </w:p>
+    <w:p>
+      <w:pPr>
+        <w:pStyle w:val="PlainText"/>
+        <w:rPr>
+          <w:rFonts w:ascii="Courier New" w:hAnsi="Courier New" w:cs="Courier New"/>
+        </w:rPr>
+      </w:pPr>
+      <w:r>
+        <w:rPr>
+          <w:rFonts w:ascii="Courier New" w:hAnsi="Courier New" w:cs="Courier New"/>
+        </w:rPr>
+        <w:t>Rate</w:t>
+      </w:r>
+      <w:r>
+        <w:rPr>
+          <w:rFonts w:ascii="Courier New" w:hAnsi="Courier New" w:cs="Courier New"/>
+        </w:rPr>
+        <w:tab/>
+      </w:r>
+      <w:r>
+        <w:rPr>
+          <w:rFonts w:ascii="Courier New" w:hAnsi="Courier New" w:cs="Courier New"/>
+        </w:rPr>
+        <w:tab/>
+      </w:r>
+      <w:r>
+        <w:rPr>
+          <w:rFonts w:ascii="Courier New" w:hAnsi="Courier New" w:cs="Courier New"/>
+        </w:rPr>
+        <w:tab/>
+      </w:r>
+      <w:r>
+        <w:rPr>
+          <w:rFonts w:ascii="Courier New" w:hAnsi="Courier New" w:cs="Courier New"/>
+        </w:rPr>
+        <w:tab/>
+      </w:r>
+      <w:r>
+        <w:rPr>
+          <w:rFonts w:ascii="Courier New" w:hAnsi="Courier New" w:cs="Courier New"/>
+        </w:rPr>
+        <w:tab/>
+        <w:t>- 22</w:t>
+      </w:r>
+    </w:p>
+    <w:p>
+      <w:pPr>
+        <w:pStyle w:val="PlainText"/>
+        <w:rPr>
+          <w:rFonts w:ascii="Courier New" w:hAnsi="Courier New" w:cs="Courier New"/>
+        </w:rPr>
+      </w:pPr>
+      <w:r>
+        <w:rPr>
+          <w:rFonts w:ascii="Courier New" w:hAnsi="Courier New" w:cs="Courier New"/>
+        </w:rPr>
+        <w:t>Total Price</w:t>
+      </w:r>
+      <w:r>
+        <w:rPr>
+          <w:rFonts w:ascii="Courier New" w:hAnsi="Courier New" w:cs="Courier New"/>
+        </w:rPr>
+        <w:tab/>
+      </w:r>
+      <w:r>
+        <w:rPr>
+          <w:rFonts w:ascii="Courier New" w:hAnsi="Courier New" w:cs="Courier New"/>
+        </w:rPr>
+        <w:tab/>
+      </w:r>
+      <w:r>
+        <w:rPr>
+          <w:rFonts w:ascii="Courier New" w:hAnsi="Courier New" w:cs="Courier New"/>
+        </w:rPr>
+        <w:tab/>
+      </w:r>
+      <w:r>
+        <w:rPr>
+          <w:rFonts w:ascii="Courier New" w:hAnsi="Courier New" w:cs="Courier New"/>
+        </w:rPr>
+        <w:tab/>
+        <w:t>- 1188.0</w:t>
+      </w:r>
+    </w:p>
+    <w:p>
+      <w:pPr>
+        <w:pStyle w:val="PlainText"/>
+        <w:rPr>
+          <w:rFonts w:ascii="Courier New" w:hAnsi="Courier New" w:cs="Courier New"/>
+          <w:color w:val="FF0000"/>
+        </w:rPr>
+      </w:pPr>
+      <w:r>
+        <w:rPr>
+          <w:rFonts w:ascii="Courier New" w:hAnsi="Courier New" w:cs="Courier New"/>
+          <w:color w:val="FF0000"/>
+        </w:rPr>
+        <w:t>Amount Received</w:t>
+      </w:r>
+      <w:r>
+        <w:rPr>
+          <w:rFonts w:ascii="Courier New" w:hAnsi="Courier New" w:cs="Courier New"/>
+          <w:color w:val="FF0000"/>
+        </w:rPr>
+        <w:tab/>
+      </w:r>
+      <w:r>
+        <w:rPr>
+          <w:rFonts w:ascii="Courier New" w:hAnsi="Courier New" w:cs="Courier New"/>
+          <w:color w:val="FF0000"/>
+        </w:rPr>
+        <w:tab/>
+      </w:r>
+      <w:r>
+        <w:rPr>
+          <w:rFonts w:ascii="Courier New" w:hAnsi="Courier New" w:cs="Courier New"/>
+          <w:color w:val="FF0000"/>
+        </w:rPr>
+        <w:tab/>
+        <w:t>- 2469</w:t>
+      </w:r>
+    </w:p>
+    <w:p>
+      <w:pPr>
+        <w:pStyle w:val="PlainText"/>
+        <w:rPr>
+          <w:rFonts w:ascii="Courier New" w:hAnsi="Courier New" w:cs="Courier New"/>
+        </w:rPr>
+      </w:pPr>
+      <w:r>
+        <w:rPr>
+          <w:rFonts w:ascii="Courier New" w:hAnsi="Courier New" w:cs="Courier New"/>
+        </w:rPr>
+        <w:t>Amount balance</w:t>
+      </w:r>
+      <w:r>
+        <w:rPr>
+          <w:rFonts w:ascii="Courier New" w:hAnsi="Courier New" w:cs="Courier New"/>
+        </w:rPr>
+        <w:tab/>
+      </w:r>
+      <w:r>
+        <w:rPr>
+          <w:rFonts w:ascii="Courier New" w:hAnsi="Courier New" w:cs="Courier New"/>
+        </w:rPr>
+        <w:tab/>
+      </w:r>
+      <w:r>
+        <w:rPr>
+          <w:rFonts w:ascii="Courier New" w:hAnsi="Courier New" w:cs="Courier New"/>
+        </w:rPr>
+        <w:tab/>
+        <w:t>- 1188.0</w:t>
+      </w:r>
+    </w:p>
+    <w:p>
+      <w:pPr>
+        <w:pStyle w:val="PlainText"/>
+        <w:rPr>
+          <w:rFonts w:ascii="Courier New" w:hAnsi="Courier New" w:cs="Courier New"/>
+        </w:rPr>
+      </w:pPr>
+      <w:r>
+        <w:rPr>
+          <w:rFonts w:ascii="Courier New" w:hAnsi="Courier New" w:cs="Courier New"/>
+        </w:rPr>
+        <w:t>Amount Received mode</w:t>
+      </w:r>
+      <w:r>
+        <w:rPr>
+          <w:rFonts w:ascii="Courier New" w:hAnsi="Courier New" w:cs="Courier New"/>
+        </w:rPr>
+        <w:tab/>
+      </w:r>
+      <w:r>
+        <w:rPr>
+          <w:rFonts w:ascii="Courier New" w:hAnsi="Courier New" w:cs="Courier New"/>
+        </w:rPr>
+        <w:tab/>
+        <w:t>- CASH</w:t>
+      </w:r>
+    </w:p>
+    <w:p>
+      <w:pPr>
+        <w:pStyle w:val="PlainText"/>
+        <w:rPr>
+          <w:rFonts w:ascii="Courier New" w:hAnsi="Courier New" w:cs="Courier New"/>
+        </w:rPr>
+      </w:pPr>
+    </w:p>
+    <w:p>
+      <w:pPr>
+        <w:pStyle w:val="PlainText"/>
+        <w:rPr>
+          <w:rFonts w:ascii="Courier New" w:hAnsi="Courier New" w:cs="Courier New"/>
+        </w:rPr>
+      </w:pPr>
+      <w:r>
+        <w:rPr>
+          <w:rFonts w:ascii="Courier New" w:hAnsi="Courier New" w:cs="Courier New"/>
+        </w:rPr>
+        <w:t>Item Name</w:t>
+      </w:r>
+      <w:r>
+        <w:rPr>
+          <w:rFonts w:ascii="Courier New" w:hAnsi="Courier New" w:cs="Courier New"/>
+        </w:rPr>
+        <w:tab/>
+      </w:r>
+      <w:r>
+        <w:rPr>
+          <w:rFonts w:ascii="Courier New" w:hAnsi="Courier New" w:cs="Courier New"/>
+        </w:rPr>
+        <w:tab/>
+      </w:r>
+      <w:r>
+        <w:rPr>
+          <w:rFonts w:ascii="Courier New" w:hAnsi="Courier New" w:cs="Courier New"/>
+        </w:rPr>
+        <w:tab/>
+      </w:r>
+      <w:r>
+        <w:rPr>
+          <w:rFonts w:ascii="Courier New" w:hAnsi="Courier New" w:cs="Courier New"/>
+        </w:rPr>
+        <w:tab/>
+        <w:t>- BEET</w:t>
+      </w:r>
+    </w:p>
+    <w:p>
+      <w:pPr>
+        <w:pStyle w:val="PlainText"/>
+        <w:rPr>
+          <w:rFonts w:ascii="Courier New" w:hAnsi="Courier New" w:cs="Courier New"/>
+        </w:rPr>
+      </w:pPr>
+      <w:r>
+        <w:rPr>
+          <w:rFonts w:ascii="Courier New" w:hAnsi="Courier New" w:cs="Courier New"/>
+        </w:rPr>
+        <w:t>Number of Pockets</w:t>
+      </w:r>
+      <w:r>
+        <w:rPr>
+          <w:rFonts w:ascii="Courier New" w:hAnsi="Courier New" w:cs="Courier New"/>
+        </w:rPr>
+        <w:tab/>
+      </w:r>
+      <w:r>
+        <w:rPr>
+          <w:rFonts w:ascii="Courier New" w:hAnsi="Courier New" w:cs="Courier New"/>
+        </w:rPr>
+        <w:tab/>
+      </w:r>
+      <w:r>
+        <w:rPr>
+          <w:rFonts w:ascii="Courier New" w:hAnsi="Courier New" w:cs="Courier New"/>
+        </w:rPr>
+        <w:tab/>
+        <w:t>- 1</w:t>
+      </w:r>
+    </w:p>
+    <w:p>
+      <w:pPr>
+        <w:pStyle w:val="PlainText"/>
+        <w:rPr>
+          <w:rFonts w:ascii="Courier New" w:hAnsi="Courier New" w:cs="Courier New"/>
+        </w:rPr>
+      </w:pPr>
+      <w:r>
+        <w:rPr>
+          <w:rFonts w:ascii="Courier New" w:hAnsi="Courier New" w:cs="Courier New"/>
+        </w:rPr>
+        <w:t>Number of KGs</w:t>
+      </w:r>
+      <w:r>
+        <w:rPr>
+          <w:rFonts w:ascii="Courier New" w:hAnsi="Courier New" w:cs="Courier New"/>
+        </w:rPr>
+        <w:tab/>
+      </w:r>
+      <w:r>
+        <w:rPr>
+          <w:rFonts w:ascii="Courier New" w:hAnsi="Courier New" w:cs="Courier New"/>
+        </w:rPr>
+        <w:tab/>
+      </w:r>
+      <w:r>
+        <w:rPr>
+          <w:rFonts w:ascii="Courier New" w:hAnsi="Courier New" w:cs="Courier New"/>
+        </w:rPr>
+        <w:tab/>
+        <w:t>- 50</w:t>
+      </w:r>
+    </w:p>
+    <w:p>
+      <w:pPr>
+        <w:pStyle w:val="PlainText"/>
+        <w:rPr>
+          <w:rFonts w:ascii="Courier New" w:hAnsi="Courier New" w:cs="Courier New"/>
+        </w:rPr>
+      </w:pPr>
+      <w:r>
+        <w:rPr>
+          <w:rFonts w:ascii="Courier New" w:hAnsi="Courier New" w:cs="Courier New"/>
+        </w:rPr>
+        <w:t>Rate</w:t>
+      </w:r>
+      <w:r>
+        <w:rPr>
+          <w:rFonts w:ascii="Courier New" w:hAnsi="Courier New" w:cs="Courier New"/>
+        </w:rPr>
+        <w:tab/>
+      </w:r>
+      <w:r>
+        <w:rPr>
+          <w:rFonts w:ascii="Courier New" w:hAnsi="Courier New" w:cs="Courier New"/>
+        </w:rPr>
+        <w:tab/>
+      </w:r>
+      <w:r>
+        <w:rPr>
+          <w:rFonts w:ascii="Courier New" w:hAnsi="Courier New" w:cs="Courier New"/>
+        </w:rPr>
+        <w:tab/>
+      </w:r>
+      <w:r>
+        <w:rPr>
+          <w:rFonts w:ascii="Courier New" w:hAnsi="Courier New" w:cs="Courier New"/>
+        </w:rPr>
+        <w:tab/>
+      </w:r>
+      <w:r>
+        <w:rPr>
+          <w:rFonts w:ascii="Courier New" w:hAnsi="Courier New" w:cs="Courier New"/>
+        </w:rPr>
+        <w:tab/>
+        <w:t>- 17</w:t>
+      </w:r>
+    </w:p>
+    <w:p>
+      <w:pPr>
+        <w:pStyle w:val="PlainText"/>
+        <w:rPr>
+          <w:rFonts w:ascii="Courier New" w:hAnsi="Courier New" w:cs="Courier New"/>
+        </w:rPr>
+      </w:pPr>
+      <w:r>
+        <w:rPr>
+          <w:rFonts w:ascii="Courier New" w:hAnsi="Courier New" w:cs="Courier New"/>
+        </w:rPr>
+        <w:t>Total Price</w:t>
+      </w:r>
+      <w:r>
+        <w:rPr>
+          <w:rFonts w:ascii="Courier New" w:hAnsi="Courier New" w:cs="Courier New"/>
+        </w:rPr>
+        <w:tab/>
+      </w:r>
+      <w:r>
+        <w:rPr>
+          <w:rFonts w:ascii="Courier New" w:hAnsi="Courier New" w:cs="Courier New"/>
+        </w:rPr>
+        <w:tab/>
+      </w:r>
+      <w:r>
+        <w:rPr>
+          <w:rFonts w:ascii="Courier New" w:hAnsi="Courier New" w:cs="Courier New"/>
+        </w:rPr>
+        <w:tab/>
+      </w:r>
+      <w:r>
+        <w:rPr>
+          <w:rFonts w:ascii="Courier New" w:hAnsi="Courier New" w:cs="Courier New"/>
+        </w:rPr>
+        <w:tab/>
+        <w:t>- 850.0</w:t>
+      </w:r>
+    </w:p>
+    <w:p>
+      <w:pPr>
+        <w:pStyle w:val="PlainText"/>
+        <w:rPr>
+          <w:rFonts w:ascii="Courier New" w:hAnsi="Courier New" w:cs="Courier New"/>
+          <w:b/>
+        </w:rPr>
+      </w:pPr>
+      <w:r>
+        <w:rPr>
+          <w:rFonts w:ascii="Courier New" w:hAnsi="Courier New" w:cs="Courier New"/>
+          <w:b/>
+        </w:rPr>
+        <w:t>Amount balance</w:t>
+      </w:r>
+      <w:r>
+        <w:rPr>
+          <w:rFonts w:ascii="Courier New" w:hAnsi="Courier New" w:cs="Courier New"/>
+          <w:b/>
+        </w:rPr>
+        <w:tab/>
+      </w:r>
+      <w:r>
+        <w:rPr>
+          <w:rFonts w:ascii="Courier New" w:hAnsi="Courier New" w:cs="Courier New"/>
+          <w:b/>
+        </w:rPr>
+        <w:tab/>
+      </w:r>
+      <w:r>
+        <w:rPr>
+          <w:rFonts w:ascii="Courier New" w:hAnsi="Courier New" w:cs="Courier New"/>
+          <w:b/>
+        </w:rPr>
+        <w:tab/>
+        <w:t>- 2038.0</w:t>
+      </w:r>
+    </w:p>
+    <w:p>
+      <w:pPr>
+        <w:pStyle w:val="PlainText"/>
+        <w:rPr>
+          <w:rFonts w:ascii="Courier New" w:hAnsi="Courier New" w:cs="Courier New"/>
+        </w:rPr>
+      </w:pPr>
+    </w:p>
+    <w:p>
+      <w:pPr>
+        <w:pStyle w:val="PlainText"/>
+        <w:rPr>
+          <w:rFonts w:ascii="Courier New" w:hAnsi="Courier New" w:cs="Courier New"/>
+          <w:b/>
+        </w:rPr>
+      </w:pPr>
     </w:p>
     <w:p>
       <w:pPr>

</xml_diff>

<commit_message>
21/08/2018 MAMATHA CHICK IN
</commit_message>
<xml_diff>
--- a/customer _details/GANGAMMA/SEP/TUMKUR/AR/PURCHASE DETAILS.docx
+++ b/customer _details/GANGAMMA/SEP/TUMKUR/AR/PURCHASE DETAILS.docx
@@ -10532,13 +10532,7 @@
         <w:rPr>
           <w:rFonts w:ascii="Courier New" w:hAnsi="Courier New" w:cs="Courier New"/>
         </w:rPr>
-        <w:t>FRI Aug 17</w:t>
-      </w:r>
-      <w:r>
-        <w:rPr>
-          <w:rFonts w:ascii="Courier New" w:hAnsi="Courier New" w:cs="Courier New"/>
-        </w:rPr>
-        <w:t xml:space="preserve"> 11:51:21 IST 2018</w:t>
+        <w:t>FRI Aug 17 11:51:21 IST 2018</w:t>
       </w:r>
     </w:p>
     <w:p>
@@ -11154,6 +11148,1318 @@
         <w:tab/>
         <w:t>- 2038.0</w:t>
       </w:r>
+    </w:p>
+    <w:p>
+      <w:pPr>
+        <w:pStyle w:val="PlainText"/>
+        <w:rPr>
+          <w:rFonts w:ascii="Courier New" w:hAnsi="Courier New" w:cs="Courier New"/>
+          <w:b/>
+        </w:rPr>
+      </w:pPr>
+    </w:p>
+    <w:p>
+      <w:pPr>
+        <w:pStyle w:val="PlainText"/>
+        <w:rPr>
+          <w:rFonts w:ascii="Courier New" w:hAnsi="Courier New" w:cs="Courier New"/>
+        </w:rPr>
+      </w:pPr>
+      <w:r>
+        <w:rPr>
+          <w:rFonts w:ascii="Courier New" w:hAnsi="Courier New" w:cs="Courier New"/>
+        </w:rPr>
+        <w:t>SAT Aug 18 10:35:12 IST 2018</w:t>
+      </w:r>
+    </w:p>
+    <w:p>
+      <w:pPr>
+        <w:pStyle w:val="PlainText"/>
+        <w:rPr>
+          <w:rFonts w:ascii="Courier New" w:hAnsi="Courier New" w:cs="Courier New"/>
+        </w:rPr>
+      </w:pPr>
+      <w:r>
+        <w:rPr>
+          <w:rFonts w:ascii="Courier New" w:hAnsi="Courier New" w:cs="Courier New"/>
+        </w:rPr>
+        <w:t>Person Name</w:t>
+      </w:r>
+      <w:r>
+        <w:rPr>
+          <w:rFonts w:ascii="Courier New" w:hAnsi="Courier New" w:cs="Courier New"/>
+        </w:rPr>
+        <w:tab/>
+      </w:r>
+      <w:r>
+        <w:rPr>
+          <w:rFonts w:ascii="Courier New" w:hAnsi="Courier New" w:cs="Courier New"/>
+        </w:rPr>
+        <w:tab/>
+      </w:r>
+      <w:r>
+        <w:rPr>
+          <w:rFonts w:ascii="Courier New" w:hAnsi="Courier New" w:cs="Courier New"/>
+        </w:rPr>
+        <w:tab/>
+      </w:r>
+      <w:r>
+        <w:rPr>
+          <w:rFonts w:ascii="Courier New" w:hAnsi="Courier New" w:cs="Courier New"/>
+        </w:rPr>
+        <w:tab/>
+        <w:t>- AR</w:t>
+      </w:r>
+    </w:p>
+    <w:p>
+      <w:pPr>
+        <w:pStyle w:val="PlainText"/>
+        <w:rPr>
+          <w:rFonts w:ascii="Courier New" w:hAnsi="Courier New" w:cs="Courier New"/>
+        </w:rPr>
+      </w:pPr>
+      <w:r>
+        <w:rPr>
+          <w:rFonts w:ascii="Courier New" w:hAnsi="Courier New" w:cs="Courier New"/>
+        </w:rPr>
+        <w:t>Bill number</w:t>
+      </w:r>
+      <w:r>
+        <w:rPr>
+          <w:rFonts w:ascii="Courier New" w:hAnsi="Courier New" w:cs="Courier New"/>
+        </w:rPr>
+        <w:tab/>
+      </w:r>
+      <w:r>
+        <w:rPr>
+          <w:rFonts w:ascii="Courier New" w:hAnsi="Courier New" w:cs="Courier New"/>
+        </w:rPr>
+        <w:tab/>
+      </w:r>
+      <w:r>
+        <w:rPr>
+          <w:rFonts w:ascii="Courier New" w:hAnsi="Courier New" w:cs="Courier New"/>
+        </w:rPr>
+        <w:tab/>
+      </w:r>
+      <w:r>
+        <w:rPr>
+          <w:rFonts w:ascii="Courier New" w:hAnsi="Courier New" w:cs="Courier New"/>
+        </w:rPr>
+        <w:tab/>
+        <w:t>- 7316</w:t>
+      </w:r>
+    </w:p>
+    <w:p>
+      <w:pPr>
+        <w:pStyle w:val="PlainText"/>
+        <w:rPr>
+          <w:rFonts w:ascii="Courier New" w:hAnsi="Courier New" w:cs="Courier New"/>
+        </w:rPr>
+      </w:pPr>
+      <w:r>
+        <w:rPr>
+          <w:rFonts w:ascii="Courier New" w:hAnsi="Courier New" w:cs="Courier New"/>
+        </w:rPr>
+        <w:t>---------------------------------------------------------------</w:t>
+      </w:r>
+    </w:p>
+    <w:p>
+      <w:pPr>
+        <w:pStyle w:val="PlainText"/>
+        <w:rPr>
+          <w:rFonts w:ascii="Courier New" w:hAnsi="Courier New" w:cs="Courier New"/>
+        </w:rPr>
+      </w:pPr>
+      <w:r>
+        <w:rPr>
+          <w:rFonts w:ascii="Courier New" w:hAnsi="Courier New" w:cs="Courier New"/>
+        </w:rPr>
+        <w:t>Item Name</w:t>
+      </w:r>
+      <w:r>
+        <w:rPr>
+          <w:rFonts w:ascii="Courier New" w:hAnsi="Courier New" w:cs="Courier New"/>
+        </w:rPr>
+        <w:tab/>
+      </w:r>
+      <w:r>
+        <w:rPr>
+          <w:rFonts w:ascii="Courier New" w:hAnsi="Courier New" w:cs="Courier New"/>
+        </w:rPr>
+        <w:tab/>
+      </w:r>
+      <w:r>
+        <w:rPr>
+          <w:rFonts w:ascii="Courier New" w:hAnsi="Courier New" w:cs="Courier New"/>
+        </w:rPr>
+        <w:tab/>
+      </w:r>
+      <w:r>
+        <w:rPr>
+          <w:rFonts w:ascii="Courier New" w:hAnsi="Courier New" w:cs="Courier New"/>
+        </w:rPr>
+        <w:tab/>
+        <w:t>- POTATO</w:t>
+      </w:r>
+    </w:p>
+    <w:p>
+      <w:pPr>
+        <w:pStyle w:val="PlainText"/>
+        <w:rPr>
+          <w:rFonts w:ascii="Courier New" w:hAnsi="Courier New" w:cs="Courier New"/>
+        </w:rPr>
+      </w:pPr>
+      <w:r>
+        <w:rPr>
+          <w:rFonts w:ascii="Courier New" w:hAnsi="Courier New" w:cs="Courier New"/>
+        </w:rPr>
+        <w:t>Number of Pockets</w:t>
+      </w:r>
+      <w:r>
+        <w:rPr>
+          <w:rFonts w:ascii="Courier New" w:hAnsi="Courier New" w:cs="Courier New"/>
+        </w:rPr>
+        <w:tab/>
+      </w:r>
+      <w:r>
+        <w:rPr>
+          <w:rFonts w:ascii="Courier New" w:hAnsi="Courier New" w:cs="Courier New"/>
+        </w:rPr>
+        <w:tab/>
+      </w:r>
+      <w:r>
+        <w:rPr>
+          <w:rFonts w:ascii="Courier New" w:hAnsi="Courier New" w:cs="Courier New"/>
+        </w:rPr>
+        <w:tab/>
+        <w:t>- 1</w:t>
+      </w:r>
+    </w:p>
+    <w:p>
+      <w:pPr>
+        <w:pStyle w:val="PlainText"/>
+        <w:rPr>
+          <w:rFonts w:ascii="Courier New" w:hAnsi="Courier New" w:cs="Courier New"/>
+        </w:rPr>
+      </w:pPr>
+      <w:r>
+        <w:rPr>
+          <w:rFonts w:ascii="Courier New" w:hAnsi="Courier New" w:cs="Courier New"/>
+        </w:rPr>
+        <w:t>Number of KGs</w:t>
+      </w:r>
+      <w:r>
+        <w:rPr>
+          <w:rFonts w:ascii="Courier New" w:hAnsi="Courier New" w:cs="Courier New"/>
+        </w:rPr>
+        <w:tab/>
+      </w:r>
+      <w:r>
+        <w:rPr>
+          <w:rFonts w:ascii="Courier New" w:hAnsi="Courier New" w:cs="Courier New"/>
+        </w:rPr>
+        <w:tab/>
+      </w:r>
+      <w:r>
+        <w:rPr>
+          <w:rFonts w:ascii="Courier New" w:hAnsi="Courier New" w:cs="Courier New"/>
+        </w:rPr>
+        <w:tab/>
+        <w:t>- 52</w:t>
+      </w:r>
+    </w:p>
+    <w:p>
+      <w:pPr>
+        <w:pStyle w:val="PlainText"/>
+        <w:rPr>
+          <w:rFonts w:ascii="Courier New" w:hAnsi="Courier New" w:cs="Courier New"/>
+        </w:rPr>
+      </w:pPr>
+      <w:r>
+        <w:rPr>
+          <w:rFonts w:ascii="Courier New" w:hAnsi="Courier New" w:cs="Courier New"/>
+        </w:rPr>
+        <w:t>Rate</w:t>
+      </w:r>
+      <w:r>
+        <w:rPr>
+          <w:rFonts w:ascii="Courier New" w:hAnsi="Courier New" w:cs="Courier New"/>
+        </w:rPr>
+        <w:tab/>
+      </w:r>
+      <w:r>
+        <w:rPr>
+          <w:rFonts w:ascii="Courier New" w:hAnsi="Courier New" w:cs="Courier New"/>
+        </w:rPr>
+        <w:tab/>
+      </w:r>
+      <w:r>
+        <w:rPr>
+          <w:rFonts w:ascii="Courier New" w:hAnsi="Courier New" w:cs="Courier New"/>
+        </w:rPr>
+        <w:tab/>
+      </w:r>
+      <w:r>
+        <w:rPr>
+          <w:rFonts w:ascii="Courier New" w:hAnsi="Courier New" w:cs="Courier New"/>
+        </w:rPr>
+        <w:tab/>
+      </w:r>
+      <w:r>
+        <w:rPr>
+          <w:rFonts w:ascii="Courier New" w:hAnsi="Courier New" w:cs="Courier New"/>
+        </w:rPr>
+        <w:tab/>
+        <w:t>- 22</w:t>
+      </w:r>
+    </w:p>
+    <w:p>
+      <w:pPr>
+        <w:pStyle w:val="PlainText"/>
+        <w:rPr>
+          <w:rFonts w:ascii="Courier New" w:hAnsi="Courier New" w:cs="Courier New"/>
+        </w:rPr>
+      </w:pPr>
+      <w:r>
+        <w:rPr>
+          <w:rFonts w:ascii="Courier New" w:hAnsi="Courier New" w:cs="Courier New"/>
+        </w:rPr>
+        <w:t>Total Price</w:t>
+      </w:r>
+      <w:r>
+        <w:rPr>
+          <w:rFonts w:ascii="Courier New" w:hAnsi="Courier New" w:cs="Courier New"/>
+        </w:rPr>
+        <w:tab/>
+      </w:r>
+      <w:r>
+        <w:rPr>
+          <w:rFonts w:ascii="Courier New" w:hAnsi="Courier New" w:cs="Courier New"/>
+        </w:rPr>
+        <w:tab/>
+      </w:r>
+      <w:r>
+        <w:rPr>
+          <w:rFonts w:ascii="Courier New" w:hAnsi="Courier New" w:cs="Courier New"/>
+        </w:rPr>
+        <w:tab/>
+      </w:r>
+      <w:r>
+        <w:rPr>
+          <w:rFonts w:ascii="Courier New" w:hAnsi="Courier New" w:cs="Courier New"/>
+        </w:rPr>
+        <w:tab/>
+        <w:t>- 1144.0</w:t>
+      </w:r>
+    </w:p>
+    <w:p>
+      <w:pPr>
+        <w:pStyle w:val="PlainText"/>
+        <w:rPr>
+          <w:rFonts w:ascii="Courier New" w:hAnsi="Courier New" w:cs="Courier New"/>
+          <w:color w:val="FF0000"/>
+        </w:rPr>
+      </w:pPr>
+      <w:r>
+        <w:rPr>
+          <w:rFonts w:ascii="Courier New" w:hAnsi="Courier New" w:cs="Courier New"/>
+          <w:color w:val="FF0000"/>
+        </w:rPr>
+        <w:t>Amount Received</w:t>
+      </w:r>
+      <w:r>
+        <w:rPr>
+          <w:rFonts w:ascii="Courier New" w:hAnsi="Courier New" w:cs="Courier New"/>
+          <w:color w:val="FF0000"/>
+        </w:rPr>
+        <w:tab/>
+      </w:r>
+      <w:r>
+        <w:rPr>
+          <w:rFonts w:ascii="Courier New" w:hAnsi="Courier New" w:cs="Courier New"/>
+          <w:color w:val="FF0000"/>
+        </w:rPr>
+        <w:tab/>
+      </w:r>
+      <w:r>
+        <w:rPr>
+          <w:rFonts w:ascii="Courier New" w:hAnsi="Courier New" w:cs="Courier New"/>
+          <w:color w:val="FF0000"/>
+        </w:rPr>
+        <w:tab/>
+        <w:t>- 2038</w:t>
+      </w:r>
+    </w:p>
+    <w:p>
+      <w:pPr>
+        <w:pStyle w:val="PlainText"/>
+        <w:rPr>
+          <w:rFonts w:ascii="Courier New" w:hAnsi="Courier New" w:cs="Courier New"/>
+          <w:b/>
+        </w:rPr>
+      </w:pPr>
+      <w:r>
+        <w:rPr>
+          <w:rFonts w:ascii="Courier New" w:hAnsi="Courier New" w:cs="Courier New"/>
+          <w:b/>
+        </w:rPr>
+        <w:t>Amount balance</w:t>
+      </w:r>
+      <w:r>
+        <w:rPr>
+          <w:rFonts w:ascii="Courier New" w:hAnsi="Courier New" w:cs="Courier New"/>
+          <w:b/>
+        </w:rPr>
+        <w:tab/>
+      </w:r>
+      <w:r>
+        <w:rPr>
+          <w:rFonts w:ascii="Courier New" w:hAnsi="Courier New" w:cs="Courier New"/>
+          <w:b/>
+        </w:rPr>
+        <w:tab/>
+      </w:r>
+      <w:r>
+        <w:rPr>
+          <w:rFonts w:ascii="Courier New" w:hAnsi="Courier New" w:cs="Courier New"/>
+          <w:b/>
+        </w:rPr>
+        <w:tab/>
+        <w:t>- 1144.0</w:t>
+      </w:r>
+    </w:p>
+    <w:p>
+      <w:pPr>
+        <w:pStyle w:val="PlainText"/>
+        <w:rPr>
+          <w:rFonts w:ascii="Courier New" w:hAnsi="Courier New" w:cs="Courier New"/>
+        </w:rPr>
+      </w:pPr>
+      <w:r>
+        <w:rPr>
+          <w:rFonts w:ascii="Courier New" w:hAnsi="Courier New" w:cs="Courier New"/>
+        </w:rPr>
+        <w:t>Amount Received mode</w:t>
+      </w:r>
+      <w:r>
+        <w:rPr>
+          <w:rFonts w:ascii="Courier New" w:hAnsi="Courier New" w:cs="Courier New"/>
+        </w:rPr>
+        <w:tab/>
+      </w:r>
+      <w:r>
+        <w:rPr>
+          <w:rFonts w:ascii="Courier New" w:hAnsi="Courier New" w:cs="Courier New"/>
+        </w:rPr>
+        <w:tab/>
+        <w:t>- CASH</w:t>
+      </w:r>
+    </w:p>
+    <w:p>
+      <w:pPr>
+        <w:pStyle w:val="PlainText"/>
+        <w:rPr>
+          <w:rFonts w:ascii="Courier New" w:hAnsi="Courier New" w:cs="Courier New"/>
+        </w:rPr>
+      </w:pPr>
+    </w:p>
+    <w:p>
+      <w:pPr>
+        <w:pStyle w:val="PlainText"/>
+        <w:rPr>
+          <w:rFonts w:ascii="Courier New" w:hAnsi="Courier New" w:cs="Courier New"/>
+        </w:rPr>
+      </w:pPr>
+      <w:r>
+        <w:rPr>
+          <w:rFonts w:ascii="Courier New" w:hAnsi="Courier New" w:cs="Courier New"/>
+        </w:rPr>
+        <w:t>SUN Aug 19</w:t>
+      </w:r>
+      <w:r>
+        <w:rPr>
+          <w:rFonts w:ascii="Courier New" w:hAnsi="Courier New" w:cs="Courier New"/>
+        </w:rPr>
+        <w:t xml:space="preserve"> 12:24:28 IST 2018</w:t>
+      </w:r>
+    </w:p>
+    <w:p>
+      <w:pPr>
+        <w:pStyle w:val="PlainText"/>
+        <w:rPr>
+          <w:rFonts w:ascii="Courier New" w:hAnsi="Courier New" w:cs="Courier New"/>
+        </w:rPr>
+      </w:pPr>
+      <w:r>
+        <w:rPr>
+          <w:rFonts w:ascii="Courier New" w:hAnsi="Courier New" w:cs="Courier New"/>
+        </w:rPr>
+        <w:t>Person Name</w:t>
+      </w:r>
+      <w:r>
+        <w:rPr>
+          <w:rFonts w:ascii="Courier New" w:hAnsi="Courier New" w:cs="Courier New"/>
+        </w:rPr>
+        <w:tab/>
+      </w:r>
+      <w:r>
+        <w:rPr>
+          <w:rFonts w:ascii="Courier New" w:hAnsi="Courier New" w:cs="Courier New"/>
+        </w:rPr>
+        <w:tab/>
+      </w:r>
+      <w:r>
+        <w:rPr>
+          <w:rFonts w:ascii="Courier New" w:hAnsi="Courier New" w:cs="Courier New"/>
+        </w:rPr>
+        <w:tab/>
+      </w:r>
+      <w:r>
+        <w:rPr>
+          <w:rFonts w:ascii="Courier New" w:hAnsi="Courier New" w:cs="Courier New"/>
+        </w:rPr>
+        <w:tab/>
+        <w:t>- AR</w:t>
+      </w:r>
+    </w:p>
+    <w:p>
+      <w:pPr>
+        <w:pStyle w:val="PlainText"/>
+        <w:rPr>
+          <w:rFonts w:ascii="Courier New" w:hAnsi="Courier New" w:cs="Courier New"/>
+        </w:rPr>
+      </w:pPr>
+      <w:r>
+        <w:rPr>
+          <w:rFonts w:ascii="Courier New" w:hAnsi="Courier New" w:cs="Courier New"/>
+        </w:rPr>
+        <w:t>Bill number</w:t>
+      </w:r>
+      <w:r>
+        <w:rPr>
+          <w:rFonts w:ascii="Courier New" w:hAnsi="Courier New" w:cs="Courier New"/>
+        </w:rPr>
+        <w:tab/>
+      </w:r>
+      <w:r>
+        <w:rPr>
+          <w:rFonts w:ascii="Courier New" w:hAnsi="Courier New" w:cs="Courier New"/>
+        </w:rPr>
+        <w:tab/>
+      </w:r>
+      <w:r>
+        <w:rPr>
+          <w:rFonts w:ascii="Courier New" w:hAnsi="Courier New" w:cs="Courier New"/>
+        </w:rPr>
+        <w:tab/>
+      </w:r>
+      <w:r>
+        <w:rPr>
+          <w:rFonts w:ascii="Courier New" w:hAnsi="Courier New" w:cs="Courier New"/>
+        </w:rPr>
+        <w:tab/>
+        <w:t>- 7334</w:t>
+      </w:r>
+    </w:p>
+    <w:p>
+      <w:pPr>
+        <w:pStyle w:val="PlainText"/>
+        <w:rPr>
+          <w:rFonts w:ascii="Courier New" w:hAnsi="Courier New" w:cs="Courier New"/>
+        </w:rPr>
+      </w:pPr>
+      <w:r>
+        <w:rPr>
+          <w:rFonts w:ascii="Courier New" w:hAnsi="Courier New" w:cs="Courier New"/>
+        </w:rPr>
+        <w:t>---------------------------------------------------------------</w:t>
+      </w:r>
+    </w:p>
+    <w:p>
+      <w:pPr>
+        <w:pStyle w:val="PlainText"/>
+        <w:rPr>
+          <w:rFonts w:ascii="Courier New" w:hAnsi="Courier New" w:cs="Courier New"/>
+        </w:rPr>
+      </w:pPr>
+      <w:r>
+        <w:rPr>
+          <w:rFonts w:ascii="Courier New" w:hAnsi="Courier New" w:cs="Courier New"/>
+        </w:rPr>
+        <w:t>Item Name</w:t>
+      </w:r>
+      <w:r>
+        <w:rPr>
+          <w:rFonts w:ascii="Courier New" w:hAnsi="Courier New" w:cs="Courier New"/>
+        </w:rPr>
+        <w:tab/>
+      </w:r>
+      <w:r>
+        <w:rPr>
+          <w:rFonts w:ascii="Courier New" w:hAnsi="Courier New" w:cs="Courier New"/>
+        </w:rPr>
+        <w:tab/>
+      </w:r>
+      <w:r>
+        <w:rPr>
+          <w:rFonts w:ascii="Courier New" w:hAnsi="Courier New" w:cs="Courier New"/>
+        </w:rPr>
+        <w:tab/>
+      </w:r>
+      <w:r>
+        <w:rPr>
+          <w:rFonts w:ascii="Courier New" w:hAnsi="Courier New" w:cs="Courier New"/>
+        </w:rPr>
+        <w:tab/>
+        <w:t>- POTATO</w:t>
+      </w:r>
+    </w:p>
+    <w:p>
+      <w:pPr>
+        <w:pStyle w:val="PlainText"/>
+        <w:rPr>
+          <w:rFonts w:ascii="Courier New" w:hAnsi="Courier New" w:cs="Courier New"/>
+        </w:rPr>
+      </w:pPr>
+      <w:r>
+        <w:rPr>
+          <w:rFonts w:ascii="Courier New" w:hAnsi="Courier New" w:cs="Courier New"/>
+        </w:rPr>
+        <w:t>Number of Pockets</w:t>
+      </w:r>
+      <w:r>
+        <w:rPr>
+          <w:rFonts w:ascii="Courier New" w:hAnsi="Courier New" w:cs="Courier New"/>
+        </w:rPr>
+        <w:tab/>
+      </w:r>
+      <w:r>
+        <w:rPr>
+          <w:rFonts w:ascii="Courier New" w:hAnsi="Courier New" w:cs="Courier New"/>
+        </w:rPr>
+        <w:tab/>
+      </w:r>
+      <w:r>
+        <w:rPr>
+          <w:rFonts w:ascii="Courier New" w:hAnsi="Courier New" w:cs="Courier New"/>
+        </w:rPr>
+        <w:tab/>
+        <w:t>- 1</w:t>
+      </w:r>
+    </w:p>
+    <w:p>
+      <w:pPr>
+        <w:pStyle w:val="PlainText"/>
+        <w:rPr>
+          <w:rFonts w:ascii="Courier New" w:hAnsi="Courier New" w:cs="Courier New"/>
+        </w:rPr>
+      </w:pPr>
+      <w:r>
+        <w:rPr>
+          <w:rFonts w:ascii="Courier New" w:hAnsi="Courier New" w:cs="Courier New"/>
+        </w:rPr>
+        <w:t>Number of KGs</w:t>
+      </w:r>
+      <w:r>
+        <w:rPr>
+          <w:rFonts w:ascii="Courier New" w:hAnsi="Courier New" w:cs="Courier New"/>
+        </w:rPr>
+        <w:tab/>
+      </w:r>
+      <w:r>
+        <w:rPr>
+          <w:rFonts w:ascii="Courier New" w:hAnsi="Courier New" w:cs="Courier New"/>
+        </w:rPr>
+        <w:tab/>
+      </w:r>
+      <w:r>
+        <w:rPr>
+          <w:rFonts w:ascii="Courier New" w:hAnsi="Courier New" w:cs="Courier New"/>
+        </w:rPr>
+        <w:tab/>
+        <w:t>- 52</w:t>
+      </w:r>
+    </w:p>
+    <w:p>
+      <w:pPr>
+        <w:pStyle w:val="PlainText"/>
+        <w:rPr>
+          <w:rFonts w:ascii="Courier New" w:hAnsi="Courier New" w:cs="Courier New"/>
+        </w:rPr>
+      </w:pPr>
+      <w:r>
+        <w:rPr>
+          <w:rFonts w:ascii="Courier New" w:hAnsi="Courier New" w:cs="Courier New"/>
+        </w:rPr>
+        <w:t>Rate</w:t>
+      </w:r>
+      <w:r>
+        <w:rPr>
+          <w:rFonts w:ascii="Courier New" w:hAnsi="Courier New" w:cs="Courier New"/>
+        </w:rPr>
+        <w:tab/>
+      </w:r>
+      <w:r>
+        <w:rPr>
+          <w:rFonts w:ascii="Courier New" w:hAnsi="Courier New" w:cs="Courier New"/>
+        </w:rPr>
+        <w:tab/>
+      </w:r>
+      <w:r>
+        <w:rPr>
+          <w:rFonts w:ascii="Courier New" w:hAnsi="Courier New" w:cs="Courier New"/>
+        </w:rPr>
+        <w:tab/>
+      </w:r>
+      <w:r>
+        <w:rPr>
+          <w:rFonts w:ascii="Courier New" w:hAnsi="Courier New" w:cs="Courier New"/>
+        </w:rPr>
+        <w:tab/>
+      </w:r>
+      <w:r>
+        <w:rPr>
+          <w:rFonts w:ascii="Courier New" w:hAnsi="Courier New" w:cs="Courier New"/>
+        </w:rPr>
+        <w:tab/>
+        <w:t>- 22</w:t>
+      </w:r>
+    </w:p>
+    <w:p>
+      <w:pPr>
+        <w:pStyle w:val="PlainText"/>
+        <w:rPr>
+          <w:rFonts w:ascii="Courier New" w:hAnsi="Courier New" w:cs="Courier New"/>
+        </w:rPr>
+      </w:pPr>
+      <w:r>
+        <w:rPr>
+          <w:rFonts w:ascii="Courier New" w:hAnsi="Courier New" w:cs="Courier New"/>
+        </w:rPr>
+        <w:t>Total Price</w:t>
+      </w:r>
+      <w:r>
+        <w:rPr>
+          <w:rFonts w:ascii="Courier New" w:hAnsi="Courier New" w:cs="Courier New"/>
+        </w:rPr>
+        <w:tab/>
+      </w:r>
+      <w:r>
+        <w:rPr>
+          <w:rFonts w:ascii="Courier New" w:hAnsi="Courier New" w:cs="Courier New"/>
+        </w:rPr>
+        <w:tab/>
+      </w:r>
+      <w:r>
+        <w:rPr>
+          <w:rFonts w:ascii="Courier New" w:hAnsi="Courier New" w:cs="Courier New"/>
+        </w:rPr>
+        <w:tab/>
+      </w:r>
+      <w:r>
+        <w:rPr>
+          <w:rFonts w:ascii="Courier New" w:hAnsi="Courier New" w:cs="Courier New"/>
+        </w:rPr>
+        <w:tab/>
+        <w:t>- 1144.0</w:t>
+      </w:r>
+    </w:p>
+    <w:p>
+      <w:pPr>
+        <w:pStyle w:val="PlainText"/>
+        <w:rPr>
+          <w:rFonts w:ascii="Courier New" w:hAnsi="Courier New" w:cs="Courier New"/>
+          <w:color w:val="FF0000"/>
+        </w:rPr>
+      </w:pPr>
+      <w:r>
+        <w:rPr>
+          <w:rFonts w:ascii="Courier New" w:hAnsi="Courier New" w:cs="Courier New"/>
+          <w:color w:val="FF0000"/>
+        </w:rPr>
+        <w:t>Amount Received</w:t>
+      </w:r>
+      <w:r>
+        <w:rPr>
+          <w:rFonts w:ascii="Courier New" w:hAnsi="Courier New" w:cs="Courier New"/>
+          <w:color w:val="FF0000"/>
+        </w:rPr>
+        <w:tab/>
+      </w:r>
+      <w:r>
+        <w:rPr>
+          <w:rFonts w:ascii="Courier New" w:hAnsi="Courier New" w:cs="Courier New"/>
+          <w:color w:val="FF0000"/>
+        </w:rPr>
+        <w:tab/>
+      </w:r>
+      <w:r>
+        <w:rPr>
+          <w:rFonts w:ascii="Courier New" w:hAnsi="Courier New" w:cs="Courier New"/>
+          <w:color w:val="FF0000"/>
+        </w:rPr>
+        <w:tab/>
+        <w:t>- 1144</w:t>
+      </w:r>
+    </w:p>
+    <w:p>
+      <w:pPr>
+        <w:pStyle w:val="PlainText"/>
+        <w:rPr>
+          <w:rFonts w:ascii="Courier New" w:hAnsi="Courier New" w:cs="Courier New"/>
+        </w:rPr>
+      </w:pPr>
+      <w:r>
+        <w:rPr>
+          <w:rFonts w:ascii="Courier New" w:hAnsi="Courier New" w:cs="Courier New"/>
+        </w:rPr>
+        <w:t>Amount balance</w:t>
+      </w:r>
+      <w:r>
+        <w:rPr>
+          <w:rFonts w:ascii="Courier New" w:hAnsi="Courier New" w:cs="Courier New"/>
+        </w:rPr>
+        <w:tab/>
+      </w:r>
+      <w:r>
+        <w:rPr>
+          <w:rFonts w:ascii="Courier New" w:hAnsi="Courier New" w:cs="Courier New"/>
+        </w:rPr>
+        <w:tab/>
+      </w:r>
+      <w:r>
+        <w:rPr>
+          <w:rFonts w:ascii="Courier New" w:hAnsi="Courier New" w:cs="Courier New"/>
+        </w:rPr>
+        <w:tab/>
+        <w:t>- 1144.0</w:t>
+      </w:r>
+    </w:p>
+    <w:p>
+      <w:pPr>
+        <w:pStyle w:val="PlainText"/>
+        <w:rPr>
+          <w:rFonts w:ascii="Courier New" w:hAnsi="Courier New" w:cs="Courier New"/>
+        </w:rPr>
+      </w:pPr>
+      <w:r>
+        <w:rPr>
+          <w:rFonts w:ascii="Courier New" w:hAnsi="Courier New" w:cs="Courier New"/>
+        </w:rPr>
+        <w:t>Amount Received mode</w:t>
+      </w:r>
+      <w:r>
+        <w:rPr>
+          <w:rFonts w:ascii="Courier New" w:hAnsi="Courier New" w:cs="Courier New"/>
+        </w:rPr>
+        <w:tab/>
+      </w:r>
+      <w:r>
+        <w:rPr>
+          <w:rFonts w:ascii="Courier New" w:hAnsi="Courier New" w:cs="Courier New"/>
+        </w:rPr>
+        <w:tab/>
+        <w:t>- CASH</w:t>
+      </w:r>
+    </w:p>
+    <w:p>
+      <w:pPr>
+        <w:pStyle w:val="PlainText"/>
+        <w:rPr>
+          <w:rFonts w:ascii="Courier New" w:hAnsi="Courier New" w:cs="Courier New"/>
+        </w:rPr>
+      </w:pPr>
+    </w:p>
+    <w:p>
+      <w:pPr>
+        <w:pStyle w:val="PlainText"/>
+        <w:rPr>
+          <w:rFonts w:ascii="Courier New" w:hAnsi="Courier New" w:cs="Courier New"/>
+        </w:rPr>
+      </w:pPr>
+      <w:r>
+        <w:rPr>
+          <w:rFonts w:ascii="Courier New" w:hAnsi="Courier New" w:cs="Courier New"/>
+        </w:rPr>
+        <w:t>Item Name</w:t>
+      </w:r>
+      <w:r>
+        <w:rPr>
+          <w:rFonts w:ascii="Courier New" w:hAnsi="Courier New" w:cs="Courier New"/>
+        </w:rPr>
+        <w:tab/>
+      </w:r>
+      <w:r>
+        <w:rPr>
+          <w:rFonts w:ascii="Courier New" w:hAnsi="Courier New" w:cs="Courier New"/>
+        </w:rPr>
+        <w:tab/>
+      </w:r>
+      <w:r>
+        <w:rPr>
+          <w:rFonts w:ascii="Courier New" w:hAnsi="Courier New" w:cs="Courier New"/>
+        </w:rPr>
+        <w:tab/>
+      </w:r>
+      <w:r>
+        <w:rPr>
+          <w:rFonts w:ascii="Courier New" w:hAnsi="Courier New" w:cs="Courier New"/>
+        </w:rPr>
+        <w:tab/>
+        <w:t>- CARROT</w:t>
+      </w:r>
+    </w:p>
+    <w:p>
+      <w:pPr>
+        <w:pStyle w:val="PlainText"/>
+        <w:rPr>
+          <w:rFonts w:ascii="Courier New" w:hAnsi="Courier New" w:cs="Courier New"/>
+        </w:rPr>
+      </w:pPr>
+      <w:r>
+        <w:rPr>
+          <w:rFonts w:ascii="Courier New" w:hAnsi="Courier New" w:cs="Courier New"/>
+        </w:rPr>
+        <w:t>Number of Pockets</w:t>
+      </w:r>
+      <w:r>
+        <w:rPr>
+          <w:rFonts w:ascii="Courier New" w:hAnsi="Courier New" w:cs="Courier New"/>
+        </w:rPr>
+        <w:tab/>
+      </w:r>
+      <w:r>
+        <w:rPr>
+          <w:rFonts w:ascii="Courier New" w:hAnsi="Courier New" w:cs="Courier New"/>
+        </w:rPr>
+        <w:tab/>
+      </w:r>
+      <w:r>
+        <w:rPr>
+          <w:rFonts w:ascii="Courier New" w:hAnsi="Courier New" w:cs="Courier New"/>
+        </w:rPr>
+        <w:tab/>
+        <w:t>- 1</w:t>
+      </w:r>
+    </w:p>
+    <w:p>
+      <w:pPr>
+        <w:pStyle w:val="PlainText"/>
+        <w:rPr>
+          <w:rFonts w:ascii="Courier New" w:hAnsi="Courier New" w:cs="Courier New"/>
+        </w:rPr>
+      </w:pPr>
+      <w:r>
+        <w:rPr>
+          <w:rFonts w:ascii="Courier New" w:hAnsi="Courier New" w:cs="Courier New"/>
+        </w:rPr>
+        <w:t>Number of KGs</w:t>
+      </w:r>
+      <w:r>
+        <w:rPr>
+          <w:rFonts w:ascii="Courier New" w:hAnsi="Courier New" w:cs="Courier New"/>
+        </w:rPr>
+        <w:tab/>
+      </w:r>
+      <w:r>
+        <w:rPr>
+          <w:rFonts w:ascii="Courier New" w:hAnsi="Courier New" w:cs="Courier New"/>
+        </w:rPr>
+        <w:tab/>
+      </w:r>
+      <w:r>
+        <w:rPr>
+          <w:rFonts w:ascii="Courier New" w:hAnsi="Courier New" w:cs="Courier New"/>
+        </w:rPr>
+        <w:tab/>
+        <w:t>- 25</w:t>
+      </w:r>
+    </w:p>
+    <w:p>
+      <w:pPr>
+        <w:pStyle w:val="PlainText"/>
+        <w:rPr>
+          <w:rFonts w:ascii="Courier New" w:hAnsi="Courier New" w:cs="Courier New"/>
+        </w:rPr>
+      </w:pPr>
+      <w:r>
+        <w:rPr>
+          <w:rFonts w:ascii="Courier New" w:hAnsi="Courier New" w:cs="Courier New"/>
+        </w:rPr>
+        <w:t>Rate</w:t>
+      </w:r>
+      <w:r>
+        <w:rPr>
+          <w:rFonts w:ascii="Courier New" w:hAnsi="Courier New" w:cs="Courier New"/>
+        </w:rPr>
+        <w:tab/>
+      </w:r>
+      <w:r>
+        <w:rPr>
+          <w:rFonts w:ascii="Courier New" w:hAnsi="Courier New" w:cs="Courier New"/>
+        </w:rPr>
+        <w:tab/>
+      </w:r>
+      <w:r>
+        <w:rPr>
+          <w:rFonts w:ascii="Courier New" w:hAnsi="Courier New" w:cs="Courier New"/>
+        </w:rPr>
+        <w:tab/>
+      </w:r>
+      <w:r>
+        <w:rPr>
+          <w:rFonts w:ascii="Courier New" w:hAnsi="Courier New" w:cs="Courier New"/>
+        </w:rPr>
+        <w:tab/>
+      </w:r>
+      <w:r>
+        <w:rPr>
+          <w:rFonts w:ascii="Courier New" w:hAnsi="Courier New" w:cs="Courier New"/>
+        </w:rPr>
+        <w:tab/>
+        <w:t>- 32</w:t>
+      </w:r>
+    </w:p>
+    <w:p>
+      <w:pPr>
+        <w:pStyle w:val="PlainText"/>
+        <w:rPr>
+          <w:rFonts w:ascii="Courier New" w:hAnsi="Courier New" w:cs="Courier New"/>
+        </w:rPr>
+      </w:pPr>
+      <w:r>
+        <w:rPr>
+          <w:rFonts w:ascii="Courier New" w:hAnsi="Courier New" w:cs="Courier New"/>
+        </w:rPr>
+        <w:t>Total Price</w:t>
+      </w:r>
+      <w:r>
+        <w:rPr>
+          <w:rFonts w:ascii="Courier New" w:hAnsi="Courier New" w:cs="Courier New"/>
+        </w:rPr>
+        <w:tab/>
+      </w:r>
+      <w:r>
+        <w:rPr>
+          <w:rFonts w:ascii="Courier New" w:hAnsi="Courier New" w:cs="Courier New"/>
+        </w:rPr>
+        <w:tab/>
+      </w:r>
+      <w:r>
+        <w:rPr>
+          <w:rFonts w:ascii="Courier New" w:hAnsi="Courier New" w:cs="Courier New"/>
+        </w:rPr>
+        <w:tab/>
+      </w:r>
+      <w:r>
+        <w:rPr>
+          <w:rFonts w:ascii="Courier New" w:hAnsi="Courier New" w:cs="Courier New"/>
+        </w:rPr>
+        <w:tab/>
+        <w:t>- 800.0</w:t>
+      </w:r>
+    </w:p>
+    <w:p>
+      <w:pPr>
+        <w:pStyle w:val="PlainText"/>
+        <w:rPr>
+          <w:rFonts w:ascii="Courier New" w:hAnsi="Courier New" w:cs="Courier New"/>
+        </w:rPr>
+      </w:pPr>
+      <w:r>
+        <w:rPr>
+          <w:rFonts w:ascii="Courier New" w:hAnsi="Courier New" w:cs="Courier New"/>
+        </w:rPr>
+        <w:t>Amount balance</w:t>
+      </w:r>
+      <w:r>
+        <w:rPr>
+          <w:rFonts w:ascii="Courier New" w:hAnsi="Courier New" w:cs="Courier New"/>
+        </w:rPr>
+        <w:tab/>
+      </w:r>
+      <w:r>
+        <w:rPr>
+          <w:rFonts w:ascii="Courier New" w:hAnsi="Courier New" w:cs="Courier New"/>
+        </w:rPr>
+        <w:tab/>
+      </w:r>
+      <w:r>
+        <w:rPr>
+          <w:rFonts w:ascii="Courier New" w:hAnsi="Courier New" w:cs="Courier New"/>
+        </w:rPr>
+        <w:tab/>
+        <w:t>- 1944.0</w:t>
+      </w:r>
+    </w:p>
+    <w:p>
+      <w:pPr>
+        <w:pStyle w:val="PlainText"/>
+        <w:rPr>
+          <w:rFonts w:ascii="Courier New" w:hAnsi="Courier New" w:cs="Courier New"/>
+        </w:rPr>
+      </w:pPr>
+    </w:p>
+    <w:p>
+      <w:pPr>
+        <w:pStyle w:val="PlainText"/>
+        <w:rPr>
+          <w:rFonts w:ascii="Courier New" w:hAnsi="Courier New" w:cs="Courier New"/>
+        </w:rPr>
+      </w:pPr>
+      <w:r>
+        <w:rPr>
+          <w:rFonts w:ascii="Courier New" w:hAnsi="Courier New" w:cs="Courier New"/>
+        </w:rPr>
+        <w:t>Item Name</w:t>
+      </w:r>
+      <w:r>
+        <w:rPr>
+          <w:rFonts w:ascii="Courier New" w:hAnsi="Courier New" w:cs="Courier New"/>
+        </w:rPr>
+        <w:tab/>
+      </w:r>
+      <w:r>
+        <w:rPr>
+          <w:rFonts w:ascii="Courier New" w:hAnsi="Courier New" w:cs="Courier New"/>
+        </w:rPr>
+        <w:tab/>
+      </w:r>
+      <w:r>
+        <w:rPr>
+          <w:rFonts w:ascii="Courier New" w:hAnsi="Courier New" w:cs="Courier New"/>
+        </w:rPr>
+        <w:tab/>
+      </w:r>
+      <w:r>
+        <w:rPr>
+          <w:rFonts w:ascii="Courier New" w:hAnsi="Courier New" w:cs="Courier New"/>
+        </w:rPr>
+        <w:tab/>
+        <w:t>- BEET</w:t>
+      </w:r>
+    </w:p>
+    <w:p>
+      <w:pPr>
+        <w:pStyle w:val="PlainText"/>
+        <w:rPr>
+          <w:rFonts w:ascii="Courier New" w:hAnsi="Courier New" w:cs="Courier New"/>
+        </w:rPr>
+      </w:pPr>
+      <w:r>
+        <w:rPr>
+          <w:rFonts w:ascii="Courier New" w:hAnsi="Courier New" w:cs="Courier New"/>
+        </w:rPr>
+        <w:t>Number of Pockets</w:t>
+      </w:r>
+      <w:r>
+        <w:rPr>
+          <w:rFonts w:ascii="Courier New" w:hAnsi="Courier New" w:cs="Courier New"/>
+        </w:rPr>
+        <w:tab/>
+      </w:r>
+      <w:r>
+        <w:rPr>
+          <w:rFonts w:ascii="Courier New" w:hAnsi="Courier New" w:cs="Courier New"/>
+        </w:rPr>
+        <w:tab/>
+      </w:r>
+      <w:r>
+        <w:rPr>
+          <w:rFonts w:ascii="Courier New" w:hAnsi="Courier New" w:cs="Courier New"/>
+        </w:rPr>
+        <w:tab/>
+        <w:t>- 1</w:t>
+      </w:r>
+    </w:p>
+    <w:p>
+      <w:pPr>
+        <w:pStyle w:val="PlainText"/>
+        <w:rPr>
+          <w:rFonts w:ascii="Courier New" w:hAnsi="Courier New" w:cs="Courier New"/>
+        </w:rPr>
+      </w:pPr>
+      <w:r>
+        <w:rPr>
+          <w:rFonts w:ascii="Courier New" w:hAnsi="Courier New" w:cs="Courier New"/>
+        </w:rPr>
+        <w:t>Number of KGs</w:t>
+      </w:r>
+      <w:r>
+        <w:rPr>
+          <w:rFonts w:ascii="Courier New" w:hAnsi="Courier New" w:cs="Courier New"/>
+        </w:rPr>
+        <w:tab/>
+      </w:r>
+      <w:r>
+        <w:rPr>
+          <w:rFonts w:ascii="Courier New" w:hAnsi="Courier New" w:cs="Courier New"/>
+        </w:rPr>
+        <w:tab/>
+      </w:r>
+      <w:r>
+        <w:rPr>
+          <w:rFonts w:ascii="Courier New" w:hAnsi="Courier New" w:cs="Courier New"/>
+        </w:rPr>
+        <w:tab/>
+        <w:t>- 30</w:t>
+      </w:r>
+    </w:p>
+    <w:p>
+      <w:pPr>
+        <w:pStyle w:val="PlainText"/>
+        <w:rPr>
+          <w:rFonts w:ascii="Courier New" w:hAnsi="Courier New" w:cs="Courier New"/>
+        </w:rPr>
+      </w:pPr>
+      <w:r>
+        <w:rPr>
+          <w:rFonts w:ascii="Courier New" w:hAnsi="Courier New" w:cs="Courier New"/>
+        </w:rPr>
+        <w:t>Rate</w:t>
+      </w:r>
+      <w:r>
+        <w:rPr>
+          <w:rFonts w:ascii="Courier New" w:hAnsi="Courier New" w:cs="Courier New"/>
+        </w:rPr>
+        <w:tab/>
+      </w:r>
+      <w:r>
+        <w:rPr>
+          <w:rFonts w:ascii="Courier New" w:hAnsi="Courier New" w:cs="Courier New"/>
+        </w:rPr>
+        <w:tab/>
+      </w:r>
+      <w:r>
+        <w:rPr>
+          <w:rFonts w:ascii="Courier New" w:hAnsi="Courier New" w:cs="Courier New"/>
+        </w:rPr>
+        <w:tab/>
+      </w:r>
+      <w:r>
+        <w:rPr>
+          <w:rFonts w:ascii="Courier New" w:hAnsi="Courier New" w:cs="Courier New"/>
+        </w:rPr>
+        <w:tab/>
+      </w:r>
+      <w:r>
+        <w:rPr>
+          <w:rFonts w:ascii="Courier New" w:hAnsi="Courier New" w:cs="Courier New"/>
+        </w:rPr>
+        <w:tab/>
+        <w:t>- 20</w:t>
+      </w:r>
+    </w:p>
+    <w:p>
+      <w:pPr>
+        <w:pStyle w:val="PlainText"/>
+        <w:rPr>
+          <w:rFonts w:ascii="Courier New" w:hAnsi="Courier New" w:cs="Courier New"/>
+        </w:rPr>
+      </w:pPr>
+      <w:r>
+        <w:rPr>
+          <w:rFonts w:ascii="Courier New" w:hAnsi="Courier New" w:cs="Courier New"/>
+        </w:rPr>
+        <w:t>Total Price</w:t>
+      </w:r>
+      <w:r>
+        <w:rPr>
+          <w:rFonts w:ascii="Courier New" w:hAnsi="Courier New" w:cs="Courier New"/>
+        </w:rPr>
+        <w:tab/>
+      </w:r>
+      <w:r>
+        <w:rPr>
+          <w:rFonts w:ascii="Courier New" w:hAnsi="Courier New" w:cs="Courier New"/>
+        </w:rPr>
+        <w:tab/>
+      </w:r>
+      <w:r>
+        <w:rPr>
+          <w:rFonts w:ascii="Courier New" w:hAnsi="Courier New" w:cs="Courier New"/>
+        </w:rPr>
+        <w:tab/>
+      </w:r>
+      <w:r>
+        <w:rPr>
+          <w:rFonts w:ascii="Courier New" w:hAnsi="Courier New" w:cs="Courier New"/>
+        </w:rPr>
+        <w:tab/>
+        <w:t>- 600.0</w:t>
+      </w:r>
+    </w:p>
+    <w:p>
+      <w:pPr>
+        <w:pStyle w:val="PlainText"/>
+        <w:rPr>
+          <w:rFonts w:ascii="Courier New" w:hAnsi="Courier New" w:cs="Courier New"/>
+          <w:b/>
+        </w:rPr>
+      </w:pPr>
+      <w:r>
+        <w:rPr>
+          <w:rFonts w:ascii="Courier New" w:hAnsi="Courier New" w:cs="Courier New"/>
+          <w:b/>
+        </w:rPr>
+        <w:t>Amount balance</w:t>
+      </w:r>
+      <w:r>
+        <w:rPr>
+          <w:rFonts w:ascii="Courier New" w:hAnsi="Courier New" w:cs="Courier New"/>
+          <w:b/>
+        </w:rPr>
+        <w:tab/>
+      </w:r>
+      <w:r>
+        <w:rPr>
+          <w:rFonts w:ascii="Courier New" w:hAnsi="Courier New" w:cs="Courier New"/>
+          <w:b/>
+        </w:rPr>
+        <w:tab/>
+      </w:r>
+      <w:r>
+        <w:rPr>
+          <w:rFonts w:ascii="Courier New" w:hAnsi="Courier New" w:cs="Courier New"/>
+          <w:b/>
+        </w:rPr>
+        <w:tab/>
+        <w:t>- 2544.0</w:t>
+      </w:r>
+    </w:p>
+    <w:p>
+      <w:pPr>
+        <w:pStyle w:val="PlainText"/>
+        <w:rPr>
+          <w:rFonts w:ascii="Courier New" w:hAnsi="Courier New" w:cs="Courier New"/>
+        </w:rPr>
+      </w:pPr>
+    </w:p>
+    <w:p>
+      <w:pPr>
+        <w:pStyle w:val="PlainText"/>
+        <w:rPr>
+          <w:rFonts w:ascii="Courier New" w:hAnsi="Courier New" w:cs="Courier New"/>
+        </w:rPr>
+      </w:pPr>
+    </w:p>
+    <w:p>
+      <w:pPr>
+        <w:pStyle w:val="PlainText"/>
+        <w:rPr>
+          <w:rFonts w:ascii="Courier New" w:hAnsi="Courier New" w:cs="Courier New"/>
+        </w:rPr>
+      </w:pPr>
+    </w:p>
+    <w:p>
+      <w:pPr>
+        <w:pStyle w:val="PlainText"/>
+        <w:rPr>
+          <w:rFonts w:ascii="Courier New" w:hAnsi="Courier New" w:cs="Courier New"/>
+          <w:b/>
+        </w:rPr>
+      </w:pPr>
     </w:p>
     <w:p>
       <w:pPr>

</xml_diff>

<commit_message>
23/08/2018 MAMATHA CHICK IN
</commit_message>
<xml_diff>
--- a/customer _details/GANGAMMA/SEP/TUMKUR/AR/PURCHASE DETAILS.docx
+++ b/customer _details/GANGAMMA/SEP/TUMKUR/AR/PURCHASE DETAILS.docx
@@ -11575,13 +11575,7 @@
         <w:rPr>
           <w:rFonts w:ascii="Courier New" w:hAnsi="Courier New" w:cs="Courier New"/>
         </w:rPr>
-        <w:t>SUN Aug 19</w:t>
-      </w:r>
-      <w:r>
-        <w:rPr>
-          <w:rFonts w:ascii="Courier New" w:hAnsi="Courier New" w:cs="Courier New"/>
-        </w:rPr>
-        <w:t xml:space="preserve"> 12:24:28 IST 2018</w:t>
+        <w:t>SUN Aug 19 12:24:28 IST 2018</w:t>
       </w:r>
     </w:p>
     <w:p>
@@ -12427,6 +12421,436 @@
         <w:tab/>
         <w:t>- 2544.0</w:t>
       </w:r>
+    </w:p>
+    <w:p>
+      <w:pPr>
+        <w:pStyle w:val="PlainText"/>
+        <w:rPr>
+          <w:rFonts w:ascii="Courier New" w:hAnsi="Courier New" w:cs="Courier New"/>
+          <w:b/>
+        </w:rPr>
+      </w:pPr>
+    </w:p>
+    <w:p>
+      <w:pPr>
+        <w:pStyle w:val="PlainText"/>
+        <w:rPr>
+          <w:rFonts w:ascii="Courier New" w:hAnsi="Courier New" w:cs="Courier New"/>
+        </w:rPr>
+      </w:pPr>
+      <w:r>
+        <w:rPr>
+          <w:rFonts w:ascii="Courier New" w:hAnsi="Courier New" w:cs="Courier New"/>
+        </w:rPr>
+        <w:t>TUE Aug 21</w:t>
+      </w:r>
+      <w:r>
+        <w:rPr>
+          <w:rFonts w:ascii="Courier New" w:hAnsi="Courier New" w:cs="Courier New"/>
+        </w:rPr>
+        <w:t xml:space="preserve"> 11:00:59 IST 2018</w:t>
+      </w:r>
+    </w:p>
+    <w:p>
+      <w:pPr>
+        <w:pStyle w:val="PlainText"/>
+        <w:rPr>
+          <w:rFonts w:ascii="Courier New" w:hAnsi="Courier New" w:cs="Courier New"/>
+        </w:rPr>
+      </w:pPr>
+      <w:r>
+        <w:rPr>
+          <w:rFonts w:ascii="Courier New" w:hAnsi="Courier New" w:cs="Courier New"/>
+        </w:rPr>
+        <w:t>Person Name</w:t>
+      </w:r>
+      <w:r>
+        <w:rPr>
+          <w:rFonts w:ascii="Courier New" w:hAnsi="Courier New" w:cs="Courier New"/>
+        </w:rPr>
+        <w:tab/>
+      </w:r>
+      <w:r>
+        <w:rPr>
+          <w:rFonts w:ascii="Courier New" w:hAnsi="Courier New" w:cs="Courier New"/>
+        </w:rPr>
+        <w:tab/>
+      </w:r>
+      <w:r>
+        <w:rPr>
+          <w:rFonts w:ascii="Courier New" w:hAnsi="Courier New" w:cs="Courier New"/>
+        </w:rPr>
+        <w:tab/>
+      </w:r>
+      <w:r>
+        <w:rPr>
+          <w:rFonts w:ascii="Courier New" w:hAnsi="Courier New" w:cs="Courier New"/>
+        </w:rPr>
+        <w:tab/>
+        <w:t>- AR</w:t>
+      </w:r>
+    </w:p>
+    <w:p>
+      <w:pPr>
+        <w:pStyle w:val="PlainText"/>
+        <w:rPr>
+          <w:rFonts w:ascii="Courier New" w:hAnsi="Courier New" w:cs="Courier New"/>
+        </w:rPr>
+      </w:pPr>
+      <w:r>
+        <w:rPr>
+          <w:rFonts w:ascii="Courier New" w:hAnsi="Courier New" w:cs="Courier New"/>
+        </w:rPr>
+        <w:t>Bill number</w:t>
+      </w:r>
+      <w:r>
+        <w:rPr>
+          <w:rFonts w:ascii="Courier New" w:hAnsi="Courier New" w:cs="Courier New"/>
+        </w:rPr>
+        <w:tab/>
+      </w:r>
+      <w:r>
+        <w:rPr>
+          <w:rFonts w:ascii="Courier New" w:hAnsi="Courier New" w:cs="Courier New"/>
+        </w:rPr>
+        <w:tab/>
+      </w:r>
+      <w:r>
+        <w:rPr>
+          <w:rFonts w:ascii="Courier New" w:hAnsi="Courier New" w:cs="Courier New"/>
+        </w:rPr>
+        <w:tab/>
+      </w:r>
+      <w:r>
+        <w:rPr>
+          <w:rFonts w:ascii="Courier New" w:hAnsi="Courier New" w:cs="Courier New"/>
+        </w:rPr>
+        <w:tab/>
+        <w:t>- 7361</w:t>
+      </w:r>
+    </w:p>
+    <w:p>
+      <w:pPr>
+        <w:pStyle w:val="PlainText"/>
+        <w:rPr>
+          <w:rFonts w:ascii="Courier New" w:hAnsi="Courier New" w:cs="Courier New"/>
+        </w:rPr>
+      </w:pPr>
+      <w:r>
+        <w:rPr>
+          <w:rFonts w:ascii="Courier New" w:hAnsi="Courier New" w:cs="Courier New"/>
+        </w:rPr>
+        <w:t>---------------------------------------------------------------</w:t>
+      </w:r>
+    </w:p>
+    <w:p>
+      <w:pPr>
+        <w:pStyle w:val="PlainText"/>
+        <w:rPr>
+          <w:rFonts w:ascii="Courier New" w:hAnsi="Courier New" w:cs="Courier New"/>
+        </w:rPr>
+      </w:pPr>
+      <w:r>
+        <w:rPr>
+          <w:rFonts w:ascii="Courier New" w:hAnsi="Courier New" w:cs="Courier New"/>
+        </w:rPr>
+        <w:t>Item Name</w:t>
+      </w:r>
+      <w:r>
+        <w:rPr>
+          <w:rFonts w:ascii="Courier New" w:hAnsi="Courier New" w:cs="Courier New"/>
+        </w:rPr>
+        <w:tab/>
+      </w:r>
+      <w:r>
+        <w:rPr>
+          <w:rFonts w:ascii="Courier New" w:hAnsi="Courier New" w:cs="Courier New"/>
+        </w:rPr>
+        <w:tab/>
+      </w:r>
+      <w:r>
+        <w:rPr>
+          <w:rFonts w:ascii="Courier New" w:hAnsi="Courier New" w:cs="Courier New"/>
+        </w:rPr>
+        <w:tab/>
+      </w:r>
+      <w:r>
+        <w:rPr>
+          <w:rFonts w:ascii="Courier New" w:hAnsi="Courier New" w:cs="Courier New"/>
+        </w:rPr>
+        <w:tab/>
+        <w:t>- POTATO</w:t>
+      </w:r>
+    </w:p>
+    <w:p>
+      <w:pPr>
+        <w:pStyle w:val="PlainText"/>
+        <w:rPr>
+          <w:rFonts w:ascii="Courier New" w:hAnsi="Courier New" w:cs="Courier New"/>
+        </w:rPr>
+      </w:pPr>
+      <w:r>
+        <w:rPr>
+          <w:rFonts w:ascii="Courier New" w:hAnsi="Courier New" w:cs="Courier New"/>
+        </w:rPr>
+        <w:t>Number of Pockets</w:t>
+      </w:r>
+      <w:r>
+        <w:rPr>
+          <w:rFonts w:ascii="Courier New" w:hAnsi="Courier New" w:cs="Courier New"/>
+        </w:rPr>
+        <w:tab/>
+      </w:r>
+      <w:r>
+        <w:rPr>
+          <w:rFonts w:ascii="Courier New" w:hAnsi="Courier New" w:cs="Courier New"/>
+        </w:rPr>
+        <w:tab/>
+      </w:r>
+      <w:r>
+        <w:rPr>
+          <w:rFonts w:ascii="Courier New" w:hAnsi="Courier New" w:cs="Courier New"/>
+        </w:rPr>
+        <w:tab/>
+        <w:t>- 1</w:t>
+      </w:r>
+    </w:p>
+    <w:p>
+      <w:pPr>
+        <w:pStyle w:val="PlainText"/>
+        <w:rPr>
+          <w:rFonts w:ascii="Courier New" w:hAnsi="Courier New" w:cs="Courier New"/>
+        </w:rPr>
+      </w:pPr>
+      <w:r>
+        <w:rPr>
+          <w:rFonts w:ascii="Courier New" w:hAnsi="Courier New" w:cs="Courier New"/>
+        </w:rPr>
+        <w:t>Number of KGs</w:t>
+      </w:r>
+      <w:r>
+        <w:rPr>
+          <w:rFonts w:ascii="Courier New" w:hAnsi="Courier New" w:cs="Courier New"/>
+        </w:rPr>
+        <w:tab/>
+      </w:r>
+      <w:r>
+        <w:rPr>
+          <w:rFonts w:ascii="Courier New" w:hAnsi="Courier New" w:cs="Courier New"/>
+        </w:rPr>
+        <w:tab/>
+      </w:r>
+      <w:r>
+        <w:rPr>
+          <w:rFonts w:ascii="Courier New" w:hAnsi="Courier New" w:cs="Courier New"/>
+        </w:rPr>
+        <w:tab/>
+        <w:t>- 51</w:t>
+      </w:r>
+    </w:p>
+    <w:p>
+      <w:pPr>
+        <w:pStyle w:val="PlainText"/>
+        <w:rPr>
+          <w:rFonts w:ascii="Courier New" w:hAnsi="Courier New" w:cs="Courier New"/>
+        </w:rPr>
+      </w:pPr>
+      <w:r>
+        <w:rPr>
+          <w:rFonts w:ascii="Courier New" w:hAnsi="Courier New" w:cs="Courier New"/>
+        </w:rPr>
+        <w:t>Rate</w:t>
+      </w:r>
+      <w:r>
+        <w:rPr>
+          <w:rFonts w:ascii="Courier New" w:hAnsi="Courier New" w:cs="Courier New"/>
+        </w:rPr>
+        <w:tab/>
+      </w:r>
+      <w:r>
+        <w:rPr>
+          <w:rFonts w:ascii="Courier New" w:hAnsi="Courier New" w:cs="Courier New"/>
+        </w:rPr>
+        <w:tab/>
+      </w:r>
+      <w:r>
+        <w:rPr>
+          <w:rFonts w:ascii="Courier New" w:hAnsi="Courier New" w:cs="Courier New"/>
+        </w:rPr>
+        <w:tab/>
+      </w:r>
+      <w:r>
+        <w:rPr>
+          <w:rFonts w:ascii="Courier New" w:hAnsi="Courier New" w:cs="Courier New"/>
+        </w:rPr>
+        <w:tab/>
+      </w:r>
+      <w:r>
+        <w:rPr>
+          <w:rFonts w:ascii="Courier New" w:hAnsi="Courier New" w:cs="Courier New"/>
+        </w:rPr>
+        <w:tab/>
+        <w:t>- 22</w:t>
+      </w:r>
+    </w:p>
+    <w:p>
+      <w:pPr>
+        <w:pStyle w:val="PlainText"/>
+        <w:rPr>
+          <w:rFonts w:ascii="Courier New" w:hAnsi="Courier New" w:cs="Courier New"/>
+        </w:rPr>
+      </w:pPr>
+      <w:r>
+        <w:rPr>
+          <w:rFonts w:ascii="Courier New" w:hAnsi="Courier New" w:cs="Courier New"/>
+        </w:rPr>
+        <w:t>Total Price</w:t>
+      </w:r>
+      <w:r>
+        <w:rPr>
+          <w:rFonts w:ascii="Courier New" w:hAnsi="Courier New" w:cs="Courier New"/>
+        </w:rPr>
+        <w:tab/>
+      </w:r>
+      <w:r>
+        <w:rPr>
+          <w:rFonts w:ascii="Courier New" w:hAnsi="Courier New" w:cs="Courier New"/>
+        </w:rPr>
+        <w:tab/>
+      </w:r>
+      <w:r>
+        <w:rPr>
+          <w:rFonts w:ascii="Courier New" w:hAnsi="Courier New" w:cs="Courier New"/>
+        </w:rPr>
+        <w:tab/>
+      </w:r>
+      <w:r>
+        <w:rPr>
+          <w:rFonts w:ascii="Courier New" w:hAnsi="Courier New" w:cs="Courier New"/>
+        </w:rPr>
+        <w:tab/>
+        <w:t>- 1122.0</w:t>
+      </w:r>
+    </w:p>
+    <w:p>
+      <w:pPr>
+        <w:pStyle w:val="PlainText"/>
+        <w:rPr>
+          <w:rFonts w:ascii="Courier New" w:hAnsi="Courier New" w:cs="Courier New"/>
+          <w:color w:val="FF0000"/>
+        </w:rPr>
+      </w:pPr>
+      <w:r>
+        <w:rPr>
+          <w:rFonts w:ascii="Courier New" w:hAnsi="Courier New" w:cs="Courier New"/>
+          <w:color w:val="FF0000"/>
+        </w:rPr>
+        <w:t>Amount Received</w:t>
+      </w:r>
+      <w:r>
+        <w:rPr>
+          <w:rFonts w:ascii="Courier New" w:hAnsi="Courier New" w:cs="Courier New"/>
+          <w:color w:val="FF0000"/>
+        </w:rPr>
+        <w:tab/>
+      </w:r>
+      <w:r>
+        <w:rPr>
+          <w:rFonts w:ascii="Courier New" w:hAnsi="Courier New" w:cs="Courier New"/>
+          <w:color w:val="FF0000"/>
+        </w:rPr>
+        <w:tab/>
+      </w:r>
+      <w:r>
+        <w:rPr>
+          <w:rFonts w:ascii="Courier New" w:hAnsi="Courier New" w:cs="Courier New"/>
+          <w:color w:val="FF0000"/>
+        </w:rPr>
+        <w:tab/>
+        <w:t>- 2544</w:t>
+      </w:r>
+    </w:p>
+    <w:p>
+      <w:pPr>
+        <w:pStyle w:val="PlainText"/>
+        <w:rPr>
+          <w:rFonts w:ascii="Courier New" w:hAnsi="Courier New" w:cs="Courier New"/>
+          <w:b/>
+        </w:rPr>
+      </w:pPr>
+      <w:r>
+        <w:rPr>
+          <w:rFonts w:ascii="Courier New" w:hAnsi="Courier New" w:cs="Courier New"/>
+          <w:b/>
+        </w:rPr>
+        <w:t>Amount balance</w:t>
+      </w:r>
+      <w:r>
+        <w:rPr>
+          <w:rFonts w:ascii="Courier New" w:hAnsi="Courier New" w:cs="Courier New"/>
+          <w:b/>
+        </w:rPr>
+        <w:tab/>
+      </w:r>
+      <w:r>
+        <w:rPr>
+          <w:rFonts w:ascii="Courier New" w:hAnsi="Courier New" w:cs="Courier New"/>
+          <w:b/>
+        </w:rPr>
+        <w:tab/>
+      </w:r>
+      <w:r>
+        <w:rPr>
+          <w:rFonts w:ascii="Courier New" w:hAnsi="Courier New" w:cs="Courier New"/>
+          <w:b/>
+        </w:rPr>
+        <w:tab/>
+        <w:t>- 1122.0</w:t>
+      </w:r>
+    </w:p>
+    <w:p>
+      <w:pPr>
+        <w:pStyle w:val="PlainText"/>
+        <w:rPr>
+          <w:rFonts w:ascii="Courier New" w:hAnsi="Courier New" w:cs="Courier New"/>
+        </w:rPr>
+      </w:pPr>
+      <w:r>
+        <w:rPr>
+          <w:rFonts w:ascii="Courier New" w:hAnsi="Courier New" w:cs="Courier New"/>
+        </w:rPr>
+        <w:t>Amount Received mode</w:t>
+      </w:r>
+      <w:r>
+        <w:rPr>
+          <w:rFonts w:ascii="Courier New" w:hAnsi="Courier New" w:cs="Courier New"/>
+        </w:rPr>
+        <w:tab/>
+      </w:r>
+      <w:r>
+        <w:rPr>
+          <w:rFonts w:ascii="Courier New" w:hAnsi="Courier New" w:cs="Courier New"/>
+        </w:rPr>
+        <w:tab/>
+        <w:t>- CASH</w:t>
+      </w:r>
+    </w:p>
+    <w:p>
+      <w:pPr>
+        <w:pStyle w:val="PlainText"/>
+        <w:rPr>
+          <w:rFonts w:ascii="Courier New" w:hAnsi="Courier New" w:cs="Courier New"/>
+        </w:rPr>
+      </w:pPr>
+    </w:p>
+    <w:p>
+      <w:pPr>
+        <w:pStyle w:val="PlainText"/>
+        <w:rPr>
+          <w:rFonts w:ascii="Courier New" w:hAnsi="Courier New" w:cs="Courier New"/>
+          <w:b/>
+        </w:rPr>
+      </w:pPr>
     </w:p>
     <w:p>
       <w:pPr>

</xml_diff>

<commit_message>
26/08/2018 MAMATHA CHICK IN
</commit_message>
<xml_diff>
--- a/customer _details/GANGAMMA/SEP/TUMKUR/AR/PURCHASE DETAILS.docx
+++ b/customer _details/GANGAMMA/SEP/TUMKUR/AR/PURCHASE DETAILS.docx
@@ -12442,13 +12442,7 @@
         <w:rPr>
           <w:rFonts w:ascii="Courier New" w:hAnsi="Courier New" w:cs="Courier New"/>
         </w:rPr>
-        <w:t>TUE Aug 21</w:t>
-      </w:r>
-      <w:r>
-        <w:rPr>
-          <w:rFonts w:ascii="Courier New" w:hAnsi="Courier New" w:cs="Courier New"/>
-        </w:rPr>
-        <w:t xml:space="preserve"> 11:00:59 IST 2018</w:t>
+        <w:t>TUE Aug 21 11:00:59 IST 2018</w:t>
       </w:r>
     </w:p>
     <w:p>
@@ -12834,6 +12828,434 @@
         <w:tab/>
         <w:t>- CASH</w:t>
       </w:r>
+    </w:p>
+    <w:p>
+      <w:pPr>
+        <w:pStyle w:val="PlainText"/>
+        <w:rPr>
+          <w:rFonts w:ascii="Courier New" w:hAnsi="Courier New" w:cs="Courier New"/>
+        </w:rPr>
+      </w:pPr>
+    </w:p>
+    <w:p>
+      <w:pPr>
+        <w:pStyle w:val="PlainText"/>
+        <w:rPr>
+          <w:rFonts w:ascii="Courier New" w:hAnsi="Courier New" w:cs="Courier New"/>
+        </w:rPr>
+      </w:pPr>
+      <w:r>
+        <w:rPr>
+          <w:rFonts w:ascii="Courier New" w:hAnsi="Courier New" w:cs="Courier New"/>
+        </w:rPr>
+        <w:t>FRI Aug 24</w:t>
+      </w:r>
+      <w:r>
+        <w:rPr>
+          <w:rFonts w:ascii="Courier New" w:hAnsi="Courier New" w:cs="Courier New"/>
+        </w:rPr>
+        <w:t xml:space="preserve"> 14:06:14 IST 2018</w:t>
+      </w:r>
+    </w:p>
+    <w:p>
+      <w:pPr>
+        <w:pStyle w:val="PlainText"/>
+        <w:rPr>
+          <w:rFonts w:ascii="Courier New" w:hAnsi="Courier New" w:cs="Courier New"/>
+        </w:rPr>
+      </w:pPr>
+      <w:r>
+        <w:rPr>
+          <w:rFonts w:ascii="Courier New" w:hAnsi="Courier New" w:cs="Courier New"/>
+        </w:rPr>
+        <w:t>Person Name</w:t>
+      </w:r>
+      <w:r>
+        <w:rPr>
+          <w:rFonts w:ascii="Courier New" w:hAnsi="Courier New" w:cs="Courier New"/>
+        </w:rPr>
+        <w:tab/>
+      </w:r>
+      <w:r>
+        <w:rPr>
+          <w:rFonts w:ascii="Courier New" w:hAnsi="Courier New" w:cs="Courier New"/>
+        </w:rPr>
+        <w:tab/>
+      </w:r>
+      <w:r>
+        <w:rPr>
+          <w:rFonts w:ascii="Courier New" w:hAnsi="Courier New" w:cs="Courier New"/>
+        </w:rPr>
+        <w:tab/>
+      </w:r>
+      <w:r>
+        <w:rPr>
+          <w:rFonts w:ascii="Courier New" w:hAnsi="Courier New" w:cs="Courier New"/>
+        </w:rPr>
+        <w:tab/>
+        <w:t>- AR</w:t>
+      </w:r>
+    </w:p>
+    <w:p>
+      <w:pPr>
+        <w:pStyle w:val="PlainText"/>
+        <w:rPr>
+          <w:rFonts w:ascii="Courier New" w:hAnsi="Courier New" w:cs="Courier New"/>
+        </w:rPr>
+      </w:pPr>
+      <w:r>
+        <w:rPr>
+          <w:rFonts w:ascii="Courier New" w:hAnsi="Courier New" w:cs="Courier New"/>
+        </w:rPr>
+        <w:t>Bill number</w:t>
+      </w:r>
+      <w:r>
+        <w:rPr>
+          <w:rFonts w:ascii="Courier New" w:hAnsi="Courier New" w:cs="Courier New"/>
+        </w:rPr>
+        <w:tab/>
+      </w:r>
+      <w:r>
+        <w:rPr>
+          <w:rFonts w:ascii="Courier New" w:hAnsi="Courier New" w:cs="Courier New"/>
+        </w:rPr>
+        <w:tab/>
+      </w:r>
+      <w:r>
+        <w:rPr>
+          <w:rFonts w:ascii="Courier New" w:hAnsi="Courier New" w:cs="Courier New"/>
+        </w:rPr>
+        <w:tab/>
+      </w:r>
+      <w:r>
+        <w:rPr>
+          <w:rFonts w:ascii="Courier New" w:hAnsi="Courier New" w:cs="Courier New"/>
+        </w:rPr>
+        <w:tab/>
+        <w:t>- 7414</w:t>
+      </w:r>
+    </w:p>
+    <w:p>
+      <w:pPr>
+        <w:pStyle w:val="PlainText"/>
+        <w:rPr>
+          <w:rFonts w:ascii="Courier New" w:hAnsi="Courier New" w:cs="Courier New"/>
+        </w:rPr>
+      </w:pPr>
+      <w:r>
+        <w:rPr>
+          <w:rFonts w:ascii="Courier New" w:hAnsi="Courier New" w:cs="Courier New"/>
+        </w:rPr>
+        <w:t>---------------------------------------------------------------</w:t>
+      </w:r>
+    </w:p>
+    <w:p>
+      <w:pPr>
+        <w:pStyle w:val="PlainText"/>
+        <w:rPr>
+          <w:rFonts w:ascii="Courier New" w:hAnsi="Courier New" w:cs="Courier New"/>
+        </w:rPr>
+      </w:pPr>
+      <w:r>
+        <w:rPr>
+          <w:rFonts w:ascii="Courier New" w:hAnsi="Courier New" w:cs="Courier New"/>
+        </w:rPr>
+        <w:t>Item Name</w:t>
+      </w:r>
+      <w:r>
+        <w:rPr>
+          <w:rFonts w:ascii="Courier New" w:hAnsi="Courier New" w:cs="Courier New"/>
+        </w:rPr>
+        <w:tab/>
+      </w:r>
+      <w:r>
+        <w:rPr>
+          <w:rFonts w:ascii="Courier New" w:hAnsi="Courier New" w:cs="Courier New"/>
+        </w:rPr>
+        <w:tab/>
+      </w:r>
+      <w:r>
+        <w:rPr>
+          <w:rFonts w:ascii="Courier New" w:hAnsi="Courier New" w:cs="Courier New"/>
+        </w:rPr>
+        <w:tab/>
+      </w:r>
+      <w:r>
+        <w:rPr>
+          <w:rFonts w:ascii="Courier New" w:hAnsi="Courier New" w:cs="Courier New"/>
+        </w:rPr>
+        <w:tab/>
+        <w:t>- POTATO</w:t>
+      </w:r>
+    </w:p>
+    <w:p>
+      <w:pPr>
+        <w:pStyle w:val="PlainText"/>
+        <w:rPr>
+          <w:rFonts w:ascii="Courier New" w:hAnsi="Courier New" w:cs="Courier New"/>
+        </w:rPr>
+      </w:pPr>
+      <w:r>
+        <w:rPr>
+          <w:rFonts w:ascii="Courier New" w:hAnsi="Courier New" w:cs="Courier New"/>
+        </w:rPr>
+        <w:t>Number of Pockets</w:t>
+      </w:r>
+      <w:r>
+        <w:rPr>
+          <w:rFonts w:ascii="Courier New" w:hAnsi="Courier New" w:cs="Courier New"/>
+        </w:rPr>
+        <w:tab/>
+      </w:r>
+      <w:r>
+        <w:rPr>
+          <w:rFonts w:ascii="Courier New" w:hAnsi="Courier New" w:cs="Courier New"/>
+        </w:rPr>
+        <w:tab/>
+      </w:r>
+      <w:r>
+        <w:rPr>
+          <w:rFonts w:ascii="Courier New" w:hAnsi="Courier New" w:cs="Courier New"/>
+        </w:rPr>
+        <w:tab/>
+        <w:t>- 1</w:t>
+      </w:r>
+    </w:p>
+    <w:p>
+      <w:pPr>
+        <w:pStyle w:val="PlainText"/>
+        <w:rPr>
+          <w:rFonts w:ascii="Courier New" w:hAnsi="Courier New" w:cs="Courier New"/>
+        </w:rPr>
+      </w:pPr>
+      <w:r>
+        <w:rPr>
+          <w:rFonts w:ascii="Courier New" w:hAnsi="Courier New" w:cs="Courier New"/>
+        </w:rPr>
+        <w:t>Number of KGs</w:t>
+      </w:r>
+      <w:r>
+        <w:rPr>
+          <w:rFonts w:ascii="Courier New" w:hAnsi="Courier New" w:cs="Courier New"/>
+        </w:rPr>
+        <w:tab/>
+      </w:r>
+      <w:r>
+        <w:rPr>
+          <w:rFonts w:ascii="Courier New" w:hAnsi="Courier New" w:cs="Courier New"/>
+        </w:rPr>
+        <w:tab/>
+      </w:r>
+      <w:r>
+        <w:rPr>
+          <w:rFonts w:ascii="Courier New" w:hAnsi="Courier New" w:cs="Courier New"/>
+        </w:rPr>
+        <w:tab/>
+        <w:t>- 61</w:t>
+      </w:r>
+    </w:p>
+    <w:p>
+      <w:pPr>
+        <w:pStyle w:val="PlainText"/>
+        <w:rPr>
+          <w:rFonts w:ascii="Courier New" w:hAnsi="Courier New" w:cs="Courier New"/>
+        </w:rPr>
+      </w:pPr>
+      <w:r>
+        <w:rPr>
+          <w:rFonts w:ascii="Courier New" w:hAnsi="Courier New" w:cs="Courier New"/>
+        </w:rPr>
+        <w:t>Rate</w:t>
+      </w:r>
+      <w:r>
+        <w:rPr>
+          <w:rFonts w:ascii="Courier New" w:hAnsi="Courier New" w:cs="Courier New"/>
+        </w:rPr>
+        <w:tab/>
+      </w:r>
+      <w:r>
+        <w:rPr>
+          <w:rFonts w:ascii="Courier New" w:hAnsi="Courier New" w:cs="Courier New"/>
+        </w:rPr>
+        <w:tab/>
+      </w:r>
+      <w:r>
+        <w:rPr>
+          <w:rFonts w:ascii="Courier New" w:hAnsi="Courier New" w:cs="Courier New"/>
+        </w:rPr>
+        <w:tab/>
+      </w:r>
+      <w:r>
+        <w:rPr>
+          <w:rFonts w:ascii="Courier New" w:hAnsi="Courier New" w:cs="Courier New"/>
+        </w:rPr>
+        <w:tab/>
+      </w:r>
+      <w:r>
+        <w:rPr>
+          <w:rFonts w:ascii="Courier New" w:hAnsi="Courier New" w:cs="Courier New"/>
+        </w:rPr>
+        <w:tab/>
+        <w:t>- 22</w:t>
+      </w:r>
+    </w:p>
+    <w:p>
+      <w:pPr>
+        <w:pStyle w:val="PlainText"/>
+        <w:rPr>
+          <w:rFonts w:ascii="Courier New" w:hAnsi="Courier New" w:cs="Courier New"/>
+        </w:rPr>
+      </w:pPr>
+      <w:r>
+        <w:rPr>
+          <w:rFonts w:ascii="Courier New" w:hAnsi="Courier New" w:cs="Courier New"/>
+        </w:rPr>
+        <w:t>Total Price</w:t>
+      </w:r>
+      <w:r>
+        <w:rPr>
+          <w:rFonts w:ascii="Courier New" w:hAnsi="Courier New" w:cs="Courier New"/>
+        </w:rPr>
+        <w:tab/>
+      </w:r>
+      <w:r>
+        <w:rPr>
+          <w:rFonts w:ascii="Courier New" w:hAnsi="Courier New" w:cs="Courier New"/>
+        </w:rPr>
+        <w:tab/>
+      </w:r>
+      <w:r>
+        <w:rPr>
+          <w:rFonts w:ascii="Courier New" w:hAnsi="Courier New" w:cs="Courier New"/>
+        </w:rPr>
+        <w:tab/>
+      </w:r>
+      <w:r>
+        <w:rPr>
+          <w:rFonts w:ascii="Courier New" w:hAnsi="Courier New" w:cs="Courier New"/>
+        </w:rPr>
+        <w:tab/>
+        <w:t>- 1342.0</w:t>
+      </w:r>
+    </w:p>
+    <w:p>
+      <w:pPr>
+        <w:pStyle w:val="PlainText"/>
+        <w:rPr>
+          <w:rFonts w:ascii="Courier New" w:hAnsi="Courier New" w:cs="Courier New"/>
+          <w:color w:val="FF0000"/>
+        </w:rPr>
+      </w:pPr>
+      <w:r>
+        <w:rPr>
+          <w:rFonts w:ascii="Courier New" w:hAnsi="Courier New" w:cs="Courier New"/>
+          <w:color w:val="FF0000"/>
+        </w:rPr>
+        <w:t>Amount Received</w:t>
+      </w:r>
+      <w:r>
+        <w:rPr>
+          <w:rFonts w:ascii="Courier New" w:hAnsi="Courier New" w:cs="Courier New"/>
+          <w:color w:val="FF0000"/>
+        </w:rPr>
+        <w:tab/>
+      </w:r>
+      <w:r>
+        <w:rPr>
+          <w:rFonts w:ascii="Courier New" w:hAnsi="Courier New" w:cs="Courier New"/>
+          <w:color w:val="FF0000"/>
+        </w:rPr>
+        <w:tab/>
+      </w:r>
+      <w:r>
+        <w:rPr>
+          <w:rFonts w:ascii="Courier New" w:hAnsi="Courier New" w:cs="Courier New"/>
+          <w:color w:val="FF0000"/>
+        </w:rPr>
+        <w:tab/>
+        <w:t>- 1122</w:t>
+      </w:r>
+    </w:p>
+    <w:p>
+      <w:pPr>
+        <w:pStyle w:val="PlainText"/>
+        <w:rPr>
+          <w:rFonts w:ascii="Courier New" w:hAnsi="Courier New" w:cs="Courier New"/>
+          <w:b/>
+        </w:rPr>
+      </w:pPr>
+      <w:r>
+        <w:rPr>
+          <w:rFonts w:ascii="Courier New" w:hAnsi="Courier New" w:cs="Courier New"/>
+          <w:b/>
+        </w:rPr>
+        <w:t>Amount balance</w:t>
+      </w:r>
+      <w:r>
+        <w:rPr>
+          <w:rFonts w:ascii="Courier New" w:hAnsi="Courier New" w:cs="Courier New"/>
+          <w:b/>
+        </w:rPr>
+        <w:tab/>
+      </w:r>
+      <w:r>
+        <w:rPr>
+          <w:rFonts w:ascii="Courier New" w:hAnsi="Courier New" w:cs="Courier New"/>
+          <w:b/>
+        </w:rPr>
+        <w:tab/>
+      </w:r>
+      <w:r>
+        <w:rPr>
+          <w:rFonts w:ascii="Courier New" w:hAnsi="Courier New" w:cs="Courier New"/>
+          <w:b/>
+        </w:rPr>
+        <w:tab/>
+        <w:t>- 1342.0</w:t>
+      </w:r>
+    </w:p>
+    <w:p>
+      <w:pPr>
+        <w:pStyle w:val="PlainText"/>
+        <w:rPr>
+          <w:rFonts w:ascii="Courier New" w:hAnsi="Courier New" w:cs="Courier New"/>
+        </w:rPr>
+      </w:pPr>
+      <w:r>
+        <w:rPr>
+          <w:rFonts w:ascii="Courier New" w:hAnsi="Courier New" w:cs="Courier New"/>
+        </w:rPr>
+        <w:t>Amount Received mode</w:t>
+      </w:r>
+      <w:r>
+        <w:rPr>
+          <w:rFonts w:ascii="Courier New" w:hAnsi="Courier New" w:cs="Courier New"/>
+        </w:rPr>
+        <w:tab/>
+      </w:r>
+      <w:r>
+        <w:rPr>
+          <w:rFonts w:ascii="Courier New" w:hAnsi="Courier New" w:cs="Courier New"/>
+        </w:rPr>
+        <w:tab/>
+        <w:t>- CASH</w:t>
+      </w:r>
+    </w:p>
+    <w:p>
+      <w:pPr>
+        <w:pStyle w:val="PlainText"/>
+        <w:rPr>
+          <w:rFonts w:ascii="Courier New" w:hAnsi="Courier New" w:cs="Courier New"/>
+        </w:rPr>
+      </w:pPr>
+    </w:p>
+    <w:p>
+      <w:pPr>
+        <w:pStyle w:val="PlainText"/>
+        <w:rPr>
+          <w:rFonts w:ascii="Courier New" w:hAnsi="Courier New" w:cs="Courier New"/>
+        </w:rPr>
+      </w:pPr>
     </w:p>
     <w:p>
       <w:pPr>

</xml_diff>

<commit_message>
27/08/2018 MAMATHA CHICK IN
</commit_message>
<xml_diff>
--- a/customer _details/GANGAMMA/SEP/TUMKUR/AR/PURCHASE DETAILS.docx
+++ b/customer _details/GANGAMMA/SEP/TUMKUR/AR/PURCHASE DETAILS.docx
@@ -12848,13 +12848,7 @@
         <w:rPr>
           <w:rFonts w:ascii="Courier New" w:hAnsi="Courier New" w:cs="Courier New"/>
         </w:rPr>
-        <w:t>FRI Aug 24</w:t>
-      </w:r>
-      <w:r>
-        <w:rPr>
-          <w:rFonts w:ascii="Courier New" w:hAnsi="Courier New" w:cs="Courier New"/>
-        </w:rPr>
-        <w:t xml:space="preserve"> 14:06:14 IST 2018</w:t>
+        <w:t>FRI Aug 24 14:06:14 IST 2018</w:t>
       </w:r>
     </w:p>
     <w:p>
@@ -13240,6 +13234,894 @@
         <w:tab/>
         <w:t>- CASH</w:t>
       </w:r>
+    </w:p>
+    <w:p>
+      <w:pPr>
+        <w:pStyle w:val="PlainText"/>
+        <w:rPr>
+          <w:rFonts w:ascii="Courier New" w:hAnsi="Courier New" w:cs="Courier New"/>
+        </w:rPr>
+      </w:pPr>
+    </w:p>
+    <w:p>
+      <w:pPr>
+        <w:pStyle w:val="PlainText"/>
+        <w:rPr>
+          <w:rFonts w:ascii="Courier New" w:hAnsi="Courier New" w:cs="Courier New"/>
+        </w:rPr>
+      </w:pPr>
+      <w:r>
+        <w:rPr>
+          <w:rFonts w:ascii="Courier New" w:hAnsi="Courier New" w:cs="Courier New"/>
+        </w:rPr>
+        <w:t>SUN Aug 26</w:t>
+      </w:r>
+      <w:r>
+        <w:rPr>
+          <w:rFonts w:ascii="Courier New" w:hAnsi="Courier New" w:cs="Courier New"/>
+        </w:rPr>
+        <w:t xml:space="preserve"> 14:20:16 IST 2018</w:t>
+      </w:r>
+    </w:p>
+    <w:p>
+      <w:pPr>
+        <w:pStyle w:val="PlainText"/>
+        <w:rPr>
+          <w:rFonts w:ascii="Courier New" w:hAnsi="Courier New" w:cs="Courier New"/>
+        </w:rPr>
+      </w:pPr>
+      <w:r>
+        <w:rPr>
+          <w:rFonts w:ascii="Courier New" w:hAnsi="Courier New" w:cs="Courier New"/>
+        </w:rPr>
+        <w:t>Person Name</w:t>
+      </w:r>
+      <w:r>
+        <w:rPr>
+          <w:rFonts w:ascii="Courier New" w:hAnsi="Courier New" w:cs="Courier New"/>
+        </w:rPr>
+        <w:tab/>
+      </w:r>
+      <w:r>
+        <w:rPr>
+          <w:rFonts w:ascii="Courier New" w:hAnsi="Courier New" w:cs="Courier New"/>
+        </w:rPr>
+        <w:tab/>
+      </w:r>
+      <w:r>
+        <w:rPr>
+          <w:rFonts w:ascii="Courier New" w:hAnsi="Courier New" w:cs="Courier New"/>
+        </w:rPr>
+        <w:tab/>
+      </w:r>
+      <w:r>
+        <w:rPr>
+          <w:rFonts w:ascii="Courier New" w:hAnsi="Courier New" w:cs="Courier New"/>
+        </w:rPr>
+        <w:tab/>
+        <w:t>- AR</w:t>
+      </w:r>
+    </w:p>
+    <w:p>
+      <w:pPr>
+        <w:pStyle w:val="PlainText"/>
+        <w:rPr>
+          <w:rFonts w:ascii="Courier New" w:hAnsi="Courier New" w:cs="Courier New"/>
+        </w:rPr>
+      </w:pPr>
+      <w:r>
+        <w:rPr>
+          <w:rFonts w:ascii="Courier New" w:hAnsi="Courier New" w:cs="Courier New"/>
+        </w:rPr>
+        <w:t>Bill number</w:t>
+      </w:r>
+      <w:r>
+        <w:rPr>
+          <w:rFonts w:ascii="Courier New" w:hAnsi="Courier New" w:cs="Courier New"/>
+        </w:rPr>
+        <w:tab/>
+      </w:r>
+      <w:r>
+        <w:rPr>
+          <w:rFonts w:ascii="Courier New" w:hAnsi="Courier New" w:cs="Courier New"/>
+        </w:rPr>
+        <w:tab/>
+      </w:r>
+      <w:r>
+        <w:rPr>
+          <w:rFonts w:ascii="Courier New" w:hAnsi="Courier New" w:cs="Courier New"/>
+        </w:rPr>
+        <w:tab/>
+      </w:r>
+      <w:r>
+        <w:rPr>
+          <w:rFonts w:ascii="Courier New" w:hAnsi="Courier New" w:cs="Courier New"/>
+        </w:rPr>
+        <w:tab/>
+        <w:t>- 7447</w:t>
+      </w:r>
+    </w:p>
+    <w:p>
+      <w:pPr>
+        <w:pStyle w:val="PlainText"/>
+        <w:rPr>
+          <w:rFonts w:ascii="Courier New" w:hAnsi="Courier New" w:cs="Courier New"/>
+        </w:rPr>
+      </w:pPr>
+      <w:r>
+        <w:rPr>
+          <w:rFonts w:ascii="Courier New" w:hAnsi="Courier New" w:cs="Courier New"/>
+        </w:rPr>
+        <w:t>---------------------------------------------------------------</w:t>
+      </w:r>
+    </w:p>
+    <w:p>
+      <w:pPr>
+        <w:pStyle w:val="PlainText"/>
+        <w:rPr>
+          <w:rFonts w:ascii="Courier New" w:hAnsi="Courier New" w:cs="Courier New"/>
+        </w:rPr>
+      </w:pPr>
+      <w:r>
+        <w:rPr>
+          <w:rFonts w:ascii="Courier New" w:hAnsi="Courier New" w:cs="Courier New"/>
+        </w:rPr>
+        <w:t>Item Name</w:t>
+      </w:r>
+      <w:r>
+        <w:rPr>
+          <w:rFonts w:ascii="Courier New" w:hAnsi="Courier New" w:cs="Courier New"/>
+        </w:rPr>
+        <w:tab/>
+      </w:r>
+      <w:r>
+        <w:rPr>
+          <w:rFonts w:ascii="Courier New" w:hAnsi="Courier New" w:cs="Courier New"/>
+        </w:rPr>
+        <w:tab/>
+      </w:r>
+      <w:r>
+        <w:rPr>
+          <w:rFonts w:ascii="Courier New" w:hAnsi="Courier New" w:cs="Courier New"/>
+        </w:rPr>
+        <w:tab/>
+      </w:r>
+      <w:r>
+        <w:rPr>
+          <w:rFonts w:ascii="Courier New" w:hAnsi="Courier New" w:cs="Courier New"/>
+        </w:rPr>
+        <w:tab/>
+        <w:t>- POTATO</w:t>
+      </w:r>
+    </w:p>
+    <w:p>
+      <w:pPr>
+        <w:pStyle w:val="PlainText"/>
+        <w:rPr>
+          <w:rFonts w:ascii="Courier New" w:hAnsi="Courier New" w:cs="Courier New"/>
+        </w:rPr>
+      </w:pPr>
+      <w:r>
+        <w:rPr>
+          <w:rFonts w:ascii="Courier New" w:hAnsi="Courier New" w:cs="Courier New"/>
+        </w:rPr>
+        <w:t>Number of Pockets</w:t>
+      </w:r>
+      <w:r>
+        <w:rPr>
+          <w:rFonts w:ascii="Courier New" w:hAnsi="Courier New" w:cs="Courier New"/>
+        </w:rPr>
+        <w:tab/>
+      </w:r>
+      <w:r>
+        <w:rPr>
+          <w:rFonts w:ascii="Courier New" w:hAnsi="Courier New" w:cs="Courier New"/>
+        </w:rPr>
+        <w:tab/>
+      </w:r>
+      <w:r>
+        <w:rPr>
+          <w:rFonts w:ascii="Courier New" w:hAnsi="Courier New" w:cs="Courier New"/>
+        </w:rPr>
+        <w:tab/>
+        <w:t>- 1</w:t>
+      </w:r>
+    </w:p>
+    <w:p>
+      <w:pPr>
+        <w:pStyle w:val="PlainText"/>
+        <w:rPr>
+          <w:rFonts w:ascii="Courier New" w:hAnsi="Courier New" w:cs="Courier New"/>
+        </w:rPr>
+      </w:pPr>
+      <w:r>
+        <w:rPr>
+          <w:rFonts w:ascii="Courier New" w:hAnsi="Courier New" w:cs="Courier New"/>
+        </w:rPr>
+        <w:t>Number of KGs</w:t>
+      </w:r>
+      <w:r>
+        <w:rPr>
+          <w:rFonts w:ascii="Courier New" w:hAnsi="Courier New" w:cs="Courier New"/>
+        </w:rPr>
+        <w:tab/>
+      </w:r>
+      <w:r>
+        <w:rPr>
+          <w:rFonts w:ascii="Courier New" w:hAnsi="Courier New" w:cs="Courier New"/>
+        </w:rPr>
+        <w:tab/>
+      </w:r>
+      <w:r>
+        <w:rPr>
+          <w:rFonts w:ascii="Courier New" w:hAnsi="Courier New" w:cs="Courier New"/>
+        </w:rPr>
+        <w:tab/>
+        <w:t>- 54</w:t>
+      </w:r>
+    </w:p>
+    <w:p>
+      <w:pPr>
+        <w:pStyle w:val="PlainText"/>
+        <w:rPr>
+          <w:rFonts w:ascii="Courier New" w:hAnsi="Courier New" w:cs="Courier New"/>
+        </w:rPr>
+      </w:pPr>
+      <w:r>
+        <w:rPr>
+          <w:rFonts w:ascii="Courier New" w:hAnsi="Courier New" w:cs="Courier New"/>
+        </w:rPr>
+        <w:t>Rate</w:t>
+      </w:r>
+      <w:r>
+        <w:rPr>
+          <w:rFonts w:ascii="Courier New" w:hAnsi="Courier New" w:cs="Courier New"/>
+        </w:rPr>
+        <w:tab/>
+      </w:r>
+      <w:r>
+        <w:rPr>
+          <w:rFonts w:ascii="Courier New" w:hAnsi="Courier New" w:cs="Courier New"/>
+        </w:rPr>
+        <w:tab/>
+      </w:r>
+      <w:r>
+        <w:rPr>
+          <w:rFonts w:ascii="Courier New" w:hAnsi="Courier New" w:cs="Courier New"/>
+        </w:rPr>
+        <w:tab/>
+      </w:r>
+      <w:r>
+        <w:rPr>
+          <w:rFonts w:ascii="Courier New" w:hAnsi="Courier New" w:cs="Courier New"/>
+        </w:rPr>
+        <w:tab/>
+      </w:r>
+      <w:r>
+        <w:rPr>
+          <w:rFonts w:ascii="Courier New" w:hAnsi="Courier New" w:cs="Courier New"/>
+        </w:rPr>
+        <w:tab/>
+        <w:t>- 22</w:t>
+      </w:r>
+    </w:p>
+    <w:p>
+      <w:pPr>
+        <w:pStyle w:val="PlainText"/>
+        <w:rPr>
+          <w:rFonts w:ascii="Courier New" w:hAnsi="Courier New" w:cs="Courier New"/>
+        </w:rPr>
+      </w:pPr>
+      <w:r>
+        <w:rPr>
+          <w:rFonts w:ascii="Courier New" w:hAnsi="Courier New" w:cs="Courier New"/>
+        </w:rPr>
+        <w:t>Total Price</w:t>
+      </w:r>
+      <w:r>
+        <w:rPr>
+          <w:rFonts w:ascii="Courier New" w:hAnsi="Courier New" w:cs="Courier New"/>
+        </w:rPr>
+        <w:tab/>
+      </w:r>
+      <w:r>
+        <w:rPr>
+          <w:rFonts w:ascii="Courier New" w:hAnsi="Courier New" w:cs="Courier New"/>
+        </w:rPr>
+        <w:tab/>
+      </w:r>
+      <w:r>
+        <w:rPr>
+          <w:rFonts w:ascii="Courier New" w:hAnsi="Courier New" w:cs="Courier New"/>
+        </w:rPr>
+        <w:tab/>
+      </w:r>
+      <w:r>
+        <w:rPr>
+          <w:rFonts w:ascii="Courier New" w:hAnsi="Courier New" w:cs="Courier New"/>
+        </w:rPr>
+        <w:tab/>
+        <w:t>- 1188.0</w:t>
+      </w:r>
+    </w:p>
+    <w:p>
+      <w:pPr>
+        <w:pStyle w:val="PlainText"/>
+        <w:rPr>
+          <w:rFonts w:ascii="Courier New" w:hAnsi="Courier New" w:cs="Courier New"/>
+          <w:color w:val="FF0000"/>
+        </w:rPr>
+      </w:pPr>
+      <w:r>
+        <w:rPr>
+          <w:rFonts w:ascii="Courier New" w:hAnsi="Courier New" w:cs="Courier New"/>
+          <w:color w:val="FF0000"/>
+        </w:rPr>
+        <w:t>Amount Received</w:t>
+      </w:r>
+      <w:r>
+        <w:rPr>
+          <w:rFonts w:ascii="Courier New" w:hAnsi="Courier New" w:cs="Courier New"/>
+          <w:color w:val="FF0000"/>
+        </w:rPr>
+        <w:tab/>
+      </w:r>
+      <w:r>
+        <w:rPr>
+          <w:rFonts w:ascii="Courier New" w:hAnsi="Courier New" w:cs="Courier New"/>
+          <w:color w:val="FF0000"/>
+        </w:rPr>
+        <w:tab/>
+      </w:r>
+      <w:r>
+        <w:rPr>
+          <w:rFonts w:ascii="Courier New" w:hAnsi="Courier New" w:cs="Courier New"/>
+          <w:color w:val="FF0000"/>
+        </w:rPr>
+        <w:tab/>
+        <w:t>- 1342</w:t>
+      </w:r>
+    </w:p>
+    <w:p>
+      <w:pPr>
+        <w:pStyle w:val="PlainText"/>
+        <w:rPr>
+          <w:rFonts w:ascii="Courier New" w:hAnsi="Courier New" w:cs="Courier New"/>
+        </w:rPr>
+      </w:pPr>
+      <w:r>
+        <w:rPr>
+          <w:rFonts w:ascii="Courier New" w:hAnsi="Courier New" w:cs="Courier New"/>
+        </w:rPr>
+        <w:t>Amount balance</w:t>
+      </w:r>
+      <w:r>
+        <w:rPr>
+          <w:rFonts w:ascii="Courier New" w:hAnsi="Courier New" w:cs="Courier New"/>
+        </w:rPr>
+        <w:tab/>
+      </w:r>
+      <w:r>
+        <w:rPr>
+          <w:rFonts w:ascii="Courier New" w:hAnsi="Courier New" w:cs="Courier New"/>
+        </w:rPr>
+        <w:tab/>
+      </w:r>
+      <w:r>
+        <w:rPr>
+          <w:rFonts w:ascii="Courier New" w:hAnsi="Courier New" w:cs="Courier New"/>
+        </w:rPr>
+        <w:tab/>
+        <w:t>- 1188.0</w:t>
+      </w:r>
+    </w:p>
+    <w:p>
+      <w:pPr>
+        <w:pStyle w:val="PlainText"/>
+        <w:rPr>
+          <w:rFonts w:ascii="Courier New" w:hAnsi="Courier New" w:cs="Courier New"/>
+        </w:rPr>
+      </w:pPr>
+      <w:r>
+        <w:rPr>
+          <w:rFonts w:ascii="Courier New" w:hAnsi="Courier New" w:cs="Courier New"/>
+        </w:rPr>
+        <w:t>Amount Received mode</w:t>
+      </w:r>
+      <w:r>
+        <w:rPr>
+          <w:rFonts w:ascii="Courier New" w:hAnsi="Courier New" w:cs="Courier New"/>
+        </w:rPr>
+        <w:tab/>
+      </w:r>
+      <w:r>
+        <w:rPr>
+          <w:rFonts w:ascii="Courier New" w:hAnsi="Courier New" w:cs="Courier New"/>
+        </w:rPr>
+        <w:tab/>
+        <w:t>- CASH</w:t>
+      </w:r>
+    </w:p>
+    <w:p>
+      <w:pPr>
+        <w:pStyle w:val="PlainText"/>
+        <w:rPr>
+          <w:rFonts w:ascii="Courier New" w:hAnsi="Courier New" w:cs="Courier New"/>
+        </w:rPr>
+      </w:pPr>
+    </w:p>
+    <w:p>
+      <w:pPr>
+        <w:pStyle w:val="PlainText"/>
+        <w:rPr>
+          <w:rFonts w:ascii="Courier New" w:hAnsi="Courier New" w:cs="Courier New"/>
+        </w:rPr>
+      </w:pPr>
+      <w:r>
+        <w:rPr>
+          <w:rFonts w:ascii="Courier New" w:hAnsi="Courier New" w:cs="Courier New"/>
+        </w:rPr>
+        <w:t>Item Name</w:t>
+      </w:r>
+      <w:r>
+        <w:rPr>
+          <w:rFonts w:ascii="Courier New" w:hAnsi="Courier New" w:cs="Courier New"/>
+        </w:rPr>
+        <w:tab/>
+      </w:r>
+      <w:r>
+        <w:rPr>
+          <w:rFonts w:ascii="Courier New" w:hAnsi="Courier New" w:cs="Courier New"/>
+        </w:rPr>
+        <w:tab/>
+      </w:r>
+      <w:r>
+        <w:rPr>
+          <w:rFonts w:ascii="Courier New" w:hAnsi="Courier New" w:cs="Courier New"/>
+        </w:rPr>
+        <w:tab/>
+      </w:r>
+      <w:r>
+        <w:rPr>
+          <w:rFonts w:ascii="Courier New" w:hAnsi="Courier New" w:cs="Courier New"/>
+        </w:rPr>
+        <w:tab/>
+        <w:t>- CHOWCHOW</w:t>
+      </w:r>
+    </w:p>
+    <w:p>
+      <w:pPr>
+        <w:pStyle w:val="PlainText"/>
+        <w:rPr>
+          <w:rFonts w:ascii="Courier New" w:hAnsi="Courier New" w:cs="Courier New"/>
+        </w:rPr>
+      </w:pPr>
+      <w:r>
+        <w:rPr>
+          <w:rFonts w:ascii="Courier New" w:hAnsi="Courier New" w:cs="Courier New"/>
+        </w:rPr>
+        <w:t>Number of Pockets</w:t>
+      </w:r>
+      <w:r>
+        <w:rPr>
+          <w:rFonts w:ascii="Courier New" w:hAnsi="Courier New" w:cs="Courier New"/>
+        </w:rPr>
+        <w:tab/>
+      </w:r>
+      <w:r>
+        <w:rPr>
+          <w:rFonts w:ascii="Courier New" w:hAnsi="Courier New" w:cs="Courier New"/>
+        </w:rPr>
+        <w:tab/>
+      </w:r>
+      <w:r>
+        <w:rPr>
+          <w:rFonts w:ascii="Courier New" w:hAnsi="Courier New" w:cs="Courier New"/>
+        </w:rPr>
+        <w:tab/>
+        <w:t>- 1</w:t>
+      </w:r>
+    </w:p>
+    <w:p>
+      <w:pPr>
+        <w:pStyle w:val="PlainText"/>
+        <w:rPr>
+          <w:rFonts w:ascii="Courier New" w:hAnsi="Courier New" w:cs="Courier New"/>
+        </w:rPr>
+      </w:pPr>
+      <w:r>
+        <w:rPr>
+          <w:rFonts w:ascii="Courier New" w:hAnsi="Courier New" w:cs="Courier New"/>
+        </w:rPr>
+        <w:t>Number of KGs</w:t>
+      </w:r>
+      <w:r>
+        <w:rPr>
+          <w:rFonts w:ascii="Courier New" w:hAnsi="Courier New" w:cs="Courier New"/>
+        </w:rPr>
+        <w:tab/>
+      </w:r>
+      <w:r>
+        <w:rPr>
+          <w:rFonts w:ascii="Courier New" w:hAnsi="Courier New" w:cs="Courier New"/>
+        </w:rPr>
+        <w:tab/>
+      </w:r>
+      <w:r>
+        <w:rPr>
+          <w:rFonts w:ascii="Courier New" w:hAnsi="Courier New" w:cs="Courier New"/>
+        </w:rPr>
+        <w:tab/>
+        <w:t>- 15</w:t>
+      </w:r>
+    </w:p>
+    <w:p>
+      <w:pPr>
+        <w:pStyle w:val="PlainText"/>
+        <w:rPr>
+          <w:rFonts w:ascii="Courier New" w:hAnsi="Courier New" w:cs="Courier New"/>
+        </w:rPr>
+      </w:pPr>
+      <w:r>
+        <w:rPr>
+          <w:rFonts w:ascii="Courier New" w:hAnsi="Courier New" w:cs="Courier New"/>
+        </w:rPr>
+        <w:t>Rate</w:t>
+      </w:r>
+      <w:r>
+        <w:rPr>
+          <w:rFonts w:ascii="Courier New" w:hAnsi="Courier New" w:cs="Courier New"/>
+        </w:rPr>
+        <w:tab/>
+      </w:r>
+      <w:r>
+        <w:rPr>
+          <w:rFonts w:ascii="Courier New" w:hAnsi="Courier New" w:cs="Courier New"/>
+        </w:rPr>
+        <w:tab/>
+      </w:r>
+      <w:r>
+        <w:rPr>
+          <w:rFonts w:ascii="Courier New" w:hAnsi="Courier New" w:cs="Courier New"/>
+        </w:rPr>
+        <w:tab/>
+      </w:r>
+      <w:r>
+        <w:rPr>
+          <w:rFonts w:ascii="Courier New" w:hAnsi="Courier New" w:cs="Courier New"/>
+        </w:rPr>
+        <w:tab/>
+      </w:r>
+      <w:r>
+        <w:rPr>
+          <w:rFonts w:ascii="Courier New" w:hAnsi="Courier New" w:cs="Courier New"/>
+        </w:rPr>
+        <w:tab/>
+        <w:t>- 16</w:t>
+      </w:r>
+    </w:p>
+    <w:p>
+      <w:pPr>
+        <w:pStyle w:val="PlainText"/>
+        <w:rPr>
+          <w:rFonts w:ascii="Courier New" w:hAnsi="Courier New" w:cs="Courier New"/>
+        </w:rPr>
+      </w:pPr>
+      <w:r>
+        <w:rPr>
+          <w:rFonts w:ascii="Courier New" w:hAnsi="Courier New" w:cs="Courier New"/>
+        </w:rPr>
+        <w:t>Total Price</w:t>
+      </w:r>
+      <w:r>
+        <w:rPr>
+          <w:rFonts w:ascii="Courier New" w:hAnsi="Courier New" w:cs="Courier New"/>
+        </w:rPr>
+        <w:tab/>
+      </w:r>
+      <w:r>
+        <w:rPr>
+          <w:rFonts w:ascii="Courier New" w:hAnsi="Courier New" w:cs="Courier New"/>
+        </w:rPr>
+        <w:tab/>
+      </w:r>
+      <w:r>
+        <w:rPr>
+          <w:rFonts w:ascii="Courier New" w:hAnsi="Courier New" w:cs="Courier New"/>
+        </w:rPr>
+        <w:tab/>
+      </w:r>
+      <w:r>
+        <w:rPr>
+          <w:rFonts w:ascii="Courier New" w:hAnsi="Courier New" w:cs="Courier New"/>
+        </w:rPr>
+        <w:tab/>
+        <w:t>- 240.0</w:t>
+      </w:r>
+    </w:p>
+    <w:p>
+      <w:pPr>
+        <w:pStyle w:val="PlainText"/>
+        <w:rPr>
+          <w:rFonts w:ascii="Courier New" w:hAnsi="Courier New" w:cs="Courier New"/>
+        </w:rPr>
+      </w:pPr>
+      <w:r>
+        <w:rPr>
+          <w:rFonts w:ascii="Courier New" w:hAnsi="Courier New" w:cs="Courier New"/>
+        </w:rPr>
+        <w:t>Amount balance</w:t>
+      </w:r>
+      <w:r>
+        <w:rPr>
+          <w:rFonts w:ascii="Courier New" w:hAnsi="Courier New" w:cs="Courier New"/>
+        </w:rPr>
+        <w:tab/>
+      </w:r>
+      <w:r>
+        <w:rPr>
+          <w:rFonts w:ascii="Courier New" w:hAnsi="Courier New" w:cs="Courier New"/>
+        </w:rPr>
+        <w:tab/>
+      </w:r>
+      <w:r>
+        <w:rPr>
+          <w:rFonts w:ascii="Courier New" w:hAnsi="Courier New" w:cs="Courier New"/>
+        </w:rPr>
+        <w:tab/>
+        <w:t>- 1428.0</w:t>
+      </w:r>
+    </w:p>
+    <w:p>
+      <w:pPr>
+        <w:pStyle w:val="PlainText"/>
+        <w:rPr>
+          <w:rFonts w:ascii="Courier New" w:hAnsi="Courier New" w:cs="Courier New"/>
+        </w:rPr>
+      </w:pPr>
+    </w:p>
+    <w:p>
+      <w:pPr>
+        <w:pStyle w:val="PlainText"/>
+        <w:rPr>
+          <w:rFonts w:ascii="Courier New" w:hAnsi="Courier New" w:cs="Courier New"/>
+        </w:rPr>
+      </w:pPr>
+      <w:r>
+        <w:rPr>
+          <w:rFonts w:ascii="Courier New" w:hAnsi="Courier New" w:cs="Courier New"/>
+        </w:rPr>
+        <w:t>Item Name</w:t>
+      </w:r>
+      <w:r>
+        <w:rPr>
+          <w:rFonts w:ascii="Courier New" w:hAnsi="Courier New" w:cs="Courier New"/>
+        </w:rPr>
+        <w:tab/>
+      </w:r>
+      <w:r>
+        <w:rPr>
+          <w:rFonts w:ascii="Courier New" w:hAnsi="Courier New" w:cs="Courier New"/>
+        </w:rPr>
+        <w:tab/>
+      </w:r>
+      <w:r>
+        <w:rPr>
+          <w:rFonts w:ascii="Courier New" w:hAnsi="Courier New" w:cs="Courier New"/>
+        </w:rPr>
+        <w:tab/>
+      </w:r>
+      <w:r>
+        <w:rPr>
+          <w:rFonts w:ascii="Courier New" w:hAnsi="Courier New" w:cs="Courier New"/>
+        </w:rPr>
+        <w:tab/>
+        <w:t>- CARROT</w:t>
+      </w:r>
+    </w:p>
+    <w:p>
+      <w:pPr>
+        <w:pStyle w:val="PlainText"/>
+        <w:rPr>
+          <w:rFonts w:ascii="Courier New" w:hAnsi="Courier New" w:cs="Courier New"/>
+        </w:rPr>
+      </w:pPr>
+      <w:r>
+        <w:rPr>
+          <w:rFonts w:ascii="Courier New" w:hAnsi="Courier New" w:cs="Courier New"/>
+        </w:rPr>
+        <w:t>Number of Pockets</w:t>
+      </w:r>
+      <w:r>
+        <w:rPr>
+          <w:rFonts w:ascii="Courier New" w:hAnsi="Courier New" w:cs="Courier New"/>
+        </w:rPr>
+        <w:tab/>
+      </w:r>
+      <w:r>
+        <w:rPr>
+          <w:rFonts w:ascii="Courier New" w:hAnsi="Courier New" w:cs="Courier New"/>
+        </w:rPr>
+        <w:tab/>
+      </w:r>
+      <w:r>
+        <w:rPr>
+          <w:rFonts w:ascii="Courier New" w:hAnsi="Courier New" w:cs="Courier New"/>
+        </w:rPr>
+        <w:tab/>
+        <w:t>- 1</w:t>
+      </w:r>
+    </w:p>
+    <w:p>
+      <w:pPr>
+        <w:pStyle w:val="PlainText"/>
+        <w:rPr>
+          <w:rFonts w:ascii="Courier New" w:hAnsi="Courier New" w:cs="Courier New"/>
+        </w:rPr>
+      </w:pPr>
+      <w:r>
+        <w:rPr>
+          <w:rFonts w:ascii="Courier New" w:hAnsi="Courier New" w:cs="Courier New"/>
+        </w:rPr>
+        <w:t>Number of KGs</w:t>
+      </w:r>
+      <w:r>
+        <w:rPr>
+          <w:rFonts w:ascii="Courier New" w:hAnsi="Courier New" w:cs="Courier New"/>
+        </w:rPr>
+        <w:tab/>
+      </w:r>
+      <w:r>
+        <w:rPr>
+          <w:rFonts w:ascii="Courier New" w:hAnsi="Courier New" w:cs="Courier New"/>
+        </w:rPr>
+        <w:tab/>
+      </w:r>
+      <w:r>
+        <w:rPr>
+          <w:rFonts w:ascii="Courier New" w:hAnsi="Courier New" w:cs="Courier New"/>
+        </w:rPr>
+        <w:tab/>
+        <w:t>- 25</w:t>
+      </w:r>
+    </w:p>
+    <w:p>
+      <w:pPr>
+        <w:pStyle w:val="PlainText"/>
+        <w:rPr>
+          <w:rFonts w:ascii="Courier New" w:hAnsi="Courier New" w:cs="Courier New"/>
+        </w:rPr>
+      </w:pPr>
+      <w:r>
+        <w:rPr>
+          <w:rFonts w:ascii="Courier New" w:hAnsi="Courier New" w:cs="Courier New"/>
+        </w:rPr>
+        <w:t>Rate</w:t>
+      </w:r>
+      <w:r>
+        <w:rPr>
+          <w:rFonts w:ascii="Courier New" w:hAnsi="Courier New" w:cs="Courier New"/>
+        </w:rPr>
+        <w:tab/>
+      </w:r>
+      <w:r>
+        <w:rPr>
+          <w:rFonts w:ascii="Courier New" w:hAnsi="Courier New" w:cs="Courier New"/>
+        </w:rPr>
+        <w:tab/>
+      </w:r>
+      <w:r>
+        <w:rPr>
+          <w:rFonts w:ascii="Courier New" w:hAnsi="Courier New" w:cs="Courier New"/>
+        </w:rPr>
+        <w:tab/>
+      </w:r>
+      <w:r>
+        <w:rPr>
+          <w:rFonts w:ascii="Courier New" w:hAnsi="Courier New" w:cs="Courier New"/>
+        </w:rPr>
+        <w:tab/>
+      </w:r>
+      <w:r>
+        <w:rPr>
+          <w:rFonts w:ascii="Courier New" w:hAnsi="Courier New" w:cs="Courier New"/>
+        </w:rPr>
+        <w:tab/>
+        <w:t>- 44</w:t>
+      </w:r>
+    </w:p>
+    <w:p>
+      <w:pPr>
+        <w:pStyle w:val="PlainText"/>
+        <w:rPr>
+          <w:rFonts w:ascii="Courier New" w:hAnsi="Courier New" w:cs="Courier New"/>
+        </w:rPr>
+      </w:pPr>
+      <w:r>
+        <w:rPr>
+          <w:rFonts w:ascii="Courier New" w:hAnsi="Courier New" w:cs="Courier New"/>
+        </w:rPr>
+        <w:t>Total Price</w:t>
+      </w:r>
+      <w:r>
+        <w:rPr>
+          <w:rFonts w:ascii="Courier New" w:hAnsi="Courier New" w:cs="Courier New"/>
+        </w:rPr>
+        <w:tab/>
+      </w:r>
+      <w:r>
+        <w:rPr>
+          <w:rFonts w:ascii="Courier New" w:hAnsi="Courier New" w:cs="Courier New"/>
+        </w:rPr>
+        <w:tab/>
+      </w:r>
+      <w:r>
+        <w:rPr>
+          <w:rFonts w:ascii="Courier New" w:hAnsi="Courier New" w:cs="Courier New"/>
+        </w:rPr>
+        <w:tab/>
+      </w:r>
+      <w:r>
+        <w:rPr>
+          <w:rFonts w:ascii="Courier New" w:hAnsi="Courier New" w:cs="Courier New"/>
+        </w:rPr>
+        <w:tab/>
+        <w:t>- 1100.0</w:t>
+      </w:r>
+    </w:p>
+    <w:p>
+      <w:pPr>
+        <w:pStyle w:val="PlainText"/>
+        <w:rPr>
+          <w:rFonts w:ascii="Courier New" w:hAnsi="Courier New" w:cs="Courier New"/>
+          <w:b/>
+        </w:rPr>
+      </w:pPr>
+      <w:r>
+        <w:rPr>
+          <w:rFonts w:ascii="Courier New" w:hAnsi="Courier New" w:cs="Courier New"/>
+          <w:b/>
+        </w:rPr>
+        <w:t>Amount balance</w:t>
+      </w:r>
+      <w:r>
+        <w:rPr>
+          <w:rFonts w:ascii="Courier New" w:hAnsi="Courier New" w:cs="Courier New"/>
+          <w:b/>
+        </w:rPr>
+        <w:tab/>
+      </w:r>
+      <w:r>
+        <w:rPr>
+          <w:rFonts w:ascii="Courier New" w:hAnsi="Courier New" w:cs="Courier New"/>
+          <w:b/>
+        </w:rPr>
+        <w:tab/>
+      </w:r>
+      <w:r>
+        <w:rPr>
+          <w:rFonts w:ascii="Courier New" w:hAnsi="Courier New" w:cs="Courier New"/>
+          <w:b/>
+        </w:rPr>
+        <w:tab/>
+        <w:t>- 2528.0</w:t>
+      </w:r>
+    </w:p>
+    <w:p>
+      <w:pPr>
+        <w:pStyle w:val="PlainText"/>
+        <w:rPr>
+          <w:rFonts w:ascii="Courier New" w:hAnsi="Courier New" w:cs="Courier New"/>
+        </w:rPr>
+      </w:pPr>
+    </w:p>
+    <w:p>
+      <w:pPr>
+        <w:pStyle w:val="PlainText"/>
+        <w:rPr>
+          <w:rFonts w:ascii="Courier New" w:hAnsi="Courier New" w:cs="Courier New"/>
+        </w:rPr>
+      </w:pPr>
     </w:p>
     <w:p>
       <w:pPr>

</xml_diff>

<commit_message>
02/09/2018 MAMATHA CHICK IN
</commit_message>
<xml_diff>
--- a/customer _details/GANGAMMA/SEP/TUMKUR/AR/PURCHASE DETAILS.docx
+++ b/customer _details/GANGAMMA/SEP/TUMKUR/AR/PURCHASE DETAILS.docx
@@ -13254,13 +13254,7 @@
         <w:rPr>
           <w:rFonts w:ascii="Courier New" w:hAnsi="Courier New" w:cs="Courier New"/>
         </w:rPr>
-        <w:t>SUN Aug 26</w:t>
-      </w:r>
-      <w:r>
-        <w:rPr>
-          <w:rFonts w:ascii="Courier New" w:hAnsi="Courier New" w:cs="Courier New"/>
-        </w:rPr>
-        <w:t xml:space="preserve"> 14:20:16 IST 2018</w:t>
+        <w:t>SUN Aug 26 14:20:16 IST 2018</w:t>
       </w:r>
     </w:p>
     <w:p>
@@ -14106,6 +14100,2010 @@
         <w:tab/>
         <w:t>- 2528.0</w:t>
       </w:r>
+    </w:p>
+    <w:p>
+      <w:pPr>
+        <w:pStyle w:val="PlainText"/>
+        <w:rPr>
+          <w:rFonts w:ascii="Courier New" w:hAnsi="Courier New" w:cs="Courier New"/>
+          <w:b/>
+        </w:rPr>
+      </w:pPr>
+    </w:p>
+    <w:p>
+      <w:pPr>
+        <w:pStyle w:val="PlainText"/>
+        <w:rPr>
+          <w:rFonts w:ascii="Courier New" w:hAnsi="Courier New" w:cs="Courier New"/>
+        </w:rPr>
+      </w:pPr>
+      <w:r>
+        <w:rPr>
+          <w:rFonts w:ascii="Courier New" w:hAnsi="Courier New" w:cs="Courier New"/>
+        </w:rPr>
+        <w:t>FRI Sep 31 12:08:51 IST 2018</w:t>
+      </w:r>
+    </w:p>
+    <w:p>
+      <w:pPr>
+        <w:pStyle w:val="PlainText"/>
+        <w:rPr>
+          <w:rFonts w:ascii="Courier New" w:hAnsi="Courier New" w:cs="Courier New"/>
+        </w:rPr>
+      </w:pPr>
+      <w:r>
+        <w:rPr>
+          <w:rFonts w:ascii="Courier New" w:hAnsi="Courier New" w:cs="Courier New"/>
+        </w:rPr>
+        <w:t>Person Name</w:t>
+      </w:r>
+      <w:r>
+        <w:rPr>
+          <w:rFonts w:ascii="Courier New" w:hAnsi="Courier New" w:cs="Courier New"/>
+        </w:rPr>
+        <w:tab/>
+      </w:r>
+      <w:r>
+        <w:rPr>
+          <w:rFonts w:ascii="Courier New" w:hAnsi="Courier New" w:cs="Courier New"/>
+        </w:rPr>
+        <w:tab/>
+      </w:r>
+      <w:r>
+        <w:rPr>
+          <w:rFonts w:ascii="Courier New" w:hAnsi="Courier New" w:cs="Courier New"/>
+        </w:rPr>
+        <w:tab/>
+      </w:r>
+      <w:r>
+        <w:rPr>
+          <w:rFonts w:ascii="Courier New" w:hAnsi="Courier New" w:cs="Courier New"/>
+        </w:rPr>
+        <w:tab/>
+        <w:t>- AR</w:t>
+      </w:r>
+    </w:p>
+    <w:p>
+      <w:pPr>
+        <w:pStyle w:val="PlainText"/>
+        <w:rPr>
+          <w:rFonts w:ascii="Courier New" w:hAnsi="Courier New" w:cs="Courier New"/>
+        </w:rPr>
+      </w:pPr>
+      <w:r>
+        <w:rPr>
+          <w:rFonts w:ascii="Courier New" w:hAnsi="Courier New" w:cs="Courier New"/>
+        </w:rPr>
+        <w:t>Bill number</w:t>
+      </w:r>
+      <w:r>
+        <w:rPr>
+          <w:rFonts w:ascii="Courier New" w:hAnsi="Courier New" w:cs="Courier New"/>
+        </w:rPr>
+        <w:tab/>
+      </w:r>
+      <w:r>
+        <w:rPr>
+          <w:rFonts w:ascii="Courier New" w:hAnsi="Courier New" w:cs="Courier New"/>
+        </w:rPr>
+        <w:tab/>
+      </w:r>
+      <w:r>
+        <w:rPr>
+          <w:rFonts w:ascii="Courier New" w:hAnsi="Courier New" w:cs="Courier New"/>
+        </w:rPr>
+        <w:tab/>
+      </w:r>
+      <w:r>
+        <w:rPr>
+          <w:rFonts w:ascii="Courier New" w:hAnsi="Courier New" w:cs="Courier New"/>
+        </w:rPr>
+        <w:tab/>
+        <w:t>- 7506</w:t>
+      </w:r>
+    </w:p>
+    <w:p>
+      <w:pPr>
+        <w:pStyle w:val="PlainText"/>
+        <w:rPr>
+          <w:rFonts w:ascii="Courier New" w:hAnsi="Courier New" w:cs="Courier New"/>
+        </w:rPr>
+      </w:pPr>
+      <w:r>
+        <w:rPr>
+          <w:rFonts w:ascii="Courier New" w:hAnsi="Courier New" w:cs="Courier New"/>
+        </w:rPr>
+        <w:t>---------------------------------------------------------------</w:t>
+      </w:r>
+    </w:p>
+    <w:p>
+      <w:pPr>
+        <w:pStyle w:val="PlainText"/>
+        <w:rPr>
+          <w:rFonts w:ascii="Courier New" w:hAnsi="Courier New" w:cs="Courier New"/>
+        </w:rPr>
+      </w:pPr>
+      <w:r>
+        <w:rPr>
+          <w:rFonts w:ascii="Courier New" w:hAnsi="Courier New" w:cs="Courier New"/>
+        </w:rPr>
+        <w:t>Item Name</w:t>
+      </w:r>
+      <w:r>
+        <w:rPr>
+          <w:rFonts w:ascii="Courier New" w:hAnsi="Courier New" w:cs="Courier New"/>
+        </w:rPr>
+        <w:tab/>
+      </w:r>
+      <w:r>
+        <w:rPr>
+          <w:rFonts w:ascii="Courier New" w:hAnsi="Courier New" w:cs="Courier New"/>
+        </w:rPr>
+        <w:tab/>
+      </w:r>
+      <w:r>
+        <w:rPr>
+          <w:rFonts w:ascii="Courier New" w:hAnsi="Courier New" w:cs="Courier New"/>
+        </w:rPr>
+        <w:tab/>
+      </w:r>
+      <w:r>
+        <w:rPr>
+          <w:rFonts w:ascii="Courier New" w:hAnsi="Courier New" w:cs="Courier New"/>
+        </w:rPr>
+        <w:tab/>
+        <w:t>- POTATO</w:t>
+      </w:r>
+    </w:p>
+    <w:p>
+      <w:pPr>
+        <w:pStyle w:val="PlainText"/>
+        <w:rPr>
+          <w:rFonts w:ascii="Courier New" w:hAnsi="Courier New" w:cs="Courier New"/>
+        </w:rPr>
+      </w:pPr>
+      <w:r>
+        <w:rPr>
+          <w:rFonts w:ascii="Courier New" w:hAnsi="Courier New" w:cs="Courier New"/>
+        </w:rPr>
+        <w:t>Number of Pockets</w:t>
+      </w:r>
+      <w:r>
+        <w:rPr>
+          <w:rFonts w:ascii="Courier New" w:hAnsi="Courier New" w:cs="Courier New"/>
+        </w:rPr>
+        <w:tab/>
+      </w:r>
+      <w:r>
+        <w:rPr>
+          <w:rFonts w:ascii="Courier New" w:hAnsi="Courier New" w:cs="Courier New"/>
+        </w:rPr>
+        <w:tab/>
+      </w:r>
+      <w:r>
+        <w:rPr>
+          <w:rFonts w:ascii="Courier New" w:hAnsi="Courier New" w:cs="Courier New"/>
+        </w:rPr>
+        <w:tab/>
+        <w:t>- 1</w:t>
+      </w:r>
+    </w:p>
+    <w:p>
+      <w:pPr>
+        <w:pStyle w:val="PlainText"/>
+        <w:rPr>
+          <w:rFonts w:ascii="Courier New" w:hAnsi="Courier New" w:cs="Courier New"/>
+        </w:rPr>
+      </w:pPr>
+      <w:r>
+        <w:rPr>
+          <w:rFonts w:ascii="Courier New" w:hAnsi="Courier New" w:cs="Courier New"/>
+        </w:rPr>
+        <w:t>Number of KGs</w:t>
+      </w:r>
+      <w:r>
+        <w:rPr>
+          <w:rFonts w:ascii="Courier New" w:hAnsi="Courier New" w:cs="Courier New"/>
+        </w:rPr>
+        <w:tab/>
+      </w:r>
+      <w:r>
+        <w:rPr>
+          <w:rFonts w:ascii="Courier New" w:hAnsi="Courier New" w:cs="Courier New"/>
+        </w:rPr>
+        <w:tab/>
+      </w:r>
+      <w:r>
+        <w:rPr>
+          <w:rFonts w:ascii="Courier New" w:hAnsi="Courier New" w:cs="Courier New"/>
+        </w:rPr>
+        <w:tab/>
+        <w:t>- 52</w:t>
+      </w:r>
+    </w:p>
+    <w:p>
+      <w:pPr>
+        <w:pStyle w:val="PlainText"/>
+        <w:rPr>
+          <w:rFonts w:ascii="Courier New" w:hAnsi="Courier New" w:cs="Courier New"/>
+        </w:rPr>
+      </w:pPr>
+      <w:r>
+        <w:rPr>
+          <w:rFonts w:ascii="Courier New" w:hAnsi="Courier New" w:cs="Courier New"/>
+        </w:rPr>
+        <w:t>Rate</w:t>
+      </w:r>
+      <w:r>
+        <w:rPr>
+          <w:rFonts w:ascii="Courier New" w:hAnsi="Courier New" w:cs="Courier New"/>
+        </w:rPr>
+        <w:tab/>
+      </w:r>
+      <w:r>
+        <w:rPr>
+          <w:rFonts w:ascii="Courier New" w:hAnsi="Courier New" w:cs="Courier New"/>
+        </w:rPr>
+        <w:tab/>
+      </w:r>
+      <w:r>
+        <w:rPr>
+          <w:rFonts w:ascii="Courier New" w:hAnsi="Courier New" w:cs="Courier New"/>
+        </w:rPr>
+        <w:tab/>
+      </w:r>
+      <w:r>
+        <w:rPr>
+          <w:rFonts w:ascii="Courier New" w:hAnsi="Courier New" w:cs="Courier New"/>
+        </w:rPr>
+        <w:tab/>
+      </w:r>
+      <w:r>
+        <w:rPr>
+          <w:rFonts w:ascii="Courier New" w:hAnsi="Courier New" w:cs="Courier New"/>
+        </w:rPr>
+        <w:tab/>
+        <w:t>- 22</w:t>
+      </w:r>
+    </w:p>
+    <w:p>
+      <w:pPr>
+        <w:pStyle w:val="PlainText"/>
+        <w:rPr>
+          <w:rFonts w:ascii="Courier New" w:hAnsi="Courier New" w:cs="Courier New"/>
+        </w:rPr>
+      </w:pPr>
+      <w:r>
+        <w:rPr>
+          <w:rFonts w:ascii="Courier New" w:hAnsi="Courier New" w:cs="Courier New"/>
+        </w:rPr>
+        <w:t>Total Price</w:t>
+      </w:r>
+      <w:r>
+        <w:rPr>
+          <w:rFonts w:ascii="Courier New" w:hAnsi="Courier New" w:cs="Courier New"/>
+        </w:rPr>
+        <w:tab/>
+      </w:r>
+      <w:r>
+        <w:rPr>
+          <w:rFonts w:ascii="Courier New" w:hAnsi="Courier New" w:cs="Courier New"/>
+        </w:rPr>
+        <w:tab/>
+      </w:r>
+      <w:r>
+        <w:rPr>
+          <w:rFonts w:ascii="Courier New" w:hAnsi="Courier New" w:cs="Courier New"/>
+        </w:rPr>
+        <w:tab/>
+      </w:r>
+      <w:r>
+        <w:rPr>
+          <w:rFonts w:ascii="Courier New" w:hAnsi="Courier New" w:cs="Courier New"/>
+        </w:rPr>
+        <w:tab/>
+        <w:t>- 1144.0</w:t>
+      </w:r>
+    </w:p>
+    <w:p>
+      <w:pPr>
+        <w:pStyle w:val="PlainText"/>
+        <w:rPr>
+          <w:rFonts w:ascii="Courier New" w:hAnsi="Courier New" w:cs="Courier New"/>
+          <w:color w:val="FF0000"/>
+        </w:rPr>
+      </w:pPr>
+      <w:r>
+        <w:rPr>
+          <w:rFonts w:ascii="Courier New" w:hAnsi="Courier New" w:cs="Courier New"/>
+          <w:color w:val="FF0000"/>
+        </w:rPr>
+        <w:t>Amount Received</w:t>
+      </w:r>
+      <w:r>
+        <w:rPr>
+          <w:rFonts w:ascii="Courier New" w:hAnsi="Courier New" w:cs="Courier New"/>
+          <w:color w:val="FF0000"/>
+        </w:rPr>
+        <w:tab/>
+      </w:r>
+      <w:r>
+        <w:rPr>
+          <w:rFonts w:ascii="Courier New" w:hAnsi="Courier New" w:cs="Courier New"/>
+          <w:color w:val="FF0000"/>
+        </w:rPr>
+        <w:tab/>
+      </w:r>
+      <w:r>
+        <w:rPr>
+          <w:rFonts w:ascii="Courier New" w:hAnsi="Courier New" w:cs="Courier New"/>
+          <w:color w:val="FF0000"/>
+        </w:rPr>
+        <w:tab/>
+        <w:t>- 2528</w:t>
+      </w:r>
+    </w:p>
+    <w:p>
+      <w:pPr>
+        <w:pStyle w:val="PlainText"/>
+        <w:rPr>
+          <w:rFonts w:ascii="Courier New" w:hAnsi="Courier New" w:cs="Courier New"/>
+        </w:rPr>
+      </w:pPr>
+      <w:r>
+        <w:rPr>
+          <w:rFonts w:ascii="Courier New" w:hAnsi="Courier New" w:cs="Courier New"/>
+        </w:rPr>
+        <w:t>Amount balance</w:t>
+      </w:r>
+      <w:r>
+        <w:rPr>
+          <w:rFonts w:ascii="Courier New" w:hAnsi="Courier New" w:cs="Courier New"/>
+        </w:rPr>
+        <w:tab/>
+      </w:r>
+      <w:r>
+        <w:rPr>
+          <w:rFonts w:ascii="Courier New" w:hAnsi="Courier New" w:cs="Courier New"/>
+        </w:rPr>
+        <w:tab/>
+      </w:r>
+      <w:r>
+        <w:rPr>
+          <w:rFonts w:ascii="Courier New" w:hAnsi="Courier New" w:cs="Courier New"/>
+        </w:rPr>
+        <w:tab/>
+        <w:t>- 1144.0</w:t>
+      </w:r>
+    </w:p>
+    <w:p>
+      <w:pPr>
+        <w:pStyle w:val="PlainText"/>
+        <w:rPr>
+          <w:rFonts w:ascii="Courier New" w:hAnsi="Courier New" w:cs="Courier New"/>
+        </w:rPr>
+      </w:pPr>
+      <w:r>
+        <w:rPr>
+          <w:rFonts w:ascii="Courier New" w:hAnsi="Courier New" w:cs="Courier New"/>
+        </w:rPr>
+        <w:t>Amount Received mode</w:t>
+      </w:r>
+      <w:r>
+        <w:rPr>
+          <w:rFonts w:ascii="Courier New" w:hAnsi="Courier New" w:cs="Courier New"/>
+        </w:rPr>
+        <w:tab/>
+      </w:r>
+      <w:r>
+        <w:rPr>
+          <w:rFonts w:ascii="Courier New" w:hAnsi="Courier New" w:cs="Courier New"/>
+        </w:rPr>
+        <w:tab/>
+        <w:t>- CASH</w:t>
+      </w:r>
+    </w:p>
+    <w:p>
+      <w:pPr>
+        <w:pStyle w:val="PlainText"/>
+        <w:rPr>
+          <w:rFonts w:ascii="Courier New" w:hAnsi="Courier New" w:cs="Courier New"/>
+        </w:rPr>
+      </w:pPr>
+    </w:p>
+    <w:p>
+      <w:pPr>
+        <w:pStyle w:val="PlainText"/>
+        <w:rPr>
+          <w:rFonts w:ascii="Courier New" w:hAnsi="Courier New" w:cs="Courier New"/>
+        </w:rPr>
+      </w:pPr>
+      <w:r>
+        <w:rPr>
+          <w:rFonts w:ascii="Courier New" w:hAnsi="Courier New" w:cs="Courier New"/>
+        </w:rPr>
+        <w:t>Item Name</w:t>
+      </w:r>
+      <w:r>
+        <w:rPr>
+          <w:rFonts w:ascii="Courier New" w:hAnsi="Courier New" w:cs="Courier New"/>
+        </w:rPr>
+        <w:tab/>
+      </w:r>
+      <w:r>
+        <w:rPr>
+          <w:rFonts w:ascii="Courier New" w:hAnsi="Courier New" w:cs="Courier New"/>
+        </w:rPr>
+        <w:tab/>
+      </w:r>
+      <w:r>
+        <w:rPr>
+          <w:rFonts w:ascii="Courier New" w:hAnsi="Courier New" w:cs="Courier New"/>
+        </w:rPr>
+        <w:tab/>
+      </w:r>
+      <w:r>
+        <w:rPr>
+          <w:rFonts w:ascii="Courier New" w:hAnsi="Courier New" w:cs="Courier New"/>
+        </w:rPr>
+        <w:tab/>
+        <w:t>- CARROT</w:t>
+      </w:r>
+    </w:p>
+    <w:p>
+      <w:pPr>
+        <w:pStyle w:val="PlainText"/>
+        <w:rPr>
+          <w:rFonts w:ascii="Courier New" w:hAnsi="Courier New" w:cs="Courier New"/>
+        </w:rPr>
+      </w:pPr>
+      <w:r>
+        <w:rPr>
+          <w:rFonts w:ascii="Courier New" w:hAnsi="Courier New" w:cs="Courier New"/>
+        </w:rPr>
+        <w:t>Number of Pockets</w:t>
+      </w:r>
+      <w:r>
+        <w:rPr>
+          <w:rFonts w:ascii="Courier New" w:hAnsi="Courier New" w:cs="Courier New"/>
+        </w:rPr>
+        <w:tab/>
+      </w:r>
+      <w:r>
+        <w:rPr>
+          <w:rFonts w:ascii="Courier New" w:hAnsi="Courier New" w:cs="Courier New"/>
+        </w:rPr>
+        <w:tab/>
+      </w:r>
+      <w:r>
+        <w:rPr>
+          <w:rFonts w:ascii="Courier New" w:hAnsi="Courier New" w:cs="Courier New"/>
+        </w:rPr>
+        <w:tab/>
+        <w:t>- 1</w:t>
+      </w:r>
+    </w:p>
+    <w:p>
+      <w:pPr>
+        <w:pStyle w:val="PlainText"/>
+        <w:rPr>
+          <w:rFonts w:ascii="Courier New" w:hAnsi="Courier New" w:cs="Courier New"/>
+        </w:rPr>
+      </w:pPr>
+      <w:r>
+        <w:rPr>
+          <w:rFonts w:ascii="Courier New" w:hAnsi="Courier New" w:cs="Courier New"/>
+        </w:rPr>
+        <w:t>Number of KGs</w:t>
+      </w:r>
+      <w:r>
+        <w:rPr>
+          <w:rFonts w:ascii="Courier New" w:hAnsi="Courier New" w:cs="Courier New"/>
+        </w:rPr>
+        <w:tab/>
+      </w:r>
+      <w:r>
+        <w:rPr>
+          <w:rFonts w:ascii="Courier New" w:hAnsi="Courier New" w:cs="Courier New"/>
+        </w:rPr>
+        <w:tab/>
+      </w:r>
+      <w:r>
+        <w:rPr>
+          <w:rFonts w:ascii="Courier New" w:hAnsi="Courier New" w:cs="Courier New"/>
+        </w:rPr>
+        <w:tab/>
+        <w:t>- 54</w:t>
+      </w:r>
+    </w:p>
+    <w:p>
+      <w:pPr>
+        <w:pStyle w:val="PlainText"/>
+        <w:rPr>
+          <w:rFonts w:ascii="Courier New" w:hAnsi="Courier New" w:cs="Courier New"/>
+        </w:rPr>
+      </w:pPr>
+      <w:r>
+        <w:rPr>
+          <w:rFonts w:ascii="Courier New" w:hAnsi="Courier New" w:cs="Courier New"/>
+        </w:rPr>
+        <w:t>Rate</w:t>
+      </w:r>
+      <w:r>
+        <w:rPr>
+          <w:rFonts w:ascii="Courier New" w:hAnsi="Courier New" w:cs="Courier New"/>
+        </w:rPr>
+        <w:tab/>
+      </w:r>
+      <w:r>
+        <w:rPr>
+          <w:rFonts w:ascii="Courier New" w:hAnsi="Courier New" w:cs="Courier New"/>
+        </w:rPr>
+        <w:tab/>
+      </w:r>
+      <w:r>
+        <w:rPr>
+          <w:rFonts w:ascii="Courier New" w:hAnsi="Courier New" w:cs="Courier New"/>
+        </w:rPr>
+        <w:tab/>
+      </w:r>
+      <w:r>
+        <w:rPr>
+          <w:rFonts w:ascii="Courier New" w:hAnsi="Courier New" w:cs="Courier New"/>
+        </w:rPr>
+        <w:tab/>
+      </w:r>
+      <w:r>
+        <w:rPr>
+          <w:rFonts w:ascii="Courier New" w:hAnsi="Courier New" w:cs="Courier New"/>
+        </w:rPr>
+        <w:tab/>
+        <w:t>- 22</w:t>
+      </w:r>
+    </w:p>
+    <w:p>
+      <w:pPr>
+        <w:pStyle w:val="PlainText"/>
+        <w:rPr>
+          <w:rFonts w:ascii="Courier New" w:hAnsi="Courier New" w:cs="Courier New"/>
+        </w:rPr>
+      </w:pPr>
+      <w:r>
+        <w:rPr>
+          <w:rFonts w:ascii="Courier New" w:hAnsi="Courier New" w:cs="Courier New"/>
+        </w:rPr>
+        <w:t>Total Price</w:t>
+      </w:r>
+      <w:r>
+        <w:rPr>
+          <w:rFonts w:ascii="Courier New" w:hAnsi="Courier New" w:cs="Courier New"/>
+        </w:rPr>
+        <w:tab/>
+      </w:r>
+      <w:r>
+        <w:rPr>
+          <w:rFonts w:ascii="Courier New" w:hAnsi="Courier New" w:cs="Courier New"/>
+        </w:rPr>
+        <w:tab/>
+      </w:r>
+      <w:r>
+        <w:rPr>
+          <w:rFonts w:ascii="Courier New" w:hAnsi="Courier New" w:cs="Courier New"/>
+        </w:rPr>
+        <w:tab/>
+      </w:r>
+      <w:r>
+        <w:rPr>
+          <w:rFonts w:ascii="Courier New" w:hAnsi="Courier New" w:cs="Courier New"/>
+        </w:rPr>
+        <w:tab/>
+        <w:t>- 1188.0</w:t>
+      </w:r>
+    </w:p>
+    <w:p>
+      <w:pPr>
+        <w:pStyle w:val="PlainText"/>
+        <w:rPr>
+          <w:rFonts w:ascii="Courier New" w:hAnsi="Courier New" w:cs="Courier New"/>
+        </w:rPr>
+      </w:pPr>
+      <w:r>
+        <w:rPr>
+          <w:rFonts w:ascii="Courier New" w:hAnsi="Courier New" w:cs="Courier New"/>
+        </w:rPr>
+        <w:t>Amount balance</w:t>
+      </w:r>
+      <w:r>
+        <w:rPr>
+          <w:rFonts w:ascii="Courier New" w:hAnsi="Courier New" w:cs="Courier New"/>
+        </w:rPr>
+        <w:tab/>
+      </w:r>
+      <w:r>
+        <w:rPr>
+          <w:rFonts w:ascii="Courier New" w:hAnsi="Courier New" w:cs="Courier New"/>
+        </w:rPr>
+        <w:tab/>
+      </w:r>
+      <w:r>
+        <w:rPr>
+          <w:rFonts w:ascii="Courier New" w:hAnsi="Courier New" w:cs="Courier New"/>
+        </w:rPr>
+        <w:tab/>
+        <w:t>- 2332.0</w:t>
+      </w:r>
+    </w:p>
+    <w:p>
+      <w:pPr>
+        <w:pStyle w:val="PlainText"/>
+        <w:rPr>
+          <w:rFonts w:ascii="Courier New" w:hAnsi="Courier New" w:cs="Courier New"/>
+        </w:rPr>
+      </w:pPr>
+    </w:p>
+    <w:p>
+      <w:pPr>
+        <w:pStyle w:val="PlainText"/>
+        <w:rPr>
+          <w:rFonts w:ascii="Courier New" w:hAnsi="Courier New" w:cs="Courier New"/>
+        </w:rPr>
+      </w:pPr>
+      <w:r>
+        <w:rPr>
+          <w:rFonts w:ascii="Courier New" w:hAnsi="Courier New" w:cs="Courier New"/>
+        </w:rPr>
+        <w:t>Item Name</w:t>
+      </w:r>
+      <w:r>
+        <w:rPr>
+          <w:rFonts w:ascii="Courier New" w:hAnsi="Courier New" w:cs="Courier New"/>
+        </w:rPr>
+        <w:tab/>
+      </w:r>
+      <w:r>
+        <w:rPr>
+          <w:rFonts w:ascii="Courier New" w:hAnsi="Courier New" w:cs="Courier New"/>
+        </w:rPr>
+        <w:tab/>
+      </w:r>
+      <w:r>
+        <w:rPr>
+          <w:rFonts w:ascii="Courier New" w:hAnsi="Courier New" w:cs="Courier New"/>
+        </w:rPr>
+        <w:tab/>
+      </w:r>
+      <w:r>
+        <w:rPr>
+          <w:rFonts w:ascii="Courier New" w:hAnsi="Courier New" w:cs="Courier New"/>
+        </w:rPr>
+        <w:tab/>
+        <w:t>- BEET</w:t>
+      </w:r>
+    </w:p>
+    <w:p>
+      <w:pPr>
+        <w:pStyle w:val="PlainText"/>
+        <w:rPr>
+          <w:rFonts w:ascii="Courier New" w:hAnsi="Courier New" w:cs="Courier New"/>
+        </w:rPr>
+      </w:pPr>
+      <w:r>
+        <w:rPr>
+          <w:rFonts w:ascii="Courier New" w:hAnsi="Courier New" w:cs="Courier New"/>
+        </w:rPr>
+        <w:t>Number of Pockets</w:t>
+      </w:r>
+      <w:r>
+        <w:rPr>
+          <w:rFonts w:ascii="Courier New" w:hAnsi="Courier New" w:cs="Courier New"/>
+        </w:rPr>
+        <w:tab/>
+      </w:r>
+      <w:r>
+        <w:rPr>
+          <w:rFonts w:ascii="Courier New" w:hAnsi="Courier New" w:cs="Courier New"/>
+        </w:rPr>
+        <w:tab/>
+      </w:r>
+      <w:r>
+        <w:rPr>
+          <w:rFonts w:ascii="Courier New" w:hAnsi="Courier New" w:cs="Courier New"/>
+        </w:rPr>
+        <w:tab/>
+        <w:t>- 1</w:t>
+      </w:r>
+    </w:p>
+    <w:p>
+      <w:pPr>
+        <w:pStyle w:val="PlainText"/>
+        <w:rPr>
+          <w:rFonts w:ascii="Courier New" w:hAnsi="Courier New" w:cs="Courier New"/>
+        </w:rPr>
+      </w:pPr>
+      <w:r>
+        <w:rPr>
+          <w:rFonts w:ascii="Courier New" w:hAnsi="Courier New" w:cs="Courier New"/>
+        </w:rPr>
+        <w:t>Number of KGs</w:t>
+      </w:r>
+      <w:r>
+        <w:rPr>
+          <w:rFonts w:ascii="Courier New" w:hAnsi="Courier New" w:cs="Courier New"/>
+        </w:rPr>
+        <w:tab/>
+      </w:r>
+      <w:r>
+        <w:rPr>
+          <w:rFonts w:ascii="Courier New" w:hAnsi="Courier New" w:cs="Courier New"/>
+        </w:rPr>
+        <w:tab/>
+      </w:r>
+      <w:r>
+        <w:rPr>
+          <w:rFonts w:ascii="Courier New" w:hAnsi="Courier New" w:cs="Courier New"/>
+        </w:rPr>
+        <w:tab/>
+        <w:t>- 55</w:t>
+      </w:r>
+    </w:p>
+    <w:p>
+      <w:pPr>
+        <w:pStyle w:val="PlainText"/>
+        <w:rPr>
+          <w:rFonts w:ascii="Courier New" w:hAnsi="Courier New" w:cs="Courier New"/>
+        </w:rPr>
+      </w:pPr>
+      <w:r>
+        <w:rPr>
+          <w:rFonts w:ascii="Courier New" w:hAnsi="Courier New" w:cs="Courier New"/>
+        </w:rPr>
+        <w:t>Rate</w:t>
+      </w:r>
+      <w:r>
+        <w:rPr>
+          <w:rFonts w:ascii="Courier New" w:hAnsi="Courier New" w:cs="Courier New"/>
+        </w:rPr>
+        <w:tab/>
+      </w:r>
+      <w:r>
+        <w:rPr>
+          <w:rFonts w:ascii="Courier New" w:hAnsi="Courier New" w:cs="Courier New"/>
+        </w:rPr>
+        <w:tab/>
+      </w:r>
+      <w:r>
+        <w:rPr>
+          <w:rFonts w:ascii="Courier New" w:hAnsi="Courier New" w:cs="Courier New"/>
+        </w:rPr>
+        <w:tab/>
+      </w:r>
+      <w:r>
+        <w:rPr>
+          <w:rFonts w:ascii="Courier New" w:hAnsi="Courier New" w:cs="Courier New"/>
+        </w:rPr>
+        <w:tab/>
+      </w:r>
+      <w:r>
+        <w:rPr>
+          <w:rFonts w:ascii="Courier New" w:hAnsi="Courier New" w:cs="Courier New"/>
+        </w:rPr>
+        <w:tab/>
+        <w:t>- 12</w:t>
+      </w:r>
+    </w:p>
+    <w:p>
+      <w:pPr>
+        <w:pStyle w:val="PlainText"/>
+        <w:rPr>
+          <w:rFonts w:ascii="Courier New" w:hAnsi="Courier New" w:cs="Courier New"/>
+        </w:rPr>
+      </w:pPr>
+      <w:r>
+        <w:rPr>
+          <w:rFonts w:ascii="Courier New" w:hAnsi="Courier New" w:cs="Courier New"/>
+        </w:rPr>
+        <w:t>Total Price</w:t>
+      </w:r>
+      <w:r>
+        <w:rPr>
+          <w:rFonts w:ascii="Courier New" w:hAnsi="Courier New" w:cs="Courier New"/>
+        </w:rPr>
+        <w:tab/>
+      </w:r>
+      <w:r>
+        <w:rPr>
+          <w:rFonts w:ascii="Courier New" w:hAnsi="Courier New" w:cs="Courier New"/>
+        </w:rPr>
+        <w:tab/>
+      </w:r>
+      <w:r>
+        <w:rPr>
+          <w:rFonts w:ascii="Courier New" w:hAnsi="Courier New" w:cs="Courier New"/>
+        </w:rPr>
+        <w:tab/>
+      </w:r>
+      <w:r>
+        <w:rPr>
+          <w:rFonts w:ascii="Courier New" w:hAnsi="Courier New" w:cs="Courier New"/>
+        </w:rPr>
+        <w:tab/>
+        <w:t>- 660.0</w:t>
+      </w:r>
+    </w:p>
+    <w:p>
+      <w:pPr>
+        <w:pStyle w:val="PlainText"/>
+        <w:rPr>
+          <w:rFonts w:ascii="Courier New" w:hAnsi="Courier New" w:cs="Courier New"/>
+          <w:b/>
+        </w:rPr>
+      </w:pPr>
+      <w:r>
+        <w:rPr>
+          <w:rFonts w:ascii="Courier New" w:hAnsi="Courier New" w:cs="Courier New"/>
+          <w:b/>
+        </w:rPr>
+        <w:t>Amount balance</w:t>
+      </w:r>
+      <w:r>
+        <w:rPr>
+          <w:rFonts w:ascii="Courier New" w:hAnsi="Courier New" w:cs="Courier New"/>
+          <w:b/>
+        </w:rPr>
+        <w:tab/>
+      </w:r>
+      <w:r>
+        <w:rPr>
+          <w:rFonts w:ascii="Courier New" w:hAnsi="Courier New" w:cs="Courier New"/>
+          <w:b/>
+        </w:rPr>
+        <w:tab/>
+      </w:r>
+      <w:r>
+        <w:rPr>
+          <w:rFonts w:ascii="Courier New" w:hAnsi="Courier New" w:cs="Courier New"/>
+          <w:b/>
+        </w:rPr>
+        <w:tab/>
+        <w:t>- 2992.0</w:t>
+      </w:r>
+    </w:p>
+    <w:p>
+      <w:pPr>
+        <w:pStyle w:val="PlainText"/>
+        <w:rPr>
+          <w:rFonts w:ascii="Courier New" w:hAnsi="Courier New" w:cs="Courier New"/>
+          <w:b/>
+        </w:rPr>
+      </w:pPr>
+    </w:p>
+    <w:p>
+      <w:pPr>
+        <w:pStyle w:val="PlainText"/>
+        <w:rPr>
+          <w:rFonts w:ascii="Courier New" w:hAnsi="Courier New" w:cs="Courier New"/>
+        </w:rPr>
+      </w:pPr>
+      <w:r>
+        <w:rPr>
+          <w:rFonts w:ascii="Courier New" w:hAnsi="Courier New" w:cs="Courier New"/>
+        </w:rPr>
+        <w:t>SUN Sep 02</w:t>
+      </w:r>
+      <w:r>
+        <w:rPr>
+          <w:rFonts w:ascii="Courier New" w:hAnsi="Courier New" w:cs="Courier New"/>
+        </w:rPr>
+        <w:t xml:space="preserve"> 11:59:27 IST 2018</w:t>
+      </w:r>
+    </w:p>
+    <w:p>
+      <w:pPr>
+        <w:pStyle w:val="PlainText"/>
+        <w:rPr>
+          <w:rFonts w:ascii="Courier New" w:hAnsi="Courier New" w:cs="Courier New"/>
+        </w:rPr>
+      </w:pPr>
+      <w:r>
+        <w:rPr>
+          <w:rFonts w:ascii="Courier New" w:hAnsi="Courier New" w:cs="Courier New"/>
+        </w:rPr>
+        <w:t>Person Name</w:t>
+      </w:r>
+      <w:r>
+        <w:rPr>
+          <w:rFonts w:ascii="Courier New" w:hAnsi="Courier New" w:cs="Courier New"/>
+        </w:rPr>
+        <w:tab/>
+      </w:r>
+      <w:r>
+        <w:rPr>
+          <w:rFonts w:ascii="Courier New" w:hAnsi="Courier New" w:cs="Courier New"/>
+        </w:rPr>
+        <w:tab/>
+      </w:r>
+      <w:r>
+        <w:rPr>
+          <w:rFonts w:ascii="Courier New" w:hAnsi="Courier New" w:cs="Courier New"/>
+        </w:rPr>
+        <w:tab/>
+      </w:r>
+      <w:r>
+        <w:rPr>
+          <w:rFonts w:ascii="Courier New" w:hAnsi="Courier New" w:cs="Courier New"/>
+        </w:rPr>
+        <w:tab/>
+        <w:t>- AR</w:t>
+      </w:r>
+    </w:p>
+    <w:p>
+      <w:pPr>
+        <w:pStyle w:val="PlainText"/>
+        <w:rPr>
+          <w:rFonts w:ascii="Courier New" w:hAnsi="Courier New" w:cs="Courier New"/>
+        </w:rPr>
+      </w:pPr>
+      <w:r>
+        <w:rPr>
+          <w:rFonts w:ascii="Courier New" w:hAnsi="Courier New" w:cs="Courier New"/>
+        </w:rPr>
+        <w:t>Bill number</w:t>
+      </w:r>
+      <w:r>
+        <w:rPr>
+          <w:rFonts w:ascii="Courier New" w:hAnsi="Courier New" w:cs="Courier New"/>
+        </w:rPr>
+        <w:tab/>
+      </w:r>
+      <w:r>
+        <w:rPr>
+          <w:rFonts w:ascii="Courier New" w:hAnsi="Courier New" w:cs="Courier New"/>
+        </w:rPr>
+        <w:tab/>
+      </w:r>
+      <w:r>
+        <w:rPr>
+          <w:rFonts w:ascii="Courier New" w:hAnsi="Courier New" w:cs="Courier New"/>
+        </w:rPr>
+        <w:tab/>
+      </w:r>
+      <w:r>
+        <w:rPr>
+          <w:rFonts w:ascii="Courier New" w:hAnsi="Courier New" w:cs="Courier New"/>
+        </w:rPr>
+        <w:tab/>
+        <w:t>- 7552</w:t>
+      </w:r>
+    </w:p>
+    <w:p>
+      <w:pPr>
+        <w:pStyle w:val="PlainText"/>
+        <w:rPr>
+          <w:rFonts w:ascii="Courier New" w:hAnsi="Courier New" w:cs="Courier New"/>
+        </w:rPr>
+      </w:pPr>
+      <w:r>
+        <w:rPr>
+          <w:rFonts w:ascii="Courier New" w:hAnsi="Courier New" w:cs="Courier New"/>
+        </w:rPr>
+        <w:t>---------------------------------------------------------------</w:t>
+      </w:r>
+    </w:p>
+    <w:p>
+      <w:pPr>
+        <w:pStyle w:val="PlainText"/>
+        <w:rPr>
+          <w:rFonts w:ascii="Courier New" w:hAnsi="Courier New" w:cs="Courier New"/>
+        </w:rPr>
+      </w:pPr>
+      <w:r>
+        <w:rPr>
+          <w:rFonts w:ascii="Courier New" w:hAnsi="Courier New" w:cs="Courier New"/>
+        </w:rPr>
+        <w:t>Item Name</w:t>
+      </w:r>
+      <w:r>
+        <w:rPr>
+          <w:rFonts w:ascii="Courier New" w:hAnsi="Courier New" w:cs="Courier New"/>
+        </w:rPr>
+        <w:tab/>
+      </w:r>
+      <w:r>
+        <w:rPr>
+          <w:rFonts w:ascii="Courier New" w:hAnsi="Courier New" w:cs="Courier New"/>
+        </w:rPr>
+        <w:tab/>
+      </w:r>
+      <w:r>
+        <w:rPr>
+          <w:rFonts w:ascii="Courier New" w:hAnsi="Courier New" w:cs="Courier New"/>
+        </w:rPr>
+        <w:tab/>
+      </w:r>
+      <w:r>
+        <w:rPr>
+          <w:rFonts w:ascii="Courier New" w:hAnsi="Courier New" w:cs="Courier New"/>
+        </w:rPr>
+        <w:tab/>
+        <w:t>- POTATO</w:t>
+      </w:r>
+    </w:p>
+    <w:p>
+      <w:pPr>
+        <w:pStyle w:val="PlainText"/>
+        <w:rPr>
+          <w:rFonts w:ascii="Courier New" w:hAnsi="Courier New" w:cs="Courier New"/>
+        </w:rPr>
+      </w:pPr>
+      <w:r>
+        <w:rPr>
+          <w:rFonts w:ascii="Courier New" w:hAnsi="Courier New" w:cs="Courier New"/>
+        </w:rPr>
+        <w:t>Number of Pockets</w:t>
+      </w:r>
+      <w:r>
+        <w:rPr>
+          <w:rFonts w:ascii="Courier New" w:hAnsi="Courier New" w:cs="Courier New"/>
+        </w:rPr>
+        <w:tab/>
+      </w:r>
+      <w:r>
+        <w:rPr>
+          <w:rFonts w:ascii="Courier New" w:hAnsi="Courier New" w:cs="Courier New"/>
+        </w:rPr>
+        <w:tab/>
+      </w:r>
+      <w:r>
+        <w:rPr>
+          <w:rFonts w:ascii="Courier New" w:hAnsi="Courier New" w:cs="Courier New"/>
+        </w:rPr>
+        <w:tab/>
+        <w:t>- 1</w:t>
+      </w:r>
+    </w:p>
+    <w:p>
+      <w:pPr>
+        <w:pStyle w:val="PlainText"/>
+        <w:rPr>
+          <w:rFonts w:ascii="Courier New" w:hAnsi="Courier New" w:cs="Courier New"/>
+        </w:rPr>
+      </w:pPr>
+      <w:r>
+        <w:rPr>
+          <w:rFonts w:ascii="Courier New" w:hAnsi="Courier New" w:cs="Courier New"/>
+        </w:rPr>
+        <w:t>Number of KGs</w:t>
+      </w:r>
+      <w:r>
+        <w:rPr>
+          <w:rFonts w:ascii="Courier New" w:hAnsi="Courier New" w:cs="Courier New"/>
+        </w:rPr>
+        <w:tab/>
+      </w:r>
+      <w:r>
+        <w:rPr>
+          <w:rFonts w:ascii="Courier New" w:hAnsi="Courier New" w:cs="Courier New"/>
+        </w:rPr>
+        <w:tab/>
+      </w:r>
+      <w:r>
+        <w:rPr>
+          <w:rFonts w:ascii="Courier New" w:hAnsi="Courier New" w:cs="Courier New"/>
+        </w:rPr>
+        <w:tab/>
+        <w:t>- 50</w:t>
+      </w:r>
+    </w:p>
+    <w:p>
+      <w:pPr>
+        <w:pStyle w:val="PlainText"/>
+        <w:rPr>
+          <w:rFonts w:ascii="Courier New" w:hAnsi="Courier New" w:cs="Courier New"/>
+        </w:rPr>
+      </w:pPr>
+      <w:r>
+        <w:rPr>
+          <w:rFonts w:ascii="Courier New" w:hAnsi="Courier New" w:cs="Courier New"/>
+        </w:rPr>
+        <w:t>Rate</w:t>
+      </w:r>
+      <w:r>
+        <w:rPr>
+          <w:rFonts w:ascii="Courier New" w:hAnsi="Courier New" w:cs="Courier New"/>
+        </w:rPr>
+        <w:tab/>
+      </w:r>
+      <w:r>
+        <w:rPr>
+          <w:rFonts w:ascii="Courier New" w:hAnsi="Courier New" w:cs="Courier New"/>
+        </w:rPr>
+        <w:tab/>
+      </w:r>
+      <w:r>
+        <w:rPr>
+          <w:rFonts w:ascii="Courier New" w:hAnsi="Courier New" w:cs="Courier New"/>
+        </w:rPr>
+        <w:tab/>
+      </w:r>
+      <w:r>
+        <w:rPr>
+          <w:rFonts w:ascii="Courier New" w:hAnsi="Courier New" w:cs="Courier New"/>
+        </w:rPr>
+        <w:tab/>
+      </w:r>
+      <w:r>
+        <w:rPr>
+          <w:rFonts w:ascii="Courier New" w:hAnsi="Courier New" w:cs="Courier New"/>
+        </w:rPr>
+        <w:tab/>
+        <w:t>- 22</w:t>
+      </w:r>
+    </w:p>
+    <w:p>
+      <w:pPr>
+        <w:pStyle w:val="PlainText"/>
+        <w:rPr>
+          <w:rFonts w:ascii="Courier New" w:hAnsi="Courier New" w:cs="Courier New"/>
+        </w:rPr>
+      </w:pPr>
+      <w:r>
+        <w:rPr>
+          <w:rFonts w:ascii="Courier New" w:hAnsi="Courier New" w:cs="Courier New"/>
+        </w:rPr>
+        <w:t>Total Price</w:t>
+      </w:r>
+      <w:r>
+        <w:rPr>
+          <w:rFonts w:ascii="Courier New" w:hAnsi="Courier New" w:cs="Courier New"/>
+        </w:rPr>
+        <w:tab/>
+      </w:r>
+      <w:r>
+        <w:rPr>
+          <w:rFonts w:ascii="Courier New" w:hAnsi="Courier New" w:cs="Courier New"/>
+        </w:rPr>
+        <w:tab/>
+      </w:r>
+      <w:r>
+        <w:rPr>
+          <w:rFonts w:ascii="Courier New" w:hAnsi="Courier New" w:cs="Courier New"/>
+        </w:rPr>
+        <w:tab/>
+      </w:r>
+      <w:r>
+        <w:rPr>
+          <w:rFonts w:ascii="Courier New" w:hAnsi="Courier New" w:cs="Courier New"/>
+        </w:rPr>
+        <w:tab/>
+        <w:t>- 1100.0</w:t>
+      </w:r>
+    </w:p>
+    <w:p>
+      <w:pPr>
+        <w:pStyle w:val="PlainText"/>
+        <w:rPr>
+          <w:rFonts w:ascii="Courier New" w:hAnsi="Courier New" w:cs="Courier New"/>
+          <w:color w:val="FF0000"/>
+        </w:rPr>
+      </w:pPr>
+      <w:r>
+        <w:rPr>
+          <w:rFonts w:ascii="Courier New" w:hAnsi="Courier New" w:cs="Courier New"/>
+          <w:color w:val="FF0000"/>
+        </w:rPr>
+        <w:t>Amount Received</w:t>
+      </w:r>
+      <w:r>
+        <w:rPr>
+          <w:rFonts w:ascii="Courier New" w:hAnsi="Courier New" w:cs="Courier New"/>
+          <w:color w:val="FF0000"/>
+        </w:rPr>
+        <w:tab/>
+      </w:r>
+      <w:r>
+        <w:rPr>
+          <w:rFonts w:ascii="Courier New" w:hAnsi="Courier New" w:cs="Courier New"/>
+          <w:color w:val="FF0000"/>
+        </w:rPr>
+        <w:tab/>
+      </w:r>
+      <w:r>
+        <w:rPr>
+          <w:rFonts w:ascii="Courier New" w:hAnsi="Courier New" w:cs="Courier New"/>
+          <w:color w:val="FF0000"/>
+        </w:rPr>
+        <w:tab/>
+        <w:t>- 2992</w:t>
+      </w:r>
+    </w:p>
+    <w:p>
+      <w:pPr>
+        <w:pStyle w:val="PlainText"/>
+        <w:rPr>
+          <w:rFonts w:ascii="Courier New" w:hAnsi="Courier New" w:cs="Courier New"/>
+        </w:rPr>
+      </w:pPr>
+      <w:r>
+        <w:rPr>
+          <w:rFonts w:ascii="Courier New" w:hAnsi="Courier New" w:cs="Courier New"/>
+        </w:rPr>
+        <w:t>Amount balance</w:t>
+      </w:r>
+      <w:r>
+        <w:rPr>
+          <w:rFonts w:ascii="Courier New" w:hAnsi="Courier New" w:cs="Courier New"/>
+        </w:rPr>
+        <w:tab/>
+      </w:r>
+      <w:r>
+        <w:rPr>
+          <w:rFonts w:ascii="Courier New" w:hAnsi="Courier New" w:cs="Courier New"/>
+        </w:rPr>
+        <w:tab/>
+      </w:r>
+      <w:r>
+        <w:rPr>
+          <w:rFonts w:ascii="Courier New" w:hAnsi="Courier New" w:cs="Courier New"/>
+        </w:rPr>
+        <w:tab/>
+        <w:t>- 1100.0</w:t>
+      </w:r>
+    </w:p>
+    <w:p>
+      <w:pPr>
+        <w:pStyle w:val="PlainText"/>
+        <w:rPr>
+          <w:rFonts w:ascii="Courier New" w:hAnsi="Courier New" w:cs="Courier New"/>
+        </w:rPr>
+      </w:pPr>
+      <w:r>
+        <w:rPr>
+          <w:rFonts w:ascii="Courier New" w:hAnsi="Courier New" w:cs="Courier New"/>
+        </w:rPr>
+        <w:t>Amount Received mode</w:t>
+      </w:r>
+      <w:r>
+        <w:rPr>
+          <w:rFonts w:ascii="Courier New" w:hAnsi="Courier New" w:cs="Courier New"/>
+        </w:rPr>
+        <w:tab/>
+      </w:r>
+      <w:r>
+        <w:rPr>
+          <w:rFonts w:ascii="Courier New" w:hAnsi="Courier New" w:cs="Courier New"/>
+        </w:rPr>
+        <w:tab/>
+        <w:t>- CASH</w:t>
+      </w:r>
+    </w:p>
+    <w:p>
+      <w:pPr>
+        <w:pStyle w:val="PlainText"/>
+        <w:rPr>
+          <w:rFonts w:ascii="Courier New" w:hAnsi="Courier New" w:cs="Courier New"/>
+        </w:rPr>
+      </w:pPr>
+    </w:p>
+    <w:p>
+      <w:pPr>
+        <w:pStyle w:val="PlainText"/>
+        <w:rPr>
+          <w:rFonts w:ascii="Courier New" w:hAnsi="Courier New" w:cs="Courier New"/>
+        </w:rPr>
+      </w:pPr>
+      <w:r>
+        <w:rPr>
+          <w:rFonts w:ascii="Courier New" w:hAnsi="Courier New" w:cs="Courier New"/>
+        </w:rPr>
+        <w:t>Item Name</w:t>
+      </w:r>
+      <w:r>
+        <w:rPr>
+          <w:rFonts w:ascii="Courier New" w:hAnsi="Courier New" w:cs="Courier New"/>
+        </w:rPr>
+        <w:tab/>
+      </w:r>
+      <w:r>
+        <w:rPr>
+          <w:rFonts w:ascii="Courier New" w:hAnsi="Courier New" w:cs="Courier New"/>
+        </w:rPr>
+        <w:tab/>
+      </w:r>
+      <w:r>
+        <w:rPr>
+          <w:rFonts w:ascii="Courier New" w:hAnsi="Courier New" w:cs="Courier New"/>
+        </w:rPr>
+        <w:tab/>
+      </w:r>
+      <w:r>
+        <w:rPr>
+          <w:rFonts w:ascii="Courier New" w:hAnsi="Courier New" w:cs="Courier New"/>
+        </w:rPr>
+        <w:tab/>
+        <w:t>- CARROT</w:t>
+      </w:r>
+    </w:p>
+    <w:p>
+      <w:pPr>
+        <w:pStyle w:val="PlainText"/>
+        <w:rPr>
+          <w:rFonts w:ascii="Courier New" w:hAnsi="Courier New" w:cs="Courier New"/>
+        </w:rPr>
+      </w:pPr>
+      <w:r>
+        <w:rPr>
+          <w:rFonts w:ascii="Courier New" w:hAnsi="Courier New" w:cs="Courier New"/>
+        </w:rPr>
+        <w:t>Number of Pockets</w:t>
+      </w:r>
+      <w:r>
+        <w:rPr>
+          <w:rFonts w:ascii="Courier New" w:hAnsi="Courier New" w:cs="Courier New"/>
+        </w:rPr>
+        <w:tab/>
+      </w:r>
+      <w:r>
+        <w:rPr>
+          <w:rFonts w:ascii="Courier New" w:hAnsi="Courier New" w:cs="Courier New"/>
+        </w:rPr>
+        <w:tab/>
+      </w:r>
+      <w:r>
+        <w:rPr>
+          <w:rFonts w:ascii="Courier New" w:hAnsi="Courier New" w:cs="Courier New"/>
+        </w:rPr>
+        <w:tab/>
+        <w:t>- 1</w:t>
+      </w:r>
+    </w:p>
+    <w:p>
+      <w:pPr>
+        <w:pStyle w:val="PlainText"/>
+        <w:rPr>
+          <w:rFonts w:ascii="Courier New" w:hAnsi="Courier New" w:cs="Courier New"/>
+        </w:rPr>
+      </w:pPr>
+      <w:r>
+        <w:rPr>
+          <w:rFonts w:ascii="Courier New" w:hAnsi="Courier New" w:cs="Courier New"/>
+        </w:rPr>
+        <w:t>Number of KGs</w:t>
+      </w:r>
+      <w:r>
+        <w:rPr>
+          <w:rFonts w:ascii="Courier New" w:hAnsi="Courier New" w:cs="Courier New"/>
+        </w:rPr>
+        <w:tab/>
+      </w:r>
+      <w:r>
+        <w:rPr>
+          <w:rFonts w:ascii="Courier New" w:hAnsi="Courier New" w:cs="Courier New"/>
+        </w:rPr>
+        <w:tab/>
+      </w:r>
+      <w:r>
+        <w:rPr>
+          <w:rFonts w:ascii="Courier New" w:hAnsi="Courier New" w:cs="Courier New"/>
+        </w:rPr>
+        <w:tab/>
+        <w:t>- 52</w:t>
+      </w:r>
+    </w:p>
+    <w:p>
+      <w:pPr>
+        <w:pStyle w:val="PlainText"/>
+        <w:rPr>
+          <w:rFonts w:ascii="Courier New" w:hAnsi="Courier New" w:cs="Courier New"/>
+        </w:rPr>
+      </w:pPr>
+      <w:r>
+        <w:rPr>
+          <w:rFonts w:ascii="Courier New" w:hAnsi="Courier New" w:cs="Courier New"/>
+        </w:rPr>
+        <w:t>Rate</w:t>
+      </w:r>
+      <w:r>
+        <w:rPr>
+          <w:rFonts w:ascii="Courier New" w:hAnsi="Courier New" w:cs="Courier New"/>
+        </w:rPr>
+        <w:tab/>
+      </w:r>
+      <w:r>
+        <w:rPr>
+          <w:rFonts w:ascii="Courier New" w:hAnsi="Courier New" w:cs="Courier New"/>
+        </w:rPr>
+        <w:tab/>
+      </w:r>
+      <w:r>
+        <w:rPr>
+          <w:rFonts w:ascii="Courier New" w:hAnsi="Courier New" w:cs="Courier New"/>
+        </w:rPr>
+        <w:tab/>
+      </w:r>
+      <w:r>
+        <w:rPr>
+          <w:rFonts w:ascii="Courier New" w:hAnsi="Courier New" w:cs="Courier New"/>
+        </w:rPr>
+        <w:tab/>
+      </w:r>
+      <w:r>
+        <w:rPr>
+          <w:rFonts w:ascii="Courier New" w:hAnsi="Courier New" w:cs="Courier New"/>
+        </w:rPr>
+        <w:tab/>
+        <w:t>- 30</w:t>
+      </w:r>
+    </w:p>
+    <w:p>
+      <w:pPr>
+        <w:pStyle w:val="PlainText"/>
+        <w:rPr>
+          <w:rFonts w:ascii="Courier New" w:hAnsi="Courier New" w:cs="Courier New"/>
+        </w:rPr>
+      </w:pPr>
+      <w:r>
+        <w:rPr>
+          <w:rFonts w:ascii="Courier New" w:hAnsi="Courier New" w:cs="Courier New"/>
+        </w:rPr>
+        <w:t>Total Price</w:t>
+      </w:r>
+      <w:r>
+        <w:rPr>
+          <w:rFonts w:ascii="Courier New" w:hAnsi="Courier New" w:cs="Courier New"/>
+        </w:rPr>
+        <w:tab/>
+      </w:r>
+      <w:r>
+        <w:rPr>
+          <w:rFonts w:ascii="Courier New" w:hAnsi="Courier New" w:cs="Courier New"/>
+        </w:rPr>
+        <w:tab/>
+      </w:r>
+      <w:r>
+        <w:rPr>
+          <w:rFonts w:ascii="Courier New" w:hAnsi="Courier New" w:cs="Courier New"/>
+        </w:rPr>
+        <w:tab/>
+      </w:r>
+      <w:r>
+        <w:rPr>
+          <w:rFonts w:ascii="Courier New" w:hAnsi="Courier New" w:cs="Courier New"/>
+        </w:rPr>
+        <w:tab/>
+        <w:t>- 1560.0</w:t>
+      </w:r>
+    </w:p>
+    <w:p>
+      <w:pPr>
+        <w:pStyle w:val="PlainText"/>
+        <w:rPr>
+          <w:rFonts w:ascii="Courier New" w:hAnsi="Courier New" w:cs="Courier New"/>
+        </w:rPr>
+      </w:pPr>
+      <w:r>
+        <w:rPr>
+          <w:rFonts w:ascii="Courier New" w:hAnsi="Courier New" w:cs="Courier New"/>
+        </w:rPr>
+        <w:t>Amount balance</w:t>
+      </w:r>
+      <w:r>
+        <w:rPr>
+          <w:rFonts w:ascii="Courier New" w:hAnsi="Courier New" w:cs="Courier New"/>
+        </w:rPr>
+        <w:tab/>
+      </w:r>
+      <w:r>
+        <w:rPr>
+          <w:rFonts w:ascii="Courier New" w:hAnsi="Courier New" w:cs="Courier New"/>
+        </w:rPr>
+        <w:tab/>
+      </w:r>
+      <w:r>
+        <w:rPr>
+          <w:rFonts w:ascii="Courier New" w:hAnsi="Courier New" w:cs="Courier New"/>
+        </w:rPr>
+        <w:tab/>
+        <w:t>- 2660.0</w:t>
+      </w:r>
+    </w:p>
+    <w:p>
+      <w:pPr>
+        <w:pStyle w:val="PlainText"/>
+        <w:rPr>
+          <w:rFonts w:ascii="Courier New" w:hAnsi="Courier New" w:cs="Courier New"/>
+        </w:rPr>
+      </w:pPr>
+    </w:p>
+    <w:p>
+      <w:pPr>
+        <w:pStyle w:val="PlainText"/>
+        <w:rPr>
+          <w:rFonts w:ascii="Courier New" w:hAnsi="Courier New" w:cs="Courier New"/>
+        </w:rPr>
+      </w:pPr>
+      <w:r>
+        <w:rPr>
+          <w:rFonts w:ascii="Courier New" w:hAnsi="Courier New" w:cs="Courier New"/>
+        </w:rPr>
+        <w:t>Item Name</w:t>
+      </w:r>
+      <w:r>
+        <w:rPr>
+          <w:rFonts w:ascii="Courier New" w:hAnsi="Courier New" w:cs="Courier New"/>
+        </w:rPr>
+        <w:tab/>
+      </w:r>
+      <w:r>
+        <w:rPr>
+          <w:rFonts w:ascii="Courier New" w:hAnsi="Courier New" w:cs="Courier New"/>
+        </w:rPr>
+        <w:tab/>
+      </w:r>
+      <w:r>
+        <w:rPr>
+          <w:rFonts w:ascii="Courier New" w:hAnsi="Courier New" w:cs="Courier New"/>
+        </w:rPr>
+        <w:tab/>
+      </w:r>
+      <w:r>
+        <w:rPr>
+          <w:rFonts w:ascii="Courier New" w:hAnsi="Courier New" w:cs="Courier New"/>
+        </w:rPr>
+        <w:tab/>
+        <w:t>- BEET</w:t>
+      </w:r>
+    </w:p>
+    <w:p>
+      <w:pPr>
+        <w:pStyle w:val="PlainText"/>
+        <w:rPr>
+          <w:rFonts w:ascii="Courier New" w:hAnsi="Courier New" w:cs="Courier New"/>
+        </w:rPr>
+      </w:pPr>
+      <w:r>
+        <w:rPr>
+          <w:rFonts w:ascii="Courier New" w:hAnsi="Courier New" w:cs="Courier New"/>
+        </w:rPr>
+        <w:t>Number of Pockets</w:t>
+      </w:r>
+      <w:r>
+        <w:rPr>
+          <w:rFonts w:ascii="Courier New" w:hAnsi="Courier New" w:cs="Courier New"/>
+        </w:rPr>
+        <w:tab/>
+      </w:r>
+      <w:r>
+        <w:rPr>
+          <w:rFonts w:ascii="Courier New" w:hAnsi="Courier New" w:cs="Courier New"/>
+        </w:rPr>
+        <w:tab/>
+      </w:r>
+      <w:r>
+        <w:rPr>
+          <w:rFonts w:ascii="Courier New" w:hAnsi="Courier New" w:cs="Courier New"/>
+        </w:rPr>
+        <w:tab/>
+        <w:t>- 1</w:t>
+      </w:r>
+    </w:p>
+    <w:p>
+      <w:pPr>
+        <w:pStyle w:val="PlainText"/>
+        <w:rPr>
+          <w:rFonts w:ascii="Courier New" w:hAnsi="Courier New" w:cs="Courier New"/>
+        </w:rPr>
+      </w:pPr>
+      <w:r>
+        <w:rPr>
+          <w:rFonts w:ascii="Courier New" w:hAnsi="Courier New" w:cs="Courier New"/>
+        </w:rPr>
+        <w:t>Number of KGs</w:t>
+      </w:r>
+      <w:r>
+        <w:rPr>
+          <w:rFonts w:ascii="Courier New" w:hAnsi="Courier New" w:cs="Courier New"/>
+        </w:rPr>
+        <w:tab/>
+      </w:r>
+      <w:r>
+        <w:rPr>
+          <w:rFonts w:ascii="Courier New" w:hAnsi="Courier New" w:cs="Courier New"/>
+        </w:rPr>
+        <w:tab/>
+      </w:r>
+      <w:r>
+        <w:rPr>
+          <w:rFonts w:ascii="Courier New" w:hAnsi="Courier New" w:cs="Courier New"/>
+        </w:rPr>
+        <w:tab/>
+        <w:t>- 46</w:t>
+      </w:r>
+    </w:p>
+    <w:p>
+      <w:pPr>
+        <w:pStyle w:val="PlainText"/>
+        <w:rPr>
+          <w:rFonts w:ascii="Courier New" w:hAnsi="Courier New" w:cs="Courier New"/>
+        </w:rPr>
+      </w:pPr>
+      <w:r>
+        <w:rPr>
+          <w:rFonts w:ascii="Courier New" w:hAnsi="Courier New" w:cs="Courier New"/>
+        </w:rPr>
+        <w:t>Rate</w:t>
+      </w:r>
+      <w:r>
+        <w:rPr>
+          <w:rFonts w:ascii="Courier New" w:hAnsi="Courier New" w:cs="Courier New"/>
+        </w:rPr>
+        <w:tab/>
+      </w:r>
+      <w:r>
+        <w:rPr>
+          <w:rFonts w:ascii="Courier New" w:hAnsi="Courier New" w:cs="Courier New"/>
+        </w:rPr>
+        <w:tab/>
+      </w:r>
+      <w:r>
+        <w:rPr>
+          <w:rFonts w:ascii="Courier New" w:hAnsi="Courier New" w:cs="Courier New"/>
+        </w:rPr>
+        <w:tab/>
+      </w:r>
+      <w:r>
+        <w:rPr>
+          <w:rFonts w:ascii="Courier New" w:hAnsi="Courier New" w:cs="Courier New"/>
+        </w:rPr>
+        <w:tab/>
+      </w:r>
+      <w:r>
+        <w:rPr>
+          <w:rFonts w:ascii="Courier New" w:hAnsi="Courier New" w:cs="Courier New"/>
+        </w:rPr>
+        <w:tab/>
+        <w:t>- 8</w:t>
+      </w:r>
+    </w:p>
+    <w:p>
+      <w:pPr>
+        <w:pStyle w:val="PlainText"/>
+        <w:rPr>
+          <w:rFonts w:ascii="Courier New" w:hAnsi="Courier New" w:cs="Courier New"/>
+        </w:rPr>
+      </w:pPr>
+      <w:r>
+        <w:rPr>
+          <w:rFonts w:ascii="Courier New" w:hAnsi="Courier New" w:cs="Courier New"/>
+        </w:rPr>
+        <w:t>Total Price</w:t>
+      </w:r>
+      <w:r>
+        <w:rPr>
+          <w:rFonts w:ascii="Courier New" w:hAnsi="Courier New" w:cs="Courier New"/>
+        </w:rPr>
+        <w:tab/>
+      </w:r>
+      <w:r>
+        <w:rPr>
+          <w:rFonts w:ascii="Courier New" w:hAnsi="Courier New" w:cs="Courier New"/>
+        </w:rPr>
+        <w:tab/>
+      </w:r>
+      <w:r>
+        <w:rPr>
+          <w:rFonts w:ascii="Courier New" w:hAnsi="Courier New" w:cs="Courier New"/>
+        </w:rPr>
+        <w:tab/>
+      </w:r>
+      <w:r>
+        <w:rPr>
+          <w:rFonts w:ascii="Courier New" w:hAnsi="Courier New" w:cs="Courier New"/>
+        </w:rPr>
+        <w:tab/>
+        <w:t>- 368.0</w:t>
+      </w:r>
+    </w:p>
+    <w:p>
+      <w:pPr>
+        <w:pStyle w:val="PlainText"/>
+        <w:rPr>
+          <w:rFonts w:ascii="Courier New" w:hAnsi="Courier New" w:cs="Courier New"/>
+        </w:rPr>
+      </w:pPr>
+      <w:r>
+        <w:rPr>
+          <w:rFonts w:ascii="Courier New" w:hAnsi="Courier New" w:cs="Courier New"/>
+        </w:rPr>
+        <w:t>Amount balance</w:t>
+      </w:r>
+      <w:r>
+        <w:rPr>
+          <w:rFonts w:ascii="Courier New" w:hAnsi="Courier New" w:cs="Courier New"/>
+        </w:rPr>
+        <w:tab/>
+      </w:r>
+      <w:r>
+        <w:rPr>
+          <w:rFonts w:ascii="Courier New" w:hAnsi="Courier New" w:cs="Courier New"/>
+        </w:rPr>
+        <w:tab/>
+      </w:r>
+      <w:r>
+        <w:rPr>
+          <w:rFonts w:ascii="Courier New" w:hAnsi="Courier New" w:cs="Courier New"/>
+        </w:rPr>
+        <w:tab/>
+        <w:t>- 3028.0</w:t>
+      </w:r>
+    </w:p>
+    <w:p>
+      <w:pPr>
+        <w:pStyle w:val="PlainText"/>
+        <w:rPr>
+          <w:rFonts w:ascii="Courier New" w:hAnsi="Courier New" w:cs="Courier New"/>
+        </w:rPr>
+      </w:pPr>
+    </w:p>
+    <w:p>
+      <w:pPr>
+        <w:pStyle w:val="PlainText"/>
+        <w:rPr>
+          <w:rFonts w:ascii="Courier New" w:hAnsi="Courier New" w:cs="Courier New"/>
+        </w:rPr>
+      </w:pPr>
+      <w:r>
+        <w:rPr>
+          <w:rFonts w:ascii="Courier New" w:hAnsi="Courier New" w:cs="Courier New"/>
+        </w:rPr>
+        <w:t>Item Name</w:t>
+      </w:r>
+      <w:r>
+        <w:rPr>
+          <w:rFonts w:ascii="Courier New" w:hAnsi="Courier New" w:cs="Courier New"/>
+        </w:rPr>
+        <w:tab/>
+      </w:r>
+      <w:r>
+        <w:rPr>
+          <w:rFonts w:ascii="Courier New" w:hAnsi="Courier New" w:cs="Courier New"/>
+        </w:rPr>
+        <w:tab/>
+      </w:r>
+      <w:r>
+        <w:rPr>
+          <w:rFonts w:ascii="Courier New" w:hAnsi="Courier New" w:cs="Courier New"/>
+        </w:rPr>
+        <w:tab/>
+      </w:r>
+      <w:r>
+        <w:rPr>
+          <w:rFonts w:ascii="Courier New" w:hAnsi="Courier New" w:cs="Courier New"/>
+        </w:rPr>
+        <w:tab/>
+        <w:t>- CHOWCHOW</w:t>
+      </w:r>
+    </w:p>
+    <w:p>
+      <w:pPr>
+        <w:pStyle w:val="PlainText"/>
+        <w:rPr>
+          <w:rFonts w:ascii="Courier New" w:hAnsi="Courier New" w:cs="Courier New"/>
+        </w:rPr>
+      </w:pPr>
+      <w:r>
+        <w:rPr>
+          <w:rFonts w:ascii="Courier New" w:hAnsi="Courier New" w:cs="Courier New"/>
+        </w:rPr>
+        <w:t>Number of Pockets</w:t>
+      </w:r>
+      <w:r>
+        <w:rPr>
+          <w:rFonts w:ascii="Courier New" w:hAnsi="Courier New" w:cs="Courier New"/>
+        </w:rPr>
+        <w:tab/>
+      </w:r>
+      <w:r>
+        <w:rPr>
+          <w:rFonts w:ascii="Courier New" w:hAnsi="Courier New" w:cs="Courier New"/>
+        </w:rPr>
+        <w:tab/>
+      </w:r>
+      <w:r>
+        <w:rPr>
+          <w:rFonts w:ascii="Courier New" w:hAnsi="Courier New" w:cs="Courier New"/>
+        </w:rPr>
+        <w:tab/>
+        <w:t>- 1</w:t>
+      </w:r>
+    </w:p>
+    <w:p>
+      <w:pPr>
+        <w:pStyle w:val="PlainText"/>
+        <w:rPr>
+          <w:rFonts w:ascii="Courier New" w:hAnsi="Courier New" w:cs="Courier New"/>
+        </w:rPr>
+      </w:pPr>
+      <w:r>
+        <w:rPr>
+          <w:rFonts w:ascii="Courier New" w:hAnsi="Courier New" w:cs="Courier New"/>
+        </w:rPr>
+        <w:t>Number of KGs</w:t>
+      </w:r>
+      <w:r>
+        <w:rPr>
+          <w:rFonts w:ascii="Courier New" w:hAnsi="Courier New" w:cs="Courier New"/>
+        </w:rPr>
+        <w:tab/>
+      </w:r>
+      <w:r>
+        <w:rPr>
+          <w:rFonts w:ascii="Courier New" w:hAnsi="Courier New" w:cs="Courier New"/>
+        </w:rPr>
+        <w:tab/>
+      </w:r>
+      <w:r>
+        <w:rPr>
+          <w:rFonts w:ascii="Courier New" w:hAnsi="Courier New" w:cs="Courier New"/>
+        </w:rPr>
+        <w:tab/>
+        <w:t>- 15</w:t>
+      </w:r>
+    </w:p>
+    <w:p>
+      <w:pPr>
+        <w:pStyle w:val="PlainText"/>
+        <w:rPr>
+          <w:rFonts w:ascii="Courier New" w:hAnsi="Courier New" w:cs="Courier New"/>
+        </w:rPr>
+      </w:pPr>
+      <w:r>
+        <w:rPr>
+          <w:rFonts w:ascii="Courier New" w:hAnsi="Courier New" w:cs="Courier New"/>
+        </w:rPr>
+        <w:t>Rate</w:t>
+      </w:r>
+      <w:r>
+        <w:rPr>
+          <w:rFonts w:ascii="Courier New" w:hAnsi="Courier New" w:cs="Courier New"/>
+        </w:rPr>
+        <w:tab/>
+      </w:r>
+      <w:r>
+        <w:rPr>
+          <w:rFonts w:ascii="Courier New" w:hAnsi="Courier New" w:cs="Courier New"/>
+        </w:rPr>
+        <w:tab/>
+      </w:r>
+      <w:r>
+        <w:rPr>
+          <w:rFonts w:ascii="Courier New" w:hAnsi="Courier New" w:cs="Courier New"/>
+        </w:rPr>
+        <w:tab/>
+      </w:r>
+      <w:r>
+        <w:rPr>
+          <w:rFonts w:ascii="Courier New" w:hAnsi="Courier New" w:cs="Courier New"/>
+        </w:rPr>
+        <w:tab/>
+      </w:r>
+      <w:r>
+        <w:rPr>
+          <w:rFonts w:ascii="Courier New" w:hAnsi="Courier New" w:cs="Courier New"/>
+        </w:rPr>
+        <w:tab/>
+        <w:t>- 16</w:t>
+      </w:r>
+    </w:p>
+    <w:p>
+      <w:pPr>
+        <w:pStyle w:val="PlainText"/>
+        <w:rPr>
+          <w:rFonts w:ascii="Courier New" w:hAnsi="Courier New" w:cs="Courier New"/>
+        </w:rPr>
+      </w:pPr>
+      <w:r>
+        <w:rPr>
+          <w:rFonts w:ascii="Courier New" w:hAnsi="Courier New" w:cs="Courier New"/>
+        </w:rPr>
+        <w:t>Total Price</w:t>
+      </w:r>
+      <w:r>
+        <w:rPr>
+          <w:rFonts w:ascii="Courier New" w:hAnsi="Courier New" w:cs="Courier New"/>
+        </w:rPr>
+        <w:tab/>
+      </w:r>
+      <w:r>
+        <w:rPr>
+          <w:rFonts w:ascii="Courier New" w:hAnsi="Courier New" w:cs="Courier New"/>
+        </w:rPr>
+        <w:tab/>
+      </w:r>
+      <w:r>
+        <w:rPr>
+          <w:rFonts w:ascii="Courier New" w:hAnsi="Courier New" w:cs="Courier New"/>
+        </w:rPr>
+        <w:tab/>
+      </w:r>
+      <w:r>
+        <w:rPr>
+          <w:rFonts w:ascii="Courier New" w:hAnsi="Courier New" w:cs="Courier New"/>
+        </w:rPr>
+        <w:tab/>
+        <w:t>- 240.0</w:t>
+      </w:r>
+    </w:p>
+    <w:p>
+      <w:pPr>
+        <w:pStyle w:val="PlainText"/>
+        <w:rPr>
+          <w:rFonts w:ascii="Courier New" w:hAnsi="Courier New" w:cs="Courier New"/>
+          <w:b/>
+        </w:rPr>
+      </w:pPr>
+      <w:r>
+        <w:rPr>
+          <w:rFonts w:ascii="Courier New" w:hAnsi="Courier New" w:cs="Courier New"/>
+          <w:b/>
+        </w:rPr>
+        <w:t>Amount balance</w:t>
+      </w:r>
+      <w:r>
+        <w:rPr>
+          <w:rFonts w:ascii="Courier New" w:hAnsi="Courier New" w:cs="Courier New"/>
+          <w:b/>
+        </w:rPr>
+        <w:tab/>
+      </w:r>
+      <w:r>
+        <w:rPr>
+          <w:rFonts w:ascii="Courier New" w:hAnsi="Courier New" w:cs="Courier New"/>
+          <w:b/>
+        </w:rPr>
+        <w:tab/>
+      </w:r>
+      <w:r>
+        <w:rPr>
+          <w:rFonts w:ascii="Courier New" w:hAnsi="Courier New" w:cs="Courier New"/>
+          <w:b/>
+        </w:rPr>
+        <w:tab/>
+        <w:t>- 3268.0</w:t>
+      </w:r>
+    </w:p>
+    <w:p>
+      <w:pPr>
+        <w:pStyle w:val="PlainText"/>
+        <w:rPr>
+          <w:rFonts w:ascii="Courier New" w:hAnsi="Courier New" w:cs="Courier New"/>
+        </w:rPr>
+      </w:pPr>
+    </w:p>
+    <w:p>
+      <w:pPr>
+        <w:pStyle w:val="PlainText"/>
+        <w:rPr>
+          <w:rFonts w:ascii="Courier New" w:hAnsi="Courier New" w:cs="Courier New"/>
+          <w:b/>
+        </w:rPr>
+      </w:pPr>
+    </w:p>
+    <w:p>
+      <w:pPr>
+        <w:pStyle w:val="PlainText"/>
+        <w:rPr>
+          <w:rFonts w:ascii="Courier New" w:hAnsi="Courier New" w:cs="Courier New"/>
+        </w:rPr>
+      </w:pPr>
+    </w:p>
+    <w:p>
+      <w:pPr>
+        <w:pStyle w:val="PlainText"/>
+        <w:rPr>
+          <w:rFonts w:ascii="Courier New" w:hAnsi="Courier New" w:cs="Courier New"/>
+          <w:b/>
+        </w:rPr>
+      </w:pPr>
     </w:p>
     <w:p>
       <w:pPr>

</xml_diff>

<commit_message>
07/09/2018 MAMATHA CHICK IN
</commit_message>
<xml_diff>
--- a/customer _details/GANGAMMA/SEP/TUMKUR/AR/PURCHASE DETAILS.docx
+++ b/customer _details/GANGAMMA/SEP/TUMKUR/AR/PURCHASE DETAILS.docx
@@ -14988,13 +14988,7 @@
         <w:rPr>
           <w:rFonts w:ascii="Courier New" w:hAnsi="Courier New" w:cs="Courier New"/>
         </w:rPr>
-        <w:t>SUN Sep 02</w:t>
-      </w:r>
-      <w:r>
-        <w:rPr>
-          <w:rFonts w:ascii="Courier New" w:hAnsi="Courier New" w:cs="Courier New"/>
-        </w:rPr>
-        <w:t xml:space="preserve"> 11:59:27 IST 2018</w:t>
+        <w:t>SUN Sep 02 11:59:27 IST 2018</w:t>
       </w:r>
     </w:p>
     <w:p>
@@ -16070,6 +16064,896 @@
         <w:tab/>
         <w:t>- 3268.0</w:t>
       </w:r>
+    </w:p>
+    <w:p>
+      <w:pPr>
+        <w:pStyle w:val="PlainText"/>
+        <w:rPr>
+          <w:rFonts w:ascii="Courier New" w:hAnsi="Courier New" w:cs="Courier New"/>
+          <w:b/>
+        </w:rPr>
+      </w:pPr>
+    </w:p>
+    <w:p>
+      <w:pPr>
+        <w:pStyle w:val="PlainText"/>
+        <w:rPr>
+          <w:rFonts w:ascii="Courier New" w:hAnsi="Courier New" w:cs="Courier New"/>
+        </w:rPr>
+      </w:pPr>
+      <w:r>
+        <w:rPr>
+          <w:rFonts w:ascii="Courier New" w:hAnsi="Courier New" w:cs="Courier New"/>
+        </w:rPr>
+        <w:t>TUE Sep 04</w:t>
+      </w:r>
+      <w:r>
+        <w:rPr>
+          <w:rFonts w:ascii="Courier New" w:hAnsi="Courier New" w:cs="Courier New"/>
+        </w:rPr>
+        <w:t xml:space="preserve"> 11:21:44 IST 2018</w:t>
+      </w:r>
+    </w:p>
+    <w:p>
+      <w:pPr>
+        <w:pStyle w:val="PlainText"/>
+        <w:rPr>
+          <w:rFonts w:ascii="Courier New" w:hAnsi="Courier New" w:cs="Courier New"/>
+        </w:rPr>
+      </w:pPr>
+      <w:r>
+        <w:rPr>
+          <w:rFonts w:ascii="Courier New" w:hAnsi="Courier New" w:cs="Courier New"/>
+        </w:rPr>
+        <w:t>Person Name</w:t>
+      </w:r>
+      <w:r>
+        <w:rPr>
+          <w:rFonts w:ascii="Courier New" w:hAnsi="Courier New" w:cs="Courier New"/>
+        </w:rPr>
+        <w:tab/>
+      </w:r>
+      <w:r>
+        <w:rPr>
+          <w:rFonts w:ascii="Courier New" w:hAnsi="Courier New" w:cs="Courier New"/>
+        </w:rPr>
+        <w:tab/>
+      </w:r>
+      <w:r>
+        <w:rPr>
+          <w:rFonts w:ascii="Courier New" w:hAnsi="Courier New" w:cs="Courier New"/>
+        </w:rPr>
+        <w:tab/>
+      </w:r>
+      <w:r>
+        <w:rPr>
+          <w:rFonts w:ascii="Courier New" w:hAnsi="Courier New" w:cs="Courier New"/>
+        </w:rPr>
+        <w:tab/>
+        <w:t>- AR</w:t>
+      </w:r>
+    </w:p>
+    <w:p>
+      <w:pPr>
+        <w:pStyle w:val="PlainText"/>
+        <w:rPr>
+          <w:rFonts w:ascii="Courier New" w:hAnsi="Courier New" w:cs="Courier New"/>
+        </w:rPr>
+      </w:pPr>
+      <w:r>
+        <w:rPr>
+          <w:rFonts w:ascii="Courier New" w:hAnsi="Courier New" w:cs="Courier New"/>
+        </w:rPr>
+        <w:t>Bill number</w:t>
+      </w:r>
+      <w:r>
+        <w:rPr>
+          <w:rFonts w:ascii="Courier New" w:hAnsi="Courier New" w:cs="Courier New"/>
+        </w:rPr>
+        <w:tab/>
+      </w:r>
+      <w:r>
+        <w:rPr>
+          <w:rFonts w:ascii="Courier New" w:hAnsi="Courier New" w:cs="Courier New"/>
+        </w:rPr>
+        <w:tab/>
+      </w:r>
+      <w:r>
+        <w:rPr>
+          <w:rFonts w:ascii="Courier New" w:hAnsi="Courier New" w:cs="Courier New"/>
+        </w:rPr>
+        <w:tab/>
+      </w:r>
+      <w:r>
+        <w:rPr>
+          <w:rFonts w:ascii="Courier New" w:hAnsi="Courier New" w:cs="Courier New"/>
+        </w:rPr>
+        <w:tab/>
+        <w:t>- 7603</w:t>
+      </w:r>
+    </w:p>
+    <w:p>
+      <w:pPr>
+        <w:pStyle w:val="PlainText"/>
+        <w:rPr>
+          <w:rFonts w:ascii="Courier New" w:hAnsi="Courier New" w:cs="Courier New"/>
+        </w:rPr>
+      </w:pPr>
+      <w:r>
+        <w:rPr>
+          <w:rFonts w:ascii="Courier New" w:hAnsi="Courier New" w:cs="Courier New"/>
+        </w:rPr>
+        <w:t>---------------------------------------------------------------</w:t>
+      </w:r>
+    </w:p>
+    <w:p>
+      <w:pPr>
+        <w:pStyle w:val="PlainText"/>
+        <w:rPr>
+          <w:rFonts w:ascii="Courier New" w:hAnsi="Courier New" w:cs="Courier New"/>
+        </w:rPr>
+      </w:pPr>
+      <w:r>
+        <w:rPr>
+          <w:rFonts w:ascii="Courier New" w:hAnsi="Courier New" w:cs="Courier New"/>
+        </w:rPr>
+        <w:t>Item Name</w:t>
+      </w:r>
+      <w:r>
+        <w:rPr>
+          <w:rFonts w:ascii="Courier New" w:hAnsi="Courier New" w:cs="Courier New"/>
+        </w:rPr>
+        <w:tab/>
+      </w:r>
+      <w:r>
+        <w:rPr>
+          <w:rFonts w:ascii="Courier New" w:hAnsi="Courier New" w:cs="Courier New"/>
+        </w:rPr>
+        <w:tab/>
+      </w:r>
+      <w:r>
+        <w:rPr>
+          <w:rFonts w:ascii="Courier New" w:hAnsi="Courier New" w:cs="Courier New"/>
+        </w:rPr>
+        <w:tab/>
+      </w:r>
+      <w:r>
+        <w:rPr>
+          <w:rFonts w:ascii="Courier New" w:hAnsi="Courier New" w:cs="Courier New"/>
+        </w:rPr>
+        <w:tab/>
+        <w:t>- POTATO</w:t>
+      </w:r>
+    </w:p>
+    <w:p>
+      <w:pPr>
+        <w:pStyle w:val="PlainText"/>
+        <w:rPr>
+          <w:rFonts w:ascii="Courier New" w:hAnsi="Courier New" w:cs="Courier New"/>
+        </w:rPr>
+      </w:pPr>
+      <w:r>
+        <w:rPr>
+          <w:rFonts w:ascii="Courier New" w:hAnsi="Courier New" w:cs="Courier New"/>
+        </w:rPr>
+        <w:t>Number of Pockets</w:t>
+      </w:r>
+      <w:r>
+        <w:rPr>
+          <w:rFonts w:ascii="Courier New" w:hAnsi="Courier New" w:cs="Courier New"/>
+        </w:rPr>
+        <w:tab/>
+      </w:r>
+      <w:r>
+        <w:rPr>
+          <w:rFonts w:ascii="Courier New" w:hAnsi="Courier New" w:cs="Courier New"/>
+        </w:rPr>
+        <w:tab/>
+      </w:r>
+      <w:r>
+        <w:rPr>
+          <w:rFonts w:ascii="Courier New" w:hAnsi="Courier New" w:cs="Courier New"/>
+        </w:rPr>
+        <w:tab/>
+        <w:t>- 1</w:t>
+      </w:r>
+    </w:p>
+    <w:p>
+      <w:pPr>
+        <w:pStyle w:val="PlainText"/>
+        <w:rPr>
+          <w:rFonts w:ascii="Courier New" w:hAnsi="Courier New" w:cs="Courier New"/>
+        </w:rPr>
+      </w:pPr>
+      <w:r>
+        <w:rPr>
+          <w:rFonts w:ascii="Courier New" w:hAnsi="Courier New" w:cs="Courier New"/>
+        </w:rPr>
+        <w:t>Number of KGs</w:t>
+      </w:r>
+      <w:r>
+        <w:rPr>
+          <w:rFonts w:ascii="Courier New" w:hAnsi="Courier New" w:cs="Courier New"/>
+        </w:rPr>
+        <w:tab/>
+      </w:r>
+      <w:r>
+        <w:rPr>
+          <w:rFonts w:ascii="Courier New" w:hAnsi="Courier New" w:cs="Courier New"/>
+        </w:rPr>
+        <w:tab/>
+      </w:r>
+      <w:r>
+        <w:rPr>
+          <w:rFonts w:ascii="Courier New" w:hAnsi="Courier New" w:cs="Courier New"/>
+        </w:rPr>
+        <w:tab/>
+        <w:t>- 58</w:t>
+      </w:r>
+    </w:p>
+    <w:p>
+      <w:pPr>
+        <w:pStyle w:val="PlainText"/>
+        <w:rPr>
+          <w:rFonts w:ascii="Courier New" w:hAnsi="Courier New" w:cs="Courier New"/>
+        </w:rPr>
+      </w:pPr>
+      <w:r>
+        <w:rPr>
+          <w:rFonts w:ascii="Courier New" w:hAnsi="Courier New" w:cs="Courier New"/>
+        </w:rPr>
+        <w:t>Rate</w:t>
+      </w:r>
+      <w:r>
+        <w:rPr>
+          <w:rFonts w:ascii="Courier New" w:hAnsi="Courier New" w:cs="Courier New"/>
+        </w:rPr>
+        <w:tab/>
+      </w:r>
+      <w:r>
+        <w:rPr>
+          <w:rFonts w:ascii="Courier New" w:hAnsi="Courier New" w:cs="Courier New"/>
+        </w:rPr>
+        <w:tab/>
+      </w:r>
+      <w:r>
+        <w:rPr>
+          <w:rFonts w:ascii="Courier New" w:hAnsi="Courier New" w:cs="Courier New"/>
+        </w:rPr>
+        <w:tab/>
+      </w:r>
+      <w:r>
+        <w:rPr>
+          <w:rFonts w:ascii="Courier New" w:hAnsi="Courier New" w:cs="Courier New"/>
+        </w:rPr>
+        <w:tab/>
+      </w:r>
+      <w:r>
+        <w:rPr>
+          <w:rFonts w:ascii="Courier New" w:hAnsi="Courier New" w:cs="Courier New"/>
+        </w:rPr>
+        <w:tab/>
+        <w:t>- 23</w:t>
+      </w:r>
+    </w:p>
+    <w:p>
+      <w:pPr>
+        <w:pStyle w:val="PlainText"/>
+        <w:rPr>
+          <w:rFonts w:ascii="Courier New" w:hAnsi="Courier New" w:cs="Courier New"/>
+        </w:rPr>
+      </w:pPr>
+      <w:r>
+        <w:rPr>
+          <w:rFonts w:ascii="Courier New" w:hAnsi="Courier New" w:cs="Courier New"/>
+        </w:rPr>
+        <w:t>Total Price</w:t>
+      </w:r>
+      <w:r>
+        <w:rPr>
+          <w:rFonts w:ascii="Courier New" w:hAnsi="Courier New" w:cs="Courier New"/>
+        </w:rPr>
+        <w:tab/>
+      </w:r>
+      <w:r>
+        <w:rPr>
+          <w:rFonts w:ascii="Courier New" w:hAnsi="Courier New" w:cs="Courier New"/>
+        </w:rPr>
+        <w:tab/>
+      </w:r>
+      <w:r>
+        <w:rPr>
+          <w:rFonts w:ascii="Courier New" w:hAnsi="Courier New" w:cs="Courier New"/>
+        </w:rPr>
+        <w:tab/>
+      </w:r>
+      <w:r>
+        <w:rPr>
+          <w:rFonts w:ascii="Courier New" w:hAnsi="Courier New" w:cs="Courier New"/>
+        </w:rPr>
+        <w:tab/>
+        <w:t>- 1334.0</w:t>
+      </w:r>
+    </w:p>
+    <w:p>
+      <w:pPr>
+        <w:pStyle w:val="PlainText"/>
+        <w:rPr>
+          <w:rFonts w:ascii="Courier New" w:hAnsi="Courier New" w:cs="Courier New"/>
+          <w:color w:val="FF0000"/>
+        </w:rPr>
+      </w:pPr>
+      <w:r>
+        <w:rPr>
+          <w:rFonts w:ascii="Courier New" w:hAnsi="Courier New" w:cs="Courier New"/>
+          <w:color w:val="FF0000"/>
+        </w:rPr>
+        <w:t>Amount Received</w:t>
+      </w:r>
+      <w:r>
+        <w:rPr>
+          <w:rFonts w:ascii="Courier New" w:hAnsi="Courier New" w:cs="Courier New"/>
+          <w:color w:val="FF0000"/>
+        </w:rPr>
+        <w:tab/>
+      </w:r>
+      <w:r>
+        <w:rPr>
+          <w:rFonts w:ascii="Courier New" w:hAnsi="Courier New" w:cs="Courier New"/>
+          <w:color w:val="FF0000"/>
+        </w:rPr>
+        <w:tab/>
+      </w:r>
+      <w:r>
+        <w:rPr>
+          <w:rFonts w:ascii="Courier New" w:hAnsi="Courier New" w:cs="Courier New"/>
+          <w:color w:val="FF0000"/>
+        </w:rPr>
+        <w:tab/>
+        <w:t>- 3268</w:t>
+      </w:r>
+    </w:p>
+    <w:p>
+      <w:pPr>
+        <w:pStyle w:val="PlainText"/>
+        <w:rPr>
+          <w:rFonts w:ascii="Courier New" w:hAnsi="Courier New" w:cs="Courier New"/>
+        </w:rPr>
+      </w:pPr>
+      <w:r>
+        <w:rPr>
+          <w:rFonts w:ascii="Courier New" w:hAnsi="Courier New" w:cs="Courier New"/>
+        </w:rPr>
+        <w:t>Amount balance</w:t>
+      </w:r>
+      <w:r>
+        <w:rPr>
+          <w:rFonts w:ascii="Courier New" w:hAnsi="Courier New" w:cs="Courier New"/>
+        </w:rPr>
+        <w:tab/>
+      </w:r>
+      <w:r>
+        <w:rPr>
+          <w:rFonts w:ascii="Courier New" w:hAnsi="Courier New" w:cs="Courier New"/>
+        </w:rPr>
+        <w:tab/>
+      </w:r>
+      <w:r>
+        <w:rPr>
+          <w:rFonts w:ascii="Courier New" w:hAnsi="Courier New" w:cs="Courier New"/>
+        </w:rPr>
+        <w:tab/>
+        <w:t>- 1334.0</w:t>
+      </w:r>
+    </w:p>
+    <w:p>
+      <w:pPr>
+        <w:pStyle w:val="PlainText"/>
+        <w:rPr>
+          <w:rFonts w:ascii="Courier New" w:hAnsi="Courier New" w:cs="Courier New"/>
+        </w:rPr>
+      </w:pPr>
+      <w:r>
+        <w:rPr>
+          <w:rFonts w:ascii="Courier New" w:hAnsi="Courier New" w:cs="Courier New"/>
+        </w:rPr>
+        <w:t>Amount Received mode</w:t>
+      </w:r>
+      <w:r>
+        <w:rPr>
+          <w:rFonts w:ascii="Courier New" w:hAnsi="Courier New" w:cs="Courier New"/>
+        </w:rPr>
+        <w:tab/>
+      </w:r>
+      <w:r>
+        <w:rPr>
+          <w:rFonts w:ascii="Courier New" w:hAnsi="Courier New" w:cs="Courier New"/>
+        </w:rPr>
+        <w:tab/>
+        <w:t>- CASH</w:t>
+      </w:r>
+    </w:p>
+    <w:p>
+      <w:pPr>
+        <w:pStyle w:val="PlainText"/>
+        <w:rPr>
+          <w:rFonts w:ascii="Courier New" w:hAnsi="Courier New" w:cs="Courier New"/>
+        </w:rPr>
+      </w:pPr>
+    </w:p>
+    <w:p>
+      <w:pPr>
+        <w:pStyle w:val="PlainText"/>
+        <w:rPr>
+          <w:rFonts w:ascii="Courier New" w:hAnsi="Courier New" w:cs="Courier New"/>
+        </w:rPr>
+      </w:pPr>
+      <w:r>
+        <w:rPr>
+          <w:rFonts w:ascii="Courier New" w:hAnsi="Courier New" w:cs="Courier New"/>
+        </w:rPr>
+        <w:t>Item Name</w:t>
+      </w:r>
+      <w:r>
+        <w:rPr>
+          <w:rFonts w:ascii="Courier New" w:hAnsi="Courier New" w:cs="Courier New"/>
+        </w:rPr>
+        <w:tab/>
+      </w:r>
+      <w:r>
+        <w:rPr>
+          <w:rFonts w:ascii="Courier New" w:hAnsi="Courier New" w:cs="Courier New"/>
+        </w:rPr>
+        <w:tab/>
+      </w:r>
+      <w:r>
+        <w:rPr>
+          <w:rFonts w:ascii="Courier New" w:hAnsi="Courier New" w:cs="Courier New"/>
+        </w:rPr>
+        <w:tab/>
+      </w:r>
+      <w:r>
+        <w:rPr>
+          <w:rFonts w:ascii="Courier New" w:hAnsi="Courier New" w:cs="Courier New"/>
+        </w:rPr>
+        <w:tab/>
+        <w:t>- CARROT</w:t>
+      </w:r>
+    </w:p>
+    <w:p>
+      <w:pPr>
+        <w:pStyle w:val="PlainText"/>
+        <w:rPr>
+          <w:rFonts w:ascii="Courier New" w:hAnsi="Courier New" w:cs="Courier New"/>
+        </w:rPr>
+      </w:pPr>
+      <w:r>
+        <w:rPr>
+          <w:rFonts w:ascii="Courier New" w:hAnsi="Courier New" w:cs="Courier New"/>
+        </w:rPr>
+        <w:t>Number of Pockets</w:t>
+      </w:r>
+      <w:r>
+        <w:rPr>
+          <w:rFonts w:ascii="Courier New" w:hAnsi="Courier New" w:cs="Courier New"/>
+        </w:rPr>
+        <w:tab/>
+      </w:r>
+      <w:r>
+        <w:rPr>
+          <w:rFonts w:ascii="Courier New" w:hAnsi="Courier New" w:cs="Courier New"/>
+        </w:rPr>
+        <w:tab/>
+      </w:r>
+      <w:r>
+        <w:rPr>
+          <w:rFonts w:ascii="Courier New" w:hAnsi="Courier New" w:cs="Courier New"/>
+        </w:rPr>
+        <w:tab/>
+        <w:t>- 1</w:t>
+      </w:r>
+    </w:p>
+    <w:p>
+      <w:pPr>
+        <w:pStyle w:val="PlainText"/>
+        <w:rPr>
+          <w:rFonts w:ascii="Courier New" w:hAnsi="Courier New" w:cs="Courier New"/>
+        </w:rPr>
+      </w:pPr>
+      <w:r>
+        <w:rPr>
+          <w:rFonts w:ascii="Courier New" w:hAnsi="Courier New" w:cs="Courier New"/>
+        </w:rPr>
+        <w:t>Number of KGs</w:t>
+      </w:r>
+      <w:r>
+        <w:rPr>
+          <w:rFonts w:ascii="Courier New" w:hAnsi="Courier New" w:cs="Courier New"/>
+        </w:rPr>
+        <w:tab/>
+      </w:r>
+      <w:r>
+        <w:rPr>
+          <w:rFonts w:ascii="Courier New" w:hAnsi="Courier New" w:cs="Courier New"/>
+        </w:rPr>
+        <w:tab/>
+      </w:r>
+      <w:r>
+        <w:rPr>
+          <w:rFonts w:ascii="Courier New" w:hAnsi="Courier New" w:cs="Courier New"/>
+        </w:rPr>
+        <w:tab/>
+        <w:t>- 40</w:t>
+      </w:r>
+    </w:p>
+    <w:p>
+      <w:pPr>
+        <w:pStyle w:val="PlainText"/>
+        <w:rPr>
+          <w:rFonts w:ascii="Courier New" w:hAnsi="Courier New" w:cs="Courier New"/>
+        </w:rPr>
+      </w:pPr>
+      <w:r>
+        <w:rPr>
+          <w:rFonts w:ascii="Courier New" w:hAnsi="Courier New" w:cs="Courier New"/>
+        </w:rPr>
+        <w:t>Rate</w:t>
+      </w:r>
+      <w:r>
+        <w:rPr>
+          <w:rFonts w:ascii="Courier New" w:hAnsi="Courier New" w:cs="Courier New"/>
+        </w:rPr>
+        <w:tab/>
+      </w:r>
+      <w:r>
+        <w:rPr>
+          <w:rFonts w:ascii="Courier New" w:hAnsi="Courier New" w:cs="Courier New"/>
+        </w:rPr>
+        <w:tab/>
+      </w:r>
+      <w:r>
+        <w:rPr>
+          <w:rFonts w:ascii="Courier New" w:hAnsi="Courier New" w:cs="Courier New"/>
+        </w:rPr>
+        <w:tab/>
+      </w:r>
+      <w:r>
+        <w:rPr>
+          <w:rFonts w:ascii="Courier New" w:hAnsi="Courier New" w:cs="Courier New"/>
+        </w:rPr>
+        <w:tab/>
+      </w:r>
+      <w:r>
+        <w:rPr>
+          <w:rFonts w:ascii="Courier New" w:hAnsi="Courier New" w:cs="Courier New"/>
+        </w:rPr>
+        <w:tab/>
+        <w:t>- 28</w:t>
+      </w:r>
+    </w:p>
+    <w:p>
+      <w:pPr>
+        <w:pStyle w:val="PlainText"/>
+        <w:rPr>
+          <w:rFonts w:ascii="Courier New" w:hAnsi="Courier New" w:cs="Courier New"/>
+        </w:rPr>
+      </w:pPr>
+      <w:r>
+        <w:rPr>
+          <w:rFonts w:ascii="Courier New" w:hAnsi="Courier New" w:cs="Courier New"/>
+        </w:rPr>
+        <w:t>Total Price</w:t>
+      </w:r>
+      <w:r>
+        <w:rPr>
+          <w:rFonts w:ascii="Courier New" w:hAnsi="Courier New" w:cs="Courier New"/>
+        </w:rPr>
+        <w:tab/>
+      </w:r>
+      <w:r>
+        <w:rPr>
+          <w:rFonts w:ascii="Courier New" w:hAnsi="Courier New" w:cs="Courier New"/>
+        </w:rPr>
+        <w:tab/>
+      </w:r>
+      <w:r>
+        <w:rPr>
+          <w:rFonts w:ascii="Courier New" w:hAnsi="Courier New" w:cs="Courier New"/>
+        </w:rPr>
+        <w:tab/>
+      </w:r>
+      <w:r>
+        <w:rPr>
+          <w:rFonts w:ascii="Courier New" w:hAnsi="Courier New" w:cs="Courier New"/>
+        </w:rPr>
+        <w:tab/>
+        <w:t>- 1120.0</w:t>
+      </w:r>
+    </w:p>
+    <w:p>
+      <w:pPr>
+        <w:pStyle w:val="PlainText"/>
+        <w:rPr>
+          <w:rFonts w:ascii="Courier New" w:hAnsi="Courier New" w:cs="Courier New"/>
+        </w:rPr>
+      </w:pPr>
+      <w:r>
+        <w:rPr>
+          <w:rFonts w:ascii="Courier New" w:hAnsi="Courier New" w:cs="Courier New"/>
+        </w:rPr>
+        <w:t>Amount balance</w:t>
+      </w:r>
+      <w:r>
+        <w:rPr>
+          <w:rFonts w:ascii="Courier New" w:hAnsi="Courier New" w:cs="Courier New"/>
+        </w:rPr>
+        <w:tab/>
+      </w:r>
+      <w:r>
+        <w:rPr>
+          <w:rFonts w:ascii="Courier New" w:hAnsi="Courier New" w:cs="Courier New"/>
+        </w:rPr>
+        <w:tab/>
+      </w:r>
+      <w:r>
+        <w:rPr>
+          <w:rFonts w:ascii="Courier New" w:hAnsi="Courier New" w:cs="Courier New"/>
+        </w:rPr>
+        <w:tab/>
+        <w:t>- 2454.0</w:t>
+      </w:r>
+    </w:p>
+    <w:p>
+      <w:pPr>
+        <w:pStyle w:val="PlainText"/>
+        <w:rPr>
+          <w:rFonts w:ascii="Courier New" w:hAnsi="Courier New" w:cs="Courier New"/>
+        </w:rPr>
+      </w:pPr>
+    </w:p>
+    <w:p>
+      <w:pPr>
+        <w:pStyle w:val="PlainText"/>
+        <w:rPr>
+          <w:rFonts w:ascii="Courier New" w:hAnsi="Courier New" w:cs="Courier New"/>
+        </w:rPr>
+      </w:pPr>
+      <w:r>
+        <w:rPr>
+          <w:rFonts w:ascii="Courier New" w:hAnsi="Courier New" w:cs="Courier New"/>
+        </w:rPr>
+        <w:t>Item Name</w:t>
+      </w:r>
+      <w:r>
+        <w:rPr>
+          <w:rFonts w:ascii="Courier New" w:hAnsi="Courier New" w:cs="Courier New"/>
+        </w:rPr>
+        <w:tab/>
+      </w:r>
+      <w:r>
+        <w:rPr>
+          <w:rFonts w:ascii="Courier New" w:hAnsi="Courier New" w:cs="Courier New"/>
+        </w:rPr>
+        <w:tab/>
+      </w:r>
+      <w:r>
+        <w:rPr>
+          <w:rFonts w:ascii="Courier New" w:hAnsi="Courier New" w:cs="Courier New"/>
+        </w:rPr>
+        <w:tab/>
+      </w:r>
+      <w:r>
+        <w:rPr>
+          <w:rFonts w:ascii="Courier New" w:hAnsi="Courier New" w:cs="Courier New"/>
+        </w:rPr>
+        <w:tab/>
+        <w:t>- BEET</w:t>
+      </w:r>
+    </w:p>
+    <w:p>
+      <w:pPr>
+        <w:pStyle w:val="PlainText"/>
+        <w:rPr>
+          <w:rFonts w:ascii="Courier New" w:hAnsi="Courier New" w:cs="Courier New"/>
+        </w:rPr>
+      </w:pPr>
+      <w:r>
+        <w:rPr>
+          <w:rFonts w:ascii="Courier New" w:hAnsi="Courier New" w:cs="Courier New"/>
+        </w:rPr>
+        <w:t>Number of Pockets</w:t>
+      </w:r>
+      <w:r>
+        <w:rPr>
+          <w:rFonts w:ascii="Courier New" w:hAnsi="Courier New" w:cs="Courier New"/>
+        </w:rPr>
+        <w:tab/>
+      </w:r>
+      <w:r>
+        <w:rPr>
+          <w:rFonts w:ascii="Courier New" w:hAnsi="Courier New" w:cs="Courier New"/>
+        </w:rPr>
+        <w:tab/>
+      </w:r>
+      <w:r>
+        <w:rPr>
+          <w:rFonts w:ascii="Courier New" w:hAnsi="Courier New" w:cs="Courier New"/>
+        </w:rPr>
+        <w:tab/>
+        <w:t>- 1</w:t>
+      </w:r>
+    </w:p>
+    <w:p>
+      <w:pPr>
+        <w:pStyle w:val="PlainText"/>
+        <w:rPr>
+          <w:rFonts w:ascii="Courier New" w:hAnsi="Courier New" w:cs="Courier New"/>
+        </w:rPr>
+      </w:pPr>
+      <w:r>
+        <w:rPr>
+          <w:rFonts w:ascii="Courier New" w:hAnsi="Courier New" w:cs="Courier New"/>
+        </w:rPr>
+        <w:t>Number of KGs</w:t>
+      </w:r>
+      <w:r>
+        <w:rPr>
+          <w:rFonts w:ascii="Courier New" w:hAnsi="Courier New" w:cs="Courier New"/>
+        </w:rPr>
+        <w:tab/>
+      </w:r>
+      <w:r>
+        <w:rPr>
+          <w:rFonts w:ascii="Courier New" w:hAnsi="Courier New" w:cs="Courier New"/>
+        </w:rPr>
+        <w:tab/>
+      </w:r>
+      <w:r>
+        <w:rPr>
+          <w:rFonts w:ascii="Courier New" w:hAnsi="Courier New" w:cs="Courier New"/>
+        </w:rPr>
+        <w:tab/>
+        <w:t>- 53</w:t>
+      </w:r>
+    </w:p>
+    <w:p>
+      <w:pPr>
+        <w:pStyle w:val="PlainText"/>
+        <w:rPr>
+          <w:rFonts w:ascii="Courier New" w:hAnsi="Courier New" w:cs="Courier New"/>
+        </w:rPr>
+      </w:pPr>
+      <w:r>
+        <w:rPr>
+          <w:rFonts w:ascii="Courier New" w:hAnsi="Courier New" w:cs="Courier New"/>
+        </w:rPr>
+        <w:t>Rate</w:t>
+      </w:r>
+      <w:r>
+        <w:rPr>
+          <w:rFonts w:ascii="Courier New" w:hAnsi="Courier New" w:cs="Courier New"/>
+        </w:rPr>
+        <w:tab/>
+      </w:r>
+      <w:r>
+        <w:rPr>
+          <w:rFonts w:ascii="Courier New" w:hAnsi="Courier New" w:cs="Courier New"/>
+        </w:rPr>
+        <w:tab/>
+      </w:r>
+      <w:r>
+        <w:rPr>
+          <w:rFonts w:ascii="Courier New" w:hAnsi="Courier New" w:cs="Courier New"/>
+        </w:rPr>
+        <w:tab/>
+      </w:r>
+      <w:r>
+        <w:rPr>
+          <w:rFonts w:ascii="Courier New" w:hAnsi="Courier New" w:cs="Courier New"/>
+        </w:rPr>
+        <w:tab/>
+      </w:r>
+      <w:r>
+        <w:rPr>
+          <w:rFonts w:ascii="Courier New" w:hAnsi="Courier New" w:cs="Courier New"/>
+        </w:rPr>
+        <w:tab/>
+        <w:t>- 12</w:t>
+      </w:r>
+    </w:p>
+    <w:p>
+      <w:pPr>
+        <w:pStyle w:val="PlainText"/>
+        <w:rPr>
+          <w:rFonts w:ascii="Courier New" w:hAnsi="Courier New" w:cs="Courier New"/>
+        </w:rPr>
+      </w:pPr>
+      <w:r>
+        <w:rPr>
+          <w:rFonts w:ascii="Courier New" w:hAnsi="Courier New" w:cs="Courier New"/>
+        </w:rPr>
+        <w:t>Total Price</w:t>
+      </w:r>
+      <w:r>
+        <w:rPr>
+          <w:rFonts w:ascii="Courier New" w:hAnsi="Courier New" w:cs="Courier New"/>
+        </w:rPr>
+        <w:tab/>
+      </w:r>
+      <w:r>
+        <w:rPr>
+          <w:rFonts w:ascii="Courier New" w:hAnsi="Courier New" w:cs="Courier New"/>
+        </w:rPr>
+        <w:tab/>
+      </w:r>
+      <w:r>
+        <w:rPr>
+          <w:rFonts w:ascii="Courier New" w:hAnsi="Courier New" w:cs="Courier New"/>
+        </w:rPr>
+        <w:tab/>
+      </w:r>
+      <w:r>
+        <w:rPr>
+          <w:rFonts w:ascii="Courier New" w:hAnsi="Courier New" w:cs="Courier New"/>
+        </w:rPr>
+        <w:tab/>
+        <w:t>- 636.0</w:t>
+      </w:r>
+    </w:p>
+    <w:p>
+      <w:pPr>
+        <w:pStyle w:val="PlainText"/>
+        <w:rPr>
+          <w:rFonts w:ascii="Courier New" w:hAnsi="Courier New" w:cs="Courier New"/>
+          <w:b/>
+        </w:rPr>
+      </w:pPr>
+      <w:r>
+        <w:rPr>
+          <w:rFonts w:ascii="Courier New" w:hAnsi="Courier New" w:cs="Courier New"/>
+          <w:b/>
+        </w:rPr>
+        <w:t>Amount balance</w:t>
+      </w:r>
+      <w:r>
+        <w:rPr>
+          <w:rFonts w:ascii="Courier New" w:hAnsi="Courier New" w:cs="Courier New"/>
+          <w:b/>
+        </w:rPr>
+        <w:tab/>
+      </w:r>
+      <w:r>
+        <w:rPr>
+          <w:rFonts w:ascii="Courier New" w:hAnsi="Courier New" w:cs="Courier New"/>
+          <w:b/>
+        </w:rPr>
+        <w:tab/>
+      </w:r>
+      <w:r>
+        <w:rPr>
+          <w:rFonts w:ascii="Courier New" w:hAnsi="Courier New" w:cs="Courier New"/>
+          <w:b/>
+        </w:rPr>
+        <w:tab/>
+        <w:t>- 3090.0</w:t>
+      </w:r>
+    </w:p>
+    <w:p>
+      <w:pPr>
+        <w:pStyle w:val="PlainText"/>
+        <w:rPr>
+          <w:rFonts w:ascii="Courier New" w:hAnsi="Courier New" w:cs="Courier New"/>
+        </w:rPr>
+      </w:pPr>
+    </w:p>
+    <w:p>
+      <w:pPr>
+        <w:pStyle w:val="PlainText"/>
+        <w:rPr>
+          <w:rFonts w:ascii="Courier New" w:hAnsi="Courier New" w:cs="Courier New"/>
+          <w:b/>
+        </w:rPr>
+      </w:pPr>
     </w:p>
     <w:p>
       <w:pPr>

</xml_diff>

<commit_message>
08/09/2018 MAMATHA CHICK IN
</commit_message>
<xml_diff>
--- a/customer _details/GANGAMMA/SEP/TUMKUR/AR/PURCHASE DETAILS.docx
+++ b/customer _details/GANGAMMA/SEP/TUMKUR/AR/PURCHASE DETAILS.docx
@@ -16085,13 +16085,7 @@
         <w:rPr>
           <w:rFonts w:ascii="Courier New" w:hAnsi="Courier New" w:cs="Courier New"/>
         </w:rPr>
-        <w:t>TUE Sep 04</w:t>
-      </w:r>
-      <w:r>
-        <w:rPr>
-          <w:rFonts w:ascii="Courier New" w:hAnsi="Courier New" w:cs="Courier New"/>
-        </w:rPr>
-        <w:t xml:space="preserve"> 11:21:44 IST 2018</w:t>
+        <w:t>TUE Sep 04 11:21:44 IST 2018</w:t>
       </w:r>
     </w:p>
     <w:p>
@@ -16937,6 +16931,436 @@
         <w:tab/>
         <w:t>- 3090.0</w:t>
       </w:r>
+    </w:p>
+    <w:p>
+      <w:pPr>
+        <w:pStyle w:val="PlainText"/>
+        <w:rPr>
+          <w:rFonts w:ascii="Courier New" w:hAnsi="Courier New" w:cs="Courier New"/>
+          <w:b/>
+        </w:rPr>
+      </w:pPr>
+    </w:p>
+    <w:p>
+      <w:pPr>
+        <w:pStyle w:val="PlainText"/>
+        <w:rPr>
+          <w:rFonts w:ascii="Courier New" w:hAnsi="Courier New" w:cs="Courier New"/>
+        </w:rPr>
+      </w:pPr>
+      <w:r>
+        <w:rPr>
+          <w:rFonts w:ascii="Courier New" w:hAnsi="Courier New" w:cs="Courier New"/>
+        </w:rPr>
+        <w:t>FRI Sep 07</w:t>
+      </w:r>
+      <w:r>
+        <w:rPr>
+          <w:rFonts w:ascii="Courier New" w:hAnsi="Courier New" w:cs="Courier New"/>
+        </w:rPr>
+        <w:t xml:space="preserve"> 10:46:18 IST 2018</w:t>
+      </w:r>
+    </w:p>
+    <w:p>
+      <w:pPr>
+        <w:pStyle w:val="PlainText"/>
+        <w:rPr>
+          <w:rFonts w:ascii="Courier New" w:hAnsi="Courier New" w:cs="Courier New"/>
+        </w:rPr>
+      </w:pPr>
+      <w:r>
+        <w:rPr>
+          <w:rFonts w:ascii="Courier New" w:hAnsi="Courier New" w:cs="Courier New"/>
+        </w:rPr>
+        <w:t>Person Name</w:t>
+      </w:r>
+      <w:r>
+        <w:rPr>
+          <w:rFonts w:ascii="Courier New" w:hAnsi="Courier New" w:cs="Courier New"/>
+        </w:rPr>
+        <w:tab/>
+      </w:r>
+      <w:r>
+        <w:rPr>
+          <w:rFonts w:ascii="Courier New" w:hAnsi="Courier New" w:cs="Courier New"/>
+        </w:rPr>
+        <w:tab/>
+      </w:r>
+      <w:r>
+        <w:rPr>
+          <w:rFonts w:ascii="Courier New" w:hAnsi="Courier New" w:cs="Courier New"/>
+        </w:rPr>
+        <w:tab/>
+      </w:r>
+      <w:r>
+        <w:rPr>
+          <w:rFonts w:ascii="Courier New" w:hAnsi="Courier New" w:cs="Courier New"/>
+        </w:rPr>
+        <w:tab/>
+        <w:t>- AR</w:t>
+      </w:r>
+    </w:p>
+    <w:p>
+      <w:pPr>
+        <w:pStyle w:val="PlainText"/>
+        <w:rPr>
+          <w:rFonts w:ascii="Courier New" w:hAnsi="Courier New" w:cs="Courier New"/>
+        </w:rPr>
+      </w:pPr>
+      <w:r>
+        <w:rPr>
+          <w:rFonts w:ascii="Courier New" w:hAnsi="Courier New" w:cs="Courier New"/>
+        </w:rPr>
+        <w:t>Bill number</w:t>
+      </w:r>
+      <w:r>
+        <w:rPr>
+          <w:rFonts w:ascii="Courier New" w:hAnsi="Courier New" w:cs="Courier New"/>
+        </w:rPr>
+        <w:tab/>
+      </w:r>
+      <w:r>
+        <w:rPr>
+          <w:rFonts w:ascii="Courier New" w:hAnsi="Courier New" w:cs="Courier New"/>
+        </w:rPr>
+        <w:tab/>
+      </w:r>
+      <w:r>
+        <w:rPr>
+          <w:rFonts w:ascii="Courier New" w:hAnsi="Courier New" w:cs="Courier New"/>
+        </w:rPr>
+        <w:tab/>
+      </w:r>
+      <w:r>
+        <w:rPr>
+          <w:rFonts w:ascii="Courier New" w:hAnsi="Courier New" w:cs="Courier New"/>
+        </w:rPr>
+        <w:tab/>
+        <w:t>- 7647</w:t>
+      </w:r>
+    </w:p>
+    <w:p>
+      <w:pPr>
+        <w:pStyle w:val="PlainText"/>
+        <w:rPr>
+          <w:rFonts w:ascii="Courier New" w:hAnsi="Courier New" w:cs="Courier New"/>
+        </w:rPr>
+      </w:pPr>
+      <w:r>
+        <w:rPr>
+          <w:rFonts w:ascii="Courier New" w:hAnsi="Courier New" w:cs="Courier New"/>
+        </w:rPr>
+        <w:t>---------------------------------------------------------------</w:t>
+      </w:r>
+    </w:p>
+    <w:p>
+      <w:pPr>
+        <w:pStyle w:val="PlainText"/>
+        <w:rPr>
+          <w:rFonts w:ascii="Courier New" w:hAnsi="Courier New" w:cs="Courier New"/>
+        </w:rPr>
+      </w:pPr>
+      <w:r>
+        <w:rPr>
+          <w:rFonts w:ascii="Courier New" w:hAnsi="Courier New" w:cs="Courier New"/>
+        </w:rPr>
+        <w:t>Item Name</w:t>
+      </w:r>
+      <w:r>
+        <w:rPr>
+          <w:rFonts w:ascii="Courier New" w:hAnsi="Courier New" w:cs="Courier New"/>
+        </w:rPr>
+        <w:tab/>
+      </w:r>
+      <w:r>
+        <w:rPr>
+          <w:rFonts w:ascii="Courier New" w:hAnsi="Courier New" w:cs="Courier New"/>
+        </w:rPr>
+        <w:tab/>
+      </w:r>
+      <w:r>
+        <w:rPr>
+          <w:rFonts w:ascii="Courier New" w:hAnsi="Courier New" w:cs="Courier New"/>
+        </w:rPr>
+        <w:tab/>
+      </w:r>
+      <w:r>
+        <w:rPr>
+          <w:rFonts w:ascii="Courier New" w:hAnsi="Courier New" w:cs="Courier New"/>
+        </w:rPr>
+        <w:tab/>
+        <w:t>- POTATO</w:t>
+      </w:r>
+    </w:p>
+    <w:p>
+      <w:pPr>
+        <w:pStyle w:val="PlainText"/>
+        <w:rPr>
+          <w:rFonts w:ascii="Courier New" w:hAnsi="Courier New" w:cs="Courier New"/>
+        </w:rPr>
+      </w:pPr>
+      <w:r>
+        <w:rPr>
+          <w:rFonts w:ascii="Courier New" w:hAnsi="Courier New" w:cs="Courier New"/>
+        </w:rPr>
+        <w:t>Number of Pockets</w:t>
+      </w:r>
+      <w:r>
+        <w:rPr>
+          <w:rFonts w:ascii="Courier New" w:hAnsi="Courier New" w:cs="Courier New"/>
+        </w:rPr>
+        <w:tab/>
+      </w:r>
+      <w:r>
+        <w:rPr>
+          <w:rFonts w:ascii="Courier New" w:hAnsi="Courier New" w:cs="Courier New"/>
+        </w:rPr>
+        <w:tab/>
+      </w:r>
+      <w:r>
+        <w:rPr>
+          <w:rFonts w:ascii="Courier New" w:hAnsi="Courier New" w:cs="Courier New"/>
+        </w:rPr>
+        <w:tab/>
+        <w:t>- 1</w:t>
+      </w:r>
+    </w:p>
+    <w:p>
+      <w:pPr>
+        <w:pStyle w:val="PlainText"/>
+        <w:rPr>
+          <w:rFonts w:ascii="Courier New" w:hAnsi="Courier New" w:cs="Courier New"/>
+        </w:rPr>
+      </w:pPr>
+      <w:r>
+        <w:rPr>
+          <w:rFonts w:ascii="Courier New" w:hAnsi="Courier New" w:cs="Courier New"/>
+        </w:rPr>
+        <w:t>Number of KGs</w:t>
+      </w:r>
+      <w:r>
+        <w:rPr>
+          <w:rFonts w:ascii="Courier New" w:hAnsi="Courier New" w:cs="Courier New"/>
+        </w:rPr>
+        <w:tab/>
+      </w:r>
+      <w:r>
+        <w:rPr>
+          <w:rFonts w:ascii="Courier New" w:hAnsi="Courier New" w:cs="Courier New"/>
+        </w:rPr>
+        <w:tab/>
+      </w:r>
+      <w:r>
+        <w:rPr>
+          <w:rFonts w:ascii="Courier New" w:hAnsi="Courier New" w:cs="Courier New"/>
+        </w:rPr>
+        <w:tab/>
+        <w:t>- 54</w:t>
+      </w:r>
+    </w:p>
+    <w:p>
+      <w:pPr>
+        <w:pStyle w:val="PlainText"/>
+        <w:rPr>
+          <w:rFonts w:ascii="Courier New" w:hAnsi="Courier New" w:cs="Courier New"/>
+        </w:rPr>
+      </w:pPr>
+      <w:r>
+        <w:rPr>
+          <w:rFonts w:ascii="Courier New" w:hAnsi="Courier New" w:cs="Courier New"/>
+        </w:rPr>
+        <w:t>Rate</w:t>
+      </w:r>
+      <w:r>
+        <w:rPr>
+          <w:rFonts w:ascii="Courier New" w:hAnsi="Courier New" w:cs="Courier New"/>
+        </w:rPr>
+        <w:tab/>
+      </w:r>
+      <w:r>
+        <w:rPr>
+          <w:rFonts w:ascii="Courier New" w:hAnsi="Courier New" w:cs="Courier New"/>
+        </w:rPr>
+        <w:tab/>
+      </w:r>
+      <w:r>
+        <w:rPr>
+          <w:rFonts w:ascii="Courier New" w:hAnsi="Courier New" w:cs="Courier New"/>
+        </w:rPr>
+        <w:tab/>
+      </w:r>
+      <w:r>
+        <w:rPr>
+          <w:rFonts w:ascii="Courier New" w:hAnsi="Courier New" w:cs="Courier New"/>
+        </w:rPr>
+        <w:tab/>
+      </w:r>
+      <w:r>
+        <w:rPr>
+          <w:rFonts w:ascii="Courier New" w:hAnsi="Courier New" w:cs="Courier New"/>
+        </w:rPr>
+        <w:tab/>
+        <w:t>- 24</w:t>
+      </w:r>
+    </w:p>
+    <w:p>
+      <w:pPr>
+        <w:pStyle w:val="PlainText"/>
+        <w:rPr>
+          <w:rFonts w:ascii="Courier New" w:hAnsi="Courier New" w:cs="Courier New"/>
+        </w:rPr>
+      </w:pPr>
+      <w:r>
+        <w:rPr>
+          <w:rFonts w:ascii="Courier New" w:hAnsi="Courier New" w:cs="Courier New"/>
+        </w:rPr>
+        <w:t>Total Price</w:t>
+      </w:r>
+      <w:r>
+        <w:rPr>
+          <w:rFonts w:ascii="Courier New" w:hAnsi="Courier New" w:cs="Courier New"/>
+        </w:rPr>
+        <w:tab/>
+      </w:r>
+      <w:r>
+        <w:rPr>
+          <w:rFonts w:ascii="Courier New" w:hAnsi="Courier New" w:cs="Courier New"/>
+        </w:rPr>
+        <w:tab/>
+      </w:r>
+      <w:r>
+        <w:rPr>
+          <w:rFonts w:ascii="Courier New" w:hAnsi="Courier New" w:cs="Courier New"/>
+        </w:rPr>
+        <w:tab/>
+      </w:r>
+      <w:r>
+        <w:rPr>
+          <w:rFonts w:ascii="Courier New" w:hAnsi="Courier New" w:cs="Courier New"/>
+        </w:rPr>
+        <w:tab/>
+        <w:t>- 1296.0</w:t>
+      </w:r>
+    </w:p>
+    <w:p>
+      <w:pPr>
+        <w:pStyle w:val="PlainText"/>
+        <w:rPr>
+          <w:rFonts w:ascii="Courier New" w:hAnsi="Courier New" w:cs="Courier New"/>
+          <w:color w:val="FF0000"/>
+        </w:rPr>
+      </w:pPr>
+      <w:r>
+        <w:rPr>
+          <w:rFonts w:ascii="Courier New" w:hAnsi="Courier New" w:cs="Courier New"/>
+          <w:color w:val="FF0000"/>
+        </w:rPr>
+        <w:t>Amount Received</w:t>
+      </w:r>
+      <w:r>
+        <w:rPr>
+          <w:rFonts w:ascii="Courier New" w:hAnsi="Courier New" w:cs="Courier New"/>
+          <w:color w:val="FF0000"/>
+        </w:rPr>
+        <w:tab/>
+      </w:r>
+      <w:r>
+        <w:rPr>
+          <w:rFonts w:ascii="Courier New" w:hAnsi="Courier New" w:cs="Courier New"/>
+          <w:color w:val="FF0000"/>
+        </w:rPr>
+        <w:tab/>
+      </w:r>
+      <w:r>
+        <w:rPr>
+          <w:rFonts w:ascii="Courier New" w:hAnsi="Courier New" w:cs="Courier New"/>
+          <w:color w:val="FF0000"/>
+        </w:rPr>
+        <w:tab/>
+        <w:t>- 3090</w:t>
+      </w:r>
+    </w:p>
+    <w:p>
+      <w:pPr>
+        <w:pStyle w:val="PlainText"/>
+        <w:rPr>
+          <w:rFonts w:ascii="Courier New" w:hAnsi="Courier New" w:cs="Courier New"/>
+          <w:b/>
+        </w:rPr>
+      </w:pPr>
+      <w:r>
+        <w:rPr>
+          <w:rFonts w:ascii="Courier New" w:hAnsi="Courier New" w:cs="Courier New"/>
+          <w:b/>
+        </w:rPr>
+        <w:t>Amount balance</w:t>
+      </w:r>
+      <w:r>
+        <w:rPr>
+          <w:rFonts w:ascii="Courier New" w:hAnsi="Courier New" w:cs="Courier New"/>
+          <w:b/>
+        </w:rPr>
+        <w:tab/>
+      </w:r>
+      <w:r>
+        <w:rPr>
+          <w:rFonts w:ascii="Courier New" w:hAnsi="Courier New" w:cs="Courier New"/>
+          <w:b/>
+        </w:rPr>
+        <w:tab/>
+      </w:r>
+      <w:r>
+        <w:rPr>
+          <w:rFonts w:ascii="Courier New" w:hAnsi="Courier New" w:cs="Courier New"/>
+          <w:b/>
+        </w:rPr>
+        <w:tab/>
+        <w:t>- 1296.0</w:t>
+      </w:r>
+    </w:p>
+    <w:p>
+      <w:pPr>
+        <w:pStyle w:val="PlainText"/>
+        <w:rPr>
+          <w:rFonts w:ascii="Courier New" w:hAnsi="Courier New" w:cs="Courier New"/>
+        </w:rPr>
+      </w:pPr>
+      <w:r>
+        <w:rPr>
+          <w:rFonts w:ascii="Courier New" w:hAnsi="Courier New" w:cs="Courier New"/>
+        </w:rPr>
+        <w:t>Amount Received mode</w:t>
+      </w:r>
+      <w:r>
+        <w:rPr>
+          <w:rFonts w:ascii="Courier New" w:hAnsi="Courier New" w:cs="Courier New"/>
+        </w:rPr>
+        <w:tab/>
+      </w:r>
+      <w:r>
+        <w:rPr>
+          <w:rFonts w:ascii="Courier New" w:hAnsi="Courier New" w:cs="Courier New"/>
+        </w:rPr>
+        <w:tab/>
+        <w:t>- CASH</w:t>
+      </w:r>
+    </w:p>
+    <w:p>
+      <w:pPr>
+        <w:pStyle w:val="PlainText"/>
+        <w:rPr>
+          <w:rFonts w:ascii="Courier New" w:hAnsi="Courier New" w:cs="Courier New"/>
+        </w:rPr>
+      </w:pPr>
+    </w:p>
+    <w:p>
+      <w:pPr>
+        <w:pStyle w:val="PlainText"/>
+        <w:rPr>
+          <w:rFonts w:ascii="Courier New" w:hAnsi="Courier New" w:cs="Courier New"/>
+          <w:b/>
+        </w:rPr>
+      </w:pPr>
     </w:p>
     <w:p>
       <w:pPr>

</xml_diff>

<commit_message>
11/09/2018 MAMATHA CHICK IN
</commit_message>
<xml_diff>
--- a/customer _details/GANGAMMA/SEP/TUMKUR/AR/PURCHASE DETAILS.docx
+++ b/customer _details/GANGAMMA/SEP/TUMKUR/AR/PURCHASE DETAILS.docx
@@ -16952,13 +16952,7 @@
         <w:rPr>
           <w:rFonts w:ascii="Courier New" w:hAnsi="Courier New" w:cs="Courier New"/>
         </w:rPr>
-        <w:t>FRI Sep 07</w:t>
-      </w:r>
-      <w:r>
-        <w:rPr>
-          <w:rFonts w:ascii="Courier New" w:hAnsi="Courier New" w:cs="Courier New"/>
-        </w:rPr>
-        <w:t xml:space="preserve"> 10:46:18 IST 2018</w:t>
+        <w:t>FRI Sep 07 10:46:18 IST 2018</w:t>
       </w:r>
     </w:p>
     <w:p>
@@ -17344,6 +17338,665 @@
         <w:tab/>
         <w:t>- CASH</w:t>
       </w:r>
+    </w:p>
+    <w:p>
+      <w:pPr>
+        <w:pStyle w:val="PlainText"/>
+        <w:rPr>
+          <w:rFonts w:ascii="Courier New" w:hAnsi="Courier New" w:cs="Courier New"/>
+        </w:rPr>
+      </w:pPr>
+    </w:p>
+    <w:p>
+      <w:pPr>
+        <w:pStyle w:val="PlainText"/>
+        <w:rPr>
+          <w:rFonts w:ascii="Courier New" w:hAnsi="Courier New" w:cs="Courier New"/>
+        </w:rPr>
+      </w:pPr>
+      <w:r>
+        <w:rPr>
+          <w:rFonts w:ascii="Courier New" w:hAnsi="Courier New" w:cs="Courier New"/>
+        </w:rPr>
+        <w:t>SUN Sep 09</w:t>
+      </w:r>
+      <w:r>
+        <w:rPr>
+          <w:rFonts w:ascii="Courier New" w:hAnsi="Courier New" w:cs="Courier New"/>
+        </w:rPr>
+        <w:t xml:space="preserve"> 10:51:04 IST 2018</w:t>
+      </w:r>
+    </w:p>
+    <w:p>
+      <w:pPr>
+        <w:pStyle w:val="PlainText"/>
+        <w:rPr>
+          <w:rFonts w:ascii="Courier New" w:hAnsi="Courier New" w:cs="Courier New"/>
+        </w:rPr>
+      </w:pPr>
+      <w:r>
+        <w:rPr>
+          <w:rFonts w:ascii="Courier New" w:hAnsi="Courier New" w:cs="Courier New"/>
+        </w:rPr>
+        <w:t>Person Name</w:t>
+      </w:r>
+      <w:r>
+        <w:rPr>
+          <w:rFonts w:ascii="Courier New" w:hAnsi="Courier New" w:cs="Courier New"/>
+        </w:rPr>
+        <w:tab/>
+      </w:r>
+      <w:r>
+        <w:rPr>
+          <w:rFonts w:ascii="Courier New" w:hAnsi="Courier New" w:cs="Courier New"/>
+        </w:rPr>
+        <w:tab/>
+      </w:r>
+      <w:r>
+        <w:rPr>
+          <w:rFonts w:ascii="Courier New" w:hAnsi="Courier New" w:cs="Courier New"/>
+        </w:rPr>
+        <w:tab/>
+      </w:r>
+      <w:r>
+        <w:rPr>
+          <w:rFonts w:ascii="Courier New" w:hAnsi="Courier New" w:cs="Courier New"/>
+        </w:rPr>
+        <w:tab/>
+        <w:t>- AR</w:t>
+      </w:r>
+    </w:p>
+    <w:p>
+      <w:pPr>
+        <w:pStyle w:val="PlainText"/>
+        <w:rPr>
+          <w:rFonts w:ascii="Courier New" w:hAnsi="Courier New" w:cs="Courier New"/>
+        </w:rPr>
+      </w:pPr>
+      <w:r>
+        <w:rPr>
+          <w:rFonts w:ascii="Courier New" w:hAnsi="Courier New" w:cs="Courier New"/>
+        </w:rPr>
+        <w:t>Bill number</w:t>
+      </w:r>
+      <w:r>
+        <w:rPr>
+          <w:rFonts w:ascii="Courier New" w:hAnsi="Courier New" w:cs="Courier New"/>
+        </w:rPr>
+        <w:tab/>
+      </w:r>
+      <w:r>
+        <w:rPr>
+          <w:rFonts w:ascii="Courier New" w:hAnsi="Courier New" w:cs="Courier New"/>
+        </w:rPr>
+        <w:tab/>
+      </w:r>
+      <w:r>
+        <w:rPr>
+          <w:rFonts w:ascii="Courier New" w:hAnsi="Courier New" w:cs="Courier New"/>
+        </w:rPr>
+        <w:tab/>
+      </w:r>
+      <w:r>
+        <w:rPr>
+          <w:rFonts w:ascii="Courier New" w:hAnsi="Courier New" w:cs="Courier New"/>
+        </w:rPr>
+        <w:tab/>
+        <w:t>- 7688</w:t>
+      </w:r>
+    </w:p>
+    <w:p>
+      <w:pPr>
+        <w:pStyle w:val="PlainText"/>
+        <w:rPr>
+          <w:rFonts w:ascii="Courier New" w:hAnsi="Courier New" w:cs="Courier New"/>
+        </w:rPr>
+      </w:pPr>
+      <w:r>
+        <w:rPr>
+          <w:rFonts w:ascii="Courier New" w:hAnsi="Courier New" w:cs="Courier New"/>
+        </w:rPr>
+        <w:t>---------------------------------------------------------------</w:t>
+      </w:r>
+    </w:p>
+    <w:p>
+      <w:pPr>
+        <w:pStyle w:val="PlainText"/>
+        <w:rPr>
+          <w:rFonts w:ascii="Courier New" w:hAnsi="Courier New" w:cs="Courier New"/>
+        </w:rPr>
+      </w:pPr>
+      <w:r>
+        <w:rPr>
+          <w:rFonts w:ascii="Courier New" w:hAnsi="Courier New" w:cs="Courier New"/>
+        </w:rPr>
+        <w:t>Item Name</w:t>
+      </w:r>
+      <w:r>
+        <w:rPr>
+          <w:rFonts w:ascii="Courier New" w:hAnsi="Courier New" w:cs="Courier New"/>
+        </w:rPr>
+        <w:tab/>
+      </w:r>
+      <w:r>
+        <w:rPr>
+          <w:rFonts w:ascii="Courier New" w:hAnsi="Courier New" w:cs="Courier New"/>
+        </w:rPr>
+        <w:tab/>
+      </w:r>
+      <w:r>
+        <w:rPr>
+          <w:rFonts w:ascii="Courier New" w:hAnsi="Courier New" w:cs="Courier New"/>
+        </w:rPr>
+        <w:tab/>
+      </w:r>
+      <w:r>
+        <w:rPr>
+          <w:rFonts w:ascii="Courier New" w:hAnsi="Courier New" w:cs="Courier New"/>
+        </w:rPr>
+        <w:tab/>
+        <w:t>- POTATO</w:t>
+      </w:r>
+    </w:p>
+    <w:p>
+      <w:pPr>
+        <w:pStyle w:val="PlainText"/>
+        <w:rPr>
+          <w:rFonts w:ascii="Courier New" w:hAnsi="Courier New" w:cs="Courier New"/>
+        </w:rPr>
+      </w:pPr>
+      <w:r>
+        <w:rPr>
+          <w:rFonts w:ascii="Courier New" w:hAnsi="Courier New" w:cs="Courier New"/>
+        </w:rPr>
+        <w:t>Number of Pockets</w:t>
+      </w:r>
+      <w:r>
+        <w:rPr>
+          <w:rFonts w:ascii="Courier New" w:hAnsi="Courier New" w:cs="Courier New"/>
+        </w:rPr>
+        <w:tab/>
+      </w:r>
+      <w:r>
+        <w:rPr>
+          <w:rFonts w:ascii="Courier New" w:hAnsi="Courier New" w:cs="Courier New"/>
+        </w:rPr>
+        <w:tab/>
+      </w:r>
+      <w:r>
+        <w:rPr>
+          <w:rFonts w:ascii="Courier New" w:hAnsi="Courier New" w:cs="Courier New"/>
+        </w:rPr>
+        <w:tab/>
+        <w:t>- 1</w:t>
+      </w:r>
+    </w:p>
+    <w:p>
+      <w:pPr>
+        <w:pStyle w:val="PlainText"/>
+        <w:rPr>
+          <w:rFonts w:ascii="Courier New" w:hAnsi="Courier New" w:cs="Courier New"/>
+        </w:rPr>
+      </w:pPr>
+      <w:r>
+        <w:rPr>
+          <w:rFonts w:ascii="Courier New" w:hAnsi="Courier New" w:cs="Courier New"/>
+        </w:rPr>
+        <w:t>Number of KGs</w:t>
+      </w:r>
+      <w:r>
+        <w:rPr>
+          <w:rFonts w:ascii="Courier New" w:hAnsi="Courier New" w:cs="Courier New"/>
+        </w:rPr>
+        <w:tab/>
+      </w:r>
+      <w:r>
+        <w:rPr>
+          <w:rFonts w:ascii="Courier New" w:hAnsi="Courier New" w:cs="Courier New"/>
+        </w:rPr>
+        <w:tab/>
+      </w:r>
+      <w:r>
+        <w:rPr>
+          <w:rFonts w:ascii="Courier New" w:hAnsi="Courier New" w:cs="Courier New"/>
+        </w:rPr>
+        <w:tab/>
+        <w:t>- 52</w:t>
+      </w:r>
+    </w:p>
+    <w:p>
+      <w:pPr>
+        <w:pStyle w:val="PlainText"/>
+        <w:rPr>
+          <w:rFonts w:ascii="Courier New" w:hAnsi="Courier New" w:cs="Courier New"/>
+        </w:rPr>
+      </w:pPr>
+      <w:r>
+        <w:rPr>
+          <w:rFonts w:ascii="Courier New" w:hAnsi="Courier New" w:cs="Courier New"/>
+        </w:rPr>
+        <w:t>Rate</w:t>
+      </w:r>
+      <w:r>
+        <w:rPr>
+          <w:rFonts w:ascii="Courier New" w:hAnsi="Courier New" w:cs="Courier New"/>
+        </w:rPr>
+        <w:tab/>
+      </w:r>
+      <w:r>
+        <w:rPr>
+          <w:rFonts w:ascii="Courier New" w:hAnsi="Courier New" w:cs="Courier New"/>
+        </w:rPr>
+        <w:tab/>
+      </w:r>
+      <w:r>
+        <w:rPr>
+          <w:rFonts w:ascii="Courier New" w:hAnsi="Courier New" w:cs="Courier New"/>
+        </w:rPr>
+        <w:tab/>
+      </w:r>
+      <w:r>
+        <w:rPr>
+          <w:rFonts w:ascii="Courier New" w:hAnsi="Courier New" w:cs="Courier New"/>
+        </w:rPr>
+        <w:tab/>
+      </w:r>
+      <w:r>
+        <w:rPr>
+          <w:rFonts w:ascii="Courier New" w:hAnsi="Courier New" w:cs="Courier New"/>
+        </w:rPr>
+        <w:tab/>
+        <w:t>- 23</w:t>
+      </w:r>
+    </w:p>
+    <w:p>
+      <w:pPr>
+        <w:pStyle w:val="PlainText"/>
+        <w:rPr>
+          <w:rFonts w:ascii="Courier New" w:hAnsi="Courier New" w:cs="Courier New"/>
+        </w:rPr>
+      </w:pPr>
+      <w:r>
+        <w:rPr>
+          <w:rFonts w:ascii="Courier New" w:hAnsi="Courier New" w:cs="Courier New"/>
+        </w:rPr>
+        <w:t>Total Price</w:t>
+      </w:r>
+      <w:r>
+        <w:rPr>
+          <w:rFonts w:ascii="Courier New" w:hAnsi="Courier New" w:cs="Courier New"/>
+        </w:rPr>
+        <w:tab/>
+      </w:r>
+      <w:r>
+        <w:rPr>
+          <w:rFonts w:ascii="Courier New" w:hAnsi="Courier New" w:cs="Courier New"/>
+        </w:rPr>
+        <w:tab/>
+      </w:r>
+      <w:r>
+        <w:rPr>
+          <w:rFonts w:ascii="Courier New" w:hAnsi="Courier New" w:cs="Courier New"/>
+        </w:rPr>
+        <w:tab/>
+      </w:r>
+      <w:r>
+        <w:rPr>
+          <w:rFonts w:ascii="Courier New" w:hAnsi="Courier New" w:cs="Courier New"/>
+        </w:rPr>
+        <w:tab/>
+        <w:t>- 1196.0</w:t>
+      </w:r>
+    </w:p>
+    <w:p>
+      <w:pPr>
+        <w:pStyle w:val="PlainText"/>
+        <w:rPr>
+          <w:rFonts w:ascii="Courier New" w:hAnsi="Courier New" w:cs="Courier New"/>
+          <w:color w:val="FF0000"/>
+        </w:rPr>
+      </w:pPr>
+      <w:r>
+        <w:rPr>
+          <w:rFonts w:ascii="Courier New" w:hAnsi="Courier New" w:cs="Courier New"/>
+          <w:color w:val="FF0000"/>
+        </w:rPr>
+        <w:t>Amount Received</w:t>
+      </w:r>
+      <w:r>
+        <w:rPr>
+          <w:rFonts w:ascii="Courier New" w:hAnsi="Courier New" w:cs="Courier New"/>
+          <w:color w:val="FF0000"/>
+        </w:rPr>
+        <w:tab/>
+      </w:r>
+      <w:r>
+        <w:rPr>
+          <w:rFonts w:ascii="Courier New" w:hAnsi="Courier New" w:cs="Courier New"/>
+          <w:color w:val="FF0000"/>
+        </w:rPr>
+        <w:tab/>
+      </w:r>
+      <w:r>
+        <w:rPr>
+          <w:rFonts w:ascii="Courier New" w:hAnsi="Courier New" w:cs="Courier New"/>
+          <w:color w:val="FF0000"/>
+        </w:rPr>
+        <w:tab/>
+        <w:t>- 1296</w:t>
+      </w:r>
+    </w:p>
+    <w:p>
+      <w:pPr>
+        <w:pStyle w:val="PlainText"/>
+        <w:rPr>
+          <w:rFonts w:ascii="Courier New" w:hAnsi="Courier New" w:cs="Courier New"/>
+        </w:rPr>
+      </w:pPr>
+      <w:r>
+        <w:rPr>
+          <w:rFonts w:ascii="Courier New" w:hAnsi="Courier New" w:cs="Courier New"/>
+        </w:rPr>
+        <w:t>Amount balance</w:t>
+      </w:r>
+      <w:r>
+        <w:rPr>
+          <w:rFonts w:ascii="Courier New" w:hAnsi="Courier New" w:cs="Courier New"/>
+        </w:rPr>
+        <w:tab/>
+      </w:r>
+      <w:r>
+        <w:rPr>
+          <w:rFonts w:ascii="Courier New" w:hAnsi="Courier New" w:cs="Courier New"/>
+        </w:rPr>
+        <w:tab/>
+      </w:r>
+      <w:r>
+        <w:rPr>
+          <w:rFonts w:ascii="Courier New" w:hAnsi="Courier New" w:cs="Courier New"/>
+        </w:rPr>
+        <w:tab/>
+        <w:t>- 1196.0</w:t>
+      </w:r>
+    </w:p>
+    <w:p>
+      <w:pPr>
+        <w:pStyle w:val="PlainText"/>
+        <w:rPr>
+          <w:rFonts w:ascii="Courier New" w:hAnsi="Courier New" w:cs="Courier New"/>
+        </w:rPr>
+      </w:pPr>
+      <w:r>
+        <w:rPr>
+          <w:rFonts w:ascii="Courier New" w:hAnsi="Courier New" w:cs="Courier New"/>
+        </w:rPr>
+        <w:t>Amount Received mode</w:t>
+      </w:r>
+      <w:r>
+        <w:rPr>
+          <w:rFonts w:ascii="Courier New" w:hAnsi="Courier New" w:cs="Courier New"/>
+        </w:rPr>
+        <w:tab/>
+      </w:r>
+      <w:r>
+        <w:rPr>
+          <w:rFonts w:ascii="Courier New" w:hAnsi="Courier New" w:cs="Courier New"/>
+        </w:rPr>
+        <w:tab/>
+        <w:t>- CASH</w:t>
+      </w:r>
+    </w:p>
+    <w:p>
+      <w:pPr>
+        <w:pStyle w:val="PlainText"/>
+        <w:rPr>
+          <w:rFonts w:ascii="Courier New" w:hAnsi="Courier New" w:cs="Courier New"/>
+        </w:rPr>
+      </w:pPr>
+    </w:p>
+    <w:p>
+      <w:pPr>
+        <w:pStyle w:val="PlainText"/>
+        <w:rPr>
+          <w:rFonts w:ascii="Courier New" w:hAnsi="Courier New" w:cs="Courier New"/>
+        </w:rPr>
+      </w:pPr>
+      <w:r>
+        <w:rPr>
+          <w:rFonts w:ascii="Courier New" w:hAnsi="Courier New" w:cs="Courier New"/>
+        </w:rPr>
+        <w:t>Item Name</w:t>
+      </w:r>
+      <w:r>
+        <w:rPr>
+          <w:rFonts w:ascii="Courier New" w:hAnsi="Courier New" w:cs="Courier New"/>
+        </w:rPr>
+        <w:tab/>
+      </w:r>
+      <w:r>
+        <w:rPr>
+          <w:rFonts w:ascii="Courier New" w:hAnsi="Courier New" w:cs="Courier New"/>
+        </w:rPr>
+        <w:tab/>
+      </w:r>
+      <w:r>
+        <w:rPr>
+          <w:rFonts w:ascii="Courier New" w:hAnsi="Courier New" w:cs="Courier New"/>
+        </w:rPr>
+        <w:tab/>
+      </w:r>
+      <w:r>
+        <w:rPr>
+          <w:rFonts w:ascii="Courier New" w:hAnsi="Courier New" w:cs="Courier New"/>
+        </w:rPr>
+        <w:tab/>
+        <w:t>- CARROT</w:t>
+      </w:r>
+    </w:p>
+    <w:p>
+      <w:pPr>
+        <w:pStyle w:val="PlainText"/>
+        <w:rPr>
+          <w:rFonts w:ascii="Courier New" w:hAnsi="Courier New" w:cs="Courier New"/>
+        </w:rPr>
+      </w:pPr>
+      <w:r>
+        <w:rPr>
+          <w:rFonts w:ascii="Courier New" w:hAnsi="Courier New" w:cs="Courier New"/>
+        </w:rPr>
+        <w:t>Number of Pockets</w:t>
+      </w:r>
+      <w:r>
+        <w:rPr>
+          <w:rFonts w:ascii="Courier New" w:hAnsi="Courier New" w:cs="Courier New"/>
+        </w:rPr>
+        <w:tab/>
+      </w:r>
+      <w:r>
+        <w:rPr>
+          <w:rFonts w:ascii="Courier New" w:hAnsi="Courier New" w:cs="Courier New"/>
+        </w:rPr>
+        <w:tab/>
+      </w:r>
+      <w:r>
+        <w:rPr>
+          <w:rFonts w:ascii="Courier New" w:hAnsi="Courier New" w:cs="Courier New"/>
+        </w:rPr>
+        <w:tab/>
+        <w:t>- 1</w:t>
+      </w:r>
+    </w:p>
+    <w:p>
+      <w:pPr>
+        <w:pStyle w:val="PlainText"/>
+        <w:rPr>
+          <w:rFonts w:ascii="Courier New" w:hAnsi="Courier New" w:cs="Courier New"/>
+        </w:rPr>
+      </w:pPr>
+      <w:r>
+        <w:rPr>
+          <w:rFonts w:ascii="Courier New" w:hAnsi="Courier New" w:cs="Courier New"/>
+        </w:rPr>
+        <w:t>Number of KGs</w:t>
+      </w:r>
+      <w:r>
+        <w:rPr>
+          <w:rFonts w:ascii="Courier New" w:hAnsi="Courier New" w:cs="Courier New"/>
+        </w:rPr>
+        <w:tab/>
+      </w:r>
+      <w:r>
+        <w:rPr>
+          <w:rFonts w:ascii="Courier New" w:hAnsi="Courier New" w:cs="Courier New"/>
+        </w:rPr>
+        <w:tab/>
+      </w:r>
+      <w:r>
+        <w:rPr>
+          <w:rFonts w:ascii="Courier New" w:hAnsi="Courier New" w:cs="Courier New"/>
+        </w:rPr>
+        <w:tab/>
+        <w:t>- 50</w:t>
+      </w:r>
+    </w:p>
+    <w:p>
+      <w:pPr>
+        <w:pStyle w:val="PlainText"/>
+        <w:rPr>
+          <w:rFonts w:ascii="Courier New" w:hAnsi="Courier New" w:cs="Courier New"/>
+        </w:rPr>
+      </w:pPr>
+      <w:r>
+        <w:rPr>
+          <w:rFonts w:ascii="Courier New" w:hAnsi="Courier New" w:cs="Courier New"/>
+        </w:rPr>
+        <w:t>Rate</w:t>
+      </w:r>
+      <w:r>
+        <w:rPr>
+          <w:rFonts w:ascii="Courier New" w:hAnsi="Courier New" w:cs="Courier New"/>
+        </w:rPr>
+        <w:tab/>
+      </w:r>
+      <w:r>
+        <w:rPr>
+          <w:rFonts w:ascii="Courier New" w:hAnsi="Courier New" w:cs="Courier New"/>
+        </w:rPr>
+        <w:tab/>
+      </w:r>
+      <w:r>
+        <w:rPr>
+          <w:rFonts w:ascii="Courier New" w:hAnsi="Courier New" w:cs="Courier New"/>
+        </w:rPr>
+        <w:tab/>
+      </w:r>
+      <w:r>
+        <w:rPr>
+          <w:rFonts w:ascii="Courier New" w:hAnsi="Courier New" w:cs="Courier New"/>
+        </w:rPr>
+        <w:tab/>
+      </w:r>
+      <w:r>
+        <w:rPr>
+          <w:rFonts w:ascii="Courier New" w:hAnsi="Courier New" w:cs="Courier New"/>
+        </w:rPr>
+        <w:tab/>
+        <w:t>- 24</w:t>
+      </w:r>
+    </w:p>
+    <w:p>
+      <w:pPr>
+        <w:pStyle w:val="PlainText"/>
+        <w:rPr>
+          <w:rFonts w:ascii="Courier New" w:hAnsi="Courier New" w:cs="Courier New"/>
+        </w:rPr>
+      </w:pPr>
+      <w:r>
+        <w:rPr>
+          <w:rFonts w:ascii="Courier New" w:hAnsi="Courier New" w:cs="Courier New"/>
+        </w:rPr>
+        <w:t>Total Price</w:t>
+      </w:r>
+      <w:r>
+        <w:rPr>
+          <w:rFonts w:ascii="Courier New" w:hAnsi="Courier New" w:cs="Courier New"/>
+        </w:rPr>
+        <w:tab/>
+      </w:r>
+      <w:r>
+        <w:rPr>
+          <w:rFonts w:ascii="Courier New" w:hAnsi="Courier New" w:cs="Courier New"/>
+        </w:rPr>
+        <w:tab/>
+      </w:r>
+      <w:r>
+        <w:rPr>
+          <w:rFonts w:ascii="Courier New" w:hAnsi="Courier New" w:cs="Courier New"/>
+        </w:rPr>
+        <w:tab/>
+      </w:r>
+      <w:r>
+        <w:rPr>
+          <w:rFonts w:ascii="Courier New" w:hAnsi="Courier New" w:cs="Courier New"/>
+        </w:rPr>
+        <w:tab/>
+        <w:t>- 1200.0</w:t>
+      </w:r>
+    </w:p>
+    <w:p>
+      <w:pPr>
+        <w:pStyle w:val="PlainText"/>
+        <w:rPr>
+          <w:rFonts w:ascii="Courier New" w:hAnsi="Courier New" w:cs="Courier New"/>
+          <w:b/>
+        </w:rPr>
+      </w:pPr>
+      <w:r>
+        <w:rPr>
+          <w:rFonts w:ascii="Courier New" w:hAnsi="Courier New" w:cs="Courier New"/>
+          <w:b/>
+        </w:rPr>
+        <w:t>Amount balance</w:t>
+      </w:r>
+      <w:r>
+        <w:rPr>
+          <w:rFonts w:ascii="Courier New" w:hAnsi="Courier New" w:cs="Courier New"/>
+          <w:b/>
+        </w:rPr>
+        <w:tab/>
+      </w:r>
+      <w:r>
+        <w:rPr>
+          <w:rFonts w:ascii="Courier New" w:hAnsi="Courier New" w:cs="Courier New"/>
+          <w:b/>
+        </w:rPr>
+        <w:tab/>
+      </w:r>
+      <w:r>
+        <w:rPr>
+          <w:rFonts w:ascii="Courier New" w:hAnsi="Courier New" w:cs="Courier New"/>
+          <w:b/>
+        </w:rPr>
+        <w:tab/>
+        <w:t>- 2396.0</w:t>
+      </w:r>
+    </w:p>
+    <w:p>
+      <w:pPr>
+        <w:pStyle w:val="PlainText"/>
+        <w:rPr>
+          <w:rFonts w:ascii="Courier New" w:hAnsi="Courier New" w:cs="Courier New"/>
+          <w:b/>
+        </w:rPr>
+      </w:pPr>
+    </w:p>
+    <w:p>
+      <w:pPr>
+        <w:pStyle w:val="PlainText"/>
+        <w:rPr>
+          <w:rFonts w:ascii="Courier New" w:hAnsi="Courier New" w:cs="Courier New"/>
+        </w:rPr>
+      </w:pPr>
     </w:p>
     <w:p>
       <w:pPr>

</xml_diff>

<commit_message>
15/09/2018 MAMATHA CHICK IN
</commit_message>
<xml_diff>
--- a/customer _details/GANGAMMA/SEP/TUMKUR/AR/PURCHASE DETAILS.docx
+++ b/customer _details/GANGAMMA/SEP/TUMKUR/AR/PURCHASE DETAILS.docx
@@ -17358,13 +17358,7 @@
         <w:rPr>
           <w:rFonts w:ascii="Courier New" w:hAnsi="Courier New" w:cs="Courier New"/>
         </w:rPr>
-        <w:t>SUN Sep 09</w:t>
-      </w:r>
-      <w:r>
-        <w:rPr>
-          <w:rFonts w:ascii="Courier New" w:hAnsi="Courier New" w:cs="Courier New"/>
-        </w:rPr>
-        <w:t xml:space="preserve"> 10:51:04 IST 2018</w:t>
+        <w:t>SUN Sep 09 10:51:04 IST 2018</w:t>
       </w:r>
     </w:p>
     <w:p>
@@ -17980,6 +17974,896 @@
         <w:tab/>
         <w:t>- 2396.0</w:t>
       </w:r>
+    </w:p>
+    <w:p>
+      <w:pPr>
+        <w:pStyle w:val="PlainText"/>
+        <w:rPr>
+          <w:rFonts w:ascii="Courier New" w:hAnsi="Courier New" w:cs="Courier New"/>
+          <w:b/>
+        </w:rPr>
+      </w:pPr>
+    </w:p>
+    <w:p>
+      <w:pPr>
+        <w:pStyle w:val="PlainText"/>
+        <w:rPr>
+          <w:rFonts w:ascii="Courier New" w:hAnsi="Courier New" w:cs="Courier New"/>
+        </w:rPr>
+      </w:pPr>
+      <w:r>
+        <w:rPr>
+          <w:rFonts w:ascii="Courier New" w:hAnsi="Courier New" w:cs="Courier New"/>
+        </w:rPr>
+        <w:t>FRI Sep 14</w:t>
+      </w:r>
+      <w:r>
+        <w:rPr>
+          <w:rFonts w:ascii="Courier New" w:hAnsi="Courier New" w:cs="Courier New"/>
+        </w:rPr>
+        <w:t xml:space="preserve"> 12:51:17 IST 2018</w:t>
+      </w:r>
+    </w:p>
+    <w:p>
+      <w:pPr>
+        <w:pStyle w:val="PlainText"/>
+        <w:rPr>
+          <w:rFonts w:ascii="Courier New" w:hAnsi="Courier New" w:cs="Courier New"/>
+        </w:rPr>
+      </w:pPr>
+      <w:r>
+        <w:rPr>
+          <w:rFonts w:ascii="Courier New" w:hAnsi="Courier New" w:cs="Courier New"/>
+        </w:rPr>
+        <w:t>Person Name</w:t>
+      </w:r>
+      <w:r>
+        <w:rPr>
+          <w:rFonts w:ascii="Courier New" w:hAnsi="Courier New" w:cs="Courier New"/>
+        </w:rPr>
+        <w:tab/>
+      </w:r>
+      <w:r>
+        <w:rPr>
+          <w:rFonts w:ascii="Courier New" w:hAnsi="Courier New" w:cs="Courier New"/>
+        </w:rPr>
+        <w:tab/>
+      </w:r>
+      <w:r>
+        <w:rPr>
+          <w:rFonts w:ascii="Courier New" w:hAnsi="Courier New" w:cs="Courier New"/>
+        </w:rPr>
+        <w:tab/>
+      </w:r>
+      <w:r>
+        <w:rPr>
+          <w:rFonts w:ascii="Courier New" w:hAnsi="Courier New" w:cs="Courier New"/>
+        </w:rPr>
+        <w:tab/>
+        <w:t>- AR</w:t>
+      </w:r>
+    </w:p>
+    <w:p>
+      <w:pPr>
+        <w:pStyle w:val="PlainText"/>
+        <w:rPr>
+          <w:rFonts w:ascii="Courier New" w:hAnsi="Courier New" w:cs="Courier New"/>
+        </w:rPr>
+      </w:pPr>
+      <w:r>
+        <w:rPr>
+          <w:rFonts w:ascii="Courier New" w:hAnsi="Courier New" w:cs="Courier New"/>
+        </w:rPr>
+        <w:t>Bill number</w:t>
+      </w:r>
+      <w:r>
+        <w:rPr>
+          <w:rFonts w:ascii="Courier New" w:hAnsi="Courier New" w:cs="Courier New"/>
+        </w:rPr>
+        <w:tab/>
+      </w:r>
+      <w:r>
+        <w:rPr>
+          <w:rFonts w:ascii="Courier New" w:hAnsi="Courier New" w:cs="Courier New"/>
+        </w:rPr>
+        <w:tab/>
+      </w:r>
+      <w:r>
+        <w:rPr>
+          <w:rFonts w:ascii="Courier New" w:hAnsi="Courier New" w:cs="Courier New"/>
+        </w:rPr>
+        <w:tab/>
+      </w:r>
+      <w:r>
+        <w:rPr>
+          <w:rFonts w:ascii="Courier New" w:hAnsi="Courier New" w:cs="Courier New"/>
+        </w:rPr>
+        <w:tab/>
+        <w:t>- 7784</w:t>
+      </w:r>
+    </w:p>
+    <w:p>
+      <w:pPr>
+        <w:pStyle w:val="PlainText"/>
+        <w:rPr>
+          <w:rFonts w:ascii="Courier New" w:hAnsi="Courier New" w:cs="Courier New"/>
+        </w:rPr>
+      </w:pPr>
+      <w:r>
+        <w:rPr>
+          <w:rFonts w:ascii="Courier New" w:hAnsi="Courier New" w:cs="Courier New"/>
+        </w:rPr>
+        <w:t>---------------------------------------------------------------</w:t>
+      </w:r>
+    </w:p>
+    <w:p>
+      <w:pPr>
+        <w:pStyle w:val="PlainText"/>
+        <w:rPr>
+          <w:rFonts w:ascii="Courier New" w:hAnsi="Courier New" w:cs="Courier New"/>
+        </w:rPr>
+      </w:pPr>
+      <w:r>
+        <w:rPr>
+          <w:rFonts w:ascii="Courier New" w:hAnsi="Courier New" w:cs="Courier New"/>
+        </w:rPr>
+        <w:t>Item Name</w:t>
+      </w:r>
+      <w:r>
+        <w:rPr>
+          <w:rFonts w:ascii="Courier New" w:hAnsi="Courier New" w:cs="Courier New"/>
+        </w:rPr>
+        <w:tab/>
+      </w:r>
+      <w:r>
+        <w:rPr>
+          <w:rFonts w:ascii="Courier New" w:hAnsi="Courier New" w:cs="Courier New"/>
+        </w:rPr>
+        <w:tab/>
+      </w:r>
+      <w:r>
+        <w:rPr>
+          <w:rFonts w:ascii="Courier New" w:hAnsi="Courier New" w:cs="Courier New"/>
+        </w:rPr>
+        <w:tab/>
+      </w:r>
+      <w:r>
+        <w:rPr>
+          <w:rFonts w:ascii="Courier New" w:hAnsi="Courier New" w:cs="Courier New"/>
+        </w:rPr>
+        <w:tab/>
+        <w:t>- POTATO</w:t>
+      </w:r>
+    </w:p>
+    <w:p>
+      <w:pPr>
+        <w:pStyle w:val="PlainText"/>
+        <w:rPr>
+          <w:rFonts w:ascii="Courier New" w:hAnsi="Courier New" w:cs="Courier New"/>
+        </w:rPr>
+      </w:pPr>
+      <w:r>
+        <w:rPr>
+          <w:rFonts w:ascii="Courier New" w:hAnsi="Courier New" w:cs="Courier New"/>
+        </w:rPr>
+        <w:t>Number of Pockets</w:t>
+      </w:r>
+      <w:r>
+        <w:rPr>
+          <w:rFonts w:ascii="Courier New" w:hAnsi="Courier New" w:cs="Courier New"/>
+        </w:rPr>
+        <w:tab/>
+      </w:r>
+      <w:r>
+        <w:rPr>
+          <w:rFonts w:ascii="Courier New" w:hAnsi="Courier New" w:cs="Courier New"/>
+        </w:rPr>
+        <w:tab/>
+      </w:r>
+      <w:r>
+        <w:rPr>
+          <w:rFonts w:ascii="Courier New" w:hAnsi="Courier New" w:cs="Courier New"/>
+        </w:rPr>
+        <w:tab/>
+        <w:t>- 1</w:t>
+      </w:r>
+    </w:p>
+    <w:p>
+      <w:pPr>
+        <w:pStyle w:val="PlainText"/>
+        <w:rPr>
+          <w:rFonts w:ascii="Courier New" w:hAnsi="Courier New" w:cs="Courier New"/>
+        </w:rPr>
+      </w:pPr>
+      <w:r>
+        <w:rPr>
+          <w:rFonts w:ascii="Courier New" w:hAnsi="Courier New" w:cs="Courier New"/>
+        </w:rPr>
+        <w:t>Number of KGs</w:t>
+      </w:r>
+      <w:r>
+        <w:rPr>
+          <w:rFonts w:ascii="Courier New" w:hAnsi="Courier New" w:cs="Courier New"/>
+        </w:rPr>
+        <w:tab/>
+      </w:r>
+      <w:r>
+        <w:rPr>
+          <w:rFonts w:ascii="Courier New" w:hAnsi="Courier New" w:cs="Courier New"/>
+        </w:rPr>
+        <w:tab/>
+      </w:r>
+      <w:r>
+        <w:rPr>
+          <w:rFonts w:ascii="Courier New" w:hAnsi="Courier New" w:cs="Courier New"/>
+        </w:rPr>
+        <w:tab/>
+        <w:t>- 53</w:t>
+      </w:r>
+    </w:p>
+    <w:p>
+      <w:pPr>
+        <w:pStyle w:val="PlainText"/>
+        <w:rPr>
+          <w:rFonts w:ascii="Courier New" w:hAnsi="Courier New" w:cs="Courier New"/>
+        </w:rPr>
+      </w:pPr>
+      <w:r>
+        <w:rPr>
+          <w:rFonts w:ascii="Courier New" w:hAnsi="Courier New" w:cs="Courier New"/>
+        </w:rPr>
+        <w:t>Rate</w:t>
+      </w:r>
+      <w:r>
+        <w:rPr>
+          <w:rFonts w:ascii="Courier New" w:hAnsi="Courier New" w:cs="Courier New"/>
+        </w:rPr>
+        <w:tab/>
+      </w:r>
+      <w:r>
+        <w:rPr>
+          <w:rFonts w:ascii="Courier New" w:hAnsi="Courier New" w:cs="Courier New"/>
+        </w:rPr>
+        <w:tab/>
+      </w:r>
+      <w:r>
+        <w:rPr>
+          <w:rFonts w:ascii="Courier New" w:hAnsi="Courier New" w:cs="Courier New"/>
+        </w:rPr>
+        <w:tab/>
+      </w:r>
+      <w:r>
+        <w:rPr>
+          <w:rFonts w:ascii="Courier New" w:hAnsi="Courier New" w:cs="Courier New"/>
+        </w:rPr>
+        <w:tab/>
+      </w:r>
+      <w:r>
+        <w:rPr>
+          <w:rFonts w:ascii="Courier New" w:hAnsi="Courier New" w:cs="Courier New"/>
+        </w:rPr>
+        <w:tab/>
+        <w:t>- 23</w:t>
+      </w:r>
+    </w:p>
+    <w:p>
+      <w:pPr>
+        <w:pStyle w:val="PlainText"/>
+        <w:rPr>
+          <w:rFonts w:ascii="Courier New" w:hAnsi="Courier New" w:cs="Courier New"/>
+        </w:rPr>
+      </w:pPr>
+      <w:r>
+        <w:rPr>
+          <w:rFonts w:ascii="Courier New" w:hAnsi="Courier New" w:cs="Courier New"/>
+        </w:rPr>
+        <w:t>Total Price</w:t>
+      </w:r>
+      <w:r>
+        <w:rPr>
+          <w:rFonts w:ascii="Courier New" w:hAnsi="Courier New" w:cs="Courier New"/>
+        </w:rPr>
+        <w:tab/>
+      </w:r>
+      <w:r>
+        <w:rPr>
+          <w:rFonts w:ascii="Courier New" w:hAnsi="Courier New" w:cs="Courier New"/>
+        </w:rPr>
+        <w:tab/>
+      </w:r>
+      <w:r>
+        <w:rPr>
+          <w:rFonts w:ascii="Courier New" w:hAnsi="Courier New" w:cs="Courier New"/>
+        </w:rPr>
+        <w:tab/>
+      </w:r>
+      <w:r>
+        <w:rPr>
+          <w:rFonts w:ascii="Courier New" w:hAnsi="Courier New" w:cs="Courier New"/>
+        </w:rPr>
+        <w:tab/>
+        <w:t>- 1219.0</w:t>
+      </w:r>
+    </w:p>
+    <w:p>
+      <w:pPr>
+        <w:pStyle w:val="PlainText"/>
+        <w:rPr>
+          <w:rFonts w:ascii="Courier New" w:hAnsi="Courier New" w:cs="Courier New"/>
+          <w:color w:val="FF0000"/>
+        </w:rPr>
+      </w:pPr>
+      <w:r>
+        <w:rPr>
+          <w:rFonts w:ascii="Courier New" w:hAnsi="Courier New" w:cs="Courier New"/>
+          <w:color w:val="FF0000"/>
+        </w:rPr>
+        <w:t>Amount Received</w:t>
+      </w:r>
+      <w:r>
+        <w:rPr>
+          <w:rFonts w:ascii="Courier New" w:hAnsi="Courier New" w:cs="Courier New"/>
+          <w:color w:val="FF0000"/>
+        </w:rPr>
+        <w:tab/>
+      </w:r>
+      <w:r>
+        <w:rPr>
+          <w:rFonts w:ascii="Courier New" w:hAnsi="Courier New" w:cs="Courier New"/>
+          <w:color w:val="FF0000"/>
+        </w:rPr>
+        <w:tab/>
+      </w:r>
+      <w:r>
+        <w:rPr>
+          <w:rFonts w:ascii="Courier New" w:hAnsi="Courier New" w:cs="Courier New"/>
+          <w:color w:val="FF0000"/>
+        </w:rPr>
+        <w:tab/>
+        <w:t>- 2396</w:t>
+      </w:r>
+    </w:p>
+    <w:p>
+      <w:pPr>
+        <w:pStyle w:val="PlainText"/>
+        <w:rPr>
+          <w:rFonts w:ascii="Courier New" w:hAnsi="Courier New" w:cs="Courier New"/>
+        </w:rPr>
+      </w:pPr>
+      <w:r>
+        <w:rPr>
+          <w:rFonts w:ascii="Courier New" w:hAnsi="Courier New" w:cs="Courier New"/>
+        </w:rPr>
+        <w:t>Amount balance</w:t>
+      </w:r>
+      <w:r>
+        <w:rPr>
+          <w:rFonts w:ascii="Courier New" w:hAnsi="Courier New" w:cs="Courier New"/>
+        </w:rPr>
+        <w:tab/>
+      </w:r>
+      <w:r>
+        <w:rPr>
+          <w:rFonts w:ascii="Courier New" w:hAnsi="Courier New" w:cs="Courier New"/>
+        </w:rPr>
+        <w:tab/>
+      </w:r>
+      <w:r>
+        <w:rPr>
+          <w:rFonts w:ascii="Courier New" w:hAnsi="Courier New" w:cs="Courier New"/>
+        </w:rPr>
+        <w:tab/>
+        <w:t>- 1219.0</w:t>
+      </w:r>
+    </w:p>
+    <w:p>
+      <w:pPr>
+        <w:pStyle w:val="PlainText"/>
+        <w:rPr>
+          <w:rFonts w:ascii="Courier New" w:hAnsi="Courier New" w:cs="Courier New"/>
+        </w:rPr>
+      </w:pPr>
+      <w:r>
+        <w:rPr>
+          <w:rFonts w:ascii="Courier New" w:hAnsi="Courier New" w:cs="Courier New"/>
+        </w:rPr>
+        <w:t>Amount Received mode</w:t>
+      </w:r>
+      <w:r>
+        <w:rPr>
+          <w:rFonts w:ascii="Courier New" w:hAnsi="Courier New" w:cs="Courier New"/>
+        </w:rPr>
+        <w:tab/>
+      </w:r>
+      <w:r>
+        <w:rPr>
+          <w:rFonts w:ascii="Courier New" w:hAnsi="Courier New" w:cs="Courier New"/>
+        </w:rPr>
+        <w:tab/>
+        <w:t>- CASH</w:t>
+      </w:r>
+    </w:p>
+    <w:p>
+      <w:pPr>
+        <w:pStyle w:val="PlainText"/>
+        <w:rPr>
+          <w:rFonts w:ascii="Courier New" w:hAnsi="Courier New" w:cs="Courier New"/>
+        </w:rPr>
+      </w:pPr>
+    </w:p>
+    <w:p>
+      <w:pPr>
+        <w:pStyle w:val="PlainText"/>
+        <w:rPr>
+          <w:rFonts w:ascii="Courier New" w:hAnsi="Courier New" w:cs="Courier New"/>
+        </w:rPr>
+      </w:pPr>
+      <w:r>
+        <w:rPr>
+          <w:rFonts w:ascii="Courier New" w:hAnsi="Courier New" w:cs="Courier New"/>
+        </w:rPr>
+        <w:t>Item Name</w:t>
+      </w:r>
+      <w:r>
+        <w:rPr>
+          <w:rFonts w:ascii="Courier New" w:hAnsi="Courier New" w:cs="Courier New"/>
+        </w:rPr>
+        <w:tab/>
+      </w:r>
+      <w:r>
+        <w:rPr>
+          <w:rFonts w:ascii="Courier New" w:hAnsi="Courier New" w:cs="Courier New"/>
+        </w:rPr>
+        <w:tab/>
+      </w:r>
+      <w:r>
+        <w:rPr>
+          <w:rFonts w:ascii="Courier New" w:hAnsi="Courier New" w:cs="Courier New"/>
+        </w:rPr>
+        <w:tab/>
+      </w:r>
+      <w:r>
+        <w:rPr>
+          <w:rFonts w:ascii="Courier New" w:hAnsi="Courier New" w:cs="Courier New"/>
+        </w:rPr>
+        <w:tab/>
+        <w:t>- CARROT</w:t>
+      </w:r>
+    </w:p>
+    <w:p>
+      <w:pPr>
+        <w:pStyle w:val="PlainText"/>
+        <w:rPr>
+          <w:rFonts w:ascii="Courier New" w:hAnsi="Courier New" w:cs="Courier New"/>
+        </w:rPr>
+      </w:pPr>
+      <w:r>
+        <w:rPr>
+          <w:rFonts w:ascii="Courier New" w:hAnsi="Courier New" w:cs="Courier New"/>
+        </w:rPr>
+        <w:t>Number of Pockets</w:t>
+      </w:r>
+      <w:r>
+        <w:rPr>
+          <w:rFonts w:ascii="Courier New" w:hAnsi="Courier New" w:cs="Courier New"/>
+        </w:rPr>
+        <w:tab/>
+      </w:r>
+      <w:r>
+        <w:rPr>
+          <w:rFonts w:ascii="Courier New" w:hAnsi="Courier New" w:cs="Courier New"/>
+        </w:rPr>
+        <w:tab/>
+      </w:r>
+      <w:r>
+        <w:rPr>
+          <w:rFonts w:ascii="Courier New" w:hAnsi="Courier New" w:cs="Courier New"/>
+        </w:rPr>
+        <w:tab/>
+        <w:t>- 1</w:t>
+      </w:r>
+    </w:p>
+    <w:p>
+      <w:pPr>
+        <w:pStyle w:val="PlainText"/>
+        <w:rPr>
+          <w:rFonts w:ascii="Courier New" w:hAnsi="Courier New" w:cs="Courier New"/>
+        </w:rPr>
+      </w:pPr>
+      <w:r>
+        <w:rPr>
+          <w:rFonts w:ascii="Courier New" w:hAnsi="Courier New" w:cs="Courier New"/>
+        </w:rPr>
+        <w:t>Number of KGs</w:t>
+      </w:r>
+      <w:r>
+        <w:rPr>
+          <w:rFonts w:ascii="Courier New" w:hAnsi="Courier New" w:cs="Courier New"/>
+        </w:rPr>
+        <w:tab/>
+      </w:r>
+      <w:r>
+        <w:rPr>
+          <w:rFonts w:ascii="Courier New" w:hAnsi="Courier New" w:cs="Courier New"/>
+        </w:rPr>
+        <w:tab/>
+      </w:r>
+      <w:r>
+        <w:rPr>
+          <w:rFonts w:ascii="Courier New" w:hAnsi="Courier New" w:cs="Courier New"/>
+        </w:rPr>
+        <w:tab/>
+        <w:t>- 50</w:t>
+      </w:r>
+    </w:p>
+    <w:p>
+      <w:pPr>
+        <w:pStyle w:val="PlainText"/>
+        <w:rPr>
+          <w:rFonts w:ascii="Courier New" w:hAnsi="Courier New" w:cs="Courier New"/>
+        </w:rPr>
+      </w:pPr>
+      <w:r>
+        <w:rPr>
+          <w:rFonts w:ascii="Courier New" w:hAnsi="Courier New" w:cs="Courier New"/>
+        </w:rPr>
+        <w:t>Rate</w:t>
+      </w:r>
+      <w:r>
+        <w:rPr>
+          <w:rFonts w:ascii="Courier New" w:hAnsi="Courier New" w:cs="Courier New"/>
+        </w:rPr>
+        <w:tab/>
+      </w:r>
+      <w:r>
+        <w:rPr>
+          <w:rFonts w:ascii="Courier New" w:hAnsi="Courier New" w:cs="Courier New"/>
+        </w:rPr>
+        <w:tab/>
+      </w:r>
+      <w:r>
+        <w:rPr>
+          <w:rFonts w:ascii="Courier New" w:hAnsi="Courier New" w:cs="Courier New"/>
+        </w:rPr>
+        <w:tab/>
+      </w:r>
+      <w:r>
+        <w:rPr>
+          <w:rFonts w:ascii="Courier New" w:hAnsi="Courier New" w:cs="Courier New"/>
+        </w:rPr>
+        <w:tab/>
+      </w:r>
+      <w:r>
+        <w:rPr>
+          <w:rFonts w:ascii="Courier New" w:hAnsi="Courier New" w:cs="Courier New"/>
+        </w:rPr>
+        <w:tab/>
+        <w:t>- 28</w:t>
+      </w:r>
+    </w:p>
+    <w:p>
+      <w:pPr>
+        <w:pStyle w:val="PlainText"/>
+        <w:rPr>
+          <w:rFonts w:ascii="Courier New" w:hAnsi="Courier New" w:cs="Courier New"/>
+        </w:rPr>
+      </w:pPr>
+      <w:r>
+        <w:rPr>
+          <w:rFonts w:ascii="Courier New" w:hAnsi="Courier New" w:cs="Courier New"/>
+        </w:rPr>
+        <w:t>Total Price</w:t>
+      </w:r>
+      <w:r>
+        <w:rPr>
+          <w:rFonts w:ascii="Courier New" w:hAnsi="Courier New" w:cs="Courier New"/>
+        </w:rPr>
+        <w:tab/>
+      </w:r>
+      <w:r>
+        <w:rPr>
+          <w:rFonts w:ascii="Courier New" w:hAnsi="Courier New" w:cs="Courier New"/>
+        </w:rPr>
+        <w:tab/>
+      </w:r>
+      <w:r>
+        <w:rPr>
+          <w:rFonts w:ascii="Courier New" w:hAnsi="Courier New" w:cs="Courier New"/>
+        </w:rPr>
+        <w:tab/>
+      </w:r>
+      <w:r>
+        <w:rPr>
+          <w:rFonts w:ascii="Courier New" w:hAnsi="Courier New" w:cs="Courier New"/>
+        </w:rPr>
+        <w:tab/>
+        <w:t>- 1400.0</w:t>
+      </w:r>
+    </w:p>
+    <w:p>
+      <w:pPr>
+        <w:pStyle w:val="PlainText"/>
+        <w:rPr>
+          <w:rFonts w:ascii="Courier New" w:hAnsi="Courier New" w:cs="Courier New"/>
+        </w:rPr>
+      </w:pPr>
+      <w:r>
+        <w:rPr>
+          <w:rFonts w:ascii="Courier New" w:hAnsi="Courier New" w:cs="Courier New"/>
+        </w:rPr>
+        <w:t>Amount balance</w:t>
+      </w:r>
+      <w:r>
+        <w:rPr>
+          <w:rFonts w:ascii="Courier New" w:hAnsi="Courier New" w:cs="Courier New"/>
+        </w:rPr>
+        <w:tab/>
+      </w:r>
+      <w:r>
+        <w:rPr>
+          <w:rFonts w:ascii="Courier New" w:hAnsi="Courier New" w:cs="Courier New"/>
+        </w:rPr>
+        <w:tab/>
+      </w:r>
+      <w:r>
+        <w:rPr>
+          <w:rFonts w:ascii="Courier New" w:hAnsi="Courier New" w:cs="Courier New"/>
+        </w:rPr>
+        <w:tab/>
+        <w:t>- 2619.0</w:t>
+      </w:r>
+    </w:p>
+    <w:p>
+      <w:pPr>
+        <w:pStyle w:val="PlainText"/>
+        <w:rPr>
+          <w:rFonts w:ascii="Courier New" w:hAnsi="Courier New" w:cs="Courier New"/>
+        </w:rPr>
+      </w:pPr>
+    </w:p>
+    <w:p>
+      <w:pPr>
+        <w:pStyle w:val="PlainText"/>
+        <w:rPr>
+          <w:rFonts w:ascii="Courier New" w:hAnsi="Courier New" w:cs="Courier New"/>
+        </w:rPr>
+      </w:pPr>
+      <w:r>
+        <w:rPr>
+          <w:rFonts w:ascii="Courier New" w:hAnsi="Courier New" w:cs="Courier New"/>
+        </w:rPr>
+        <w:t>Item Name</w:t>
+      </w:r>
+      <w:r>
+        <w:rPr>
+          <w:rFonts w:ascii="Courier New" w:hAnsi="Courier New" w:cs="Courier New"/>
+        </w:rPr>
+        <w:tab/>
+      </w:r>
+      <w:r>
+        <w:rPr>
+          <w:rFonts w:ascii="Courier New" w:hAnsi="Courier New" w:cs="Courier New"/>
+        </w:rPr>
+        <w:tab/>
+      </w:r>
+      <w:r>
+        <w:rPr>
+          <w:rFonts w:ascii="Courier New" w:hAnsi="Courier New" w:cs="Courier New"/>
+        </w:rPr>
+        <w:tab/>
+      </w:r>
+      <w:r>
+        <w:rPr>
+          <w:rFonts w:ascii="Courier New" w:hAnsi="Courier New" w:cs="Courier New"/>
+        </w:rPr>
+        <w:tab/>
+        <w:t>- BEET</w:t>
+      </w:r>
+    </w:p>
+    <w:p>
+      <w:pPr>
+        <w:pStyle w:val="PlainText"/>
+        <w:rPr>
+          <w:rFonts w:ascii="Courier New" w:hAnsi="Courier New" w:cs="Courier New"/>
+        </w:rPr>
+      </w:pPr>
+      <w:r>
+        <w:rPr>
+          <w:rFonts w:ascii="Courier New" w:hAnsi="Courier New" w:cs="Courier New"/>
+        </w:rPr>
+        <w:t>Number of Pockets</w:t>
+      </w:r>
+      <w:r>
+        <w:rPr>
+          <w:rFonts w:ascii="Courier New" w:hAnsi="Courier New" w:cs="Courier New"/>
+        </w:rPr>
+        <w:tab/>
+      </w:r>
+      <w:r>
+        <w:rPr>
+          <w:rFonts w:ascii="Courier New" w:hAnsi="Courier New" w:cs="Courier New"/>
+        </w:rPr>
+        <w:tab/>
+      </w:r>
+      <w:r>
+        <w:rPr>
+          <w:rFonts w:ascii="Courier New" w:hAnsi="Courier New" w:cs="Courier New"/>
+        </w:rPr>
+        <w:tab/>
+        <w:t>- 1</w:t>
+      </w:r>
+    </w:p>
+    <w:p>
+      <w:pPr>
+        <w:pStyle w:val="PlainText"/>
+        <w:rPr>
+          <w:rFonts w:ascii="Courier New" w:hAnsi="Courier New" w:cs="Courier New"/>
+        </w:rPr>
+      </w:pPr>
+      <w:r>
+        <w:rPr>
+          <w:rFonts w:ascii="Courier New" w:hAnsi="Courier New" w:cs="Courier New"/>
+        </w:rPr>
+        <w:t>Number of KGs</w:t>
+      </w:r>
+      <w:r>
+        <w:rPr>
+          <w:rFonts w:ascii="Courier New" w:hAnsi="Courier New" w:cs="Courier New"/>
+        </w:rPr>
+        <w:tab/>
+      </w:r>
+      <w:r>
+        <w:rPr>
+          <w:rFonts w:ascii="Courier New" w:hAnsi="Courier New" w:cs="Courier New"/>
+        </w:rPr>
+        <w:tab/>
+      </w:r>
+      <w:r>
+        <w:rPr>
+          <w:rFonts w:ascii="Courier New" w:hAnsi="Courier New" w:cs="Courier New"/>
+        </w:rPr>
+        <w:tab/>
+        <w:t>- 43</w:t>
+      </w:r>
+    </w:p>
+    <w:p>
+      <w:pPr>
+        <w:pStyle w:val="PlainText"/>
+        <w:rPr>
+          <w:rFonts w:ascii="Courier New" w:hAnsi="Courier New" w:cs="Courier New"/>
+        </w:rPr>
+      </w:pPr>
+      <w:r>
+        <w:rPr>
+          <w:rFonts w:ascii="Courier New" w:hAnsi="Courier New" w:cs="Courier New"/>
+        </w:rPr>
+        <w:t>Rate</w:t>
+      </w:r>
+      <w:r>
+        <w:rPr>
+          <w:rFonts w:ascii="Courier New" w:hAnsi="Courier New" w:cs="Courier New"/>
+        </w:rPr>
+        <w:tab/>
+      </w:r>
+      <w:r>
+        <w:rPr>
+          <w:rFonts w:ascii="Courier New" w:hAnsi="Courier New" w:cs="Courier New"/>
+        </w:rPr>
+        <w:tab/>
+      </w:r>
+      <w:r>
+        <w:rPr>
+          <w:rFonts w:ascii="Courier New" w:hAnsi="Courier New" w:cs="Courier New"/>
+        </w:rPr>
+        <w:tab/>
+      </w:r>
+      <w:r>
+        <w:rPr>
+          <w:rFonts w:ascii="Courier New" w:hAnsi="Courier New" w:cs="Courier New"/>
+        </w:rPr>
+        <w:tab/>
+      </w:r>
+      <w:r>
+        <w:rPr>
+          <w:rFonts w:ascii="Courier New" w:hAnsi="Courier New" w:cs="Courier New"/>
+        </w:rPr>
+        <w:tab/>
+        <w:t>- 10</w:t>
+      </w:r>
+    </w:p>
+    <w:p>
+      <w:pPr>
+        <w:pStyle w:val="PlainText"/>
+        <w:rPr>
+          <w:rFonts w:ascii="Courier New" w:hAnsi="Courier New" w:cs="Courier New"/>
+        </w:rPr>
+      </w:pPr>
+      <w:r>
+        <w:rPr>
+          <w:rFonts w:ascii="Courier New" w:hAnsi="Courier New" w:cs="Courier New"/>
+        </w:rPr>
+        <w:t>Total Price</w:t>
+      </w:r>
+      <w:r>
+        <w:rPr>
+          <w:rFonts w:ascii="Courier New" w:hAnsi="Courier New" w:cs="Courier New"/>
+        </w:rPr>
+        <w:tab/>
+      </w:r>
+      <w:r>
+        <w:rPr>
+          <w:rFonts w:ascii="Courier New" w:hAnsi="Courier New" w:cs="Courier New"/>
+        </w:rPr>
+        <w:tab/>
+      </w:r>
+      <w:r>
+        <w:rPr>
+          <w:rFonts w:ascii="Courier New" w:hAnsi="Courier New" w:cs="Courier New"/>
+        </w:rPr>
+        <w:tab/>
+      </w:r>
+      <w:r>
+        <w:rPr>
+          <w:rFonts w:ascii="Courier New" w:hAnsi="Courier New" w:cs="Courier New"/>
+        </w:rPr>
+        <w:tab/>
+        <w:t>- 430.0</w:t>
+      </w:r>
+    </w:p>
+    <w:p>
+      <w:pPr>
+        <w:pStyle w:val="PlainText"/>
+        <w:rPr>
+          <w:rFonts w:ascii="Courier New" w:hAnsi="Courier New" w:cs="Courier New"/>
+          <w:b/>
+        </w:rPr>
+      </w:pPr>
+      <w:r>
+        <w:rPr>
+          <w:rFonts w:ascii="Courier New" w:hAnsi="Courier New" w:cs="Courier New"/>
+          <w:b/>
+        </w:rPr>
+        <w:t>Amount balance</w:t>
+      </w:r>
+      <w:r>
+        <w:rPr>
+          <w:rFonts w:ascii="Courier New" w:hAnsi="Courier New" w:cs="Courier New"/>
+          <w:b/>
+        </w:rPr>
+        <w:tab/>
+      </w:r>
+      <w:r>
+        <w:rPr>
+          <w:rFonts w:ascii="Courier New" w:hAnsi="Courier New" w:cs="Courier New"/>
+          <w:b/>
+        </w:rPr>
+        <w:tab/>
+      </w:r>
+      <w:r>
+        <w:rPr>
+          <w:rFonts w:ascii="Courier New" w:hAnsi="Courier New" w:cs="Courier New"/>
+          <w:b/>
+        </w:rPr>
+        <w:tab/>
+        <w:t>- 3049.0</w:t>
+      </w:r>
+    </w:p>
+    <w:p>
+      <w:pPr>
+        <w:pStyle w:val="PlainText"/>
+        <w:rPr>
+          <w:rFonts w:ascii="Courier New" w:hAnsi="Courier New" w:cs="Courier New"/>
+        </w:rPr>
+      </w:pPr>
+    </w:p>
+    <w:p>
+      <w:pPr>
+        <w:pStyle w:val="PlainText"/>
+        <w:rPr>
+          <w:rFonts w:ascii="Courier New" w:hAnsi="Courier New" w:cs="Courier New"/>
+          <w:b/>
+        </w:rPr>
+      </w:pPr>
     </w:p>
     <w:p>
       <w:pPr>

</xml_diff>

<commit_message>
17/09/2018 MAMATHA CHICK IN
</commit_message>
<xml_diff>
--- a/customer _details/GANGAMMA/SEP/TUMKUR/AR/PURCHASE DETAILS.docx
+++ b/customer _details/GANGAMMA/SEP/TUMKUR/AR/PURCHASE DETAILS.docx
@@ -17995,13 +17995,7 @@
         <w:rPr>
           <w:rFonts w:ascii="Courier New" w:hAnsi="Courier New" w:cs="Courier New"/>
         </w:rPr>
-        <w:t>FRI Sep 14</w:t>
-      </w:r>
-      <w:r>
-        <w:rPr>
-          <w:rFonts w:ascii="Courier New" w:hAnsi="Courier New" w:cs="Courier New"/>
-        </w:rPr>
-        <w:t xml:space="preserve"> 12:51:17 IST 2018</w:t>
+        <w:t>FRI Sep 14 12:51:17 IST 2018</w:t>
       </w:r>
     </w:p>
     <w:p>
@@ -18847,6 +18841,905 @@
         <w:tab/>
         <w:t>- 3049.0</w:t>
       </w:r>
+    </w:p>
+    <w:p>
+      <w:pPr>
+        <w:pStyle w:val="PlainText"/>
+        <w:rPr>
+          <w:rFonts w:ascii="Courier New" w:hAnsi="Courier New" w:cs="Courier New"/>
+          <w:b/>
+        </w:rPr>
+      </w:pPr>
+    </w:p>
+    <w:p>
+      <w:pPr>
+        <w:pStyle w:val="PlainText"/>
+        <w:rPr>
+          <w:rFonts w:ascii="Courier New" w:hAnsi="Courier New" w:cs="Courier New"/>
+          <w:b/>
+        </w:rPr>
+      </w:pPr>
+    </w:p>
+    <w:p>
+      <w:pPr>
+        <w:pStyle w:val="PlainText"/>
+        <w:rPr>
+          <w:rFonts w:ascii="Courier New" w:hAnsi="Courier New" w:cs="Courier New"/>
+        </w:rPr>
+      </w:pPr>
+      <w:r>
+        <w:rPr>
+          <w:rFonts w:ascii="Courier New" w:hAnsi="Courier New" w:cs="Courier New"/>
+        </w:rPr>
+        <w:t>SUN Sep 16</w:t>
+      </w:r>
+      <w:r>
+        <w:rPr>
+          <w:rFonts w:ascii="Courier New" w:hAnsi="Courier New" w:cs="Courier New"/>
+        </w:rPr>
+        <w:t xml:space="preserve"> 11:32:04 IST 2018</w:t>
+      </w:r>
+    </w:p>
+    <w:p>
+      <w:pPr>
+        <w:pStyle w:val="PlainText"/>
+        <w:rPr>
+          <w:rFonts w:ascii="Courier New" w:hAnsi="Courier New" w:cs="Courier New"/>
+        </w:rPr>
+      </w:pPr>
+      <w:r>
+        <w:rPr>
+          <w:rFonts w:ascii="Courier New" w:hAnsi="Courier New" w:cs="Courier New"/>
+        </w:rPr>
+        <w:t>Person Name</w:t>
+      </w:r>
+      <w:r>
+        <w:rPr>
+          <w:rFonts w:ascii="Courier New" w:hAnsi="Courier New" w:cs="Courier New"/>
+        </w:rPr>
+        <w:tab/>
+      </w:r>
+      <w:r>
+        <w:rPr>
+          <w:rFonts w:ascii="Courier New" w:hAnsi="Courier New" w:cs="Courier New"/>
+        </w:rPr>
+        <w:tab/>
+      </w:r>
+      <w:r>
+        <w:rPr>
+          <w:rFonts w:ascii="Courier New" w:hAnsi="Courier New" w:cs="Courier New"/>
+        </w:rPr>
+        <w:tab/>
+      </w:r>
+      <w:r>
+        <w:rPr>
+          <w:rFonts w:ascii="Courier New" w:hAnsi="Courier New" w:cs="Courier New"/>
+        </w:rPr>
+        <w:tab/>
+        <w:t>- AR</w:t>
+      </w:r>
+    </w:p>
+    <w:p>
+      <w:pPr>
+        <w:pStyle w:val="PlainText"/>
+        <w:rPr>
+          <w:rFonts w:ascii="Courier New" w:hAnsi="Courier New" w:cs="Courier New"/>
+        </w:rPr>
+      </w:pPr>
+      <w:r>
+        <w:rPr>
+          <w:rFonts w:ascii="Courier New" w:hAnsi="Courier New" w:cs="Courier New"/>
+        </w:rPr>
+        <w:t>Bill number</w:t>
+      </w:r>
+      <w:r>
+        <w:rPr>
+          <w:rFonts w:ascii="Courier New" w:hAnsi="Courier New" w:cs="Courier New"/>
+        </w:rPr>
+        <w:tab/>
+      </w:r>
+      <w:r>
+        <w:rPr>
+          <w:rFonts w:ascii="Courier New" w:hAnsi="Courier New" w:cs="Courier New"/>
+        </w:rPr>
+        <w:tab/>
+      </w:r>
+      <w:r>
+        <w:rPr>
+          <w:rFonts w:ascii="Courier New" w:hAnsi="Courier New" w:cs="Courier New"/>
+        </w:rPr>
+        <w:tab/>
+      </w:r>
+      <w:r>
+        <w:rPr>
+          <w:rFonts w:ascii="Courier New" w:hAnsi="Courier New" w:cs="Courier New"/>
+        </w:rPr>
+        <w:tab/>
+        <w:t>- 7830</w:t>
+      </w:r>
+    </w:p>
+    <w:p>
+      <w:pPr>
+        <w:pStyle w:val="PlainText"/>
+        <w:rPr>
+          <w:rFonts w:ascii="Courier New" w:hAnsi="Courier New" w:cs="Courier New"/>
+        </w:rPr>
+      </w:pPr>
+      <w:r>
+        <w:rPr>
+          <w:rFonts w:ascii="Courier New" w:hAnsi="Courier New" w:cs="Courier New"/>
+        </w:rPr>
+        <w:t>---------------------------------------------------------------</w:t>
+      </w:r>
+    </w:p>
+    <w:p>
+      <w:pPr>
+        <w:pStyle w:val="PlainText"/>
+        <w:rPr>
+          <w:rFonts w:ascii="Courier New" w:hAnsi="Courier New" w:cs="Courier New"/>
+        </w:rPr>
+      </w:pPr>
+      <w:r>
+        <w:rPr>
+          <w:rFonts w:ascii="Courier New" w:hAnsi="Courier New" w:cs="Courier New"/>
+        </w:rPr>
+        <w:t>Item Name</w:t>
+      </w:r>
+      <w:r>
+        <w:rPr>
+          <w:rFonts w:ascii="Courier New" w:hAnsi="Courier New" w:cs="Courier New"/>
+        </w:rPr>
+        <w:tab/>
+      </w:r>
+      <w:r>
+        <w:rPr>
+          <w:rFonts w:ascii="Courier New" w:hAnsi="Courier New" w:cs="Courier New"/>
+        </w:rPr>
+        <w:tab/>
+      </w:r>
+      <w:r>
+        <w:rPr>
+          <w:rFonts w:ascii="Courier New" w:hAnsi="Courier New" w:cs="Courier New"/>
+        </w:rPr>
+        <w:tab/>
+      </w:r>
+      <w:r>
+        <w:rPr>
+          <w:rFonts w:ascii="Courier New" w:hAnsi="Courier New" w:cs="Courier New"/>
+        </w:rPr>
+        <w:tab/>
+        <w:t>- POTATO</w:t>
+      </w:r>
+    </w:p>
+    <w:p>
+      <w:pPr>
+        <w:pStyle w:val="PlainText"/>
+        <w:rPr>
+          <w:rFonts w:ascii="Courier New" w:hAnsi="Courier New" w:cs="Courier New"/>
+        </w:rPr>
+      </w:pPr>
+      <w:r>
+        <w:rPr>
+          <w:rFonts w:ascii="Courier New" w:hAnsi="Courier New" w:cs="Courier New"/>
+        </w:rPr>
+        <w:t>Number of Pockets</w:t>
+      </w:r>
+      <w:r>
+        <w:rPr>
+          <w:rFonts w:ascii="Courier New" w:hAnsi="Courier New" w:cs="Courier New"/>
+        </w:rPr>
+        <w:tab/>
+      </w:r>
+      <w:r>
+        <w:rPr>
+          <w:rFonts w:ascii="Courier New" w:hAnsi="Courier New" w:cs="Courier New"/>
+        </w:rPr>
+        <w:tab/>
+      </w:r>
+      <w:r>
+        <w:rPr>
+          <w:rFonts w:ascii="Courier New" w:hAnsi="Courier New" w:cs="Courier New"/>
+        </w:rPr>
+        <w:tab/>
+        <w:t>- 1</w:t>
+      </w:r>
+    </w:p>
+    <w:p>
+      <w:pPr>
+        <w:pStyle w:val="PlainText"/>
+        <w:rPr>
+          <w:rFonts w:ascii="Courier New" w:hAnsi="Courier New" w:cs="Courier New"/>
+        </w:rPr>
+      </w:pPr>
+      <w:r>
+        <w:rPr>
+          <w:rFonts w:ascii="Courier New" w:hAnsi="Courier New" w:cs="Courier New"/>
+        </w:rPr>
+        <w:t>Number of KGs</w:t>
+      </w:r>
+      <w:r>
+        <w:rPr>
+          <w:rFonts w:ascii="Courier New" w:hAnsi="Courier New" w:cs="Courier New"/>
+        </w:rPr>
+        <w:tab/>
+      </w:r>
+      <w:r>
+        <w:rPr>
+          <w:rFonts w:ascii="Courier New" w:hAnsi="Courier New" w:cs="Courier New"/>
+        </w:rPr>
+        <w:tab/>
+      </w:r>
+      <w:r>
+        <w:rPr>
+          <w:rFonts w:ascii="Courier New" w:hAnsi="Courier New" w:cs="Courier New"/>
+        </w:rPr>
+        <w:tab/>
+        <w:t>- 49</w:t>
+      </w:r>
+    </w:p>
+    <w:p>
+      <w:pPr>
+        <w:pStyle w:val="PlainText"/>
+        <w:rPr>
+          <w:rFonts w:ascii="Courier New" w:hAnsi="Courier New" w:cs="Courier New"/>
+        </w:rPr>
+      </w:pPr>
+      <w:r>
+        <w:rPr>
+          <w:rFonts w:ascii="Courier New" w:hAnsi="Courier New" w:cs="Courier New"/>
+        </w:rPr>
+        <w:t>Rate</w:t>
+      </w:r>
+      <w:r>
+        <w:rPr>
+          <w:rFonts w:ascii="Courier New" w:hAnsi="Courier New" w:cs="Courier New"/>
+        </w:rPr>
+        <w:tab/>
+      </w:r>
+      <w:r>
+        <w:rPr>
+          <w:rFonts w:ascii="Courier New" w:hAnsi="Courier New" w:cs="Courier New"/>
+        </w:rPr>
+        <w:tab/>
+      </w:r>
+      <w:r>
+        <w:rPr>
+          <w:rFonts w:ascii="Courier New" w:hAnsi="Courier New" w:cs="Courier New"/>
+        </w:rPr>
+        <w:tab/>
+      </w:r>
+      <w:r>
+        <w:rPr>
+          <w:rFonts w:ascii="Courier New" w:hAnsi="Courier New" w:cs="Courier New"/>
+        </w:rPr>
+        <w:tab/>
+      </w:r>
+      <w:r>
+        <w:rPr>
+          <w:rFonts w:ascii="Courier New" w:hAnsi="Courier New" w:cs="Courier New"/>
+        </w:rPr>
+        <w:tab/>
+        <w:t>- 22</w:t>
+      </w:r>
+    </w:p>
+    <w:p>
+      <w:pPr>
+        <w:pStyle w:val="PlainText"/>
+        <w:rPr>
+          <w:rFonts w:ascii="Courier New" w:hAnsi="Courier New" w:cs="Courier New"/>
+        </w:rPr>
+      </w:pPr>
+      <w:r>
+        <w:rPr>
+          <w:rFonts w:ascii="Courier New" w:hAnsi="Courier New" w:cs="Courier New"/>
+        </w:rPr>
+        <w:t>Total Price</w:t>
+      </w:r>
+      <w:r>
+        <w:rPr>
+          <w:rFonts w:ascii="Courier New" w:hAnsi="Courier New" w:cs="Courier New"/>
+        </w:rPr>
+        <w:tab/>
+      </w:r>
+      <w:r>
+        <w:rPr>
+          <w:rFonts w:ascii="Courier New" w:hAnsi="Courier New" w:cs="Courier New"/>
+        </w:rPr>
+        <w:tab/>
+      </w:r>
+      <w:r>
+        <w:rPr>
+          <w:rFonts w:ascii="Courier New" w:hAnsi="Courier New" w:cs="Courier New"/>
+        </w:rPr>
+        <w:tab/>
+      </w:r>
+      <w:r>
+        <w:rPr>
+          <w:rFonts w:ascii="Courier New" w:hAnsi="Courier New" w:cs="Courier New"/>
+        </w:rPr>
+        <w:tab/>
+        <w:t>- 1078.0</w:t>
+      </w:r>
+    </w:p>
+    <w:p>
+      <w:pPr>
+        <w:pStyle w:val="PlainText"/>
+        <w:rPr>
+          <w:rFonts w:ascii="Courier New" w:hAnsi="Courier New" w:cs="Courier New"/>
+          <w:color w:val="FF0000"/>
+        </w:rPr>
+      </w:pPr>
+      <w:r>
+        <w:rPr>
+          <w:rFonts w:ascii="Courier New" w:hAnsi="Courier New" w:cs="Courier New"/>
+          <w:color w:val="FF0000"/>
+        </w:rPr>
+        <w:t>Amount Received</w:t>
+      </w:r>
+      <w:r>
+        <w:rPr>
+          <w:rFonts w:ascii="Courier New" w:hAnsi="Courier New" w:cs="Courier New"/>
+          <w:color w:val="FF0000"/>
+        </w:rPr>
+        <w:tab/>
+      </w:r>
+      <w:r>
+        <w:rPr>
+          <w:rFonts w:ascii="Courier New" w:hAnsi="Courier New" w:cs="Courier New"/>
+          <w:color w:val="FF0000"/>
+        </w:rPr>
+        <w:tab/>
+      </w:r>
+      <w:r>
+        <w:rPr>
+          <w:rFonts w:ascii="Courier New" w:hAnsi="Courier New" w:cs="Courier New"/>
+          <w:color w:val="FF0000"/>
+        </w:rPr>
+        <w:tab/>
+        <w:t>- 3049</w:t>
+      </w:r>
+    </w:p>
+    <w:p>
+      <w:pPr>
+        <w:pStyle w:val="PlainText"/>
+        <w:rPr>
+          <w:rFonts w:ascii="Courier New" w:hAnsi="Courier New" w:cs="Courier New"/>
+        </w:rPr>
+      </w:pPr>
+      <w:r>
+        <w:rPr>
+          <w:rFonts w:ascii="Courier New" w:hAnsi="Courier New" w:cs="Courier New"/>
+        </w:rPr>
+        <w:t>Amount balance</w:t>
+      </w:r>
+      <w:r>
+        <w:rPr>
+          <w:rFonts w:ascii="Courier New" w:hAnsi="Courier New" w:cs="Courier New"/>
+        </w:rPr>
+        <w:tab/>
+      </w:r>
+      <w:r>
+        <w:rPr>
+          <w:rFonts w:ascii="Courier New" w:hAnsi="Courier New" w:cs="Courier New"/>
+        </w:rPr>
+        <w:tab/>
+      </w:r>
+      <w:r>
+        <w:rPr>
+          <w:rFonts w:ascii="Courier New" w:hAnsi="Courier New" w:cs="Courier New"/>
+        </w:rPr>
+        <w:tab/>
+        <w:t>- 1078.0</w:t>
+      </w:r>
+    </w:p>
+    <w:p>
+      <w:pPr>
+        <w:pStyle w:val="PlainText"/>
+        <w:rPr>
+          <w:rFonts w:ascii="Courier New" w:hAnsi="Courier New" w:cs="Courier New"/>
+        </w:rPr>
+      </w:pPr>
+      <w:r>
+        <w:rPr>
+          <w:rFonts w:ascii="Courier New" w:hAnsi="Courier New" w:cs="Courier New"/>
+        </w:rPr>
+        <w:t>Amount Received mode</w:t>
+      </w:r>
+      <w:r>
+        <w:rPr>
+          <w:rFonts w:ascii="Courier New" w:hAnsi="Courier New" w:cs="Courier New"/>
+        </w:rPr>
+        <w:tab/>
+      </w:r>
+      <w:r>
+        <w:rPr>
+          <w:rFonts w:ascii="Courier New" w:hAnsi="Courier New" w:cs="Courier New"/>
+        </w:rPr>
+        <w:tab/>
+        <w:t>- CASH</w:t>
+      </w:r>
+    </w:p>
+    <w:p>
+      <w:pPr>
+        <w:pStyle w:val="PlainText"/>
+        <w:rPr>
+          <w:rFonts w:ascii="Courier New" w:hAnsi="Courier New" w:cs="Courier New"/>
+        </w:rPr>
+      </w:pPr>
+    </w:p>
+    <w:p>
+      <w:pPr>
+        <w:pStyle w:val="PlainText"/>
+        <w:rPr>
+          <w:rFonts w:ascii="Courier New" w:hAnsi="Courier New" w:cs="Courier New"/>
+        </w:rPr>
+      </w:pPr>
+      <w:r>
+        <w:rPr>
+          <w:rFonts w:ascii="Courier New" w:hAnsi="Courier New" w:cs="Courier New"/>
+        </w:rPr>
+        <w:t>Item Name</w:t>
+      </w:r>
+      <w:r>
+        <w:rPr>
+          <w:rFonts w:ascii="Courier New" w:hAnsi="Courier New" w:cs="Courier New"/>
+        </w:rPr>
+        <w:tab/>
+      </w:r>
+      <w:r>
+        <w:rPr>
+          <w:rFonts w:ascii="Courier New" w:hAnsi="Courier New" w:cs="Courier New"/>
+        </w:rPr>
+        <w:tab/>
+      </w:r>
+      <w:r>
+        <w:rPr>
+          <w:rFonts w:ascii="Courier New" w:hAnsi="Courier New" w:cs="Courier New"/>
+        </w:rPr>
+        <w:tab/>
+      </w:r>
+      <w:r>
+        <w:rPr>
+          <w:rFonts w:ascii="Courier New" w:hAnsi="Courier New" w:cs="Courier New"/>
+        </w:rPr>
+        <w:tab/>
+        <w:t>- CARROT</w:t>
+      </w:r>
+    </w:p>
+    <w:p>
+      <w:pPr>
+        <w:pStyle w:val="PlainText"/>
+        <w:rPr>
+          <w:rFonts w:ascii="Courier New" w:hAnsi="Courier New" w:cs="Courier New"/>
+        </w:rPr>
+      </w:pPr>
+      <w:r>
+        <w:rPr>
+          <w:rFonts w:ascii="Courier New" w:hAnsi="Courier New" w:cs="Courier New"/>
+        </w:rPr>
+        <w:t>Number of Pockets</w:t>
+      </w:r>
+      <w:r>
+        <w:rPr>
+          <w:rFonts w:ascii="Courier New" w:hAnsi="Courier New" w:cs="Courier New"/>
+        </w:rPr>
+        <w:tab/>
+      </w:r>
+      <w:r>
+        <w:rPr>
+          <w:rFonts w:ascii="Courier New" w:hAnsi="Courier New" w:cs="Courier New"/>
+        </w:rPr>
+        <w:tab/>
+      </w:r>
+      <w:r>
+        <w:rPr>
+          <w:rFonts w:ascii="Courier New" w:hAnsi="Courier New" w:cs="Courier New"/>
+        </w:rPr>
+        <w:tab/>
+        <w:t>- 1</w:t>
+      </w:r>
+    </w:p>
+    <w:p>
+      <w:pPr>
+        <w:pStyle w:val="PlainText"/>
+        <w:rPr>
+          <w:rFonts w:ascii="Courier New" w:hAnsi="Courier New" w:cs="Courier New"/>
+        </w:rPr>
+      </w:pPr>
+      <w:r>
+        <w:rPr>
+          <w:rFonts w:ascii="Courier New" w:hAnsi="Courier New" w:cs="Courier New"/>
+        </w:rPr>
+        <w:t>Number of KGs</w:t>
+      </w:r>
+      <w:r>
+        <w:rPr>
+          <w:rFonts w:ascii="Courier New" w:hAnsi="Courier New" w:cs="Courier New"/>
+        </w:rPr>
+        <w:tab/>
+      </w:r>
+      <w:r>
+        <w:rPr>
+          <w:rFonts w:ascii="Courier New" w:hAnsi="Courier New" w:cs="Courier New"/>
+        </w:rPr>
+        <w:tab/>
+      </w:r>
+      <w:r>
+        <w:rPr>
+          <w:rFonts w:ascii="Courier New" w:hAnsi="Courier New" w:cs="Courier New"/>
+        </w:rPr>
+        <w:tab/>
+        <w:t>- 30</w:t>
+      </w:r>
+    </w:p>
+    <w:p>
+      <w:pPr>
+        <w:pStyle w:val="PlainText"/>
+        <w:rPr>
+          <w:rFonts w:ascii="Courier New" w:hAnsi="Courier New" w:cs="Courier New"/>
+        </w:rPr>
+      </w:pPr>
+      <w:r>
+        <w:rPr>
+          <w:rFonts w:ascii="Courier New" w:hAnsi="Courier New" w:cs="Courier New"/>
+        </w:rPr>
+        <w:t>Rate</w:t>
+      </w:r>
+      <w:r>
+        <w:rPr>
+          <w:rFonts w:ascii="Courier New" w:hAnsi="Courier New" w:cs="Courier New"/>
+        </w:rPr>
+        <w:tab/>
+      </w:r>
+      <w:r>
+        <w:rPr>
+          <w:rFonts w:ascii="Courier New" w:hAnsi="Courier New" w:cs="Courier New"/>
+        </w:rPr>
+        <w:tab/>
+      </w:r>
+      <w:r>
+        <w:rPr>
+          <w:rFonts w:ascii="Courier New" w:hAnsi="Courier New" w:cs="Courier New"/>
+        </w:rPr>
+        <w:tab/>
+      </w:r>
+      <w:r>
+        <w:rPr>
+          <w:rFonts w:ascii="Courier New" w:hAnsi="Courier New" w:cs="Courier New"/>
+        </w:rPr>
+        <w:tab/>
+      </w:r>
+      <w:r>
+        <w:rPr>
+          <w:rFonts w:ascii="Courier New" w:hAnsi="Courier New" w:cs="Courier New"/>
+        </w:rPr>
+        <w:tab/>
+        <w:t>- 30</w:t>
+      </w:r>
+    </w:p>
+    <w:p>
+      <w:pPr>
+        <w:pStyle w:val="PlainText"/>
+        <w:rPr>
+          <w:rFonts w:ascii="Courier New" w:hAnsi="Courier New" w:cs="Courier New"/>
+        </w:rPr>
+      </w:pPr>
+      <w:r>
+        <w:rPr>
+          <w:rFonts w:ascii="Courier New" w:hAnsi="Courier New" w:cs="Courier New"/>
+        </w:rPr>
+        <w:t>Total Price</w:t>
+      </w:r>
+      <w:r>
+        <w:rPr>
+          <w:rFonts w:ascii="Courier New" w:hAnsi="Courier New" w:cs="Courier New"/>
+        </w:rPr>
+        <w:tab/>
+      </w:r>
+      <w:r>
+        <w:rPr>
+          <w:rFonts w:ascii="Courier New" w:hAnsi="Courier New" w:cs="Courier New"/>
+        </w:rPr>
+        <w:tab/>
+      </w:r>
+      <w:r>
+        <w:rPr>
+          <w:rFonts w:ascii="Courier New" w:hAnsi="Courier New" w:cs="Courier New"/>
+        </w:rPr>
+        <w:tab/>
+      </w:r>
+      <w:r>
+        <w:rPr>
+          <w:rFonts w:ascii="Courier New" w:hAnsi="Courier New" w:cs="Courier New"/>
+        </w:rPr>
+        <w:tab/>
+        <w:t>- 900.0</w:t>
+      </w:r>
+    </w:p>
+    <w:p>
+      <w:pPr>
+        <w:pStyle w:val="PlainText"/>
+        <w:rPr>
+          <w:rFonts w:ascii="Courier New" w:hAnsi="Courier New" w:cs="Courier New"/>
+        </w:rPr>
+      </w:pPr>
+      <w:r>
+        <w:rPr>
+          <w:rFonts w:ascii="Courier New" w:hAnsi="Courier New" w:cs="Courier New"/>
+        </w:rPr>
+        <w:t>Amount balance</w:t>
+      </w:r>
+      <w:r>
+        <w:rPr>
+          <w:rFonts w:ascii="Courier New" w:hAnsi="Courier New" w:cs="Courier New"/>
+        </w:rPr>
+        <w:tab/>
+      </w:r>
+      <w:r>
+        <w:rPr>
+          <w:rFonts w:ascii="Courier New" w:hAnsi="Courier New" w:cs="Courier New"/>
+        </w:rPr>
+        <w:tab/>
+      </w:r>
+      <w:r>
+        <w:rPr>
+          <w:rFonts w:ascii="Courier New" w:hAnsi="Courier New" w:cs="Courier New"/>
+        </w:rPr>
+        <w:tab/>
+        <w:t>- 1978.0</w:t>
+      </w:r>
+    </w:p>
+    <w:p>
+      <w:pPr>
+        <w:pStyle w:val="PlainText"/>
+        <w:rPr>
+          <w:rFonts w:ascii="Courier New" w:hAnsi="Courier New" w:cs="Courier New"/>
+        </w:rPr>
+      </w:pPr>
+    </w:p>
+    <w:p>
+      <w:pPr>
+        <w:pStyle w:val="PlainText"/>
+        <w:rPr>
+          <w:rFonts w:ascii="Courier New" w:hAnsi="Courier New" w:cs="Courier New"/>
+        </w:rPr>
+      </w:pPr>
+      <w:r>
+        <w:rPr>
+          <w:rFonts w:ascii="Courier New" w:hAnsi="Courier New" w:cs="Courier New"/>
+        </w:rPr>
+        <w:t>Item Name</w:t>
+      </w:r>
+      <w:r>
+        <w:rPr>
+          <w:rFonts w:ascii="Courier New" w:hAnsi="Courier New" w:cs="Courier New"/>
+        </w:rPr>
+        <w:tab/>
+      </w:r>
+      <w:r>
+        <w:rPr>
+          <w:rFonts w:ascii="Courier New" w:hAnsi="Courier New" w:cs="Courier New"/>
+        </w:rPr>
+        <w:tab/>
+      </w:r>
+      <w:r>
+        <w:rPr>
+          <w:rFonts w:ascii="Courier New" w:hAnsi="Courier New" w:cs="Courier New"/>
+        </w:rPr>
+        <w:tab/>
+      </w:r>
+      <w:r>
+        <w:rPr>
+          <w:rFonts w:ascii="Courier New" w:hAnsi="Courier New" w:cs="Courier New"/>
+        </w:rPr>
+        <w:tab/>
+        <w:t>- BEET</w:t>
+      </w:r>
+    </w:p>
+    <w:p>
+      <w:pPr>
+        <w:pStyle w:val="PlainText"/>
+        <w:rPr>
+          <w:rFonts w:ascii="Courier New" w:hAnsi="Courier New" w:cs="Courier New"/>
+        </w:rPr>
+      </w:pPr>
+      <w:r>
+        <w:rPr>
+          <w:rFonts w:ascii="Courier New" w:hAnsi="Courier New" w:cs="Courier New"/>
+        </w:rPr>
+        <w:t>Number of Pockets</w:t>
+      </w:r>
+      <w:r>
+        <w:rPr>
+          <w:rFonts w:ascii="Courier New" w:hAnsi="Courier New" w:cs="Courier New"/>
+        </w:rPr>
+        <w:tab/>
+      </w:r>
+      <w:r>
+        <w:rPr>
+          <w:rFonts w:ascii="Courier New" w:hAnsi="Courier New" w:cs="Courier New"/>
+        </w:rPr>
+        <w:tab/>
+      </w:r>
+      <w:r>
+        <w:rPr>
+          <w:rFonts w:ascii="Courier New" w:hAnsi="Courier New" w:cs="Courier New"/>
+        </w:rPr>
+        <w:tab/>
+        <w:t>- 1</w:t>
+      </w:r>
+    </w:p>
+    <w:p>
+      <w:pPr>
+        <w:pStyle w:val="PlainText"/>
+        <w:rPr>
+          <w:rFonts w:ascii="Courier New" w:hAnsi="Courier New" w:cs="Courier New"/>
+        </w:rPr>
+      </w:pPr>
+      <w:r>
+        <w:rPr>
+          <w:rFonts w:ascii="Courier New" w:hAnsi="Courier New" w:cs="Courier New"/>
+        </w:rPr>
+        <w:t>Number of KGs</w:t>
+      </w:r>
+      <w:r>
+        <w:rPr>
+          <w:rFonts w:ascii="Courier New" w:hAnsi="Courier New" w:cs="Courier New"/>
+        </w:rPr>
+        <w:tab/>
+      </w:r>
+      <w:r>
+        <w:rPr>
+          <w:rFonts w:ascii="Courier New" w:hAnsi="Courier New" w:cs="Courier New"/>
+        </w:rPr>
+        <w:tab/>
+      </w:r>
+      <w:r>
+        <w:rPr>
+          <w:rFonts w:ascii="Courier New" w:hAnsi="Courier New" w:cs="Courier New"/>
+        </w:rPr>
+        <w:tab/>
+        <w:t>- 46</w:t>
+      </w:r>
+    </w:p>
+    <w:p>
+      <w:pPr>
+        <w:pStyle w:val="PlainText"/>
+        <w:rPr>
+          <w:rFonts w:ascii="Courier New" w:hAnsi="Courier New" w:cs="Courier New"/>
+        </w:rPr>
+      </w:pPr>
+      <w:r>
+        <w:rPr>
+          <w:rFonts w:ascii="Courier New" w:hAnsi="Courier New" w:cs="Courier New"/>
+        </w:rPr>
+        <w:t>Rate</w:t>
+      </w:r>
+      <w:r>
+        <w:rPr>
+          <w:rFonts w:ascii="Courier New" w:hAnsi="Courier New" w:cs="Courier New"/>
+        </w:rPr>
+        <w:tab/>
+      </w:r>
+      <w:r>
+        <w:rPr>
+          <w:rFonts w:ascii="Courier New" w:hAnsi="Courier New" w:cs="Courier New"/>
+        </w:rPr>
+        <w:tab/>
+      </w:r>
+      <w:r>
+        <w:rPr>
+          <w:rFonts w:ascii="Courier New" w:hAnsi="Courier New" w:cs="Courier New"/>
+        </w:rPr>
+        <w:tab/>
+      </w:r>
+      <w:r>
+        <w:rPr>
+          <w:rFonts w:ascii="Courier New" w:hAnsi="Courier New" w:cs="Courier New"/>
+        </w:rPr>
+        <w:tab/>
+      </w:r>
+      <w:r>
+        <w:rPr>
+          <w:rFonts w:ascii="Courier New" w:hAnsi="Courier New" w:cs="Courier New"/>
+        </w:rPr>
+        <w:tab/>
+        <w:t>- 10</w:t>
+      </w:r>
+    </w:p>
+    <w:p>
+      <w:pPr>
+        <w:pStyle w:val="PlainText"/>
+        <w:rPr>
+          <w:rFonts w:ascii="Courier New" w:hAnsi="Courier New" w:cs="Courier New"/>
+        </w:rPr>
+      </w:pPr>
+      <w:r>
+        <w:rPr>
+          <w:rFonts w:ascii="Courier New" w:hAnsi="Courier New" w:cs="Courier New"/>
+        </w:rPr>
+        <w:t>Total Price</w:t>
+      </w:r>
+      <w:r>
+        <w:rPr>
+          <w:rFonts w:ascii="Courier New" w:hAnsi="Courier New" w:cs="Courier New"/>
+        </w:rPr>
+        <w:tab/>
+      </w:r>
+      <w:r>
+        <w:rPr>
+          <w:rFonts w:ascii="Courier New" w:hAnsi="Courier New" w:cs="Courier New"/>
+        </w:rPr>
+        <w:tab/>
+      </w:r>
+      <w:r>
+        <w:rPr>
+          <w:rFonts w:ascii="Courier New" w:hAnsi="Courier New" w:cs="Courier New"/>
+        </w:rPr>
+        <w:tab/>
+      </w:r>
+      <w:r>
+        <w:rPr>
+          <w:rFonts w:ascii="Courier New" w:hAnsi="Courier New" w:cs="Courier New"/>
+        </w:rPr>
+        <w:tab/>
+        <w:t>- 460.0</w:t>
+      </w:r>
+    </w:p>
+    <w:p>
+      <w:pPr>
+        <w:pStyle w:val="PlainText"/>
+        <w:rPr>
+          <w:rFonts w:ascii="Courier New" w:hAnsi="Courier New" w:cs="Courier New"/>
+          <w:b/>
+        </w:rPr>
+      </w:pPr>
+      <w:r>
+        <w:rPr>
+          <w:rFonts w:ascii="Courier New" w:hAnsi="Courier New" w:cs="Courier New"/>
+          <w:b/>
+        </w:rPr>
+        <w:t>Amount balance</w:t>
+      </w:r>
+      <w:r>
+        <w:rPr>
+          <w:rFonts w:ascii="Courier New" w:hAnsi="Courier New" w:cs="Courier New"/>
+          <w:b/>
+        </w:rPr>
+        <w:tab/>
+      </w:r>
+      <w:r>
+        <w:rPr>
+          <w:rFonts w:ascii="Courier New" w:hAnsi="Courier New" w:cs="Courier New"/>
+          <w:b/>
+        </w:rPr>
+        <w:tab/>
+      </w:r>
+      <w:r>
+        <w:rPr>
+          <w:rFonts w:ascii="Courier New" w:hAnsi="Courier New" w:cs="Courier New"/>
+          <w:b/>
+        </w:rPr>
+        <w:tab/>
+        <w:t>- 2438.0</w:t>
+      </w:r>
+    </w:p>
+    <w:p>
+      <w:pPr>
+        <w:pStyle w:val="PlainText"/>
+        <w:rPr>
+          <w:rFonts w:ascii="Courier New" w:hAnsi="Courier New" w:cs="Courier New"/>
+        </w:rPr>
+      </w:pPr>
+    </w:p>
+    <w:p>
+      <w:pPr>
+        <w:pStyle w:val="PlainText"/>
+        <w:rPr>
+          <w:rFonts w:ascii="Courier New" w:hAnsi="Courier New" w:cs="Courier New"/>
+          <w:b/>
+        </w:rPr>
+      </w:pPr>
     </w:p>
     <w:p>
       <w:pPr>

</xml_diff>

<commit_message>
29/09/2018 MAMATHA CHICK IN
</commit_message>
<xml_diff>
--- a/customer _details/GANGAMMA/SEP/TUMKUR/AR/PURCHASE DETAILS.docx
+++ b/customer _details/GANGAMMA/SEP/TUMKUR/AR/PURCHASE DETAILS.docx
@@ -21472,13 +21472,7 @@
         <w:rPr>
           <w:rFonts w:ascii="Courier New" w:hAnsi="Courier New" w:cs="Courier New"/>
         </w:rPr>
-        <w:t>TUE Sep 25</w:t>
-      </w:r>
-      <w:r>
-        <w:rPr>
-          <w:rFonts w:ascii="Courier New" w:hAnsi="Courier New" w:cs="Courier New"/>
-        </w:rPr>
-        <w:t xml:space="preserve"> 11:35:03 IST 2018</w:t>
+        <w:t>TUE Sep 25 11:35:03 IST 2018</w:t>
       </w:r>
     </w:p>
     <w:p>
@@ -22324,6 +22318,1126 @@
         <w:tab/>
         <w:t>- 2605.0</w:t>
       </w:r>
+    </w:p>
+    <w:p>
+      <w:pPr>
+        <w:pStyle w:val="PlainText"/>
+        <w:rPr>
+          <w:rFonts w:ascii="Courier New" w:hAnsi="Courier New" w:cs="Courier New"/>
+          <w:b/>
+        </w:rPr>
+      </w:pPr>
+    </w:p>
+    <w:p>
+      <w:pPr>
+        <w:pStyle w:val="PlainText"/>
+        <w:rPr>
+          <w:rFonts w:ascii="Courier New" w:hAnsi="Courier New" w:cs="Courier New"/>
+        </w:rPr>
+      </w:pPr>
+      <w:r>
+        <w:rPr>
+          <w:rFonts w:ascii="Courier New" w:hAnsi="Courier New" w:cs="Courier New"/>
+        </w:rPr>
+        <w:t>FRI Sep 28</w:t>
+      </w:r>
+      <w:r>
+        <w:rPr>
+          <w:rFonts w:ascii="Courier New" w:hAnsi="Courier New" w:cs="Courier New"/>
+        </w:rPr>
+        <w:t xml:space="preserve"> 12:01:28 IST 2018</w:t>
+      </w:r>
+    </w:p>
+    <w:p>
+      <w:pPr>
+        <w:pStyle w:val="PlainText"/>
+        <w:rPr>
+          <w:rFonts w:ascii="Courier New" w:hAnsi="Courier New" w:cs="Courier New"/>
+        </w:rPr>
+      </w:pPr>
+      <w:r>
+        <w:rPr>
+          <w:rFonts w:ascii="Courier New" w:hAnsi="Courier New" w:cs="Courier New"/>
+        </w:rPr>
+        <w:t>Person Name</w:t>
+      </w:r>
+      <w:r>
+        <w:rPr>
+          <w:rFonts w:ascii="Courier New" w:hAnsi="Courier New" w:cs="Courier New"/>
+        </w:rPr>
+        <w:tab/>
+      </w:r>
+      <w:r>
+        <w:rPr>
+          <w:rFonts w:ascii="Courier New" w:hAnsi="Courier New" w:cs="Courier New"/>
+        </w:rPr>
+        <w:tab/>
+      </w:r>
+      <w:r>
+        <w:rPr>
+          <w:rFonts w:ascii="Courier New" w:hAnsi="Courier New" w:cs="Courier New"/>
+        </w:rPr>
+        <w:tab/>
+      </w:r>
+      <w:r>
+        <w:rPr>
+          <w:rFonts w:ascii="Courier New" w:hAnsi="Courier New" w:cs="Courier New"/>
+        </w:rPr>
+        <w:tab/>
+        <w:t>- AR</w:t>
+      </w:r>
+    </w:p>
+    <w:p>
+      <w:pPr>
+        <w:pStyle w:val="PlainText"/>
+        <w:rPr>
+          <w:rFonts w:ascii="Courier New" w:hAnsi="Courier New" w:cs="Courier New"/>
+        </w:rPr>
+      </w:pPr>
+      <w:r>
+        <w:rPr>
+          <w:rFonts w:ascii="Courier New" w:hAnsi="Courier New" w:cs="Courier New"/>
+        </w:rPr>
+        <w:t>Bill number</w:t>
+      </w:r>
+      <w:r>
+        <w:rPr>
+          <w:rFonts w:ascii="Courier New" w:hAnsi="Courier New" w:cs="Courier New"/>
+        </w:rPr>
+        <w:tab/>
+      </w:r>
+      <w:r>
+        <w:rPr>
+          <w:rFonts w:ascii="Courier New" w:hAnsi="Courier New" w:cs="Courier New"/>
+        </w:rPr>
+        <w:tab/>
+      </w:r>
+      <w:r>
+        <w:rPr>
+          <w:rFonts w:ascii="Courier New" w:hAnsi="Courier New" w:cs="Courier New"/>
+        </w:rPr>
+        <w:tab/>
+      </w:r>
+      <w:r>
+        <w:rPr>
+          <w:rFonts w:ascii="Courier New" w:hAnsi="Courier New" w:cs="Courier New"/>
+        </w:rPr>
+        <w:tab/>
+        <w:t>- 8054</w:t>
+      </w:r>
+    </w:p>
+    <w:p>
+      <w:pPr>
+        <w:pStyle w:val="PlainText"/>
+        <w:rPr>
+          <w:rFonts w:ascii="Courier New" w:hAnsi="Courier New" w:cs="Courier New"/>
+        </w:rPr>
+      </w:pPr>
+      <w:r>
+        <w:rPr>
+          <w:rFonts w:ascii="Courier New" w:hAnsi="Courier New" w:cs="Courier New"/>
+        </w:rPr>
+        <w:t>---------------------------------------------------------------</w:t>
+      </w:r>
+    </w:p>
+    <w:p>
+      <w:pPr>
+        <w:pStyle w:val="PlainText"/>
+        <w:rPr>
+          <w:rFonts w:ascii="Courier New" w:hAnsi="Courier New" w:cs="Courier New"/>
+        </w:rPr>
+      </w:pPr>
+      <w:r>
+        <w:rPr>
+          <w:rFonts w:ascii="Courier New" w:hAnsi="Courier New" w:cs="Courier New"/>
+        </w:rPr>
+        <w:t>Item Name</w:t>
+      </w:r>
+      <w:r>
+        <w:rPr>
+          <w:rFonts w:ascii="Courier New" w:hAnsi="Courier New" w:cs="Courier New"/>
+        </w:rPr>
+        <w:tab/>
+      </w:r>
+      <w:r>
+        <w:rPr>
+          <w:rFonts w:ascii="Courier New" w:hAnsi="Courier New" w:cs="Courier New"/>
+        </w:rPr>
+        <w:tab/>
+      </w:r>
+      <w:r>
+        <w:rPr>
+          <w:rFonts w:ascii="Courier New" w:hAnsi="Courier New" w:cs="Courier New"/>
+        </w:rPr>
+        <w:tab/>
+      </w:r>
+      <w:r>
+        <w:rPr>
+          <w:rFonts w:ascii="Courier New" w:hAnsi="Courier New" w:cs="Courier New"/>
+        </w:rPr>
+        <w:tab/>
+        <w:t>- POTATO</w:t>
+      </w:r>
+    </w:p>
+    <w:p>
+      <w:pPr>
+        <w:pStyle w:val="PlainText"/>
+        <w:rPr>
+          <w:rFonts w:ascii="Courier New" w:hAnsi="Courier New" w:cs="Courier New"/>
+        </w:rPr>
+      </w:pPr>
+      <w:r>
+        <w:rPr>
+          <w:rFonts w:ascii="Courier New" w:hAnsi="Courier New" w:cs="Courier New"/>
+        </w:rPr>
+        <w:t>Number of Pockets</w:t>
+      </w:r>
+      <w:r>
+        <w:rPr>
+          <w:rFonts w:ascii="Courier New" w:hAnsi="Courier New" w:cs="Courier New"/>
+        </w:rPr>
+        <w:tab/>
+      </w:r>
+      <w:r>
+        <w:rPr>
+          <w:rFonts w:ascii="Courier New" w:hAnsi="Courier New" w:cs="Courier New"/>
+        </w:rPr>
+        <w:tab/>
+      </w:r>
+      <w:r>
+        <w:rPr>
+          <w:rFonts w:ascii="Courier New" w:hAnsi="Courier New" w:cs="Courier New"/>
+        </w:rPr>
+        <w:tab/>
+        <w:t>- 1</w:t>
+      </w:r>
+    </w:p>
+    <w:p>
+      <w:pPr>
+        <w:pStyle w:val="PlainText"/>
+        <w:rPr>
+          <w:rFonts w:ascii="Courier New" w:hAnsi="Courier New" w:cs="Courier New"/>
+        </w:rPr>
+      </w:pPr>
+      <w:r>
+        <w:rPr>
+          <w:rFonts w:ascii="Courier New" w:hAnsi="Courier New" w:cs="Courier New"/>
+        </w:rPr>
+        <w:t>Number of KGs</w:t>
+      </w:r>
+      <w:r>
+        <w:rPr>
+          <w:rFonts w:ascii="Courier New" w:hAnsi="Courier New" w:cs="Courier New"/>
+        </w:rPr>
+        <w:tab/>
+      </w:r>
+      <w:r>
+        <w:rPr>
+          <w:rFonts w:ascii="Courier New" w:hAnsi="Courier New" w:cs="Courier New"/>
+        </w:rPr>
+        <w:tab/>
+      </w:r>
+      <w:r>
+        <w:rPr>
+          <w:rFonts w:ascii="Courier New" w:hAnsi="Courier New" w:cs="Courier New"/>
+        </w:rPr>
+        <w:tab/>
+        <w:t>- 54</w:t>
+      </w:r>
+    </w:p>
+    <w:p>
+      <w:pPr>
+        <w:pStyle w:val="PlainText"/>
+        <w:rPr>
+          <w:rFonts w:ascii="Courier New" w:hAnsi="Courier New" w:cs="Courier New"/>
+        </w:rPr>
+      </w:pPr>
+      <w:r>
+        <w:rPr>
+          <w:rFonts w:ascii="Courier New" w:hAnsi="Courier New" w:cs="Courier New"/>
+        </w:rPr>
+        <w:t>Rate</w:t>
+      </w:r>
+      <w:r>
+        <w:rPr>
+          <w:rFonts w:ascii="Courier New" w:hAnsi="Courier New" w:cs="Courier New"/>
+        </w:rPr>
+        <w:tab/>
+      </w:r>
+      <w:r>
+        <w:rPr>
+          <w:rFonts w:ascii="Courier New" w:hAnsi="Courier New" w:cs="Courier New"/>
+        </w:rPr>
+        <w:tab/>
+      </w:r>
+      <w:r>
+        <w:rPr>
+          <w:rFonts w:ascii="Courier New" w:hAnsi="Courier New" w:cs="Courier New"/>
+        </w:rPr>
+        <w:tab/>
+      </w:r>
+      <w:r>
+        <w:rPr>
+          <w:rFonts w:ascii="Courier New" w:hAnsi="Courier New" w:cs="Courier New"/>
+        </w:rPr>
+        <w:tab/>
+      </w:r>
+      <w:r>
+        <w:rPr>
+          <w:rFonts w:ascii="Courier New" w:hAnsi="Courier New" w:cs="Courier New"/>
+        </w:rPr>
+        <w:tab/>
+        <w:t>- 21</w:t>
+      </w:r>
+    </w:p>
+    <w:p>
+      <w:pPr>
+        <w:pStyle w:val="PlainText"/>
+        <w:rPr>
+          <w:rFonts w:ascii="Courier New" w:hAnsi="Courier New" w:cs="Courier New"/>
+        </w:rPr>
+      </w:pPr>
+      <w:r>
+        <w:rPr>
+          <w:rFonts w:ascii="Courier New" w:hAnsi="Courier New" w:cs="Courier New"/>
+        </w:rPr>
+        <w:t>Total Price</w:t>
+      </w:r>
+      <w:r>
+        <w:rPr>
+          <w:rFonts w:ascii="Courier New" w:hAnsi="Courier New" w:cs="Courier New"/>
+        </w:rPr>
+        <w:tab/>
+      </w:r>
+      <w:r>
+        <w:rPr>
+          <w:rFonts w:ascii="Courier New" w:hAnsi="Courier New" w:cs="Courier New"/>
+        </w:rPr>
+        <w:tab/>
+      </w:r>
+      <w:r>
+        <w:rPr>
+          <w:rFonts w:ascii="Courier New" w:hAnsi="Courier New" w:cs="Courier New"/>
+        </w:rPr>
+        <w:tab/>
+      </w:r>
+      <w:r>
+        <w:rPr>
+          <w:rFonts w:ascii="Courier New" w:hAnsi="Courier New" w:cs="Courier New"/>
+        </w:rPr>
+        <w:tab/>
+        <w:t>- 1134.0</w:t>
+      </w:r>
+    </w:p>
+    <w:p>
+      <w:pPr>
+        <w:pStyle w:val="PlainText"/>
+        <w:rPr>
+          <w:rFonts w:ascii="Courier New" w:hAnsi="Courier New" w:cs="Courier New"/>
+          <w:color w:val="FF0000"/>
+        </w:rPr>
+      </w:pPr>
+      <w:r>
+        <w:rPr>
+          <w:rFonts w:ascii="Courier New" w:hAnsi="Courier New" w:cs="Courier New"/>
+          <w:color w:val="FF0000"/>
+        </w:rPr>
+        <w:t>Amount Received</w:t>
+      </w:r>
+      <w:r>
+        <w:rPr>
+          <w:rFonts w:ascii="Courier New" w:hAnsi="Courier New" w:cs="Courier New"/>
+          <w:color w:val="FF0000"/>
+        </w:rPr>
+        <w:tab/>
+      </w:r>
+      <w:r>
+        <w:rPr>
+          <w:rFonts w:ascii="Courier New" w:hAnsi="Courier New" w:cs="Courier New"/>
+          <w:color w:val="FF0000"/>
+        </w:rPr>
+        <w:tab/>
+      </w:r>
+      <w:r>
+        <w:rPr>
+          <w:rFonts w:ascii="Courier New" w:hAnsi="Courier New" w:cs="Courier New"/>
+          <w:color w:val="FF0000"/>
+        </w:rPr>
+        <w:tab/>
+        <w:t>- 2605</w:t>
+      </w:r>
+    </w:p>
+    <w:p>
+      <w:pPr>
+        <w:pStyle w:val="PlainText"/>
+        <w:rPr>
+          <w:rFonts w:ascii="Courier New" w:hAnsi="Courier New" w:cs="Courier New"/>
+        </w:rPr>
+      </w:pPr>
+      <w:r>
+        <w:rPr>
+          <w:rFonts w:ascii="Courier New" w:hAnsi="Courier New" w:cs="Courier New"/>
+        </w:rPr>
+        <w:t>Amount balance</w:t>
+      </w:r>
+      <w:r>
+        <w:rPr>
+          <w:rFonts w:ascii="Courier New" w:hAnsi="Courier New" w:cs="Courier New"/>
+        </w:rPr>
+        <w:tab/>
+      </w:r>
+      <w:r>
+        <w:rPr>
+          <w:rFonts w:ascii="Courier New" w:hAnsi="Courier New" w:cs="Courier New"/>
+        </w:rPr>
+        <w:tab/>
+      </w:r>
+      <w:r>
+        <w:rPr>
+          <w:rFonts w:ascii="Courier New" w:hAnsi="Courier New" w:cs="Courier New"/>
+        </w:rPr>
+        <w:tab/>
+        <w:t>- 1134.0</w:t>
+      </w:r>
+    </w:p>
+    <w:p>
+      <w:pPr>
+        <w:pStyle w:val="PlainText"/>
+        <w:rPr>
+          <w:rFonts w:ascii="Courier New" w:hAnsi="Courier New" w:cs="Courier New"/>
+        </w:rPr>
+      </w:pPr>
+      <w:r>
+        <w:rPr>
+          <w:rFonts w:ascii="Courier New" w:hAnsi="Courier New" w:cs="Courier New"/>
+        </w:rPr>
+        <w:t>Amount Received mode</w:t>
+      </w:r>
+      <w:r>
+        <w:rPr>
+          <w:rFonts w:ascii="Courier New" w:hAnsi="Courier New" w:cs="Courier New"/>
+        </w:rPr>
+        <w:tab/>
+      </w:r>
+      <w:r>
+        <w:rPr>
+          <w:rFonts w:ascii="Courier New" w:hAnsi="Courier New" w:cs="Courier New"/>
+        </w:rPr>
+        <w:tab/>
+        <w:t>- CASH</w:t>
+      </w:r>
+    </w:p>
+    <w:p>
+      <w:pPr>
+        <w:pStyle w:val="PlainText"/>
+        <w:rPr>
+          <w:rFonts w:ascii="Courier New" w:hAnsi="Courier New" w:cs="Courier New"/>
+        </w:rPr>
+      </w:pPr>
+    </w:p>
+    <w:p>
+      <w:pPr>
+        <w:pStyle w:val="PlainText"/>
+        <w:rPr>
+          <w:rFonts w:ascii="Courier New" w:hAnsi="Courier New" w:cs="Courier New"/>
+        </w:rPr>
+      </w:pPr>
+      <w:r>
+        <w:rPr>
+          <w:rFonts w:ascii="Courier New" w:hAnsi="Courier New" w:cs="Courier New"/>
+        </w:rPr>
+        <w:t>Item Name</w:t>
+      </w:r>
+      <w:r>
+        <w:rPr>
+          <w:rFonts w:ascii="Courier New" w:hAnsi="Courier New" w:cs="Courier New"/>
+        </w:rPr>
+        <w:tab/>
+      </w:r>
+      <w:r>
+        <w:rPr>
+          <w:rFonts w:ascii="Courier New" w:hAnsi="Courier New" w:cs="Courier New"/>
+        </w:rPr>
+        <w:tab/>
+      </w:r>
+      <w:r>
+        <w:rPr>
+          <w:rFonts w:ascii="Courier New" w:hAnsi="Courier New" w:cs="Courier New"/>
+        </w:rPr>
+        <w:tab/>
+      </w:r>
+      <w:r>
+        <w:rPr>
+          <w:rFonts w:ascii="Courier New" w:hAnsi="Courier New" w:cs="Courier New"/>
+        </w:rPr>
+        <w:tab/>
+        <w:t>- CHOWCHOW</w:t>
+      </w:r>
+    </w:p>
+    <w:p>
+      <w:pPr>
+        <w:pStyle w:val="PlainText"/>
+        <w:rPr>
+          <w:rFonts w:ascii="Courier New" w:hAnsi="Courier New" w:cs="Courier New"/>
+        </w:rPr>
+      </w:pPr>
+      <w:r>
+        <w:rPr>
+          <w:rFonts w:ascii="Courier New" w:hAnsi="Courier New" w:cs="Courier New"/>
+        </w:rPr>
+        <w:t>Number of Pockets</w:t>
+      </w:r>
+      <w:r>
+        <w:rPr>
+          <w:rFonts w:ascii="Courier New" w:hAnsi="Courier New" w:cs="Courier New"/>
+        </w:rPr>
+        <w:tab/>
+      </w:r>
+      <w:r>
+        <w:rPr>
+          <w:rFonts w:ascii="Courier New" w:hAnsi="Courier New" w:cs="Courier New"/>
+        </w:rPr>
+        <w:tab/>
+      </w:r>
+      <w:r>
+        <w:rPr>
+          <w:rFonts w:ascii="Courier New" w:hAnsi="Courier New" w:cs="Courier New"/>
+        </w:rPr>
+        <w:tab/>
+        <w:t>- 1</w:t>
+      </w:r>
+    </w:p>
+    <w:p>
+      <w:pPr>
+        <w:pStyle w:val="PlainText"/>
+        <w:rPr>
+          <w:rFonts w:ascii="Courier New" w:hAnsi="Courier New" w:cs="Courier New"/>
+        </w:rPr>
+      </w:pPr>
+      <w:r>
+        <w:rPr>
+          <w:rFonts w:ascii="Courier New" w:hAnsi="Courier New" w:cs="Courier New"/>
+        </w:rPr>
+        <w:t>Number of KGs</w:t>
+      </w:r>
+      <w:r>
+        <w:rPr>
+          <w:rFonts w:ascii="Courier New" w:hAnsi="Courier New" w:cs="Courier New"/>
+        </w:rPr>
+        <w:tab/>
+      </w:r>
+      <w:r>
+        <w:rPr>
+          <w:rFonts w:ascii="Courier New" w:hAnsi="Courier New" w:cs="Courier New"/>
+        </w:rPr>
+        <w:tab/>
+      </w:r>
+      <w:r>
+        <w:rPr>
+          <w:rFonts w:ascii="Courier New" w:hAnsi="Courier New" w:cs="Courier New"/>
+        </w:rPr>
+        <w:tab/>
+        <w:t>- 52</w:t>
+      </w:r>
+    </w:p>
+    <w:p>
+      <w:pPr>
+        <w:pStyle w:val="PlainText"/>
+        <w:rPr>
+          <w:rFonts w:ascii="Courier New" w:hAnsi="Courier New" w:cs="Courier New"/>
+        </w:rPr>
+      </w:pPr>
+      <w:r>
+        <w:rPr>
+          <w:rFonts w:ascii="Courier New" w:hAnsi="Courier New" w:cs="Courier New"/>
+        </w:rPr>
+        <w:t>Rate</w:t>
+      </w:r>
+      <w:r>
+        <w:rPr>
+          <w:rFonts w:ascii="Courier New" w:hAnsi="Courier New" w:cs="Courier New"/>
+        </w:rPr>
+        <w:tab/>
+      </w:r>
+      <w:r>
+        <w:rPr>
+          <w:rFonts w:ascii="Courier New" w:hAnsi="Courier New" w:cs="Courier New"/>
+        </w:rPr>
+        <w:tab/>
+      </w:r>
+      <w:r>
+        <w:rPr>
+          <w:rFonts w:ascii="Courier New" w:hAnsi="Courier New" w:cs="Courier New"/>
+        </w:rPr>
+        <w:tab/>
+      </w:r>
+      <w:r>
+        <w:rPr>
+          <w:rFonts w:ascii="Courier New" w:hAnsi="Courier New" w:cs="Courier New"/>
+        </w:rPr>
+        <w:tab/>
+      </w:r>
+      <w:r>
+        <w:rPr>
+          <w:rFonts w:ascii="Courier New" w:hAnsi="Courier New" w:cs="Courier New"/>
+        </w:rPr>
+        <w:tab/>
+        <w:t>- 6</w:t>
+      </w:r>
+    </w:p>
+    <w:p>
+      <w:pPr>
+        <w:pStyle w:val="PlainText"/>
+        <w:rPr>
+          <w:rFonts w:ascii="Courier New" w:hAnsi="Courier New" w:cs="Courier New"/>
+        </w:rPr>
+      </w:pPr>
+      <w:r>
+        <w:rPr>
+          <w:rFonts w:ascii="Courier New" w:hAnsi="Courier New" w:cs="Courier New"/>
+        </w:rPr>
+        <w:t>Total Price</w:t>
+      </w:r>
+      <w:r>
+        <w:rPr>
+          <w:rFonts w:ascii="Courier New" w:hAnsi="Courier New" w:cs="Courier New"/>
+        </w:rPr>
+        <w:tab/>
+      </w:r>
+      <w:r>
+        <w:rPr>
+          <w:rFonts w:ascii="Courier New" w:hAnsi="Courier New" w:cs="Courier New"/>
+        </w:rPr>
+        <w:tab/>
+      </w:r>
+      <w:r>
+        <w:rPr>
+          <w:rFonts w:ascii="Courier New" w:hAnsi="Courier New" w:cs="Courier New"/>
+        </w:rPr>
+        <w:tab/>
+      </w:r>
+      <w:r>
+        <w:rPr>
+          <w:rFonts w:ascii="Courier New" w:hAnsi="Courier New" w:cs="Courier New"/>
+        </w:rPr>
+        <w:tab/>
+        <w:t>- 312.0</w:t>
+      </w:r>
+    </w:p>
+    <w:p>
+      <w:pPr>
+        <w:pStyle w:val="PlainText"/>
+        <w:rPr>
+          <w:rFonts w:ascii="Courier New" w:hAnsi="Courier New" w:cs="Courier New"/>
+        </w:rPr>
+      </w:pPr>
+      <w:r>
+        <w:rPr>
+          <w:rFonts w:ascii="Courier New" w:hAnsi="Courier New" w:cs="Courier New"/>
+        </w:rPr>
+        <w:t>Amount balance</w:t>
+      </w:r>
+      <w:r>
+        <w:rPr>
+          <w:rFonts w:ascii="Courier New" w:hAnsi="Courier New" w:cs="Courier New"/>
+        </w:rPr>
+        <w:tab/>
+      </w:r>
+      <w:r>
+        <w:rPr>
+          <w:rFonts w:ascii="Courier New" w:hAnsi="Courier New" w:cs="Courier New"/>
+        </w:rPr>
+        <w:tab/>
+      </w:r>
+      <w:r>
+        <w:rPr>
+          <w:rFonts w:ascii="Courier New" w:hAnsi="Courier New" w:cs="Courier New"/>
+        </w:rPr>
+        <w:tab/>
+        <w:t>- 1446.0</w:t>
+      </w:r>
+    </w:p>
+    <w:p>
+      <w:pPr>
+        <w:pStyle w:val="PlainText"/>
+        <w:rPr>
+          <w:rFonts w:ascii="Courier New" w:hAnsi="Courier New" w:cs="Courier New"/>
+        </w:rPr>
+      </w:pPr>
+    </w:p>
+    <w:p>
+      <w:pPr>
+        <w:pStyle w:val="PlainText"/>
+        <w:rPr>
+          <w:rFonts w:ascii="Courier New" w:hAnsi="Courier New" w:cs="Courier New"/>
+        </w:rPr>
+      </w:pPr>
+      <w:r>
+        <w:rPr>
+          <w:rFonts w:ascii="Courier New" w:hAnsi="Courier New" w:cs="Courier New"/>
+        </w:rPr>
+        <w:t>Item Name</w:t>
+      </w:r>
+      <w:r>
+        <w:rPr>
+          <w:rFonts w:ascii="Courier New" w:hAnsi="Courier New" w:cs="Courier New"/>
+        </w:rPr>
+        <w:tab/>
+      </w:r>
+      <w:r>
+        <w:rPr>
+          <w:rFonts w:ascii="Courier New" w:hAnsi="Courier New" w:cs="Courier New"/>
+        </w:rPr>
+        <w:tab/>
+      </w:r>
+      <w:r>
+        <w:rPr>
+          <w:rFonts w:ascii="Courier New" w:hAnsi="Courier New" w:cs="Courier New"/>
+        </w:rPr>
+        <w:tab/>
+      </w:r>
+      <w:r>
+        <w:rPr>
+          <w:rFonts w:ascii="Courier New" w:hAnsi="Courier New" w:cs="Courier New"/>
+        </w:rPr>
+        <w:tab/>
+        <w:t>- CARROT</w:t>
+      </w:r>
+    </w:p>
+    <w:p>
+      <w:pPr>
+        <w:pStyle w:val="PlainText"/>
+        <w:rPr>
+          <w:rFonts w:ascii="Courier New" w:hAnsi="Courier New" w:cs="Courier New"/>
+        </w:rPr>
+      </w:pPr>
+      <w:r>
+        <w:rPr>
+          <w:rFonts w:ascii="Courier New" w:hAnsi="Courier New" w:cs="Courier New"/>
+        </w:rPr>
+        <w:t>Number of Pockets</w:t>
+      </w:r>
+      <w:r>
+        <w:rPr>
+          <w:rFonts w:ascii="Courier New" w:hAnsi="Courier New" w:cs="Courier New"/>
+        </w:rPr>
+        <w:tab/>
+      </w:r>
+      <w:r>
+        <w:rPr>
+          <w:rFonts w:ascii="Courier New" w:hAnsi="Courier New" w:cs="Courier New"/>
+        </w:rPr>
+        <w:tab/>
+      </w:r>
+      <w:r>
+        <w:rPr>
+          <w:rFonts w:ascii="Courier New" w:hAnsi="Courier New" w:cs="Courier New"/>
+        </w:rPr>
+        <w:tab/>
+        <w:t>- 1</w:t>
+      </w:r>
+    </w:p>
+    <w:p>
+      <w:pPr>
+        <w:pStyle w:val="PlainText"/>
+        <w:rPr>
+          <w:rFonts w:ascii="Courier New" w:hAnsi="Courier New" w:cs="Courier New"/>
+        </w:rPr>
+      </w:pPr>
+      <w:r>
+        <w:rPr>
+          <w:rFonts w:ascii="Courier New" w:hAnsi="Courier New" w:cs="Courier New"/>
+        </w:rPr>
+        <w:t>Number of KGs</w:t>
+      </w:r>
+      <w:r>
+        <w:rPr>
+          <w:rFonts w:ascii="Courier New" w:hAnsi="Courier New" w:cs="Courier New"/>
+        </w:rPr>
+        <w:tab/>
+      </w:r>
+      <w:r>
+        <w:rPr>
+          <w:rFonts w:ascii="Courier New" w:hAnsi="Courier New" w:cs="Courier New"/>
+        </w:rPr>
+        <w:tab/>
+      </w:r>
+      <w:r>
+        <w:rPr>
+          <w:rFonts w:ascii="Courier New" w:hAnsi="Courier New" w:cs="Courier New"/>
+        </w:rPr>
+        <w:tab/>
+        <w:t>- 40</w:t>
+      </w:r>
+    </w:p>
+    <w:p>
+      <w:pPr>
+        <w:pStyle w:val="PlainText"/>
+        <w:rPr>
+          <w:rFonts w:ascii="Courier New" w:hAnsi="Courier New" w:cs="Courier New"/>
+        </w:rPr>
+      </w:pPr>
+      <w:r>
+        <w:rPr>
+          <w:rFonts w:ascii="Courier New" w:hAnsi="Courier New" w:cs="Courier New"/>
+        </w:rPr>
+        <w:t>Rate</w:t>
+      </w:r>
+      <w:r>
+        <w:rPr>
+          <w:rFonts w:ascii="Courier New" w:hAnsi="Courier New" w:cs="Courier New"/>
+        </w:rPr>
+        <w:tab/>
+      </w:r>
+      <w:r>
+        <w:rPr>
+          <w:rFonts w:ascii="Courier New" w:hAnsi="Courier New" w:cs="Courier New"/>
+        </w:rPr>
+        <w:tab/>
+      </w:r>
+      <w:r>
+        <w:rPr>
+          <w:rFonts w:ascii="Courier New" w:hAnsi="Courier New" w:cs="Courier New"/>
+        </w:rPr>
+        <w:tab/>
+      </w:r>
+      <w:r>
+        <w:rPr>
+          <w:rFonts w:ascii="Courier New" w:hAnsi="Courier New" w:cs="Courier New"/>
+        </w:rPr>
+        <w:tab/>
+      </w:r>
+      <w:r>
+        <w:rPr>
+          <w:rFonts w:ascii="Courier New" w:hAnsi="Courier New" w:cs="Courier New"/>
+        </w:rPr>
+        <w:tab/>
+        <w:t>- 26</w:t>
+      </w:r>
+    </w:p>
+    <w:p>
+      <w:pPr>
+        <w:pStyle w:val="PlainText"/>
+        <w:rPr>
+          <w:rFonts w:ascii="Courier New" w:hAnsi="Courier New" w:cs="Courier New"/>
+        </w:rPr>
+      </w:pPr>
+      <w:r>
+        <w:rPr>
+          <w:rFonts w:ascii="Courier New" w:hAnsi="Courier New" w:cs="Courier New"/>
+        </w:rPr>
+        <w:t>Total Price</w:t>
+      </w:r>
+      <w:r>
+        <w:rPr>
+          <w:rFonts w:ascii="Courier New" w:hAnsi="Courier New" w:cs="Courier New"/>
+        </w:rPr>
+        <w:tab/>
+      </w:r>
+      <w:r>
+        <w:rPr>
+          <w:rFonts w:ascii="Courier New" w:hAnsi="Courier New" w:cs="Courier New"/>
+        </w:rPr>
+        <w:tab/>
+      </w:r>
+      <w:r>
+        <w:rPr>
+          <w:rFonts w:ascii="Courier New" w:hAnsi="Courier New" w:cs="Courier New"/>
+        </w:rPr>
+        <w:tab/>
+      </w:r>
+      <w:r>
+        <w:rPr>
+          <w:rFonts w:ascii="Courier New" w:hAnsi="Courier New" w:cs="Courier New"/>
+        </w:rPr>
+        <w:tab/>
+        <w:t>- 1040.0</w:t>
+      </w:r>
+    </w:p>
+    <w:p>
+      <w:pPr>
+        <w:pStyle w:val="PlainText"/>
+        <w:rPr>
+          <w:rFonts w:ascii="Courier New" w:hAnsi="Courier New" w:cs="Courier New"/>
+        </w:rPr>
+      </w:pPr>
+      <w:r>
+        <w:rPr>
+          <w:rFonts w:ascii="Courier New" w:hAnsi="Courier New" w:cs="Courier New"/>
+        </w:rPr>
+        <w:t>Amount balance</w:t>
+      </w:r>
+      <w:r>
+        <w:rPr>
+          <w:rFonts w:ascii="Courier New" w:hAnsi="Courier New" w:cs="Courier New"/>
+        </w:rPr>
+        <w:tab/>
+      </w:r>
+      <w:r>
+        <w:rPr>
+          <w:rFonts w:ascii="Courier New" w:hAnsi="Courier New" w:cs="Courier New"/>
+        </w:rPr>
+        <w:tab/>
+      </w:r>
+      <w:r>
+        <w:rPr>
+          <w:rFonts w:ascii="Courier New" w:hAnsi="Courier New" w:cs="Courier New"/>
+        </w:rPr>
+        <w:tab/>
+        <w:t>- 2486.0</w:t>
+      </w:r>
+    </w:p>
+    <w:p>
+      <w:pPr>
+        <w:pStyle w:val="PlainText"/>
+        <w:rPr>
+          <w:rFonts w:ascii="Courier New" w:hAnsi="Courier New" w:cs="Courier New"/>
+        </w:rPr>
+      </w:pPr>
+    </w:p>
+    <w:p>
+      <w:pPr>
+        <w:pStyle w:val="PlainText"/>
+        <w:rPr>
+          <w:rFonts w:ascii="Courier New" w:hAnsi="Courier New" w:cs="Courier New"/>
+        </w:rPr>
+      </w:pPr>
+      <w:r>
+        <w:rPr>
+          <w:rFonts w:ascii="Courier New" w:hAnsi="Courier New" w:cs="Courier New"/>
+        </w:rPr>
+        <w:t>Item Name</w:t>
+      </w:r>
+      <w:r>
+        <w:rPr>
+          <w:rFonts w:ascii="Courier New" w:hAnsi="Courier New" w:cs="Courier New"/>
+        </w:rPr>
+        <w:tab/>
+      </w:r>
+      <w:r>
+        <w:rPr>
+          <w:rFonts w:ascii="Courier New" w:hAnsi="Courier New" w:cs="Courier New"/>
+        </w:rPr>
+        <w:tab/>
+      </w:r>
+      <w:r>
+        <w:rPr>
+          <w:rFonts w:ascii="Courier New" w:hAnsi="Courier New" w:cs="Courier New"/>
+        </w:rPr>
+        <w:tab/>
+      </w:r>
+      <w:r>
+        <w:rPr>
+          <w:rFonts w:ascii="Courier New" w:hAnsi="Courier New" w:cs="Courier New"/>
+        </w:rPr>
+        <w:tab/>
+        <w:t>- BEET</w:t>
+      </w:r>
+    </w:p>
+    <w:p>
+      <w:pPr>
+        <w:pStyle w:val="PlainText"/>
+        <w:rPr>
+          <w:rFonts w:ascii="Courier New" w:hAnsi="Courier New" w:cs="Courier New"/>
+        </w:rPr>
+      </w:pPr>
+      <w:r>
+        <w:rPr>
+          <w:rFonts w:ascii="Courier New" w:hAnsi="Courier New" w:cs="Courier New"/>
+        </w:rPr>
+        <w:t>Number of Pockets</w:t>
+      </w:r>
+      <w:r>
+        <w:rPr>
+          <w:rFonts w:ascii="Courier New" w:hAnsi="Courier New" w:cs="Courier New"/>
+        </w:rPr>
+        <w:tab/>
+      </w:r>
+      <w:r>
+        <w:rPr>
+          <w:rFonts w:ascii="Courier New" w:hAnsi="Courier New" w:cs="Courier New"/>
+        </w:rPr>
+        <w:tab/>
+      </w:r>
+      <w:r>
+        <w:rPr>
+          <w:rFonts w:ascii="Courier New" w:hAnsi="Courier New" w:cs="Courier New"/>
+        </w:rPr>
+        <w:tab/>
+        <w:t>- 1</w:t>
+      </w:r>
+    </w:p>
+    <w:p>
+      <w:pPr>
+        <w:pStyle w:val="PlainText"/>
+        <w:rPr>
+          <w:rFonts w:ascii="Courier New" w:hAnsi="Courier New" w:cs="Courier New"/>
+        </w:rPr>
+      </w:pPr>
+      <w:r>
+        <w:rPr>
+          <w:rFonts w:ascii="Courier New" w:hAnsi="Courier New" w:cs="Courier New"/>
+        </w:rPr>
+        <w:t>Number of KGs</w:t>
+      </w:r>
+      <w:r>
+        <w:rPr>
+          <w:rFonts w:ascii="Courier New" w:hAnsi="Courier New" w:cs="Courier New"/>
+        </w:rPr>
+        <w:tab/>
+      </w:r>
+      <w:r>
+        <w:rPr>
+          <w:rFonts w:ascii="Courier New" w:hAnsi="Courier New" w:cs="Courier New"/>
+        </w:rPr>
+        <w:tab/>
+      </w:r>
+      <w:r>
+        <w:rPr>
+          <w:rFonts w:ascii="Courier New" w:hAnsi="Courier New" w:cs="Courier New"/>
+        </w:rPr>
+        <w:tab/>
+        <w:t>- 55</w:t>
+      </w:r>
+    </w:p>
+    <w:p>
+      <w:pPr>
+        <w:pStyle w:val="PlainText"/>
+        <w:rPr>
+          <w:rFonts w:ascii="Courier New" w:hAnsi="Courier New" w:cs="Courier New"/>
+        </w:rPr>
+      </w:pPr>
+      <w:r>
+        <w:rPr>
+          <w:rFonts w:ascii="Courier New" w:hAnsi="Courier New" w:cs="Courier New"/>
+        </w:rPr>
+        <w:t>Rate</w:t>
+      </w:r>
+      <w:r>
+        <w:rPr>
+          <w:rFonts w:ascii="Courier New" w:hAnsi="Courier New" w:cs="Courier New"/>
+        </w:rPr>
+        <w:tab/>
+      </w:r>
+      <w:r>
+        <w:rPr>
+          <w:rFonts w:ascii="Courier New" w:hAnsi="Courier New" w:cs="Courier New"/>
+        </w:rPr>
+        <w:tab/>
+      </w:r>
+      <w:r>
+        <w:rPr>
+          <w:rFonts w:ascii="Courier New" w:hAnsi="Courier New" w:cs="Courier New"/>
+        </w:rPr>
+        <w:tab/>
+      </w:r>
+      <w:r>
+        <w:rPr>
+          <w:rFonts w:ascii="Courier New" w:hAnsi="Courier New" w:cs="Courier New"/>
+        </w:rPr>
+        <w:tab/>
+      </w:r>
+      <w:r>
+        <w:rPr>
+          <w:rFonts w:ascii="Courier New" w:hAnsi="Courier New" w:cs="Courier New"/>
+        </w:rPr>
+        <w:tab/>
+        <w:t>- 10</w:t>
+      </w:r>
+    </w:p>
+    <w:p>
+      <w:pPr>
+        <w:pStyle w:val="PlainText"/>
+        <w:rPr>
+          <w:rFonts w:ascii="Courier New" w:hAnsi="Courier New" w:cs="Courier New"/>
+        </w:rPr>
+      </w:pPr>
+      <w:r>
+        <w:rPr>
+          <w:rFonts w:ascii="Courier New" w:hAnsi="Courier New" w:cs="Courier New"/>
+        </w:rPr>
+        <w:t>Total Price</w:t>
+      </w:r>
+      <w:r>
+        <w:rPr>
+          <w:rFonts w:ascii="Courier New" w:hAnsi="Courier New" w:cs="Courier New"/>
+        </w:rPr>
+        <w:tab/>
+      </w:r>
+      <w:r>
+        <w:rPr>
+          <w:rFonts w:ascii="Courier New" w:hAnsi="Courier New" w:cs="Courier New"/>
+        </w:rPr>
+        <w:tab/>
+      </w:r>
+      <w:r>
+        <w:rPr>
+          <w:rFonts w:ascii="Courier New" w:hAnsi="Courier New" w:cs="Courier New"/>
+        </w:rPr>
+        <w:tab/>
+      </w:r>
+      <w:r>
+        <w:rPr>
+          <w:rFonts w:ascii="Courier New" w:hAnsi="Courier New" w:cs="Courier New"/>
+        </w:rPr>
+        <w:tab/>
+        <w:t>- 550.0</w:t>
+      </w:r>
+    </w:p>
+    <w:p>
+      <w:pPr>
+        <w:pStyle w:val="PlainText"/>
+        <w:rPr>
+          <w:rFonts w:ascii="Courier New" w:hAnsi="Courier New" w:cs="Courier New"/>
+          <w:b/>
+        </w:rPr>
+      </w:pPr>
+      <w:r>
+        <w:rPr>
+          <w:rFonts w:ascii="Courier New" w:hAnsi="Courier New" w:cs="Courier New"/>
+          <w:b/>
+        </w:rPr>
+        <w:t>Amount balance</w:t>
+      </w:r>
+      <w:r>
+        <w:rPr>
+          <w:rFonts w:ascii="Courier New" w:hAnsi="Courier New" w:cs="Courier New"/>
+          <w:b/>
+        </w:rPr>
+        <w:tab/>
+      </w:r>
+      <w:r>
+        <w:rPr>
+          <w:rFonts w:ascii="Courier New" w:hAnsi="Courier New" w:cs="Courier New"/>
+          <w:b/>
+        </w:rPr>
+        <w:tab/>
+      </w:r>
+      <w:r>
+        <w:rPr>
+          <w:rFonts w:ascii="Courier New" w:hAnsi="Courier New" w:cs="Courier New"/>
+          <w:b/>
+        </w:rPr>
+        <w:tab/>
+        <w:t>- 3036.0</w:t>
+      </w:r>
+    </w:p>
+    <w:p>
+      <w:pPr>
+        <w:pStyle w:val="PlainText"/>
+        <w:rPr>
+          <w:rFonts w:ascii="Courier New" w:hAnsi="Courier New" w:cs="Courier New"/>
+        </w:rPr>
+      </w:pPr>
+    </w:p>
+    <w:p>
+      <w:pPr>
+        <w:pStyle w:val="PlainText"/>
+        <w:rPr>
+          <w:rFonts w:ascii="Courier New" w:hAnsi="Courier New" w:cs="Courier New"/>
+          <w:b/>
+        </w:rPr>
+      </w:pPr>
     </w:p>
     <w:p>
       <w:pPr>

</xml_diff>

<commit_message>
04/10/2018 MAMATHA CHICK IN
</commit_message>
<xml_diff>
--- a/customer _details/GANGAMMA/SEP/TUMKUR/AR/PURCHASE DETAILS.docx
+++ b/customer _details/GANGAMMA/SEP/TUMKUR/AR/PURCHASE DETAILS.docx
@@ -22339,13 +22339,7 @@
         <w:rPr>
           <w:rFonts w:ascii="Courier New" w:hAnsi="Courier New" w:cs="Courier New"/>
         </w:rPr>
-        <w:t>FRI Sep 28</w:t>
-      </w:r>
-      <w:r>
-        <w:rPr>
-          <w:rFonts w:ascii="Courier New" w:hAnsi="Courier New" w:cs="Courier New"/>
-        </w:rPr>
-        <w:t xml:space="preserve"> 12:01:28 IST 2018</w:t>
+        <w:t>FRI Sep 28 12:01:28 IST 2018</w:t>
       </w:r>
     </w:p>
     <w:p>
@@ -23421,6 +23415,896 @@
         <w:tab/>
         <w:t>- 3036.0</w:t>
       </w:r>
+    </w:p>
+    <w:p>
+      <w:pPr>
+        <w:pStyle w:val="PlainText"/>
+        <w:rPr>
+          <w:rFonts w:ascii="Courier New" w:hAnsi="Courier New" w:cs="Courier New"/>
+          <w:b/>
+        </w:rPr>
+      </w:pPr>
+    </w:p>
+    <w:p>
+      <w:pPr>
+        <w:pStyle w:val="PlainText"/>
+        <w:rPr>
+          <w:rFonts w:ascii="Courier New" w:hAnsi="Courier New" w:cs="Courier New"/>
+        </w:rPr>
+      </w:pPr>
+      <w:r>
+        <w:rPr>
+          <w:rFonts w:ascii="Courier New" w:hAnsi="Courier New" w:cs="Courier New"/>
+        </w:rPr>
+        <w:t>TUE Oct 02</w:t>
+      </w:r>
+      <w:r>
+        <w:rPr>
+          <w:rFonts w:ascii="Courier New" w:hAnsi="Courier New" w:cs="Courier New"/>
+        </w:rPr>
+        <w:t xml:space="preserve"> 12:09:50 IST 2018</w:t>
+      </w:r>
+    </w:p>
+    <w:p>
+      <w:pPr>
+        <w:pStyle w:val="PlainText"/>
+        <w:rPr>
+          <w:rFonts w:ascii="Courier New" w:hAnsi="Courier New" w:cs="Courier New"/>
+        </w:rPr>
+      </w:pPr>
+      <w:r>
+        <w:rPr>
+          <w:rFonts w:ascii="Courier New" w:hAnsi="Courier New" w:cs="Courier New"/>
+        </w:rPr>
+        <w:t>Person Name</w:t>
+      </w:r>
+      <w:r>
+        <w:rPr>
+          <w:rFonts w:ascii="Courier New" w:hAnsi="Courier New" w:cs="Courier New"/>
+        </w:rPr>
+        <w:tab/>
+      </w:r>
+      <w:r>
+        <w:rPr>
+          <w:rFonts w:ascii="Courier New" w:hAnsi="Courier New" w:cs="Courier New"/>
+        </w:rPr>
+        <w:tab/>
+      </w:r>
+      <w:r>
+        <w:rPr>
+          <w:rFonts w:ascii="Courier New" w:hAnsi="Courier New" w:cs="Courier New"/>
+        </w:rPr>
+        <w:tab/>
+      </w:r>
+      <w:r>
+        <w:rPr>
+          <w:rFonts w:ascii="Courier New" w:hAnsi="Courier New" w:cs="Courier New"/>
+        </w:rPr>
+        <w:tab/>
+        <w:t>- AR</w:t>
+      </w:r>
+    </w:p>
+    <w:p>
+      <w:pPr>
+        <w:pStyle w:val="PlainText"/>
+        <w:rPr>
+          <w:rFonts w:ascii="Courier New" w:hAnsi="Courier New" w:cs="Courier New"/>
+        </w:rPr>
+      </w:pPr>
+      <w:r>
+        <w:rPr>
+          <w:rFonts w:ascii="Courier New" w:hAnsi="Courier New" w:cs="Courier New"/>
+        </w:rPr>
+        <w:t>Bill number</w:t>
+      </w:r>
+      <w:r>
+        <w:rPr>
+          <w:rFonts w:ascii="Courier New" w:hAnsi="Courier New" w:cs="Courier New"/>
+        </w:rPr>
+        <w:tab/>
+      </w:r>
+      <w:r>
+        <w:rPr>
+          <w:rFonts w:ascii="Courier New" w:hAnsi="Courier New" w:cs="Courier New"/>
+        </w:rPr>
+        <w:tab/>
+      </w:r>
+      <w:r>
+        <w:rPr>
+          <w:rFonts w:ascii="Courier New" w:hAnsi="Courier New" w:cs="Courier New"/>
+        </w:rPr>
+        <w:tab/>
+      </w:r>
+      <w:r>
+        <w:rPr>
+          <w:rFonts w:ascii="Courier New" w:hAnsi="Courier New" w:cs="Courier New"/>
+        </w:rPr>
+        <w:tab/>
+        <w:t>- 8162</w:t>
+      </w:r>
+    </w:p>
+    <w:p>
+      <w:pPr>
+        <w:pStyle w:val="PlainText"/>
+        <w:rPr>
+          <w:rFonts w:ascii="Courier New" w:hAnsi="Courier New" w:cs="Courier New"/>
+        </w:rPr>
+      </w:pPr>
+      <w:r>
+        <w:rPr>
+          <w:rFonts w:ascii="Courier New" w:hAnsi="Courier New" w:cs="Courier New"/>
+        </w:rPr>
+        <w:t>---------------------------------------------------------------</w:t>
+      </w:r>
+    </w:p>
+    <w:p>
+      <w:pPr>
+        <w:pStyle w:val="PlainText"/>
+        <w:rPr>
+          <w:rFonts w:ascii="Courier New" w:hAnsi="Courier New" w:cs="Courier New"/>
+        </w:rPr>
+      </w:pPr>
+      <w:r>
+        <w:rPr>
+          <w:rFonts w:ascii="Courier New" w:hAnsi="Courier New" w:cs="Courier New"/>
+        </w:rPr>
+        <w:t>Item Name</w:t>
+      </w:r>
+      <w:r>
+        <w:rPr>
+          <w:rFonts w:ascii="Courier New" w:hAnsi="Courier New" w:cs="Courier New"/>
+        </w:rPr>
+        <w:tab/>
+      </w:r>
+      <w:r>
+        <w:rPr>
+          <w:rFonts w:ascii="Courier New" w:hAnsi="Courier New" w:cs="Courier New"/>
+        </w:rPr>
+        <w:tab/>
+      </w:r>
+      <w:r>
+        <w:rPr>
+          <w:rFonts w:ascii="Courier New" w:hAnsi="Courier New" w:cs="Courier New"/>
+        </w:rPr>
+        <w:tab/>
+      </w:r>
+      <w:r>
+        <w:rPr>
+          <w:rFonts w:ascii="Courier New" w:hAnsi="Courier New" w:cs="Courier New"/>
+        </w:rPr>
+        <w:tab/>
+        <w:t>- POTATO</w:t>
+      </w:r>
+    </w:p>
+    <w:p>
+      <w:pPr>
+        <w:pStyle w:val="PlainText"/>
+        <w:rPr>
+          <w:rFonts w:ascii="Courier New" w:hAnsi="Courier New" w:cs="Courier New"/>
+        </w:rPr>
+      </w:pPr>
+      <w:r>
+        <w:rPr>
+          <w:rFonts w:ascii="Courier New" w:hAnsi="Courier New" w:cs="Courier New"/>
+        </w:rPr>
+        <w:t>Number of Pockets</w:t>
+      </w:r>
+      <w:r>
+        <w:rPr>
+          <w:rFonts w:ascii="Courier New" w:hAnsi="Courier New" w:cs="Courier New"/>
+        </w:rPr>
+        <w:tab/>
+      </w:r>
+      <w:r>
+        <w:rPr>
+          <w:rFonts w:ascii="Courier New" w:hAnsi="Courier New" w:cs="Courier New"/>
+        </w:rPr>
+        <w:tab/>
+      </w:r>
+      <w:r>
+        <w:rPr>
+          <w:rFonts w:ascii="Courier New" w:hAnsi="Courier New" w:cs="Courier New"/>
+        </w:rPr>
+        <w:tab/>
+        <w:t>- 1</w:t>
+      </w:r>
+    </w:p>
+    <w:p>
+      <w:pPr>
+        <w:pStyle w:val="PlainText"/>
+        <w:rPr>
+          <w:rFonts w:ascii="Courier New" w:hAnsi="Courier New" w:cs="Courier New"/>
+        </w:rPr>
+      </w:pPr>
+      <w:r>
+        <w:rPr>
+          <w:rFonts w:ascii="Courier New" w:hAnsi="Courier New" w:cs="Courier New"/>
+        </w:rPr>
+        <w:t>Number of KGs</w:t>
+      </w:r>
+      <w:r>
+        <w:rPr>
+          <w:rFonts w:ascii="Courier New" w:hAnsi="Courier New" w:cs="Courier New"/>
+        </w:rPr>
+        <w:tab/>
+      </w:r>
+      <w:r>
+        <w:rPr>
+          <w:rFonts w:ascii="Courier New" w:hAnsi="Courier New" w:cs="Courier New"/>
+        </w:rPr>
+        <w:tab/>
+      </w:r>
+      <w:r>
+        <w:rPr>
+          <w:rFonts w:ascii="Courier New" w:hAnsi="Courier New" w:cs="Courier New"/>
+        </w:rPr>
+        <w:tab/>
+        <w:t>- 50</w:t>
+      </w:r>
+    </w:p>
+    <w:p>
+      <w:pPr>
+        <w:pStyle w:val="PlainText"/>
+        <w:rPr>
+          <w:rFonts w:ascii="Courier New" w:hAnsi="Courier New" w:cs="Courier New"/>
+        </w:rPr>
+      </w:pPr>
+      <w:r>
+        <w:rPr>
+          <w:rFonts w:ascii="Courier New" w:hAnsi="Courier New" w:cs="Courier New"/>
+        </w:rPr>
+        <w:t>Rate</w:t>
+      </w:r>
+      <w:r>
+        <w:rPr>
+          <w:rFonts w:ascii="Courier New" w:hAnsi="Courier New" w:cs="Courier New"/>
+        </w:rPr>
+        <w:tab/>
+      </w:r>
+      <w:r>
+        <w:rPr>
+          <w:rFonts w:ascii="Courier New" w:hAnsi="Courier New" w:cs="Courier New"/>
+        </w:rPr>
+        <w:tab/>
+      </w:r>
+      <w:r>
+        <w:rPr>
+          <w:rFonts w:ascii="Courier New" w:hAnsi="Courier New" w:cs="Courier New"/>
+        </w:rPr>
+        <w:tab/>
+      </w:r>
+      <w:r>
+        <w:rPr>
+          <w:rFonts w:ascii="Courier New" w:hAnsi="Courier New" w:cs="Courier New"/>
+        </w:rPr>
+        <w:tab/>
+      </w:r>
+      <w:r>
+        <w:rPr>
+          <w:rFonts w:ascii="Courier New" w:hAnsi="Courier New" w:cs="Courier New"/>
+        </w:rPr>
+        <w:tab/>
+        <w:t>- 23</w:t>
+      </w:r>
+    </w:p>
+    <w:p>
+      <w:pPr>
+        <w:pStyle w:val="PlainText"/>
+        <w:rPr>
+          <w:rFonts w:ascii="Courier New" w:hAnsi="Courier New" w:cs="Courier New"/>
+        </w:rPr>
+      </w:pPr>
+      <w:r>
+        <w:rPr>
+          <w:rFonts w:ascii="Courier New" w:hAnsi="Courier New" w:cs="Courier New"/>
+        </w:rPr>
+        <w:t>Total Price</w:t>
+      </w:r>
+      <w:r>
+        <w:rPr>
+          <w:rFonts w:ascii="Courier New" w:hAnsi="Courier New" w:cs="Courier New"/>
+        </w:rPr>
+        <w:tab/>
+      </w:r>
+      <w:r>
+        <w:rPr>
+          <w:rFonts w:ascii="Courier New" w:hAnsi="Courier New" w:cs="Courier New"/>
+        </w:rPr>
+        <w:tab/>
+      </w:r>
+      <w:r>
+        <w:rPr>
+          <w:rFonts w:ascii="Courier New" w:hAnsi="Courier New" w:cs="Courier New"/>
+        </w:rPr>
+        <w:tab/>
+      </w:r>
+      <w:r>
+        <w:rPr>
+          <w:rFonts w:ascii="Courier New" w:hAnsi="Courier New" w:cs="Courier New"/>
+        </w:rPr>
+        <w:tab/>
+        <w:t>- 1150.0</w:t>
+      </w:r>
+    </w:p>
+    <w:p>
+      <w:pPr>
+        <w:pStyle w:val="PlainText"/>
+        <w:rPr>
+          <w:rFonts w:ascii="Courier New" w:hAnsi="Courier New" w:cs="Courier New"/>
+          <w:color w:val="FF0000"/>
+        </w:rPr>
+      </w:pPr>
+      <w:r>
+        <w:rPr>
+          <w:rFonts w:ascii="Courier New" w:hAnsi="Courier New" w:cs="Courier New"/>
+          <w:color w:val="FF0000"/>
+        </w:rPr>
+        <w:t>Amount Received</w:t>
+      </w:r>
+      <w:r>
+        <w:rPr>
+          <w:rFonts w:ascii="Courier New" w:hAnsi="Courier New" w:cs="Courier New"/>
+          <w:color w:val="FF0000"/>
+        </w:rPr>
+        <w:tab/>
+      </w:r>
+      <w:r>
+        <w:rPr>
+          <w:rFonts w:ascii="Courier New" w:hAnsi="Courier New" w:cs="Courier New"/>
+          <w:color w:val="FF0000"/>
+        </w:rPr>
+        <w:tab/>
+      </w:r>
+      <w:r>
+        <w:rPr>
+          <w:rFonts w:ascii="Courier New" w:hAnsi="Courier New" w:cs="Courier New"/>
+          <w:color w:val="FF0000"/>
+        </w:rPr>
+        <w:tab/>
+        <w:t>- 3036</w:t>
+      </w:r>
+    </w:p>
+    <w:p>
+      <w:pPr>
+        <w:pStyle w:val="PlainText"/>
+        <w:rPr>
+          <w:rFonts w:ascii="Courier New" w:hAnsi="Courier New" w:cs="Courier New"/>
+        </w:rPr>
+      </w:pPr>
+      <w:r>
+        <w:rPr>
+          <w:rFonts w:ascii="Courier New" w:hAnsi="Courier New" w:cs="Courier New"/>
+        </w:rPr>
+        <w:t>Amount balance</w:t>
+      </w:r>
+      <w:r>
+        <w:rPr>
+          <w:rFonts w:ascii="Courier New" w:hAnsi="Courier New" w:cs="Courier New"/>
+        </w:rPr>
+        <w:tab/>
+      </w:r>
+      <w:r>
+        <w:rPr>
+          <w:rFonts w:ascii="Courier New" w:hAnsi="Courier New" w:cs="Courier New"/>
+        </w:rPr>
+        <w:tab/>
+      </w:r>
+      <w:r>
+        <w:rPr>
+          <w:rFonts w:ascii="Courier New" w:hAnsi="Courier New" w:cs="Courier New"/>
+        </w:rPr>
+        <w:tab/>
+        <w:t>- 1150.0</w:t>
+      </w:r>
+    </w:p>
+    <w:p>
+      <w:pPr>
+        <w:pStyle w:val="PlainText"/>
+        <w:rPr>
+          <w:rFonts w:ascii="Courier New" w:hAnsi="Courier New" w:cs="Courier New"/>
+        </w:rPr>
+      </w:pPr>
+      <w:r>
+        <w:rPr>
+          <w:rFonts w:ascii="Courier New" w:hAnsi="Courier New" w:cs="Courier New"/>
+        </w:rPr>
+        <w:t>Amount Received mode</w:t>
+      </w:r>
+      <w:r>
+        <w:rPr>
+          <w:rFonts w:ascii="Courier New" w:hAnsi="Courier New" w:cs="Courier New"/>
+        </w:rPr>
+        <w:tab/>
+      </w:r>
+      <w:r>
+        <w:rPr>
+          <w:rFonts w:ascii="Courier New" w:hAnsi="Courier New" w:cs="Courier New"/>
+        </w:rPr>
+        <w:tab/>
+        <w:t>- CASH</w:t>
+      </w:r>
+    </w:p>
+    <w:p>
+      <w:pPr>
+        <w:pStyle w:val="PlainText"/>
+        <w:rPr>
+          <w:rFonts w:ascii="Courier New" w:hAnsi="Courier New" w:cs="Courier New"/>
+        </w:rPr>
+      </w:pPr>
+    </w:p>
+    <w:p>
+      <w:pPr>
+        <w:pStyle w:val="PlainText"/>
+        <w:rPr>
+          <w:rFonts w:ascii="Courier New" w:hAnsi="Courier New" w:cs="Courier New"/>
+        </w:rPr>
+      </w:pPr>
+      <w:r>
+        <w:rPr>
+          <w:rFonts w:ascii="Courier New" w:hAnsi="Courier New" w:cs="Courier New"/>
+        </w:rPr>
+        <w:t>Item Name</w:t>
+      </w:r>
+      <w:r>
+        <w:rPr>
+          <w:rFonts w:ascii="Courier New" w:hAnsi="Courier New" w:cs="Courier New"/>
+        </w:rPr>
+        <w:tab/>
+      </w:r>
+      <w:r>
+        <w:rPr>
+          <w:rFonts w:ascii="Courier New" w:hAnsi="Courier New" w:cs="Courier New"/>
+        </w:rPr>
+        <w:tab/>
+      </w:r>
+      <w:r>
+        <w:rPr>
+          <w:rFonts w:ascii="Courier New" w:hAnsi="Courier New" w:cs="Courier New"/>
+        </w:rPr>
+        <w:tab/>
+      </w:r>
+      <w:r>
+        <w:rPr>
+          <w:rFonts w:ascii="Courier New" w:hAnsi="Courier New" w:cs="Courier New"/>
+        </w:rPr>
+        <w:tab/>
+        <w:t>- CARROT</w:t>
+      </w:r>
+    </w:p>
+    <w:p>
+      <w:pPr>
+        <w:pStyle w:val="PlainText"/>
+        <w:rPr>
+          <w:rFonts w:ascii="Courier New" w:hAnsi="Courier New" w:cs="Courier New"/>
+        </w:rPr>
+      </w:pPr>
+      <w:r>
+        <w:rPr>
+          <w:rFonts w:ascii="Courier New" w:hAnsi="Courier New" w:cs="Courier New"/>
+        </w:rPr>
+        <w:t>Number of Pockets</w:t>
+      </w:r>
+      <w:r>
+        <w:rPr>
+          <w:rFonts w:ascii="Courier New" w:hAnsi="Courier New" w:cs="Courier New"/>
+        </w:rPr>
+        <w:tab/>
+      </w:r>
+      <w:r>
+        <w:rPr>
+          <w:rFonts w:ascii="Courier New" w:hAnsi="Courier New" w:cs="Courier New"/>
+        </w:rPr>
+        <w:tab/>
+      </w:r>
+      <w:r>
+        <w:rPr>
+          <w:rFonts w:ascii="Courier New" w:hAnsi="Courier New" w:cs="Courier New"/>
+        </w:rPr>
+        <w:tab/>
+        <w:t>- 1</w:t>
+      </w:r>
+    </w:p>
+    <w:p>
+      <w:pPr>
+        <w:pStyle w:val="PlainText"/>
+        <w:rPr>
+          <w:rFonts w:ascii="Courier New" w:hAnsi="Courier New" w:cs="Courier New"/>
+        </w:rPr>
+      </w:pPr>
+      <w:r>
+        <w:rPr>
+          <w:rFonts w:ascii="Courier New" w:hAnsi="Courier New" w:cs="Courier New"/>
+        </w:rPr>
+        <w:t>Number of KGs</w:t>
+      </w:r>
+      <w:r>
+        <w:rPr>
+          <w:rFonts w:ascii="Courier New" w:hAnsi="Courier New" w:cs="Courier New"/>
+        </w:rPr>
+        <w:tab/>
+      </w:r>
+      <w:r>
+        <w:rPr>
+          <w:rFonts w:ascii="Courier New" w:hAnsi="Courier New" w:cs="Courier New"/>
+        </w:rPr>
+        <w:tab/>
+      </w:r>
+      <w:r>
+        <w:rPr>
+          <w:rFonts w:ascii="Courier New" w:hAnsi="Courier New" w:cs="Courier New"/>
+        </w:rPr>
+        <w:tab/>
+        <w:t>- 40</w:t>
+      </w:r>
+    </w:p>
+    <w:p>
+      <w:pPr>
+        <w:pStyle w:val="PlainText"/>
+        <w:rPr>
+          <w:rFonts w:ascii="Courier New" w:hAnsi="Courier New" w:cs="Courier New"/>
+        </w:rPr>
+      </w:pPr>
+      <w:r>
+        <w:rPr>
+          <w:rFonts w:ascii="Courier New" w:hAnsi="Courier New" w:cs="Courier New"/>
+        </w:rPr>
+        <w:t>Rate</w:t>
+      </w:r>
+      <w:r>
+        <w:rPr>
+          <w:rFonts w:ascii="Courier New" w:hAnsi="Courier New" w:cs="Courier New"/>
+        </w:rPr>
+        <w:tab/>
+      </w:r>
+      <w:r>
+        <w:rPr>
+          <w:rFonts w:ascii="Courier New" w:hAnsi="Courier New" w:cs="Courier New"/>
+        </w:rPr>
+        <w:tab/>
+      </w:r>
+      <w:r>
+        <w:rPr>
+          <w:rFonts w:ascii="Courier New" w:hAnsi="Courier New" w:cs="Courier New"/>
+        </w:rPr>
+        <w:tab/>
+      </w:r>
+      <w:r>
+        <w:rPr>
+          <w:rFonts w:ascii="Courier New" w:hAnsi="Courier New" w:cs="Courier New"/>
+        </w:rPr>
+        <w:tab/>
+      </w:r>
+      <w:r>
+        <w:rPr>
+          <w:rFonts w:ascii="Courier New" w:hAnsi="Courier New" w:cs="Courier New"/>
+        </w:rPr>
+        <w:tab/>
+        <w:t>- 24</w:t>
+      </w:r>
+    </w:p>
+    <w:p>
+      <w:pPr>
+        <w:pStyle w:val="PlainText"/>
+        <w:rPr>
+          <w:rFonts w:ascii="Courier New" w:hAnsi="Courier New" w:cs="Courier New"/>
+        </w:rPr>
+      </w:pPr>
+      <w:r>
+        <w:rPr>
+          <w:rFonts w:ascii="Courier New" w:hAnsi="Courier New" w:cs="Courier New"/>
+        </w:rPr>
+        <w:t>Total Price</w:t>
+      </w:r>
+      <w:r>
+        <w:rPr>
+          <w:rFonts w:ascii="Courier New" w:hAnsi="Courier New" w:cs="Courier New"/>
+        </w:rPr>
+        <w:tab/>
+      </w:r>
+      <w:r>
+        <w:rPr>
+          <w:rFonts w:ascii="Courier New" w:hAnsi="Courier New" w:cs="Courier New"/>
+        </w:rPr>
+        <w:tab/>
+      </w:r>
+      <w:r>
+        <w:rPr>
+          <w:rFonts w:ascii="Courier New" w:hAnsi="Courier New" w:cs="Courier New"/>
+        </w:rPr>
+        <w:tab/>
+      </w:r>
+      <w:r>
+        <w:rPr>
+          <w:rFonts w:ascii="Courier New" w:hAnsi="Courier New" w:cs="Courier New"/>
+        </w:rPr>
+        <w:tab/>
+        <w:t>- 960.0</w:t>
+      </w:r>
+    </w:p>
+    <w:p>
+      <w:pPr>
+        <w:pStyle w:val="PlainText"/>
+        <w:rPr>
+          <w:rFonts w:ascii="Courier New" w:hAnsi="Courier New" w:cs="Courier New"/>
+          <w:b/>
+        </w:rPr>
+      </w:pPr>
+      <w:r>
+        <w:rPr>
+          <w:rFonts w:ascii="Courier New" w:hAnsi="Courier New" w:cs="Courier New"/>
+          <w:b/>
+        </w:rPr>
+        <w:t>Amount balance</w:t>
+      </w:r>
+      <w:r>
+        <w:rPr>
+          <w:rFonts w:ascii="Courier New" w:hAnsi="Courier New" w:cs="Courier New"/>
+          <w:b/>
+        </w:rPr>
+        <w:tab/>
+      </w:r>
+      <w:r>
+        <w:rPr>
+          <w:rFonts w:ascii="Courier New" w:hAnsi="Courier New" w:cs="Courier New"/>
+          <w:b/>
+        </w:rPr>
+        <w:tab/>
+      </w:r>
+      <w:r>
+        <w:rPr>
+          <w:rFonts w:ascii="Courier New" w:hAnsi="Courier New" w:cs="Courier New"/>
+          <w:b/>
+        </w:rPr>
+        <w:tab/>
+        <w:t>- 2110.0</w:t>
+      </w:r>
+    </w:p>
+    <w:p>
+      <w:pPr>
+        <w:pStyle w:val="PlainText"/>
+        <w:rPr>
+          <w:rFonts w:ascii="Courier New" w:hAnsi="Courier New" w:cs="Courier New"/>
+        </w:rPr>
+      </w:pPr>
+    </w:p>
+    <w:p>
+      <w:pPr>
+        <w:pStyle w:val="PlainText"/>
+        <w:rPr>
+          <w:rFonts w:ascii="Courier New" w:hAnsi="Courier New" w:cs="Courier New"/>
+        </w:rPr>
+      </w:pPr>
+      <w:r>
+        <w:rPr>
+          <w:rFonts w:ascii="Courier New" w:hAnsi="Courier New" w:cs="Courier New"/>
+        </w:rPr>
+        <w:t>Item Name</w:t>
+      </w:r>
+      <w:r>
+        <w:rPr>
+          <w:rFonts w:ascii="Courier New" w:hAnsi="Courier New" w:cs="Courier New"/>
+        </w:rPr>
+        <w:tab/>
+      </w:r>
+      <w:r>
+        <w:rPr>
+          <w:rFonts w:ascii="Courier New" w:hAnsi="Courier New" w:cs="Courier New"/>
+        </w:rPr>
+        <w:tab/>
+      </w:r>
+      <w:r>
+        <w:rPr>
+          <w:rFonts w:ascii="Courier New" w:hAnsi="Courier New" w:cs="Courier New"/>
+        </w:rPr>
+        <w:tab/>
+      </w:r>
+      <w:r>
+        <w:rPr>
+          <w:rFonts w:ascii="Courier New" w:hAnsi="Courier New" w:cs="Courier New"/>
+        </w:rPr>
+        <w:tab/>
+        <w:t>- BEET</w:t>
+      </w:r>
+    </w:p>
+    <w:p>
+      <w:pPr>
+        <w:pStyle w:val="PlainText"/>
+        <w:rPr>
+          <w:rFonts w:ascii="Courier New" w:hAnsi="Courier New" w:cs="Courier New"/>
+        </w:rPr>
+      </w:pPr>
+      <w:r>
+        <w:rPr>
+          <w:rFonts w:ascii="Courier New" w:hAnsi="Courier New" w:cs="Courier New"/>
+        </w:rPr>
+        <w:t>Number of Pockets</w:t>
+      </w:r>
+      <w:r>
+        <w:rPr>
+          <w:rFonts w:ascii="Courier New" w:hAnsi="Courier New" w:cs="Courier New"/>
+        </w:rPr>
+        <w:tab/>
+      </w:r>
+      <w:r>
+        <w:rPr>
+          <w:rFonts w:ascii="Courier New" w:hAnsi="Courier New" w:cs="Courier New"/>
+        </w:rPr>
+        <w:tab/>
+      </w:r>
+      <w:r>
+        <w:rPr>
+          <w:rFonts w:ascii="Courier New" w:hAnsi="Courier New" w:cs="Courier New"/>
+        </w:rPr>
+        <w:tab/>
+        <w:t>- 1</w:t>
+      </w:r>
+    </w:p>
+    <w:p>
+      <w:pPr>
+        <w:pStyle w:val="PlainText"/>
+        <w:rPr>
+          <w:rFonts w:ascii="Courier New" w:hAnsi="Courier New" w:cs="Courier New"/>
+        </w:rPr>
+      </w:pPr>
+      <w:r>
+        <w:rPr>
+          <w:rFonts w:ascii="Courier New" w:hAnsi="Courier New" w:cs="Courier New"/>
+        </w:rPr>
+        <w:t>Number of KGs</w:t>
+      </w:r>
+      <w:r>
+        <w:rPr>
+          <w:rFonts w:ascii="Courier New" w:hAnsi="Courier New" w:cs="Courier New"/>
+        </w:rPr>
+        <w:tab/>
+      </w:r>
+      <w:r>
+        <w:rPr>
+          <w:rFonts w:ascii="Courier New" w:hAnsi="Courier New" w:cs="Courier New"/>
+        </w:rPr>
+        <w:tab/>
+      </w:r>
+      <w:r>
+        <w:rPr>
+          <w:rFonts w:ascii="Courier New" w:hAnsi="Courier New" w:cs="Courier New"/>
+        </w:rPr>
+        <w:tab/>
+        <w:t>- 56</w:t>
+      </w:r>
+    </w:p>
+    <w:p>
+      <w:pPr>
+        <w:pStyle w:val="PlainText"/>
+        <w:rPr>
+          <w:rFonts w:ascii="Courier New" w:hAnsi="Courier New" w:cs="Courier New"/>
+        </w:rPr>
+      </w:pPr>
+      <w:r>
+        <w:rPr>
+          <w:rFonts w:ascii="Courier New" w:hAnsi="Courier New" w:cs="Courier New"/>
+        </w:rPr>
+        <w:t>Rate</w:t>
+      </w:r>
+      <w:r>
+        <w:rPr>
+          <w:rFonts w:ascii="Courier New" w:hAnsi="Courier New" w:cs="Courier New"/>
+        </w:rPr>
+        <w:tab/>
+      </w:r>
+      <w:r>
+        <w:rPr>
+          <w:rFonts w:ascii="Courier New" w:hAnsi="Courier New" w:cs="Courier New"/>
+        </w:rPr>
+        <w:tab/>
+      </w:r>
+      <w:r>
+        <w:rPr>
+          <w:rFonts w:ascii="Courier New" w:hAnsi="Courier New" w:cs="Courier New"/>
+        </w:rPr>
+        <w:tab/>
+      </w:r>
+      <w:r>
+        <w:rPr>
+          <w:rFonts w:ascii="Courier New" w:hAnsi="Courier New" w:cs="Courier New"/>
+        </w:rPr>
+        <w:tab/>
+      </w:r>
+      <w:r>
+        <w:rPr>
+          <w:rFonts w:ascii="Courier New" w:hAnsi="Courier New" w:cs="Courier New"/>
+        </w:rPr>
+        <w:tab/>
+        <w:t>- 10</w:t>
+      </w:r>
+    </w:p>
+    <w:p>
+      <w:pPr>
+        <w:pStyle w:val="PlainText"/>
+        <w:rPr>
+          <w:rFonts w:ascii="Courier New" w:hAnsi="Courier New" w:cs="Courier New"/>
+        </w:rPr>
+      </w:pPr>
+      <w:r>
+        <w:rPr>
+          <w:rFonts w:ascii="Courier New" w:hAnsi="Courier New" w:cs="Courier New"/>
+        </w:rPr>
+        <w:t>Total Price</w:t>
+      </w:r>
+      <w:r>
+        <w:rPr>
+          <w:rFonts w:ascii="Courier New" w:hAnsi="Courier New" w:cs="Courier New"/>
+        </w:rPr>
+        <w:tab/>
+      </w:r>
+      <w:r>
+        <w:rPr>
+          <w:rFonts w:ascii="Courier New" w:hAnsi="Courier New" w:cs="Courier New"/>
+        </w:rPr>
+        <w:tab/>
+      </w:r>
+      <w:r>
+        <w:rPr>
+          <w:rFonts w:ascii="Courier New" w:hAnsi="Courier New" w:cs="Courier New"/>
+        </w:rPr>
+        <w:tab/>
+      </w:r>
+      <w:r>
+        <w:rPr>
+          <w:rFonts w:ascii="Courier New" w:hAnsi="Courier New" w:cs="Courier New"/>
+        </w:rPr>
+        <w:tab/>
+        <w:t>- 560.0</w:t>
+      </w:r>
+    </w:p>
+    <w:p>
+      <w:pPr>
+        <w:pStyle w:val="PlainText"/>
+        <w:rPr>
+          <w:rFonts w:ascii="Courier New" w:hAnsi="Courier New" w:cs="Courier New"/>
+        </w:rPr>
+      </w:pPr>
+      <w:r>
+        <w:rPr>
+          <w:rFonts w:ascii="Courier New" w:hAnsi="Courier New" w:cs="Courier New"/>
+        </w:rPr>
+        <w:t>Amount balance</w:t>
+      </w:r>
+      <w:r>
+        <w:rPr>
+          <w:rFonts w:ascii="Courier New" w:hAnsi="Courier New" w:cs="Courier New"/>
+        </w:rPr>
+        <w:tab/>
+      </w:r>
+      <w:r>
+        <w:rPr>
+          <w:rFonts w:ascii="Courier New" w:hAnsi="Courier New" w:cs="Courier New"/>
+        </w:rPr>
+        <w:tab/>
+      </w:r>
+      <w:r>
+        <w:rPr>
+          <w:rFonts w:ascii="Courier New" w:hAnsi="Courier New" w:cs="Courier New"/>
+        </w:rPr>
+        <w:tab/>
+        <w:t>- 2670.0</w:t>
+      </w:r>
+    </w:p>
+    <w:p>
+      <w:pPr>
+        <w:pStyle w:val="PlainText"/>
+        <w:rPr>
+          <w:rFonts w:ascii="Courier New" w:hAnsi="Courier New" w:cs="Courier New"/>
+        </w:rPr>
+      </w:pPr>
+    </w:p>
+    <w:p>
+      <w:pPr>
+        <w:pStyle w:val="PlainText"/>
+        <w:rPr>
+          <w:rFonts w:ascii="Courier New" w:hAnsi="Courier New" w:cs="Courier New"/>
+          <w:b/>
+        </w:rPr>
+      </w:pPr>
     </w:p>
     <w:p>
       <w:pPr>

</xml_diff>

<commit_message>
31/10/2018 MAMATHA CHICK IN
</commit_message>
<xml_diff>
--- a/customer _details/GANGAMMA/SEP/TUMKUR/AR/PURCHASE DETAILS.docx
+++ b/customer _details/GANGAMMA/SEP/TUMKUR/AR/PURCHASE DETAILS.docx
@@ -29044,13 +29044,7 @@
         <w:rPr>
           <w:rFonts w:ascii="Courier New" w:hAnsi="Courier New" w:cs="Courier New"/>
         </w:rPr>
-        <w:t>TUE Oct 28</w:t>
-      </w:r>
-      <w:r>
-        <w:rPr>
-          <w:rFonts w:ascii="Courier New" w:hAnsi="Courier New" w:cs="Courier New"/>
-        </w:rPr>
-        <w:t xml:space="preserve"> 12:29:14 IST 2018</w:t>
+        <w:t>TUE Oct 28 12:29:14 IST 2018</w:t>
       </w:r>
     </w:p>
     <w:p>
@@ -29666,6 +29660,666 @@
         <w:tab/>
         <w:t>- 1920.0</w:t>
       </w:r>
+    </w:p>
+    <w:p>
+      <w:pPr>
+        <w:pStyle w:val="PlainText"/>
+        <w:rPr>
+          <w:rFonts w:ascii="Courier New" w:hAnsi="Courier New" w:cs="Courier New"/>
+          <w:b/>
+        </w:rPr>
+      </w:pPr>
+    </w:p>
+    <w:p>
+      <w:pPr>
+        <w:pStyle w:val="PlainText"/>
+        <w:rPr>
+          <w:rFonts w:ascii="Courier New" w:hAnsi="Courier New" w:cs="Courier New"/>
+        </w:rPr>
+      </w:pPr>
+      <w:r>
+        <w:rPr>
+          <w:rFonts w:ascii="Courier New" w:hAnsi="Courier New" w:cs="Courier New"/>
+        </w:rPr>
+        <w:t>TUE SEP 30</w:t>
+      </w:r>
+      <w:r>
+        <w:rPr>
+          <w:rFonts w:ascii="Courier New" w:hAnsi="Courier New" w:cs="Courier New"/>
+        </w:rPr>
+        <w:t xml:space="preserve"> 11:01:02 IST 2018</w:t>
+      </w:r>
+    </w:p>
+    <w:p>
+      <w:pPr>
+        <w:pStyle w:val="PlainText"/>
+        <w:rPr>
+          <w:rFonts w:ascii="Courier New" w:hAnsi="Courier New" w:cs="Courier New"/>
+        </w:rPr>
+      </w:pPr>
+      <w:r>
+        <w:rPr>
+          <w:rFonts w:ascii="Courier New" w:hAnsi="Courier New" w:cs="Courier New"/>
+        </w:rPr>
+        <w:t>Person Name</w:t>
+      </w:r>
+      <w:r>
+        <w:rPr>
+          <w:rFonts w:ascii="Courier New" w:hAnsi="Courier New" w:cs="Courier New"/>
+        </w:rPr>
+        <w:tab/>
+      </w:r>
+      <w:r>
+        <w:rPr>
+          <w:rFonts w:ascii="Courier New" w:hAnsi="Courier New" w:cs="Courier New"/>
+        </w:rPr>
+        <w:tab/>
+      </w:r>
+      <w:r>
+        <w:rPr>
+          <w:rFonts w:ascii="Courier New" w:hAnsi="Courier New" w:cs="Courier New"/>
+        </w:rPr>
+        <w:tab/>
+      </w:r>
+      <w:r>
+        <w:rPr>
+          <w:rFonts w:ascii="Courier New" w:hAnsi="Courier New" w:cs="Courier New"/>
+        </w:rPr>
+        <w:tab/>
+        <w:t>- AR</w:t>
+      </w:r>
+    </w:p>
+    <w:p>
+      <w:pPr>
+        <w:pStyle w:val="PlainText"/>
+        <w:rPr>
+          <w:rFonts w:ascii="Courier New" w:hAnsi="Courier New" w:cs="Courier New"/>
+        </w:rPr>
+      </w:pPr>
+      <w:r>
+        <w:rPr>
+          <w:rFonts w:ascii="Courier New" w:hAnsi="Courier New" w:cs="Courier New"/>
+        </w:rPr>
+        <w:t>Bill number</w:t>
+      </w:r>
+      <w:r>
+        <w:rPr>
+          <w:rFonts w:ascii="Courier New" w:hAnsi="Courier New" w:cs="Courier New"/>
+        </w:rPr>
+        <w:tab/>
+      </w:r>
+      <w:r>
+        <w:rPr>
+          <w:rFonts w:ascii="Courier New" w:hAnsi="Courier New" w:cs="Courier New"/>
+        </w:rPr>
+        <w:tab/>
+      </w:r>
+      <w:r>
+        <w:rPr>
+          <w:rFonts w:ascii="Courier New" w:hAnsi="Courier New" w:cs="Courier New"/>
+        </w:rPr>
+        <w:tab/>
+      </w:r>
+      <w:r>
+        <w:rPr>
+          <w:rFonts w:ascii="Courier New" w:hAnsi="Courier New" w:cs="Courier New"/>
+        </w:rPr>
+        <w:tab/>
+        <w:t>- 8664</w:t>
+      </w:r>
+    </w:p>
+    <w:p>
+      <w:pPr>
+        <w:pStyle w:val="PlainText"/>
+        <w:rPr>
+          <w:rFonts w:ascii="Courier New" w:hAnsi="Courier New" w:cs="Courier New"/>
+        </w:rPr>
+      </w:pPr>
+      <w:r>
+        <w:rPr>
+          <w:rFonts w:ascii="Courier New" w:hAnsi="Courier New" w:cs="Courier New"/>
+        </w:rPr>
+        <w:t>---------------------------------------------------------------</w:t>
+      </w:r>
+    </w:p>
+    <w:p>
+      <w:pPr>
+        <w:pStyle w:val="PlainText"/>
+        <w:rPr>
+          <w:rFonts w:ascii="Courier New" w:hAnsi="Courier New" w:cs="Courier New"/>
+        </w:rPr>
+      </w:pPr>
+      <w:r>
+        <w:rPr>
+          <w:rFonts w:ascii="Courier New" w:hAnsi="Courier New" w:cs="Courier New"/>
+        </w:rPr>
+        <w:t>Item Name</w:t>
+      </w:r>
+      <w:r>
+        <w:rPr>
+          <w:rFonts w:ascii="Courier New" w:hAnsi="Courier New" w:cs="Courier New"/>
+        </w:rPr>
+        <w:tab/>
+      </w:r>
+      <w:r>
+        <w:rPr>
+          <w:rFonts w:ascii="Courier New" w:hAnsi="Courier New" w:cs="Courier New"/>
+        </w:rPr>
+        <w:tab/>
+      </w:r>
+      <w:r>
+        <w:rPr>
+          <w:rFonts w:ascii="Courier New" w:hAnsi="Courier New" w:cs="Courier New"/>
+        </w:rPr>
+        <w:tab/>
+      </w:r>
+      <w:r>
+        <w:rPr>
+          <w:rFonts w:ascii="Courier New" w:hAnsi="Courier New" w:cs="Courier New"/>
+        </w:rPr>
+        <w:tab/>
+        <w:t>- POTATO</w:t>
+      </w:r>
+    </w:p>
+    <w:p>
+      <w:pPr>
+        <w:pStyle w:val="PlainText"/>
+        <w:rPr>
+          <w:rFonts w:ascii="Courier New" w:hAnsi="Courier New" w:cs="Courier New"/>
+        </w:rPr>
+      </w:pPr>
+      <w:r>
+        <w:rPr>
+          <w:rFonts w:ascii="Courier New" w:hAnsi="Courier New" w:cs="Courier New"/>
+        </w:rPr>
+        <w:t>Number of Pockets</w:t>
+      </w:r>
+      <w:r>
+        <w:rPr>
+          <w:rFonts w:ascii="Courier New" w:hAnsi="Courier New" w:cs="Courier New"/>
+        </w:rPr>
+        <w:tab/>
+      </w:r>
+      <w:r>
+        <w:rPr>
+          <w:rFonts w:ascii="Courier New" w:hAnsi="Courier New" w:cs="Courier New"/>
+        </w:rPr>
+        <w:tab/>
+      </w:r>
+      <w:r>
+        <w:rPr>
+          <w:rFonts w:ascii="Courier New" w:hAnsi="Courier New" w:cs="Courier New"/>
+        </w:rPr>
+        <w:tab/>
+        <w:t>- 1</w:t>
+      </w:r>
+    </w:p>
+    <w:p>
+      <w:pPr>
+        <w:pStyle w:val="PlainText"/>
+        <w:rPr>
+          <w:rFonts w:ascii="Courier New" w:hAnsi="Courier New" w:cs="Courier New"/>
+        </w:rPr>
+      </w:pPr>
+      <w:r>
+        <w:rPr>
+          <w:rFonts w:ascii="Courier New" w:hAnsi="Courier New" w:cs="Courier New"/>
+        </w:rPr>
+        <w:t>Number of KGs</w:t>
+      </w:r>
+      <w:r>
+        <w:rPr>
+          <w:rFonts w:ascii="Courier New" w:hAnsi="Courier New" w:cs="Courier New"/>
+        </w:rPr>
+        <w:tab/>
+      </w:r>
+      <w:r>
+        <w:rPr>
+          <w:rFonts w:ascii="Courier New" w:hAnsi="Courier New" w:cs="Courier New"/>
+        </w:rPr>
+        <w:tab/>
+      </w:r>
+      <w:r>
+        <w:rPr>
+          <w:rFonts w:ascii="Courier New" w:hAnsi="Courier New" w:cs="Courier New"/>
+        </w:rPr>
+        <w:tab/>
+        <w:t>- 50</w:t>
+      </w:r>
+    </w:p>
+    <w:p>
+      <w:pPr>
+        <w:pStyle w:val="PlainText"/>
+        <w:rPr>
+          <w:rFonts w:ascii="Courier New" w:hAnsi="Courier New" w:cs="Courier New"/>
+        </w:rPr>
+      </w:pPr>
+      <w:r>
+        <w:rPr>
+          <w:rFonts w:ascii="Courier New" w:hAnsi="Courier New" w:cs="Courier New"/>
+        </w:rPr>
+        <w:t>Rate</w:t>
+      </w:r>
+      <w:r>
+        <w:rPr>
+          <w:rFonts w:ascii="Courier New" w:hAnsi="Courier New" w:cs="Courier New"/>
+        </w:rPr>
+        <w:tab/>
+      </w:r>
+      <w:r>
+        <w:rPr>
+          <w:rFonts w:ascii="Courier New" w:hAnsi="Courier New" w:cs="Courier New"/>
+        </w:rPr>
+        <w:tab/>
+      </w:r>
+      <w:r>
+        <w:rPr>
+          <w:rFonts w:ascii="Courier New" w:hAnsi="Courier New" w:cs="Courier New"/>
+        </w:rPr>
+        <w:tab/>
+      </w:r>
+      <w:r>
+        <w:rPr>
+          <w:rFonts w:ascii="Courier New" w:hAnsi="Courier New" w:cs="Courier New"/>
+        </w:rPr>
+        <w:tab/>
+      </w:r>
+      <w:r>
+        <w:rPr>
+          <w:rFonts w:ascii="Courier New" w:hAnsi="Courier New" w:cs="Courier New"/>
+        </w:rPr>
+        <w:tab/>
+        <w:t>- 24</w:t>
+      </w:r>
+    </w:p>
+    <w:p>
+      <w:pPr>
+        <w:pStyle w:val="PlainText"/>
+        <w:rPr>
+          <w:rFonts w:ascii="Courier New" w:hAnsi="Courier New" w:cs="Courier New"/>
+        </w:rPr>
+      </w:pPr>
+      <w:r>
+        <w:rPr>
+          <w:rFonts w:ascii="Courier New" w:hAnsi="Courier New" w:cs="Courier New"/>
+        </w:rPr>
+        <w:t>Total Price</w:t>
+      </w:r>
+      <w:r>
+        <w:rPr>
+          <w:rFonts w:ascii="Courier New" w:hAnsi="Courier New" w:cs="Courier New"/>
+        </w:rPr>
+        <w:tab/>
+      </w:r>
+      <w:r>
+        <w:rPr>
+          <w:rFonts w:ascii="Courier New" w:hAnsi="Courier New" w:cs="Courier New"/>
+        </w:rPr>
+        <w:tab/>
+      </w:r>
+      <w:r>
+        <w:rPr>
+          <w:rFonts w:ascii="Courier New" w:hAnsi="Courier New" w:cs="Courier New"/>
+        </w:rPr>
+        <w:tab/>
+      </w:r>
+      <w:r>
+        <w:rPr>
+          <w:rFonts w:ascii="Courier New" w:hAnsi="Courier New" w:cs="Courier New"/>
+        </w:rPr>
+        <w:tab/>
+        <w:t>- 1200.0</w:t>
+      </w:r>
+    </w:p>
+    <w:p>
+      <w:pPr>
+        <w:pStyle w:val="PlainText"/>
+        <w:rPr>
+          <w:rFonts w:ascii="Courier New" w:hAnsi="Courier New" w:cs="Courier New"/>
+          <w:color w:val="FF0000"/>
+        </w:rPr>
+      </w:pPr>
+      <w:r>
+        <w:rPr>
+          <w:rFonts w:ascii="Courier New" w:hAnsi="Courier New" w:cs="Courier New"/>
+          <w:color w:val="FF0000"/>
+        </w:rPr>
+        <w:t>Amount Received</w:t>
+      </w:r>
+      <w:r>
+        <w:rPr>
+          <w:rFonts w:ascii="Courier New" w:hAnsi="Courier New" w:cs="Courier New"/>
+          <w:color w:val="FF0000"/>
+        </w:rPr>
+        <w:tab/>
+      </w:r>
+      <w:r>
+        <w:rPr>
+          <w:rFonts w:ascii="Courier New" w:hAnsi="Courier New" w:cs="Courier New"/>
+          <w:color w:val="FF0000"/>
+        </w:rPr>
+        <w:tab/>
+      </w:r>
+      <w:r>
+        <w:rPr>
+          <w:rFonts w:ascii="Courier New" w:hAnsi="Courier New" w:cs="Courier New"/>
+          <w:color w:val="FF0000"/>
+        </w:rPr>
+        <w:tab/>
+        <w:t>- 1920</w:t>
+      </w:r>
+    </w:p>
+    <w:p>
+      <w:pPr>
+        <w:pStyle w:val="PlainText"/>
+        <w:rPr>
+          <w:rFonts w:ascii="Courier New" w:hAnsi="Courier New" w:cs="Courier New"/>
+        </w:rPr>
+      </w:pPr>
+      <w:r>
+        <w:rPr>
+          <w:rFonts w:ascii="Courier New" w:hAnsi="Courier New" w:cs="Courier New"/>
+        </w:rPr>
+        <w:t>Amount balance</w:t>
+      </w:r>
+      <w:r>
+        <w:rPr>
+          <w:rFonts w:ascii="Courier New" w:hAnsi="Courier New" w:cs="Courier New"/>
+        </w:rPr>
+        <w:tab/>
+      </w:r>
+      <w:r>
+        <w:rPr>
+          <w:rFonts w:ascii="Courier New" w:hAnsi="Courier New" w:cs="Courier New"/>
+        </w:rPr>
+        <w:tab/>
+      </w:r>
+      <w:r>
+        <w:rPr>
+          <w:rFonts w:ascii="Courier New" w:hAnsi="Courier New" w:cs="Courier New"/>
+        </w:rPr>
+        <w:tab/>
+        <w:t>- 1200.0</w:t>
+      </w:r>
+    </w:p>
+    <w:p>
+      <w:pPr>
+        <w:pStyle w:val="PlainText"/>
+        <w:rPr>
+          <w:rFonts w:ascii="Courier New" w:hAnsi="Courier New" w:cs="Courier New"/>
+        </w:rPr>
+      </w:pPr>
+      <w:r>
+        <w:rPr>
+          <w:rFonts w:ascii="Courier New" w:hAnsi="Courier New" w:cs="Courier New"/>
+        </w:rPr>
+        <w:t>Amount Received mode</w:t>
+      </w:r>
+      <w:r>
+        <w:rPr>
+          <w:rFonts w:ascii="Courier New" w:hAnsi="Courier New" w:cs="Courier New"/>
+        </w:rPr>
+        <w:tab/>
+      </w:r>
+      <w:r>
+        <w:rPr>
+          <w:rFonts w:ascii="Courier New" w:hAnsi="Courier New" w:cs="Courier New"/>
+        </w:rPr>
+        <w:tab/>
+        <w:t>- CASH</w:t>
+      </w:r>
+    </w:p>
+    <w:p>
+      <w:pPr>
+        <w:pStyle w:val="PlainText"/>
+        <w:rPr>
+          <w:rFonts w:ascii="Courier New" w:hAnsi="Courier New" w:cs="Courier New"/>
+        </w:rPr>
+      </w:pPr>
+    </w:p>
+    <w:p>
+      <w:pPr>
+        <w:pStyle w:val="PlainText"/>
+        <w:rPr>
+          <w:rFonts w:ascii="Courier New" w:hAnsi="Courier New" w:cs="Courier New"/>
+        </w:rPr>
+      </w:pPr>
+      <w:r>
+        <w:rPr>
+          <w:rFonts w:ascii="Courier New" w:hAnsi="Courier New" w:cs="Courier New"/>
+        </w:rPr>
+        <w:t>Item Name</w:t>
+      </w:r>
+      <w:r>
+        <w:rPr>
+          <w:rFonts w:ascii="Courier New" w:hAnsi="Courier New" w:cs="Courier New"/>
+        </w:rPr>
+        <w:tab/>
+      </w:r>
+      <w:r>
+        <w:rPr>
+          <w:rFonts w:ascii="Courier New" w:hAnsi="Courier New" w:cs="Courier New"/>
+        </w:rPr>
+        <w:tab/>
+      </w:r>
+      <w:r>
+        <w:rPr>
+          <w:rFonts w:ascii="Courier New" w:hAnsi="Courier New" w:cs="Courier New"/>
+        </w:rPr>
+        <w:tab/>
+      </w:r>
+      <w:r>
+        <w:rPr>
+          <w:rFonts w:ascii="Courier New" w:hAnsi="Courier New" w:cs="Courier New"/>
+        </w:rPr>
+        <w:tab/>
+        <w:t>- CARROT</w:t>
+      </w:r>
+    </w:p>
+    <w:p>
+      <w:pPr>
+        <w:pStyle w:val="PlainText"/>
+        <w:rPr>
+          <w:rFonts w:ascii="Courier New" w:hAnsi="Courier New" w:cs="Courier New"/>
+        </w:rPr>
+      </w:pPr>
+      <w:r>
+        <w:rPr>
+          <w:rFonts w:ascii="Courier New" w:hAnsi="Courier New" w:cs="Courier New"/>
+        </w:rPr>
+        <w:t>Number of Pockets</w:t>
+      </w:r>
+      <w:r>
+        <w:rPr>
+          <w:rFonts w:ascii="Courier New" w:hAnsi="Courier New" w:cs="Courier New"/>
+        </w:rPr>
+        <w:tab/>
+      </w:r>
+      <w:r>
+        <w:rPr>
+          <w:rFonts w:ascii="Courier New" w:hAnsi="Courier New" w:cs="Courier New"/>
+        </w:rPr>
+        <w:tab/>
+      </w:r>
+      <w:r>
+        <w:rPr>
+          <w:rFonts w:ascii="Courier New" w:hAnsi="Courier New" w:cs="Courier New"/>
+        </w:rPr>
+        <w:tab/>
+        <w:t>- 1</w:t>
+      </w:r>
+    </w:p>
+    <w:p>
+      <w:pPr>
+        <w:pStyle w:val="PlainText"/>
+        <w:rPr>
+          <w:rFonts w:ascii="Courier New" w:hAnsi="Courier New" w:cs="Courier New"/>
+        </w:rPr>
+      </w:pPr>
+      <w:r>
+        <w:rPr>
+          <w:rFonts w:ascii="Courier New" w:hAnsi="Courier New" w:cs="Courier New"/>
+        </w:rPr>
+        <w:t>Number of KGs</w:t>
+      </w:r>
+      <w:r>
+        <w:rPr>
+          <w:rFonts w:ascii="Courier New" w:hAnsi="Courier New" w:cs="Courier New"/>
+        </w:rPr>
+        <w:tab/>
+      </w:r>
+      <w:r>
+        <w:rPr>
+          <w:rFonts w:ascii="Courier New" w:hAnsi="Courier New" w:cs="Courier New"/>
+        </w:rPr>
+        <w:tab/>
+      </w:r>
+      <w:r>
+        <w:rPr>
+          <w:rFonts w:ascii="Courier New" w:hAnsi="Courier New" w:cs="Courier New"/>
+        </w:rPr>
+        <w:tab/>
+        <w:t>- 30</w:t>
+      </w:r>
+    </w:p>
+    <w:p>
+      <w:pPr>
+        <w:pStyle w:val="PlainText"/>
+        <w:rPr>
+          <w:rFonts w:ascii="Courier New" w:hAnsi="Courier New" w:cs="Courier New"/>
+        </w:rPr>
+      </w:pPr>
+      <w:r>
+        <w:rPr>
+          <w:rFonts w:ascii="Courier New" w:hAnsi="Courier New" w:cs="Courier New"/>
+        </w:rPr>
+        <w:t>Rate</w:t>
+      </w:r>
+      <w:r>
+        <w:rPr>
+          <w:rFonts w:ascii="Courier New" w:hAnsi="Courier New" w:cs="Courier New"/>
+        </w:rPr>
+        <w:tab/>
+      </w:r>
+      <w:r>
+        <w:rPr>
+          <w:rFonts w:ascii="Courier New" w:hAnsi="Courier New" w:cs="Courier New"/>
+        </w:rPr>
+        <w:tab/>
+      </w:r>
+      <w:r>
+        <w:rPr>
+          <w:rFonts w:ascii="Courier New" w:hAnsi="Courier New" w:cs="Courier New"/>
+        </w:rPr>
+        <w:tab/>
+      </w:r>
+      <w:r>
+        <w:rPr>
+          <w:rFonts w:ascii="Courier New" w:hAnsi="Courier New" w:cs="Courier New"/>
+        </w:rPr>
+        <w:tab/>
+      </w:r>
+      <w:r>
+        <w:rPr>
+          <w:rFonts w:ascii="Courier New" w:hAnsi="Courier New" w:cs="Courier New"/>
+        </w:rPr>
+        <w:tab/>
+        <w:t>- 28</w:t>
+      </w:r>
+    </w:p>
+    <w:p>
+      <w:pPr>
+        <w:pStyle w:val="PlainText"/>
+        <w:rPr>
+          <w:rFonts w:ascii="Courier New" w:hAnsi="Courier New" w:cs="Courier New"/>
+        </w:rPr>
+      </w:pPr>
+      <w:r>
+        <w:rPr>
+          <w:rFonts w:ascii="Courier New" w:hAnsi="Courier New" w:cs="Courier New"/>
+        </w:rPr>
+        <w:t>Total Price</w:t>
+      </w:r>
+      <w:r>
+        <w:rPr>
+          <w:rFonts w:ascii="Courier New" w:hAnsi="Courier New" w:cs="Courier New"/>
+        </w:rPr>
+        <w:tab/>
+      </w:r>
+      <w:r>
+        <w:rPr>
+          <w:rFonts w:ascii="Courier New" w:hAnsi="Courier New" w:cs="Courier New"/>
+        </w:rPr>
+        <w:tab/>
+      </w:r>
+      <w:r>
+        <w:rPr>
+          <w:rFonts w:ascii="Courier New" w:hAnsi="Courier New" w:cs="Courier New"/>
+        </w:rPr>
+        <w:tab/>
+      </w:r>
+      <w:r>
+        <w:rPr>
+          <w:rFonts w:ascii="Courier New" w:hAnsi="Courier New" w:cs="Courier New"/>
+        </w:rPr>
+        <w:tab/>
+        <w:t>- 840.0</w:t>
+      </w:r>
+    </w:p>
+    <w:p>
+      <w:pPr>
+        <w:pStyle w:val="PlainText"/>
+        <w:rPr>
+          <w:rFonts w:ascii="Courier New" w:hAnsi="Courier New" w:cs="Courier New"/>
+          <w:b/>
+        </w:rPr>
+      </w:pPr>
+      <w:r>
+        <w:rPr>
+          <w:rFonts w:ascii="Courier New" w:hAnsi="Courier New" w:cs="Courier New"/>
+          <w:b/>
+        </w:rPr>
+        <w:t>Amount balance</w:t>
+      </w:r>
+      <w:r>
+        <w:rPr>
+          <w:rFonts w:ascii="Courier New" w:hAnsi="Courier New" w:cs="Courier New"/>
+          <w:b/>
+        </w:rPr>
+        <w:tab/>
+      </w:r>
+      <w:r>
+        <w:rPr>
+          <w:rFonts w:ascii="Courier New" w:hAnsi="Courier New" w:cs="Courier New"/>
+          <w:b/>
+        </w:rPr>
+        <w:tab/>
+      </w:r>
+      <w:r>
+        <w:rPr>
+          <w:rFonts w:ascii="Courier New" w:hAnsi="Courier New" w:cs="Courier New"/>
+          <w:b/>
+        </w:rPr>
+        <w:tab/>
+        <w:t>- 2040.0</w:t>
+      </w:r>
+    </w:p>
+    <w:p>
+      <w:pPr>
+        <w:pStyle w:val="PlainText"/>
+        <w:rPr>
+          <w:rFonts w:ascii="Courier New" w:hAnsi="Courier New" w:cs="Courier New"/>
+        </w:rPr>
+      </w:pPr>
+    </w:p>
+    <w:p>
+      <w:pPr>
+        <w:pStyle w:val="PlainText"/>
+        <w:rPr>
+          <w:rFonts w:ascii="Courier New" w:hAnsi="Courier New" w:cs="Courier New"/>
+          <w:b/>
+        </w:rPr>
+      </w:pPr>
     </w:p>
     <w:p>
       <w:pPr>

</xml_diff>

<commit_message>
5/11/2018 MAMATHA CHICK IN
</commit_message>
<xml_diff>
--- a/customer _details/GANGAMMA/SEP/TUMKUR/AR/PURCHASE DETAILS.docx
+++ b/customer _details/GANGAMMA/SEP/TUMKUR/AR/PURCHASE DETAILS.docx
@@ -29681,13 +29681,7 @@
         <w:rPr>
           <w:rFonts w:ascii="Courier New" w:hAnsi="Courier New" w:cs="Courier New"/>
         </w:rPr>
-        <w:t>TUE SEP 30</w:t>
-      </w:r>
-      <w:r>
-        <w:rPr>
-          <w:rFonts w:ascii="Courier New" w:hAnsi="Courier New" w:cs="Courier New"/>
-        </w:rPr>
-        <w:t xml:space="preserve"> 11:01:02 IST 2018</w:t>
+        <w:t>TUE SEP 30 11:01:02 IST 2018</w:t>
       </w:r>
     </w:p>
     <w:p>
@@ -30303,6 +30297,897 @@
         <w:tab/>
         <w:t>- 2040.0</w:t>
       </w:r>
+    </w:p>
+    <w:p>
+      <w:pPr>
+        <w:pStyle w:val="PlainText"/>
+        <w:rPr>
+          <w:rFonts w:ascii="Courier New" w:hAnsi="Courier New" w:cs="Courier New"/>
+          <w:b/>
+        </w:rPr>
+      </w:pPr>
+    </w:p>
+    <w:p>
+      <w:pPr>
+        <w:pStyle w:val="PlainText"/>
+        <w:rPr>
+          <w:rFonts w:ascii="Courier New" w:hAnsi="Courier New" w:cs="Courier New"/>
+        </w:rPr>
+      </w:pPr>
+      <w:r>
+        <w:rPr>
+          <w:rFonts w:ascii="Courier New" w:hAnsi="Courier New" w:cs="Courier New"/>
+        </w:rPr>
+        <w:t>SUN Nov 04</w:t>
+      </w:r>
+      <w:r>
+        <w:rPr>
+          <w:rFonts w:ascii="Courier New" w:hAnsi="Courier New" w:cs="Courier New"/>
+        </w:rPr>
+        <w:t xml:space="preserve"> 12:21:51 IST 2018</w:t>
+      </w:r>
+    </w:p>
+    <w:p>
+      <w:pPr>
+        <w:pStyle w:val="PlainText"/>
+        <w:rPr>
+          <w:rFonts w:ascii="Courier New" w:hAnsi="Courier New" w:cs="Courier New"/>
+        </w:rPr>
+      </w:pPr>
+      <w:r>
+        <w:rPr>
+          <w:rFonts w:ascii="Courier New" w:hAnsi="Courier New" w:cs="Courier New"/>
+        </w:rPr>
+        <w:t>Person Name</w:t>
+      </w:r>
+      <w:r>
+        <w:rPr>
+          <w:rFonts w:ascii="Courier New" w:hAnsi="Courier New" w:cs="Courier New"/>
+        </w:rPr>
+        <w:tab/>
+      </w:r>
+      <w:r>
+        <w:rPr>
+          <w:rFonts w:ascii="Courier New" w:hAnsi="Courier New" w:cs="Courier New"/>
+        </w:rPr>
+        <w:tab/>
+      </w:r>
+      <w:r>
+        <w:rPr>
+          <w:rFonts w:ascii="Courier New" w:hAnsi="Courier New" w:cs="Courier New"/>
+        </w:rPr>
+        <w:tab/>
+      </w:r>
+      <w:r>
+        <w:rPr>
+          <w:rFonts w:ascii="Courier New" w:hAnsi="Courier New" w:cs="Courier New"/>
+        </w:rPr>
+        <w:tab/>
+        <w:t>- AR</w:t>
+      </w:r>
+    </w:p>
+    <w:p>
+      <w:pPr>
+        <w:pStyle w:val="PlainText"/>
+        <w:rPr>
+          <w:rFonts w:ascii="Courier New" w:hAnsi="Courier New" w:cs="Courier New"/>
+        </w:rPr>
+      </w:pPr>
+      <w:r>
+        <w:rPr>
+          <w:rFonts w:ascii="Courier New" w:hAnsi="Courier New" w:cs="Courier New"/>
+        </w:rPr>
+        <w:t>Bill number</w:t>
+      </w:r>
+      <w:r>
+        <w:rPr>
+          <w:rFonts w:ascii="Courier New" w:hAnsi="Courier New" w:cs="Courier New"/>
+        </w:rPr>
+        <w:tab/>
+      </w:r>
+      <w:r>
+        <w:rPr>
+          <w:rFonts w:ascii="Courier New" w:hAnsi="Courier New" w:cs="Courier New"/>
+        </w:rPr>
+        <w:tab/>
+      </w:r>
+      <w:r>
+        <w:rPr>
+          <w:rFonts w:ascii="Courier New" w:hAnsi="Courier New" w:cs="Courier New"/>
+        </w:rPr>
+        <w:tab/>
+      </w:r>
+      <w:r>
+        <w:rPr>
+          <w:rFonts w:ascii="Courier New" w:hAnsi="Courier New" w:cs="Courier New"/>
+        </w:rPr>
+        <w:tab/>
+        <w:t>- 8752</w:t>
+      </w:r>
+    </w:p>
+    <w:p>
+      <w:pPr>
+        <w:pStyle w:val="PlainText"/>
+        <w:rPr>
+          <w:rFonts w:ascii="Courier New" w:hAnsi="Courier New" w:cs="Courier New"/>
+        </w:rPr>
+      </w:pPr>
+      <w:r>
+        <w:rPr>
+          <w:rFonts w:ascii="Courier New" w:hAnsi="Courier New" w:cs="Courier New"/>
+        </w:rPr>
+        <w:t>---------------------------------------------------------------</w:t>
+      </w:r>
+    </w:p>
+    <w:p>
+      <w:pPr>
+        <w:pStyle w:val="PlainText"/>
+        <w:rPr>
+          <w:rFonts w:ascii="Courier New" w:hAnsi="Courier New" w:cs="Courier New"/>
+        </w:rPr>
+      </w:pPr>
+      <w:r>
+        <w:rPr>
+          <w:rFonts w:ascii="Courier New" w:hAnsi="Courier New" w:cs="Courier New"/>
+        </w:rPr>
+        <w:t>Item Name</w:t>
+      </w:r>
+      <w:r>
+        <w:rPr>
+          <w:rFonts w:ascii="Courier New" w:hAnsi="Courier New" w:cs="Courier New"/>
+        </w:rPr>
+        <w:tab/>
+      </w:r>
+      <w:r>
+        <w:rPr>
+          <w:rFonts w:ascii="Courier New" w:hAnsi="Courier New" w:cs="Courier New"/>
+        </w:rPr>
+        <w:tab/>
+      </w:r>
+      <w:r>
+        <w:rPr>
+          <w:rFonts w:ascii="Courier New" w:hAnsi="Courier New" w:cs="Courier New"/>
+        </w:rPr>
+        <w:tab/>
+      </w:r>
+      <w:r>
+        <w:rPr>
+          <w:rFonts w:ascii="Courier New" w:hAnsi="Courier New" w:cs="Courier New"/>
+        </w:rPr>
+        <w:tab/>
+        <w:t>- POTATO</w:t>
+      </w:r>
+    </w:p>
+    <w:p>
+      <w:pPr>
+        <w:pStyle w:val="PlainText"/>
+        <w:rPr>
+          <w:rFonts w:ascii="Courier New" w:hAnsi="Courier New" w:cs="Courier New"/>
+        </w:rPr>
+      </w:pPr>
+      <w:r>
+        <w:rPr>
+          <w:rFonts w:ascii="Courier New" w:hAnsi="Courier New" w:cs="Courier New"/>
+        </w:rPr>
+        <w:t>Number of Pockets</w:t>
+      </w:r>
+      <w:r>
+        <w:rPr>
+          <w:rFonts w:ascii="Courier New" w:hAnsi="Courier New" w:cs="Courier New"/>
+        </w:rPr>
+        <w:tab/>
+      </w:r>
+      <w:r>
+        <w:rPr>
+          <w:rFonts w:ascii="Courier New" w:hAnsi="Courier New" w:cs="Courier New"/>
+        </w:rPr>
+        <w:tab/>
+      </w:r>
+      <w:r>
+        <w:rPr>
+          <w:rFonts w:ascii="Courier New" w:hAnsi="Courier New" w:cs="Courier New"/>
+        </w:rPr>
+        <w:tab/>
+        <w:t>- 1</w:t>
+      </w:r>
+    </w:p>
+    <w:p>
+      <w:pPr>
+        <w:pStyle w:val="PlainText"/>
+        <w:rPr>
+          <w:rFonts w:ascii="Courier New" w:hAnsi="Courier New" w:cs="Courier New"/>
+        </w:rPr>
+      </w:pPr>
+      <w:r>
+        <w:rPr>
+          <w:rFonts w:ascii="Courier New" w:hAnsi="Courier New" w:cs="Courier New"/>
+        </w:rPr>
+        <w:t>Number of KGs</w:t>
+      </w:r>
+      <w:r>
+        <w:rPr>
+          <w:rFonts w:ascii="Courier New" w:hAnsi="Courier New" w:cs="Courier New"/>
+        </w:rPr>
+        <w:tab/>
+      </w:r>
+      <w:r>
+        <w:rPr>
+          <w:rFonts w:ascii="Courier New" w:hAnsi="Courier New" w:cs="Courier New"/>
+        </w:rPr>
+        <w:tab/>
+      </w:r>
+      <w:r>
+        <w:rPr>
+          <w:rFonts w:ascii="Courier New" w:hAnsi="Courier New" w:cs="Courier New"/>
+        </w:rPr>
+        <w:tab/>
+        <w:t>- 52</w:t>
+      </w:r>
+    </w:p>
+    <w:p>
+      <w:pPr>
+        <w:pStyle w:val="PlainText"/>
+        <w:rPr>
+          <w:rFonts w:ascii="Courier New" w:hAnsi="Courier New" w:cs="Courier New"/>
+        </w:rPr>
+      </w:pPr>
+      <w:r>
+        <w:rPr>
+          <w:rFonts w:ascii="Courier New" w:hAnsi="Courier New" w:cs="Courier New"/>
+        </w:rPr>
+        <w:t>Rate</w:t>
+      </w:r>
+      <w:r>
+        <w:rPr>
+          <w:rFonts w:ascii="Courier New" w:hAnsi="Courier New" w:cs="Courier New"/>
+        </w:rPr>
+        <w:tab/>
+      </w:r>
+      <w:r>
+        <w:rPr>
+          <w:rFonts w:ascii="Courier New" w:hAnsi="Courier New" w:cs="Courier New"/>
+        </w:rPr>
+        <w:tab/>
+      </w:r>
+      <w:r>
+        <w:rPr>
+          <w:rFonts w:ascii="Courier New" w:hAnsi="Courier New" w:cs="Courier New"/>
+        </w:rPr>
+        <w:tab/>
+      </w:r>
+      <w:r>
+        <w:rPr>
+          <w:rFonts w:ascii="Courier New" w:hAnsi="Courier New" w:cs="Courier New"/>
+        </w:rPr>
+        <w:tab/>
+      </w:r>
+      <w:r>
+        <w:rPr>
+          <w:rFonts w:ascii="Courier New" w:hAnsi="Courier New" w:cs="Courier New"/>
+        </w:rPr>
+        <w:tab/>
+        <w:t>- 20</w:t>
+      </w:r>
+    </w:p>
+    <w:p>
+      <w:pPr>
+        <w:pStyle w:val="PlainText"/>
+        <w:rPr>
+          <w:rFonts w:ascii="Courier New" w:hAnsi="Courier New" w:cs="Courier New"/>
+        </w:rPr>
+      </w:pPr>
+      <w:r>
+        <w:rPr>
+          <w:rFonts w:ascii="Courier New" w:hAnsi="Courier New" w:cs="Courier New"/>
+        </w:rPr>
+        <w:t>Total Price</w:t>
+      </w:r>
+      <w:r>
+        <w:rPr>
+          <w:rFonts w:ascii="Courier New" w:hAnsi="Courier New" w:cs="Courier New"/>
+        </w:rPr>
+        <w:tab/>
+      </w:r>
+      <w:r>
+        <w:rPr>
+          <w:rFonts w:ascii="Courier New" w:hAnsi="Courier New" w:cs="Courier New"/>
+        </w:rPr>
+        <w:tab/>
+      </w:r>
+      <w:r>
+        <w:rPr>
+          <w:rFonts w:ascii="Courier New" w:hAnsi="Courier New" w:cs="Courier New"/>
+        </w:rPr>
+        <w:tab/>
+      </w:r>
+      <w:r>
+        <w:rPr>
+          <w:rFonts w:ascii="Courier New" w:hAnsi="Courier New" w:cs="Courier New"/>
+        </w:rPr>
+        <w:tab/>
+        <w:t>- 1040.0</w:t>
+      </w:r>
+    </w:p>
+    <w:p>
+      <w:pPr>
+        <w:pStyle w:val="PlainText"/>
+        <w:rPr>
+          <w:rFonts w:ascii="Courier New" w:hAnsi="Courier New" w:cs="Courier New"/>
+          <w:color w:val="FF0000"/>
+        </w:rPr>
+      </w:pPr>
+      <w:r>
+        <w:rPr>
+          <w:rFonts w:ascii="Courier New" w:hAnsi="Courier New" w:cs="Courier New"/>
+          <w:color w:val="FF0000"/>
+        </w:rPr>
+        <w:t>Amount Received</w:t>
+      </w:r>
+      <w:r>
+        <w:rPr>
+          <w:rFonts w:ascii="Courier New" w:hAnsi="Courier New" w:cs="Courier New"/>
+          <w:color w:val="FF0000"/>
+        </w:rPr>
+        <w:tab/>
+      </w:r>
+      <w:r>
+        <w:rPr>
+          <w:rFonts w:ascii="Courier New" w:hAnsi="Courier New" w:cs="Courier New"/>
+          <w:color w:val="FF0000"/>
+        </w:rPr>
+        <w:tab/>
+      </w:r>
+      <w:r>
+        <w:rPr>
+          <w:rFonts w:ascii="Courier New" w:hAnsi="Courier New" w:cs="Courier New"/>
+          <w:color w:val="FF0000"/>
+        </w:rPr>
+        <w:tab/>
+        <w:t>- 2040</w:t>
+      </w:r>
+    </w:p>
+    <w:p>
+      <w:pPr>
+        <w:pStyle w:val="PlainText"/>
+        <w:rPr>
+          <w:rFonts w:ascii="Courier New" w:hAnsi="Courier New" w:cs="Courier New"/>
+        </w:rPr>
+      </w:pPr>
+      <w:r>
+        <w:rPr>
+          <w:rFonts w:ascii="Courier New" w:hAnsi="Courier New" w:cs="Courier New"/>
+        </w:rPr>
+        <w:t>Amount balance</w:t>
+      </w:r>
+      <w:r>
+        <w:rPr>
+          <w:rFonts w:ascii="Courier New" w:hAnsi="Courier New" w:cs="Courier New"/>
+        </w:rPr>
+        <w:tab/>
+      </w:r>
+      <w:r>
+        <w:rPr>
+          <w:rFonts w:ascii="Courier New" w:hAnsi="Courier New" w:cs="Courier New"/>
+        </w:rPr>
+        <w:tab/>
+      </w:r>
+      <w:r>
+        <w:rPr>
+          <w:rFonts w:ascii="Courier New" w:hAnsi="Courier New" w:cs="Courier New"/>
+        </w:rPr>
+        <w:tab/>
+        <w:t>- 1040.0</w:t>
+      </w:r>
+    </w:p>
+    <w:p>
+      <w:pPr>
+        <w:pStyle w:val="PlainText"/>
+        <w:rPr>
+          <w:rFonts w:ascii="Courier New" w:hAnsi="Courier New" w:cs="Courier New"/>
+        </w:rPr>
+      </w:pPr>
+      <w:r>
+        <w:rPr>
+          <w:rFonts w:ascii="Courier New" w:hAnsi="Courier New" w:cs="Courier New"/>
+        </w:rPr>
+        <w:t>Amount Received mode</w:t>
+      </w:r>
+      <w:r>
+        <w:rPr>
+          <w:rFonts w:ascii="Courier New" w:hAnsi="Courier New" w:cs="Courier New"/>
+        </w:rPr>
+        <w:tab/>
+      </w:r>
+      <w:r>
+        <w:rPr>
+          <w:rFonts w:ascii="Courier New" w:hAnsi="Courier New" w:cs="Courier New"/>
+        </w:rPr>
+        <w:tab/>
+        <w:t>- CASH</w:t>
+      </w:r>
+    </w:p>
+    <w:p>
+      <w:pPr>
+        <w:pStyle w:val="PlainText"/>
+        <w:rPr>
+          <w:rFonts w:ascii="Courier New" w:hAnsi="Courier New" w:cs="Courier New"/>
+        </w:rPr>
+      </w:pPr>
+    </w:p>
+    <w:p>
+      <w:pPr>
+        <w:pStyle w:val="PlainText"/>
+        <w:rPr>
+          <w:rFonts w:ascii="Courier New" w:hAnsi="Courier New" w:cs="Courier New"/>
+        </w:rPr>
+      </w:pPr>
+      <w:r>
+        <w:rPr>
+          <w:rFonts w:ascii="Courier New" w:hAnsi="Courier New" w:cs="Courier New"/>
+        </w:rPr>
+        <w:t>Item Name</w:t>
+      </w:r>
+      <w:r>
+        <w:rPr>
+          <w:rFonts w:ascii="Courier New" w:hAnsi="Courier New" w:cs="Courier New"/>
+        </w:rPr>
+        <w:tab/>
+      </w:r>
+      <w:r>
+        <w:rPr>
+          <w:rFonts w:ascii="Courier New" w:hAnsi="Courier New" w:cs="Courier New"/>
+        </w:rPr>
+        <w:tab/>
+      </w:r>
+      <w:r>
+        <w:rPr>
+          <w:rFonts w:ascii="Courier New" w:hAnsi="Courier New" w:cs="Courier New"/>
+        </w:rPr>
+        <w:tab/>
+      </w:r>
+      <w:r>
+        <w:rPr>
+          <w:rFonts w:ascii="Courier New" w:hAnsi="Courier New" w:cs="Courier New"/>
+        </w:rPr>
+        <w:tab/>
+        <w:t>- SORE KAI</w:t>
+      </w:r>
+    </w:p>
+    <w:p>
+      <w:pPr>
+        <w:pStyle w:val="PlainText"/>
+        <w:rPr>
+          <w:rFonts w:ascii="Courier New" w:hAnsi="Courier New" w:cs="Courier New"/>
+        </w:rPr>
+      </w:pPr>
+      <w:r>
+        <w:rPr>
+          <w:rFonts w:ascii="Courier New" w:hAnsi="Courier New" w:cs="Courier New"/>
+        </w:rPr>
+        <w:t>Number of Pockets</w:t>
+      </w:r>
+      <w:r>
+        <w:rPr>
+          <w:rFonts w:ascii="Courier New" w:hAnsi="Courier New" w:cs="Courier New"/>
+        </w:rPr>
+        <w:tab/>
+      </w:r>
+      <w:r>
+        <w:rPr>
+          <w:rFonts w:ascii="Courier New" w:hAnsi="Courier New" w:cs="Courier New"/>
+        </w:rPr>
+        <w:tab/>
+      </w:r>
+      <w:r>
+        <w:rPr>
+          <w:rFonts w:ascii="Courier New" w:hAnsi="Courier New" w:cs="Courier New"/>
+        </w:rPr>
+        <w:tab/>
+        <w:t>- 1</w:t>
+      </w:r>
+    </w:p>
+    <w:p>
+      <w:pPr>
+        <w:pStyle w:val="PlainText"/>
+        <w:rPr>
+          <w:rFonts w:ascii="Courier New" w:hAnsi="Courier New" w:cs="Courier New"/>
+        </w:rPr>
+      </w:pPr>
+      <w:r>
+        <w:rPr>
+          <w:rFonts w:ascii="Courier New" w:hAnsi="Courier New" w:cs="Courier New"/>
+        </w:rPr>
+        <w:t>Number of KGs</w:t>
+      </w:r>
+      <w:r>
+        <w:rPr>
+          <w:rFonts w:ascii="Courier New" w:hAnsi="Courier New" w:cs="Courier New"/>
+        </w:rPr>
+        <w:tab/>
+      </w:r>
+      <w:r>
+        <w:rPr>
+          <w:rFonts w:ascii="Courier New" w:hAnsi="Courier New" w:cs="Courier New"/>
+        </w:rPr>
+        <w:tab/>
+      </w:r>
+      <w:r>
+        <w:rPr>
+          <w:rFonts w:ascii="Courier New" w:hAnsi="Courier New" w:cs="Courier New"/>
+        </w:rPr>
+        <w:tab/>
+        <w:t>- 50</w:t>
+      </w:r>
+    </w:p>
+    <w:p>
+      <w:pPr>
+        <w:pStyle w:val="PlainText"/>
+        <w:rPr>
+          <w:rFonts w:ascii="Courier New" w:hAnsi="Courier New" w:cs="Courier New"/>
+        </w:rPr>
+      </w:pPr>
+      <w:r>
+        <w:rPr>
+          <w:rFonts w:ascii="Courier New" w:hAnsi="Courier New" w:cs="Courier New"/>
+        </w:rPr>
+        <w:t>Rate</w:t>
+      </w:r>
+      <w:r>
+        <w:rPr>
+          <w:rFonts w:ascii="Courier New" w:hAnsi="Courier New" w:cs="Courier New"/>
+        </w:rPr>
+        <w:tab/>
+      </w:r>
+      <w:r>
+        <w:rPr>
+          <w:rFonts w:ascii="Courier New" w:hAnsi="Courier New" w:cs="Courier New"/>
+        </w:rPr>
+        <w:tab/>
+      </w:r>
+      <w:r>
+        <w:rPr>
+          <w:rFonts w:ascii="Courier New" w:hAnsi="Courier New" w:cs="Courier New"/>
+        </w:rPr>
+        <w:tab/>
+      </w:r>
+      <w:r>
+        <w:rPr>
+          <w:rFonts w:ascii="Courier New" w:hAnsi="Courier New" w:cs="Courier New"/>
+        </w:rPr>
+        <w:tab/>
+      </w:r>
+      <w:r>
+        <w:rPr>
+          <w:rFonts w:ascii="Courier New" w:hAnsi="Courier New" w:cs="Courier New"/>
+        </w:rPr>
+        <w:tab/>
+        <w:t>- 6</w:t>
+      </w:r>
+    </w:p>
+    <w:p>
+      <w:pPr>
+        <w:pStyle w:val="PlainText"/>
+        <w:rPr>
+          <w:rFonts w:ascii="Courier New" w:hAnsi="Courier New" w:cs="Courier New"/>
+        </w:rPr>
+      </w:pPr>
+      <w:r>
+        <w:rPr>
+          <w:rFonts w:ascii="Courier New" w:hAnsi="Courier New" w:cs="Courier New"/>
+        </w:rPr>
+        <w:t>Total Price</w:t>
+      </w:r>
+      <w:r>
+        <w:rPr>
+          <w:rFonts w:ascii="Courier New" w:hAnsi="Courier New" w:cs="Courier New"/>
+        </w:rPr>
+        <w:tab/>
+      </w:r>
+      <w:r>
+        <w:rPr>
+          <w:rFonts w:ascii="Courier New" w:hAnsi="Courier New" w:cs="Courier New"/>
+        </w:rPr>
+        <w:tab/>
+      </w:r>
+      <w:r>
+        <w:rPr>
+          <w:rFonts w:ascii="Courier New" w:hAnsi="Courier New" w:cs="Courier New"/>
+        </w:rPr>
+        <w:tab/>
+      </w:r>
+      <w:r>
+        <w:rPr>
+          <w:rFonts w:ascii="Courier New" w:hAnsi="Courier New" w:cs="Courier New"/>
+        </w:rPr>
+        <w:tab/>
+        <w:t>- 300.0</w:t>
+      </w:r>
+    </w:p>
+    <w:p>
+      <w:pPr>
+        <w:pStyle w:val="PlainText"/>
+        <w:rPr>
+          <w:rFonts w:ascii="Courier New" w:hAnsi="Courier New" w:cs="Courier New"/>
+        </w:rPr>
+      </w:pPr>
+      <w:r>
+        <w:rPr>
+          <w:rFonts w:ascii="Courier New" w:hAnsi="Courier New" w:cs="Courier New"/>
+        </w:rPr>
+        <w:t>Amount balance</w:t>
+      </w:r>
+      <w:r>
+        <w:rPr>
+          <w:rFonts w:ascii="Courier New" w:hAnsi="Courier New" w:cs="Courier New"/>
+        </w:rPr>
+        <w:tab/>
+      </w:r>
+      <w:r>
+        <w:rPr>
+          <w:rFonts w:ascii="Courier New" w:hAnsi="Courier New" w:cs="Courier New"/>
+        </w:rPr>
+        <w:tab/>
+      </w:r>
+      <w:r>
+        <w:rPr>
+          <w:rFonts w:ascii="Courier New" w:hAnsi="Courier New" w:cs="Courier New"/>
+        </w:rPr>
+        <w:tab/>
+        <w:t>- 1340.0</w:t>
+      </w:r>
+    </w:p>
+    <w:p>
+      <w:pPr>
+        <w:pStyle w:val="PlainText"/>
+        <w:rPr>
+          <w:rFonts w:ascii="Courier New" w:hAnsi="Courier New" w:cs="Courier New"/>
+        </w:rPr>
+      </w:pPr>
+    </w:p>
+    <w:p>
+      <w:pPr>
+        <w:pStyle w:val="PlainText"/>
+        <w:rPr>
+          <w:rFonts w:ascii="Courier New" w:hAnsi="Courier New" w:cs="Courier New"/>
+        </w:rPr>
+      </w:pPr>
+      <w:r>
+        <w:rPr>
+          <w:rFonts w:ascii="Courier New" w:hAnsi="Courier New" w:cs="Courier New"/>
+        </w:rPr>
+        <w:t>Item Name</w:t>
+      </w:r>
+      <w:r>
+        <w:rPr>
+          <w:rFonts w:ascii="Courier New" w:hAnsi="Courier New" w:cs="Courier New"/>
+        </w:rPr>
+        <w:tab/>
+      </w:r>
+      <w:r>
+        <w:rPr>
+          <w:rFonts w:ascii="Courier New" w:hAnsi="Courier New" w:cs="Courier New"/>
+        </w:rPr>
+        <w:tab/>
+      </w:r>
+      <w:r>
+        <w:rPr>
+          <w:rFonts w:ascii="Courier New" w:hAnsi="Courier New" w:cs="Courier New"/>
+        </w:rPr>
+        <w:tab/>
+      </w:r>
+      <w:r>
+        <w:rPr>
+          <w:rFonts w:ascii="Courier New" w:hAnsi="Courier New" w:cs="Courier New"/>
+        </w:rPr>
+        <w:tab/>
+        <w:t>- BEET</w:t>
+      </w:r>
+    </w:p>
+    <w:p>
+      <w:pPr>
+        <w:pStyle w:val="PlainText"/>
+        <w:rPr>
+          <w:rFonts w:ascii="Courier New" w:hAnsi="Courier New" w:cs="Courier New"/>
+        </w:rPr>
+      </w:pPr>
+      <w:r>
+        <w:rPr>
+          <w:rFonts w:ascii="Courier New" w:hAnsi="Courier New" w:cs="Courier New"/>
+        </w:rPr>
+        <w:t>Number of Pockets</w:t>
+      </w:r>
+      <w:r>
+        <w:rPr>
+          <w:rFonts w:ascii="Courier New" w:hAnsi="Courier New" w:cs="Courier New"/>
+        </w:rPr>
+        <w:tab/>
+      </w:r>
+      <w:r>
+        <w:rPr>
+          <w:rFonts w:ascii="Courier New" w:hAnsi="Courier New" w:cs="Courier New"/>
+        </w:rPr>
+        <w:tab/>
+      </w:r>
+      <w:r>
+        <w:rPr>
+          <w:rFonts w:ascii="Courier New" w:hAnsi="Courier New" w:cs="Courier New"/>
+        </w:rPr>
+        <w:tab/>
+        <w:t>- 1</w:t>
+      </w:r>
+    </w:p>
+    <w:p>
+      <w:pPr>
+        <w:pStyle w:val="PlainText"/>
+        <w:rPr>
+          <w:rFonts w:ascii="Courier New" w:hAnsi="Courier New" w:cs="Courier New"/>
+        </w:rPr>
+      </w:pPr>
+      <w:r>
+        <w:rPr>
+          <w:rFonts w:ascii="Courier New" w:hAnsi="Courier New" w:cs="Courier New"/>
+        </w:rPr>
+        <w:t>Number of KGs</w:t>
+      </w:r>
+      <w:r>
+        <w:rPr>
+          <w:rFonts w:ascii="Courier New" w:hAnsi="Courier New" w:cs="Courier New"/>
+        </w:rPr>
+        <w:tab/>
+      </w:r>
+      <w:r>
+        <w:rPr>
+          <w:rFonts w:ascii="Courier New" w:hAnsi="Courier New" w:cs="Courier New"/>
+        </w:rPr>
+        <w:tab/>
+      </w:r>
+      <w:r>
+        <w:rPr>
+          <w:rFonts w:ascii="Courier New" w:hAnsi="Courier New" w:cs="Courier New"/>
+        </w:rPr>
+        <w:tab/>
+        <w:t>- 57</w:t>
+      </w:r>
+    </w:p>
+    <w:p>
+      <w:pPr>
+        <w:pStyle w:val="PlainText"/>
+        <w:rPr>
+          <w:rFonts w:ascii="Courier New" w:hAnsi="Courier New" w:cs="Courier New"/>
+        </w:rPr>
+      </w:pPr>
+      <w:r>
+        <w:rPr>
+          <w:rFonts w:ascii="Courier New" w:hAnsi="Courier New" w:cs="Courier New"/>
+        </w:rPr>
+        <w:t>Rate</w:t>
+      </w:r>
+      <w:r>
+        <w:rPr>
+          <w:rFonts w:ascii="Courier New" w:hAnsi="Courier New" w:cs="Courier New"/>
+        </w:rPr>
+        <w:tab/>
+      </w:r>
+      <w:r>
+        <w:rPr>
+          <w:rFonts w:ascii="Courier New" w:hAnsi="Courier New" w:cs="Courier New"/>
+        </w:rPr>
+        <w:tab/>
+      </w:r>
+      <w:r>
+        <w:rPr>
+          <w:rFonts w:ascii="Courier New" w:hAnsi="Courier New" w:cs="Courier New"/>
+        </w:rPr>
+        <w:tab/>
+      </w:r>
+      <w:r>
+        <w:rPr>
+          <w:rFonts w:ascii="Courier New" w:hAnsi="Courier New" w:cs="Courier New"/>
+        </w:rPr>
+        <w:tab/>
+      </w:r>
+      <w:r>
+        <w:rPr>
+          <w:rFonts w:ascii="Courier New" w:hAnsi="Courier New" w:cs="Courier New"/>
+        </w:rPr>
+        <w:tab/>
+        <w:t>- 14</w:t>
+      </w:r>
+    </w:p>
+    <w:p>
+      <w:pPr>
+        <w:pStyle w:val="PlainText"/>
+        <w:rPr>
+          <w:rFonts w:ascii="Courier New" w:hAnsi="Courier New" w:cs="Courier New"/>
+        </w:rPr>
+      </w:pPr>
+      <w:r>
+        <w:rPr>
+          <w:rFonts w:ascii="Courier New" w:hAnsi="Courier New" w:cs="Courier New"/>
+        </w:rPr>
+        <w:t>Total Price</w:t>
+      </w:r>
+      <w:r>
+        <w:rPr>
+          <w:rFonts w:ascii="Courier New" w:hAnsi="Courier New" w:cs="Courier New"/>
+        </w:rPr>
+        <w:tab/>
+      </w:r>
+      <w:r>
+        <w:rPr>
+          <w:rFonts w:ascii="Courier New" w:hAnsi="Courier New" w:cs="Courier New"/>
+        </w:rPr>
+        <w:tab/>
+      </w:r>
+      <w:r>
+        <w:rPr>
+          <w:rFonts w:ascii="Courier New" w:hAnsi="Courier New" w:cs="Courier New"/>
+        </w:rPr>
+        <w:tab/>
+      </w:r>
+      <w:r>
+        <w:rPr>
+          <w:rFonts w:ascii="Courier New" w:hAnsi="Courier New" w:cs="Courier New"/>
+        </w:rPr>
+        <w:tab/>
+        <w:t>- 798.0</w:t>
+      </w:r>
+    </w:p>
+    <w:p>
+      <w:pPr>
+        <w:pStyle w:val="PlainText"/>
+        <w:rPr>
+          <w:rFonts w:ascii="Courier New" w:hAnsi="Courier New" w:cs="Courier New"/>
+          <w:b/>
+        </w:rPr>
+      </w:pPr>
+      <w:r>
+        <w:rPr>
+          <w:rFonts w:ascii="Courier New" w:hAnsi="Courier New" w:cs="Courier New"/>
+          <w:b/>
+        </w:rPr>
+        <w:t>Amount balance</w:t>
+      </w:r>
+      <w:r>
+        <w:rPr>
+          <w:rFonts w:ascii="Courier New" w:hAnsi="Courier New" w:cs="Courier New"/>
+          <w:b/>
+        </w:rPr>
+        <w:tab/>
+      </w:r>
+      <w:r>
+        <w:rPr>
+          <w:rFonts w:ascii="Courier New" w:hAnsi="Courier New" w:cs="Courier New"/>
+          <w:b/>
+        </w:rPr>
+        <w:tab/>
+      </w:r>
+      <w:r>
+        <w:rPr>
+          <w:rFonts w:ascii="Courier New" w:hAnsi="Courier New" w:cs="Courier New"/>
+          <w:b/>
+        </w:rPr>
+        <w:tab/>
+        <w:t>- 2138.0</w:t>
+      </w:r>
+    </w:p>
+    <w:p>
+      <w:pPr>
+        <w:pStyle w:val="PlainText"/>
+        <w:rPr>
+          <w:rFonts w:ascii="Courier New" w:hAnsi="Courier New" w:cs="Courier New"/>
+          <w:b/>
+        </w:rPr>
+      </w:pPr>
+    </w:p>
+    <w:p>
+      <w:pPr>
+        <w:pStyle w:val="PlainText"/>
+        <w:rPr>
+          <w:rFonts w:ascii="Courier New" w:hAnsi="Courier New" w:cs="Courier New"/>
+          <w:b/>
+        </w:rPr>
+      </w:pPr>
     </w:p>
     <w:p>
       <w:pPr>

</xml_diff>

<commit_message>
07/11/2018 MAMATHA CHICK IN
</commit_message>
<xml_diff>
--- a/customer _details/GANGAMMA/SEP/TUMKUR/AR/PURCHASE DETAILS.docx
+++ b/customer _details/GANGAMMA/SEP/TUMKUR/AR/PURCHASE DETAILS.docx
@@ -30318,13 +30318,7 @@
         <w:rPr>
           <w:rFonts w:ascii="Courier New" w:hAnsi="Courier New" w:cs="Courier New"/>
         </w:rPr>
-        <w:t>SUN Nov 04</w:t>
-      </w:r>
-      <w:r>
-        <w:rPr>
-          <w:rFonts w:ascii="Courier New" w:hAnsi="Courier New" w:cs="Courier New"/>
-        </w:rPr>
-        <w:t xml:space="preserve"> 12:21:51 IST 2018</w:t>
+        <w:t>SUN Nov 04 12:21:51 IST 2018</w:t>
       </w:r>
     </w:p>
     <w:p>
@@ -31170,6 +31164,371 @@
         <w:tab/>
         <w:t>- 2138.0</w:t>
       </w:r>
+    </w:p>
+    <w:p>
+      <w:pPr>
+        <w:pStyle w:val="PlainText"/>
+        <w:rPr>
+          <w:rFonts w:ascii="Courier New" w:hAnsi="Courier New" w:cs="Courier New"/>
+          <w:b/>
+        </w:rPr>
+      </w:pPr>
+    </w:p>
+    <w:p>
+      <w:pPr>
+        <w:pStyle w:val="PlainText"/>
+        <w:rPr>
+          <w:rFonts w:ascii="Courier New" w:hAnsi="Courier New" w:cs="Courier New"/>
+        </w:rPr>
+      </w:pPr>
+      <w:r>
+        <w:rPr>
+          <w:rFonts w:ascii="Courier New" w:hAnsi="Courier New" w:cs="Courier New"/>
+        </w:rPr>
+        <w:t>TUE Nov 06</w:t>
+      </w:r>
+      <w:r>
+        <w:rPr>
+          <w:rFonts w:ascii="Courier New" w:hAnsi="Courier New" w:cs="Courier New"/>
+        </w:rPr>
+        <w:t xml:space="preserve"> 11:12:46 IST 2018</w:t>
+      </w:r>
+    </w:p>
+    <w:p>
+      <w:pPr>
+        <w:pStyle w:val="PlainText"/>
+        <w:rPr>
+          <w:rFonts w:ascii="Courier New" w:hAnsi="Courier New" w:cs="Courier New"/>
+        </w:rPr>
+      </w:pPr>
+      <w:r>
+        <w:rPr>
+          <w:rFonts w:ascii="Courier New" w:hAnsi="Courier New" w:cs="Courier New"/>
+        </w:rPr>
+        <w:t>Person Name</w:t>
+      </w:r>
+      <w:r>
+        <w:rPr>
+          <w:rFonts w:ascii="Courier New" w:hAnsi="Courier New" w:cs="Courier New"/>
+        </w:rPr>
+        <w:tab/>
+      </w:r>
+      <w:r>
+        <w:rPr>
+          <w:rFonts w:ascii="Courier New" w:hAnsi="Courier New" w:cs="Courier New"/>
+        </w:rPr>
+        <w:tab/>
+      </w:r>
+      <w:r>
+        <w:rPr>
+          <w:rFonts w:ascii="Courier New" w:hAnsi="Courier New" w:cs="Courier New"/>
+        </w:rPr>
+        <w:tab/>
+      </w:r>
+      <w:r>
+        <w:rPr>
+          <w:rFonts w:ascii="Courier New" w:hAnsi="Courier New" w:cs="Courier New"/>
+        </w:rPr>
+        <w:tab/>
+        <w:t>- AR</w:t>
+      </w:r>
+    </w:p>
+    <w:p>
+      <w:pPr>
+        <w:pStyle w:val="PlainText"/>
+        <w:rPr>
+          <w:rFonts w:ascii="Courier New" w:hAnsi="Courier New" w:cs="Courier New"/>
+        </w:rPr>
+      </w:pPr>
+      <w:r>
+        <w:rPr>
+          <w:rFonts w:ascii="Courier New" w:hAnsi="Courier New" w:cs="Courier New"/>
+        </w:rPr>
+        <w:t>Bill number</w:t>
+      </w:r>
+      <w:r>
+        <w:rPr>
+          <w:rFonts w:ascii="Courier New" w:hAnsi="Courier New" w:cs="Courier New"/>
+        </w:rPr>
+        <w:tab/>
+      </w:r>
+      <w:r>
+        <w:rPr>
+          <w:rFonts w:ascii="Courier New" w:hAnsi="Courier New" w:cs="Courier New"/>
+        </w:rPr>
+        <w:tab/>
+      </w:r>
+      <w:r>
+        <w:rPr>
+          <w:rFonts w:ascii="Courier New" w:hAnsi="Courier New" w:cs="Courier New"/>
+        </w:rPr>
+        <w:tab/>
+      </w:r>
+      <w:r>
+        <w:rPr>
+          <w:rFonts w:ascii="Courier New" w:hAnsi="Courier New" w:cs="Courier New"/>
+        </w:rPr>
+        <w:tab/>
+        <w:t>- 8797</w:t>
+      </w:r>
+    </w:p>
+    <w:p>
+      <w:pPr>
+        <w:pStyle w:val="PlainText"/>
+        <w:rPr>
+          <w:rFonts w:ascii="Courier New" w:hAnsi="Courier New" w:cs="Courier New"/>
+        </w:rPr>
+      </w:pPr>
+      <w:r>
+        <w:rPr>
+          <w:rFonts w:ascii="Courier New" w:hAnsi="Courier New" w:cs="Courier New"/>
+        </w:rPr>
+        <w:t>---------------------------------------------------------------</w:t>
+      </w:r>
+    </w:p>
+    <w:p>
+      <w:pPr>
+        <w:pStyle w:val="PlainText"/>
+        <w:rPr>
+          <w:rFonts w:ascii="Courier New" w:hAnsi="Courier New" w:cs="Courier New"/>
+        </w:rPr>
+      </w:pPr>
+      <w:r>
+        <w:rPr>
+          <w:rFonts w:ascii="Courier New" w:hAnsi="Courier New" w:cs="Courier New"/>
+        </w:rPr>
+        <w:t>Item Name</w:t>
+      </w:r>
+      <w:r>
+        <w:rPr>
+          <w:rFonts w:ascii="Courier New" w:hAnsi="Courier New" w:cs="Courier New"/>
+        </w:rPr>
+        <w:tab/>
+      </w:r>
+      <w:r>
+        <w:rPr>
+          <w:rFonts w:ascii="Courier New" w:hAnsi="Courier New" w:cs="Courier New"/>
+        </w:rPr>
+        <w:tab/>
+      </w:r>
+      <w:r>
+        <w:rPr>
+          <w:rFonts w:ascii="Courier New" w:hAnsi="Courier New" w:cs="Courier New"/>
+        </w:rPr>
+        <w:tab/>
+      </w:r>
+      <w:r>
+        <w:rPr>
+          <w:rFonts w:ascii="Courier New" w:hAnsi="Courier New" w:cs="Courier New"/>
+        </w:rPr>
+        <w:tab/>
+        <w:t>- POTATO</w:t>
+      </w:r>
+    </w:p>
+    <w:p>
+      <w:pPr>
+        <w:pStyle w:val="PlainText"/>
+        <w:rPr>
+          <w:rFonts w:ascii="Courier New" w:hAnsi="Courier New" w:cs="Courier New"/>
+        </w:rPr>
+      </w:pPr>
+      <w:r>
+        <w:rPr>
+          <w:rFonts w:ascii="Courier New" w:hAnsi="Courier New" w:cs="Courier New"/>
+        </w:rPr>
+        <w:t>Number of Pockets</w:t>
+      </w:r>
+      <w:r>
+        <w:rPr>
+          <w:rFonts w:ascii="Courier New" w:hAnsi="Courier New" w:cs="Courier New"/>
+        </w:rPr>
+        <w:tab/>
+      </w:r>
+      <w:r>
+        <w:rPr>
+          <w:rFonts w:ascii="Courier New" w:hAnsi="Courier New" w:cs="Courier New"/>
+        </w:rPr>
+        <w:tab/>
+      </w:r>
+      <w:r>
+        <w:rPr>
+          <w:rFonts w:ascii="Courier New" w:hAnsi="Courier New" w:cs="Courier New"/>
+        </w:rPr>
+        <w:tab/>
+        <w:t>- 1</w:t>
+      </w:r>
+    </w:p>
+    <w:p>
+      <w:pPr>
+        <w:pStyle w:val="PlainText"/>
+        <w:rPr>
+          <w:rFonts w:ascii="Courier New" w:hAnsi="Courier New" w:cs="Courier New"/>
+        </w:rPr>
+      </w:pPr>
+      <w:r>
+        <w:rPr>
+          <w:rFonts w:ascii="Courier New" w:hAnsi="Courier New" w:cs="Courier New"/>
+        </w:rPr>
+        <w:t>Number of KGs</w:t>
+      </w:r>
+      <w:r>
+        <w:rPr>
+          <w:rFonts w:ascii="Courier New" w:hAnsi="Courier New" w:cs="Courier New"/>
+        </w:rPr>
+        <w:tab/>
+      </w:r>
+      <w:r>
+        <w:rPr>
+          <w:rFonts w:ascii="Courier New" w:hAnsi="Courier New" w:cs="Courier New"/>
+        </w:rPr>
+        <w:tab/>
+      </w:r>
+      <w:r>
+        <w:rPr>
+          <w:rFonts w:ascii="Courier New" w:hAnsi="Courier New" w:cs="Courier New"/>
+        </w:rPr>
+        <w:tab/>
+        <w:t>- 51</w:t>
+      </w:r>
+    </w:p>
+    <w:p>
+      <w:pPr>
+        <w:pStyle w:val="PlainText"/>
+        <w:rPr>
+          <w:rFonts w:ascii="Courier New" w:hAnsi="Courier New" w:cs="Courier New"/>
+        </w:rPr>
+      </w:pPr>
+      <w:r>
+        <w:rPr>
+          <w:rFonts w:ascii="Courier New" w:hAnsi="Courier New" w:cs="Courier New"/>
+        </w:rPr>
+        <w:t>Rate</w:t>
+      </w:r>
+      <w:r>
+        <w:rPr>
+          <w:rFonts w:ascii="Courier New" w:hAnsi="Courier New" w:cs="Courier New"/>
+        </w:rPr>
+        <w:tab/>
+      </w:r>
+      <w:r>
+        <w:rPr>
+          <w:rFonts w:ascii="Courier New" w:hAnsi="Courier New" w:cs="Courier New"/>
+        </w:rPr>
+        <w:tab/>
+      </w:r>
+      <w:r>
+        <w:rPr>
+          <w:rFonts w:ascii="Courier New" w:hAnsi="Courier New" w:cs="Courier New"/>
+        </w:rPr>
+        <w:tab/>
+      </w:r>
+      <w:r>
+        <w:rPr>
+          <w:rFonts w:ascii="Courier New" w:hAnsi="Courier New" w:cs="Courier New"/>
+        </w:rPr>
+        <w:tab/>
+      </w:r>
+      <w:r>
+        <w:rPr>
+          <w:rFonts w:ascii="Courier New" w:hAnsi="Courier New" w:cs="Courier New"/>
+        </w:rPr>
+        <w:tab/>
+        <w:t>- 21</w:t>
+      </w:r>
+    </w:p>
+    <w:p>
+      <w:pPr>
+        <w:pStyle w:val="PlainText"/>
+        <w:rPr>
+          <w:rFonts w:ascii="Courier New" w:hAnsi="Courier New" w:cs="Courier New"/>
+        </w:rPr>
+      </w:pPr>
+      <w:r>
+        <w:rPr>
+          <w:rFonts w:ascii="Courier New" w:hAnsi="Courier New" w:cs="Courier New"/>
+        </w:rPr>
+        <w:t>Total Price</w:t>
+      </w:r>
+      <w:r>
+        <w:rPr>
+          <w:rFonts w:ascii="Courier New" w:hAnsi="Courier New" w:cs="Courier New"/>
+        </w:rPr>
+        <w:tab/>
+      </w:r>
+      <w:r>
+        <w:rPr>
+          <w:rFonts w:ascii="Courier New" w:hAnsi="Courier New" w:cs="Courier New"/>
+        </w:rPr>
+        <w:tab/>
+      </w:r>
+      <w:r>
+        <w:rPr>
+          <w:rFonts w:ascii="Courier New" w:hAnsi="Courier New" w:cs="Courier New"/>
+        </w:rPr>
+        <w:tab/>
+      </w:r>
+      <w:r>
+        <w:rPr>
+          <w:rFonts w:ascii="Courier New" w:hAnsi="Courier New" w:cs="Courier New"/>
+        </w:rPr>
+        <w:tab/>
+        <w:t>- 1071.0</w:t>
+      </w:r>
+    </w:p>
+    <w:p>
+      <w:pPr>
+        <w:pStyle w:val="PlainText"/>
+        <w:rPr>
+          <w:rFonts w:ascii="Courier New" w:hAnsi="Courier New" w:cs="Courier New"/>
+          <w:b/>
+        </w:rPr>
+      </w:pPr>
+      <w:r>
+        <w:rPr>
+          <w:rFonts w:ascii="Courier New" w:hAnsi="Courier New" w:cs="Courier New"/>
+          <w:b/>
+        </w:rPr>
+        <w:t>Amount balance</w:t>
+      </w:r>
+      <w:r>
+        <w:rPr>
+          <w:rFonts w:ascii="Courier New" w:hAnsi="Courier New" w:cs="Courier New"/>
+          <w:b/>
+        </w:rPr>
+        <w:tab/>
+      </w:r>
+      <w:r>
+        <w:rPr>
+          <w:rFonts w:ascii="Courier New" w:hAnsi="Courier New" w:cs="Courier New"/>
+          <w:b/>
+        </w:rPr>
+        <w:tab/>
+      </w:r>
+      <w:r>
+        <w:rPr>
+          <w:rFonts w:ascii="Courier New" w:hAnsi="Courier New" w:cs="Courier New"/>
+          <w:b/>
+        </w:rPr>
+        <w:tab/>
+        <w:t>- 3209.0</w:t>
+      </w:r>
+    </w:p>
+    <w:p>
+      <w:pPr>
+        <w:pStyle w:val="PlainText"/>
+        <w:rPr>
+          <w:rFonts w:ascii="Courier New" w:hAnsi="Courier New" w:cs="Courier New"/>
+        </w:rPr>
+      </w:pPr>
+    </w:p>
+    <w:p>
+      <w:pPr>
+        <w:pStyle w:val="PlainText"/>
+        <w:rPr>
+          <w:rFonts w:ascii="Courier New" w:hAnsi="Courier New" w:cs="Courier New"/>
+          <w:b/>
+        </w:rPr>
+      </w:pPr>
     </w:p>
     <w:p>
       <w:pPr>

</xml_diff>

<commit_message>
10/11/2018 MAMATHA CHICK IN
</commit_message>
<xml_diff>
--- a/customer _details/GANGAMMA/SEP/TUMKUR/AR/PURCHASE DETAILS.docx
+++ b/customer _details/GANGAMMA/SEP/TUMKUR/AR/PURCHASE DETAILS.docx
@@ -31185,13 +31185,7 @@
         <w:rPr>
           <w:rFonts w:ascii="Courier New" w:hAnsi="Courier New" w:cs="Courier New"/>
         </w:rPr>
-        <w:t>TUE Nov 06</w:t>
-      </w:r>
-      <w:r>
-        <w:rPr>
-          <w:rFonts w:ascii="Courier New" w:hAnsi="Courier New" w:cs="Courier New"/>
-        </w:rPr>
-        <w:t xml:space="preserve"> 11:12:46 IST 2018</w:t>
+        <w:t>TUE Nov 06 11:12:46 IST 2018</w:t>
       </w:r>
     </w:p>
     <w:p>
@@ -31512,6 +31506,666 @@
         <w:tab/>
         <w:t>- 3209.0</w:t>
       </w:r>
+    </w:p>
+    <w:p>
+      <w:pPr>
+        <w:pStyle w:val="PlainText"/>
+        <w:rPr>
+          <w:rFonts w:ascii="Courier New" w:hAnsi="Courier New" w:cs="Courier New"/>
+          <w:b/>
+        </w:rPr>
+      </w:pPr>
+    </w:p>
+    <w:p>
+      <w:pPr>
+        <w:pStyle w:val="PlainText"/>
+        <w:rPr>
+          <w:rFonts w:ascii="Courier New" w:hAnsi="Courier New" w:cs="Courier New"/>
+        </w:rPr>
+      </w:pPr>
+      <w:r>
+        <w:rPr>
+          <w:rFonts w:ascii="Courier New" w:hAnsi="Courier New" w:cs="Courier New"/>
+        </w:rPr>
+        <w:t>FRI Nov 09</w:t>
+      </w:r>
+      <w:r>
+        <w:rPr>
+          <w:rFonts w:ascii="Courier New" w:hAnsi="Courier New" w:cs="Courier New"/>
+        </w:rPr>
+        <w:t xml:space="preserve"> 11:33:35 IST 2018</w:t>
+      </w:r>
+    </w:p>
+    <w:p>
+      <w:pPr>
+        <w:pStyle w:val="PlainText"/>
+        <w:rPr>
+          <w:rFonts w:ascii="Courier New" w:hAnsi="Courier New" w:cs="Courier New"/>
+        </w:rPr>
+      </w:pPr>
+      <w:r>
+        <w:rPr>
+          <w:rFonts w:ascii="Courier New" w:hAnsi="Courier New" w:cs="Courier New"/>
+        </w:rPr>
+        <w:t>Person Name</w:t>
+      </w:r>
+      <w:r>
+        <w:rPr>
+          <w:rFonts w:ascii="Courier New" w:hAnsi="Courier New" w:cs="Courier New"/>
+        </w:rPr>
+        <w:tab/>
+      </w:r>
+      <w:r>
+        <w:rPr>
+          <w:rFonts w:ascii="Courier New" w:hAnsi="Courier New" w:cs="Courier New"/>
+        </w:rPr>
+        <w:tab/>
+      </w:r>
+      <w:r>
+        <w:rPr>
+          <w:rFonts w:ascii="Courier New" w:hAnsi="Courier New" w:cs="Courier New"/>
+        </w:rPr>
+        <w:tab/>
+      </w:r>
+      <w:r>
+        <w:rPr>
+          <w:rFonts w:ascii="Courier New" w:hAnsi="Courier New" w:cs="Courier New"/>
+        </w:rPr>
+        <w:tab/>
+        <w:t>- AR</w:t>
+      </w:r>
+    </w:p>
+    <w:p>
+      <w:pPr>
+        <w:pStyle w:val="PlainText"/>
+        <w:rPr>
+          <w:rFonts w:ascii="Courier New" w:hAnsi="Courier New" w:cs="Courier New"/>
+        </w:rPr>
+      </w:pPr>
+      <w:r>
+        <w:rPr>
+          <w:rFonts w:ascii="Courier New" w:hAnsi="Courier New" w:cs="Courier New"/>
+        </w:rPr>
+        <w:t>Bill number</w:t>
+      </w:r>
+      <w:r>
+        <w:rPr>
+          <w:rFonts w:ascii="Courier New" w:hAnsi="Courier New" w:cs="Courier New"/>
+        </w:rPr>
+        <w:tab/>
+      </w:r>
+      <w:r>
+        <w:rPr>
+          <w:rFonts w:ascii="Courier New" w:hAnsi="Courier New" w:cs="Courier New"/>
+        </w:rPr>
+        <w:tab/>
+      </w:r>
+      <w:r>
+        <w:rPr>
+          <w:rFonts w:ascii="Courier New" w:hAnsi="Courier New" w:cs="Courier New"/>
+        </w:rPr>
+        <w:tab/>
+      </w:r>
+      <w:r>
+        <w:rPr>
+          <w:rFonts w:ascii="Courier New" w:hAnsi="Courier New" w:cs="Courier New"/>
+        </w:rPr>
+        <w:tab/>
+        <w:t>- 8836</w:t>
+      </w:r>
+    </w:p>
+    <w:p>
+      <w:pPr>
+        <w:pStyle w:val="PlainText"/>
+        <w:rPr>
+          <w:rFonts w:ascii="Courier New" w:hAnsi="Courier New" w:cs="Courier New"/>
+        </w:rPr>
+      </w:pPr>
+      <w:r>
+        <w:rPr>
+          <w:rFonts w:ascii="Courier New" w:hAnsi="Courier New" w:cs="Courier New"/>
+        </w:rPr>
+        <w:t>---------------------------------------------------------------</w:t>
+      </w:r>
+    </w:p>
+    <w:p>
+      <w:pPr>
+        <w:pStyle w:val="PlainText"/>
+        <w:rPr>
+          <w:rFonts w:ascii="Courier New" w:hAnsi="Courier New" w:cs="Courier New"/>
+        </w:rPr>
+      </w:pPr>
+      <w:r>
+        <w:rPr>
+          <w:rFonts w:ascii="Courier New" w:hAnsi="Courier New" w:cs="Courier New"/>
+        </w:rPr>
+        <w:t>Item Name</w:t>
+      </w:r>
+      <w:r>
+        <w:rPr>
+          <w:rFonts w:ascii="Courier New" w:hAnsi="Courier New" w:cs="Courier New"/>
+        </w:rPr>
+        <w:tab/>
+      </w:r>
+      <w:r>
+        <w:rPr>
+          <w:rFonts w:ascii="Courier New" w:hAnsi="Courier New" w:cs="Courier New"/>
+        </w:rPr>
+        <w:tab/>
+      </w:r>
+      <w:r>
+        <w:rPr>
+          <w:rFonts w:ascii="Courier New" w:hAnsi="Courier New" w:cs="Courier New"/>
+        </w:rPr>
+        <w:tab/>
+      </w:r>
+      <w:r>
+        <w:rPr>
+          <w:rFonts w:ascii="Courier New" w:hAnsi="Courier New" w:cs="Courier New"/>
+        </w:rPr>
+        <w:tab/>
+        <w:t>- POTATO</w:t>
+      </w:r>
+    </w:p>
+    <w:p>
+      <w:pPr>
+        <w:pStyle w:val="PlainText"/>
+        <w:rPr>
+          <w:rFonts w:ascii="Courier New" w:hAnsi="Courier New" w:cs="Courier New"/>
+        </w:rPr>
+      </w:pPr>
+      <w:r>
+        <w:rPr>
+          <w:rFonts w:ascii="Courier New" w:hAnsi="Courier New" w:cs="Courier New"/>
+        </w:rPr>
+        <w:t>Number of Pockets</w:t>
+      </w:r>
+      <w:r>
+        <w:rPr>
+          <w:rFonts w:ascii="Courier New" w:hAnsi="Courier New" w:cs="Courier New"/>
+        </w:rPr>
+        <w:tab/>
+      </w:r>
+      <w:r>
+        <w:rPr>
+          <w:rFonts w:ascii="Courier New" w:hAnsi="Courier New" w:cs="Courier New"/>
+        </w:rPr>
+        <w:tab/>
+      </w:r>
+      <w:r>
+        <w:rPr>
+          <w:rFonts w:ascii="Courier New" w:hAnsi="Courier New" w:cs="Courier New"/>
+        </w:rPr>
+        <w:tab/>
+        <w:t>- 1</w:t>
+      </w:r>
+    </w:p>
+    <w:p>
+      <w:pPr>
+        <w:pStyle w:val="PlainText"/>
+        <w:rPr>
+          <w:rFonts w:ascii="Courier New" w:hAnsi="Courier New" w:cs="Courier New"/>
+        </w:rPr>
+      </w:pPr>
+      <w:r>
+        <w:rPr>
+          <w:rFonts w:ascii="Courier New" w:hAnsi="Courier New" w:cs="Courier New"/>
+        </w:rPr>
+        <w:t>Number of KGs</w:t>
+      </w:r>
+      <w:r>
+        <w:rPr>
+          <w:rFonts w:ascii="Courier New" w:hAnsi="Courier New" w:cs="Courier New"/>
+        </w:rPr>
+        <w:tab/>
+      </w:r>
+      <w:r>
+        <w:rPr>
+          <w:rFonts w:ascii="Courier New" w:hAnsi="Courier New" w:cs="Courier New"/>
+        </w:rPr>
+        <w:tab/>
+      </w:r>
+      <w:r>
+        <w:rPr>
+          <w:rFonts w:ascii="Courier New" w:hAnsi="Courier New" w:cs="Courier New"/>
+        </w:rPr>
+        <w:tab/>
+        <w:t>- 51</w:t>
+      </w:r>
+    </w:p>
+    <w:p>
+      <w:pPr>
+        <w:pStyle w:val="PlainText"/>
+        <w:rPr>
+          <w:rFonts w:ascii="Courier New" w:hAnsi="Courier New" w:cs="Courier New"/>
+        </w:rPr>
+      </w:pPr>
+      <w:r>
+        <w:rPr>
+          <w:rFonts w:ascii="Courier New" w:hAnsi="Courier New" w:cs="Courier New"/>
+        </w:rPr>
+        <w:t>Rate</w:t>
+      </w:r>
+      <w:r>
+        <w:rPr>
+          <w:rFonts w:ascii="Courier New" w:hAnsi="Courier New" w:cs="Courier New"/>
+        </w:rPr>
+        <w:tab/>
+      </w:r>
+      <w:r>
+        <w:rPr>
+          <w:rFonts w:ascii="Courier New" w:hAnsi="Courier New" w:cs="Courier New"/>
+        </w:rPr>
+        <w:tab/>
+      </w:r>
+      <w:r>
+        <w:rPr>
+          <w:rFonts w:ascii="Courier New" w:hAnsi="Courier New" w:cs="Courier New"/>
+        </w:rPr>
+        <w:tab/>
+      </w:r>
+      <w:r>
+        <w:rPr>
+          <w:rFonts w:ascii="Courier New" w:hAnsi="Courier New" w:cs="Courier New"/>
+        </w:rPr>
+        <w:tab/>
+      </w:r>
+      <w:r>
+        <w:rPr>
+          <w:rFonts w:ascii="Courier New" w:hAnsi="Courier New" w:cs="Courier New"/>
+        </w:rPr>
+        <w:tab/>
+        <w:t>- 21</w:t>
+      </w:r>
+    </w:p>
+    <w:p>
+      <w:pPr>
+        <w:pStyle w:val="PlainText"/>
+        <w:rPr>
+          <w:rFonts w:ascii="Courier New" w:hAnsi="Courier New" w:cs="Courier New"/>
+        </w:rPr>
+      </w:pPr>
+      <w:r>
+        <w:rPr>
+          <w:rFonts w:ascii="Courier New" w:hAnsi="Courier New" w:cs="Courier New"/>
+        </w:rPr>
+        <w:t>Total Price</w:t>
+      </w:r>
+      <w:r>
+        <w:rPr>
+          <w:rFonts w:ascii="Courier New" w:hAnsi="Courier New" w:cs="Courier New"/>
+        </w:rPr>
+        <w:tab/>
+      </w:r>
+      <w:r>
+        <w:rPr>
+          <w:rFonts w:ascii="Courier New" w:hAnsi="Courier New" w:cs="Courier New"/>
+        </w:rPr>
+        <w:tab/>
+      </w:r>
+      <w:r>
+        <w:rPr>
+          <w:rFonts w:ascii="Courier New" w:hAnsi="Courier New" w:cs="Courier New"/>
+        </w:rPr>
+        <w:tab/>
+      </w:r>
+      <w:r>
+        <w:rPr>
+          <w:rFonts w:ascii="Courier New" w:hAnsi="Courier New" w:cs="Courier New"/>
+        </w:rPr>
+        <w:tab/>
+        <w:t>- 1071.0</w:t>
+      </w:r>
+    </w:p>
+    <w:p>
+      <w:pPr>
+        <w:pStyle w:val="PlainText"/>
+        <w:rPr>
+          <w:rFonts w:ascii="Courier New" w:hAnsi="Courier New" w:cs="Courier New"/>
+          <w:color w:val="FF0000"/>
+        </w:rPr>
+      </w:pPr>
+      <w:r>
+        <w:rPr>
+          <w:rFonts w:ascii="Courier New" w:hAnsi="Courier New" w:cs="Courier New"/>
+          <w:color w:val="FF0000"/>
+        </w:rPr>
+        <w:t>Amount Received</w:t>
+      </w:r>
+      <w:r>
+        <w:rPr>
+          <w:rFonts w:ascii="Courier New" w:hAnsi="Courier New" w:cs="Courier New"/>
+          <w:color w:val="FF0000"/>
+        </w:rPr>
+        <w:tab/>
+      </w:r>
+      <w:r>
+        <w:rPr>
+          <w:rFonts w:ascii="Courier New" w:hAnsi="Courier New" w:cs="Courier New"/>
+          <w:color w:val="FF0000"/>
+        </w:rPr>
+        <w:tab/>
+      </w:r>
+      <w:r>
+        <w:rPr>
+          <w:rFonts w:ascii="Courier New" w:hAnsi="Courier New" w:cs="Courier New"/>
+          <w:color w:val="FF0000"/>
+        </w:rPr>
+        <w:tab/>
+        <w:t>- 3209</w:t>
+      </w:r>
+    </w:p>
+    <w:p>
+      <w:pPr>
+        <w:pStyle w:val="PlainText"/>
+        <w:rPr>
+          <w:rFonts w:ascii="Courier New" w:hAnsi="Courier New" w:cs="Courier New"/>
+        </w:rPr>
+      </w:pPr>
+      <w:r>
+        <w:rPr>
+          <w:rFonts w:ascii="Courier New" w:hAnsi="Courier New" w:cs="Courier New"/>
+        </w:rPr>
+        <w:t>Amount balance</w:t>
+      </w:r>
+      <w:r>
+        <w:rPr>
+          <w:rFonts w:ascii="Courier New" w:hAnsi="Courier New" w:cs="Courier New"/>
+        </w:rPr>
+        <w:tab/>
+      </w:r>
+      <w:r>
+        <w:rPr>
+          <w:rFonts w:ascii="Courier New" w:hAnsi="Courier New" w:cs="Courier New"/>
+        </w:rPr>
+        <w:tab/>
+      </w:r>
+      <w:r>
+        <w:rPr>
+          <w:rFonts w:ascii="Courier New" w:hAnsi="Courier New" w:cs="Courier New"/>
+        </w:rPr>
+        <w:tab/>
+        <w:t>- 1071.0</w:t>
+      </w:r>
+    </w:p>
+    <w:p>
+      <w:pPr>
+        <w:pStyle w:val="PlainText"/>
+        <w:rPr>
+          <w:rFonts w:ascii="Courier New" w:hAnsi="Courier New" w:cs="Courier New"/>
+        </w:rPr>
+      </w:pPr>
+      <w:r>
+        <w:rPr>
+          <w:rFonts w:ascii="Courier New" w:hAnsi="Courier New" w:cs="Courier New"/>
+        </w:rPr>
+        <w:t>Amount Received mode</w:t>
+      </w:r>
+      <w:r>
+        <w:rPr>
+          <w:rFonts w:ascii="Courier New" w:hAnsi="Courier New" w:cs="Courier New"/>
+        </w:rPr>
+        <w:tab/>
+      </w:r>
+      <w:r>
+        <w:rPr>
+          <w:rFonts w:ascii="Courier New" w:hAnsi="Courier New" w:cs="Courier New"/>
+        </w:rPr>
+        <w:tab/>
+        <w:t>- CASH</w:t>
+      </w:r>
+    </w:p>
+    <w:p>
+      <w:pPr>
+        <w:pStyle w:val="PlainText"/>
+        <w:rPr>
+          <w:rFonts w:ascii="Courier New" w:hAnsi="Courier New" w:cs="Courier New"/>
+        </w:rPr>
+      </w:pPr>
+    </w:p>
+    <w:p>
+      <w:pPr>
+        <w:pStyle w:val="PlainText"/>
+        <w:rPr>
+          <w:rFonts w:ascii="Courier New" w:hAnsi="Courier New" w:cs="Courier New"/>
+        </w:rPr>
+      </w:pPr>
+      <w:r>
+        <w:rPr>
+          <w:rFonts w:ascii="Courier New" w:hAnsi="Courier New" w:cs="Courier New"/>
+        </w:rPr>
+        <w:t>Item Name</w:t>
+      </w:r>
+      <w:r>
+        <w:rPr>
+          <w:rFonts w:ascii="Courier New" w:hAnsi="Courier New" w:cs="Courier New"/>
+        </w:rPr>
+        <w:tab/>
+      </w:r>
+      <w:r>
+        <w:rPr>
+          <w:rFonts w:ascii="Courier New" w:hAnsi="Courier New" w:cs="Courier New"/>
+        </w:rPr>
+        <w:tab/>
+      </w:r>
+      <w:r>
+        <w:rPr>
+          <w:rFonts w:ascii="Courier New" w:hAnsi="Courier New" w:cs="Courier New"/>
+        </w:rPr>
+        <w:tab/>
+      </w:r>
+      <w:r>
+        <w:rPr>
+          <w:rFonts w:ascii="Courier New" w:hAnsi="Courier New" w:cs="Courier New"/>
+        </w:rPr>
+        <w:tab/>
+        <w:t>- SORE KAI</w:t>
+      </w:r>
+    </w:p>
+    <w:p>
+      <w:pPr>
+        <w:pStyle w:val="PlainText"/>
+        <w:rPr>
+          <w:rFonts w:ascii="Courier New" w:hAnsi="Courier New" w:cs="Courier New"/>
+        </w:rPr>
+      </w:pPr>
+      <w:r>
+        <w:rPr>
+          <w:rFonts w:ascii="Courier New" w:hAnsi="Courier New" w:cs="Courier New"/>
+        </w:rPr>
+        <w:t>Number of Pockets</w:t>
+      </w:r>
+      <w:r>
+        <w:rPr>
+          <w:rFonts w:ascii="Courier New" w:hAnsi="Courier New" w:cs="Courier New"/>
+        </w:rPr>
+        <w:tab/>
+      </w:r>
+      <w:r>
+        <w:rPr>
+          <w:rFonts w:ascii="Courier New" w:hAnsi="Courier New" w:cs="Courier New"/>
+        </w:rPr>
+        <w:tab/>
+      </w:r>
+      <w:r>
+        <w:rPr>
+          <w:rFonts w:ascii="Courier New" w:hAnsi="Courier New" w:cs="Courier New"/>
+        </w:rPr>
+        <w:tab/>
+        <w:t>- 1</w:t>
+      </w:r>
+    </w:p>
+    <w:p>
+      <w:pPr>
+        <w:pStyle w:val="PlainText"/>
+        <w:rPr>
+          <w:rFonts w:ascii="Courier New" w:hAnsi="Courier New" w:cs="Courier New"/>
+        </w:rPr>
+      </w:pPr>
+      <w:r>
+        <w:rPr>
+          <w:rFonts w:ascii="Courier New" w:hAnsi="Courier New" w:cs="Courier New"/>
+        </w:rPr>
+        <w:t>Number of KGs</w:t>
+      </w:r>
+      <w:r>
+        <w:rPr>
+          <w:rFonts w:ascii="Courier New" w:hAnsi="Courier New" w:cs="Courier New"/>
+        </w:rPr>
+        <w:tab/>
+      </w:r>
+      <w:r>
+        <w:rPr>
+          <w:rFonts w:ascii="Courier New" w:hAnsi="Courier New" w:cs="Courier New"/>
+        </w:rPr>
+        <w:tab/>
+      </w:r>
+      <w:r>
+        <w:rPr>
+          <w:rFonts w:ascii="Courier New" w:hAnsi="Courier New" w:cs="Courier New"/>
+        </w:rPr>
+        <w:tab/>
+        <w:t>- 53</w:t>
+      </w:r>
+    </w:p>
+    <w:p>
+      <w:pPr>
+        <w:pStyle w:val="PlainText"/>
+        <w:rPr>
+          <w:rFonts w:ascii="Courier New" w:hAnsi="Courier New" w:cs="Courier New"/>
+        </w:rPr>
+      </w:pPr>
+      <w:r>
+        <w:rPr>
+          <w:rFonts w:ascii="Courier New" w:hAnsi="Courier New" w:cs="Courier New"/>
+        </w:rPr>
+        <w:t>Rate</w:t>
+      </w:r>
+      <w:r>
+        <w:rPr>
+          <w:rFonts w:ascii="Courier New" w:hAnsi="Courier New" w:cs="Courier New"/>
+        </w:rPr>
+        <w:tab/>
+      </w:r>
+      <w:r>
+        <w:rPr>
+          <w:rFonts w:ascii="Courier New" w:hAnsi="Courier New" w:cs="Courier New"/>
+        </w:rPr>
+        <w:tab/>
+      </w:r>
+      <w:r>
+        <w:rPr>
+          <w:rFonts w:ascii="Courier New" w:hAnsi="Courier New" w:cs="Courier New"/>
+        </w:rPr>
+        <w:tab/>
+      </w:r>
+      <w:r>
+        <w:rPr>
+          <w:rFonts w:ascii="Courier New" w:hAnsi="Courier New" w:cs="Courier New"/>
+        </w:rPr>
+        <w:tab/>
+      </w:r>
+      <w:r>
+        <w:rPr>
+          <w:rFonts w:ascii="Courier New" w:hAnsi="Courier New" w:cs="Courier New"/>
+        </w:rPr>
+        <w:tab/>
+        <w:t>- 6</w:t>
+      </w:r>
+    </w:p>
+    <w:p>
+      <w:pPr>
+        <w:pStyle w:val="PlainText"/>
+        <w:rPr>
+          <w:rFonts w:ascii="Courier New" w:hAnsi="Courier New" w:cs="Courier New"/>
+        </w:rPr>
+      </w:pPr>
+      <w:r>
+        <w:rPr>
+          <w:rFonts w:ascii="Courier New" w:hAnsi="Courier New" w:cs="Courier New"/>
+        </w:rPr>
+        <w:t>Total Price</w:t>
+      </w:r>
+      <w:r>
+        <w:rPr>
+          <w:rFonts w:ascii="Courier New" w:hAnsi="Courier New" w:cs="Courier New"/>
+        </w:rPr>
+        <w:tab/>
+      </w:r>
+      <w:r>
+        <w:rPr>
+          <w:rFonts w:ascii="Courier New" w:hAnsi="Courier New" w:cs="Courier New"/>
+        </w:rPr>
+        <w:tab/>
+      </w:r>
+      <w:r>
+        <w:rPr>
+          <w:rFonts w:ascii="Courier New" w:hAnsi="Courier New" w:cs="Courier New"/>
+        </w:rPr>
+        <w:tab/>
+      </w:r>
+      <w:r>
+        <w:rPr>
+          <w:rFonts w:ascii="Courier New" w:hAnsi="Courier New" w:cs="Courier New"/>
+        </w:rPr>
+        <w:tab/>
+        <w:t>- 318.0</w:t>
+      </w:r>
+    </w:p>
+    <w:p>
+      <w:pPr>
+        <w:pStyle w:val="PlainText"/>
+        <w:rPr>
+          <w:rFonts w:ascii="Courier New" w:hAnsi="Courier New" w:cs="Courier New"/>
+          <w:b/>
+        </w:rPr>
+      </w:pPr>
+      <w:r>
+        <w:rPr>
+          <w:rFonts w:ascii="Courier New" w:hAnsi="Courier New" w:cs="Courier New"/>
+          <w:b/>
+        </w:rPr>
+        <w:t>Amount balance</w:t>
+      </w:r>
+      <w:r>
+        <w:rPr>
+          <w:rFonts w:ascii="Courier New" w:hAnsi="Courier New" w:cs="Courier New"/>
+          <w:b/>
+        </w:rPr>
+        <w:tab/>
+      </w:r>
+      <w:r>
+        <w:rPr>
+          <w:rFonts w:ascii="Courier New" w:hAnsi="Courier New" w:cs="Courier New"/>
+          <w:b/>
+        </w:rPr>
+        <w:tab/>
+      </w:r>
+      <w:r>
+        <w:rPr>
+          <w:rFonts w:ascii="Courier New" w:hAnsi="Courier New" w:cs="Courier New"/>
+          <w:b/>
+        </w:rPr>
+        <w:tab/>
+        <w:t>- 1389.0</w:t>
+      </w:r>
+    </w:p>
+    <w:p>
+      <w:pPr>
+        <w:pStyle w:val="PlainText"/>
+        <w:rPr>
+          <w:rFonts w:ascii="Courier New" w:hAnsi="Courier New" w:cs="Courier New"/>
+        </w:rPr>
+      </w:pPr>
+    </w:p>
+    <w:p>
+      <w:pPr>
+        <w:pStyle w:val="PlainText"/>
+        <w:rPr>
+          <w:rFonts w:ascii="Courier New" w:hAnsi="Courier New" w:cs="Courier New"/>
+          <w:b/>
+        </w:rPr>
+      </w:pPr>
     </w:p>
     <w:p>
       <w:pPr>

</xml_diff>

<commit_message>
15/11/2018 MAMATHA CHICK IN
</commit_message>
<xml_diff>
--- a/customer _details/GANGAMMA/SEP/TUMKUR/AR/PURCHASE DETAILS.docx
+++ b/customer _details/GANGAMMA/SEP/TUMKUR/AR/PURCHASE DETAILS.docx
@@ -31527,13 +31527,7 @@
         <w:rPr>
           <w:rFonts w:ascii="Courier New" w:hAnsi="Courier New" w:cs="Courier New"/>
         </w:rPr>
-        <w:t>FRI Nov 09</w:t>
-      </w:r>
-      <w:r>
-        <w:rPr>
-          <w:rFonts w:ascii="Courier New" w:hAnsi="Courier New" w:cs="Courier New"/>
-        </w:rPr>
-        <w:t xml:space="preserve"> 11:33:35 IST 2018</w:t>
+        <w:t>FRI Nov 09 11:33:35 IST 2018</w:t>
       </w:r>
     </w:p>
     <w:p>
@@ -32149,6 +32143,666 @@
         <w:tab/>
         <w:t>- 1389.0</w:t>
       </w:r>
+    </w:p>
+    <w:p>
+      <w:pPr>
+        <w:pStyle w:val="PlainText"/>
+        <w:rPr>
+          <w:rFonts w:ascii="Courier New" w:hAnsi="Courier New" w:cs="Courier New"/>
+          <w:b/>
+        </w:rPr>
+      </w:pPr>
+    </w:p>
+    <w:p>
+      <w:pPr>
+        <w:pStyle w:val="PlainText"/>
+        <w:rPr>
+          <w:rFonts w:ascii="Courier New" w:hAnsi="Courier New" w:cs="Courier New"/>
+        </w:rPr>
+      </w:pPr>
+      <w:r>
+        <w:rPr>
+          <w:rFonts w:ascii="Courier New" w:hAnsi="Courier New" w:cs="Courier New"/>
+        </w:rPr>
+        <w:t>TUE Nov 13</w:t>
+      </w:r>
+      <w:r>
+        <w:rPr>
+          <w:rFonts w:ascii="Courier New" w:hAnsi="Courier New" w:cs="Courier New"/>
+        </w:rPr>
+        <w:t xml:space="preserve"> 11:42:29 IST 2018</w:t>
+      </w:r>
+    </w:p>
+    <w:p>
+      <w:pPr>
+        <w:pStyle w:val="PlainText"/>
+        <w:rPr>
+          <w:rFonts w:ascii="Courier New" w:hAnsi="Courier New" w:cs="Courier New"/>
+        </w:rPr>
+      </w:pPr>
+      <w:r>
+        <w:rPr>
+          <w:rFonts w:ascii="Courier New" w:hAnsi="Courier New" w:cs="Courier New"/>
+        </w:rPr>
+        <w:t>Person Name</w:t>
+      </w:r>
+      <w:r>
+        <w:rPr>
+          <w:rFonts w:ascii="Courier New" w:hAnsi="Courier New" w:cs="Courier New"/>
+        </w:rPr>
+        <w:tab/>
+      </w:r>
+      <w:r>
+        <w:rPr>
+          <w:rFonts w:ascii="Courier New" w:hAnsi="Courier New" w:cs="Courier New"/>
+        </w:rPr>
+        <w:tab/>
+      </w:r>
+      <w:r>
+        <w:rPr>
+          <w:rFonts w:ascii="Courier New" w:hAnsi="Courier New" w:cs="Courier New"/>
+        </w:rPr>
+        <w:tab/>
+      </w:r>
+      <w:r>
+        <w:rPr>
+          <w:rFonts w:ascii="Courier New" w:hAnsi="Courier New" w:cs="Courier New"/>
+        </w:rPr>
+        <w:tab/>
+        <w:t>- AR</w:t>
+      </w:r>
+    </w:p>
+    <w:p>
+      <w:pPr>
+        <w:pStyle w:val="PlainText"/>
+        <w:rPr>
+          <w:rFonts w:ascii="Courier New" w:hAnsi="Courier New" w:cs="Courier New"/>
+        </w:rPr>
+      </w:pPr>
+      <w:r>
+        <w:rPr>
+          <w:rFonts w:ascii="Courier New" w:hAnsi="Courier New" w:cs="Courier New"/>
+        </w:rPr>
+        <w:t>Bill number</w:t>
+      </w:r>
+      <w:r>
+        <w:rPr>
+          <w:rFonts w:ascii="Courier New" w:hAnsi="Courier New" w:cs="Courier New"/>
+        </w:rPr>
+        <w:tab/>
+      </w:r>
+      <w:r>
+        <w:rPr>
+          <w:rFonts w:ascii="Courier New" w:hAnsi="Courier New" w:cs="Courier New"/>
+        </w:rPr>
+        <w:tab/>
+      </w:r>
+      <w:r>
+        <w:rPr>
+          <w:rFonts w:ascii="Courier New" w:hAnsi="Courier New" w:cs="Courier New"/>
+        </w:rPr>
+        <w:tab/>
+      </w:r>
+      <w:r>
+        <w:rPr>
+          <w:rFonts w:ascii="Courier New" w:hAnsi="Courier New" w:cs="Courier New"/>
+        </w:rPr>
+        <w:tab/>
+        <w:t>- 8918</w:t>
+      </w:r>
+    </w:p>
+    <w:p>
+      <w:pPr>
+        <w:pStyle w:val="PlainText"/>
+        <w:rPr>
+          <w:rFonts w:ascii="Courier New" w:hAnsi="Courier New" w:cs="Courier New"/>
+        </w:rPr>
+      </w:pPr>
+      <w:r>
+        <w:rPr>
+          <w:rFonts w:ascii="Courier New" w:hAnsi="Courier New" w:cs="Courier New"/>
+        </w:rPr>
+        <w:t>---------------------------------------------------------------</w:t>
+      </w:r>
+    </w:p>
+    <w:p>
+      <w:pPr>
+        <w:pStyle w:val="PlainText"/>
+        <w:rPr>
+          <w:rFonts w:ascii="Courier New" w:hAnsi="Courier New" w:cs="Courier New"/>
+        </w:rPr>
+      </w:pPr>
+      <w:r>
+        <w:rPr>
+          <w:rFonts w:ascii="Courier New" w:hAnsi="Courier New" w:cs="Courier New"/>
+        </w:rPr>
+        <w:t>Item Name</w:t>
+      </w:r>
+      <w:r>
+        <w:rPr>
+          <w:rFonts w:ascii="Courier New" w:hAnsi="Courier New" w:cs="Courier New"/>
+        </w:rPr>
+        <w:tab/>
+      </w:r>
+      <w:r>
+        <w:rPr>
+          <w:rFonts w:ascii="Courier New" w:hAnsi="Courier New" w:cs="Courier New"/>
+        </w:rPr>
+        <w:tab/>
+      </w:r>
+      <w:r>
+        <w:rPr>
+          <w:rFonts w:ascii="Courier New" w:hAnsi="Courier New" w:cs="Courier New"/>
+        </w:rPr>
+        <w:tab/>
+      </w:r>
+      <w:r>
+        <w:rPr>
+          <w:rFonts w:ascii="Courier New" w:hAnsi="Courier New" w:cs="Courier New"/>
+        </w:rPr>
+        <w:tab/>
+        <w:t>- POTATO</w:t>
+      </w:r>
+    </w:p>
+    <w:p>
+      <w:pPr>
+        <w:pStyle w:val="PlainText"/>
+        <w:rPr>
+          <w:rFonts w:ascii="Courier New" w:hAnsi="Courier New" w:cs="Courier New"/>
+        </w:rPr>
+      </w:pPr>
+      <w:r>
+        <w:rPr>
+          <w:rFonts w:ascii="Courier New" w:hAnsi="Courier New" w:cs="Courier New"/>
+        </w:rPr>
+        <w:t>Number of Pockets</w:t>
+      </w:r>
+      <w:r>
+        <w:rPr>
+          <w:rFonts w:ascii="Courier New" w:hAnsi="Courier New" w:cs="Courier New"/>
+        </w:rPr>
+        <w:tab/>
+      </w:r>
+      <w:r>
+        <w:rPr>
+          <w:rFonts w:ascii="Courier New" w:hAnsi="Courier New" w:cs="Courier New"/>
+        </w:rPr>
+        <w:tab/>
+      </w:r>
+      <w:r>
+        <w:rPr>
+          <w:rFonts w:ascii="Courier New" w:hAnsi="Courier New" w:cs="Courier New"/>
+        </w:rPr>
+        <w:tab/>
+        <w:t>- 1</w:t>
+      </w:r>
+    </w:p>
+    <w:p>
+      <w:pPr>
+        <w:pStyle w:val="PlainText"/>
+        <w:rPr>
+          <w:rFonts w:ascii="Courier New" w:hAnsi="Courier New" w:cs="Courier New"/>
+        </w:rPr>
+      </w:pPr>
+      <w:r>
+        <w:rPr>
+          <w:rFonts w:ascii="Courier New" w:hAnsi="Courier New" w:cs="Courier New"/>
+        </w:rPr>
+        <w:t>Number of KGs</w:t>
+      </w:r>
+      <w:r>
+        <w:rPr>
+          <w:rFonts w:ascii="Courier New" w:hAnsi="Courier New" w:cs="Courier New"/>
+        </w:rPr>
+        <w:tab/>
+      </w:r>
+      <w:r>
+        <w:rPr>
+          <w:rFonts w:ascii="Courier New" w:hAnsi="Courier New" w:cs="Courier New"/>
+        </w:rPr>
+        <w:tab/>
+      </w:r>
+      <w:r>
+        <w:rPr>
+          <w:rFonts w:ascii="Courier New" w:hAnsi="Courier New" w:cs="Courier New"/>
+        </w:rPr>
+        <w:tab/>
+        <w:t>- 53</w:t>
+      </w:r>
+    </w:p>
+    <w:p>
+      <w:pPr>
+        <w:pStyle w:val="PlainText"/>
+        <w:rPr>
+          <w:rFonts w:ascii="Courier New" w:hAnsi="Courier New" w:cs="Courier New"/>
+        </w:rPr>
+      </w:pPr>
+      <w:r>
+        <w:rPr>
+          <w:rFonts w:ascii="Courier New" w:hAnsi="Courier New" w:cs="Courier New"/>
+        </w:rPr>
+        <w:t>Rate</w:t>
+      </w:r>
+      <w:r>
+        <w:rPr>
+          <w:rFonts w:ascii="Courier New" w:hAnsi="Courier New" w:cs="Courier New"/>
+        </w:rPr>
+        <w:tab/>
+      </w:r>
+      <w:r>
+        <w:rPr>
+          <w:rFonts w:ascii="Courier New" w:hAnsi="Courier New" w:cs="Courier New"/>
+        </w:rPr>
+        <w:tab/>
+      </w:r>
+      <w:r>
+        <w:rPr>
+          <w:rFonts w:ascii="Courier New" w:hAnsi="Courier New" w:cs="Courier New"/>
+        </w:rPr>
+        <w:tab/>
+      </w:r>
+      <w:r>
+        <w:rPr>
+          <w:rFonts w:ascii="Courier New" w:hAnsi="Courier New" w:cs="Courier New"/>
+        </w:rPr>
+        <w:tab/>
+      </w:r>
+      <w:r>
+        <w:rPr>
+          <w:rFonts w:ascii="Courier New" w:hAnsi="Courier New" w:cs="Courier New"/>
+        </w:rPr>
+        <w:tab/>
+        <w:t>- 22</w:t>
+      </w:r>
+    </w:p>
+    <w:p>
+      <w:pPr>
+        <w:pStyle w:val="PlainText"/>
+        <w:rPr>
+          <w:rFonts w:ascii="Courier New" w:hAnsi="Courier New" w:cs="Courier New"/>
+        </w:rPr>
+      </w:pPr>
+      <w:r>
+        <w:rPr>
+          <w:rFonts w:ascii="Courier New" w:hAnsi="Courier New" w:cs="Courier New"/>
+        </w:rPr>
+        <w:t>Total Price</w:t>
+      </w:r>
+      <w:r>
+        <w:rPr>
+          <w:rFonts w:ascii="Courier New" w:hAnsi="Courier New" w:cs="Courier New"/>
+        </w:rPr>
+        <w:tab/>
+      </w:r>
+      <w:r>
+        <w:rPr>
+          <w:rFonts w:ascii="Courier New" w:hAnsi="Courier New" w:cs="Courier New"/>
+        </w:rPr>
+        <w:tab/>
+      </w:r>
+      <w:r>
+        <w:rPr>
+          <w:rFonts w:ascii="Courier New" w:hAnsi="Courier New" w:cs="Courier New"/>
+        </w:rPr>
+        <w:tab/>
+      </w:r>
+      <w:r>
+        <w:rPr>
+          <w:rFonts w:ascii="Courier New" w:hAnsi="Courier New" w:cs="Courier New"/>
+        </w:rPr>
+        <w:tab/>
+        <w:t>- 1166.0</w:t>
+      </w:r>
+    </w:p>
+    <w:p>
+      <w:pPr>
+        <w:pStyle w:val="PlainText"/>
+        <w:rPr>
+          <w:rFonts w:ascii="Courier New" w:hAnsi="Courier New" w:cs="Courier New"/>
+          <w:color w:val="FF0000"/>
+        </w:rPr>
+      </w:pPr>
+      <w:r>
+        <w:rPr>
+          <w:rFonts w:ascii="Courier New" w:hAnsi="Courier New" w:cs="Courier New"/>
+          <w:color w:val="FF0000"/>
+        </w:rPr>
+        <w:t>Amount Received</w:t>
+      </w:r>
+      <w:r>
+        <w:rPr>
+          <w:rFonts w:ascii="Courier New" w:hAnsi="Courier New" w:cs="Courier New"/>
+          <w:color w:val="FF0000"/>
+        </w:rPr>
+        <w:tab/>
+      </w:r>
+      <w:r>
+        <w:rPr>
+          <w:rFonts w:ascii="Courier New" w:hAnsi="Courier New" w:cs="Courier New"/>
+          <w:color w:val="FF0000"/>
+        </w:rPr>
+        <w:tab/>
+      </w:r>
+      <w:r>
+        <w:rPr>
+          <w:rFonts w:ascii="Courier New" w:hAnsi="Courier New" w:cs="Courier New"/>
+          <w:color w:val="FF0000"/>
+        </w:rPr>
+        <w:tab/>
+        <w:t>- 1389</w:t>
+      </w:r>
+    </w:p>
+    <w:p>
+      <w:pPr>
+        <w:pStyle w:val="PlainText"/>
+        <w:rPr>
+          <w:rFonts w:ascii="Courier New" w:hAnsi="Courier New" w:cs="Courier New"/>
+        </w:rPr>
+      </w:pPr>
+      <w:r>
+        <w:rPr>
+          <w:rFonts w:ascii="Courier New" w:hAnsi="Courier New" w:cs="Courier New"/>
+        </w:rPr>
+        <w:t>Amount balance</w:t>
+      </w:r>
+      <w:r>
+        <w:rPr>
+          <w:rFonts w:ascii="Courier New" w:hAnsi="Courier New" w:cs="Courier New"/>
+        </w:rPr>
+        <w:tab/>
+      </w:r>
+      <w:r>
+        <w:rPr>
+          <w:rFonts w:ascii="Courier New" w:hAnsi="Courier New" w:cs="Courier New"/>
+        </w:rPr>
+        <w:tab/>
+      </w:r>
+      <w:r>
+        <w:rPr>
+          <w:rFonts w:ascii="Courier New" w:hAnsi="Courier New" w:cs="Courier New"/>
+        </w:rPr>
+        <w:tab/>
+        <w:t>- 1166.0</w:t>
+      </w:r>
+    </w:p>
+    <w:p>
+      <w:pPr>
+        <w:pStyle w:val="PlainText"/>
+        <w:rPr>
+          <w:rFonts w:ascii="Courier New" w:hAnsi="Courier New" w:cs="Courier New"/>
+        </w:rPr>
+      </w:pPr>
+      <w:r>
+        <w:rPr>
+          <w:rFonts w:ascii="Courier New" w:hAnsi="Courier New" w:cs="Courier New"/>
+        </w:rPr>
+        <w:t>Amount Received mode</w:t>
+      </w:r>
+      <w:r>
+        <w:rPr>
+          <w:rFonts w:ascii="Courier New" w:hAnsi="Courier New" w:cs="Courier New"/>
+        </w:rPr>
+        <w:tab/>
+      </w:r>
+      <w:r>
+        <w:rPr>
+          <w:rFonts w:ascii="Courier New" w:hAnsi="Courier New" w:cs="Courier New"/>
+        </w:rPr>
+        <w:tab/>
+        <w:t>- CASH</w:t>
+      </w:r>
+    </w:p>
+    <w:p>
+      <w:pPr>
+        <w:pStyle w:val="PlainText"/>
+        <w:rPr>
+          <w:rFonts w:ascii="Courier New" w:hAnsi="Courier New" w:cs="Courier New"/>
+        </w:rPr>
+      </w:pPr>
+    </w:p>
+    <w:p>
+      <w:pPr>
+        <w:pStyle w:val="PlainText"/>
+        <w:rPr>
+          <w:rFonts w:ascii="Courier New" w:hAnsi="Courier New" w:cs="Courier New"/>
+        </w:rPr>
+      </w:pPr>
+      <w:r>
+        <w:rPr>
+          <w:rFonts w:ascii="Courier New" w:hAnsi="Courier New" w:cs="Courier New"/>
+        </w:rPr>
+        <w:t>Item Name</w:t>
+      </w:r>
+      <w:r>
+        <w:rPr>
+          <w:rFonts w:ascii="Courier New" w:hAnsi="Courier New" w:cs="Courier New"/>
+        </w:rPr>
+        <w:tab/>
+      </w:r>
+      <w:r>
+        <w:rPr>
+          <w:rFonts w:ascii="Courier New" w:hAnsi="Courier New" w:cs="Courier New"/>
+        </w:rPr>
+        <w:tab/>
+      </w:r>
+      <w:r>
+        <w:rPr>
+          <w:rFonts w:ascii="Courier New" w:hAnsi="Courier New" w:cs="Courier New"/>
+        </w:rPr>
+        <w:tab/>
+      </w:r>
+      <w:r>
+        <w:rPr>
+          <w:rFonts w:ascii="Courier New" w:hAnsi="Courier New" w:cs="Courier New"/>
+        </w:rPr>
+        <w:tab/>
+        <w:t>- CARROT</w:t>
+      </w:r>
+    </w:p>
+    <w:p>
+      <w:pPr>
+        <w:pStyle w:val="PlainText"/>
+        <w:rPr>
+          <w:rFonts w:ascii="Courier New" w:hAnsi="Courier New" w:cs="Courier New"/>
+        </w:rPr>
+      </w:pPr>
+      <w:r>
+        <w:rPr>
+          <w:rFonts w:ascii="Courier New" w:hAnsi="Courier New" w:cs="Courier New"/>
+        </w:rPr>
+        <w:t>Number of Pockets</w:t>
+      </w:r>
+      <w:r>
+        <w:rPr>
+          <w:rFonts w:ascii="Courier New" w:hAnsi="Courier New" w:cs="Courier New"/>
+        </w:rPr>
+        <w:tab/>
+      </w:r>
+      <w:r>
+        <w:rPr>
+          <w:rFonts w:ascii="Courier New" w:hAnsi="Courier New" w:cs="Courier New"/>
+        </w:rPr>
+        <w:tab/>
+      </w:r>
+      <w:r>
+        <w:rPr>
+          <w:rFonts w:ascii="Courier New" w:hAnsi="Courier New" w:cs="Courier New"/>
+        </w:rPr>
+        <w:tab/>
+        <w:t>- 1</w:t>
+      </w:r>
+    </w:p>
+    <w:p>
+      <w:pPr>
+        <w:pStyle w:val="PlainText"/>
+        <w:rPr>
+          <w:rFonts w:ascii="Courier New" w:hAnsi="Courier New" w:cs="Courier New"/>
+        </w:rPr>
+      </w:pPr>
+      <w:r>
+        <w:rPr>
+          <w:rFonts w:ascii="Courier New" w:hAnsi="Courier New" w:cs="Courier New"/>
+        </w:rPr>
+        <w:t>Number of KGs</w:t>
+      </w:r>
+      <w:r>
+        <w:rPr>
+          <w:rFonts w:ascii="Courier New" w:hAnsi="Courier New" w:cs="Courier New"/>
+        </w:rPr>
+        <w:tab/>
+      </w:r>
+      <w:r>
+        <w:rPr>
+          <w:rFonts w:ascii="Courier New" w:hAnsi="Courier New" w:cs="Courier New"/>
+        </w:rPr>
+        <w:tab/>
+      </w:r>
+      <w:r>
+        <w:rPr>
+          <w:rFonts w:ascii="Courier New" w:hAnsi="Courier New" w:cs="Courier New"/>
+        </w:rPr>
+        <w:tab/>
+        <w:t>- 49</w:t>
+      </w:r>
+    </w:p>
+    <w:p>
+      <w:pPr>
+        <w:pStyle w:val="PlainText"/>
+        <w:rPr>
+          <w:rFonts w:ascii="Courier New" w:hAnsi="Courier New" w:cs="Courier New"/>
+        </w:rPr>
+      </w:pPr>
+      <w:r>
+        <w:rPr>
+          <w:rFonts w:ascii="Courier New" w:hAnsi="Courier New" w:cs="Courier New"/>
+        </w:rPr>
+        <w:t>Rate</w:t>
+      </w:r>
+      <w:r>
+        <w:rPr>
+          <w:rFonts w:ascii="Courier New" w:hAnsi="Courier New" w:cs="Courier New"/>
+        </w:rPr>
+        <w:tab/>
+      </w:r>
+      <w:r>
+        <w:rPr>
+          <w:rFonts w:ascii="Courier New" w:hAnsi="Courier New" w:cs="Courier New"/>
+        </w:rPr>
+        <w:tab/>
+      </w:r>
+      <w:r>
+        <w:rPr>
+          <w:rFonts w:ascii="Courier New" w:hAnsi="Courier New" w:cs="Courier New"/>
+        </w:rPr>
+        <w:tab/>
+      </w:r>
+      <w:r>
+        <w:rPr>
+          <w:rFonts w:ascii="Courier New" w:hAnsi="Courier New" w:cs="Courier New"/>
+        </w:rPr>
+        <w:tab/>
+      </w:r>
+      <w:r>
+        <w:rPr>
+          <w:rFonts w:ascii="Courier New" w:hAnsi="Courier New" w:cs="Courier New"/>
+        </w:rPr>
+        <w:tab/>
+        <w:t>- 26</w:t>
+      </w:r>
+    </w:p>
+    <w:p>
+      <w:pPr>
+        <w:pStyle w:val="PlainText"/>
+        <w:rPr>
+          <w:rFonts w:ascii="Courier New" w:hAnsi="Courier New" w:cs="Courier New"/>
+        </w:rPr>
+      </w:pPr>
+      <w:r>
+        <w:rPr>
+          <w:rFonts w:ascii="Courier New" w:hAnsi="Courier New" w:cs="Courier New"/>
+        </w:rPr>
+        <w:t>Total Price</w:t>
+      </w:r>
+      <w:r>
+        <w:rPr>
+          <w:rFonts w:ascii="Courier New" w:hAnsi="Courier New" w:cs="Courier New"/>
+        </w:rPr>
+        <w:tab/>
+      </w:r>
+      <w:r>
+        <w:rPr>
+          <w:rFonts w:ascii="Courier New" w:hAnsi="Courier New" w:cs="Courier New"/>
+        </w:rPr>
+        <w:tab/>
+      </w:r>
+      <w:r>
+        <w:rPr>
+          <w:rFonts w:ascii="Courier New" w:hAnsi="Courier New" w:cs="Courier New"/>
+        </w:rPr>
+        <w:tab/>
+      </w:r>
+      <w:r>
+        <w:rPr>
+          <w:rFonts w:ascii="Courier New" w:hAnsi="Courier New" w:cs="Courier New"/>
+        </w:rPr>
+        <w:tab/>
+        <w:t>- 1274.0</w:t>
+      </w:r>
+    </w:p>
+    <w:p>
+      <w:pPr>
+        <w:pStyle w:val="PlainText"/>
+        <w:rPr>
+          <w:rFonts w:ascii="Courier New" w:hAnsi="Courier New" w:cs="Courier New"/>
+          <w:b/>
+        </w:rPr>
+      </w:pPr>
+      <w:r>
+        <w:rPr>
+          <w:rFonts w:ascii="Courier New" w:hAnsi="Courier New" w:cs="Courier New"/>
+          <w:b/>
+        </w:rPr>
+        <w:t>Amount balance</w:t>
+      </w:r>
+      <w:r>
+        <w:rPr>
+          <w:rFonts w:ascii="Courier New" w:hAnsi="Courier New" w:cs="Courier New"/>
+          <w:b/>
+        </w:rPr>
+        <w:tab/>
+      </w:r>
+      <w:r>
+        <w:rPr>
+          <w:rFonts w:ascii="Courier New" w:hAnsi="Courier New" w:cs="Courier New"/>
+          <w:b/>
+        </w:rPr>
+        <w:tab/>
+      </w:r>
+      <w:r>
+        <w:rPr>
+          <w:rFonts w:ascii="Courier New" w:hAnsi="Courier New" w:cs="Courier New"/>
+          <w:b/>
+        </w:rPr>
+        <w:tab/>
+        <w:t>- 2440.0</w:t>
+      </w:r>
+    </w:p>
+    <w:p>
+      <w:pPr>
+        <w:pStyle w:val="PlainText"/>
+        <w:rPr>
+          <w:rFonts w:ascii="Courier New" w:hAnsi="Courier New" w:cs="Courier New"/>
+        </w:rPr>
+      </w:pPr>
+    </w:p>
+    <w:p>
+      <w:pPr>
+        <w:pStyle w:val="PlainText"/>
+        <w:rPr>
+          <w:rFonts w:ascii="Courier New" w:hAnsi="Courier New" w:cs="Courier New"/>
+          <w:b/>
+        </w:rPr>
+      </w:pPr>
     </w:p>
     <w:p>
       <w:pPr>

</xml_diff>

<commit_message>
27/11/2018 MAMATHA CHICK IN
</commit_message>
<xml_diff>
--- a/customer _details/GANGAMMA/SEP/TUMKUR/AR/PURCHASE DETAILS.docx
+++ b/customer _details/GANGAMMA/SEP/TUMKUR/AR/PURCHASE DETAILS.docx
@@ -32164,13 +32164,7 @@
         <w:rPr>
           <w:rFonts w:ascii="Courier New" w:hAnsi="Courier New" w:cs="Courier New"/>
         </w:rPr>
-        <w:t>TUE Nov 13</w:t>
-      </w:r>
-      <w:r>
-        <w:rPr>
-          <w:rFonts w:ascii="Courier New" w:hAnsi="Courier New" w:cs="Courier New"/>
-        </w:rPr>
-        <w:t xml:space="preserve"> 11:42:29 IST 2018</w:t>
+        <w:t>TUE Nov 13 11:42:29 IST 2018</w:t>
       </w:r>
     </w:p>
     <w:p>
@@ -32786,6 +32780,666 @@
         <w:tab/>
         <w:t>- 2440.0</w:t>
       </w:r>
+    </w:p>
+    <w:p>
+      <w:pPr>
+        <w:pStyle w:val="PlainText"/>
+        <w:rPr>
+          <w:rFonts w:ascii="Courier New" w:hAnsi="Courier New" w:cs="Courier New"/>
+          <w:b/>
+        </w:rPr>
+      </w:pPr>
+    </w:p>
+    <w:p>
+      <w:pPr>
+        <w:pStyle w:val="PlainText"/>
+        <w:rPr>
+          <w:rFonts w:ascii="Courier New" w:hAnsi="Courier New" w:cs="Courier New"/>
+        </w:rPr>
+      </w:pPr>
+      <w:r>
+        <w:rPr>
+          <w:rFonts w:ascii="Courier New" w:hAnsi="Courier New" w:cs="Courier New"/>
+        </w:rPr>
+        <w:t>SUN Nov 25</w:t>
+      </w:r>
+      <w:r>
+        <w:rPr>
+          <w:rFonts w:ascii="Courier New" w:hAnsi="Courier New" w:cs="Courier New"/>
+        </w:rPr>
+        <w:t xml:space="preserve"> 11:56:21 IST 2018</w:t>
+      </w:r>
+    </w:p>
+    <w:p>
+      <w:pPr>
+        <w:pStyle w:val="PlainText"/>
+        <w:rPr>
+          <w:rFonts w:ascii="Courier New" w:hAnsi="Courier New" w:cs="Courier New"/>
+        </w:rPr>
+      </w:pPr>
+      <w:r>
+        <w:rPr>
+          <w:rFonts w:ascii="Courier New" w:hAnsi="Courier New" w:cs="Courier New"/>
+        </w:rPr>
+        <w:t>Person Name</w:t>
+      </w:r>
+      <w:r>
+        <w:rPr>
+          <w:rFonts w:ascii="Courier New" w:hAnsi="Courier New" w:cs="Courier New"/>
+        </w:rPr>
+        <w:tab/>
+      </w:r>
+      <w:r>
+        <w:rPr>
+          <w:rFonts w:ascii="Courier New" w:hAnsi="Courier New" w:cs="Courier New"/>
+        </w:rPr>
+        <w:tab/>
+      </w:r>
+      <w:r>
+        <w:rPr>
+          <w:rFonts w:ascii="Courier New" w:hAnsi="Courier New" w:cs="Courier New"/>
+        </w:rPr>
+        <w:tab/>
+      </w:r>
+      <w:r>
+        <w:rPr>
+          <w:rFonts w:ascii="Courier New" w:hAnsi="Courier New" w:cs="Courier New"/>
+        </w:rPr>
+        <w:tab/>
+        <w:t>- AR</w:t>
+      </w:r>
+    </w:p>
+    <w:p>
+      <w:pPr>
+        <w:pStyle w:val="PlainText"/>
+        <w:rPr>
+          <w:rFonts w:ascii="Courier New" w:hAnsi="Courier New" w:cs="Courier New"/>
+        </w:rPr>
+      </w:pPr>
+      <w:r>
+        <w:rPr>
+          <w:rFonts w:ascii="Courier New" w:hAnsi="Courier New" w:cs="Courier New"/>
+        </w:rPr>
+        <w:t>Bill number</w:t>
+      </w:r>
+      <w:r>
+        <w:rPr>
+          <w:rFonts w:ascii="Courier New" w:hAnsi="Courier New" w:cs="Courier New"/>
+        </w:rPr>
+        <w:tab/>
+      </w:r>
+      <w:r>
+        <w:rPr>
+          <w:rFonts w:ascii="Courier New" w:hAnsi="Courier New" w:cs="Courier New"/>
+        </w:rPr>
+        <w:tab/>
+      </w:r>
+      <w:r>
+        <w:rPr>
+          <w:rFonts w:ascii="Courier New" w:hAnsi="Courier New" w:cs="Courier New"/>
+        </w:rPr>
+        <w:tab/>
+      </w:r>
+      <w:r>
+        <w:rPr>
+          <w:rFonts w:ascii="Courier New" w:hAnsi="Courier New" w:cs="Courier New"/>
+        </w:rPr>
+        <w:tab/>
+        <w:t>- 9108</w:t>
+      </w:r>
+    </w:p>
+    <w:p>
+      <w:pPr>
+        <w:pStyle w:val="PlainText"/>
+        <w:rPr>
+          <w:rFonts w:ascii="Courier New" w:hAnsi="Courier New" w:cs="Courier New"/>
+        </w:rPr>
+      </w:pPr>
+      <w:r>
+        <w:rPr>
+          <w:rFonts w:ascii="Courier New" w:hAnsi="Courier New" w:cs="Courier New"/>
+        </w:rPr>
+        <w:t>---------------------------------------------------------------</w:t>
+      </w:r>
+    </w:p>
+    <w:p>
+      <w:pPr>
+        <w:pStyle w:val="PlainText"/>
+        <w:rPr>
+          <w:rFonts w:ascii="Courier New" w:hAnsi="Courier New" w:cs="Courier New"/>
+        </w:rPr>
+      </w:pPr>
+      <w:r>
+        <w:rPr>
+          <w:rFonts w:ascii="Courier New" w:hAnsi="Courier New" w:cs="Courier New"/>
+        </w:rPr>
+        <w:t>Item Name</w:t>
+      </w:r>
+      <w:r>
+        <w:rPr>
+          <w:rFonts w:ascii="Courier New" w:hAnsi="Courier New" w:cs="Courier New"/>
+        </w:rPr>
+        <w:tab/>
+      </w:r>
+      <w:r>
+        <w:rPr>
+          <w:rFonts w:ascii="Courier New" w:hAnsi="Courier New" w:cs="Courier New"/>
+        </w:rPr>
+        <w:tab/>
+      </w:r>
+      <w:r>
+        <w:rPr>
+          <w:rFonts w:ascii="Courier New" w:hAnsi="Courier New" w:cs="Courier New"/>
+        </w:rPr>
+        <w:tab/>
+      </w:r>
+      <w:r>
+        <w:rPr>
+          <w:rFonts w:ascii="Courier New" w:hAnsi="Courier New" w:cs="Courier New"/>
+        </w:rPr>
+        <w:tab/>
+        <w:t>- POTATO</w:t>
+      </w:r>
+    </w:p>
+    <w:p>
+      <w:pPr>
+        <w:pStyle w:val="PlainText"/>
+        <w:rPr>
+          <w:rFonts w:ascii="Courier New" w:hAnsi="Courier New" w:cs="Courier New"/>
+        </w:rPr>
+      </w:pPr>
+      <w:r>
+        <w:rPr>
+          <w:rFonts w:ascii="Courier New" w:hAnsi="Courier New" w:cs="Courier New"/>
+        </w:rPr>
+        <w:t>Number of Pockets</w:t>
+      </w:r>
+      <w:r>
+        <w:rPr>
+          <w:rFonts w:ascii="Courier New" w:hAnsi="Courier New" w:cs="Courier New"/>
+        </w:rPr>
+        <w:tab/>
+      </w:r>
+      <w:r>
+        <w:rPr>
+          <w:rFonts w:ascii="Courier New" w:hAnsi="Courier New" w:cs="Courier New"/>
+        </w:rPr>
+        <w:tab/>
+      </w:r>
+      <w:r>
+        <w:rPr>
+          <w:rFonts w:ascii="Courier New" w:hAnsi="Courier New" w:cs="Courier New"/>
+        </w:rPr>
+        <w:tab/>
+        <w:t>- 1</w:t>
+      </w:r>
+    </w:p>
+    <w:p>
+      <w:pPr>
+        <w:pStyle w:val="PlainText"/>
+        <w:rPr>
+          <w:rFonts w:ascii="Courier New" w:hAnsi="Courier New" w:cs="Courier New"/>
+        </w:rPr>
+      </w:pPr>
+      <w:r>
+        <w:rPr>
+          <w:rFonts w:ascii="Courier New" w:hAnsi="Courier New" w:cs="Courier New"/>
+        </w:rPr>
+        <w:t>Number of KGs</w:t>
+      </w:r>
+      <w:r>
+        <w:rPr>
+          <w:rFonts w:ascii="Courier New" w:hAnsi="Courier New" w:cs="Courier New"/>
+        </w:rPr>
+        <w:tab/>
+      </w:r>
+      <w:r>
+        <w:rPr>
+          <w:rFonts w:ascii="Courier New" w:hAnsi="Courier New" w:cs="Courier New"/>
+        </w:rPr>
+        <w:tab/>
+      </w:r>
+      <w:r>
+        <w:rPr>
+          <w:rFonts w:ascii="Courier New" w:hAnsi="Courier New" w:cs="Courier New"/>
+        </w:rPr>
+        <w:tab/>
+        <w:t>- 55</w:t>
+      </w:r>
+    </w:p>
+    <w:p>
+      <w:pPr>
+        <w:pStyle w:val="PlainText"/>
+        <w:rPr>
+          <w:rFonts w:ascii="Courier New" w:hAnsi="Courier New" w:cs="Courier New"/>
+        </w:rPr>
+      </w:pPr>
+      <w:r>
+        <w:rPr>
+          <w:rFonts w:ascii="Courier New" w:hAnsi="Courier New" w:cs="Courier New"/>
+        </w:rPr>
+        <w:t>Rate</w:t>
+      </w:r>
+      <w:r>
+        <w:rPr>
+          <w:rFonts w:ascii="Courier New" w:hAnsi="Courier New" w:cs="Courier New"/>
+        </w:rPr>
+        <w:tab/>
+      </w:r>
+      <w:r>
+        <w:rPr>
+          <w:rFonts w:ascii="Courier New" w:hAnsi="Courier New" w:cs="Courier New"/>
+        </w:rPr>
+        <w:tab/>
+      </w:r>
+      <w:r>
+        <w:rPr>
+          <w:rFonts w:ascii="Courier New" w:hAnsi="Courier New" w:cs="Courier New"/>
+        </w:rPr>
+        <w:tab/>
+      </w:r>
+      <w:r>
+        <w:rPr>
+          <w:rFonts w:ascii="Courier New" w:hAnsi="Courier New" w:cs="Courier New"/>
+        </w:rPr>
+        <w:tab/>
+      </w:r>
+      <w:r>
+        <w:rPr>
+          <w:rFonts w:ascii="Courier New" w:hAnsi="Courier New" w:cs="Courier New"/>
+        </w:rPr>
+        <w:tab/>
+        <w:t>- 20</w:t>
+      </w:r>
+    </w:p>
+    <w:p>
+      <w:pPr>
+        <w:pStyle w:val="PlainText"/>
+        <w:rPr>
+          <w:rFonts w:ascii="Courier New" w:hAnsi="Courier New" w:cs="Courier New"/>
+        </w:rPr>
+      </w:pPr>
+      <w:r>
+        <w:rPr>
+          <w:rFonts w:ascii="Courier New" w:hAnsi="Courier New" w:cs="Courier New"/>
+        </w:rPr>
+        <w:t>Total Price</w:t>
+      </w:r>
+      <w:r>
+        <w:rPr>
+          <w:rFonts w:ascii="Courier New" w:hAnsi="Courier New" w:cs="Courier New"/>
+        </w:rPr>
+        <w:tab/>
+      </w:r>
+      <w:r>
+        <w:rPr>
+          <w:rFonts w:ascii="Courier New" w:hAnsi="Courier New" w:cs="Courier New"/>
+        </w:rPr>
+        <w:tab/>
+      </w:r>
+      <w:r>
+        <w:rPr>
+          <w:rFonts w:ascii="Courier New" w:hAnsi="Courier New" w:cs="Courier New"/>
+        </w:rPr>
+        <w:tab/>
+      </w:r>
+      <w:r>
+        <w:rPr>
+          <w:rFonts w:ascii="Courier New" w:hAnsi="Courier New" w:cs="Courier New"/>
+        </w:rPr>
+        <w:tab/>
+        <w:t>- 1100.0</w:t>
+      </w:r>
+    </w:p>
+    <w:p>
+      <w:pPr>
+        <w:pStyle w:val="PlainText"/>
+        <w:rPr>
+          <w:rFonts w:ascii="Courier New" w:hAnsi="Courier New" w:cs="Courier New"/>
+          <w:color w:val="FF0000"/>
+        </w:rPr>
+      </w:pPr>
+      <w:r>
+        <w:rPr>
+          <w:rFonts w:ascii="Courier New" w:hAnsi="Courier New" w:cs="Courier New"/>
+          <w:color w:val="FF0000"/>
+        </w:rPr>
+        <w:t>Amount Received</w:t>
+      </w:r>
+      <w:r>
+        <w:rPr>
+          <w:rFonts w:ascii="Courier New" w:hAnsi="Courier New" w:cs="Courier New"/>
+          <w:color w:val="FF0000"/>
+        </w:rPr>
+        <w:tab/>
+      </w:r>
+      <w:r>
+        <w:rPr>
+          <w:rFonts w:ascii="Courier New" w:hAnsi="Courier New" w:cs="Courier New"/>
+          <w:color w:val="FF0000"/>
+        </w:rPr>
+        <w:tab/>
+      </w:r>
+      <w:r>
+        <w:rPr>
+          <w:rFonts w:ascii="Courier New" w:hAnsi="Courier New" w:cs="Courier New"/>
+          <w:color w:val="FF0000"/>
+        </w:rPr>
+        <w:tab/>
+        <w:t>- 2440</w:t>
+      </w:r>
+    </w:p>
+    <w:p>
+      <w:pPr>
+        <w:pStyle w:val="PlainText"/>
+        <w:rPr>
+          <w:rFonts w:ascii="Courier New" w:hAnsi="Courier New" w:cs="Courier New"/>
+        </w:rPr>
+      </w:pPr>
+      <w:r>
+        <w:rPr>
+          <w:rFonts w:ascii="Courier New" w:hAnsi="Courier New" w:cs="Courier New"/>
+        </w:rPr>
+        <w:t>Amount balance</w:t>
+      </w:r>
+      <w:r>
+        <w:rPr>
+          <w:rFonts w:ascii="Courier New" w:hAnsi="Courier New" w:cs="Courier New"/>
+        </w:rPr>
+        <w:tab/>
+      </w:r>
+      <w:r>
+        <w:rPr>
+          <w:rFonts w:ascii="Courier New" w:hAnsi="Courier New" w:cs="Courier New"/>
+        </w:rPr>
+        <w:tab/>
+      </w:r>
+      <w:r>
+        <w:rPr>
+          <w:rFonts w:ascii="Courier New" w:hAnsi="Courier New" w:cs="Courier New"/>
+        </w:rPr>
+        <w:tab/>
+        <w:t>- 1100.0</w:t>
+      </w:r>
+    </w:p>
+    <w:p>
+      <w:pPr>
+        <w:pStyle w:val="PlainText"/>
+        <w:rPr>
+          <w:rFonts w:ascii="Courier New" w:hAnsi="Courier New" w:cs="Courier New"/>
+        </w:rPr>
+      </w:pPr>
+      <w:r>
+        <w:rPr>
+          <w:rFonts w:ascii="Courier New" w:hAnsi="Courier New" w:cs="Courier New"/>
+        </w:rPr>
+        <w:t>Amount Received mode</w:t>
+      </w:r>
+      <w:r>
+        <w:rPr>
+          <w:rFonts w:ascii="Courier New" w:hAnsi="Courier New" w:cs="Courier New"/>
+        </w:rPr>
+        <w:tab/>
+      </w:r>
+      <w:r>
+        <w:rPr>
+          <w:rFonts w:ascii="Courier New" w:hAnsi="Courier New" w:cs="Courier New"/>
+        </w:rPr>
+        <w:tab/>
+        <w:t>- CASH</w:t>
+      </w:r>
+    </w:p>
+    <w:p>
+      <w:pPr>
+        <w:pStyle w:val="PlainText"/>
+        <w:rPr>
+          <w:rFonts w:ascii="Courier New" w:hAnsi="Courier New" w:cs="Courier New"/>
+        </w:rPr>
+      </w:pPr>
+    </w:p>
+    <w:p>
+      <w:pPr>
+        <w:pStyle w:val="PlainText"/>
+        <w:rPr>
+          <w:rFonts w:ascii="Courier New" w:hAnsi="Courier New" w:cs="Courier New"/>
+        </w:rPr>
+      </w:pPr>
+      <w:r>
+        <w:rPr>
+          <w:rFonts w:ascii="Courier New" w:hAnsi="Courier New" w:cs="Courier New"/>
+        </w:rPr>
+        <w:t>Item Name</w:t>
+      </w:r>
+      <w:r>
+        <w:rPr>
+          <w:rFonts w:ascii="Courier New" w:hAnsi="Courier New" w:cs="Courier New"/>
+        </w:rPr>
+        <w:tab/>
+      </w:r>
+      <w:r>
+        <w:rPr>
+          <w:rFonts w:ascii="Courier New" w:hAnsi="Courier New" w:cs="Courier New"/>
+        </w:rPr>
+        <w:tab/>
+      </w:r>
+      <w:r>
+        <w:rPr>
+          <w:rFonts w:ascii="Courier New" w:hAnsi="Courier New" w:cs="Courier New"/>
+        </w:rPr>
+        <w:tab/>
+      </w:r>
+      <w:r>
+        <w:rPr>
+          <w:rFonts w:ascii="Courier New" w:hAnsi="Courier New" w:cs="Courier New"/>
+        </w:rPr>
+        <w:tab/>
+        <w:t>- BEET</w:t>
+      </w:r>
+    </w:p>
+    <w:p>
+      <w:pPr>
+        <w:pStyle w:val="PlainText"/>
+        <w:rPr>
+          <w:rFonts w:ascii="Courier New" w:hAnsi="Courier New" w:cs="Courier New"/>
+        </w:rPr>
+      </w:pPr>
+      <w:r>
+        <w:rPr>
+          <w:rFonts w:ascii="Courier New" w:hAnsi="Courier New" w:cs="Courier New"/>
+        </w:rPr>
+        <w:t>Number of Pockets</w:t>
+      </w:r>
+      <w:r>
+        <w:rPr>
+          <w:rFonts w:ascii="Courier New" w:hAnsi="Courier New" w:cs="Courier New"/>
+        </w:rPr>
+        <w:tab/>
+      </w:r>
+      <w:r>
+        <w:rPr>
+          <w:rFonts w:ascii="Courier New" w:hAnsi="Courier New" w:cs="Courier New"/>
+        </w:rPr>
+        <w:tab/>
+      </w:r>
+      <w:r>
+        <w:rPr>
+          <w:rFonts w:ascii="Courier New" w:hAnsi="Courier New" w:cs="Courier New"/>
+        </w:rPr>
+        <w:tab/>
+        <w:t>- 1</w:t>
+      </w:r>
+    </w:p>
+    <w:p>
+      <w:pPr>
+        <w:pStyle w:val="PlainText"/>
+        <w:rPr>
+          <w:rFonts w:ascii="Courier New" w:hAnsi="Courier New" w:cs="Courier New"/>
+        </w:rPr>
+      </w:pPr>
+      <w:r>
+        <w:rPr>
+          <w:rFonts w:ascii="Courier New" w:hAnsi="Courier New" w:cs="Courier New"/>
+        </w:rPr>
+        <w:t>Number of KGs</w:t>
+      </w:r>
+      <w:r>
+        <w:rPr>
+          <w:rFonts w:ascii="Courier New" w:hAnsi="Courier New" w:cs="Courier New"/>
+        </w:rPr>
+        <w:tab/>
+      </w:r>
+      <w:r>
+        <w:rPr>
+          <w:rFonts w:ascii="Courier New" w:hAnsi="Courier New" w:cs="Courier New"/>
+        </w:rPr>
+        <w:tab/>
+      </w:r>
+      <w:r>
+        <w:rPr>
+          <w:rFonts w:ascii="Courier New" w:hAnsi="Courier New" w:cs="Courier New"/>
+        </w:rPr>
+        <w:tab/>
+        <w:t>- 30</w:t>
+      </w:r>
+    </w:p>
+    <w:p>
+      <w:pPr>
+        <w:pStyle w:val="PlainText"/>
+        <w:rPr>
+          <w:rFonts w:ascii="Courier New" w:hAnsi="Courier New" w:cs="Courier New"/>
+        </w:rPr>
+      </w:pPr>
+      <w:r>
+        <w:rPr>
+          <w:rFonts w:ascii="Courier New" w:hAnsi="Courier New" w:cs="Courier New"/>
+        </w:rPr>
+        <w:t>Rate</w:t>
+      </w:r>
+      <w:r>
+        <w:rPr>
+          <w:rFonts w:ascii="Courier New" w:hAnsi="Courier New" w:cs="Courier New"/>
+        </w:rPr>
+        <w:tab/>
+      </w:r>
+      <w:r>
+        <w:rPr>
+          <w:rFonts w:ascii="Courier New" w:hAnsi="Courier New" w:cs="Courier New"/>
+        </w:rPr>
+        <w:tab/>
+      </w:r>
+      <w:r>
+        <w:rPr>
+          <w:rFonts w:ascii="Courier New" w:hAnsi="Courier New" w:cs="Courier New"/>
+        </w:rPr>
+        <w:tab/>
+      </w:r>
+      <w:r>
+        <w:rPr>
+          <w:rFonts w:ascii="Courier New" w:hAnsi="Courier New" w:cs="Courier New"/>
+        </w:rPr>
+        <w:tab/>
+      </w:r>
+      <w:r>
+        <w:rPr>
+          <w:rFonts w:ascii="Courier New" w:hAnsi="Courier New" w:cs="Courier New"/>
+        </w:rPr>
+        <w:tab/>
+        <w:t>- 16</w:t>
+      </w:r>
+    </w:p>
+    <w:p>
+      <w:pPr>
+        <w:pStyle w:val="PlainText"/>
+        <w:rPr>
+          <w:rFonts w:ascii="Courier New" w:hAnsi="Courier New" w:cs="Courier New"/>
+        </w:rPr>
+      </w:pPr>
+      <w:r>
+        <w:rPr>
+          <w:rFonts w:ascii="Courier New" w:hAnsi="Courier New" w:cs="Courier New"/>
+        </w:rPr>
+        <w:t>Total Price</w:t>
+      </w:r>
+      <w:r>
+        <w:rPr>
+          <w:rFonts w:ascii="Courier New" w:hAnsi="Courier New" w:cs="Courier New"/>
+        </w:rPr>
+        <w:tab/>
+      </w:r>
+      <w:r>
+        <w:rPr>
+          <w:rFonts w:ascii="Courier New" w:hAnsi="Courier New" w:cs="Courier New"/>
+        </w:rPr>
+        <w:tab/>
+      </w:r>
+      <w:r>
+        <w:rPr>
+          <w:rFonts w:ascii="Courier New" w:hAnsi="Courier New" w:cs="Courier New"/>
+        </w:rPr>
+        <w:tab/>
+      </w:r>
+      <w:r>
+        <w:rPr>
+          <w:rFonts w:ascii="Courier New" w:hAnsi="Courier New" w:cs="Courier New"/>
+        </w:rPr>
+        <w:tab/>
+        <w:t>- 480.0</w:t>
+      </w:r>
+    </w:p>
+    <w:p>
+      <w:pPr>
+        <w:pStyle w:val="PlainText"/>
+        <w:rPr>
+          <w:rFonts w:ascii="Courier New" w:hAnsi="Courier New" w:cs="Courier New"/>
+          <w:b/>
+        </w:rPr>
+      </w:pPr>
+      <w:r>
+        <w:rPr>
+          <w:rFonts w:ascii="Courier New" w:hAnsi="Courier New" w:cs="Courier New"/>
+          <w:b/>
+        </w:rPr>
+        <w:t>Amount balance</w:t>
+      </w:r>
+      <w:r>
+        <w:rPr>
+          <w:rFonts w:ascii="Courier New" w:hAnsi="Courier New" w:cs="Courier New"/>
+          <w:b/>
+        </w:rPr>
+        <w:tab/>
+      </w:r>
+      <w:r>
+        <w:rPr>
+          <w:rFonts w:ascii="Courier New" w:hAnsi="Courier New" w:cs="Courier New"/>
+          <w:b/>
+        </w:rPr>
+        <w:tab/>
+      </w:r>
+      <w:r>
+        <w:rPr>
+          <w:rFonts w:ascii="Courier New" w:hAnsi="Courier New" w:cs="Courier New"/>
+          <w:b/>
+        </w:rPr>
+        <w:tab/>
+        <w:t>- 1580.0</w:t>
+      </w:r>
+    </w:p>
+    <w:p>
+      <w:pPr>
+        <w:pStyle w:val="PlainText"/>
+        <w:rPr>
+          <w:rFonts w:ascii="Courier New" w:hAnsi="Courier New" w:cs="Courier New"/>
+        </w:rPr>
+      </w:pPr>
+    </w:p>
+    <w:p>
+      <w:pPr>
+        <w:pStyle w:val="PlainText"/>
+        <w:rPr>
+          <w:rFonts w:ascii="Courier New" w:hAnsi="Courier New" w:cs="Courier New"/>
+          <w:b/>
+        </w:rPr>
+      </w:pPr>
     </w:p>
     <w:p>
       <w:pPr>

</xml_diff>

<commit_message>
30/11/2018 MAMATHA CHICK IN
</commit_message>
<xml_diff>
--- a/customer _details/GANGAMMA/SEP/TUMKUR/AR/PURCHASE DETAILS.docx
+++ b/customer _details/GANGAMMA/SEP/TUMKUR/AR/PURCHASE DETAILS.docx
@@ -32801,13 +32801,7 @@
         <w:rPr>
           <w:rFonts w:ascii="Courier New" w:hAnsi="Courier New" w:cs="Courier New"/>
         </w:rPr>
-        <w:t>SUN Nov 25</w:t>
-      </w:r>
-      <w:r>
-        <w:rPr>
-          <w:rFonts w:ascii="Courier New" w:hAnsi="Courier New" w:cs="Courier New"/>
-        </w:rPr>
-        <w:t xml:space="preserve"> 11:56:21 IST 2018</w:t>
+        <w:t>SUN Nov 25 11:56:21 IST 2018</w:t>
       </w:r>
     </w:p>
     <w:p>
@@ -33423,6 +33417,666 @@
         <w:tab/>
         <w:t>- 1580.0</w:t>
       </w:r>
+    </w:p>
+    <w:p>
+      <w:pPr>
+        <w:pStyle w:val="PlainText"/>
+        <w:rPr>
+          <w:rFonts w:ascii="Courier New" w:hAnsi="Courier New" w:cs="Courier New"/>
+          <w:b/>
+        </w:rPr>
+      </w:pPr>
+    </w:p>
+    <w:p>
+      <w:pPr>
+        <w:pStyle w:val="PlainText"/>
+        <w:rPr>
+          <w:rFonts w:ascii="Courier New" w:hAnsi="Courier New" w:cs="Courier New"/>
+        </w:rPr>
+      </w:pPr>
+      <w:r>
+        <w:rPr>
+          <w:rFonts w:ascii="Courier New" w:hAnsi="Courier New" w:cs="Courier New"/>
+        </w:rPr>
+        <w:t>Tue Nov 27</w:t>
+      </w:r>
+      <w:r>
+        <w:rPr>
+          <w:rFonts w:ascii="Courier New" w:hAnsi="Courier New" w:cs="Courier New"/>
+        </w:rPr>
+        <w:t xml:space="preserve"> 15:59:53 IST 2018</w:t>
+      </w:r>
+    </w:p>
+    <w:p>
+      <w:pPr>
+        <w:pStyle w:val="PlainText"/>
+        <w:rPr>
+          <w:rFonts w:ascii="Courier New" w:hAnsi="Courier New" w:cs="Courier New"/>
+        </w:rPr>
+      </w:pPr>
+      <w:r>
+        <w:rPr>
+          <w:rFonts w:ascii="Courier New" w:hAnsi="Courier New" w:cs="Courier New"/>
+        </w:rPr>
+        <w:t>Person Name</w:t>
+      </w:r>
+      <w:r>
+        <w:rPr>
+          <w:rFonts w:ascii="Courier New" w:hAnsi="Courier New" w:cs="Courier New"/>
+        </w:rPr>
+        <w:tab/>
+      </w:r>
+      <w:r>
+        <w:rPr>
+          <w:rFonts w:ascii="Courier New" w:hAnsi="Courier New" w:cs="Courier New"/>
+        </w:rPr>
+        <w:tab/>
+      </w:r>
+      <w:r>
+        <w:rPr>
+          <w:rFonts w:ascii="Courier New" w:hAnsi="Courier New" w:cs="Courier New"/>
+        </w:rPr>
+        <w:tab/>
+      </w:r>
+      <w:r>
+        <w:rPr>
+          <w:rFonts w:ascii="Courier New" w:hAnsi="Courier New" w:cs="Courier New"/>
+        </w:rPr>
+        <w:tab/>
+        <w:t>- AR</w:t>
+      </w:r>
+    </w:p>
+    <w:p>
+      <w:pPr>
+        <w:pStyle w:val="PlainText"/>
+        <w:rPr>
+          <w:rFonts w:ascii="Courier New" w:hAnsi="Courier New" w:cs="Courier New"/>
+        </w:rPr>
+      </w:pPr>
+      <w:r>
+        <w:rPr>
+          <w:rFonts w:ascii="Courier New" w:hAnsi="Courier New" w:cs="Courier New"/>
+        </w:rPr>
+        <w:t>Bill number</w:t>
+      </w:r>
+      <w:r>
+        <w:rPr>
+          <w:rFonts w:ascii="Courier New" w:hAnsi="Courier New" w:cs="Courier New"/>
+        </w:rPr>
+        <w:tab/>
+      </w:r>
+      <w:r>
+        <w:rPr>
+          <w:rFonts w:ascii="Courier New" w:hAnsi="Courier New" w:cs="Courier New"/>
+        </w:rPr>
+        <w:tab/>
+      </w:r>
+      <w:r>
+        <w:rPr>
+          <w:rFonts w:ascii="Courier New" w:hAnsi="Courier New" w:cs="Courier New"/>
+        </w:rPr>
+        <w:tab/>
+      </w:r>
+      <w:r>
+        <w:rPr>
+          <w:rFonts w:ascii="Courier New" w:hAnsi="Courier New" w:cs="Courier New"/>
+        </w:rPr>
+        <w:tab/>
+        <w:t>- 9157</w:t>
+      </w:r>
+    </w:p>
+    <w:p>
+      <w:pPr>
+        <w:pStyle w:val="PlainText"/>
+        <w:rPr>
+          <w:rFonts w:ascii="Courier New" w:hAnsi="Courier New" w:cs="Courier New"/>
+        </w:rPr>
+      </w:pPr>
+      <w:r>
+        <w:rPr>
+          <w:rFonts w:ascii="Courier New" w:hAnsi="Courier New" w:cs="Courier New"/>
+        </w:rPr>
+        <w:t>---------------------------------------------------------------</w:t>
+      </w:r>
+    </w:p>
+    <w:p>
+      <w:pPr>
+        <w:pStyle w:val="PlainText"/>
+        <w:rPr>
+          <w:rFonts w:ascii="Courier New" w:hAnsi="Courier New" w:cs="Courier New"/>
+        </w:rPr>
+      </w:pPr>
+      <w:r>
+        <w:rPr>
+          <w:rFonts w:ascii="Courier New" w:hAnsi="Courier New" w:cs="Courier New"/>
+        </w:rPr>
+        <w:t>Item Name</w:t>
+      </w:r>
+      <w:r>
+        <w:rPr>
+          <w:rFonts w:ascii="Courier New" w:hAnsi="Courier New" w:cs="Courier New"/>
+        </w:rPr>
+        <w:tab/>
+      </w:r>
+      <w:r>
+        <w:rPr>
+          <w:rFonts w:ascii="Courier New" w:hAnsi="Courier New" w:cs="Courier New"/>
+        </w:rPr>
+        <w:tab/>
+      </w:r>
+      <w:r>
+        <w:rPr>
+          <w:rFonts w:ascii="Courier New" w:hAnsi="Courier New" w:cs="Courier New"/>
+        </w:rPr>
+        <w:tab/>
+      </w:r>
+      <w:r>
+        <w:rPr>
+          <w:rFonts w:ascii="Courier New" w:hAnsi="Courier New" w:cs="Courier New"/>
+        </w:rPr>
+        <w:tab/>
+        <w:t>- POTATO</w:t>
+      </w:r>
+    </w:p>
+    <w:p>
+      <w:pPr>
+        <w:pStyle w:val="PlainText"/>
+        <w:rPr>
+          <w:rFonts w:ascii="Courier New" w:hAnsi="Courier New" w:cs="Courier New"/>
+        </w:rPr>
+      </w:pPr>
+      <w:r>
+        <w:rPr>
+          <w:rFonts w:ascii="Courier New" w:hAnsi="Courier New" w:cs="Courier New"/>
+        </w:rPr>
+        <w:t>Number of Pockets</w:t>
+      </w:r>
+      <w:r>
+        <w:rPr>
+          <w:rFonts w:ascii="Courier New" w:hAnsi="Courier New" w:cs="Courier New"/>
+        </w:rPr>
+        <w:tab/>
+      </w:r>
+      <w:r>
+        <w:rPr>
+          <w:rFonts w:ascii="Courier New" w:hAnsi="Courier New" w:cs="Courier New"/>
+        </w:rPr>
+        <w:tab/>
+      </w:r>
+      <w:r>
+        <w:rPr>
+          <w:rFonts w:ascii="Courier New" w:hAnsi="Courier New" w:cs="Courier New"/>
+        </w:rPr>
+        <w:tab/>
+        <w:t>- 1</w:t>
+      </w:r>
+    </w:p>
+    <w:p>
+      <w:pPr>
+        <w:pStyle w:val="PlainText"/>
+        <w:rPr>
+          <w:rFonts w:ascii="Courier New" w:hAnsi="Courier New" w:cs="Courier New"/>
+        </w:rPr>
+      </w:pPr>
+      <w:r>
+        <w:rPr>
+          <w:rFonts w:ascii="Courier New" w:hAnsi="Courier New" w:cs="Courier New"/>
+        </w:rPr>
+        <w:t>Number of KGs</w:t>
+      </w:r>
+      <w:r>
+        <w:rPr>
+          <w:rFonts w:ascii="Courier New" w:hAnsi="Courier New" w:cs="Courier New"/>
+        </w:rPr>
+        <w:tab/>
+      </w:r>
+      <w:r>
+        <w:rPr>
+          <w:rFonts w:ascii="Courier New" w:hAnsi="Courier New" w:cs="Courier New"/>
+        </w:rPr>
+        <w:tab/>
+      </w:r>
+      <w:r>
+        <w:rPr>
+          <w:rFonts w:ascii="Courier New" w:hAnsi="Courier New" w:cs="Courier New"/>
+        </w:rPr>
+        <w:tab/>
+        <w:t>- 55</w:t>
+      </w:r>
+    </w:p>
+    <w:p>
+      <w:pPr>
+        <w:pStyle w:val="PlainText"/>
+        <w:rPr>
+          <w:rFonts w:ascii="Courier New" w:hAnsi="Courier New" w:cs="Courier New"/>
+        </w:rPr>
+      </w:pPr>
+      <w:r>
+        <w:rPr>
+          <w:rFonts w:ascii="Courier New" w:hAnsi="Courier New" w:cs="Courier New"/>
+        </w:rPr>
+        <w:t>Rate</w:t>
+      </w:r>
+      <w:r>
+        <w:rPr>
+          <w:rFonts w:ascii="Courier New" w:hAnsi="Courier New" w:cs="Courier New"/>
+        </w:rPr>
+        <w:tab/>
+      </w:r>
+      <w:r>
+        <w:rPr>
+          <w:rFonts w:ascii="Courier New" w:hAnsi="Courier New" w:cs="Courier New"/>
+        </w:rPr>
+        <w:tab/>
+      </w:r>
+      <w:r>
+        <w:rPr>
+          <w:rFonts w:ascii="Courier New" w:hAnsi="Courier New" w:cs="Courier New"/>
+        </w:rPr>
+        <w:tab/>
+      </w:r>
+      <w:r>
+        <w:rPr>
+          <w:rFonts w:ascii="Courier New" w:hAnsi="Courier New" w:cs="Courier New"/>
+        </w:rPr>
+        <w:tab/>
+      </w:r>
+      <w:r>
+        <w:rPr>
+          <w:rFonts w:ascii="Courier New" w:hAnsi="Courier New" w:cs="Courier New"/>
+        </w:rPr>
+        <w:tab/>
+        <w:t>- 18</w:t>
+      </w:r>
+    </w:p>
+    <w:p>
+      <w:pPr>
+        <w:pStyle w:val="PlainText"/>
+        <w:rPr>
+          <w:rFonts w:ascii="Courier New" w:hAnsi="Courier New" w:cs="Courier New"/>
+        </w:rPr>
+      </w:pPr>
+      <w:r>
+        <w:rPr>
+          <w:rFonts w:ascii="Courier New" w:hAnsi="Courier New" w:cs="Courier New"/>
+        </w:rPr>
+        <w:t>Total Price</w:t>
+      </w:r>
+      <w:r>
+        <w:rPr>
+          <w:rFonts w:ascii="Courier New" w:hAnsi="Courier New" w:cs="Courier New"/>
+        </w:rPr>
+        <w:tab/>
+      </w:r>
+      <w:r>
+        <w:rPr>
+          <w:rFonts w:ascii="Courier New" w:hAnsi="Courier New" w:cs="Courier New"/>
+        </w:rPr>
+        <w:tab/>
+      </w:r>
+      <w:r>
+        <w:rPr>
+          <w:rFonts w:ascii="Courier New" w:hAnsi="Courier New" w:cs="Courier New"/>
+        </w:rPr>
+        <w:tab/>
+      </w:r>
+      <w:r>
+        <w:rPr>
+          <w:rFonts w:ascii="Courier New" w:hAnsi="Courier New" w:cs="Courier New"/>
+        </w:rPr>
+        <w:tab/>
+        <w:t>- 990.0</w:t>
+      </w:r>
+    </w:p>
+    <w:p>
+      <w:pPr>
+        <w:pStyle w:val="PlainText"/>
+        <w:rPr>
+          <w:rFonts w:ascii="Courier New" w:hAnsi="Courier New" w:cs="Courier New"/>
+          <w:color w:val="FF0000"/>
+        </w:rPr>
+      </w:pPr>
+      <w:r>
+        <w:rPr>
+          <w:rFonts w:ascii="Courier New" w:hAnsi="Courier New" w:cs="Courier New"/>
+          <w:color w:val="FF0000"/>
+        </w:rPr>
+        <w:t>Amount Received</w:t>
+      </w:r>
+      <w:r>
+        <w:rPr>
+          <w:rFonts w:ascii="Courier New" w:hAnsi="Courier New" w:cs="Courier New"/>
+          <w:color w:val="FF0000"/>
+        </w:rPr>
+        <w:tab/>
+      </w:r>
+      <w:r>
+        <w:rPr>
+          <w:rFonts w:ascii="Courier New" w:hAnsi="Courier New" w:cs="Courier New"/>
+          <w:color w:val="FF0000"/>
+        </w:rPr>
+        <w:tab/>
+      </w:r>
+      <w:r>
+        <w:rPr>
+          <w:rFonts w:ascii="Courier New" w:hAnsi="Courier New" w:cs="Courier New"/>
+          <w:color w:val="FF0000"/>
+        </w:rPr>
+        <w:tab/>
+        <w:t>- 1580</w:t>
+      </w:r>
+    </w:p>
+    <w:p>
+      <w:pPr>
+        <w:pStyle w:val="PlainText"/>
+        <w:rPr>
+          <w:rFonts w:ascii="Courier New" w:hAnsi="Courier New" w:cs="Courier New"/>
+        </w:rPr>
+      </w:pPr>
+      <w:r>
+        <w:rPr>
+          <w:rFonts w:ascii="Courier New" w:hAnsi="Courier New" w:cs="Courier New"/>
+        </w:rPr>
+        <w:t>Amount balance</w:t>
+      </w:r>
+      <w:r>
+        <w:rPr>
+          <w:rFonts w:ascii="Courier New" w:hAnsi="Courier New" w:cs="Courier New"/>
+        </w:rPr>
+        <w:tab/>
+      </w:r>
+      <w:r>
+        <w:rPr>
+          <w:rFonts w:ascii="Courier New" w:hAnsi="Courier New" w:cs="Courier New"/>
+        </w:rPr>
+        <w:tab/>
+      </w:r>
+      <w:r>
+        <w:rPr>
+          <w:rFonts w:ascii="Courier New" w:hAnsi="Courier New" w:cs="Courier New"/>
+        </w:rPr>
+        <w:tab/>
+        <w:t>- 990.0</w:t>
+      </w:r>
+    </w:p>
+    <w:p>
+      <w:pPr>
+        <w:pStyle w:val="PlainText"/>
+        <w:rPr>
+          <w:rFonts w:ascii="Courier New" w:hAnsi="Courier New" w:cs="Courier New"/>
+        </w:rPr>
+      </w:pPr>
+      <w:r>
+        <w:rPr>
+          <w:rFonts w:ascii="Courier New" w:hAnsi="Courier New" w:cs="Courier New"/>
+        </w:rPr>
+        <w:t>Amount Received mode</w:t>
+      </w:r>
+      <w:r>
+        <w:rPr>
+          <w:rFonts w:ascii="Courier New" w:hAnsi="Courier New" w:cs="Courier New"/>
+        </w:rPr>
+        <w:tab/>
+      </w:r>
+      <w:r>
+        <w:rPr>
+          <w:rFonts w:ascii="Courier New" w:hAnsi="Courier New" w:cs="Courier New"/>
+        </w:rPr>
+        <w:tab/>
+        <w:t>- CASH</w:t>
+      </w:r>
+    </w:p>
+    <w:p>
+      <w:pPr>
+        <w:pStyle w:val="PlainText"/>
+        <w:rPr>
+          <w:rFonts w:ascii="Courier New" w:hAnsi="Courier New" w:cs="Courier New"/>
+        </w:rPr>
+      </w:pPr>
+    </w:p>
+    <w:p>
+      <w:pPr>
+        <w:pStyle w:val="PlainText"/>
+        <w:rPr>
+          <w:rFonts w:ascii="Courier New" w:hAnsi="Courier New" w:cs="Courier New"/>
+        </w:rPr>
+      </w:pPr>
+      <w:r>
+        <w:rPr>
+          <w:rFonts w:ascii="Courier New" w:hAnsi="Courier New" w:cs="Courier New"/>
+        </w:rPr>
+        <w:t>Item Name</w:t>
+      </w:r>
+      <w:r>
+        <w:rPr>
+          <w:rFonts w:ascii="Courier New" w:hAnsi="Courier New" w:cs="Courier New"/>
+        </w:rPr>
+        <w:tab/>
+      </w:r>
+      <w:r>
+        <w:rPr>
+          <w:rFonts w:ascii="Courier New" w:hAnsi="Courier New" w:cs="Courier New"/>
+        </w:rPr>
+        <w:tab/>
+      </w:r>
+      <w:r>
+        <w:rPr>
+          <w:rFonts w:ascii="Courier New" w:hAnsi="Courier New" w:cs="Courier New"/>
+        </w:rPr>
+        <w:tab/>
+      </w:r>
+      <w:r>
+        <w:rPr>
+          <w:rFonts w:ascii="Courier New" w:hAnsi="Courier New" w:cs="Courier New"/>
+        </w:rPr>
+        <w:tab/>
+        <w:t>- CARROT</w:t>
+      </w:r>
+    </w:p>
+    <w:p>
+      <w:pPr>
+        <w:pStyle w:val="PlainText"/>
+        <w:rPr>
+          <w:rFonts w:ascii="Courier New" w:hAnsi="Courier New" w:cs="Courier New"/>
+        </w:rPr>
+      </w:pPr>
+      <w:r>
+        <w:rPr>
+          <w:rFonts w:ascii="Courier New" w:hAnsi="Courier New" w:cs="Courier New"/>
+        </w:rPr>
+        <w:t>Number of Pockets</w:t>
+      </w:r>
+      <w:r>
+        <w:rPr>
+          <w:rFonts w:ascii="Courier New" w:hAnsi="Courier New" w:cs="Courier New"/>
+        </w:rPr>
+        <w:tab/>
+      </w:r>
+      <w:r>
+        <w:rPr>
+          <w:rFonts w:ascii="Courier New" w:hAnsi="Courier New" w:cs="Courier New"/>
+        </w:rPr>
+        <w:tab/>
+      </w:r>
+      <w:r>
+        <w:rPr>
+          <w:rFonts w:ascii="Courier New" w:hAnsi="Courier New" w:cs="Courier New"/>
+        </w:rPr>
+        <w:tab/>
+        <w:t>- 1</w:t>
+      </w:r>
+    </w:p>
+    <w:p>
+      <w:pPr>
+        <w:pStyle w:val="PlainText"/>
+        <w:rPr>
+          <w:rFonts w:ascii="Courier New" w:hAnsi="Courier New" w:cs="Courier New"/>
+        </w:rPr>
+      </w:pPr>
+      <w:r>
+        <w:rPr>
+          <w:rFonts w:ascii="Courier New" w:hAnsi="Courier New" w:cs="Courier New"/>
+        </w:rPr>
+        <w:t>Number of KGs</w:t>
+      </w:r>
+      <w:r>
+        <w:rPr>
+          <w:rFonts w:ascii="Courier New" w:hAnsi="Courier New" w:cs="Courier New"/>
+        </w:rPr>
+        <w:tab/>
+      </w:r>
+      <w:r>
+        <w:rPr>
+          <w:rFonts w:ascii="Courier New" w:hAnsi="Courier New" w:cs="Courier New"/>
+        </w:rPr>
+        <w:tab/>
+      </w:r>
+      <w:r>
+        <w:rPr>
+          <w:rFonts w:ascii="Courier New" w:hAnsi="Courier New" w:cs="Courier New"/>
+        </w:rPr>
+        <w:tab/>
+        <w:t>- 20</w:t>
+      </w:r>
+    </w:p>
+    <w:p>
+      <w:pPr>
+        <w:pStyle w:val="PlainText"/>
+        <w:rPr>
+          <w:rFonts w:ascii="Courier New" w:hAnsi="Courier New" w:cs="Courier New"/>
+        </w:rPr>
+      </w:pPr>
+      <w:r>
+        <w:rPr>
+          <w:rFonts w:ascii="Courier New" w:hAnsi="Courier New" w:cs="Courier New"/>
+        </w:rPr>
+        <w:t>Rate</w:t>
+      </w:r>
+      <w:r>
+        <w:rPr>
+          <w:rFonts w:ascii="Courier New" w:hAnsi="Courier New" w:cs="Courier New"/>
+        </w:rPr>
+        <w:tab/>
+      </w:r>
+      <w:r>
+        <w:rPr>
+          <w:rFonts w:ascii="Courier New" w:hAnsi="Courier New" w:cs="Courier New"/>
+        </w:rPr>
+        <w:tab/>
+      </w:r>
+      <w:r>
+        <w:rPr>
+          <w:rFonts w:ascii="Courier New" w:hAnsi="Courier New" w:cs="Courier New"/>
+        </w:rPr>
+        <w:tab/>
+      </w:r>
+      <w:r>
+        <w:rPr>
+          <w:rFonts w:ascii="Courier New" w:hAnsi="Courier New" w:cs="Courier New"/>
+        </w:rPr>
+        <w:tab/>
+      </w:r>
+      <w:r>
+        <w:rPr>
+          <w:rFonts w:ascii="Courier New" w:hAnsi="Courier New" w:cs="Courier New"/>
+        </w:rPr>
+        <w:tab/>
+        <w:t>- 24</w:t>
+      </w:r>
+    </w:p>
+    <w:p>
+      <w:pPr>
+        <w:pStyle w:val="PlainText"/>
+        <w:rPr>
+          <w:rFonts w:ascii="Courier New" w:hAnsi="Courier New" w:cs="Courier New"/>
+        </w:rPr>
+      </w:pPr>
+      <w:r>
+        <w:rPr>
+          <w:rFonts w:ascii="Courier New" w:hAnsi="Courier New" w:cs="Courier New"/>
+        </w:rPr>
+        <w:t>Total Price</w:t>
+      </w:r>
+      <w:r>
+        <w:rPr>
+          <w:rFonts w:ascii="Courier New" w:hAnsi="Courier New" w:cs="Courier New"/>
+        </w:rPr>
+        <w:tab/>
+      </w:r>
+      <w:r>
+        <w:rPr>
+          <w:rFonts w:ascii="Courier New" w:hAnsi="Courier New" w:cs="Courier New"/>
+        </w:rPr>
+        <w:tab/>
+      </w:r>
+      <w:r>
+        <w:rPr>
+          <w:rFonts w:ascii="Courier New" w:hAnsi="Courier New" w:cs="Courier New"/>
+        </w:rPr>
+        <w:tab/>
+      </w:r>
+      <w:r>
+        <w:rPr>
+          <w:rFonts w:ascii="Courier New" w:hAnsi="Courier New" w:cs="Courier New"/>
+        </w:rPr>
+        <w:tab/>
+        <w:t>- 480.0</w:t>
+      </w:r>
+    </w:p>
+    <w:p>
+      <w:pPr>
+        <w:pStyle w:val="PlainText"/>
+        <w:rPr>
+          <w:rFonts w:ascii="Courier New" w:hAnsi="Courier New" w:cs="Courier New"/>
+          <w:b/>
+        </w:rPr>
+      </w:pPr>
+      <w:r>
+        <w:rPr>
+          <w:rFonts w:ascii="Courier New" w:hAnsi="Courier New" w:cs="Courier New"/>
+          <w:b/>
+        </w:rPr>
+        <w:t>Amount balance</w:t>
+      </w:r>
+      <w:r>
+        <w:rPr>
+          <w:rFonts w:ascii="Courier New" w:hAnsi="Courier New" w:cs="Courier New"/>
+          <w:b/>
+        </w:rPr>
+        <w:tab/>
+      </w:r>
+      <w:r>
+        <w:rPr>
+          <w:rFonts w:ascii="Courier New" w:hAnsi="Courier New" w:cs="Courier New"/>
+          <w:b/>
+        </w:rPr>
+        <w:tab/>
+      </w:r>
+      <w:r>
+        <w:rPr>
+          <w:rFonts w:ascii="Courier New" w:hAnsi="Courier New" w:cs="Courier New"/>
+          <w:b/>
+        </w:rPr>
+        <w:tab/>
+        <w:t>- 1470.0</w:t>
+      </w:r>
+    </w:p>
+    <w:p>
+      <w:pPr>
+        <w:pStyle w:val="PlainText"/>
+        <w:rPr>
+          <w:rFonts w:ascii="Courier New" w:hAnsi="Courier New" w:cs="Courier New"/>
+        </w:rPr>
+      </w:pPr>
+    </w:p>
+    <w:p>
+      <w:pPr>
+        <w:pStyle w:val="PlainText"/>
+        <w:rPr>
+          <w:rFonts w:ascii="Courier New" w:hAnsi="Courier New" w:cs="Courier New"/>
+          <w:b/>
+        </w:rPr>
+      </w:pPr>
     </w:p>
     <w:p>
       <w:pPr>

</xml_diff>

<commit_message>
01/12/2018 MAMATHA CHICK IN
</commit_message>
<xml_diff>
--- a/customer _details/GANGAMMA/SEP/TUMKUR/AR/PURCHASE DETAILS.docx
+++ b/customer _details/GANGAMMA/SEP/TUMKUR/AR/PURCHASE DETAILS.docx
@@ -33438,13 +33438,7 @@
         <w:rPr>
           <w:rFonts w:ascii="Courier New" w:hAnsi="Courier New" w:cs="Courier New"/>
         </w:rPr>
-        <w:t>Tue Nov 27</w:t>
-      </w:r>
-      <w:r>
-        <w:rPr>
-          <w:rFonts w:ascii="Courier New" w:hAnsi="Courier New" w:cs="Courier New"/>
-        </w:rPr>
-        <w:t xml:space="preserve"> 15:59:53 IST 2018</w:t>
+        <w:t>Tue Nov 27 15:59:53 IST 2018</w:t>
       </w:r>
     </w:p>
     <w:p>
@@ -34060,6 +34054,666 @@
         <w:tab/>
         <w:t>- 1470.0</w:t>
       </w:r>
+    </w:p>
+    <w:p>
+      <w:pPr>
+        <w:pStyle w:val="PlainText"/>
+        <w:rPr>
+          <w:rFonts w:ascii="Courier New" w:hAnsi="Courier New" w:cs="Courier New"/>
+          <w:b/>
+        </w:rPr>
+      </w:pPr>
+    </w:p>
+    <w:p>
+      <w:pPr>
+        <w:pStyle w:val="PlainText"/>
+        <w:rPr>
+          <w:rFonts w:ascii="Courier New" w:hAnsi="Courier New" w:cs="Courier New"/>
+        </w:rPr>
+      </w:pPr>
+      <w:r>
+        <w:rPr>
+          <w:rFonts w:ascii="Courier New" w:hAnsi="Courier New" w:cs="Courier New"/>
+        </w:rPr>
+        <w:t>FRI NOV 30</w:t>
+      </w:r>
+      <w:r>
+        <w:rPr>
+          <w:rFonts w:ascii="Courier New" w:hAnsi="Courier New" w:cs="Courier New"/>
+        </w:rPr>
+        <w:t xml:space="preserve"> 11:29:41 IST 2018</w:t>
+      </w:r>
+    </w:p>
+    <w:p>
+      <w:pPr>
+        <w:pStyle w:val="PlainText"/>
+        <w:rPr>
+          <w:rFonts w:ascii="Courier New" w:hAnsi="Courier New" w:cs="Courier New"/>
+        </w:rPr>
+      </w:pPr>
+      <w:r>
+        <w:rPr>
+          <w:rFonts w:ascii="Courier New" w:hAnsi="Courier New" w:cs="Courier New"/>
+        </w:rPr>
+        <w:t>Person Name</w:t>
+      </w:r>
+      <w:r>
+        <w:rPr>
+          <w:rFonts w:ascii="Courier New" w:hAnsi="Courier New" w:cs="Courier New"/>
+        </w:rPr>
+        <w:tab/>
+      </w:r>
+      <w:r>
+        <w:rPr>
+          <w:rFonts w:ascii="Courier New" w:hAnsi="Courier New" w:cs="Courier New"/>
+        </w:rPr>
+        <w:tab/>
+      </w:r>
+      <w:r>
+        <w:rPr>
+          <w:rFonts w:ascii="Courier New" w:hAnsi="Courier New" w:cs="Courier New"/>
+        </w:rPr>
+        <w:tab/>
+      </w:r>
+      <w:r>
+        <w:rPr>
+          <w:rFonts w:ascii="Courier New" w:hAnsi="Courier New" w:cs="Courier New"/>
+        </w:rPr>
+        <w:tab/>
+        <w:t>- AR</w:t>
+      </w:r>
+    </w:p>
+    <w:p>
+      <w:pPr>
+        <w:pStyle w:val="PlainText"/>
+        <w:rPr>
+          <w:rFonts w:ascii="Courier New" w:hAnsi="Courier New" w:cs="Courier New"/>
+        </w:rPr>
+      </w:pPr>
+      <w:r>
+        <w:rPr>
+          <w:rFonts w:ascii="Courier New" w:hAnsi="Courier New" w:cs="Courier New"/>
+        </w:rPr>
+        <w:t>Bill number</w:t>
+      </w:r>
+      <w:r>
+        <w:rPr>
+          <w:rFonts w:ascii="Courier New" w:hAnsi="Courier New" w:cs="Courier New"/>
+        </w:rPr>
+        <w:tab/>
+      </w:r>
+      <w:r>
+        <w:rPr>
+          <w:rFonts w:ascii="Courier New" w:hAnsi="Courier New" w:cs="Courier New"/>
+        </w:rPr>
+        <w:tab/>
+      </w:r>
+      <w:r>
+        <w:rPr>
+          <w:rFonts w:ascii="Courier New" w:hAnsi="Courier New" w:cs="Courier New"/>
+        </w:rPr>
+        <w:tab/>
+      </w:r>
+      <w:r>
+        <w:rPr>
+          <w:rFonts w:ascii="Courier New" w:hAnsi="Courier New" w:cs="Courier New"/>
+        </w:rPr>
+        <w:tab/>
+        <w:t>- 9199</w:t>
+      </w:r>
+    </w:p>
+    <w:p>
+      <w:pPr>
+        <w:pStyle w:val="PlainText"/>
+        <w:rPr>
+          <w:rFonts w:ascii="Courier New" w:hAnsi="Courier New" w:cs="Courier New"/>
+        </w:rPr>
+      </w:pPr>
+      <w:r>
+        <w:rPr>
+          <w:rFonts w:ascii="Courier New" w:hAnsi="Courier New" w:cs="Courier New"/>
+        </w:rPr>
+        <w:t>---------------------------------------------------------------</w:t>
+      </w:r>
+    </w:p>
+    <w:p>
+      <w:pPr>
+        <w:pStyle w:val="PlainText"/>
+        <w:rPr>
+          <w:rFonts w:ascii="Courier New" w:hAnsi="Courier New" w:cs="Courier New"/>
+        </w:rPr>
+      </w:pPr>
+      <w:r>
+        <w:rPr>
+          <w:rFonts w:ascii="Courier New" w:hAnsi="Courier New" w:cs="Courier New"/>
+        </w:rPr>
+        <w:t>Item Name</w:t>
+      </w:r>
+      <w:r>
+        <w:rPr>
+          <w:rFonts w:ascii="Courier New" w:hAnsi="Courier New" w:cs="Courier New"/>
+        </w:rPr>
+        <w:tab/>
+      </w:r>
+      <w:r>
+        <w:rPr>
+          <w:rFonts w:ascii="Courier New" w:hAnsi="Courier New" w:cs="Courier New"/>
+        </w:rPr>
+        <w:tab/>
+      </w:r>
+      <w:r>
+        <w:rPr>
+          <w:rFonts w:ascii="Courier New" w:hAnsi="Courier New" w:cs="Courier New"/>
+        </w:rPr>
+        <w:tab/>
+      </w:r>
+      <w:r>
+        <w:rPr>
+          <w:rFonts w:ascii="Courier New" w:hAnsi="Courier New" w:cs="Courier New"/>
+        </w:rPr>
+        <w:tab/>
+        <w:t>- POTATO</w:t>
+      </w:r>
+    </w:p>
+    <w:p>
+      <w:pPr>
+        <w:pStyle w:val="PlainText"/>
+        <w:rPr>
+          <w:rFonts w:ascii="Courier New" w:hAnsi="Courier New" w:cs="Courier New"/>
+        </w:rPr>
+      </w:pPr>
+      <w:r>
+        <w:rPr>
+          <w:rFonts w:ascii="Courier New" w:hAnsi="Courier New" w:cs="Courier New"/>
+        </w:rPr>
+        <w:t>Number of Pockets</w:t>
+      </w:r>
+      <w:r>
+        <w:rPr>
+          <w:rFonts w:ascii="Courier New" w:hAnsi="Courier New" w:cs="Courier New"/>
+        </w:rPr>
+        <w:tab/>
+      </w:r>
+      <w:r>
+        <w:rPr>
+          <w:rFonts w:ascii="Courier New" w:hAnsi="Courier New" w:cs="Courier New"/>
+        </w:rPr>
+        <w:tab/>
+      </w:r>
+      <w:r>
+        <w:rPr>
+          <w:rFonts w:ascii="Courier New" w:hAnsi="Courier New" w:cs="Courier New"/>
+        </w:rPr>
+        <w:tab/>
+        <w:t>- 2</w:t>
+      </w:r>
+    </w:p>
+    <w:p>
+      <w:pPr>
+        <w:pStyle w:val="PlainText"/>
+        <w:rPr>
+          <w:rFonts w:ascii="Courier New" w:hAnsi="Courier New" w:cs="Courier New"/>
+        </w:rPr>
+      </w:pPr>
+      <w:r>
+        <w:rPr>
+          <w:rFonts w:ascii="Courier New" w:hAnsi="Courier New" w:cs="Courier New"/>
+        </w:rPr>
+        <w:t>Number of KGs</w:t>
+      </w:r>
+      <w:r>
+        <w:rPr>
+          <w:rFonts w:ascii="Courier New" w:hAnsi="Courier New" w:cs="Courier New"/>
+        </w:rPr>
+        <w:tab/>
+      </w:r>
+      <w:r>
+        <w:rPr>
+          <w:rFonts w:ascii="Courier New" w:hAnsi="Courier New" w:cs="Courier New"/>
+        </w:rPr>
+        <w:tab/>
+      </w:r>
+      <w:r>
+        <w:rPr>
+          <w:rFonts w:ascii="Courier New" w:hAnsi="Courier New" w:cs="Courier New"/>
+        </w:rPr>
+        <w:tab/>
+        <w:t>- 95</w:t>
+      </w:r>
+    </w:p>
+    <w:p>
+      <w:pPr>
+        <w:pStyle w:val="PlainText"/>
+        <w:rPr>
+          <w:rFonts w:ascii="Courier New" w:hAnsi="Courier New" w:cs="Courier New"/>
+        </w:rPr>
+      </w:pPr>
+      <w:r>
+        <w:rPr>
+          <w:rFonts w:ascii="Courier New" w:hAnsi="Courier New" w:cs="Courier New"/>
+        </w:rPr>
+        <w:t>Rate</w:t>
+      </w:r>
+      <w:r>
+        <w:rPr>
+          <w:rFonts w:ascii="Courier New" w:hAnsi="Courier New" w:cs="Courier New"/>
+        </w:rPr>
+        <w:tab/>
+      </w:r>
+      <w:r>
+        <w:rPr>
+          <w:rFonts w:ascii="Courier New" w:hAnsi="Courier New" w:cs="Courier New"/>
+        </w:rPr>
+        <w:tab/>
+      </w:r>
+      <w:r>
+        <w:rPr>
+          <w:rFonts w:ascii="Courier New" w:hAnsi="Courier New" w:cs="Courier New"/>
+        </w:rPr>
+        <w:tab/>
+      </w:r>
+      <w:r>
+        <w:rPr>
+          <w:rFonts w:ascii="Courier New" w:hAnsi="Courier New" w:cs="Courier New"/>
+        </w:rPr>
+        <w:tab/>
+      </w:r>
+      <w:r>
+        <w:rPr>
+          <w:rFonts w:ascii="Courier New" w:hAnsi="Courier New" w:cs="Courier New"/>
+        </w:rPr>
+        <w:tab/>
+        <w:t>- 16</w:t>
+      </w:r>
+    </w:p>
+    <w:p>
+      <w:pPr>
+        <w:pStyle w:val="PlainText"/>
+        <w:rPr>
+          <w:rFonts w:ascii="Courier New" w:hAnsi="Courier New" w:cs="Courier New"/>
+        </w:rPr>
+      </w:pPr>
+      <w:r>
+        <w:rPr>
+          <w:rFonts w:ascii="Courier New" w:hAnsi="Courier New" w:cs="Courier New"/>
+        </w:rPr>
+        <w:t>Total Price</w:t>
+      </w:r>
+      <w:r>
+        <w:rPr>
+          <w:rFonts w:ascii="Courier New" w:hAnsi="Courier New" w:cs="Courier New"/>
+        </w:rPr>
+        <w:tab/>
+      </w:r>
+      <w:r>
+        <w:rPr>
+          <w:rFonts w:ascii="Courier New" w:hAnsi="Courier New" w:cs="Courier New"/>
+        </w:rPr>
+        <w:tab/>
+      </w:r>
+      <w:r>
+        <w:rPr>
+          <w:rFonts w:ascii="Courier New" w:hAnsi="Courier New" w:cs="Courier New"/>
+        </w:rPr>
+        <w:tab/>
+      </w:r>
+      <w:r>
+        <w:rPr>
+          <w:rFonts w:ascii="Courier New" w:hAnsi="Courier New" w:cs="Courier New"/>
+        </w:rPr>
+        <w:tab/>
+        <w:t>- 1520.0</w:t>
+      </w:r>
+    </w:p>
+    <w:p>
+      <w:pPr>
+        <w:pStyle w:val="PlainText"/>
+        <w:rPr>
+          <w:rFonts w:ascii="Courier New" w:hAnsi="Courier New" w:cs="Courier New"/>
+          <w:color w:val="FF0000"/>
+        </w:rPr>
+      </w:pPr>
+      <w:r>
+        <w:rPr>
+          <w:rFonts w:ascii="Courier New" w:hAnsi="Courier New" w:cs="Courier New"/>
+          <w:color w:val="FF0000"/>
+        </w:rPr>
+        <w:t>Amount Received</w:t>
+      </w:r>
+      <w:r>
+        <w:rPr>
+          <w:rFonts w:ascii="Courier New" w:hAnsi="Courier New" w:cs="Courier New"/>
+          <w:color w:val="FF0000"/>
+        </w:rPr>
+        <w:tab/>
+      </w:r>
+      <w:r>
+        <w:rPr>
+          <w:rFonts w:ascii="Courier New" w:hAnsi="Courier New" w:cs="Courier New"/>
+          <w:color w:val="FF0000"/>
+        </w:rPr>
+        <w:tab/>
+      </w:r>
+      <w:r>
+        <w:rPr>
+          <w:rFonts w:ascii="Courier New" w:hAnsi="Courier New" w:cs="Courier New"/>
+          <w:color w:val="FF0000"/>
+        </w:rPr>
+        <w:tab/>
+        <w:t>- 1470</w:t>
+      </w:r>
+    </w:p>
+    <w:p>
+      <w:pPr>
+        <w:pStyle w:val="PlainText"/>
+        <w:rPr>
+          <w:rFonts w:ascii="Courier New" w:hAnsi="Courier New" w:cs="Courier New"/>
+        </w:rPr>
+      </w:pPr>
+      <w:r>
+        <w:rPr>
+          <w:rFonts w:ascii="Courier New" w:hAnsi="Courier New" w:cs="Courier New"/>
+        </w:rPr>
+        <w:t>Amount balance</w:t>
+      </w:r>
+      <w:r>
+        <w:rPr>
+          <w:rFonts w:ascii="Courier New" w:hAnsi="Courier New" w:cs="Courier New"/>
+        </w:rPr>
+        <w:tab/>
+      </w:r>
+      <w:r>
+        <w:rPr>
+          <w:rFonts w:ascii="Courier New" w:hAnsi="Courier New" w:cs="Courier New"/>
+        </w:rPr>
+        <w:tab/>
+      </w:r>
+      <w:r>
+        <w:rPr>
+          <w:rFonts w:ascii="Courier New" w:hAnsi="Courier New" w:cs="Courier New"/>
+        </w:rPr>
+        <w:tab/>
+        <w:t>- 1520.0</w:t>
+      </w:r>
+    </w:p>
+    <w:p>
+      <w:pPr>
+        <w:pStyle w:val="PlainText"/>
+        <w:rPr>
+          <w:rFonts w:ascii="Courier New" w:hAnsi="Courier New" w:cs="Courier New"/>
+        </w:rPr>
+      </w:pPr>
+      <w:r>
+        <w:rPr>
+          <w:rFonts w:ascii="Courier New" w:hAnsi="Courier New" w:cs="Courier New"/>
+        </w:rPr>
+        <w:t>Amount Received mode</w:t>
+      </w:r>
+      <w:r>
+        <w:rPr>
+          <w:rFonts w:ascii="Courier New" w:hAnsi="Courier New" w:cs="Courier New"/>
+        </w:rPr>
+        <w:tab/>
+      </w:r>
+      <w:r>
+        <w:rPr>
+          <w:rFonts w:ascii="Courier New" w:hAnsi="Courier New" w:cs="Courier New"/>
+        </w:rPr>
+        <w:tab/>
+        <w:t>- CASH</w:t>
+      </w:r>
+    </w:p>
+    <w:p>
+      <w:pPr>
+        <w:pStyle w:val="PlainText"/>
+        <w:rPr>
+          <w:rFonts w:ascii="Courier New" w:hAnsi="Courier New" w:cs="Courier New"/>
+        </w:rPr>
+      </w:pPr>
+    </w:p>
+    <w:p>
+      <w:pPr>
+        <w:pStyle w:val="PlainText"/>
+        <w:rPr>
+          <w:rFonts w:ascii="Courier New" w:hAnsi="Courier New" w:cs="Courier New"/>
+        </w:rPr>
+      </w:pPr>
+      <w:r>
+        <w:rPr>
+          <w:rFonts w:ascii="Courier New" w:hAnsi="Courier New" w:cs="Courier New"/>
+        </w:rPr>
+        <w:t>Item Name</w:t>
+      </w:r>
+      <w:r>
+        <w:rPr>
+          <w:rFonts w:ascii="Courier New" w:hAnsi="Courier New" w:cs="Courier New"/>
+        </w:rPr>
+        <w:tab/>
+      </w:r>
+      <w:r>
+        <w:rPr>
+          <w:rFonts w:ascii="Courier New" w:hAnsi="Courier New" w:cs="Courier New"/>
+        </w:rPr>
+        <w:tab/>
+      </w:r>
+      <w:r>
+        <w:rPr>
+          <w:rFonts w:ascii="Courier New" w:hAnsi="Courier New" w:cs="Courier New"/>
+        </w:rPr>
+        <w:tab/>
+      </w:r>
+      <w:r>
+        <w:rPr>
+          <w:rFonts w:ascii="Courier New" w:hAnsi="Courier New" w:cs="Courier New"/>
+        </w:rPr>
+        <w:tab/>
+        <w:t>- CARROT</w:t>
+      </w:r>
+    </w:p>
+    <w:p>
+      <w:pPr>
+        <w:pStyle w:val="PlainText"/>
+        <w:rPr>
+          <w:rFonts w:ascii="Courier New" w:hAnsi="Courier New" w:cs="Courier New"/>
+        </w:rPr>
+      </w:pPr>
+      <w:r>
+        <w:rPr>
+          <w:rFonts w:ascii="Courier New" w:hAnsi="Courier New" w:cs="Courier New"/>
+        </w:rPr>
+        <w:t>Number of Pockets</w:t>
+      </w:r>
+      <w:r>
+        <w:rPr>
+          <w:rFonts w:ascii="Courier New" w:hAnsi="Courier New" w:cs="Courier New"/>
+        </w:rPr>
+        <w:tab/>
+      </w:r>
+      <w:r>
+        <w:rPr>
+          <w:rFonts w:ascii="Courier New" w:hAnsi="Courier New" w:cs="Courier New"/>
+        </w:rPr>
+        <w:tab/>
+      </w:r>
+      <w:r>
+        <w:rPr>
+          <w:rFonts w:ascii="Courier New" w:hAnsi="Courier New" w:cs="Courier New"/>
+        </w:rPr>
+        <w:tab/>
+        <w:t>- 2</w:t>
+      </w:r>
+    </w:p>
+    <w:p>
+      <w:pPr>
+        <w:pStyle w:val="PlainText"/>
+        <w:rPr>
+          <w:rFonts w:ascii="Courier New" w:hAnsi="Courier New" w:cs="Courier New"/>
+        </w:rPr>
+      </w:pPr>
+      <w:r>
+        <w:rPr>
+          <w:rFonts w:ascii="Courier New" w:hAnsi="Courier New" w:cs="Courier New"/>
+        </w:rPr>
+        <w:t>Number of KGs</w:t>
+      </w:r>
+      <w:r>
+        <w:rPr>
+          <w:rFonts w:ascii="Courier New" w:hAnsi="Courier New" w:cs="Courier New"/>
+        </w:rPr>
+        <w:tab/>
+      </w:r>
+      <w:r>
+        <w:rPr>
+          <w:rFonts w:ascii="Courier New" w:hAnsi="Courier New" w:cs="Courier New"/>
+        </w:rPr>
+        <w:tab/>
+      </w:r>
+      <w:r>
+        <w:rPr>
+          <w:rFonts w:ascii="Courier New" w:hAnsi="Courier New" w:cs="Courier New"/>
+        </w:rPr>
+        <w:tab/>
+        <w:t>- 42</w:t>
+      </w:r>
+    </w:p>
+    <w:p>
+      <w:pPr>
+        <w:pStyle w:val="PlainText"/>
+        <w:rPr>
+          <w:rFonts w:ascii="Courier New" w:hAnsi="Courier New" w:cs="Courier New"/>
+        </w:rPr>
+      </w:pPr>
+      <w:r>
+        <w:rPr>
+          <w:rFonts w:ascii="Courier New" w:hAnsi="Courier New" w:cs="Courier New"/>
+        </w:rPr>
+        <w:t>Rate</w:t>
+      </w:r>
+      <w:r>
+        <w:rPr>
+          <w:rFonts w:ascii="Courier New" w:hAnsi="Courier New" w:cs="Courier New"/>
+        </w:rPr>
+        <w:tab/>
+      </w:r>
+      <w:r>
+        <w:rPr>
+          <w:rFonts w:ascii="Courier New" w:hAnsi="Courier New" w:cs="Courier New"/>
+        </w:rPr>
+        <w:tab/>
+      </w:r>
+      <w:r>
+        <w:rPr>
+          <w:rFonts w:ascii="Courier New" w:hAnsi="Courier New" w:cs="Courier New"/>
+        </w:rPr>
+        <w:tab/>
+      </w:r>
+      <w:r>
+        <w:rPr>
+          <w:rFonts w:ascii="Courier New" w:hAnsi="Courier New" w:cs="Courier New"/>
+        </w:rPr>
+        <w:tab/>
+      </w:r>
+      <w:r>
+        <w:rPr>
+          <w:rFonts w:ascii="Courier New" w:hAnsi="Courier New" w:cs="Courier New"/>
+        </w:rPr>
+        <w:tab/>
+        <w:t>- 24</w:t>
+      </w:r>
+    </w:p>
+    <w:p>
+      <w:pPr>
+        <w:pStyle w:val="PlainText"/>
+        <w:rPr>
+          <w:rFonts w:ascii="Courier New" w:hAnsi="Courier New" w:cs="Courier New"/>
+        </w:rPr>
+      </w:pPr>
+      <w:r>
+        <w:rPr>
+          <w:rFonts w:ascii="Courier New" w:hAnsi="Courier New" w:cs="Courier New"/>
+        </w:rPr>
+        <w:t>Total Price</w:t>
+      </w:r>
+      <w:r>
+        <w:rPr>
+          <w:rFonts w:ascii="Courier New" w:hAnsi="Courier New" w:cs="Courier New"/>
+        </w:rPr>
+        <w:tab/>
+      </w:r>
+      <w:r>
+        <w:rPr>
+          <w:rFonts w:ascii="Courier New" w:hAnsi="Courier New" w:cs="Courier New"/>
+        </w:rPr>
+        <w:tab/>
+      </w:r>
+      <w:r>
+        <w:rPr>
+          <w:rFonts w:ascii="Courier New" w:hAnsi="Courier New" w:cs="Courier New"/>
+        </w:rPr>
+        <w:tab/>
+      </w:r>
+      <w:r>
+        <w:rPr>
+          <w:rFonts w:ascii="Courier New" w:hAnsi="Courier New" w:cs="Courier New"/>
+        </w:rPr>
+        <w:tab/>
+        <w:t>- 1008.0</w:t>
+      </w:r>
+    </w:p>
+    <w:p>
+      <w:pPr>
+        <w:pStyle w:val="PlainText"/>
+        <w:rPr>
+          <w:rFonts w:ascii="Courier New" w:hAnsi="Courier New" w:cs="Courier New"/>
+          <w:b/>
+        </w:rPr>
+      </w:pPr>
+      <w:r>
+        <w:rPr>
+          <w:rFonts w:ascii="Courier New" w:hAnsi="Courier New" w:cs="Courier New"/>
+          <w:b/>
+        </w:rPr>
+        <w:t>Amount balance</w:t>
+      </w:r>
+      <w:r>
+        <w:rPr>
+          <w:rFonts w:ascii="Courier New" w:hAnsi="Courier New" w:cs="Courier New"/>
+          <w:b/>
+        </w:rPr>
+        <w:tab/>
+      </w:r>
+      <w:r>
+        <w:rPr>
+          <w:rFonts w:ascii="Courier New" w:hAnsi="Courier New" w:cs="Courier New"/>
+          <w:b/>
+        </w:rPr>
+        <w:tab/>
+      </w:r>
+      <w:r>
+        <w:rPr>
+          <w:rFonts w:ascii="Courier New" w:hAnsi="Courier New" w:cs="Courier New"/>
+          <w:b/>
+        </w:rPr>
+        <w:tab/>
+        <w:t>- 2528.0</w:t>
+      </w:r>
+    </w:p>
+    <w:p>
+      <w:pPr>
+        <w:pStyle w:val="PlainText"/>
+        <w:rPr>
+          <w:rFonts w:ascii="Courier New" w:hAnsi="Courier New" w:cs="Courier New"/>
+        </w:rPr>
+      </w:pPr>
+    </w:p>
+    <w:p>
+      <w:pPr>
+        <w:pStyle w:val="PlainText"/>
+        <w:rPr>
+          <w:rFonts w:ascii="Courier New" w:hAnsi="Courier New" w:cs="Courier New"/>
+          <w:b/>
+        </w:rPr>
+      </w:pPr>
     </w:p>
     <w:p>
       <w:pPr>

</xml_diff>

<commit_message>
06/12/2018 MAMATHA CHICK IN
</commit_message>
<xml_diff>
--- a/customer _details/GANGAMMA/SEP/TUMKUR/AR/PURCHASE DETAILS.docx
+++ b/customer _details/GANGAMMA/SEP/TUMKUR/AR/PURCHASE DETAILS.docx
@@ -34712,13 +34712,7 @@
         <w:rPr>
           <w:rFonts w:ascii="Courier New" w:hAnsi="Courier New" w:cs="Courier New"/>
         </w:rPr>
-        <w:t>SUN Dec 02</w:t>
-      </w:r>
-      <w:r>
-        <w:rPr>
-          <w:rFonts w:ascii="Courier New" w:hAnsi="Courier New" w:cs="Courier New"/>
-        </w:rPr>
-        <w:t xml:space="preserve"> 12:06:32 IST 2018</w:t>
+        <w:t>SUN Dec 02 12:06:32 IST 2018</w:t>
       </w:r>
     </w:p>
     <w:p>
@@ -35334,6 +35328,896 @@
         <w:tab/>
         <w:t>- 2820.0</w:t>
       </w:r>
+    </w:p>
+    <w:p>
+      <w:pPr>
+        <w:pStyle w:val="PlainText"/>
+        <w:rPr>
+          <w:rFonts w:ascii="Courier New" w:hAnsi="Courier New" w:cs="Courier New"/>
+          <w:b/>
+        </w:rPr>
+      </w:pPr>
+    </w:p>
+    <w:p>
+      <w:pPr>
+        <w:pStyle w:val="PlainText"/>
+        <w:rPr>
+          <w:rFonts w:ascii="Courier New" w:hAnsi="Courier New" w:cs="Courier New"/>
+        </w:rPr>
+      </w:pPr>
+      <w:r>
+        <w:rPr>
+          <w:rFonts w:ascii="Courier New" w:hAnsi="Courier New" w:cs="Courier New"/>
+        </w:rPr>
+        <w:t>TUE Dec 04</w:t>
+      </w:r>
+      <w:r>
+        <w:rPr>
+          <w:rFonts w:ascii="Courier New" w:hAnsi="Courier New" w:cs="Courier New"/>
+        </w:rPr>
+        <w:t xml:space="preserve"> 11:46:55 IST 2018</w:t>
+      </w:r>
+    </w:p>
+    <w:p>
+      <w:pPr>
+        <w:pStyle w:val="PlainText"/>
+        <w:rPr>
+          <w:rFonts w:ascii="Courier New" w:hAnsi="Courier New" w:cs="Courier New"/>
+        </w:rPr>
+      </w:pPr>
+      <w:r>
+        <w:rPr>
+          <w:rFonts w:ascii="Courier New" w:hAnsi="Courier New" w:cs="Courier New"/>
+        </w:rPr>
+        <w:t>Person Name</w:t>
+      </w:r>
+      <w:r>
+        <w:rPr>
+          <w:rFonts w:ascii="Courier New" w:hAnsi="Courier New" w:cs="Courier New"/>
+        </w:rPr>
+        <w:tab/>
+      </w:r>
+      <w:r>
+        <w:rPr>
+          <w:rFonts w:ascii="Courier New" w:hAnsi="Courier New" w:cs="Courier New"/>
+        </w:rPr>
+        <w:tab/>
+      </w:r>
+      <w:r>
+        <w:rPr>
+          <w:rFonts w:ascii="Courier New" w:hAnsi="Courier New" w:cs="Courier New"/>
+        </w:rPr>
+        <w:tab/>
+      </w:r>
+      <w:r>
+        <w:rPr>
+          <w:rFonts w:ascii="Courier New" w:hAnsi="Courier New" w:cs="Courier New"/>
+        </w:rPr>
+        <w:tab/>
+        <w:t>- AR</w:t>
+      </w:r>
+    </w:p>
+    <w:p>
+      <w:pPr>
+        <w:pStyle w:val="PlainText"/>
+        <w:rPr>
+          <w:rFonts w:ascii="Courier New" w:hAnsi="Courier New" w:cs="Courier New"/>
+        </w:rPr>
+      </w:pPr>
+      <w:r>
+        <w:rPr>
+          <w:rFonts w:ascii="Courier New" w:hAnsi="Courier New" w:cs="Courier New"/>
+        </w:rPr>
+        <w:t>Bill number</w:t>
+      </w:r>
+      <w:r>
+        <w:rPr>
+          <w:rFonts w:ascii="Courier New" w:hAnsi="Courier New" w:cs="Courier New"/>
+        </w:rPr>
+        <w:tab/>
+      </w:r>
+      <w:r>
+        <w:rPr>
+          <w:rFonts w:ascii="Courier New" w:hAnsi="Courier New" w:cs="Courier New"/>
+        </w:rPr>
+        <w:tab/>
+      </w:r>
+      <w:r>
+        <w:rPr>
+          <w:rFonts w:ascii="Courier New" w:hAnsi="Courier New" w:cs="Courier New"/>
+        </w:rPr>
+        <w:tab/>
+      </w:r>
+      <w:r>
+        <w:rPr>
+          <w:rFonts w:ascii="Courier New" w:hAnsi="Courier New" w:cs="Courier New"/>
+        </w:rPr>
+        <w:tab/>
+        <w:t>- 9305</w:t>
+      </w:r>
+    </w:p>
+    <w:p>
+      <w:pPr>
+        <w:pStyle w:val="PlainText"/>
+        <w:rPr>
+          <w:rFonts w:ascii="Courier New" w:hAnsi="Courier New" w:cs="Courier New"/>
+        </w:rPr>
+      </w:pPr>
+      <w:r>
+        <w:rPr>
+          <w:rFonts w:ascii="Courier New" w:hAnsi="Courier New" w:cs="Courier New"/>
+        </w:rPr>
+        <w:t>---------------------------------------------------------------</w:t>
+      </w:r>
+    </w:p>
+    <w:p>
+      <w:pPr>
+        <w:pStyle w:val="PlainText"/>
+        <w:rPr>
+          <w:rFonts w:ascii="Courier New" w:hAnsi="Courier New" w:cs="Courier New"/>
+        </w:rPr>
+      </w:pPr>
+      <w:r>
+        <w:rPr>
+          <w:rFonts w:ascii="Courier New" w:hAnsi="Courier New" w:cs="Courier New"/>
+        </w:rPr>
+        <w:t>Item Name</w:t>
+      </w:r>
+      <w:r>
+        <w:rPr>
+          <w:rFonts w:ascii="Courier New" w:hAnsi="Courier New" w:cs="Courier New"/>
+        </w:rPr>
+        <w:tab/>
+      </w:r>
+      <w:r>
+        <w:rPr>
+          <w:rFonts w:ascii="Courier New" w:hAnsi="Courier New" w:cs="Courier New"/>
+        </w:rPr>
+        <w:tab/>
+      </w:r>
+      <w:r>
+        <w:rPr>
+          <w:rFonts w:ascii="Courier New" w:hAnsi="Courier New" w:cs="Courier New"/>
+        </w:rPr>
+        <w:tab/>
+      </w:r>
+      <w:r>
+        <w:rPr>
+          <w:rFonts w:ascii="Courier New" w:hAnsi="Courier New" w:cs="Courier New"/>
+        </w:rPr>
+        <w:tab/>
+        <w:t>- POTATO</w:t>
+      </w:r>
+    </w:p>
+    <w:p>
+      <w:pPr>
+        <w:pStyle w:val="PlainText"/>
+        <w:rPr>
+          <w:rFonts w:ascii="Courier New" w:hAnsi="Courier New" w:cs="Courier New"/>
+        </w:rPr>
+      </w:pPr>
+      <w:r>
+        <w:rPr>
+          <w:rFonts w:ascii="Courier New" w:hAnsi="Courier New" w:cs="Courier New"/>
+        </w:rPr>
+        <w:t>Number of Pockets</w:t>
+      </w:r>
+      <w:r>
+        <w:rPr>
+          <w:rFonts w:ascii="Courier New" w:hAnsi="Courier New" w:cs="Courier New"/>
+        </w:rPr>
+        <w:tab/>
+      </w:r>
+      <w:r>
+        <w:rPr>
+          <w:rFonts w:ascii="Courier New" w:hAnsi="Courier New" w:cs="Courier New"/>
+        </w:rPr>
+        <w:tab/>
+      </w:r>
+      <w:r>
+        <w:rPr>
+          <w:rFonts w:ascii="Courier New" w:hAnsi="Courier New" w:cs="Courier New"/>
+        </w:rPr>
+        <w:tab/>
+        <w:t>- 1</w:t>
+      </w:r>
+    </w:p>
+    <w:p>
+      <w:pPr>
+        <w:pStyle w:val="PlainText"/>
+        <w:rPr>
+          <w:rFonts w:ascii="Courier New" w:hAnsi="Courier New" w:cs="Courier New"/>
+        </w:rPr>
+      </w:pPr>
+      <w:r>
+        <w:rPr>
+          <w:rFonts w:ascii="Courier New" w:hAnsi="Courier New" w:cs="Courier New"/>
+        </w:rPr>
+        <w:t>Number of KGs</w:t>
+      </w:r>
+      <w:r>
+        <w:rPr>
+          <w:rFonts w:ascii="Courier New" w:hAnsi="Courier New" w:cs="Courier New"/>
+        </w:rPr>
+        <w:tab/>
+      </w:r>
+      <w:r>
+        <w:rPr>
+          <w:rFonts w:ascii="Courier New" w:hAnsi="Courier New" w:cs="Courier New"/>
+        </w:rPr>
+        <w:tab/>
+      </w:r>
+      <w:r>
+        <w:rPr>
+          <w:rFonts w:ascii="Courier New" w:hAnsi="Courier New" w:cs="Courier New"/>
+        </w:rPr>
+        <w:tab/>
+        <w:t>- 55</w:t>
+      </w:r>
+    </w:p>
+    <w:p>
+      <w:pPr>
+        <w:pStyle w:val="PlainText"/>
+        <w:rPr>
+          <w:rFonts w:ascii="Courier New" w:hAnsi="Courier New" w:cs="Courier New"/>
+        </w:rPr>
+      </w:pPr>
+      <w:r>
+        <w:rPr>
+          <w:rFonts w:ascii="Courier New" w:hAnsi="Courier New" w:cs="Courier New"/>
+        </w:rPr>
+        <w:t>Rate</w:t>
+      </w:r>
+      <w:r>
+        <w:rPr>
+          <w:rFonts w:ascii="Courier New" w:hAnsi="Courier New" w:cs="Courier New"/>
+        </w:rPr>
+        <w:tab/>
+      </w:r>
+      <w:r>
+        <w:rPr>
+          <w:rFonts w:ascii="Courier New" w:hAnsi="Courier New" w:cs="Courier New"/>
+        </w:rPr>
+        <w:tab/>
+      </w:r>
+      <w:r>
+        <w:rPr>
+          <w:rFonts w:ascii="Courier New" w:hAnsi="Courier New" w:cs="Courier New"/>
+        </w:rPr>
+        <w:tab/>
+      </w:r>
+      <w:r>
+        <w:rPr>
+          <w:rFonts w:ascii="Courier New" w:hAnsi="Courier New" w:cs="Courier New"/>
+        </w:rPr>
+        <w:tab/>
+      </w:r>
+      <w:r>
+        <w:rPr>
+          <w:rFonts w:ascii="Courier New" w:hAnsi="Courier New" w:cs="Courier New"/>
+        </w:rPr>
+        <w:tab/>
+        <w:t>- 17</w:t>
+      </w:r>
+    </w:p>
+    <w:p>
+      <w:pPr>
+        <w:pStyle w:val="PlainText"/>
+        <w:rPr>
+          <w:rFonts w:ascii="Courier New" w:hAnsi="Courier New" w:cs="Courier New"/>
+        </w:rPr>
+      </w:pPr>
+      <w:r>
+        <w:rPr>
+          <w:rFonts w:ascii="Courier New" w:hAnsi="Courier New" w:cs="Courier New"/>
+        </w:rPr>
+        <w:t>Total Price</w:t>
+      </w:r>
+      <w:r>
+        <w:rPr>
+          <w:rFonts w:ascii="Courier New" w:hAnsi="Courier New" w:cs="Courier New"/>
+        </w:rPr>
+        <w:tab/>
+      </w:r>
+      <w:r>
+        <w:rPr>
+          <w:rFonts w:ascii="Courier New" w:hAnsi="Courier New" w:cs="Courier New"/>
+        </w:rPr>
+        <w:tab/>
+      </w:r>
+      <w:r>
+        <w:rPr>
+          <w:rFonts w:ascii="Courier New" w:hAnsi="Courier New" w:cs="Courier New"/>
+        </w:rPr>
+        <w:tab/>
+      </w:r>
+      <w:r>
+        <w:rPr>
+          <w:rFonts w:ascii="Courier New" w:hAnsi="Courier New" w:cs="Courier New"/>
+        </w:rPr>
+        <w:tab/>
+        <w:t>- 935.0</w:t>
+      </w:r>
+    </w:p>
+    <w:p>
+      <w:pPr>
+        <w:pStyle w:val="PlainText"/>
+        <w:rPr>
+          <w:rFonts w:ascii="Courier New" w:hAnsi="Courier New" w:cs="Courier New"/>
+          <w:color w:val="FF0000"/>
+        </w:rPr>
+      </w:pPr>
+      <w:r>
+        <w:rPr>
+          <w:rFonts w:ascii="Courier New" w:hAnsi="Courier New" w:cs="Courier New"/>
+          <w:color w:val="FF0000"/>
+        </w:rPr>
+        <w:t>Amount Received</w:t>
+      </w:r>
+      <w:r>
+        <w:rPr>
+          <w:rFonts w:ascii="Courier New" w:hAnsi="Courier New" w:cs="Courier New"/>
+          <w:color w:val="FF0000"/>
+        </w:rPr>
+        <w:tab/>
+      </w:r>
+      <w:r>
+        <w:rPr>
+          <w:rFonts w:ascii="Courier New" w:hAnsi="Courier New" w:cs="Courier New"/>
+          <w:color w:val="FF0000"/>
+        </w:rPr>
+        <w:tab/>
+      </w:r>
+      <w:r>
+        <w:rPr>
+          <w:rFonts w:ascii="Courier New" w:hAnsi="Courier New" w:cs="Courier New"/>
+          <w:color w:val="FF0000"/>
+        </w:rPr>
+        <w:tab/>
+        <w:t>- 2820</w:t>
+      </w:r>
+    </w:p>
+    <w:p>
+      <w:pPr>
+        <w:pStyle w:val="PlainText"/>
+        <w:rPr>
+          <w:rFonts w:ascii="Courier New" w:hAnsi="Courier New" w:cs="Courier New"/>
+        </w:rPr>
+      </w:pPr>
+      <w:r>
+        <w:rPr>
+          <w:rFonts w:ascii="Courier New" w:hAnsi="Courier New" w:cs="Courier New"/>
+        </w:rPr>
+        <w:t>Amount balance</w:t>
+      </w:r>
+      <w:r>
+        <w:rPr>
+          <w:rFonts w:ascii="Courier New" w:hAnsi="Courier New" w:cs="Courier New"/>
+        </w:rPr>
+        <w:tab/>
+      </w:r>
+      <w:r>
+        <w:rPr>
+          <w:rFonts w:ascii="Courier New" w:hAnsi="Courier New" w:cs="Courier New"/>
+        </w:rPr>
+        <w:tab/>
+      </w:r>
+      <w:r>
+        <w:rPr>
+          <w:rFonts w:ascii="Courier New" w:hAnsi="Courier New" w:cs="Courier New"/>
+        </w:rPr>
+        <w:tab/>
+        <w:t>- 935.0</w:t>
+      </w:r>
+    </w:p>
+    <w:p>
+      <w:pPr>
+        <w:pStyle w:val="PlainText"/>
+        <w:rPr>
+          <w:rFonts w:ascii="Courier New" w:hAnsi="Courier New" w:cs="Courier New"/>
+        </w:rPr>
+      </w:pPr>
+      <w:r>
+        <w:rPr>
+          <w:rFonts w:ascii="Courier New" w:hAnsi="Courier New" w:cs="Courier New"/>
+        </w:rPr>
+        <w:t>Amount Received mode</w:t>
+      </w:r>
+      <w:r>
+        <w:rPr>
+          <w:rFonts w:ascii="Courier New" w:hAnsi="Courier New" w:cs="Courier New"/>
+        </w:rPr>
+        <w:tab/>
+      </w:r>
+      <w:r>
+        <w:rPr>
+          <w:rFonts w:ascii="Courier New" w:hAnsi="Courier New" w:cs="Courier New"/>
+        </w:rPr>
+        <w:tab/>
+        <w:t>- CASH</w:t>
+      </w:r>
+    </w:p>
+    <w:p>
+      <w:pPr>
+        <w:pStyle w:val="PlainText"/>
+        <w:rPr>
+          <w:rFonts w:ascii="Courier New" w:hAnsi="Courier New" w:cs="Courier New"/>
+        </w:rPr>
+      </w:pPr>
+    </w:p>
+    <w:p>
+      <w:pPr>
+        <w:pStyle w:val="PlainText"/>
+        <w:rPr>
+          <w:rFonts w:ascii="Courier New" w:hAnsi="Courier New" w:cs="Courier New"/>
+        </w:rPr>
+      </w:pPr>
+      <w:r>
+        <w:rPr>
+          <w:rFonts w:ascii="Courier New" w:hAnsi="Courier New" w:cs="Courier New"/>
+        </w:rPr>
+        <w:t>Item Name</w:t>
+      </w:r>
+      <w:r>
+        <w:rPr>
+          <w:rFonts w:ascii="Courier New" w:hAnsi="Courier New" w:cs="Courier New"/>
+        </w:rPr>
+        <w:tab/>
+      </w:r>
+      <w:r>
+        <w:rPr>
+          <w:rFonts w:ascii="Courier New" w:hAnsi="Courier New" w:cs="Courier New"/>
+        </w:rPr>
+        <w:tab/>
+      </w:r>
+      <w:r>
+        <w:rPr>
+          <w:rFonts w:ascii="Courier New" w:hAnsi="Courier New" w:cs="Courier New"/>
+        </w:rPr>
+        <w:tab/>
+      </w:r>
+      <w:r>
+        <w:rPr>
+          <w:rFonts w:ascii="Courier New" w:hAnsi="Courier New" w:cs="Courier New"/>
+        </w:rPr>
+        <w:tab/>
+        <w:t>- CARROT</w:t>
+      </w:r>
+    </w:p>
+    <w:p>
+      <w:pPr>
+        <w:pStyle w:val="PlainText"/>
+        <w:rPr>
+          <w:rFonts w:ascii="Courier New" w:hAnsi="Courier New" w:cs="Courier New"/>
+        </w:rPr>
+      </w:pPr>
+      <w:r>
+        <w:rPr>
+          <w:rFonts w:ascii="Courier New" w:hAnsi="Courier New" w:cs="Courier New"/>
+        </w:rPr>
+        <w:t>Number of Pockets</w:t>
+      </w:r>
+      <w:r>
+        <w:rPr>
+          <w:rFonts w:ascii="Courier New" w:hAnsi="Courier New" w:cs="Courier New"/>
+        </w:rPr>
+        <w:tab/>
+      </w:r>
+      <w:r>
+        <w:rPr>
+          <w:rFonts w:ascii="Courier New" w:hAnsi="Courier New" w:cs="Courier New"/>
+        </w:rPr>
+        <w:tab/>
+      </w:r>
+      <w:r>
+        <w:rPr>
+          <w:rFonts w:ascii="Courier New" w:hAnsi="Courier New" w:cs="Courier New"/>
+        </w:rPr>
+        <w:tab/>
+        <w:t>- 1</w:t>
+      </w:r>
+    </w:p>
+    <w:p>
+      <w:pPr>
+        <w:pStyle w:val="PlainText"/>
+        <w:rPr>
+          <w:rFonts w:ascii="Courier New" w:hAnsi="Courier New" w:cs="Courier New"/>
+        </w:rPr>
+      </w:pPr>
+      <w:r>
+        <w:rPr>
+          <w:rFonts w:ascii="Courier New" w:hAnsi="Courier New" w:cs="Courier New"/>
+        </w:rPr>
+        <w:t>Number of KGs</w:t>
+      </w:r>
+      <w:r>
+        <w:rPr>
+          <w:rFonts w:ascii="Courier New" w:hAnsi="Courier New" w:cs="Courier New"/>
+        </w:rPr>
+        <w:tab/>
+      </w:r>
+      <w:r>
+        <w:rPr>
+          <w:rFonts w:ascii="Courier New" w:hAnsi="Courier New" w:cs="Courier New"/>
+        </w:rPr>
+        <w:tab/>
+      </w:r>
+      <w:r>
+        <w:rPr>
+          <w:rFonts w:ascii="Courier New" w:hAnsi="Courier New" w:cs="Courier New"/>
+        </w:rPr>
+        <w:tab/>
+        <w:t>- 42</w:t>
+      </w:r>
+    </w:p>
+    <w:p>
+      <w:pPr>
+        <w:pStyle w:val="PlainText"/>
+        <w:rPr>
+          <w:rFonts w:ascii="Courier New" w:hAnsi="Courier New" w:cs="Courier New"/>
+        </w:rPr>
+      </w:pPr>
+      <w:r>
+        <w:rPr>
+          <w:rFonts w:ascii="Courier New" w:hAnsi="Courier New" w:cs="Courier New"/>
+        </w:rPr>
+        <w:t>Rate</w:t>
+      </w:r>
+      <w:r>
+        <w:rPr>
+          <w:rFonts w:ascii="Courier New" w:hAnsi="Courier New" w:cs="Courier New"/>
+        </w:rPr>
+        <w:tab/>
+      </w:r>
+      <w:r>
+        <w:rPr>
+          <w:rFonts w:ascii="Courier New" w:hAnsi="Courier New" w:cs="Courier New"/>
+        </w:rPr>
+        <w:tab/>
+      </w:r>
+      <w:r>
+        <w:rPr>
+          <w:rFonts w:ascii="Courier New" w:hAnsi="Courier New" w:cs="Courier New"/>
+        </w:rPr>
+        <w:tab/>
+      </w:r>
+      <w:r>
+        <w:rPr>
+          <w:rFonts w:ascii="Courier New" w:hAnsi="Courier New" w:cs="Courier New"/>
+        </w:rPr>
+        <w:tab/>
+      </w:r>
+      <w:r>
+        <w:rPr>
+          <w:rFonts w:ascii="Courier New" w:hAnsi="Courier New" w:cs="Courier New"/>
+        </w:rPr>
+        <w:tab/>
+        <w:t>- 22</w:t>
+      </w:r>
+    </w:p>
+    <w:p>
+      <w:pPr>
+        <w:pStyle w:val="PlainText"/>
+        <w:rPr>
+          <w:rFonts w:ascii="Courier New" w:hAnsi="Courier New" w:cs="Courier New"/>
+        </w:rPr>
+      </w:pPr>
+      <w:r>
+        <w:rPr>
+          <w:rFonts w:ascii="Courier New" w:hAnsi="Courier New" w:cs="Courier New"/>
+        </w:rPr>
+        <w:t>Total Price</w:t>
+      </w:r>
+      <w:r>
+        <w:rPr>
+          <w:rFonts w:ascii="Courier New" w:hAnsi="Courier New" w:cs="Courier New"/>
+        </w:rPr>
+        <w:tab/>
+      </w:r>
+      <w:r>
+        <w:rPr>
+          <w:rFonts w:ascii="Courier New" w:hAnsi="Courier New" w:cs="Courier New"/>
+        </w:rPr>
+        <w:tab/>
+      </w:r>
+      <w:r>
+        <w:rPr>
+          <w:rFonts w:ascii="Courier New" w:hAnsi="Courier New" w:cs="Courier New"/>
+        </w:rPr>
+        <w:tab/>
+      </w:r>
+      <w:r>
+        <w:rPr>
+          <w:rFonts w:ascii="Courier New" w:hAnsi="Courier New" w:cs="Courier New"/>
+        </w:rPr>
+        <w:tab/>
+        <w:t>- 924.0</w:t>
+      </w:r>
+    </w:p>
+    <w:p>
+      <w:pPr>
+        <w:pStyle w:val="PlainText"/>
+        <w:rPr>
+          <w:rFonts w:ascii="Courier New" w:hAnsi="Courier New" w:cs="Courier New"/>
+        </w:rPr>
+      </w:pPr>
+      <w:r>
+        <w:rPr>
+          <w:rFonts w:ascii="Courier New" w:hAnsi="Courier New" w:cs="Courier New"/>
+        </w:rPr>
+        <w:t>Amount balance</w:t>
+      </w:r>
+      <w:r>
+        <w:rPr>
+          <w:rFonts w:ascii="Courier New" w:hAnsi="Courier New" w:cs="Courier New"/>
+        </w:rPr>
+        <w:tab/>
+      </w:r>
+      <w:r>
+        <w:rPr>
+          <w:rFonts w:ascii="Courier New" w:hAnsi="Courier New" w:cs="Courier New"/>
+        </w:rPr>
+        <w:tab/>
+      </w:r>
+      <w:r>
+        <w:rPr>
+          <w:rFonts w:ascii="Courier New" w:hAnsi="Courier New" w:cs="Courier New"/>
+        </w:rPr>
+        <w:tab/>
+        <w:t>- 1859.0</w:t>
+      </w:r>
+    </w:p>
+    <w:p>
+      <w:pPr>
+        <w:pStyle w:val="PlainText"/>
+        <w:rPr>
+          <w:rFonts w:ascii="Courier New" w:hAnsi="Courier New" w:cs="Courier New"/>
+        </w:rPr>
+      </w:pPr>
+    </w:p>
+    <w:p>
+      <w:pPr>
+        <w:pStyle w:val="PlainText"/>
+        <w:rPr>
+          <w:rFonts w:ascii="Courier New" w:hAnsi="Courier New" w:cs="Courier New"/>
+        </w:rPr>
+      </w:pPr>
+      <w:r>
+        <w:rPr>
+          <w:rFonts w:ascii="Courier New" w:hAnsi="Courier New" w:cs="Courier New"/>
+        </w:rPr>
+        <w:t>Item Name</w:t>
+      </w:r>
+      <w:r>
+        <w:rPr>
+          <w:rFonts w:ascii="Courier New" w:hAnsi="Courier New" w:cs="Courier New"/>
+        </w:rPr>
+        <w:tab/>
+      </w:r>
+      <w:r>
+        <w:rPr>
+          <w:rFonts w:ascii="Courier New" w:hAnsi="Courier New" w:cs="Courier New"/>
+        </w:rPr>
+        <w:tab/>
+      </w:r>
+      <w:r>
+        <w:rPr>
+          <w:rFonts w:ascii="Courier New" w:hAnsi="Courier New" w:cs="Courier New"/>
+        </w:rPr>
+        <w:tab/>
+      </w:r>
+      <w:r>
+        <w:rPr>
+          <w:rFonts w:ascii="Courier New" w:hAnsi="Courier New" w:cs="Courier New"/>
+        </w:rPr>
+        <w:tab/>
+        <w:t>- SORE KAI</w:t>
+      </w:r>
+    </w:p>
+    <w:p>
+      <w:pPr>
+        <w:pStyle w:val="PlainText"/>
+        <w:rPr>
+          <w:rFonts w:ascii="Courier New" w:hAnsi="Courier New" w:cs="Courier New"/>
+        </w:rPr>
+      </w:pPr>
+      <w:r>
+        <w:rPr>
+          <w:rFonts w:ascii="Courier New" w:hAnsi="Courier New" w:cs="Courier New"/>
+        </w:rPr>
+        <w:t>Number of Pockets</w:t>
+      </w:r>
+      <w:r>
+        <w:rPr>
+          <w:rFonts w:ascii="Courier New" w:hAnsi="Courier New" w:cs="Courier New"/>
+        </w:rPr>
+        <w:tab/>
+      </w:r>
+      <w:r>
+        <w:rPr>
+          <w:rFonts w:ascii="Courier New" w:hAnsi="Courier New" w:cs="Courier New"/>
+        </w:rPr>
+        <w:tab/>
+      </w:r>
+      <w:r>
+        <w:rPr>
+          <w:rFonts w:ascii="Courier New" w:hAnsi="Courier New" w:cs="Courier New"/>
+        </w:rPr>
+        <w:tab/>
+        <w:t>- 1</w:t>
+      </w:r>
+    </w:p>
+    <w:p>
+      <w:pPr>
+        <w:pStyle w:val="PlainText"/>
+        <w:rPr>
+          <w:rFonts w:ascii="Courier New" w:hAnsi="Courier New" w:cs="Courier New"/>
+        </w:rPr>
+      </w:pPr>
+      <w:r>
+        <w:rPr>
+          <w:rFonts w:ascii="Courier New" w:hAnsi="Courier New" w:cs="Courier New"/>
+        </w:rPr>
+        <w:t>Number of KGs</w:t>
+      </w:r>
+      <w:r>
+        <w:rPr>
+          <w:rFonts w:ascii="Courier New" w:hAnsi="Courier New" w:cs="Courier New"/>
+        </w:rPr>
+        <w:tab/>
+      </w:r>
+      <w:r>
+        <w:rPr>
+          <w:rFonts w:ascii="Courier New" w:hAnsi="Courier New" w:cs="Courier New"/>
+        </w:rPr>
+        <w:tab/>
+      </w:r>
+      <w:r>
+        <w:rPr>
+          <w:rFonts w:ascii="Courier New" w:hAnsi="Courier New" w:cs="Courier New"/>
+        </w:rPr>
+        <w:tab/>
+        <w:t>- 50</w:t>
+      </w:r>
+    </w:p>
+    <w:p>
+      <w:pPr>
+        <w:pStyle w:val="PlainText"/>
+        <w:rPr>
+          <w:rFonts w:ascii="Courier New" w:hAnsi="Courier New" w:cs="Courier New"/>
+        </w:rPr>
+      </w:pPr>
+      <w:r>
+        <w:rPr>
+          <w:rFonts w:ascii="Courier New" w:hAnsi="Courier New" w:cs="Courier New"/>
+        </w:rPr>
+        <w:t>Rate</w:t>
+      </w:r>
+      <w:r>
+        <w:rPr>
+          <w:rFonts w:ascii="Courier New" w:hAnsi="Courier New" w:cs="Courier New"/>
+        </w:rPr>
+        <w:tab/>
+      </w:r>
+      <w:r>
+        <w:rPr>
+          <w:rFonts w:ascii="Courier New" w:hAnsi="Courier New" w:cs="Courier New"/>
+        </w:rPr>
+        <w:tab/>
+      </w:r>
+      <w:r>
+        <w:rPr>
+          <w:rFonts w:ascii="Courier New" w:hAnsi="Courier New" w:cs="Courier New"/>
+        </w:rPr>
+        <w:tab/>
+      </w:r>
+      <w:r>
+        <w:rPr>
+          <w:rFonts w:ascii="Courier New" w:hAnsi="Courier New" w:cs="Courier New"/>
+        </w:rPr>
+        <w:tab/>
+      </w:r>
+      <w:r>
+        <w:rPr>
+          <w:rFonts w:ascii="Courier New" w:hAnsi="Courier New" w:cs="Courier New"/>
+        </w:rPr>
+        <w:tab/>
+        <w:t>- 8</w:t>
+      </w:r>
+    </w:p>
+    <w:p>
+      <w:pPr>
+        <w:pStyle w:val="PlainText"/>
+        <w:rPr>
+          <w:rFonts w:ascii="Courier New" w:hAnsi="Courier New" w:cs="Courier New"/>
+        </w:rPr>
+      </w:pPr>
+      <w:r>
+        <w:rPr>
+          <w:rFonts w:ascii="Courier New" w:hAnsi="Courier New" w:cs="Courier New"/>
+        </w:rPr>
+        <w:t>Total Price</w:t>
+      </w:r>
+      <w:r>
+        <w:rPr>
+          <w:rFonts w:ascii="Courier New" w:hAnsi="Courier New" w:cs="Courier New"/>
+        </w:rPr>
+        <w:tab/>
+      </w:r>
+      <w:r>
+        <w:rPr>
+          <w:rFonts w:ascii="Courier New" w:hAnsi="Courier New" w:cs="Courier New"/>
+        </w:rPr>
+        <w:tab/>
+      </w:r>
+      <w:r>
+        <w:rPr>
+          <w:rFonts w:ascii="Courier New" w:hAnsi="Courier New" w:cs="Courier New"/>
+        </w:rPr>
+        <w:tab/>
+      </w:r>
+      <w:r>
+        <w:rPr>
+          <w:rFonts w:ascii="Courier New" w:hAnsi="Courier New" w:cs="Courier New"/>
+        </w:rPr>
+        <w:tab/>
+        <w:t>- 400.0</w:t>
+      </w:r>
+    </w:p>
+    <w:p>
+      <w:pPr>
+        <w:pStyle w:val="PlainText"/>
+        <w:rPr>
+          <w:rFonts w:ascii="Courier New" w:hAnsi="Courier New" w:cs="Courier New"/>
+          <w:b/>
+        </w:rPr>
+      </w:pPr>
+      <w:r>
+        <w:rPr>
+          <w:rFonts w:ascii="Courier New" w:hAnsi="Courier New" w:cs="Courier New"/>
+          <w:b/>
+        </w:rPr>
+        <w:t>Amount balance</w:t>
+      </w:r>
+      <w:r>
+        <w:rPr>
+          <w:rFonts w:ascii="Courier New" w:hAnsi="Courier New" w:cs="Courier New"/>
+          <w:b/>
+        </w:rPr>
+        <w:tab/>
+      </w:r>
+      <w:r>
+        <w:rPr>
+          <w:rFonts w:ascii="Courier New" w:hAnsi="Courier New" w:cs="Courier New"/>
+          <w:b/>
+        </w:rPr>
+        <w:tab/>
+      </w:r>
+      <w:r>
+        <w:rPr>
+          <w:rFonts w:ascii="Courier New" w:hAnsi="Courier New" w:cs="Courier New"/>
+          <w:b/>
+        </w:rPr>
+        <w:tab/>
+        <w:t>- 2259.0</w:t>
+      </w:r>
+    </w:p>
+    <w:p>
+      <w:pPr>
+        <w:pStyle w:val="PlainText"/>
+        <w:rPr>
+          <w:rFonts w:ascii="Courier New" w:hAnsi="Courier New" w:cs="Courier New"/>
+        </w:rPr>
+      </w:pPr>
+    </w:p>
+    <w:p>
+      <w:pPr>
+        <w:pStyle w:val="PlainText"/>
+        <w:rPr>
+          <w:rFonts w:ascii="Courier New" w:hAnsi="Courier New" w:cs="Courier New"/>
+          <w:b/>
+        </w:rPr>
+      </w:pPr>
     </w:p>
     <w:p>
       <w:pPr>

</xml_diff>

<commit_message>
17/12/2018 MAMATHA CHICK IN
</commit_message>
<xml_diff>
--- a/customer _details/GANGAMMA/SEP/TUMKUR/AR/PURCHASE DETAILS.docx
+++ b/customer _details/GANGAMMA/SEP/TUMKUR/AR/PURCHASE DETAILS.docx
@@ -37083,13 +37083,7 @@
         <w:rPr>
           <w:rFonts w:ascii="Courier New" w:hAnsi="Courier New" w:cs="Courier New"/>
         </w:rPr>
-        <w:t>Tue Dec 11</w:t>
-      </w:r>
-      <w:r>
-        <w:rPr>
-          <w:rFonts w:ascii="Courier New" w:hAnsi="Courier New" w:cs="Courier New"/>
-        </w:rPr>
-        <w:t xml:space="preserve"> 15:16:10 IST 2018</w:t>
+        <w:t>Tue Dec 11 15:16:10 IST 2018</w:t>
       </w:r>
     </w:p>
     <w:p>
@@ -37935,6 +37929,896 @@
         <w:tab/>
         <w:t>- 2336.0</w:t>
       </w:r>
+    </w:p>
+    <w:p>
+      <w:pPr>
+        <w:pStyle w:val="PlainText"/>
+        <w:rPr>
+          <w:rFonts w:ascii="Courier New" w:hAnsi="Courier New" w:cs="Courier New"/>
+          <w:b/>
+        </w:rPr>
+      </w:pPr>
+    </w:p>
+    <w:p>
+      <w:pPr>
+        <w:pStyle w:val="PlainText"/>
+        <w:rPr>
+          <w:rFonts w:ascii="Courier New" w:hAnsi="Courier New" w:cs="Courier New"/>
+        </w:rPr>
+      </w:pPr>
+      <w:r>
+        <w:rPr>
+          <w:rFonts w:ascii="Courier New" w:hAnsi="Courier New" w:cs="Courier New"/>
+        </w:rPr>
+        <w:t>SUN Dec 16</w:t>
+      </w:r>
+      <w:r>
+        <w:rPr>
+          <w:rFonts w:ascii="Courier New" w:hAnsi="Courier New" w:cs="Courier New"/>
+        </w:rPr>
+        <w:t xml:space="preserve"> 12:06:26 IST 2018</w:t>
+      </w:r>
+    </w:p>
+    <w:p>
+      <w:pPr>
+        <w:pStyle w:val="PlainText"/>
+        <w:rPr>
+          <w:rFonts w:ascii="Courier New" w:hAnsi="Courier New" w:cs="Courier New"/>
+        </w:rPr>
+      </w:pPr>
+      <w:r>
+        <w:rPr>
+          <w:rFonts w:ascii="Courier New" w:hAnsi="Courier New" w:cs="Courier New"/>
+        </w:rPr>
+        <w:t>Person Name</w:t>
+      </w:r>
+      <w:r>
+        <w:rPr>
+          <w:rFonts w:ascii="Courier New" w:hAnsi="Courier New" w:cs="Courier New"/>
+        </w:rPr>
+        <w:tab/>
+      </w:r>
+      <w:r>
+        <w:rPr>
+          <w:rFonts w:ascii="Courier New" w:hAnsi="Courier New" w:cs="Courier New"/>
+        </w:rPr>
+        <w:tab/>
+      </w:r>
+      <w:r>
+        <w:rPr>
+          <w:rFonts w:ascii="Courier New" w:hAnsi="Courier New" w:cs="Courier New"/>
+        </w:rPr>
+        <w:tab/>
+      </w:r>
+      <w:r>
+        <w:rPr>
+          <w:rFonts w:ascii="Courier New" w:hAnsi="Courier New" w:cs="Courier New"/>
+        </w:rPr>
+        <w:tab/>
+        <w:t>- AR</w:t>
+      </w:r>
+    </w:p>
+    <w:p>
+      <w:pPr>
+        <w:pStyle w:val="PlainText"/>
+        <w:rPr>
+          <w:rFonts w:ascii="Courier New" w:hAnsi="Courier New" w:cs="Courier New"/>
+        </w:rPr>
+      </w:pPr>
+      <w:r>
+        <w:rPr>
+          <w:rFonts w:ascii="Courier New" w:hAnsi="Courier New" w:cs="Courier New"/>
+        </w:rPr>
+        <w:t>Bill number</w:t>
+      </w:r>
+      <w:r>
+        <w:rPr>
+          <w:rFonts w:ascii="Courier New" w:hAnsi="Courier New" w:cs="Courier New"/>
+        </w:rPr>
+        <w:tab/>
+      </w:r>
+      <w:r>
+        <w:rPr>
+          <w:rFonts w:ascii="Courier New" w:hAnsi="Courier New" w:cs="Courier New"/>
+        </w:rPr>
+        <w:tab/>
+      </w:r>
+      <w:r>
+        <w:rPr>
+          <w:rFonts w:ascii="Courier New" w:hAnsi="Courier New" w:cs="Courier New"/>
+        </w:rPr>
+        <w:tab/>
+      </w:r>
+      <w:r>
+        <w:rPr>
+          <w:rFonts w:ascii="Courier New" w:hAnsi="Courier New" w:cs="Courier New"/>
+        </w:rPr>
+        <w:tab/>
+        <w:t>- 6546</w:t>
+      </w:r>
+    </w:p>
+    <w:p>
+      <w:pPr>
+        <w:pStyle w:val="PlainText"/>
+        <w:rPr>
+          <w:rFonts w:ascii="Courier New" w:hAnsi="Courier New" w:cs="Courier New"/>
+        </w:rPr>
+      </w:pPr>
+      <w:r>
+        <w:rPr>
+          <w:rFonts w:ascii="Courier New" w:hAnsi="Courier New" w:cs="Courier New"/>
+        </w:rPr>
+        <w:t>---------------------------------------------------------------</w:t>
+      </w:r>
+    </w:p>
+    <w:p>
+      <w:pPr>
+        <w:pStyle w:val="PlainText"/>
+        <w:rPr>
+          <w:rFonts w:ascii="Courier New" w:hAnsi="Courier New" w:cs="Courier New"/>
+        </w:rPr>
+      </w:pPr>
+      <w:r>
+        <w:rPr>
+          <w:rFonts w:ascii="Courier New" w:hAnsi="Courier New" w:cs="Courier New"/>
+        </w:rPr>
+        <w:t>Item Name</w:t>
+      </w:r>
+      <w:r>
+        <w:rPr>
+          <w:rFonts w:ascii="Courier New" w:hAnsi="Courier New" w:cs="Courier New"/>
+        </w:rPr>
+        <w:tab/>
+      </w:r>
+      <w:r>
+        <w:rPr>
+          <w:rFonts w:ascii="Courier New" w:hAnsi="Courier New" w:cs="Courier New"/>
+        </w:rPr>
+        <w:tab/>
+      </w:r>
+      <w:r>
+        <w:rPr>
+          <w:rFonts w:ascii="Courier New" w:hAnsi="Courier New" w:cs="Courier New"/>
+        </w:rPr>
+        <w:tab/>
+      </w:r>
+      <w:r>
+        <w:rPr>
+          <w:rFonts w:ascii="Courier New" w:hAnsi="Courier New" w:cs="Courier New"/>
+        </w:rPr>
+        <w:tab/>
+        <w:t>- POTATO</w:t>
+      </w:r>
+    </w:p>
+    <w:p>
+      <w:pPr>
+        <w:pStyle w:val="PlainText"/>
+        <w:rPr>
+          <w:rFonts w:ascii="Courier New" w:hAnsi="Courier New" w:cs="Courier New"/>
+        </w:rPr>
+      </w:pPr>
+      <w:r>
+        <w:rPr>
+          <w:rFonts w:ascii="Courier New" w:hAnsi="Courier New" w:cs="Courier New"/>
+        </w:rPr>
+        <w:t>Number of Pockets</w:t>
+      </w:r>
+      <w:r>
+        <w:rPr>
+          <w:rFonts w:ascii="Courier New" w:hAnsi="Courier New" w:cs="Courier New"/>
+        </w:rPr>
+        <w:tab/>
+      </w:r>
+      <w:r>
+        <w:rPr>
+          <w:rFonts w:ascii="Courier New" w:hAnsi="Courier New" w:cs="Courier New"/>
+        </w:rPr>
+        <w:tab/>
+      </w:r>
+      <w:r>
+        <w:rPr>
+          <w:rFonts w:ascii="Courier New" w:hAnsi="Courier New" w:cs="Courier New"/>
+        </w:rPr>
+        <w:tab/>
+        <w:t>- 1</w:t>
+      </w:r>
+    </w:p>
+    <w:p>
+      <w:pPr>
+        <w:pStyle w:val="PlainText"/>
+        <w:rPr>
+          <w:rFonts w:ascii="Courier New" w:hAnsi="Courier New" w:cs="Courier New"/>
+        </w:rPr>
+      </w:pPr>
+      <w:r>
+        <w:rPr>
+          <w:rFonts w:ascii="Courier New" w:hAnsi="Courier New" w:cs="Courier New"/>
+        </w:rPr>
+        <w:t>Number of KGs</w:t>
+      </w:r>
+      <w:r>
+        <w:rPr>
+          <w:rFonts w:ascii="Courier New" w:hAnsi="Courier New" w:cs="Courier New"/>
+        </w:rPr>
+        <w:tab/>
+      </w:r>
+      <w:r>
+        <w:rPr>
+          <w:rFonts w:ascii="Courier New" w:hAnsi="Courier New" w:cs="Courier New"/>
+        </w:rPr>
+        <w:tab/>
+      </w:r>
+      <w:r>
+        <w:rPr>
+          <w:rFonts w:ascii="Courier New" w:hAnsi="Courier New" w:cs="Courier New"/>
+        </w:rPr>
+        <w:tab/>
+        <w:t>- 50</w:t>
+      </w:r>
+    </w:p>
+    <w:p>
+      <w:pPr>
+        <w:pStyle w:val="PlainText"/>
+        <w:rPr>
+          <w:rFonts w:ascii="Courier New" w:hAnsi="Courier New" w:cs="Courier New"/>
+        </w:rPr>
+      </w:pPr>
+      <w:r>
+        <w:rPr>
+          <w:rFonts w:ascii="Courier New" w:hAnsi="Courier New" w:cs="Courier New"/>
+        </w:rPr>
+        <w:t>Rate</w:t>
+      </w:r>
+      <w:r>
+        <w:rPr>
+          <w:rFonts w:ascii="Courier New" w:hAnsi="Courier New" w:cs="Courier New"/>
+        </w:rPr>
+        <w:tab/>
+      </w:r>
+      <w:r>
+        <w:rPr>
+          <w:rFonts w:ascii="Courier New" w:hAnsi="Courier New" w:cs="Courier New"/>
+        </w:rPr>
+        <w:tab/>
+      </w:r>
+      <w:r>
+        <w:rPr>
+          <w:rFonts w:ascii="Courier New" w:hAnsi="Courier New" w:cs="Courier New"/>
+        </w:rPr>
+        <w:tab/>
+      </w:r>
+      <w:r>
+        <w:rPr>
+          <w:rFonts w:ascii="Courier New" w:hAnsi="Courier New" w:cs="Courier New"/>
+        </w:rPr>
+        <w:tab/>
+      </w:r>
+      <w:r>
+        <w:rPr>
+          <w:rFonts w:ascii="Courier New" w:hAnsi="Courier New" w:cs="Courier New"/>
+        </w:rPr>
+        <w:tab/>
+        <w:t>- 15</w:t>
+      </w:r>
+    </w:p>
+    <w:p>
+      <w:pPr>
+        <w:pStyle w:val="PlainText"/>
+        <w:rPr>
+          <w:rFonts w:ascii="Courier New" w:hAnsi="Courier New" w:cs="Courier New"/>
+        </w:rPr>
+      </w:pPr>
+      <w:r>
+        <w:rPr>
+          <w:rFonts w:ascii="Courier New" w:hAnsi="Courier New" w:cs="Courier New"/>
+        </w:rPr>
+        <w:t>Total Price</w:t>
+      </w:r>
+      <w:r>
+        <w:rPr>
+          <w:rFonts w:ascii="Courier New" w:hAnsi="Courier New" w:cs="Courier New"/>
+        </w:rPr>
+        <w:tab/>
+      </w:r>
+      <w:r>
+        <w:rPr>
+          <w:rFonts w:ascii="Courier New" w:hAnsi="Courier New" w:cs="Courier New"/>
+        </w:rPr>
+        <w:tab/>
+      </w:r>
+      <w:r>
+        <w:rPr>
+          <w:rFonts w:ascii="Courier New" w:hAnsi="Courier New" w:cs="Courier New"/>
+        </w:rPr>
+        <w:tab/>
+      </w:r>
+      <w:r>
+        <w:rPr>
+          <w:rFonts w:ascii="Courier New" w:hAnsi="Courier New" w:cs="Courier New"/>
+        </w:rPr>
+        <w:tab/>
+        <w:t>- 750.0</w:t>
+      </w:r>
+    </w:p>
+    <w:p>
+      <w:pPr>
+        <w:pStyle w:val="PlainText"/>
+        <w:rPr>
+          <w:rFonts w:ascii="Courier New" w:hAnsi="Courier New" w:cs="Courier New"/>
+          <w:color w:val="FF0000"/>
+        </w:rPr>
+      </w:pPr>
+      <w:r>
+        <w:rPr>
+          <w:rFonts w:ascii="Courier New" w:hAnsi="Courier New" w:cs="Courier New"/>
+          <w:color w:val="FF0000"/>
+        </w:rPr>
+        <w:t>Amount Received</w:t>
+      </w:r>
+      <w:r>
+        <w:rPr>
+          <w:rFonts w:ascii="Courier New" w:hAnsi="Courier New" w:cs="Courier New"/>
+          <w:color w:val="FF0000"/>
+        </w:rPr>
+        <w:tab/>
+      </w:r>
+      <w:r>
+        <w:rPr>
+          <w:rFonts w:ascii="Courier New" w:hAnsi="Courier New" w:cs="Courier New"/>
+          <w:color w:val="FF0000"/>
+        </w:rPr>
+        <w:tab/>
+      </w:r>
+      <w:r>
+        <w:rPr>
+          <w:rFonts w:ascii="Courier New" w:hAnsi="Courier New" w:cs="Courier New"/>
+          <w:color w:val="FF0000"/>
+        </w:rPr>
+        <w:tab/>
+        <w:t>- 2336</w:t>
+      </w:r>
+    </w:p>
+    <w:p>
+      <w:pPr>
+        <w:pStyle w:val="PlainText"/>
+        <w:rPr>
+          <w:rFonts w:ascii="Courier New" w:hAnsi="Courier New" w:cs="Courier New"/>
+        </w:rPr>
+      </w:pPr>
+      <w:r>
+        <w:rPr>
+          <w:rFonts w:ascii="Courier New" w:hAnsi="Courier New" w:cs="Courier New"/>
+        </w:rPr>
+        <w:t>Amount balance</w:t>
+      </w:r>
+      <w:r>
+        <w:rPr>
+          <w:rFonts w:ascii="Courier New" w:hAnsi="Courier New" w:cs="Courier New"/>
+        </w:rPr>
+        <w:tab/>
+      </w:r>
+      <w:r>
+        <w:rPr>
+          <w:rFonts w:ascii="Courier New" w:hAnsi="Courier New" w:cs="Courier New"/>
+        </w:rPr>
+        <w:tab/>
+      </w:r>
+      <w:r>
+        <w:rPr>
+          <w:rFonts w:ascii="Courier New" w:hAnsi="Courier New" w:cs="Courier New"/>
+        </w:rPr>
+        <w:tab/>
+        <w:t>- 750.0</w:t>
+      </w:r>
+    </w:p>
+    <w:p>
+      <w:pPr>
+        <w:pStyle w:val="PlainText"/>
+        <w:rPr>
+          <w:rFonts w:ascii="Courier New" w:hAnsi="Courier New" w:cs="Courier New"/>
+        </w:rPr>
+      </w:pPr>
+      <w:r>
+        <w:rPr>
+          <w:rFonts w:ascii="Courier New" w:hAnsi="Courier New" w:cs="Courier New"/>
+        </w:rPr>
+        <w:t>Amount Received mode</w:t>
+      </w:r>
+      <w:r>
+        <w:rPr>
+          <w:rFonts w:ascii="Courier New" w:hAnsi="Courier New" w:cs="Courier New"/>
+        </w:rPr>
+        <w:tab/>
+      </w:r>
+      <w:r>
+        <w:rPr>
+          <w:rFonts w:ascii="Courier New" w:hAnsi="Courier New" w:cs="Courier New"/>
+        </w:rPr>
+        <w:tab/>
+        <w:t>- CASH</w:t>
+      </w:r>
+    </w:p>
+    <w:p>
+      <w:pPr>
+        <w:pStyle w:val="PlainText"/>
+        <w:rPr>
+          <w:rFonts w:ascii="Courier New" w:hAnsi="Courier New" w:cs="Courier New"/>
+        </w:rPr>
+      </w:pPr>
+    </w:p>
+    <w:p>
+      <w:pPr>
+        <w:pStyle w:val="PlainText"/>
+        <w:rPr>
+          <w:rFonts w:ascii="Courier New" w:hAnsi="Courier New" w:cs="Courier New"/>
+        </w:rPr>
+      </w:pPr>
+      <w:r>
+        <w:rPr>
+          <w:rFonts w:ascii="Courier New" w:hAnsi="Courier New" w:cs="Courier New"/>
+        </w:rPr>
+        <w:t>Item Name</w:t>
+      </w:r>
+      <w:r>
+        <w:rPr>
+          <w:rFonts w:ascii="Courier New" w:hAnsi="Courier New" w:cs="Courier New"/>
+        </w:rPr>
+        <w:tab/>
+      </w:r>
+      <w:r>
+        <w:rPr>
+          <w:rFonts w:ascii="Courier New" w:hAnsi="Courier New" w:cs="Courier New"/>
+        </w:rPr>
+        <w:tab/>
+      </w:r>
+      <w:r>
+        <w:rPr>
+          <w:rFonts w:ascii="Courier New" w:hAnsi="Courier New" w:cs="Courier New"/>
+        </w:rPr>
+        <w:tab/>
+      </w:r>
+      <w:r>
+        <w:rPr>
+          <w:rFonts w:ascii="Courier New" w:hAnsi="Courier New" w:cs="Courier New"/>
+        </w:rPr>
+        <w:tab/>
+        <w:t>- CARROT</w:t>
+      </w:r>
+    </w:p>
+    <w:p>
+      <w:pPr>
+        <w:pStyle w:val="PlainText"/>
+        <w:rPr>
+          <w:rFonts w:ascii="Courier New" w:hAnsi="Courier New" w:cs="Courier New"/>
+        </w:rPr>
+      </w:pPr>
+      <w:r>
+        <w:rPr>
+          <w:rFonts w:ascii="Courier New" w:hAnsi="Courier New" w:cs="Courier New"/>
+        </w:rPr>
+        <w:t>Number of Pockets</w:t>
+      </w:r>
+      <w:r>
+        <w:rPr>
+          <w:rFonts w:ascii="Courier New" w:hAnsi="Courier New" w:cs="Courier New"/>
+        </w:rPr>
+        <w:tab/>
+      </w:r>
+      <w:r>
+        <w:rPr>
+          <w:rFonts w:ascii="Courier New" w:hAnsi="Courier New" w:cs="Courier New"/>
+        </w:rPr>
+        <w:tab/>
+      </w:r>
+      <w:r>
+        <w:rPr>
+          <w:rFonts w:ascii="Courier New" w:hAnsi="Courier New" w:cs="Courier New"/>
+        </w:rPr>
+        <w:tab/>
+        <w:t>- 1</w:t>
+      </w:r>
+    </w:p>
+    <w:p>
+      <w:pPr>
+        <w:pStyle w:val="PlainText"/>
+        <w:rPr>
+          <w:rFonts w:ascii="Courier New" w:hAnsi="Courier New" w:cs="Courier New"/>
+        </w:rPr>
+      </w:pPr>
+      <w:r>
+        <w:rPr>
+          <w:rFonts w:ascii="Courier New" w:hAnsi="Courier New" w:cs="Courier New"/>
+        </w:rPr>
+        <w:t>Number of KGs</w:t>
+      </w:r>
+      <w:r>
+        <w:rPr>
+          <w:rFonts w:ascii="Courier New" w:hAnsi="Courier New" w:cs="Courier New"/>
+        </w:rPr>
+        <w:tab/>
+      </w:r>
+      <w:r>
+        <w:rPr>
+          <w:rFonts w:ascii="Courier New" w:hAnsi="Courier New" w:cs="Courier New"/>
+        </w:rPr>
+        <w:tab/>
+      </w:r>
+      <w:r>
+        <w:rPr>
+          <w:rFonts w:ascii="Courier New" w:hAnsi="Courier New" w:cs="Courier New"/>
+        </w:rPr>
+        <w:tab/>
+        <w:t>- 20</w:t>
+      </w:r>
+    </w:p>
+    <w:p>
+      <w:pPr>
+        <w:pStyle w:val="PlainText"/>
+        <w:rPr>
+          <w:rFonts w:ascii="Courier New" w:hAnsi="Courier New" w:cs="Courier New"/>
+        </w:rPr>
+      </w:pPr>
+      <w:r>
+        <w:rPr>
+          <w:rFonts w:ascii="Courier New" w:hAnsi="Courier New" w:cs="Courier New"/>
+        </w:rPr>
+        <w:t>Rate</w:t>
+      </w:r>
+      <w:r>
+        <w:rPr>
+          <w:rFonts w:ascii="Courier New" w:hAnsi="Courier New" w:cs="Courier New"/>
+        </w:rPr>
+        <w:tab/>
+      </w:r>
+      <w:r>
+        <w:rPr>
+          <w:rFonts w:ascii="Courier New" w:hAnsi="Courier New" w:cs="Courier New"/>
+        </w:rPr>
+        <w:tab/>
+      </w:r>
+      <w:r>
+        <w:rPr>
+          <w:rFonts w:ascii="Courier New" w:hAnsi="Courier New" w:cs="Courier New"/>
+        </w:rPr>
+        <w:tab/>
+      </w:r>
+      <w:r>
+        <w:rPr>
+          <w:rFonts w:ascii="Courier New" w:hAnsi="Courier New" w:cs="Courier New"/>
+        </w:rPr>
+        <w:tab/>
+      </w:r>
+      <w:r>
+        <w:rPr>
+          <w:rFonts w:ascii="Courier New" w:hAnsi="Courier New" w:cs="Courier New"/>
+        </w:rPr>
+        <w:tab/>
+        <w:t>- 32</w:t>
+      </w:r>
+    </w:p>
+    <w:p>
+      <w:pPr>
+        <w:pStyle w:val="PlainText"/>
+        <w:rPr>
+          <w:rFonts w:ascii="Courier New" w:hAnsi="Courier New" w:cs="Courier New"/>
+        </w:rPr>
+      </w:pPr>
+      <w:r>
+        <w:rPr>
+          <w:rFonts w:ascii="Courier New" w:hAnsi="Courier New" w:cs="Courier New"/>
+        </w:rPr>
+        <w:t>Total Price</w:t>
+      </w:r>
+      <w:r>
+        <w:rPr>
+          <w:rFonts w:ascii="Courier New" w:hAnsi="Courier New" w:cs="Courier New"/>
+        </w:rPr>
+        <w:tab/>
+      </w:r>
+      <w:r>
+        <w:rPr>
+          <w:rFonts w:ascii="Courier New" w:hAnsi="Courier New" w:cs="Courier New"/>
+        </w:rPr>
+        <w:tab/>
+      </w:r>
+      <w:r>
+        <w:rPr>
+          <w:rFonts w:ascii="Courier New" w:hAnsi="Courier New" w:cs="Courier New"/>
+        </w:rPr>
+        <w:tab/>
+      </w:r>
+      <w:r>
+        <w:rPr>
+          <w:rFonts w:ascii="Courier New" w:hAnsi="Courier New" w:cs="Courier New"/>
+        </w:rPr>
+        <w:tab/>
+        <w:t>- 640.0</w:t>
+      </w:r>
+    </w:p>
+    <w:p>
+      <w:pPr>
+        <w:pStyle w:val="PlainText"/>
+        <w:rPr>
+          <w:rFonts w:ascii="Courier New" w:hAnsi="Courier New" w:cs="Courier New"/>
+        </w:rPr>
+      </w:pPr>
+      <w:r>
+        <w:rPr>
+          <w:rFonts w:ascii="Courier New" w:hAnsi="Courier New" w:cs="Courier New"/>
+        </w:rPr>
+        <w:t>Amount balance</w:t>
+      </w:r>
+      <w:r>
+        <w:rPr>
+          <w:rFonts w:ascii="Courier New" w:hAnsi="Courier New" w:cs="Courier New"/>
+        </w:rPr>
+        <w:tab/>
+      </w:r>
+      <w:r>
+        <w:rPr>
+          <w:rFonts w:ascii="Courier New" w:hAnsi="Courier New" w:cs="Courier New"/>
+        </w:rPr>
+        <w:tab/>
+      </w:r>
+      <w:r>
+        <w:rPr>
+          <w:rFonts w:ascii="Courier New" w:hAnsi="Courier New" w:cs="Courier New"/>
+        </w:rPr>
+        <w:tab/>
+        <w:t>- 1390.0</w:t>
+      </w:r>
+    </w:p>
+    <w:p>
+      <w:pPr>
+        <w:pStyle w:val="PlainText"/>
+        <w:rPr>
+          <w:rFonts w:ascii="Courier New" w:hAnsi="Courier New" w:cs="Courier New"/>
+        </w:rPr>
+      </w:pPr>
+    </w:p>
+    <w:p>
+      <w:pPr>
+        <w:pStyle w:val="PlainText"/>
+        <w:rPr>
+          <w:rFonts w:ascii="Courier New" w:hAnsi="Courier New" w:cs="Courier New"/>
+        </w:rPr>
+      </w:pPr>
+      <w:r>
+        <w:rPr>
+          <w:rFonts w:ascii="Courier New" w:hAnsi="Courier New" w:cs="Courier New"/>
+        </w:rPr>
+        <w:t>Item Name</w:t>
+      </w:r>
+      <w:r>
+        <w:rPr>
+          <w:rFonts w:ascii="Courier New" w:hAnsi="Courier New" w:cs="Courier New"/>
+        </w:rPr>
+        <w:tab/>
+      </w:r>
+      <w:r>
+        <w:rPr>
+          <w:rFonts w:ascii="Courier New" w:hAnsi="Courier New" w:cs="Courier New"/>
+        </w:rPr>
+        <w:tab/>
+      </w:r>
+      <w:r>
+        <w:rPr>
+          <w:rFonts w:ascii="Courier New" w:hAnsi="Courier New" w:cs="Courier New"/>
+        </w:rPr>
+        <w:tab/>
+      </w:r>
+      <w:r>
+        <w:rPr>
+          <w:rFonts w:ascii="Courier New" w:hAnsi="Courier New" w:cs="Courier New"/>
+        </w:rPr>
+        <w:tab/>
+        <w:t>- BEET</w:t>
+      </w:r>
+    </w:p>
+    <w:p>
+      <w:pPr>
+        <w:pStyle w:val="PlainText"/>
+        <w:rPr>
+          <w:rFonts w:ascii="Courier New" w:hAnsi="Courier New" w:cs="Courier New"/>
+        </w:rPr>
+      </w:pPr>
+      <w:r>
+        <w:rPr>
+          <w:rFonts w:ascii="Courier New" w:hAnsi="Courier New" w:cs="Courier New"/>
+        </w:rPr>
+        <w:t>Number of Pockets</w:t>
+      </w:r>
+      <w:r>
+        <w:rPr>
+          <w:rFonts w:ascii="Courier New" w:hAnsi="Courier New" w:cs="Courier New"/>
+        </w:rPr>
+        <w:tab/>
+      </w:r>
+      <w:r>
+        <w:rPr>
+          <w:rFonts w:ascii="Courier New" w:hAnsi="Courier New" w:cs="Courier New"/>
+        </w:rPr>
+        <w:tab/>
+      </w:r>
+      <w:r>
+        <w:rPr>
+          <w:rFonts w:ascii="Courier New" w:hAnsi="Courier New" w:cs="Courier New"/>
+        </w:rPr>
+        <w:tab/>
+        <w:t>- 1</w:t>
+      </w:r>
+    </w:p>
+    <w:p>
+      <w:pPr>
+        <w:pStyle w:val="PlainText"/>
+        <w:rPr>
+          <w:rFonts w:ascii="Courier New" w:hAnsi="Courier New" w:cs="Courier New"/>
+        </w:rPr>
+      </w:pPr>
+      <w:r>
+        <w:rPr>
+          <w:rFonts w:ascii="Courier New" w:hAnsi="Courier New" w:cs="Courier New"/>
+        </w:rPr>
+        <w:t>Number of KGs</w:t>
+      </w:r>
+      <w:r>
+        <w:rPr>
+          <w:rFonts w:ascii="Courier New" w:hAnsi="Courier New" w:cs="Courier New"/>
+        </w:rPr>
+        <w:tab/>
+      </w:r>
+      <w:r>
+        <w:rPr>
+          <w:rFonts w:ascii="Courier New" w:hAnsi="Courier New" w:cs="Courier New"/>
+        </w:rPr>
+        <w:tab/>
+      </w:r>
+      <w:r>
+        <w:rPr>
+          <w:rFonts w:ascii="Courier New" w:hAnsi="Courier New" w:cs="Courier New"/>
+        </w:rPr>
+        <w:tab/>
+        <w:t>- 20</w:t>
+      </w:r>
+    </w:p>
+    <w:p>
+      <w:pPr>
+        <w:pStyle w:val="PlainText"/>
+        <w:rPr>
+          <w:rFonts w:ascii="Courier New" w:hAnsi="Courier New" w:cs="Courier New"/>
+        </w:rPr>
+      </w:pPr>
+      <w:r>
+        <w:rPr>
+          <w:rFonts w:ascii="Courier New" w:hAnsi="Courier New" w:cs="Courier New"/>
+        </w:rPr>
+        <w:t>Rate</w:t>
+      </w:r>
+      <w:r>
+        <w:rPr>
+          <w:rFonts w:ascii="Courier New" w:hAnsi="Courier New" w:cs="Courier New"/>
+        </w:rPr>
+        <w:tab/>
+      </w:r>
+      <w:r>
+        <w:rPr>
+          <w:rFonts w:ascii="Courier New" w:hAnsi="Courier New" w:cs="Courier New"/>
+        </w:rPr>
+        <w:tab/>
+      </w:r>
+      <w:r>
+        <w:rPr>
+          <w:rFonts w:ascii="Courier New" w:hAnsi="Courier New" w:cs="Courier New"/>
+        </w:rPr>
+        <w:tab/>
+      </w:r>
+      <w:r>
+        <w:rPr>
+          <w:rFonts w:ascii="Courier New" w:hAnsi="Courier New" w:cs="Courier New"/>
+        </w:rPr>
+        <w:tab/>
+      </w:r>
+      <w:r>
+        <w:rPr>
+          <w:rFonts w:ascii="Courier New" w:hAnsi="Courier New" w:cs="Courier New"/>
+        </w:rPr>
+        <w:tab/>
+        <w:t>- 16</w:t>
+      </w:r>
+    </w:p>
+    <w:p>
+      <w:pPr>
+        <w:pStyle w:val="PlainText"/>
+        <w:rPr>
+          <w:rFonts w:ascii="Courier New" w:hAnsi="Courier New" w:cs="Courier New"/>
+        </w:rPr>
+      </w:pPr>
+      <w:r>
+        <w:rPr>
+          <w:rFonts w:ascii="Courier New" w:hAnsi="Courier New" w:cs="Courier New"/>
+        </w:rPr>
+        <w:t>Total Price</w:t>
+      </w:r>
+      <w:r>
+        <w:rPr>
+          <w:rFonts w:ascii="Courier New" w:hAnsi="Courier New" w:cs="Courier New"/>
+        </w:rPr>
+        <w:tab/>
+      </w:r>
+      <w:r>
+        <w:rPr>
+          <w:rFonts w:ascii="Courier New" w:hAnsi="Courier New" w:cs="Courier New"/>
+        </w:rPr>
+        <w:tab/>
+      </w:r>
+      <w:r>
+        <w:rPr>
+          <w:rFonts w:ascii="Courier New" w:hAnsi="Courier New" w:cs="Courier New"/>
+        </w:rPr>
+        <w:tab/>
+      </w:r>
+      <w:r>
+        <w:rPr>
+          <w:rFonts w:ascii="Courier New" w:hAnsi="Courier New" w:cs="Courier New"/>
+        </w:rPr>
+        <w:tab/>
+        <w:t>- 320.0</w:t>
+      </w:r>
+    </w:p>
+    <w:p>
+      <w:pPr>
+        <w:pStyle w:val="PlainText"/>
+        <w:rPr>
+          <w:rFonts w:ascii="Courier New" w:hAnsi="Courier New" w:cs="Courier New"/>
+          <w:b/>
+        </w:rPr>
+      </w:pPr>
+      <w:r>
+        <w:rPr>
+          <w:rFonts w:ascii="Courier New" w:hAnsi="Courier New" w:cs="Courier New"/>
+          <w:b/>
+        </w:rPr>
+        <w:t>Amount balance</w:t>
+      </w:r>
+      <w:r>
+        <w:rPr>
+          <w:rFonts w:ascii="Courier New" w:hAnsi="Courier New" w:cs="Courier New"/>
+          <w:b/>
+        </w:rPr>
+        <w:tab/>
+      </w:r>
+      <w:r>
+        <w:rPr>
+          <w:rFonts w:ascii="Courier New" w:hAnsi="Courier New" w:cs="Courier New"/>
+          <w:b/>
+        </w:rPr>
+        <w:tab/>
+      </w:r>
+      <w:r>
+        <w:rPr>
+          <w:rFonts w:ascii="Courier New" w:hAnsi="Courier New" w:cs="Courier New"/>
+          <w:b/>
+        </w:rPr>
+        <w:tab/>
+        <w:t>- 1710.0</w:t>
+      </w:r>
+    </w:p>
+    <w:p>
+      <w:pPr>
+        <w:pStyle w:val="PlainText"/>
+        <w:rPr>
+          <w:rFonts w:ascii="Courier New" w:hAnsi="Courier New" w:cs="Courier New"/>
+        </w:rPr>
+      </w:pPr>
+    </w:p>
+    <w:p>
+      <w:pPr>
+        <w:pStyle w:val="PlainText"/>
+        <w:rPr>
+          <w:rFonts w:ascii="Courier New" w:hAnsi="Courier New" w:cs="Courier New"/>
+          <w:b/>
+        </w:rPr>
+      </w:pPr>
     </w:p>
     <w:p>
       <w:pPr>

</xml_diff>

<commit_message>
22/12/2018 MAMATHA CHICK IN
</commit_message>
<xml_diff>
--- a/customer _details/GANGAMMA/SEP/TUMKUR/AR/PURCHASE DETAILS.docx
+++ b/customer _details/GANGAMMA/SEP/TUMKUR/AR/PURCHASE DETAILS.docx
@@ -37950,13 +37950,7 @@
         <w:rPr>
           <w:rFonts w:ascii="Courier New" w:hAnsi="Courier New" w:cs="Courier New"/>
         </w:rPr>
-        <w:t>SUN Dec 16</w:t>
-      </w:r>
-      <w:r>
-        <w:rPr>
-          <w:rFonts w:ascii="Courier New" w:hAnsi="Courier New" w:cs="Courier New"/>
-        </w:rPr>
-        <w:t xml:space="preserve"> 12:06:26 IST 2018</w:t>
+        <w:t>SUN Dec 16 12:06:26 IST 2018</w:t>
       </w:r>
     </w:p>
     <w:p>
@@ -38802,6 +38796,436 @@
         <w:tab/>
         <w:t>- 1710.0</w:t>
       </w:r>
+    </w:p>
+    <w:p>
+      <w:pPr>
+        <w:pStyle w:val="PlainText"/>
+        <w:rPr>
+          <w:rFonts w:ascii="Courier New" w:hAnsi="Courier New" w:cs="Courier New"/>
+          <w:b/>
+        </w:rPr>
+      </w:pPr>
+    </w:p>
+    <w:p>
+      <w:pPr>
+        <w:pStyle w:val="PlainText"/>
+        <w:rPr>
+          <w:rFonts w:ascii="Courier New" w:hAnsi="Courier New" w:cs="Courier New"/>
+        </w:rPr>
+      </w:pPr>
+      <w:r>
+        <w:rPr>
+          <w:rFonts w:ascii="Courier New" w:hAnsi="Courier New" w:cs="Courier New"/>
+        </w:rPr>
+        <w:t>FRI Dec 21</w:t>
+      </w:r>
+      <w:r>
+        <w:rPr>
+          <w:rFonts w:ascii="Courier New" w:hAnsi="Courier New" w:cs="Courier New"/>
+        </w:rPr>
+        <w:t xml:space="preserve"> 11:15:20 IST 2018</w:t>
+      </w:r>
+    </w:p>
+    <w:p>
+      <w:pPr>
+        <w:pStyle w:val="PlainText"/>
+        <w:rPr>
+          <w:rFonts w:ascii="Courier New" w:hAnsi="Courier New" w:cs="Courier New"/>
+        </w:rPr>
+      </w:pPr>
+      <w:r>
+        <w:rPr>
+          <w:rFonts w:ascii="Courier New" w:hAnsi="Courier New" w:cs="Courier New"/>
+        </w:rPr>
+        <w:t>Person Name</w:t>
+      </w:r>
+      <w:r>
+        <w:rPr>
+          <w:rFonts w:ascii="Courier New" w:hAnsi="Courier New" w:cs="Courier New"/>
+        </w:rPr>
+        <w:tab/>
+      </w:r>
+      <w:r>
+        <w:rPr>
+          <w:rFonts w:ascii="Courier New" w:hAnsi="Courier New" w:cs="Courier New"/>
+        </w:rPr>
+        <w:tab/>
+      </w:r>
+      <w:r>
+        <w:rPr>
+          <w:rFonts w:ascii="Courier New" w:hAnsi="Courier New" w:cs="Courier New"/>
+        </w:rPr>
+        <w:tab/>
+      </w:r>
+      <w:r>
+        <w:rPr>
+          <w:rFonts w:ascii="Courier New" w:hAnsi="Courier New" w:cs="Courier New"/>
+        </w:rPr>
+        <w:tab/>
+        <w:t>- AR</w:t>
+      </w:r>
+    </w:p>
+    <w:p>
+      <w:pPr>
+        <w:pStyle w:val="PlainText"/>
+        <w:rPr>
+          <w:rFonts w:ascii="Courier New" w:hAnsi="Courier New" w:cs="Courier New"/>
+        </w:rPr>
+      </w:pPr>
+      <w:r>
+        <w:rPr>
+          <w:rFonts w:ascii="Courier New" w:hAnsi="Courier New" w:cs="Courier New"/>
+        </w:rPr>
+        <w:t>Bill number</w:t>
+      </w:r>
+      <w:r>
+        <w:rPr>
+          <w:rFonts w:ascii="Courier New" w:hAnsi="Courier New" w:cs="Courier New"/>
+        </w:rPr>
+        <w:tab/>
+      </w:r>
+      <w:r>
+        <w:rPr>
+          <w:rFonts w:ascii="Courier New" w:hAnsi="Courier New" w:cs="Courier New"/>
+        </w:rPr>
+        <w:tab/>
+      </w:r>
+      <w:r>
+        <w:rPr>
+          <w:rFonts w:ascii="Courier New" w:hAnsi="Courier New" w:cs="Courier New"/>
+        </w:rPr>
+        <w:tab/>
+      </w:r>
+      <w:r>
+        <w:rPr>
+          <w:rFonts w:ascii="Courier New" w:hAnsi="Courier New" w:cs="Courier New"/>
+        </w:rPr>
+        <w:tab/>
+        <w:t>- 6639</w:t>
+      </w:r>
+    </w:p>
+    <w:p>
+      <w:pPr>
+        <w:pStyle w:val="PlainText"/>
+        <w:rPr>
+          <w:rFonts w:ascii="Courier New" w:hAnsi="Courier New" w:cs="Courier New"/>
+        </w:rPr>
+      </w:pPr>
+      <w:r>
+        <w:rPr>
+          <w:rFonts w:ascii="Courier New" w:hAnsi="Courier New" w:cs="Courier New"/>
+        </w:rPr>
+        <w:t>---------------------------------------------------------------</w:t>
+      </w:r>
+    </w:p>
+    <w:p>
+      <w:pPr>
+        <w:pStyle w:val="PlainText"/>
+        <w:rPr>
+          <w:rFonts w:ascii="Courier New" w:hAnsi="Courier New" w:cs="Courier New"/>
+        </w:rPr>
+      </w:pPr>
+      <w:r>
+        <w:rPr>
+          <w:rFonts w:ascii="Courier New" w:hAnsi="Courier New" w:cs="Courier New"/>
+        </w:rPr>
+        <w:t>Item Name</w:t>
+      </w:r>
+      <w:r>
+        <w:rPr>
+          <w:rFonts w:ascii="Courier New" w:hAnsi="Courier New" w:cs="Courier New"/>
+        </w:rPr>
+        <w:tab/>
+      </w:r>
+      <w:r>
+        <w:rPr>
+          <w:rFonts w:ascii="Courier New" w:hAnsi="Courier New" w:cs="Courier New"/>
+        </w:rPr>
+        <w:tab/>
+      </w:r>
+      <w:r>
+        <w:rPr>
+          <w:rFonts w:ascii="Courier New" w:hAnsi="Courier New" w:cs="Courier New"/>
+        </w:rPr>
+        <w:tab/>
+      </w:r>
+      <w:r>
+        <w:rPr>
+          <w:rFonts w:ascii="Courier New" w:hAnsi="Courier New" w:cs="Courier New"/>
+        </w:rPr>
+        <w:tab/>
+        <w:t>- POTATO</w:t>
+      </w:r>
+    </w:p>
+    <w:p>
+      <w:pPr>
+        <w:pStyle w:val="PlainText"/>
+        <w:rPr>
+          <w:rFonts w:ascii="Courier New" w:hAnsi="Courier New" w:cs="Courier New"/>
+        </w:rPr>
+      </w:pPr>
+      <w:r>
+        <w:rPr>
+          <w:rFonts w:ascii="Courier New" w:hAnsi="Courier New" w:cs="Courier New"/>
+        </w:rPr>
+        <w:t>Number of Pockets</w:t>
+      </w:r>
+      <w:r>
+        <w:rPr>
+          <w:rFonts w:ascii="Courier New" w:hAnsi="Courier New" w:cs="Courier New"/>
+        </w:rPr>
+        <w:tab/>
+      </w:r>
+      <w:r>
+        <w:rPr>
+          <w:rFonts w:ascii="Courier New" w:hAnsi="Courier New" w:cs="Courier New"/>
+        </w:rPr>
+        <w:tab/>
+      </w:r>
+      <w:r>
+        <w:rPr>
+          <w:rFonts w:ascii="Courier New" w:hAnsi="Courier New" w:cs="Courier New"/>
+        </w:rPr>
+        <w:tab/>
+        <w:t>- 1</w:t>
+      </w:r>
+    </w:p>
+    <w:p>
+      <w:pPr>
+        <w:pStyle w:val="PlainText"/>
+        <w:rPr>
+          <w:rFonts w:ascii="Courier New" w:hAnsi="Courier New" w:cs="Courier New"/>
+        </w:rPr>
+      </w:pPr>
+      <w:r>
+        <w:rPr>
+          <w:rFonts w:ascii="Courier New" w:hAnsi="Courier New" w:cs="Courier New"/>
+        </w:rPr>
+        <w:t>Number of KGs</w:t>
+      </w:r>
+      <w:r>
+        <w:rPr>
+          <w:rFonts w:ascii="Courier New" w:hAnsi="Courier New" w:cs="Courier New"/>
+        </w:rPr>
+        <w:tab/>
+      </w:r>
+      <w:r>
+        <w:rPr>
+          <w:rFonts w:ascii="Courier New" w:hAnsi="Courier New" w:cs="Courier New"/>
+        </w:rPr>
+        <w:tab/>
+      </w:r>
+      <w:r>
+        <w:rPr>
+          <w:rFonts w:ascii="Courier New" w:hAnsi="Courier New" w:cs="Courier New"/>
+        </w:rPr>
+        <w:tab/>
+        <w:t>- 55</w:t>
+      </w:r>
+    </w:p>
+    <w:p>
+      <w:pPr>
+        <w:pStyle w:val="PlainText"/>
+        <w:rPr>
+          <w:rFonts w:ascii="Courier New" w:hAnsi="Courier New" w:cs="Courier New"/>
+        </w:rPr>
+      </w:pPr>
+      <w:r>
+        <w:rPr>
+          <w:rFonts w:ascii="Courier New" w:hAnsi="Courier New" w:cs="Courier New"/>
+        </w:rPr>
+        <w:t>Rate</w:t>
+      </w:r>
+      <w:r>
+        <w:rPr>
+          <w:rFonts w:ascii="Courier New" w:hAnsi="Courier New" w:cs="Courier New"/>
+        </w:rPr>
+        <w:tab/>
+      </w:r>
+      <w:r>
+        <w:rPr>
+          <w:rFonts w:ascii="Courier New" w:hAnsi="Courier New" w:cs="Courier New"/>
+        </w:rPr>
+        <w:tab/>
+      </w:r>
+      <w:r>
+        <w:rPr>
+          <w:rFonts w:ascii="Courier New" w:hAnsi="Courier New" w:cs="Courier New"/>
+        </w:rPr>
+        <w:tab/>
+      </w:r>
+      <w:r>
+        <w:rPr>
+          <w:rFonts w:ascii="Courier New" w:hAnsi="Courier New" w:cs="Courier New"/>
+        </w:rPr>
+        <w:tab/>
+      </w:r>
+      <w:r>
+        <w:rPr>
+          <w:rFonts w:ascii="Courier New" w:hAnsi="Courier New" w:cs="Courier New"/>
+        </w:rPr>
+        <w:tab/>
+        <w:t>- 16</w:t>
+      </w:r>
+    </w:p>
+    <w:p>
+      <w:pPr>
+        <w:pStyle w:val="PlainText"/>
+        <w:rPr>
+          <w:rFonts w:ascii="Courier New" w:hAnsi="Courier New" w:cs="Courier New"/>
+        </w:rPr>
+      </w:pPr>
+      <w:r>
+        <w:rPr>
+          <w:rFonts w:ascii="Courier New" w:hAnsi="Courier New" w:cs="Courier New"/>
+        </w:rPr>
+        <w:t>Total Price</w:t>
+      </w:r>
+      <w:r>
+        <w:rPr>
+          <w:rFonts w:ascii="Courier New" w:hAnsi="Courier New" w:cs="Courier New"/>
+        </w:rPr>
+        <w:tab/>
+      </w:r>
+      <w:r>
+        <w:rPr>
+          <w:rFonts w:ascii="Courier New" w:hAnsi="Courier New" w:cs="Courier New"/>
+        </w:rPr>
+        <w:tab/>
+      </w:r>
+      <w:r>
+        <w:rPr>
+          <w:rFonts w:ascii="Courier New" w:hAnsi="Courier New" w:cs="Courier New"/>
+        </w:rPr>
+        <w:tab/>
+      </w:r>
+      <w:r>
+        <w:rPr>
+          <w:rFonts w:ascii="Courier New" w:hAnsi="Courier New" w:cs="Courier New"/>
+        </w:rPr>
+        <w:tab/>
+        <w:t>- 880.0</w:t>
+      </w:r>
+    </w:p>
+    <w:p>
+      <w:pPr>
+        <w:pStyle w:val="PlainText"/>
+        <w:rPr>
+          <w:rFonts w:ascii="Courier New" w:hAnsi="Courier New" w:cs="Courier New"/>
+          <w:color w:val="FF0000"/>
+        </w:rPr>
+      </w:pPr>
+      <w:r>
+        <w:rPr>
+          <w:rFonts w:ascii="Courier New" w:hAnsi="Courier New" w:cs="Courier New"/>
+          <w:color w:val="FF0000"/>
+        </w:rPr>
+        <w:t>Amount Received</w:t>
+      </w:r>
+      <w:r>
+        <w:rPr>
+          <w:rFonts w:ascii="Courier New" w:hAnsi="Courier New" w:cs="Courier New"/>
+          <w:color w:val="FF0000"/>
+        </w:rPr>
+        <w:tab/>
+      </w:r>
+      <w:r>
+        <w:rPr>
+          <w:rFonts w:ascii="Courier New" w:hAnsi="Courier New" w:cs="Courier New"/>
+          <w:color w:val="FF0000"/>
+        </w:rPr>
+        <w:tab/>
+      </w:r>
+      <w:r>
+        <w:rPr>
+          <w:rFonts w:ascii="Courier New" w:hAnsi="Courier New" w:cs="Courier New"/>
+          <w:color w:val="FF0000"/>
+        </w:rPr>
+        <w:tab/>
+        <w:t>- 1710</w:t>
+      </w:r>
+    </w:p>
+    <w:p>
+      <w:pPr>
+        <w:pStyle w:val="PlainText"/>
+        <w:rPr>
+          <w:rFonts w:ascii="Courier New" w:hAnsi="Courier New" w:cs="Courier New"/>
+          <w:b/>
+        </w:rPr>
+      </w:pPr>
+      <w:r>
+        <w:rPr>
+          <w:rFonts w:ascii="Courier New" w:hAnsi="Courier New" w:cs="Courier New"/>
+          <w:b/>
+        </w:rPr>
+        <w:t>Amount balance</w:t>
+      </w:r>
+      <w:r>
+        <w:rPr>
+          <w:rFonts w:ascii="Courier New" w:hAnsi="Courier New" w:cs="Courier New"/>
+          <w:b/>
+        </w:rPr>
+        <w:tab/>
+      </w:r>
+      <w:r>
+        <w:rPr>
+          <w:rFonts w:ascii="Courier New" w:hAnsi="Courier New" w:cs="Courier New"/>
+          <w:b/>
+        </w:rPr>
+        <w:tab/>
+      </w:r>
+      <w:r>
+        <w:rPr>
+          <w:rFonts w:ascii="Courier New" w:hAnsi="Courier New" w:cs="Courier New"/>
+          <w:b/>
+        </w:rPr>
+        <w:tab/>
+        <w:t>- 880.0</w:t>
+      </w:r>
+    </w:p>
+    <w:p>
+      <w:pPr>
+        <w:pStyle w:val="PlainText"/>
+        <w:rPr>
+          <w:rFonts w:ascii="Courier New" w:hAnsi="Courier New" w:cs="Courier New"/>
+        </w:rPr>
+      </w:pPr>
+      <w:r>
+        <w:rPr>
+          <w:rFonts w:ascii="Courier New" w:hAnsi="Courier New" w:cs="Courier New"/>
+        </w:rPr>
+        <w:t>Amount Received mode</w:t>
+      </w:r>
+      <w:r>
+        <w:rPr>
+          <w:rFonts w:ascii="Courier New" w:hAnsi="Courier New" w:cs="Courier New"/>
+        </w:rPr>
+        <w:tab/>
+      </w:r>
+      <w:r>
+        <w:rPr>
+          <w:rFonts w:ascii="Courier New" w:hAnsi="Courier New" w:cs="Courier New"/>
+        </w:rPr>
+        <w:tab/>
+        <w:t>- CASH</w:t>
+      </w:r>
+    </w:p>
+    <w:p>
+      <w:pPr>
+        <w:pStyle w:val="PlainText"/>
+        <w:rPr>
+          <w:rFonts w:ascii="Courier New" w:hAnsi="Courier New" w:cs="Courier New"/>
+        </w:rPr>
+      </w:pPr>
+    </w:p>
+    <w:p>
+      <w:pPr>
+        <w:pStyle w:val="PlainText"/>
+        <w:rPr>
+          <w:rFonts w:ascii="Courier New" w:hAnsi="Courier New" w:cs="Courier New"/>
+          <w:b/>
+        </w:rPr>
+      </w:pPr>
     </w:p>
     <w:p>
       <w:pPr>

</xml_diff>

<commit_message>
24/12/2018 MAMATHA CHICK IN
</commit_message>
<xml_diff>
--- a/customer _details/GANGAMMA/SEP/TUMKUR/AR/PURCHASE DETAILS.docx
+++ b/customer _details/GANGAMMA/SEP/TUMKUR/AR/PURCHASE DETAILS.docx
@@ -38817,13 +38817,7 @@
         <w:rPr>
           <w:rFonts w:ascii="Courier New" w:hAnsi="Courier New" w:cs="Courier New"/>
         </w:rPr>
-        <w:t>FRI Dec 21</w:t>
-      </w:r>
-      <w:r>
-        <w:rPr>
-          <w:rFonts w:ascii="Courier New" w:hAnsi="Courier New" w:cs="Courier New"/>
-        </w:rPr>
-        <w:t xml:space="preserve"> 11:15:20 IST 2018</w:t>
+        <w:t>FRI Dec 21 11:15:20 IST 2018</w:t>
       </w:r>
     </w:p>
     <w:p>
@@ -39209,6 +39203,541 @@
         <w:tab/>
         <w:t>- CASH</w:t>
       </w:r>
+    </w:p>
+    <w:p>
+      <w:pPr>
+        <w:pStyle w:val="PlainText"/>
+        <w:rPr>
+          <w:rFonts w:ascii="Courier New" w:hAnsi="Courier New" w:cs="Courier New"/>
+        </w:rPr>
+      </w:pPr>
+    </w:p>
+    <w:p>
+      <w:pPr>
+        <w:pStyle w:val="PlainText"/>
+        <w:rPr>
+          <w:rFonts w:ascii="Courier New" w:hAnsi="Courier New" w:cs="Courier New"/>
+        </w:rPr>
+      </w:pPr>
+      <w:r>
+        <w:rPr>
+          <w:rFonts w:ascii="Courier New" w:hAnsi="Courier New" w:cs="Courier New"/>
+        </w:rPr>
+        <w:t>SUN Dec 23</w:t>
+      </w:r>
+      <w:r>
+        <w:rPr>
+          <w:rFonts w:ascii="Courier New" w:hAnsi="Courier New" w:cs="Courier New"/>
+        </w:rPr>
+        <w:t xml:space="preserve"> 12:30:10 IST 2018</w:t>
+      </w:r>
+    </w:p>
+    <w:p>
+      <w:pPr>
+        <w:pStyle w:val="PlainText"/>
+        <w:rPr>
+          <w:rFonts w:ascii="Courier New" w:hAnsi="Courier New" w:cs="Courier New"/>
+        </w:rPr>
+      </w:pPr>
+      <w:r>
+        <w:rPr>
+          <w:rFonts w:ascii="Courier New" w:hAnsi="Courier New" w:cs="Courier New"/>
+        </w:rPr>
+        <w:t>Person Name</w:t>
+      </w:r>
+      <w:r>
+        <w:rPr>
+          <w:rFonts w:ascii="Courier New" w:hAnsi="Courier New" w:cs="Courier New"/>
+        </w:rPr>
+        <w:tab/>
+      </w:r>
+      <w:r>
+        <w:rPr>
+          <w:rFonts w:ascii="Courier New" w:hAnsi="Courier New" w:cs="Courier New"/>
+        </w:rPr>
+        <w:tab/>
+      </w:r>
+      <w:r>
+        <w:rPr>
+          <w:rFonts w:ascii="Courier New" w:hAnsi="Courier New" w:cs="Courier New"/>
+        </w:rPr>
+        <w:tab/>
+      </w:r>
+      <w:r>
+        <w:rPr>
+          <w:rFonts w:ascii="Courier New" w:hAnsi="Courier New" w:cs="Courier New"/>
+        </w:rPr>
+        <w:tab/>
+        <w:t>- AR</w:t>
+      </w:r>
+    </w:p>
+    <w:p>
+      <w:pPr>
+        <w:pStyle w:val="PlainText"/>
+        <w:rPr>
+          <w:rFonts w:ascii="Courier New" w:hAnsi="Courier New" w:cs="Courier New"/>
+        </w:rPr>
+      </w:pPr>
+      <w:r>
+        <w:rPr>
+          <w:rFonts w:ascii="Courier New" w:hAnsi="Courier New" w:cs="Courier New"/>
+        </w:rPr>
+        <w:t>Bill number</w:t>
+      </w:r>
+      <w:r>
+        <w:rPr>
+          <w:rFonts w:ascii="Courier New" w:hAnsi="Courier New" w:cs="Courier New"/>
+        </w:rPr>
+        <w:tab/>
+      </w:r>
+      <w:r>
+        <w:rPr>
+          <w:rFonts w:ascii="Courier New" w:hAnsi="Courier New" w:cs="Courier New"/>
+        </w:rPr>
+        <w:tab/>
+      </w:r>
+      <w:r>
+        <w:rPr>
+          <w:rFonts w:ascii="Courier New" w:hAnsi="Courier New" w:cs="Courier New"/>
+        </w:rPr>
+        <w:tab/>
+      </w:r>
+      <w:r>
+        <w:rPr>
+          <w:rFonts w:ascii="Courier New" w:hAnsi="Courier New" w:cs="Courier New"/>
+        </w:rPr>
+        <w:tab/>
+        <w:t>- 9684</w:t>
+      </w:r>
+    </w:p>
+    <w:p>
+      <w:pPr>
+        <w:pStyle w:val="PlainText"/>
+        <w:rPr>
+          <w:rFonts w:ascii="Courier New" w:hAnsi="Courier New" w:cs="Courier New"/>
+        </w:rPr>
+      </w:pPr>
+      <w:r>
+        <w:rPr>
+          <w:rFonts w:ascii="Courier New" w:hAnsi="Courier New" w:cs="Courier New"/>
+        </w:rPr>
+        <w:t>---------------------------------------------------------------</w:t>
+      </w:r>
+    </w:p>
+    <w:p>
+      <w:pPr>
+        <w:pStyle w:val="PlainText"/>
+        <w:rPr>
+          <w:rFonts w:ascii="Courier New" w:hAnsi="Courier New" w:cs="Courier New"/>
+        </w:rPr>
+      </w:pPr>
+      <w:r>
+        <w:rPr>
+          <w:rFonts w:ascii="Courier New" w:hAnsi="Courier New" w:cs="Courier New"/>
+        </w:rPr>
+        <w:t>Item Name</w:t>
+      </w:r>
+      <w:r>
+        <w:rPr>
+          <w:rFonts w:ascii="Courier New" w:hAnsi="Courier New" w:cs="Courier New"/>
+        </w:rPr>
+        <w:tab/>
+      </w:r>
+      <w:r>
+        <w:rPr>
+          <w:rFonts w:ascii="Courier New" w:hAnsi="Courier New" w:cs="Courier New"/>
+        </w:rPr>
+        <w:tab/>
+      </w:r>
+      <w:r>
+        <w:rPr>
+          <w:rFonts w:ascii="Courier New" w:hAnsi="Courier New" w:cs="Courier New"/>
+        </w:rPr>
+        <w:tab/>
+      </w:r>
+      <w:r>
+        <w:rPr>
+          <w:rFonts w:ascii="Courier New" w:hAnsi="Courier New" w:cs="Courier New"/>
+        </w:rPr>
+        <w:tab/>
+        <w:t>- POTATO</w:t>
+      </w:r>
+    </w:p>
+    <w:p>
+      <w:pPr>
+        <w:pStyle w:val="PlainText"/>
+        <w:rPr>
+          <w:rFonts w:ascii="Courier New" w:hAnsi="Courier New" w:cs="Courier New"/>
+        </w:rPr>
+      </w:pPr>
+      <w:r>
+        <w:rPr>
+          <w:rFonts w:ascii="Courier New" w:hAnsi="Courier New" w:cs="Courier New"/>
+        </w:rPr>
+        <w:t>Number of Pockets</w:t>
+      </w:r>
+      <w:r>
+        <w:rPr>
+          <w:rFonts w:ascii="Courier New" w:hAnsi="Courier New" w:cs="Courier New"/>
+        </w:rPr>
+        <w:tab/>
+      </w:r>
+      <w:r>
+        <w:rPr>
+          <w:rFonts w:ascii="Courier New" w:hAnsi="Courier New" w:cs="Courier New"/>
+        </w:rPr>
+        <w:tab/>
+      </w:r>
+      <w:r>
+        <w:rPr>
+          <w:rFonts w:ascii="Courier New" w:hAnsi="Courier New" w:cs="Courier New"/>
+        </w:rPr>
+        <w:tab/>
+        <w:t>- 1</w:t>
+      </w:r>
+    </w:p>
+    <w:p>
+      <w:pPr>
+        <w:pStyle w:val="PlainText"/>
+        <w:rPr>
+          <w:rFonts w:ascii="Courier New" w:hAnsi="Courier New" w:cs="Courier New"/>
+        </w:rPr>
+      </w:pPr>
+      <w:r>
+        <w:rPr>
+          <w:rFonts w:ascii="Courier New" w:hAnsi="Courier New" w:cs="Courier New"/>
+        </w:rPr>
+        <w:t>Number of KGs</w:t>
+      </w:r>
+      <w:r>
+        <w:rPr>
+          <w:rFonts w:ascii="Courier New" w:hAnsi="Courier New" w:cs="Courier New"/>
+        </w:rPr>
+        <w:tab/>
+      </w:r>
+      <w:r>
+        <w:rPr>
+          <w:rFonts w:ascii="Courier New" w:hAnsi="Courier New" w:cs="Courier New"/>
+        </w:rPr>
+        <w:tab/>
+      </w:r>
+      <w:r>
+        <w:rPr>
+          <w:rFonts w:ascii="Courier New" w:hAnsi="Courier New" w:cs="Courier New"/>
+        </w:rPr>
+        <w:tab/>
+        <w:t>- 54</w:t>
+      </w:r>
+    </w:p>
+    <w:p>
+      <w:pPr>
+        <w:pStyle w:val="PlainText"/>
+        <w:rPr>
+          <w:rFonts w:ascii="Courier New" w:hAnsi="Courier New" w:cs="Courier New"/>
+        </w:rPr>
+      </w:pPr>
+      <w:r>
+        <w:rPr>
+          <w:rFonts w:ascii="Courier New" w:hAnsi="Courier New" w:cs="Courier New"/>
+        </w:rPr>
+        <w:t>Rate</w:t>
+      </w:r>
+      <w:r>
+        <w:rPr>
+          <w:rFonts w:ascii="Courier New" w:hAnsi="Courier New" w:cs="Courier New"/>
+        </w:rPr>
+        <w:tab/>
+      </w:r>
+      <w:r>
+        <w:rPr>
+          <w:rFonts w:ascii="Courier New" w:hAnsi="Courier New" w:cs="Courier New"/>
+        </w:rPr>
+        <w:tab/>
+      </w:r>
+      <w:r>
+        <w:rPr>
+          <w:rFonts w:ascii="Courier New" w:hAnsi="Courier New" w:cs="Courier New"/>
+        </w:rPr>
+        <w:tab/>
+      </w:r>
+      <w:r>
+        <w:rPr>
+          <w:rFonts w:ascii="Courier New" w:hAnsi="Courier New" w:cs="Courier New"/>
+        </w:rPr>
+        <w:tab/>
+      </w:r>
+      <w:r>
+        <w:rPr>
+          <w:rFonts w:ascii="Courier New" w:hAnsi="Courier New" w:cs="Courier New"/>
+        </w:rPr>
+        <w:tab/>
+        <w:t>- 15</w:t>
+      </w:r>
+    </w:p>
+    <w:p>
+      <w:pPr>
+        <w:pStyle w:val="PlainText"/>
+        <w:rPr>
+          <w:rFonts w:ascii="Courier New" w:hAnsi="Courier New" w:cs="Courier New"/>
+        </w:rPr>
+      </w:pPr>
+      <w:r>
+        <w:rPr>
+          <w:rFonts w:ascii="Courier New" w:hAnsi="Courier New" w:cs="Courier New"/>
+        </w:rPr>
+        <w:t>Total Price</w:t>
+      </w:r>
+      <w:r>
+        <w:rPr>
+          <w:rFonts w:ascii="Courier New" w:hAnsi="Courier New" w:cs="Courier New"/>
+        </w:rPr>
+        <w:tab/>
+      </w:r>
+      <w:r>
+        <w:rPr>
+          <w:rFonts w:ascii="Courier New" w:hAnsi="Courier New" w:cs="Courier New"/>
+        </w:rPr>
+        <w:tab/>
+      </w:r>
+      <w:r>
+        <w:rPr>
+          <w:rFonts w:ascii="Courier New" w:hAnsi="Courier New" w:cs="Courier New"/>
+        </w:rPr>
+        <w:tab/>
+      </w:r>
+      <w:r>
+        <w:rPr>
+          <w:rFonts w:ascii="Courier New" w:hAnsi="Courier New" w:cs="Courier New"/>
+        </w:rPr>
+        <w:tab/>
+        <w:t>- 810.0</w:t>
+      </w:r>
+    </w:p>
+    <w:p>
+      <w:pPr>
+        <w:pStyle w:val="PlainText"/>
+        <w:rPr>
+          <w:rFonts w:ascii="Courier New" w:hAnsi="Courier New" w:cs="Courier New"/>
+          <w:color w:val="FF0000"/>
+        </w:rPr>
+      </w:pPr>
+      <w:r>
+        <w:rPr>
+          <w:rFonts w:ascii="Courier New" w:hAnsi="Courier New" w:cs="Courier New"/>
+          <w:color w:val="FF0000"/>
+        </w:rPr>
+        <w:t>Amount Received</w:t>
+      </w:r>
+      <w:r>
+        <w:rPr>
+          <w:rFonts w:ascii="Courier New" w:hAnsi="Courier New" w:cs="Courier New"/>
+          <w:color w:val="FF0000"/>
+        </w:rPr>
+        <w:tab/>
+      </w:r>
+      <w:r>
+        <w:rPr>
+          <w:rFonts w:ascii="Courier New" w:hAnsi="Courier New" w:cs="Courier New"/>
+          <w:color w:val="FF0000"/>
+        </w:rPr>
+        <w:tab/>
+      </w:r>
+      <w:r>
+        <w:rPr>
+          <w:rFonts w:ascii="Courier New" w:hAnsi="Courier New" w:cs="Courier New"/>
+          <w:color w:val="FF0000"/>
+        </w:rPr>
+        <w:tab/>
+        <w:t>- 880</w:t>
+      </w:r>
+    </w:p>
+    <w:p>
+      <w:pPr>
+        <w:pStyle w:val="PlainText"/>
+        <w:rPr>
+          <w:rFonts w:ascii="Courier New" w:hAnsi="Courier New" w:cs="Courier New"/>
+          <w:b/>
+        </w:rPr>
+      </w:pPr>
+      <w:r>
+        <w:rPr>
+          <w:rFonts w:ascii="Courier New" w:hAnsi="Courier New" w:cs="Courier New"/>
+          <w:b/>
+        </w:rPr>
+        <w:t>Amount balance</w:t>
+      </w:r>
+      <w:r>
+        <w:rPr>
+          <w:rFonts w:ascii="Courier New" w:hAnsi="Courier New" w:cs="Courier New"/>
+          <w:b/>
+        </w:rPr>
+        <w:tab/>
+      </w:r>
+      <w:r>
+        <w:rPr>
+          <w:rFonts w:ascii="Courier New" w:hAnsi="Courier New" w:cs="Courier New"/>
+          <w:b/>
+        </w:rPr>
+        <w:tab/>
+      </w:r>
+      <w:r>
+        <w:rPr>
+          <w:rFonts w:ascii="Courier New" w:hAnsi="Courier New" w:cs="Courier New"/>
+          <w:b/>
+        </w:rPr>
+        <w:tab/>
+        <w:t>- 810.0</w:t>
+      </w:r>
+    </w:p>
+    <w:p>
+      <w:pPr>
+        <w:pStyle w:val="PlainText"/>
+        <w:rPr>
+          <w:rFonts w:ascii="Courier New" w:hAnsi="Courier New" w:cs="Courier New"/>
+        </w:rPr>
+      </w:pPr>
+      <w:r>
+        <w:rPr>
+          <w:rFonts w:ascii="Courier New" w:hAnsi="Courier New" w:cs="Courier New"/>
+        </w:rPr>
+        <w:t>Amount Received mode</w:t>
+      </w:r>
+      <w:r>
+        <w:rPr>
+          <w:rFonts w:ascii="Courier New" w:hAnsi="Courier New" w:cs="Courier New"/>
+        </w:rPr>
+        <w:tab/>
+      </w:r>
+      <w:r>
+        <w:rPr>
+          <w:rFonts w:ascii="Courier New" w:hAnsi="Courier New" w:cs="Courier New"/>
+        </w:rPr>
+        <w:tab/>
+        <w:t>- CASH</w:t>
+      </w:r>
+    </w:p>
+    <w:p>
+      <w:pPr>
+        <w:pStyle w:val="PlainText"/>
+        <w:rPr>
+          <w:rFonts w:ascii="Courier New" w:hAnsi="Courier New" w:cs="Courier New"/>
+        </w:rPr>
+      </w:pPr>
+    </w:p>
+    <w:p>
+      <w:pPr>
+        <w:pStyle w:val="PlainText"/>
+        <w:rPr>
+          <w:rFonts w:ascii="Courier New" w:hAnsi="Courier New" w:cs="Courier New"/>
+        </w:rPr>
+      </w:pPr>
+      <w:r>
+        <w:rPr>
+          <w:rFonts w:ascii="Courier New" w:hAnsi="Courier New" w:cs="Courier New"/>
+        </w:rPr>
+        <w:t>Item Name</w:t>
+      </w:r>
+      <w:r>
+        <w:rPr>
+          <w:rFonts w:ascii="Courier New" w:hAnsi="Courier New" w:cs="Courier New"/>
+        </w:rPr>
+        <w:tab/>
+      </w:r>
+      <w:r>
+        <w:rPr>
+          <w:rFonts w:ascii="Courier New" w:hAnsi="Courier New" w:cs="Courier New"/>
+        </w:rPr>
+        <w:tab/>
+      </w:r>
+      <w:r>
+        <w:rPr>
+          <w:rFonts w:ascii="Courier New" w:hAnsi="Courier New" w:cs="Courier New"/>
+        </w:rPr>
+        <w:tab/>
+      </w:r>
+      <w:r>
+        <w:rPr>
+          <w:rFonts w:ascii="Courier New" w:hAnsi="Courier New" w:cs="Courier New"/>
+        </w:rPr>
+        <w:tab/>
+        <w:t>- BEET</w:t>
+      </w:r>
+    </w:p>
+    <w:p>
+      <w:pPr>
+        <w:pStyle w:val="PlainText"/>
+        <w:rPr>
+          <w:rFonts w:ascii="Courier New" w:hAnsi="Courier New" w:cs="Courier New"/>
+        </w:rPr>
+      </w:pPr>
+      <w:r>
+        <w:rPr>
+          <w:rFonts w:ascii="Courier New" w:hAnsi="Courier New" w:cs="Courier New"/>
+        </w:rPr>
+        <w:t>Amount Received</w:t>
+      </w:r>
+      <w:r>
+        <w:rPr>
+          <w:rFonts w:ascii="Courier New" w:hAnsi="Courier New" w:cs="Courier New"/>
+        </w:rPr>
+        <w:tab/>
+      </w:r>
+      <w:r>
+        <w:rPr>
+          <w:rFonts w:ascii="Courier New" w:hAnsi="Courier New" w:cs="Courier New"/>
+        </w:rPr>
+        <w:tab/>
+      </w:r>
+      <w:r>
+        <w:rPr>
+          <w:rFonts w:ascii="Courier New" w:hAnsi="Courier New" w:cs="Courier New"/>
+        </w:rPr>
+        <w:tab/>
+        <w:t>- 810</w:t>
+      </w:r>
+    </w:p>
+    <w:p>
+      <w:pPr>
+        <w:pStyle w:val="PlainText"/>
+        <w:rPr>
+          <w:rFonts w:ascii="Courier New" w:hAnsi="Courier New" w:cs="Courier New"/>
+        </w:rPr>
+      </w:pPr>
+      <w:r>
+        <w:rPr>
+          <w:rFonts w:ascii="Courier New" w:hAnsi="Courier New" w:cs="Courier New"/>
+        </w:rPr>
+        <w:t>Amount Received mode</w:t>
+      </w:r>
+      <w:r>
+        <w:rPr>
+          <w:rFonts w:ascii="Courier New" w:hAnsi="Courier New" w:cs="Courier New"/>
+        </w:rPr>
+        <w:tab/>
+      </w:r>
+      <w:r>
+        <w:rPr>
+          <w:rFonts w:ascii="Courier New" w:hAnsi="Courier New" w:cs="Courier New"/>
+        </w:rPr>
+        <w:tab/>
+        <w:t>- CASH AND CLEARD</w:t>
+      </w:r>
+    </w:p>
+    <w:p>
+      <w:pPr>
+        <w:pStyle w:val="PlainText"/>
+        <w:rPr>
+          <w:rFonts w:ascii="Courier New" w:hAnsi="Courier New" w:cs="Courier New"/>
+        </w:rPr>
+      </w:pPr>
+    </w:p>
+    <w:p>
+      <w:pPr>
+        <w:pStyle w:val="PlainText"/>
+        <w:rPr>
+          <w:rFonts w:ascii="Courier New" w:hAnsi="Courier New" w:cs="Courier New"/>
+        </w:rPr>
+      </w:pPr>
     </w:p>
     <w:p>
       <w:pPr>

</xml_diff>

<commit_message>
MAMATHA CHICK IN 31/12/2018
</commit_message>
<xml_diff>
--- a/customer _details/GANGAMMA/SEP/TUMKUR/AR/PURCHASE DETAILS.docx
+++ b/customer _details/GANGAMMA/SEP/TUMKUR/AR/PURCHASE DETAILS.docx
@@ -40308,13 +40308,7 @@
         <w:rPr>
           <w:rFonts w:ascii="Courier New" w:hAnsi="Courier New" w:cs="Courier New"/>
         </w:rPr>
-        <w:t>FRI Dec 28</w:t>
-      </w:r>
-      <w:r>
-        <w:rPr>
-          <w:rFonts w:ascii="Courier New" w:hAnsi="Courier New" w:cs="Courier New"/>
-        </w:rPr>
-        <w:t xml:space="preserve"> 11:32:04 IST 2018</w:t>
+        <w:t>FRI Dec 28 11:32:04 IST 2018</w:t>
       </w:r>
     </w:p>
     <w:p>
@@ -41390,6 +41384,1126 @@
         <w:tab/>
         <w:t>- 2440.0</w:t>
       </w:r>
+    </w:p>
+    <w:p>
+      <w:pPr>
+        <w:pStyle w:val="PlainText"/>
+        <w:rPr>
+          <w:rFonts w:ascii="Courier New" w:hAnsi="Courier New" w:cs="Courier New"/>
+          <w:b/>
+        </w:rPr>
+      </w:pPr>
+    </w:p>
+    <w:p>
+      <w:pPr>
+        <w:pStyle w:val="PlainText"/>
+        <w:rPr>
+          <w:rFonts w:ascii="Courier New" w:hAnsi="Courier New" w:cs="Courier New"/>
+        </w:rPr>
+      </w:pPr>
+      <w:r>
+        <w:rPr>
+          <w:rFonts w:ascii="Courier New" w:hAnsi="Courier New" w:cs="Courier New"/>
+        </w:rPr>
+        <w:t>SUN Dec 30</w:t>
+      </w:r>
+      <w:r>
+        <w:rPr>
+          <w:rFonts w:ascii="Courier New" w:hAnsi="Courier New" w:cs="Courier New"/>
+        </w:rPr>
+        <w:t xml:space="preserve"> 12:26:08 IST 2018</w:t>
+      </w:r>
+    </w:p>
+    <w:p>
+      <w:pPr>
+        <w:pStyle w:val="PlainText"/>
+        <w:rPr>
+          <w:rFonts w:ascii="Courier New" w:hAnsi="Courier New" w:cs="Courier New"/>
+        </w:rPr>
+      </w:pPr>
+      <w:r>
+        <w:rPr>
+          <w:rFonts w:ascii="Courier New" w:hAnsi="Courier New" w:cs="Courier New"/>
+        </w:rPr>
+        <w:t>Person Name</w:t>
+      </w:r>
+      <w:r>
+        <w:rPr>
+          <w:rFonts w:ascii="Courier New" w:hAnsi="Courier New" w:cs="Courier New"/>
+        </w:rPr>
+        <w:tab/>
+      </w:r>
+      <w:r>
+        <w:rPr>
+          <w:rFonts w:ascii="Courier New" w:hAnsi="Courier New" w:cs="Courier New"/>
+        </w:rPr>
+        <w:tab/>
+      </w:r>
+      <w:r>
+        <w:rPr>
+          <w:rFonts w:ascii="Courier New" w:hAnsi="Courier New" w:cs="Courier New"/>
+        </w:rPr>
+        <w:tab/>
+      </w:r>
+      <w:r>
+        <w:rPr>
+          <w:rFonts w:ascii="Courier New" w:hAnsi="Courier New" w:cs="Courier New"/>
+        </w:rPr>
+        <w:tab/>
+        <w:t>- AR</w:t>
+      </w:r>
+    </w:p>
+    <w:p>
+      <w:pPr>
+        <w:pStyle w:val="PlainText"/>
+        <w:rPr>
+          <w:rFonts w:ascii="Courier New" w:hAnsi="Courier New" w:cs="Courier New"/>
+        </w:rPr>
+      </w:pPr>
+      <w:r>
+        <w:rPr>
+          <w:rFonts w:ascii="Courier New" w:hAnsi="Courier New" w:cs="Courier New"/>
+        </w:rPr>
+        <w:t>Bill number</w:t>
+      </w:r>
+      <w:r>
+        <w:rPr>
+          <w:rFonts w:ascii="Courier New" w:hAnsi="Courier New" w:cs="Courier New"/>
+        </w:rPr>
+        <w:tab/>
+      </w:r>
+      <w:r>
+        <w:rPr>
+          <w:rFonts w:ascii="Courier New" w:hAnsi="Courier New" w:cs="Courier New"/>
+        </w:rPr>
+        <w:tab/>
+      </w:r>
+      <w:r>
+        <w:rPr>
+          <w:rFonts w:ascii="Courier New" w:hAnsi="Courier New" w:cs="Courier New"/>
+        </w:rPr>
+        <w:tab/>
+      </w:r>
+      <w:r>
+        <w:rPr>
+          <w:rFonts w:ascii="Courier New" w:hAnsi="Courier New" w:cs="Courier New"/>
+        </w:rPr>
+        <w:tab/>
+        <w:t>- 9826</w:t>
+      </w:r>
+    </w:p>
+    <w:p>
+      <w:pPr>
+        <w:pStyle w:val="PlainText"/>
+        <w:rPr>
+          <w:rFonts w:ascii="Courier New" w:hAnsi="Courier New" w:cs="Courier New"/>
+        </w:rPr>
+      </w:pPr>
+      <w:r>
+        <w:rPr>
+          <w:rFonts w:ascii="Courier New" w:hAnsi="Courier New" w:cs="Courier New"/>
+        </w:rPr>
+        <w:t>---------------------------------------------------------------</w:t>
+      </w:r>
+    </w:p>
+    <w:p>
+      <w:pPr>
+        <w:pStyle w:val="PlainText"/>
+        <w:rPr>
+          <w:rFonts w:ascii="Courier New" w:hAnsi="Courier New" w:cs="Courier New"/>
+        </w:rPr>
+      </w:pPr>
+      <w:r>
+        <w:rPr>
+          <w:rFonts w:ascii="Courier New" w:hAnsi="Courier New" w:cs="Courier New"/>
+        </w:rPr>
+        <w:t>Item Name</w:t>
+      </w:r>
+      <w:r>
+        <w:rPr>
+          <w:rFonts w:ascii="Courier New" w:hAnsi="Courier New" w:cs="Courier New"/>
+        </w:rPr>
+        <w:tab/>
+      </w:r>
+      <w:r>
+        <w:rPr>
+          <w:rFonts w:ascii="Courier New" w:hAnsi="Courier New" w:cs="Courier New"/>
+        </w:rPr>
+        <w:tab/>
+      </w:r>
+      <w:r>
+        <w:rPr>
+          <w:rFonts w:ascii="Courier New" w:hAnsi="Courier New" w:cs="Courier New"/>
+        </w:rPr>
+        <w:tab/>
+      </w:r>
+      <w:r>
+        <w:rPr>
+          <w:rFonts w:ascii="Courier New" w:hAnsi="Courier New" w:cs="Courier New"/>
+        </w:rPr>
+        <w:tab/>
+        <w:t>- POTATO</w:t>
+      </w:r>
+    </w:p>
+    <w:p>
+      <w:pPr>
+        <w:pStyle w:val="PlainText"/>
+        <w:rPr>
+          <w:rFonts w:ascii="Courier New" w:hAnsi="Courier New" w:cs="Courier New"/>
+        </w:rPr>
+      </w:pPr>
+      <w:r>
+        <w:rPr>
+          <w:rFonts w:ascii="Courier New" w:hAnsi="Courier New" w:cs="Courier New"/>
+        </w:rPr>
+        <w:t>Number of Pockets</w:t>
+      </w:r>
+      <w:r>
+        <w:rPr>
+          <w:rFonts w:ascii="Courier New" w:hAnsi="Courier New" w:cs="Courier New"/>
+        </w:rPr>
+        <w:tab/>
+      </w:r>
+      <w:r>
+        <w:rPr>
+          <w:rFonts w:ascii="Courier New" w:hAnsi="Courier New" w:cs="Courier New"/>
+        </w:rPr>
+        <w:tab/>
+      </w:r>
+      <w:r>
+        <w:rPr>
+          <w:rFonts w:ascii="Courier New" w:hAnsi="Courier New" w:cs="Courier New"/>
+        </w:rPr>
+        <w:tab/>
+        <w:t>- 1</w:t>
+      </w:r>
+    </w:p>
+    <w:p>
+      <w:pPr>
+        <w:pStyle w:val="PlainText"/>
+        <w:rPr>
+          <w:rFonts w:ascii="Courier New" w:hAnsi="Courier New" w:cs="Courier New"/>
+        </w:rPr>
+      </w:pPr>
+      <w:r>
+        <w:rPr>
+          <w:rFonts w:ascii="Courier New" w:hAnsi="Courier New" w:cs="Courier New"/>
+        </w:rPr>
+        <w:t>Number of KGs</w:t>
+      </w:r>
+      <w:r>
+        <w:rPr>
+          <w:rFonts w:ascii="Courier New" w:hAnsi="Courier New" w:cs="Courier New"/>
+        </w:rPr>
+        <w:tab/>
+      </w:r>
+      <w:r>
+        <w:rPr>
+          <w:rFonts w:ascii="Courier New" w:hAnsi="Courier New" w:cs="Courier New"/>
+        </w:rPr>
+        <w:tab/>
+      </w:r>
+      <w:r>
+        <w:rPr>
+          <w:rFonts w:ascii="Courier New" w:hAnsi="Courier New" w:cs="Courier New"/>
+        </w:rPr>
+        <w:tab/>
+        <w:t>- 56</w:t>
+      </w:r>
+    </w:p>
+    <w:p>
+      <w:pPr>
+        <w:pStyle w:val="PlainText"/>
+        <w:rPr>
+          <w:rFonts w:ascii="Courier New" w:hAnsi="Courier New" w:cs="Courier New"/>
+        </w:rPr>
+      </w:pPr>
+      <w:r>
+        <w:rPr>
+          <w:rFonts w:ascii="Courier New" w:hAnsi="Courier New" w:cs="Courier New"/>
+        </w:rPr>
+        <w:t>Rate</w:t>
+      </w:r>
+      <w:r>
+        <w:rPr>
+          <w:rFonts w:ascii="Courier New" w:hAnsi="Courier New" w:cs="Courier New"/>
+        </w:rPr>
+        <w:tab/>
+      </w:r>
+      <w:r>
+        <w:rPr>
+          <w:rFonts w:ascii="Courier New" w:hAnsi="Courier New" w:cs="Courier New"/>
+        </w:rPr>
+        <w:tab/>
+      </w:r>
+      <w:r>
+        <w:rPr>
+          <w:rFonts w:ascii="Courier New" w:hAnsi="Courier New" w:cs="Courier New"/>
+        </w:rPr>
+        <w:tab/>
+      </w:r>
+      <w:r>
+        <w:rPr>
+          <w:rFonts w:ascii="Courier New" w:hAnsi="Courier New" w:cs="Courier New"/>
+        </w:rPr>
+        <w:tab/>
+      </w:r>
+      <w:r>
+        <w:rPr>
+          <w:rFonts w:ascii="Courier New" w:hAnsi="Courier New" w:cs="Courier New"/>
+        </w:rPr>
+        <w:tab/>
+        <w:t>- 12</w:t>
+      </w:r>
+    </w:p>
+    <w:p>
+      <w:pPr>
+        <w:pStyle w:val="PlainText"/>
+        <w:rPr>
+          <w:rFonts w:ascii="Courier New" w:hAnsi="Courier New" w:cs="Courier New"/>
+        </w:rPr>
+      </w:pPr>
+      <w:r>
+        <w:rPr>
+          <w:rFonts w:ascii="Courier New" w:hAnsi="Courier New" w:cs="Courier New"/>
+        </w:rPr>
+        <w:t>Total Price</w:t>
+      </w:r>
+      <w:r>
+        <w:rPr>
+          <w:rFonts w:ascii="Courier New" w:hAnsi="Courier New" w:cs="Courier New"/>
+        </w:rPr>
+        <w:tab/>
+      </w:r>
+      <w:r>
+        <w:rPr>
+          <w:rFonts w:ascii="Courier New" w:hAnsi="Courier New" w:cs="Courier New"/>
+        </w:rPr>
+        <w:tab/>
+      </w:r>
+      <w:r>
+        <w:rPr>
+          <w:rFonts w:ascii="Courier New" w:hAnsi="Courier New" w:cs="Courier New"/>
+        </w:rPr>
+        <w:tab/>
+      </w:r>
+      <w:r>
+        <w:rPr>
+          <w:rFonts w:ascii="Courier New" w:hAnsi="Courier New" w:cs="Courier New"/>
+        </w:rPr>
+        <w:tab/>
+        <w:t>- 672.0</w:t>
+      </w:r>
+    </w:p>
+    <w:p>
+      <w:pPr>
+        <w:pStyle w:val="PlainText"/>
+        <w:rPr>
+          <w:rFonts w:ascii="Courier New" w:hAnsi="Courier New" w:cs="Courier New"/>
+          <w:color w:val="FF0000"/>
+        </w:rPr>
+      </w:pPr>
+      <w:r>
+        <w:rPr>
+          <w:rFonts w:ascii="Courier New" w:hAnsi="Courier New" w:cs="Courier New"/>
+          <w:color w:val="FF0000"/>
+        </w:rPr>
+        <w:t>Amount Received</w:t>
+      </w:r>
+      <w:r>
+        <w:rPr>
+          <w:rFonts w:ascii="Courier New" w:hAnsi="Courier New" w:cs="Courier New"/>
+          <w:color w:val="FF0000"/>
+        </w:rPr>
+        <w:tab/>
+      </w:r>
+      <w:r>
+        <w:rPr>
+          <w:rFonts w:ascii="Courier New" w:hAnsi="Courier New" w:cs="Courier New"/>
+          <w:color w:val="FF0000"/>
+        </w:rPr>
+        <w:tab/>
+      </w:r>
+      <w:r>
+        <w:rPr>
+          <w:rFonts w:ascii="Courier New" w:hAnsi="Courier New" w:cs="Courier New"/>
+          <w:color w:val="FF0000"/>
+        </w:rPr>
+        <w:tab/>
+        <w:t>- 1400</w:t>
+      </w:r>
+    </w:p>
+    <w:p>
+      <w:pPr>
+        <w:pStyle w:val="PlainText"/>
+        <w:rPr>
+          <w:rFonts w:ascii="Courier New" w:hAnsi="Courier New" w:cs="Courier New"/>
+        </w:rPr>
+      </w:pPr>
+      <w:r>
+        <w:rPr>
+          <w:rFonts w:ascii="Courier New" w:hAnsi="Courier New" w:cs="Courier New"/>
+        </w:rPr>
+        <w:t>Amount balance</w:t>
+      </w:r>
+      <w:r>
+        <w:rPr>
+          <w:rFonts w:ascii="Courier New" w:hAnsi="Courier New" w:cs="Courier New"/>
+        </w:rPr>
+        <w:tab/>
+      </w:r>
+      <w:r>
+        <w:rPr>
+          <w:rFonts w:ascii="Courier New" w:hAnsi="Courier New" w:cs="Courier New"/>
+        </w:rPr>
+        <w:tab/>
+      </w:r>
+      <w:r>
+        <w:rPr>
+          <w:rFonts w:ascii="Courier New" w:hAnsi="Courier New" w:cs="Courier New"/>
+        </w:rPr>
+        <w:tab/>
+        <w:t>- 1712.0</w:t>
+      </w:r>
+    </w:p>
+    <w:p>
+      <w:pPr>
+        <w:pStyle w:val="PlainText"/>
+        <w:rPr>
+          <w:rFonts w:ascii="Courier New" w:hAnsi="Courier New" w:cs="Courier New"/>
+        </w:rPr>
+      </w:pPr>
+      <w:r>
+        <w:rPr>
+          <w:rFonts w:ascii="Courier New" w:hAnsi="Courier New" w:cs="Courier New"/>
+        </w:rPr>
+        <w:t>Amount Received mode</w:t>
+      </w:r>
+      <w:r>
+        <w:rPr>
+          <w:rFonts w:ascii="Courier New" w:hAnsi="Courier New" w:cs="Courier New"/>
+        </w:rPr>
+        <w:tab/>
+      </w:r>
+      <w:r>
+        <w:rPr>
+          <w:rFonts w:ascii="Courier New" w:hAnsi="Courier New" w:cs="Courier New"/>
+        </w:rPr>
+        <w:tab/>
+        <w:t>- CASH</w:t>
+      </w:r>
+    </w:p>
+    <w:p>
+      <w:pPr>
+        <w:pStyle w:val="PlainText"/>
+        <w:rPr>
+          <w:rFonts w:ascii="Courier New" w:hAnsi="Courier New" w:cs="Courier New"/>
+        </w:rPr>
+      </w:pPr>
+    </w:p>
+    <w:p>
+      <w:pPr>
+        <w:pStyle w:val="PlainText"/>
+        <w:rPr>
+          <w:rFonts w:ascii="Courier New" w:hAnsi="Courier New" w:cs="Courier New"/>
+        </w:rPr>
+      </w:pPr>
+      <w:r>
+        <w:rPr>
+          <w:rFonts w:ascii="Courier New" w:hAnsi="Courier New" w:cs="Courier New"/>
+        </w:rPr>
+        <w:t>Item Name</w:t>
+      </w:r>
+      <w:r>
+        <w:rPr>
+          <w:rFonts w:ascii="Courier New" w:hAnsi="Courier New" w:cs="Courier New"/>
+        </w:rPr>
+        <w:tab/>
+      </w:r>
+      <w:r>
+        <w:rPr>
+          <w:rFonts w:ascii="Courier New" w:hAnsi="Courier New" w:cs="Courier New"/>
+        </w:rPr>
+        <w:tab/>
+      </w:r>
+      <w:r>
+        <w:rPr>
+          <w:rFonts w:ascii="Courier New" w:hAnsi="Courier New" w:cs="Courier New"/>
+        </w:rPr>
+        <w:tab/>
+      </w:r>
+      <w:r>
+        <w:rPr>
+          <w:rFonts w:ascii="Courier New" w:hAnsi="Courier New" w:cs="Courier New"/>
+        </w:rPr>
+        <w:tab/>
+        <w:t>- MULANGI</w:t>
+      </w:r>
+    </w:p>
+    <w:p>
+      <w:pPr>
+        <w:pStyle w:val="PlainText"/>
+        <w:rPr>
+          <w:rFonts w:ascii="Courier New" w:hAnsi="Courier New" w:cs="Courier New"/>
+        </w:rPr>
+      </w:pPr>
+      <w:r>
+        <w:rPr>
+          <w:rFonts w:ascii="Courier New" w:hAnsi="Courier New" w:cs="Courier New"/>
+        </w:rPr>
+        <w:t>Number of Pockets</w:t>
+      </w:r>
+      <w:r>
+        <w:rPr>
+          <w:rFonts w:ascii="Courier New" w:hAnsi="Courier New" w:cs="Courier New"/>
+        </w:rPr>
+        <w:tab/>
+      </w:r>
+      <w:r>
+        <w:rPr>
+          <w:rFonts w:ascii="Courier New" w:hAnsi="Courier New" w:cs="Courier New"/>
+        </w:rPr>
+        <w:tab/>
+      </w:r>
+      <w:r>
+        <w:rPr>
+          <w:rFonts w:ascii="Courier New" w:hAnsi="Courier New" w:cs="Courier New"/>
+        </w:rPr>
+        <w:tab/>
+        <w:t>- 1</w:t>
+      </w:r>
+    </w:p>
+    <w:p>
+      <w:pPr>
+        <w:pStyle w:val="PlainText"/>
+        <w:rPr>
+          <w:rFonts w:ascii="Courier New" w:hAnsi="Courier New" w:cs="Courier New"/>
+        </w:rPr>
+      </w:pPr>
+      <w:r>
+        <w:rPr>
+          <w:rFonts w:ascii="Courier New" w:hAnsi="Courier New" w:cs="Courier New"/>
+        </w:rPr>
+        <w:t>Number of KGs</w:t>
+      </w:r>
+      <w:r>
+        <w:rPr>
+          <w:rFonts w:ascii="Courier New" w:hAnsi="Courier New" w:cs="Courier New"/>
+        </w:rPr>
+        <w:tab/>
+      </w:r>
+      <w:r>
+        <w:rPr>
+          <w:rFonts w:ascii="Courier New" w:hAnsi="Courier New" w:cs="Courier New"/>
+        </w:rPr>
+        <w:tab/>
+      </w:r>
+      <w:r>
+        <w:rPr>
+          <w:rFonts w:ascii="Courier New" w:hAnsi="Courier New" w:cs="Courier New"/>
+        </w:rPr>
+        <w:tab/>
+        <w:t>- 25</w:t>
+      </w:r>
+    </w:p>
+    <w:p>
+      <w:pPr>
+        <w:pStyle w:val="PlainText"/>
+        <w:rPr>
+          <w:rFonts w:ascii="Courier New" w:hAnsi="Courier New" w:cs="Courier New"/>
+        </w:rPr>
+      </w:pPr>
+      <w:r>
+        <w:rPr>
+          <w:rFonts w:ascii="Courier New" w:hAnsi="Courier New" w:cs="Courier New"/>
+        </w:rPr>
+        <w:t>Rate</w:t>
+      </w:r>
+      <w:r>
+        <w:rPr>
+          <w:rFonts w:ascii="Courier New" w:hAnsi="Courier New" w:cs="Courier New"/>
+        </w:rPr>
+        <w:tab/>
+      </w:r>
+      <w:r>
+        <w:rPr>
+          <w:rFonts w:ascii="Courier New" w:hAnsi="Courier New" w:cs="Courier New"/>
+        </w:rPr>
+        <w:tab/>
+      </w:r>
+      <w:r>
+        <w:rPr>
+          <w:rFonts w:ascii="Courier New" w:hAnsi="Courier New" w:cs="Courier New"/>
+        </w:rPr>
+        <w:tab/>
+      </w:r>
+      <w:r>
+        <w:rPr>
+          <w:rFonts w:ascii="Courier New" w:hAnsi="Courier New" w:cs="Courier New"/>
+        </w:rPr>
+        <w:tab/>
+      </w:r>
+      <w:r>
+        <w:rPr>
+          <w:rFonts w:ascii="Courier New" w:hAnsi="Courier New" w:cs="Courier New"/>
+        </w:rPr>
+        <w:tab/>
+        <w:t>- 10</w:t>
+      </w:r>
+    </w:p>
+    <w:p>
+      <w:pPr>
+        <w:pStyle w:val="PlainText"/>
+        <w:rPr>
+          <w:rFonts w:ascii="Courier New" w:hAnsi="Courier New" w:cs="Courier New"/>
+        </w:rPr>
+      </w:pPr>
+      <w:r>
+        <w:rPr>
+          <w:rFonts w:ascii="Courier New" w:hAnsi="Courier New" w:cs="Courier New"/>
+        </w:rPr>
+        <w:t>Total Price</w:t>
+      </w:r>
+      <w:r>
+        <w:rPr>
+          <w:rFonts w:ascii="Courier New" w:hAnsi="Courier New" w:cs="Courier New"/>
+        </w:rPr>
+        <w:tab/>
+      </w:r>
+      <w:r>
+        <w:rPr>
+          <w:rFonts w:ascii="Courier New" w:hAnsi="Courier New" w:cs="Courier New"/>
+        </w:rPr>
+        <w:tab/>
+      </w:r>
+      <w:r>
+        <w:rPr>
+          <w:rFonts w:ascii="Courier New" w:hAnsi="Courier New" w:cs="Courier New"/>
+        </w:rPr>
+        <w:tab/>
+      </w:r>
+      <w:r>
+        <w:rPr>
+          <w:rFonts w:ascii="Courier New" w:hAnsi="Courier New" w:cs="Courier New"/>
+        </w:rPr>
+        <w:tab/>
+        <w:t>- 250.0</w:t>
+      </w:r>
+    </w:p>
+    <w:p>
+      <w:pPr>
+        <w:pStyle w:val="PlainText"/>
+        <w:rPr>
+          <w:rFonts w:ascii="Courier New" w:hAnsi="Courier New" w:cs="Courier New"/>
+        </w:rPr>
+      </w:pPr>
+      <w:r>
+        <w:rPr>
+          <w:rFonts w:ascii="Courier New" w:hAnsi="Courier New" w:cs="Courier New"/>
+        </w:rPr>
+        <w:t>Amount balance</w:t>
+      </w:r>
+      <w:r>
+        <w:rPr>
+          <w:rFonts w:ascii="Courier New" w:hAnsi="Courier New" w:cs="Courier New"/>
+        </w:rPr>
+        <w:tab/>
+      </w:r>
+      <w:r>
+        <w:rPr>
+          <w:rFonts w:ascii="Courier New" w:hAnsi="Courier New" w:cs="Courier New"/>
+        </w:rPr>
+        <w:tab/>
+      </w:r>
+      <w:r>
+        <w:rPr>
+          <w:rFonts w:ascii="Courier New" w:hAnsi="Courier New" w:cs="Courier New"/>
+        </w:rPr>
+        <w:tab/>
+        <w:t>- 1962.0</w:t>
+      </w:r>
+    </w:p>
+    <w:p>
+      <w:pPr>
+        <w:pStyle w:val="PlainText"/>
+        <w:rPr>
+          <w:rFonts w:ascii="Courier New" w:hAnsi="Courier New" w:cs="Courier New"/>
+        </w:rPr>
+      </w:pPr>
+    </w:p>
+    <w:p>
+      <w:pPr>
+        <w:pStyle w:val="PlainText"/>
+        <w:rPr>
+          <w:rFonts w:ascii="Courier New" w:hAnsi="Courier New" w:cs="Courier New"/>
+        </w:rPr>
+      </w:pPr>
+      <w:r>
+        <w:rPr>
+          <w:rFonts w:ascii="Courier New" w:hAnsi="Courier New" w:cs="Courier New"/>
+        </w:rPr>
+        <w:t>Item Name</w:t>
+      </w:r>
+      <w:r>
+        <w:rPr>
+          <w:rFonts w:ascii="Courier New" w:hAnsi="Courier New" w:cs="Courier New"/>
+        </w:rPr>
+        <w:tab/>
+      </w:r>
+      <w:r>
+        <w:rPr>
+          <w:rFonts w:ascii="Courier New" w:hAnsi="Courier New" w:cs="Courier New"/>
+        </w:rPr>
+        <w:tab/>
+      </w:r>
+      <w:r>
+        <w:rPr>
+          <w:rFonts w:ascii="Courier New" w:hAnsi="Courier New" w:cs="Courier New"/>
+        </w:rPr>
+        <w:tab/>
+      </w:r>
+      <w:r>
+        <w:rPr>
+          <w:rFonts w:ascii="Courier New" w:hAnsi="Courier New" w:cs="Courier New"/>
+        </w:rPr>
+        <w:tab/>
+        <w:t>- CARROT</w:t>
+      </w:r>
+    </w:p>
+    <w:p>
+      <w:pPr>
+        <w:pStyle w:val="PlainText"/>
+        <w:rPr>
+          <w:rFonts w:ascii="Courier New" w:hAnsi="Courier New" w:cs="Courier New"/>
+        </w:rPr>
+      </w:pPr>
+      <w:r>
+        <w:rPr>
+          <w:rFonts w:ascii="Courier New" w:hAnsi="Courier New" w:cs="Courier New"/>
+        </w:rPr>
+        <w:t>Number of Pockets</w:t>
+      </w:r>
+      <w:r>
+        <w:rPr>
+          <w:rFonts w:ascii="Courier New" w:hAnsi="Courier New" w:cs="Courier New"/>
+        </w:rPr>
+        <w:tab/>
+      </w:r>
+      <w:r>
+        <w:rPr>
+          <w:rFonts w:ascii="Courier New" w:hAnsi="Courier New" w:cs="Courier New"/>
+        </w:rPr>
+        <w:tab/>
+      </w:r>
+      <w:r>
+        <w:rPr>
+          <w:rFonts w:ascii="Courier New" w:hAnsi="Courier New" w:cs="Courier New"/>
+        </w:rPr>
+        <w:tab/>
+        <w:t>- 1</w:t>
+      </w:r>
+    </w:p>
+    <w:p>
+      <w:pPr>
+        <w:pStyle w:val="PlainText"/>
+        <w:rPr>
+          <w:rFonts w:ascii="Courier New" w:hAnsi="Courier New" w:cs="Courier New"/>
+        </w:rPr>
+      </w:pPr>
+      <w:r>
+        <w:rPr>
+          <w:rFonts w:ascii="Courier New" w:hAnsi="Courier New" w:cs="Courier New"/>
+        </w:rPr>
+        <w:t>Number of KGs</w:t>
+      </w:r>
+      <w:r>
+        <w:rPr>
+          <w:rFonts w:ascii="Courier New" w:hAnsi="Courier New" w:cs="Courier New"/>
+        </w:rPr>
+        <w:tab/>
+      </w:r>
+      <w:r>
+        <w:rPr>
+          <w:rFonts w:ascii="Courier New" w:hAnsi="Courier New" w:cs="Courier New"/>
+        </w:rPr>
+        <w:tab/>
+      </w:r>
+      <w:r>
+        <w:rPr>
+          <w:rFonts w:ascii="Courier New" w:hAnsi="Courier New" w:cs="Courier New"/>
+        </w:rPr>
+        <w:tab/>
+        <w:t>- 30</w:t>
+      </w:r>
+    </w:p>
+    <w:p>
+      <w:pPr>
+        <w:pStyle w:val="PlainText"/>
+        <w:rPr>
+          <w:rFonts w:ascii="Courier New" w:hAnsi="Courier New" w:cs="Courier New"/>
+        </w:rPr>
+      </w:pPr>
+      <w:r>
+        <w:rPr>
+          <w:rFonts w:ascii="Courier New" w:hAnsi="Courier New" w:cs="Courier New"/>
+        </w:rPr>
+        <w:t>Rate</w:t>
+      </w:r>
+      <w:r>
+        <w:rPr>
+          <w:rFonts w:ascii="Courier New" w:hAnsi="Courier New" w:cs="Courier New"/>
+        </w:rPr>
+        <w:tab/>
+      </w:r>
+      <w:r>
+        <w:rPr>
+          <w:rFonts w:ascii="Courier New" w:hAnsi="Courier New" w:cs="Courier New"/>
+        </w:rPr>
+        <w:tab/>
+      </w:r>
+      <w:r>
+        <w:rPr>
+          <w:rFonts w:ascii="Courier New" w:hAnsi="Courier New" w:cs="Courier New"/>
+        </w:rPr>
+        <w:tab/>
+      </w:r>
+      <w:r>
+        <w:rPr>
+          <w:rFonts w:ascii="Courier New" w:hAnsi="Courier New" w:cs="Courier New"/>
+        </w:rPr>
+        <w:tab/>
+      </w:r>
+      <w:r>
+        <w:rPr>
+          <w:rFonts w:ascii="Courier New" w:hAnsi="Courier New" w:cs="Courier New"/>
+        </w:rPr>
+        <w:tab/>
+        <w:t>- 24</w:t>
+      </w:r>
+    </w:p>
+    <w:p>
+      <w:pPr>
+        <w:pStyle w:val="PlainText"/>
+        <w:rPr>
+          <w:rFonts w:ascii="Courier New" w:hAnsi="Courier New" w:cs="Courier New"/>
+        </w:rPr>
+      </w:pPr>
+      <w:r>
+        <w:rPr>
+          <w:rFonts w:ascii="Courier New" w:hAnsi="Courier New" w:cs="Courier New"/>
+        </w:rPr>
+        <w:t>Total Price</w:t>
+      </w:r>
+      <w:r>
+        <w:rPr>
+          <w:rFonts w:ascii="Courier New" w:hAnsi="Courier New" w:cs="Courier New"/>
+        </w:rPr>
+        <w:tab/>
+      </w:r>
+      <w:r>
+        <w:rPr>
+          <w:rFonts w:ascii="Courier New" w:hAnsi="Courier New" w:cs="Courier New"/>
+        </w:rPr>
+        <w:tab/>
+      </w:r>
+      <w:r>
+        <w:rPr>
+          <w:rFonts w:ascii="Courier New" w:hAnsi="Courier New" w:cs="Courier New"/>
+        </w:rPr>
+        <w:tab/>
+      </w:r>
+      <w:r>
+        <w:rPr>
+          <w:rFonts w:ascii="Courier New" w:hAnsi="Courier New" w:cs="Courier New"/>
+        </w:rPr>
+        <w:tab/>
+        <w:t>- 720.0</w:t>
+      </w:r>
+    </w:p>
+    <w:p>
+      <w:pPr>
+        <w:pStyle w:val="PlainText"/>
+        <w:rPr>
+          <w:rFonts w:ascii="Courier New" w:hAnsi="Courier New" w:cs="Courier New"/>
+        </w:rPr>
+      </w:pPr>
+      <w:r>
+        <w:rPr>
+          <w:rFonts w:ascii="Courier New" w:hAnsi="Courier New" w:cs="Courier New"/>
+        </w:rPr>
+        <w:t>Amount balance</w:t>
+      </w:r>
+      <w:r>
+        <w:rPr>
+          <w:rFonts w:ascii="Courier New" w:hAnsi="Courier New" w:cs="Courier New"/>
+        </w:rPr>
+        <w:tab/>
+      </w:r>
+      <w:r>
+        <w:rPr>
+          <w:rFonts w:ascii="Courier New" w:hAnsi="Courier New" w:cs="Courier New"/>
+        </w:rPr>
+        <w:tab/>
+      </w:r>
+      <w:r>
+        <w:rPr>
+          <w:rFonts w:ascii="Courier New" w:hAnsi="Courier New" w:cs="Courier New"/>
+        </w:rPr>
+        <w:tab/>
+        <w:t>- 2682.0</w:t>
+      </w:r>
+    </w:p>
+    <w:p>
+      <w:pPr>
+        <w:pStyle w:val="PlainText"/>
+        <w:rPr>
+          <w:rFonts w:ascii="Courier New" w:hAnsi="Courier New" w:cs="Courier New"/>
+        </w:rPr>
+      </w:pPr>
+    </w:p>
+    <w:p>
+      <w:pPr>
+        <w:pStyle w:val="PlainText"/>
+        <w:rPr>
+          <w:rFonts w:ascii="Courier New" w:hAnsi="Courier New" w:cs="Courier New"/>
+        </w:rPr>
+      </w:pPr>
+      <w:r>
+        <w:rPr>
+          <w:rFonts w:ascii="Courier New" w:hAnsi="Courier New" w:cs="Courier New"/>
+        </w:rPr>
+        <w:t>Item Name</w:t>
+      </w:r>
+      <w:r>
+        <w:rPr>
+          <w:rFonts w:ascii="Courier New" w:hAnsi="Courier New" w:cs="Courier New"/>
+        </w:rPr>
+        <w:tab/>
+      </w:r>
+      <w:r>
+        <w:rPr>
+          <w:rFonts w:ascii="Courier New" w:hAnsi="Courier New" w:cs="Courier New"/>
+        </w:rPr>
+        <w:tab/>
+      </w:r>
+      <w:r>
+        <w:rPr>
+          <w:rFonts w:ascii="Courier New" w:hAnsi="Courier New" w:cs="Courier New"/>
+        </w:rPr>
+        <w:tab/>
+      </w:r>
+      <w:r>
+        <w:rPr>
+          <w:rFonts w:ascii="Courier New" w:hAnsi="Courier New" w:cs="Courier New"/>
+        </w:rPr>
+        <w:tab/>
+        <w:t>- BEET</w:t>
+      </w:r>
+    </w:p>
+    <w:p>
+      <w:pPr>
+        <w:pStyle w:val="PlainText"/>
+        <w:rPr>
+          <w:rFonts w:ascii="Courier New" w:hAnsi="Courier New" w:cs="Courier New"/>
+        </w:rPr>
+      </w:pPr>
+      <w:r>
+        <w:rPr>
+          <w:rFonts w:ascii="Courier New" w:hAnsi="Courier New" w:cs="Courier New"/>
+        </w:rPr>
+        <w:t>Number of Pockets</w:t>
+      </w:r>
+      <w:r>
+        <w:rPr>
+          <w:rFonts w:ascii="Courier New" w:hAnsi="Courier New" w:cs="Courier New"/>
+        </w:rPr>
+        <w:tab/>
+      </w:r>
+      <w:r>
+        <w:rPr>
+          <w:rFonts w:ascii="Courier New" w:hAnsi="Courier New" w:cs="Courier New"/>
+        </w:rPr>
+        <w:tab/>
+      </w:r>
+      <w:r>
+        <w:rPr>
+          <w:rFonts w:ascii="Courier New" w:hAnsi="Courier New" w:cs="Courier New"/>
+        </w:rPr>
+        <w:tab/>
+        <w:t>- 1</w:t>
+      </w:r>
+    </w:p>
+    <w:p>
+      <w:pPr>
+        <w:pStyle w:val="PlainText"/>
+        <w:rPr>
+          <w:rFonts w:ascii="Courier New" w:hAnsi="Courier New" w:cs="Courier New"/>
+        </w:rPr>
+      </w:pPr>
+      <w:r>
+        <w:rPr>
+          <w:rFonts w:ascii="Courier New" w:hAnsi="Courier New" w:cs="Courier New"/>
+        </w:rPr>
+        <w:t>Number of KGs</w:t>
+      </w:r>
+      <w:r>
+        <w:rPr>
+          <w:rFonts w:ascii="Courier New" w:hAnsi="Courier New" w:cs="Courier New"/>
+        </w:rPr>
+        <w:tab/>
+      </w:r>
+      <w:r>
+        <w:rPr>
+          <w:rFonts w:ascii="Courier New" w:hAnsi="Courier New" w:cs="Courier New"/>
+        </w:rPr>
+        <w:tab/>
+      </w:r>
+      <w:r>
+        <w:rPr>
+          <w:rFonts w:ascii="Courier New" w:hAnsi="Courier New" w:cs="Courier New"/>
+        </w:rPr>
+        <w:tab/>
+        <w:t>- 20</w:t>
+      </w:r>
+    </w:p>
+    <w:p>
+      <w:pPr>
+        <w:pStyle w:val="PlainText"/>
+        <w:rPr>
+          <w:rFonts w:ascii="Courier New" w:hAnsi="Courier New" w:cs="Courier New"/>
+        </w:rPr>
+      </w:pPr>
+      <w:r>
+        <w:rPr>
+          <w:rFonts w:ascii="Courier New" w:hAnsi="Courier New" w:cs="Courier New"/>
+        </w:rPr>
+        <w:t>Rate</w:t>
+      </w:r>
+      <w:r>
+        <w:rPr>
+          <w:rFonts w:ascii="Courier New" w:hAnsi="Courier New" w:cs="Courier New"/>
+        </w:rPr>
+        <w:tab/>
+      </w:r>
+      <w:r>
+        <w:rPr>
+          <w:rFonts w:ascii="Courier New" w:hAnsi="Courier New" w:cs="Courier New"/>
+        </w:rPr>
+        <w:tab/>
+      </w:r>
+      <w:r>
+        <w:rPr>
+          <w:rFonts w:ascii="Courier New" w:hAnsi="Courier New" w:cs="Courier New"/>
+        </w:rPr>
+        <w:tab/>
+      </w:r>
+      <w:r>
+        <w:rPr>
+          <w:rFonts w:ascii="Courier New" w:hAnsi="Courier New" w:cs="Courier New"/>
+        </w:rPr>
+        <w:tab/>
+      </w:r>
+      <w:r>
+        <w:rPr>
+          <w:rFonts w:ascii="Courier New" w:hAnsi="Courier New" w:cs="Courier New"/>
+        </w:rPr>
+        <w:tab/>
+        <w:t>- 16</w:t>
+      </w:r>
+    </w:p>
+    <w:p>
+      <w:pPr>
+        <w:pStyle w:val="PlainText"/>
+        <w:rPr>
+          <w:rFonts w:ascii="Courier New" w:hAnsi="Courier New" w:cs="Courier New"/>
+        </w:rPr>
+      </w:pPr>
+      <w:r>
+        <w:rPr>
+          <w:rFonts w:ascii="Courier New" w:hAnsi="Courier New" w:cs="Courier New"/>
+        </w:rPr>
+        <w:t>Total Price</w:t>
+      </w:r>
+      <w:r>
+        <w:rPr>
+          <w:rFonts w:ascii="Courier New" w:hAnsi="Courier New" w:cs="Courier New"/>
+        </w:rPr>
+        <w:tab/>
+      </w:r>
+      <w:r>
+        <w:rPr>
+          <w:rFonts w:ascii="Courier New" w:hAnsi="Courier New" w:cs="Courier New"/>
+        </w:rPr>
+        <w:tab/>
+      </w:r>
+      <w:r>
+        <w:rPr>
+          <w:rFonts w:ascii="Courier New" w:hAnsi="Courier New" w:cs="Courier New"/>
+        </w:rPr>
+        <w:tab/>
+      </w:r>
+      <w:r>
+        <w:rPr>
+          <w:rFonts w:ascii="Courier New" w:hAnsi="Courier New" w:cs="Courier New"/>
+        </w:rPr>
+        <w:tab/>
+        <w:t>- 320.0</w:t>
+      </w:r>
+    </w:p>
+    <w:p>
+      <w:pPr>
+        <w:pStyle w:val="PlainText"/>
+        <w:rPr>
+          <w:rFonts w:ascii="Courier New" w:hAnsi="Courier New" w:cs="Courier New"/>
+          <w:b/>
+        </w:rPr>
+      </w:pPr>
+      <w:r>
+        <w:rPr>
+          <w:rFonts w:ascii="Courier New" w:hAnsi="Courier New" w:cs="Courier New"/>
+          <w:b/>
+        </w:rPr>
+        <w:t>Amount balance</w:t>
+      </w:r>
+      <w:r>
+        <w:rPr>
+          <w:rFonts w:ascii="Courier New" w:hAnsi="Courier New" w:cs="Courier New"/>
+          <w:b/>
+        </w:rPr>
+        <w:tab/>
+      </w:r>
+      <w:r>
+        <w:rPr>
+          <w:rFonts w:ascii="Courier New" w:hAnsi="Courier New" w:cs="Courier New"/>
+          <w:b/>
+        </w:rPr>
+        <w:tab/>
+      </w:r>
+      <w:r>
+        <w:rPr>
+          <w:rFonts w:ascii="Courier New" w:hAnsi="Courier New" w:cs="Courier New"/>
+          <w:b/>
+        </w:rPr>
+        <w:tab/>
+        <w:t>- 3002.0</w:t>
+      </w:r>
+    </w:p>
+    <w:p>
+      <w:pPr>
+        <w:pStyle w:val="PlainText"/>
+        <w:rPr>
+          <w:rFonts w:ascii="Courier New" w:hAnsi="Courier New" w:cs="Courier New"/>
+        </w:rPr>
+      </w:pPr>
+    </w:p>
+    <w:p>
+      <w:pPr>
+        <w:pStyle w:val="PlainText"/>
+        <w:rPr>
+          <w:rFonts w:ascii="Courier New" w:hAnsi="Courier New" w:cs="Courier New"/>
+          <w:b/>
+        </w:rPr>
+      </w:pPr>
     </w:p>
     <w:p>
       <w:pPr>

</xml_diff>

<commit_message>
10/01/2019 MAMATHA CHICK IN
</commit_message>
<xml_diff>
--- a/customer _details/GANGAMMA/SEP/TUMKUR/AR/PURCHASE DETAILS.docx
+++ b/customer _details/GANGAMMA/SEP/TUMKUR/AR/PURCHASE DETAILS.docx
@@ -41405,13 +41405,7 @@
         <w:rPr>
           <w:rFonts w:ascii="Courier New" w:hAnsi="Courier New" w:cs="Courier New"/>
         </w:rPr>
-        <w:t>SUN Dec 30</w:t>
-      </w:r>
-      <w:r>
-        <w:rPr>
-          <w:rFonts w:ascii="Courier New" w:hAnsi="Courier New" w:cs="Courier New"/>
-        </w:rPr>
-        <w:t xml:space="preserve"> 12:26:08 IST 2018</w:t>
+        <w:t>SUN Dec 30 12:26:08 IST 2018</w:t>
       </w:r>
     </w:p>
     <w:p>
@@ -42487,6 +42481,666 @@
         <w:tab/>
         <w:t>- 3002.0</w:t>
       </w:r>
+    </w:p>
+    <w:p>
+      <w:pPr>
+        <w:pStyle w:val="PlainText"/>
+        <w:rPr>
+          <w:rFonts w:ascii="Courier New" w:hAnsi="Courier New" w:cs="Courier New"/>
+          <w:b/>
+        </w:rPr>
+      </w:pPr>
+    </w:p>
+    <w:p>
+      <w:pPr>
+        <w:pStyle w:val="PlainText"/>
+        <w:rPr>
+          <w:rFonts w:ascii="Courier New" w:hAnsi="Courier New" w:cs="Courier New"/>
+        </w:rPr>
+      </w:pPr>
+      <w:r>
+        <w:rPr>
+          <w:rFonts w:ascii="Courier New" w:hAnsi="Courier New" w:cs="Courier New"/>
+        </w:rPr>
+        <w:t>TUE Jan 08</w:t>
+      </w:r>
+      <w:r>
+        <w:rPr>
+          <w:rFonts w:ascii="Courier New" w:hAnsi="Courier New" w:cs="Courier New"/>
+        </w:rPr>
+        <w:t xml:space="preserve"> 11:20:46 IST 2019</w:t>
+      </w:r>
+    </w:p>
+    <w:p>
+      <w:pPr>
+        <w:pStyle w:val="PlainText"/>
+        <w:rPr>
+          <w:rFonts w:ascii="Courier New" w:hAnsi="Courier New" w:cs="Courier New"/>
+        </w:rPr>
+      </w:pPr>
+      <w:r>
+        <w:rPr>
+          <w:rFonts w:ascii="Courier New" w:hAnsi="Courier New" w:cs="Courier New"/>
+        </w:rPr>
+        <w:t>Person Name</w:t>
+      </w:r>
+      <w:r>
+        <w:rPr>
+          <w:rFonts w:ascii="Courier New" w:hAnsi="Courier New" w:cs="Courier New"/>
+        </w:rPr>
+        <w:tab/>
+      </w:r>
+      <w:r>
+        <w:rPr>
+          <w:rFonts w:ascii="Courier New" w:hAnsi="Courier New" w:cs="Courier New"/>
+        </w:rPr>
+        <w:tab/>
+      </w:r>
+      <w:r>
+        <w:rPr>
+          <w:rFonts w:ascii="Courier New" w:hAnsi="Courier New" w:cs="Courier New"/>
+        </w:rPr>
+        <w:tab/>
+      </w:r>
+      <w:r>
+        <w:rPr>
+          <w:rFonts w:ascii="Courier New" w:hAnsi="Courier New" w:cs="Courier New"/>
+        </w:rPr>
+        <w:tab/>
+        <w:t>- AR</w:t>
+      </w:r>
+    </w:p>
+    <w:p>
+      <w:pPr>
+        <w:pStyle w:val="PlainText"/>
+        <w:rPr>
+          <w:rFonts w:ascii="Courier New" w:hAnsi="Courier New" w:cs="Courier New"/>
+        </w:rPr>
+      </w:pPr>
+      <w:r>
+        <w:rPr>
+          <w:rFonts w:ascii="Courier New" w:hAnsi="Courier New" w:cs="Courier New"/>
+        </w:rPr>
+        <w:t>Bill number</w:t>
+      </w:r>
+      <w:r>
+        <w:rPr>
+          <w:rFonts w:ascii="Courier New" w:hAnsi="Courier New" w:cs="Courier New"/>
+        </w:rPr>
+        <w:tab/>
+      </w:r>
+      <w:r>
+        <w:rPr>
+          <w:rFonts w:ascii="Courier New" w:hAnsi="Courier New" w:cs="Courier New"/>
+        </w:rPr>
+        <w:tab/>
+      </w:r>
+      <w:r>
+        <w:rPr>
+          <w:rFonts w:ascii="Courier New" w:hAnsi="Courier New" w:cs="Courier New"/>
+        </w:rPr>
+        <w:tab/>
+      </w:r>
+      <w:r>
+        <w:rPr>
+          <w:rFonts w:ascii="Courier New" w:hAnsi="Courier New" w:cs="Courier New"/>
+        </w:rPr>
+        <w:tab/>
+        <w:t>- 10052</w:t>
+      </w:r>
+    </w:p>
+    <w:p>
+      <w:pPr>
+        <w:pStyle w:val="PlainText"/>
+        <w:rPr>
+          <w:rFonts w:ascii="Courier New" w:hAnsi="Courier New" w:cs="Courier New"/>
+        </w:rPr>
+      </w:pPr>
+      <w:r>
+        <w:rPr>
+          <w:rFonts w:ascii="Courier New" w:hAnsi="Courier New" w:cs="Courier New"/>
+        </w:rPr>
+        <w:t>---------------------------------------------------------------</w:t>
+      </w:r>
+    </w:p>
+    <w:p>
+      <w:pPr>
+        <w:pStyle w:val="PlainText"/>
+        <w:rPr>
+          <w:rFonts w:ascii="Courier New" w:hAnsi="Courier New" w:cs="Courier New"/>
+        </w:rPr>
+      </w:pPr>
+      <w:r>
+        <w:rPr>
+          <w:rFonts w:ascii="Courier New" w:hAnsi="Courier New" w:cs="Courier New"/>
+        </w:rPr>
+        <w:t>Item Name</w:t>
+      </w:r>
+      <w:r>
+        <w:rPr>
+          <w:rFonts w:ascii="Courier New" w:hAnsi="Courier New" w:cs="Courier New"/>
+        </w:rPr>
+        <w:tab/>
+      </w:r>
+      <w:r>
+        <w:rPr>
+          <w:rFonts w:ascii="Courier New" w:hAnsi="Courier New" w:cs="Courier New"/>
+        </w:rPr>
+        <w:tab/>
+      </w:r>
+      <w:r>
+        <w:rPr>
+          <w:rFonts w:ascii="Courier New" w:hAnsi="Courier New" w:cs="Courier New"/>
+        </w:rPr>
+        <w:tab/>
+      </w:r>
+      <w:r>
+        <w:rPr>
+          <w:rFonts w:ascii="Courier New" w:hAnsi="Courier New" w:cs="Courier New"/>
+        </w:rPr>
+        <w:tab/>
+        <w:t>- POTATO</w:t>
+      </w:r>
+    </w:p>
+    <w:p>
+      <w:pPr>
+        <w:pStyle w:val="PlainText"/>
+        <w:rPr>
+          <w:rFonts w:ascii="Courier New" w:hAnsi="Courier New" w:cs="Courier New"/>
+        </w:rPr>
+      </w:pPr>
+      <w:r>
+        <w:rPr>
+          <w:rFonts w:ascii="Courier New" w:hAnsi="Courier New" w:cs="Courier New"/>
+        </w:rPr>
+        <w:t>Number of Pockets</w:t>
+      </w:r>
+      <w:r>
+        <w:rPr>
+          <w:rFonts w:ascii="Courier New" w:hAnsi="Courier New" w:cs="Courier New"/>
+        </w:rPr>
+        <w:tab/>
+      </w:r>
+      <w:r>
+        <w:rPr>
+          <w:rFonts w:ascii="Courier New" w:hAnsi="Courier New" w:cs="Courier New"/>
+        </w:rPr>
+        <w:tab/>
+      </w:r>
+      <w:r>
+        <w:rPr>
+          <w:rFonts w:ascii="Courier New" w:hAnsi="Courier New" w:cs="Courier New"/>
+        </w:rPr>
+        <w:tab/>
+        <w:t>- 1</w:t>
+      </w:r>
+    </w:p>
+    <w:p>
+      <w:pPr>
+        <w:pStyle w:val="PlainText"/>
+        <w:rPr>
+          <w:rFonts w:ascii="Courier New" w:hAnsi="Courier New" w:cs="Courier New"/>
+        </w:rPr>
+      </w:pPr>
+      <w:r>
+        <w:rPr>
+          <w:rFonts w:ascii="Courier New" w:hAnsi="Courier New" w:cs="Courier New"/>
+        </w:rPr>
+        <w:t>Number of KGs</w:t>
+      </w:r>
+      <w:r>
+        <w:rPr>
+          <w:rFonts w:ascii="Courier New" w:hAnsi="Courier New" w:cs="Courier New"/>
+        </w:rPr>
+        <w:tab/>
+      </w:r>
+      <w:r>
+        <w:rPr>
+          <w:rFonts w:ascii="Courier New" w:hAnsi="Courier New" w:cs="Courier New"/>
+        </w:rPr>
+        <w:tab/>
+      </w:r>
+      <w:r>
+        <w:rPr>
+          <w:rFonts w:ascii="Courier New" w:hAnsi="Courier New" w:cs="Courier New"/>
+        </w:rPr>
+        <w:tab/>
+        <w:t>- 50</w:t>
+      </w:r>
+    </w:p>
+    <w:p>
+      <w:pPr>
+        <w:pStyle w:val="PlainText"/>
+        <w:rPr>
+          <w:rFonts w:ascii="Courier New" w:hAnsi="Courier New" w:cs="Courier New"/>
+        </w:rPr>
+      </w:pPr>
+      <w:r>
+        <w:rPr>
+          <w:rFonts w:ascii="Courier New" w:hAnsi="Courier New" w:cs="Courier New"/>
+        </w:rPr>
+        <w:t>Rate</w:t>
+      </w:r>
+      <w:r>
+        <w:rPr>
+          <w:rFonts w:ascii="Courier New" w:hAnsi="Courier New" w:cs="Courier New"/>
+        </w:rPr>
+        <w:tab/>
+      </w:r>
+      <w:r>
+        <w:rPr>
+          <w:rFonts w:ascii="Courier New" w:hAnsi="Courier New" w:cs="Courier New"/>
+        </w:rPr>
+        <w:tab/>
+      </w:r>
+      <w:r>
+        <w:rPr>
+          <w:rFonts w:ascii="Courier New" w:hAnsi="Courier New" w:cs="Courier New"/>
+        </w:rPr>
+        <w:tab/>
+      </w:r>
+      <w:r>
+        <w:rPr>
+          <w:rFonts w:ascii="Courier New" w:hAnsi="Courier New" w:cs="Courier New"/>
+        </w:rPr>
+        <w:tab/>
+      </w:r>
+      <w:r>
+        <w:rPr>
+          <w:rFonts w:ascii="Courier New" w:hAnsi="Courier New" w:cs="Courier New"/>
+        </w:rPr>
+        <w:tab/>
+        <w:t>- 15</w:t>
+      </w:r>
+    </w:p>
+    <w:p>
+      <w:pPr>
+        <w:pStyle w:val="PlainText"/>
+        <w:rPr>
+          <w:rFonts w:ascii="Courier New" w:hAnsi="Courier New" w:cs="Courier New"/>
+        </w:rPr>
+      </w:pPr>
+      <w:r>
+        <w:rPr>
+          <w:rFonts w:ascii="Courier New" w:hAnsi="Courier New" w:cs="Courier New"/>
+        </w:rPr>
+        <w:t>Total Price</w:t>
+      </w:r>
+      <w:r>
+        <w:rPr>
+          <w:rFonts w:ascii="Courier New" w:hAnsi="Courier New" w:cs="Courier New"/>
+        </w:rPr>
+        <w:tab/>
+      </w:r>
+      <w:r>
+        <w:rPr>
+          <w:rFonts w:ascii="Courier New" w:hAnsi="Courier New" w:cs="Courier New"/>
+        </w:rPr>
+        <w:tab/>
+      </w:r>
+      <w:r>
+        <w:rPr>
+          <w:rFonts w:ascii="Courier New" w:hAnsi="Courier New" w:cs="Courier New"/>
+        </w:rPr>
+        <w:tab/>
+      </w:r>
+      <w:r>
+        <w:rPr>
+          <w:rFonts w:ascii="Courier New" w:hAnsi="Courier New" w:cs="Courier New"/>
+        </w:rPr>
+        <w:tab/>
+        <w:t>- 750.0</w:t>
+      </w:r>
+    </w:p>
+    <w:p>
+      <w:pPr>
+        <w:pStyle w:val="PlainText"/>
+        <w:rPr>
+          <w:rFonts w:ascii="Courier New" w:hAnsi="Courier New" w:cs="Courier New"/>
+          <w:color w:val="FF0000"/>
+        </w:rPr>
+      </w:pPr>
+      <w:r>
+        <w:rPr>
+          <w:rFonts w:ascii="Courier New" w:hAnsi="Courier New" w:cs="Courier New"/>
+          <w:color w:val="FF0000"/>
+        </w:rPr>
+        <w:t>Amount Received</w:t>
+      </w:r>
+      <w:r>
+        <w:rPr>
+          <w:rFonts w:ascii="Courier New" w:hAnsi="Courier New" w:cs="Courier New"/>
+          <w:color w:val="FF0000"/>
+        </w:rPr>
+        <w:tab/>
+      </w:r>
+      <w:r>
+        <w:rPr>
+          <w:rFonts w:ascii="Courier New" w:hAnsi="Courier New" w:cs="Courier New"/>
+          <w:color w:val="FF0000"/>
+        </w:rPr>
+        <w:tab/>
+      </w:r>
+      <w:r>
+        <w:rPr>
+          <w:rFonts w:ascii="Courier New" w:hAnsi="Courier New" w:cs="Courier New"/>
+          <w:color w:val="FF0000"/>
+        </w:rPr>
+        <w:tab/>
+        <w:t>- 3002</w:t>
+      </w:r>
+    </w:p>
+    <w:p>
+      <w:pPr>
+        <w:pStyle w:val="PlainText"/>
+        <w:rPr>
+          <w:rFonts w:ascii="Courier New" w:hAnsi="Courier New" w:cs="Courier New"/>
+        </w:rPr>
+      </w:pPr>
+      <w:r>
+        <w:rPr>
+          <w:rFonts w:ascii="Courier New" w:hAnsi="Courier New" w:cs="Courier New"/>
+        </w:rPr>
+        <w:t>Amount balance</w:t>
+      </w:r>
+      <w:r>
+        <w:rPr>
+          <w:rFonts w:ascii="Courier New" w:hAnsi="Courier New" w:cs="Courier New"/>
+        </w:rPr>
+        <w:tab/>
+      </w:r>
+      <w:r>
+        <w:rPr>
+          <w:rFonts w:ascii="Courier New" w:hAnsi="Courier New" w:cs="Courier New"/>
+        </w:rPr>
+        <w:tab/>
+      </w:r>
+      <w:r>
+        <w:rPr>
+          <w:rFonts w:ascii="Courier New" w:hAnsi="Courier New" w:cs="Courier New"/>
+        </w:rPr>
+        <w:tab/>
+        <w:t>- 750.0</w:t>
+      </w:r>
+    </w:p>
+    <w:p>
+      <w:pPr>
+        <w:pStyle w:val="PlainText"/>
+        <w:rPr>
+          <w:rFonts w:ascii="Courier New" w:hAnsi="Courier New" w:cs="Courier New"/>
+        </w:rPr>
+      </w:pPr>
+      <w:r>
+        <w:rPr>
+          <w:rFonts w:ascii="Courier New" w:hAnsi="Courier New" w:cs="Courier New"/>
+        </w:rPr>
+        <w:t>Amount Received mode</w:t>
+      </w:r>
+      <w:r>
+        <w:rPr>
+          <w:rFonts w:ascii="Courier New" w:hAnsi="Courier New" w:cs="Courier New"/>
+        </w:rPr>
+        <w:tab/>
+      </w:r>
+      <w:r>
+        <w:rPr>
+          <w:rFonts w:ascii="Courier New" w:hAnsi="Courier New" w:cs="Courier New"/>
+        </w:rPr>
+        <w:tab/>
+        <w:t>- CASH</w:t>
+      </w:r>
+    </w:p>
+    <w:p>
+      <w:pPr>
+        <w:pStyle w:val="PlainText"/>
+        <w:rPr>
+          <w:rFonts w:ascii="Courier New" w:hAnsi="Courier New" w:cs="Courier New"/>
+        </w:rPr>
+      </w:pPr>
+    </w:p>
+    <w:p>
+      <w:pPr>
+        <w:pStyle w:val="PlainText"/>
+        <w:rPr>
+          <w:rFonts w:ascii="Courier New" w:hAnsi="Courier New" w:cs="Courier New"/>
+        </w:rPr>
+      </w:pPr>
+      <w:r>
+        <w:rPr>
+          <w:rFonts w:ascii="Courier New" w:hAnsi="Courier New" w:cs="Courier New"/>
+        </w:rPr>
+        <w:t>Item Name</w:t>
+      </w:r>
+      <w:r>
+        <w:rPr>
+          <w:rFonts w:ascii="Courier New" w:hAnsi="Courier New" w:cs="Courier New"/>
+        </w:rPr>
+        <w:tab/>
+      </w:r>
+      <w:r>
+        <w:rPr>
+          <w:rFonts w:ascii="Courier New" w:hAnsi="Courier New" w:cs="Courier New"/>
+        </w:rPr>
+        <w:tab/>
+      </w:r>
+      <w:r>
+        <w:rPr>
+          <w:rFonts w:ascii="Courier New" w:hAnsi="Courier New" w:cs="Courier New"/>
+        </w:rPr>
+        <w:tab/>
+      </w:r>
+      <w:r>
+        <w:rPr>
+          <w:rFonts w:ascii="Courier New" w:hAnsi="Courier New" w:cs="Courier New"/>
+        </w:rPr>
+        <w:tab/>
+        <w:t>- CARROT</w:t>
+      </w:r>
+    </w:p>
+    <w:p>
+      <w:pPr>
+        <w:pStyle w:val="PlainText"/>
+        <w:rPr>
+          <w:rFonts w:ascii="Courier New" w:hAnsi="Courier New" w:cs="Courier New"/>
+        </w:rPr>
+      </w:pPr>
+      <w:r>
+        <w:rPr>
+          <w:rFonts w:ascii="Courier New" w:hAnsi="Courier New" w:cs="Courier New"/>
+        </w:rPr>
+        <w:t>Number of Pockets</w:t>
+      </w:r>
+      <w:r>
+        <w:rPr>
+          <w:rFonts w:ascii="Courier New" w:hAnsi="Courier New" w:cs="Courier New"/>
+        </w:rPr>
+        <w:tab/>
+      </w:r>
+      <w:r>
+        <w:rPr>
+          <w:rFonts w:ascii="Courier New" w:hAnsi="Courier New" w:cs="Courier New"/>
+        </w:rPr>
+        <w:tab/>
+      </w:r>
+      <w:r>
+        <w:rPr>
+          <w:rFonts w:ascii="Courier New" w:hAnsi="Courier New" w:cs="Courier New"/>
+        </w:rPr>
+        <w:tab/>
+        <w:t>- 1</w:t>
+      </w:r>
+    </w:p>
+    <w:p>
+      <w:pPr>
+        <w:pStyle w:val="PlainText"/>
+        <w:rPr>
+          <w:rFonts w:ascii="Courier New" w:hAnsi="Courier New" w:cs="Courier New"/>
+        </w:rPr>
+      </w:pPr>
+      <w:r>
+        <w:rPr>
+          <w:rFonts w:ascii="Courier New" w:hAnsi="Courier New" w:cs="Courier New"/>
+        </w:rPr>
+        <w:t>Number of KGs</w:t>
+      </w:r>
+      <w:r>
+        <w:rPr>
+          <w:rFonts w:ascii="Courier New" w:hAnsi="Courier New" w:cs="Courier New"/>
+        </w:rPr>
+        <w:tab/>
+      </w:r>
+      <w:r>
+        <w:rPr>
+          <w:rFonts w:ascii="Courier New" w:hAnsi="Courier New" w:cs="Courier New"/>
+        </w:rPr>
+        <w:tab/>
+      </w:r>
+      <w:r>
+        <w:rPr>
+          <w:rFonts w:ascii="Courier New" w:hAnsi="Courier New" w:cs="Courier New"/>
+        </w:rPr>
+        <w:tab/>
+        <w:t>- 30</w:t>
+      </w:r>
+    </w:p>
+    <w:p>
+      <w:pPr>
+        <w:pStyle w:val="PlainText"/>
+        <w:rPr>
+          <w:rFonts w:ascii="Courier New" w:hAnsi="Courier New" w:cs="Courier New"/>
+        </w:rPr>
+      </w:pPr>
+      <w:r>
+        <w:rPr>
+          <w:rFonts w:ascii="Courier New" w:hAnsi="Courier New" w:cs="Courier New"/>
+        </w:rPr>
+        <w:t>Rate</w:t>
+      </w:r>
+      <w:r>
+        <w:rPr>
+          <w:rFonts w:ascii="Courier New" w:hAnsi="Courier New" w:cs="Courier New"/>
+        </w:rPr>
+        <w:tab/>
+      </w:r>
+      <w:r>
+        <w:rPr>
+          <w:rFonts w:ascii="Courier New" w:hAnsi="Courier New" w:cs="Courier New"/>
+        </w:rPr>
+        <w:tab/>
+      </w:r>
+      <w:r>
+        <w:rPr>
+          <w:rFonts w:ascii="Courier New" w:hAnsi="Courier New" w:cs="Courier New"/>
+        </w:rPr>
+        <w:tab/>
+      </w:r>
+      <w:r>
+        <w:rPr>
+          <w:rFonts w:ascii="Courier New" w:hAnsi="Courier New" w:cs="Courier New"/>
+        </w:rPr>
+        <w:tab/>
+      </w:r>
+      <w:r>
+        <w:rPr>
+          <w:rFonts w:ascii="Courier New" w:hAnsi="Courier New" w:cs="Courier New"/>
+        </w:rPr>
+        <w:tab/>
+        <w:t>- 22</w:t>
+      </w:r>
+    </w:p>
+    <w:p>
+      <w:pPr>
+        <w:pStyle w:val="PlainText"/>
+        <w:rPr>
+          <w:rFonts w:ascii="Courier New" w:hAnsi="Courier New" w:cs="Courier New"/>
+        </w:rPr>
+      </w:pPr>
+      <w:r>
+        <w:rPr>
+          <w:rFonts w:ascii="Courier New" w:hAnsi="Courier New" w:cs="Courier New"/>
+        </w:rPr>
+        <w:t>Total Price</w:t>
+      </w:r>
+      <w:r>
+        <w:rPr>
+          <w:rFonts w:ascii="Courier New" w:hAnsi="Courier New" w:cs="Courier New"/>
+        </w:rPr>
+        <w:tab/>
+      </w:r>
+      <w:r>
+        <w:rPr>
+          <w:rFonts w:ascii="Courier New" w:hAnsi="Courier New" w:cs="Courier New"/>
+        </w:rPr>
+        <w:tab/>
+      </w:r>
+      <w:r>
+        <w:rPr>
+          <w:rFonts w:ascii="Courier New" w:hAnsi="Courier New" w:cs="Courier New"/>
+        </w:rPr>
+        <w:tab/>
+      </w:r>
+      <w:r>
+        <w:rPr>
+          <w:rFonts w:ascii="Courier New" w:hAnsi="Courier New" w:cs="Courier New"/>
+        </w:rPr>
+        <w:tab/>
+        <w:t>- 660.0</w:t>
+      </w:r>
+    </w:p>
+    <w:p>
+      <w:pPr>
+        <w:pStyle w:val="PlainText"/>
+        <w:rPr>
+          <w:rFonts w:ascii="Courier New" w:hAnsi="Courier New" w:cs="Courier New"/>
+          <w:b/>
+        </w:rPr>
+      </w:pPr>
+      <w:r>
+        <w:rPr>
+          <w:rFonts w:ascii="Courier New" w:hAnsi="Courier New" w:cs="Courier New"/>
+          <w:b/>
+        </w:rPr>
+        <w:t>Amount balance</w:t>
+      </w:r>
+      <w:r>
+        <w:rPr>
+          <w:rFonts w:ascii="Courier New" w:hAnsi="Courier New" w:cs="Courier New"/>
+          <w:b/>
+        </w:rPr>
+        <w:tab/>
+      </w:r>
+      <w:r>
+        <w:rPr>
+          <w:rFonts w:ascii="Courier New" w:hAnsi="Courier New" w:cs="Courier New"/>
+          <w:b/>
+        </w:rPr>
+        <w:tab/>
+      </w:r>
+      <w:r>
+        <w:rPr>
+          <w:rFonts w:ascii="Courier New" w:hAnsi="Courier New" w:cs="Courier New"/>
+          <w:b/>
+        </w:rPr>
+        <w:tab/>
+        <w:t>- 1410.0</w:t>
+      </w:r>
+    </w:p>
+    <w:p>
+      <w:pPr>
+        <w:pStyle w:val="PlainText"/>
+        <w:rPr>
+          <w:rFonts w:ascii="Courier New" w:hAnsi="Courier New" w:cs="Courier New"/>
+        </w:rPr>
+      </w:pPr>
+    </w:p>
+    <w:p>
+      <w:pPr>
+        <w:pStyle w:val="PlainText"/>
+        <w:rPr>
+          <w:rFonts w:ascii="Courier New" w:hAnsi="Courier New" w:cs="Courier New"/>
+          <w:b/>
+        </w:rPr>
+      </w:pPr>
     </w:p>
     <w:p>
       <w:pPr>

</xml_diff>

<commit_message>
12/01/2019 MAMATHA CHICK IN
</commit_message>
<xml_diff>
--- a/customer _details/GANGAMMA/SEP/TUMKUR/AR/PURCHASE DETAILS.docx
+++ b/customer _details/GANGAMMA/SEP/TUMKUR/AR/PURCHASE DETAILS.docx
@@ -42502,13 +42502,7 @@
         <w:rPr>
           <w:rFonts w:ascii="Courier New" w:hAnsi="Courier New" w:cs="Courier New"/>
         </w:rPr>
-        <w:t>TUE Jan 08</w:t>
-      </w:r>
-      <w:r>
-        <w:rPr>
-          <w:rFonts w:ascii="Courier New" w:hAnsi="Courier New" w:cs="Courier New"/>
-        </w:rPr>
-        <w:t xml:space="preserve"> 11:20:46 IST 2019</w:t>
+        <w:t>TUE Jan 08 11:20:46 IST 2019</w:t>
       </w:r>
     </w:p>
     <w:p>
@@ -43124,6 +43118,1126 @@
         <w:tab/>
         <w:t>- 1410.0</w:t>
       </w:r>
+    </w:p>
+    <w:p>
+      <w:pPr>
+        <w:pStyle w:val="PlainText"/>
+        <w:rPr>
+          <w:rFonts w:ascii="Courier New" w:hAnsi="Courier New" w:cs="Courier New"/>
+          <w:b/>
+        </w:rPr>
+      </w:pPr>
+    </w:p>
+    <w:p>
+      <w:pPr>
+        <w:pStyle w:val="PlainText"/>
+        <w:rPr>
+          <w:rFonts w:ascii="Courier New" w:hAnsi="Courier New" w:cs="Courier New"/>
+        </w:rPr>
+      </w:pPr>
+      <w:r>
+        <w:rPr>
+          <w:rFonts w:ascii="Courier New" w:hAnsi="Courier New" w:cs="Courier New"/>
+        </w:rPr>
+        <w:t>FRI Jan 11</w:t>
+      </w:r>
+      <w:r>
+        <w:rPr>
+          <w:rFonts w:ascii="Courier New" w:hAnsi="Courier New" w:cs="Courier New"/>
+        </w:rPr>
+        <w:t xml:space="preserve"> 11:26:58 IST 2019</w:t>
+      </w:r>
+    </w:p>
+    <w:p>
+      <w:pPr>
+        <w:pStyle w:val="PlainText"/>
+        <w:rPr>
+          <w:rFonts w:ascii="Courier New" w:hAnsi="Courier New" w:cs="Courier New"/>
+        </w:rPr>
+      </w:pPr>
+      <w:r>
+        <w:rPr>
+          <w:rFonts w:ascii="Courier New" w:hAnsi="Courier New" w:cs="Courier New"/>
+        </w:rPr>
+        <w:t>Person Name</w:t>
+      </w:r>
+      <w:r>
+        <w:rPr>
+          <w:rFonts w:ascii="Courier New" w:hAnsi="Courier New" w:cs="Courier New"/>
+        </w:rPr>
+        <w:tab/>
+      </w:r>
+      <w:r>
+        <w:rPr>
+          <w:rFonts w:ascii="Courier New" w:hAnsi="Courier New" w:cs="Courier New"/>
+        </w:rPr>
+        <w:tab/>
+      </w:r>
+      <w:r>
+        <w:rPr>
+          <w:rFonts w:ascii="Courier New" w:hAnsi="Courier New" w:cs="Courier New"/>
+        </w:rPr>
+        <w:tab/>
+      </w:r>
+      <w:r>
+        <w:rPr>
+          <w:rFonts w:ascii="Courier New" w:hAnsi="Courier New" w:cs="Courier New"/>
+        </w:rPr>
+        <w:tab/>
+        <w:t>- AR</w:t>
+      </w:r>
+    </w:p>
+    <w:p>
+      <w:pPr>
+        <w:pStyle w:val="PlainText"/>
+        <w:rPr>
+          <w:rFonts w:ascii="Courier New" w:hAnsi="Courier New" w:cs="Courier New"/>
+        </w:rPr>
+      </w:pPr>
+      <w:r>
+        <w:rPr>
+          <w:rFonts w:ascii="Courier New" w:hAnsi="Courier New" w:cs="Courier New"/>
+        </w:rPr>
+        <w:t>Bill number</w:t>
+      </w:r>
+      <w:r>
+        <w:rPr>
+          <w:rFonts w:ascii="Courier New" w:hAnsi="Courier New" w:cs="Courier New"/>
+        </w:rPr>
+        <w:tab/>
+      </w:r>
+      <w:r>
+        <w:rPr>
+          <w:rFonts w:ascii="Courier New" w:hAnsi="Courier New" w:cs="Courier New"/>
+        </w:rPr>
+        <w:tab/>
+      </w:r>
+      <w:r>
+        <w:rPr>
+          <w:rFonts w:ascii="Courier New" w:hAnsi="Courier New" w:cs="Courier New"/>
+        </w:rPr>
+        <w:tab/>
+      </w:r>
+      <w:r>
+        <w:rPr>
+          <w:rFonts w:ascii="Courier New" w:hAnsi="Courier New" w:cs="Courier New"/>
+        </w:rPr>
+        <w:tab/>
+        <w:t>- 10100</w:t>
+      </w:r>
+    </w:p>
+    <w:p>
+      <w:pPr>
+        <w:pStyle w:val="PlainText"/>
+        <w:rPr>
+          <w:rFonts w:ascii="Courier New" w:hAnsi="Courier New" w:cs="Courier New"/>
+        </w:rPr>
+      </w:pPr>
+      <w:r>
+        <w:rPr>
+          <w:rFonts w:ascii="Courier New" w:hAnsi="Courier New" w:cs="Courier New"/>
+        </w:rPr>
+        <w:t>---------------------------------------------------------------</w:t>
+      </w:r>
+    </w:p>
+    <w:p>
+      <w:pPr>
+        <w:pStyle w:val="PlainText"/>
+        <w:rPr>
+          <w:rFonts w:ascii="Courier New" w:hAnsi="Courier New" w:cs="Courier New"/>
+        </w:rPr>
+      </w:pPr>
+      <w:r>
+        <w:rPr>
+          <w:rFonts w:ascii="Courier New" w:hAnsi="Courier New" w:cs="Courier New"/>
+        </w:rPr>
+        <w:t>Item Name</w:t>
+      </w:r>
+      <w:r>
+        <w:rPr>
+          <w:rFonts w:ascii="Courier New" w:hAnsi="Courier New" w:cs="Courier New"/>
+        </w:rPr>
+        <w:tab/>
+      </w:r>
+      <w:r>
+        <w:rPr>
+          <w:rFonts w:ascii="Courier New" w:hAnsi="Courier New" w:cs="Courier New"/>
+        </w:rPr>
+        <w:tab/>
+      </w:r>
+      <w:r>
+        <w:rPr>
+          <w:rFonts w:ascii="Courier New" w:hAnsi="Courier New" w:cs="Courier New"/>
+        </w:rPr>
+        <w:tab/>
+      </w:r>
+      <w:r>
+        <w:rPr>
+          <w:rFonts w:ascii="Courier New" w:hAnsi="Courier New" w:cs="Courier New"/>
+        </w:rPr>
+        <w:tab/>
+        <w:t>- POTATO</w:t>
+      </w:r>
+    </w:p>
+    <w:p>
+      <w:pPr>
+        <w:pStyle w:val="PlainText"/>
+        <w:rPr>
+          <w:rFonts w:ascii="Courier New" w:hAnsi="Courier New" w:cs="Courier New"/>
+        </w:rPr>
+      </w:pPr>
+      <w:r>
+        <w:rPr>
+          <w:rFonts w:ascii="Courier New" w:hAnsi="Courier New" w:cs="Courier New"/>
+        </w:rPr>
+        <w:t>Number of Pockets</w:t>
+      </w:r>
+      <w:r>
+        <w:rPr>
+          <w:rFonts w:ascii="Courier New" w:hAnsi="Courier New" w:cs="Courier New"/>
+        </w:rPr>
+        <w:tab/>
+      </w:r>
+      <w:r>
+        <w:rPr>
+          <w:rFonts w:ascii="Courier New" w:hAnsi="Courier New" w:cs="Courier New"/>
+        </w:rPr>
+        <w:tab/>
+      </w:r>
+      <w:r>
+        <w:rPr>
+          <w:rFonts w:ascii="Courier New" w:hAnsi="Courier New" w:cs="Courier New"/>
+        </w:rPr>
+        <w:tab/>
+        <w:t>- 1</w:t>
+      </w:r>
+    </w:p>
+    <w:p>
+      <w:pPr>
+        <w:pStyle w:val="PlainText"/>
+        <w:rPr>
+          <w:rFonts w:ascii="Courier New" w:hAnsi="Courier New" w:cs="Courier New"/>
+        </w:rPr>
+      </w:pPr>
+      <w:r>
+        <w:rPr>
+          <w:rFonts w:ascii="Courier New" w:hAnsi="Courier New" w:cs="Courier New"/>
+        </w:rPr>
+        <w:t>Number of KGs</w:t>
+      </w:r>
+      <w:r>
+        <w:rPr>
+          <w:rFonts w:ascii="Courier New" w:hAnsi="Courier New" w:cs="Courier New"/>
+        </w:rPr>
+        <w:tab/>
+      </w:r>
+      <w:r>
+        <w:rPr>
+          <w:rFonts w:ascii="Courier New" w:hAnsi="Courier New" w:cs="Courier New"/>
+        </w:rPr>
+        <w:tab/>
+      </w:r>
+      <w:r>
+        <w:rPr>
+          <w:rFonts w:ascii="Courier New" w:hAnsi="Courier New" w:cs="Courier New"/>
+        </w:rPr>
+        <w:tab/>
+        <w:t>- 53</w:t>
+      </w:r>
+    </w:p>
+    <w:p>
+      <w:pPr>
+        <w:pStyle w:val="PlainText"/>
+        <w:rPr>
+          <w:rFonts w:ascii="Courier New" w:hAnsi="Courier New" w:cs="Courier New"/>
+        </w:rPr>
+      </w:pPr>
+      <w:r>
+        <w:rPr>
+          <w:rFonts w:ascii="Courier New" w:hAnsi="Courier New" w:cs="Courier New"/>
+        </w:rPr>
+        <w:t>Rate</w:t>
+      </w:r>
+      <w:r>
+        <w:rPr>
+          <w:rFonts w:ascii="Courier New" w:hAnsi="Courier New" w:cs="Courier New"/>
+        </w:rPr>
+        <w:tab/>
+      </w:r>
+      <w:r>
+        <w:rPr>
+          <w:rFonts w:ascii="Courier New" w:hAnsi="Courier New" w:cs="Courier New"/>
+        </w:rPr>
+        <w:tab/>
+      </w:r>
+      <w:r>
+        <w:rPr>
+          <w:rFonts w:ascii="Courier New" w:hAnsi="Courier New" w:cs="Courier New"/>
+        </w:rPr>
+        <w:tab/>
+      </w:r>
+      <w:r>
+        <w:rPr>
+          <w:rFonts w:ascii="Courier New" w:hAnsi="Courier New" w:cs="Courier New"/>
+        </w:rPr>
+        <w:tab/>
+      </w:r>
+      <w:r>
+        <w:rPr>
+          <w:rFonts w:ascii="Courier New" w:hAnsi="Courier New" w:cs="Courier New"/>
+        </w:rPr>
+        <w:tab/>
+        <w:t>- 14</w:t>
+      </w:r>
+    </w:p>
+    <w:p>
+      <w:pPr>
+        <w:pStyle w:val="PlainText"/>
+        <w:rPr>
+          <w:rFonts w:ascii="Courier New" w:hAnsi="Courier New" w:cs="Courier New"/>
+        </w:rPr>
+      </w:pPr>
+      <w:r>
+        <w:rPr>
+          <w:rFonts w:ascii="Courier New" w:hAnsi="Courier New" w:cs="Courier New"/>
+        </w:rPr>
+        <w:t>Total Price</w:t>
+      </w:r>
+      <w:r>
+        <w:rPr>
+          <w:rFonts w:ascii="Courier New" w:hAnsi="Courier New" w:cs="Courier New"/>
+        </w:rPr>
+        <w:tab/>
+      </w:r>
+      <w:r>
+        <w:rPr>
+          <w:rFonts w:ascii="Courier New" w:hAnsi="Courier New" w:cs="Courier New"/>
+        </w:rPr>
+        <w:tab/>
+      </w:r>
+      <w:r>
+        <w:rPr>
+          <w:rFonts w:ascii="Courier New" w:hAnsi="Courier New" w:cs="Courier New"/>
+        </w:rPr>
+        <w:tab/>
+      </w:r>
+      <w:r>
+        <w:rPr>
+          <w:rFonts w:ascii="Courier New" w:hAnsi="Courier New" w:cs="Courier New"/>
+        </w:rPr>
+        <w:tab/>
+        <w:t>- 742.0</w:t>
+      </w:r>
+    </w:p>
+    <w:p>
+      <w:pPr>
+        <w:pStyle w:val="PlainText"/>
+        <w:rPr>
+          <w:rFonts w:ascii="Courier New" w:hAnsi="Courier New" w:cs="Courier New"/>
+          <w:color w:val="FF0000"/>
+        </w:rPr>
+      </w:pPr>
+      <w:r>
+        <w:rPr>
+          <w:rFonts w:ascii="Courier New" w:hAnsi="Courier New" w:cs="Courier New"/>
+          <w:color w:val="FF0000"/>
+        </w:rPr>
+        <w:t>Amount Received</w:t>
+      </w:r>
+      <w:r>
+        <w:rPr>
+          <w:rFonts w:ascii="Courier New" w:hAnsi="Courier New" w:cs="Courier New"/>
+          <w:color w:val="FF0000"/>
+        </w:rPr>
+        <w:tab/>
+      </w:r>
+      <w:r>
+        <w:rPr>
+          <w:rFonts w:ascii="Courier New" w:hAnsi="Courier New" w:cs="Courier New"/>
+          <w:color w:val="FF0000"/>
+        </w:rPr>
+        <w:tab/>
+      </w:r>
+      <w:r>
+        <w:rPr>
+          <w:rFonts w:ascii="Courier New" w:hAnsi="Courier New" w:cs="Courier New"/>
+          <w:color w:val="FF0000"/>
+        </w:rPr>
+        <w:tab/>
+        <w:t>- 1410</w:t>
+      </w:r>
+    </w:p>
+    <w:p>
+      <w:pPr>
+        <w:pStyle w:val="PlainText"/>
+        <w:rPr>
+          <w:rFonts w:ascii="Courier New" w:hAnsi="Courier New" w:cs="Courier New"/>
+        </w:rPr>
+      </w:pPr>
+      <w:r>
+        <w:rPr>
+          <w:rFonts w:ascii="Courier New" w:hAnsi="Courier New" w:cs="Courier New"/>
+        </w:rPr>
+        <w:t>Amount balance</w:t>
+      </w:r>
+      <w:r>
+        <w:rPr>
+          <w:rFonts w:ascii="Courier New" w:hAnsi="Courier New" w:cs="Courier New"/>
+        </w:rPr>
+        <w:tab/>
+      </w:r>
+      <w:r>
+        <w:rPr>
+          <w:rFonts w:ascii="Courier New" w:hAnsi="Courier New" w:cs="Courier New"/>
+        </w:rPr>
+        <w:tab/>
+      </w:r>
+      <w:r>
+        <w:rPr>
+          <w:rFonts w:ascii="Courier New" w:hAnsi="Courier New" w:cs="Courier New"/>
+        </w:rPr>
+        <w:tab/>
+        <w:t>- 742.0</w:t>
+      </w:r>
+    </w:p>
+    <w:p>
+      <w:pPr>
+        <w:pStyle w:val="PlainText"/>
+        <w:rPr>
+          <w:rFonts w:ascii="Courier New" w:hAnsi="Courier New" w:cs="Courier New"/>
+        </w:rPr>
+      </w:pPr>
+      <w:r>
+        <w:rPr>
+          <w:rFonts w:ascii="Courier New" w:hAnsi="Courier New" w:cs="Courier New"/>
+        </w:rPr>
+        <w:t>Amount Received mode</w:t>
+      </w:r>
+      <w:r>
+        <w:rPr>
+          <w:rFonts w:ascii="Courier New" w:hAnsi="Courier New" w:cs="Courier New"/>
+        </w:rPr>
+        <w:tab/>
+      </w:r>
+      <w:r>
+        <w:rPr>
+          <w:rFonts w:ascii="Courier New" w:hAnsi="Courier New" w:cs="Courier New"/>
+        </w:rPr>
+        <w:tab/>
+        <w:t>- CASH</w:t>
+      </w:r>
+    </w:p>
+    <w:p>
+      <w:pPr>
+        <w:pStyle w:val="PlainText"/>
+        <w:rPr>
+          <w:rFonts w:ascii="Courier New" w:hAnsi="Courier New" w:cs="Courier New"/>
+        </w:rPr>
+      </w:pPr>
+    </w:p>
+    <w:p>
+      <w:pPr>
+        <w:pStyle w:val="PlainText"/>
+        <w:rPr>
+          <w:rFonts w:ascii="Courier New" w:hAnsi="Courier New" w:cs="Courier New"/>
+        </w:rPr>
+      </w:pPr>
+      <w:r>
+        <w:rPr>
+          <w:rFonts w:ascii="Courier New" w:hAnsi="Courier New" w:cs="Courier New"/>
+        </w:rPr>
+        <w:t>Item Name</w:t>
+      </w:r>
+      <w:r>
+        <w:rPr>
+          <w:rFonts w:ascii="Courier New" w:hAnsi="Courier New" w:cs="Courier New"/>
+        </w:rPr>
+        <w:tab/>
+      </w:r>
+      <w:r>
+        <w:rPr>
+          <w:rFonts w:ascii="Courier New" w:hAnsi="Courier New" w:cs="Courier New"/>
+        </w:rPr>
+        <w:tab/>
+      </w:r>
+      <w:r>
+        <w:rPr>
+          <w:rFonts w:ascii="Courier New" w:hAnsi="Courier New" w:cs="Courier New"/>
+        </w:rPr>
+        <w:tab/>
+      </w:r>
+      <w:r>
+        <w:rPr>
+          <w:rFonts w:ascii="Courier New" w:hAnsi="Courier New" w:cs="Courier New"/>
+        </w:rPr>
+        <w:tab/>
+        <w:t>- SORE KAI</w:t>
+      </w:r>
+    </w:p>
+    <w:p>
+      <w:pPr>
+        <w:pStyle w:val="PlainText"/>
+        <w:rPr>
+          <w:rFonts w:ascii="Courier New" w:hAnsi="Courier New" w:cs="Courier New"/>
+        </w:rPr>
+      </w:pPr>
+      <w:r>
+        <w:rPr>
+          <w:rFonts w:ascii="Courier New" w:hAnsi="Courier New" w:cs="Courier New"/>
+        </w:rPr>
+        <w:t>Number of Pockets</w:t>
+      </w:r>
+      <w:r>
+        <w:rPr>
+          <w:rFonts w:ascii="Courier New" w:hAnsi="Courier New" w:cs="Courier New"/>
+        </w:rPr>
+        <w:tab/>
+      </w:r>
+      <w:r>
+        <w:rPr>
+          <w:rFonts w:ascii="Courier New" w:hAnsi="Courier New" w:cs="Courier New"/>
+        </w:rPr>
+        <w:tab/>
+      </w:r>
+      <w:r>
+        <w:rPr>
+          <w:rFonts w:ascii="Courier New" w:hAnsi="Courier New" w:cs="Courier New"/>
+        </w:rPr>
+        <w:tab/>
+        <w:t>- 1</w:t>
+      </w:r>
+    </w:p>
+    <w:p>
+      <w:pPr>
+        <w:pStyle w:val="PlainText"/>
+        <w:rPr>
+          <w:rFonts w:ascii="Courier New" w:hAnsi="Courier New" w:cs="Courier New"/>
+        </w:rPr>
+      </w:pPr>
+      <w:r>
+        <w:rPr>
+          <w:rFonts w:ascii="Courier New" w:hAnsi="Courier New" w:cs="Courier New"/>
+        </w:rPr>
+        <w:t>Number of KGs</w:t>
+      </w:r>
+      <w:r>
+        <w:rPr>
+          <w:rFonts w:ascii="Courier New" w:hAnsi="Courier New" w:cs="Courier New"/>
+        </w:rPr>
+        <w:tab/>
+      </w:r>
+      <w:r>
+        <w:rPr>
+          <w:rFonts w:ascii="Courier New" w:hAnsi="Courier New" w:cs="Courier New"/>
+        </w:rPr>
+        <w:tab/>
+      </w:r>
+      <w:r>
+        <w:rPr>
+          <w:rFonts w:ascii="Courier New" w:hAnsi="Courier New" w:cs="Courier New"/>
+        </w:rPr>
+        <w:tab/>
+        <w:t>- 35</w:t>
+      </w:r>
+    </w:p>
+    <w:p>
+      <w:pPr>
+        <w:pStyle w:val="PlainText"/>
+        <w:rPr>
+          <w:rFonts w:ascii="Courier New" w:hAnsi="Courier New" w:cs="Courier New"/>
+        </w:rPr>
+      </w:pPr>
+      <w:r>
+        <w:rPr>
+          <w:rFonts w:ascii="Courier New" w:hAnsi="Courier New" w:cs="Courier New"/>
+        </w:rPr>
+        <w:t>Rate</w:t>
+      </w:r>
+      <w:r>
+        <w:rPr>
+          <w:rFonts w:ascii="Courier New" w:hAnsi="Courier New" w:cs="Courier New"/>
+        </w:rPr>
+        <w:tab/>
+      </w:r>
+      <w:r>
+        <w:rPr>
+          <w:rFonts w:ascii="Courier New" w:hAnsi="Courier New" w:cs="Courier New"/>
+        </w:rPr>
+        <w:tab/>
+      </w:r>
+      <w:r>
+        <w:rPr>
+          <w:rFonts w:ascii="Courier New" w:hAnsi="Courier New" w:cs="Courier New"/>
+        </w:rPr>
+        <w:tab/>
+      </w:r>
+      <w:r>
+        <w:rPr>
+          <w:rFonts w:ascii="Courier New" w:hAnsi="Courier New" w:cs="Courier New"/>
+        </w:rPr>
+        <w:tab/>
+      </w:r>
+      <w:r>
+        <w:rPr>
+          <w:rFonts w:ascii="Courier New" w:hAnsi="Courier New" w:cs="Courier New"/>
+        </w:rPr>
+        <w:tab/>
+        <w:t>- 9</w:t>
+      </w:r>
+    </w:p>
+    <w:p>
+      <w:pPr>
+        <w:pStyle w:val="PlainText"/>
+        <w:rPr>
+          <w:rFonts w:ascii="Courier New" w:hAnsi="Courier New" w:cs="Courier New"/>
+        </w:rPr>
+      </w:pPr>
+      <w:r>
+        <w:rPr>
+          <w:rFonts w:ascii="Courier New" w:hAnsi="Courier New" w:cs="Courier New"/>
+        </w:rPr>
+        <w:t>Total Price</w:t>
+      </w:r>
+      <w:r>
+        <w:rPr>
+          <w:rFonts w:ascii="Courier New" w:hAnsi="Courier New" w:cs="Courier New"/>
+        </w:rPr>
+        <w:tab/>
+      </w:r>
+      <w:r>
+        <w:rPr>
+          <w:rFonts w:ascii="Courier New" w:hAnsi="Courier New" w:cs="Courier New"/>
+        </w:rPr>
+        <w:tab/>
+      </w:r>
+      <w:r>
+        <w:rPr>
+          <w:rFonts w:ascii="Courier New" w:hAnsi="Courier New" w:cs="Courier New"/>
+        </w:rPr>
+        <w:tab/>
+      </w:r>
+      <w:r>
+        <w:rPr>
+          <w:rFonts w:ascii="Courier New" w:hAnsi="Courier New" w:cs="Courier New"/>
+        </w:rPr>
+        <w:tab/>
+        <w:t>- 315.0</w:t>
+      </w:r>
+    </w:p>
+    <w:p>
+      <w:pPr>
+        <w:pStyle w:val="PlainText"/>
+        <w:rPr>
+          <w:rFonts w:ascii="Courier New" w:hAnsi="Courier New" w:cs="Courier New"/>
+        </w:rPr>
+      </w:pPr>
+      <w:r>
+        <w:rPr>
+          <w:rFonts w:ascii="Courier New" w:hAnsi="Courier New" w:cs="Courier New"/>
+        </w:rPr>
+        <w:t>Amount balance</w:t>
+      </w:r>
+      <w:r>
+        <w:rPr>
+          <w:rFonts w:ascii="Courier New" w:hAnsi="Courier New" w:cs="Courier New"/>
+        </w:rPr>
+        <w:tab/>
+      </w:r>
+      <w:r>
+        <w:rPr>
+          <w:rFonts w:ascii="Courier New" w:hAnsi="Courier New" w:cs="Courier New"/>
+        </w:rPr>
+        <w:tab/>
+      </w:r>
+      <w:r>
+        <w:rPr>
+          <w:rFonts w:ascii="Courier New" w:hAnsi="Courier New" w:cs="Courier New"/>
+        </w:rPr>
+        <w:tab/>
+        <w:t>- 1057.0</w:t>
+      </w:r>
+    </w:p>
+    <w:p>
+      <w:pPr>
+        <w:pStyle w:val="PlainText"/>
+        <w:rPr>
+          <w:rFonts w:ascii="Courier New" w:hAnsi="Courier New" w:cs="Courier New"/>
+        </w:rPr>
+      </w:pPr>
+    </w:p>
+    <w:p>
+      <w:pPr>
+        <w:pStyle w:val="PlainText"/>
+        <w:rPr>
+          <w:rFonts w:ascii="Courier New" w:hAnsi="Courier New" w:cs="Courier New"/>
+        </w:rPr>
+      </w:pPr>
+      <w:r>
+        <w:rPr>
+          <w:rFonts w:ascii="Courier New" w:hAnsi="Courier New" w:cs="Courier New"/>
+        </w:rPr>
+        <w:t>Item Name</w:t>
+      </w:r>
+      <w:r>
+        <w:rPr>
+          <w:rFonts w:ascii="Courier New" w:hAnsi="Courier New" w:cs="Courier New"/>
+        </w:rPr>
+        <w:tab/>
+      </w:r>
+      <w:r>
+        <w:rPr>
+          <w:rFonts w:ascii="Courier New" w:hAnsi="Courier New" w:cs="Courier New"/>
+        </w:rPr>
+        <w:tab/>
+      </w:r>
+      <w:r>
+        <w:rPr>
+          <w:rFonts w:ascii="Courier New" w:hAnsi="Courier New" w:cs="Courier New"/>
+        </w:rPr>
+        <w:tab/>
+      </w:r>
+      <w:r>
+        <w:rPr>
+          <w:rFonts w:ascii="Courier New" w:hAnsi="Courier New" w:cs="Courier New"/>
+        </w:rPr>
+        <w:tab/>
+        <w:t>- CHOWCHOW</w:t>
+      </w:r>
+    </w:p>
+    <w:p>
+      <w:pPr>
+        <w:pStyle w:val="PlainText"/>
+        <w:rPr>
+          <w:rFonts w:ascii="Courier New" w:hAnsi="Courier New" w:cs="Courier New"/>
+        </w:rPr>
+      </w:pPr>
+      <w:r>
+        <w:rPr>
+          <w:rFonts w:ascii="Courier New" w:hAnsi="Courier New" w:cs="Courier New"/>
+        </w:rPr>
+        <w:t>Number of Pockets</w:t>
+      </w:r>
+      <w:r>
+        <w:rPr>
+          <w:rFonts w:ascii="Courier New" w:hAnsi="Courier New" w:cs="Courier New"/>
+        </w:rPr>
+        <w:tab/>
+      </w:r>
+      <w:r>
+        <w:rPr>
+          <w:rFonts w:ascii="Courier New" w:hAnsi="Courier New" w:cs="Courier New"/>
+        </w:rPr>
+        <w:tab/>
+      </w:r>
+      <w:r>
+        <w:rPr>
+          <w:rFonts w:ascii="Courier New" w:hAnsi="Courier New" w:cs="Courier New"/>
+        </w:rPr>
+        <w:tab/>
+        <w:t>- 1</w:t>
+      </w:r>
+    </w:p>
+    <w:p>
+      <w:pPr>
+        <w:pStyle w:val="PlainText"/>
+        <w:rPr>
+          <w:rFonts w:ascii="Courier New" w:hAnsi="Courier New" w:cs="Courier New"/>
+        </w:rPr>
+      </w:pPr>
+      <w:r>
+        <w:rPr>
+          <w:rFonts w:ascii="Courier New" w:hAnsi="Courier New" w:cs="Courier New"/>
+        </w:rPr>
+        <w:t>Number of KGs</w:t>
+      </w:r>
+      <w:r>
+        <w:rPr>
+          <w:rFonts w:ascii="Courier New" w:hAnsi="Courier New" w:cs="Courier New"/>
+        </w:rPr>
+        <w:tab/>
+      </w:r>
+      <w:r>
+        <w:rPr>
+          <w:rFonts w:ascii="Courier New" w:hAnsi="Courier New" w:cs="Courier New"/>
+        </w:rPr>
+        <w:tab/>
+      </w:r>
+      <w:r>
+        <w:rPr>
+          <w:rFonts w:ascii="Courier New" w:hAnsi="Courier New" w:cs="Courier New"/>
+        </w:rPr>
+        <w:tab/>
+        <w:t>- 15</w:t>
+      </w:r>
+    </w:p>
+    <w:p>
+      <w:pPr>
+        <w:pStyle w:val="PlainText"/>
+        <w:rPr>
+          <w:rFonts w:ascii="Courier New" w:hAnsi="Courier New" w:cs="Courier New"/>
+        </w:rPr>
+      </w:pPr>
+      <w:r>
+        <w:rPr>
+          <w:rFonts w:ascii="Courier New" w:hAnsi="Courier New" w:cs="Courier New"/>
+        </w:rPr>
+        <w:t>Rate</w:t>
+      </w:r>
+      <w:r>
+        <w:rPr>
+          <w:rFonts w:ascii="Courier New" w:hAnsi="Courier New" w:cs="Courier New"/>
+        </w:rPr>
+        <w:tab/>
+      </w:r>
+      <w:r>
+        <w:rPr>
+          <w:rFonts w:ascii="Courier New" w:hAnsi="Courier New" w:cs="Courier New"/>
+        </w:rPr>
+        <w:tab/>
+      </w:r>
+      <w:r>
+        <w:rPr>
+          <w:rFonts w:ascii="Courier New" w:hAnsi="Courier New" w:cs="Courier New"/>
+        </w:rPr>
+        <w:tab/>
+      </w:r>
+      <w:r>
+        <w:rPr>
+          <w:rFonts w:ascii="Courier New" w:hAnsi="Courier New" w:cs="Courier New"/>
+        </w:rPr>
+        <w:tab/>
+      </w:r>
+      <w:r>
+        <w:rPr>
+          <w:rFonts w:ascii="Courier New" w:hAnsi="Courier New" w:cs="Courier New"/>
+        </w:rPr>
+        <w:tab/>
+        <w:t>- 8</w:t>
+      </w:r>
+    </w:p>
+    <w:p>
+      <w:pPr>
+        <w:pStyle w:val="PlainText"/>
+        <w:rPr>
+          <w:rFonts w:ascii="Courier New" w:hAnsi="Courier New" w:cs="Courier New"/>
+        </w:rPr>
+      </w:pPr>
+      <w:r>
+        <w:rPr>
+          <w:rFonts w:ascii="Courier New" w:hAnsi="Courier New" w:cs="Courier New"/>
+        </w:rPr>
+        <w:t>Total Price</w:t>
+      </w:r>
+      <w:r>
+        <w:rPr>
+          <w:rFonts w:ascii="Courier New" w:hAnsi="Courier New" w:cs="Courier New"/>
+        </w:rPr>
+        <w:tab/>
+      </w:r>
+      <w:r>
+        <w:rPr>
+          <w:rFonts w:ascii="Courier New" w:hAnsi="Courier New" w:cs="Courier New"/>
+        </w:rPr>
+        <w:tab/>
+      </w:r>
+      <w:r>
+        <w:rPr>
+          <w:rFonts w:ascii="Courier New" w:hAnsi="Courier New" w:cs="Courier New"/>
+        </w:rPr>
+        <w:tab/>
+      </w:r>
+      <w:r>
+        <w:rPr>
+          <w:rFonts w:ascii="Courier New" w:hAnsi="Courier New" w:cs="Courier New"/>
+        </w:rPr>
+        <w:tab/>
+        <w:t>- 120.0</w:t>
+      </w:r>
+    </w:p>
+    <w:p>
+      <w:pPr>
+        <w:pStyle w:val="PlainText"/>
+        <w:rPr>
+          <w:rFonts w:ascii="Courier New" w:hAnsi="Courier New" w:cs="Courier New"/>
+        </w:rPr>
+      </w:pPr>
+      <w:r>
+        <w:rPr>
+          <w:rFonts w:ascii="Courier New" w:hAnsi="Courier New" w:cs="Courier New"/>
+        </w:rPr>
+        <w:t>Amount balance</w:t>
+      </w:r>
+      <w:r>
+        <w:rPr>
+          <w:rFonts w:ascii="Courier New" w:hAnsi="Courier New" w:cs="Courier New"/>
+        </w:rPr>
+        <w:tab/>
+      </w:r>
+      <w:r>
+        <w:rPr>
+          <w:rFonts w:ascii="Courier New" w:hAnsi="Courier New" w:cs="Courier New"/>
+        </w:rPr>
+        <w:tab/>
+      </w:r>
+      <w:r>
+        <w:rPr>
+          <w:rFonts w:ascii="Courier New" w:hAnsi="Courier New" w:cs="Courier New"/>
+        </w:rPr>
+        <w:tab/>
+        <w:t>- 1177.0</w:t>
+      </w:r>
+    </w:p>
+    <w:p>
+      <w:pPr>
+        <w:pStyle w:val="PlainText"/>
+        <w:rPr>
+          <w:rFonts w:ascii="Courier New" w:hAnsi="Courier New" w:cs="Courier New"/>
+        </w:rPr>
+      </w:pPr>
+    </w:p>
+    <w:p>
+      <w:pPr>
+        <w:pStyle w:val="PlainText"/>
+        <w:rPr>
+          <w:rFonts w:ascii="Courier New" w:hAnsi="Courier New" w:cs="Courier New"/>
+        </w:rPr>
+      </w:pPr>
+      <w:r>
+        <w:rPr>
+          <w:rFonts w:ascii="Courier New" w:hAnsi="Courier New" w:cs="Courier New"/>
+        </w:rPr>
+        <w:t>Item Name</w:t>
+      </w:r>
+      <w:r>
+        <w:rPr>
+          <w:rFonts w:ascii="Courier New" w:hAnsi="Courier New" w:cs="Courier New"/>
+        </w:rPr>
+        <w:tab/>
+      </w:r>
+      <w:r>
+        <w:rPr>
+          <w:rFonts w:ascii="Courier New" w:hAnsi="Courier New" w:cs="Courier New"/>
+        </w:rPr>
+        <w:tab/>
+      </w:r>
+      <w:r>
+        <w:rPr>
+          <w:rFonts w:ascii="Courier New" w:hAnsi="Courier New" w:cs="Courier New"/>
+        </w:rPr>
+        <w:tab/>
+      </w:r>
+      <w:r>
+        <w:rPr>
+          <w:rFonts w:ascii="Courier New" w:hAnsi="Courier New" w:cs="Courier New"/>
+        </w:rPr>
+        <w:tab/>
+        <w:t>- BEET</w:t>
+      </w:r>
+    </w:p>
+    <w:p>
+      <w:pPr>
+        <w:pStyle w:val="PlainText"/>
+        <w:rPr>
+          <w:rFonts w:ascii="Courier New" w:hAnsi="Courier New" w:cs="Courier New"/>
+        </w:rPr>
+      </w:pPr>
+      <w:r>
+        <w:rPr>
+          <w:rFonts w:ascii="Courier New" w:hAnsi="Courier New" w:cs="Courier New"/>
+        </w:rPr>
+        <w:t>Number of Pockets</w:t>
+      </w:r>
+      <w:r>
+        <w:rPr>
+          <w:rFonts w:ascii="Courier New" w:hAnsi="Courier New" w:cs="Courier New"/>
+        </w:rPr>
+        <w:tab/>
+      </w:r>
+      <w:r>
+        <w:rPr>
+          <w:rFonts w:ascii="Courier New" w:hAnsi="Courier New" w:cs="Courier New"/>
+        </w:rPr>
+        <w:tab/>
+      </w:r>
+      <w:r>
+        <w:rPr>
+          <w:rFonts w:ascii="Courier New" w:hAnsi="Courier New" w:cs="Courier New"/>
+        </w:rPr>
+        <w:tab/>
+        <w:t>- 1</w:t>
+      </w:r>
+    </w:p>
+    <w:p>
+      <w:pPr>
+        <w:pStyle w:val="PlainText"/>
+        <w:rPr>
+          <w:rFonts w:ascii="Courier New" w:hAnsi="Courier New" w:cs="Courier New"/>
+        </w:rPr>
+      </w:pPr>
+      <w:r>
+        <w:rPr>
+          <w:rFonts w:ascii="Courier New" w:hAnsi="Courier New" w:cs="Courier New"/>
+        </w:rPr>
+        <w:t>Number of KGs</w:t>
+      </w:r>
+      <w:r>
+        <w:rPr>
+          <w:rFonts w:ascii="Courier New" w:hAnsi="Courier New" w:cs="Courier New"/>
+        </w:rPr>
+        <w:tab/>
+      </w:r>
+      <w:r>
+        <w:rPr>
+          <w:rFonts w:ascii="Courier New" w:hAnsi="Courier New" w:cs="Courier New"/>
+        </w:rPr>
+        <w:tab/>
+      </w:r>
+      <w:r>
+        <w:rPr>
+          <w:rFonts w:ascii="Courier New" w:hAnsi="Courier New" w:cs="Courier New"/>
+        </w:rPr>
+        <w:tab/>
+        <w:t>- 20</w:t>
+      </w:r>
+    </w:p>
+    <w:p>
+      <w:pPr>
+        <w:pStyle w:val="PlainText"/>
+        <w:rPr>
+          <w:rFonts w:ascii="Courier New" w:hAnsi="Courier New" w:cs="Courier New"/>
+        </w:rPr>
+      </w:pPr>
+      <w:r>
+        <w:rPr>
+          <w:rFonts w:ascii="Courier New" w:hAnsi="Courier New" w:cs="Courier New"/>
+        </w:rPr>
+        <w:t>Rate</w:t>
+      </w:r>
+      <w:r>
+        <w:rPr>
+          <w:rFonts w:ascii="Courier New" w:hAnsi="Courier New" w:cs="Courier New"/>
+        </w:rPr>
+        <w:tab/>
+      </w:r>
+      <w:r>
+        <w:rPr>
+          <w:rFonts w:ascii="Courier New" w:hAnsi="Courier New" w:cs="Courier New"/>
+        </w:rPr>
+        <w:tab/>
+      </w:r>
+      <w:r>
+        <w:rPr>
+          <w:rFonts w:ascii="Courier New" w:hAnsi="Courier New" w:cs="Courier New"/>
+        </w:rPr>
+        <w:tab/>
+      </w:r>
+      <w:r>
+        <w:rPr>
+          <w:rFonts w:ascii="Courier New" w:hAnsi="Courier New" w:cs="Courier New"/>
+        </w:rPr>
+        <w:tab/>
+      </w:r>
+      <w:r>
+        <w:rPr>
+          <w:rFonts w:ascii="Courier New" w:hAnsi="Courier New" w:cs="Courier New"/>
+        </w:rPr>
+        <w:tab/>
+        <w:t>- 20</w:t>
+      </w:r>
+    </w:p>
+    <w:p>
+      <w:pPr>
+        <w:pStyle w:val="PlainText"/>
+        <w:rPr>
+          <w:rFonts w:ascii="Courier New" w:hAnsi="Courier New" w:cs="Courier New"/>
+        </w:rPr>
+      </w:pPr>
+      <w:r>
+        <w:rPr>
+          <w:rFonts w:ascii="Courier New" w:hAnsi="Courier New" w:cs="Courier New"/>
+        </w:rPr>
+        <w:t>Total Price</w:t>
+      </w:r>
+      <w:r>
+        <w:rPr>
+          <w:rFonts w:ascii="Courier New" w:hAnsi="Courier New" w:cs="Courier New"/>
+        </w:rPr>
+        <w:tab/>
+      </w:r>
+      <w:r>
+        <w:rPr>
+          <w:rFonts w:ascii="Courier New" w:hAnsi="Courier New" w:cs="Courier New"/>
+        </w:rPr>
+        <w:tab/>
+      </w:r>
+      <w:r>
+        <w:rPr>
+          <w:rFonts w:ascii="Courier New" w:hAnsi="Courier New" w:cs="Courier New"/>
+        </w:rPr>
+        <w:tab/>
+      </w:r>
+      <w:r>
+        <w:rPr>
+          <w:rFonts w:ascii="Courier New" w:hAnsi="Courier New" w:cs="Courier New"/>
+        </w:rPr>
+        <w:tab/>
+        <w:t>- 400.0</w:t>
+      </w:r>
+    </w:p>
+    <w:p>
+      <w:pPr>
+        <w:pStyle w:val="PlainText"/>
+        <w:rPr>
+          <w:rFonts w:ascii="Courier New" w:hAnsi="Courier New" w:cs="Courier New"/>
+          <w:b/>
+        </w:rPr>
+      </w:pPr>
+      <w:r>
+        <w:rPr>
+          <w:rFonts w:ascii="Courier New" w:hAnsi="Courier New" w:cs="Courier New"/>
+          <w:b/>
+        </w:rPr>
+        <w:t>Amount balance</w:t>
+      </w:r>
+      <w:r>
+        <w:rPr>
+          <w:rFonts w:ascii="Courier New" w:hAnsi="Courier New" w:cs="Courier New"/>
+          <w:b/>
+        </w:rPr>
+        <w:tab/>
+      </w:r>
+      <w:r>
+        <w:rPr>
+          <w:rFonts w:ascii="Courier New" w:hAnsi="Courier New" w:cs="Courier New"/>
+          <w:b/>
+        </w:rPr>
+        <w:tab/>
+      </w:r>
+      <w:r>
+        <w:rPr>
+          <w:rFonts w:ascii="Courier New" w:hAnsi="Courier New" w:cs="Courier New"/>
+          <w:b/>
+        </w:rPr>
+        <w:tab/>
+        <w:t>- 1577.0</w:t>
+      </w:r>
+    </w:p>
+    <w:p>
+      <w:pPr>
+        <w:pStyle w:val="PlainText"/>
+        <w:rPr>
+          <w:rFonts w:ascii="Courier New" w:hAnsi="Courier New" w:cs="Courier New"/>
+        </w:rPr>
+      </w:pPr>
+    </w:p>
+    <w:p>
+      <w:pPr>
+        <w:pStyle w:val="PlainText"/>
+        <w:rPr>
+          <w:rFonts w:ascii="Courier New" w:hAnsi="Courier New" w:cs="Courier New"/>
+          <w:b/>
+        </w:rPr>
+      </w:pPr>
     </w:p>
     <w:p>
       <w:pPr>

</xml_diff>

<commit_message>
15/01/2019 MAMATHA CHICK IN
</commit_message>
<xml_diff>
--- a/customer _details/GANGAMMA/SEP/TUMKUR/AR/PURCHASE DETAILS.docx
+++ b/customer _details/GANGAMMA/SEP/TUMKUR/AR/PURCHASE DETAILS.docx
@@ -43139,13 +43139,7 @@
         <w:rPr>
           <w:rFonts w:ascii="Courier New" w:hAnsi="Courier New" w:cs="Courier New"/>
         </w:rPr>
-        <w:t>FRI Jan 11</w:t>
-      </w:r>
-      <w:r>
-        <w:rPr>
-          <w:rFonts w:ascii="Courier New" w:hAnsi="Courier New" w:cs="Courier New"/>
-        </w:rPr>
-        <w:t xml:space="preserve"> 11:26:58 IST 2019</w:t>
+        <w:t>FRI Jan 11 11:26:58 IST 2019</w:t>
       </w:r>
     </w:p>
     <w:p>
@@ -44221,6 +44215,896 @@
         <w:tab/>
         <w:t>- 1577.0</w:t>
       </w:r>
+    </w:p>
+    <w:p>
+      <w:pPr>
+        <w:pStyle w:val="PlainText"/>
+        <w:rPr>
+          <w:rFonts w:ascii="Courier New" w:hAnsi="Courier New" w:cs="Courier New"/>
+          <w:b/>
+        </w:rPr>
+      </w:pPr>
+    </w:p>
+    <w:p>
+      <w:pPr>
+        <w:pStyle w:val="PlainText"/>
+        <w:rPr>
+          <w:rFonts w:ascii="Courier New" w:hAnsi="Courier New" w:cs="Courier New"/>
+        </w:rPr>
+      </w:pPr>
+      <w:r>
+        <w:rPr>
+          <w:rFonts w:ascii="Courier New" w:hAnsi="Courier New" w:cs="Courier New"/>
+        </w:rPr>
+        <w:t>SUN Jan 13</w:t>
+      </w:r>
+      <w:r>
+        <w:rPr>
+          <w:rFonts w:ascii="Courier New" w:hAnsi="Courier New" w:cs="Courier New"/>
+        </w:rPr>
+        <w:t xml:space="preserve"> 14:22:33 IST 2019</w:t>
+      </w:r>
+    </w:p>
+    <w:p>
+      <w:pPr>
+        <w:pStyle w:val="PlainText"/>
+        <w:rPr>
+          <w:rFonts w:ascii="Courier New" w:hAnsi="Courier New" w:cs="Courier New"/>
+        </w:rPr>
+      </w:pPr>
+      <w:r>
+        <w:rPr>
+          <w:rFonts w:ascii="Courier New" w:hAnsi="Courier New" w:cs="Courier New"/>
+        </w:rPr>
+        <w:t>Person Name</w:t>
+      </w:r>
+      <w:r>
+        <w:rPr>
+          <w:rFonts w:ascii="Courier New" w:hAnsi="Courier New" w:cs="Courier New"/>
+        </w:rPr>
+        <w:tab/>
+      </w:r>
+      <w:r>
+        <w:rPr>
+          <w:rFonts w:ascii="Courier New" w:hAnsi="Courier New" w:cs="Courier New"/>
+        </w:rPr>
+        <w:tab/>
+      </w:r>
+      <w:r>
+        <w:rPr>
+          <w:rFonts w:ascii="Courier New" w:hAnsi="Courier New" w:cs="Courier New"/>
+        </w:rPr>
+        <w:tab/>
+      </w:r>
+      <w:r>
+        <w:rPr>
+          <w:rFonts w:ascii="Courier New" w:hAnsi="Courier New" w:cs="Courier New"/>
+        </w:rPr>
+        <w:tab/>
+        <w:t>- AR</w:t>
+      </w:r>
+    </w:p>
+    <w:p>
+      <w:pPr>
+        <w:pStyle w:val="PlainText"/>
+        <w:rPr>
+          <w:rFonts w:ascii="Courier New" w:hAnsi="Courier New" w:cs="Courier New"/>
+        </w:rPr>
+      </w:pPr>
+      <w:r>
+        <w:rPr>
+          <w:rFonts w:ascii="Courier New" w:hAnsi="Courier New" w:cs="Courier New"/>
+        </w:rPr>
+        <w:t>Bill number</w:t>
+      </w:r>
+      <w:r>
+        <w:rPr>
+          <w:rFonts w:ascii="Courier New" w:hAnsi="Courier New" w:cs="Courier New"/>
+        </w:rPr>
+        <w:tab/>
+      </w:r>
+      <w:r>
+        <w:rPr>
+          <w:rFonts w:ascii="Courier New" w:hAnsi="Courier New" w:cs="Courier New"/>
+        </w:rPr>
+        <w:tab/>
+      </w:r>
+      <w:r>
+        <w:rPr>
+          <w:rFonts w:ascii="Courier New" w:hAnsi="Courier New" w:cs="Courier New"/>
+        </w:rPr>
+        <w:tab/>
+      </w:r>
+      <w:r>
+        <w:rPr>
+          <w:rFonts w:ascii="Courier New" w:hAnsi="Courier New" w:cs="Courier New"/>
+        </w:rPr>
+        <w:tab/>
+        <w:t>- 10155</w:t>
+      </w:r>
+    </w:p>
+    <w:p>
+      <w:pPr>
+        <w:pStyle w:val="PlainText"/>
+        <w:rPr>
+          <w:rFonts w:ascii="Courier New" w:hAnsi="Courier New" w:cs="Courier New"/>
+        </w:rPr>
+      </w:pPr>
+      <w:r>
+        <w:rPr>
+          <w:rFonts w:ascii="Courier New" w:hAnsi="Courier New" w:cs="Courier New"/>
+        </w:rPr>
+        <w:t>---------------------------------------------------------------</w:t>
+      </w:r>
+    </w:p>
+    <w:p>
+      <w:pPr>
+        <w:pStyle w:val="PlainText"/>
+        <w:rPr>
+          <w:rFonts w:ascii="Courier New" w:hAnsi="Courier New" w:cs="Courier New"/>
+        </w:rPr>
+      </w:pPr>
+      <w:r>
+        <w:rPr>
+          <w:rFonts w:ascii="Courier New" w:hAnsi="Courier New" w:cs="Courier New"/>
+        </w:rPr>
+        <w:t>Item Name</w:t>
+      </w:r>
+      <w:r>
+        <w:rPr>
+          <w:rFonts w:ascii="Courier New" w:hAnsi="Courier New" w:cs="Courier New"/>
+        </w:rPr>
+        <w:tab/>
+      </w:r>
+      <w:r>
+        <w:rPr>
+          <w:rFonts w:ascii="Courier New" w:hAnsi="Courier New" w:cs="Courier New"/>
+        </w:rPr>
+        <w:tab/>
+      </w:r>
+      <w:r>
+        <w:rPr>
+          <w:rFonts w:ascii="Courier New" w:hAnsi="Courier New" w:cs="Courier New"/>
+        </w:rPr>
+        <w:tab/>
+      </w:r>
+      <w:r>
+        <w:rPr>
+          <w:rFonts w:ascii="Courier New" w:hAnsi="Courier New" w:cs="Courier New"/>
+        </w:rPr>
+        <w:tab/>
+        <w:t>- POTATO</w:t>
+      </w:r>
+    </w:p>
+    <w:p>
+      <w:pPr>
+        <w:pStyle w:val="PlainText"/>
+        <w:rPr>
+          <w:rFonts w:ascii="Courier New" w:hAnsi="Courier New" w:cs="Courier New"/>
+        </w:rPr>
+      </w:pPr>
+      <w:r>
+        <w:rPr>
+          <w:rFonts w:ascii="Courier New" w:hAnsi="Courier New" w:cs="Courier New"/>
+        </w:rPr>
+        <w:t>Number of Pockets</w:t>
+      </w:r>
+      <w:r>
+        <w:rPr>
+          <w:rFonts w:ascii="Courier New" w:hAnsi="Courier New" w:cs="Courier New"/>
+        </w:rPr>
+        <w:tab/>
+      </w:r>
+      <w:r>
+        <w:rPr>
+          <w:rFonts w:ascii="Courier New" w:hAnsi="Courier New" w:cs="Courier New"/>
+        </w:rPr>
+        <w:tab/>
+      </w:r>
+      <w:r>
+        <w:rPr>
+          <w:rFonts w:ascii="Courier New" w:hAnsi="Courier New" w:cs="Courier New"/>
+        </w:rPr>
+        <w:tab/>
+        <w:t>- 1</w:t>
+      </w:r>
+    </w:p>
+    <w:p>
+      <w:pPr>
+        <w:pStyle w:val="PlainText"/>
+        <w:rPr>
+          <w:rFonts w:ascii="Courier New" w:hAnsi="Courier New" w:cs="Courier New"/>
+        </w:rPr>
+      </w:pPr>
+      <w:r>
+        <w:rPr>
+          <w:rFonts w:ascii="Courier New" w:hAnsi="Courier New" w:cs="Courier New"/>
+        </w:rPr>
+        <w:t>Number of KGs</w:t>
+      </w:r>
+      <w:r>
+        <w:rPr>
+          <w:rFonts w:ascii="Courier New" w:hAnsi="Courier New" w:cs="Courier New"/>
+        </w:rPr>
+        <w:tab/>
+      </w:r>
+      <w:r>
+        <w:rPr>
+          <w:rFonts w:ascii="Courier New" w:hAnsi="Courier New" w:cs="Courier New"/>
+        </w:rPr>
+        <w:tab/>
+      </w:r>
+      <w:r>
+        <w:rPr>
+          <w:rFonts w:ascii="Courier New" w:hAnsi="Courier New" w:cs="Courier New"/>
+        </w:rPr>
+        <w:tab/>
+        <w:t>- 30</w:t>
+      </w:r>
+    </w:p>
+    <w:p>
+      <w:pPr>
+        <w:pStyle w:val="PlainText"/>
+        <w:rPr>
+          <w:rFonts w:ascii="Courier New" w:hAnsi="Courier New" w:cs="Courier New"/>
+        </w:rPr>
+      </w:pPr>
+      <w:r>
+        <w:rPr>
+          <w:rFonts w:ascii="Courier New" w:hAnsi="Courier New" w:cs="Courier New"/>
+        </w:rPr>
+        <w:t>Rate</w:t>
+      </w:r>
+      <w:r>
+        <w:rPr>
+          <w:rFonts w:ascii="Courier New" w:hAnsi="Courier New" w:cs="Courier New"/>
+        </w:rPr>
+        <w:tab/>
+      </w:r>
+      <w:r>
+        <w:rPr>
+          <w:rFonts w:ascii="Courier New" w:hAnsi="Courier New" w:cs="Courier New"/>
+        </w:rPr>
+        <w:tab/>
+      </w:r>
+      <w:r>
+        <w:rPr>
+          <w:rFonts w:ascii="Courier New" w:hAnsi="Courier New" w:cs="Courier New"/>
+        </w:rPr>
+        <w:tab/>
+      </w:r>
+      <w:r>
+        <w:rPr>
+          <w:rFonts w:ascii="Courier New" w:hAnsi="Courier New" w:cs="Courier New"/>
+        </w:rPr>
+        <w:tab/>
+      </w:r>
+      <w:r>
+        <w:rPr>
+          <w:rFonts w:ascii="Courier New" w:hAnsi="Courier New" w:cs="Courier New"/>
+        </w:rPr>
+        <w:tab/>
+        <w:t>- 14</w:t>
+      </w:r>
+    </w:p>
+    <w:p>
+      <w:pPr>
+        <w:pStyle w:val="PlainText"/>
+        <w:rPr>
+          <w:rFonts w:ascii="Courier New" w:hAnsi="Courier New" w:cs="Courier New"/>
+        </w:rPr>
+      </w:pPr>
+      <w:r>
+        <w:rPr>
+          <w:rFonts w:ascii="Courier New" w:hAnsi="Courier New" w:cs="Courier New"/>
+        </w:rPr>
+        <w:t>Total Price</w:t>
+      </w:r>
+      <w:r>
+        <w:rPr>
+          <w:rFonts w:ascii="Courier New" w:hAnsi="Courier New" w:cs="Courier New"/>
+        </w:rPr>
+        <w:tab/>
+      </w:r>
+      <w:r>
+        <w:rPr>
+          <w:rFonts w:ascii="Courier New" w:hAnsi="Courier New" w:cs="Courier New"/>
+        </w:rPr>
+        <w:tab/>
+      </w:r>
+      <w:r>
+        <w:rPr>
+          <w:rFonts w:ascii="Courier New" w:hAnsi="Courier New" w:cs="Courier New"/>
+        </w:rPr>
+        <w:tab/>
+      </w:r>
+      <w:r>
+        <w:rPr>
+          <w:rFonts w:ascii="Courier New" w:hAnsi="Courier New" w:cs="Courier New"/>
+        </w:rPr>
+        <w:tab/>
+        <w:t>- 420.0</w:t>
+      </w:r>
+    </w:p>
+    <w:p>
+      <w:pPr>
+        <w:pStyle w:val="PlainText"/>
+        <w:rPr>
+          <w:rFonts w:ascii="Courier New" w:hAnsi="Courier New" w:cs="Courier New"/>
+        </w:rPr>
+      </w:pPr>
+      <w:r>
+        <w:rPr>
+          <w:rFonts w:ascii="Courier New" w:hAnsi="Courier New" w:cs="Courier New"/>
+        </w:rPr>
+        <w:t>Amount balance</w:t>
+      </w:r>
+      <w:r>
+        <w:rPr>
+          <w:rFonts w:ascii="Courier New" w:hAnsi="Courier New" w:cs="Courier New"/>
+        </w:rPr>
+        <w:tab/>
+      </w:r>
+      <w:r>
+        <w:rPr>
+          <w:rFonts w:ascii="Courier New" w:hAnsi="Courier New" w:cs="Courier New"/>
+        </w:rPr>
+        <w:tab/>
+      </w:r>
+      <w:r>
+        <w:rPr>
+          <w:rFonts w:ascii="Courier New" w:hAnsi="Courier New" w:cs="Courier New"/>
+        </w:rPr>
+        <w:tab/>
+        <w:t>- 1997.0</w:t>
+      </w:r>
+    </w:p>
+    <w:p>
+      <w:pPr>
+        <w:pStyle w:val="PlainText"/>
+        <w:rPr>
+          <w:rFonts w:ascii="Courier New" w:hAnsi="Courier New" w:cs="Courier New"/>
+        </w:rPr>
+      </w:pPr>
+    </w:p>
+    <w:p>
+      <w:pPr>
+        <w:pStyle w:val="PlainText"/>
+        <w:rPr>
+          <w:rFonts w:ascii="Courier New" w:hAnsi="Courier New" w:cs="Courier New"/>
+        </w:rPr>
+      </w:pPr>
+      <w:r>
+        <w:rPr>
+          <w:rFonts w:ascii="Courier New" w:hAnsi="Courier New" w:cs="Courier New"/>
+        </w:rPr>
+        <w:t>Item Name</w:t>
+      </w:r>
+      <w:r>
+        <w:rPr>
+          <w:rFonts w:ascii="Courier New" w:hAnsi="Courier New" w:cs="Courier New"/>
+        </w:rPr>
+        <w:tab/>
+      </w:r>
+      <w:r>
+        <w:rPr>
+          <w:rFonts w:ascii="Courier New" w:hAnsi="Courier New" w:cs="Courier New"/>
+        </w:rPr>
+        <w:tab/>
+      </w:r>
+      <w:r>
+        <w:rPr>
+          <w:rFonts w:ascii="Courier New" w:hAnsi="Courier New" w:cs="Courier New"/>
+        </w:rPr>
+        <w:tab/>
+      </w:r>
+      <w:r>
+        <w:rPr>
+          <w:rFonts w:ascii="Courier New" w:hAnsi="Courier New" w:cs="Courier New"/>
+        </w:rPr>
+        <w:tab/>
+        <w:t>- CARROT</w:t>
+      </w:r>
+    </w:p>
+    <w:p>
+      <w:pPr>
+        <w:pStyle w:val="PlainText"/>
+        <w:rPr>
+          <w:rFonts w:ascii="Courier New" w:hAnsi="Courier New" w:cs="Courier New"/>
+        </w:rPr>
+      </w:pPr>
+      <w:r>
+        <w:rPr>
+          <w:rFonts w:ascii="Courier New" w:hAnsi="Courier New" w:cs="Courier New"/>
+        </w:rPr>
+        <w:t>Number of Pockets</w:t>
+      </w:r>
+      <w:r>
+        <w:rPr>
+          <w:rFonts w:ascii="Courier New" w:hAnsi="Courier New" w:cs="Courier New"/>
+        </w:rPr>
+        <w:tab/>
+      </w:r>
+      <w:r>
+        <w:rPr>
+          <w:rFonts w:ascii="Courier New" w:hAnsi="Courier New" w:cs="Courier New"/>
+        </w:rPr>
+        <w:tab/>
+      </w:r>
+      <w:r>
+        <w:rPr>
+          <w:rFonts w:ascii="Courier New" w:hAnsi="Courier New" w:cs="Courier New"/>
+        </w:rPr>
+        <w:tab/>
+        <w:t>- 1</w:t>
+      </w:r>
+    </w:p>
+    <w:p>
+      <w:pPr>
+        <w:pStyle w:val="PlainText"/>
+        <w:rPr>
+          <w:rFonts w:ascii="Courier New" w:hAnsi="Courier New" w:cs="Courier New"/>
+        </w:rPr>
+      </w:pPr>
+      <w:r>
+        <w:rPr>
+          <w:rFonts w:ascii="Courier New" w:hAnsi="Courier New" w:cs="Courier New"/>
+        </w:rPr>
+        <w:t>Number of KGs</w:t>
+      </w:r>
+      <w:r>
+        <w:rPr>
+          <w:rFonts w:ascii="Courier New" w:hAnsi="Courier New" w:cs="Courier New"/>
+        </w:rPr>
+        <w:tab/>
+      </w:r>
+      <w:r>
+        <w:rPr>
+          <w:rFonts w:ascii="Courier New" w:hAnsi="Courier New" w:cs="Courier New"/>
+        </w:rPr>
+        <w:tab/>
+      </w:r>
+      <w:r>
+        <w:rPr>
+          <w:rFonts w:ascii="Courier New" w:hAnsi="Courier New" w:cs="Courier New"/>
+        </w:rPr>
+        <w:tab/>
+        <w:t>- 30</w:t>
+      </w:r>
+    </w:p>
+    <w:p>
+      <w:pPr>
+        <w:pStyle w:val="PlainText"/>
+        <w:rPr>
+          <w:rFonts w:ascii="Courier New" w:hAnsi="Courier New" w:cs="Courier New"/>
+        </w:rPr>
+      </w:pPr>
+      <w:r>
+        <w:rPr>
+          <w:rFonts w:ascii="Courier New" w:hAnsi="Courier New" w:cs="Courier New"/>
+        </w:rPr>
+        <w:t>Rate</w:t>
+      </w:r>
+      <w:r>
+        <w:rPr>
+          <w:rFonts w:ascii="Courier New" w:hAnsi="Courier New" w:cs="Courier New"/>
+        </w:rPr>
+        <w:tab/>
+      </w:r>
+      <w:r>
+        <w:rPr>
+          <w:rFonts w:ascii="Courier New" w:hAnsi="Courier New" w:cs="Courier New"/>
+        </w:rPr>
+        <w:tab/>
+      </w:r>
+      <w:r>
+        <w:rPr>
+          <w:rFonts w:ascii="Courier New" w:hAnsi="Courier New" w:cs="Courier New"/>
+        </w:rPr>
+        <w:tab/>
+      </w:r>
+      <w:r>
+        <w:rPr>
+          <w:rFonts w:ascii="Courier New" w:hAnsi="Courier New" w:cs="Courier New"/>
+        </w:rPr>
+        <w:tab/>
+      </w:r>
+      <w:r>
+        <w:rPr>
+          <w:rFonts w:ascii="Courier New" w:hAnsi="Courier New" w:cs="Courier New"/>
+        </w:rPr>
+        <w:tab/>
+        <w:t>- 16</w:t>
+      </w:r>
+    </w:p>
+    <w:p>
+      <w:pPr>
+        <w:pStyle w:val="PlainText"/>
+        <w:rPr>
+          <w:rFonts w:ascii="Courier New" w:hAnsi="Courier New" w:cs="Courier New"/>
+        </w:rPr>
+      </w:pPr>
+      <w:r>
+        <w:rPr>
+          <w:rFonts w:ascii="Courier New" w:hAnsi="Courier New" w:cs="Courier New"/>
+        </w:rPr>
+        <w:t>Total Price</w:t>
+      </w:r>
+      <w:r>
+        <w:rPr>
+          <w:rFonts w:ascii="Courier New" w:hAnsi="Courier New" w:cs="Courier New"/>
+        </w:rPr>
+        <w:tab/>
+      </w:r>
+      <w:r>
+        <w:rPr>
+          <w:rFonts w:ascii="Courier New" w:hAnsi="Courier New" w:cs="Courier New"/>
+        </w:rPr>
+        <w:tab/>
+      </w:r>
+      <w:r>
+        <w:rPr>
+          <w:rFonts w:ascii="Courier New" w:hAnsi="Courier New" w:cs="Courier New"/>
+        </w:rPr>
+        <w:tab/>
+      </w:r>
+      <w:r>
+        <w:rPr>
+          <w:rFonts w:ascii="Courier New" w:hAnsi="Courier New" w:cs="Courier New"/>
+        </w:rPr>
+        <w:tab/>
+        <w:t>- 480.0</w:t>
+      </w:r>
+    </w:p>
+    <w:p>
+      <w:pPr>
+        <w:pStyle w:val="PlainText"/>
+        <w:rPr>
+          <w:rFonts w:ascii="Courier New" w:hAnsi="Courier New" w:cs="Courier New"/>
+        </w:rPr>
+      </w:pPr>
+      <w:r>
+        <w:rPr>
+          <w:rFonts w:ascii="Courier New" w:hAnsi="Courier New" w:cs="Courier New"/>
+        </w:rPr>
+        <w:t>Amount balance</w:t>
+      </w:r>
+      <w:r>
+        <w:rPr>
+          <w:rFonts w:ascii="Courier New" w:hAnsi="Courier New" w:cs="Courier New"/>
+        </w:rPr>
+        <w:tab/>
+      </w:r>
+      <w:r>
+        <w:rPr>
+          <w:rFonts w:ascii="Courier New" w:hAnsi="Courier New" w:cs="Courier New"/>
+        </w:rPr>
+        <w:tab/>
+      </w:r>
+      <w:r>
+        <w:rPr>
+          <w:rFonts w:ascii="Courier New" w:hAnsi="Courier New" w:cs="Courier New"/>
+        </w:rPr>
+        <w:tab/>
+        <w:t>- 2477.0</w:t>
+      </w:r>
+    </w:p>
+    <w:p>
+      <w:pPr>
+        <w:pStyle w:val="PlainText"/>
+        <w:rPr>
+          <w:rFonts w:ascii="Courier New" w:hAnsi="Courier New" w:cs="Courier New"/>
+        </w:rPr>
+      </w:pPr>
+    </w:p>
+    <w:p>
+      <w:pPr>
+        <w:pStyle w:val="PlainText"/>
+        <w:rPr>
+          <w:rFonts w:ascii="Courier New" w:hAnsi="Courier New" w:cs="Courier New"/>
+        </w:rPr>
+      </w:pPr>
+      <w:r>
+        <w:rPr>
+          <w:rFonts w:ascii="Courier New" w:hAnsi="Courier New" w:cs="Courier New"/>
+        </w:rPr>
+        <w:t>Item Name</w:t>
+      </w:r>
+      <w:r>
+        <w:rPr>
+          <w:rFonts w:ascii="Courier New" w:hAnsi="Courier New" w:cs="Courier New"/>
+        </w:rPr>
+        <w:tab/>
+      </w:r>
+      <w:r>
+        <w:rPr>
+          <w:rFonts w:ascii="Courier New" w:hAnsi="Courier New" w:cs="Courier New"/>
+        </w:rPr>
+        <w:tab/>
+      </w:r>
+      <w:r>
+        <w:rPr>
+          <w:rFonts w:ascii="Courier New" w:hAnsi="Courier New" w:cs="Courier New"/>
+        </w:rPr>
+        <w:tab/>
+      </w:r>
+      <w:r>
+        <w:rPr>
+          <w:rFonts w:ascii="Courier New" w:hAnsi="Courier New" w:cs="Courier New"/>
+        </w:rPr>
+        <w:tab/>
+        <w:t>- BEET</w:t>
+      </w:r>
+    </w:p>
+    <w:p>
+      <w:pPr>
+        <w:pStyle w:val="PlainText"/>
+        <w:rPr>
+          <w:rFonts w:ascii="Courier New" w:hAnsi="Courier New" w:cs="Courier New"/>
+        </w:rPr>
+      </w:pPr>
+      <w:r>
+        <w:rPr>
+          <w:rFonts w:ascii="Courier New" w:hAnsi="Courier New" w:cs="Courier New"/>
+        </w:rPr>
+        <w:t>Number of Pockets</w:t>
+      </w:r>
+      <w:r>
+        <w:rPr>
+          <w:rFonts w:ascii="Courier New" w:hAnsi="Courier New" w:cs="Courier New"/>
+        </w:rPr>
+        <w:tab/>
+      </w:r>
+      <w:r>
+        <w:rPr>
+          <w:rFonts w:ascii="Courier New" w:hAnsi="Courier New" w:cs="Courier New"/>
+        </w:rPr>
+        <w:tab/>
+      </w:r>
+      <w:r>
+        <w:rPr>
+          <w:rFonts w:ascii="Courier New" w:hAnsi="Courier New" w:cs="Courier New"/>
+        </w:rPr>
+        <w:tab/>
+        <w:t>- 1</w:t>
+      </w:r>
+    </w:p>
+    <w:p>
+      <w:pPr>
+        <w:pStyle w:val="PlainText"/>
+        <w:rPr>
+          <w:rFonts w:ascii="Courier New" w:hAnsi="Courier New" w:cs="Courier New"/>
+        </w:rPr>
+      </w:pPr>
+      <w:r>
+        <w:rPr>
+          <w:rFonts w:ascii="Courier New" w:hAnsi="Courier New" w:cs="Courier New"/>
+        </w:rPr>
+        <w:t>Number of KGs</w:t>
+      </w:r>
+      <w:r>
+        <w:rPr>
+          <w:rFonts w:ascii="Courier New" w:hAnsi="Courier New" w:cs="Courier New"/>
+        </w:rPr>
+        <w:tab/>
+      </w:r>
+      <w:r>
+        <w:rPr>
+          <w:rFonts w:ascii="Courier New" w:hAnsi="Courier New" w:cs="Courier New"/>
+        </w:rPr>
+        <w:tab/>
+      </w:r>
+      <w:r>
+        <w:rPr>
+          <w:rFonts w:ascii="Courier New" w:hAnsi="Courier New" w:cs="Courier New"/>
+        </w:rPr>
+        <w:tab/>
+        <w:t>- 15</w:t>
+      </w:r>
+    </w:p>
+    <w:p>
+      <w:pPr>
+        <w:pStyle w:val="PlainText"/>
+        <w:rPr>
+          <w:rFonts w:ascii="Courier New" w:hAnsi="Courier New" w:cs="Courier New"/>
+        </w:rPr>
+      </w:pPr>
+      <w:r>
+        <w:rPr>
+          <w:rFonts w:ascii="Courier New" w:hAnsi="Courier New" w:cs="Courier New"/>
+        </w:rPr>
+        <w:t>Rate</w:t>
+      </w:r>
+      <w:r>
+        <w:rPr>
+          <w:rFonts w:ascii="Courier New" w:hAnsi="Courier New" w:cs="Courier New"/>
+        </w:rPr>
+        <w:tab/>
+      </w:r>
+      <w:r>
+        <w:rPr>
+          <w:rFonts w:ascii="Courier New" w:hAnsi="Courier New" w:cs="Courier New"/>
+        </w:rPr>
+        <w:tab/>
+      </w:r>
+      <w:r>
+        <w:rPr>
+          <w:rFonts w:ascii="Courier New" w:hAnsi="Courier New" w:cs="Courier New"/>
+        </w:rPr>
+        <w:tab/>
+      </w:r>
+      <w:r>
+        <w:rPr>
+          <w:rFonts w:ascii="Courier New" w:hAnsi="Courier New" w:cs="Courier New"/>
+        </w:rPr>
+        <w:tab/>
+      </w:r>
+      <w:r>
+        <w:rPr>
+          <w:rFonts w:ascii="Courier New" w:hAnsi="Courier New" w:cs="Courier New"/>
+        </w:rPr>
+        <w:tab/>
+        <w:t>- 20</w:t>
+      </w:r>
+    </w:p>
+    <w:p>
+      <w:pPr>
+        <w:pStyle w:val="PlainText"/>
+        <w:rPr>
+          <w:rFonts w:ascii="Courier New" w:hAnsi="Courier New" w:cs="Courier New"/>
+        </w:rPr>
+      </w:pPr>
+      <w:r>
+        <w:rPr>
+          <w:rFonts w:ascii="Courier New" w:hAnsi="Courier New" w:cs="Courier New"/>
+        </w:rPr>
+        <w:t>Total Price</w:t>
+      </w:r>
+      <w:r>
+        <w:rPr>
+          <w:rFonts w:ascii="Courier New" w:hAnsi="Courier New" w:cs="Courier New"/>
+        </w:rPr>
+        <w:tab/>
+      </w:r>
+      <w:r>
+        <w:rPr>
+          <w:rFonts w:ascii="Courier New" w:hAnsi="Courier New" w:cs="Courier New"/>
+        </w:rPr>
+        <w:tab/>
+      </w:r>
+      <w:r>
+        <w:rPr>
+          <w:rFonts w:ascii="Courier New" w:hAnsi="Courier New" w:cs="Courier New"/>
+        </w:rPr>
+        <w:tab/>
+      </w:r>
+      <w:r>
+        <w:rPr>
+          <w:rFonts w:ascii="Courier New" w:hAnsi="Courier New" w:cs="Courier New"/>
+        </w:rPr>
+        <w:tab/>
+        <w:t>- 300.0</w:t>
+      </w:r>
+    </w:p>
+    <w:p>
+      <w:pPr>
+        <w:pStyle w:val="PlainText"/>
+        <w:rPr>
+          <w:rFonts w:ascii="Courier New" w:hAnsi="Courier New" w:cs="Courier New"/>
+          <w:color w:val="FF0000"/>
+        </w:rPr>
+      </w:pPr>
+      <w:r>
+        <w:rPr>
+          <w:rFonts w:ascii="Courier New" w:hAnsi="Courier New" w:cs="Courier New"/>
+          <w:color w:val="FF0000"/>
+        </w:rPr>
+        <w:t>Amount Received</w:t>
+      </w:r>
+      <w:r>
+        <w:rPr>
+          <w:rFonts w:ascii="Courier New" w:hAnsi="Courier New" w:cs="Courier New"/>
+          <w:color w:val="FF0000"/>
+        </w:rPr>
+        <w:tab/>
+      </w:r>
+      <w:r>
+        <w:rPr>
+          <w:rFonts w:ascii="Courier New" w:hAnsi="Courier New" w:cs="Courier New"/>
+          <w:color w:val="FF0000"/>
+        </w:rPr>
+        <w:tab/>
+      </w:r>
+      <w:r>
+        <w:rPr>
+          <w:rFonts w:ascii="Courier New" w:hAnsi="Courier New" w:cs="Courier New"/>
+          <w:color w:val="FF0000"/>
+        </w:rPr>
+        <w:tab/>
+        <w:t>- 1347</w:t>
+      </w:r>
+    </w:p>
+    <w:p>
+      <w:pPr>
+        <w:pStyle w:val="PlainText"/>
+        <w:rPr>
+          <w:rFonts w:ascii="Courier New" w:hAnsi="Courier New" w:cs="Courier New"/>
+          <w:b/>
+        </w:rPr>
+      </w:pPr>
+      <w:r>
+        <w:rPr>
+          <w:rFonts w:ascii="Courier New" w:hAnsi="Courier New" w:cs="Courier New"/>
+          <w:b/>
+        </w:rPr>
+        <w:t>Amount balance</w:t>
+      </w:r>
+      <w:r>
+        <w:rPr>
+          <w:rFonts w:ascii="Courier New" w:hAnsi="Courier New" w:cs="Courier New"/>
+          <w:b/>
+        </w:rPr>
+        <w:tab/>
+      </w:r>
+      <w:r>
+        <w:rPr>
+          <w:rFonts w:ascii="Courier New" w:hAnsi="Courier New" w:cs="Courier New"/>
+          <w:b/>
+        </w:rPr>
+        <w:tab/>
+      </w:r>
+      <w:r>
+        <w:rPr>
+          <w:rFonts w:ascii="Courier New" w:hAnsi="Courier New" w:cs="Courier New"/>
+          <w:b/>
+        </w:rPr>
+        <w:tab/>
+        <w:t>- 1430.0</w:t>
+      </w:r>
+    </w:p>
+    <w:p>
+      <w:pPr>
+        <w:pStyle w:val="PlainText"/>
+        <w:rPr>
+          <w:rFonts w:ascii="Courier New" w:hAnsi="Courier New" w:cs="Courier New"/>
+        </w:rPr>
+      </w:pPr>
+      <w:r>
+        <w:rPr>
+          <w:rFonts w:ascii="Courier New" w:hAnsi="Courier New" w:cs="Courier New"/>
+        </w:rPr>
+        <w:t>Amount Received mode</w:t>
+      </w:r>
+      <w:r>
+        <w:rPr>
+          <w:rFonts w:ascii="Courier New" w:hAnsi="Courier New" w:cs="Courier New"/>
+        </w:rPr>
+        <w:tab/>
+      </w:r>
+      <w:r>
+        <w:rPr>
+          <w:rFonts w:ascii="Courier New" w:hAnsi="Courier New" w:cs="Courier New"/>
+        </w:rPr>
+        <w:tab/>
+        <w:t>- CASH</w:t>
+      </w:r>
+    </w:p>
+    <w:p>
+      <w:pPr>
+        <w:pStyle w:val="PlainText"/>
+        <w:rPr>
+          <w:rFonts w:ascii="Courier New" w:hAnsi="Courier New" w:cs="Courier New"/>
+        </w:rPr>
+      </w:pPr>
+    </w:p>
+    <w:p>
+      <w:pPr>
+        <w:pStyle w:val="PlainText"/>
+        <w:rPr>
+          <w:rFonts w:ascii="Courier New" w:hAnsi="Courier New" w:cs="Courier New"/>
+          <w:b/>
+        </w:rPr>
+      </w:pPr>
     </w:p>
     <w:p>
       <w:pPr>

</xml_diff>

<commit_message>
21/01/2019 MAMATHA CHICK IN
</commit_message>
<xml_diff>
--- a/customer _details/GANGAMMA/SEP/TUMKUR/AR/PURCHASE DETAILS.docx
+++ b/customer _details/GANGAMMA/SEP/TUMKUR/AR/PURCHASE DETAILS.docx
@@ -45102,13 +45102,7 @@
         <w:rPr>
           <w:rFonts w:ascii="Courier New" w:hAnsi="Courier New" w:cs="Courier New"/>
         </w:rPr>
-        <w:t>FRI Jan 18</w:t>
-      </w:r>
-      <w:r>
-        <w:rPr>
-          <w:rFonts w:ascii="Courier New" w:hAnsi="Courier New" w:cs="Courier New"/>
-        </w:rPr>
-        <w:t xml:space="preserve"> 11:27:56 IST 2019</w:t>
+        <w:t>FRI Jan 18 11:27:56 IST 2019</w:t>
       </w:r>
     </w:p>
     <w:p>
@@ -45954,6 +45948,1356 @@
         <w:tab/>
         <w:t>- 2107.0</w:t>
       </w:r>
+    </w:p>
+    <w:p>
+      <w:pPr>
+        <w:pStyle w:val="PlainText"/>
+        <w:rPr>
+          <w:rFonts w:ascii="Courier New" w:hAnsi="Courier New" w:cs="Courier New"/>
+          <w:b/>
+        </w:rPr>
+      </w:pPr>
+    </w:p>
+    <w:p>
+      <w:pPr>
+        <w:pStyle w:val="PlainText"/>
+        <w:rPr>
+          <w:rFonts w:ascii="Courier New" w:hAnsi="Courier New" w:cs="Courier New"/>
+        </w:rPr>
+      </w:pPr>
+      <w:r>
+        <w:rPr>
+          <w:rFonts w:ascii="Courier New" w:hAnsi="Courier New" w:cs="Courier New"/>
+        </w:rPr>
+        <w:t>SUN Jan 20</w:t>
+      </w:r>
+      <w:r>
+        <w:rPr>
+          <w:rFonts w:ascii="Courier New" w:hAnsi="Courier New" w:cs="Courier New"/>
+        </w:rPr>
+        <w:t xml:space="preserve"> 12:47:11 IST 2019</w:t>
+      </w:r>
+    </w:p>
+    <w:p>
+      <w:pPr>
+        <w:pStyle w:val="PlainText"/>
+        <w:rPr>
+          <w:rFonts w:ascii="Courier New" w:hAnsi="Courier New" w:cs="Courier New"/>
+        </w:rPr>
+      </w:pPr>
+      <w:r>
+        <w:rPr>
+          <w:rFonts w:ascii="Courier New" w:hAnsi="Courier New" w:cs="Courier New"/>
+        </w:rPr>
+        <w:t>Person Name</w:t>
+      </w:r>
+      <w:r>
+        <w:rPr>
+          <w:rFonts w:ascii="Courier New" w:hAnsi="Courier New" w:cs="Courier New"/>
+        </w:rPr>
+        <w:tab/>
+      </w:r>
+      <w:r>
+        <w:rPr>
+          <w:rFonts w:ascii="Courier New" w:hAnsi="Courier New" w:cs="Courier New"/>
+        </w:rPr>
+        <w:tab/>
+      </w:r>
+      <w:r>
+        <w:rPr>
+          <w:rFonts w:ascii="Courier New" w:hAnsi="Courier New" w:cs="Courier New"/>
+        </w:rPr>
+        <w:tab/>
+      </w:r>
+      <w:r>
+        <w:rPr>
+          <w:rFonts w:ascii="Courier New" w:hAnsi="Courier New" w:cs="Courier New"/>
+        </w:rPr>
+        <w:tab/>
+        <w:t>- AR</w:t>
+      </w:r>
+    </w:p>
+    <w:p>
+      <w:pPr>
+        <w:pStyle w:val="PlainText"/>
+        <w:rPr>
+          <w:rFonts w:ascii="Courier New" w:hAnsi="Courier New" w:cs="Courier New"/>
+        </w:rPr>
+      </w:pPr>
+      <w:r>
+        <w:rPr>
+          <w:rFonts w:ascii="Courier New" w:hAnsi="Courier New" w:cs="Courier New"/>
+        </w:rPr>
+        <w:t>Bill number</w:t>
+      </w:r>
+      <w:r>
+        <w:rPr>
+          <w:rFonts w:ascii="Courier New" w:hAnsi="Courier New" w:cs="Courier New"/>
+        </w:rPr>
+        <w:tab/>
+      </w:r>
+      <w:r>
+        <w:rPr>
+          <w:rFonts w:ascii="Courier New" w:hAnsi="Courier New" w:cs="Courier New"/>
+        </w:rPr>
+        <w:tab/>
+      </w:r>
+      <w:r>
+        <w:rPr>
+          <w:rFonts w:ascii="Courier New" w:hAnsi="Courier New" w:cs="Courier New"/>
+        </w:rPr>
+        <w:tab/>
+      </w:r>
+      <w:r>
+        <w:rPr>
+          <w:rFonts w:ascii="Courier New" w:hAnsi="Courier New" w:cs="Courier New"/>
+        </w:rPr>
+        <w:tab/>
+        <w:t>- 10290</w:t>
+      </w:r>
+    </w:p>
+    <w:p>
+      <w:pPr>
+        <w:pStyle w:val="PlainText"/>
+        <w:rPr>
+          <w:rFonts w:ascii="Courier New" w:hAnsi="Courier New" w:cs="Courier New"/>
+        </w:rPr>
+      </w:pPr>
+      <w:r>
+        <w:rPr>
+          <w:rFonts w:ascii="Courier New" w:hAnsi="Courier New" w:cs="Courier New"/>
+        </w:rPr>
+        <w:t>---------------------------------------------------------------</w:t>
+      </w:r>
+    </w:p>
+    <w:p>
+      <w:pPr>
+        <w:pStyle w:val="PlainText"/>
+        <w:rPr>
+          <w:rFonts w:ascii="Courier New" w:hAnsi="Courier New" w:cs="Courier New"/>
+        </w:rPr>
+      </w:pPr>
+      <w:r>
+        <w:rPr>
+          <w:rFonts w:ascii="Courier New" w:hAnsi="Courier New" w:cs="Courier New"/>
+        </w:rPr>
+        <w:t>Item Name</w:t>
+      </w:r>
+      <w:r>
+        <w:rPr>
+          <w:rFonts w:ascii="Courier New" w:hAnsi="Courier New" w:cs="Courier New"/>
+        </w:rPr>
+        <w:tab/>
+      </w:r>
+      <w:r>
+        <w:rPr>
+          <w:rFonts w:ascii="Courier New" w:hAnsi="Courier New" w:cs="Courier New"/>
+        </w:rPr>
+        <w:tab/>
+      </w:r>
+      <w:r>
+        <w:rPr>
+          <w:rFonts w:ascii="Courier New" w:hAnsi="Courier New" w:cs="Courier New"/>
+        </w:rPr>
+        <w:tab/>
+      </w:r>
+      <w:r>
+        <w:rPr>
+          <w:rFonts w:ascii="Courier New" w:hAnsi="Courier New" w:cs="Courier New"/>
+        </w:rPr>
+        <w:tab/>
+        <w:t>- POTATO</w:t>
+      </w:r>
+    </w:p>
+    <w:p>
+      <w:pPr>
+        <w:pStyle w:val="PlainText"/>
+        <w:rPr>
+          <w:rFonts w:ascii="Courier New" w:hAnsi="Courier New" w:cs="Courier New"/>
+        </w:rPr>
+      </w:pPr>
+      <w:r>
+        <w:rPr>
+          <w:rFonts w:ascii="Courier New" w:hAnsi="Courier New" w:cs="Courier New"/>
+        </w:rPr>
+        <w:t>Number of Pockets</w:t>
+      </w:r>
+      <w:r>
+        <w:rPr>
+          <w:rFonts w:ascii="Courier New" w:hAnsi="Courier New" w:cs="Courier New"/>
+        </w:rPr>
+        <w:tab/>
+      </w:r>
+      <w:r>
+        <w:rPr>
+          <w:rFonts w:ascii="Courier New" w:hAnsi="Courier New" w:cs="Courier New"/>
+        </w:rPr>
+        <w:tab/>
+      </w:r>
+      <w:r>
+        <w:rPr>
+          <w:rFonts w:ascii="Courier New" w:hAnsi="Courier New" w:cs="Courier New"/>
+        </w:rPr>
+        <w:tab/>
+        <w:t>- 1</w:t>
+      </w:r>
+    </w:p>
+    <w:p>
+      <w:pPr>
+        <w:pStyle w:val="PlainText"/>
+        <w:rPr>
+          <w:rFonts w:ascii="Courier New" w:hAnsi="Courier New" w:cs="Courier New"/>
+        </w:rPr>
+      </w:pPr>
+      <w:r>
+        <w:rPr>
+          <w:rFonts w:ascii="Courier New" w:hAnsi="Courier New" w:cs="Courier New"/>
+        </w:rPr>
+        <w:t>Number of KGs</w:t>
+      </w:r>
+      <w:r>
+        <w:rPr>
+          <w:rFonts w:ascii="Courier New" w:hAnsi="Courier New" w:cs="Courier New"/>
+        </w:rPr>
+        <w:tab/>
+      </w:r>
+      <w:r>
+        <w:rPr>
+          <w:rFonts w:ascii="Courier New" w:hAnsi="Courier New" w:cs="Courier New"/>
+        </w:rPr>
+        <w:tab/>
+      </w:r>
+      <w:r>
+        <w:rPr>
+          <w:rFonts w:ascii="Courier New" w:hAnsi="Courier New" w:cs="Courier New"/>
+        </w:rPr>
+        <w:tab/>
+        <w:t>- 51</w:t>
+      </w:r>
+    </w:p>
+    <w:p>
+      <w:pPr>
+        <w:pStyle w:val="PlainText"/>
+        <w:rPr>
+          <w:rFonts w:ascii="Courier New" w:hAnsi="Courier New" w:cs="Courier New"/>
+        </w:rPr>
+      </w:pPr>
+      <w:r>
+        <w:rPr>
+          <w:rFonts w:ascii="Courier New" w:hAnsi="Courier New" w:cs="Courier New"/>
+        </w:rPr>
+        <w:t>Rate</w:t>
+      </w:r>
+      <w:r>
+        <w:rPr>
+          <w:rFonts w:ascii="Courier New" w:hAnsi="Courier New" w:cs="Courier New"/>
+        </w:rPr>
+        <w:tab/>
+      </w:r>
+      <w:r>
+        <w:rPr>
+          <w:rFonts w:ascii="Courier New" w:hAnsi="Courier New" w:cs="Courier New"/>
+        </w:rPr>
+        <w:tab/>
+      </w:r>
+      <w:r>
+        <w:rPr>
+          <w:rFonts w:ascii="Courier New" w:hAnsi="Courier New" w:cs="Courier New"/>
+        </w:rPr>
+        <w:tab/>
+      </w:r>
+      <w:r>
+        <w:rPr>
+          <w:rFonts w:ascii="Courier New" w:hAnsi="Courier New" w:cs="Courier New"/>
+        </w:rPr>
+        <w:tab/>
+      </w:r>
+      <w:r>
+        <w:rPr>
+          <w:rFonts w:ascii="Courier New" w:hAnsi="Courier New" w:cs="Courier New"/>
+        </w:rPr>
+        <w:tab/>
+        <w:t>- 15</w:t>
+      </w:r>
+    </w:p>
+    <w:p>
+      <w:pPr>
+        <w:pStyle w:val="PlainText"/>
+        <w:rPr>
+          <w:rFonts w:ascii="Courier New" w:hAnsi="Courier New" w:cs="Courier New"/>
+        </w:rPr>
+      </w:pPr>
+      <w:r>
+        <w:rPr>
+          <w:rFonts w:ascii="Courier New" w:hAnsi="Courier New" w:cs="Courier New"/>
+        </w:rPr>
+        <w:t>Total Price</w:t>
+      </w:r>
+      <w:r>
+        <w:rPr>
+          <w:rFonts w:ascii="Courier New" w:hAnsi="Courier New" w:cs="Courier New"/>
+        </w:rPr>
+        <w:tab/>
+      </w:r>
+      <w:r>
+        <w:rPr>
+          <w:rFonts w:ascii="Courier New" w:hAnsi="Courier New" w:cs="Courier New"/>
+        </w:rPr>
+        <w:tab/>
+      </w:r>
+      <w:r>
+        <w:rPr>
+          <w:rFonts w:ascii="Courier New" w:hAnsi="Courier New" w:cs="Courier New"/>
+        </w:rPr>
+        <w:tab/>
+      </w:r>
+      <w:r>
+        <w:rPr>
+          <w:rFonts w:ascii="Courier New" w:hAnsi="Courier New" w:cs="Courier New"/>
+        </w:rPr>
+        <w:tab/>
+        <w:t>- 765.0</w:t>
+      </w:r>
+    </w:p>
+    <w:p>
+      <w:pPr>
+        <w:pStyle w:val="PlainText"/>
+        <w:rPr>
+          <w:rFonts w:ascii="Courier New" w:hAnsi="Courier New" w:cs="Courier New"/>
+          <w:color w:val="FF0000"/>
+        </w:rPr>
+      </w:pPr>
+      <w:r>
+        <w:rPr>
+          <w:rFonts w:ascii="Courier New" w:hAnsi="Courier New" w:cs="Courier New"/>
+          <w:color w:val="FF0000"/>
+        </w:rPr>
+        <w:t>Amount Received</w:t>
+      </w:r>
+      <w:r>
+        <w:rPr>
+          <w:rFonts w:ascii="Courier New" w:hAnsi="Courier New" w:cs="Courier New"/>
+          <w:color w:val="FF0000"/>
+        </w:rPr>
+        <w:tab/>
+      </w:r>
+      <w:r>
+        <w:rPr>
+          <w:rFonts w:ascii="Courier New" w:hAnsi="Courier New" w:cs="Courier New"/>
+          <w:color w:val="FF0000"/>
+        </w:rPr>
+        <w:tab/>
+      </w:r>
+      <w:r>
+        <w:rPr>
+          <w:rFonts w:ascii="Courier New" w:hAnsi="Courier New" w:cs="Courier New"/>
+          <w:color w:val="FF0000"/>
+        </w:rPr>
+        <w:tab/>
+        <w:t>- 2107</w:t>
+      </w:r>
+    </w:p>
+    <w:p>
+      <w:pPr>
+        <w:pStyle w:val="PlainText"/>
+        <w:rPr>
+          <w:rFonts w:ascii="Courier New" w:hAnsi="Courier New" w:cs="Courier New"/>
+        </w:rPr>
+      </w:pPr>
+      <w:r>
+        <w:rPr>
+          <w:rFonts w:ascii="Courier New" w:hAnsi="Courier New" w:cs="Courier New"/>
+        </w:rPr>
+        <w:t>Amount balance</w:t>
+      </w:r>
+      <w:r>
+        <w:rPr>
+          <w:rFonts w:ascii="Courier New" w:hAnsi="Courier New" w:cs="Courier New"/>
+        </w:rPr>
+        <w:tab/>
+      </w:r>
+      <w:r>
+        <w:rPr>
+          <w:rFonts w:ascii="Courier New" w:hAnsi="Courier New" w:cs="Courier New"/>
+        </w:rPr>
+        <w:tab/>
+      </w:r>
+      <w:r>
+        <w:rPr>
+          <w:rFonts w:ascii="Courier New" w:hAnsi="Courier New" w:cs="Courier New"/>
+        </w:rPr>
+        <w:tab/>
+        <w:t>- 765.0</w:t>
+      </w:r>
+    </w:p>
+    <w:p>
+      <w:pPr>
+        <w:pStyle w:val="PlainText"/>
+        <w:rPr>
+          <w:rFonts w:ascii="Courier New" w:hAnsi="Courier New" w:cs="Courier New"/>
+        </w:rPr>
+      </w:pPr>
+      <w:r>
+        <w:rPr>
+          <w:rFonts w:ascii="Courier New" w:hAnsi="Courier New" w:cs="Courier New"/>
+        </w:rPr>
+        <w:t>Amount Received mode</w:t>
+      </w:r>
+      <w:r>
+        <w:rPr>
+          <w:rFonts w:ascii="Courier New" w:hAnsi="Courier New" w:cs="Courier New"/>
+        </w:rPr>
+        <w:tab/>
+      </w:r>
+      <w:r>
+        <w:rPr>
+          <w:rFonts w:ascii="Courier New" w:hAnsi="Courier New" w:cs="Courier New"/>
+        </w:rPr>
+        <w:tab/>
+        <w:t>- CASH</w:t>
+      </w:r>
+    </w:p>
+    <w:p>
+      <w:pPr>
+        <w:pStyle w:val="PlainText"/>
+        <w:rPr>
+          <w:rFonts w:ascii="Courier New" w:hAnsi="Courier New" w:cs="Courier New"/>
+        </w:rPr>
+      </w:pPr>
+    </w:p>
+    <w:p>
+      <w:pPr>
+        <w:pStyle w:val="PlainText"/>
+        <w:rPr>
+          <w:rFonts w:ascii="Courier New" w:hAnsi="Courier New" w:cs="Courier New"/>
+        </w:rPr>
+      </w:pPr>
+      <w:r>
+        <w:rPr>
+          <w:rFonts w:ascii="Courier New" w:hAnsi="Courier New" w:cs="Courier New"/>
+        </w:rPr>
+        <w:t>Item Name</w:t>
+      </w:r>
+      <w:r>
+        <w:rPr>
+          <w:rFonts w:ascii="Courier New" w:hAnsi="Courier New" w:cs="Courier New"/>
+        </w:rPr>
+        <w:tab/>
+      </w:r>
+      <w:r>
+        <w:rPr>
+          <w:rFonts w:ascii="Courier New" w:hAnsi="Courier New" w:cs="Courier New"/>
+        </w:rPr>
+        <w:tab/>
+      </w:r>
+      <w:r>
+        <w:rPr>
+          <w:rFonts w:ascii="Courier New" w:hAnsi="Courier New" w:cs="Courier New"/>
+        </w:rPr>
+        <w:tab/>
+      </w:r>
+      <w:r>
+        <w:rPr>
+          <w:rFonts w:ascii="Courier New" w:hAnsi="Courier New" w:cs="Courier New"/>
+        </w:rPr>
+        <w:tab/>
+        <w:t>- HEEREKAI</w:t>
+      </w:r>
+    </w:p>
+    <w:p>
+      <w:pPr>
+        <w:pStyle w:val="PlainText"/>
+        <w:rPr>
+          <w:rFonts w:ascii="Courier New" w:hAnsi="Courier New" w:cs="Courier New"/>
+        </w:rPr>
+      </w:pPr>
+      <w:r>
+        <w:rPr>
+          <w:rFonts w:ascii="Courier New" w:hAnsi="Courier New" w:cs="Courier New"/>
+        </w:rPr>
+        <w:t>Number of Pockets</w:t>
+      </w:r>
+      <w:r>
+        <w:rPr>
+          <w:rFonts w:ascii="Courier New" w:hAnsi="Courier New" w:cs="Courier New"/>
+        </w:rPr>
+        <w:tab/>
+      </w:r>
+      <w:r>
+        <w:rPr>
+          <w:rFonts w:ascii="Courier New" w:hAnsi="Courier New" w:cs="Courier New"/>
+        </w:rPr>
+        <w:tab/>
+      </w:r>
+      <w:r>
+        <w:rPr>
+          <w:rFonts w:ascii="Courier New" w:hAnsi="Courier New" w:cs="Courier New"/>
+        </w:rPr>
+        <w:tab/>
+        <w:t>- 1</w:t>
+      </w:r>
+    </w:p>
+    <w:p>
+      <w:pPr>
+        <w:pStyle w:val="PlainText"/>
+        <w:rPr>
+          <w:rFonts w:ascii="Courier New" w:hAnsi="Courier New" w:cs="Courier New"/>
+        </w:rPr>
+      </w:pPr>
+      <w:r>
+        <w:rPr>
+          <w:rFonts w:ascii="Courier New" w:hAnsi="Courier New" w:cs="Courier New"/>
+        </w:rPr>
+        <w:t>Number of KGs</w:t>
+      </w:r>
+      <w:r>
+        <w:rPr>
+          <w:rFonts w:ascii="Courier New" w:hAnsi="Courier New" w:cs="Courier New"/>
+        </w:rPr>
+        <w:tab/>
+      </w:r>
+      <w:r>
+        <w:rPr>
+          <w:rFonts w:ascii="Courier New" w:hAnsi="Courier New" w:cs="Courier New"/>
+        </w:rPr>
+        <w:tab/>
+      </w:r>
+      <w:r>
+        <w:rPr>
+          <w:rFonts w:ascii="Courier New" w:hAnsi="Courier New" w:cs="Courier New"/>
+        </w:rPr>
+        <w:tab/>
+        <w:t>- 36</w:t>
+      </w:r>
+    </w:p>
+    <w:p>
+      <w:pPr>
+        <w:pStyle w:val="PlainText"/>
+        <w:rPr>
+          <w:rFonts w:ascii="Courier New" w:hAnsi="Courier New" w:cs="Courier New"/>
+        </w:rPr>
+      </w:pPr>
+      <w:r>
+        <w:rPr>
+          <w:rFonts w:ascii="Courier New" w:hAnsi="Courier New" w:cs="Courier New"/>
+        </w:rPr>
+        <w:t>Rate</w:t>
+      </w:r>
+      <w:r>
+        <w:rPr>
+          <w:rFonts w:ascii="Courier New" w:hAnsi="Courier New" w:cs="Courier New"/>
+        </w:rPr>
+        <w:tab/>
+      </w:r>
+      <w:r>
+        <w:rPr>
+          <w:rFonts w:ascii="Courier New" w:hAnsi="Courier New" w:cs="Courier New"/>
+        </w:rPr>
+        <w:tab/>
+      </w:r>
+      <w:r>
+        <w:rPr>
+          <w:rFonts w:ascii="Courier New" w:hAnsi="Courier New" w:cs="Courier New"/>
+        </w:rPr>
+        <w:tab/>
+      </w:r>
+      <w:r>
+        <w:rPr>
+          <w:rFonts w:ascii="Courier New" w:hAnsi="Courier New" w:cs="Courier New"/>
+        </w:rPr>
+        <w:tab/>
+      </w:r>
+      <w:r>
+        <w:rPr>
+          <w:rFonts w:ascii="Courier New" w:hAnsi="Courier New" w:cs="Courier New"/>
+        </w:rPr>
+        <w:tab/>
+        <w:t>- 35</w:t>
+      </w:r>
+    </w:p>
+    <w:p>
+      <w:pPr>
+        <w:pStyle w:val="PlainText"/>
+        <w:rPr>
+          <w:rFonts w:ascii="Courier New" w:hAnsi="Courier New" w:cs="Courier New"/>
+        </w:rPr>
+      </w:pPr>
+      <w:r>
+        <w:rPr>
+          <w:rFonts w:ascii="Courier New" w:hAnsi="Courier New" w:cs="Courier New"/>
+        </w:rPr>
+        <w:t>Total Price</w:t>
+      </w:r>
+      <w:r>
+        <w:rPr>
+          <w:rFonts w:ascii="Courier New" w:hAnsi="Courier New" w:cs="Courier New"/>
+        </w:rPr>
+        <w:tab/>
+      </w:r>
+      <w:r>
+        <w:rPr>
+          <w:rFonts w:ascii="Courier New" w:hAnsi="Courier New" w:cs="Courier New"/>
+        </w:rPr>
+        <w:tab/>
+      </w:r>
+      <w:r>
+        <w:rPr>
+          <w:rFonts w:ascii="Courier New" w:hAnsi="Courier New" w:cs="Courier New"/>
+        </w:rPr>
+        <w:tab/>
+      </w:r>
+      <w:r>
+        <w:rPr>
+          <w:rFonts w:ascii="Courier New" w:hAnsi="Courier New" w:cs="Courier New"/>
+        </w:rPr>
+        <w:tab/>
+        <w:t>- 1260.0</w:t>
+      </w:r>
+    </w:p>
+    <w:p>
+      <w:pPr>
+        <w:pStyle w:val="PlainText"/>
+        <w:rPr>
+          <w:rFonts w:ascii="Courier New" w:hAnsi="Courier New" w:cs="Courier New"/>
+        </w:rPr>
+      </w:pPr>
+      <w:r>
+        <w:rPr>
+          <w:rFonts w:ascii="Courier New" w:hAnsi="Courier New" w:cs="Courier New"/>
+        </w:rPr>
+        <w:t>Amount balance</w:t>
+      </w:r>
+      <w:r>
+        <w:rPr>
+          <w:rFonts w:ascii="Courier New" w:hAnsi="Courier New" w:cs="Courier New"/>
+        </w:rPr>
+        <w:tab/>
+      </w:r>
+      <w:r>
+        <w:rPr>
+          <w:rFonts w:ascii="Courier New" w:hAnsi="Courier New" w:cs="Courier New"/>
+        </w:rPr>
+        <w:tab/>
+      </w:r>
+      <w:r>
+        <w:rPr>
+          <w:rFonts w:ascii="Courier New" w:hAnsi="Courier New" w:cs="Courier New"/>
+        </w:rPr>
+        <w:tab/>
+        <w:t>- 2025.0</w:t>
+      </w:r>
+    </w:p>
+    <w:p>
+      <w:pPr>
+        <w:pStyle w:val="PlainText"/>
+        <w:rPr>
+          <w:rFonts w:ascii="Courier New" w:hAnsi="Courier New" w:cs="Courier New"/>
+        </w:rPr>
+      </w:pPr>
+    </w:p>
+    <w:p>
+      <w:pPr>
+        <w:pStyle w:val="PlainText"/>
+        <w:rPr>
+          <w:rFonts w:ascii="Courier New" w:hAnsi="Courier New" w:cs="Courier New"/>
+        </w:rPr>
+      </w:pPr>
+      <w:r>
+        <w:rPr>
+          <w:rFonts w:ascii="Courier New" w:hAnsi="Courier New" w:cs="Courier New"/>
+        </w:rPr>
+        <w:t>Item Name</w:t>
+      </w:r>
+      <w:r>
+        <w:rPr>
+          <w:rFonts w:ascii="Courier New" w:hAnsi="Courier New" w:cs="Courier New"/>
+        </w:rPr>
+        <w:tab/>
+      </w:r>
+      <w:r>
+        <w:rPr>
+          <w:rFonts w:ascii="Courier New" w:hAnsi="Courier New" w:cs="Courier New"/>
+        </w:rPr>
+        <w:tab/>
+      </w:r>
+      <w:r>
+        <w:rPr>
+          <w:rFonts w:ascii="Courier New" w:hAnsi="Courier New" w:cs="Courier New"/>
+        </w:rPr>
+        <w:tab/>
+      </w:r>
+      <w:r>
+        <w:rPr>
+          <w:rFonts w:ascii="Courier New" w:hAnsi="Courier New" w:cs="Courier New"/>
+        </w:rPr>
+        <w:tab/>
+        <w:t>- MULANGI</w:t>
+      </w:r>
+    </w:p>
+    <w:p>
+      <w:pPr>
+        <w:pStyle w:val="PlainText"/>
+        <w:rPr>
+          <w:rFonts w:ascii="Courier New" w:hAnsi="Courier New" w:cs="Courier New"/>
+        </w:rPr>
+      </w:pPr>
+      <w:r>
+        <w:rPr>
+          <w:rFonts w:ascii="Courier New" w:hAnsi="Courier New" w:cs="Courier New"/>
+        </w:rPr>
+        <w:t>Number of Pockets</w:t>
+      </w:r>
+      <w:r>
+        <w:rPr>
+          <w:rFonts w:ascii="Courier New" w:hAnsi="Courier New" w:cs="Courier New"/>
+        </w:rPr>
+        <w:tab/>
+      </w:r>
+      <w:r>
+        <w:rPr>
+          <w:rFonts w:ascii="Courier New" w:hAnsi="Courier New" w:cs="Courier New"/>
+        </w:rPr>
+        <w:tab/>
+      </w:r>
+      <w:r>
+        <w:rPr>
+          <w:rFonts w:ascii="Courier New" w:hAnsi="Courier New" w:cs="Courier New"/>
+        </w:rPr>
+        <w:tab/>
+        <w:t>- 1</w:t>
+      </w:r>
+    </w:p>
+    <w:p>
+      <w:pPr>
+        <w:pStyle w:val="PlainText"/>
+        <w:rPr>
+          <w:rFonts w:ascii="Courier New" w:hAnsi="Courier New" w:cs="Courier New"/>
+        </w:rPr>
+      </w:pPr>
+      <w:r>
+        <w:rPr>
+          <w:rFonts w:ascii="Courier New" w:hAnsi="Courier New" w:cs="Courier New"/>
+        </w:rPr>
+        <w:t>Number of KGs</w:t>
+      </w:r>
+      <w:r>
+        <w:rPr>
+          <w:rFonts w:ascii="Courier New" w:hAnsi="Courier New" w:cs="Courier New"/>
+        </w:rPr>
+        <w:tab/>
+      </w:r>
+      <w:r>
+        <w:rPr>
+          <w:rFonts w:ascii="Courier New" w:hAnsi="Courier New" w:cs="Courier New"/>
+        </w:rPr>
+        <w:tab/>
+      </w:r>
+      <w:r>
+        <w:rPr>
+          <w:rFonts w:ascii="Courier New" w:hAnsi="Courier New" w:cs="Courier New"/>
+        </w:rPr>
+        <w:tab/>
+        <w:t>- 20</w:t>
+      </w:r>
+    </w:p>
+    <w:p>
+      <w:pPr>
+        <w:pStyle w:val="PlainText"/>
+        <w:rPr>
+          <w:rFonts w:ascii="Courier New" w:hAnsi="Courier New" w:cs="Courier New"/>
+        </w:rPr>
+      </w:pPr>
+      <w:r>
+        <w:rPr>
+          <w:rFonts w:ascii="Courier New" w:hAnsi="Courier New" w:cs="Courier New"/>
+        </w:rPr>
+        <w:t>Rate</w:t>
+      </w:r>
+      <w:r>
+        <w:rPr>
+          <w:rFonts w:ascii="Courier New" w:hAnsi="Courier New" w:cs="Courier New"/>
+        </w:rPr>
+        <w:tab/>
+      </w:r>
+      <w:r>
+        <w:rPr>
+          <w:rFonts w:ascii="Courier New" w:hAnsi="Courier New" w:cs="Courier New"/>
+        </w:rPr>
+        <w:tab/>
+      </w:r>
+      <w:r>
+        <w:rPr>
+          <w:rFonts w:ascii="Courier New" w:hAnsi="Courier New" w:cs="Courier New"/>
+        </w:rPr>
+        <w:tab/>
+      </w:r>
+      <w:r>
+        <w:rPr>
+          <w:rFonts w:ascii="Courier New" w:hAnsi="Courier New" w:cs="Courier New"/>
+        </w:rPr>
+        <w:tab/>
+      </w:r>
+      <w:r>
+        <w:rPr>
+          <w:rFonts w:ascii="Courier New" w:hAnsi="Courier New" w:cs="Courier New"/>
+        </w:rPr>
+        <w:tab/>
+        <w:t>- 16</w:t>
+      </w:r>
+    </w:p>
+    <w:p>
+      <w:pPr>
+        <w:pStyle w:val="PlainText"/>
+        <w:rPr>
+          <w:rFonts w:ascii="Courier New" w:hAnsi="Courier New" w:cs="Courier New"/>
+        </w:rPr>
+      </w:pPr>
+      <w:r>
+        <w:rPr>
+          <w:rFonts w:ascii="Courier New" w:hAnsi="Courier New" w:cs="Courier New"/>
+        </w:rPr>
+        <w:t>Total Price</w:t>
+      </w:r>
+      <w:r>
+        <w:rPr>
+          <w:rFonts w:ascii="Courier New" w:hAnsi="Courier New" w:cs="Courier New"/>
+        </w:rPr>
+        <w:tab/>
+      </w:r>
+      <w:r>
+        <w:rPr>
+          <w:rFonts w:ascii="Courier New" w:hAnsi="Courier New" w:cs="Courier New"/>
+        </w:rPr>
+        <w:tab/>
+      </w:r>
+      <w:r>
+        <w:rPr>
+          <w:rFonts w:ascii="Courier New" w:hAnsi="Courier New" w:cs="Courier New"/>
+        </w:rPr>
+        <w:tab/>
+      </w:r>
+      <w:r>
+        <w:rPr>
+          <w:rFonts w:ascii="Courier New" w:hAnsi="Courier New" w:cs="Courier New"/>
+        </w:rPr>
+        <w:tab/>
+        <w:t>- 320.0</w:t>
+      </w:r>
+    </w:p>
+    <w:p>
+      <w:pPr>
+        <w:pStyle w:val="PlainText"/>
+        <w:rPr>
+          <w:rFonts w:ascii="Courier New" w:hAnsi="Courier New" w:cs="Courier New"/>
+        </w:rPr>
+      </w:pPr>
+      <w:r>
+        <w:rPr>
+          <w:rFonts w:ascii="Courier New" w:hAnsi="Courier New" w:cs="Courier New"/>
+        </w:rPr>
+        <w:t>Amount balance</w:t>
+      </w:r>
+      <w:r>
+        <w:rPr>
+          <w:rFonts w:ascii="Courier New" w:hAnsi="Courier New" w:cs="Courier New"/>
+        </w:rPr>
+        <w:tab/>
+      </w:r>
+      <w:r>
+        <w:rPr>
+          <w:rFonts w:ascii="Courier New" w:hAnsi="Courier New" w:cs="Courier New"/>
+        </w:rPr>
+        <w:tab/>
+      </w:r>
+      <w:r>
+        <w:rPr>
+          <w:rFonts w:ascii="Courier New" w:hAnsi="Courier New" w:cs="Courier New"/>
+        </w:rPr>
+        <w:tab/>
+        <w:t>- 2345.0</w:t>
+      </w:r>
+    </w:p>
+    <w:p>
+      <w:pPr>
+        <w:pStyle w:val="PlainText"/>
+        <w:rPr>
+          <w:rFonts w:ascii="Courier New" w:hAnsi="Courier New" w:cs="Courier New"/>
+        </w:rPr>
+      </w:pPr>
+    </w:p>
+    <w:p>
+      <w:pPr>
+        <w:pStyle w:val="PlainText"/>
+        <w:rPr>
+          <w:rFonts w:ascii="Courier New" w:hAnsi="Courier New" w:cs="Courier New"/>
+        </w:rPr>
+      </w:pPr>
+      <w:r>
+        <w:rPr>
+          <w:rFonts w:ascii="Courier New" w:hAnsi="Courier New" w:cs="Courier New"/>
+        </w:rPr>
+        <w:t>Item Name</w:t>
+      </w:r>
+      <w:r>
+        <w:rPr>
+          <w:rFonts w:ascii="Courier New" w:hAnsi="Courier New" w:cs="Courier New"/>
+        </w:rPr>
+        <w:tab/>
+      </w:r>
+      <w:r>
+        <w:rPr>
+          <w:rFonts w:ascii="Courier New" w:hAnsi="Courier New" w:cs="Courier New"/>
+        </w:rPr>
+        <w:tab/>
+      </w:r>
+      <w:r>
+        <w:rPr>
+          <w:rFonts w:ascii="Courier New" w:hAnsi="Courier New" w:cs="Courier New"/>
+        </w:rPr>
+        <w:tab/>
+      </w:r>
+      <w:r>
+        <w:rPr>
+          <w:rFonts w:ascii="Courier New" w:hAnsi="Courier New" w:cs="Courier New"/>
+        </w:rPr>
+        <w:tab/>
+        <w:t>- CARROT</w:t>
+      </w:r>
+    </w:p>
+    <w:p>
+      <w:pPr>
+        <w:pStyle w:val="PlainText"/>
+        <w:rPr>
+          <w:rFonts w:ascii="Courier New" w:hAnsi="Courier New" w:cs="Courier New"/>
+        </w:rPr>
+      </w:pPr>
+      <w:r>
+        <w:rPr>
+          <w:rFonts w:ascii="Courier New" w:hAnsi="Courier New" w:cs="Courier New"/>
+        </w:rPr>
+        <w:t>Number of Pockets</w:t>
+      </w:r>
+      <w:r>
+        <w:rPr>
+          <w:rFonts w:ascii="Courier New" w:hAnsi="Courier New" w:cs="Courier New"/>
+        </w:rPr>
+        <w:tab/>
+      </w:r>
+      <w:r>
+        <w:rPr>
+          <w:rFonts w:ascii="Courier New" w:hAnsi="Courier New" w:cs="Courier New"/>
+        </w:rPr>
+        <w:tab/>
+      </w:r>
+      <w:r>
+        <w:rPr>
+          <w:rFonts w:ascii="Courier New" w:hAnsi="Courier New" w:cs="Courier New"/>
+        </w:rPr>
+        <w:tab/>
+        <w:t>- 1</w:t>
+      </w:r>
+    </w:p>
+    <w:p>
+      <w:pPr>
+        <w:pStyle w:val="PlainText"/>
+        <w:rPr>
+          <w:rFonts w:ascii="Courier New" w:hAnsi="Courier New" w:cs="Courier New"/>
+        </w:rPr>
+      </w:pPr>
+      <w:r>
+        <w:rPr>
+          <w:rFonts w:ascii="Courier New" w:hAnsi="Courier New" w:cs="Courier New"/>
+        </w:rPr>
+        <w:t>Number of KGs</w:t>
+      </w:r>
+      <w:r>
+        <w:rPr>
+          <w:rFonts w:ascii="Courier New" w:hAnsi="Courier New" w:cs="Courier New"/>
+        </w:rPr>
+        <w:tab/>
+      </w:r>
+      <w:r>
+        <w:rPr>
+          <w:rFonts w:ascii="Courier New" w:hAnsi="Courier New" w:cs="Courier New"/>
+        </w:rPr>
+        <w:tab/>
+      </w:r>
+      <w:r>
+        <w:rPr>
+          <w:rFonts w:ascii="Courier New" w:hAnsi="Courier New" w:cs="Courier New"/>
+        </w:rPr>
+        <w:tab/>
+        <w:t>- 25</w:t>
+      </w:r>
+    </w:p>
+    <w:p>
+      <w:pPr>
+        <w:pStyle w:val="PlainText"/>
+        <w:rPr>
+          <w:rFonts w:ascii="Courier New" w:hAnsi="Courier New" w:cs="Courier New"/>
+        </w:rPr>
+      </w:pPr>
+      <w:r>
+        <w:rPr>
+          <w:rFonts w:ascii="Courier New" w:hAnsi="Courier New" w:cs="Courier New"/>
+        </w:rPr>
+        <w:t>Rate</w:t>
+      </w:r>
+      <w:r>
+        <w:rPr>
+          <w:rFonts w:ascii="Courier New" w:hAnsi="Courier New" w:cs="Courier New"/>
+        </w:rPr>
+        <w:tab/>
+      </w:r>
+      <w:r>
+        <w:rPr>
+          <w:rFonts w:ascii="Courier New" w:hAnsi="Courier New" w:cs="Courier New"/>
+        </w:rPr>
+        <w:tab/>
+      </w:r>
+      <w:r>
+        <w:rPr>
+          <w:rFonts w:ascii="Courier New" w:hAnsi="Courier New" w:cs="Courier New"/>
+        </w:rPr>
+        <w:tab/>
+      </w:r>
+      <w:r>
+        <w:rPr>
+          <w:rFonts w:ascii="Courier New" w:hAnsi="Courier New" w:cs="Courier New"/>
+        </w:rPr>
+        <w:tab/>
+      </w:r>
+      <w:r>
+        <w:rPr>
+          <w:rFonts w:ascii="Courier New" w:hAnsi="Courier New" w:cs="Courier New"/>
+        </w:rPr>
+        <w:tab/>
+        <w:t>- 16</w:t>
+      </w:r>
+    </w:p>
+    <w:p>
+      <w:pPr>
+        <w:pStyle w:val="PlainText"/>
+        <w:rPr>
+          <w:rFonts w:ascii="Courier New" w:hAnsi="Courier New" w:cs="Courier New"/>
+        </w:rPr>
+      </w:pPr>
+      <w:r>
+        <w:rPr>
+          <w:rFonts w:ascii="Courier New" w:hAnsi="Courier New" w:cs="Courier New"/>
+        </w:rPr>
+        <w:t>Total Price</w:t>
+      </w:r>
+      <w:r>
+        <w:rPr>
+          <w:rFonts w:ascii="Courier New" w:hAnsi="Courier New" w:cs="Courier New"/>
+        </w:rPr>
+        <w:tab/>
+      </w:r>
+      <w:r>
+        <w:rPr>
+          <w:rFonts w:ascii="Courier New" w:hAnsi="Courier New" w:cs="Courier New"/>
+        </w:rPr>
+        <w:tab/>
+      </w:r>
+      <w:r>
+        <w:rPr>
+          <w:rFonts w:ascii="Courier New" w:hAnsi="Courier New" w:cs="Courier New"/>
+        </w:rPr>
+        <w:tab/>
+      </w:r>
+      <w:r>
+        <w:rPr>
+          <w:rFonts w:ascii="Courier New" w:hAnsi="Courier New" w:cs="Courier New"/>
+        </w:rPr>
+        <w:tab/>
+        <w:t>- 400.0</w:t>
+      </w:r>
+    </w:p>
+    <w:p>
+      <w:pPr>
+        <w:pStyle w:val="PlainText"/>
+        <w:rPr>
+          <w:rFonts w:ascii="Courier New" w:hAnsi="Courier New" w:cs="Courier New"/>
+        </w:rPr>
+      </w:pPr>
+      <w:r>
+        <w:rPr>
+          <w:rFonts w:ascii="Courier New" w:hAnsi="Courier New" w:cs="Courier New"/>
+        </w:rPr>
+        <w:t>Amount balance</w:t>
+      </w:r>
+      <w:r>
+        <w:rPr>
+          <w:rFonts w:ascii="Courier New" w:hAnsi="Courier New" w:cs="Courier New"/>
+        </w:rPr>
+        <w:tab/>
+      </w:r>
+      <w:r>
+        <w:rPr>
+          <w:rFonts w:ascii="Courier New" w:hAnsi="Courier New" w:cs="Courier New"/>
+        </w:rPr>
+        <w:tab/>
+      </w:r>
+      <w:r>
+        <w:rPr>
+          <w:rFonts w:ascii="Courier New" w:hAnsi="Courier New" w:cs="Courier New"/>
+        </w:rPr>
+        <w:tab/>
+        <w:t>- 2745.0</w:t>
+      </w:r>
+    </w:p>
+    <w:p>
+      <w:pPr>
+        <w:pStyle w:val="PlainText"/>
+        <w:rPr>
+          <w:rFonts w:ascii="Courier New" w:hAnsi="Courier New" w:cs="Courier New"/>
+        </w:rPr>
+      </w:pPr>
+    </w:p>
+    <w:p>
+      <w:pPr>
+        <w:pStyle w:val="PlainText"/>
+        <w:rPr>
+          <w:rFonts w:ascii="Courier New" w:hAnsi="Courier New" w:cs="Courier New"/>
+        </w:rPr>
+      </w:pPr>
+      <w:r>
+        <w:rPr>
+          <w:rFonts w:ascii="Courier New" w:hAnsi="Courier New" w:cs="Courier New"/>
+        </w:rPr>
+        <w:t>Item Name</w:t>
+      </w:r>
+      <w:r>
+        <w:rPr>
+          <w:rFonts w:ascii="Courier New" w:hAnsi="Courier New" w:cs="Courier New"/>
+        </w:rPr>
+        <w:tab/>
+      </w:r>
+      <w:r>
+        <w:rPr>
+          <w:rFonts w:ascii="Courier New" w:hAnsi="Courier New" w:cs="Courier New"/>
+        </w:rPr>
+        <w:tab/>
+      </w:r>
+      <w:r>
+        <w:rPr>
+          <w:rFonts w:ascii="Courier New" w:hAnsi="Courier New" w:cs="Courier New"/>
+        </w:rPr>
+        <w:tab/>
+      </w:r>
+      <w:r>
+        <w:rPr>
+          <w:rFonts w:ascii="Courier New" w:hAnsi="Courier New" w:cs="Courier New"/>
+        </w:rPr>
+        <w:tab/>
+        <w:t>- BEET</w:t>
+      </w:r>
+    </w:p>
+    <w:p>
+      <w:pPr>
+        <w:pStyle w:val="PlainText"/>
+        <w:rPr>
+          <w:rFonts w:ascii="Courier New" w:hAnsi="Courier New" w:cs="Courier New"/>
+        </w:rPr>
+      </w:pPr>
+      <w:r>
+        <w:rPr>
+          <w:rFonts w:ascii="Courier New" w:hAnsi="Courier New" w:cs="Courier New"/>
+        </w:rPr>
+        <w:t>Number of Pockets</w:t>
+      </w:r>
+      <w:r>
+        <w:rPr>
+          <w:rFonts w:ascii="Courier New" w:hAnsi="Courier New" w:cs="Courier New"/>
+        </w:rPr>
+        <w:tab/>
+      </w:r>
+      <w:r>
+        <w:rPr>
+          <w:rFonts w:ascii="Courier New" w:hAnsi="Courier New" w:cs="Courier New"/>
+        </w:rPr>
+        <w:tab/>
+      </w:r>
+      <w:r>
+        <w:rPr>
+          <w:rFonts w:ascii="Courier New" w:hAnsi="Courier New" w:cs="Courier New"/>
+        </w:rPr>
+        <w:tab/>
+        <w:t>- 1</w:t>
+      </w:r>
+    </w:p>
+    <w:p>
+      <w:pPr>
+        <w:pStyle w:val="PlainText"/>
+        <w:rPr>
+          <w:rFonts w:ascii="Courier New" w:hAnsi="Courier New" w:cs="Courier New"/>
+        </w:rPr>
+      </w:pPr>
+      <w:r>
+        <w:rPr>
+          <w:rFonts w:ascii="Courier New" w:hAnsi="Courier New" w:cs="Courier New"/>
+        </w:rPr>
+        <w:t>Number of KGs</w:t>
+      </w:r>
+      <w:r>
+        <w:rPr>
+          <w:rFonts w:ascii="Courier New" w:hAnsi="Courier New" w:cs="Courier New"/>
+        </w:rPr>
+        <w:tab/>
+      </w:r>
+      <w:r>
+        <w:rPr>
+          <w:rFonts w:ascii="Courier New" w:hAnsi="Courier New" w:cs="Courier New"/>
+        </w:rPr>
+        <w:tab/>
+      </w:r>
+      <w:r>
+        <w:rPr>
+          <w:rFonts w:ascii="Courier New" w:hAnsi="Courier New" w:cs="Courier New"/>
+        </w:rPr>
+        <w:tab/>
+        <w:t>- 15</w:t>
+      </w:r>
+    </w:p>
+    <w:p>
+      <w:pPr>
+        <w:pStyle w:val="PlainText"/>
+        <w:rPr>
+          <w:rFonts w:ascii="Courier New" w:hAnsi="Courier New" w:cs="Courier New"/>
+        </w:rPr>
+      </w:pPr>
+      <w:r>
+        <w:rPr>
+          <w:rFonts w:ascii="Courier New" w:hAnsi="Courier New" w:cs="Courier New"/>
+        </w:rPr>
+        <w:t>Rate</w:t>
+      </w:r>
+      <w:r>
+        <w:rPr>
+          <w:rFonts w:ascii="Courier New" w:hAnsi="Courier New" w:cs="Courier New"/>
+        </w:rPr>
+        <w:tab/>
+      </w:r>
+      <w:r>
+        <w:rPr>
+          <w:rFonts w:ascii="Courier New" w:hAnsi="Courier New" w:cs="Courier New"/>
+        </w:rPr>
+        <w:tab/>
+      </w:r>
+      <w:r>
+        <w:rPr>
+          <w:rFonts w:ascii="Courier New" w:hAnsi="Courier New" w:cs="Courier New"/>
+        </w:rPr>
+        <w:tab/>
+      </w:r>
+      <w:r>
+        <w:rPr>
+          <w:rFonts w:ascii="Courier New" w:hAnsi="Courier New" w:cs="Courier New"/>
+        </w:rPr>
+        <w:tab/>
+      </w:r>
+      <w:r>
+        <w:rPr>
+          <w:rFonts w:ascii="Courier New" w:hAnsi="Courier New" w:cs="Courier New"/>
+        </w:rPr>
+        <w:tab/>
+        <w:t>- 24</w:t>
+      </w:r>
+    </w:p>
+    <w:p>
+      <w:pPr>
+        <w:pStyle w:val="PlainText"/>
+        <w:rPr>
+          <w:rFonts w:ascii="Courier New" w:hAnsi="Courier New" w:cs="Courier New"/>
+        </w:rPr>
+      </w:pPr>
+      <w:r>
+        <w:rPr>
+          <w:rFonts w:ascii="Courier New" w:hAnsi="Courier New" w:cs="Courier New"/>
+        </w:rPr>
+        <w:t>Total Price</w:t>
+      </w:r>
+      <w:r>
+        <w:rPr>
+          <w:rFonts w:ascii="Courier New" w:hAnsi="Courier New" w:cs="Courier New"/>
+        </w:rPr>
+        <w:tab/>
+      </w:r>
+      <w:r>
+        <w:rPr>
+          <w:rFonts w:ascii="Courier New" w:hAnsi="Courier New" w:cs="Courier New"/>
+        </w:rPr>
+        <w:tab/>
+      </w:r>
+      <w:r>
+        <w:rPr>
+          <w:rFonts w:ascii="Courier New" w:hAnsi="Courier New" w:cs="Courier New"/>
+        </w:rPr>
+        <w:tab/>
+      </w:r>
+      <w:r>
+        <w:rPr>
+          <w:rFonts w:ascii="Courier New" w:hAnsi="Courier New" w:cs="Courier New"/>
+        </w:rPr>
+        <w:tab/>
+        <w:t>- 360.0</w:t>
+      </w:r>
+    </w:p>
+    <w:p>
+      <w:pPr>
+        <w:pStyle w:val="PlainText"/>
+        <w:rPr>
+          <w:rFonts w:ascii="Courier New" w:hAnsi="Courier New" w:cs="Courier New"/>
+          <w:b/>
+        </w:rPr>
+      </w:pPr>
+      <w:r>
+        <w:rPr>
+          <w:rFonts w:ascii="Courier New" w:hAnsi="Courier New" w:cs="Courier New"/>
+          <w:b/>
+        </w:rPr>
+        <w:t>Amount balance</w:t>
+      </w:r>
+      <w:r>
+        <w:rPr>
+          <w:rFonts w:ascii="Courier New" w:hAnsi="Courier New" w:cs="Courier New"/>
+          <w:b/>
+        </w:rPr>
+        <w:tab/>
+      </w:r>
+      <w:r>
+        <w:rPr>
+          <w:rFonts w:ascii="Courier New" w:hAnsi="Courier New" w:cs="Courier New"/>
+          <w:b/>
+        </w:rPr>
+        <w:tab/>
+      </w:r>
+      <w:r>
+        <w:rPr>
+          <w:rFonts w:ascii="Courier New" w:hAnsi="Courier New" w:cs="Courier New"/>
+          <w:b/>
+        </w:rPr>
+        <w:tab/>
+        <w:t>- 3105.0</w:t>
+      </w:r>
+    </w:p>
+    <w:p>
+      <w:pPr>
+        <w:pStyle w:val="PlainText"/>
+        <w:rPr>
+          <w:rFonts w:ascii="Courier New" w:hAnsi="Courier New" w:cs="Courier New"/>
+        </w:rPr>
+      </w:pPr>
+    </w:p>
+    <w:p>
+      <w:pPr>
+        <w:pStyle w:val="PlainText"/>
+        <w:rPr>
+          <w:rFonts w:ascii="Courier New" w:hAnsi="Courier New" w:cs="Courier New"/>
+          <w:b/>
+        </w:rPr>
+      </w:pPr>
     </w:p>
     <w:p>
       <w:pPr>

</xml_diff>

<commit_message>
12/02/2019 MAMATHA CHICK IN
</commit_message>
<xml_diff>
--- a/customer _details/GANGAMMA/SEP/TUMKUR/AR/PURCHASE DETAILS.docx
+++ b/customer _details/GANGAMMA/SEP/TUMKUR/AR/PURCHASE DETAILS.docx
@@ -52268,13 +52268,7 @@
         <w:rPr>
           <w:rFonts w:ascii="Courier New" w:hAnsi="Courier New" w:cs="Courier New"/>
         </w:rPr>
-        <w:t>FRI Feb 08</w:t>
-      </w:r>
-      <w:r>
-        <w:rPr>
-          <w:rFonts w:ascii="Courier New" w:hAnsi="Courier New" w:cs="Courier New"/>
-        </w:rPr>
-        <w:t xml:space="preserve"> 11:26:35 IST 2019</w:t>
+        <w:t>FRI Feb 08 11:26:35 IST 2019</w:t>
       </w:r>
     </w:p>
     <w:p>
@@ -53120,6 +53114,666 @@
         <w:tab/>
         <w:t>- 1766.0</w:t>
       </w:r>
+    </w:p>
+    <w:p>
+      <w:pPr>
+        <w:pStyle w:val="PlainText"/>
+        <w:rPr>
+          <w:rFonts w:ascii="Courier New" w:hAnsi="Courier New" w:cs="Courier New"/>
+          <w:b/>
+        </w:rPr>
+      </w:pPr>
+    </w:p>
+    <w:p>
+      <w:pPr>
+        <w:pStyle w:val="PlainText"/>
+        <w:rPr>
+          <w:rFonts w:ascii="Courier New" w:hAnsi="Courier New" w:cs="Courier New"/>
+        </w:rPr>
+      </w:pPr>
+      <w:r>
+        <w:rPr>
+          <w:rFonts w:ascii="Courier New" w:hAnsi="Courier New" w:cs="Courier New"/>
+        </w:rPr>
+        <w:t>SUN Feb 10</w:t>
+      </w:r>
+      <w:r>
+        <w:rPr>
+          <w:rFonts w:ascii="Courier New" w:hAnsi="Courier New" w:cs="Courier New"/>
+        </w:rPr>
+        <w:t xml:space="preserve"> 12:10:38 IST 2019</w:t>
+      </w:r>
+    </w:p>
+    <w:p>
+      <w:pPr>
+        <w:pStyle w:val="PlainText"/>
+        <w:rPr>
+          <w:rFonts w:ascii="Courier New" w:hAnsi="Courier New" w:cs="Courier New"/>
+        </w:rPr>
+      </w:pPr>
+      <w:r>
+        <w:rPr>
+          <w:rFonts w:ascii="Courier New" w:hAnsi="Courier New" w:cs="Courier New"/>
+        </w:rPr>
+        <w:t>Person Name</w:t>
+      </w:r>
+      <w:r>
+        <w:rPr>
+          <w:rFonts w:ascii="Courier New" w:hAnsi="Courier New" w:cs="Courier New"/>
+        </w:rPr>
+        <w:tab/>
+      </w:r>
+      <w:r>
+        <w:rPr>
+          <w:rFonts w:ascii="Courier New" w:hAnsi="Courier New" w:cs="Courier New"/>
+        </w:rPr>
+        <w:tab/>
+      </w:r>
+      <w:r>
+        <w:rPr>
+          <w:rFonts w:ascii="Courier New" w:hAnsi="Courier New" w:cs="Courier New"/>
+        </w:rPr>
+        <w:tab/>
+      </w:r>
+      <w:r>
+        <w:rPr>
+          <w:rFonts w:ascii="Courier New" w:hAnsi="Courier New" w:cs="Courier New"/>
+        </w:rPr>
+        <w:tab/>
+        <w:t>- AR</w:t>
+      </w:r>
+    </w:p>
+    <w:p>
+      <w:pPr>
+        <w:pStyle w:val="PlainText"/>
+        <w:rPr>
+          <w:rFonts w:ascii="Courier New" w:hAnsi="Courier New" w:cs="Courier New"/>
+        </w:rPr>
+      </w:pPr>
+      <w:r>
+        <w:rPr>
+          <w:rFonts w:ascii="Courier New" w:hAnsi="Courier New" w:cs="Courier New"/>
+        </w:rPr>
+        <w:t>Bill number</w:t>
+      </w:r>
+      <w:r>
+        <w:rPr>
+          <w:rFonts w:ascii="Courier New" w:hAnsi="Courier New" w:cs="Courier New"/>
+        </w:rPr>
+        <w:tab/>
+      </w:r>
+      <w:r>
+        <w:rPr>
+          <w:rFonts w:ascii="Courier New" w:hAnsi="Courier New" w:cs="Courier New"/>
+        </w:rPr>
+        <w:tab/>
+      </w:r>
+      <w:r>
+        <w:rPr>
+          <w:rFonts w:ascii="Courier New" w:hAnsi="Courier New" w:cs="Courier New"/>
+        </w:rPr>
+        <w:tab/>
+      </w:r>
+      <w:r>
+        <w:rPr>
+          <w:rFonts w:ascii="Courier New" w:hAnsi="Courier New" w:cs="Courier New"/>
+        </w:rPr>
+        <w:tab/>
+        <w:t>- 10801</w:t>
+      </w:r>
+    </w:p>
+    <w:p>
+      <w:pPr>
+        <w:pStyle w:val="PlainText"/>
+        <w:rPr>
+          <w:rFonts w:ascii="Courier New" w:hAnsi="Courier New" w:cs="Courier New"/>
+        </w:rPr>
+      </w:pPr>
+      <w:r>
+        <w:rPr>
+          <w:rFonts w:ascii="Courier New" w:hAnsi="Courier New" w:cs="Courier New"/>
+        </w:rPr>
+        <w:t>---------------------------------------------------------------</w:t>
+      </w:r>
+    </w:p>
+    <w:p>
+      <w:pPr>
+        <w:pStyle w:val="PlainText"/>
+        <w:rPr>
+          <w:rFonts w:ascii="Courier New" w:hAnsi="Courier New" w:cs="Courier New"/>
+        </w:rPr>
+      </w:pPr>
+      <w:r>
+        <w:rPr>
+          <w:rFonts w:ascii="Courier New" w:hAnsi="Courier New" w:cs="Courier New"/>
+        </w:rPr>
+        <w:t>Item Name</w:t>
+      </w:r>
+      <w:r>
+        <w:rPr>
+          <w:rFonts w:ascii="Courier New" w:hAnsi="Courier New" w:cs="Courier New"/>
+        </w:rPr>
+        <w:tab/>
+      </w:r>
+      <w:r>
+        <w:rPr>
+          <w:rFonts w:ascii="Courier New" w:hAnsi="Courier New" w:cs="Courier New"/>
+        </w:rPr>
+        <w:tab/>
+      </w:r>
+      <w:r>
+        <w:rPr>
+          <w:rFonts w:ascii="Courier New" w:hAnsi="Courier New" w:cs="Courier New"/>
+        </w:rPr>
+        <w:tab/>
+      </w:r>
+      <w:r>
+        <w:rPr>
+          <w:rFonts w:ascii="Courier New" w:hAnsi="Courier New" w:cs="Courier New"/>
+        </w:rPr>
+        <w:tab/>
+        <w:t>- POTATO</w:t>
+      </w:r>
+    </w:p>
+    <w:p>
+      <w:pPr>
+        <w:pStyle w:val="PlainText"/>
+        <w:rPr>
+          <w:rFonts w:ascii="Courier New" w:hAnsi="Courier New" w:cs="Courier New"/>
+        </w:rPr>
+      </w:pPr>
+      <w:r>
+        <w:rPr>
+          <w:rFonts w:ascii="Courier New" w:hAnsi="Courier New" w:cs="Courier New"/>
+        </w:rPr>
+        <w:t>Number of Pockets</w:t>
+      </w:r>
+      <w:r>
+        <w:rPr>
+          <w:rFonts w:ascii="Courier New" w:hAnsi="Courier New" w:cs="Courier New"/>
+        </w:rPr>
+        <w:tab/>
+      </w:r>
+      <w:r>
+        <w:rPr>
+          <w:rFonts w:ascii="Courier New" w:hAnsi="Courier New" w:cs="Courier New"/>
+        </w:rPr>
+        <w:tab/>
+      </w:r>
+      <w:r>
+        <w:rPr>
+          <w:rFonts w:ascii="Courier New" w:hAnsi="Courier New" w:cs="Courier New"/>
+        </w:rPr>
+        <w:tab/>
+        <w:t>- 1</w:t>
+      </w:r>
+    </w:p>
+    <w:p>
+      <w:pPr>
+        <w:pStyle w:val="PlainText"/>
+        <w:rPr>
+          <w:rFonts w:ascii="Courier New" w:hAnsi="Courier New" w:cs="Courier New"/>
+        </w:rPr>
+      </w:pPr>
+      <w:r>
+        <w:rPr>
+          <w:rFonts w:ascii="Courier New" w:hAnsi="Courier New" w:cs="Courier New"/>
+        </w:rPr>
+        <w:t>Number of KGs</w:t>
+      </w:r>
+      <w:r>
+        <w:rPr>
+          <w:rFonts w:ascii="Courier New" w:hAnsi="Courier New" w:cs="Courier New"/>
+        </w:rPr>
+        <w:tab/>
+      </w:r>
+      <w:r>
+        <w:rPr>
+          <w:rFonts w:ascii="Courier New" w:hAnsi="Courier New" w:cs="Courier New"/>
+        </w:rPr>
+        <w:tab/>
+      </w:r>
+      <w:r>
+        <w:rPr>
+          <w:rFonts w:ascii="Courier New" w:hAnsi="Courier New" w:cs="Courier New"/>
+        </w:rPr>
+        <w:tab/>
+        <w:t>- 58</w:t>
+      </w:r>
+    </w:p>
+    <w:p>
+      <w:pPr>
+        <w:pStyle w:val="PlainText"/>
+        <w:rPr>
+          <w:rFonts w:ascii="Courier New" w:hAnsi="Courier New" w:cs="Courier New"/>
+        </w:rPr>
+      </w:pPr>
+      <w:r>
+        <w:rPr>
+          <w:rFonts w:ascii="Courier New" w:hAnsi="Courier New" w:cs="Courier New"/>
+        </w:rPr>
+        <w:t>Rate</w:t>
+      </w:r>
+      <w:r>
+        <w:rPr>
+          <w:rFonts w:ascii="Courier New" w:hAnsi="Courier New" w:cs="Courier New"/>
+        </w:rPr>
+        <w:tab/>
+      </w:r>
+      <w:r>
+        <w:rPr>
+          <w:rFonts w:ascii="Courier New" w:hAnsi="Courier New" w:cs="Courier New"/>
+        </w:rPr>
+        <w:tab/>
+      </w:r>
+      <w:r>
+        <w:rPr>
+          <w:rFonts w:ascii="Courier New" w:hAnsi="Courier New" w:cs="Courier New"/>
+        </w:rPr>
+        <w:tab/>
+      </w:r>
+      <w:r>
+        <w:rPr>
+          <w:rFonts w:ascii="Courier New" w:hAnsi="Courier New" w:cs="Courier New"/>
+        </w:rPr>
+        <w:tab/>
+      </w:r>
+      <w:r>
+        <w:rPr>
+          <w:rFonts w:ascii="Courier New" w:hAnsi="Courier New" w:cs="Courier New"/>
+        </w:rPr>
+        <w:tab/>
+        <w:t>- 18</w:t>
+      </w:r>
+    </w:p>
+    <w:p>
+      <w:pPr>
+        <w:pStyle w:val="PlainText"/>
+        <w:rPr>
+          <w:rFonts w:ascii="Courier New" w:hAnsi="Courier New" w:cs="Courier New"/>
+        </w:rPr>
+      </w:pPr>
+      <w:r>
+        <w:rPr>
+          <w:rFonts w:ascii="Courier New" w:hAnsi="Courier New" w:cs="Courier New"/>
+        </w:rPr>
+        <w:t>Total Price</w:t>
+      </w:r>
+      <w:r>
+        <w:rPr>
+          <w:rFonts w:ascii="Courier New" w:hAnsi="Courier New" w:cs="Courier New"/>
+        </w:rPr>
+        <w:tab/>
+      </w:r>
+      <w:r>
+        <w:rPr>
+          <w:rFonts w:ascii="Courier New" w:hAnsi="Courier New" w:cs="Courier New"/>
+        </w:rPr>
+        <w:tab/>
+      </w:r>
+      <w:r>
+        <w:rPr>
+          <w:rFonts w:ascii="Courier New" w:hAnsi="Courier New" w:cs="Courier New"/>
+        </w:rPr>
+        <w:tab/>
+      </w:r>
+      <w:r>
+        <w:rPr>
+          <w:rFonts w:ascii="Courier New" w:hAnsi="Courier New" w:cs="Courier New"/>
+        </w:rPr>
+        <w:tab/>
+        <w:t>- 1044.0</w:t>
+      </w:r>
+    </w:p>
+    <w:p>
+      <w:pPr>
+        <w:pStyle w:val="PlainText"/>
+        <w:rPr>
+          <w:rFonts w:ascii="Courier New" w:hAnsi="Courier New" w:cs="Courier New"/>
+          <w:color w:val="FF0000"/>
+        </w:rPr>
+      </w:pPr>
+      <w:r>
+        <w:rPr>
+          <w:rFonts w:ascii="Courier New" w:hAnsi="Courier New" w:cs="Courier New"/>
+          <w:color w:val="FF0000"/>
+        </w:rPr>
+        <w:t>Amount Received</w:t>
+      </w:r>
+      <w:r>
+        <w:rPr>
+          <w:rFonts w:ascii="Courier New" w:hAnsi="Courier New" w:cs="Courier New"/>
+          <w:color w:val="FF0000"/>
+        </w:rPr>
+        <w:tab/>
+      </w:r>
+      <w:r>
+        <w:rPr>
+          <w:rFonts w:ascii="Courier New" w:hAnsi="Courier New" w:cs="Courier New"/>
+          <w:color w:val="FF0000"/>
+        </w:rPr>
+        <w:tab/>
+      </w:r>
+      <w:r>
+        <w:rPr>
+          <w:rFonts w:ascii="Courier New" w:hAnsi="Courier New" w:cs="Courier New"/>
+          <w:color w:val="FF0000"/>
+        </w:rPr>
+        <w:tab/>
+        <w:t>- 1766</w:t>
+      </w:r>
+    </w:p>
+    <w:p>
+      <w:pPr>
+        <w:pStyle w:val="PlainText"/>
+        <w:rPr>
+          <w:rFonts w:ascii="Courier New" w:hAnsi="Courier New" w:cs="Courier New"/>
+        </w:rPr>
+      </w:pPr>
+      <w:r>
+        <w:rPr>
+          <w:rFonts w:ascii="Courier New" w:hAnsi="Courier New" w:cs="Courier New"/>
+        </w:rPr>
+        <w:t>Amount balance</w:t>
+      </w:r>
+      <w:r>
+        <w:rPr>
+          <w:rFonts w:ascii="Courier New" w:hAnsi="Courier New" w:cs="Courier New"/>
+        </w:rPr>
+        <w:tab/>
+      </w:r>
+      <w:r>
+        <w:rPr>
+          <w:rFonts w:ascii="Courier New" w:hAnsi="Courier New" w:cs="Courier New"/>
+        </w:rPr>
+        <w:tab/>
+      </w:r>
+      <w:r>
+        <w:rPr>
+          <w:rFonts w:ascii="Courier New" w:hAnsi="Courier New" w:cs="Courier New"/>
+        </w:rPr>
+        <w:tab/>
+        <w:t>- 1044.0</w:t>
+      </w:r>
+    </w:p>
+    <w:p>
+      <w:pPr>
+        <w:pStyle w:val="PlainText"/>
+        <w:rPr>
+          <w:rFonts w:ascii="Courier New" w:hAnsi="Courier New" w:cs="Courier New"/>
+        </w:rPr>
+      </w:pPr>
+      <w:r>
+        <w:rPr>
+          <w:rFonts w:ascii="Courier New" w:hAnsi="Courier New" w:cs="Courier New"/>
+        </w:rPr>
+        <w:t>Amount Received mode</w:t>
+      </w:r>
+      <w:r>
+        <w:rPr>
+          <w:rFonts w:ascii="Courier New" w:hAnsi="Courier New" w:cs="Courier New"/>
+        </w:rPr>
+        <w:tab/>
+      </w:r>
+      <w:r>
+        <w:rPr>
+          <w:rFonts w:ascii="Courier New" w:hAnsi="Courier New" w:cs="Courier New"/>
+        </w:rPr>
+        <w:tab/>
+        <w:t>- CASH</w:t>
+      </w:r>
+    </w:p>
+    <w:p>
+      <w:pPr>
+        <w:pStyle w:val="PlainText"/>
+        <w:rPr>
+          <w:rFonts w:ascii="Courier New" w:hAnsi="Courier New" w:cs="Courier New"/>
+        </w:rPr>
+      </w:pPr>
+    </w:p>
+    <w:p>
+      <w:pPr>
+        <w:pStyle w:val="PlainText"/>
+        <w:rPr>
+          <w:rFonts w:ascii="Courier New" w:hAnsi="Courier New" w:cs="Courier New"/>
+        </w:rPr>
+      </w:pPr>
+      <w:r>
+        <w:rPr>
+          <w:rFonts w:ascii="Courier New" w:hAnsi="Courier New" w:cs="Courier New"/>
+        </w:rPr>
+        <w:t>Item Name</w:t>
+      </w:r>
+      <w:r>
+        <w:rPr>
+          <w:rFonts w:ascii="Courier New" w:hAnsi="Courier New" w:cs="Courier New"/>
+        </w:rPr>
+        <w:tab/>
+      </w:r>
+      <w:r>
+        <w:rPr>
+          <w:rFonts w:ascii="Courier New" w:hAnsi="Courier New" w:cs="Courier New"/>
+        </w:rPr>
+        <w:tab/>
+      </w:r>
+      <w:r>
+        <w:rPr>
+          <w:rFonts w:ascii="Courier New" w:hAnsi="Courier New" w:cs="Courier New"/>
+        </w:rPr>
+        <w:tab/>
+      </w:r>
+      <w:r>
+        <w:rPr>
+          <w:rFonts w:ascii="Courier New" w:hAnsi="Courier New" w:cs="Courier New"/>
+        </w:rPr>
+        <w:tab/>
+        <w:t>- BEET</w:t>
+      </w:r>
+    </w:p>
+    <w:p>
+      <w:pPr>
+        <w:pStyle w:val="PlainText"/>
+        <w:rPr>
+          <w:rFonts w:ascii="Courier New" w:hAnsi="Courier New" w:cs="Courier New"/>
+        </w:rPr>
+      </w:pPr>
+      <w:r>
+        <w:rPr>
+          <w:rFonts w:ascii="Courier New" w:hAnsi="Courier New" w:cs="Courier New"/>
+        </w:rPr>
+        <w:t>Number of Pockets</w:t>
+      </w:r>
+      <w:r>
+        <w:rPr>
+          <w:rFonts w:ascii="Courier New" w:hAnsi="Courier New" w:cs="Courier New"/>
+        </w:rPr>
+        <w:tab/>
+      </w:r>
+      <w:r>
+        <w:rPr>
+          <w:rFonts w:ascii="Courier New" w:hAnsi="Courier New" w:cs="Courier New"/>
+        </w:rPr>
+        <w:tab/>
+      </w:r>
+      <w:r>
+        <w:rPr>
+          <w:rFonts w:ascii="Courier New" w:hAnsi="Courier New" w:cs="Courier New"/>
+        </w:rPr>
+        <w:tab/>
+        <w:t>- 1</w:t>
+      </w:r>
+    </w:p>
+    <w:p>
+      <w:pPr>
+        <w:pStyle w:val="PlainText"/>
+        <w:rPr>
+          <w:rFonts w:ascii="Courier New" w:hAnsi="Courier New" w:cs="Courier New"/>
+        </w:rPr>
+      </w:pPr>
+      <w:r>
+        <w:rPr>
+          <w:rFonts w:ascii="Courier New" w:hAnsi="Courier New" w:cs="Courier New"/>
+        </w:rPr>
+        <w:t>Number of KGs</w:t>
+      </w:r>
+      <w:r>
+        <w:rPr>
+          <w:rFonts w:ascii="Courier New" w:hAnsi="Courier New" w:cs="Courier New"/>
+        </w:rPr>
+        <w:tab/>
+      </w:r>
+      <w:r>
+        <w:rPr>
+          <w:rFonts w:ascii="Courier New" w:hAnsi="Courier New" w:cs="Courier New"/>
+        </w:rPr>
+        <w:tab/>
+      </w:r>
+      <w:r>
+        <w:rPr>
+          <w:rFonts w:ascii="Courier New" w:hAnsi="Courier New" w:cs="Courier New"/>
+        </w:rPr>
+        <w:tab/>
+        <w:t>- 20</w:t>
+      </w:r>
+    </w:p>
+    <w:p>
+      <w:pPr>
+        <w:pStyle w:val="PlainText"/>
+        <w:rPr>
+          <w:rFonts w:ascii="Courier New" w:hAnsi="Courier New" w:cs="Courier New"/>
+        </w:rPr>
+      </w:pPr>
+      <w:r>
+        <w:rPr>
+          <w:rFonts w:ascii="Courier New" w:hAnsi="Courier New" w:cs="Courier New"/>
+        </w:rPr>
+        <w:t>Rate</w:t>
+      </w:r>
+      <w:r>
+        <w:rPr>
+          <w:rFonts w:ascii="Courier New" w:hAnsi="Courier New" w:cs="Courier New"/>
+        </w:rPr>
+        <w:tab/>
+      </w:r>
+      <w:r>
+        <w:rPr>
+          <w:rFonts w:ascii="Courier New" w:hAnsi="Courier New" w:cs="Courier New"/>
+        </w:rPr>
+        <w:tab/>
+      </w:r>
+      <w:r>
+        <w:rPr>
+          <w:rFonts w:ascii="Courier New" w:hAnsi="Courier New" w:cs="Courier New"/>
+        </w:rPr>
+        <w:tab/>
+      </w:r>
+      <w:r>
+        <w:rPr>
+          <w:rFonts w:ascii="Courier New" w:hAnsi="Courier New" w:cs="Courier New"/>
+        </w:rPr>
+        <w:tab/>
+      </w:r>
+      <w:r>
+        <w:rPr>
+          <w:rFonts w:ascii="Courier New" w:hAnsi="Courier New" w:cs="Courier New"/>
+        </w:rPr>
+        <w:tab/>
+        <w:t>- 22</w:t>
+      </w:r>
+    </w:p>
+    <w:p>
+      <w:pPr>
+        <w:pStyle w:val="PlainText"/>
+        <w:rPr>
+          <w:rFonts w:ascii="Courier New" w:hAnsi="Courier New" w:cs="Courier New"/>
+        </w:rPr>
+      </w:pPr>
+      <w:r>
+        <w:rPr>
+          <w:rFonts w:ascii="Courier New" w:hAnsi="Courier New" w:cs="Courier New"/>
+        </w:rPr>
+        <w:t>Total Price</w:t>
+      </w:r>
+      <w:r>
+        <w:rPr>
+          <w:rFonts w:ascii="Courier New" w:hAnsi="Courier New" w:cs="Courier New"/>
+        </w:rPr>
+        <w:tab/>
+      </w:r>
+      <w:r>
+        <w:rPr>
+          <w:rFonts w:ascii="Courier New" w:hAnsi="Courier New" w:cs="Courier New"/>
+        </w:rPr>
+        <w:tab/>
+      </w:r>
+      <w:r>
+        <w:rPr>
+          <w:rFonts w:ascii="Courier New" w:hAnsi="Courier New" w:cs="Courier New"/>
+        </w:rPr>
+        <w:tab/>
+      </w:r>
+      <w:r>
+        <w:rPr>
+          <w:rFonts w:ascii="Courier New" w:hAnsi="Courier New" w:cs="Courier New"/>
+        </w:rPr>
+        <w:tab/>
+        <w:t>- 440.0</w:t>
+      </w:r>
+    </w:p>
+    <w:p>
+      <w:pPr>
+        <w:pStyle w:val="PlainText"/>
+        <w:rPr>
+          <w:rFonts w:ascii="Courier New" w:hAnsi="Courier New" w:cs="Courier New"/>
+          <w:b/>
+        </w:rPr>
+      </w:pPr>
+      <w:r>
+        <w:rPr>
+          <w:rFonts w:ascii="Courier New" w:hAnsi="Courier New" w:cs="Courier New"/>
+          <w:b/>
+        </w:rPr>
+        <w:t>Amount balance</w:t>
+      </w:r>
+      <w:r>
+        <w:rPr>
+          <w:rFonts w:ascii="Courier New" w:hAnsi="Courier New" w:cs="Courier New"/>
+          <w:b/>
+        </w:rPr>
+        <w:tab/>
+      </w:r>
+      <w:r>
+        <w:rPr>
+          <w:rFonts w:ascii="Courier New" w:hAnsi="Courier New" w:cs="Courier New"/>
+          <w:b/>
+        </w:rPr>
+        <w:tab/>
+      </w:r>
+      <w:r>
+        <w:rPr>
+          <w:rFonts w:ascii="Courier New" w:hAnsi="Courier New" w:cs="Courier New"/>
+          <w:b/>
+        </w:rPr>
+        <w:tab/>
+        <w:t>- 1484.0</w:t>
+      </w:r>
+    </w:p>
+    <w:p>
+      <w:pPr>
+        <w:pStyle w:val="PlainText"/>
+        <w:rPr>
+          <w:rFonts w:ascii="Courier New" w:hAnsi="Courier New" w:cs="Courier New"/>
+        </w:rPr>
+      </w:pPr>
+    </w:p>
+    <w:p>
+      <w:pPr>
+        <w:pStyle w:val="PlainText"/>
+        <w:rPr>
+          <w:rFonts w:ascii="Courier New" w:hAnsi="Courier New" w:cs="Courier New"/>
+          <w:b/>
+        </w:rPr>
+      </w:pPr>
     </w:p>
     <w:p>
       <w:pPr>

</xml_diff>

<commit_message>
14/02/2019 MAMATHA CHICK IN
</commit_message>
<xml_diff>
--- a/customer _details/GANGAMMA/SEP/TUMKUR/AR/PURCHASE DETAILS.docx
+++ b/customer _details/GANGAMMA/SEP/TUMKUR/AR/PURCHASE DETAILS.docx
@@ -53135,13 +53135,7 @@
         <w:rPr>
           <w:rFonts w:ascii="Courier New" w:hAnsi="Courier New" w:cs="Courier New"/>
         </w:rPr>
-        <w:t>SUN Feb 10</w:t>
-      </w:r>
-      <w:r>
-        <w:rPr>
-          <w:rFonts w:ascii="Courier New" w:hAnsi="Courier New" w:cs="Courier New"/>
-        </w:rPr>
-        <w:t xml:space="preserve"> 12:10:38 IST 2019</w:t>
+        <w:t>SUN Feb 10 12:10:38 IST 2019</w:t>
       </w:r>
     </w:p>
     <w:p>
@@ -53757,6 +53751,896 @@
         <w:tab/>
         <w:t>- 1484.0</w:t>
       </w:r>
+    </w:p>
+    <w:p>
+      <w:pPr>
+        <w:pStyle w:val="PlainText"/>
+        <w:rPr>
+          <w:rFonts w:ascii="Courier New" w:hAnsi="Courier New" w:cs="Courier New"/>
+          <w:b/>
+        </w:rPr>
+      </w:pPr>
+    </w:p>
+    <w:p>
+      <w:pPr>
+        <w:pStyle w:val="PlainText"/>
+        <w:rPr>
+          <w:rFonts w:ascii="Courier New" w:hAnsi="Courier New" w:cs="Courier New"/>
+        </w:rPr>
+      </w:pPr>
+      <w:r>
+        <w:rPr>
+          <w:rFonts w:ascii="Courier New" w:hAnsi="Courier New" w:cs="Courier New"/>
+        </w:rPr>
+        <w:t>TUE Feb 13</w:t>
+      </w:r>
+      <w:r>
+        <w:rPr>
+          <w:rFonts w:ascii="Courier New" w:hAnsi="Courier New" w:cs="Courier New"/>
+        </w:rPr>
+        <w:t xml:space="preserve"> 11:51:37 IST 2019</w:t>
+      </w:r>
+    </w:p>
+    <w:p>
+      <w:pPr>
+        <w:pStyle w:val="PlainText"/>
+        <w:rPr>
+          <w:rFonts w:ascii="Courier New" w:hAnsi="Courier New" w:cs="Courier New"/>
+        </w:rPr>
+      </w:pPr>
+      <w:r>
+        <w:rPr>
+          <w:rFonts w:ascii="Courier New" w:hAnsi="Courier New" w:cs="Courier New"/>
+        </w:rPr>
+        <w:t>Person Name</w:t>
+      </w:r>
+      <w:r>
+        <w:rPr>
+          <w:rFonts w:ascii="Courier New" w:hAnsi="Courier New" w:cs="Courier New"/>
+        </w:rPr>
+        <w:tab/>
+      </w:r>
+      <w:r>
+        <w:rPr>
+          <w:rFonts w:ascii="Courier New" w:hAnsi="Courier New" w:cs="Courier New"/>
+        </w:rPr>
+        <w:tab/>
+      </w:r>
+      <w:r>
+        <w:rPr>
+          <w:rFonts w:ascii="Courier New" w:hAnsi="Courier New" w:cs="Courier New"/>
+        </w:rPr>
+        <w:tab/>
+      </w:r>
+      <w:r>
+        <w:rPr>
+          <w:rFonts w:ascii="Courier New" w:hAnsi="Courier New" w:cs="Courier New"/>
+        </w:rPr>
+        <w:tab/>
+        <w:t>- AR</w:t>
+      </w:r>
+    </w:p>
+    <w:p>
+      <w:pPr>
+        <w:pStyle w:val="PlainText"/>
+        <w:rPr>
+          <w:rFonts w:ascii="Courier New" w:hAnsi="Courier New" w:cs="Courier New"/>
+        </w:rPr>
+      </w:pPr>
+      <w:r>
+        <w:rPr>
+          <w:rFonts w:ascii="Courier New" w:hAnsi="Courier New" w:cs="Courier New"/>
+        </w:rPr>
+        <w:t>Bill number</w:t>
+      </w:r>
+      <w:r>
+        <w:rPr>
+          <w:rFonts w:ascii="Courier New" w:hAnsi="Courier New" w:cs="Courier New"/>
+        </w:rPr>
+        <w:tab/>
+      </w:r>
+      <w:r>
+        <w:rPr>
+          <w:rFonts w:ascii="Courier New" w:hAnsi="Courier New" w:cs="Courier New"/>
+        </w:rPr>
+        <w:tab/>
+      </w:r>
+      <w:r>
+        <w:rPr>
+          <w:rFonts w:ascii="Courier New" w:hAnsi="Courier New" w:cs="Courier New"/>
+        </w:rPr>
+        <w:tab/>
+      </w:r>
+      <w:r>
+        <w:rPr>
+          <w:rFonts w:ascii="Courier New" w:hAnsi="Courier New" w:cs="Courier New"/>
+        </w:rPr>
+        <w:tab/>
+        <w:t>- 10858</w:t>
+      </w:r>
+    </w:p>
+    <w:p>
+      <w:pPr>
+        <w:pStyle w:val="PlainText"/>
+        <w:rPr>
+          <w:rFonts w:ascii="Courier New" w:hAnsi="Courier New" w:cs="Courier New"/>
+        </w:rPr>
+      </w:pPr>
+      <w:r>
+        <w:rPr>
+          <w:rFonts w:ascii="Courier New" w:hAnsi="Courier New" w:cs="Courier New"/>
+        </w:rPr>
+        <w:t>---------------------------------------------------------------</w:t>
+      </w:r>
+    </w:p>
+    <w:p>
+      <w:pPr>
+        <w:pStyle w:val="PlainText"/>
+        <w:rPr>
+          <w:rFonts w:ascii="Courier New" w:hAnsi="Courier New" w:cs="Courier New"/>
+        </w:rPr>
+      </w:pPr>
+      <w:r>
+        <w:rPr>
+          <w:rFonts w:ascii="Courier New" w:hAnsi="Courier New" w:cs="Courier New"/>
+        </w:rPr>
+        <w:t>Item Name</w:t>
+      </w:r>
+      <w:r>
+        <w:rPr>
+          <w:rFonts w:ascii="Courier New" w:hAnsi="Courier New" w:cs="Courier New"/>
+        </w:rPr>
+        <w:tab/>
+      </w:r>
+      <w:r>
+        <w:rPr>
+          <w:rFonts w:ascii="Courier New" w:hAnsi="Courier New" w:cs="Courier New"/>
+        </w:rPr>
+        <w:tab/>
+      </w:r>
+      <w:r>
+        <w:rPr>
+          <w:rFonts w:ascii="Courier New" w:hAnsi="Courier New" w:cs="Courier New"/>
+        </w:rPr>
+        <w:tab/>
+      </w:r>
+      <w:r>
+        <w:rPr>
+          <w:rFonts w:ascii="Courier New" w:hAnsi="Courier New" w:cs="Courier New"/>
+        </w:rPr>
+        <w:tab/>
+        <w:t>- POTATO</w:t>
+      </w:r>
+    </w:p>
+    <w:p>
+      <w:pPr>
+        <w:pStyle w:val="PlainText"/>
+        <w:rPr>
+          <w:rFonts w:ascii="Courier New" w:hAnsi="Courier New" w:cs="Courier New"/>
+        </w:rPr>
+      </w:pPr>
+      <w:r>
+        <w:rPr>
+          <w:rFonts w:ascii="Courier New" w:hAnsi="Courier New" w:cs="Courier New"/>
+        </w:rPr>
+        <w:t>Number of Pockets</w:t>
+      </w:r>
+      <w:r>
+        <w:rPr>
+          <w:rFonts w:ascii="Courier New" w:hAnsi="Courier New" w:cs="Courier New"/>
+        </w:rPr>
+        <w:tab/>
+      </w:r>
+      <w:r>
+        <w:rPr>
+          <w:rFonts w:ascii="Courier New" w:hAnsi="Courier New" w:cs="Courier New"/>
+        </w:rPr>
+        <w:tab/>
+      </w:r>
+      <w:r>
+        <w:rPr>
+          <w:rFonts w:ascii="Courier New" w:hAnsi="Courier New" w:cs="Courier New"/>
+        </w:rPr>
+        <w:tab/>
+        <w:t>- 1</w:t>
+      </w:r>
+    </w:p>
+    <w:p>
+      <w:pPr>
+        <w:pStyle w:val="PlainText"/>
+        <w:rPr>
+          <w:rFonts w:ascii="Courier New" w:hAnsi="Courier New" w:cs="Courier New"/>
+        </w:rPr>
+      </w:pPr>
+      <w:r>
+        <w:rPr>
+          <w:rFonts w:ascii="Courier New" w:hAnsi="Courier New" w:cs="Courier New"/>
+        </w:rPr>
+        <w:t>Number of KGs</w:t>
+      </w:r>
+      <w:r>
+        <w:rPr>
+          <w:rFonts w:ascii="Courier New" w:hAnsi="Courier New" w:cs="Courier New"/>
+        </w:rPr>
+        <w:tab/>
+      </w:r>
+      <w:r>
+        <w:rPr>
+          <w:rFonts w:ascii="Courier New" w:hAnsi="Courier New" w:cs="Courier New"/>
+        </w:rPr>
+        <w:tab/>
+      </w:r>
+      <w:r>
+        <w:rPr>
+          <w:rFonts w:ascii="Courier New" w:hAnsi="Courier New" w:cs="Courier New"/>
+        </w:rPr>
+        <w:tab/>
+        <w:t>- 55</w:t>
+      </w:r>
+    </w:p>
+    <w:p>
+      <w:pPr>
+        <w:pStyle w:val="PlainText"/>
+        <w:rPr>
+          <w:rFonts w:ascii="Courier New" w:hAnsi="Courier New" w:cs="Courier New"/>
+        </w:rPr>
+      </w:pPr>
+      <w:r>
+        <w:rPr>
+          <w:rFonts w:ascii="Courier New" w:hAnsi="Courier New" w:cs="Courier New"/>
+        </w:rPr>
+        <w:t>Rate</w:t>
+      </w:r>
+      <w:r>
+        <w:rPr>
+          <w:rFonts w:ascii="Courier New" w:hAnsi="Courier New" w:cs="Courier New"/>
+        </w:rPr>
+        <w:tab/>
+      </w:r>
+      <w:r>
+        <w:rPr>
+          <w:rFonts w:ascii="Courier New" w:hAnsi="Courier New" w:cs="Courier New"/>
+        </w:rPr>
+        <w:tab/>
+      </w:r>
+      <w:r>
+        <w:rPr>
+          <w:rFonts w:ascii="Courier New" w:hAnsi="Courier New" w:cs="Courier New"/>
+        </w:rPr>
+        <w:tab/>
+      </w:r>
+      <w:r>
+        <w:rPr>
+          <w:rFonts w:ascii="Courier New" w:hAnsi="Courier New" w:cs="Courier New"/>
+        </w:rPr>
+        <w:tab/>
+      </w:r>
+      <w:r>
+        <w:rPr>
+          <w:rFonts w:ascii="Courier New" w:hAnsi="Courier New" w:cs="Courier New"/>
+        </w:rPr>
+        <w:tab/>
+        <w:t>- 17</w:t>
+      </w:r>
+    </w:p>
+    <w:p>
+      <w:pPr>
+        <w:pStyle w:val="PlainText"/>
+        <w:rPr>
+          <w:rFonts w:ascii="Courier New" w:hAnsi="Courier New" w:cs="Courier New"/>
+        </w:rPr>
+      </w:pPr>
+      <w:r>
+        <w:rPr>
+          <w:rFonts w:ascii="Courier New" w:hAnsi="Courier New" w:cs="Courier New"/>
+        </w:rPr>
+        <w:t>Total Price</w:t>
+      </w:r>
+      <w:r>
+        <w:rPr>
+          <w:rFonts w:ascii="Courier New" w:hAnsi="Courier New" w:cs="Courier New"/>
+        </w:rPr>
+        <w:tab/>
+      </w:r>
+      <w:r>
+        <w:rPr>
+          <w:rFonts w:ascii="Courier New" w:hAnsi="Courier New" w:cs="Courier New"/>
+        </w:rPr>
+        <w:tab/>
+      </w:r>
+      <w:r>
+        <w:rPr>
+          <w:rFonts w:ascii="Courier New" w:hAnsi="Courier New" w:cs="Courier New"/>
+        </w:rPr>
+        <w:tab/>
+      </w:r>
+      <w:r>
+        <w:rPr>
+          <w:rFonts w:ascii="Courier New" w:hAnsi="Courier New" w:cs="Courier New"/>
+        </w:rPr>
+        <w:tab/>
+        <w:t>- 935.0</w:t>
+      </w:r>
+    </w:p>
+    <w:p>
+      <w:pPr>
+        <w:pStyle w:val="PlainText"/>
+        <w:rPr>
+          <w:rFonts w:ascii="Courier New" w:hAnsi="Courier New" w:cs="Courier New"/>
+          <w:color w:val="FF0000"/>
+        </w:rPr>
+      </w:pPr>
+      <w:r>
+        <w:rPr>
+          <w:rFonts w:ascii="Courier New" w:hAnsi="Courier New" w:cs="Courier New"/>
+          <w:color w:val="FF0000"/>
+        </w:rPr>
+        <w:t>Amount Received</w:t>
+      </w:r>
+      <w:r>
+        <w:rPr>
+          <w:rFonts w:ascii="Courier New" w:hAnsi="Courier New" w:cs="Courier New"/>
+          <w:color w:val="FF0000"/>
+        </w:rPr>
+        <w:tab/>
+      </w:r>
+      <w:r>
+        <w:rPr>
+          <w:rFonts w:ascii="Courier New" w:hAnsi="Courier New" w:cs="Courier New"/>
+          <w:color w:val="FF0000"/>
+        </w:rPr>
+        <w:tab/>
+      </w:r>
+      <w:r>
+        <w:rPr>
+          <w:rFonts w:ascii="Courier New" w:hAnsi="Courier New" w:cs="Courier New"/>
+          <w:color w:val="FF0000"/>
+        </w:rPr>
+        <w:tab/>
+        <w:t>- 1484</w:t>
+      </w:r>
+    </w:p>
+    <w:p>
+      <w:pPr>
+        <w:pStyle w:val="PlainText"/>
+        <w:rPr>
+          <w:rFonts w:ascii="Courier New" w:hAnsi="Courier New" w:cs="Courier New"/>
+        </w:rPr>
+      </w:pPr>
+      <w:r>
+        <w:rPr>
+          <w:rFonts w:ascii="Courier New" w:hAnsi="Courier New" w:cs="Courier New"/>
+        </w:rPr>
+        <w:t>Amount balance</w:t>
+      </w:r>
+      <w:r>
+        <w:rPr>
+          <w:rFonts w:ascii="Courier New" w:hAnsi="Courier New" w:cs="Courier New"/>
+        </w:rPr>
+        <w:tab/>
+      </w:r>
+      <w:r>
+        <w:rPr>
+          <w:rFonts w:ascii="Courier New" w:hAnsi="Courier New" w:cs="Courier New"/>
+        </w:rPr>
+        <w:tab/>
+      </w:r>
+      <w:r>
+        <w:rPr>
+          <w:rFonts w:ascii="Courier New" w:hAnsi="Courier New" w:cs="Courier New"/>
+        </w:rPr>
+        <w:tab/>
+        <w:t>- 935.0</w:t>
+      </w:r>
+    </w:p>
+    <w:p>
+      <w:pPr>
+        <w:pStyle w:val="PlainText"/>
+        <w:rPr>
+          <w:rFonts w:ascii="Courier New" w:hAnsi="Courier New" w:cs="Courier New"/>
+        </w:rPr>
+      </w:pPr>
+      <w:r>
+        <w:rPr>
+          <w:rFonts w:ascii="Courier New" w:hAnsi="Courier New" w:cs="Courier New"/>
+        </w:rPr>
+        <w:t>Amount Received mode</w:t>
+      </w:r>
+      <w:r>
+        <w:rPr>
+          <w:rFonts w:ascii="Courier New" w:hAnsi="Courier New" w:cs="Courier New"/>
+        </w:rPr>
+        <w:tab/>
+      </w:r>
+      <w:r>
+        <w:rPr>
+          <w:rFonts w:ascii="Courier New" w:hAnsi="Courier New" w:cs="Courier New"/>
+        </w:rPr>
+        <w:tab/>
+        <w:t>- CASH</w:t>
+      </w:r>
+    </w:p>
+    <w:p>
+      <w:pPr>
+        <w:pStyle w:val="PlainText"/>
+        <w:rPr>
+          <w:rFonts w:ascii="Courier New" w:hAnsi="Courier New" w:cs="Courier New"/>
+        </w:rPr>
+      </w:pPr>
+    </w:p>
+    <w:p>
+      <w:pPr>
+        <w:pStyle w:val="PlainText"/>
+        <w:rPr>
+          <w:rFonts w:ascii="Courier New" w:hAnsi="Courier New" w:cs="Courier New"/>
+        </w:rPr>
+      </w:pPr>
+      <w:r>
+        <w:rPr>
+          <w:rFonts w:ascii="Courier New" w:hAnsi="Courier New" w:cs="Courier New"/>
+        </w:rPr>
+        <w:t>Item Name</w:t>
+      </w:r>
+      <w:r>
+        <w:rPr>
+          <w:rFonts w:ascii="Courier New" w:hAnsi="Courier New" w:cs="Courier New"/>
+        </w:rPr>
+        <w:tab/>
+      </w:r>
+      <w:r>
+        <w:rPr>
+          <w:rFonts w:ascii="Courier New" w:hAnsi="Courier New" w:cs="Courier New"/>
+        </w:rPr>
+        <w:tab/>
+      </w:r>
+      <w:r>
+        <w:rPr>
+          <w:rFonts w:ascii="Courier New" w:hAnsi="Courier New" w:cs="Courier New"/>
+        </w:rPr>
+        <w:tab/>
+      </w:r>
+      <w:r>
+        <w:rPr>
+          <w:rFonts w:ascii="Courier New" w:hAnsi="Courier New" w:cs="Courier New"/>
+        </w:rPr>
+        <w:tab/>
+        <w:t>- CARROT</w:t>
+      </w:r>
+    </w:p>
+    <w:p>
+      <w:pPr>
+        <w:pStyle w:val="PlainText"/>
+        <w:rPr>
+          <w:rFonts w:ascii="Courier New" w:hAnsi="Courier New" w:cs="Courier New"/>
+        </w:rPr>
+      </w:pPr>
+      <w:r>
+        <w:rPr>
+          <w:rFonts w:ascii="Courier New" w:hAnsi="Courier New" w:cs="Courier New"/>
+        </w:rPr>
+        <w:t>Number of Pockets</w:t>
+      </w:r>
+      <w:r>
+        <w:rPr>
+          <w:rFonts w:ascii="Courier New" w:hAnsi="Courier New" w:cs="Courier New"/>
+        </w:rPr>
+        <w:tab/>
+      </w:r>
+      <w:r>
+        <w:rPr>
+          <w:rFonts w:ascii="Courier New" w:hAnsi="Courier New" w:cs="Courier New"/>
+        </w:rPr>
+        <w:tab/>
+      </w:r>
+      <w:r>
+        <w:rPr>
+          <w:rFonts w:ascii="Courier New" w:hAnsi="Courier New" w:cs="Courier New"/>
+        </w:rPr>
+        <w:tab/>
+        <w:t>- 1</w:t>
+      </w:r>
+    </w:p>
+    <w:p>
+      <w:pPr>
+        <w:pStyle w:val="PlainText"/>
+        <w:rPr>
+          <w:rFonts w:ascii="Courier New" w:hAnsi="Courier New" w:cs="Courier New"/>
+        </w:rPr>
+      </w:pPr>
+      <w:r>
+        <w:rPr>
+          <w:rFonts w:ascii="Courier New" w:hAnsi="Courier New" w:cs="Courier New"/>
+        </w:rPr>
+        <w:t>Number of KGs</w:t>
+      </w:r>
+      <w:r>
+        <w:rPr>
+          <w:rFonts w:ascii="Courier New" w:hAnsi="Courier New" w:cs="Courier New"/>
+        </w:rPr>
+        <w:tab/>
+      </w:r>
+      <w:r>
+        <w:rPr>
+          <w:rFonts w:ascii="Courier New" w:hAnsi="Courier New" w:cs="Courier New"/>
+        </w:rPr>
+        <w:tab/>
+      </w:r>
+      <w:r>
+        <w:rPr>
+          <w:rFonts w:ascii="Courier New" w:hAnsi="Courier New" w:cs="Courier New"/>
+        </w:rPr>
+        <w:tab/>
+        <w:t>- 30</w:t>
+      </w:r>
+    </w:p>
+    <w:p>
+      <w:pPr>
+        <w:pStyle w:val="PlainText"/>
+        <w:rPr>
+          <w:rFonts w:ascii="Courier New" w:hAnsi="Courier New" w:cs="Courier New"/>
+        </w:rPr>
+      </w:pPr>
+      <w:r>
+        <w:rPr>
+          <w:rFonts w:ascii="Courier New" w:hAnsi="Courier New" w:cs="Courier New"/>
+        </w:rPr>
+        <w:t>Rate</w:t>
+      </w:r>
+      <w:r>
+        <w:rPr>
+          <w:rFonts w:ascii="Courier New" w:hAnsi="Courier New" w:cs="Courier New"/>
+        </w:rPr>
+        <w:tab/>
+      </w:r>
+      <w:r>
+        <w:rPr>
+          <w:rFonts w:ascii="Courier New" w:hAnsi="Courier New" w:cs="Courier New"/>
+        </w:rPr>
+        <w:tab/>
+      </w:r>
+      <w:r>
+        <w:rPr>
+          <w:rFonts w:ascii="Courier New" w:hAnsi="Courier New" w:cs="Courier New"/>
+        </w:rPr>
+        <w:tab/>
+      </w:r>
+      <w:r>
+        <w:rPr>
+          <w:rFonts w:ascii="Courier New" w:hAnsi="Courier New" w:cs="Courier New"/>
+        </w:rPr>
+        <w:tab/>
+      </w:r>
+      <w:r>
+        <w:rPr>
+          <w:rFonts w:ascii="Courier New" w:hAnsi="Courier New" w:cs="Courier New"/>
+        </w:rPr>
+        <w:tab/>
+        <w:t>- 12</w:t>
+      </w:r>
+    </w:p>
+    <w:p>
+      <w:pPr>
+        <w:pStyle w:val="PlainText"/>
+        <w:rPr>
+          <w:rFonts w:ascii="Courier New" w:hAnsi="Courier New" w:cs="Courier New"/>
+        </w:rPr>
+      </w:pPr>
+      <w:r>
+        <w:rPr>
+          <w:rFonts w:ascii="Courier New" w:hAnsi="Courier New" w:cs="Courier New"/>
+        </w:rPr>
+        <w:t>Total Price</w:t>
+      </w:r>
+      <w:r>
+        <w:rPr>
+          <w:rFonts w:ascii="Courier New" w:hAnsi="Courier New" w:cs="Courier New"/>
+        </w:rPr>
+        <w:tab/>
+      </w:r>
+      <w:r>
+        <w:rPr>
+          <w:rFonts w:ascii="Courier New" w:hAnsi="Courier New" w:cs="Courier New"/>
+        </w:rPr>
+        <w:tab/>
+      </w:r>
+      <w:r>
+        <w:rPr>
+          <w:rFonts w:ascii="Courier New" w:hAnsi="Courier New" w:cs="Courier New"/>
+        </w:rPr>
+        <w:tab/>
+      </w:r>
+      <w:r>
+        <w:rPr>
+          <w:rFonts w:ascii="Courier New" w:hAnsi="Courier New" w:cs="Courier New"/>
+        </w:rPr>
+        <w:tab/>
+        <w:t>- 360.0</w:t>
+      </w:r>
+    </w:p>
+    <w:p>
+      <w:pPr>
+        <w:pStyle w:val="PlainText"/>
+        <w:rPr>
+          <w:rFonts w:ascii="Courier New" w:hAnsi="Courier New" w:cs="Courier New"/>
+        </w:rPr>
+      </w:pPr>
+      <w:r>
+        <w:rPr>
+          <w:rFonts w:ascii="Courier New" w:hAnsi="Courier New" w:cs="Courier New"/>
+        </w:rPr>
+        <w:t>Amount balance</w:t>
+      </w:r>
+      <w:r>
+        <w:rPr>
+          <w:rFonts w:ascii="Courier New" w:hAnsi="Courier New" w:cs="Courier New"/>
+        </w:rPr>
+        <w:tab/>
+      </w:r>
+      <w:r>
+        <w:rPr>
+          <w:rFonts w:ascii="Courier New" w:hAnsi="Courier New" w:cs="Courier New"/>
+        </w:rPr>
+        <w:tab/>
+      </w:r>
+      <w:r>
+        <w:rPr>
+          <w:rFonts w:ascii="Courier New" w:hAnsi="Courier New" w:cs="Courier New"/>
+        </w:rPr>
+        <w:tab/>
+        <w:t>- 1295.0</w:t>
+      </w:r>
+    </w:p>
+    <w:p>
+      <w:pPr>
+        <w:pStyle w:val="PlainText"/>
+        <w:rPr>
+          <w:rFonts w:ascii="Courier New" w:hAnsi="Courier New" w:cs="Courier New"/>
+        </w:rPr>
+      </w:pPr>
+    </w:p>
+    <w:p>
+      <w:pPr>
+        <w:pStyle w:val="PlainText"/>
+        <w:rPr>
+          <w:rFonts w:ascii="Courier New" w:hAnsi="Courier New" w:cs="Courier New"/>
+        </w:rPr>
+      </w:pPr>
+      <w:r>
+        <w:rPr>
+          <w:rFonts w:ascii="Courier New" w:hAnsi="Courier New" w:cs="Courier New"/>
+        </w:rPr>
+        <w:t>Item Name</w:t>
+      </w:r>
+      <w:r>
+        <w:rPr>
+          <w:rFonts w:ascii="Courier New" w:hAnsi="Courier New" w:cs="Courier New"/>
+        </w:rPr>
+        <w:tab/>
+      </w:r>
+      <w:r>
+        <w:rPr>
+          <w:rFonts w:ascii="Courier New" w:hAnsi="Courier New" w:cs="Courier New"/>
+        </w:rPr>
+        <w:tab/>
+      </w:r>
+      <w:r>
+        <w:rPr>
+          <w:rFonts w:ascii="Courier New" w:hAnsi="Courier New" w:cs="Courier New"/>
+        </w:rPr>
+        <w:tab/>
+      </w:r>
+      <w:r>
+        <w:rPr>
+          <w:rFonts w:ascii="Courier New" w:hAnsi="Courier New" w:cs="Courier New"/>
+        </w:rPr>
+        <w:tab/>
+        <w:t>- BEET</w:t>
+      </w:r>
+    </w:p>
+    <w:p>
+      <w:pPr>
+        <w:pStyle w:val="PlainText"/>
+        <w:rPr>
+          <w:rFonts w:ascii="Courier New" w:hAnsi="Courier New" w:cs="Courier New"/>
+        </w:rPr>
+      </w:pPr>
+      <w:r>
+        <w:rPr>
+          <w:rFonts w:ascii="Courier New" w:hAnsi="Courier New" w:cs="Courier New"/>
+        </w:rPr>
+        <w:t>Number of Pockets</w:t>
+      </w:r>
+      <w:r>
+        <w:rPr>
+          <w:rFonts w:ascii="Courier New" w:hAnsi="Courier New" w:cs="Courier New"/>
+        </w:rPr>
+        <w:tab/>
+      </w:r>
+      <w:r>
+        <w:rPr>
+          <w:rFonts w:ascii="Courier New" w:hAnsi="Courier New" w:cs="Courier New"/>
+        </w:rPr>
+        <w:tab/>
+      </w:r>
+      <w:r>
+        <w:rPr>
+          <w:rFonts w:ascii="Courier New" w:hAnsi="Courier New" w:cs="Courier New"/>
+        </w:rPr>
+        <w:tab/>
+        <w:t>- 1</w:t>
+      </w:r>
+    </w:p>
+    <w:p>
+      <w:pPr>
+        <w:pStyle w:val="PlainText"/>
+        <w:rPr>
+          <w:rFonts w:ascii="Courier New" w:hAnsi="Courier New" w:cs="Courier New"/>
+        </w:rPr>
+      </w:pPr>
+      <w:r>
+        <w:rPr>
+          <w:rFonts w:ascii="Courier New" w:hAnsi="Courier New" w:cs="Courier New"/>
+        </w:rPr>
+        <w:t>Number of KGs</w:t>
+      </w:r>
+      <w:r>
+        <w:rPr>
+          <w:rFonts w:ascii="Courier New" w:hAnsi="Courier New" w:cs="Courier New"/>
+        </w:rPr>
+        <w:tab/>
+      </w:r>
+      <w:r>
+        <w:rPr>
+          <w:rFonts w:ascii="Courier New" w:hAnsi="Courier New" w:cs="Courier New"/>
+        </w:rPr>
+        <w:tab/>
+      </w:r>
+      <w:r>
+        <w:rPr>
+          <w:rFonts w:ascii="Courier New" w:hAnsi="Courier New" w:cs="Courier New"/>
+        </w:rPr>
+        <w:tab/>
+        <w:t>- 20</w:t>
+      </w:r>
+    </w:p>
+    <w:p>
+      <w:pPr>
+        <w:pStyle w:val="PlainText"/>
+        <w:rPr>
+          <w:rFonts w:ascii="Courier New" w:hAnsi="Courier New" w:cs="Courier New"/>
+        </w:rPr>
+      </w:pPr>
+      <w:r>
+        <w:rPr>
+          <w:rFonts w:ascii="Courier New" w:hAnsi="Courier New" w:cs="Courier New"/>
+        </w:rPr>
+        <w:t>Rate</w:t>
+      </w:r>
+      <w:r>
+        <w:rPr>
+          <w:rFonts w:ascii="Courier New" w:hAnsi="Courier New" w:cs="Courier New"/>
+        </w:rPr>
+        <w:tab/>
+      </w:r>
+      <w:r>
+        <w:rPr>
+          <w:rFonts w:ascii="Courier New" w:hAnsi="Courier New" w:cs="Courier New"/>
+        </w:rPr>
+        <w:tab/>
+      </w:r>
+      <w:r>
+        <w:rPr>
+          <w:rFonts w:ascii="Courier New" w:hAnsi="Courier New" w:cs="Courier New"/>
+        </w:rPr>
+        <w:tab/>
+      </w:r>
+      <w:r>
+        <w:rPr>
+          <w:rFonts w:ascii="Courier New" w:hAnsi="Courier New" w:cs="Courier New"/>
+        </w:rPr>
+        <w:tab/>
+      </w:r>
+      <w:r>
+        <w:rPr>
+          <w:rFonts w:ascii="Courier New" w:hAnsi="Courier New" w:cs="Courier New"/>
+        </w:rPr>
+        <w:tab/>
+        <w:t>- 22</w:t>
+      </w:r>
+    </w:p>
+    <w:p>
+      <w:pPr>
+        <w:pStyle w:val="PlainText"/>
+        <w:rPr>
+          <w:rFonts w:ascii="Courier New" w:hAnsi="Courier New" w:cs="Courier New"/>
+        </w:rPr>
+      </w:pPr>
+      <w:r>
+        <w:rPr>
+          <w:rFonts w:ascii="Courier New" w:hAnsi="Courier New" w:cs="Courier New"/>
+        </w:rPr>
+        <w:t>Total Price</w:t>
+      </w:r>
+      <w:r>
+        <w:rPr>
+          <w:rFonts w:ascii="Courier New" w:hAnsi="Courier New" w:cs="Courier New"/>
+        </w:rPr>
+        <w:tab/>
+      </w:r>
+      <w:r>
+        <w:rPr>
+          <w:rFonts w:ascii="Courier New" w:hAnsi="Courier New" w:cs="Courier New"/>
+        </w:rPr>
+        <w:tab/>
+      </w:r>
+      <w:r>
+        <w:rPr>
+          <w:rFonts w:ascii="Courier New" w:hAnsi="Courier New" w:cs="Courier New"/>
+        </w:rPr>
+        <w:tab/>
+      </w:r>
+      <w:r>
+        <w:rPr>
+          <w:rFonts w:ascii="Courier New" w:hAnsi="Courier New" w:cs="Courier New"/>
+        </w:rPr>
+        <w:tab/>
+        <w:t>- 440.0</w:t>
+      </w:r>
+    </w:p>
+    <w:p>
+      <w:pPr>
+        <w:pStyle w:val="PlainText"/>
+        <w:rPr>
+          <w:rFonts w:ascii="Courier New" w:hAnsi="Courier New" w:cs="Courier New"/>
+          <w:b/>
+        </w:rPr>
+      </w:pPr>
+      <w:r>
+        <w:rPr>
+          <w:rFonts w:ascii="Courier New" w:hAnsi="Courier New" w:cs="Courier New"/>
+          <w:b/>
+        </w:rPr>
+        <w:t>Amount balance</w:t>
+      </w:r>
+      <w:r>
+        <w:rPr>
+          <w:rFonts w:ascii="Courier New" w:hAnsi="Courier New" w:cs="Courier New"/>
+          <w:b/>
+        </w:rPr>
+        <w:tab/>
+      </w:r>
+      <w:r>
+        <w:rPr>
+          <w:rFonts w:ascii="Courier New" w:hAnsi="Courier New" w:cs="Courier New"/>
+          <w:b/>
+        </w:rPr>
+        <w:tab/>
+      </w:r>
+      <w:r>
+        <w:rPr>
+          <w:rFonts w:ascii="Courier New" w:hAnsi="Courier New" w:cs="Courier New"/>
+          <w:b/>
+        </w:rPr>
+        <w:tab/>
+        <w:t>- 1735.0</w:t>
+      </w:r>
+    </w:p>
+    <w:p>
+      <w:pPr>
+        <w:pStyle w:val="PlainText"/>
+        <w:rPr>
+          <w:rFonts w:ascii="Courier New" w:hAnsi="Courier New" w:cs="Courier New"/>
+        </w:rPr>
+      </w:pPr>
+    </w:p>
+    <w:p>
+      <w:pPr>
+        <w:pStyle w:val="PlainText"/>
+        <w:rPr>
+          <w:rFonts w:ascii="Courier New" w:hAnsi="Courier New" w:cs="Courier New"/>
+          <w:b/>
+        </w:rPr>
+      </w:pPr>
     </w:p>
     <w:p>
       <w:pPr>

</xml_diff>

<commit_message>
19/02/2019 MAMATHA CHICK IN
</commit_message>
<xml_diff>
--- a/customer _details/GANGAMMA/SEP/TUMKUR/AR/PURCHASE DETAILS.docx
+++ b/customer _details/GANGAMMA/SEP/TUMKUR/AR/PURCHASE DETAILS.docx
@@ -54639,13 +54639,7 @@
         <w:rPr>
           <w:rFonts w:ascii="Courier New" w:hAnsi="Courier New" w:cs="Courier New"/>
         </w:rPr>
-        <w:t>FRI Feb 15</w:t>
-      </w:r>
-      <w:r>
-        <w:rPr>
-          <w:rFonts w:ascii="Courier New" w:hAnsi="Courier New" w:cs="Courier New"/>
-        </w:rPr>
-        <w:t xml:space="preserve"> 11:16:24 IST 2019</w:t>
+        <w:t>FRI Feb 15 11:16:24 IST 2019</w:t>
       </w:r>
     </w:p>
     <w:p>
@@ -55491,6 +55485,436 @@
         <w:tab/>
         <w:t>- 1632.0</w:t>
       </w:r>
+    </w:p>
+    <w:p>
+      <w:pPr>
+        <w:pStyle w:val="PlainText"/>
+        <w:rPr>
+          <w:rFonts w:ascii="Courier New" w:hAnsi="Courier New" w:cs="Courier New"/>
+          <w:b/>
+        </w:rPr>
+      </w:pPr>
+    </w:p>
+    <w:p>
+      <w:pPr>
+        <w:pStyle w:val="PlainText"/>
+        <w:rPr>
+          <w:rFonts w:ascii="Courier New" w:hAnsi="Courier New" w:cs="Courier New"/>
+        </w:rPr>
+      </w:pPr>
+      <w:r>
+        <w:rPr>
+          <w:rFonts w:ascii="Courier New" w:hAnsi="Courier New" w:cs="Courier New"/>
+        </w:rPr>
+        <w:t>SUN Feb 17</w:t>
+      </w:r>
+      <w:r>
+        <w:rPr>
+          <w:rFonts w:ascii="Courier New" w:hAnsi="Courier New" w:cs="Courier New"/>
+        </w:rPr>
+        <w:t xml:space="preserve"> 11:34:15 IST 2019</w:t>
+      </w:r>
+    </w:p>
+    <w:p>
+      <w:pPr>
+        <w:pStyle w:val="PlainText"/>
+        <w:rPr>
+          <w:rFonts w:ascii="Courier New" w:hAnsi="Courier New" w:cs="Courier New"/>
+        </w:rPr>
+      </w:pPr>
+      <w:r>
+        <w:rPr>
+          <w:rFonts w:ascii="Courier New" w:hAnsi="Courier New" w:cs="Courier New"/>
+        </w:rPr>
+        <w:t>Person Name</w:t>
+      </w:r>
+      <w:r>
+        <w:rPr>
+          <w:rFonts w:ascii="Courier New" w:hAnsi="Courier New" w:cs="Courier New"/>
+        </w:rPr>
+        <w:tab/>
+      </w:r>
+      <w:r>
+        <w:rPr>
+          <w:rFonts w:ascii="Courier New" w:hAnsi="Courier New" w:cs="Courier New"/>
+        </w:rPr>
+        <w:tab/>
+      </w:r>
+      <w:r>
+        <w:rPr>
+          <w:rFonts w:ascii="Courier New" w:hAnsi="Courier New" w:cs="Courier New"/>
+        </w:rPr>
+        <w:tab/>
+      </w:r>
+      <w:r>
+        <w:rPr>
+          <w:rFonts w:ascii="Courier New" w:hAnsi="Courier New" w:cs="Courier New"/>
+        </w:rPr>
+        <w:tab/>
+        <w:t>- AR</w:t>
+      </w:r>
+    </w:p>
+    <w:p>
+      <w:pPr>
+        <w:pStyle w:val="PlainText"/>
+        <w:rPr>
+          <w:rFonts w:ascii="Courier New" w:hAnsi="Courier New" w:cs="Courier New"/>
+        </w:rPr>
+      </w:pPr>
+      <w:r>
+        <w:rPr>
+          <w:rFonts w:ascii="Courier New" w:hAnsi="Courier New" w:cs="Courier New"/>
+        </w:rPr>
+        <w:t>Bill number</w:t>
+      </w:r>
+      <w:r>
+        <w:rPr>
+          <w:rFonts w:ascii="Courier New" w:hAnsi="Courier New" w:cs="Courier New"/>
+        </w:rPr>
+        <w:tab/>
+      </w:r>
+      <w:r>
+        <w:rPr>
+          <w:rFonts w:ascii="Courier New" w:hAnsi="Courier New" w:cs="Courier New"/>
+        </w:rPr>
+        <w:tab/>
+      </w:r>
+      <w:r>
+        <w:rPr>
+          <w:rFonts w:ascii="Courier New" w:hAnsi="Courier New" w:cs="Courier New"/>
+        </w:rPr>
+        <w:tab/>
+      </w:r>
+      <w:r>
+        <w:rPr>
+          <w:rFonts w:ascii="Courier New" w:hAnsi="Courier New" w:cs="Courier New"/>
+        </w:rPr>
+        <w:tab/>
+        <w:t>- 10972</w:t>
+      </w:r>
+    </w:p>
+    <w:p>
+      <w:pPr>
+        <w:pStyle w:val="PlainText"/>
+        <w:rPr>
+          <w:rFonts w:ascii="Courier New" w:hAnsi="Courier New" w:cs="Courier New"/>
+        </w:rPr>
+      </w:pPr>
+      <w:r>
+        <w:rPr>
+          <w:rFonts w:ascii="Courier New" w:hAnsi="Courier New" w:cs="Courier New"/>
+        </w:rPr>
+        <w:t>---------------------------------------------------------------</w:t>
+      </w:r>
+    </w:p>
+    <w:p>
+      <w:pPr>
+        <w:pStyle w:val="PlainText"/>
+        <w:rPr>
+          <w:rFonts w:ascii="Courier New" w:hAnsi="Courier New" w:cs="Courier New"/>
+        </w:rPr>
+      </w:pPr>
+      <w:r>
+        <w:rPr>
+          <w:rFonts w:ascii="Courier New" w:hAnsi="Courier New" w:cs="Courier New"/>
+        </w:rPr>
+        <w:t>Item Name</w:t>
+      </w:r>
+      <w:r>
+        <w:rPr>
+          <w:rFonts w:ascii="Courier New" w:hAnsi="Courier New" w:cs="Courier New"/>
+        </w:rPr>
+        <w:tab/>
+      </w:r>
+      <w:r>
+        <w:rPr>
+          <w:rFonts w:ascii="Courier New" w:hAnsi="Courier New" w:cs="Courier New"/>
+        </w:rPr>
+        <w:tab/>
+      </w:r>
+      <w:r>
+        <w:rPr>
+          <w:rFonts w:ascii="Courier New" w:hAnsi="Courier New" w:cs="Courier New"/>
+        </w:rPr>
+        <w:tab/>
+      </w:r>
+      <w:r>
+        <w:rPr>
+          <w:rFonts w:ascii="Courier New" w:hAnsi="Courier New" w:cs="Courier New"/>
+        </w:rPr>
+        <w:tab/>
+        <w:t>- BEET</w:t>
+      </w:r>
+    </w:p>
+    <w:p>
+      <w:pPr>
+        <w:pStyle w:val="PlainText"/>
+        <w:rPr>
+          <w:rFonts w:ascii="Courier New" w:hAnsi="Courier New" w:cs="Courier New"/>
+        </w:rPr>
+      </w:pPr>
+      <w:r>
+        <w:rPr>
+          <w:rFonts w:ascii="Courier New" w:hAnsi="Courier New" w:cs="Courier New"/>
+        </w:rPr>
+        <w:t>Number of Pockets</w:t>
+      </w:r>
+      <w:r>
+        <w:rPr>
+          <w:rFonts w:ascii="Courier New" w:hAnsi="Courier New" w:cs="Courier New"/>
+        </w:rPr>
+        <w:tab/>
+      </w:r>
+      <w:r>
+        <w:rPr>
+          <w:rFonts w:ascii="Courier New" w:hAnsi="Courier New" w:cs="Courier New"/>
+        </w:rPr>
+        <w:tab/>
+      </w:r>
+      <w:r>
+        <w:rPr>
+          <w:rFonts w:ascii="Courier New" w:hAnsi="Courier New" w:cs="Courier New"/>
+        </w:rPr>
+        <w:tab/>
+        <w:t>- 1</w:t>
+      </w:r>
+    </w:p>
+    <w:p>
+      <w:pPr>
+        <w:pStyle w:val="PlainText"/>
+        <w:rPr>
+          <w:rFonts w:ascii="Courier New" w:hAnsi="Courier New" w:cs="Courier New"/>
+        </w:rPr>
+      </w:pPr>
+      <w:r>
+        <w:rPr>
+          <w:rFonts w:ascii="Courier New" w:hAnsi="Courier New" w:cs="Courier New"/>
+        </w:rPr>
+        <w:t>Number of KGs</w:t>
+      </w:r>
+      <w:r>
+        <w:rPr>
+          <w:rFonts w:ascii="Courier New" w:hAnsi="Courier New" w:cs="Courier New"/>
+        </w:rPr>
+        <w:tab/>
+      </w:r>
+      <w:r>
+        <w:rPr>
+          <w:rFonts w:ascii="Courier New" w:hAnsi="Courier New" w:cs="Courier New"/>
+        </w:rPr>
+        <w:tab/>
+      </w:r>
+      <w:r>
+        <w:rPr>
+          <w:rFonts w:ascii="Courier New" w:hAnsi="Courier New" w:cs="Courier New"/>
+        </w:rPr>
+        <w:tab/>
+        <w:t>- 20</w:t>
+      </w:r>
+    </w:p>
+    <w:p>
+      <w:pPr>
+        <w:pStyle w:val="PlainText"/>
+        <w:rPr>
+          <w:rFonts w:ascii="Courier New" w:hAnsi="Courier New" w:cs="Courier New"/>
+        </w:rPr>
+      </w:pPr>
+      <w:r>
+        <w:rPr>
+          <w:rFonts w:ascii="Courier New" w:hAnsi="Courier New" w:cs="Courier New"/>
+        </w:rPr>
+        <w:t>Rate</w:t>
+      </w:r>
+      <w:r>
+        <w:rPr>
+          <w:rFonts w:ascii="Courier New" w:hAnsi="Courier New" w:cs="Courier New"/>
+        </w:rPr>
+        <w:tab/>
+      </w:r>
+      <w:r>
+        <w:rPr>
+          <w:rFonts w:ascii="Courier New" w:hAnsi="Courier New" w:cs="Courier New"/>
+        </w:rPr>
+        <w:tab/>
+      </w:r>
+      <w:r>
+        <w:rPr>
+          <w:rFonts w:ascii="Courier New" w:hAnsi="Courier New" w:cs="Courier New"/>
+        </w:rPr>
+        <w:tab/>
+      </w:r>
+      <w:r>
+        <w:rPr>
+          <w:rFonts w:ascii="Courier New" w:hAnsi="Courier New" w:cs="Courier New"/>
+        </w:rPr>
+        <w:tab/>
+      </w:r>
+      <w:r>
+        <w:rPr>
+          <w:rFonts w:ascii="Courier New" w:hAnsi="Courier New" w:cs="Courier New"/>
+        </w:rPr>
+        <w:tab/>
+        <w:t>- 24</w:t>
+      </w:r>
+    </w:p>
+    <w:p>
+      <w:pPr>
+        <w:pStyle w:val="PlainText"/>
+        <w:rPr>
+          <w:rFonts w:ascii="Courier New" w:hAnsi="Courier New" w:cs="Courier New"/>
+        </w:rPr>
+      </w:pPr>
+      <w:r>
+        <w:rPr>
+          <w:rFonts w:ascii="Courier New" w:hAnsi="Courier New" w:cs="Courier New"/>
+        </w:rPr>
+        <w:t>Total Price</w:t>
+      </w:r>
+      <w:r>
+        <w:rPr>
+          <w:rFonts w:ascii="Courier New" w:hAnsi="Courier New" w:cs="Courier New"/>
+        </w:rPr>
+        <w:tab/>
+      </w:r>
+      <w:r>
+        <w:rPr>
+          <w:rFonts w:ascii="Courier New" w:hAnsi="Courier New" w:cs="Courier New"/>
+        </w:rPr>
+        <w:tab/>
+      </w:r>
+      <w:r>
+        <w:rPr>
+          <w:rFonts w:ascii="Courier New" w:hAnsi="Courier New" w:cs="Courier New"/>
+        </w:rPr>
+        <w:tab/>
+      </w:r>
+      <w:r>
+        <w:rPr>
+          <w:rFonts w:ascii="Courier New" w:hAnsi="Courier New" w:cs="Courier New"/>
+        </w:rPr>
+        <w:tab/>
+        <w:t>- 480.0</w:t>
+      </w:r>
+    </w:p>
+    <w:p>
+      <w:pPr>
+        <w:pStyle w:val="PlainText"/>
+        <w:rPr>
+          <w:rFonts w:ascii="Courier New" w:hAnsi="Courier New" w:cs="Courier New"/>
+          <w:color w:val="FF0000"/>
+        </w:rPr>
+      </w:pPr>
+      <w:r>
+        <w:rPr>
+          <w:rFonts w:ascii="Courier New" w:hAnsi="Courier New" w:cs="Courier New"/>
+          <w:color w:val="FF0000"/>
+        </w:rPr>
+        <w:t>Amount Received</w:t>
+      </w:r>
+      <w:r>
+        <w:rPr>
+          <w:rFonts w:ascii="Courier New" w:hAnsi="Courier New" w:cs="Courier New"/>
+          <w:color w:val="FF0000"/>
+        </w:rPr>
+        <w:tab/>
+      </w:r>
+      <w:r>
+        <w:rPr>
+          <w:rFonts w:ascii="Courier New" w:hAnsi="Courier New" w:cs="Courier New"/>
+          <w:color w:val="FF0000"/>
+        </w:rPr>
+        <w:tab/>
+      </w:r>
+      <w:r>
+        <w:rPr>
+          <w:rFonts w:ascii="Courier New" w:hAnsi="Courier New" w:cs="Courier New"/>
+          <w:color w:val="FF0000"/>
+        </w:rPr>
+        <w:tab/>
+        <w:t>- 1632</w:t>
+      </w:r>
+    </w:p>
+    <w:p>
+      <w:pPr>
+        <w:pStyle w:val="PlainText"/>
+        <w:rPr>
+          <w:rFonts w:ascii="Courier New" w:hAnsi="Courier New" w:cs="Courier New"/>
+          <w:b/>
+        </w:rPr>
+      </w:pPr>
+      <w:r>
+        <w:rPr>
+          <w:rFonts w:ascii="Courier New" w:hAnsi="Courier New" w:cs="Courier New"/>
+          <w:b/>
+        </w:rPr>
+        <w:t>Amount balance</w:t>
+      </w:r>
+      <w:r>
+        <w:rPr>
+          <w:rFonts w:ascii="Courier New" w:hAnsi="Courier New" w:cs="Courier New"/>
+          <w:b/>
+        </w:rPr>
+        <w:tab/>
+      </w:r>
+      <w:r>
+        <w:rPr>
+          <w:rFonts w:ascii="Courier New" w:hAnsi="Courier New" w:cs="Courier New"/>
+          <w:b/>
+        </w:rPr>
+        <w:tab/>
+      </w:r>
+      <w:r>
+        <w:rPr>
+          <w:rFonts w:ascii="Courier New" w:hAnsi="Courier New" w:cs="Courier New"/>
+          <w:b/>
+        </w:rPr>
+        <w:tab/>
+        <w:t>- 480.0</w:t>
+      </w:r>
+    </w:p>
+    <w:p>
+      <w:pPr>
+        <w:pStyle w:val="PlainText"/>
+        <w:rPr>
+          <w:rFonts w:ascii="Courier New" w:hAnsi="Courier New" w:cs="Courier New"/>
+        </w:rPr>
+      </w:pPr>
+      <w:r>
+        <w:rPr>
+          <w:rFonts w:ascii="Courier New" w:hAnsi="Courier New" w:cs="Courier New"/>
+        </w:rPr>
+        <w:t>Amount Received mode</w:t>
+      </w:r>
+      <w:r>
+        <w:rPr>
+          <w:rFonts w:ascii="Courier New" w:hAnsi="Courier New" w:cs="Courier New"/>
+        </w:rPr>
+        <w:tab/>
+      </w:r>
+      <w:r>
+        <w:rPr>
+          <w:rFonts w:ascii="Courier New" w:hAnsi="Courier New" w:cs="Courier New"/>
+        </w:rPr>
+        <w:tab/>
+        <w:t>- CASH</w:t>
+      </w:r>
+    </w:p>
+    <w:p>
+      <w:pPr>
+        <w:pStyle w:val="PlainText"/>
+        <w:rPr>
+          <w:rFonts w:ascii="Courier New" w:hAnsi="Courier New" w:cs="Courier New"/>
+        </w:rPr>
+      </w:pPr>
+    </w:p>
+    <w:p>
+      <w:pPr>
+        <w:pStyle w:val="PlainText"/>
+        <w:rPr>
+          <w:rFonts w:ascii="Courier New" w:hAnsi="Courier New" w:cs="Courier New"/>
+          <w:b/>
+        </w:rPr>
+      </w:pPr>
     </w:p>
     <w:p>
       <w:pPr>

</xml_diff>

<commit_message>
23/02/2019 MAMATHA CHICK IN
</commit_message>
<xml_diff>
--- a/customer _details/GANGAMMA/SEP/TUMKUR/AR/PURCHASE DETAILS.docx
+++ b/customer _details/GANGAMMA/SEP/TUMKUR/AR/PURCHASE DETAILS.docx
@@ -55912,13 +55912,7 @@
         <w:rPr>
           <w:rFonts w:ascii="Courier New" w:hAnsi="Courier New" w:cs="Courier New"/>
         </w:rPr>
-        <w:t>TUE Feb 19</w:t>
-      </w:r>
-      <w:r>
-        <w:rPr>
-          <w:rFonts w:ascii="Courier New" w:hAnsi="Courier New" w:cs="Courier New"/>
-        </w:rPr>
-        <w:t xml:space="preserve"> 11:26:50 IST 2019</w:t>
+        <w:t>TUE Feb 19 11:26:50 IST 2019</w:t>
       </w:r>
     </w:p>
     <w:p>
@@ -56534,6 +56528,666 @@
         <w:tab/>
         <w:t>- 1195.0</w:t>
       </w:r>
+    </w:p>
+    <w:p>
+      <w:pPr>
+        <w:pStyle w:val="PlainText"/>
+        <w:rPr>
+          <w:rFonts w:ascii="Courier New" w:hAnsi="Courier New" w:cs="Courier New"/>
+          <w:b/>
+        </w:rPr>
+      </w:pPr>
+    </w:p>
+    <w:p>
+      <w:pPr>
+        <w:pStyle w:val="PlainText"/>
+        <w:rPr>
+          <w:rFonts w:ascii="Courier New" w:hAnsi="Courier New" w:cs="Courier New"/>
+        </w:rPr>
+      </w:pPr>
+      <w:r>
+        <w:rPr>
+          <w:rFonts w:ascii="Courier New" w:hAnsi="Courier New" w:cs="Courier New"/>
+        </w:rPr>
+        <w:t>FRI Feb 22</w:t>
+      </w:r>
+      <w:r>
+        <w:rPr>
+          <w:rFonts w:ascii="Courier New" w:hAnsi="Courier New" w:cs="Courier New"/>
+        </w:rPr>
+        <w:t xml:space="preserve"> 11:35:03 IST 2019</w:t>
+      </w:r>
+    </w:p>
+    <w:p>
+      <w:pPr>
+        <w:pStyle w:val="PlainText"/>
+        <w:rPr>
+          <w:rFonts w:ascii="Courier New" w:hAnsi="Courier New" w:cs="Courier New"/>
+        </w:rPr>
+      </w:pPr>
+      <w:r>
+        <w:rPr>
+          <w:rFonts w:ascii="Courier New" w:hAnsi="Courier New" w:cs="Courier New"/>
+        </w:rPr>
+        <w:t>Person Name</w:t>
+      </w:r>
+      <w:r>
+        <w:rPr>
+          <w:rFonts w:ascii="Courier New" w:hAnsi="Courier New" w:cs="Courier New"/>
+        </w:rPr>
+        <w:tab/>
+      </w:r>
+      <w:r>
+        <w:rPr>
+          <w:rFonts w:ascii="Courier New" w:hAnsi="Courier New" w:cs="Courier New"/>
+        </w:rPr>
+        <w:tab/>
+      </w:r>
+      <w:r>
+        <w:rPr>
+          <w:rFonts w:ascii="Courier New" w:hAnsi="Courier New" w:cs="Courier New"/>
+        </w:rPr>
+        <w:tab/>
+      </w:r>
+      <w:r>
+        <w:rPr>
+          <w:rFonts w:ascii="Courier New" w:hAnsi="Courier New" w:cs="Courier New"/>
+        </w:rPr>
+        <w:tab/>
+        <w:t>- AR</w:t>
+      </w:r>
+    </w:p>
+    <w:p>
+      <w:pPr>
+        <w:pStyle w:val="PlainText"/>
+        <w:rPr>
+          <w:rFonts w:ascii="Courier New" w:hAnsi="Courier New" w:cs="Courier New"/>
+        </w:rPr>
+      </w:pPr>
+      <w:r>
+        <w:rPr>
+          <w:rFonts w:ascii="Courier New" w:hAnsi="Courier New" w:cs="Courier New"/>
+        </w:rPr>
+        <w:t>Bill number</w:t>
+      </w:r>
+      <w:r>
+        <w:rPr>
+          <w:rFonts w:ascii="Courier New" w:hAnsi="Courier New" w:cs="Courier New"/>
+        </w:rPr>
+        <w:tab/>
+      </w:r>
+      <w:r>
+        <w:rPr>
+          <w:rFonts w:ascii="Courier New" w:hAnsi="Courier New" w:cs="Courier New"/>
+        </w:rPr>
+        <w:tab/>
+      </w:r>
+      <w:r>
+        <w:rPr>
+          <w:rFonts w:ascii="Courier New" w:hAnsi="Courier New" w:cs="Courier New"/>
+        </w:rPr>
+        <w:tab/>
+      </w:r>
+      <w:r>
+        <w:rPr>
+          <w:rFonts w:ascii="Courier New" w:hAnsi="Courier New" w:cs="Courier New"/>
+        </w:rPr>
+        <w:tab/>
+        <w:t>- 11079</w:t>
+      </w:r>
+    </w:p>
+    <w:p>
+      <w:pPr>
+        <w:pStyle w:val="PlainText"/>
+        <w:rPr>
+          <w:rFonts w:ascii="Courier New" w:hAnsi="Courier New" w:cs="Courier New"/>
+        </w:rPr>
+      </w:pPr>
+      <w:r>
+        <w:rPr>
+          <w:rFonts w:ascii="Courier New" w:hAnsi="Courier New" w:cs="Courier New"/>
+        </w:rPr>
+        <w:t>---------------------------------------------------------------</w:t>
+      </w:r>
+    </w:p>
+    <w:p>
+      <w:pPr>
+        <w:pStyle w:val="PlainText"/>
+        <w:rPr>
+          <w:rFonts w:ascii="Courier New" w:hAnsi="Courier New" w:cs="Courier New"/>
+        </w:rPr>
+      </w:pPr>
+      <w:r>
+        <w:rPr>
+          <w:rFonts w:ascii="Courier New" w:hAnsi="Courier New" w:cs="Courier New"/>
+        </w:rPr>
+        <w:t>Item Name</w:t>
+      </w:r>
+      <w:r>
+        <w:rPr>
+          <w:rFonts w:ascii="Courier New" w:hAnsi="Courier New" w:cs="Courier New"/>
+        </w:rPr>
+        <w:tab/>
+      </w:r>
+      <w:r>
+        <w:rPr>
+          <w:rFonts w:ascii="Courier New" w:hAnsi="Courier New" w:cs="Courier New"/>
+        </w:rPr>
+        <w:tab/>
+      </w:r>
+      <w:r>
+        <w:rPr>
+          <w:rFonts w:ascii="Courier New" w:hAnsi="Courier New" w:cs="Courier New"/>
+        </w:rPr>
+        <w:tab/>
+      </w:r>
+      <w:r>
+        <w:rPr>
+          <w:rFonts w:ascii="Courier New" w:hAnsi="Courier New" w:cs="Courier New"/>
+        </w:rPr>
+        <w:tab/>
+        <w:t>- POTATO</w:t>
+      </w:r>
+    </w:p>
+    <w:p>
+      <w:pPr>
+        <w:pStyle w:val="PlainText"/>
+        <w:rPr>
+          <w:rFonts w:ascii="Courier New" w:hAnsi="Courier New" w:cs="Courier New"/>
+        </w:rPr>
+      </w:pPr>
+      <w:r>
+        <w:rPr>
+          <w:rFonts w:ascii="Courier New" w:hAnsi="Courier New" w:cs="Courier New"/>
+        </w:rPr>
+        <w:t>Number of Pockets</w:t>
+      </w:r>
+      <w:r>
+        <w:rPr>
+          <w:rFonts w:ascii="Courier New" w:hAnsi="Courier New" w:cs="Courier New"/>
+        </w:rPr>
+        <w:tab/>
+      </w:r>
+      <w:r>
+        <w:rPr>
+          <w:rFonts w:ascii="Courier New" w:hAnsi="Courier New" w:cs="Courier New"/>
+        </w:rPr>
+        <w:tab/>
+      </w:r>
+      <w:r>
+        <w:rPr>
+          <w:rFonts w:ascii="Courier New" w:hAnsi="Courier New" w:cs="Courier New"/>
+        </w:rPr>
+        <w:tab/>
+        <w:t>- 1</w:t>
+      </w:r>
+    </w:p>
+    <w:p>
+      <w:pPr>
+        <w:pStyle w:val="PlainText"/>
+        <w:rPr>
+          <w:rFonts w:ascii="Courier New" w:hAnsi="Courier New" w:cs="Courier New"/>
+        </w:rPr>
+      </w:pPr>
+      <w:r>
+        <w:rPr>
+          <w:rFonts w:ascii="Courier New" w:hAnsi="Courier New" w:cs="Courier New"/>
+        </w:rPr>
+        <w:t>Number of KGs</w:t>
+      </w:r>
+      <w:r>
+        <w:rPr>
+          <w:rFonts w:ascii="Courier New" w:hAnsi="Courier New" w:cs="Courier New"/>
+        </w:rPr>
+        <w:tab/>
+      </w:r>
+      <w:r>
+        <w:rPr>
+          <w:rFonts w:ascii="Courier New" w:hAnsi="Courier New" w:cs="Courier New"/>
+        </w:rPr>
+        <w:tab/>
+      </w:r>
+      <w:r>
+        <w:rPr>
+          <w:rFonts w:ascii="Courier New" w:hAnsi="Courier New" w:cs="Courier New"/>
+        </w:rPr>
+        <w:tab/>
+        <w:t>- 51</w:t>
+      </w:r>
+    </w:p>
+    <w:p>
+      <w:pPr>
+        <w:pStyle w:val="PlainText"/>
+        <w:rPr>
+          <w:rFonts w:ascii="Courier New" w:hAnsi="Courier New" w:cs="Courier New"/>
+        </w:rPr>
+      </w:pPr>
+      <w:r>
+        <w:rPr>
+          <w:rFonts w:ascii="Courier New" w:hAnsi="Courier New" w:cs="Courier New"/>
+        </w:rPr>
+        <w:t>Rate</w:t>
+      </w:r>
+      <w:r>
+        <w:rPr>
+          <w:rFonts w:ascii="Courier New" w:hAnsi="Courier New" w:cs="Courier New"/>
+        </w:rPr>
+        <w:tab/>
+      </w:r>
+      <w:r>
+        <w:rPr>
+          <w:rFonts w:ascii="Courier New" w:hAnsi="Courier New" w:cs="Courier New"/>
+        </w:rPr>
+        <w:tab/>
+      </w:r>
+      <w:r>
+        <w:rPr>
+          <w:rFonts w:ascii="Courier New" w:hAnsi="Courier New" w:cs="Courier New"/>
+        </w:rPr>
+        <w:tab/>
+      </w:r>
+      <w:r>
+        <w:rPr>
+          <w:rFonts w:ascii="Courier New" w:hAnsi="Courier New" w:cs="Courier New"/>
+        </w:rPr>
+        <w:tab/>
+      </w:r>
+      <w:r>
+        <w:rPr>
+          <w:rFonts w:ascii="Courier New" w:hAnsi="Courier New" w:cs="Courier New"/>
+        </w:rPr>
+        <w:tab/>
+        <w:t>- 15</w:t>
+      </w:r>
+    </w:p>
+    <w:p>
+      <w:pPr>
+        <w:pStyle w:val="PlainText"/>
+        <w:rPr>
+          <w:rFonts w:ascii="Courier New" w:hAnsi="Courier New" w:cs="Courier New"/>
+        </w:rPr>
+      </w:pPr>
+      <w:r>
+        <w:rPr>
+          <w:rFonts w:ascii="Courier New" w:hAnsi="Courier New" w:cs="Courier New"/>
+        </w:rPr>
+        <w:t>Total Price</w:t>
+      </w:r>
+      <w:r>
+        <w:rPr>
+          <w:rFonts w:ascii="Courier New" w:hAnsi="Courier New" w:cs="Courier New"/>
+        </w:rPr>
+        <w:tab/>
+      </w:r>
+      <w:r>
+        <w:rPr>
+          <w:rFonts w:ascii="Courier New" w:hAnsi="Courier New" w:cs="Courier New"/>
+        </w:rPr>
+        <w:tab/>
+      </w:r>
+      <w:r>
+        <w:rPr>
+          <w:rFonts w:ascii="Courier New" w:hAnsi="Courier New" w:cs="Courier New"/>
+        </w:rPr>
+        <w:tab/>
+      </w:r>
+      <w:r>
+        <w:rPr>
+          <w:rFonts w:ascii="Courier New" w:hAnsi="Courier New" w:cs="Courier New"/>
+        </w:rPr>
+        <w:tab/>
+        <w:t>- 765.0</w:t>
+      </w:r>
+    </w:p>
+    <w:p>
+      <w:pPr>
+        <w:pStyle w:val="PlainText"/>
+        <w:rPr>
+          <w:rFonts w:ascii="Courier New" w:hAnsi="Courier New" w:cs="Courier New"/>
+          <w:color w:val="FF0000"/>
+        </w:rPr>
+      </w:pPr>
+      <w:r>
+        <w:rPr>
+          <w:rFonts w:ascii="Courier New" w:hAnsi="Courier New" w:cs="Courier New"/>
+          <w:color w:val="FF0000"/>
+        </w:rPr>
+        <w:t>Amount Received</w:t>
+      </w:r>
+      <w:r>
+        <w:rPr>
+          <w:rFonts w:ascii="Courier New" w:hAnsi="Courier New" w:cs="Courier New"/>
+          <w:color w:val="FF0000"/>
+        </w:rPr>
+        <w:tab/>
+      </w:r>
+      <w:r>
+        <w:rPr>
+          <w:rFonts w:ascii="Courier New" w:hAnsi="Courier New" w:cs="Courier New"/>
+          <w:color w:val="FF0000"/>
+        </w:rPr>
+        <w:tab/>
+      </w:r>
+      <w:r>
+        <w:rPr>
+          <w:rFonts w:ascii="Courier New" w:hAnsi="Courier New" w:cs="Courier New"/>
+          <w:color w:val="FF0000"/>
+        </w:rPr>
+        <w:tab/>
+        <w:t>- 1195</w:t>
+      </w:r>
+    </w:p>
+    <w:p>
+      <w:pPr>
+        <w:pStyle w:val="PlainText"/>
+        <w:rPr>
+          <w:rFonts w:ascii="Courier New" w:hAnsi="Courier New" w:cs="Courier New"/>
+        </w:rPr>
+      </w:pPr>
+      <w:r>
+        <w:rPr>
+          <w:rFonts w:ascii="Courier New" w:hAnsi="Courier New" w:cs="Courier New"/>
+        </w:rPr>
+        <w:t>Amount balance</w:t>
+      </w:r>
+      <w:r>
+        <w:rPr>
+          <w:rFonts w:ascii="Courier New" w:hAnsi="Courier New" w:cs="Courier New"/>
+        </w:rPr>
+        <w:tab/>
+      </w:r>
+      <w:r>
+        <w:rPr>
+          <w:rFonts w:ascii="Courier New" w:hAnsi="Courier New" w:cs="Courier New"/>
+        </w:rPr>
+        <w:tab/>
+      </w:r>
+      <w:r>
+        <w:rPr>
+          <w:rFonts w:ascii="Courier New" w:hAnsi="Courier New" w:cs="Courier New"/>
+        </w:rPr>
+        <w:tab/>
+        <w:t>- 765.0</w:t>
+      </w:r>
+    </w:p>
+    <w:p>
+      <w:pPr>
+        <w:pStyle w:val="PlainText"/>
+        <w:rPr>
+          <w:rFonts w:ascii="Courier New" w:hAnsi="Courier New" w:cs="Courier New"/>
+        </w:rPr>
+      </w:pPr>
+      <w:r>
+        <w:rPr>
+          <w:rFonts w:ascii="Courier New" w:hAnsi="Courier New" w:cs="Courier New"/>
+        </w:rPr>
+        <w:t>Amount Received mode</w:t>
+      </w:r>
+      <w:r>
+        <w:rPr>
+          <w:rFonts w:ascii="Courier New" w:hAnsi="Courier New" w:cs="Courier New"/>
+        </w:rPr>
+        <w:tab/>
+      </w:r>
+      <w:r>
+        <w:rPr>
+          <w:rFonts w:ascii="Courier New" w:hAnsi="Courier New" w:cs="Courier New"/>
+        </w:rPr>
+        <w:tab/>
+        <w:t>- CASH</w:t>
+      </w:r>
+    </w:p>
+    <w:p>
+      <w:pPr>
+        <w:pStyle w:val="PlainText"/>
+        <w:rPr>
+          <w:rFonts w:ascii="Courier New" w:hAnsi="Courier New" w:cs="Courier New"/>
+        </w:rPr>
+      </w:pPr>
+    </w:p>
+    <w:p>
+      <w:pPr>
+        <w:pStyle w:val="PlainText"/>
+        <w:rPr>
+          <w:rFonts w:ascii="Courier New" w:hAnsi="Courier New" w:cs="Courier New"/>
+        </w:rPr>
+      </w:pPr>
+      <w:r>
+        <w:rPr>
+          <w:rFonts w:ascii="Courier New" w:hAnsi="Courier New" w:cs="Courier New"/>
+        </w:rPr>
+        <w:t>Item Name</w:t>
+      </w:r>
+      <w:r>
+        <w:rPr>
+          <w:rFonts w:ascii="Courier New" w:hAnsi="Courier New" w:cs="Courier New"/>
+        </w:rPr>
+        <w:tab/>
+      </w:r>
+      <w:r>
+        <w:rPr>
+          <w:rFonts w:ascii="Courier New" w:hAnsi="Courier New" w:cs="Courier New"/>
+        </w:rPr>
+        <w:tab/>
+      </w:r>
+      <w:r>
+        <w:rPr>
+          <w:rFonts w:ascii="Courier New" w:hAnsi="Courier New" w:cs="Courier New"/>
+        </w:rPr>
+        <w:tab/>
+      </w:r>
+      <w:r>
+        <w:rPr>
+          <w:rFonts w:ascii="Courier New" w:hAnsi="Courier New" w:cs="Courier New"/>
+        </w:rPr>
+        <w:tab/>
+        <w:t>- BEET</w:t>
+      </w:r>
+    </w:p>
+    <w:p>
+      <w:pPr>
+        <w:pStyle w:val="PlainText"/>
+        <w:rPr>
+          <w:rFonts w:ascii="Courier New" w:hAnsi="Courier New" w:cs="Courier New"/>
+        </w:rPr>
+      </w:pPr>
+      <w:r>
+        <w:rPr>
+          <w:rFonts w:ascii="Courier New" w:hAnsi="Courier New" w:cs="Courier New"/>
+        </w:rPr>
+        <w:t>Number of Pockets</w:t>
+      </w:r>
+      <w:r>
+        <w:rPr>
+          <w:rFonts w:ascii="Courier New" w:hAnsi="Courier New" w:cs="Courier New"/>
+        </w:rPr>
+        <w:tab/>
+      </w:r>
+      <w:r>
+        <w:rPr>
+          <w:rFonts w:ascii="Courier New" w:hAnsi="Courier New" w:cs="Courier New"/>
+        </w:rPr>
+        <w:tab/>
+      </w:r>
+      <w:r>
+        <w:rPr>
+          <w:rFonts w:ascii="Courier New" w:hAnsi="Courier New" w:cs="Courier New"/>
+        </w:rPr>
+        <w:tab/>
+        <w:t>- 1</w:t>
+      </w:r>
+    </w:p>
+    <w:p>
+      <w:pPr>
+        <w:pStyle w:val="PlainText"/>
+        <w:rPr>
+          <w:rFonts w:ascii="Courier New" w:hAnsi="Courier New" w:cs="Courier New"/>
+        </w:rPr>
+      </w:pPr>
+      <w:r>
+        <w:rPr>
+          <w:rFonts w:ascii="Courier New" w:hAnsi="Courier New" w:cs="Courier New"/>
+        </w:rPr>
+        <w:t>Number of KGs</w:t>
+      </w:r>
+      <w:r>
+        <w:rPr>
+          <w:rFonts w:ascii="Courier New" w:hAnsi="Courier New" w:cs="Courier New"/>
+        </w:rPr>
+        <w:tab/>
+      </w:r>
+      <w:r>
+        <w:rPr>
+          <w:rFonts w:ascii="Courier New" w:hAnsi="Courier New" w:cs="Courier New"/>
+        </w:rPr>
+        <w:tab/>
+      </w:r>
+      <w:r>
+        <w:rPr>
+          <w:rFonts w:ascii="Courier New" w:hAnsi="Courier New" w:cs="Courier New"/>
+        </w:rPr>
+        <w:tab/>
+        <w:t>- 25</w:t>
+      </w:r>
+    </w:p>
+    <w:p>
+      <w:pPr>
+        <w:pStyle w:val="PlainText"/>
+        <w:rPr>
+          <w:rFonts w:ascii="Courier New" w:hAnsi="Courier New" w:cs="Courier New"/>
+        </w:rPr>
+      </w:pPr>
+      <w:r>
+        <w:rPr>
+          <w:rFonts w:ascii="Courier New" w:hAnsi="Courier New" w:cs="Courier New"/>
+        </w:rPr>
+        <w:t>Rate</w:t>
+      </w:r>
+      <w:r>
+        <w:rPr>
+          <w:rFonts w:ascii="Courier New" w:hAnsi="Courier New" w:cs="Courier New"/>
+        </w:rPr>
+        <w:tab/>
+      </w:r>
+      <w:r>
+        <w:rPr>
+          <w:rFonts w:ascii="Courier New" w:hAnsi="Courier New" w:cs="Courier New"/>
+        </w:rPr>
+        <w:tab/>
+      </w:r>
+      <w:r>
+        <w:rPr>
+          <w:rFonts w:ascii="Courier New" w:hAnsi="Courier New" w:cs="Courier New"/>
+        </w:rPr>
+        <w:tab/>
+      </w:r>
+      <w:r>
+        <w:rPr>
+          <w:rFonts w:ascii="Courier New" w:hAnsi="Courier New" w:cs="Courier New"/>
+        </w:rPr>
+        <w:tab/>
+      </w:r>
+      <w:r>
+        <w:rPr>
+          <w:rFonts w:ascii="Courier New" w:hAnsi="Courier New" w:cs="Courier New"/>
+        </w:rPr>
+        <w:tab/>
+        <w:t>- 18</w:t>
+      </w:r>
+    </w:p>
+    <w:p>
+      <w:pPr>
+        <w:pStyle w:val="PlainText"/>
+        <w:rPr>
+          <w:rFonts w:ascii="Courier New" w:hAnsi="Courier New" w:cs="Courier New"/>
+        </w:rPr>
+      </w:pPr>
+      <w:r>
+        <w:rPr>
+          <w:rFonts w:ascii="Courier New" w:hAnsi="Courier New" w:cs="Courier New"/>
+        </w:rPr>
+        <w:t>Total Price</w:t>
+      </w:r>
+      <w:r>
+        <w:rPr>
+          <w:rFonts w:ascii="Courier New" w:hAnsi="Courier New" w:cs="Courier New"/>
+        </w:rPr>
+        <w:tab/>
+      </w:r>
+      <w:r>
+        <w:rPr>
+          <w:rFonts w:ascii="Courier New" w:hAnsi="Courier New" w:cs="Courier New"/>
+        </w:rPr>
+        <w:tab/>
+      </w:r>
+      <w:r>
+        <w:rPr>
+          <w:rFonts w:ascii="Courier New" w:hAnsi="Courier New" w:cs="Courier New"/>
+        </w:rPr>
+        <w:tab/>
+      </w:r>
+      <w:r>
+        <w:rPr>
+          <w:rFonts w:ascii="Courier New" w:hAnsi="Courier New" w:cs="Courier New"/>
+        </w:rPr>
+        <w:tab/>
+        <w:t>- 450.0</w:t>
+      </w:r>
+    </w:p>
+    <w:p>
+      <w:pPr>
+        <w:pStyle w:val="PlainText"/>
+        <w:rPr>
+          <w:rFonts w:ascii="Courier New" w:hAnsi="Courier New" w:cs="Courier New"/>
+          <w:b/>
+        </w:rPr>
+      </w:pPr>
+      <w:r>
+        <w:rPr>
+          <w:rFonts w:ascii="Courier New" w:hAnsi="Courier New" w:cs="Courier New"/>
+          <w:b/>
+        </w:rPr>
+        <w:t>Amount balance</w:t>
+      </w:r>
+      <w:r>
+        <w:rPr>
+          <w:rFonts w:ascii="Courier New" w:hAnsi="Courier New" w:cs="Courier New"/>
+          <w:b/>
+        </w:rPr>
+        <w:tab/>
+      </w:r>
+      <w:r>
+        <w:rPr>
+          <w:rFonts w:ascii="Courier New" w:hAnsi="Courier New" w:cs="Courier New"/>
+          <w:b/>
+        </w:rPr>
+        <w:tab/>
+      </w:r>
+      <w:r>
+        <w:rPr>
+          <w:rFonts w:ascii="Courier New" w:hAnsi="Courier New" w:cs="Courier New"/>
+          <w:b/>
+        </w:rPr>
+        <w:tab/>
+        <w:t>- 1215.0</w:t>
+      </w:r>
+    </w:p>
+    <w:p>
+      <w:pPr>
+        <w:pStyle w:val="PlainText"/>
+        <w:rPr>
+          <w:rFonts w:ascii="Courier New" w:hAnsi="Courier New" w:cs="Courier New"/>
+        </w:rPr>
+      </w:pPr>
+    </w:p>
+    <w:p>
+      <w:pPr>
+        <w:pStyle w:val="PlainText"/>
+        <w:rPr>
+          <w:rFonts w:ascii="Courier New" w:hAnsi="Courier New" w:cs="Courier New"/>
+          <w:b/>
+        </w:rPr>
+      </w:pPr>
     </w:p>
     <w:p>
       <w:pPr>

</xml_diff>

<commit_message>
25/02/2019 MAMATHA CHICK IN
</commit_message>
<xml_diff>
--- a/customer _details/GANGAMMA/SEP/TUMKUR/AR/PURCHASE DETAILS.docx
+++ b/customer _details/GANGAMMA/SEP/TUMKUR/AR/PURCHASE DETAILS.docx
@@ -56549,13 +56549,7 @@
         <w:rPr>
           <w:rFonts w:ascii="Courier New" w:hAnsi="Courier New" w:cs="Courier New"/>
         </w:rPr>
-        <w:t>FRI Feb 22</w:t>
-      </w:r>
-      <w:r>
-        <w:rPr>
-          <w:rFonts w:ascii="Courier New" w:hAnsi="Courier New" w:cs="Courier New"/>
-        </w:rPr>
-        <w:t xml:space="preserve"> 11:35:03 IST 2019</w:t>
+        <w:t>FRI Feb 22 11:35:03 IST 2019</w:t>
       </w:r>
     </w:p>
     <w:p>
@@ -57171,6 +57165,896 @@
         <w:tab/>
         <w:t>- 1215.0</w:t>
       </w:r>
+    </w:p>
+    <w:p>
+      <w:pPr>
+        <w:pStyle w:val="PlainText"/>
+        <w:rPr>
+          <w:rFonts w:ascii="Courier New" w:hAnsi="Courier New" w:cs="Courier New"/>
+          <w:b/>
+        </w:rPr>
+      </w:pPr>
+    </w:p>
+    <w:p>
+      <w:pPr>
+        <w:pStyle w:val="PlainText"/>
+        <w:rPr>
+          <w:rFonts w:ascii="Courier New" w:hAnsi="Courier New" w:cs="Courier New"/>
+        </w:rPr>
+      </w:pPr>
+      <w:r>
+        <w:rPr>
+          <w:rFonts w:ascii="Courier New" w:hAnsi="Courier New" w:cs="Courier New"/>
+        </w:rPr>
+        <w:t>SUN Feb 24</w:t>
+      </w:r>
+      <w:r>
+        <w:rPr>
+          <w:rFonts w:ascii="Courier New" w:hAnsi="Courier New" w:cs="Courier New"/>
+        </w:rPr>
+        <w:t xml:space="preserve"> 14:39:17 IST 2019</w:t>
+      </w:r>
+    </w:p>
+    <w:p>
+      <w:pPr>
+        <w:pStyle w:val="PlainText"/>
+        <w:rPr>
+          <w:rFonts w:ascii="Courier New" w:hAnsi="Courier New" w:cs="Courier New"/>
+        </w:rPr>
+      </w:pPr>
+      <w:r>
+        <w:rPr>
+          <w:rFonts w:ascii="Courier New" w:hAnsi="Courier New" w:cs="Courier New"/>
+        </w:rPr>
+        <w:t>Person Name</w:t>
+      </w:r>
+      <w:r>
+        <w:rPr>
+          <w:rFonts w:ascii="Courier New" w:hAnsi="Courier New" w:cs="Courier New"/>
+        </w:rPr>
+        <w:tab/>
+      </w:r>
+      <w:r>
+        <w:rPr>
+          <w:rFonts w:ascii="Courier New" w:hAnsi="Courier New" w:cs="Courier New"/>
+        </w:rPr>
+        <w:tab/>
+      </w:r>
+      <w:r>
+        <w:rPr>
+          <w:rFonts w:ascii="Courier New" w:hAnsi="Courier New" w:cs="Courier New"/>
+        </w:rPr>
+        <w:tab/>
+      </w:r>
+      <w:r>
+        <w:rPr>
+          <w:rFonts w:ascii="Courier New" w:hAnsi="Courier New" w:cs="Courier New"/>
+        </w:rPr>
+        <w:tab/>
+        <w:t>- AR</w:t>
+      </w:r>
+    </w:p>
+    <w:p>
+      <w:pPr>
+        <w:pStyle w:val="PlainText"/>
+        <w:rPr>
+          <w:rFonts w:ascii="Courier New" w:hAnsi="Courier New" w:cs="Courier New"/>
+        </w:rPr>
+      </w:pPr>
+      <w:r>
+        <w:rPr>
+          <w:rFonts w:ascii="Courier New" w:hAnsi="Courier New" w:cs="Courier New"/>
+        </w:rPr>
+        <w:t>Bill number</w:t>
+      </w:r>
+      <w:r>
+        <w:rPr>
+          <w:rFonts w:ascii="Courier New" w:hAnsi="Courier New" w:cs="Courier New"/>
+        </w:rPr>
+        <w:tab/>
+      </w:r>
+      <w:r>
+        <w:rPr>
+          <w:rFonts w:ascii="Courier New" w:hAnsi="Courier New" w:cs="Courier New"/>
+        </w:rPr>
+        <w:tab/>
+      </w:r>
+      <w:r>
+        <w:rPr>
+          <w:rFonts w:ascii="Courier New" w:hAnsi="Courier New" w:cs="Courier New"/>
+        </w:rPr>
+        <w:tab/>
+      </w:r>
+      <w:r>
+        <w:rPr>
+          <w:rFonts w:ascii="Courier New" w:hAnsi="Courier New" w:cs="Courier New"/>
+        </w:rPr>
+        <w:tab/>
+        <w:t>- 11123</w:t>
+      </w:r>
+    </w:p>
+    <w:p>
+      <w:pPr>
+        <w:pStyle w:val="PlainText"/>
+        <w:rPr>
+          <w:rFonts w:ascii="Courier New" w:hAnsi="Courier New" w:cs="Courier New"/>
+        </w:rPr>
+      </w:pPr>
+      <w:r>
+        <w:rPr>
+          <w:rFonts w:ascii="Courier New" w:hAnsi="Courier New" w:cs="Courier New"/>
+        </w:rPr>
+        <w:t>---------------------------------------------------------------</w:t>
+      </w:r>
+    </w:p>
+    <w:p>
+      <w:pPr>
+        <w:pStyle w:val="PlainText"/>
+        <w:rPr>
+          <w:rFonts w:ascii="Courier New" w:hAnsi="Courier New" w:cs="Courier New"/>
+        </w:rPr>
+      </w:pPr>
+      <w:r>
+        <w:rPr>
+          <w:rFonts w:ascii="Courier New" w:hAnsi="Courier New" w:cs="Courier New"/>
+        </w:rPr>
+        <w:t>Item Name</w:t>
+      </w:r>
+      <w:r>
+        <w:rPr>
+          <w:rFonts w:ascii="Courier New" w:hAnsi="Courier New" w:cs="Courier New"/>
+        </w:rPr>
+        <w:tab/>
+      </w:r>
+      <w:r>
+        <w:rPr>
+          <w:rFonts w:ascii="Courier New" w:hAnsi="Courier New" w:cs="Courier New"/>
+        </w:rPr>
+        <w:tab/>
+      </w:r>
+      <w:r>
+        <w:rPr>
+          <w:rFonts w:ascii="Courier New" w:hAnsi="Courier New" w:cs="Courier New"/>
+        </w:rPr>
+        <w:tab/>
+      </w:r>
+      <w:r>
+        <w:rPr>
+          <w:rFonts w:ascii="Courier New" w:hAnsi="Courier New" w:cs="Courier New"/>
+        </w:rPr>
+        <w:tab/>
+        <w:t>- POTATO</w:t>
+      </w:r>
+    </w:p>
+    <w:p>
+      <w:pPr>
+        <w:pStyle w:val="PlainText"/>
+        <w:rPr>
+          <w:rFonts w:ascii="Courier New" w:hAnsi="Courier New" w:cs="Courier New"/>
+        </w:rPr>
+      </w:pPr>
+      <w:r>
+        <w:rPr>
+          <w:rFonts w:ascii="Courier New" w:hAnsi="Courier New" w:cs="Courier New"/>
+        </w:rPr>
+        <w:t>Number of Pockets</w:t>
+      </w:r>
+      <w:r>
+        <w:rPr>
+          <w:rFonts w:ascii="Courier New" w:hAnsi="Courier New" w:cs="Courier New"/>
+        </w:rPr>
+        <w:tab/>
+      </w:r>
+      <w:r>
+        <w:rPr>
+          <w:rFonts w:ascii="Courier New" w:hAnsi="Courier New" w:cs="Courier New"/>
+        </w:rPr>
+        <w:tab/>
+      </w:r>
+      <w:r>
+        <w:rPr>
+          <w:rFonts w:ascii="Courier New" w:hAnsi="Courier New" w:cs="Courier New"/>
+        </w:rPr>
+        <w:tab/>
+        <w:t>- 1</w:t>
+      </w:r>
+    </w:p>
+    <w:p>
+      <w:pPr>
+        <w:pStyle w:val="PlainText"/>
+        <w:rPr>
+          <w:rFonts w:ascii="Courier New" w:hAnsi="Courier New" w:cs="Courier New"/>
+        </w:rPr>
+      </w:pPr>
+      <w:r>
+        <w:rPr>
+          <w:rFonts w:ascii="Courier New" w:hAnsi="Courier New" w:cs="Courier New"/>
+        </w:rPr>
+        <w:t>Number of KGs</w:t>
+      </w:r>
+      <w:r>
+        <w:rPr>
+          <w:rFonts w:ascii="Courier New" w:hAnsi="Courier New" w:cs="Courier New"/>
+        </w:rPr>
+        <w:tab/>
+      </w:r>
+      <w:r>
+        <w:rPr>
+          <w:rFonts w:ascii="Courier New" w:hAnsi="Courier New" w:cs="Courier New"/>
+        </w:rPr>
+        <w:tab/>
+      </w:r>
+      <w:r>
+        <w:rPr>
+          <w:rFonts w:ascii="Courier New" w:hAnsi="Courier New" w:cs="Courier New"/>
+        </w:rPr>
+        <w:tab/>
+        <w:t>- 53</w:t>
+      </w:r>
+    </w:p>
+    <w:p>
+      <w:pPr>
+        <w:pStyle w:val="PlainText"/>
+        <w:rPr>
+          <w:rFonts w:ascii="Courier New" w:hAnsi="Courier New" w:cs="Courier New"/>
+        </w:rPr>
+      </w:pPr>
+      <w:r>
+        <w:rPr>
+          <w:rFonts w:ascii="Courier New" w:hAnsi="Courier New" w:cs="Courier New"/>
+        </w:rPr>
+        <w:t>Rate</w:t>
+      </w:r>
+      <w:r>
+        <w:rPr>
+          <w:rFonts w:ascii="Courier New" w:hAnsi="Courier New" w:cs="Courier New"/>
+        </w:rPr>
+        <w:tab/>
+      </w:r>
+      <w:r>
+        <w:rPr>
+          <w:rFonts w:ascii="Courier New" w:hAnsi="Courier New" w:cs="Courier New"/>
+        </w:rPr>
+        <w:tab/>
+      </w:r>
+      <w:r>
+        <w:rPr>
+          <w:rFonts w:ascii="Courier New" w:hAnsi="Courier New" w:cs="Courier New"/>
+        </w:rPr>
+        <w:tab/>
+      </w:r>
+      <w:r>
+        <w:rPr>
+          <w:rFonts w:ascii="Courier New" w:hAnsi="Courier New" w:cs="Courier New"/>
+        </w:rPr>
+        <w:tab/>
+      </w:r>
+      <w:r>
+        <w:rPr>
+          <w:rFonts w:ascii="Courier New" w:hAnsi="Courier New" w:cs="Courier New"/>
+        </w:rPr>
+        <w:tab/>
+        <w:t>- 14</w:t>
+      </w:r>
+    </w:p>
+    <w:p>
+      <w:pPr>
+        <w:pStyle w:val="PlainText"/>
+        <w:rPr>
+          <w:rFonts w:ascii="Courier New" w:hAnsi="Courier New" w:cs="Courier New"/>
+        </w:rPr>
+      </w:pPr>
+      <w:r>
+        <w:rPr>
+          <w:rFonts w:ascii="Courier New" w:hAnsi="Courier New" w:cs="Courier New"/>
+        </w:rPr>
+        <w:t>Total Price</w:t>
+      </w:r>
+      <w:r>
+        <w:rPr>
+          <w:rFonts w:ascii="Courier New" w:hAnsi="Courier New" w:cs="Courier New"/>
+        </w:rPr>
+        <w:tab/>
+      </w:r>
+      <w:r>
+        <w:rPr>
+          <w:rFonts w:ascii="Courier New" w:hAnsi="Courier New" w:cs="Courier New"/>
+        </w:rPr>
+        <w:tab/>
+      </w:r>
+      <w:r>
+        <w:rPr>
+          <w:rFonts w:ascii="Courier New" w:hAnsi="Courier New" w:cs="Courier New"/>
+        </w:rPr>
+        <w:tab/>
+      </w:r>
+      <w:r>
+        <w:rPr>
+          <w:rFonts w:ascii="Courier New" w:hAnsi="Courier New" w:cs="Courier New"/>
+        </w:rPr>
+        <w:tab/>
+        <w:t>- 742.0</w:t>
+      </w:r>
+    </w:p>
+    <w:p>
+      <w:pPr>
+        <w:pStyle w:val="PlainText"/>
+        <w:rPr>
+          <w:rFonts w:ascii="Courier New" w:hAnsi="Courier New" w:cs="Courier New"/>
+          <w:color w:val="FF0000"/>
+        </w:rPr>
+      </w:pPr>
+      <w:r>
+        <w:rPr>
+          <w:rFonts w:ascii="Courier New" w:hAnsi="Courier New" w:cs="Courier New"/>
+          <w:color w:val="FF0000"/>
+        </w:rPr>
+        <w:t>Amount Received</w:t>
+      </w:r>
+      <w:r>
+        <w:rPr>
+          <w:rFonts w:ascii="Courier New" w:hAnsi="Courier New" w:cs="Courier New"/>
+          <w:color w:val="FF0000"/>
+        </w:rPr>
+        <w:tab/>
+      </w:r>
+      <w:r>
+        <w:rPr>
+          <w:rFonts w:ascii="Courier New" w:hAnsi="Courier New" w:cs="Courier New"/>
+          <w:color w:val="FF0000"/>
+        </w:rPr>
+        <w:tab/>
+      </w:r>
+      <w:r>
+        <w:rPr>
+          <w:rFonts w:ascii="Courier New" w:hAnsi="Courier New" w:cs="Courier New"/>
+          <w:color w:val="FF0000"/>
+        </w:rPr>
+        <w:tab/>
+        <w:t>- 1215</w:t>
+      </w:r>
+    </w:p>
+    <w:p>
+      <w:pPr>
+        <w:pStyle w:val="PlainText"/>
+        <w:rPr>
+          <w:rFonts w:ascii="Courier New" w:hAnsi="Courier New" w:cs="Courier New"/>
+        </w:rPr>
+      </w:pPr>
+      <w:r>
+        <w:rPr>
+          <w:rFonts w:ascii="Courier New" w:hAnsi="Courier New" w:cs="Courier New"/>
+        </w:rPr>
+        <w:t>Amount balance</w:t>
+      </w:r>
+      <w:r>
+        <w:rPr>
+          <w:rFonts w:ascii="Courier New" w:hAnsi="Courier New" w:cs="Courier New"/>
+        </w:rPr>
+        <w:tab/>
+      </w:r>
+      <w:r>
+        <w:rPr>
+          <w:rFonts w:ascii="Courier New" w:hAnsi="Courier New" w:cs="Courier New"/>
+        </w:rPr>
+        <w:tab/>
+      </w:r>
+      <w:r>
+        <w:rPr>
+          <w:rFonts w:ascii="Courier New" w:hAnsi="Courier New" w:cs="Courier New"/>
+        </w:rPr>
+        <w:tab/>
+        <w:t>- 742.0</w:t>
+      </w:r>
+    </w:p>
+    <w:p>
+      <w:pPr>
+        <w:pStyle w:val="PlainText"/>
+        <w:rPr>
+          <w:rFonts w:ascii="Courier New" w:hAnsi="Courier New" w:cs="Courier New"/>
+        </w:rPr>
+      </w:pPr>
+      <w:r>
+        <w:rPr>
+          <w:rFonts w:ascii="Courier New" w:hAnsi="Courier New" w:cs="Courier New"/>
+        </w:rPr>
+        <w:t>Amount Received mode</w:t>
+      </w:r>
+      <w:r>
+        <w:rPr>
+          <w:rFonts w:ascii="Courier New" w:hAnsi="Courier New" w:cs="Courier New"/>
+        </w:rPr>
+        <w:tab/>
+      </w:r>
+      <w:r>
+        <w:rPr>
+          <w:rFonts w:ascii="Courier New" w:hAnsi="Courier New" w:cs="Courier New"/>
+        </w:rPr>
+        <w:tab/>
+        <w:t>- CASH</w:t>
+      </w:r>
+    </w:p>
+    <w:p>
+      <w:pPr>
+        <w:pStyle w:val="PlainText"/>
+        <w:rPr>
+          <w:rFonts w:ascii="Courier New" w:hAnsi="Courier New" w:cs="Courier New"/>
+        </w:rPr>
+      </w:pPr>
+    </w:p>
+    <w:p>
+      <w:pPr>
+        <w:pStyle w:val="PlainText"/>
+        <w:rPr>
+          <w:rFonts w:ascii="Courier New" w:hAnsi="Courier New" w:cs="Courier New"/>
+        </w:rPr>
+      </w:pPr>
+      <w:r>
+        <w:rPr>
+          <w:rFonts w:ascii="Courier New" w:hAnsi="Courier New" w:cs="Courier New"/>
+        </w:rPr>
+        <w:t>Item Name</w:t>
+      </w:r>
+      <w:r>
+        <w:rPr>
+          <w:rFonts w:ascii="Courier New" w:hAnsi="Courier New" w:cs="Courier New"/>
+        </w:rPr>
+        <w:tab/>
+      </w:r>
+      <w:r>
+        <w:rPr>
+          <w:rFonts w:ascii="Courier New" w:hAnsi="Courier New" w:cs="Courier New"/>
+        </w:rPr>
+        <w:tab/>
+      </w:r>
+      <w:r>
+        <w:rPr>
+          <w:rFonts w:ascii="Courier New" w:hAnsi="Courier New" w:cs="Courier New"/>
+        </w:rPr>
+        <w:tab/>
+      </w:r>
+      <w:r>
+        <w:rPr>
+          <w:rFonts w:ascii="Courier New" w:hAnsi="Courier New" w:cs="Courier New"/>
+        </w:rPr>
+        <w:tab/>
+        <w:t>- CARROT</w:t>
+      </w:r>
+    </w:p>
+    <w:p>
+      <w:pPr>
+        <w:pStyle w:val="PlainText"/>
+        <w:rPr>
+          <w:rFonts w:ascii="Courier New" w:hAnsi="Courier New" w:cs="Courier New"/>
+        </w:rPr>
+      </w:pPr>
+      <w:r>
+        <w:rPr>
+          <w:rFonts w:ascii="Courier New" w:hAnsi="Courier New" w:cs="Courier New"/>
+        </w:rPr>
+        <w:t>Number of Pockets</w:t>
+      </w:r>
+      <w:r>
+        <w:rPr>
+          <w:rFonts w:ascii="Courier New" w:hAnsi="Courier New" w:cs="Courier New"/>
+        </w:rPr>
+        <w:tab/>
+      </w:r>
+      <w:r>
+        <w:rPr>
+          <w:rFonts w:ascii="Courier New" w:hAnsi="Courier New" w:cs="Courier New"/>
+        </w:rPr>
+        <w:tab/>
+      </w:r>
+      <w:r>
+        <w:rPr>
+          <w:rFonts w:ascii="Courier New" w:hAnsi="Courier New" w:cs="Courier New"/>
+        </w:rPr>
+        <w:tab/>
+        <w:t>- 1</w:t>
+      </w:r>
+    </w:p>
+    <w:p>
+      <w:pPr>
+        <w:pStyle w:val="PlainText"/>
+        <w:rPr>
+          <w:rFonts w:ascii="Courier New" w:hAnsi="Courier New" w:cs="Courier New"/>
+        </w:rPr>
+      </w:pPr>
+      <w:r>
+        <w:rPr>
+          <w:rFonts w:ascii="Courier New" w:hAnsi="Courier New" w:cs="Courier New"/>
+        </w:rPr>
+        <w:t>Number of KGs</w:t>
+      </w:r>
+      <w:r>
+        <w:rPr>
+          <w:rFonts w:ascii="Courier New" w:hAnsi="Courier New" w:cs="Courier New"/>
+        </w:rPr>
+        <w:tab/>
+      </w:r>
+      <w:r>
+        <w:rPr>
+          <w:rFonts w:ascii="Courier New" w:hAnsi="Courier New" w:cs="Courier New"/>
+        </w:rPr>
+        <w:tab/>
+      </w:r>
+      <w:r>
+        <w:rPr>
+          <w:rFonts w:ascii="Courier New" w:hAnsi="Courier New" w:cs="Courier New"/>
+        </w:rPr>
+        <w:tab/>
+        <w:t>- 33</w:t>
+      </w:r>
+    </w:p>
+    <w:p>
+      <w:pPr>
+        <w:pStyle w:val="PlainText"/>
+        <w:rPr>
+          <w:rFonts w:ascii="Courier New" w:hAnsi="Courier New" w:cs="Courier New"/>
+        </w:rPr>
+      </w:pPr>
+      <w:r>
+        <w:rPr>
+          <w:rFonts w:ascii="Courier New" w:hAnsi="Courier New" w:cs="Courier New"/>
+        </w:rPr>
+        <w:t>Rate</w:t>
+      </w:r>
+      <w:r>
+        <w:rPr>
+          <w:rFonts w:ascii="Courier New" w:hAnsi="Courier New" w:cs="Courier New"/>
+        </w:rPr>
+        <w:tab/>
+      </w:r>
+      <w:r>
+        <w:rPr>
+          <w:rFonts w:ascii="Courier New" w:hAnsi="Courier New" w:cs="Courier New"/>
+        </w:rPr>
+        <w:tab/>
+      </w:r>
+      <w:r>
+        <w:rPr>
+          <w:rFonts w:ascii="Courier New" w:hAnsi="Courier New" w:cs="Courier New"/>
+        </w:rPr>
+        <w:tab/>
+      </w:r>
+      <w:r>
+        <w:rPr>
+          <w:rFonts w:ascii="Courier New" w:hAnsi="Courier New" w:cs="Courier New"/>
+        </w:rPr>
+        <w:tab/>
+      </w:r>
+      <w:r>
+        <w:rPr>
+          <w:rFonts w:ascii="Courier New" w:hAnsi="Courier New" w:cs="Courier New"/>
+        </w:rPr>
+        <w:tab/>
+        <w:t>- 12</w:t>
+      </w:r>
+    </w:p>
+    <w:p>
+      <w:pPr>
+        <w:pStyle w:val="PlainText"/>
+        <w:rPr>
+          <w:rFonts w:ascii="Courier New" w:hAnsi="Courier New" w:cs="Courier New"/>
+        </w:rPr>
+      </w:pPr>
+      <w:r>
+        <w:rPr>
+          <w:rFonts w:ascii="Courier New" w:hAnsi="Courier New" w:cs="Courier New"/>
+        </w:rPr>
+        <w:t>Total Price</w:t>
+      </w:r>
+      <w:r>
+        <w:rPr>
+          <w:rFonts w:ascii="Courier New" w:hAnsi="Courier New" w:cs="Courier New"/>
+        </w:rPr>
+        <w:tab/>
+      </w:r>
+      <w:r>
+        <w:rPr>
+          <w:rFonts w:ascii="Courier New" w:hAnsi="Courier New" w:cs="Courier New"/>
+        </w:rPr>
+        <w:tab/>
+      </w:r>
+      <w:r>
+        <w:rPr>
+          <w:rFonts w:ascii="Courier New" w:hAnsi="Courier New" w:cs="Courier New"/>
+        </w:rPr>
+        <w:tab/>
+      </w:r>
+      <w:r>
+        <w:rPr>
+          <w:rFonts w:ascii="Courier New" w:hAnsi="Courier New" w:cs="Courier New"/>
+        </w:rPr>
+        <w:tab/>
+        <w:t>- 396.0</w:t>
+      </w:r>
+    </w:p>
+    <w:p>
+      <w:pPr>
+        <w:pStyle w:val="PlainText"/>
+        <w:rPr>
+          <w:rFonts w:ascii="Courier New" w:hAnsi="Courier New" w:cs="Courier New"/>
+        </w:rPr>
+      </w:pPr>
+      <w:r>
+        <w:rPr>
+          <w:rFonts w:ascii="Courier New" w:hAnsi="Courier New" w:cs="Courier New"/>
+        </w:rPr>
+        <w:t>Amount balance</w:t>
+      </w:r>
+      <w:r>
+        <w:rPr>
+          <w:rFonts w:ascii="Courier New" w:hAnsi="Courier New" w:cs="Courier New"/>
+        </w:rPr>
+        <w:tab/>
+      </w:r>
+      <w:r>
+        <w:rPr>
+          <w:rFonts w:ascii="Courier New" w:hAnsi="Courier New" w:cs="Courier New"/>
+        </w:rPr>
+        <w:tab/>
+      </w:r>
+      <w:r>
+        <w:rPr>
+          <w:rFonts w:ascii="Courier New" w:hAnsi="Courier New" w:cs="Courier New"/>
+        </w:rPr>
+        <w:tab/>
+        <w:t>- 1138.0</w:t>
+      </w:r>
+    </w:p>
+    <w:p>
+      <w:pPr>
+        <w:pStyle w:val="PlainText"/>
+        <w:rPr>
+          <w:rFonts w:ascii="Courier New" w:hAnsi="Courier New" w:cs="Courier New"/>
+        </w:rPr>
+      </w:pPr>
+    </w:p>
+    <w:p>
+      <w:pPr>
+        <w:pStyle w:val="PlainText"/>
+        <w:rPr>
+          <w:rFonts w:ascii="Courier New" w:hAnsi="Courier New" w:cs="Courier New"/>
+        </w:rPr>
+      </w:pPr>
+      <w:r>
+        <w:rPr>
+          <w:rFonts w:ascii="Courier New" w:hAnsi="Courier New" w:cs="Courier New"/>
+        </w:rPr>
+        <w:t>Item Name</w:t>
+      </w:r>
+      <w:r>
+        <w:rPr>
+          <w:rFonts w:ascii="Courier New" w:hAnsi="Courier New" w:cs="Courier New"/>
+        </w:rPr>
+        <w:tab/>
+      </w:r>
+      <w:r>
+        <w:rPr>
+          <w:rFonts w:ascii="Courier New" w:hAnsi="Courier New" w:cs="Courier New"/>
+        </w:rPr>
+        <w:tab/>
+      </w:r>
+      <w:r>
+        <w:rPr>
+          <w:rFonts w:ascii="Courier New" w:hAnsi="Courier New" w:cs="Courier New"/>
+        </w:rPr>
+        <w:tab/>
+      </w:r>
+      <w:r>
+        <w:rPr>
+          <w:rFonts w:ascii="Courier New" w:hAnsi="Courier New" w:cs="Courier New"/>
+        </w:rPr>
+        <w:tab/>
+        <w:t>- BEET</w:t>
+      </w:r>
+    </w:p>
+    <w:p>
+      <w:pPr>
+        <w:pStyle w:val="PlainText"/>
+        <w:rPr>
+          <w:rFonts w:ascii="Courier New" w:hAnsi="Courier New" w:cs="Courier New"/>
+        </w:rPr>
+      </w:pPr>
+      <w:r>
+        <w:rPr>
+          <w:rFonts w:ascii="Courier New" w:hAnsi="Courier New" w:cs="Courier New"/>
+        </w:rPr>
+        <w:t>Number of Pockets</w:t>
+      </w:r>
+      <w:r>
+        <w:rPr>
+          <w:rFonts w:ascii="Courier New" w:hAnsi="Courier New" w:cs="Courier New"/>
+        </w:rPr>
+        <w:tab/>
+      </w:r>
+      <w:r>
+        <w:rPr>
+          <w:rFonts w:ascii="Courier New" w:hAnsi="Courier New" w:cs="Courier New"/>
+        </w:rPr>
+        <w:tab/>
+      </w:r>
+      <w:r>
+        <w:rPr>
+          <w:rFonts w:ascii="Courier New" w:hAnsi="Courier New" w:cs="Courier New"/>
+        </w:rPr>
+        <w:tab/>
+        <w:t>- 1</w:t>
+      </w:r>
+    </w:p>
+    <w:p>
+      <w:pPr>
+        <w:pStyle w:val="PlainText"/>
+        <w:rPr>
+          <w:rFonts w:ascii="Courier New" w:hAnsi="Courier New" w:cs="Courier New"/>
+        </w:rPr>
+      </w:pPr>
+      <w:r>
+        <w:rPr>
+          <w:rFonts w:ascii="Courier New" w:hAnsi="Courier New" w:cs="Courier New"/>
+        </w:rPr>
+        <w:t>Number of KGs</w:t>
+      </w:r>
+      <w:r>
+        <w:rPr>
+          <w:rFonts w:ascii="Courier New" w:hAnsi="Courier New" w:cs="Courier New"/>
+        </w:rPr>
+        <w:tab/>
+      </w:r>
+      <w:r>
+        <w:rPr>
+          <w:rFonts w:ascii="Courier New" w:hAnsi="Courier New" w:cs="Courier New"/>
+        </w:rPr>
+        <w:tab/>
+      </w:r>
+      <w:r>
+        <w:rPr>
+          <w:rFonts w:ascii="Courier New" w:hAnsi="Courier New" w:cs="Courier New"/>
+        </w:rPr>
+        <w:tab/>
+        <w:t>- 20</w:t>
+      </w:r>
+    </w:p>
+    <w:p>
+      <w:pPr>
+        <w:pStyle w:val="PlainText"/>
+        <w:rPr>
+          <w:rFonts w:ascii="Courier New" w:hAnsi="Courier New" w:cs="Courier New"/>
+        </w:rPr>
+      </w:pPr>
+      <w:r>
+        <w:rPr>
+          <w:rFonts w:ascii="Courier New" w:hAnsi="Courier New" w:cs="Courier New"/>
+        </w:rPr>
+        <w:t>Rate</w:t>
+      </w:r>
+      <w:r>
+        <w:rPr>
+          <w:rFonts w:ascii="Courier New" w:hAnsi="Courier New" w:cs="Courier New"/>
+        </w:rPr>
+        <w:tab/>
+      </w:r>
+      <w:r>
+        <w:rPr>
+          <w:rFonts w:ascii="Courier New" w:hAnsi="Courier New" w:cs="Courier New"/>
+        </w:rPr>
+        <w:tab/>
+      </w:r>
+      <w:r>
+        <w:rPr>
+          <w:rFonts w:ascii="Courier New" w:hAnsi="Courier New" w:cs="Courier New"/>
+        </w:rPr>
+        <w:tab/>
+      </w:r>
+      <w:r>
+        <w:rPr>
+          <w:rFonts w:ascii="Courier New" w:hAnsi="Courier New" w:cs="Courier New"/>
+        </w:rPr>
+        <w:tab/>
+      </w:r>
+      <w:r>
+        <w:rPr>
+          <w:rFonts w:ascii="Courier New" w:hAnsi="Courier New" w:cs="Courier New"/>
+        </w:rPr>
+        <w:tab/>
+        <w:t>- 20</w:t>
+      </w:r>
+    </w:p>
+    <w:p>
+      <w:pPr>
+        <w:pStyle w:val="PlainText"/>
+        <w:rPr>
+          <w:rFonts w:ascii="Courier New" w:hAnsi="Courier New" w:cs="Courier New"/>
+        </w:rPr>
+      </w:pPr>
+      <w:r>
+        <w:rPr>
+          <w:rFonts w:ascii="Courier New" w:hAnsi="Courier New" w:cs="Courier New"/>
+        </w:rPr>
+        <w:t>Total Price</w:t>
+      </w:r>
+      <w:r>
+        <w:rPr>
+          <w:rFonts w:ascii="Courier New" w:hAnsi="Courier New" w:cs="Courier New"/>
+        </w:rPr>
+        <w:tab/>
+      </w:r>
+      <w:r>
+        <w:rPr>
+          <w:rFonts w:ascii="Courier New" w:hAnsi="Courier New" w:cs="Courier New"/>
+        </w:rPr>
+        <w:tab/>
+      </w:r>
+      <w:r>
+        <w:rPr>
+          <w:rFonts w:ascii="Courier New" w:hAnsi="Courier New" w:cs="Courier New"/>
+        </w:rPr>
+        <w:tab/>
+      </w:r>
+      <w:r>
+        <w:rPr>
+          <w:rFonts w:ascii="Courier New" w:hAnsi="Courier New" w:cs="Courier New"/>
+        </w:rPr>
+        <w:tab/>
+        <w:t>- 400.0</w:t>
+      </w:r>
+    </w:p>
+    <w:p>
+      <w:pPr>
+        <w:pStyle w:val="PlainText"/>
+        <w:rPr>
+          <w:rFonts w:ascii="Courier New" w:hAnsi="Courier New" w:cs="Courier New"/>
+          <w:b/>
+        </w:rPr>
+      </w:pPr>
+      <w:r>
+        <w:rPr>
+          <w:rFonts w:ascii="Courier New" w:hAnsi="Courier New" w:cs="Courier New"/>
+          <w:b/>
+        </w:rPr>
+        <w:t>Amount balance</w:t>
+      </w:r>
+      <w:r>
+        <w:rPr>
+          <w:rFonts w:ascii="Courier New" w:hAnsi="Courier New" w:cs="Courier New"/>
+          <w:b/>
+        </w:rPr>
+        <w:tab/>
+      </w:r>
+      <w:r>
+        <w:rPr>
+          <w:rFonts w:ascii="Courier New" w:hAnsi="Courier New" w:cs="Courier New"/>
+          <w:b/>
+        </w:rPr>
+        <w:tab/>
+      </w:r>
+      <w:r>
+        <w:rPr>
+          <w:rFonts w:ascii="Courier New" w:hAnsi="Courier New" w:cs="Courier New"/>
+          <w:b/>
+        </w:rPr>
+        <w:tab/>
+        <w:t>- 1538.0</w:t>
+      </w:r>
+    </w:p>
+    <w:p>
+      <w:pPr>
+        <w:pStyle w:val="PlainText"/>
+        <w:rPr>
+          <w:rFonts w:ascii="Courier New" w:hAnsi="Courier New" w:cs="Courier New"/>
+        </w:rPr>
+      </w:pPr>
+    </w:p>
+    <w:p>
+      <w:pPr>
+        <w:pStyle w:val="PlainText"/>
+        <w:rPr>
+          <w:rFonts w:ascii="Courier New" w:hAnsi="Courier New" w:cs="Courier New"/>
+          <w:b/>
+        </w:rPr>
+      </w:pPr>
     </w:p>
     <w:p>
       <w:pPr>

</xml_diff>

<commit_message>
01/03/2019 MAMATHA CHICK IN
</commit_message>
<xml_diff>
--- a/customer _details/GANGAMMA/SEP/TUMKUR/AR/PURCHASE DETAILS.docx
+++ b/customer _details/GANGAMMA/SEP/TUMKUR/AR/PURCHASE DETAILS.docx
@@ -57186,13 +57186,7 @@
         <w:rPr>
           <w:rFonts w:ascii="Courier New" w:hAnsi="Courier New" w:cs="Courier New"/>
         </w:rPr>
-        <w:t>SUN Feb 24</w:t>
-      </w:r>
-      <w:r>
-        <w:rPr>
-          <w:rFonts w:ascii="Courier New" w:hAnsi="Courier New" w:cs="Courier New"/>
-        </w:rPr>
-        <w:t xml:space="preserve"> 14:39:17 IST 2019</w:t>
+        <w:t>SUN Feb 24 14:39:17 IST 2019</w:t>
       </w:r>
     </w:p>
     <w:p>
@@ -58038,6 +58032,897 @@
         <w:tab/>
         <w:t>- 1538.0</w:t>
       </w:r>
+    </w:p>
+    <w:p>
+      <w:pPr>
+        <w:pStyle w:val="PlainText"/>
+        <w:rPr>
+          <w:rFonts w:ascii="Courier New" w:hAnsi="Courier New" w:cs="Courier New"/>
+          <w:b/>
+        </w:rPr>
+      </w:pPr>
+    </w:p>
+    <w:p>
+      <w:pPr>
+        <w:pStyle w:val="PlainText"/>
+        <w:rPr>
+          <w:rFonts w:ascii="Courier New" w:hAnsi="Courier New" w:cs="Courier New"/>
+        </w:rPr>
+      </w:pPr>
+      <w:r>
+        <w:rPr>
+          <w:rFonts w:ascii="Courier New" w:hAnsi="Courier New" w:cs="Courier New"/>
+        </w:rPr>
+        <w:t>TUE Feb 26</w:t>
+      </w:r>
+      <w:r>
+        <w:rPr>
+          <w:rFonts w:ascii="Courier New" w:hAnsi="Courier New" w:cs="Courier New"/>
+        </w:rPr>
+        <w:t xml:space="preserve"> 12:23:50 IST 2019</w:t>
+      </w:r>
+    </w:p>
+    <w:p>
+      <w:pPr>
+        <w:pStyle w:val="PlainText"/>
+        <w:rPr>
+          <w:rFonts w:ascii="Courier New" w:hAnsi="Courier New" w:cs="Courier New"/>
+        </w:rPr>
+      </w:pPr>
+      <w:r>
+        <w:rPr>
+          <w:rFonts w:ascii="Courier New" w:hAnsi="Courier New" w:cs="Courier New"/>
+        </w:rPr>
+        <w:t>Person Name</w:t>
+      </w:r>
+      <w:r>
+        <w:rPr>
+          <w:rFonts w:ascii="Courier New" w:hAnsi="Courier New" w:cs="Courier New"/>
+        </w:rPr>
+        <w:tab/>
+      </w:r>
+      <w:r>
+        <w:rPr>
+          <w:rFonts w:ascii="Courier New" w:hAnsi="Courier New" w:cs="Courier New"/>
+        </w:rPr>
+        <w:tab/>
+      </w:r>
+      <w:r>
+        <w:rPr>
+          <w:rFonts w:ascii="Courier New" w:hAnsi="Courier New" w:cs="Courier New"/>
+        </w:rPr>
+        <w:tab/>
+      </w:r>
+      <w:r>
+        <w:rPr>
+          <w:rFonts w:ascii="Courier New" w:hAnsi="Courier New" w:cs="Courier New"/>
+        </w:rPr>
+        <w:tab/>
+        <w:t>- AR</w:t>
+      </w:r>
+    </w:p>
+    <w:p>
+      <w:pPr>
+        <w:pStyle w:val="PlainText"/>
+        <w:rPr>
+          <w:rFonts w:ascii="Courier New" w:hAnsi="Courier New" w:cs="Courier New"/>
+        </w:rPr>
+      </w:pPr>
+      <w:r>
+        <w:rPr>
+          <w:rFonts w:ascii="Courier New" w:hAnsi="Courier New" w:cs="Courier New"/>
+        </w:rPr>
+        <w:t>Bill number</w:t>
+      </w:r>
+      <w:r>
+        <w:rPr>
+          <w:rFonts w:ascii="Courier New" w:hAnsi="Courier New" w:cs="Courier New"/>
+        </w:rPr>
+        <w:tab/>
+      </w:r>
+      <w:r>
+        <w:rPr>
+          <w:rFonts w:ascii="Courier New" w:hAnsi="Courier New" w:cs="Courier New"/>
+        </w:rPr>
+        <w:tab/>
+      </w:r>
+      <w:r>
+        <w:rPr>
+          <w:rFonts w:ascii="Courier New" w:hAnsi="Courier New" w:cs="Courier New"/>
+        </w:rPr>
+        <w:tab/>
+      </w:r>
+      <w:r>
+        <w:rPr>
+          <w:rFonts w:ascii="Courier New" w:hAnsi="Courier New" w:cs="Courier New"/>
+        </w:rPr>
+        <w:tab/>
+        <w:t>- 11178</w:t>
+      </w:r>
+    </w:p>
+    <w:p>
+      <w:pPr>
+        <w:pStyle w:val="PlainText"/>
+        <w:rPr>
+          <w:rFonts w:ascii="Courier New" w:hAnsi="Courier New" w:cs="Courier New"/>
+        </w:rPr>
+      </w:pPr>
+      <w:r>
+        <w:rPr>
+          <w:rFonts w:ascii="Courier New" w:hAnsi="Courier New" w:cs="Courier New"/>
+        </w:rPr>
+        <w:t>---------------------------------------------------------------</w:t>
+      </w:r>
+    </w:p>
+    <w:p>
+      <w:pPr>
+        <w:pStyle w:val="PlainText"/>
+        <w:rPr>
+          <w:rFonts w:ascii="Courier New" w:hAnsi="Courier New" w:cs="Courier New"/>
+        </w:rPr>
+      </w:pPr>
+      <w:r>
+        <w:rPr>
+          <w:rFonts w:ascii="Courier New" w:hAnsi="Courier New" w:cs="Courier New"/>
+        </w:rPr>
+        <w:t>Item Name</w:t>
+      </w:r>
+      <w:r>
+        <w:rPr>
+          <w:rFonts w:ascii="Courier New" w:hAnsi="Courier New" w:cs="Courier New"/>
+        </w:rPr>
+        <w:tab/>
+      </w:r>
+      <w:r>
+        <w:rPr>
+          <w:rFonts w:ascii="Courier New" w:hAnsi="Courier New" w:cs="Courier New"/>
+        </w:rPr>
+        <w:tab/>
+      </w:r>
+      <w:r>
+        <w:rPr>
+          <w:rFonts w:ascii="Courier New" w:hAnsi="Courier New" w:cs="Courier New"/>
+        </w:rPr>
+        <w:tab/>
+      </w:r>
+      <w:r>
+        <w:rPr>
+          <w:rFonts w:ascii="Courier New" w:hAnsi="Courier New" w:cs="Courier New"/>
+        </w:rPr>
+        <w:tab/>
+        <w:t>- POTATO</w:t>
+      </w:r>
+    </w:p>
+    <w:p>
+      <w:pPr>
+        <w:pStyle w:val="PlainText"/>
+        <w:rPr>
+          <w:rFonts w:ascii="Courier New" w:hAnsi="Courier New" w:cs="Courier New"/>
+        </w:rPr>
+      </w:pPr>
+      <w:r>
+        <w:rPr>
+          <w:rFonts w:ascii="Courier New" w:hAnsi="Courier New" w:cs="Courier New"/>
+        </w:rPr>
+        <w:t>Number of Pockets</w:t>
+      </w:r>
+      <w:r>
+        <w:rPr>
+          <w:rFonts w:ascii="Courier New" w:hAnsi="Courier New" w:cs="Courier New"/>
+        </w:rPr>
+        <w:tab/>
+      </w:r>
+      <w:r>
+        <w:rPr>
+          <w:rFonts w:ascii="Courier New" w:hAnsi="Courier New" w:cs="Courier New"/>
+        </w:rPr>
+        <w:tab/>
+      </w:r>
+      <w:r>
+        <w:rPr>
+          <w:rFonts w:ascii="Courier New" w:hAnsi="Courier New" w:cs="Courier New"/>
+        </w:rPr>
+        <w:tab/>
+        <w:t>- 1</w:t>
+      </w:r>
+    </w:p>
+    <w:p>
+      <w:pPr>
+        <w:pStyle w:val="PlainText"/>
+        <w:rPr>
+          <w:rFonts w:ascii="Courier New" w:hAnsi="Courier New" w:cs="Courier New"/>
+        </w:rPr>
+      </w:pPr>
+      <w:r>
+        <w:rPr>
+          <w:rFonts w:ascii="Courier New" w:hAnsi="Courier New" w:cs="Courier New"/>
+        </w:rPr>
+        <w:t>Number of KGs</w:t>
+      </w:r>
+      <w:r>
+        <w:rPr>
+          <w:rFonts w:ascii="Courier New" w:hAnsi="Courier New" w:cs="Courier New"/>
+        </w:rPr>
+        <w:tab/>
+      </w:r>
+      <w:r>
+        <w:rPr>
+          <w:rFonts w:ascii="Courier New" w:hAnsi="Courier New" w:cs="Courier New"/>
+        </w:rPr>
+        <w:tab/>
+      </w:r>
+      <w:r>
+        <w:rPr>
+          <w:rFonts w:ascii="Courier New" w:hAnsi="Courier New" w:cs="Courier New"/>
+        </w:rPr>
+        <w:tab/>
+        <w:t>- 58</w:t>
+      </w:r>
+    </w:p>
+    <w:p>
+      <w:pPr>
+        <w:pStyle w:val="PlainText"/>
+        <w:rPr>
+          <w:rFonts w:ascii="Courier New" w:hAnsi="Courier New" w:cs="Courier New"/>
+        </w:rPr>
+      </w:pPr>
+      <w:r>
+        <w:rPr>
+          <w:rFonts w:ascii="Courier New" w:hAnsi="Courier New" w:cs="Courier New"/>
+        </w:rPr>
+        <w:t>Rate</w:t>
+      </w:r>
+      <w:r>
+        <w:rPr>
+          <w:rFonts w:ascii="Courier New" w:hAnsi="Courier New" w:cs="Courier New"/>
+        </w:rPr>
+        <w:tab/>
+      </w:r>
+      <w:r>
+        <w:rPr>
+          <w:rFonts w:ascii="Courier New" w:hAnsi="Courier New" w:cs="Courier New"/>
+        </w:rPr>
+        <w:tab/>
+      </w:r>
+      <w:r>
+        <w:rPr>
+          <w:rFonts w:ascii="Courier New" w:hAnsi="Courier New" w:cs="Courier New"/>
+        </w:rPr>
+        <w:tab/>
+      </w:r>
+      <w:r>
+        <w:rPr>
+          <w:rFonts w:ascii="Courier New" w:hAnsi="Courier New" w:cs="Courier New"/>
+        </w:rPr>
+        <w:tab/>
+      </w:r>
+      <w:r>
+        <w:rPr>
+          <w:rFonts w:ascii="Courier New" w:hAnsi="Courier New" w:cs="Courier New"/>
+        </w:rPr>
+        <w:tab/>
+        <w:t>- 14</w:t>
+      </w:r>
+    </w:p>
+    <w:p>
+      <w:pPr>
+        <w:pStyle w:val="PlainText"/>
+        <w:rPr>
+          <w:rFonts w:ascii="Courier New" w:hAnsi="Courier New" w:cs="Courier New"/>
+        </w:rPr>
+      </w:pPr>
+      <w:r>
+        <w:rPr>
+          <w:rFonts w:ascii="Courier New" w:hAnsi="Courier New" w:cs="Courier New"/>
+        </w:rPr>
+        <w:t>Total Price</w:t>
+      </w:r>
+      <w:r>
+        <w:rPr>
+          <w:rFonts w:ascii="Courier New" w:hAnsi="Courier New" w:cs="Courier New"/>
+        </w:rPr>
+        <w:tab/>
+      </w:r>
+      <w:r>
+        <w:rPr>
+          <w:rFonts w:ascii="Courier New" w:hAnsi="Courier New" w:cs="Courier New"/>
+        </w:rPr>
+        <w:tab/>
+      </w:r>
+      <w:r>
+        <w:rPr>
+          <w:rFonts w:ascii="Courier New" w:hAnsi="Courier New" w:cs="Courier New"/>
+        </w:rPr>
+        <w:tab/>
+      </w:r>
+      <w:r>
+        <w:rPr>
+          <w:rFonts w:ascii="Courier New" w:hAnsi="Courier New" w:cs="Courier New"/>
+        </w:rPr>
+        <w:tab/>
+        <w:t>- 812.0</w:t>
+      </w:r>
+    </w:p>
+    <w:p>
+      <w:pPr>
+        <w:pStyle w:val="PlainText"/>
+        <w:rPr>
+          <w:rFonts w:ascii="Courier New" w:hAnsi="Courier New" w:cs="Courier New"/>
+          <w:color w:val="FF0000"/>
+        </w:rPr>
+      </w:pPr>
+      <w:r>
+        <w:rPr>
+          <w:rFonts w:ascii="Courier New" w:hAnsi="Courier New" w:cs="Courier New"/>
+          <w:color w:val="FF0000"/>
+        </w:rPr>
+        <w:t>Amount Received</w:t>
+      </w:r>
+      <w:r>
+        <w:rPr>
+          <w:rFonts w:ascii="Courier New" w:hAnsi="Courier New" w:cs="Courier New"/>
+          <w:color w:val="FF0000"/>
+        </w:rPr>
+        <w:tab/>
+      </w:r>
+      <w:r>
+        <w:rPr>
+          <w:rFonts w:ascii="Courier New" w:hAnsi="Courier New" w:cs="Courier New"/>
+          <w:color w:val="FF0000"/>
+        </w:rPr>
+        <w:tab/>
+      </w:r>
+      <w:r>
+        <w:rPr>
+          <w:rFonts w:ascii="Courier New" w:hAnsi="Courier New" w:cs="Courier New"/>
+          <w:color w:val="FF0000"/>
+        </w:rPr>
+        <w:tab/>
+        <w:t>- 1538</w:t>
+      </w:r>
+    </w:p>
+    <w:p>
+      <w:pPr>
+        <w:pStyle w:val="PlainText"/>
+        <w:rPr>
+          <w:rFonts w:ascii="Courier New" w:hAnsi="Courier New" w:cs="Courier New"/>
+        </w:rPr>
+      </w:pPr>
+      <w:r>
+        <w:rPr>
+          <w:rFonts w:ascii="Courier New" w:hAnsi="Courier New" w:cs="Courier New"/>
+        </w:rPr>
+        <w:t>Amount balance</w:t>
+      </w:r>
+      <w:r>
+        <w:rPr>
+          <w:rFonts w:ascii="Courier New" w:hAnsi="Courier New" w:cs="Courier New"/>
+        </w:rPr>
+        <w:tab/>
+      </w:r>
+      <w:r>
+        <w:rPr>
+          <w:rFonts w:ascii="Courier New" w:hAnsi="Courier New" w:cs="Courier New"/>
+        </w:rPr>
+        <w:tab/>
+      </w:r>
+      <w:r>
+        <w:rPr>
+          <w:rFonts w:ascii="Courier New" w:hAnsi="Courier New" w:cs="Courier New"/>
+        </w:rPr>
+        <w:tab/>
+        <w:t>- 812.0</w:t>
+      </w:r>
+    </w:p>
+    <w:p>
+      <w:pPr>
+        <w:pStyle w:val="PlainText"/>
+        <w:rPr>
+          <w:rFonts w:ascii="Courier New" w:hAnsi="Courier New" w:cs="Courier New"/>
+        </w:rPr>
+      </w:pPr>
+      <w:r>
+        <w:rPr>
+          <w:rFonts w:ascii="Courier New" w:hAnsi="Courier New" w:cs="Courier New"/>
+        </w:rPr>
+        <w:t>Amount Received mode</w:t>
+      </w:r>
+      <w:r>
+        <w:rPr>
+          <w:rFonts w:ascii="Courier New" w:hAnsi="Courier New" w:cs="Courier New"/>
+        </w:rPr>
+        <w:tab/>
+      </w:r>
+      <w:r>
+        <w:rPr>
+          <w:rFonts w:ascii="Courier New" w:hAnsi="Courier New" w:cs="Courier New"/>
+        </w:rPr>
+        <w:tab/>
+        <w:t>- CASH</w:t>
+      </w:r>
+    </w:p>
+    <w:p>
+      <w:pPr>
+        <w:pStyle w:val="PlainText"/>
+        <w:rPr>
+          <w:rFonts w:ascii="Courier New" w:hAnsi="Courier New" w:cs="Courier New"/>
+        </w:rPr>
+      </w:pPr>
+    </w:p>
+    <w:p>
+      <w:pPr>
+        <w:pStyle w:val="PlainText"/>
+        <w:rPr>
+          <w:rFonts w:ascii="Courier New" w:hAnsi="Courier New" w:cs="Courier New"/>
+        </w:rPr>
+      </w:pPr>
+      <w:r>
+        <w:rPr>
+          <w:rFonts w:ascii="Courier New" w:hAnsi="Courier New" w:cs="Courier New"/>
+        </w:rPr>
+        <w:t>Item Name</w:t>
+      </w:r>
+      <w:r>
+        <w:rPr>
+          <w:rFonts w:ascii="Courier New" w:hAnsi="Courier New" w:cs="Courier New"/>
+        </w:rPr>
+        <w:tab/>
+      </w:r>
+      <w:r>
+        <w:rPr>
+          <w:rFonts w:ascii="Courier New" w:hAnsi="Courier New" w:cs="Courier New"/>
+        </w:rPr>
+        <w:tab/>
+      </w:r>
+      <w:r>
+        <w:rPr>
+          <w:rFonts w:ascii="Courier New" w:hAnsi="Courier New" w:cs="Courier New"/>
+        </w:rPr>
+        <w:tab/>
+      </w:r>
+      <w:r>
+        <w:rPr>
+          <w:rFonts w:ascii="Courier New" w:hAnsi="Courier New" w:cs="Courier New"/>
+        </w:rPr>
+        <w:tab/>
+        <w:t>- CARROT</w:t>
+      </w:r>
+    </w:p>
+    <w:p>
+      <w:pPr>
+        <w:pStyle w:val="PlainText"/>
+        <w:rPr>
+          <w:rFonts w:ascii="Courier New" w:hAnsi="Courier New" w:cs="Courier New"/>
+        </w:rPr>
+      </w:pPr>
+      <w:r>
+        <w:rPr>
+          <w:rFonts w:ascii="Courier New" w:hAnsi="Courier New" w:cs="Courier New"/>
+        </w:rPr>
+        <w:t>Number of Pockets</w:t>
+      </w:r>
+      <w:r>
+        <w:rPr>
+          <w:rFonts w:ascii="Courier New" w:hAnsi="Courier New" w:cs="Courier New"/>
+        </w:rPr>
+        <w:tab/>
+      </w:r>
+      <w:r>
+        <w:rPr>
+          <w:rFonts w:ascii="Courier New" w:hAnsi="Courier New" w:cs="Courier New"/>
+        </w:rPr>
+        <w:tab/>
+      </w:r>
+      <w:r>
+        <w:rPr>
+          <w:rFonts w:ascii="Courier New" w:hAnsi="Courier New" w:cs="Courier New"/>
+        </w:rPr>
+        <w:tab/>
+        <w:t>- 1</w:t>
+      </w:r>
+    </w:p>
+    <w:p>
+      <w:pPr>
+        <w:pStyle w:val="PlainText"/>
+        <w:rPr>
+          <w:rFonts w:ascii="Courier New" w:hAnsi="Courier New" w:cs="Courier New"/>
+        </w:rPr>
+      </w:pPr>
+      <w:r>
+        <w:rPr>
+          <w:rFonts w:ascii="Courier New" w:hAnsi="Courier New" w:cs="Courier New"/>
+        </w:rPr>
+        <w:t>Number of KGs</w:t>
+      </w:r>
+      <w:r>
+        <w:rPr>
+          <w:rFonts w:ascii="Courier New" w:hAnsi="Courier New" w:cs="Courier New"/>
+        </w:rPr>
+        <w:tab/>
+      </w:r>
+      <w:r>
+        <w:rPr>
+          <w:rFonts w:ascii="Courier New" w:hAnsi="Courier New" w:cs="Courier New"/>
+        </w:rPr>
+        <w:tab/>
+      </w:r>
+      <w:r>
+        <w:rPr>
+          <w:rFonts w:ascii="Courier New" w:hAnsi="Courier New" w:cs="Courier New"/>
+        </w:rPr>
+        <w:tab/>
+        <w:t>- 30</w:t>
+      </w:r>
+    </w:p>
+    <w:p>
+      <w:pPr>
+        <w:pStyle w:val="PlainText"/>
+        <w:rPr>
+          <w:rFonts w:ascii="Courier New" w:hAnsi="Courier New" w:cs="Courier New"/>
+        </w:rPr>
+      </w:pPr>
+      <w:r>
+        <w:rPr>
+          <w:rFonts w:ascii="Courier New" w:hAnsi="Courier New" w:cs="Courier New"/>
+        </w:rPr>
+        <w:t>Rate</w:t>
+      </w:r>
+      <w:r>
+        <w:rPr>
+          <w:rFonts w:ascii="Courier New" w:hAnsi="Courier New" w:cs="Courier New"/>
+        </w:rPr>
+        <w:tab/>
+      </w:r>
+      <w:r>
+        <w:rPr>
+          <w:rFonts w:ascii="Courier New" w:hAnsi="Courier New" w:cs="Courier New"/>
+        </w:rPr>
+        <w:tab/>
+      </w:r>
+      <w:r>
+        <w:rPr>
+          <w:rFonts w:ascii="Courier New" w:hAnsi="Courier New" w:cs="Courier New"/>
+        </w:rPr>
+        <w:tab/>
+      </w:r>
+      <w:r>
+        <w:rPr>
+          <w:rFonts w:ascii="Courier New" w:hAnsi="Courier New" w:cs="Courier New"/>
+        </w:rPr>
+        <w:tab/>
+      </w:r>
+      <w:r>
+        <w:rPr>
+          <w:rFonts w:ascii="Courier New" w:hAnsi="Courier New" w:cs="Courier New"/>
+        </w:rPr>
+        <w:tab/>
+        <w:t>- 16</w:t>
+      </w:r>
+    </w:p>
+    <w:p>
+      <w:pPr>
+        <w:pStyle w:val="PlainText"/>
+        <w:rPr>
+          <w:rFonts w:ascii="Courier New" w:hAnsi="Courier New" w:cs="Courier New"/>
+          <w:b/>
+        </w:rPr>
+      </w:pPr>
+      <w:r>
+        <w:rPr>
+          <w:rFonts w:ascii="Courier New" w:hAnsi="Courier New" w:cs="Courier New"/>
+          <w:b/>
+        </w:rPr>
+        <w:t>Total Price</w:t>
+      </w:r>
+      <w:r>
+        <w:rPr>
+          <w:rFonts w:ascii="Courier New" w:hAnsi="Courier New" w:cs="Courier New"/>
+          <w:b/>
+        </w:rPr>
+        <w:tab/>
+      </w:r>
+      <w:r>
+        <w:rPr>
+          <w:rFonts w:ascii="Courier New" w:hAnsi="Courier New" w:cs="Courier New"/>
+          <w:b/>
+        </w:rPr>
+        <w:tab/>
+      </w:r>
+      <w:r>
+        <w:rPr>
+          <w:rFonts w:ascii="Courier New" w:hAnsi="Courier New" w:cs="Courier New"/>
+          <w:b/>
+        </w:rPr>
+        <w:tab/>
+      </w:r>
+      <w:r>
+        <w:rPr>
+          <w:rFonts w:ascii="Courier New" w:hAnsi="Courier New" w:cs="Courier New"/>
+          <w:b/>
+        </w:rPr>
+        <w:tab/>
+        <w:t>- 480.0</w:t>
+      </w:r>
+    </w:p>
+    <w:p>
+      <w:pPr>
+        <w:pStyle w:val="PlainText"/>
+        <w:rPr>
+          <w:rFonts w:ascii="Courier New" w:hAnsi="Courier New" w:cs="Courier New"/>
+        </w:rPr>
+      </w:pPr>
+      <w:r>
+        <w:rPr>
+          <w:rFonts w:ascii="Courier New" w:hAnsi="Courier New" w:cs="Courier New"/>
+        </w:rPr>
+        <w:t>Amount balance</w:t>
+      </w:r>
+      <w:r>
+        <w:rPr>
+          <w:rFonts w:ascii="Courier New" w:hAnsi="Courier New" w:cs="Courier New"/>
+        </w:rPr>
+        <w:tab/>
+      </w:r>
+      <w:r>
+        <w:rPr>
+          <w:rFonts w:ascii="Courier New" w:hAnsi="Courier New" w:cs="Courier New"/>
+        </w:rPr>
+        <w:tab/>
+      </w:r>
+      <w:r>
+        <w:rPr>
+          <w:rFonts w:ascii="Courier New" w:hAnsi="Courier New" w:cs="Courier New"/>
+        </w:rPr>
+        <w:tab/>
+        <w:t>- 1292.0</w:t>
+      </w:r>
+    </w:p>
+    <w:p>
+      <w:pPr>
+        <w:pStyle w:val="PlainText"/>
+        <w:rPr>
+          <w:rFonts w:ascii="Courier New" w:hAnsi="Courier New" w:cs="Courier New"/>
+        </w:rPr>
+      </w:pPr>
+    </w:p>
+    <w:p>
+      <w:pPr>
+        <w:pStyle w:val="PlainText"/>
+        <w:rPr>
+          <w:rFonts w:ascii="Courier New" w:hAnsi="Courier New" w:cs="Courier New"/>
+        </w:rPr>
+      </w:pPr>
+      <w:r>
+        <w:rPr>
+          <w:rFonts w:ascii="Courier New" w:hAnsi="Courier New" w:cs="Courier New"/>
+        </w:rPr>
+        <w:t>Item Name</w:t>
+      </w:r>
+      <w:r>
+        <w:rPr>
+          <w:rFonts w:ascii="Courier New" w:hAnsi="Courier New" w:cs="Courier New"/>
+        </w:rPr>
+        <w:tab/>
+      </w:r>
+      <w:r>
+        <w:rPr>
+          <w:rFonts w:ascii="Courier New" w:hAnsi="Courier New" w:cs="Courier New"/>
+        </w:rPr>
+        <w:tab/>
+      </w:r>
+      <w:r>
+        <w:rPr>
+          <w:rFonts w:ascii="Courier New" w:hAnsi="Courier New" w:cs="Courier New"/>
+        </w:rPr>
+        <w:tab/>
+      </w:r>
+      <w:r>
+        <w:rPr>
+          <w:rFonts w:ascii="Courier New" w:hAnsi="Courier New" w:cs="Courier New"/>
+        </w:rPr>
+        <w:tab/>
+        <w:t>- BEET</w:t>
+      </w:r>
+    </w:p>
+    <w:p>
+      <w:pPr>
+        <w:pStyle w:val="PlainText"/>
+        <w:rPr>
+          <w:rFonts w:ascii="Courier New" w:hAnsi="Courier New" w:cs="Courier New"/>
+        </w:rPr>
+      </w:pPr>
+      <w:r>
+        <w:rPr>
+          <w:rFonts w:ascii="Courier New" w:hAnsi="Courier New" w:cs="Courier New"/>
+        </w:rPr>
+        <w:t>Number of Pockets</w:t>
+      </w:r>
+      <w:r>
+        <w:rPr>
+          <w:rFonts w:ascii="Courier New" w:hAnsi="Courier New" w:cs="Courier New"/>
+        </w:rPr>
+        <w:tab/>
+      </w:r>
+      <w:r>
+        <w:rPr>
+          <w:rFonts w:ascii="Courier New" w:hAnsi="Courier New" w:cs="Courier New"/>
+        </w:rPr>
+        <w:tab/>
+      </w:r>
+      <w:r>
+        <w:rPr>
+          <w:rFonts w:ascii="Courier New" w:hAnsi="Courier New" w:cs="Courier New"/>
+        </w:rPr>
+        <w:tab/>
+        <w:t>- 1</w:t>
+      </w:r>
+    </w:p>
+    <w:p>
+      <w:pPr>
+        <w:pStyle w:val="PlainText"/>
+        <w:rPr>
+          <w:rFonts w:ascii="Courier New" w:hAnsi="Courier New" w:cs="Courier New"/>
+        </w:rPr>
+      </w:pPr>
+      <w:r>
+        <w:rPr>
+          <w:rFonts w:ascii="Courier New" w:hAnsi="Courier New" w:cs="Courier New"/>
+        </w:rPr>
+        <w:t>Number of KGs</w:t>
+      </w:r>
+      <w:r>
+        <w:rPr>
+          <w:rFonts w:ascii="Courier New" w:hAnsi="Courier New" w:cs="Courier New"/>
+        </w:rPr>
+        <w:tab/>
+      </w:r>
+      <w:r>
+        <w:rPr>
+          <w:rFonts w:ascii="Courier New" w:hAnsi="Courier New" w:cs="Courier New"/>
+        </w:rPr>
+        <w:tab/>
+      </w:r>
+      <w:r>
+        <w:rPr>
+          <w:rFonts w:ascii="Courier New" w:hAnsi="Courier New" w:cs="Courier New"/>
+        </w:rPr>
+        <w:tab/>
+        <w:t>- 20</w:t>
+      </w:r>
+    </w:p>
+    <w:p>
+      <w:pPr>
+        <w:pStyle w:val="PlainText"/>
+        <w:rPr>
+          <w:rFonts w:ascii="Courier New" w:hAnsi="Courier New" w:cs="Courier New"/>
+        </w:rPr>
+      </w:pPr>
+      <w:r>
+        <w:rPr>
+          <w:rFonts w:ascii="Courier New" w:hAnsi="Courier New" w:cs="Courier New"/>
+        </w:rPr>
+        <w:t>Rate</w:t>
+      </w:r>
+      <w:r>
+        <w:rPr>
+          <w:rFonts w:ascii="Courier New" w:hAnsi="Courier New" w:cs="Courier New"/>
+        </w:rPr>
+        <w:tab/>
+      </w:r>
+      <w:r>
+        <w:rPr>
+          <w:rFonts w:ascii="Courier New" w:hAnsi="Courier New" w:cs="Courier New"/>
+        </w:rPr>
+        <w:tab/>
+      </w:r>
+      <w:r>
+        <w:rPr>
+          <w:rFonts w:ascii="Courier New" w:hAnsi="Courier New" w:cs="Courier New"/>
+        </w:rPr>
+        <w:tab/>
+      </w:r>
+      <w:r>
+        <w:rPr>
+          <w:rFonts w:ascii="Courier New" w:hAnsi="Courier New" w:cs="Courier New"/>
+        </w:rPr>
+        <w:tab/>
+      </w:r>
+      <w:r>
+        <w:rPr>
+          <w:rFonts w:ascii="Courier New" w:hAnsi="Courier New" w:cs="Courier New"/>
+        </w:rPr>
+        <w:tab/>
+        <w:t>- 20</w:t>
+      </w:r>
+    </w:p>
+    <w:p>
+      <w:pPr>
+        <w:pStyle w:val="PlainText"/>
+        <w:rPr>
+          <w:rFonts w:ascii="Courier New" w:hAnsi="Courier New" w:cs="Courier New"/>
+        </w:rPr>
+      </w:pPr>
+      <w:r>
+        <w:rPr>
+          <w:rFonts w:ascii="Courier New" w:hAnsi="Courier New" w:cs="Courier New"/>
+        </w:rPr>
+        <w:t>Total Price</w:t>
+      </w:r>
+      <w:r>
+        <w:rPr>
+          <w:rFonts w:ascii="Courier New" w:hAnsi="Courier New" w:cs="Courier New"/>
+        </w:rPr>
+        <w:tab/>
+      </w:r>
+      <w:r>
+        <w:rPr>
+          <w:rFonts w:ascii="Courier New" w:hAnsi="Courier New" w:cs="Courier New"/>
+        </w:rPr>
+        <w:tab/>
+      </w:r>
+      <w:r>
+        <w:rPr>
+          <w:rFonts w:ascii="Courier New" w:hAnsi="Courier New" w:cs="Courier New"/>
+        </w:rPr>
+        <w:tab/>
+      </w:r>
+      <w:r>
+        <w:rPr>
+          <w:rFonts w:ascii="Courier New" w:hAnsi="Courier New" w:cs="Courier New"/>
+        </w:rPr>
+        <w:tab/>
+        <w:t>- 400.0</w:t>
+      </w:r>
+    </w:p>
+    <w:p>
+      <w:pPr>
+        <w:pStyle w:val="PlainText"/>
+        <w:rPr>
+          <w:rFonts w:ascii="Courier New" w:hAnsi="Courier New" w:cs="Courier New"/>
+        </w:rPr>
+      </w:pPr>
+      <w:r>
+        <w:rPr>
+          <w:rFonts w:ascii="Courier New" w:hAnsi="Courier New" w:cs="Courier New"/>
+        </w:rPr>
+        <w:t>Amount balance</w:t>
+      </w:r>
+      <w:r>
+        <w:rPr>
+          <w:rFonts w:ascii="Courier New" w:hAnsi="Courier New" w:cs="Courier New"/>
+        </w:rPr>
+        <w:tab/>
+      </w:r>
+      <w:r>
+        <w:rPr>
+          <w:rFonts w:ascii="Courier New" w:hAnsi="Courier New" w:cs="Courier New"/>
+        </w:rPr>
+        <w:tab/>
+      </w:r>
+      <w:r>
+        <w:rPr>
+          <w:rFonts w:ascii="Courier New" w:hAnsi="Courier New" w:cs="Courier New"/>
+        </w:rPr>
+        <w:tab/>
+        <w:t>- 1692.0</w:t>
+      </w:r>
+    </w:p>
+    <w:p>
+      <w:pPr>
+        <w:pStyle w:val="PlainText"/>
+        <w:rPr>
+          <w:rFonts w:ascii="Courier New" w:hAnsi="Courier New" w:cs="Courier New"/>
+        </w:rPr>
+      </w:pPr>
+    </w:p>
+    <w:p>
+      <w:pPr>
+        <w:pStyle w:val="PlainText"/>
+        <w:rPr>
+          <w:rFonts w:ascii="Courier New" w:hAnsi="Courier New" w:cs="Courier New"/>
+          <w:b/>
+        </w:rPr>
+      </w:pPr>
     </w:p>
     <w:p>
       <w:pPr>

</xml_diff>

<commit_message>
05/03/2019 MAMATHA CHICK IN
</commit_message>
<xml_diff>
--- a/customer _details/GANGAMMA/SEP/TUMKUR/AR/PURCHASE DETAILS.docx
+++ b/customer _details/GANGAMMA/SEP/TUMKUR/AR/PURCHASE DETAILS.docx
@@ -58053,13 +58053,7 @@
         <w:rPr>
           <w:rFonts w:ascii="Courier New" w:hAnsi="Courier New" w:cs="Courier New"/>
         </w:rPr>
-        <w:t>TUE Feb 26</w:t>
-      </w:r>
-      <w:r>
-        <w:rPr>
-          <w:rFonts w:ascii="Courier New" w:hAnsi="Courier New" w:cs="Courier New"/>
-        </w:rPr>
-        <w:t xml:space="preserve"> 12:23:50 IST 2019</w:t>
+        <w:t>TUE Feb 26 12:23:50 IST 2019</w:t>
       </w:r>
     </w:p>
     <w:p>
@@ -58906,6 +58900,1319 @@
         <w:tab/>
         <w:t>- 1692.0</w:t>
       </w:r>
+    </w:p>
+    <w:p>
+      <w:pPr>
+        <w:pStyle w:val="PlainText"/>
+        <w:rPr>
+          <w:rFonts w:ascii="Courier New" w:hAnsi="Courier New" w:cs="Courier New"/>
+        </w:rPr>
+      </w:pPr>
+    </w:p>
+    <w:p>
+      <w:pPr>
+        <w:pStyle w:val="PlainText"/>
+        <w:rPr>
+          <w:rFonts w:ascii="Courier New" w:hAnsi="Courier New" w:cs="Courier New"/>
+        </w:rPr>
+      </w:pPr>
+      <w:r>
+        <w:rPr>
+          <w:rFonts w:ascii="Courier New" w:hAnsi="Courier New" w:cs="Courier New"/>
+        </w:rPr>
+        <w:t>FRI Mar 01 15:13:57 IST 2019</w:t>
+      </w:r>
+    </w:p>
+    <w:p>
+      <w:pPr>
+        <w:pStyle w:val="PlainText"/>
+        <w:rPr>
+          <w:rFonts w:ascii="Courier New" w:hAnsi="Courier New" w:cs="Courier New"/>
+        </w:rPr>
+      </w:pPr>
+      <w:r>
+        <w:rPr>
+          <w:rFonts w:ascii="Courier New" w:hAnsi="Courier New" w:cs="Courier New"/>
+        </w:rPr>
+        <w:t>Person Name</w:t>
+      </w:r>
+      <w:r>
+        <w:rPr>
+          <w:rFonts w:ascii="Courier New" w:hAnsi="Courier New" w:cs="Courier New"/>
+        </w:rPr>
+        <w:tab/>
+      </w:r>
+      <w:r>
+        <w:rPr>
+          <w:rFonts w:ascii="Courier New" w:hAnsi="Courier New" w:cs="Courier New"/>
+        </w:rPr>
+        <w:tab/>
+      </w:r>
+      <w:r>
+        <w:rPr>
+          <w:rFonts w:ascii="Courier New" w:hAnsi="Courier New" w:cs="Courier New"/>
+        </w:rPr>
+        <w:tab/>
+      </w:r>
+      <w:r>
+        <w:rPr>
+          <w:rFonts w:ascii="Courier New" w:hAnsi="Courier New" w:cs="Courier New"/>
+        </w:rPr>
+        <w:tab/>
+        <w:t>- AR</w:t>
+      </w:r>
+    </w:p>
+    <w:p>
+      <w:pPr>
+        <w:pStyle w:val="PlainText"/>
+        <w:rPr>
+          <w:rFonts w:ascii="Courier New" w:hAnsi="Courier New" w:cs="Courier New"/>
+        </w:rPr>
+      </w:pPr>
+      <w:r>
+        <w:rPr>
+          <w:rFonts w:ascii="Courier New" w:hAnsi="Courier New" w:cs="Courier New"/>
+        </w:rPr>
+        <w:t>Bill number</w:t>
+      </w:r>
+      <w:r>
+        <w:rPr>
+          <w:rFonts w:ascii="Courier New" w:hAnsi="Courier New" w:cs="Courier New"/>
+        </w:rPr>
+        <w:tab/>
+      </w:r>
+      <w:r>
+        <w:rPr>
+          <w:rFonts w:ascii="Courier New" w:hAnsi="Courier New" w:cs="Courier New"/>
+        </w:rPr>
+        <w:tab/>
+      </w:r>
+      <w:r>
+        <w:rPr>
+          <w:rFonts w:ascii="Courier New" w:hAnsi="Courier New" w:cs="Courier New"/>
+        </w:rPr>
+        <w:tab/>
+      </w:r>
+      <w:r>
+        <w:rPr>
+          <w:rFonts w:ascii="Courier New" w:hAnsi="Courier New" w:cs="Courier New"/>
+        </w:rPr>
+        <w:tab/>
+        <w:t>- 11230</w:t>
+      </w:r>
+    </w:p>
+    <w:p>
+      <w:pPr>
+        <w:pStyle w:val="PlainText"/>
+        <w:rPr>
+          <w:rFonts w:ascii="Courier New" w:hAnsi="Courier New" w:cs="Courier New"/>
+        </w:rPr>
+      </w:pPr>
+      <w:r>
+        <w:rPr>
+          <w:rFonts w:ascii="Courier New" w:hAnsi="Courier New" w:cs="Courier New"/>
+        </w:rPr>
+        <w:t>---------------------------------------------------------------</w:t>
+      </w:r>
+    </w:p>
+    <w:p>
+      <w:pPr>
+        <w:pStyle w:val="PlainText"/>
+        <w:rPr>
+          <w:rFonts w:ascii="Courier New" w:hAnsi="Courier New" w:cs="Courier New"/>
+        </w:rPr>
+      </w:pPr>
+      <w:r>
+        <w:rPr>
+          <w:rFonts w:ascii="Courier New" w:hAnsi="Courier New" w:cs="Courier New"/>
+        </w:rPr>
+        <w:t>Item Name</w:t>
+      </w:r>
+      <w:r>
+        <w:rPr>
+          <w:rFonts w:ascii="Courier New" w:hAnsi="Courier New" w:cs="Courier New"/>
+        </w:rPr>
+        <w:tab/>
+      </w:r>
+      <w:r>
+        <w:rPr>
+          <w:rFonts w:ascii="Courier New" w:hAnsi="Courier New" w:cs="Courier New"/>
+        </w:rPr>
+        <w:tab/>
+      </w:r>
+      <w:r>
+        <w:rPr>
+          <w:rFonts w:ascii="Courier New" w:hAnsi="Courier New" w:cs="Courier New"/>
+        </w:rPr>
+        <w:tab/>
+      </w:r>
+      <w:r>
+        <w:rPr>
+          <w:rFonts w:ascii="Courier New" w:hAnsi="Courier New" w:cs="Courier New"/>
+        </w:rPr>
+        <w:tab/>
+        <w:t>- POTATO</w:t>
+      </w:r>
+    </w:p>
+    <w:p>
+      <w:pPr>
+        <w:pStyle w:val="PlainText"/>
+        <w:rPr>
+          <w:rFonts w:ascii="Courier New" w:hAnsi="Courier New" w:cs="Courier New"/>
+        </w:rPr>
+      </w:pPr>
+      <w:r>
+        <w:rPr>
+          <w:rFonts w:ascii="Courier New" w:hAnsi="Courier New" w:cs="Courier New"/>
+        </w:rPr>
+        <w:t>Number of Pockets</w:t>
+      </w:r>
+      <w:r>
+        <w:rPr>
+          <w:rFonts w:ascii="Courier New" w:hAnsi="Courier New" w:cs="Courier New"/>
+        </w:rPr>
+        <w:tab/>
+      </w:r>
+      <w:r>
+        <w:rPr>
+          <w:rFonts w:ascii="Courier New" w:hAnsi="Courier New" w:cs="Courier New"/>
+        </w:rPr>
+        <w:tab/>
+      </w:r>
+      <w:r>
+        <w:rPr>
+          <w:rFonts w:ascii="Courier New" w:hAnsi="Courier New" w:cs="Courier New"/>
+        </w:rPr>
+        <w:tab/>
+        <w:t>- 1</w:t>
+      </w:r>
+    </w:p>
+    <w:p>
+      <w:pPr>
+        <w:pStyle w:val="PlainText"/>
+        <w:rPr>
+          <w:rFonts w:ascii="Courier New" w:hAnsi="Courier New" w:cs="Courier New"/>
+        </w:rPr>
+      </w:pPr>
+      <w:r>
+        <w:rPr>
+          <w:rFonts w:ascii="Courier New" w:hAnsi="Courier New" w:cs="Courier New"/>
+        </w:rPr>
+        <w:t>Number of KGs</w:t>
+      </w:r>
+      <w:r>
+        <w:rPr>
+          <w:rFonts w:ascii="Courier New" w:hAnsi="Courier New" w:cs="Courier New"/>
+        </w:rPr>
+        <w:tab/>
+      </w:r>
+      <w:r>
+        <w:rPr>
+          <w:rFonts w:ascii="Courier New" w:hAnsi="Courier New" w:cs="Courier New"/>
+        </w:rPr>
+        <w:tab/>
+      </w:r>
+      <w:r>
+        <w:rPr>
+          <w:rFonts w:ascii="Courier New" w:hAnsi="Courier New" w:cs="Courier New"/>
+        </w:rPr>
+        <w:tab/>
+        <w:t>- 56</w:t>
+      </w:r>
+    </w:p>
+    <w:p>
+      <w:pPr>
+        <w:pStyle w:val="PlainText"/>
+        <w:rPr>
+          <w:rFonts w:ascii="Courier New" w:hAnsi="Courier New" w:cs="Courier New"/>
+        </w:rPr>
+      </w:pPr>
+      <w:r>
+        <w:rPr>
+          <w:rFonts w:ascii="Courier New" w:hAnsi="Courier New" w:cs="Courier New"/>
+        </w:rPr>
+        <w:t>Rate</w:t>
+      </w:r>
+      <w:r>
+        <w:rPr>
+          <w:rFonts w:ascii="Courier New" w:hAnsi="Courier New" w:cs="Courier New"/>
+        </w:rPr>
+        <w:tab/>
+      </w:r>
+      <w:r>
+        <w:rPr>
+          <w:rFonts w:ascii="Courier New" w:hAnsi="Courier New" w:cs="Courier New"/>
+        </w:rPr>
+        <w:tab/>
+      </w:r>
+      <w:r>
+        <w:rPr>
+          <w:rFonts w:ascii="Courier New" w:hAnsi="Courier New" w:cs="Courier New"/>
+        </w:rPr>
+        <w:tab/>
+      </w:r>
+      <w:r>
+        <w:rPr>
+          <w:rFonts w:ascii="Courier New" w:hAnsi="Courier New" w:cs="Courier New"/>
+        </w:rPr>
+        <w:tab/>
+      </w:r>
+      <w:r>
+        <w:rPr>
+          <w:rFonts w:ascii="Courier New" w:hAnsi="Courier New" w:cs="Courier New"/>
+        </w:rPr>
+        <w:tab/>
+        <w:t>- 14</w:t>
+      </w:r>
+    </w:p>
+    <w:p>
+      <w:pPr>
+        <w:pStyle w:val="PlainText"/>
+        <w:rPr>
+          <w:rFonts w:ascii="Courier New" w:hAnsi="Courier New" w:cs="Courier New"/>
+        </w:rPr>
+      </w:pPr>
+      <w:r>
+        <w:rPr>
+          <w:rFonts w:ascii="Courier New" w:hAnsi="Courier New" w:cs="Courier New"/>
+        </w:rPr>
+        <w:t>Total Price</w:t>
+      </w:r>
+      <w:r>
+        <w:rPr>
+          <w:rFonts w:ascii="Courier New" w:hAnsi="Courier New" w:cs="Courier New"/>
+        </w:rPr>
+        <w:tab/>
+      </w:r>
+      <w:r>
+        <w:rPr>
+          <w:rFonts w:ascii="Courier New" w:hAnsi="Courier New" w:cs="Courier New"/>
+        </w:rPr>
+        <w:tab/>
+      </w:r>
+      <w:r>
+        <w:rPr>
+          <w:rFonts w:ascii="Courier New" w:hAnsi="Courier New" w:cs="Courier New"/>
+        </w:rPr>
+        <w:tab/>
+      </w:r>
+      <w:r>
+        <w:rPr>
+          <w:rFonts w:ascii="Courier New" w:hAnsi="Courier New" w:cs="Courier New"/>
+        </w:rPr>
+        <w:tab/>
+        <w:t>- 784.0</w:t>
+      </w:r>
+    </w:p>
+    <w:p>
+      <w:pPr>
+        <w:pStyle w:val="PlainText"/>
+        <w:rPr>
+          <w:rFonts w:ascii="Courier New" w:hAnsi="Courier New" w:cs="Courier New"/>
+          <w:color w:val="FF0000"/>
+        </w:rPr>
+      </w:pPr>
+      <w:r>
+        <w:rPr>
+          <w:rFonts w:ascii="Courier New" w:hAnsi="Courier New" w:cs="Courier New"/>
+          <w:color w:val="FF0000"/>
+        </w:rPr>
+        <w:t>Amount Received</w:t>
+      </w:r>
+      <w:r>
+        <w:rPr>
+          <w:rFonts w:ascii="Courier New" w:hAnsi="Courier New" w:cs="Courier New"/>
+          <w:color w:val="FF0000"/>
+        </w:rPr>
+        <w:tab/>
+      </w:r>
+      <w:r>
+        <w:rPr>
+          <w:rFonts w:ascii="Courier New" w:hAnsi="Courier New" w:cs="Courier New"/>
+          <w:color w:val="FF0000"/>
+        </w:rPr>
+        <w:tab/>
+      </w:r>
+      <w:r>
+        <w:rPr>
+          <w:rFonts w:ascii="Courier New" w:hAnsi="Courier New" w:cs="Courier New"/>
+          <w:color w:val="FF0000"/>
+        </w:rPr>
+        <w:tab/>
+        <w:t>- 1692</w:t>
+      </w:r>
+    </w:p>
+    <w:p>
+      <w:pPr>
+        <w:pStyle w:val="PlainText"/>
+        <w:rPr>
+          <w:rFonts w:ascii="Courier New" w:hAnsi="Courier New" w:cs="Courier New"/>
+        </w:rPr>
+      </w:pPr>
+      <w:r>
+        <w:rPr>
+          <w:rFonts w:ascii="Courier New" w:hAnsi="Courier New" w:cs="Courier New"/>
+        </w:rPr>
+        <w:t>Amount balance</w:t>
+      </w:r>
+      <w:r>
+        <w:rPr>
+          <w:rFonts w:ascii="Courier New" w:hAnsi="Courier New" w:cs="Courier New"/>
+        </w:rPr>
+        <w:tab/>
+      </w:r>
+      <w:r>
+        <w:rPr>
+          <w:rFonts w:ascii="Courier New" w:hAnsi="Courier New" w:cs="Courier New"/>
+        </w:rPr>
+        <w:tab/>
+      </w:r>
+      <w:r>
+        <w:rPr>
+          <w:rFonts w:ascii="Courier New" w:hAnsi="Courier New" w:cs="Courier New"/>
+        </w:rPr>
+        <w:tab/>
+        <w:t>- 784.0</w:t>
+      </w:r>
+    </w:p>
+    <w:p>
+      <w:pPr>
+        <w:pStyle w:val="PlainText"/>
+        <w:rPr>
+          <w:rFonts w:ascii="Courier New" w:hAnsi="Courier New" w:cs="Courier New"/>
+        </w:rPr>
+      </w:pPr>
+      <w:r>
+        <w:rPr>
+          <w:rFonts w:ascii="Courier New" w:hAnsi="Courier New" w:cs="Courier New"/>
+        </w:rPr>
+        <w:t>Amount Received mode</w:t>
+      </w:r>
+      <w:r>
+        <w:rPr>
+          <w:rFonts w:ascii="Courier New" w:hAnsi="Courier New" w:cs="Courier New"/>
+        </w:rPr>
+        <w:tab/>
+      </w:r>
+      <w:r>
+        <w:rPr>
+          <w:rFonts w:ascii="Courier New" w:hAnsi="Courier New" w:cs="Courier New"/>
+        </w:rPr>
+        <w:tab/>
+        <w:t>- CASH</w:t>
+      </w:r>
+    </w:p>
+    <w:p>
+      <w:pPr>
+        <w:pStyle w:val="PlainText"/>
+        <w:rPr>
+          <w:rFonts w:ascii="Courier New" w:hAnsi="Courier New" w:cs="Courier New"/>
+        </w:rPr>
+      </w:pPr>
+    </w:p>
+    <w:p>
+      <w:pPr>
+        <w:pStyle w:val="PlainText"/>
+        <w:rPr>
+          <w:rFonts w:ascii="Courier New" w:hAnsi="Courier New" w:cs="Courier New"/>
+        </w:rPr>
+      </w:pPr>
+      <w:r>
+        <w:rPr>
+          <w:rFonts w:ascii="Courier New" w:hAnsi="Courier New" w:cs="Courier New"/>
+        </w:rPr>
+        <w:t>Item Name</w:t>
+      </w:r>
+      <w:r>
+        <w:rPr>
+          <w:rFonts w:ascii="Courier New" w:hAnsi="Courier New" w:cs="Courier New"/>
+        </w:rPr>
+        <w:tab/>
+      </w:r>
+      <w:r>
+        <w:rPr>
+          <w:rFonts w:ascii="Courier New" w:hAnsi="Courier New" w:cs="Courier New"/>
+        </w:rPr>
+        <w:tab/>
+      </w:r>
+      <w:r>
+        <w:rPr>
+          <w:rFonts w:ascii="Courier New" w:hAnsi="Courier New" w:cs="Courier New"/>
+        </w:rPr>
+        <w:tab/>
+      </w:r>
+      <w:r>
+        <w:rPr>
+          <w:rFonts w:ascii="Courier New" w:hAnsi="Courier New" w:cs="Courier New"/>
+        </w:rPr>
+        <w:tab/>
+        <w:t>- CARROT</w:t>
+      </w:r>
+    </w:p>
+    <w:p>
+      <w:pPr>
+        <w:pStyle w:val="PlainText"/>
+        <w:rPr>
+          <w:rFonts w:ascii="Courier New" w:hAnsi="Courier New" w:cs="Courier New"/>
+        </w:rPr>
+      </w:pPr>
+      <w:r>
+        <w:rPr>
+          <w:rFonts w:ascii="Courier New" w:hAnsi="Courier New" w:cs="Courier New"/>
+        </w:rPr>
+        <w:t>Number of Pockets</w:t>
+      </w:r>
+      <w:r>
+        <w:rPr>
+          <w:rFonts w:ascii="Courier New" w:hAnsi="Courier New" w:cs="Courier New"/>
+        </w:rPr>
+        <w:tab/>
+      </w:r>
+      <w:r>
+        <w:rPr>
+          <w:rFonts w:ascii="Courier New" w:hAnsi="Courier New" w:cs="Courier New"/>
+        </w:rPr>
+        <w:tab/>
+      </w:r>
+      <w:r>
+        <w:rPr>
+          <w:rFonts w:ascii="Courier New" w:hAnsi="Courier New" w:cs="Courier New"/>
+        </w:rPr>
+        <w:tab/>
+        <w:t>- 1</w:t>
+      </w:r>
+    </w:p>
+    <w:p>
+      <w:pPr>
+        <w:pStyle w:val="PlainText"/>
+        <w:rPr>
+          <w:rFonts w:ascii="Courier New" w:hAnsi="Courier New" w:cs="Courier New"/>
+        </w:rPr>
+      </w:pPr>
+      <w:r>
+        <w:rPr>
+          <w:rFonts w:ascii="Courier New" w:hAnsi="Courier New" w:cs="Courier New"/>
+        </w:rPr>
+        <w:t>Number of KGs</w:t>
+      </w:r>
+      <w:r>
+        <w:rPr>
+          <w:rFonts w:ascii="Courier New" w:hAnsi="Courier New" w:cs="Courier New"/>
+        </w:rPr>
+        <w:tab/>
+      </w:r>
+      <w:r>
+        <w:rPr>
+          <w:rFonts w:ascii="Courier New" w:hAnsi="Courier New" w:cs="Courier New"/>
+        </w:rPr>
+        <w:tab/>
+      </w:r>
+      <w:r>
+        <w:rPr>
+          <w:rFonts w:ascii="Courier New" w:hAnsi="Courier New" w:cs="Courier New"/>
+        </w:rPr>
+        <w:tab/>
+        <w:t>- 30</w:t>
+      </w:r>
+    </w:p>
+    <w:p>
+      <w:pPr>
+        <w:pStyle w:val="PlainText"/>
+        <w:rPr>
+          <w:rFonts w:ascii="Courier New" w:hAnsi="Courier New" w:cs="Courier New"/>
+        </w:rPr>
+      </w:pPr>
+      <w:r>
+        <w:rPr>
+          <w:rFonts w:ascii="Courier New" w:hAnsi="Courier New" w:cs="Courier New"/>
+        </w:rPr>
+        <w:t>Rate</w:t>
+      </w:r>
+      <w:r>
+        <w:rPr>
+          <w:rFonts w:ascii="Courier New" w:hAnsi="Courier New" w:cs="Courier New"/>
+        </w:rPr>
+        <w:tab/>
+      </w:r>
+      <w:r>
+        <w:rPr>
+          <w:rFonts w:ascii="Courier New" w:hAnsi="Courier New" w:cs="Courier New"/>
+        </w:rPr>
+        <w:tab/>
+      </w:r>
+      <w:r>
+        <w:rPr>
+          <w:rFonts w:ascii="Courier New" w:hAnsi="Courier New" w:cs="Courier New"/>
+        </w:rPr>
+        <w:tab/>
+      </w:r>
+      <w:r>
+        <w:rPr>
+          <w:rFonts w:ascii="Courier New" w:hAnsi="Courier New" w:cs="Courier New"/>
+        </w:rPr>
+        <w:tab/>
+      </w:r>
+      <w:r>
+        <w:rPr>
+          <w:rFonts w:ascii="Courier New" w:hAnsi="Courier New" w:cs="Courier New"/>
+        </w:rPr>
+        <w:tab/>
+        <w:t>- 10</w:t>
+      </w:r>
+    </w:p>
+    <w:p>
+      <w:pPr>
+        <w:pStyle w:val="PlainText"/>
+        <w:rPr>
+          <w:rFonts w:ascii="Courier New" w:hAnsi="Courier New" w:cs="Courier New"/>
+        </w:rPr>
+      </w:pPr>
+      <w:r>
+        <w:rPr>
+          <w:rFonts w:ascii="Courier New" w:hAnsi="Courier New" w:cs="Courier New"/>
+        </w:rPr>
+        <w:t>Total Price</w:t>
+      </w:r>
+      <w:r>
+        <w:rPr>
+          <w:rFonts w:ascii="Courier New" w:hAnsi="Courier New" w:cs="Courier New"/>
+        </w:rPr>
+        <w:tab/>
+      </w:r>
+      <w:r>
+        <w:rPr>
+          <w:rFonts w:ascii="Courier New" w:hAnsi="Courier New" w:cs="Courier New"/>
+        </w:rPr>
+        <w:tab/>
+      </w:r>
+      <w:r>
+        <w:rPr>
+          <w:rFonts w:ascii="Courier New" w:hAnsi="Courier New" w:cs="Courier New"/>
+        </w:rPr>
+        <w:tab/>
+      </w:r>
+      <w:r>
+        <w:rPr>
+          <w:rFonts w:ascii="Courier New" w:hAnsi="Courier New" w:cs="Courier New"/>
+        </w:rPr>
+        <w:tab/>
+        <w:t>- 300.0</w:t>
+      </w:r>
+    </w:p>
+    <w:p>
+      <w:pPr>
+        <w:pStyle w:val="PlainText"/>
+        <w:rPr>
+          <w:rFonts w:ascii="Courier New" w:hAnsi="Courier New" w:cs="Courier New"/>
+        </w:rPr>
+      </w:pPr>
+      <w:r>
+        <w:rPr>
+          <w:rFonts w:ascii="Courier New" w:hAnsi="Courier New" w:cs="Courier New"/>
+        </w:rPr>
+        <w:t>Amount balance</w:t>
+      </w:r>
+      <w:r>
+        <w:rPr>
+          <w:rFonts w:ascii="Courier New" w:hAnsi="Courier New" w:cs="Courier New"/>
+        </w:rPr>
+        <w:tab/>
+      </w:r>
+      <w:r>
+        <w:rPr>
+          <w:rFonts w:ascii="Courier New" w:hAnsi="Courier New" w:cs="Courier New"/>
+        </w:rPr>
+        <w:tab/>
+      </w:r>
+      <w:r>
+        <w:rPr>
+          <w:rFonts w:ascii="Courier New" w:hAnsi="Courier New" w:cs="Courier New"/>
+        </w:rPr>
+        <w:tab/>
+        <w:t>- 1084.0</w:t>
+      </w:r>
+    </w:p>
+    <w:p>
+      <w:pPr>
+        <w:pStyle w:val="PlainText"/>
+        <w:rPr>
+          <w:rFonts w:ascii="Courier New" w:hAnsi="Courier New" w:cs="Courier New"/>
+        </w:rPr>
+      </w:pPr>
+    </w:p>
+    <w:p>
+      <w:pPr>
+        <w:pStyle w:val="PlainText"/>
+        <w:rPr>
+          <w:rFonts w:ascii="Courier New" w:hAnsi="Courier New" w:cs="Courier New"/>
+        </w:rPr>
+      </w:pPr>
+      <w:r>
+        <w:rPr>
+          <w:rFonts w:ascii="Courier New" w:hAnsi="Courier New" w:cs="Courier New"/>
+        </w:rPr>
+        <w:t>Item Name</w:t>
+      </w:r>
+      <w:r>
+        <w:rPr>
+          <w:rFonts w:ascii="Courier New" w:hAnsi="Courier New" w:cs="Courier New"/>
+        </w:rPr>
+        <w:tab/>
+      </w:r>
+      <w:r>
+        <w:rPr>
+          <w:rFonts w:ascii="Courier New" w:hAnsi="Courier New" w:cs="Courier New"/>
+        </w:rPr>
+        <w:tab/>
+      </w:r>
+      <w:r>
+        <w:rPr>
+          <w:rFonts w:ascii="Courier New" w:hAnsi="Courier New" w:cs="Courier New"/>
+        </w:rPr>
+        <w:tab/>
+      </w:r>
+      <w:r>
+        <w:rPr>
+          <w:rFonts w:ascii="Courier New" w:hAnsi="Courier New" w:cs="Courier New"/>
+        </w:rPr>
+        <w:tab/>
+        <w:t>- BEET</w:t>
+      </w:r>
+    </w:p>
+    <w:p>
+      <w:pPr>
+        <w:pStyle w:val="PlainText"/>
+        <w:rPr>
+          <w:rFonts w:ascii="Courier New" w:hAnsi="Courier New" w:cs="Courier New"/>
+        </w:rPr>
+      </w:pPr>
+      <w:r>
+        <w:rPr>
+          <w:rFonts w:ascii="Courier New" w:hAnsi="Courier New" w:cs="Courier New"/>
+        </w:rPr>
+        <w:t>Number of Pockets</w:t>
+      </w:r>
+      <w:r>
+        <w:rPr>
+          <w:rFonts w:ascii="Courier New" w:hAnsi="Courier New" w:cs="Courier New"/>
+        </w:rPr>
+        <w:tab/>
+      </w:r>
+      <w:r>
+        <w:rPr>
+          <w:rFonts w:ascii="Courier New" w:hAnsi="Courier New" w:cs="Courier New"/>
+        </w:rPr>
+        <w:tab/>
+      </w:r>
+      <w:r>
+        <w:rPr>
+          <w:rFonts w:ascii="Courier New" w:hAnsi="Courier New" w:cs="Courier New"/>
+        </w:rPr>
+        <w:tab/>
+        <w:t>- 1</w:t>
+      </w:r>
+    </w:p>
+    <w:p>
+      <w:pPr>
+        <w:pStyle w:val="PlainText"/>
+        <w:rPr>
+          <w:rFonts w:ascii="Courier New" w:hAnsi="Courier New" w:cs="Courier New"/>
+        </w:rPr>
+      </w:pPr>
+      <w:r>
+        <w:rPr>
+          <w:rFonts w:ascii="Courier New" w:hAnsi="Courier New" w:cs="Courier New"/>
+        </w:rPr>
+        <w:t>Number of KGs</w:t>
+      </w:r>
+      <w:r>
+        <w:rPr>
+          <w:rFonts w:ascii="Courier New" w:hAnsi="Courier New" w:cs="Courier New"/>
+        </w:rPr>
+        <w:tab/>
+      </w:r>
+      <w:r>
+        <w:rPr>
+          <w:rFonts w:ascii="Courier New" w:hAnsi="Courier New" w:cs="Courier New"/>
+        </w:rPr>
+        <w:tab/>
+      </w:r>
+      <w:r>
+        <w:rPr>
+          <w:rFonts w:ascii="Courier New" w:hAnsi="Courier New" w:cs="Courier New"/>
+        </w:rPr>
+        <w:tab/>
+        <w:t>- 25</w:t>
+      </w:r>
+    </w:p>
+    <w:p>
+      <w:pPr>
+        <w:pStyle w:val="PlainText"/>
+        <w:rPr>
+          <w:rFonts w:ascii="Courier New" w:hAnsi="Courier New" w:cs="Courier New"/>
+        </w:rPr>
+      </w:pPr>
+      <w:r>
+        <w:rPr>
+          <w:rFonts w:ascii="Courier New" w:hAnsi="Courier New" w:cs="Courier New"/>
+        </w:rPr>
+        <w:t>Rate</w:t>
+      </w:r>
+      <w:r>
+        <w:rPr>
+          <w:rFonts w:ascii="Courier New" w:hAnsi="Courier New" w:cs="Courier New"/>
+        </w:rPr>
+        <w:tab/>
+      </w:r>
+      <w:r>
+        <w:rPr>
+          <w:rFonts w:ascii="Courier New" w:hAnsi="Courier New" w:cs="Courier New"/>
+        </w:rPr>
+        <w:tab/>
+      </w:r>
+      <w:r>
+        <w:rPr>
+          <w:rFonts w:ascii="Courier New" w:hAnsi="Courier New" w:cs="Courier New"/>
+        </w:rPr>
+        <w:tab/>
+      </w:r>
+      <w:r>
+        <w:rPr>
+          <w:rFonts w:ascii="Courier New" w:hAnsi="Courier New" w:cs="Courier New"/>
+        </w:rPr>
+        <w:tab/>
+      </w:r>
+      <w:r>
+        <w:rPr>
+          <w:rFonts w:ascii="Courier New" w:hAnsi="Courier New" w:cs="Courier New"/>
+        </w:rPr>
+        <w:tab/>
+        <w:t>- 15</w:t>
+      </w:r>
+    </w:p>
+    <w:p>
+      <w:pPr>
+        <w:pStyle w:val="PlainText"/>
+        <w:rPr>
+          <w:rFonts w:ascii="Courier New" w:hAnsi="Courier New" w:cs="Courier New"/>
+        </w:rPr>
+      </w:pPr>
+      <w:r>
+        <w:rPr>
+          <w:rFonts w:ascii="Courier New" w:hAnsi="Courier New" w:cs="Courier New"/>
+        </w:rPr>
+        <w:t>Total Price</w:t>
+      </w:r>
+      <w:r>
+        <w:rPr>
+          <w:rFonts w:ascii="Courier New" w:hAnsi="Courier New" w:cs="Courier New"/>
+        </w:rPr>
+        <w:tab/>
+      </w:r>
+      <w:r>
+        <w:rPr>
+          <w:rFonts w:ascii="Courier New" w:hAnsi="Courier New" w:cs="Courier New"/>
+        </w:rPr>
+        <w:tab/>
+      </w:r>
+      <w:r>
+        <w:rPr>
+          <w:rFonts w:ascii="Courier New" w:hAnsi="Courier New" w:cs="Courier New"/>
+        </w:rPr>
+        <w:tab/>
+      </w:r>
+      <w:r>
+        <w:rPr>
+          <w:rFonts w:ascii="Courier New" w:hAnsi="Courier New" w:cs="Courier New"/>
+        </w:rPr>
+        <w:tab/>
+        <w:t>- 375.0</w:t>
+      </w:r>
+    </w:p>
+    <w:p>
+      <w:pPr>
+        <w:pStyle w:val="PlainText"/>
+        <w:rPr>
+          <w:rFonts w:ascii="Courier New" w:hAnsi="Courier New" w:cs="Courier New"/>
+          <w:b/>
+        </w:rPr>
+      </w:pPr>
+      <w:r>
+        <w:rPr>
+          <w:rFonts w:ascii="Courier New" w:hAnsi="Courier New" w:cs="Courier New"/>
+          <w:b/>
+        </w:rPr>
+        <w:t>Amount balance</w:t>
+      </w:r>
+      <w:r>
+        <w:rPr>
+          <w:rFonts w:ascii="Courier New" w:hAnsi="Courier New" w:cs="Courier New"/>
+          <w:b/>
+        </w:rPr>
+        <w:tab/>
+      </w:r>
+      <w:r>
+        <w:rPr>
+          <w:rFonts w:ascii="Courier New" w:hAnsi="Courier New" w:cs="Courier New"/>
+          <w:b/>
+        </w:rPr>
+        <w:tab/>
+      </w:r>
+      <w:r>
+        <w:rPr>
+          <w:rFonts w:ascii="Courier New" w:hAnsi="Courier New" w:cs="Courier New"/>
+          <w:b/>
+        </w:rPr>
+        <w:tab/>
+        <w:t>- 1459.0</w:t>
+      </w:r>
+    </w:p>
+    <w:p>
+      <w:pPr>
+        <w:pStyle w:val="PlainText"/>
+        <w:rPr>
+          <w:rFonts w:ascii="Courier New" w:hAnsi="Courier New" w:cs="Courier New"/>
+          <w:b/>
+        </w:rPr>
+      </w:pPr>
+    </w:p>
+    <w:p>
+      <w:pPr>
+        <w:pStyle w:val="PlainText"/>
+        <w:rPr>
+          <w:rFonts w:ascii="Courier New" w:hAnsi="Courier New" w:cs="Courier New"/>
+        </w:rPr>
+      </w:pPr>
+      <w:r>
+        <w:rPr>
+          <w:rFonts w:ascii="Courier New" w:hAnsi="Courier New" w:cs="Courier New"/>
+        </w:rPr>
+        <w:t>SAT Mar 03</w:t>
+      </w:r>
+      <w:r>
+        <w:rPr>
+          <w:rFonts w:ascii="Courier New" w:hAnsi="Courier New" w:cs="Courier New"/>
+        </w:rPr>
+        <w:t xml:space="preserve"> 15:46:02 IST 2019</w:t>
+      </w:r>
+    </w:p>
+    <w:p>
+      <w:pPr>
+        <w:pStyle w:val="PlainText"/>
+        <w:rPr>
+          <w:rFonts w:ascii="Courier New" w:hAnsi="Courier New" w:cs="Courier New"/>
+        </w:rPr>
+      </w:pPr>
+      <w:r>
+        <w:rPr>
+          <w:rFonts w:ascii="Courier New" w:hAnsi="Courier New" w:cs="Courier New"/>
+        </w:rPr>
+        <w:t>Person Name</w:t>
+      </w:r>
+      <w:r>
+        <w:rPr>
+          <w:rFonts w:ascii="Courier New" w:hAnsi="Courier New" w:cs="Courier New"/>
+        </w:rPr>
+        <w:tab/>
+      </w:r>
+      <w:r>
+        <w:rPr>
+          <w:rFonts w:ascii="Courier New" w:hAnsi="Courier New" w:cs="Courier New"/>
+        </w:rPr>
+        <w:tab/>
+      </w:r>
+      <w:r>
+        <w:rPr>
+          <w:rFonts w:ascii="Courier New" w:hAnsi="Courier New" w:cs="Courier New"/>
+        </w:rPr>
+        <w:tab/>
+      </w:r>
+      <w:r>
+        <w:rPr>
+          <w:rFonts w:ascii="Courier New" w:hAnsi="Courier New" w:cs="Courier New"/>
+        </w:rPr>
+        <w:tab/>
+        <w:t>- AR</w:t>
+      </w:r>
+    </w:p>
+    <w:p>
+      <w:pPr>
+        <w:pStyle w:val="PlainText"/>
+        <w:rPr>
+          <w:rFonts w:ascii="Courier New" w:hAnsi="Courier New" w:cs="Courier New"/>
+        </w:rPr>
+      </w:pPr>
+      <w:r>
+        <w:rPr>
+          <w:rFonts w:ascii="Courier New" w:hAnsi="Courier New" w:cs="Courier New"/>
+        </w:rPr>
+        <w:t>Bill number</w:t>
+      </w:r>
+      <w:r>
+        <w:rPr>
+          <w:rFonts w:ascii="Courier New" w:hAnsi="Courier New" w:cs="Courier New"/>
+        </w:rPr>
+        <w:tab/>
+      </w:r>
+      <w:r>
+        <w:rPr>
+          <w:rFonts w:ascii="Courier New" w:hAnsi="Courier New" w:cs="Courier New"/>
+        </w:rPr>
+        <w:tab/>
+      </w:r>
+      <w:r>
+        <w:rPr>
+          <w:rFonts w:ascii="Courier New" w:hAnsi="Courier New" w:cs="Courier New"/>
+        </w:rPr>
+        <w:tab/>
+      </w:r>
+      <w:r>
+        <w:rPr>
+          <w:rFonts w:ascii="Courier New" w:hAnsi="Courier New" w:cs="Courier New"/>
+        </w:rPr>
+        <w:tab/>
+        <w:t>- 11301</w:t>
+      </w:r>
+    </w:p>
+    <w:p>
+      <w:pPr>
+        <w:pStyle w:val="PlainText"/>
+        <w:rPr>
+          <w:rFonts w:ascii="Courier New" w:hAnsi="Courier New" w:cs="Courier New"/>
+        </w:rPr>
+      </w:pPr>
+      <w:r>
+        <w:rPr>
+          <w:rFonts w:ascii="Courier New" w:hAnsi="Courier New" w:cs="Courier New"/>
+        </w:rPr>
+        <w:t>---------------------------------------------------------------</w:t>
+      </w:r>
+    </w:p>
+    <w:p>
+      <w:pPr>
+        <w:pStyle w:val="PlainText"/>
+        <w:rPr>
+          <w:rFonts w:ascii="Courier New" w:hAnsi="Courier New" w:cs="Courier New"/>
+        </w:rPr>
+      </w:pPr>
+      <w:r>
+        <w:rPr>
+          <w:rFonts w:ascii="Courier New" w:hAnsi="Courier New" w:cs="Courier New"/>
+        </w:rPr>
+        <w:t>Item Name</w:t>
+      </w:r>
+      <w:r>
+        <w:rPr>
+          <w:rFonts w:ascii="Courier New" w:hAnsi="Courier New" w:cs="Courier New"/>
+        </w:rPr>
+        <w:tab/>
+      </w:r>
+      <w:r>
+        <w:rPr>
+          <w:rFonts w:ascii="Courier New" w:hAnsi="Courier New" w:cs="Courier New"/>
+        </w:rPr>
+        <w:tab/>
+      </w:r>
+      <w:r>
+        <w:rPr>
+          <w:rFonts w:ascii="Courier New" w:hAnsi="Courier New" w:cs="Courier New"/>
+        </w:rPr>
+        <w:tab/>
+      </w:r>
+      <w:r>
+        <w:rPr>
+          <w:rFonts w:ascii="Courier New" w:hAnsi="Courier New" w:cs="Courier New"/>
+        </w:rPr>
+        <w:tab/>
+        <w:t>- POTATO</w:t>
+      </w:r>
+    </w:p>
+    <w:p>
+      <w:pPr>
+        <w:pStyle w:val="PlainText"/>
+        <w:rPr>
+          <w:rFonts w:ascii="Courier New" w:hAnsi="Courier New" w:cs="Courier New"/>
+        </w:rPr>
+      </w:pPr>
+      <w:r>
+        <w:rPr>
+          <w:rFonts w:ascii="Courier New" w:hAnsi="Courier New" w:cs="Courier New"/>
+        </w:rPr>
+        <w:t>Number of Pockets</w:t>
+      </w:r>
+      <w:r>
+        <w:rPr>
+          <w:rFonts w:ascii="Courier New" w:hAnsi="Courier New" w:cs="Courier New"/>
+        </w:rPr>
+        <w:tab/>
+      </w:r>
+      <w:r>
+        <w:rPr>
+          <w:rFonts w:ascii="Courier New" w:hAnsi="Courier New" w:cs="Courier New"/>
+        </w:rPr>
+        <w:tab/>
+      </w:r>
+      <w:r>
+        <w:rPr>
+          <w:rFonts w:ascii="Courier New" w:hAnsi="Courier New" w:cs="Courier New"/>
+        </w:rPr>
+        <w:tab/>
+        <w:t>- 1</w:t>
+      </w:r>
+    </w:p>
+    <w:p>
+      <w:pPr>
+        <w:pStyle w:val="PlainText"/>
+        <w:rPr>
+          <w:rFonts w:ascii="Courier New" w:hAnsi="Courier New" w:cs="Courier New"/>
+        </w:rPr>
+      </w:pPr>
+      <w:r>
+        <w:rPr>
+          <w:rFonts w:ascii="Courier New" w:hAnsi="Courier New" w:cs="Courier New"/>
+        </w:rPr>
+        <w:t>Number of KGs</w:t>
+      </w:r>
+      <w:r>
+        <w:rPr>
+          <w:rFonts w:ascii="Courier New" w:hAnsi="Courier New" w:cs="Courier New"/>
+        </w:rPr>
+        <w:tab/>
+      </w:r>
+      <w:r>
+        <w:rPr>
+          <w:rFonts w:ascii="Courier New" w:hAnsi="Courier New" w:cs="Courier New"/>
+        </w:rPr>
+        <w:tab/>
+      </w:r>
+      <w:r>
+        <w:rPr>
+          <w:rFonts w:ascii="Courier New" w:hAnsi="Courier New" w:cs="Courier New"/>
+        </w:rPr>
+        <w:tab/>
+        <w:t>- 52</w:t>
+      </w:r>
+    </w:p>
+    <w:p>
+      <w:pPr>
+        <w:pStyle w:val="PlainText"/>
+        <w:rPr>
+          <w:rFonts w:ascii="Courier New" w:hAnsi="Courier New" w:cs="Courier New"/>
+        </w:rPr>
+      </w:pPr>
+      <w:r>
+        <w:rPr>
+          <w:rFonts w:ascii="Courier New" w:hAnsi="Courier New" w:cs="Courier New"/>
+        </w:rPr>
+        <w:t>Rate</w:t>
+      </w:r>
+      <w:r>
+        <w:rPr>
+          <w:rFonts w:ascii="Courier New" w:hAnsi="Courier New" w:cs="Courier New"/>
+        </w:rPr>
+        <w:tab/>
+      </w:r>
+      <w:r>
+        <w:rPr>
+          <w:rFonts w:ascii="Courier New" w:hAnsi="Courier New" w:cs="Courier New"/>
+        </w:rPr>
+        <w:tab/>
+      </w:r>
+      <w:r>
+        <w:rPr>
+          <w:rFonts w:ascii="Courier New" w:hAnsi="Courier New" w:cs="Courier New"/>
+        </w:rPr>
+        <w:tab/>
+      </w:r>
+      <w:r>
+        <w:rPr>
+          <w:rFonts w:ascii="Courier New" w:hAnsi="Courier New" w:cs="Courier New"/>
+        </w:rPr>
+        <w:tab/>
+      </w:r>
+      <w:r>
+        <w:rPr>
+          <w:rFonts w:ascii="Courier New" w:hAnsi="Courier New" w:cs="Courier New"/>
+        </w:rPr>
+        <w:tab/>
+        <w:t>- 13</w:t>
+      </w:r>
+    </w:p>
+    <w:p>
+      <w:pPr>
+        <w:pStyle w:val="PlainText"/>
+        <w:rPr>
+          <w:rFonts w:ascii="Courier New" w:hAnsi="Courier New" w:cs="Courier New"/>
+        </w:rPr>
+      </w:pPr>
+      <w:r>
+        <w:rPr>
+          <w:rFonts w:ascii="Courier New" w:hAnsi="Courier New" w:cs="Courier New"/>
+        </w:rPr>
+        <w:t>Total Price</w:t>
+      </w:r>
+      <w:r>
+        <w:rPr>
+          <w:rFonts w:ascii="Courier New" w:hAnsi="Courier New" w:cs="Courier New"/>
+        </w:rPr>
+        <w:tab/>
+      </w:r>
+      <w:r>
+        <w:rPr>
+          <w:rFonts w:ascii="Courier New" w:hAnsi="Courier New" w:cs="Courier New"/>
+        </w:rPr>
+        <w:tab/>
+      </w:r>
+      <w:r>
+        <w:rPr>
+          <w:rFonts w:ascii="Courier New" w:hAnsi="Courier New" w:cs="Courier New"/>
+        </w:rPr>
+        <w:tab/>
+      </w:r>
+      <w:r>
+        <w:rPr>
+          <w:rFonts w:ascii="Courier New" w:hAnsi="Courier New" w:cs="Courier New"/>
+        </w:rPr>
+        <w:tab/>
+        <w:t>- 676.0</w:t>
+      </w:r>
+    </w:p>
+    <w:p>
+      <w:pPr>
+        <w:pStyle w:val="PlainText"/>
+        <w:rPr>
+          <w:rFonts w:ascii="Courier New" w:hAnsi="Courier New" w:cs="Courier New"/>
+          <w:color w:val="FF0000"/>
+        </w:rPr>
+      </w:pPr>
+      <w:r>
+        <w:rPr>
+          <w:rFonts w:ascii="Courier New" w:hAnsi="Courier New" w:cs="Courier New"/>
+          <w:color w:val="FF0000"/>
+        </w:rPr>
+        <w:t>Amount Received</w:t>
+      </w:r>
+      <w:r>
+        <w:rPr>
+          <w:rFonts w:ascii="Courier New" w:hAnsi="Courier New" w:cs="Courier New"/>
+          <w:color w:val="FF0000"/>
+        </w:rPr>
+        <w:tab/>
+      </w:r>
+      <w:r>
+        <w:rPr>
+          <w:rFonts w:ascii="Courier New" w:hAnsi="Courier New" w:cs="Courier New"/>
+          <w:color w:val="FF0000"/>
+        </w:rPr>
+        <w:tab/>
+      </w:r>
+      <w:r>
+        <w:rPr>
+          <w:rFonts w:ascii="Courier New" w:hAnsi="Courier New" w:cs="Courier New"/>
+          <w:color w:val="FF0000"/>
+        </w:rPr>
+        <w:tab/>
+        <w:t>- 1459</w:t>
+      </w:r>
+    </w:p>
+    <w:p>
+      <w:pPr>
+        <w:pStyle w:val="PlainText"/>
+        <w:rPr>
+          <w:rFonts w:ascii="Courier New" w:hAnsi="Courier New" w:cs="Courier New"/>
+          <w:b/>
+        </w:rPr>
+      </w:pPr>
+      <w:r>
+        <w:rPr>
+          <w:rFonts w:ascii="Courier New" w:hAnsi="Courier New" w:cs="Courier New"/>
+          <w:b/>
+        </w:rPr>
+        <w:t>Amount balance</w:t>
+      </w:r>
+      <w:r>
+        <w:rPr>
+          <w:rFonts w:ascii="Courier New" w:hAnsi="Courier New" w:cs="Courier New"/>
+          <w:b/>
+        </w:rPr>
+        <w:tab/>
+      </w:r>
+      <w:r>
+        <w:rPr>
+          <w:rFonts w:ascii="Courier New" w:hAnsi="Courier New" w:cs="Courier New"/>
+          <w:b/>
+        </w:rPr>
+        <w:tab/>
+      </w:r>
+      <w:r>
+        <w:rPr>
+          <w:rFonts w:ascii="Courier New" w:hAnsi="Courier New" w:cs="Courier New"/>
+          <w:b/>
+        </w:rPr>
+        <w:tab/>
+        <w:t>- 676.0</w:t>
+      </w:r>
+    </w:p>
+    <w:p>
+      <w:pPr>
+        <w:pStyle w:val="PlainText"/>
+        <w:rPr>
+          <w:rFonts w:ascii="Courier New" w:hAnsi="Courier New" w:cs="Courier New"/>
+        </w:rPr>
+      </w:pPr>
+      <w:r>
+        <w:rPr>
+          <w:rFonts w:ascii="Courier New" w:hAnsi="Courier New" w:cs="Courier New"/>
+        </w:rPr>
+        <w:t>Amount Received mode</w:t>
+      </w:r>
+      <w:r>
+        <w:rPr>
+          <w:rFonts w:ascii="Courier New" w:hAnsi="Courier New" w:cs="Courier New"/>
+        </w:rPr>
+        <w:tab/>
+      </w:r>
+      <w:r>
+        <w:rPr>
+          <w:rFonts w:ascii="Courier New" w:hAnsi="Courier New" w:cs="Courier New"/>
+        </w:rPr>
+        <w:tab/>
+        <w:t>- CASH</w:t>
+      </w:r>
+    </w:p>
+    <w:p>
+      <w:pPr>
+        <w:pStyle w:val="PlainText"/>
+        <w:rPr>
+          <w:rFonts w:ascii="Courier New" w:hAnsi="Courier New" w:cs="Courier New"/>
+        </w:rPr>
+      </w:pPr>
+    </w:p>
+    <w:p>
+      <w:pPr>
+        <w:pStyle w:val="PlainText"/>
+        <w:rPr>
+          <w:rFonts w:ascii="Courier New" w:hAnsi="Courier New" w:cs="Courier New"/>
+          <w:b/>
+        </w:rPr>
+      </w:pPr>
+    </w:p>
+    <w:p>
+      <w:pPr>
+        <w:pStyle w:val="PlainText"/>
+        <w:rPr>
+          <w:rFonts w:ascii="Courier New" w:hAnsi="Courier New" w:cs="Courier New"/>
+          <w:b/>
+        </w:rPr>
+      </w:pPr>
+    </w:p>
+    <w:p>
+      <w:pPr>
+        <w:pStyle w:val="PlainText"/>
+        <w:rPr>
+          <w:rFonts w:ascii="Courier New" w:hAnsi="Courier New" w:cs="Courier New"/>
+        </w:rPr>
+      </w:pPr>
     </w:p>
     <w:p>
       <w:pPr>

</xml_diff>

<commit_message>
8/3/2019 MAMATHA CHICK IN
</commit_message>
<xml_diff>
--- a/customer _details/GANGAMMA/SEP/TUMKUR/AR/PURCHASE DETAILS.docx
+++ b/customer _details/GANGAMMA/SEP/TUMKUR/AR/PURCHASE DETAILS.docx
@@ -59787,13 +59787,7 @@
         <w:rPr>
           <w:rFonts w:ascii="Courier New" w:hAnsi="Courier New" w:cs="Courier New"/>
         </w:rPr>
-        <w:t>SAT Mar 03</w:t>
-      </w:r>
-      <w:r>
-        <w:rPr>
-          <w:rFonts w:ascii="Courier New" w:hAnsi="Courier New" w:cs="Courier New"/>
-        </w:rPr>
-        <w:t xml:space="preserve"> 15:46:02 IST 2019</w:t>
+        <w:t>SAT Mar 03 15:46:02 IST 2019</w:t>
       </w:r>
     </w:p>
     <w:p>
@@ -60179,6 +60173,434 @@
         <w:tab/>
         <w:t>- CASH</w:t>
       </w:r>
+    </w:p>
+    <w:p>
+      <w:pPr>
+        <w:pStyle w:val="PlainText"/>
+        <w:rPr>
+          <w:rFonts w:ascii="Courier New" w:hAnsi="Courier New" w:cs="Courier New"/>
+        </w:rPr>
+      </w:pPr>
+    </w:p>
+    <w:p>
+      <w:pPr>
+        <w:pStyle w:val="PlainText"/>
+        <w:rPr>
+          <w:rFonts w:ascii="Courier New" w:hAnsi="Courier New" w:cs="Courier New"/>
+        </w:rPr>
+      </w:pPr>
+      <w:r>
+        <w:rPr>
+          <w:rFonts w:ascii="Courier New" w:hAnsi="Courier New" w:cs="Courier New"/>
+        </w:rPr>
+        <w:t>TUE Mar 05</w:t>
+      </w:r>
+      <w:r>
+        <w:rPr>
+          <w:rFonts w:ascii="Courier New" w:hAnsi="Courier New" w:cs="Courier New"/>
+        </w:rPr>
+        <w:t xml:space="preserve"> 13:41:54 IST 2019</w:t>
+      </w:r>
+    </w:p>
+    <w:p>
+      <w:pPr>
+        <w:pStyle w:val="PlainText"/>
+        <w:rPr>
+          <w:rFonts w:ascii="Courier New" w:hAnsi="Courier New" w:cs="Courier New"/>
+        </w:rPr>
+      </w:pPr>
+      <w:r>
+        <w:rPr>
+          <w:rFonts w:ascii="Courier New" w:hAnsi="Courier New" w:cs="Courier New"/>
+        </w:rPr>
+        <w:t>Person Name</w:t>
+      </w:r>
+      <w:r>
+        <w:rPr>
+          <w:rFonts w:ascii="Courier New" w:hAnsi="Courier New" w:cs="Courier New"/>
+        </w:rPr>
+        <w:tab/>
+      </w:r>
+      <w:r>
+        <w:rPr>
+          <w:rFonts w:ascii="Courier New" w:hAnsi="Courier New" w:cs="Courier New"/>
+        </w:rPr>
+        <w:tab/>
+      </w:r>
+      <w:r>
+        <w:rPr>
+          <w:rFonts w:ascii="Courier New" w:hAnsi="Courier New" w:cs="Courier New"/>
+        </w:rPr>
+        <w:tab/>
+      </w:r>
+      <w:r>
+        <w:rPr>
+          <w:rFonts w:ascii="Courier New" w:hAnsi="Courier New" w:cs="Courier New"/>
+        </w:rPr>
+        <w:tab/>
+        <w:t>- AR</w:t>
+      </w:r>
+    </w:p>
+    <w:p>
+      <w:pPr>
+        <w:pStyle w:val="PlainText"/>
+        <w:rPr>
+          <w:rFonts w:ascii="Courier New" w:hAnsi="Courier New" w:cs="Courier New"/>
+        </w:rPr>
+      </w:pPr>
+      <w:r>
+        <w:rPr>
+          <w:rFonts w:ascii="Courier New" w:hAnsi="Courier New" w:cs="Courier New"/>
+        </w:rPr>
+        <w:t>Bill number</w:t>
+      </w:r>
+      <w:r>
+        <w:rPr>
+          <w:rFonts w:ascii="Courier New" w:hAnsi="Courier New" w:cs="Courier New"/>
+        </w:rPr>
+        <w:tab/>
+      </w:r>
+      <w:r>
+        <w:rPr>
+          <w:rFonts w:ascii="Courier New" w:hAnsi="Courier New" w:cs="Courier New"/>
+        </w:rPr>
+        <w:tab/>
+      </w:r>
+      <w:r>
+        <w:rPr>
+          <w:rFonts w:ascii="Courier New" w:hAnsi="Courier New" w:cs="Courier New"/>
+        </w:rPr>
+        <w:tab/>
+      </w:r>
+      <w:r>
+        <w:rPr>
+          <w:rFonts w:ascii="Courier New" w:hAnsi="Courier New" w:cs="Courier New"/>
+        </w:rPr>
+        <w:tab/>
+        <w:t>- 11347</w:t>
+      </w:r>
+    </w:p>
+    <w:p>
+      <w:pPr>
+        <w:pStyle w:val="PlainText"/>
+        <w:rPr>
+          <w:rFonts w:ascii="Courier New" w:hAnsi="Courier New" w:cs="Courier New"/>
+        </w:rPr>
+      </w:pPr>
+      <w:r>
+        <w:rPr>
+          <w:rFonts w:ascii="Courier New" w:hAnsi="Courier New" w:cs="Courier New"/>
+        </w:rPr>
+        <w:t>---------------------------------------------------------------</w:t>
+      </w:r>
+    </w:p>
+    <w:p>
+      <w:pPr>
+        <w:pStyle w:val="PlainText"/>
+        <w:rPr>
+          <w:rFonts w:ascii="Courier New" w:hAnsi="Courier New" w:cs="Courier New"/>
+        </w:rPr>
+      </w:pPr>
+      <w:r>
+        <w:rPr>
+          <w:rFonts w:ascii="Courier New" w:hAnsi="Courier New" w:cs="Courier New"/>
+        </w:rPr>
+        <w:t>Item Name</w:t>
+      </w:r>
+      <w:r>
+        <w:rPr>
+          <w:rFonts w:ascii="Courier New" w:hAnsi="Courier New" w:cs="Courier New"/>
+        </w:rPr>
+        <w:tab/>
+      </w:r>
+      <w:r>
+        <w:rPr>
+          <w:rFonts w:ascii="Courier New" w:hAnsi="Courier New" w:cs="Courier New"/>
+        </w:rPr>
+        <w:tab/>
+      </w:r>
+      <w:r>
+        <w:rPr>
+          <w:rFonts w:ascii="Courier New" w:hAnsi="Courier New" w:cs="Courier New"/>
+        </w:rPr>
+        <w:tab/>
+      </w:r>
+      <w:r>
+        <w:rPr>
+          <w:rFonts w:ascii="Courier New" w:hAnsi="Courier New" w:cs="Courier New"/>
+        </w:rPr>
+        <w:tab/>
+        <w:t>- POTATO</w:t>
+      </w:r>
+    </w:p>
+    <w:p>
+      <w:pPr>
+        <w:pStyle w:val="PlainText"/>
+        <w:rPr>
+          <w:rFonts w:ascii="Courier New" w:hAnsi="Courier New" w:cs="Courier New"/>
+        </w:rPr>
+      </w:pPr>
+      <w:r>
+        <w:rPr>
+          <w:rFonts w:ascii="Courier New" w:hAnsi="Courier New" w:cs="Courier New"/>
+        </w:rPr>
+        <w:t>Number of Pockets</w:t>
+      </w:r>
+      <w:r>
+        <w:rPr>
+          <w:rFonts w:ascii="Courier New" w:hAnsi="Courier New" w:cs="Courier New"/>
+        </w:rPr>
+        <w:tab/>
+      </w:r>
+      <w:r>
+        <w:rPr>
+          <w:rFonts w:ascii="Courier New" w:hAnsi="Courier New" w:cs="Courier New"/>
+        </w:rPr>
+        <w:tab/>
+      </w:r>
+      <w:r>
+        <w:rPr>
+          <w:rFonts w:ascii="Courier New" w:hAnsi="Courier New" w:cs="Courier New"/>
+        </w:rPr>
+        <w:tab/>
+        <w:t>- 1</w:t>
+      </w:r>
+    </w:p>
+    <w:p>
+      <w:pPr>
+        <w:pStyle w:val="PlainText"/>
+        <w:rPr>
+          <w:rFonts w:ascii="Courier New" w:hAnsi="Courier New" w:cs="Courier New"/>
+        </w:rPr>
+      </w:pPr>
+      <w:r>
+        <w:rPr>
+          <w:rFonts w:ascii="Courier New" w:hAnsi="Courier New" w:cs="Courier New"/>
+        </w:rPr>
+        <w:t>Number of KGs</w:t>
+      </w:r>
+      <w:r>
+        <w:rPr>
+          <w:rFonts w:ascii="Courier New" w:hAnsi="Courier New" w:cs="Courier New"/>
+        </w:rPr>
+        <w:tab/>
+      </w:r>
+      <w:r>
+        <w:rPr>
+          <w:rFonts w:ascii="Courier New" w:hAnsi="Courier New" w:cs="Courier New"/>
+        </w:rPr>
+        <w:tab/>
+      </w:r>
+      <w:r>
+        <w:rPr>
+          <w:rFonts w:ascii="Courier New" w:hAnsi="Courier New" w:cs="Courier New"/>
+        </w:rPr>
+        <w:tab/>
+        <w:t>- 57</w:t>
+      </w:r>
+    </w:p>
+    <w:p>
+      <w:pPr>
+        <w:pStyle w:val="PlainText"/>
+        <w:rPr>
+          <w:rFonts w:ascii="Courier New" w:hAnsi="Courier New" w:cs="Courier New"/>
+        </w:rPr>
+      </w:pPr>
+      <w:r>
+        <w:rPr>
+          <w:rFonts w:ascii="Courier New" w:hAnsi="Courier New" w:cs="Courier New"/>
+        </w:rPr>
+        <w:t>Rate</w:t>
+      </w:r>
+      <w:r>
+        <w:rPr>
+          <w:rFonts w:ascii="Courier New" w:hAnsi="Courier New" w:cs="Courier New"/>
+        </w:rPr>
+        <w:tab/>
+      </w:r>
+      <w:r>
+        <w:rPr>
+          <w:rFonts w:ascii="Courier New" w:hAnsi="Courier New" w:cs="Courier New"/>
+        </w:rPr>
+        <w:tab/>
+      </w:r>
+      <w:r>
+        <w:rPr>
+          <w:rFonts w:ascii="Courier New" w:hAnsi="Courier New" w:cs="Courier New"/>
+        </w:rPr>
+        <w:tab/>
+      </w:r>
+      <w:r>
+        <w:rPr>
+          <w:rFonts w:ascii="Courier New" w:hAnsi="Courier New" w:cs="Courier New"/>
+        </w:rPr>
+        <w:tab/>
+      </w:r>
+      <w:r>
+        <w:rPr>
+          <w:rFonts w:ascii="Courier New" w:hAnsi="Courier New" w:cs="Courier New"/>
+        </w:rPr>
+        <w:tab/>
+        <w:t>- 14</w:t>
+      </w:r>
+    </w:p>
+    <w:p>
+      <w:pPr>
+        <w:pStyle w:val="PlainText"/>
+        <w:rPr>
+          <w:rFonts w:ascii="Courier New" w:hAnsi="Courier New" w:cs="Courier New"/>
+        </w:rPr>
+      </w:pPr>
+      <w:r>
+        <w:rPr>
+          <w:rFonts w:ascii="Courier New" w:hAnsi="Courier New" w:cs="Courier New"/>
+        </w:rPr>
+        <w:t>Total Price</w:t>
+      </w:r>
+      <w:r>
+        <w:rPr>
+          <w:rFonts w:ascii="Courier New" w:hAnsi="Courier New" w:cs="Courier New"/>
+        </w:rPr>
+        <w:tab/>
+      </w:r>
+      <w:r>
+        <w:rPr>
+          <w:rFonts w:ascii="Courier New" w:hAnsi="Courier New" w:cs="Courier New"/>
+        </w:rPr>
+        <w:tab/>
+      </w:r>
+      <w:r>
+        <w:rPr>
+          <w:rFonts w:ascii="Courier New" w:hAnsi="Courier New" w:cs="Courier New"/>
+        </w:rPr>
+        <w:tab/>
+      </w:r>
+      <w:r>
+        <w:rPr>
+          <w:rFonts w:ascii="Courier New" w:hAnsi="Courier New" w:cs="Courier New"/>
+        </w:rPr>
+        <w:tab/>
+        <w:t>- 798.0</w:t>
+      </w:r>
+    </w:p>
+    <w:p>
+      <w:pPr>
+        <w:pStyle w:val="PlainText"/>
+        <w:rPr>
+          <w:rFonts w:ascii="Courier New" w:hAnsi="Courier New" w:cs="Courier New"/>
+          <w:color w:val="FF0000"/>
+        </w:rPr>
+      </w:pPr>
+      <w:r>
+        <w:rPr>
+          <w:rFonts w:ascii="Courier New" w:hAnsi="Courier New" w:cs="Courier New"/>
+          <w:color w:val="FF0000"/>
+        </w:rPr>
+        <w:t>Amount Received</w:t>
+      </w:r>
+      <w:r>
+        <w:rPr>
+          <w:rFonts w:ascii="Courier New" w:hAnsi="Courier New" w:cs="Courier New"/>
+          <w:color w:val="FF0000"/>
+        </w:rPr>
+        <w:tab/>
+      </w:r>
+      <w:r>
+        <w:rPr>
+          <w:rFonts w:ascii="Courier New" w:hAnsi="Courier New" w:cs="Courier New"/>
+          <w:color w:val="FF0000"/>
+        </w:rPr>
+        <w:tab/>
+      </w:r>
+      <w:r>
+        <w:rPr>
+          <w:rFonts w:ascii="Courier New" w:hAnsi="Courier New" w:cs="Courier New"/>
+          <w:color w:val="FF0000"/>
+        </w:rPr>
+        <w:tab/>
+        <w:t>- 676</w:t>
+      </w:r>
+    </w:p>
+    <w:p>
+      <w:pPr>
+        <w:pStyle w:val="PlainText"/>
+        <w:rPr>
+          <w:rFonts w:ascii="Courier New" w:hAnsi="Courier New" w:cs="Courier New"/>
+          <w:b/>
+        </w:rPr>
+      </w:pPr>
+      <w:r>
+        <w:rPr>
+          <w:rFonts w:ascii="Courier New" w:hAnsi="Courier New" w:cs="Courier New"/>
+          <w:b/>
+        </w:rPr>
+        <w:t>Amount balance</w:t>
+      </w:r>
+      <w:r>
+        <w:rPr>
+          <w:rFonts w:ascii="Courier New" w:hAnsi="Courier New" w:cs="Courier New"/>
+          <w:b/>
+        </w:rPr>
+        <w:tab/>
+      </w:r>
+      <w:r>
+        <w:rPr>
+          <w:rFonts w:ascii="Courier New" w:hAnsi="Courier New" w:cs="Courier New"/>
+          <w:b/>
+        </w:rPr>
+        <w:tab/>
+      </w:r>
+      <w:r>
+        <w:rPr>
+          <w:rFonts w:ascii="Courier New" w:hAnsi="Courier New" w:cs="Courier New"/>
+          <w:b/>
+        </w:rPr>
+        <w:tab/>
+        <w:t>- 798.0</w:t>
+      </w:r>
+    </w:p>
+    <w:p>
+      <w:pPr>
+        <w:pStyle w:val="PlainText"/>
+        <w:rPr>
+          <w:rFonts w:ascii="Courier New" w:hAnsi="Courier New" w:cs="Courier New"/>
+        </w:rPr>
+      </w:pPr>
+      <w:r>
+        <w:rPr>
+          <w:rFonts w:ascii="Courier New" w:hAnsi="Courier New" w:cs="Courier New"/>
+        </w:rPr>
+        <w:t>Amount Received mode</w:t>
+      </w:r>
+      <w:r>
+        <w:rPr>
+          <w:rFonts w:ascii="Courier New" w:hAnsi="Courier New" w:cs="Courier New"/>
+        </w:rPr>
+        <w:tab/>
+      </w:r>
+      <w:r>
+        <w:rPr>
+          <w:rFonts w:ascii="Courier New" w:hAnsi="Courier New" w:cs="Courier New"/>
+        </w:rPr>
+        <w:tab/>
+        <w:t>- CASH</w:t>
+      </w:r>
+    </w:p>
+    <w:p>
+      <w:pPr>
+        <w:pStyle w:val="PlainText"/>
+        <w:rPr>
+          <w:rFonts w:ascii="Courier New" w:hAnsi="Courier New" w:cs="Courier New"/>
+        </w:rPr>
+      </w:pPr>
+    </w:p>
+    <w:p>
+      <w:pPr>
+        <w:pStyle w:val="PlainText"/>
+        <w:rPr>
+          <w:rFonts w:ascii="Courier New" w:hAnsi="Courier New" w:cs="Courier New"/>
+        </w:rPr>
+      </w:pPr>
     </w:p>
     <w:p>
       <w:pPr>

</xml_diff>

<commit_message>
09/03/2019 MAMATHA CHICK IN
</commit_message>
<xml_diff>
--- a/customer _details/GANGAMMA/SEP/TUMKUR/AR/PURCHASE DETAILS.docx
+++ b/customer _details/GANGAMMA/SEP/TUMKUR/AR/PURCHASE DETAILS.docx
@@ -60193,13 +60193,7 @@
         <w:rPr>
           <w:rFonts w:ascii="Courier New" w:hAnsi="Courier New" w:cs="Courier New"/>
         </w:rPr>
-        <w:t>TUE Mar 05</w:t>
-      </w:r>
-      <w:r>
-        <w:rPr>
-          <w:rFonts w:ascii="Courier New" w:hAnsi="Courier New" w:cs="Courier New"/>
-        </w:rPr>
-        <w:t xml:space="preserve"> 13:41:54 IST 2019</w:t>
+        <w:t>TUE Mar 05 13:41:54 IST 2019</w:t>
       </w:r>
     </w:p>
     <w:p>
@@ -60585,6 +60579,207 @@
         <w:tab/>
         <w:t>- CASH</w:t>
       </w:r>
+    </w:p>
+    <w:p>
+      <w:pPr>
+        <w:pStyle w:val="PlainText"/>
+        <w:rPr>
+          <w:rFonts w:ascii="Courier New" w:hAnsi="Courier New" w:cs="Courier New"/>
+        </w:rPr>
+      </w:pPr>
+    </w:p>
+    <w:p>
+      <w:pPr>
+        <w:pStyle w:val="PlainText"/>
+        <w:rPr>
+          <w:rFonts w:ascii="Courier New" w:hAnsi="Courier New" w:cs="Courier New"/>
+        </w:rPr>
+      </w:pPr>
+      <w:r>
+        <w:rPr>
+          <w:rFonts w:ascii="Courier New" w:hAnsi="Courier New" w:cs="Courier New"/>
+        </w:rPr>
+        <w:t>FRI Mar 08</w:t>
+      </w:r>
+      <w:r>
+        <w:rPr>
+          <w:rFonts w:ascii="Courier New" w:hAnsi="Courier New" w:cs="Courier New"/>
+        </w:rPr>
+        <w:t xml:space="preserve"> 13:38:42 IST 2019</w:t>
+      </w:r>
+    </w:p>
+    <w:p>
+      <w:pPr>
+        <w:pStyle w:val="PlainText"/>
+        <w:rPr>
+          <w:rFonts w:ascii="Courier New" w:hAnsi="Courier New" w:cs="Courier New"/>
+        </w:rPr>
+      </w:pPr>
+      <w:r>
+        <w:rPr>
+          <w:rFonts w:ascii="Courier New" w:hAnsi="Courier New" w:cs="Courier New"/>
+        </w:rPr>
+        <w:t>Person Name</w:t>
+      </w:r>
+      <w:r>
+        <w:rPr>
+          <w:rFonts w:ascii="Courier New" w:hAnsi="Courier New" w:cs="Courier New"/>
+        </w:rPr>
+        <w:tab/>
+      </w:r>
+      <w:r>
+        <w:rPr>
+          <w:rFonts w:ascii="Courier New" w:hAnsi="Courier New" w:cs="Courier New"/>
+        </w:rPr>
+        <w:tab/>
+      </w:r>
+      <w:r>
+        <w:rPr>
+          <w:rFonts w:ascii="Courier New" w:hAnsi="Courier New" w:cs="Courier New"/>
+        </w:rPr>
+        <w:tab/>
+      </w:r>
+      <w:r>
+        <w:rPr>
+          <w:rFonts w:ascii="Courier New" w:hAnsi="Courier New" w:cs="Courier New"/>
+        </w:rPr>
+        <w:tab/>
+        <w:t>- AR</w:t>
+      </w:r>
+    </w:p>
+    <w:p>
+      <w:pPr>
+        <w:pStyle w:val="PlainText"/>
+        <w:rPr>
+          <w:rFonts w:ascii="Courier New" w:hAnsi="Courier New" w:cs="Courier New"/>
+        </w:rPr>
+      </w:pPr>
+      <w:r>
+        <w:rPr>
+          <w:rFonts w:ascii="Courier New" w:hAnsi="Courier New" w:cs="Courier New"/>
+        </w:rPr>
+        <w:t>---------------------------------------------------------------</w:t>
+      </w:r>
+    </w:p>
+    <w:p>
+      <w:pPr>
+        <w:pStyle w:val="PlainText"/>
+        <w:rPr>
+          <w:rFonts w:ascii="Courier New" w:hAnsi="Courier New" w:cs="Courier New"/>
+        </w:rPr>
+      </w:pPr>
+      <w:r>
+        <w:rPr>
+          <w:rFonts w:ascii="Courier New" w:hAnsi="Courier New" w:cs="Courier New"/>
+        </w:rPr>
+        <w:t>Item Name</w:t>
+      </w:r>
+      <w:r>
+        <w:rPr>
+          <w:rFonts w:ascii="Courier New" w:hAnsi="Courier New" w:cs="Courier New"/>
+        </w:rPr>
+        <w:tab/>
+      </w:r>
+      <w:r>
+        <w:rPr>
+          <w:rFonts w:ascii="Courier New" w:hAnsi="Courier New" w:cs="Courier New"/>
+        </w:rPr>
+        <w:tab/>
+      </w:r>
+      <w:r>
+        <w:rPr>
+          <w:rFonts w:ascii="Courier New" w:hAnsi="Courier New" w:cs="Courier New"/>
+        </w:rPr>
+        <w:tab/>
+      </w:r>
+      <w:r>
+        <w:rPr>
+          <w:rFonts w:ascii="Courier New" w:hAnsi="Courier New" w:cs="Courier New"/>
+        </w:rPr>
+        <w:tab/>
+        <w:t>- BEET</w:t>
+      </w:r>
+    </w:p>
+    <w:p>
+      <w:pPr>
+        <w:pStyle w:val="PlainText"/>
+        <w:rPr>
+          <w:rFonts w:ascii="Courier New" w:hAnsi="Courier New" w:cs="Courier New"/>
+          <w:color w:val="FF0000"/>
+        </w:rPr>
+      </w:pPr>
+      <w:r>
+        <w:rPr>
+          <w:rFonts w:ascii="Courier New" w:hAnsi="Courier New" w:cs="Courier New"/>
+          <w:color w:val="FF0000"/>
+        </w:rPr>
+        <w:t>Amount Received</w:t>
+      </w:r>
+      <w:r>
+        <w:rPr>
+          <w:rFonts w:ascii="Courier New" w:hAnsi="Courier New" w:cs="Courier New"/>
+          <w:color w:val="FF0000"/>
+        </w:rPr>
+        <w:tab/>
+      </w:r>
+      <w:r>
+        <w:rPr>
+          <w:rFonts w:ascii="Courier New" w:hAnsi="Courier New" w:cs="Courier New"/>
+          <w:color w:val="FF0000"/>
+        </w:rPr>
+        <w:tab/>
+      </w:r>
+      <w:r>
+        <w:rPr>
+          <w:rFonts w:ascii="Courier New" w:hAnsi="Courier New" w:cs="Courier New"/>
+          <w:color w:val="FF0000"/>
+        </w:rPr>
+        <w:tab/>
+        <w:t>- 798</w:t>
+      </w:r>
+    </w:p>
+    <w:p>
+      <w:pPr>
+        <w:pStyle w:val="PlainText"/>
+        <w:rPr>
+          <w:rFonts w:ascii="Courier New" w:hAnsi="Courier New" w:cs="Courier New"/>
+        </w:rPr>
+      </w:pPr>
+      <w:r>
+        <w:rPr>
+          <w:rFonts w:ascii="Courier New" w:hAnsi="Courier New" w:cs="Courier New"/>
+        </w:rPr>
+        <w:t>Amount Received mode</w:t>
+      </w:r>
+      <w:r>
+        <w:rPr>
+          <w:rFonts w:ascii="Courier New" w:hAnsi="Courier New" w:cs="Courier New"/>
+        </w:rPr>
+        <w:tab/>
+      </w:r>
+      <w:r>
+        <w:rPr>
+          <w:rFonts w:ascii="Courier New" w:hAnsi="Courier New" w:cs="Courier New"/>
+        </w:rPr>
+        <w:tab/>
+        <w:t>- CASH AND CLEARD</w:t>
+      </w:r>
+    </w:p>
+    <w:p>
+      <w:pPr>
+        <w:pStyle w:val="PlainText"/>
+        <w:rPr>
+          <w:rFonts w:ascii="Courier New" w:hAnsi="Courier New" w:cs="Courier New"/>
+        </w:rPr>
+      </w:pPr>
+    </w:p>
+    <w:p>
+      <w:pPr>
+        <w:pStyle w:val="PlainText"/>
+        <w:rPr>
+          <w:rFonts w:ascii="Courier New" w:hAnsi="Courier New" w:cs="Courier New"/>
+        </w:rPr>
+      </w:pPr>
     </w:p>
     <w:p>
       <w:pPr>

</xml_diff>

<commit_message>
16/03/2019 MAMATHA CHICK IN
</commit_message>
<xml_diff>
--- a/customer _details/GANGAMMA/SEP/TUMKUR/AR/PURCHASE DETAILS.docx
+++ b/customer _details/GANGAMMA/SEP/TUMKUR/AR/PURCHASE DETAILS.docx
@@ -60599,13 +60599,7 @@
         <w:rPr>
           <w:rFonts w:ascii="Courier New" w:hAnsi="Courier New" w:cs="Courier New"/>
         </w:rPr>
-        <w:t>FRI Mar 08</w:t>
-      </w:r>
-      <w:r>
-        <w:rPr>
-          <w:rFonts w:ascii="Courier New" w:hAnsi="Courier New" w:cs="Courier New"/>
-        </w:rPr>
-        <w:t xml:space="preserve"> 13:38:42 IST 2019</w:t>
+        <w:t>FRI Mar 08 13:38:42 IST 2019</w:t>
       </w:r>
     </w:p>
     <w:p>
@@ -60764,6 +60758,1820 @@
         <w:tab/>
         <w:t>- CASH AND CLEARD</w:t>
       </w:r>
+    </w:p>
+    <w:p>
+      <w:pPr>
+        <w:pStyle w:val="PlainText"/>
+        <w:rPr>
+          <w:rFonts w:ascii="Courier New" w:hAnsi="Courier New" w:cs="Courier New"/>
+        </w:rPr>
+      </w:pPr>
+    </w:p>
+    <w:p>
+      <w:pPr>
+        <w:pStyle w:val="PlainText"/>
+        <w:rPr>
+          <w:rFonts w:ascii="Courier New" w:hAnsi="Courier New" w:cs="Courier New"/>
+        </w:rPr>
+      </w:pPr>
+      <w:r>
+        <w:rPr>
+          <w:rFonts w:ascii="Courier New" w:hAnsi="Courier New" w:cs="Courier New"/>
+        </w:rPr>
+        <w:t>TUE Mar 12 12:45:53 IST 2019</w:t>
+      </w:r>
+    </w:p>
+    <w:p>
+      <w:pPr>
+        <w:pStyle w:val="PlainText"/>
+        <w:rPr>
+          <w:rFonts w:ascii="Courier New" w:hAnsi="Courier New" w:cs="Courier New"/>
+        </w:rPr>
+      </w:pPr>
+      <w:r>
+        <w:rPr>
+          <w:rFonts w:ascii="Courier New" w:hAnsi="Courier New" w:cs="Courier New"/>
+        </w:rPr>
+        <w:t>Person Name</w:t>
+      </w:r>
+      <w:r>
+        <w:rPr>
+          <w:rFonts w:ascii="Courier New" w:hAnsi="Courier New" w:cs="Courier New"/>
+        </w:rPr>
+        <w:tab/>
+      </w:r>
+      <w:r>
+        <w:rPr>
+          <w:rFonts w:ascii="Courier New" w:hAnsi="Courier New" w:cs="Courier New"/>
+        </w:rPr>
+        <w:tab/>
+      </w:r>
+      <w:r>
+        <w:rPr>
+          <w:rFonts w:ascii="Courier New" w:hAnsi="Courier New" w:cs="Courier New"/>
+        </w:rPr>
+        <w:tab/>
+      </w:r>
+      <w:r>
+        <w:rPr>
+          <w:rFonts w:ascii="Courier New" w:hAnsi="Courier New" w:cs="Courier New"/>
+        </w:rPr>
+        <w:tab/>
+        <w:t>- AR</w:t>
+      </w:r>
+    </w:p>
+    <w:p>
+      <w:pPr>
+        <w:pStyle w:val="PlainText"/>
+        <w:rPr>
+          <w:rFonts w:ascii="Courier New" w:hAnsi="Courier New" w:cs="Courier New"/>
+        </w:rPr>
+      </w:pPr>
+      <w:r>
+        <w:rPr>
+          <w:rFonts w:ascii="Courier New" w:hAnsi="Courier New" w:cs="Courier New"/>
+        </w:rPr>
+        <w:t>Bill number</w:t>
+      </w:r>
+      <w:r>
+        <w:rPr>
+          <w:rFonts w:ascii="Courier New" w:hAnsi="Courier New" w:cs="Courier New"/>
+        </w:rPr>
+        <w:tab/>
+      </w:r>
+      <w:r>
+        <w:rPr>
+          <w:rFonts w:ascii="Courier New" w:hAnsi="Courier New" w:cs="Courier New"/>
+        </w:rPr>
+        <w:tab/>
+      </w:r>
+      <w:r>
+        <w:rPr>
+          <w:rFonts w:ascii="Courier New" w:hAnsi="Courier New" w:cs="Courier New"/>
+        </w:rPr>
+        <w:tab/>
+      </w:r>
+      <w:r>
+        <w:rPr>
+          <w:rFonts w:ascii="Courier New" w:hAnsi="Courier New" w:cs="Courier New"/>
+        </w:rPr>
+        <w:tab/>
+        <w:t>- 11517</w:t>
+      </w:r>
+    </w:p>
+    <w:p>
+      <w:pPr>
+        <w:pStyle w:val="PlainText"/>
+        <w:rPr>
+          <w:rFonts w:ascii="Courier New" w:hAnsi="Courier New" w:cs="Courier New"/>
+        </w:rPr>
+      </w:pPr>
+      <w:r>
+        <w:rPr>
+          <w:rFonts w:ascii="Courier New" w:hAnsi="Courier New" w:cs="Courier New"/>
+        </w:rPr>
+        <w:t>---------------------------------------------------------------</w:t>
+      </w:r>
+    </w:p>
+    <w:p>
+      <w:pPr>
+        <w:pStyle w:val="PlainText"/>
+        <w:rPr>
+          <w:rFonts w:ascii="Courier New" w:hAnsi="Courier New" w:cs="Courier New"/>
+        </w:rPr>
+      </w:pPr>
+      <w:r>
+        <w:rPr>
+          <w:rFonts w:ascii="Courier New" w:hAnsi="Courier New" w:cs="Courier New"/>
+        </w:rPr>
+        <w:t>Item Name</w:t>
+      </w:r>
+      <w:r>
+        <w:rPr>
+          <w:rFonts w:ascii="Courier New" w:hAnsi="Courier New" w:cs="Courier New"/>
+        </w:rPr>
+        <w:tab/>
+      </w:r>
+      <w:r>
+        <w:rPr>
+          <w:rFonts w:ascii="Courier New" w:hAnsi="Courier New" w:cs="Courier New"/>
+        </w:rPr>
+        <w:tab/>
+      </w:r>
+      <w:r>
+        <w:rPr>
+          <w:rFonts w:ascii="Courier New" w:hAnsi="Courier New" w:cs="Courier New"/>
+        </w:rPr>
+        <w:tab/>
+      </w:r>
+      <w:r>
+        <w:rPr>
+          <w:rFonts w:ascii="Courier New" w:hAnsi="Courier New" w:cs="Courier New"/>
+        </w:rPr>
+        <w:tab/>
+        <w:t>- POTATO</w:t>
+      </w:r>
+    </w:p>
+    <w:p>
+      <w:pPr>
+        <w:pStyle w:val="PlainText"/>
+        <w:rPr>
+          <w:rFonts w:ascii="Courier New" w:hAnsi="Courier New" w:cs="Courier New"/>
+        </w:rPr>
+      </w:pPr>
+      <w:r>
+        <w:rPr>
+          <w:rFonts w:ascii="Courier New" w:hAnsi="Courier New" w:cs="Courier New"/>
+        </w:rPr>
+        <w:t>Number of Pockets</w:t>
+      </w:r>
+      <w:r>
+        <w:rPr>
+          <w:rFonts w:ascii="Courier New" w:hAnsi="Courier New" w:cs="Courier New"/>
+        </w:rPr>
+        <w:tab/>
+      </w:r>
+      <w:r>
+        <w:rPr>
+          <w:rFonts w:ascii="Courier New" w:hAnsi="Courier New" w:cs="Courier New"/>
+        </w:rPr>
+        <w:tab/>
+      </w:r>
+      <w:r>
+        <w:rPr>
+          <w:rFonts w:ascii="Courier New" w:hAnsi="Courier New" w:cs="Courier New"/>
+        </w:rPr>
+        <w:tab/>
+        <w:t>- 1</w:t>
+      </w:r>
+    </w:p>
+    <w:p>
+      <w:pPr>
+        <w:pStyle w:val="PlainText"/>
+        <w:rPr>
+          <w:rFonts w:ascii="Courier New" w:hAnsi="Courier New" w:cs="Courier New"/>
+        </w:rPr>
+      </w:pPr>
+      <w:r>
+        <w:rPr>
+          <w:rFonts w:ascii="Courier New" w:hAnsi="Courier New" w:cs="Courier New"/>
+        </w:rPr>
+        <w:t>Number of KGs</w:t>
+      </w:r>
+      <w:r>
+        <w:rPr>
+          <w:rFonts w:ascii="Courier New" w:hAnsi="Courier New" w:cs="Courier New"/>
+        </w:rPr>
+        <w:tab/>
+      </w:r>
+      <w:r>
+        <w:rPr>
+          <w:rFonts w:ascii="Courier New" w:hAnsi="Courier New" w:cs="Courier New"/>
+        </w:rPr>
+        <w:tab/>
+      </w:r>
+      <w:r>
+        <w:rPr>
+          <w:rFonts w:ascii="Courier New" w:hAnsi="Courier New" w:cs="Courier New"/>
+        </w:rPr>
+        <w:tab/>
+        <w:t>- 49</w:t>
+      </w:r>
+    </w:p>
+    <w:p>
+      <w:pPr>
+        <w:pStyle w:val="PlainText"/>
+        <w:rPr>
+          <w:rFonts w:ascii="Courier New" w:hAnsi="Courier New" w:cs="Courier New"/>
+        </w:rPr>
+      </w:pPr>
+      <w:r>
+        <w:rPr>
+          <w:rFonts w:ascii="Courier New" w:hAnsi="Courier New" w:cs="Courier New"/>
+        </w:rPr>
+        <w:t>Rate</w:t>
+      </w:r>
+      <w:r>
+        <w:rPr>
+          <w:rFonts w:ascii="Courier New" w:hAnsi="Courier New" w:cs="Courier New"/>
+        </w:rPr>
+        <w:tab/>
+      </w:r>
+      <w:r>
+        <w:rPr>
+          <w:rFonts w:ascii="Courier New" w:hAnsi="Courier New" w:cs="Courier New"/>
+        </w:rPr>
+        <w:tab/>
+      </w:r>
+      <w:r>
+        <w:rPr>
+          <w:rFonts w:ascii="Courier New" w:hAnsi="Courier New" w:cs="Courier New"/>
+        </w:rPr>
+        <w:tab/>
+      </w:r>
+      <w:r>
+        <w:rPr>
+          <w:rFonts w:ascii="Courier New" w:hAnsi="Courier New" w:cs="Courier New"/>
+        </w:rPr>
+        <w:tab/>
+      </w:r>
+      <w:r>
+        <w:rPr>
+          <w:rFonts w:ascii="Courier New" w:hAnsi="Courier New" w:cs="Courier New"/>
+        </w:rPr>
+        <w:tab/>
+        <w:t>- 14</w:t>
+      </w:r>
+    </w:p>
+    <w:p>
+      <w:pPr>
+        <w:pStyle w:val="PlainText"/>
+        <w:rPr>
+          <w:rFonts w:ascii="Courier New" w:hAnsi="Courier New" w:cs="Courier New"/>
+        </w:rPr>
+      </w:pPr>
+      <w:r>
+        <w:rPr>
+          <w:rFonts w:ascii="Courier New" w:hAnsi="Courier New" w:cs="Courier New"/>
+        </w:rPr>
+        <w:t>Total Price</w:t>
+      </w:r>
+      <w:r>
+        <w:rPr>
+          <w:rFonts w:ascii="Courier New" w:hAnsi="Courier New" w:cs="Courier New"/>
+        </w:rPr>
+        <w:tab/>
+      </w:r>
+      <w:r>
+        <w:rPr>
+          <w:rFonts w:ascii="Courier New" w:hAnsi="Courier New" w:cs="Courier New"/>
+        </w:rPr>
+        <w:tab/>
+      </w:r>
+      <w:r>
+        <w:rPr>
+          <w:rFonts w:ascii="Courier New" w:hAnsi="Courier New" w:cs="Courier New"/>
+        </w:rPr>
+        <w:tab/>
+      </w:r>
+      <w:r>
+        <w:rPr>
+          <w:rFonts w:ascii="Courier New" w:hAnsi="Courier New" w:cs="Courier New"/>
+        </w:rPr>
+        <w:tab/>
+        <w:t>- 686.0</w:t>
+      </w:r>
+    </w:p>
+    <w:p>
+      <w:pPr>
+        <w:pStyle w:val="PlainText"/>
+        <w:rPr>
+          <w:rFonts w:ascii="Courier New" w:hAnsi="Courier New" w:cs="Courier New"/>
+        </w:rPr>
+      </w:pPr>
+      <w:r>
+        <w:rPr>
+          <w:rFonts w:ascii="Courier New" w:hAnsi="Courier New" w:cs="Courier New"/>
+        </w:rPr>
+        <w:t>Amount balance</w:t>
+      </w:r>
+      <w:r>
+        <w:rPr>
+          <w:rFonts w:ascii="Courier New" w:hAnsi="Courier New" w:cs="Courier New"/>
+        </w:rPr>
+        <w:tab/>
+      </w:r>
+      <w:r>
+        <w:rPr>
+          <w:rFonts w:ascii="Courier New" w:hAnsi="Courier New" w:cs="Courier New"/>
+        </w:rPr>
+        <w:tab/>
+      </w:r>
+      <w:r>
+        <w:rPr>
+          <w:rFonts w:ascii="Courier New" w:hAnsi="Courier New" w:cs="Courier New"/>
+        </w:rPr>
+        <w:tab/>
+        <w:t>- 686.0</w:t>
+      </w:r>
+    </w:p>
+    <w:p>
+      <w:pPr>
+        <w:pStyle w:val="PlainText"/>
+        <w:rPr>
+          <w:rFonts w:ascii="Courier New" w:hAnsi="Courier New" w:cs="Courier New"/>
+        </w:rPr>
+      </w:pPr>
+    </w:p>
+    <w:p>
+      <w:pPr>
+        <w:pStyle w:val="PlainText"/>
+        <w:rPr>
+          <w:rFonts w:ascii="Courier New" w:hAnsi="Courier New" w:cs="Courier New"/>
+        </w:rPr>
+      </w:pPr>
+      <w:r>
+        <w:rPr>
+          <w:rFonts w:ascii="Courier New" w:hAnsi="Courier New" w:cs="Courier New"/>
+        </w:rPr>
+        <w:t>Item Name</w:t>
+      </w:r>
+      <w:r>
+        <w:rPr>
+          <w:rFonts w:ascii="Courier New" w:hAnsi="Courier New" w:cs="Courier New"/>
+        </w:rPr>
+        <w:tab/>
+      </w:r>
+      <w:r>
+        <w:rPr>
+          <w:rFonts w:ascii="Courier New" w:hAnsi="Courier New" w:cs="Courier New"/>
+        </w:rPr>
+        <w:tab/>
+      </w:r>
+      <w:r>
+        <w:rPr>
+          <w:rFonts w:ascii="Courier New" w:hAnsi="Courier New" w:cs="Courier New"/>
+        </w:rPr>
+        <w:tab/>
+      </w:r>
+      <w:r>
+        <w:rPr>
+          <w:rFonts w:ascii="Courier New" w:hAnsi="Courier New" w:cs="Courier New"/>
+        </w:rPr>
+        <w:tab/>
+        <w:t>- CARROT</w:t>
+      </w:r>
+    </w:p>
+    <w:p>
+      <w:pPr>
+        <w:pStyle w:val="PlainText"/>
+        <w:rPr>
+          <w:rFonts w:ascii="Courier New" w:hAnsi="Courier New" w:cs="Courier New"/>
+        </w:rPr>
+      </w:pPr>
+      <w:r>
+        <w:rPr>
+          <w:rFonts w:ascii="Courier New" w:hAnsi="Courier New" w:cs="Courier New"/>
+        </w:rPr>
+        <w:t>Number of Pockets</w:t>
+      </w:r>
+      <w:r>
+        <w:rPr>
+          <w:rFonts w:ascii="Courier New" w:hAnsi="Courier New" w:cs="Courier New"/>
+        </w:rPr>
+        <w:tab/>
+      </w:r>
+      <w:r>
+        <w:rPr>
+          <w:rFonts w:ascii="Courier New" w:hAnsi="Courier New" w:cs="Courier New"/>
+        </w:rPr>
+        <w:tab/>
+      </w:r>
+      <w:r>
+        <w:rPr>
+          <w:rFonts w:ascii="Courier New" w:hAnsi="Courier New" w:cs="Courier New"/>
+        </w:rPr>
+        <w:tab/>
+        <w:t>- 1</w:t>
+      </w:r>
+    </w:p>
+    <w:p>
+      <w:pPr>
+        <w:pStyle w:val="PlainText"/>
+        <w:rPr>
+          <w:rFonts w:ascii="Courier New" w:hAnsi="Courier New" w:cs="Courier New"/>
+        </w:rPr>
+      </w:pPr>
+      <w:r>
+        <w:rPr>
+          <w:rFonts w:ascii="Courier New" w:hAnsi="Courier New" w:cs="Courier New"/>
+        </w:rPr>
+        <w:t>Number of KGs</w:t>
+      </w:r>
+      <w:r>
+        <w:rPr>
+          <w:rFonts w:ascii="Courier New" w:hAnsi="Courier New" w:cs="Courier New"/>
+        </w:rPr>
+        <w:tab/>
+      </w:r>
+      <w:r>
+        <w:rPr>
+          <w:rFonts w:ascii="Courier New" w:hAnsi="Courier New" w:cs="Courier New"/>
+        </w:rPr>
+        <w:tab/>
+      </w:r>
+      <w:r>
+        <w:rPr>
+          <w:rFonts w:ascii="Courier New" w:hAnsi="Courier New" w:cs="Courier New"/>
+        </w:rPr>
+        <w:tab/>
+        <w:t>- 30</w:t>
+      </w:r>
+    </w:p>
+    <w:p>
+      <w:pPr>
+        <w:pStyle w:val="PlainText"/>
+        <w:rPr>
+          <w:rFonts w:ascii="Courier New" w:hAnsi="Courier New" w:cs="Courier New"/>
+        </w:rPr>
+      </w:pPr>
+      <w:r>
+        <w:rPr>
+          <w:rFonts w:ascii="Courier New" w:hAnsi="Courier New" w:cs="Courier New"/>
+        </w:rPr>
+        <w:t>Rate</w:t>
+      </w:r>
+      <w:r>
+        <w:rPr>
+          <w:rFonts w:ascii="Courier New" w:hAnsi="Courier New" w:cs="Courier New"/>
+        </w:rPr>
+        <w:tab/>
+      </w:r>
+      <w:r>
+        <w:rPr>
+          <w:rFonts w:ascii="Courier New" w:hAnsi="Courier New" w:cs="Courier New"/>
+        </w:rPr>
+        <w:tab/>
+      </w:r>
+      <w:r>
+        <w:rPr>
+          <w:rFonts w:ascii="Courier New" w:hAnsi="Courier New" w:cs="Courier New"/>
+        </w:rPr>
+        <w:tab/>
+      </w:r>
+      <w:r>
+        <w:rPr>
+          <w:rFonts w:ascii="Courier New" w:hAnsi="Courier New" w:cs="Courier New"/>
+        </w:rPr>
+        <w:tab/>
+      </w:r>
+      <w:r>
+        <w:rPr>
+          <w:rFonts w:ascii="Courier New" w:hAnsi="Courier New" w:cs="Courier New"/>
+        </w:rPr>
+        <w:tab/>
+        <w:t>- 12</w:t>
+      </w:r>
+    </w:p>
+    <w:p>
+      <w:pPr>
+        <w:pStyle w:val="PlainText"/>
+        <w:rPr>
+          <w:rFonts w:ascii="Courier New" w:hAnsi="Courier New" w:cs="Courier New"/>
+        </w:rPr>
+      </w:pPr>
+      <w:r>
+        <w:rPr>
+          <w:rFonts w:ascii="Courier New" w:hAnsi="Courier New" w:cs="Courier New"/>
+        </w:rPr>
+        <w:t>Total Price</w:t>
+      </w:r>
+      <w:r>
+        <w:rPr>
+          <w:rFonts w:ascii="Courier New" w:hAnsi="Courier New" w:cs="Courier New"/>
+        </w:rPr>
+        <w:tab/>
+      </w:r>
+      <w:r>
+        <w:rPr>
+          <w:rFonts w:ascii="Courier New" w:hAnsi="Courier New" w:cs="Courier New"/>
+        </w:rPr>
+        <w:tab/>
+      </w:r>
+      <w:r>
+        <w:rPr>
+          <w:rFonts w:ascii="Courier New" w:hAnsi="Courier New" w:cs="Courier New"/>
+        </w:rPr>
+        <w:tab/>
+      </w:r>
+      <w:r>
+        <w:rPr>
+          <w:rFonts w:ascii="Courier New" w:hAnsi="Courier New" w:cs="Courier New"/>
+        </w:rPr>
+        <w:tab/>
+        <w:t>- 360.0</w:t>
+      </w:r>
+    </w:p>
+    <w:p>
+      <w:pPr>
+        <w:pStyle w:val="PlainText"/>
+        <w:rPr>
+          <w:rFonts w:ascii="Courier New" w:hAnsi="Courier New" w:cs="Courier New"/>
+        </w:rPr>
+      </w:pPr>
+      <w:r>
+        <w:rPr>
+          <w:rFonts w:ascii="Courier New" w:hAnsi="Courier New" w:cs="Courier New"/>
+        </w:rPr>
+        <w:t>Amount balance</w:t>
+      </w:r>
+      <w:r>
+        <w:rPr>
+          <w:rFonts w:ascii="Courier New" w:hAnsi="Courier New" w:cs="Courier New"/>
+        </w:rPr>
+        <w:tab/>
+      </w:r>
+      <w:r>
+        <w:rPr>
+          <w:rFonts w:ascii="Courier New" w:hAnsi="Courier New" w:cs="Courier New"/>
+        </w:rPr>
+        <w:tab/>
+      </w:r>
+      <w:r>
+        <w:rPr>
+          <w:rFonts w:ascii="Courier New" w:hAnsi="Courier New" w:cs="Courier New"/>
+        </w:rPr>
+        <w:tab/>
+        <w:t>- 1046.0</w:t>
+      </w:r>
+    </w:p>
+    <w:p>
+      <w:pPr>
+        <w:pStyle w:val="PlainText"/>
+        <w:rPr>
+          <w:rFonts w:ascii="Courier New" w:hAnsi="Courier New" w:cs="Courier New"/>
+        </w:rPr>
+      </w:pPr>
+    </w:p>
+    <w:p>
+      <w:pPr>
+        <w:pStyle w:val="PlainText"/>
+        <w:rPr>
+          <w:rFonts w:ascii="Courier New" w:hAnsi="Courier New" w:cs="Courier New"/>
+        </w:rPr>
+      </w:pPr>
+      <w:r>
+        <w:rPr>
+          <w:rFonts w:ascii="Courier New" w:hAnsi="Courier New" w:cs="Courier New"/>
+        </w:rPr>
+        <w:t>Item Name</w:t>
+      </w:r>
+      <w:r>
+        <w:rPr>
+          <w:rFonts w:ascii="Courier New" w:hAnsi="Courier New" w:cs="Courier New"/>
+        </w:rPr>
+        <w:tab/>
+      </w:r>
+      <w:r>
+        <w:rPr>
+          <w:rFonts w:ascii="Courier New" w:hAnsi="Courier New" w:cs="Courier New"/>
+        </w:rPr>
+        <w:tab/>
+      </w:r>
+      <w:r>
+        <w:rPr>
+          <w:rFonts w:ascii="Courier New" w:hAnsi="Courier New" w:cs="Courier New"/>
+        </w:rPr>
+        <w:tab/>
+      </w:r>
+      <w:r>
+        <w:rPr>
+          <w:rFonts w:ascii="Courier New" w:hAnsi="Courier New" w:cs="Courier New"/>
+        </w:rPr>
+        <w:tab/>
+        <w:t>- BEET</w:t>
+      </w:r>
+    </w:p>
+    <w:p>
+      <w:pPr>
+        <w:pStyle w:val="PlainText"/>
+        <w:rPr>
+          <w:rFonts w:ascii="Courier New" w:hAnsi="Courier New" w:cs="Courier New"/>
+        </w:rPr>
+      </w:pPr>
+      <w:r>
+        <w:rPr>
+          <w:rFonts w:ascii="Courier New" w:hAnsi="Courier New" w:cs="Courier New"/>
+        </w:rPr>
+        <w:t>Number of Pockets</w:t>
+      </w:r>
+      <w:r>
+        <w:rPr>
+          <w:rFonts w:ascii="Courier New" w:hAnsi="Courier New" w:cs="Courier New"/>
+        </w:rPr>
+        <w:tab/>
+      </w:r>
+      <w:r>
+        <w:rPr>
+          <w:rFonts w:ascii="Courier New" w:hAnsi="Courier New" w:cs="Courier New"/>
+        </w:rPr>
+        <w:tab/>
+      </w:r>
+      <w:r>
+        <w:rPr>
+          <w:rFonts w:ascii="Courier New" w:hAnsi="Courier New" w:cs="Courier New"/>
+        </w:rPr>
+        <w:tab/>
+        <w:t>- 1</w:t>
+      </w:r>
+    </w:p>
+    <w:p>
+      <w:pPr>
+        <w:pStyle w:val="PlainText"/>
+        <w:rPr>
+          <w:rFonts w:ascii="Courier New" w:hAnsi="Courier New" w:cs="Courier New"/>
+        </w:rPr>
+      </w:pPr>
+      <w:r>
+        <w:rPr>
+          <w:rFonts w:ascii="Courier New" w:hAnsi="Courier New" w:cs="Courier New"/>
+        </w:rPr>
+        <w:t>Number of KGs</w:t>
+      </w:r>
+      <w:r>
+        <w:rPr>
+          <w:rFonts w:ascii="Courier New" w:hAnsi="Courier New" w:cs="Courier New"/>
+        </w:rPr>
+        <w:tab/>
+      </w:r>
+      <w:r>
+        <w:rPr>
+          <w:rFonts w:ascii="Courier New" w:hAnsi="Courier New" w:cs="Courier New"/>
+        </w:rPr>
+        <w:tab/>
+      </w:r>
+      <w:r>
+        <w:rPr>
+          <w:rFonts w:ascii="Courier New" w:hAnsi="Courier New" w:cs="Courier New"/>
+        </w:rPr>
+        <w:tab/>
+        <w:t>- 27</w:t>
+      </w:r>
+    </w:p>
+    <w:p>
+      <w:pPr>
+        <w:pStyle w:val="PlainText"/>
+        <w:rPr>
+          <w:rFonts w:ascii="Courier New" w:hAnsi="Courier New" w:cs="Courier New"/>
+        </w:rPr>
+      </w:pPr>
+      <w:r>
+        <w:rPr>
+          <w:rFonts w:ascii="Courier New" w:hAnsi="Courier New" w:cs="Courier New"/>
+        </w:rPr>
+        <w:t>Rate</w:t>
+      </w:r>
+      <w:r>
+        <w:rPr>
+          <w:rFonts w:ascii="Courier New" w:hAnsi="Courier New" w:cs="Courier New"/>
+        </w:rPr>
+        <w:tab/>
+      </w:r>
+      <w:r>
+        <w:rPr>
+          <w:rFonts w:ascii="Courier New" w:hAnsi="Courier New" w:cs="Courier New"/>
+        </w:rPr>
+        <w:tab/>
+      </w:r>
+      <w:r>
+        <w:rPr>
+          <w:rFonts w:ascii="Courier New" w:hAnsi="Courier New" w:cs="Courier New"/>
+        </w:rPr>
+        <w:tab/>
+      </w:r>
+      <w:r>
+        <w:rPr>
+          <w:rFonts w:ascii="Courier New" w:hAnsi="Courier New" w:cs="Courier New"/>
+        </w:rPr>
+        <w:tab/>
+      </w:r>
+      <w:r>
+        <w:rPr>
+          <w:rFonts w:ascii="Courier New" w:hAnsi="Courier New" w:cs="Courier New"/>
+        </w:rPr>
+        <w:tab/>
+        <w:t>- 20</w:t>
+      </w:r>
+    </w:p>
+    <w:p>
+      <w:pPr>
+        <w:pStyle w:val="PlainText"/>
+        <w:rPr>
+          <w:rFonts w:ascii="Courier New" w:hAnsi="Courier New" w:cs="Courier New"/>
+        </w:rPr>
+      </w:pPr>
+      <w:r>
+        <w:rPr>
+          <w:rFonts w:ascii="Courier New" w:hAnsi="Courier New" w:cs="Courier New"/>
+        </w:rPr>
+        <w:t>Total Price</w:t>
+      </w:r>
+      <w:r>
+        <w:rPr>
+          <w:rFonts w:ascii="Courier New" w:hAnsi="Courier New" w:cs="Courier New"/>
+        </w:rPr>
+        <w:tab/>
+      </w:r>
+      <w:r>
+        <w:rPr>
+          <w:rFonts w:ascii="Courier New" w:hAnsi="Courier New" w:cs="Courier New"/>
+        </w:rPr>
+        <w:tab/>
+      </w:r>
+      <w:r>
+        <w:rPr>
+          <w:rFonts w:ascii="Courier New" w:hAnsi="Courier New" w:cs="Courier New"/>
+        </w:rPr>
+        <w:tab/>
+      </w:r>
+      <w:r>
+        <w:rPr>
+          <w:rFonts w:ascii="Courier New" w:hAnsi="Courier New" w:cs="Courier New"/>
+        </w:rPr>
+        <w:tab/>
+        <w:t>- 540.0</w:t>
+      </w:r>
+    </w:p>
+    <w:p>
+      <w:pPr>
+        <w:pStyle w:val="PlainText"/>
+        <w:rPr>
+          <w:rFonts w:ascii="Courier New" w:hAnsi="Courier New" w:cs="Courier New"/>
+          <w:b/>
+        </w:rPr>
+      </w:pPr>
+      <w:r>
+        <w:rPr>
+          <w:rFonts w:ascii="Courier New" w:hAnsi="Courier New" w:cs="Courier New"/>
+          <w:b/>
+        </w:rPr>
+        <w:t>Amount balance</w:t>
+      </w:r>
+      <w:r>
+        <w:rPr>
+          <w:rFonts w:ascii="Courier New" w:hAnsi="Courier New" w:cs="Courier New"/>
+          <w:b/>
+        </w:rPr>
+        <w:tab/>
+      </w:r>
+      <w:r>
+        <w:rPr>
+          <w:rFonts w:ascii="Courier New" w:hAnsi="Courier New" w:cs="Courier New"/>
+          <w:b/>
+        </w:rPr>
+        <w:tab/>
+      </w:r>
+      <w:r>
+        <w:rPr>
+          <w:rFonts w:ascii="Courier New" w:hAnsi="Courier New" w:cs="Courier New"/>
+          <w:b/>
+        </w:rPr>
+        <w:tab/>
+        <w:t>- 1586.0</w:t>
+      </w:r>
+    </w:p>
+    <w:p>
+      <w:pPr>
+        <w:pStyle w:val="PlainText"/>
+        <w:rPr>
+          <w:rFonts w:ascii="Courier New" w:hAnsi="Courier New" w:cs="Courier New"/>
+          <w:b/>
+        </w:rPr>
+      </w:pPr>
+    </w:p>
+    <w:p>
+      <w:pPr>
+        <w:pStyle w:val="PlainText"/>
+        <w:rPr>
+          <w:rFonts w:ascii="Courier New" w:hAnsi="Courier New" w:cs="Courier New"/>
+        </w:rPr>
+      </w:pPr>
+      <w:r>
+        <w:rPr>
+          <w:rFonts w:ascii="Courier New" w:hAnsi="Courier New" w:cs="Courier New"/>
+        </w:rPr>
+        <w:t>FRI Mar 15</w:t>
+      </w:r>
+      <w:r>
+        <w:rPr>
+          <w:rFonts w:ascii="Courier New" w:hAnsi="Courier New" w:cs="Courier New"/>
+        </w:rPr>
+        <w:t xml:space="preserve"> 13:48:41 IST 2019</w:t>
+      </w:r>
+    </w:p>
+    <w:p>
+      <w:pPr>
+        <w:pStyle w:val="PlainText"/>
+        <w:rPr>
+          <w:rFonts w:ascii="Courier New" w:hAnsi="Courier New" w:cs="Courier New"/>
+        </w:rPr>
+      </w:pPr>
+      <w:r>
+        <w:rPr>
+          <w:rFonts w:ascii="Courier New" w:hAnsi="Courier New" w:cs="Courier New"/>
+        </w:rPr>
+        <w:t>Person Name</w:t>
+      </w:r>
+      <w:r>
+        <w:rPr>
+          <w:rFonts w:ascii="Courier New" w:hAnsi="Courier New" w:cs="Courier New"/>
+        </w:rPr>
+        <w:tab/>
+      </w:r>
+      <w:r>
+        <w:rPr>
+          <w:rFonts w:ascii="Courier New" w:hAnsi="Courier New" w:cs="Courier New"/>
+        </w:rPr>
+        <w:tab/>
+      </w:r>
+      <w:r>
+        <w:rPr>
+          <w:rFonts w:ascii="Courier New" w:hAnsi="Courier New" w:cs="Courier New"/>
+        </w:rPr>
+        <w:tab/>
+      </w:r>
+      <w:r>
+        <w:rPr>
+          <w:rFonts w:ascii="Courier New" w:hAnsi="Courier New" w:cs="Courier New"/>
+        </w:rPr>
+        <w:tab/>
+        <w:t>- AR</w:t>
+      </w:r>
+    </w:p>
+    <w:p>
+      <w:pPr>
+        <w:pStyle w:val="PlainText"/>
+        <w:rPr>
+          <w:rFonts w:ascii="Courier New" w:hAnsi="Courier New" w:cs="Courier New"/>
+        </w:rPr>
+      </w:pPr>
+      <w:r>
+        <w:rPr>
+          <w:rFonts w:ascii="Courier New" w:hAnsi="Courier New" w:cs="Courier New"/>
+        </w:rPr>
+        <w:t>Bill number</w:t>
+      </w:r>
+      <w:r>
+        <w:rPr>
+          <w:rFonts w:ascii="Courier New" w:hAnsi="Courier New" w:cs="Courier New"/>
+        </w:rPr>
+        <w:tab/>
+      </w:r>
+      <w:r>
+        <w:rPr>
+          <w:rFonts w:ascii="Courier New" w:hAnsi="Courier New" w:cs="Courier New"/>
+        </w:rPr>
+        <w:tab/>
+      </w:r>
+      <w:r>
+        <w:rPr>
+          <w:rFonts w:ascii="Courier New" w:hAnsi="Courier New" w:cs="Courier New"/>
+        </w:rPr>
+        <w:tab/>
+      </w:r>
+      <w:r>
+        <w:rPr>
+          <w:rFonts w:ascii="Courier New" w:hAnsi="Courier New" w:cs="Courier New"/>
+        </w:rPr>
+        <w:tab/>
+        <w:t>- 11570</w:t>
+      </w:r>
+    </w:p>
+    <w:p>
+      <w:pPr>
+        <w:pStyle w:val="PlainText"/>
+        <w:rPr>
+          <w:rFonts w:ascii="Courier New" w:hAnsi="Courier New" w:cs="Courier New"/>
+        </w:rPr>
+      </w:pPr>
+      <w:r>
+        <w:rPr>
+          <w:rFonts w:ascii="Courier New" w:hAnsi="Courier New" w:cs="Courier New"/>
+        </w:rPr>
+        <w:t>---------------------------------------------------------------</w:t>
+      </w:r>
+    </w:p>
+    <w:p>
+      <w:pPr>
+        <w:pStyle w:val="PlainText"/>
+        <w:rPr>
+          <w:rFonts w:ascii="Courier New" w:hAnsi="Courier New" w:cs="Courier New"/>
+        </w:rPr>
+      </w:pPr>
+      <w:r>
+        <w:rPr>
+          <w:rFonts w:ascii="Courier New" w:hAnsi="Courier New" w:cs="Courier New"/>
+        </w:rPr>
+        <w:t>Item Name</w:t>
+      </w:r>
+      <w:r>
+        <w:rPr>
+          <w:rFonts w:ascii="Courier New" w:hAnsi="Courier New" w:cs="Courier New"/>
+        </w:rPr>
+        <w:tab/>
+      </w:r>
+      <w:r>
+        <w:rPr>
+          <w:rFonts w:ascii="Courier New" w:hAnsi="Courier New" w:cs="Courier New"/>
+        </w:rPr>
+        <w:tab/>
+      </w:r>
+      <w:r>
+        <w:rPr>
+          <w:rFonts w:ascii="Courier New" w:hAnsi="Courier New" w:cs="Courier New"/>
+        </w:rPr>
+        <w:tab/>
+      </w:r>
+      <w:r>
+        <w:rPr>
+          <w:rFonts w:ascii="Courier New" w:hAnsi="Courier New" w:cs="Courier New"/>
+        </w:rPr>
+        <w:tab/>
+        <w:t>- POTATO</w:t>
+      </w:r>
+    </w:p>
+    <w:p>
+      <w:pPr>
+        <w:pStyle w:val="PlainText"/>
+        <w:rPr>
+          <w:rFonts w:ascii="Courier New" w:hAnsi="Courier New" w:cs="Courier New"/>
+        </w:rPr>
+      </w:pPr>
+      <w:r>
+        <w:rPr>
+          <w:rFonts w:ascii="Courier New" w:hAnsi="Courier New" w:cs="Courier New"/>
+        </w:rPr>
+        <w:t>Number of Pockets</w:t>
+      </w:r>
+      <w:r>
+        <w:rPr>
+          <w:rFonts w:ascii="Courier New" w:hAnsi="Courier New" w:cs="Courier New"/>
+        </w:rPr>
+        <w:tab/>
+      </w:r>
+      <w:r>
+        <w:rPr>
+          <w:rFonts w:ascii="Courier New" w:hAnsi="Courier New" w:cs="Courier New"/>
+        </w:rPr>
+        <w:tab/>
+      </w:r>
+      <w:r>
+        <w:rPr>
+          <w:rFonts w:ascii="Courier New" w:hAnsi="Courier New" w:cs="Courier New"/>
+        </w:rPr>
+        <w:tab/>
+        <w:t>- 1</w:t>
+      </w:r>
+    </w:p>
+    <w:p>
+      <w:pPr>
+        <w:pStyle w:val="PlainText"/>
+        <w:rPr>
+          <w:rFonts w:ascii="Courier New" w:hAnsi="Courier New" w:cs="Courier New"/>
+        </w:rPr>
+      </w:pPr>
+      <w:r>
+        <w:rPr>
+          <w:rFonts w:ascii="Courier New" w:hAnsi="Courier New" w:cs="Courier New"/>
+        </w:rPr>
+        <w:t>Number of KGs</w:t>
+      </w:r>
+      <w:r>
+        <w:rPr>
+          <w:rFonts w:ascii="Courier New" w:hAnsi="Courier New" w:cs="Courier New"/>
+        </w:rPr>
+        <w:tab/>
+      </w:r>
+      <w:r>
+        <w:rPr>
+          <w:rFonts w:ascii="Courier New" w:hAnsi="Courier New" w:cs="Courier New"/>
+        </w:rPr>
+        <w:tab/>
+      </w:r>
+      <w:r>
+        <w:rPr>
+          <w:rFonts w:ascii="Courier New" w:hAnsi="Courier New" w:cs="Courier New"/>
+        </w:rPr>
+        <w:tab/>
+        <w:t>- 61</w:t>
+      </w:r>
+    </w:p>
+    <w:p>
+      <w:pPr>
+        <w:pStyle w:val="PlainText"/>
+        <w:rPr>
+          <w:rFonts w:ascii="Courier New" w:hAnsi="Courier New" w:cs="Courier New"/>
+        </w:rPr>
+      </w:pPr>
+      <w:r>
+        <w:rPr>
+          <w:rFonts w:ascii="Courier New" w:hAnsi="Courier New" w:cs="Courier New"/>
+        </w:rPr>
+        <w:t>Rate</w:t>
+      </w:r>
+      <w:r>
+        <w:rPr>
+          <w:rFonts w:ascii="Courier New" w:hAnsi="Courier New" w:cs="Courier New"/>
+        </w:rPr>
+        <w:tab/>
+      </w:r>
+      <w:r>
+        <w:rPr>
+          <w:rFonts w:ascii="Courier New" w:hAnsi="Courier New" w:cs="Courier New"/>
+        </w:rPr>
+        <w:tab/>
+      </w:r>
+      <w:r>
+        <w:rPr>
+          <w:rFonts w:ascii="Courier New" w:hAnsi="Courier New" w:cs="Courier New"/>
+        </w:rPr>
+        <w:tab/>
+      </w:r>
+      <w:r>
+        <w:rPr>
+          <w:rFonts w:ascii="Courier New" w:hAnsi="Courier New" w:cs="Courier New"/>
+        </w:rPr>
+        <w:tab/>
+      </w:r>
+      <w:r>
+        <w:rPr>
+          <w:rFonts w:ascii="Courier New" w:hAnsi="Courier New" w:cs="Courier New"/>
+        </w:rPr>
+        <w:tab/>
+        <w:t>- 13</w:t>
+      </w:r>
+    </w:p>
+    <w:p>
+      <w:pPr>
+        <w:pStyle w:val="PlainText"/>
+        <w:rPr>
+          <w:rFonts w:ascii="Courier New" w:hAnsi="Courier New" w:cs="Courier New"/>
+        </w:rPr>
+      </w:pPr>
+      <w:r>
+        <w:rPr>
+          <w:rFonts w:ascii="Courier New" w:hAnsi="Courier New" w:cs="Courier New"/>
+        </w:rPr>
+        <w:t>Total Price</w:t>
+      </w:r>
+      <w:r>
+        <w:rPr>
+          <w:rFonts w:ascii="Courier New" w:hAnsi="Courier New" w:cs="Courier New"/>
+        </w:rPr>
+        <w:tab/>
+      </w:r>
+      <w:r>
+        <w:rPr>
+          <w:rFonts w:ascii="Courier New" w:hAnsi="Courier New" w:cs="Courier New"/>
+        </w:rPr>
+        <w:tab/>
+      </w:r>
+      <w:r>
+        <w:rPr>
+          <w:rFonts w:ascii="Courier New" w:hAnsi="Courier New" w:cs="Courier New"/>
+        </w:rPr>
+        <w:tab/>
+      </w:r>
+      <w:r>
+        <w:rPr>
+          <w:rFonts w:ascii="Courier New" w:hAnsi="Courier New" w:cs="Courier New"/>
+        </w:rPr>
+        <w:tab/>
+        <w:t>- 793.0</w:t>
+      </w:r>
+    </w:p>
+    <w:p>
+      <w:pPr>
+        <w:pStyle w:val="PlainText"/>
+        <w:rPr>
+          <w:rFonts w:ascii="Courier New" w:hAnsi="Courier New" w:cs="Courier New"/>
+          <w:color w:val="FF0000"/>
+        </w:rPr>
+      </w:pPr>
+      <w:r>
+        <w:rPr>
+          <w:rFonts w:ascii="Courier New" w:hAnsi="Courier New" w:cs="Courier New"/>
+          <w:color w:val="FF0000"/>
+        </w:rPr>
+        <w:t>Amount Received</w:t>
+      </w:r>
+      <w:r>
+        <w:rPr>
+          <w:rFonts w:ascii="Courier New" w:hAnsi="Courier New" w:cs="Courier New"/>
+          <w:color w:val="FF0000"/>
+        </w:rPr>
+        <w:tab/>
+      </w:r>
+      <w:r>
+        <w:rPr>
+          <w:rFonts w:ascii="Courier New" w:hAnsi="Courier New" w:cs="Courier New"/>
+          <w:color w:val="FF0000"/>
+        </w:rPr>
+        <w:tab/>
+      </w:r>
+      <w:r>
+        <w:rPr>
+          <w:rFonts w:ascii="Courier New" w:hAnsi="Courier New" w:cs="Courier New"/>
+          <w:color w:val="FF0000"/>
+        </w:rPr>
+        <w:tab/>
+        <w:t>- 1586</w:t>
+      </w:r>
+    </w:p>
+    <w:p>
+      <w:pPr>
+        <w:pStyle w:val="PlainText"/>
+        <w:rPr>
+          <w:rFonts w:ascii="Courier New" w:hAnsi="Courier New" w:cs="Courier New"/>
+        </w:rPr>
+      </w:pPr>
+      <w:r>
+        <w:rPr>
+          <w:rFonts w:ascii="Courier New" w:hAnsi="Courier New" w:cs="Courier New"/>
+        </w:rPr>
+        <w:t>Amount balance</w:t>
+      </w:r>
+      <w:r>
+        <w:rPr>
+          <w:rFonts w:ascii="Courier New" w:hAnsi="Courier New" w:cs="Courier New"/>
+        </w:rPr>
+        <w:tab/>
+      </w:r>
+      <w:r>
+        <w:rPr>
+          <w:rFonts w:ascii="Courier New" w:hAnsi="Courier New" w:cs="Courier New"/>
+        </w:rPr>
+        <w:tab/>
+      </w:r>
+      <w:r>
+        <w:rPr>
+          <w:rFonts w:ascii="Courier New" w:hAnsi="Courier New" w:cs="Courier New"/>
+        </w:rPr>
+        <w:tab/>
+        <w:t>- 793.0</w:t>
+      </w:r>
+    </w:p>
+    <w:p>
+      <w:pPr>
+        <w:pStyle w:val="PlainText"/>
+        <w:rPr>
+          <w:rFonts w:ascii="Courier New" w:hAnsi="Courier New" w:cs="Courier New"/>
+        </w:rPr>
+      </w:pPr>
+      <w:r>
+        <w:rPr>
+          <w:rFonts w:ascii="Courier New" w:hAnsi="Courier New" w:cs="Courier New"/>
+        </w:rPr>
+        <w:t>Amount Received mode</w:t>
+      </w:r>
+      <w:r>
+        <w:rPr>
+          <w:rFonts w:ascii="Courier New" w:hAnsi="Courier New" w:cs="Courier New"/>
+        </w:rPr>
+        <w:tab/>
+      </w:r>
+      <w:r>
+        <w:rPr>
+          <w:rFonts w:ascii="Courier New" w:hAnsi="Courier New" w:cs="Courier New"/>
+        </w:rPr>
+        <w:tab/>
+        <w:t>- CASH</w:t>
+      </w:r>
+    </w:p>
+    <w:p>
+      <w:pPr>
+        <w:pStyle w:val="PlainText"/>
+        <w:rPr>
+          <w:rFonts w:ascii="Courier New" w:hAnsi="Courier New" w:cs="Courier New"/>
+        </w:rPr>
+      </w:pPr>
+    </w:p>
+    <w:p>
+      <w:pPr>
+        <w:pStyle w:val="PlainText"/>
+        <w:rPr>
+          <w:rFonts w:ascii="Courier New" w:hAnsi="Courier New" w:cs="Courier New"/>
+        </w:rPr>
+      </w:pPr>
+      <w:r>
+        <w:rPr>
+          <w:rFonts w:ascii="Courier New" w:hAnsi="Courier New" w:cs="Courier New"/>
+        </w:rPr>
+        <w:t>Item Name</w:t>
+      </w:r>
+      <w:r>
+        <w:rPr>
+          <w:rFonts w:ascii="Courier New" w:hAnsi="Courier New" w:cs="Courier New"/>
+        </w:rPr>
+        <w:tab/>
+      </w:r>
+      <w:r>
+        <w:rPr>
+          <w:rFonts w:ascii="Courier New" w:hAnsi="Courier New" w:cs="Courier New"/>
+        </w:rPr>
+        <w:tab/>
+      </w:r>
+      <w:r>
+        <w:rPr>
+          <w:rFonts w:ascii="Courier New" w:hAnsi="Courier New" w:cs="Courier New"/>
+        </w:rPr>
+        <w:tab/>
+      </w:r>
+      <w:r>
+        <w:rPr>
+          <w:rFonts w:ascii="Courier New" w:hAnsi="Courier New" w:cs="Courier New"/>
+        </w:rPr>
+        <w:tab/>
+        <w:t>- CARROT</w:t>
+      </w:r>
+    </w:p>
+    <w:p>
+      <w:pPr>
+        <w:pStyle w:val="PlainText"/>
+        <w:rPr>
+          <w:rFonts w:ascii="Courier New" w:hAnsi="Courier New" w:cs="Courier New"/>
+        </w:rPr>
+      </w:pPr>
+      <w:r>
+        <w:rPr>
+          <w:rFonts w:ascii="Courier New" w:hAnsi="Courier New" w:cs="Courier New"/>
+        </w:rPr>
+        <w:t>Number of Pockets</w:t>
+      </w:r>
+      <w:r>
+        <w:rPr>
+          <w:rFonts w:ascii="Courier New" w:hAnsi="Courier New" w:cs="Courier New"/>
+        </w:rPr>
+        <w:tab/>
+      </w:r>
+      <w:r>
+        <w:rPr>
+          <w:rFonts w:ascii="Courier New" w:hAnsi="Courier New" w:cs="Courier New"/>
+        </w:rPr>
+        <w:tab/>
+      </w:r>
+      <w:r>
+        <w:rPr>
+          <w:rFonts w:ascii="Courier New" w:hAnsi="Courier New" w:cs="Courier New"/>
+        </w:rPr>
+        <w:tab/>
+        <w:t>- 1</w:t>
+      </w:r>
+    </w:p>
+    <w:p>
+      <w:pPr>
+        <w:pStyle w:val="PlainText"/>
+        <w:rPr>
+          <w:rFonts w:ascii="Courier New" w:hAnsi="Courier New" w:cs="Courier New"/>
+        </w:rPr>
+      </w:pPr>
+      <w:r>
+        <w:rPr>
+          <w:rFonts w:ascii="Courier New" w:hAnsi="Courier New" w:cs="Courier New"/>
+        </w:rPr>
+        <w:t>Number of KGs</w:t>
+      </w:r>
+      <w:r>
+        <w:rPr>
+          <w:rFonts w:ascii="Courier New" w:hAnsi="Courier New" w:cs="Courier New"/>
+        </w:rPr>
+        <w:tab/>
+      </w:r>
+      <w:r>
+        <w:rPr>
+          <w:rFonts w:ascii="Courier New" w:hAnsi="Courier New" w:cs="Courier New"/>
+        </w:rPr>
+        <w:tab/>
+      </w:r>
+      <w:r>
+        <w:rPr>
+          <w:rFonts w:ascii="Courier New" w:hAnsi="Courier New" w:cs="Courier New"/>
+        </w:rPr>
+        <w:tab/>
+        <w:t>- 30</w:t>
+      </w:r>
+    </w:p>
+    <w:p>
+      <w:pPr>
+        <w:pStyle w:val="PlainText"/>
+        <w:rPr>
+          <w:rFonts w:ascii="Courier New" w:hAnsi="Courier New" w:cs="Courier New"/>
+        </w:rPr>
+      </w:pPr>
+      <w:r>
+        <w:rPr>
+          <w:rFonts w:ascii="Courier New" w:hAnsi="Courier New" w:cs="Courier New"/>
+        </w:rPr>
+        <w:t>Rate</w:t>
+      </w:r>
+      <w:r>
+        <w:rPr>
+          <w:rFonts w:ascii="Courier New" w:hAnsi="Courier New" w:cs="Courier New"/>
+        </w:rPr>
+        <w:tab/>
+      </w:r>
+      <w:r>
+        <w:rPr>
+          <w:rFonts w:ascii="Courier New" w:hAnsi="Courier New" w:cs="Courier New"/>
+        </w:rPr>
+        <w:tab/>
+      </w:r>
+      <w:r>
+        <w:rPr>
+          <w:rFonts w:ascii="Courier New" w:hAnsi="Courier New" w:cs="Courier New"/>
+        </w:rPr>
+        <w:tab/>
+      </w:r>
+      <w:r>
+        <w:rPr>
+          <w:rFonts w:ascii="Courier New" w:hAnsi="Courier New" w:cs="Courier New"/>
+        </w:rPr>
+        <w:tab/>
+      </w:r>
+      <w:r>
+        <w:rPr>
+          <w:rFonts w:ascii="Courier New" w:hAnsi="Courier New" w:cs="Courier New"/>
+        </w:rPr>
+        <w:tab/>
+        <w:t>- 16</w:t>
+      </w:r>
+    </w:p>
+    <w:p>
+      <w:pPr>
+        <w:pStyle w:val="PlainText"/>
+        <w:rPr>
+          <w:rFonts w:ascii="Courier New" w:hAnsi="Courier New" w:cs="Courier New"/>
+        </w:rPr>
+      </w:pPr>
+      <w:r>
+        <w:rPr>
+          <w:rFonts w:ascii="Courier New" w:hAnsi="Courier New" w:cs="Courier New"/>
+        </w:rPr>
+        <w:t>Total Price</w:t>
+      </w:r>
+      <w:r>
+        <w:rPr>
+          <w:rFonts w:ascii="Courier New" w:hAnsi="Courier New" w:cs="Courier New"/>
+        </w:rPr>
+        <w:tab/>
+      </w:r>
+      <w:r>
+        <w:rPr>
+          <w:rFonts w:ascii="Courier New" w:hAnsi="Courier New" w:cs="Courier New"/>
+        </w:rPr>
+        <w:tab/>
+      </w:r>
+      <w:r>
+        <w:rPr>
+          <w:rFonts w:ascii="Courier New" w:hAnsi="Courier New" w:cs="Courier New"/>
+        </w:rPr>
+        <w:tab/>
+      </w:r>
+      <w:r>
+        <w:rPr>
+          <w:rFonts w:ascii="Courier New" w:hAnsi="Courier New" w:cs="Courier New"/>
+        </w:rPr>
+        <w:tab/>
+        <w:t>- 480.0</w:t>
+      </w:r>
+    </w:p>
+    <w:p>
+      <w:pPr>
+        <w:pStyle w:val="PlainText"/>
+        <w:rPr>
+          <w:rFonts w:ascii="Courier New" w:hAnsi="Courier New" w:cs="Courier New"/>
+        </w:rPr>
+      </w:pPr>
+      <w:r>
+        <w:rPr>
+          <w:rFonts w:ascii="Courier New" w:hAnsi="Courier New" w:cs="Courier New"/>
+        </w:rPr>
+        <w:t>Amount balance</w:t>
+      </w:r>
+      <w:r>
+        <w:rPr>
+          <w:rFonts w:ascii="Courier New" w:hAnsi="Courier New" w:cs="Courier New"/>
+        </w:rPr>
+        <w:tab/>
+      </w:r>
+      <w:r>
+        <w:rPr>
+          <w:rFonts w:ascii="Courier New" w:hAnsi="Courier New" w:cs="Courier New"/>
+        </w:rPr>
+        <w:tab/>
+      </w:r>
+      <w:r>
+        <w:rPr>
+          <w:rFonts w:ascii="Courier New" w:hAnsi="Courier New" w:cs="Courier New"/>
+        </w:rPr>
+        <w:tab/>
+        <w:t>- 1273.0</w:t>
+      </w:r>
+    </w:p>
+    <w:p>
+      <w:pPr>
+        <w:pStyle w:val="PlainText"/>
+        <w:rPr>
+          <w:rFonts w:ascii="Courier New" w:hAnsi="Courier New" w:cs="Courier New"/>
+        </w:rPr>
+      </w:pPr>
+    </w:p>
+    <w:p>
+      <w:pPr>
+        <w:pStyle w:val="PlainText"/>
+        <w:rPr>
+          <w:rFonts w:ascii="Courier New" w:hAnsi="Courier New" w:cs="Courier New"/>
+        </w:rPr>
+      </w:pPr>
+      <w:r>
+        <w:rPr>
+          <w:rFonts w:ascii="Courier New" w:hAnsi="Courier New" w:cs="Courier New"/>
+        </w:rPr>
+        <w:t>Item Name</w:t>
+      </w:r>
+      <w:r>
+        <w:rPr>
+          <w:rFonts w:ascii="Courier New" w:hAnsi="Courier New" w:cs="Courier New"/>
+        </w:rPr>
+        <w:tab/>
+      </w:r>
+      <w:r>
+        <w:rPr>
+          <w:rFonts w:ascii="Courier New" w:hAnsi="Courier New" w:cs="Courier New"/>
+        </w:rPr>
+        <w:tab/>
+      </w:r>
+      <w:r>
+        <w:rPr>
+          <w:rFonts w:ascii="Courier New" w:hAnsi="Courier New" w:cs="Courier New"/>
+        </w:rPr>
+        <w:tab/>
+      </w:r>
+      <w:r>
+        <w:rPr>
+          <w:rFonts w:ascii="Courier New" w:hAnsi="Courier New" w:cs="Courier New"/>
+        </w:rPr>
+        <w:tab/>
+        <w:t>- BEET</w:t>
+      </w:r>
+    </w:p>
+    <w:p>
+      <w:pPr>
+        <w:pStyle w:val="PlainText"/>
+        <w:rPr>
+          <w:rFonts w:ascii="Courier New" w:hAnsi="Courier New" w:cs="Courier New"/>
+        </w:rPr>
+      </w:pPr>
+      <w:r>
+        <w:rPr>
+          <w:rFonts w:ascii="Courier New" w:hAnsi="Courier New" w:cs="Courier New"/>
+        </w:rPr>
+        <w:t>Number of Pockets</w:t>
+      </w:r>
+      <w:r>
+        <w:rPr>
+          <w:rFonts w:ascii="Courier New" w:hAnsi="Courier New" w:cs="Courier New"/>
+        </w:rPr>
+        <w:tab/>
+      </w:r>
+      <w:r>
+        <w:rPr>
+          <w:rFonts w:ascii="Courier New" w:hAnsi="Courier New" w:cs="Courier New"/>
+        </w:rPr>
+        <w:tab/>
+      </w:r>
+      <w:r>
+        <w:rPr>
+          <w:rFonts w:ascii="Courier New" w:hAnsi="Courier New" w:cs="Courier New"/>
+        </w:rPr>
+        <w:tab/>
+        <w:t>- 1</w:t>
+      </w:r>
+    </w:p>
+    <w:p>
+      <w:pPr>
+        <w:pStyle w:val="PlainText"/>
+        <w:rPr>
+          <w:rFonts w:ascii="Courier New" w:hAnsi="Courier New" w:cs="Courier New"/>
+        </w:rPr>
+      </w:pPr>
+      <w:r>
+        <w:rPr>
+          <w:rFonts w:ascii="Courier New" w:hAnsi="Courier New" w:cs="Courier New"/>
+        </w:rPr>
+        <w:t>Number of KGs</w:t>
+      </w:r>
+      <w:r>
+        <w:rPr>
+          <w:rFonts w:ascii="Courier New" w:hAnsi="Courier New" w:cs="Courier New"/>
+        </w:rPr>
+        <w:tab/>
+      </w:r>
+      <w:r>
+        <w:rPr>
+          <w:rFonts w:ascii="Courier New" w:hAnsi="Courier New" w:cs="Courier New"/>
+        </w:rPr>
+        <w:tab/>
+      </w:r>
+      <w:r>
+        <w:rPr>
+          <w:rFonts w:ascii="Courier New" w:hAnsi="Courier New" w:cs="Courier New"/>
+        </w:rPr>
+        <w:tab/>
+        <w:t>- 30</w:t>
+      </w:r>
+    </w:p>
+    <w:p>
+      <w:pPr>
+        <w:pStyle w:val="PlainText"/>
+        <w:rPr>
+          <w:rFonts w:ascii="Courier New" w:hAnsi="Courier New" w:cs="Courier New"/>
+        </w:rPr>
+      </w:pPr>
+      <w:r>
+        <w:rPr>
+          <w:rFonts w:ascii="Courier New" w:hAnsi="Courier New" w:cs="Courier New"/>
+        </w:rPr>
+        <w:t>Rate</w:t>
+      </w:r>
+      <w:r>
+        <w:rPr>
+          <w:rFonts w:ascii="Courier New" w:hAnsi="Courier New" w:cs="Courier New"/>
+        </w:rPr>
+        <w:tab/>
+      </w:r>
+      <w:r>
+        <w:rPr>
+          <w:rFonts w:ascii="Courier New" w:hAnsi="Courier New" w:cs="Courier New"/>
+        </w:rPr>
+        <w:tab/>
+      </w:r>
+      <w:r>
+        <w:rPr>
+          <w:rFonts w:ascii="Courier New" w:hAnsi="Courier New" w:cs="Courier New"/>
+        </w:rPr>
+        <w:tab/>
+      </w:r>
+      <w:r>
+        <w:rPr>
+          <w:rFonts w:ascii="Courier New" w:hAnsi="Courier New" w:cs="Courier New"/>
+        </w:rPr>
+        <w:tab/>
+      </w:r>
+      <w:r>
+        <w:rPr>
+          <w:rFonts w:ascii="Courier New" w:hAnsi="Courier New" w:cs="Courier New"/>
+        </w:rPr>
+        <w:tab/>
+        <w:t>- 20</w:t>
+      </w:r>
+    </w:p>
+    <w:p>
+      <w:pPr>
+        <w:pStyle w:val="PlainText"/>
+        <w:rPr>
+          <w:rFonts w:ascii="Courier New" w:hAnsi="Courier New" w:cs="Courier New"/>
+        </w:rPr>
+      </w:pPr>
+      <w:r>
+        <w:rPr>
+          <w:rFonts w:ascii="Courier New" w:hAnsi="Courier New" w:cs="Courier New"/>
+        </w:rPr>
+        <w:t>Total Price</w:t>
+      </w:r>
+      <w:r>
+        <w:rPr>
+          <w:rFonts w:ascii="Courier New" w:hAnsi="Courier New" w:cs="Courier New"/>
+        </w:rPr>
+        <w:tab/>
+      </w:r>
+      <w:r>
+        <w:rPr>
+          <w:rFonts w:ascii="Courier New" w:hAnsi="Courier New" w:cs="Courier New"/>
+        </w:rPr>
+        <w:tab/>
+      </w:r>
+      <w:r>
+        <w:rPr>
+          <w:rFonts w:ascii="Courier New" w:hAnsi="Courier New" w:cs="Courier New"/>
+        </w:rPr>
+        <w:tab/>
+      </w:r>
+      <w:r>
+        <w:rPr>
+          <w:rFonts w:ascii="Courier New" w:hAnsi="Courier New" w:cs="Courier New"/>
+        </w:rPr>
+        <w:tab/>
+        <w:t>- 600.0</w:t>
+      </w:r>
+    </w:p>
+    <w:p>
+      <w:pPr>
+        <w:pStyle w:val="PlainText"/>
+        <w:rPr>
+          <w:rFonts w:ascii="Courier New" w:hAnsi="Courier New" w:cs="Courier New"/>
+        </w:rPr>
+      </w:pPr>
+      <w:r>
+        <w:rPr>
+          <w:rFonts w:ascii="Courier New" w:hAnsi="Courier New" w:cs="Courier New"/>
+        </w:rPr>
+        <w:t>Amount balance</w:t>
+      </w:r>
+      <w:r>
+        <w:rPr>
+          <w:rFonts w:ascii="Courier New" w:hAnsi="Courier New" w:cs="Courier New"/>
+        </w:rPr>
+        <w:tab/>
+      </w:r>
+      <w:r>
+        <w:rPr>
+          <w:rFonts w:ascii="Courier New" w:hAnsi="Courier New" w:cs="Courier New"/>
+        </w:rPr>
+        <w:tab/>
+      </w:r>
+      <w:r>
+        <w:rPr>
+          <w:rFonts w:ascii="Courier New" w:hAnsi="Courier New" w:cs="Courier New"/>
+        </w:rPr>
+        <w:tab/>
+        <w:t>- 1873.0</w:t>
+      </w:r>
+    </w:p>
+    <w:p>
+      <w:pPr>
+        <w:pStyle w:val="PlainText"/>
+        <w:rPr>
+          <w:rFonts w:ascii="Courier New" w:hAnsi="Courier New" w:cs="Courier New"/>
+        </w:rPr>
+      </w:pPr>
+    </w:p>
+    <w:p>
+      <w:pPr>
+        <w:pStyle w:val="PlainText"/>
+        <w:rPr>
+          <w:rFonts w:ascii="Courier New" w:hAnsi="Courier New" w:cs="Courier New"/>
+        </w:rPr>
+      </w:pPr>
+      <w:r>
+        <w:rPr>
+          <w:rFonts w:ascii="Courier New" w:hAnsi="Courier New" w:cs="Courier New"/>
+        </w:rPr>
+        <w:t>Item Name</w:t>
+      </w:r>
+      <w:r>
+        <w:rPr>
+          <w:rFonts w:ascii="Courier New" w:hAnsi="Courier New" w:cs="Courier New"/>
+        </w:rPr>
+        <w:tab/>
+      </w:r>
+      <w:r>
+        <w:rPr>
+          <w:rFonts w:ascii="Courier New" w:hAnsi="Courier New" w:cs="Courier New"/>
+        </w:rPr>
+        <w:tab/>
+      </w:r>
+      <w:r>
+        <w:rPr>
+          <w:rFonts w:ascii="Courier New" w:hAnsi="Courier New" w:cs="Courier New"/>
+        </w:rPr>
+        <w:tab/>
+      </w:r>
+      <w:r>
+        <w:rPr>
+          <w:rFonts w:ascii="Courier New" w:hAnsi="Courier New" w:cs="Courier New"/>
+        </w:rPr>
+        <w:tab/>
+        <w:t>- BEET</w:t>
+      </w:r>
+    </w:p>
+    <w:p>
+      <w:pPr>
+        <w:pStyle w:val="PlainText"/>
+        <w:rPr>
+          <w:rFonts w:ascii="Courier New" w:hAnsi="Courier New" w:cs="Courier New"/>
+          <w:color w:val="FF0000"/>
+        </w:rPr>
+      </w:pPr>
+      <w:r>
+        <w:rPr>
+          <w:rFonts w:ascii="Courier New" w:hAnsi="Courier New" w:cs="Courier New"/>
+          <w:color w:val="FF0000"/>
+        </w:rPr>
+        <w:t>Amount Received</w:t>
+      </w:r>
+      <w:r>
+        <w:rPr>
+          <w:rFonts w:ascii="Courier New" w:hAnsi="Courier New" w:cs="Courier New"/>
+          <w:color w:val="FF0000"/>
+        </w:rPr>
+        <w:tab/>
+      </w:r>
+      <w:r>
+        <w:rPr>
+          <w:rFonts w:ascii="Courier New" w:hAnsi="Courier New" w:cs="Courier New"/>
+          <w:color w:val="FF0000"/>
+        </w:rPr>
+        <w:tab/>
+      </w:r>
+      <w:r>
+        <w:rPr>
+          <w:rFonts w:ascii="Courier New" w:hAnsi="Courier New" w:cs="Courier New"/>
+          <w:color w:val="FF0000"/>
+        </w:rPr>
+        <w:tab/>
+        <w:t>- 1873</w:t>
+      </w:r>
+    </w:p>
+    <w:p>
+      <w:pPr>
+        <w:pStyle w:val="PlainText"/>
+        <w:rPr>
+          <w:rFonts w:ascii="Courier New" w:hAnsi="Courier New" w:cs="Courier New"/>
+        </w:rPr>
+      </w:pPr>
+      <w:r>
+        <w:rPr>
+          <w:rFonts w:ascii="Courier New" w:hAnsi="Courier New" w:cs="Courier New"/>
+        </w:rPr>
+        <w:t>Amount Received mode</w:t>
+      </w:r>
+      <w:r>
+        <w:rPr>
+          <w:rFonts w:ascii="Courier New" w:hAnsi="Courier New" w:cs="Courier New"/>
+        </w:rPr>
+        <w:tab/>
+      </w:r>
+      <w:r>
+        <w:rPr>
+          <w:rFonts w:ascii="Courier New" w:hAnsi="Courier New" w:cs="Courier New"/>
+        </w:rPr>
+        <w:tab/>
+        <w:t>- CASH AND CLEARD</w:t>
+      </w:r>
+    </w:p>
+    <w:p>
+      <w:pPr>
+        <w:pStyle w:val="PlainText"/>
+        <w:rPr>
+          <w:rFonts w:ascii="Courier New" w:hAnsi="Courier New" w:cs="Courier New"/>
+        </w:rPr>
+      </w:pPr>
+    </w:p>
+    <w:p>
+      <w:pPr>
+        <w:pStyle w:val="PlainText"/>
+        <w:rPr>
+          <w:rFonts w:ascii="Courier New" w:hAnsi="Courier New" w:cs="Courier New"/>
+          <w:b/>
+        </w:rPr>
+      </w:pPr>
+    </w:p>
+    <w:p>
+      <w:pPr>
+        <w:pStyle w:val="PlainText"/>
+        <w:rPr>
+          <w:rFonts w:ascii="Courier New" w:hAnsi="Courier New" w:cs="Courier New"/>
+        </w:rPr>
+      </w:pPr>
+    </w:p>
+    <w:p>
+      <w:pPr>
+        <w:pStyle w:val="PlainText"/>
+        <w:rPr>
+          <w:rFonts w:ascii="Courier New" w:hAnsi="Courier New" w:cs="Courier New"/>
+        </w:rPr>
+      </w:pPr>
     </w:p>
     <w:p>
       <w:pPr>

</xml_diff>

<commit_message>
18/03/2019 MAMATHA CHICK IN
</commit_message>
<xml_diff>
--- a/customer _details/GANGAMMA/SEP/TUMKUR/AR/PURCHASE DETAILS.docx
+++ b/customer _details/GANGAMMA/SEP/TUMKUR/AR/PURCHASE DETAILS.docx
@@ -61580,13 +61580,7 @@
         <w:rPr>
           <w:rFonts w:ascii="Courier New" w:hAnsi="Courier New" w:cs="Courier New"/>
         </w:rPr>
-        <w:t>FRI Mar 15</w:t>
-      </w:r>
-      <w:r>
-        <w:rPr>
-          <w:rFonts w:ascii="Courier New" w:hAnsi="Courier New" w:cs="Courier New"/>
-        </w:rPr>
-        <w:t xml:space="preserve"> 13:48:41 IST 2019</w:t>
+        <w:t>FRI Mar 15 13:48:41 IST 2019</w:t>
       </w:r>
     </w:p>
     <w:p>
@@ -62539,6 +62533,599 @@
         <w:tab/>
         <w:t>- CASH AND CLEARD</w:t>
       </w:r>
+    </w:p>
+    <w:p>
+      <w:pPr>
+        <w:pStyle w:val="PlainText"/>
+        <w:rPr>
+          <w:rFonts w:ascii="Courier New" w:hAnsi="Courier New" w:cs="Courier New"/>
+        </w:rPr>
+      </w:pPr>
+    </w:p>
+    <w:p>
+      <w:pPr>
+        <w:pStyle w:val="PlainText"/>
+        <w:rPr>
+          <w:rFonts w:ascii="Courier New" w:hAnsi="Courier New" w:cs="Courier New"/>
+        </w:rPr>
+      </w:pPr>
+      <w:r>
+        <w:rPr>
+          <w:rFonts w:ascii="Courier New" w:hAnsi="Courier New" w:cs="Courier New"/>
+        </w:rPr>
+        <w:t>SUN Mar 17</w:t>
+      </w:r>
+      <w:r>
+        <w:rPr>
+          <w:rFonts w:ascii="Courier New" w:hAnsi="Courier New" w:cs="Courier New"/>
+        </w:rPr>
+        <w:t xml:space="preserve"> 13:40:51 IST 2019</w:t>
+      </w:r>
+    </w:p>
+    <w:p>
+      <w:pPr>
+        <w:pStyle w:val="PlainText"/>
+        <w:rPr>
+          <w:rFonts w:ascii="Courier New" w:hAnsi="Courier New" w:cs="Courier New"/>
+        </w:rPr>
+      </w:pPr>
+      <w:r>
+        <w:rPr>
+          <w:rFonts w:ascii="Courier New" w:hAnsi="Courier New" w:cs="Courier New"/>
+        </w:rPr>
+        <w:t>Person Name</w:t>
+      </w:r>
+      <w:r>
+        <w:rPr>
+          <w:rFonts w:ascii="Courier New" w:hAnsi="Courier New" w:cs="Courier New"/>
+        </w:rPr>
+        <w:tab/>
+      </w:r>
+      <w:r>
+        <w:rPr>
+          <w:rFonts w:ascii="Courier New" w:hAnsi="Courier New" w:cs="Courier New"/>
+        </w:rPr>
+        <w:tab/>
+      </w:r>
+      <w:r>
+        <w:rPr>
+          <w:rFonts w:ascii="Courier New" w:hAnsi="Courier New" w:cs="Courier New"/>
+        </w:rPr>
+        <w:tab/>
+      </w:r>
+      <w:r>
+        <w:rPr>
+          <w:rFonts w:ascii="Courier New" w:hAnsi="Courier New" w:cs="Courier New"/>
+        </w:rPr>
+        <w:tab/>
+        <w:t>- AR</w:t>
+      </w:r>
+    </w:p>
+    <w:p>
+      <w:pPr>
+        <w:pStyle w:val="PlainText"/>
+        <w:rPr>
+          <w:rFonts w:ascii="Courier New" w:hAnsi="Courier New" w:cs="Courier New"/>
+        </w:rPr>
+      </w:pPr>
+      <w:r>
+        <w:rPr>
+          <w:rFonts w:ascii="Courier New" w:hAnsi="Courier New" w:cs="Courier New"/>
+        </w:rPr>
+        <w:t>Bill number</w:t>
+      </w:r>
+      <w:r>
+        <w:rPr>
+          <w:rFonts w:ascii="Courier New" w:hAnsi="Courier New" w:cs="Courier New"/>
+        </w:rPr>
+        <w:tab/>
+      </w:r>
+      <w:r>
+        <w:rPr>
+          <w:rFonts w:ascii="Courier New" w:hAnsi="Courier New" w:cs="Courier New"/>
+        </w:rPr>
+        <w:tab/>
+      </w:r>
+      <w:r>
+        <w:rPr>
+          <w:rFonts w:ascii="Courier New" w:hAnsi="Courier New" w:cs="Courier New"/>
+        </w:rPr>
+        <w:tab/>
+      </w:r>
+      <w:r>
+        <w:rPr>
+          <w:rFonts w:ascii="Courier New" w:hAnsi="Courier New" w:cs="Courier New"/>
+        </w:rPr>
+        <w:tab/>
+        <w:t>- 11625</w:t>
+      </w:r>
+    </w:p>
+    <w:p>
+      <w:pPr>
+        <w:pStyle w:val="PlainText"/>
+        <w:rPr>
+          <w:rFonts w:ascii="Courier New" w:hAnsi="Courier New" w:cs="Courier New"/>
+        </w:rPr>
+      </w:pPr>
+      <w:r>
+        <w:rPr>
+          <w:rFonts w:ascii="Courier New" w:hAnsi="Courier New" w:cs="Courier New"/>
+        </w:rPr>
+        <w:t>---------------------------------------------------------------</w:t>
+      </w:r>
+    </w:p>
+    <w:p>
+      <w:pPr>
+        <w:pStyle w:val="PlainText"/>
+        <w:rPr>
+          <w:rFonts w:ascii="Courier New" w:hAnsi="Courier New" w:cs="Courier New"/>
+        </w:rPr>
+      </w:pPr>
+      <w:r>
+        <w:rPr>
+          <w:rFonts w:ascii="Courier New" w:hAnsi="Courier New" w:cs="Courier New"/>
+        </w:rPr>
+        <w:t>Item Name</w:t>
+      </w:r>
+      <w:r>
+        <w:rPr>
+          <w:rFonts w:ascii="Courier New" w:hAnsi="Courier New" w:cs="Courier New"/>
+        </w:rPr>
+        <w:tab/>
+      </w:r>
+      <w:r>
+        <w:rPr>
+          <w:rFonts w:ascii="Courier New" w:hAnsi="Courier New" w:cs="Courier New"/>
+        </w:rPr>
+        <w:tab/>
+      </w:r>
+      <w:r>
+        <w:rPr>
+          <w:rFonts w:ascii="Courier New" w:hAnsi="Courier New" w:cs="Courier New"/>
+        </w:rPr>
+        <w:tab/>
+      </w:r>
+      <w:r>
+        <w:rPr>
+          <w:rFonts w:ascii="Courier New" w:hAnsi="Courier New" w:cs="Courier New"/>
+        </w:rPr>
+        <w:tab/>
+        <w:t>- POTATO</w:t>
+      </w:r>
+    </w:p>
+    <w:p>
+      <w:pPr>
+        <w:pStyle w:val="PlainText"/>
+        <w:rPr>
+          <w:rFonts w:ascii="Courier New" w:hAnsi="Courier New" w:cs="Courier New"/>
+        </w:rPr>
+      </w:pPr>
+      <w:r>
+        <w:rPr>
+          <w:rFonts w:ascii="Courier New" w:hAnsi="Courier New" w:cs="Courier New"/>
+        </w:rPr>
+        <w:t>Number of Pockets</w:t>
+      </w:r>
+      <w:r>
+        <w:rPr>
+          <w:rFonts w:ascii="Courier New" w:hAnsi="Courier New" w:cs="Courier New"/>
+        </w:rPr>
+        <w:tab/>
+      </w:r>
+      <w:r>
+        <w:rPr>
+          <w:rFonts w:ascii="Courier New" w:hAnsi="Courier New" w:cs="Courier New"/>
+        </w:rPr>
+        <w:tab/>
+      </w:r>
+      <w:r>
+        <w:rPr>
+          <w:rFonts w:ascii="Courier New" w:hAnsi="Courier New" w:cs="Courier New"/>
+        </w:rPr>
+        <w:tab/>
+        <w:t>- 1</w:t>
+      </w:r>
+    </w:p>
+    <w:p>
+      <w:pPr>
+        <w:pStyle w:val="PlainText"/>
+        <w:rPr>
+          <w:rFonts w:ascii="Courier New" w:hAnsi="Courier New" w:cs="Courier New"/>
+        </w:rPr>
+      </w:pPr>
+      <w:r>
+        <w:rPr>
+          <w:rFonts w:ascii="Courier New" w:hAnsi="Courier New" w:cs="Courier New"/>
+        </w:rPr>
+        <w:t>Number of KGs</w:t>
+      </w:r>
+      <w:r>
+        <w:rPr>
+          <w:rFonts w:ascii="Courier New" w:hAnsi="Courier New" w:cs="Courier New"/>
+        </w:rPr>
+        <w:tab/>
+      </w:r>
+      <w:r>
+        <w:rPr>
+          <w:rFonts w:ascii="Courier New" w:hAnsi="Courier New" w:cs="Courier New"/>
+        </w:rPr>
+        <w:tab/>
+      </w:r>
+      <w:r>
+        <w:rPr>
+          <w:rFonts w:ascii="Courier New" w:hAnsi="Courier New" w:cs="Courier New"/>
+        </w:rPr>
+        <w:tab/>
+        <w:t>- 48</w:t>
+      </w:r>
+    </w:p>
+    <w:p>
+      <w:pPr>
+        <w:pStyle w:val="PlainText"/>
+        <w:rPr>
+          <w:rFonts w:ascii="Courier New" w:hAnsi="Courier New" w:cs="Courier New"/>
+        </w:rPr>
+      </w:pPr>
+      <w:r>
+        <w:rPr>
+          <w:rFonts w:ascii="Courier New" w:hAnsi="Courier New" w:cs="Courier New"/>
+        </w:rPr>
+        <w:t>Rate</w:t>
+      </w:r>
+      <w:r>
+        <w:rPr>
+          <w:rFonts w:ascii="Courier New" w:hAnsi="Courier New" w:cs="Courier New"/>
+        </w:rPr>
+        <w:tab/>
+      </w:r>
+      <w:r>
+        <w:rPr>
+          <w:rFonts w:ascii="Courier New" w:hAnsi="Courier New" w:cs="Courier New"/>
+        </w:rPr>
+        <w:tab/>
+      </w:r>
+      <w:r>
+        <w:rPr>
+          <w:rFonts w:ascii="Courier New" w:hAnsi="Courier New" w:cs="Courier New"/>
+        </w:rPr>
+        <w:tab/>
+      </w:r>
+      <w:r>
+        <w:rPr>
+          <w:rFonts w:ascii="Courier New" w:hAnsi="Courier New" w:cs="Courier New"/>
+        </w:rPr>
+        <w:tab/>
+      </w:r>
+      <w:r>
+        <w:rPr>
+          <w:rFonts w:ascii="Courier New" w:hAnsi="Courier New" w:cs="Courier New"/>
+        </w:rPr>
+        <w:tab/>
+        <w:t>- 14</w:t>
+      </w:r>
+    </w:p>
+    <w:p>
+      <w:pPr>
+        <w:pStyle w:val="PlainText"/>
+        <w:rPr>
+          <w:rFonts w:ascii="Courier New" w:hAnsi="Courier New" w:cs="Courier New"/>
+        </w:rPr>
+      </w:pPr>
+      <w:r>
+        <w:rPr>
+          <w:rFonts w:ascii="Courier New" w:hAnsi="Courier New" w:cs="Courier New"/>
+        </w:rPr>
+        <w:t>Total Price</w:t>
+      </w:r>
+      <w:r>
+        <w:rPr>
+          <w:rFonts w:ascii="Courier New" w:hAnsi="Courier New" w:cs="Courier New"/>
+        </w:rPr>
+        <w:tab/>
+      </w:r>
+      <w:r>
+        <w:rPr>
+          <w:rFonts w:ascii="Courier New" w:hAnsi="Courier New" w:cs="Courier New"/>
+        </w:rPr>
+        <w:tab/>
+      </w:r>
+      <w:r>
+        <w:rPr>
+          <w:rFonts w:ascii="Courier New" w:hAnsi="Courier New" w:cs="Courier New"/>
+        </w:rPr>
+        <w:tab/>
+      </w:r>
+      <w:r>
+        <w:rPr>
+          <w:rFonts w:ascii="Courier New" w:hAnsi="Courier New" w:cs="Courier New"/>
+        </w:rPr>
+        <w:tab/>
+        <w:t>- 672.0</w:t>
+      </w:r>
+    </w:p>
+    <w:p>
+      <w:pPr>
+        <w:pStyle w:val="PlainText"/>
+        <w:rPr>
+          <w:rFonts w:ascii="Courier New" w:hAnsi="Courier New" w:cs="Courier New"/>
+        </w:rPr>
+      </w:pPr>
+      <w:r>
+        <w:rPr>
+          <w:rFonts w:ascii="Courier New" w:hAnsi="Courier New" w:cs="Courier New"/>
+        </w:rPr>
+        <w:t>Amount balance</w:t>
+      </w:r>
+      <w:r>
+        <w:rPr>
+          <w:rFonts w:ascii="Courier New" w:hAnsi="Courier New" w:cs="Courier New"/>
+        </w:rPr>
+        <w:tab/>
+      </w:r>
+      <w:r>
+        <w:rPr>
+          <w:rFonts w:ascii="Courier New" w:hAnsi="Courier New" w:cs="Courier New"/>
+        </w:rPr>
+        <w:tab/>
+      </w:r>
+      <w:r>
+        <w:rPr>
+          <w:rFonts w:ascii="Courier New" w:hAnsi="Courier New" w:cs="Courier New"/>
+        </w:rPr>
+        <w:tab/>
+        <w:t>- 672.0</w:t>
+      </w:r>
+    </w:p>
+    <w:p>
+      <w:pPr>
+        <w:pStyle w:val="PlainText"/>
+        <w:rPr>
+          <w:rFonts w:ascii="Courier New" w:hAnsi="Courier New" w:cs="Courier New"/>
+        </w:rPr>
+      </w:pPr>
+    </w:p>
+    <w:p>
+      <w:pPr>
+        <w:pStyle w:val="PlainText"/>
+        <w:rPr>
+          <w:rFonts w:ascii="Courier New" w:hAnsi="Courier New" w:cs="Courier New"/>
+        </w:rPr>
+      </w:pPr>
+      <w:r>
+        <w:rPr>
+          <w:rFonts w:ascii="Courier New" w:hAnsi="Courier New" w:cs="Courier New"/>
+        </w:rPr>
+        <w:t>Item Name</w:t>
+      </w:r>
+      <w:r>
+        <w:rPr>
+          <w:rFonts w:ascii="Courier New" w:hAnsi="Courier New" w:cs="Courier New"/>
+        </w:rPr>
+        <w:tab/>
+      </w:r>
+      <w:r>
+        <w:rPr>
+          <w:rFonts w:ascii="Courier New" w:hAnsi="Courier New" w:cs="Courier New"/>
+        </w:rPr>
+        <w:tab/>
+      </w:r>
+      <w:r>
+        <w:rPr>
+          <w:rFonts w:ascii="Courier New" w:hAnsi="Courier New" w:cs="Courier New"/>
+        </w:rPr>
+        <w:tab/>
+      </w:r>
+      <w:r>
+        <w:rPr>
+          <w:rFonts w:ascii="Courier New" w:hAnsi="Courier New" w:cs="Courier New"/>
+        </w:rPr>
+        <w:tab/>
+        <w:t>- CARROT</w:t>
+      </w:r>
+    </w:p>
+    <w:p>
+      <w:pPr>
+        <w:pStyle w:val="PlainText"/>
+        <w:rPr>
+          <w:rFonts w:ascii="Courier New" w:hAnsi="Courier New" w:cs="Courier New"/>
+        </w:rPr>
+      </w:pPr>
+      <w:r>
+        <w:rPr>
+          <w:rFonts w:ascii="Courier New" w:hAnsi="Courier New" w:cs="Courier New"/>
+        </w:rPr>
+        <w:t>Number of Pockets</w:t>
+      </w:r>
+      <w:r>
+        <w:rPr>
+          <w:rFonts w:ascii="Courier New" w:hAnsi="Courier New" w:cs="Courier New"/>
+        </w:rPr>
+        <w:tab/>
+      </w:r>
+      <w:r>
+        <w:rPr>
+          <w:rFonts w:ascii="Courier New" w:hAnsi="Courier New" w:cs="Courier New"/>
+        </w:rPr>
+        <w:tab/>
+      </w:r>
+      <w:r>
+        <w:rPr>
+          <w:rFonts w:ascii="Courier New" w:hAnsi="Courier New" w:cs="Courier New"/>
+        </w:rPr>
+        <w:tab/>
+        <w:t>- 1</w:t>
+      </w:r>
+    </w:p>
+    <w:p>
+      <w:pPr>
+        <w:pStyle w:val="PlainText"/>
+        <w:rPr>
+          <w:rFonts w:ascii="Courier New" w:hAnsi="Courier New" w:cs="Courier New"/>
+        </w:rPr>
+      </w:pPr>
+      <w:r>
+        <w:rPr>
+          <w:rFonts w:ascii="Courier New" w:hAnsi="Courier New" w:cs="Courier New"/>
+        </w:rPr>
+        <w:t>Number of KGs</w:t>
+      </w:r>
+      <w:r>
+        <w:rPr>
+          <w:rFonts w:ascii="Courier New" w:hAnsi="Courier New" w:cs="Courier New"/>
+        </w:rPr>
+        <w:tab/>
+      </w:r>
+      <w:r>
+        <w:rPr>
+          <w:rFonts w:ascii="Courier New" w:hAnsi="Courier New" w:cs="Courier New"/>
+        </w:rPr>
+        <w:tab/>
+      </w:r>
+      <w:r>
+        <w:rPr>
+          <w:rFonts w:ascii="Courier New" w:hAnsi="Courier New" w:cs="Courier New"/>
+        </w:rPr>
+        <w:tab/>
+        <w:t>- 35</w:t>
+      </w:r>
+    </w:p>
+    <w:p>
+      <w:pPr>
+        <w:pStyle w:val="PlainText"/>
+        <w:rPr>
+          <w:rFonts w:ascii="Courier New" w:hAnsi="Courier New" w:cs="Courier New"/>
+        </w:rPr>
+      </w:pPr>
+      <w:r>
+        <w:rPr>
+          <w:rFonts w:ascii="Courier New" w:hAnsi="Courier New" w:cs="Courier New"/>
+        </w:rPr>
+        <w:t>Rate</w:t>
+      </w:r>
+      <w:r>
+        <w:rPr>
+          <w:rFonts w:ascii="Courier New" w:hAnsi="Courier New" w:cs="Courier New"/>
+        </w:rPr>
+        <w:tab/>
+      </w:r>
+      <w:r>
+        <w:rPr>
+          <w:rFonts w:ascii="Courier New" w:hAnsi="Courier New" w:cs="Courier New"/>
+        </w:rPr>
+        <w:tab/>
+      </w:r>
+      <w:r>
+        <w:rPr>
+          <w:rFonts w:ascii="Courier New" w:hAnsi="Courier New" w:cs="Courier New"/>
+        </w:rPr>
+        <w:tab/>
+      </w:r>
+      <w:r>
+        <w:rPr>
+          <w:rFonts w:ascii="Courier New" w:hAnsi="Courier New" w:cs="Courier New"/>
+        </w:rPr>
+        <w:tab/>
+      </w:r>
+      <w:r>
+        <w:rPr>
+          <w:rFonts w:ascii="Courier New" w:hAnsi="Courier New" w:cs="Courier New"/>
+        </w:rPr>
+        <w:tab/>
+        <w:t>- 15</w:t>
+      </w:r>
+    </w:p>
+    <w:p>
+      <w:pPr>
+        <w:pStyle w:val="PlainText"/>
+        <w:rPr>
+          <w:rFonts w:ascii="Courier New" w:hAnsi="Courier New" w:cs="Courier New"/>
+        </w:rPr>
+      </w:pPr>
+      <w:r>
+        <w:rPr>
+          <w:rFonts w:ascii="Courier New" w:hAnsi="Courier New" w:cs="Courier New"/>
+        </w:rPr>
+        <w:t>Total Price</w:t>
+      </w:r>
+      <w:r>
+        <w:rPr>
+          <w:rFonts w:ascii="Courier New" w:hAnsi="Courier New" w:cs="Courier New"/>
+        </w:rPr>
+        <w:tab/>
+      </w:r>
+      <w:r>
+        <w:rPr>
+          <w:rFonts w:ascii="Courier New" w:hAnsi="Courier New" w:cs="Courier New"/>
+        </w:rPr>
+        <w:tab/>
+      </w:r>
+      <w:r>
+        <w:rPr>
+          <w:rFonts w:ascii="Courier New" w:hAnsi="Courier New" w:cs="Courier New"/>
+        </w:rPr>
+        <w:tab/>
+      </w:r>
+      <w:r>
+        <w:rPr>
+          <w:rFonts w:ascii="Courier New" w:hAnsi="Courier New" w:cs="Courier New"/>
+        </w:rPr>
+        <w:tab/>
+        <w:t>- 525.0</w:t>
+      </w:r>
+    </w:p>
+    <w:p>
+      <w:pPr>
+        <w:pStyle w:val="PlainText"/>
+        <w:rPr>
+          <w:rFonts w:ascii="Courier New" w:hAnsi="Courier New" w:cs="Courier New"/>
+          <w:b/>
+        </w:rPr>
+      </w:pPr>
+      <w:r>
+        <w:rPr>
+          <w:rFonts w:ascii="Courier New" w:hAnsi="Courier New" w:cs="Courier New"/>
+          <w:b/>
+        </w:rPr>
+        <w:t>Amount balance</w:t>
+      </w:r>
+      <w:r>
+        <w:rPr>
+          <w:rFonts w:ascii="Courier New" w:hAnsi="Courier New" w:cs="Courier New"/>
+          <w:b/>
+        </w:rPr>
+        <w:tab/>
+      </w:r>
+      <w:r>
+        <w:rPr>
+          <w:rFonts w:ascii="Courier New" w:hAnsi="Courier New" w:cs="Courier New"/>
+          <w:b/>
+        </w:rPr>
+        <w:tab/>
+      </w:r>
+      <w:r>
+        <w:rPr>
+          <w:rFonts w:ascii="Courier New" w:hAnsi="Courier New" w:cs="Courier New"/>
+          <w:b/>
+        </w:rPr>
+        <w:tab/>
+        <w:t>- 1197.0</w:t>
+      </w:r>
+    </w:p>
+    <w:p>
+      <w:pPr>
+        <w:pStyle w:val="PlainText"/>
+        <w:rPr>
+          <w:rFonts w:ascii="Courier New" w:hAnsi="Courier New" w:cs="Courier New"/>
+        </w:rPr>
+      </w:pPr>
+    </w:p>
+    <w:p>
+      <w:pPr>
+        <w:pStyle w:val="PlainText"/>
+        <w:rPr>
+          <w:rFonts w:ascii="Courier New" w:hAnsi="Courier New" w:cs="Courier New"/>
+        </w:rPr>
+      </w:pPr>
     </w:p>
     <w:p>
       <w:pPr>

</xml_diff>

<commit_message>
12/04/2019 MAMATHA CHICK IN
</commit_message>
<xml_diff>
--- a/customer _details/GANGAMMA/SEP/TUMKUR/AR/PURCHASE DETAILS.docx
+++ b/customer _details/GANGAMMA/SEP/TUMKUR/AR/PURCHASE DETAILS.docx
@@ -66039,13 +66039,7 @@
         <w:rPr>
           <w:rFonts w:ascii="Courier New" w:hAnsi="Courier New" w:cs="Courier New"/>
         </w:rPr>
-        <w:t>FRI Apr 05</w:t>
-      </w:r>
-      <w:r>
-        <w:rPr>
-          <w:rFonts w:ascii="Courier New" w:hAnsi="Courier New" w:cs="Courier New"/>
-        </w:rPr>
-        <w:t xml:space="preserve"> 11:45:54 IST 2019</w:t>
+        <w:t>FRI Apr 05 11:45:54 IST 2019</w:t>
       </w:r>
     </w:p>
     <w:p>
@@ -66891,6 +66885,430 @@
         <w:tab/>
         <w:t>- 5276.0</w:t>
       </w:r>
+    </w:p>
+    <w:p>
+      <w:pPr>
+        <w:pStyle w:val="PlainText"/>
+        <w:rPr>
+          <w:rFonts w:ascii="Courier New" w:hAnsi="Courier New" w:cs="Courier New"/>
+          <w:b/>
+        </w:rPr>
+      </w:pPr>
+    </w:p>
+    <w:p>
+      <w:pPr>
+        <w:pStyle w:val="PlainText"/>
+        <w:rPr>
+          <w:rFonts w:ascii="Courier New" w:hAnsi="Courier New" w:cs="Courier New"/>
+        </w:rPr>
+      </w:pPr>
+      <w:r>
+        <w:rPr>
+          <w:rFonts w:ascii="Courier New" w:hAnsi="Courier New" w:cs="Courier New"/>
+        </w:rPr>
+        <w:t>Tue Apr 09 11:58:16 IST 2019</w:t>
+      </w:r>
+    </w:p>
+    <w:p>
+      <w:pPr>
+        <w:pStyle w:val="PlainText"/>
+        <w:rPr>
+          <w:rFonts w:ascii="Courier New" w:hAnsi="Courier New" w:cs="Courier New"/>
+        </w:rPr>
+      </w:pPr>
+      <w:r>
+        <w:rPr>
+          <w:rFonts w:ascii="Courier New" w:hAnsi="Courier New" w:cs="Courier New"/>
+        </w:rPr>
+        <w:t>Person Name</w:t>
+      </w:r>
+      <w:r>
+        <w:rPr>
+          <w:rFonts w:ascii="Courier New" w:hAnsi="Courier New" w:cs="Courier New"/>
+        </w:rPr>
+        <w:tab/>
+      </w:r>
+      <w:r>
+        <w:rPr>
+          <w:rFonts w:ascii="Courier New" w:hAnsi="Courier New" w:cs="Courier New"/>
+        </w:rPr>
+        <w:tab/>
+      </w:r>
+      <w:r>
+        <w:rPr>
+          <w:rFonts w:ascii="Courier New" w:hAnsi="Courier New" w:cs="Courier New"/>
+        </w:rPr>
+        <w:tab/>
+      </w:r>
+      <w:r>
+        <w:rPr>
+          <w:rFonts w:ascii="Courier New" w:hAnsi="Courier New" w:cs="Courier New"/>
+        </w:rPr>
+        <w:tab/>
+        <w:t>- AR</w:t>
+      </w:r>
+    </w:p>
+    <w:p>
+      <w:pPr>
+        <w:pStyle w:val="PlainText"/>
+        <w:rPr>
+          <w:rFonts w:ascii="Courier New" w:hAnsi="Courier New" w:cs="Courier New"/>
+        </w:rPr>
+      </w:pPr>
+      <w:r>
+        <w:rPr>
+          <w:rFonts w:ascii="Courier New" w:hAnsi="Courier New" w:cs="Courier New"/>
+        </w:rPr>
+        <w:t>Bill number</w:t>
+      </w:r>
+      <w:r>
+        <w:rPr>
+          <w:rFonts w:ascii="Courier New" w:hAnsi="Courier New" w:cs="Courier New"/>
+        </w:rPr>
+        <w:tab/>
+      </w:r>
+      <w:r>
+        <w:rPr>
+          <w:rFonts w:ascii="Courier New" w:hAnsi="Courier New" w:cs="Courier New"/>
+        </w:rPr>
+        <w:tab/>
+      </w:r>
+      <w:r>
+        <w:rPr>
+          <w:rFonts w:ascii="Courier New" w:hAnsi="Courier New" w:cs="Courier New"/>
+        </w:rPr>
+        <w:tab/>
+      </w:r>
+      <w:r>
+        <w:rPr>
+          <w:rFonts w:ascii="Courier New" w:hAnsi="Courier New" w:cs="Courier New"/>
+        </w:rPr>
+        <w:tab/>
+        <w:t>- 12083</w:t>
+      </w:r>
+    </w:p>
+    <w:p>
+      <w:pPr>
+        <w:pStyle w:val="PlainText"/>
+        <w:rPr>
+          <w:rFonts w:ascii="Courier New" w:hAnsi="Courier New" w:cs="Courier New"/>
+        </w:rPr>
+      </w:pPr>
+      <w:r>
+        <w:rPr>
+          <w:rFonts w:ascii="Courier New" w:hAnsi="Courier New" w:cs="Courier New"/>
+        </w:rPr>
+        <w:t>---------------------------------------------------------------</w:t>
+      </w:r>
+    </w:p>
+    <w:p>
+      <w:pPr>
+        <w:pStyle w:val="PlainText"/>
+        <w:rPr>
+          <w:rFonts w:ascii="Courier New" w:hAnsi="Courier New" w:cs="Courier New"/>
+        </w:rPr>
+      </w:pPr>
+      <w:r>
+        <w:rPr>
+          <w:rFonts w:ascii="Courier New" w:hAnsi="Courier New" w:cs="Courier New"/>
+        </w:rPr>
+        <w:t>Item Name</w:t>
+      </w:r>
+      <w:r>
+        <w:rPr>
+          <w:rFonts w:ascii="Courier New" w:hAnsi="Courier New" w:cs="Courier New"/>
+        </w:rPr>
+        <w:tab/>
+      </w:r>
+      <w:r>
+        <w:rPr>
+          <w:rFonts w:ascii="Courier New" w:hAnsi="Courier New" w:cs="Courier New"/>
+        </w:rPr>
+        <w:tab/>
+      </w:r>
+      <w:r>
+        <w:rPr>
+          <w:rFonts w:ascii="Courier New" w:hAnsi="Courier New" w:cs="Courier New"/>
+        </w:rPr>
+        <w:tab/>
+      </w:r>
+      <w:r>
+        <w:rPr>
+          <w:rFonts w:ascii="Courier New" w:hAnsi="Courier New" w:cs="Courier New"/>
+        </w:rPr>
+        <w:tab/>
+        <w:t>- POTATO</w:t>
+      </w:r>
+    </w:p>
+    <w:p>
+      <w:pPr>
+        <w:pStyle w:val="PlainText"/>
+        <w:rPr>
+          <w:rFonts w:ascii="Courier New" w:hAnsi="Courier New" w:cs="Courier New"/>
+        </w:rPr>
+      </w:pPr>
+      <w:r>
+        <w:rPr>
+          <w:rFonts w:ascii="Courier New" w:hAnsi="Courier New" w:cs="Courier New"/>
+        </w:rPr>
+        <w:t>Number of Pockets</w:t>
+      </w:r>
+      <w:r>
+        <w:rPr>
+          <w:rFonts w:ascii="Courier New" w:hAnsi="Courier New" w:cs="Courier New"/>
+        </w:rPr>
+        <w:tab/>
+      </w:r>
+      <w:r>
+        <w:rPr>
+          <w:rFonts w:ascii="Courier New" w:hAnsi="Courier New" w:cs="Courier New"/>
+        </w:rPr>
+        <w:tab/>
+      </w:r>
+      <w:r>
+        <w:rPr>
+          <w:rFonts w:ascii="Courier New" w:hAnsi="Courier New" w:cs="Courier New"/>
+        </w:rPr>
+        <w:tab/>
+        <w:t>- 1</w:t>
+      </w:r>
+    </w:p>
+    <w:p>
+      <w:pPr>
+        <w:pStyle w:val="PlainText"/>
+        <w:rPr>
+          <w:rFonts w:ascii="Courier New" w:hAnsi="Courier New" w:cs="Courier New"/>
+        </w:rPr>
+      </w:pPr>
+      <w:r>
+        <w:rPr>
+          <w:rFonts w:ascii="Courier New" w:hAnsi="Courier New" w:cs="Courier New"/>
+        </w:rPr>
+        <w:t>Number of KGs</w:t>
+      </w:r>
+      <w:r>
+        <w:rPr>
+          <w:rFonts w:ascii="Courier New" w:hAnsi="Courier New" w:cs="Courier New"/>
+        </w:rPr>
+        <w:tab/>
+      </w:r>
+      <w:r>
+        <w:rPr>
+          <w:rFonts w:ascii="Courier New" w:hAnsi="Courier New" w:cs="Courier New"/>
+        </w:rPr>
+        <w:tab/>
+      </w:r>
+      <w:r>
+        <w:rPr>
+          <w:rFonts w:ascii="Courier New" w:hAnsi="Courier New" w:cs="Courier New"/>
+        </w:rPr>
+        <w:tab/>
+        <w:t>- 53</w:t>
+      </w:r>
+    </w:p>
+    <w:p>
+      <w:pPr>
+        <w:pStyle w:val="PlainText"/>
+        <w:rPr>
+          <w:rFonts w:ascii="Courier New" w:hAnsi="Courier New" w:cs="Courier New"/>
+        </w:rPr>
+      </w:pPr>
+      <w:r>
+        <w:rPr>
+          <w:rFonts w:ascii="Courier New" w:hAnsi="Courier New" w:cs="Courier New"/>
+        </w:rPr>
+        <w:t>Rate</w:t>
+      </w:r>
+      <w:r>
+        <w:rPr>
+          <w:rFonts w:ascii="Courier New" w:hAnsi="Courier New" w:cs="Courier New"/>
+        </w:rPr>
+        <w:tab/>
+      </w:r>
+      <w:r>
+        <w:rPr>
+          <w:rFonts w:ascii="Courier New" w:hAnsi="Courier New" w:cs="Courier New"/>
+        </w:rPr>
+        <w:tab/>
+      </w:r>
+      <w:r>
+        <w:rPr>
+          <w:rFonts w:ascii="Courier New" w:hAnsi="Courier New" w:cs="Courier New"/>
+        </w:rPr>
+        <w:tab/>
+      </w:r>
+      <w:r>
+        <w:rPr>
+          <w:rFonts w:ascii="Courier New" w:hAnsi="Courier New" w:cs="Courier New"/>
+        </w:rPr>
+        <w:tab/>
+      </w:r>
+      <w:r>
+        <w:rPr>
+          <w:rFonts w:ascii="Courier New" w:hAnsi="Courier New" w:cs="Courier New"/>
+        </w:rPr>
+        <w:tab/>
+        <w:t>- 17</w:t>
+      </w:r>
+    </w:p>
+    <w:p>
+      <w:pPr>
+        <w:pStyle w:val="PlainText"/>
+        <w:rPr>
+          <w:rFonts w:ascii="Courier New" w:hAnsi="Courier New" w:cs="Courier New"/>
+        </w:rPr>
+      </w:pPr>
+      <w:r>
+        <w:rPr>
+          <w:rFonts w:ascii="Courier New" w:hAnsi="Courier New" w:cs="Courier New"/>
+        </w:rPr>
+        <w:t>Total Price</w:t>
+      </w:r>
+      <w:r>
+        <w:rPr>
+          <w:rFonts w:ascii="Courier New" w:hAnsi="Courier New" w:cs="Courier New"/>
+        </w:rPr>
+        <w:tab/>
+      </w:r>
+      <w:r>
+        <w:rPr>
+          <w:rFonts w:ascii="Courier New" w:hAnsi="Courier New" w:cs="Courier New"/>
+        </w:rPr>
+        <w:tab/>
+      </w:r>
+      <w:r>
+        <w:rPr>
+          <w:rFonts w:ascii="Courier New" w:hAnsi="Courier New" w:cs="Courier New"/>
+        </w:rPr>
+        <w:tab/>
+      </w:r>
+      <w:r>
+        <w:rPr>
+          <w:rFonts w:ascii="Courier New" w:hAnsi="Courier New" w:cs="Courier New"/>
+        </w:rPr>
+        <w:tab/>
+        <w:t>- 901.0</w:t>
+      </w:r>
+    </w:p>
+    <w:p>
+      <w:pPr>
+        <w:pStyle w:val="PlainText"/>
+        <w:rPr>
+          <w:rFonts w:ascii="Courier New" w:hAnsi="Courier New" w:cs="Courier New"/>
+          <w:color w:val="FF0000"/>
+        </w:rPr>
+      </w:pPr>
+      <w:r>
+        <w:rPr>
+          <w:rFonts w:ascii="Courier New" w:hAnsi="Courier New" w:cs="Courier New"/>
+          <w:color w:val="FF0000"/>
+        </w:rPr>
+        <w:t>Amount Received</w:t>
+      </w:r>
+      <w:r>
+        <w:rPr>
+          <w:rFonts w:ascii="Courier New" w:hAnsi="Courier New" w:cs="Courier New"/>
+          <w:color w:val="FF0000"/>
+        </w:rPr>
+        <w:tab/>
+      </w:r>
+      <w:r>
+        <w:rPr>
+          <w:rFonts w:ascii="Courier New" w:hAnsi="Courier New" w:cs="Courier New"/>
+          <w:color w:val="FF0000"/>
+        </w:rPr>
+        <w:tab/>
+      </w:r>
+      <w:r>
+        <w:rPr>
+          <w:rFonts w:ascii="Courier New" w:hAnsi="Courier New" w:cs="Courier New"/>
+          <w:color w:val="FF0000"/>
+        </w:rPr>
+        <w:tab/>
+        <w:t>- 5276</w:t>
+      </w:r>
+    </w:p>
+    <w:p>
+      <w:pPr>
+        <w:pStyle w:val="PlainText"/>
+        <w:rPr>
+          <w:rFonts w:ascii="Courier New" w:hAnsi="Courier New" w:cs="Courier New"/>
+          <w:b/>
+        </w:rPr>
+      </w:pPr>
+      <w:r>
+        <w:rPr>
+          <w:rFonts w:ascii="Courier New" w:hAnsi="Courier New" w:cs="Courier New"/>
+          <w:b/>
+        </w:rPr>
+        <w:t>Amount balance</w:t>
+      </w:r>
+      <w:r>
+        <w:rPr>
+          <w:rFonts w:ascii="Courier New" w:hAnsi="Courier New" w:cs="Courier New"/>
+          <w:b/>
+        </w:rPr>
+        <w:tab/>
+      </w:r>
+      <w:r>
+        <w:rPr>
+          <w:rFonts w:ascii="Courier New" w:hAnsi="Courier New" w:cs="Courier New"/>
+          <w:b/>
+        </w:rPr>
+        <w:tab/>
+      </w:r>
+      <w:r>
+        <w:rPr>
+          <w:rFonts w:ascii="Courier New" w:hAnsi="Courier New" w:cs="Courier New"/>
+          <w:b/>
+        </w:rPr>
+        <w:tab/>
+        <w:t>- 901.0</w:t>
+      </w:r>
+    </w:p>
+    <w:p>
+      <w:pPr>
+        <w:pStyle w:val="PlainText"/>
+        <w:rPr>
+          <w:rFonts w:ascii="Courier New" w:hAnsi="Courier New" w:cs="Courier New"/>
+        </w:rPr>
+      </w:pPr>
+      <w:r>
+        <w:rPr>
+          <w:rFonts w:ascii="Courier New" w:hAnsi="Courier New" w:cs="Courier New"/>
+        </w:rPr>
+        <w:t>Amount Received mode</w:t>
+      </w:r>
+      <w:r>
+        <w:rPr>
+          <w:rFonts w:ascii="Courier New" w:hAnsi="Courier New" w:cs="Courier New"/>
+        </w:rPr>
+        <w:tab/>
+      </w:r>
+      <w:r>
+        <w:rPr>
+          <w:rFonts w:ascii="Courier New" w:hAnsi="Courier New" w:cs="Courier New"/>
+        </w:rPr>
+        <w:tab/>
+        <w:t>- CASH</w:t>
+      </w:r>
+    </w:p>
+    <w:p>
+      <w:pPr>
+        <w:pStyle w:val="PlainText"/>
+        <w:rPr>
+          <w:rFonts w:ascii="Courier New" w:hAnsi="Courier New" w:cs="Courier New"/>
+        </w:rPr>
+      </w:pPr>
+    </w:p>
+    <w:p>
+      <w:pPr>
+        <w:pStyle w:val="PlainText"/>
+        <w:rPr>
+          <w:rFonts w:ascii="Courier New" w:hAnsi="Courier New" w:cs="Courier New"/>
+          <w:b/>
+        </w:rPr>
+      </w:pPr>
     </w:p>
     <w:p>
       <w:pPr>

</xml_diff>

<commit_message>
21/04/2019 MAMATHA CHICK IN
</commit_message>
<xml_diff>
--- a/customer _details/GANGAMMA/SEP/TUMKUR/AR/PURCHASE DETAILS.docx
+++ b/customer _details/GANGAMMA/SEP/TUMKUR/AR/PURCHASE DETAILS.docx
@@ -68593,13 +68593,7 @@
         <w:rPr>
           <w:rFonts w:ascii="Courier New" w:hAnsi="Courier New" w:cs="Courier New"/>
         </w:rPr>
-        <w:t>TUE Apr 16</w:t>
-      </w:r>
-      <w:r>
-        <w:rPr>
-          <w:rFonts w:ascii="Courier New" w:hAnsi="Courier New" w:cs="Courier New"/>
-        </w:rPr>
-        <w:t xml:space="preserve"> 14:24:11 IST 2019</w:t>
+        <w:t>TUE Apr 16 14:24:11 IST 2019</w:t>
       </w:r>
     </w:p>
     <w:p>
@@ -69445,6 +69439,666 @@
         <w:tab/>
         <w:t>- 2132.0</w:t>
       </w:r>
+    </w:p>
+    <w:p>
+      <w:pPr>
+        <w:pStyle w:val="PlainText"/>
+        <w:rPr>
+          <w:rFonts w:ascii="Courier New" w:hAnsi="Courier New" w:cs="Courier New"/>
+          <w:b/>
+        </w:rPr>
+      </w:pPr>
+    </w:p>
+    <w:p>
+      <w:pPr>
+        <w:pStyle w:val="PlainText"/>
+        <w:rPr>
+          <w:rFonts w:ascii="Courier New" w:hAnsi="Courier New" w:cs="Courier New"/>
+        </w:rPr>
+      </w:pPr>
+      <w:r>
+        <w:rPr>
+          <w:rFonts w:ascii="Courier New" w:hAnsi="Courier New" w:cs="Courier New"/>
+        </w:rPr>
+        <w:t>FRI Apr 19</w:t>
+      </w:r>
+      <w:r>
+        <w:rPr>
+          <w:rFonts w:ascii="Courier New" w:hAnsi="Courier New" w:cs="Courier New"/>
+        </w:rPr>
+        <w:t xml:space="preserve"> 13:27:51 IST 2019</w:t>
+      </w:r>
+    </w:p>
+    <w:p>
+      <w:pPr>
+        <w:pStyle w:val="PlainText"/>
+        <w:rPr>
+          <w:rFonts w:ascii="Courier New" w:hAnsi="Courier New" w:cs="Courier New"/>
+        </w:rPr>
+      </w:pPr>
+      <w:r>
+        <w:rPr>
+          <w:rFonts w:ascii="Courier New" w:hAnsi="Courier New" w:cs="Courier New"/>
+        </w:rPr>
+        <w:t>Person Name</w:t>
+      </w:r>
+      <w:r>
+        <w:rPr>
+          <w:rFonts w:ascii="Courier New" w:hAnsi="Courier New" w:cs="Courier New"/>
+        </w:rPr>
+        <w:tab/>
+      </w:r>
+      <w:r>
+        <w:rPr>
+          <w:rFonts w:ascii="Courier New" w:hAnsi="Courier New" w:cs="Courier New"/>
+        </w:rPr>
+        <w:tab/>
+      </w:r>
+      <w:r>
+        <w:rPr>
+          <w:rFonts w:ascii="Courier New" w:hAnsi="Courier New" w:cs="Courier New"/>
+        </w:rPr>
+        <w:tab/>
+      </w:r>
+      <w:r>
+        <w:rPr>
+          <w:rFonts w:ascii="Courier New" w:hAnsi="Courier New" w:cs="Courier New"/>
+        </w:rPr>
+        <w:tab/>
+        <w:t>- AR</w:t>
+      </w:r>
+    </w:p>
+    <w:p>
+      <w:pPr>
+        <w:pStyle w:val="PlainText"/>
+        <w:rPr>
+          <w:rFonts w:ascii="Courier New" w:hAnsi="Courier New" w:cs="Courier New"/>
+        </w:rPr>
+      </w:pPr>
+      <w:r>
+        <w:rPr>
+          <w:rFonts w:ascii="Courier New" w:hAnsi="Courier New" w:cs="Courier New"/>
+        </w:rPr>
+        <w:t>Bill number</w:t>
+      </w:r>
+      <w:r>
+        <w:rPr>
+          <w:rFonts w:ascii="Courier New" w:hAnsi="Courier New" w:cs="Courier New"/>
+        </w:rPr>
+        <w:tab/>
+      </w:r>
+      <w:r>
+        <w:rPr>
+          <w:rFonts w:ascii="Courier New" w:hAnsi="Courier New" w:cs="Courier New"/>
+        </w:rPr>
+        <w:tab/>
+      </w:r>
+      <w:r>
+        <w:rPr>
+          <w:rFonts w:ascii="Courier New" w:hAnsi="Courier New" w:cs="Courier New"/>
+        </w:rPr>
+        <w:tab/>
+      </w:r>
+      <w:r>
+        <w:rPr>
+          <w:rFonts w:ascii="Courier New" w:hAnsi="Courier New" w:cs="Courier New"/>
+        </w:rPr>
+        <w:tab/>
+        <w:t>- 12279</w:t>
+      </w:r>
+    </w:p>
+    <w:p>
+      <w:pPr>
+        <w:pStyle w:val="PlainText"/>
+        <w:rPr>
+          <w:rFonts w:ascii="Courier New" w:hAnsi="Courier New" w:cs="Courier New"/>
+        </w:rPr>
+      </w:pPr>
+      <w:r>
+        <w:rPr>
+          <w:rFonts w:ascii="Courier New" w:hAnsi="Courier New" w:cs="Courier New"/>
+        </w:rPr>
+        <w:t>---------------------------------------------------------------</w:t>
+      </w:r>
+    </w:p>
+    <w:p>
+      <w:pPr>
+        <w:pStyle w:val="PlainText"/>
+        <w:rPr>
+          <w:rFonts w:ascii="Courier New" w:hAnsi="Courier New" w:cs="Courier New"/>
+        </w:rPr>
+      </w:pPr>
+      <w:r>
+        <w:rPr>
+          <w:rFonts w:ascii="Courier New" w:hAnsi="Courier New" w:cs="Courier New"/>
+        </w:rPr>
+        <w:t>Item Name</w:t>
+      </w:r>
+      <w:r>
+        <w:rPr>
+          <w:rFonts w:ascii="Courier New" w:hAnsi="Courier New" w:cs="Courier New"/>
+        </w:rPr>
+        <w:tab/>
+      </w:r>
+      <w:r>
+        <w:rPr>
+          <w:rFonts w:ascii="Courier New" w:hAnsi="Courier New" w:cs="Courier New"/>
+        </w:rPr>
+        <w:tab/>
+      </w:r>
+      <w:r>
+        <w:rPr>
+          <w:rFonts w:ascii="Courier New" w:hAnsi="Courier New" w:cs="Courier New"/>
+        </w:rPr>
+        <w:tab/>
+      </w:r>
+      <w:r>
+        <w:rPr>
+          <w:rFonts w:ascii="Courier New" w:hAnsi="Courier New" w:cs="Courier New"/>
+        </w:rPr>
+        <w:tab/>
+        <w:t>- POTATO</w:t>
+      </w:r>
+    </w:p>
+    <w:p>
+      <w:pPr>
+        <w:pStyle w:val="PlainText"/>
+        <w:rPr>
+          <w:rFonts w:ascii="Courier New" w:hAnsi="Courier New" w:cs="Courier New"/>
+        </w:rPr>
+      </w:pPr>
+      <w:r>
+        <w:rPr>
+          <w:rFonts w:ascii="Courier New" w:hAnsi="Courier New" w:cs="Courier New"/>
+        </w:rPr>
+        <w:t>Number of Pockets</w:t>
+      </w:r>
+      <w:r>
+        <w:rPr>
+          <w:rFonts w:ascii="Courier New" w:hAnsi="Courier New" w:cs="Courier New"/>
+        </w:rPr>
+        <w:tab/>
+      </w:r>
+      <w:r>
+        <w:rPr>
+          <w:rFonts w:ascii="Courier New" w:hAnsi="Courier New" w:cs="Courier New"/>
+        </w:rPr>
+        <w:tab/>
+      </w:r>
+      <w:r>
+        <w:rPr>
+          <w:rFonts w:ascii="Courier New" w:hAnsi="Courier New" w:cs="Courier New"/>
+        </w:rPr>
+        <w:tab/>
+        <w:t>- 1</w:t>
+      </w:r>
+    </w:p>
+    <w:p>
+      <w:pPr>
+        <w:pStyle w:val="PlainText"/>
+        <w:rPr>
+          <w:rFonts w:ascii="Courier New" w:hAnsi="Courier New" w:cs="Courier New"/>
+        </w:rPr>
+      </w:pPr>
+      <w:r>
+        <w:rPr>
+          <w:rFonts w:ascii="Courier New" w:hAnsi="Courier New" w:cs="Courier New"/>
+        </w:rPr>
+        <w:t>Number of KGs</w:t>
+      </w:r>
+      <w:r>
+        <w:rPr>
+          <w:rFonts w:ascii="Courier New" w:hAnsi="Courier New" w:cs="Courier New"/>
+        </w:rPr>
+        <w:tab/>
+      </w:r>
+      <w:r>
+        <w:rPr>
+          <w:rFonts w:ascii="Courier New" w:hAnsi="Courier New" w:cs="Courier New"/>
+        </w:rPr>
+        <w:tab/>
+      </w:r>
+      <w:r>
+        <w:rPr>
+          <w:rFonts w:ascii="Courier New" w:hAnsi="Courier New" w:cs="Courier New"/>
+        </w:rPr>
+        <w:tab/>
+        <w:t>- 53</w:t>
+      </w:r>
+    </w:p>
+    <w:p>
+      <w:pPr>
+        <w:pStyle w:val="PlainText"/>
+        <w:rPr>
+          <w:rFonts w:ascii="Courier New" w:hAnsi="Courier New" w:cs="Courier New"/>
+        </w:rPr>
+      </w:pPr>
+      <w:r>
+        <w:rPr>
+          <w:rFonts w:ascii="Courier New" w:hAnsi="Courier New" w:cs="Courier New"/>
+        </w:rPr>
+        <w:t>Rate</w:t>
+      </w:r>
+      <w:r>
+        <w:rPr>
+          <w:rFonts w:ascii="Courier New" w:hAnsi="Courier New" w:cs="Courier New"/>
+        </w:rPr>
+        <w:tab/>
+      </w:r>
+      <w:r>
+        <w:rPr>
+          <w:rFonts w:ascii="Courier New" w:hAnsi="Courier New" w:cs="Courier New"/>
+        </w:rPr>
+        <w:tab/>
+      </w:r>
+      <w:r>
+        <w:rPr>
+          <w:rFonts w:ascii="Courier New" w:hAnsi="Courier New" w:cs="Courier New"/>
+        </w:rPr>
+        <w:tab/>
+      </w:r>
+      <w:r>
+        <w:rPr>
+          <w:rFonts w:ascii="Courier New" w:hAnsi="Courier New" w:cs="Courier New"/>
+        </w:rPr>
+        <w:tab/>
+      </w:r>
+      <w:r>
+        <w:rPr>
+          <w:rFonts w:ascii="Courier New" w:hAnsi="Courier New" w:cs="Courier New"/>
+        </w:rPr>
+        <w:tab/>
+        <w:t>- 17</w:t>
+      </w:r>
+    </w:p>
+    <w:p>
+      <w:pPr>
+        <w:pStyle w:val="PlainText"/>
+        <w:rPr>
+          <w:rFonts w:ascii="Courier New" w:hAnsi="Courier New" w:cs="Courier New"/>
+        </w:rPr>
+      </w:pPr>
+      <w:r>
+        <w:rPr>
+          <w:rFonts w:ascii="Courier New" w:hAnsi="Courier New" w:cs="Courier New"/>
+        </w:rPr>
+        <w:t>Total Price</w:t>
+      </w:r>
+      <w:r>
+        <w:rPr>
+          <w:rFonts w:ascii="Courier New" w:hAnsi="Courier New" w:cs="Courier New"/>
+        </w:rPr>
+        <w:tab/>
+      </w:r>
+      <w:r>
+        <w:rPr>
+          <w:rFonts w:ascii="Courier New" w:hAnsi="Courier New" w:cs="Courier New"/>
+        </w:rPr>
+        <w:tab/>
+      </w:r>
+      <w:r>
+        <w:rPr>
+          <w:rFonts w:ascii="Courier New" w:hAnsi="Courier New" w:cs="Courier New"/>
+        </w:rPr>
+        <w:tab/>
+      </w:r>
+      <w:r>
+        <w:rPr>
+          <w:rFonts w:ascii="Courier New" w:hAnsi="Courier New" w:cs="Courier New"/>
+        </w:rPr>
+        <w:tab/>
+        <w:t>- 901.0</w:t>
+      </w:r>
+    </w:p>
+    <w:p>
+      <w:pPr>
+        <w:pStyle w:val="PlainText"/>
+        <w:rPr>
+          <w:rFonts w:ascii="Courier New" w:hAnsi="Courier New" w:cs="Courier New"/>
+          <w:color w:val="FF0000"/>
+        </w:rPr>
+      </w:pPr>
+      <w:r>
+        <w:rPr>
+          <w:rFonts w:ascii="Courier New" w:hAnsi="Courier New" w:cs="Courier New"/>
+          <w:color w:val="FF0000"/>
+        </w:rPr>
+        <w:t>Amount Received</w:t>
+      </w:r>
+      <w:r>
+        <w:rPr>
+          <w:rFonts w:ascii="Courier New" w:hAnsi="Courier New" w:cs="Courier New"/>
+          <w:color w:val="FF0000"/>
+        </w:rPr>
+        <w:tab/>
+      </w:r>
+      <w:r>
+        <w:rPr>
+          <w:rFonts w:ascii="Courier New" w:hAnsi="Courier New" w:cs="Courier New"/>
+          <w:color w:val="FF0000"/>
+        </w:rPr>
+        <w:tab/>
+      </w:r>
+      <w:r>
+        <w:rPr>
+          <w:rFonts w:ascii="Courier New" w:hAnsi="Courier New" w:cs="Courier New"/>
+          <w:color w:val="FF0000"/>
+        </w:rPr>
+        <w:tab/>
+        <w:t>- 2132</w:t>
+      </w:r>
+    </w:p>
+    <w:p>
+      <w:pPr>
+        <w:pStyle w:val="PlainText"/>
+        <w:rPr>
+          <w:rFonts w:ascii="Courier New" w:hAnsi="Courier New" w:cs="Courier New"/>
+        </w:rPr>
+      </w:pPr>
+      <w:r>
+        <w:rPr>
+          <w:rFonts w:ascii="Courier New" w:hAnsi="Courier New" w:cs="Courier New"/>
+        </w:rPr>
+        <w:t>Amount balance</w:t>
+      </w:r>
+      <w:r>
+        <w:rPr>
+          <w:rFonts w:ascii="Courier New" w:hAnsi="Courier New" w:cs="Courier New"/>
+        </w:rPr>
+        <w:tab/>
+      </w:r>
+      <w:r>
+        <w:rPr>
+          <w:rFonts w:ascii="Courier New" w:hAnsi="Courier New" w:cs="Courier New"/>
+        </w:rPr>
+        <w:tab/>
+      </w:r>
+      <w:r>
+        <w:rPr>
+          <w:rFonts w:ascii="Courier New" w:hAnsi="Courier New" w:cs="Courier New"/>
+        </w:rPr>
+        <w:tab/>
+        <w:t>- 901.0</w:t>
+      </w:r>
+    </w:p>
+    <w:p>
+      <w:pPr>
+        <w:pStyle w:val="PlainText"/>
+        <w:rPr>
+          <w:rFonts w:ascii="Courier New" w:hAnsi="Courier New" w:cs="Courier New"/>
+        </w:rPr>
+      </w:pPr>
+      <w:r>
+        <w:rPr>
+          <w:rFonts w:ascii="Courier New" w:hAnsi="Courier New" w:cs="Courier New"/>
+        </w:rPr>
+        <w:t>Amount Received mode</w:t>
+      </w:r>
+      <w:r>
+        <w:rPr>
+          <w:rFonts w:ascii="Courier New" w:hAnsi="Courier New" w:cs="Courier New"/>
+        </w:rPr>
+        <w:tab/>
+      </w:r>
+      <w:r>
+        <w:rPr>
+          <w:rFonts w:ascii="Courier New" w:hAnsi="Courier New" w:cs="Courier New"/>
+        </w:rPr>
+        <w:tab/>
+        <w:t>- CASH</w:t>
+      </w:r>
+    </w:p>
+    <w:p>
+      <w:pPr>
+        <w:pStyle w:val="PlainText"/>
+        <w:rPr>
+          <w:rFonts w:ascii="Courier New" w:hAnsi="Courier New" w:cs="Courier New"/>
+        </w:rPr>
+      </w:pPr>
+    </w:p>
+    <w:p>
+      <w:pPr>
+        <w:pStyle w:val="PlainText"/>
+        <w:rPr>
+          <w:rFonts w:ascii="Courier New" w:hAnsi="Courier New" w:cs="Courier New"/>
+        </w:rPr>
+      </w:pPr>
+      <w:r>
+        <w:rPr>
+          <w:rFonts w:ascii="Courier New" w:hAnsi="Courier New" w:cs="Courier New"/>
+        </w:rPr>
+        <w:t>Item Name</w:t>
+      </w:r>
+      <w:r>
+        <w:rPr>
+          <w:rFonts w:ascii="Courier New" w:hAnsi="Courier New" w:cs="Courier New"/>
+        </w:rPr>
+        <w:tab/>
+      </w:r>
+      <w:r>
+        <w:rPr>
+          <w:rFonts w:ascii="Courier New" w:hAnsi="Courier New" w:cs="Courier New"/>
+        </w:rPr>
+        <w:tab/>
+      </w:r>
+      <w:r>
+        <w:rPr>
+          <w:rFonts w:ascii="Courier New" w:hAnsi="Courier New" w:cs="Courier New"/>
+        </w:rPr>
+        <w:tab/>
+      </w:r>
+      <w:r>
+        <w:rPr>
+          <w:rFonts w:ascii="Courier New" w:hAnsi="Courier New" w:cs="Courier New"/>
+        </w:rPr>
+        <w:tab/>
+        <w:t>- BEET</w:t>
+      </w:r>
+    </w:p>
+    <w:p>
+      <w:pPr>
+        <w:pStyle w:val="PlainText"/>
+        <w:rPr>
+          <w:rFonts w:ascii="Courier New" w:hAnsi="Courier New" w:cs="Courier New"/>
+        </w:rPr>
+      </w:pPr>
+      <w:r>
+        <w:rPr>
+          <w:rFonts w:ascii="Courier New" w:hAnsi="Courier New" w:cs="Courier New"/>
+        </w:rPr>
+        <w:t>Number of Pockets</w:t>
+      </w:r>
+      <w:r>
+        <w:rPr>
+          <w:rFonts w:ascii="Courier New" w:hAnsi="Courier New" w:cs="Courier New"/>
+        </w:rPr>
+        <w:tab/>
+      </w:r>
+      <w:r>
+        <w:rPr>
+          <w:rFonts w:ascii="Courier New" w:hAnsi="Courier New" w:cs="Courier New"/>
+        </w:rPr>
+        <w:tab/>
+      </w:r>
+      <w:r>
+        <w:rPr>
+          <w:rFonts w:ascii="Courier New" w:hAnsi="Courier New" w:cs="Courier New"/>
+        </w:rPr>
+        <w:tab/>
+        <w:t>- 1</w:t>
+      </w:r>
+    </w:p>
+    <w:p>
+      <w:pPr>
+        <w:pStyle w:val="PlainText"/>
+        <w:rPr>
+          <w:rFonts w:ascii="Courier New" w:hAnsi="Courier New" w:cs="Courier New"/>
+        </w:rPr>
+      </w:pPr>
+      <w:r>
+        <w:rPr>
+          <w:rFonts w:ascii="Courier New" w:hAnsi="Courier New" w:cs="Courier New"/>
+        </w:rPr>
+        <w:t>Number of KGs</w:t>
+      </w:r>
+      <w:r>
+        <w:rPr>
+          <w:rFonts w:ascii="Courier New" w:hAnsi="Courier New" w:cs="Courier New"/>
+        </w:rPr>
+        <w:tab/>
+      </w:r>
+      <w:r>
+        <w:rPr>
+          <w:rFonts w:ascii="Courier New" w:hAnsi="Courier New" w:cs="Courier New"/>
+        </w:rPr>
+        <w:tab/>
+      </w:r>
+      <w:r>
+        <w:rPr>
+          <w:rFonts w:ascii="Courier New" w:hAnsi="Courier New" w:cs="Courier New"/>
+        </w:rPr>
+        <w:tab/>
+        <w:t>- 35</w:t>
+      </w:r>
+    </w:p>
+    <w:p>
+      <w:pPr>
+        <w:pStyle w:val="PlainText"/>
+        <w:rPr>
+          <w:rFonts w:ascii="Courier New" w:hAnsi="Courier New" w:cs="Courier New"/>
+        </w:rPr>
+      </w:pPr>
+      <w:r>
+        <w:rPr>
+          <w:rFonts w:ascii="Courier New" w:hAnsi="Courier New" w:cs="Courier New"/>
+        </w:rPr>
+        <w:t>Rate</w:t>
+      </w:r>
+      <w:r>
+        <w:rPr>
+          <w:rFonts w:ascii="Courier New" w:hAnsi="Courier New" w:cs="Courier New"/>
+        </w:rPr>
+        <w:tab/>
+      </w:r>
+      <w:r>
+        <w:rPr>
+          <w:rFonts w:ascii="Courier New" w:hAnsi="Courier New" w:cs="Courier New"/>
+        </w:rPr>
+        <w:tab/>
+      </w:r>
+      <w:r>
+        <w:rPr>
+          <w:rFonts w:ascii="Courier New" w:hAnsi="Courier New" w:cs="Courier New"/>
+        </w:rPr>
+        <w:tab/>
+      </w:r>
+      <w:r>
+        <w:rPr>
+          <w:rFonts w:ascii="Courier New" w:hAnsi="Courier New" w:cs="Courier New"/>
+        </w:rPr>
+        <w:tab/>
+      </w:r>
+      <w:r>
+        <w:rPr>
+          <w:rFonts w:ascii="Courier New" w:hAnsi="Courier New" w:cs="Courier New"/>
+        </w:rPr>
+        <w:tab/>
+        <w:t>- 18</w:t>
+      </w:r>
+    </w:p>
+    <w:p>
+      <w:pPr>
+        <w:pStyle w:val="PlainText"/>
+        <w:rPr>
+          <w:rFonts w:ascii="Courier New" w:hAnsi="Courier New" w:cs="Courier New"/>
+        </w:rPr>
+      </w:pPr>
+      <w:r>
+        <w:rPr>
+          <w:rFonts w:ascii="Courier New" w:hAnsi="Courier New" w:cs="Courier New"/>
+        </w:rPr>
+        <w:t>Total Price</w:t>
+      </w:r>
+      <w:r>
+        <w:rPr>
+          <w:rFonts w:ascii="Courier New" w:hAnsi="Courier New" w:cs="Courier New"/>
+        </w:rPr>
+        <w:tab/>
+      </w:r>
+      <w:r>
+        <w:rPr>
+          <w:rFonts w:ascii="Courier New" w:hAnsi="Courier New" w:cs="Courier New"/>
+        </w:rPr>
+        <w:tab/>
+      </w:r>
+      <w:r>
+        <w:rPr>
+          <w:rFonts w:ascii="Courier New" w:hAnsi="Courier New" w:cs="Courier New"/>
+        </w:rPr>
+        <w:tab/>
+      </w:r>
+      <w:r>
+        <w:rPr>
+          <w:rFonts w:ascii="Courier New" w:hAnsi="Courier New" w:cs="Courier New"/>
+        </w:rPr>
+        <w:tab/>
+        <w:t>- 630.0</w:t>
+      </w:r>
+    </w:p>
+    <w:p>
+      <w:pPr>
+        <w:pStyle w:val="PlainText"/>
+        <w:rPr>
+          <w:rFonts w:ascii="Courier New" w:hAnsi="Courier New" w:cs="Courier New"/>
+          <w:b/>
+        </w:rPr>
+      </w:pPr>
+      <w:r>
+        <w:rPr>
+          <w:rFonts w:ascii="Courier New" w:hAnsi="Courier New" w:cs="Courier New"/>
+          <w:b/>
+        </w:rPr>
+        <w:t>Amount balance</w:t>
+      </w:r>
+      <w:r>
+        <w:rPr>
+          <w:rFonts w:ascii="Courier New" w:hAnsi="Courier New" w:cs="Courier New"/>
+          <w:b/>
+        </w:rPr>
+        <w:tab/>
+      </w:r>
+      <w:r>
+        <w:rPr>
+          <w:rFonts w:ascii="Courier New" w:hAnsi="Courier New" w:cs="Courier New"/>
+          <w:b/>
+        </w:rPr>
+        <w:tab/>
+      </w:r>
+      <w:r>
+        <w:rPr>
+          <w:rFonts w:ascii="Courier New" w:hAnsi="Courier New" w:cs="Courier New"/>
+          <w:b/>
+        </w:rPr>
+        <w:tab/>
+        <w:t>- 1531.0</w:t>
+      </w:r>
+    </w:p>
+    <w:p>
+      <w:pPr>
+        <w:pStyle w:val="PlainText"/>
+        <w:rPr>
+          <w:rFonts w:ascii="Courier New" w:hAnsi="Courier New" w:cs="Courier New"/>
+        </w:rPr>
+      </w:pPr>
+    </w:p>
+    <w:p>
+      <w:pPr>
+        <w:pStyle w:val="PlainText"/>
+        <w:rPr>
+          <w:rFonts w:ascii="Courier New" w:hAnsi="Courier New" w:cs="Courier New"/>
+          <w:b/>
+        </w:rPr>
+      </w:pPr>
     </w:p>
     <w:p>
       <w:pPr>

</xml_diff>

<commit_message>
22/04/2019 MAMATHA CHICK IN
</commit_message>
<xml_diff>
--- a/customer _details/GANGAMMA/SEP/TUMKUR/AR/PURCHASE DETAILS.docx
+++ b/customer _details/GANGAMMA/SEP/TUMKUR/AR/PURCHASE DETAILS.docx
@@ -69460,13 +69460,7 @@
         <w:rPr>
           <w:rFonts w:ascii="Courier New" w:hAnsi="Courier New" w:cs="Courier New"/>
         </w:rPr>
-        <w:t>FRI Apr 19</w:t>
-      </w:r>
-      <w:r>
-        <w:rPr>
-          <w:rFonts w:ascii="Courier New" w:hAnsi="Courier New" w:cs="Courier New"/>
-        </w:rPr>
-        <w:t xml:space="preserve"> 13:27:51 IST 2019</w:t>
+        <w:t>FRI Apr 19 13:27:51 IST 2019</w:t>
       </w:r>
     </w:p>
     <w:p>
@@ -70082,6 +70076,666 @@
         <w:tab/>
         <w:t>- 1531.0</w:t>
       </w:r>
+    </w:p>
+    <w:p>
+      <w:pPr>
+        <w:pStyle w:val="PlainText"/>
+        <w:rPr>
+          <w:rFonts w:ascii="Courier New" w:hAnsi="Courier New" w:cs="Courier New"/>
+          <w:b/>
+        </w:rPr>
+      </w:pPr>
+    </w:p>
+    <w:p>
+      <w:pPr>
+        <w:pStyle w:val="PlainText"/>
+        <w:rPr>
+          <w:rFonts w:ascii="Courier New" w:hAnsi="Courier New" w:cs="Courier New"/>
+        </w:rPr>
+      </w:pPr>
+      <w:r>
+        <w:rPr>
+          <w:rFonts w:ascii="Courier New" w:hAnsi="Courier New" w:cs="Courier New"/>
+        </w:rPr>
+        <w:t>SUN Apr 21</w:t>
+      </w:r>
+      <w:r>
+        <w:rPr>
+          <w:rFonts w:ascii="Courier New" w:hAnsi="Courier New" w:cs="Courier New"/>
+        </w:rPr>
+        <w:t xml:space="preserve"> 14:13:16 IST 2019</w:t>
+      </w:r>
+    </w:p>
+    <w:p>
+      <w:pPr>
+        <w:pStyle w:val="PlainText"/>
+        <w:rPr>
+          <w:rFonts w:ascii="Courier New" w:hAnsi="Courier New" w:cs="Courier New"/>
+        </w:rPr>
+      </w:pPr>
+      <w:r>
+        <w:rPr>
+          <w:rFonts w:ascii="Courier New" w:hAnsi="Courier New" w:cs="Courier New"/>
+        </w:rPr>
+        <w:t>Person Name</w:t>
+      </w:r>
+      <w:r>
+        <w:rPr>
+          <w:rFonts w:ascii="Courier New" w:hAnsi="Courier New" w:cs="Courier New"/>
+        </w:rPr>
+        <w:tab/>
+      </w:r>
+      <w:r>
+        <w:rPr>
+          <w:rFonts w:ascii="Courier New" w:hAnsi="Courier New" w:cs="Courier New"/>
+        </w:rPr>
+        <w:tab/>
+      </w:r>
+      <w:r>
+        <w:rPr>
+          <w:rFonts w:ascii="Courier New" w:hAnsi="Courier New" w:cs="Courier New"/>
+        </w:rPr>
+        <w:tab/>
+      </w:r>
+      <w:r>
+        <w:rPr>
+          <w:rFonts w:ascii="Courier New" w:hAnsi="Courier New" w:cs="Courier New"/>
+        </w:rPr>
+        <w:tab/>
+        <w:t>- AR</w:t>
+      </w:r>
+    </w:p>
+    <w:p>
+      <w:pPr>
+        <w:pStyle w:val="PlainText"/>
+        <w:rPr>
+          <w:rFonts w:ascii="Courier New" w:hAnsi="Courier New" w:cs="Courier New"/>
+        </w:rPr>
+      </w:pPr>
+      <w:r>
+        <w:rPr>
+          <w:rFonts w:ascii="Courier New" w:hAnsi="Courier New" w:cs="Courier New"/>
+        </w:rPr>
+        <w:t>Bill number</w:t>
+      </w:r>
+      <w:r>
+        <w:rPr>
+          <w:rFonts w:ascii="Courier New" w:hAnsi="Courier New" w:cs="Courier New"/>
+        </w:rPr>
+        <w:tab/>
+      </w:r>
+      <w:r>
+        <w:rPr>
+          <w:rFonts w:ascii="Courier New" w:hAnsi="Courier New" w:cs="Courier New"/>
+        </w:rPr>
+        <w:tab/>
+      </w:r>
+      <w:r>
+        <w:rPr>
+          <w:rFonts w:ascii="Courier New" w:hAnsi="Courier New" w:cs="Courier New"/>
+        </w:rPr>
+        <w:tab/>
+      </w:r>
+      <w:r>
+        <w:rPr>
+          <w:rFonts w:ascii="Courier New" w:hAnsi="Courier New" w:cs="Courier New"/>
+        </w:rPr>
+        <w:tab/>
+        <w:t>- 12332</w:t>
+      </w:r>
+    </w:p>
+    <w:p>
+      <w:pPr>
+        <w:pStyle w:val="PlainText"/>
+        <w:rPr>
+          <w:rFonts w:ascii="Courier New" w:hAnsi="Courier New" w:cs="Courier New"/>
+        </w:rPr>
+      </w:pPr>
+      <w:r>
+        <w:rPr>
+          <w:rFonts w:ascii="Courier New" w:hAnsi="Courier New" w:cs="Courier New"/>
+        </w:rPr>
+        <w:t>---------------------------------------------------------------</w:t>
+      </w:r>
+    </w:p>
+    <w:p>
+      <w:pPr>
+        <w:pStyle w:val="PlainText"/>
+        <w:rPr>
+          <w:rFonts w:ascii="Courier New" w:hAnsi="Courier New" w:cs="Courier New"/>
+        </w:rPr>
+      </w:pPr>
+      <w:r>
+        <w:rPr>
+          <w:rFonts w:ascii="Courier New" w:hAnsi="Courier New" w:cs="Courier New"/>
+        </w:rPr>
+        <w:t>Item Name</w:t>
+      </w:r>
+      <w:r>
+        <w:rPr>
+          <w:rFonts w:ascii="Courier New" w:hAnsi="Courier New" w:cs="Courier New"/>
+        </w:rPr>
+        <w:tab/>
+      </w:r>
+      <w:r>
+        <w:rPr>
+          <w:rFonts w:ascii="Courier New" w:hAnsi="Courier New" w:cs="Courier New"/>
+        </w:rPr>
+        <w:tab/>
+      </w:r>
+      <w:r>
+        <w:rPr>
+          <w:rFonts w:ascii="Courier New" w:hAnsi="Courier New" w:cs="Courier New"/>
+        </w:rPr>
+        <w:tab/>
+      </w:r>
+      <w:r>
+        <w:rPr>
+          <w:rFonts w:ascii="Courier New" w:hAnsi="Courier New" w:cs="Courier New"/>
+        </w:rPr>
+        <w:tab/>
+        <w:t>- POTATO</w:t>
+      </w:r>
+    </w:p>
+    <w:p>
+      <w:pPr>
+        <w:pStyle w:val="PlainText"/>
+        <w:rPr>
+          <w:rFonts w:ascii="Courier New" w:hAnsi="Courier New" w:cs="Courier New"/>
+        </w:rPr>
+      </w:pPr>
+      <w:r>
+        <w:rPr>
+          <w:rFonts w:ascii="Courier New" w:hAnsi="Courier New" w:cs="Courier New"/>
+        </w:rPr>
+        <w:t>Number of Pockets</w:t>
+      </w:r>
+      <w:r>
+        <w:rPr>
+          <w:rFonts w:ascii="Courier New" w:hAnsi="Courier New" w:cs="Courier New"/>
+        </w:rPr>
+        <w:tab/>
+      </w:r>
+      <w:r>
+        <w:rPr>
+          <w:rFonts w:ascii="Courier New" w:hAnsi="Courier New" w:cs="Courier New"/>
+        </w:rPr>
+        <w:tab/>
+      </w:r>
+      <w:r>
+        <w:rPr>
+          <w:rFonts w:ascii="Courier New" w:hAnsi="Courier New" w:cs="Courier New"/>
+        </w:rPr>
+        <w:tab/>
+        <w:t>- 1</w:t>
+      </w:r>
+    </w:p>
+    <w:p>
+      <w:pPr>
+        <w:pStyle w:val="PlainText"/>
+        <w:rPr>
+          <w:rFonts w:ascii="Courier New" w:hAnsi="Courier New" w:cs="Courier New"/>
+        </w:rPr>
+      </w:pPr>
+      <w:r>
+        <w:rPr>
+          <w:rFonts w:ascii="Courier New" w:hAnsi="Courier New" w:cs="Courier New"/>
+        </w:rPr>
+        <w:t>Number of KGs</w:t>
+      </w:r>
+      <w:r>
+        <w:rPr>
+          <w:rFonts w:ascii="Courier New" w:hAnsi="Courier New" w:cs="Courier New"/>
+        </w:rPr>
+        <w:tab/>
+      </w:r>
+      <w:r>
+        <w:rPr>
+          <w:rFonts w:ascii="Courier New" w:hAnsi="Courier New" w:cs="Courier New"/>
+        </w:rPr>
+        <w:tab/>
+      </w:r>
+      <w:r>
+        <w:rPr>
+          <w:rFonts w:ascii="Courier New" w:hAnsi="Courier New" w:cs="Courier New"/>
+        </w:rPr>
+        <w:tab/>
+        <w:t>- 56</w:t>
+      </w:r>
+    </w:p>
+    <w:p>
+      <w:pPr>
+        <w:pStyle w:val="PlainText"/>
+        <w:rPr>
+          <w:rFonts w:ascii="Courier New" w:hAnsi="Courier New" w:cs="Courier New"/>
+        </w:rPr>
+      </w:pPr>
+      <w:r>
+        <w:rPr>
+          <w:rFonts w:ascii="Courier New" w:hAnsi="Courier New" w:cs="Courier New"/>
+        </w:rPr>
+        <w:t>Rate</w:t>
+      </w:r>
+      <w:r>
+        <w:rPr>
+          <w:rFonts w:ascii="Courier New" w:hAnsi="Courier New" w:cs="Courier New"/>
+        </w:rPr>
+        <w:tab/>
+      </w:r>
+      <w:r>
+        <w:rPr>
+          <w:rFonts w:ascii="Courier New" w:hAnsi="Courier New" w:cs="Courier New"/>
+        </w:rPr>
+        <w:tab/>
+      </w:r>
+      <w:r>
+        <w:rPr>
+          <w:rFonts w:ascii="Courier New" w:hAnsi="Courier New" w:cs="Courier New"/>
+        </w:rPr>
+        <w:tab/>
+      </w:r>
+      <w:r>
+        <w:rPr>
+          <w:rFonts w:ascii="Courier New" w:hAnsi="Courier New" w:cs="Courier New"/>
+        </w:rPr>
+        <w:tab/>
+      </w:r>
+      <w:r>
+        <w:rPr>
+          <w:rFonts w:ascii="Courier New" w:hAnsi="Courier New" w:cs="Courier New"/>
+        </w:rPr>
+        <w:tab/>
+        <w:t>- 16</w:t>
+      </w:r>
+    </w:p>
+    <w:p>
+      <w:pPr>
+        <w:pStyle w:val="PlainText"/>
+        <w:rPr>
+          <w:rFonts w:ascii="Courier New" w:hAnsi="Courier New" w:cs="Courier New"/>
+        </w:rPr>
+      </w:pPr>
+      <w:r>
+        <w:rPr>
+          <w:rFonts w:ascii="Courier New" w:hAnsi="Courier New" w:cs="Courier New"/>
+        </w:rPr>
+        <w:t>Total Price</w:t>
+      </w:r>
+      <w:r>
+        <w:rPr>
+          <w:rFonts w:ascii="Courier New" w:hAnsi="Courier New" w:cs="Courier New"/>
+        </w:rPr>
+        <w:tab/>
+      </w:r>
+      <w:r>
+        <w:rPr>
+          <w:rFonts w:ascii="Courier New" w:hAnsi="Courier New" w:cs="Courier New"/>
+        </w:rPr>
+        <w:tab/>
+      </w:r>
+      <w:r>
+        <w:rPr>
+          <w:rFonts w:ascii="Courier New" w:hAnsi="Courier New" w:cs="Courier New"/>
+        </w:rPr>
+        <w:tab/>
+      </w:r>
+      <w:r>
+        <w:rPr>
+          <w:rFonts w:ascii="Courier New" w:hAnsi="Courier New" w:cs="Courier New"/>
+        </w:rPr>
+        <w:tab/>
+        <w:t>- 896.0</w:t>
+      </w:r>
+    </w:p>
+    <w:p>
+      <w:pPr>
+        <w:pStyle w:val="PlainText"/>
+        <w:rPr>
+          <w:rFonts w:ascii="Courier New" w:hAnsi="Courier New" w:cs="Courier New"/>
+          <w:color w:val="FF0000"/>
+        </w:rPr>
+      </w:pPr>
+      <w:r>
+        <w:rPr>
+          <w:rFonts w:ascii="Courier New" w:hAnsi="Courier New" w:cs="Courier New"/>
+          <w:color w:val="FF0000"/>
+        </w:rPr>
+        <w:t>Amount Received</w:t>
+      </w:r>
+      <w:r>
+        <w:rPr>
+          <w:rFonts w:ascii="Courier New" w:hAnsi="Courier New" w:cs="Courier New"/>
+          <w:color w:val="FF0000"/>
+        </w:rPr>
+        <w:tab/>
+      </w:r>
+      <w:r>
+        <w:rPr>
+          <w:rFonts w:ascii="Courier New" w:hAnsi="Courier New" w:cs="Courier New"/>
+          <w:color w:val="FF0000"/>
+        </w:rPr>
+        <w:tab/>
+      </w:r>
+      <w:r>
+        <w:rPr>
+          <w:rFonts w:ascii="Courier New" w:hAnsi="Courier New" w:cs="Courier New"/>
+          <w:color w:val="FF0000"/>
+        </w:rPr>
+        <w:tab/>
+        <w:t>- 1531</w:t>
+      </w:r>
+    </w:p>
+    <w:p>
+      <w:pPr>
+        <w:pStyle w:val="PlainText"/>
+        <w:rPr>
+          <w:rFonts w:ascii="Courier New" w:hAnsi="Courier New" w:cs="Courier New"/>
+        </w:rPr>
+      </w:pPr>
+      <w:r>
+        <w:rPr>
+          <w:rFonts w:ascii="Courier New" w:hAnsi="Courier New" w:cs="Courier New"/>
+        </w:rPr>
+        <w:t>Amount balance</w:t>
+      </w:r>
+      <w:r>
+        <w:rPr>
+          <w:rFonts w:ascii="Courier New" w:hAnsi="Courier New" w:cs="Courier New"/>
+        </w:rPr>
+        <w:tab/>
+      </w:r>
+      <w:r>
+        <w:rPr>
+          <w:rFonts w:ascii="Courier New" w:hAnsi="Courier New" w:cs="Courier New"/>
+        </w:rPr>
+        <w:tab/>
+      </w:r>
+      <w:r>
+        <w:rPr>
+          <w:rFonts w:ascii="Courier New" w:hAnsi="Courier New" w:cs="Courier New"/>
+        </w:rPr>
+        <w:tab/>
+        <w:t>- 896.0</w:t>
+      </w:r>
+    </w:p>
+    <w:p>
+      <w:pPr>
+        <w:pStyle w:val="PlainText"/>
+        <w:rPr>
+          <w:rFonts w:ascii="Courier New" w:hAnsi="Courier New" w:cs="Courier New"/>
+        </w:rPr>
+      </w:pPr>
+      <w:r>
+        <w:rPr>
+          <w:rFonts w:ascii="Courier New" w:hAnsi="Courier New" w:cs="Courier New"/>
+        </w:rPr>
+        <w:t>Amount Received mode</w:t>
+      </w:r>
+      <w:r>
+        <w:rPr>
+          <w:rFonts w:ascii="Courier New" w:hAnsi="Courier New" w:cs="Courier New"/>
+        </w:rPr>
+        <w:tab/>
+      </w:r>
+      <w:r>
+        <w:rPr>
+          <w:rFonts w:ascii="Courier New" w:hAnsi="Courier New" w:cs="Courier New"/>
+        </w:rPr>
+        <w:tab/>
+        <w:t xml:space="preserve">- CASH </w:t>
+      </w:r>
+    </w:p>
+    <w:p>
+      <w:pPr>
+        <w:pStyle w:val="PlainText"/>
+        <w:rPr>
+          <w:rFonts w:ascii="Courier New" w:hAnsi="Courier New" w:cs="Courier New"/>
+        </w:rPr>
+      </w:pPr>
+    </w:p>
+    <w:p>
+      <w:pPr>
+        <w:pStyle w:val="PlainText"/>
+        <w:rPr>
+          <w:rFonts w:ascii="Courier New" w:hAnsi="Courier New" w:cs="Courier New"/>
+        </w:rPr>
+      </w:pPr>
+      <w:r>
+        <w:rPr>
+          <w:rFonts w:ascii="Courier New" w:hAnsi="Courier New" w:cs="Courier New"/>
+        </w:rPr>
+        <w:t>Item Name</w:t>
+      </w:r>
+      <w:r>
+        <w:rPr>
+          <w:rFonts w:ascii="Courier New" w:hAnsi="Courier New" w:cs="Courier New"/>
+        </w:rPr>
+        <w:tab/>
+      </w:r>
+      <w:r>
+        <w:rPr>
+          <w:rFonts w:ascii="Courier New" w:hAnsi="Courier New" w:cs="Courier New"/>
+        </w:rPr>
+        <w:tab/>
+      </w:r>
+      <w:r>
+        <w:rPr>
+          <w:rFonts w:ascii="Courier New" w:hAnsi="Courier New" w:cs="Courier New"/>
+        </w:rPr>
+        <w:tab/>
+      </w:r>
+      <w:r>
+        <w:rPr>
+          <w:rFonts w:ascii="Courier New" w:hAnsi="Courier New" w:cs="Courier New"/>
+        </w:rPr>
+        <w:tab/>
+        <w:t>- BEET</w:t>
+      </w:r>
+    </w:p>
+    <w:p>
+      <w:pPr>
+        <w:pStyle w:val="PlainText"/>
+        <w:rPr>
+          <w:rFonts w:ascii="Courier New" w:hAnsi="Courier New" w:cs="Courier New"/>
+        </w:rPr>
+      </w:pPr>
+      <w:r>
+        <w:rPr>
+          <w:rFonts w:ascii="Courier New" w:hAnsi="Courier New" w:cs="Courier New"/>
+        </w:rPr>
+        <w:t>Number of Pockets</w:t>
+      </w:r>
+      <w:r>
+        <w:rPr>
+          <w:rFonts w:ascii="Courier New" w:hAnsi="Courier New" w:cs="Courier New"/>
+        </w:rPr>
+        <w:tab/>
+      </w:r>
+      <w:r>
+        <w:rPr>
+          <w:rFonts w:ascii="Courier New" w:hAnsi="Courier New" w:cs="Courier New"/>
+        </w:rPr>
+        <w:tab/>
+      </w:r>
+      <w:r>
+        <w:rPr>
+          <w:rFonts w:ascii="Courier New" w:hAnsi="Courier New" w:cs="Courier New"/>
+        </w:rPr>
+        <w:tab/>
+        <w:t>- 1</w:t>
+      </w:r>
+    </w:p>
+    <w:p>
+      <w:pPr>
+        <w:pStyle w:val="PlainText"/>
+        <w:rPr>
+          <w:rFonts w:ascii="Courier New" w:hAnsi="Courier New" w:cs="Courier New"/>
+        </w:rPr>
+      </w:pPr>
+      <w:r>
+        <w:rPr>
+          <w:rFonts w:ascii="Courier New" w:hAnsi="Courier New" w:cs="Courier New"/>
+        </w:rPr>
+        <w:t>Number of KGs</w:t>
+      </w:r>
+      <w:r>
+        <w:rPr>
+          <w:rFonts w:ascii="Courier New" w:hAnsi="Courier New" w:cs="Courier New"/>
+        </w:rPr>
+        <w:tab/>
+      </w:r>
+      <w:r>
+        <w:rPr>
+          <w:rFonts w:ascii="Courier New" w:hAnsi="Courier New" w:cs="Courier New"/>
+        </w:rPr>
+        <w:tab/>
+      </w:r>
+      <w:r>
+        <w:rPr>
+          <w:rFonts w:ascii="Courier New" w:hAnsi="Courier New" w:cs="Courier New"/>
+        </w:rPr>
+        <w:tab/>
+        <w:t>- 20</w:t>
+      </w:r>
+    </w:p>
+    <w:p>
+      <w:pPr>
+        <w:pStyle w:val="PlainText"/>
+        <w:rPr>
+          <w:rFonts w:ascii="Courier New" w:hAnsi="Courier New" w:cs="Courier New"/>
+        </w:rPr>
+      </w:pPr>
+      <w:r>
+        <w:rPr>
+          <w:rFonts w:ascii="Courier New" w:hAnsi="Courier New" w:cs="Courier New"/>
+        </w:rPr>
+        <w:t>Rate</w:t>
+      </w:r>
+      <w:r>
+        <w:rPr>
+          <w:rFonts w:ascii="Courier New" w:hAnsi="Courier New" w:cs="Courier New"/>
+        </w:rPr>
+        <w:tab/>
+      </w:r>
+      <w:r>
+        <w:rPr>
+          <w:rFonts w:ascii="Courier New" w:hAnsi="Courier New" w:cs="Courier New"/>
+        </w:rPr>
+        <w:tab/>
+      </w:r>
+      <w:r>
+        <w:rPr>
+          <w:rFonts w:ascii="Courier New" w:hAnsi="Courier New" w:cs="Courier New"/>
+        </w:rPr>
+        <w:tab/>
+      </w:r>
+      <w:r>
+        <w:rPr>
+          <w:rFonts w:ascii="Courier New" w:hAnsi="Courier New" w:cs="Courier New"/>
+        </w:rPr>
+        <w:tab/>
+      </w:r>
+      <w:r>
+        <w:rPr>
+          <w:rFonts w:ascii="Courier New" w:hAnsi="Courier New" w:cs="Courier New"/>
+        </w:rPr>
+        <w:tab/>
+        <w:t>- 20</w:t>
+      </w:r>
+    </w:p>
+    <w:p>
+      <w:pPr>
+        <w:pStyle w:val="PlainText"/>
+        <w:rPr>
+          <w:rFonts w:ascii="Courier New" w:hAnsi="Courier New" w:cs="Courier New"/>
+        </w:rPr>
+      </w:pPr>
+      <w:r>
+        <w:rPr>
+          <w:rFonts w:ascii="Courier New" w:hAnsi="Courier New" w:cs="Courier New"/>
+        </w:rPr>
+        <w:t>Total Price</w:t>
+      </w:r>
+      <w:r>
+        <w:rPr>
+          <w:rFonts w:ascii="Courier New" w:hAnsi="Courier New" w:cs="Courier New"/>
+        </w:rPr>
+        <w:tab/>
+      </w:r>
+      <w:r>
+        <w:rPr>
+          <w:rFonts w:ascii="Courier New" w:hAnsi="Courier New" w:cs="Courier New"/>
+        </w:rPr>
+        <w:tab/>
+      </w:r>
+      <w:r>
+        <w:rPr>
+          <w:rFonts w:ascii="Courier New" w:hAnsi="Courier New" w:cs="Courier New"/>
+        </w:rPr>
+        <w:tab/>
+      </w:r>
+      <w:r>
+        <w:rPr>
+          <w:rFonts w:ascii="Courier New" w:hAnsi="Courier New" w:cs="Courier New"/>
+        </w:rPr>
+        <w:tab/>
+        <w:t>- 400.0</w:t>
+      </w:r>
+    </w:p>
+    <w:p>
+      <w:pPr>
+        <w:pStyle w:val="PlainText"/>
+        <w:rPr>
+          <w:rFonts w:ascii="Courier New" w:hAnsi="Courier New" w:cs="Courier New"/>
+          <w:b/>
+        </w:rPr>
+      </w:pPr>
+      <w:r>
+        <w:rPr>
+          <w:rFonts w:ascii="Courier New" w:hAnsi="Courier New" w:cs="Courier New"/>
+          <w:b/>
+        </w:rPr>
+        <w:t>Amount balance</w:t>
+      </w:r>
+      <w:r>
+        <w:rPr>
+          <w:rFonts w:ascii="Courier New" w:hAnsi="Courier New" w:cs="Courier New"/>
+          <w:b/>
+        </w:rPr>
+        <w:tab/>
+      </w:r>
+      <w:r>
+        <w:rPr>
+          <w:rFonts w:ascii="Courier New" w:hAnsi="Courier New" w:cs="Courier New"/>
+          <w:b/>
+        </w:rPr>
+        <w:tab/>
+      </w:r>
+      <w:r>
+        <w:rPr>
+          <w:rFonts w:ascii="Courier New" w:hAnsi="Courier New" w:cs="Courier New"/>
+          <w:b/>
+        </w:rPr>
+        <w:tab/>
+        <w:t>- 1296.0</w:t>
+      </w:r>
+    </w:p>
+    <w:p>
+      <w:pPr>
+        <w:pStyle w:val="PlainText"/>
+        <w:rPr>
+          <w:rFonts w:ascii="Courier New" w:hAnsi="Courier New" w:cs="Courier New"/>
+        </w:rPr>
+      </w:pPr>
+    </w:p>
+    <w:p>
+      <w:pPr>
+        <w:pStyle w:val="PlainText"/>
+        <w:rPr>
+          <w:rFonts w:ascii="Courier New" w:hAnsi="Courier New" w:cs="Courier New"/>
+          <w:b/>
+        </w:rPr>
+      </w:pPr>
     </w:p>
     <w:p>
       <w:pPr>

</xml_diff>